<commit_message>
Separated out figures for submission
</commit_message>
<xml_diff>
--- a/manuscript/Cushing-Manuscript/Hochberg.docx
+++ b/manuscript/Cushing-Manuscript/Hochberg.docx
@@ -7,233 +7,191 @@
         <w:spacing w:line="480" w:lineRule="auto"/>
       </w:pPr>
       <w:r>
-        <w:rPr>
-          <w:lang w:bidi="he-IL"/>
-        </w:rPr>
-        <w:softHyphen/>
-      </w:r>
-      <w:r>
-        <w:t xml:space="preserve">The Cushing's disease adipose gene expression profile </w:t>
-      </w:r>
-      <w:r>
-        <w:t xml:space="preserve">reveals </w:t>
-      </w:r>
-      <w:r>
-        <w:t xml:space="preserve">effects of </w:t>
-      </w:r>
-      <w:r>
-        <w:t>long term glucocorticoid</w:t>
-      </w:r>
-      <w:r>
-        <w:t>s</w:t>
-      </w:r>
-      <w:r>
-        <w:t xml:space="preserve"> on adipose </w:t>
-      </w:r>
-      <w:r>
-        <w:t>tissue</w:t>
+        <w:t>Gene expression changes in subcutaneous adipose tissue due to Cushing’s disease.</w:t>
+      </w:r>
+    </w:p>
+    <w:p>
+      <w:pPr>
+        <w:spacing w:line="480" w:lineRule="auto"/>
+      </w:pPr>
+    </w:p>
+    <w:p>
+      <w:pPr>
+        <w:spacing w:line="480" w:lineRule="auto"/>
+      </w:pPr>
+      <w:bookmarkStart w:id="0" w:name="_GoBack"/>
+      <w:bookmarkEnd w:id="0"/>
+      <w:r>
+        <w:t>Irit Hochberg</w:t>
+      </w:r>
+      <w:r>
+        <w:rPr>
+          <w:vertAlign w:val="superscript"/>
+        </w:rPr>
+        <w:t>1,2</w:t>
+      </w:r>
+      <w:r>
+        <w:t>,</w:t>
       </w:r>
       <w:r>
         <w:t xml:space="preserve"> </w:t>
       </w:r>
       <w:r>
-        <w:t xml:space="preserve">lipid, </w:t>
-      </w:r>
-      <w:r>
-        <w:t xml:space="preserve">protein </w:t>
-      </w:r>
-      <w:r>
-        <w:t>and glucose metabolism</w:t>
-      </w:r>
-    </w:p>
-    <w:p>
-      <w:pPr>
-        <w:spacing w:line="480" w:lineRule="auto"/>
-      </w:pPr>
-    </w:p>
-    <w:p>
-      <w:pPr>
-        <w:spacing w:line="480" w:lineRule="auto"/>
-      </w:pPr>
-      <w:proofErr w:type="spellStart"/>
-      <w:r>
-        <w:t>Irit</w:t>
-      </w:r>
-      <w:proofErr w:type="spellEnd"/>
-      <w:r>
-        <w:t xml:space="preserve"> Hochberg</w:t>
+        <w:t xml:space="preserve">Innocence </w:t>
+      </w:r>
+      <w:r>
+        <w:t>Harvey</w:t>
       </w:r>
       <w:r>
         <w:rPr>
           <w:vertAlign w:val="superscript"/>
         </w:rPr>
-        <w:t>1,2</w:t>
+        <w:t>3</w:t>
+      </w:r>
+      <w:r>
+        <w:t xml:space="preserve">, Quynh </w:t>
+      </w:r>
+      <w:r>
+        <w:t xml:space="preserve">T. </w:t>
+      </w:r>
+      <w:r>
+        <w:t>Tran</w:t>
+      </w:r>
+      <w:r>
+        <w:rPr>
+          <w:vertAlign w:val="superscript"/>
+        </w:rPr>
+        <w:t>4</w:t>
+      </w:r>
+      <w:r>
+        <w:t xml:space="preserve">, </w:t>
+      </w:r>
+      <w:r>
+        <w:t>Erin J. Stephenson</w:t>
+      </w:r>
+      <w:r>
+        <w:rPr>
+          <w:vertAlign w:val="superscript"/>
+        </w:rPr>
+        <w:t>3</w:t>
+      </w:r>
+      <w:r>
+        <w:t xml:space="preserve">, </w:t>
+      </w:r>
+      <w:r>
+        <w:t>Ariel R. Barkan</w:t>
+      </w:r>
+      <w:r>
+        <w:rPr>
+          <w:vertAlign w:val="superscript"/>
+        </w:rPr>
+        <w:t>5</w:t>
+      </w:r>
+      <w:r>
+        <w:t xml:space="preserve"> , Alan R. S</w:t>
+      </w:r>
+      <w:r>
+        <w:t>altiel</w:t>
+      </w:r>
+      <w:r>
+        <w:rPr>
+          <w:vertAlign w:val="superscript"/>
+        </w:rPr>
+        <w:t>1</w:t>
+      </w:r>
+      <w:r>
+        <w:t xml:space="preserve"> , William F. Chandler</w:t>
+      </w:r>
+      <w:r>
+        <w:rPr>
+          <w:vertAlign w:val="superscript"/>
+        </w:rPr>
+        <w:t>6</w:t>
+      </w:r>
+      <w:r>
+        <w:t xml:space="preserve">  and Dave Bridges</w:t>
+      </w:r>
+      <w:r>
+        <w:rPr>
+          <w:vertAlign w:val="superscript"/>
+        </w:rPr>
+        <w:t>1,7,8</w:t>
+      </w:r>
+      <w:r>
+        <w:t>.</w:t>
+      </w:r>
+    </w:p>
+    <w:p>
+      <w:pPr>
+        <w:spacing w:line="480" w:lineRule="auto"/>
+      </w:pPr>
+    </w:p>
+    <w:p>
+      <w:pPr>
+        <w:spacing w:line="480" w:lineRule="auto"/>
+      </w:pPr>
+      <w:r>
+        <w:t xml:space="preserve">ABBREVIATED TITLE:  </w:t>
+      </w:r>
+      <w:r>
+        <w:t>RNA</w:t>
+      </w:r>
+      <w:r>
+        <w:t xml:space="preserve"> </w:t>
+      </w:r>
+      <w:r>
+        <w:t>a</w:t>
+      </w:r>
+      <w:r>
+        <w:t xml:space="preserve">nalysis of </w:t>
+      </w:r>
+      <w:r>
+        <w:t xml:space="preserve">adipose from </w:t>
+      </w:r>
+      <w:r>
+        <w:t>Cushing</w:t>
+      </w:r>
+      <w:r>
+        <w:t>’s</w:t>
+      </w:r>
+      <w:r>
+        <w:t xml:space="preserve"> </w:t>
+      </w:r>
+      <w:r>
+        <w:t>disease.</w:t>
+      </w:r>
+    </w:p>
+    <w:p>
+      <w:pPr>
+        <w:spacing w:line="480" w:lineRule="auto"/>
+      </w:pPr>
+    </w:p>
+    <w:p>
+      <w:pPr>
+        <w:spacing w:line="480" w:lineRule="auto"/>
+      </w:pPr>
+      <w:r>
+        <w:t>KEY TERMS: Cushing</w:t>
+      </w:r>
+      <w:r>
+        <w:t>’s Syndrome</w:t>
+      </w:r>
+      <w:r>
+        <w:t xml:space="preserve">, </w:t>
+      </w:r>
+      <w:r>
+        <w:t>lipolysis, insulin resistance, g</w:t>
+      </w:r>
+      <w:r>
+        <w:t xml:space="preserve">lucocorticoid, </w:t>
+      </w:r>
+      <w:r>
+        <w:t>lipogenesis</w:t>
       </w:r>
       <w:r>
         <w:t>,</w:t>
       </w:r>
       <w:r>
-        <w:t xml:space="preserve"> </w:t>
-      </w:r>
-      <w:r>
-        <w:t xml:space="preserve">Innocence </w:t>
-      </w:r>
-      <w:r>
-        <w:t>Harvey</w:t>
-      </w:r>
-      <w:r>
-        <w:rPr>
-          <w:vertAlign w:val="superscript"/>
-        </w:rPr>
-        <w:t>3</w:t>
-      </w:r>
-      <w:r>
-        <w:t xml:space="preserve">, </w:t>
-      </w:r>
-      <w:proofErr w:type="spellStart"/>
-      <w:r>
-        <w:t>Quynh</w:t>
-      </w:r>
-      <w:proofErr w:type="spellEnd"/>
-      <w:r>
-        <w:t xml:space="preserve"> </w:t>
-      </w:r>
-      <w:r>
-        <w:t xml:space="preserve">T. </w:t>
-      </w:r>
-      <w:r>
-        <w:t>Tran</w:t>
-      </w:r>
-      <w:r>
-        <w:rPr>
-          <w:vertAlign w:val="superscript"/>
-        </w:rPr>
-        <w:t>4</w:t>
-      </w:r>
-      <w:r>
-        <w:t xml:space="preserve">, </w:t>
-      </w:r>
-      <w:r>
-        <w:t>Erin J. Stephenson</w:t>
-      </w:r>
-      <w:r>
-        <w:rPr>
-          <w:vertAlign w:val="superscript"/>
-        </w:rPr>
-        <w:t>3</w:t>
-      </w:r>
-      <w:r>
-        <w:t xml:space="preserve">, </w:t>
-      </w:r>
-      <w:r>
-        <w:t>Ariel R. Barkan</w:t>
-      </w:r>
-      <w:r>
-        <w:rPr>
-          <w:vertAlign w:val="superscript"/>
-        </w:rPr>
-        <w:t>5</w:t>
-      </w:r>
-      <w:r>
-        <w:t xml:space="preserve"> , Alan R. S</w:t>
-      </w:r>
-      <w:r>
-        <w:t>altiel</w:t>
-      </w:r>
-      <w:r>
-        <w:rPr>
-          <w:vertAlign w:val="superscript"/>
-        </w:rPr>
-        <w:t>1</w:t>
-      </w:r>
-      <w:r>
-        <w:t xml:space="preserve"> , William F. Chandler</w:t>
-      </w:r>
-      <w:r>
-        <w:rPr>
-          <w:vertAlign w:val="superscript"/>
-        </w:rPr>
-        <w:t>6</w:t>
-      </w:r>
-      <w:r>
-        <w:t xml:space="preserve">  and Dave Bridges</w:t>
-      </w:r>
-      <w:r>
-        <w:rPr>
-          <w:vertAlign w:val="superscript"/>
-        </w:rPr>
-        <w:t>1,7,8</w:t>
-      </w:r>
-      <w:r>
-        <w:t>.</w:t>
-      </w:r>
-    </w:p>
-    <w:p>
-      <w:pPr>
-        <w:spacing w:line="480" w:lineRule="auto"/>
-      </w:pPr>
-    </w:p>
-    <w:p>
-      <w:pPr>
-        <w:spacing w:line="480" w:lineRule="auto"/>
-      </w:pPr>
-      <w:r>
-        <w:t xml:space="preserve">ABBREVIATED TITLE:  </w:t>
-      </w:r>
-      <w:r>
-        <w:t xml:space="preserve">Transcriptomic </w:t>
-      </w:r>
-      <w:r>
-        <w:t>A</w:t>
-      </w:r>
-      <w:r>
-        <w:t xml:space="preserve">nalysis of Cushing </w:t>
-      </w:r>
-      <w:r>
-        <w:t xml:space="preserve">Disease </w:t>
-      </w:r>
-      <w:r>
-        <w:t>Adipose Tissue</w:t>
-      </w:r>
-    </w:p>
-    <w:p>
-      <w:pPr>
-        <w:spacing w:line="480" w:lineRule="auto"/>
-      </w:pPr>
-    </w:p>
-    <w:p>
-      <w:pPr>
-        <w:spacing w:line="480" w:lineRule="auto"/>
-      </w:pPr>
-      <w:r>
-        <w:t>KEY TERMS: Cushing</w:t>
-      </w:r>
-      <w:r>
-        <w:t xml:space="preserve">’s </w:t>
-      </w:r>
-      <w:proofErr w:type="gramStart"/>
-      <w:r>
-        <w:t>Syndrome</w:t>
-      </w:r>
-      <w:proofErr w:type="gramEnd"/>
-      <w:r>
-        <w:t xml:space="preserve">, </w:t>
-      </w:r>
-      <w:r>
-        <w:t>lipolysis, insulin resistance, g</w:t>
-      </w:r>
-      <w:r>
-        <w:t xml:space="preserve">lucocorticoid, </w:t>
-      </w:r>
-      <w:proofErr w:type="spellStart"/>
-      <w:r>
-        <w:t>lipogenesis</w:t>
-      </w:r>
-      <w:proofErr w:type="spellEnd"/>
-      <w:r>
-        <w:t>,</w:t>
-      </w:r>
-      <w:r>
         <w:t xml:space="preserve"> RNA sequencing, transcriptome</w:t>
       </w:r>
     </w:p>
@@ -264,31 +222,7 @@
         <w:t>S</w:t>
       </w:r>
       <w:r>
-        <w:t xml:space="preserve">:  </w:t>
-      </w:r>
-      <w:proofErr w:type="spellStart"/>
-      <w:r>
-        <w:t>Irit</w:t>
-      </w:r>
-      <w:proofErr w:type="spellEnd"/>
-      <w:r>
-        <w:t xml:space="preserve"> Hochberg: </w:t>
-      </w:r>
-      <w:proofErr w:type="spellStart"/>
-      <w:r>
-        <w:t>Rambam</w:t>
-      </w:r>
-      <w:proofErr w:type="spellEnd"/>
-      <w:r>
-        <w:t xml:space="preserve"> Health Care Campus, 6 </w:t>
-      </w:r>
-      <w:proofErr w:type="spellStart"/>
-      <w:r>
-        <w:t>Ha'Aliya</w:t>
-      </w:r>
-      <w:proofErr w:type="spellEnd"/>
-      <w:r>
-        <w:t xml:space="preserve"> Street, POB 9602, Haifa 31096 Israel.  Phone: +972-4-8542828, Fax: +972-4-8542746, Email: </w:t>
+        <w:t xml:space="preserve">:  Irit Hochberg: Rambam Health Care Campus, 6 Ha'Aliya Street, POB 9602, Haifa 31096 Israel.  Phone: +972-4-8542828, Fax: +972-4-8542746, Email: </w:t>
       </w:r>
       <w:hyperlink r:id="rId8" w:history="1">
         <w:r>
@@ -323,36 +257,7 @@
         <w:spacing w:line="480" w:lineRule="auto"/>
       </w:pPr>
       <w:r>
-        <w:t xml:space="preserve">REPRINT REQUESTS: </w:t>
-      </w:r>
-      <w:proofErr w:type="spellStart"/>
-      <w:r>
-        <w:t>Irit</w:t>
-      </w:r>
-      <w:proofErr w:type="spellEnd"/>
-      <w:r>
-        <w:t xml:space="preserve"> Hochberg, MD. </w:t>
-      </w:r>
-      <w:proofErr w:type="spellStart"/>
-      <w:proofErr w:type="gramStart"/>
-      <w:r>
-        <w:t>Rambam</w:t>
-      </w:r>
-      <w:proofErr w:type="spellEnd"/>
-      <w:r>
-        <w:t xml:space="preserve"> Health Care Campus, 6 </w:t>
-      </w:r>
-      <w:proofErr w:type="spellStart"/>
-      <w:r>
-        <w:t>Ha'Aliya</w:t>
-      </w:r>
-      <w:proofErr w:type="spellEnd"/>
-      <w:r>
-        <w:t xml:space="preserve"> Street, POB 9602, Haifa 31096 Israel.</w:t>
-      </w:r>
-      <w:proofErr w:type="gramEnd"/>
-      <w:r>
-        <w:t xml:space="preserve">  Phone: +972-4-8542828, Fax: +972-4-8542746, Email: i_hochberg@rambam.health.gov.il</w:t>
+        <w:t>REPRINT REQUESTS: Irit Hochberg, MD. Rambam Health Care Campus, 6 Ha'Aliya Street, POB 9602, Haifa 31096 Israel.  Phone: +972-4-8542828, Fax: +972-4-8542746, Email: i_hochberg@rambam.health.gov.il</w:t>
       </w:r>
     </w:p>
     <w:p>
@@ -378,7 +283,6 @@
         <w:spacing w:line="480" w:lineRule="auto"/>
       </w:pPr>
       <w:r>
-        <w:lastRenderedPageBreak/>
         <w:br w:type="page"/>
       </w:r>
     </w:p>
@@ -420,15 +324,7 @@
         <w:t>’s</w:t>
       </w:r>
       <w:r>
-        <w:t xml:space="preserve"> disease (n=5) compared to patients with non-functioning pituitary adenomas (n=11). We found higher expression of transcripts involved in several metabolic pathways, including </w:t>
-      </w:r>
-      <w:proofErr w:type="spellStart"/>
-      <w:r>
-        <w:t>lipogenesis</w:t>
-      </w:r>
-      <w:proofErr w:type="spellEnd"/>
-      <w:r>
-        <w:t>, proteolysis and glucose oxidation as well as decreased expression of transcripts involved in inflammation</w:t>
+        <w:t xml:space="preserve"> disease (n=5) compared to patients with non-functioning pituitary adenomas (n=11). We found higher expression of transcripts involved in several metabolic pathways, including lipogenesis, proteolysis and glucose oxidation as well as decreased expression of transcripts involved in inflammation</w:t>
       </w:r>
       <w:r>
         <w:t xml:space="preserve"> and protein synthesis</w:t>
@@ -470,15 +366,7 @@
         <w:t xml:space="preserve"> drastic decreases in lean body mass as well as increased fat mass</w:t>
       </w:r>
       <w:r>
-        <w:t xml:space="preserve">, further supporting the human </w:t>
-      </w:r>
-      <w:proofErr w:type="spellStart"/>
-      <w:r>
-        <w:t>transcriptomic</w:t>
-      </w:r>
-      <w:proofErr w:type="spellEnd"/>
-      <w:r>
-        <w:t xml:space="preserve"> data.</w:t>
+        <w:t>, further supporting the human transcriptomic data.</w:t>
       </w:r>
       <w:r>
         <w:t xml:space="preserve"> </w:t>
@@ -737,11 +625,9 @@
       <w:r>
         <w:t xml:space="preserve">and induction of lipolysis and </w:t>
       </w:r>
-      <w:proofErr w:type="spellStart"/>
       <w:r>
         <w:t>lipogenesis</w:t>
       </w:r>
-      <w:proofErr w:type="spellEnd"/>
       <w:r>
         <w:rPr>
           <w:rFonts w:cs="Arial"/>
@@ -1062,15 +948,7 @@
         <w:t xml:space="preserve">  </w:t>
       </w:r>
       <w:r>
-        <w:t xml:space="preserve">Exclusion criteria were age &lt;18, current hormone treatment including glucocorticoids, malignancy, inflammatory disease, diabetes type 1 and established pituitary hormone deficiencies. For each patient, a data sheet was completed including, age, sex, anthropometric measurements, diagnosis of hypertension, diabetes, results of blood tests and medications. Fasting blood samples were assayed for glucose (Siemens </w:t>
-      </w:r>
-      <w:proofErr w:type="spellStart"/>
-      <w:r>
-        <w:t>Advia</w:t>
-      </w:r>
-      <w:proofErr w:type="spellEnd"/>
-      <w:r>
-        <w:t xml:space="preserve"> 1800) and insulin (Life Technologies) as instructed by the manufacturers.</w:t>
+        <w:t>Exclusion criteria were age &lt;18, current hormone treatment including glucocorticoids, malignancy, inflammatory disease, diabetes type 1 and established pituitary hormone deficiencies. For each patient, a data sheet was completed including, age, sex, anthropometric measurements, diagnosis of hypertension, diabetes, results of blood tests and medications. Fasting blood samples were assayed for glucose (Siemens Advia 1800) and insulin (Life Technologies) as instructed by the manufacturers.</w:t>
       </w:r>
     </w:p>
     <w:p>
@@ -1223,23 +1101,7 @@
         <w:t xml:space="preserve"> Health Science Center I</w:t>
       </w:r>
       <w:r>
-        <w:t xml:space="preserve">nstitutional Animal Care and Use Committee.  Animals were weighed </w:t>
-      </w:r>
-      <w:proofErr w:type="gramStart"/>
-      <w:r>
-        <w:t>weekly,</w:t>
-      </w:r>
-      <w:proofErr w:type="gramEnd"/>
-      <w:r>
-        <w:t xml:space="preserve"> with body composition determined using an </w:t>
-      </w:r>
-      <w:proofErr w:type="spellStart"/>
-      <w:r>
-        <w:t>echoMRI</w:t>
-      </w:r>
-      <w:proofErr w:type="spellEnd"/>
-      <w:r>
-        <w:t xml:space="preserve"> 2100.  Food was weighed weekly, with food intake determined as the decrease in food weight per mouse per week per cage.</w:t>
+        <w:t>nstitutional Animal Care and Use Committee.  Animals were weighed weekly, with body composition determined using an echoMRI 2100.  Food was weighed weekly, with food intake determined as the decrease in food weight per mouse per week per cage.</w:t>
       </w:r>
       <w:r>
         <w:t xml:space="preserve"> All mice were </w:t>
@@ -1272,37 +1134,91 @@
         <w:t>.</w:t>
       </w:r>
       <w:r>
-        <w:t xml:space="preserve">  After 12 weeks of treatment, mice were sacrificed by cervical dislocation after </w:t>
-      </w:r>
-      <w:proofErr w:type="spellStart"/>
-      <w:r>
-        <w:t>isoflurane</w:t>
-      </w:r>
-      <w:proofErr w:type="spellEnd"/>
+        <w:t xml:space="preserve">  After 12 weeks of treatment, mice were sacrificed by cervical dislocation after isoflurane anaesthesia.  Tissues were dissected and stored at -80</w:t>
+      </w:r>
+      <w:r>
+        <w:t>°C</w:t>
+      </w:r>
+      <w:r>
+        <w:t xml:space="preserve">  for further analyses.</w:t>
+      </w:r>
+    </w:p>
+    <w:p>
+      <w:pPr>
+        <w:pStyle w:val="Heading2"/>
+        <w:spacing w:line="480" w:lineRule="auto"/>
+      </w:pPr>
+      <w:r>
+        <w:t>Insulin Tolerance Test</w:t>
+      </w:r>
+    </w:p>
+    <w:p>
+      <w:pPr>
+        <w:spacing w:line="480" w:lineRule="auto"/>
+      </w:pPr>
+      <w:r>
+        <w:t xml:space="preserve">Insulin tolerance was </w:t>
+      </w:r>
+      <w:r>
+        <w:t xml:space="preserve">assessed </w:t>
+      </w:r>
+      <w:r>
+        <w:t>a</w:t>
+      </w:r>
+      <w:r>
+        <w:t>fter</w:t>
+      </w:r>
+      <w:r>
+        <w:t xml:space="preserve"> 11 weeks of </w:t>
+      </w:r>
+      <w:r>
+        <w:t xml:space="preserve">dexamethasone </w:t>
+      </w:r>
+      <w:r>
+        <w:t xml:space="preserve">treatment (21 weeks of age). Following a six-hour fast, mice were given </w:t>
+      </w:r>
+      <w:r>
+        <w:t>intraperitoneal</w:t>
+      </w:r>
+      <w:r>
+        <w:t xml:space="preserve"> injections </w:t>
+      </w:r>
+      <w:r>
+        <w:lastRenderedPageBreak/>
+        <w:t>of insulin (Humulin</w:t>
+      </w:r>
+      <w:r>
+        <w:t xml:space="preserve"> R, Lily</w:t>
+      </w:r>
+      <w:r>
+        <w:t xml:space="preserve">) at a concentration of 1 </w:t>
+      </w:r>
+      <w:r>
+        <w:t>mU/g.</w:t>
+      </w:r>
       <w:r>
         <w:t xml:space="preserve"> </w:t>
       </w:r>
-      <w:proofErr w:type="spellStart"/>
-      <w:r>
-        <w:t>anaesthesia</w:t>
-      </w:r>
-      <w:proofErr w:type="spellEnd"/>
-      <w:r>
-        <w:t>.  Tissues were dissected and stored at -80</w:t>
-      </w:r>
-      <w:r>
-        <w:t>°</w:t>
-      </w:r>
-      <w:proofErr w:type="gramStart"/>
-      <w:r>
-        <w:t>C</w:t>
-      </w:r>
-      <w:r>
-        <w:t xml:space="preserve">  for</w:t>
-      </w:r>
-      <w:proofErr w:type="gramEnd"/>
-      <w:r>
-        <w:t xml:space="preserve"> further analyses.</w:t>
+      <w:r>
+        <w:t xml:space="preserve">Blood glucose was </w:t>
+      </w:r>
+      <w:r>
+        <w:t>determined</w:t>
+      </w:r>
+      <w:r>
+        <w:t xml:space="preserve"> </w:t>
+      </w:r>
+      <w:r>
+        <w:t xml:space="preserve">at 15 minute intervals post-injection using </w:t>
+      </w:r>
+      <w:r>
+        <w:t xml:space="preserve">a </w:t>
+      </w:r>
+      <w:r>
+        <w:t>One Touch Ultra Glucometer (Lifescan</w:t>
+      </w:r>
+      <w:r>
+        <w:t>).</w:t>
       </w:r>
     </w:p>
     <w:p>
@@ -1311,316 +1227,173 @@
         <w:spacing w:line="480" w:lineRule="auto"/>
       </w:pPr>
       <w:r>
-        <w:t>Insulin Tolerance Test</w:t>
-      </w:r>
-    </w:p>
-    <w:p>
-      <w:pPr>
-        <w:spacing w:line="480" w:lineRule="auto"/>
-      </w:pPr>
-      <w:r>
-        <w:t xml:space="preserve">Insulin tolerance was </w:t>
-      </w:r>
-      <w:r>
-        <w:t xml:space="preserve">assessed </w:t>
-      </w:r>
-      <w:r>
-        <w:t>a</w:t>
-      </w:r>
-      <w:r>
-        <w:t>fter</w:t>
-      </w:r>
-      <w:r>
-        <w:t xml:space="preserve"> 11 weeks of </w:t>
-      </w:r>
-      <w:r>
-        <w:t xml:space="preserve">dexamethasone </w:t>
-      </w:r>
-      <w:r>
-        <w:t xml:space="preserve">treatment (21 weeks of age). Following a six-hour fast, mice were given </w:t>
-      </w:r>
-      <w:r>
-        <w:t>intraperitoneal</w:t>
-      </w:r>
-      <w:r>
-        <w:t xml:space="preserve"> injections </w:t>
-      </w:r>
-      <w:r>
-        <w:lastRenderedPageBreak/>
-        <w:t>of insulin (</w:t>
-      </w:r>
-      <w:proofErr w:type="spellStart"/>
-      <w:r>
-        <w:t>Humulin</w:t>
-      </w:r>
-      <w:proofErr w:type="spellEnd"/>
-      <w:r>
-        <w:t xml:space="preserve"> R, Lily</w:t>
-      </w:r>
-      <w:r>
-        <w:t xml:space="preserve">) at a concentration of 1 </w:t>
-      </w:r>
-      <w:proofErr w:type="spellStart"/>
-      <w:r>
-        <w:t>mU</w:t>
-      </w:r>
-      <w:proofErr w:type="spellEnd"/>
-      <w:r>
-        <w:t>/g.</w:t>
+        <w:t>Grip Test</w:t>
+      </w:r>
+    </w:p>
+    <w:p>
+      <w:pPr>
+        <w:spacing w:line="480" w:lineRule="auto"/>
+      </w:pPr>
+      <w:r>
+        <w:t xml:space="preserve">Grip strength was </w:t>
+      </w:r>
+      <w:r>
+        <w:t>measured at baseline, 4, 8 and 12 weeks following treatment</w:t>
+      </w:r>
+      <w:r>
+        <w:t xml:space="preserve"> using a Chatillon digital force g</w:t>
+      </w:r>
+      <w:r>
+        <w:t xml:space="preserve">auge </w:t>
+      </w:r>
+      <w:r>
+        <w:t xml:space="preserve"> (A</w:t>
+      </w:r>
+      <w:r>
+        <w:t>METEK). Mice were placed on the</w:t>
+      </w:r>
+      <w:r>
+        <w:t xml:space="preserve"> grid </w:t>
+      </w:r>
+      <w:r>
+        <w:t>having all four</w:t>
+      </w:r>
+      <w:r>
+        <w:t xml:space="preserve"> paws in conta</w:t>
+      </w:r>
+      <w:r>
+        <w:t xml:space="preserve">ct with the apparatus and </w:t>
+      </w:r>
+      <w:r>
+        <w:t>slowly pulled backwards by the tail</w:t>
+      </w:r>
+      <w:r>
+        <w:t>.</w:t>
       </w:r>
       <w:r>
         <w:t xml:space="preserve"> </w:t>
       </w:r>
       <w:r>
-        <w:t xml:space="preserve">Blood glucose was </w:t>
-      </w:r>
-      <w:r>
-        <w:t>determined</w:t>
-      </w:r>
-      <w:r>
+        <w:t>M</w:t>
+      </w:r>
+      <w:r>
+        <w:t>ice were given five</w:t>
+      </w:r>
+      <w:r>
+        <w:t xml:space="preserve"> trials with</w:t>
+      </w:r>
+      <w:r>
+        <w:t xml:space="preserve"> about 10 seconds rest in between trials. </w:t>
+      </w:r>
+      <w:r>
+        <w:t>Grip s</w:t>
+      </w:r>
+      <w:r>
+        <w:t xml:space="preserve">trength was measured by </w:t>
+      </w:r>
+      <w:r>
+        <w:t xml:space="preserve">the average </w:t>
+      </w:r>
+      <w:r>
+        <w:t>peak torque (N)</w:t>
+      </w:r>
+      <w:r>
+        <w:t xml:space="preserve"> over the five trials</w:t>
+      </w:r>
+      <w:r>
+        <w:t xml:space="preserve">. </w:t>
+      </w:r>
+    </w:p>
+    <w:p>
+      <w:pPr>
+        <w:pStyle w:val="Heading2"/>
+        <w:spacing w:line="480" w:lineRule="auto"/>
+      </w:pPr>
+      <w:r>
+        <w:t>Quantitative Real-Time PCR</w:t>
+      </w:r>
+    </w:p>
+    <w:p>
+      <w:pPr>
+        <w:spacing w:line="480" w:lineRule="auto"/>
+      </w:pPr>
+      <w:r>
+        <w:t xml:space="preserve">RNA was extracted with the PureLink RNA mini kit (Life Technologies). </w:t>
+      </w:r>
+      <w:r>
+        <w:t xml:space="preserve">Synthesis of cDNA from 1 ug of RNA was performed using </w:t>
+      </w:r>
+      <w:r>
+        <w:t>the High Capacity Reverse Transcription K</w:t>
+      </w:r>
+      <w:r>
+        <w:t>it (Life Technologies). cDNA and primers were</w:t>
+      </w:r>
+      <w:r>
+        <w:t xml:space="preserve"> added to </w:t>
+      </w:r>
+      <w:r>
+        <w:t>Power</w:t>
+      </w:r>
+      <w:r>
+        <w:t xml:space="preserve"> SYBR Green PCR Master Mix (Life Technologies) </w:t>
+      </w:r>
+      <w:r>
+        <w:t xml:space="preserve">in accordance with the manufacturer’s guidelines </w:t>
+      </w:r>
+      <w:r>
+        <w:t xml:space="preserve">and </w:t>
+      </w:r>
+      <w:r>
+        <w:rPr>
+          <w:rFonts w:cs="Helvetica"/>
+        </w:rPr>
+        <w:t xml:space="preserve">subjected to quantitative real-time PCR as </w:t>
+      </w:r>
+      <w:r>
+        <w:rPr>
+          <w:rFonts w:cs="Helvetica"/>
+        </w:rPr>
+        <w:t xml:space="preserve">previously </w:t>
+      </w:r>
+      <w:r>
+        <w:rPr>
+          <w:rFonts w:cs="Helvetica"/>
+        </w:rPr>
+        <w:t xml:space="preserve">described (Lu et al., 2014). </w:t>
+      </w:r>
+      <w:r>
+        <w:t>The p</w:t>
+      </w:r>
+      <w:r>
+        <w:t>rimer</w:t>
+      </w:r>
+      <w:r>
+        <w:t xml:space="preserve"> sequences used</w:t>
+      </w:r>
+      <w:r>
+        <w:t xml:space="preserve"> are listed in Table 1.  mRNA expression levels of all genes were normalized to </w:t>
+      </w:r>
+      <w:r>
+        <w:rPr>
+          <w:i/>
+        </w:rPr>
+        <w:t>Actb</w:t>
+      </w:r>
+      <w:r>
+        <w:rPr>
+          <w:i/>
+        </w:rPr>
         <w:t xml:space="preserve"> </w:t>
       </w:r>
       <w:r>
-        <w:t xml:space="preserve">at 15 minute intervals post-injection using </w:t>
-      </w:r>
-      <w:r>
-        <w:t xml:space="preserve">a </w:t>
-      </w:r>
-      <w:r>
-        <w:t>One Touch Ultra Glucometer (</w:t>
-      </w:r>
-      <w:proofErr w:type="spellStart"/>
-      <w:r>
-        <w:t>Lifescan</w:t>
-      </w:r>
-      <w:proofErr w:type="spellEnd"/>
-      <w:r>
-        <w:t>).</w:t>
-      </w:r>
-    </w:p>
-    <w:p>
-      <w:pPr>
-        <w:pStyle w:val="Heading2"/>
-        <w:spacing w:line="480" w:lineRule="auto"/>
-      </w:pPr>
-      <w:r>
-        <w:t>Grip Test</w:t>
-      </w:r>
-    </w:p>
-    <w:p>
-      <w:pPr>
-        <w:spacing w:line="480" w:lineRule="auto"/>
-      </w:pPr>
-      <w:r>
-        <w:t xml:space="preserve">Grip strength was </w:t>
-      </w:r>
-      <w:r>
-        <w:t>measured at baseline, 4, 8 and 12 weeks following treatment</w:t>
-      </w:r>
-      <w:r>
-        <w:t xml:space="preserve"> using a </w:t>
-      </w:r>
-      <w:proofErr w:type="spellStart"/>
-      <w:r>
-        <w:t>Chatillon</w:t>
-      </w:r>
-      <w:proofErr w:type="spellEnd"/>
-      <w:r>
-        <w:t xml:space="preserve"> digital force g</w:t>
-      </w:r>
-      <w:r>
-        <w:t xml:space="preserve">auge </w:t>
-      </w:r>
-      <w:r>
-        <w:t xml:space="preserve"> (A</w:t>
-      </w:r>
-      <w:r>
-        <w:t>METEK). Mice were placed on the</w:t>
-      </w:r>
-      <w:r>
-        <w:t xml:space="preserve"> grid </w:t>
-      </w:r>
-      <w:r>
-        <w:t>having all four</w:t>
-      </w:r>
-      <w:r>
-        <w:t xml:space="preserve"> paws in conta</w:t>
-      </w:r>
-      <w:r>
-        <w:t xml:space="preserve">ct with the apparatus and </w:t>
-      </w:r>
-      <w:r>
-        <w:t>slowly pulled backwards by the tail</w:t>
-      </w:r>
-      <w:r>
-        <w:t>.</w:t>
-      </w:r>
-      <w:r>
-        <w:t xml:space="preserve"> </w:t>
-      </w:r>
-      <w:r>
-        <w:t>M</w:t>
-      </w:r>
-      <w:r>
-        <w:t>ice were given five</w:t>
-      </w:r>
-      <w:r>
-        <w:t xml:space="preserve"> trials with</w:t>
-      </w:r>
-      <w:r>
-        <w:t xml:space="preserve"> about 10 seconds rest in between trials. </w:t>
-      </w:r>
-      <w:r>
-        <w:t>Grip s</w:t>
-      </w:r>
-      <w:r>
-        <w:t xml:space="preserve">trength was measured by </w:t>
-      </w:r>
-      <w:r>
-        <w:t xml:space="preserve">the average </w:t>
-      </w:r>
-      <w:r>
-        <w:t>peak torque (N)</w:t>
-      </w:r>
-      <w:r>
-        <w:t xml:space="preserve"> over the five trials</w:t>
-      </w:r>
-      <w:r>
-        <w:t xml:space="preserve">. </w:t>
-      </w:r>
-    </w:p>
-    <w:p>
-      <w:pPr>
-        <w:pStyle w:val="Heading2"/>
-        <w:spacing w:line="480" w:lineRule="auto"/>
-      </w:pPr>
-      <w:r>
-        <w:t>Quantitative Real-Time PCR</w:t>
-      </w:r>
-    </w:p>
-    <w:p>
-      <w:pPr>
-        <w:spacing w:line="480" w:lineRule="auto"/>
-      </w:pPr>
-      <w:r>
-        <w:t xml:space="preserve">RNA was extracted with the </w:t>
-      </w:r>
-      <w:proofErr w:type="spellStart"/>
-      <w:r>
-        <w:t>PureLink</w:t>
-      </w:r>
-      <w:proofErr w:type="spellEnd"/>
-      <w:r>
-        <w:t xml:space="preserve"> RNA mini kit (Life Technologies). </w:t>
-      </w:r>
-      <w:r>
-        <w:t xml:space="preserve">Synthesis of cDNA from 1 </w:t>
-      </w:r>
-      <w:proofErr w:type="spellStart"/>
-      <w:r>
-        <w:t>ug</w:t>
-      </w:r>
-      <w:proofErr w:type="spellEnd"/>
-      <w:r>
-        <w:t xml:space="preserve"> of RNA was performed using </w:t>
-      </w:r>
-      <w:r>
-        <w:t>the High Capacity Reverse Transcription K</w:t>
-      </w:r>
-      <w:r>
-        <w:t xml:space="preserve">it (Life Technologies). </w:t>
-      </w:r>
-      <w:proofErr w:type="gramStart"/>
-      <w:r>
-        <w:t>cDNA</w:t>
-      </w:r>
-      <w:proofErr w:type="gramEnd"/>
-      <w:r>
-        <w:t xml:space="preserve"> and primers were</w:t>
-      </w:r>
-      <w:r>
-        <w:t xml:space="preserve"> added to </w:t>
-      </w:r>
-      <w:r>
-        <w:t>Power</w:t>
-      </w:r>
-      <w:r>
-        <w:t xml:space="preserve"> SYBR Green PCR Master Mix (Life Technologies) </w:t>
-      </w:r>
-      <w:r>
-        <w:t xml:space="preserve">in accordance with the manufacturer’s guidelines </w:t>
-      </w:r>
-      <w:r>
-        <w:t xml:space="preserve">and </w:t>
-      </w:r>
-      <w:r>
-        <w:rPr>
-          <w:rFonts w:cs="Helvetica"/>
-        </w:rPr>
-        <w:t xml:space="preserve">subjected to quantitative real-time PCR as </w:t>
-      </w:r>
-      <w:r>
-        <w:rPr>
-          <w:rFonts w:cs="Helvetica"/>
-        </w:rPr>
-        <w:t xml:space="preserve">previously </w:t>
-      </w:r>
-      <w:r>
-        <w:rPr>
-          <w:rFonts w:cs="Helvetica"/>
-        </w:rPr>
-        <w:t xml:space="preserve">described (Lu et al., 2014). </w:t>
-      </w:r>
-      <w:r>
-        <w:t>The p</w:t>
-      </w:r>
-      <w:r>
-        <w:t>rimer</w:t>
-      </w:r>
-      <w:r>
-        <w:t xml:space="preserve"> sequences used</w:t>
-      </w:r>
-      <w:r>
-        <w:t xml:space="preserve"> are listed in Table 1.  </w:t>
-      </w:r>
-      <w:proofErr w:type="gramStart"/>
-      <w:r>
-        <w:t>mRNA</w:t>
-      </w:r>
-      <w:proofErr w:type="gramEnd"/>
-      <w:r>
-        <w:t xml:space="preserve"> expression levels of all genes were normalized to </w:t>
-      </w:r>
-      <w:proofErr w:type="spellStart"/>
-      <w:r>
-        <w:rPr>
-          <w:i/>
-        </w:rPr>
-        <w:t>Actb</w:t>
-      </w:r>
-      <w:proofErr w:type="spellEnd"/>
-      <w:r>
-        <w:rPr>
-          <w:i/>
-        </w:rPr>
-        <w:t xml:space="preserve"> </w:t>
-      </w:r>
-      <w:r>
         <w:t xml:space="preserve">for adipose tissue and </w:t>
       </w:r>
-      <w:proofErr w:type="spellStart"/>
-      <w:r>
-        <w:rPr>
-          <w:i/>
-        </w:rPr>
-        <w:t>Gapdh</w:t>
-      </w:r>
-      <w:proofErr w:type="spellEnd"/>
-      <w:r>
-        <w:rPr>
-          <w:i/>
-        </w:rPr>
-        <w:t xml:space="preserve"> </w:t>
+      <w:r>
+        <w:rPr>
+          <w:i/>
+        </w:rPr>
+        <w:t xml:space="preserve">Gapdh </w:t>
       </w:r>
       <w:r>
         <w:t xml:space="preserve">for muscle tissue </w:t>
@@ -1756,29 +1529,13 @@
         <w:t>.  Briefly</w:t>
       </w:r>
       <w:r>
-        <w:t xml:space="preserve">, frozen tissue samples were pulverized under liquid nitrogen, then 20 mg portions were extracted using 1.6 mL of a 2:1:0.8 mixture of </w:t>
-      </w:r>
-      <w:proofErr w:type="spellStart"/>
-      <w:r>
-        <w:t>chloroform:methanol:water</w:t>
-      </w:r>
-      <w:proofErr w:type="spellEnd"/>
-      <w:r>
-        <w:t xml:space="preserve"> containing internal standards (50 ng each of C17 and C25 ceramide and C12 glucosylceramide per sample)</w:t>
+        <w:t>, frozen tissue samples were pulverized under liquid nitrogen, then 20 mg portions were extracted using 1.6 mL of a 2:1:0.8 mixture of chloroform:methanol:water containing internal standards (50 ng each of C17 and C25 ceramide and C12 glucosylceramide per sample)</w:t>
       </w:r>
       <w:r>
         <w:t>.</w:t>
       </w:r>
       <w:r>
-        <w:t xml:space="preserve"> The organic layer of the extract was dried under nitrogen gas and reconstituted in 100 </w:t>
-      </w:r>
-      <w:proofErr w:type="spellStart"/>
-      <w:r>
-        <w:t>uL</w:t>
-      </w:r>
-      <w:proofErr w:type="spellEnd"/>
-      <w:r>
-        <w:t xml:space="preserve"> of 60:40 acetonitrile: isopropanol</w:t>
+        <w:t xml:space="preserve"> The organic layer of the extract was dried under nitrogen gas and reconstituted in 100 uL of 60:40 acetonitrile: isopropanol</w:t>
       </w:r>
       <w:r>
         <w:t xml:space="preserve"> </w:t>
@@ -1802,52 +1559,7 @@
         <w:fldChar w:fldCharType="end"/>
       </w:r>
       <w:r>
-        <w:t xml:space="preserve">. The re-constituted extract was analyzed by electrospray ionization LC-MS/MS on an Agilent (Santa Clara, CA) 6410 triple quadrupole instrument operating in positive ion multiple </w:t>
-      </w:r>
-      <w:proofErr w:type="gramStart"/>
-      <w:r>
-        <w:t>reaction monitoring</w:t>
-      </w:r>
-      <w:proofErr w:type="gramEnd"/>
-      <w:r>
-        <w:t xml:space="preserve"> mode. The LC column used was a Waters (Milford, MA) </w:t>
-      </w:r>
-      <w:proofErr w:type="spellStart"/>
-      <w:r>
-        <w:t>Xbridge</w:t>
-      </w:r>
-      <w:proofErr w:type="spellEnd"/>
-      <w:r>
-        <w:t xml:space="preserve"> C18 2.5 µ, 50 mm x 2.1 mm </w:t>
-      </w:r>
-      <w:proofErr w:type="spellStart"/>
-      <w:r>
-        <w:t>i.d.</w:t>
-      </w:r>
-      <w:proofErr w:type="spellEnd"/>
-      <w:r>
-        <w:t xml:space="preserve">  Mobile phase A was 5mM ammonium acetate, adjusted to pH 9.9 with ammonium hydroxide; mobile phase B was 60:40 </w:t>
-      </w:r>
-      <w:proofErr w:type="spellStart"/>
-      <w:r>
-        <w:t>acetonitrile</w:t>
-      </w:r>
-      <w:proofErr w:type="gramStart"/>
-      <w:r>
-        <w:t>:isopropanol</w:t>
-      </w:r>
-      <w:proofErr w:type="spellEnd"/>
-      <w:proofErr w:type="gramEnd"/>
-      <w:r>
-        <w:t xml:space="preserve">. The gradient consisted of a linear ramp from 50 to 100%B over 5 minutes, a 20 minute hold at 100%B, and re-equilibration at 50%B for 10 minutes.  Injection volume was 25 µL.  Ceramides and glucosylceramides were identified by retention time and by MS/MS fragmentation parameters, and were quantitated by peak area relative to the closest-matching internal standard using Agilent </w:t>
-      </w:r>
-      <w:proofErr w:type="spellStart"/>
-      <w:r>
-        <w:t>MassHunter</w:t>
-      </w:r>
-      <w:proofErr w:type="spellEnd"/>
-      <w:r>
-        <w:t xml:space="preserve"> Quantitative Analysis software.</w:t>
+        <w:t>. The re-constituted extract was analyzed by electrospray ionization LC-MS/MS on an Agilent (Santa Clara, CA) 6410 triple quadrupole instrument operating in positive ion multiple reaction monitoring mode. The LC column used was a Waters (Milford, MA) Xbridge C18 2.5 µ, 50 mm x 2.1 mm i.d.  Mobile phase A was 5mM ammonium acetate, adjusted to pH 9.9 with ammonium hydroxide; mobile phase B was 60:40 acetonitrile:isopropanol. The gradient consisted of a linear ramp from 50 to 100%B over 5 minutes, a 20 minute hold at 100%B, and re-equilibration at 50%B for 10 minutes.  Injection volume was 25 µL.  Ceramides and glucosylceramides were identified by retention time and by MS/MS fragmentation parameters, and were quantitated by peak area relative to the closest-matching internal standard using Agilent MassHunter Quantitative Analysis software.</w:t>
       </w:r>
     </w:p>
     <w:p>
@@ -1865,122 +1577,10 @@
         <w:spacing w:line="480" w:lineRule="auto"/>
       </w:pPr>
       <w:r>
-        <w:t xml:space="preserve">Total RNA was extracted from adipose tissue using the </w:t>
-      </w:r>
-      <w:proofErr w:type="spellStart"/>
-      <w:r>
-        <w:t>RNEasy</w:t>
-      </w:r>
-      <w:proofErr w:type="spellEnd"/>
-      <w:r>
-        <w:t xml:space="preserve"> kit (</w:t>
-      </w:r>
-      <w:proofErr w:type="spellStart"/>
-      <w:r>
-        <w:t>Qiagen</w:t>
-      </w:r>
-      <w:proofErr w:type="spellEnd"/>
-      <w:r>
-        <w:t xml:space="preserve">) and its quality was verified using the Agilent 2100 </w:t>
-      </w:r>
-      <w:proofErr w:type="spellStart"/>
-      <w:r>
-        <w:t>Bioanalyzer</w:t>
-      </w:r>
-      <w:proofErr w:type="spellEnd"/>
-      <w:r>
-        <w:t xml:space="preserve"> (Agilent Technologies).  At the University of Michigan DNA Sequencing Core, cDNA libraries from </w:t>
-      </w:r>
-      <w:proofErr w:type="spellStart"/>
-      <w:r>
-        <w:t>polyA</w:t>
-      </w:r>
-      <w:proofErr w:type="spellEnd"/>
-      <w:r>
-        <w:t xml:space="preserve"> mRNA were prepared using </w:t>
-      </w:r>
-      <w:proofErr w:type="spellStart"/>
-      <w:r>
-        <w:t>TruSeq</w:t>
-      </w:r>
-      <w:proofErr w:type="spellEnd"/>
-      <w:r>
-        <w:t xml:space="preserve"> cDNA synthesis kit and sequenced using a </w:t>
-      </w:r>
-      <w:proofErr w:type="spellStart"/>
-      <w:r>
-        <w:t>HiSeq</w:t>
-      </w:r>
-      <w:proofErr w:type="spellEnd"/>
-      <w:r>
-        <w:t xml:space="preserve"> 2000 (</w:t>
-      </w:r>
-      <w:proofErr w:type="spellStart"/>
-      <w:r>
-        <w:t>Illumina</w:t>
-      </w:r>
-      <w:proofErr w:type="spellEnd"/>
-      <w:r>
-        <w:t xml:space="preserve">). Samples were run on 2 lanes of a </w:t>
-      </w:r>
-      <w:proofErr w:type="spellStart"/>
-      <w:r>
-        <w:t>HiSeq</w:t>
-      </w:r>
-      <w:proofErr w:type="spellEnd"/>
-      <w:r>
-        <w:t xml:space="preserve"> 2000 (</w:t>
-      </w:r>
-      <w:proofErr w:type="spellStart"/>
-      <w:r>
-        <w:t>Illumina</w:t>
-      </w:r>
-      <w:proofErr w:type="spellEnd"/>
-      <w:r>
-        <w:t xml:space="preserve">) </w:t>
-      </w:r>
-      <w:proofErr w:type="gramStart"/>
-      <w:r>
-        <w:t>generating  8</w:t>
-      </w:r>
-      <w:proofErr w:type="gramEnd"/>
-      <w:r>
-        <w:t xml:space="preserve"> 612 682 to 16 469 501 single-ended 50 </w:t>
-      </w:r>
-      <w:proofErr w:type="spellStart"/>
-      <w:r>
-        <w:t>bp</w:t>
-      </w:r>
-      <w:proofErr w:type="spellEnd"/>
-      <w:r>
-        <w:t xml:space="preserve"> reads per sample.  These were aligned to the human genome (</w:t>
-      </w:r>
-      <w:proofErr w:type="spellStart"/>
-      <w:r>
-        <w:t>Enembl</w:t>
-      </w:r>
-      <w:proofErr w:type="spellEnd"/>
-      <w:r>
-        <w:t xml:space="preserve"> GRCh37.74, </w:t>
-      </w:r>
-      <w:proofErr w:type="spellStart"/>
-      <w:r>
-        <w:t>Genbank</w:t>
-      </w:r>
-      <w:proofErr w:type="spellEnd"/>
-      <w:r>
-        <w:t xml:space="preserve"> Assembly ID GCA_000001405.14) </w:t>
-      </w:r>
-      <w:r>
-        <w:t xml:space="preserve">using </w:t>
-      </w:r>
-      <w:proofErr w:type="spellStart"/>
-      <w:r>
-        <w:t>TopHat</w:t>
-      </w:r>
-      <w:proofErr w:type="spellEnd"/>
-      <w:r>
-        <w:t xml:space="preserve"> version 2.0.10 </w:t>
+        <w:t xml:space="preserve">Total RNA was extracted from adipose tissue using the RNEasy kit (Qiagen) and its quality was verified using the Agilent 2100 Bioanalyzer (Agilent Technologies).  At the University of Michigan DNA Sequencing Core, cDNA libraries from polyA mRNA were prepared using TruSeq cDNA synthesis kit and sequenced using a HiSeq 2000 (Illumina). Samples were run on 2 lanes of a HiSeq 2000 (Illumina) generating  8 612 682 to 16 469 501 single-ended 50 bp reads per sample.  These were aligned to the human genome (Enembl GRCh37.74, Genbank Assembly ID GCA_000001405.14) </w:t>
+      </w:r>
+      <w:r>
+        <w:t xml:space="preserve">using TopHat version 2.0.10 </w:t>
       </w:r>
       <w:r>
         <w:fldChar w:fldCharType="begin" w:fldLock="1"/>
@@ -2035,26 +1635,10 @@
         <w:fldChar w:fldCharType="end"/>
       </w:r>
       <w:r>
-        <w:t xml:space="preserve"> and </w:t>
-      </w:r>
-      <w:proofErr w:type="spellStart"/>
-      <w:r>
-        <w:t>Samtools</w:t>
-      </w:r>
-      <w:proofErr w:type="spellEnd"/>
-      <w:r>
-        <w:t xml:space="preserve"> version 0.1.18 .  Reads were mapped</w:t>
-      </w:r>
-      <w:r>
-        <w:t xml:space="preserve"> to known genes using </w:t>
-      </w:r>
-      <w:proofErr w:type="spellStart"/>
-      <w:r>
-        <w:t>HTseq</w:t>
-      </w:r>
-      <w:proofErr w:type="spellEnd"/>
-      <w:r>
-        <w:t xml:space="preserve"> </w:t>
+        <w:t xml:space="preserve"> and Samtools version 0.1.18 .  Reads were mapped</w:t>
+      </w:r>
+      <w:r>
+        <w:t xml:space="preserve"> to known genes using HTseq </w:t>
       </w:r>
       <w:r>
         <w:fldChar w:fldCharType="begin" w:fldLock="1"/>
@@ -2131,15 +1715,7 @@
         <w:t>2</w:t>
       </w:r>
       <w:r>
-        <w:t xml:space="preserve">, with the exception of subjects 29 and 31 (both Cushing's disease patients), which had clinical data but no </w:t>
-      </w:r>
-      <w:proofErr w:type="spellStart"/>
-      <w:r>
-        <w:t>RNAseq</w:t>
-      </w:r>
-      <w:proofErr w:type="spellEnd"/>
-      <w:r>
-        <w:t xml:space="preserve"> data.</w:t>
+        <w:t>, with the exception of subjects 29 and 31 (both Cushing's disease patients), which had clinical data but no RNAseq data.</w:t>
       </w:r>
     </w:p>
     <w:p>
@@ -2186,15 +1762,7 @@
         <w:rPr>
           <w:noProof/>
         </w:rPr>
-        <w:t>(R Core Te</w:t>
-      </w:r>
-      <w:bookmarkStart w:id="0" w:name="_GoBack"/>
-      <w:bookmarkEnd w:id="0"/>
-      <w:r>
-        <w:rPr>
-          <w:noProof/>
-        </w:rPr>
-        <w:t>am 2013)</w:t>
+        <w:t>(R Core Team 2013)</w:t>
       </w:r>
       <w:r>
         <w:fldChar w:fldCharType="end"/>
@@ -2239,15 +1807,7 @@
         <w:t xml:space="preserve">if the </w:t>
       </w:r>
       <w:r>
-        <w:t xml:space="preserve">equal variance assumption was rejected by </w:t>
-      </w:r>
-      <w:proofErr w:type="spellStart"/>
-      <w:r>
-        <w:t>Levene's</w:t>
-      </w:r>
-      <w:proofErr w:type="spellEnd"/>
-      <w:r>
-        <w:t xml:space="preserve"> test (car package version </w:t>
+        <w:t xml:space="preserve">equal variance assumption was rejected by Levene's test (car package version </w:t>
       </w:r>
       <w:r>
         <w:t>2.0-19</w:t>
@@ -2255,13 +1815,8 @@
       <w:r>
         <w:t>)</w:t>
       </w:r>
-      <w:proofErr w:type="gramStart"/>
-      <w:r>
-        <w:t>,</w:t>
-      </w:r>
-      <w:proofErr w:type="gramEnd"/>
-      <w:r>
-        <w:t xml:space="preserve"> otherwise a Student’s </w:t>
+      <w:r>
+        <w:t xml:space="preserve">, otherwise a Student’s </w:t>
       </w:r>
       <w:r>
         <w:rPr>
@@ -2356,15 +1911,7 @@
         <w:t>by the metho</w:t>
       </w:r>
       <w:r>
-        <w:t xml:space="preserve">d of </w:t>
-      </w:r>
-      <w:proofErr w:type="spellStart"/>
-      <w:r>
-        <w:t>Benjamini</w:t>
-      </w:r>
-      <w:proofErr w:type="spellEnd"/>
-      <w:r>
-        <w:t xml:space="preserve"> and Hochberg </w:t>
+        <w:t xml:space="preserve">d of Benjamini and Hochberg </w:t>
       </w:r>
       <w:r>
         <w:fldChar w:fldCharType="begin" w:fldLock="1"/>
@@ -2447,15 +1994,7 @@
         <w:t xml:space="preserve"> control patients is enriched in genes from gene ontology, KEGG, transcription factor or microRNA target gene sets</w:t>
       </w:r>
       <w:r>
-        <w:t xml:space="preserve"> (</w:t>
-      </w:r>
-      <w:proofErr w:type="spellStart"/>
-      <w:r>
-        <w:t>MSigDB</w:t>
-      </w:r>
-      <w:proofErr w:type="spellEnd"/>
-      <w:r>
-        <w:t xml:space="preserve"> version 4.0)</w:t>
+        <w:t xml:space="preserve"> (MSigDB version 4.0)</w:t>
       </w:r>
       <w:r>
         <w:t xml:space="preserve">. The gene list was ranked based on </w:t>
@@ -3422,15 +2961,7 @@
         <w:t>towards</w:t>
       </w:r>
       <w:r>
-        <w:t xml:space="preserve"> higher </w:t>
-      </w:r>
-      <w:proofErr w:type="spellStart"/>
-      <w:r>
-        <w:t>resistin</w:t>
-      </w:r>
-      <w:proofErr w:type="spellEnd"/>
-      <w:r>
-        <w:t xml:space="preserve"> (</w:t>
+        <w:t xml:space="preserve"> higher resistin (</w:t>
       </w:r>
       <w:r>
         <w:rPr>
@@ -3445,15 +2976,7 @@
         <w:t xml:space="preserve"> </w:t>
       </w:r>
       <w:r>
-        <w:t xml:space="preserve">but no significant changes in  </w:t>
-      </w:r>
-      <w:proofErr w:type="spellStart"/>
-      <w:r>
-        <w:t>adiponectin</w:t>
-      </w:r>
-      <w:proofErr w:type="spellEnd"/>
-      <w:r>
-        <w:t xml:space="preserve"> mRNA levels (</w:t>
+        <w:t>but no significant changes in  adiponectin mRNA levels (</w:t>
       </w:r>
       <w:r>
         <w:rPr>
@@ -3478,7 +3001,6 @@
         <w:pStyle w:val="Heading2"/>
         <w:spacing w:line="480" w:lineRule="auto"/>
       </w:pPr>
-      <w:proofErr w:type="spellStart"/>
       <w:r>
         <w:t>Lipogene</w:t>
       </w:r>
@@ -3491,7 +3013,6 @@
       <w:r>
         <w:t>s</w:t>
       </w:r>
-      <w:proofErr w:type="spellEnd"/>
       <w:r>
         <w:t xml:space="preserve"> Genes are Upregulated in Response to Elevated Glucocorticoids</w:t>
       </w:r>
@@ -3501,39 +3022,7 @@
         <w:spacing w:line="480" w:lineRule="auto"/>
       </w:pPr>
       <w:r>
-        <w:t xml:space="preserve">Increased subcutaneous fat mass is a hallmark of Cushing’s syndrome, and could potentially be mediated through activation of </w:t>
-      </w:r>
-      <w:proofErr w:type="spellStart"/>
-      <w:r>
-        <w:t>adipogenesis</w:t>
-      </w:r>
-      <w:proofErr w:type="spellEnd"/>
-      <w:r>
-        <w:t xml:space="preserve"> or </w:t>
-      </w:r>
-      <w:proofErr w:type="spellStart"/>
-      <w:r>
-        <w:t>lipogenesis</w:t>
-      </w:r>
-      <w:proofErr w:type="spellEnd"/>
-      <w:r>
-        <w:t xml:space="preserve">.  Our </w:t>
-      </w:r>
-      <w:proofErr w:type="spellStart"/>
-      <w:r>
-        <w:t>transcriptomic</w:t>
-      </w:r>
-      <w:proofErr w:type="spellEnd"/>
-      <w:r>
-        <w:t xml:space="preserve"> data support the hypothesis that </w:t>
-      </w:r>
-      <w:proofErr w:type="spellStart"/>
-      <w:r>
-        <w:t>lipogenesis</w:t>
-      </w:r>
-      <w:proofErr w:type="spellEnd"/>
-      <w:r>
-        <w:t xml:space="preserve"> is activated in these tissues via transcriptional activation of fatty acid synthesis and triglyceride synthesis.  </w:t>
+        <w:t xml:space="preserve">Increased subcutaneous fat mass is a hallmark of Cushing’s syndrome, and could potentially be mediated through activation of adipogenesis or lipogenesis.  Our transcriptomic data support the hypothesis that lipogenesis is activated in these tissues via transcriptional activation of fatty acid synthesis and triglyceride synthesis.  </w:t>
       </w:r>
       <w:r>
         <w:t>All the major</w:t>
@@ -3755,375 +3244,327 @@
         <w:rPr>
           <w:i/>
         </w:rPr>
-        <w:t>/</w:t>
-      </w:r>
-      <w:proofErr w:type="gramStart"/>
-      <w:r>
-        <w:rPr>
-          <w:i/>
-        </w:rPr>
-        <w:t>3 ,GPD1</w:t>
-      </w:r>
-      <w:proofErr w:type="gramEnd"/>
-      <w:r>
-        <w:rPr>
-          <w:i/>
-        </w:rPr>
+        <w:t xml:space="preserve">/3 ,GPD1, </w:t>
+      </w:r>
+      <w:r>
+        <w:t xml:space="preserve">and </w:t>
+      </w:r>
+      <w:r>
+        <w:rPr>
+          <w:i/>
+        </w:rPr>
+        <w:t>LPIN1</w:t>
+      </w:r>
+      <w:r>
+        <w:t xml:space="preserve"> </w:t>
+      </w:r>
+      <w:r>
+        <w:t>,</w:t>
+      </w:r>
+      <w:r>
+        <w:t xml:space="preserve"> were </w:t>
+      </w:r>
+      <w:r>
+        <w:t xml:space="preserve">also </w:t>
+      </w:r>
+      <w:r>
+        <w:t xml:space="preserve">all upregulated in </w:t>
+      </w:r>
+      <w:r>
+        <w:t xml:space="preserve">subcutaneous </w:t>
+      </w:r>
+      <w:r>
+        <w:t>adipose tissue from Cus</w:t>
+      </w:r>
+      <w:r>
+        <w:t>hing’</w:t>
+      </w:r>
+      <w:r>
+        <w:t xml:space="preserve">s </w:t>
+      </w:r>
+      <w:r>
+        <w:t xml:space="preserve">disease </w:t>
+      </w:r>
+      <w:r>
+        <w:t>patients</w:t>
+      </w:r>
+      <w:r>
+        <w:t xml:space="preserve"> (Figure </w:t>
+      </w:r>
+      <w:r>
+        <w:t>4C</w:t>
+      </w:r>
+      <w:r>
+        <w:t>)</w:t>
+      </w:r>
+      <w:r>
+        <w:t xml:space="preserve">.  </w:t>
+      </w:r>
+    </w:p>
+    <w:p>
+      <w:pPr>
+        <w:spacing w:line="480" w:lineRule="auto"/>
+      </w:pPr>
+    </w:p>
+    <w:p>
+      <w:pPr>
+        <w:spacing w:line="480" w:lineRule="auto"/>
+      </w:pPr>
+      <w:r>
+        <w:lastRenderedPageBreak/>
+        <w:t>In spite of increased lipid deposition and elevations of lipogen</w:t>
+      </w:r>
+      <w:r>
+        <w:t xml:space="preserve">esis </w:t>
+      </w:r>
+      <w:r>
+        <w:t xml:space="preserve">genes in Cushing’s </w:t>
+      </w:r>
+      <w:r>
+        <w:t xml:space="preserve">disease </w:t>
+      </w:r>
+      <w:r>
+        <w:t>patients</w:t>
+      </w:r>
+      <w:r>
+        <w:t>'</w:t>
+      </w:r>
+      <w:r>
+        <w:t xml:space="preserve"> adipose tissue, there have been several studies linking elevated glucocorticoids to increased lipolysis.  </w:t>
+      </w:r>
+      <w:r>
+        <w:t xml:space="preserve">In our patients, this was observed in </w:t>
+      </w:r>
+      <w:r>
+        <w:rPr>
+          <w:i/>
+        </w:rPr>
+        <w:t>ex vivo</w:t>
+      </w:r>
+      <w:r>
+        <w:t xml:space="preserve"> explants of subcutaneous adipose tissue</w:t>
+      </w:r>
+      <w:r>
+        <w:t xml:space="preserve"> (Figure 1D)</w:t>
+      </w:r>
+      <w:r>
+        <w:t xml:space="preserve">.  Among genes that may liberate fatty acids from triglycerides, </w:t>
+      </w:r>
+      <w:r>
+        <w:t>Lipoprotein lipase (</w:t>
+      </w:r>
+      <w:r>
+        <w:rPr>
+          <w:i/>
+        </w:rPr>
+        <w:t>LPL</w:t>
+      </w:r>
+      <w:r>
+        <w:t>) w</w:t>
+      </w:r>
+      <w:r>
+        <w:t xml:space="preserve">as induced 1.45 fold (q=0.055) </w:t>
+      </w:r>
+      <w:r>
+        <w:t xml:space="preserve">in the Cushing’s </w:t>
+      </w:r>
+      <w:r>
+        <w:t xml:space="preserve">disease </w:t>
+      </w:r>
+      <w:r>
+        <w:t xml:space="preserve">subjects, </w:t>
+      </w:r>
+      <w:r>
+        <w:t>but neither Hormone Sensitive Lipase (</w:t>
+      </w:r>
+      <w:r>
+        <w:rPr>
+          <w:i/>
+        </w:rPr>
+        <w:t>LIPE</w:t>
+      </w:r>
+      <w:r>
+        <w:t xml:space="preserve">) </w:t>
+      </w:r>
+      <w:r>
+        <w:t>n</w:t>
+      </w:r>
+      <w:r>
+        <w:t>or Adipose Triglyceride Lipase (</w:t>
+      </w:r>
+      <w:r>
+        <w:rPr>
+          <w:i/>
+        </w:rPr>
+        <w:t>PNPLA2</w:t>
+      </w:r>
+      <w:r>
+        <w:t xml:space="preserve">) were </w:t>
+      </w:r>
+      <w:r>
+        <w:t>significantly changed</w:t>
+      </w:r>
+      <w:r>
+        <w:t xml:space="preserve"> </w:t>
+      </w:r>
+      <w:r>
+        <w:t xml:space="preserve">at the transcriptional level (Figure </w:t>
+      </w:r>
+      <w:r>
+        <w:t>4D</w:t>
+      </w:r>
+      <w:r>
+        <w:t>).  It is possible that insulin resistance due to glucocorticoids caused decreased repression of lipolysis leading to its upregulation</w:t>
+      </w:r>
+      <w:r>
+        <w:t xml:space="preserve">.  However, </w:t>
+      </w:r>
+      <w:r>
+        <w:t>our data supports an insulin-independent activation as well, since in our explants insulin was not present</w:t>
+      </w:r>
+      <w:r>
+        <w:t xml:space="preserve"> during the lipolysis assay</w:t>
+      </w:r>
+      <w:r>
+        <w:t xml:space="preserve">.  We </w:t>
+      </w:r>
+      <w:r>
+        <w:t>detected</w:t>
+      </w:r>
+      <w:r>
+        <w:t xml:space="preserve"> an elevation of Perilipin 4 (</w:t>
+      </w:r>
+      <w:r>
+        <w:rPr>
+          <w:i/>
+        </w:rPr>
+        <w:t>PLIN4</w:t>
+      </w:r>
+      <w:r>
+        <w:t>) which is one of the proteins that coat intrac</w:t>
+      </w:r>
+      <w:r>
+        <w:t xml:space="preserve">ellular lipid storage droplets (induced 1.45 fold, </w:t>
+      </w:r>
+      <w:r>
+        <w:t>q=0.05</w:t>
+      </w:r>
+      <w:r>
+        <w:t>6</w:t>
+      </w:r>
+      <w:r>
+        <w:t xml:space="preserve">). </w:t>
+      </w:r>
+    </w:p>
+    <w:p>
+      <w:pPr>
+        <w:spacing w:line="480" w:lineRule="auto"/>
+      </w:pPr>
+    </w:p>
+    <w:p>
+      <w:pPr>
+        <w:spacing w:line="480" w:lineRule="auto"/>
+      </w:pPr>
+      <w:r>
+        <w:t xml:space="preserve"> </w:t>
+      </w:r>
+      <w:r>
+        <w:t>Several</w:t>
+      </w:r>
+      <w:r>
+        <w:t xml:space="preserve"> genes that </w:t>
+      </w:r>
+      <w:r>
+        <w:t>regulate steroid biogenesis</w:t>
+      </w:r>
+      <w:r>
+        <w:t xml:space="preserve"> were elevated in adipose tissue from Cushing’s </w:t>
+      </w:r>
+      <w:r>
+        <w:t xml:space="preserve">disease </w:t>
+      </w:r>
+      <w:r>
+        <w:t>patients as</w:t>
+      </w:r>
+      <w:r>
+        <w:t xml:space="preserve"> </w:t>
+      </w:r>
+      <w:r>
+        <w:t>described in Figure 4E</w:t>
+      </w:r>
+      <w:r>
+        <w:t xml:space="preserve">.  These </w:t>
+      </w:r>
+      <w:r>
+        <w:t>includ</w:t>
+      </w:r>
+      <w:r>
+        <w:t>e</w:t>
+      </w:r>
+      <w:r>
+        <w:t xml:space="preserve"> several cytochrome P450 family members, steroid reductases (</w:t>
+      </w:r>
+      <w:r>
+        <w:rPr>
+          <w:i/>
+        </w:rPr>
+        <w:t>SRD5A1</w:t>
+      </w:r>
+      <w:r>
         <w:t xml:space="preserve">, </w:t>
       </w:r>
       <w:r>
-        <w:t xml:space="preserve">and </w:t>
-      </w:r>
-      <w:r>
-        <w:rPr>
-          <w:i/>
-        </w:rPr>
-        <w:t>LPIN1</w:t>
+        <w:rPr>
+          <w:i/>
+        </w:rPr>
+        <w:t>SRD5A3</w:t>
+      </w:r>
+      <w:r>
+        <w:t>)</w:t>
       </w:r>
       <w:r>
         <w:t xml:space="preserve"> </w:t>
       </w:r>
       <w:r>
-        <w:t>,</w:t>
-      </w:r>
-      <w:r>
-        <w:t xml:space="preserve"> were </w:t>
-      </w:r>
-      <w:r>
-        <w:t xml:space="preserve">also </w:t>
-      </w:r>
-      <w:r>
-        <w:t xml:space="preserve">all upregulated in </w:t>
-      </w:r>
-      <w:r>
-        <w:t xml:space="preserve">subcutaneous </w:t>
-      </w:r>
-      <w:r>
-        <w:t>adipose tissue from Cus</w:t>
-      </w:r>
-      <w:r>
-        <w:t>hing’</w:t>
-      </w:r>
-      <w:r>
-        <w:t xml:space="preserve">s </w:t>
-      </w:r>
-      <w:r>
-        <w:t xml:space="preserve">disease </w:t>
-      </w:r>
-      <w:r>
-        <w:t>patients</w:t>
-      </w:r>
-      <w:r>
-        <w:t xml:space="preserve"> (Figure </w:t>
-      </w:r>
-      <w:r>
-        <w:t>4C</w:t>
-      </w:r>
-      <w:r>
-        <w:t>)</w:t>
-      </w:r>
-      <w:r>
-        <w:t xml:space="preserve">.  </w:t>
-      </w:r>
-    </w:p>
-    <w:p>
-      <w:pPr>
-        <w:spacing w:line="480" w:lineRule="auto"/>
-      </w:pPr>
-    </w:p>
-    <w:p>
-      <w:pPr>
-        <w:spacing w:line="480" w:lineRule="auto"/>
-      </w:pPr>
-      <w:r>
-        <w:lastRenderedPageBreak/>
-        <w:t xml:space="preserve">In spite of increased lipid deposition and elevations of </w:t>
-      </w:r>
-      <w:proofErr w:type="spellStart"/>
-      <w:r>
-        <w:t>lipogen</w:t>
+        <w:t>, Aldo-keto reductase family 1 member C1 (</w:t>
+      </w:r>
+      <w:r>
+        <w:rPr>
+          <w:i/>
+        </w:rPr>
+        <w:t>AKR1C1</w:t>
+      </w:r>
+      <w:r>
+        <w:t>), steroid sulfatase (STS) , 7-dehydrocholesterol reductase (DHCR7)</w:t>
+      </w:r>
+      <w:r>
+        <w:t>, NAD(P) dependent steroid dehydrogenase-like (NSDHL) and HMG-CoA synthase (HMGCS1)</w:t>
+      </w:r>
+      <w:r>
+        <w:t>.</w:t>
+      </w:r>
+      <w:r>
+        <w:t xml:space="preserve"> </w:t>
+      </w:r>
+    </w:p>
+    <w:p>
+      <w:pPr>
+        <w:spacing w:line="480" w:lineRule="auto"/>
+      </w:pPr>
+    </w:p>
+    <w:p>
+      <w:pPr>
+        <w:spacing w:line="480" w:lineRule="auto"/>
+      </w:pPr>
+      <w:r>
+        <w:t xml:space="preserve">To examine </w:t>
+      </w:r>
+      <w:r>
+        <w:t>whether lipogen</w:t>
       </w:r>
       <w:r>
         <w:t>esis</w:t>
       </w:r>
-      <w:proofErr w:type="spellEnd"/>
-      <w:r>
-        <w:t xml:space="preserve"> </w:t>
-      </w:r>
-      <w:r>
-        <w:t xml:space="preserve">genes in Cushing’s </w:t>
-      </w:r>
-      <w:r>
-        <w:t xml:space="preserve">disease </w:t>
-      </w:r>
-      <w:r>
-        <w:t>patients</w:t>
-      </w:r>
-      <w:r>
-        <w:t>'</w:t>
-      </w:r>
-      <w:r>
-        <w:t xml:space="preserve"> adipose tissue, there have been several studies linking elevated glucocorticoids to increased lipolysis.  </w:t>
-      </w:r>
-      <w:r>
-        <w:t xml:space="preserve">In our patients, this was observed in </w:t>
-      </w:r>
-      <w:r>
-        <w:rPr>
-          <w:i/>
-        </w:rPr>
-        <w:t>ex vivo</w:t>
-      </w:r>
-      <w:r>
-        <w:t xml:space="preserve"> explants of subcutaneous adipose tissue</w:t>
-      </w:r>
-      <w:r>
-        <w:t xml:space="preserve"> (Figure 1D)</w:t>
-      </w:r>
-      <w:r>
-        <w:t xml:space="preserve">.  Among genes that may liberate fatty acids from triglycerides, </w:t>
-      </w:r>
-      <w:r>
-        <w:t>Lipoprotein lipase (</w:t>
-      </w:r>
-      <w:r>
-        <w:rPr>
-          <w:i/>
-        </w:rPr>
-        <w:t>LPL</w:t>
-      </w:r>
-      <w:r>
-        <w:t>) w</w:t>
-      </w:r>
-      <w:r>
-        <w:t xml:space="preserve">as induced 1.45 fold (q=0.055) </w:t>
-      </w:r>
-      <w:r>
-        <w:t xml:space="preserve">in the Cushing’s </w:t>
-      </w:r>
-      <w:r>
-        <w:t xml:space="preserve">disease </w:t>
-      </w:r>
-      <w:r>
-        <w:t xml:space="preserve">subjects, </w:t>
-      </w:r>
-      <w:r>
-        <w:t>but neither Hormone Sensitive Lipase (</w:t>
-      </w:r>
-      <w:r>
-        <w:rPr>
-          <w:i/>
-        </w:rPr>
-        <w:t>LIPE</w:t>
-      </w:r>
-      <w:r>
-        <w:t xml:space="preserve">) </w:t>
-      </w:r>
-      <w:r>
-        <w:t>n</w:t>
-      </w:r>
-      <w:r>
-        <w:t>or Adipose Triglyceride Lipase (</w:t>
-      </w:r>
-      <w:r>
-        <w:rPr>
-          <w:i/>
-        </w:rPr>
-        <w:t>PNPLA2</w:t>
-      </w:r>
-      <w:r>
-        <w:t xml:space="preserve">) were </w:t>
-      </w:r>
-      <w:r>
-        <w:t>significantly changed</w:t>
-      </w:r>
-      <w:r>
-        <w:t xml:space="preserve"> </w:t>
-      </w:r>
-      <w:r>
-        <w:t xml:space="preserve">at the transcriptional level (Figure </w:t>
-      </w:r>
-      <w:r>
-        <w:t>4D</w:t>
-      </w:r>
-      <w:r>
-        <w:t>).  It is possible that insulin resistance due to glucocorticoids caused decreased repression of lipolysis leading to its upregulation</w:t>
-      </w:r>
-      <w:r>
-        <w:t xml:space="preserve">.  However, </w:t>
-      </w:r>
-      <w:r>
-        <w:t>our data supports an insulin-independent activation as well, since in our explants insulin was not present</w:t>
-      </w:r>
-      <w:r>
-        <w:t xml:space="preserve"> during the lipolysis assay</w:t>
-      </w:r>
-      <w:r>
-        <w:t xml:space="preserve">.  We </w:t>
-      </w:r>
-      <w:r>
-        <w:t>detected</w:t>
-      </w:r>
-      <w:r>
-        <w:t xml:space="preserve"> an elevation of </w:t>
-      </w:r>
-      <w:proofErr w:type="spellStart"/>
-      <w:r>
-        <w:t>Perilipin</w:t>
-      </w:r>
-      <w:proofErr w:type="spellEnd"/>
-      <w:r>
-        <w:t xml:space="preserve"> 4 (</w:t>
-      </w:r>
-      <w:r>
-        <w:rPr>
-          <w:i/>
-        </w:rPr>
-        <w:t>PLIN4</w:t>
-      </w:r>
-      <w:r>
-        <w:t>) which is one of the proteins that coat intrac</w:t>
-      </w:r>
-      <w:r>
-        <w:t xml:space="preserve">ellular lipid storage droplets (induced 1.45 fold, </w:t>
-      </w:r>
-      <w:r>
-        <w:t>q=0.05</w:t>
-      </w:r>
-      <w:r>
-        <w:t>6</w:t>
-      </w:r>
-      <w:r>
-        <w:t xml:space="preserve">). </w:t>
-      </w:r>
-    </w:p>
-    <w:p>
-      <w:pPr>
-        <w:spacing w:line="480" w:lineRule="auto"/>
-      </w:pPr>
-    </w:p>
-    <w:p>
-      <w:pPr>
-        <w:spacing w:line="480" w:lineRule="auto"/>
-      </w:pPr>
-      <w:r>
-        <w:t xml:space="preserve"> </w:t>
-      </w:r>
-      <w:r>
-        <w:t>Several</w:t>
-      </w:r>
-      <w:r>
-        <w:t xml:space="preserve"> genes that </w:t>
-      </w:r>
-      <w:r>
-        <w:t>regulate steroid biogenesis</w:t>
-      </w:r>
-      <w:r>
-        <w:t xml:space="preserve"> were elevated in adipose tissue from Cushing’s </w:t>
-      </w:r>
-      <w:r>
-        <w:t xml:space="preserve">disease </w:t>
-      </w:r>
-      <w:r>
-        <w:t>patients as</w:t>
-      </w:r>
-      <w:r>
-        <w:t xml:space="preserve"> </w:t>
-      </w:r>
-      <w:r>
-        <w:t>described in Figure 4E</w:t>
-      </w:r>
-      <w:r>
-        <w:t xml:space="preserve">.  These </w:t>
-      </w:r>
-      <w:r>
-        <w:t>includ</w:t>
-      </w:r>
-      <w:r>
-        <w:t>e</w:t>
-      </w:r>
-      <w:r>
-        <w:t xml:space="preserve"> several cytochrome P450 family members, steroid reductases (</w:t>
-      </w:r>
-      <w:r>
-        <w:rPr>
-          <w:i/>
-        </w:rPr>
-        <w:t>SRD5A1</w:t>
-      </w:r>
-      <w:r>
-        <w:t xml:space="preserve">, </w:t>
-      </w:r>
-      <w:r>
-        <w:rPr>
-          <w:i/>
-        </w:rPr>
-        <w:t>SRD5A3</w:t>
-      </w:r>
-      <w:proofErr w:type="gramStart"/>
-      <w:r>
-        <w:t>)</w:t>
-      </w:r>
-      <w:r>
-        <w:t xml:space="preserve"> </w:t>
-      </w:r>
-      <w:r>
-        <w:t>,</w:t>
-      </w:r>
-      <w:proofErr w:type="gramEnd"/>
-      <w:r>
-        <w:t xml:space="preserve"> Aldo-</w:t>
-      </w:r>
-      <w:proofErr w:type="spellStart"/>
-      <w:r>
-        <w:t>keto</w:t>
-      </w:r>
-      <w:proofErr w:type="spellEnd"/>
-      <w:r>
-        <w:t xml:space="preserve"> reductase family 1 member C1 (</w:t>
-      </w:r>
-      <w:r>
-        <w:rPr>
-          <w:i/>
-        </w:rPr>
-        <w:t>AKR1C1</w:t>
-      </w:r>
-      <w:r>
-        <w:t>), steroid sulfatase (STS) , 7-dehydrocholesterol reductase (DHCR7)</w:t>
-      </w:r>
-      <w:r>
-        <w:t>, NAD(P) dependent steroid dehydrogenase-like (NSDHL) and HMG-CoA synthase (HMGCS1)</w:t>
-      </w:r>
-      <w:r>
-        <w:t>.</w:t>
-      </w:r>
-      <w:r>
-        <w:t xml:space="preserve"> </w:t>
-      </w:r>
-    </w:p>
-    <w:p>
-      <w:pPr>
-        <w:spacing w:line="480" w:lineRule="auto"/>
-      </w:pPr>
-    </w:p>
-    <w:p>
-      <w:pPr>
-        <w:spacing w:line="480" w:lineRule="auto"/>
-      </w:pPr>
-      <w:r>
-        <w:t xml:space="preserve">To examine </w:t>
-      </w:r>
-      <w:r>
-        <w:t xml:space="preserve">whether </w:t>
-      </w:r>
-      <w:proofErr w:type="spellStart"/>
-      <w:r>
-        <w:t>lipogen</w:t>
-      </w:r>
-      <w:r>
-        <w:t>esis</w:t>
-      </w:r>
-      <w:proofErr w:type="spellEnd"/>
       <w:r>
         <w:t xml:space="preserve"> genes are activated</w:t>
       </w:r>
@@ -4149,33 +3590,11 @@
         <w:lastRenderedPageBreak/>
         <w:t xml:space="preserve">dexamethasone treated mice, and observed elevations in </w:t>
       </w:r>
-      <w:proofErr w:type="spellStart"/>
-      <w:r>
-        <w:rPr>
-          <w:i/>
-        </w:rPr>
-        <w:t>Fasn</w:t>
-      </w:r>
-      <w:proofErr w:type="spellEnd"/>
-      <w:r>
-        <w:rPr>
-          <w:i/>
-        </w:rPr>
-        <w:t xml:space="preserve">, </w:t>
-      </w:r>
-      <w:proofErr w:type="spellStart"/>
-      <w:r>
-        <w:rPr>
-          <w:i/>
-        </w:rPr>
-        <w:t>Gpam</w:t>
-      </w:r>
-      <w:proofErr w:type="spellEnd"/>
-      <w:r>
-        <w:rPr>
-          <w:i/>
-        </w:rPr>
-        <w:t xml:space="preserve">, Gpd1, </w:t>
+      <w:r>
+        <w:rPr>
+          <w:i/>
+        </w:rPr>
+        <w:t xml:space="preserve">Fasn, Gpam, Gpd1, </w:t>
       </w:r>
       <w:r>
         <w:rPr>
@@ -4187,21 +3606,7 @@
         <w:rPr>
           <w:i/>
         </w:rPr>
-        <w:t xml:space="preserve">Acs1, </w:t>
-      </w:r>
-      <w:proofErr w:type="spellStart"/>
-      <w:r>
-        <w:rPr>
-          <w:i/>
-        </w:rPr>
-        <w:t>Dgat</w:t>
-      </w:r>
-      <w:proofErr w:type="spellEnd"/>
-      <w:r>
-        <w:rPr>
-          <w:i/>
-        </w:rPr>
-        <w:t>, Agpat2</w:t>
+        <w:t>Acs1, Dgat, Agpat2</w:t>
       </w:r>
       <w:r>
         <w:rPr>
@@ -4319,13 +3724,8 @@
         </w:rPr>
         <w:t xml:space="preserve">. </w:t>
       </w:r>
-      <w:proofErr w:type="spellStart"/>
-      <w:r>
-        <w:t>Upregulations</w:t>
-      </w:r>
-      <w:proofErr w:type="spellEnd"/>
-      <w:r>
-        <w:t xml:space="preserve"> </w:t>
+      <w:r>
+        <w:t xml:space="preserve">Upregulations </w:t>
       </w:r>
       <w:r>
         <w:t xml:space="preserve">in </w:t>
@@ -4352,16 +3752,8 @@
         <w:rPr>
           <w:i/>
         </w:rPr>
-        <w:t xml:space="preserve">Aco1, </w:t>
-      </w:r>
-      <w:proofErr w:type="spellStart"/>
-      <w:r>
-        <w:rPr>
-          <w:i/>
-        </w:rPr>
-        <w:t>Ldhb</w:t>
-      </w:r>
-      <w:proofErr w:type="spellEnd"/>
+        <w:t>Aco1, Ldhb</w:t>
+      </w:r>
       <w:r>
         <w:t xml:space="preserve"> and </w:t>
       </w:r>
@@ -5019,15 +4411,7 @@
         <w:t>, we took</w:t>
       </w:r>
       <w:r>
-        <w:t xml:space="preserve"> a </w:t>
-      </w:r>
-      <w:proofErr w:type="spellStart"/>
-      <w:r>
-        <w:t>lipidomics</w:t>
-      </w:r>
-      <w:proofErr w:type="spellEnd"/>
-      <w:r>
-        <w:t xml:space="preserve"> approach to analyz</w:t>
+        <w:t xml:space="preserve"> a lipidomics approach to analyz</w:t>
       </w:r>
       <w:r>
         <w:t xml:space="preserve">e ceramide species from the adipose tissue explants of the same patients. </w:t>
@@ -5283,15 +4667,7 @@
         <w:t>).</w:t>
       </w:r>
       <w:r>
-        <w:t xml:space="preserve">  Among genes that were more strongly induced in obese patients, most of these are involved in lysosomal function, including the </w:t>
-      </w:r>
-      <w:proofErr w:type="spellStart"/>
-      <w:r>
-        <w:t>cathepsins</w:t>
-      </w:r>
-      <w:proofErr w:type="spellEnd"/>
-      <w:r>
-        <w:t xml:space="preserve"> (</w:t>
+        <w:t xml:space="preserve">  Among genes that were more strongly induced in obese patients, most of these are involved in lysosomal function, including the cathepsins (</w:t>
       </w:r>
       <w:r>
         <w:rPr>
@@ -5402,15 +4778,7 @@
         <w:t>,</w:t>
       </w:r>
       <w:r>
-        <w:t xml:space="preserve"> and shifting of glucose and protein metabolites towards </w:t>
-      </w:r>
-      <w:proofErr w:type="spellStart"/>
-      <w:r>
-        <w:t>lipogenic</w:t>
-      </w:r>
-      <w:proofErr w:type="spellEnd"/>
-      <w:r>
-        <w:t xml:space="preserve"> pathways in adipose tissue.</w:t>
+        <w:t xml:space="preserve"> and shifting of glucose and protein metabolites towards lipogenic pathways in adipose tissue.</w:t>
       </w:r>
       <w:r>
         <w:t xml:space="preserve">  A limitation of our human data is the difference in age between non-secreting ade</w:t>
@@ -5425,15 +4793,7 @@
         <w:t xml:space="preserve">disease </w:t>
       </w:r>
       <w:r>
-        <w:t xml:space="preserve">subjects.  Cushing’s disease is diagnosed and treated much more rapidly, which leads to these differences.  We therefore confirmed many of our human findings in a mouse model of excessive glucocorticoid treatment, </w:t>
-      </w:r>
-      <w:proofErr w:type="spellStart"/>
-      <w:r>
-        <w:t>wherin</w:t>
-      </w:r>
-      <w:proofErr w:type="spellEnd"/>
-      <w:r>
-        <w:t xml:space="preserve"> the mice were treated under more controlled conditions.</w:t>
+        <w:t>subjects.  Cushing’s disease is diagnosed and treated much more rapidly, which leads to these differences.  We therefore confirmed many of our human findings in a mouse model of excessive glucocorticoid treatment, wherin the mice were treated under more controlled conditions.</w:t>
       </w:r>
     </w:p>
     <w:p>
@@ -5489,21 +4849,13 @@
         <w:fldChar w:fldCharType="end"/>
       </w:r>
       <w:r>
-        <w:t xml:space="preserve">, and higher </w:t>
-      </w:r>
-      <w:proofErr w:type="spellStart"/>
-      <w:r>
-        <w:t>lipogen</w:t>
+        <w:t>, and higher lipogen</w:t>
       </w:r>
       <w:r>
         <w:t>e</w:t>
       </w:r>
       <w:r>
-        <w:t>sis</w:t>
-      </w:r>
-      <w:proofErr w:type="spellEnd"/>
-      <w:r>
-        <w:t xml:space="preserve">, as measured by conversion of glucose to neutral lipid </w:t>
+        <w:t xml:space="preserve">sis, as measured by conversion of glucose to neutral lipid </w:t>
       </w:r>
       <w:r>
         <w:rPr>
@@ -5646,16 +4998,11 @@
         <w:t xml:space="preserve">. </w:t>
       </w:r>
       <w:r>
-        <w:t xml:space="preserve">  These findings are consistent with our observed elevations of </w:t>
-      </w:r>
-      <w:proofErr w:type="spellStart"/>
-      <w:r>
-        <w:t>lipogen</w:t>
+        <w:t xml:space="preserve">  These findings are consistent with our observed elevations of lipogen</w:t>
       </w:r>
       <w:r>
         <w:t>esis</w:t>
       </w:r>
-      <w:proofErr w:type="spellEnd"/>
       <w:r>
         <w:t xml:space="preserve"> genes in human and mouse subcutaneous adipose tissue.</w:t>
       </w:r>
@@ -5797,23 +5144,7 @@
         <w:t>proteases</w:t>
       </w:r>
       <w:r>
-        <w:t xml:space="preserve"> (</w:t>
-      </w:r>
-      <w:proofErr w:type="spellStart"/>
-      <w:r>
-        <w:t>cathepsins</w:t>
-      </w:r>
-      <w:proofErr w:type="spellEnd"/>
-      <w:r>
-        <w:t xml:space="preserve"> B and D, </w:t>
-      </w:r>
-      <w:proofErr w:type="spellStart"/>
-      <w:r>
-        <w:t>calpain</w:t>
-      </w:r>
-      <w:proofErr w:type="spellEnd"/>
-      <w:r>
-        <w:t xml:space="preserve">) </w:t>
+        <w:t xml:space="preserve"> (cathepsins B and D, calpain) </w:t>
       </w:r>
       <w:r>
         <w:t xml:space="preserve">and </w:t>
@@ -6325,51 +5656,19 @@
         <w:t xml:space="preserve">WFC and ALB recruited the patients and obtained clinical data. WFC supplied the biopsies and serum samples. IHo assayed the tissues for lipolysis and performed the serum measurements. </w:t>
       </w:r>
       <w:r>
-        <w:t xml:space="preserve">QT, DB, </w:t>
-      </w:r>
-      <w:proofErr w:type="spellStart"/>
-      <w:r>
-        <w:t>IHa</w:t>
-      </w:r>
-      <w:proofErr w:type="spellEnd"/>
-      <w:r>
-        <w:t xml:space="preserve"> and IHo </w:t>
+        <w:t xml:space="preserve">QT, DB, IHa and IHo </w:t>
       </w:r>
       <w:r>
         <w:t>analyzed</w:t>
       </w:r>
       <w:r>
-        <w:t xml:space="preserve"> the </w:t>
-      </w:r>
-      <w:proofErr w:type="spellStart"/>
-      <w:r>
-        <w:t>RNAseq</w:t>
-      </w:r>
-      <w:proofErr w:type="spellEnd"/>
-      <w:r>
-        <w:t xml:space="preserve"> data.  </w:t>
-      </w:r>
-      <w:proofErr w:type="spellStart"/>
-      <w:r>
-        <w:t>IHa</w:t>
-      </w:r>
-      <w:proofErr w:type="spellEnd"/>
-      <w:r>
-        <w:t xml:space="preserve"> generated the mouse data with assistance from EJS.  </w:t>
+        <w:t xml:space="preserve"> the RNAseq data.  IHa generated the mouse data with assistance from EJS.  </w:t>
       </w:r>
       <w:r>
         <w:t xml:space="preserve">  This was analyz</w:t>
       </w:r>
       <w:r>
-        <w:t xml:space="preserve">ed by </w:t>
-      </w:r>
-      <w:proofErr w:type="spellStart"/>
-      <w:r>
-        <w:t>IHa</w:t>
-      </w:r>
-      <w:proofErr w:type="spellEnd"/>
-      <w:r>
-        <w:t>, DB and QT.  IH</w:t>
+        <w:t>ed by IHa, DB and QT.  IH</w:t>
       </w:r>
       <w:r>
         <w:t>o</w:t>
@@ -6392,42 +5691,10 @@
         <w:spacing w:line="480" w:lineRule="auto"/>
       </w:pPr>
       <w:r>
-        <w:t xml:space="preserve">We thank Charlotte </w:t>
-      </w:r>
-      <w:proofErr w:type="spellStart"/>
-      <w:r>
-        <w:t>Gunden</w:t>
-      </w:r>
-      <w:proofErr w:type="spellEnd"/>
-      <w:r>
-        <w:t xml:space="preserve">, Elizabeth </w:t>
-      </w:r>
-      <w:proofErr w:type="spellStart"/>
-      <w:r>
-        <w:t>Walkowiak</w:t>
-      </w:r>
-      <w:proofErr w:type="spellEnd"/>
-      <w:r>
-        <w:t xml:space="preserve"> and Eric </w:t>
-      </w:r>
-      <w:proofErr w:type="spellStart"/>
-      <w:r>
-        <w:t>Vasbinder</w:t>
-      </w:r>
-      <w:proofErr w:type="spellEnd"/>
-      <w:r>
-        <w:t xml:space="preserve"> for their valuable help in the study.  </w:t>
-      </w:r>
-      <w:r>
-        <w:t xml:space="preserve"> We would also like to thank the Molecular Resource Center at the University of Tennessee Health Science Center for </w:t>
-      </w:r>
-      <w:proofErr w:type="spellStart"/>
-      <w:r>
-        <w:t>qPCR</w:t>
-      </w:r>
-      <w:proofErr w:type="spellEnd"/>
-      <w:r>
-        <w:t xml:space="preserve"> facilities.</w:t>
+        <w:t xml:space="preserve">We thank Charlotte Gunden, Elizabeth Walkowiak and Eric Vasbinder for their valuable help in the study.  </w:t>
+      </w:r>
+      <w:r>
+        <w:t xml:space="preserve"> We would also like to thank the Molecular Resource Center at the University of Tennessee Health Science Center for qPCR facilities.</w:t>
       </w:r>
     </w:p>
     <w:p>
@@ -9314,15 +8581,7 @@
         <w:t>patients in our study.</w:t>
       </w:r>
       <w:r>
-        <w:t xml:space="preserve">  A) Morphometric data from control (non-secreting </w:t>
-      </w:r>
-      <w:proofErr w:type="spellStart"/>
-      <w:r>
-        <w:t>adeoma</w:t>
-      </w:r>
-      <w:proofErr w:type="spellEnd"/>
-      <w:r>
-        <w:t xml:space="preserve">) and Cushing’s </w:t>
+        <w:t xml:space="preserve">  A) Morphometric data from control (non-secreting adeoma) and Cushing’s </w:t>
       </w:r>
       <w:r>
         <w:t xml:space="preserve">disease </w:t>
@@ -9419,15 +8678,7 @@
         <w:t xml:space="preserve">E) Average food consumption per mouse per day. F) Insulin tolerance test. Following a 6 hour fast, insulin </w:t>
       </w:r>
       <w:r>
-        <w:t xml:space="preserve">(1 </w:t>
-      </w:r>
-      <w:proofErr w:type="spellStart"/>
-      <w:r>
-        <w:t>mU</w:t>
-      </w:r>
-      <w:proofErr w:type="spellEnd"/>
-      <w:r>
-        <w:t xml:space="preserve">/g) </w:t>
+        <w:t xml:space="preserve">(1 mU/g) </w:t>
       </w:r>
       <w:r>
         <w:t xml:space="preserve">was administered via IP injection and blood glucose was measured at baseline, </w:t>
@@ -9439,15 +8690,7 @@
         <w:t xml:space="preserve"> post injection. </w:t>
       </w:r>
       <w:r>
-        <w:t xml:space="preserve">G) Inguinal (IWAT) and </w:t>
-      </w:r>
-      <w:proofErr w:type="spellStart"/>
-      <w:r>
-        <w:t>epididymal</w:t>
-      </w:r>
-      <w:proofErr w:type="spellEnd"/>
-      <w:r>
-        <w:t xml:space="preserve"> (EWAT) fat pad weights, for left fat pads only.  Asterisks indicate p&lt;0.05.  </w:t>
+        <w:t xml:space="preserve">G) Inguinal (IWAT) and epididymal (EWAT) fat pad weights, for left fat pads only.  Asterisks indicate p&lt;0.05.  </w:t>
       </w:r>
     </w:p>
     <w:p>
@@ -9489,13 +8732,8 @@
       <w:r>
         <w:t xml:space="preserve">A) </w:t>
       </w:r>
-      <w:proofErr w:type="spellStart"/>
-      <w:r>
-        <w:t>Heatmap</w:t>
-      </w:r>
-      <w:proofErr w:type="spellEnd"/>
-      <w:r>
-        <w:t xml:space="preserve"> of genes with significant differential expression.  The bar on the top indicates control subjects (non-secreting adenoma; black) and Cushing’s subjects (red).</w:t>
+      <w:r>
+        <w:t>Heatmap of genes with significant differential expression.  The bar on the top indicates control subjects (non-secreting adenoma; black) and Cushing’s subjects (red).</w:t>
       </w:r>
       <w:r>
         <w:t xml:space="preserve"> B) Genes involved in cortisol signaling.  C</w:t>
@@ -9504,15 +8742,7 @@
         <w:t>) Lept</w:t>
       </w:r>
       <w:r>
-        <w:t xml:space="preserve">in and </w:t>
-      </w:r>
-      <w:proofErr w:type="spellStart"/>
-      <w:r>
-        <w:t>Adiponectin</w:t>
-      </w:r>
-      <w:proofErr w:type="spellEnd"/>
-      <w:r>
-        <w:t xml:space="preserve"> mRNA levels. </w:t>
+        <w:t xml:space="preserve">in and Adiponectin mRNA levels. </w:t>
       </w:r>
       <w:r>
         <w:t>Asterisks indicate q&lt;0.05.</w:t>
@@ -9571,15 +8801,7 @@
         <w:t xml:space="preserve">D) Lipolysis genes. E) Steroid biogenesis genes.  </w:t>
       </w:r>
       <w:r>
-        <w:t xml:space="preserve">D)  Evaluation of </w:t>
-      </w:r>
-      <w:proofErr w:type="spellStart"/>
-      <w:r>
-        <w:t>lipogenic</w:t>
-      </w:r>
-      <w:proofErr w:type="spellEnd"/>
-      <w:r>
-        <w:t xml:space="preserve"> genes in mouse subcutaneous adipose tissue.</w:t>
+        <w:t>D)  Evaluation of lipogenic genes in mouse subcutaneous adipose tissue.</w:t>
       </w:r>
       <w:r>
         <w:t xml:space="preserve">  Asterisks indicate q&lt;0.05.</w:t>
@@ -9615,7 +8837,6 @@
       <w:r>
         <w:t xml:space="preserve">  </w:t>
       </w:r>
-      <w:proofErr w:type="gramStart"/>
       <w:r>
         <w:t xml:space="preserve">Schematic of </w:t>
       </w:r>
@@ -9641,21 +8862,7 @@
         <w:t xml:space="preserve">disease </w:t>
       </w:r>
       <w:r>
-        <w:t>subjects.</w:t>
-      </w:r>
-      <w:proofErr w:type="gramEnd"/>
-      <w:r>
-        <w:t xml:space="preserve">  B) </w:t>
-      </w:r>
-      <w:proofErr w:type="spellStart"/>
-      <w:proofErr w:type="gramStart"/>
-      <w:r>
-        <w:t>qPCR</w:t>
-      </w:r>
-      <w:proofErr w:type="spellEnd"/>
-      <w:proofErr w:type="gramEnd"/>
-      <w:r>
-        <w:t xml:space="preserve"> analysis of selected glucose oxidation genes from mouse subcutaneous adipose tissue after 12 weeks of dexamethasone treatment.  Asterisks indicate q&lt;0.05.</w:t>
+        <w:t>subjects.  B) qPCR analysis of selected glucose oxidation genes from mouse subcutaneous adipose tissue after 12 weeks of dexamethasone treatment.  Asterisks indicate q&lt;0.05.</w:t>
       </w:r>
     </w:p>
     <w:p>
@@ -9698,15 +8905,7 @@
         <w:t xml:space="preserve">treatment. </w:t>
       </w:r>
       <w:r>
-        <w:t xml:space="preserve">Muscle </w:t>
-      </w:r>
-      <w:proofErr w:type="spellStart"/>
-      <w:r>
-        <w:t>atrogene</w:t>
-      </w:r>
-      <w:proofErr w:type="spellEnd"/>
-      <w:r>
-        <w:t xml:space="preserve"> (B) and proteasomal transcript expression changes in </w:t>
+        <w:t xml:space="preserve">Muscle atrogene (B) and proteasomal transcript expression changes in </w:t>
       </w:r>
       <w:r>
         <w:t xml:space="preserve">gastrocnemius muscles from </w:t>
@@ -9715,15 +8914,7 @@
         <w:t xml:space="preserve">mice following 1 week of dexamethasone treatment. </w:t>
       </w:r>
       <w:r>
-        <w:t xml:space="preserve">C) </w:t>
-      </w:r>
-      <w:proofErr w:type="spellStart"/>
-      <w:r>
-        <w:t>Proteosomal</w:t>
-      </w:r>
-      <w:proofErr w:type="spellEnd"/>
-      <w:r>
-        <w:t xml:space="preserve"> mRNA levels from subcutaneous adipose tissue of mice treated with dexamethasone for 12 weeks.  </w:t>
+        <w:t xml:space="preserve">C) Proteosomal mRNA levels from subcutaneous adipose tissue of mice treated with dexamethasone for 12 weeks.  </w:t>
       </w:r>
       <w:r>
         <w:t>Proteasomal</w:t>
@@ -9765,15 +8956,7 @@
         <w:t xml:space="preserve">. </w:t>
       </w:r>
       <w:r>
-        <w:t xml:space="preserve">F) </w:t>
-      </w:r>
-      <w:proofErr w:type="spellStart"/>
-      <w:r>
-        <w:t>Heatmap</w:t>
-      </w:r>
-      <w:proofErr w:type="spellEnd"/>
-      <w:r>
-        <w:t xml:space="preserve"> of differentially expressed ribosomal transcripts</w:t>
+        <w:t>F) Heatmap of differentially expressed ribosomal transcripts</w:t>
       </w:r>
       <w:r>
         <w:t xml:space="preserve"> in Cushing’s </w:t>
@@ -9974,16 +9157,8 @@
         <w:rPr>
           <w:b/>
         </w:rPr>
-        <w:t xml:space="preserve">Primer sequences used for </w:t>
-      </w:r>
-      <w:proofErr w:type="spellStart"/>
-      <w:r>
-        <w:rPr>
-          <w:b/>
-        </w:rPr>
-        <w:t>qPCR</w:t>
-      </w:r>
-      <w:proofErr w:type="spellEnd"/>
+        <w:t>Primer sequences used for qPCR</w:t>
+      </w:r>
       <w:r>
         <w:rPr>
           <w:b/>
@@ -10086,14 +9261,12 @@
                 <w:i/>
               </w:rPr>
             </w:pPr>
-            <w:proofErr w:type="spellStart"/>
             <w:r>
               <w:rPr>
                 <w:i/>
               </w:rPr>
               <w:t>Acaca</w:t>
             </w:r>
-            <w:proofErr w:type="spellEnd"/>
           </w:p>
         </w:tc>
         <w:tc>
@@ -10326,14 +9499,12 @@
                 <w:i/>
               </w:rPr>
             </w:pPr>
-            <w:proofErr w:type="spellStart"/>
             <w:r>
               <w:rPr>
                 <w:i/>
               </w:rPr>
               <w:t>Actb</w:t>
             </w:r>
-            <w:proofErr w:type="spellEnd"/>
           </w:p>
         </w:tc>
         <w:tc>
@@ -10636,14 +9807,12 @@
                 <w:i/>
               </w:rPr>
             </w:pPr>
-            <w:proofErr w:type="spellStart"/>
             <w:r>
               <w:rPr>
                 <w:i/>
               </w:rPr>
               <w:t>Fasn</w:t>
             </w:r>
-            <w:proofErr w:type="spellEnd"/>
           </w:p>
         </w:tc>
         <w:tc>
@@ -10750,14 +9919,12 @@
                 <w:i/>
               </w:rPr>
             </w:pPr>
-            <w:proofErr w:type="spellStart"/>
             <w:r>
               <w:rPr>
                 <w:i/>
               </w:rPr>
               <w:t>Gapdh</w:t>
             </w:r>
-            <w:proofErr w:type="spellEnd"/>
           </w:p>
         </w:tc>
         <w:tc>
@@ -10835,14 +10002,12 @@
                 <w:i/>
               </w:rPr>
             </w:pPr>
-            <w:proofErr w:type="spellStart"/>
             <w:r>
               <w:rPr>
                 <w:i/>
               </w:rPr>
               <w:t>Gpam</w:t>
             </w:r>
-            <w:proofErr w:type="spellEnd"/>
           </w:p>
         </w:tc>
         <w:tc>
@@ -11042,14 +10207,12 @@
                 <w:i/>
               </w:rPr>
             </w:pPr>
-            <w:proofErr w:type="spellStart"/>
             <w:r>
               <w:rPr>
                 <w:i/>
               </w:rPr>
               <w:t>Ldhb</w:t>
             </w:r>
-            <w:proofErr w:type="spellEnd"/>
           </w:p>
         </w:tc>
         <w:tc>
@@ -12991,7 +12154,6 @@
                 <w:color w:val="000000"/>
               </w:rPr>
             </w:pPr>
-            <w:proofErr w:type="spellStart"/>
             <w:r>
               <w:rPr>
                 <w:rFonts w:eastAsia="Times New Roman" w:cs="Times New Roman"/>
@@ -12999,7 +12161,6 @@
               </w:rPr>
               <w:t>Reactome</w:t>
             </w:r>
-            <w:proofErr w:type="spellEnd"/>
           </w:p>
         </w:tc>
         <w:tc>
@@ -13658,11 +12819,9 @@
       <w:r>
         <w:t xml:space="preserve"> (</w:t>
       </w:r>
-      <w:proofErr w:type="spellStart"/>
       <w:r>
         <w:t>baseMean</w:t>
       </w:r>
-      <w:proofErr w:type="spellEnd"/>
       <w:r>
         <w:t>)</w:t>
       </w:r>
@@ -13740,15 +12899,7 @@
         <w:t>enrichment categories.</w:t>
       </w:r>
       <w:r>
-        <w:t xml:space="preserve">  Size is the total size of the GO category, NES is the normalized enrichment score, NOM p-value is the raw p-value and FDR q-value is corrected for multiple observations.  </w:t>
-      </w:r>
-      <w:proofErr w:type="gramStart"/>
-      <w:r>
-        <w:t>Gene details lists</w:t>
-      </w:r>
-      <w:proofErr w:type="gramEnd"/>
-      <w:r>
-        <w:t xml:space="preserve"> the specific genes which led to the enrichment of this category in our data.  A negative enrichment score indicates down-regulation of the category in Cushing's disease.</w:t>
+        <w:t xml:space="preserve">  Size is the total size of the GO category, NES is the normalized enrichment score, NOM p-value is the raw p-value and FDR q-value is corrected for multiple observations.  Gene details lists the specific genes which led to the enrichment of this category in our data.  A negative enrichment score indicates down-regulation of the category in Cushing's disease.</w:t>
       </w:r>
     </w:p>
     <w:p>
@@ -13773,15 +12924,7 @@
         <w:t>: Gene set enrichment analysis of transcription factor and miRNA pathways.</w:t>
       </w:r>
       <w:r>
-        <w:t xml:space="preserve">  These categories indicate that target genes regulated by these factors are altered in Cushing's disease white adipose tissue.  Size is the total size of the category, NES is the normalized enrichment score, NOM p-value is the raw p-value and FDR q-value is corrected for multiple observations.  </w:t>
-      </w:r>
-      <w:proofErr w:type="gramStart"/>
-      <w:r>
-        <w:t>Gene details lists</w:t>
-      </w:r>
-      <w:proofErr w:type="gramEnd"/>
-      <w:r>
-        <w:t xml:space="preserve"> the specific genes which led to the enrichment of this category in our data.  A negative enrichment score indicates down-regulation of the category in Cushing's disease.</w:t>
+        <w:t xml:space="preserve">  These categories indicate that target genes regulated by these factors are altered in Cushing's disease white adipose tissue.  Size is the total size of the category, NES is the normalized enrichment score, NOM p-value is the raw p-value and FDR q-value is corrected for multiple observations.  Gene details lists the specific genes which led to the enrichment of this category in our data.  A negative enrichment score indicates down-regulation of the category in Cushing's disease.</w:t>
       </w:r>
     </w:p>
     <w:p>
@@ -13905,7 +13048,7 @@
         <w:rStyle w:val="PageNumber"/>
         <w:noProof/>
       </w:rPr>
-      <w:t>40</w:t>
+      <w:t>22</w:t>
     </w:r>
     <w:r>
       <w:rPr>
@@ -15225,7 +14368,7 @@
 </file>
 
 <file path=customXml/itemProps1.xml><?xml version="1.0" encoding="utf-8"?>
-<ds:datastoreItem xmlns:ds="http://schemas.openxmlformats.org/officeDocument/2006/customXml" ds:itemID="{A12D45BE-8272-D444-862B-E17295DEA0AB}">
+<ds:datastoreItem xmlns:ds="http://schemas.openxmlformats.org/officeDocument/2006/customXml" ds:itemID="{7CE23519-4022-4D4E-AFEF-EAFE0750C4E0}">
   <ds:schemaRefs>
     <ds:schemaRef ds:uri="http://schemas.openxmlformats.org/officeDocument/2006/bibliography"/>
   </ds:schemaRefs>

</xml_diff>

<commit_message>
Removed tables from main manuscript file
</commit_message>
<xml_diff>
--- a/manuscript/Cushing-Manuscript/Hochberg.docx
+++ b/manuscript/Cushing-Manuscript/Hochberg.docx
@@ -19,8 +19,6 @@
       <w:pPr>
         <w:spacing w:line="480" w:lineRule="auto"/>
       </w:pPr>
-      <w:bookmarkStart w:id="0" w:name="_GoBack"/>
-      <w:bookmarkEnd w:id="0"/>
       <w:r>
         <w:t>Irit Hochberg</w:t>
       </w:r>
@@ -9096,8 +9094,10 @@
         <w:t xml:space="preserve"> after adjusting for obesity. </w:t>
       </w:r>
       <w:r>
-        <w:t xml:space="preserve">Differentially expressed </w:t>
-      </w:r>
+        <w:t xml:space="preserve"> </w:t>
+      </w:r>
+      <w:bookmarkStart w:id="0" w:name="_GoBack"/>
+      <w:bookmarkEnd w:id="0"/>
       <w:r>
         <w:rPr>
           <w:i/>
@@ -9125,3822 +9125,6 @@
       <w:r>
         <w:t xml:space="preserve"> (C), and lysosomal (D) transcripts in non-obese and obese Cushing’s subjects.</w:t>
       </w:r>
-    </w:p>
-    <w:p>
-      <w:pPr>
-        <w:spacing w:line="480" w:lineRule="auto"/>
-      </w:pPr>
-    </w:p>
-    <w:p>
-      <w:pPr>
-        <w:spacing w:line="480" w:lineRule="auto"/>
-      </w:pPr>
-      <w:r>
-        <w:br w:type="page"/>
-      </w:r>
-    </w:p>
-    <w:p>
-      <w:pPr>
-        <w:spacing w:line="480" w:lineRule="auto"/>
-        <w:rPr>
-          <w:b/>
-        </w:rPr>
-      </w:pPr>
-      <w:r>
-        <w:rPr>
-          <w:b/>
-        </w:rPr>
-        <w:lastRenderedPageBreak/>
-        <w:t xml:space="preserve">Table 1: </w:t>
-      </w:r>
-      <w:r>
-        <w:rPr>
-          <w:b/>
-        </w:rPr>
-        <w:t>Primer sequences used for qPCR</w:t>
-      </w:r>
-      <w:r>
-        <w:rPr>
-          <w:b/>
-        </w:rPr>
-        <w:t xml:space="preserve"> analyses.</w:t>
-      </w:r>
-    </w:p>
-    <w:tbl>
-      <w:tblPr>
-        <w:tblStyle w:val="TableGrid"/>
-        <w:tblW w:w="0" w:type="auto"/>
-        <w:tblLayout w:type="fixed"/>
-        <w:tblLook w:val="04A0" w:firstRow="1" w:lastRow="0" w:firstColumn="1" w:lastColumn="0" w:noHBand="0" w:noVBand="1"/>
-      </w:tblPr>
-      <w:tblGrid>
-        <w:gridCol w:w="1030"/>
-        <w:gridCol w:w="3668"/>
-        <w:gridCol w:w="3780"/>
-      </w:tblGrid>
-      <w:tr>
-        <w:trPr>
-          <w:trHeight w:val="144"/>
-        </w:trPr>
-        <w:tc>
-          <w:tcPr>
-            <w:tcW w:w="1030" w:type="dxa"/>
-          </w:tcPr>
-          <w:p>
-            <w:pPr>
-              <w:spacing w:line="480" w:lineRule="auto"/>
-              <w:rPr>
-                <w:rFonts w:ascii="Times" w:hAnsi="Times"/>
-                <w:b/>
-              </w:rPr>
-            </w:pPr>
-            <w:r>
-              <w:rPr>
-                <w:rFonts w:ascii="Times" w:hAnsi="Times"/>
-                <w:b/>
-              </w:rPr>
-              <w:t>Gene</w:t>
-            </w:r>
-          </w:p>
-        </w:tc>
-        <w:tc>
-          <w:tcPr>
-            <w:tcW w:w="3668" w:type="dxa"/>
-          </w:tcPr>
-          <w:p>
-            <w:pPr>
-              <w:spacing w:line="480" w:lineRule="auto"/>
-              <w:rPr>
-                <w:rFonts w:ascii="Times" w:hAnsi="Times"/>
-                <w:b/>
-              </w:rPr>
-            </w:pPr>
-            <w:r>
-              <w:rPr>
-                <w:rFonts w:ascii="Times" w:hAnsi="Times"/>
-                <w:b/>
-              </w:rPr>
-              <w:t xml:space="preserve">Forward Sequence </w:t>
-            </w:r>
-          </w:p>
-        </w:tc>
-        <w:tc>
-          <w:tcPr>
-            <w:tcW w:w="3780" w:type="dxa"/>
-          </w:tcPr>
-          <w:p>
-            <w:pPr>
-              <w:spacing w:line="480" w:lineRule="auto"/>
-              <w:rPr>
-                <w:rFonts w:ascii="Times" w:hAnsi="Times"/>
-                <w:b/>
-              </w:rPr>
-            </w:pPr>
-            <w:r>
-              <w:rPr>
-                <w:rFonts w:ascii="Times" w:hAnsi="Times"/>
-                <w:b/>
-              </w:rPr>
-              <w:t xml:space="preserve">Reverse Sequence </w:t>
-            </w:r>
-          </w:p>
-        </w:tc>
-      </w:tr>
-      <w:tr>
-        <w:trPr>
-          <w:trHeight w:hRule="exact" w:val="288"/>
-        </w:trPr>
-        <w:tc>
-          <w:tcPr>
-            <w:tcW w:w="1030" w:type="dxa"/>
-          </w:tcPr>
-          <w:p>
-            <w:pPr>
-              <w:spacing w:line="480" w:lineRule="auto"/>
-              <w:rPr>
-                <w:i/>
-              </w:rPr>
-            </w:pPr>
-            <w:r>
-              <w:rPr>
-                <w:i/>
-              </w:rPr>
-              <w:t>Acaca</w:t>
-            </w:r>
-          </w:p>
-        </w:tc>
-        <w:tc>
-          <w:tcPr>
-            <w:tcW w:w="3668" w:type="dxa"/>
-          </w:tcPr>
-          <w:p>
-            <w:pPr>
-              <w:spacing w:line="480" w:lineRule="auto"/>
-            </w:pPr>
-            <w:r>
-              <w:t>GCTAAACCAGCACTCCCGAT</w:t>
-            </w:r>
-          </w:p>
-        </w:tc>
-        <w:tc>
-          <w:tcPr>
-            <w:tcW w:w="3780" w:type="dxa"/>
-          </w:tcPr>
-          <w:p>
-            <w:pPr>
-              <w:spacing w:line="480" w:lineRule="auto"/>
-            </w:pPr>
-            <w:r>
-              <w:t>GTATCTGAGCTGACGGAGGC</w:t>
-            </w:r>
-          </w:p>
-        </w:tc>
-      </w:tr>
-      <w:tr>
-        <w:trPr>
-          <w:trHeight w:hRule="exact" w:val="288"/>
-        </w:trPr>
-        <w:tc>
-          <w:tcPr>
-            <w:tcW w:w="1030" w:type="dxa"/>
-          </w:tcPr>
-          <w:p>
-            <w:pPr>
-              <w:spacing w:line="480" w:lineRule="auto"/>
-              <w:rPr>
-                <w:i/>
-              </w:rPr>
-            </w:pPr>
-            <w:r>
-              <w:rPr>
-                <w:i/>
-              </w:rPr>
-              <w:t>Aco1</w:t>
-            </w:r>
-          </w:p>
-        </w:tc>
-        <w:tc>
-          <w:tcPr>
-            <w:tcW w:w="3668" w:type="dxa"/>
-          </w:tcPr>
-          <w:p>
-            <w:pPr>
-              <w:spacing w:line="480" w:lineRule="auto"/>
-              <w:rPr>
-                <w:rFonts w:eastAsia="Times New Roman" w:cs="Times New Roman"/>
-                <w:color w:val="000000"/>
-              </w:rPr>
-            </w:pPr>
-            <w:r>
-              <w:rPr>
-                <w:rFonts w:eastAsia="Times New Roman" w:cs="Times New Roman"/>
-                <w:color w:val="000000"/>
-              </w:rPr>
-              <w:t>AACACCAGCAATCCATCCGT</w:t>
-            </w:r>
-          </w:p>
-        </w:tc>
-        <w:tc>
-          <w:tcPr>
-            <w:tcW w:w="3780" w:type="dxa"/>
-          </w:tcPr>
-          <w:p>
-            <w:pPr>
-              <w:spacing w:line="480" w:lineRule="auto"/>
-              <w:rPr>
-                <w:rFonts w:eastAsia="Times New Roman" w:cs="Times New Roman"/>
-                <w:color w:val="000000"/>
-              </w:rPr>
-            </w:pPr>
-            <w:r>
-              <w:rPr>
-                <w:rFonts w:eastAsia="Times New Roman" w:cs="Times New Roman"/>
-                <w:color w:val="000000"/>
-              </w:rPr>
-              <w:t>GGTGACCACTCCACTTCCAG</w:t>
-            </w:r>
-          </w:p>
-        </w:tc>
-      </w:tr>
-      <w:tr>
-        <w:trPr>
-          <w:trHeight w:hRule="exact" w:val="288"/>
-        </w:trPr>
-        <w:tc>
-          <w:tcPr>
-            <w:tcW w:w="1030" w:type="dxa"/>
-          </w:tcPr>
-          <w:p>
-            <w:pPr>
-              <w:spacing w:line="480" w:lineRule="auto"/>
-              <w:rPr>
-                <w:i/>
-              </w:rPr>
-            </w:pPr>
-            <w:r>
-              <w:rPr>
-                <w:i/>
-              </w:rPr>
-              <w:t>Acsl1</w:t>
-            </w:r>
-          </w:p>
-        </w:tc>
-        <w:tc>
-          <w:tcPr>
-            <w:tcW w:w="3668" w:type="dxa"/>
-          </w:tcPr>
-          <w:p>
-            <w:pPr>
-              <w:spacing w:line="480" w:lineRule="auto"/>
-            </w:pPr>
-            <w:r>
-              <w:rPr>
-                <w:rFonts w:cs="Helvetica Neue"/>
-              </w:rPr>
-              <w:t>GCCTCACTGCCCTTTTCTGA</w:t>
-            </w:r>
-          </w:p>
-        </w:tc>
-        <w:tc>
-          <w:tcPr>
-            <w:tcW w:w="3780" w:type="dxa"/>
-          </w:tcPr>
-          <w:p>
-            <w:pPr>
-              <w:spacing w:line="480" w:lineRule="auto"/>
-            </w:pPr>
-            <w:r>
-              <w:rPr>
-                <w:rFonts w:cs="Helvetica Neue"/>
-              </w:rPr>
-              <w:t>GCAGAATTCATCTGTGCCATCC</w:t>
-            </w:r>
-          </w:p>
-        </w:tc>
-      </w:tr>
-      <w:tr>
-        <w:trPr>
-          <w:trHeight w:hRule="exact" w:val="288"/>
-        </w:trPr>
-        <w:tc>
-          <w:tcPr>
-            <w:tcW w:w="1030" w:type="dxa"/>
-          </w:tcPr>
-          <w:p>
-            <w:pPr>
-              <w:spacing w:line="480" w:lineRule="auto"/>
-              <w:rPr>
-                <w:i/>
-              </w:rPr>
-            </w:pPr>
-            <w:r>
-              <w:rPr>
-                <w:i/>
-              </w:rPr>
-              <w:t>Acss2</w:t>
-            </w:r>
-          </w:p>
-        </w:tc>
-        <w:tc>
-          <w:tcPr>
-            <w:tcW w:w="3668" w:type="dxa"/>
-          </w:tcPr>
-          <w:p>
-            <w:pPr>
-              <w:spacing w:line="480" w:lineRule="auto"/>
-              <w:rPr>
-                <w:rFonts w:eastAsia="Times New Roman" w:cs="Times New Roman"/>
-                <w:color w:val="000000"/>
-              </w:rPr>
-            </w:pPr>
-            <w:r>
-              <w:rPr>
-                <w:rFonts w:eastAsia="Times New Roman" w:cs="Times New Roman"/>
-                <w:color w:val="000000"/>
-              </w:rPr>
-              <w:t>CGTTCTGTGGAGGAGCCAC</w:t>
-            </w:r>
-          </w:p>
-        </w:tc>
-        <w:tc>
-          <w:tcPr>
-            <w:tcW w:w="3780" w:type="dxa"/>
-          </w:tcPr>
-          <w:p>
-            <w:pPr>
-              <w:spacing w:line="480" w:lineRule="auto"/>
-              <w:rPr>
-                <w:rFonts w:eastAsia="Times New Roman" w:cs="Times New Roman"/>
-                <w:color w:val="000000"/>
-              </w:rPr>
-            </w:pPr>
-            <w:r>
-              <w:rPr>
-                <w:rFonts w:eastAsia="Times New Roman" w:cs="Times New Roman"/>
-                <w:color w:val="000000"/>
-              </w:rPr>
-              <w:t>GGCATGCGGTTTTCCAGTAA</w:t>
-            </w:r>
-          </w:p>
-        </w:tc>
-      </w:tr>
-      <w:tr>
-        <w:trPr>
-          <w:trHeight w:hRule="exact" w:val="288"/>
-        </w:trPr>
-        <w:tc>
-          <w:tcPr>
-            <w:tcW w:w="1030" w:type="dxa"/>
-          </w:tcPr>
-          <w:p>
-            <w:pPr>
-              <w:spacing w:line="480" w:lineRule="auto"/>
-              <w:rPr>
-                <w:i/>
-              </w:rPr>
-            </w:pPr>
-            <w:r>
-              <w:rPr>
-                <w:i/>
-              </w:rPr>
-              <w:t>Actb</w:t>
-            </w:r>
-          </w:p>
-        </w:tc>
-        <w:tc>
-          <w:tcPr>
-            <w:tcW w:w="3668" w:type="dxa"/>
-          </w:tcPr>
-          <w:p>
-            <w:pPr>
-              <w:spacing w:line="480" w:lineRule="auto"/>
-            </w:pPr>
-            <w:r>
-              <w:rPr>
-                <w:rFonts w:cs="Helvetica Neue"/>
-              </w:rPr>
-              <w:t>ATGTGGATCAGCAAGCAGGA</w:t>
-            </w:r>
-          </w:p>
-        </w:tc>
-        <w:tc>
-          <w:tcPr>
-            <w:tcW w:w="3780" w:type="dxa"/>
-          </w:tcPr>
-          <w:p>
-            <w:pPr>
-              <w:spacing w:line="480" w:lineRule="auto"/>
-            </w:pPr>
-            <w:r>
-              <w:rPr>
-                <w:rFonts w:cs="Helvetica Neue"/>
-              </w:rPr>
-              <w:t>AAGGGTGTAAAACGCAGCTCA</w:t>
-            </w:r>
-          </w:p>
-        </w:tc>
-      </w:tr>
-      <w:tr>
-        <w:trPr>
-          <w:trHeight w:hRule="exact" w:val="288"/>
-        </w:trPr>
-        <w:tc>
-          <w:tcPr>
-            <w:tcW w:w="1030" w:type="dxa"/>
-          </w:tcPr>
-          <w:p>
-            <w:pPr>
-              <w:spacing w:line="480" w:lineRule="auto"/>
-              <w:rPr>
-                <w:i/>
-              </w:rPr>
-            </w:pPr>
-            <w:r>
-              <w:rPr>
-                <w:i/>
-              </w:rPr>
-              <w:t>Agpat2</w:t>
-            </w:r>
-          </w:p>
-        </w:tc>
-        <w:tc>
-          <w:tcPr>
-            <w:tcW w:w="3668" w:type="dxa"/>
-          </w:tcPr>
-          <w:p>
-            <w:pPr>
-              <w:spacing w:line="480" w:lineRule="auto"/>
-            </w:pPr>
-            <w:r>
-              <w:rPr>
-                <w:rFonts w:cs="Helvetica Neue"/>
-              </w:rPr>
-              <w:t>CGTGTATGGCCTTCGCTTTG</w:t>
-            </w:r>
-          </w:p>
-        </w:tc>
-        <w:tc>
-          <w:tcPr>
-            <w:tcW w:w="3780" w:type="dxa"/>
-          </w:tcPr>
-          <w:p>
-            <w:pPr>
-              <w:spacing w:line="480" w:lineRule="auto"/>
-            </w:pPr>
-            <w:r>
-              <w:rPr>
-                <w:rFonts w:cs="Helvetica Neue"/>
-              </w:rPr>
-              <w:t>TCCATGAGACCCATCATGTCC</w:t>
-            </w:r>
-          </w:p>
-        </w:tc>
-      </w:tr>
-      <w:tr>
-        <w:trPr>
-          <w:trHeight w:hRule="exact" w:val="288"/>
-        </w:trPr>
-        <w:tc>
-          <w:tcPr>
-            <w:tcW w:w="1030" w:type="dxa"/>
-          </w:tcPr>
-          <w:p>
-            <w:pPr>
-              <w:spacing w:line="480" w:lineRule="auto"/>
-              <w:rPr>
-                <w:i/>
-              </w:rPr>
-            </w:pPr>
-            <w:r>
-              <w:rPr>
-                <w:i/>
-              </w:rPr>
-              <w:t>Dgat2</w:t>
-            </w:r>
-          </w:p>
-        </w:tc>
-        <w:tc>
-          <w:tcPr>
-            <w:tcW w:w="3668" w:type="dxa"/>
-          </w:tcPr>
-          <w:p>
-            <w:pPr>
-              <w:spacing w:line="480" w:lineRule="auto"/>
-            </w:pPr>
-            <w:r>
-              <w:rPr>
-                <w:rFonts w:cs="Helvetica Neue"/>
-              </w:rPr>
-              <w:t>AACACGCCCAAGAAAGGTGG</w:t>
-            </w:r>
-          </w:p>
-        </w:tc>
-        <w:tc>
-          <w:tcPr>
-            <w:tcW w:w="3780" w:type="dxa"/>
-          </w:tcPr>
-          <w:p>
-            <w:pPr>
-              <w:spacing w:line="480" w:lineRule="auto"/>
-            </w:pPr>
-            <w:r>
-              <w:rPr>
-                <w:rFonts w:cs="Helvetica Neue"/>
-              </w:rPr>
-              <w:t>GTAGTCTCGGAAGTAGCGCC</w:t>
-            </w:r>
-          </w:p>
-        </w:tc>
-      </w:tr>
-      <w:tr>
-        <w:trPr>
-          <w:trHeight w:hRule="exact" w:val="288"/>
-        </w:trPr>
-        <w:tc>
-          <w:tcPr>
-            <w:tcW w:w="1030" w:type="dxa"/>
-          </w:tcPr>
-          <w:p>
-            <w:pPr>
-              <w:spacing w:line="480" w:lineRule="auto"/>
-              <w:rPr>
-                <w:i/>
-              </w:rPr>
-            </w:pPr>
-            <w:r>
-              <w:rPr>
-                <w:i/>
-              </w:rPr>
-              <w:t>Dhcr7</w:t>
-            </w:r>
-          </w:p>
-        </w:tc>
-        <w:tc>
-          <w:tcPr>
-            <w:tcW w:w="3668" w:type="dxa"/>
-          </w:tcPr>
-          <w:p>
-            <w:pPr>
-              <w:widowControl w:val="0"/>
-              <w:autoSpaceDE w:val="0"/>
-              <w:autoSpaceDN w:val="0"/>
-              <w:adjustRightInd w:val="0"/>
-              <w:spacing w:after="240" w:line="480" w:lineRule="auto"/>
-              <w:rPr>
-                <w:rFonts w:cs="Times"/>
-              </w:rPr>
-            </w:pPr>
-            <w:r>
-              <w:rPr>
-                <w:rFonts w:cs="Arial"/>
-              </w:rPr>
-              <w:t>ATGGCTTCGAAATCCCAGCA</w:t>
-            </w:r>
-          </w:p>
-        </w:tc>
-        <w:tc>
-          <w:tcPr>
-            <w:tcW w:w="3780" w:type="dxa"/>
-          </w:tcPr>
-          <w:p>
-            <w:pPr>
-              <w:widowControl w:val="0"/>
-              <w:autoSpaceDE w:val="0"/>
-              <w:autoSpaceDN w:val="0"/>
-              <w:adjustRightInd w:val="0"/>
-              <w:spacing w:after="240" w:line="480" w:lineRule="auto"/>
-              <w:rPr>
-                <w:rFonts w:cs="Times"/>
-              </w:rPr>
-            </w:pPr>
-            <w:r>
-              <w:rPr>
-                <w:rFonts w:cs="Arial"/>
-              </w:rPr>
-              <w:t>GAACCAGTCCACTTCCCAGG</w:t>
-            </w:r>
-          </w:p>
-        </w:tc>
-      </w:tr>
-      <w:tr>
-        <w:trPr>
-          <w:trHeight w:hRule="exact" w:val="288"/>
-        </w:trPr>
-        <w:tc>
-          <w:tcPr>
-            <w:tcW w:w="1030" w:type="dxa"/>
-          </w:tcPr>
-          <w:p>
-            <w:pPr>
-              <w:spacing w:line="480" w:lineRule="auto"/>
-              <w:rPr>
-                <w:i/>
-              </w:rPr>
-            </w:pPr>
-            <w:r>
-              <w:rPr>
-                <w:i/>
-              </w:rPr>
-              <w:t>Dhcr24</w:t>
-            </w:r>
-          </w:p>
-        </w:tc>
-        <w:tc>
-          <w:tcPr>
-            <w:tcW w:w="3668" w:type="dxa"/>
-          </w:tcPr>
-          <w:p>
-            <w:pPr>
-              <w:widowControl w:val="0"/>
-              <w:autoSpaceDE w:val="0"/>
-              <w:autoSpaceDN w:val="0"/>
-              <w:adjustRightInd w:val="0"/>
-              <w:spacing w:after="240" w:line="480" w:lineRule="auto"/>
-              <w:rPr>
-                <w:rFonts w:cs="Times"/>
-              </w:rPr>
-            </w:pPr>
-            <w:r>
-              <w:rPr>
-                <w:rFonts w:cs="Arial"/>
-              </w:rPr>
-              <w:t>AGCTCCAGGACATCATCCCT</w:t>
-            </w:r>
-          </w:p>
-        </w:tc>
-        <w:tc>
-          <w:tcPr>
-            <w:tcW w:w="3780" w:type="dxa"/>
-          </w:tcPr>
-          <w:p>
-            <w:pPr>
-              <w:widowControl w:val="0"/>
-              <w:autoSpaceDE w:val="0"/>
-              <w:autoSpaceDN w:val="0"/>
-              <w:adjustRightInd w:val="0"/>
-              <w:spacing w:after="240" w:line="480" w:lineRule="auto"/>
-              <w:rPr>
-                <w:rFonts w:cs="Times"/>
-              </w:rPr>
-            </w:pPr>
-            <w:r>
-              <w:rPr>
-                <w:rFonts w:cs="Arial"/>
-              </w:rPr>
-              <w:t>TACAGCTTGCGTAGCGTCTC</w:t>
-            </w:r>
-          </w:p>
-        </w:tc>
-      </w:tr>
-      <w:tr>
-        <w:trPr>
-          <w:trHeight w:hRule="exact" w:val="288"/>
-        </w:trPr>
-        <w:tc>
-          <w:tcPr>
-            <w:tcW w:w="1030" w:type="dxa"/>
-          </w:tcPr>
-          <w:p>
-            <w:pPr>
-              <w:spacing w:line="480" w:lineRule="auto"/>
-              <w:rPr>
-                <w:i/>
-              </w:rPr>
-            </w:pPr>
-            <w:r>
-              <w:rPr>
-                <w:i/>
-              </w:rPr>
-              <w:t>Fasn</w:t>
-            </w:r>
-          </w:p>
-        </w:tc>
-        <w:tc>
-          <w:tcPr>
-            <w:tcW w:w="3668" w:type="dxa"/>
-          </w:tcPr>
-          <w:p>
-            <w:pPr>
-              <w:spacing w:line="480" w:lineRule="auto"/>
-            </w:pPr>
-            <w:r>
-              <w:rPr>
-                <w:rFonts w:cs="Helvetica Neue"/>
-              </w:rPr>
-              <w:t>GGAGGTGGTGATAGCCGGTAT</w:t>
-            </w:r>
-          </w:p>
-        </w:tc>
-        <w:tc>
-          <w:tcPr>
-            <w:tcW w:w="3780" w:type="dxa"/>
-          </w:tcPr>
-          <w:p>
-            <w:pPr>
-              <w:spacing w:line="480" w:lineRule="auto"/>
-            </w:pPr>
-            <w:r>
-              <w:rPr>
-                <w:rFonts w:cs="Helvetica Neue"/>
-              </w:rPr>
-              <w:t>TGGGTAATCCATAGAGCCCAG</w:t>
-            </w:r>
-          </w:p>
-        </w:tc>
-      </w:tr>
-      <w:tr>
-        <w:trPr>
-          <w:trHeight w:hRule="exact" w:val="288"/>
-        </w:trPr>
-        <w:tc>
-          <w:tcPr>
-            <w:tcW w:w="1030" w:type="dxa"/>
-          </w:tcPr>
-          <w:p>
-            <w:pPr>
-              <w:spacing w:line="480" w:lineRule="auto"/>
-              <w:rPr>
-                <w:i/>
-              </w:rPr>
-            </w:pPr>
-            <w:r>
-              <w:rPr>
-                <w:i/>
-              </w:rPr>
-              <w:t>Fbxo32</w:t>
-            </w:r>
-          </w:p>
-        </w:tc>
-        <w:tc>
-          <w:tcPr>
-            <w:tcW w:w="3668" w:type="dxa"/>
-          </w:tcPr>
-          <w:p>
-            <w:pPr>
-              <w:spacing w:line="480" w:lineRule="auto"/>
-            </w:pPr>
-            <w:r>
-              <w:rPr>
-                <w:rFonts w:cs="Helvetica Neue"/>
-              </w:rPr>
-              <w:t>CTTCTCGACTGCCATCCTGG</w:t>
-            </w:r>
-          </w:p>
-        </w:tc>
-        <w:tc>
-          <w:tcPr>
-            <w:tcW w:w="3780" w:type="dxa"/>
-          </w:tcPr>
-          <w:p>
-            <w:pPr>
-              <w:spacing w:line="480" w:lineRule="auto"/>
-            </w:pPr>
-            <w:r>
-              <w:rPr>
-                <w:rFonts w:cs="Helvetica Neue"/>
-              </w:rPr>
-              <w:t>GTTCTTTTGGGCGATGCCAC</w:t>
-            </w:r>
-          </w:p>
-        </w:tc>
-      </w:tr>
-      <w:tr>
-        <w:trPr>
-          <w:trHeight w:hRule="exact" w:val="288"/>
-        </w:trPr>
-        <w:tc>
-          <w:tcPr>
-            <w:tcW w:w="1030" w:type="dxa"/>
-          </w:tcPr>
-          <w:p>
-            <w:pPr>
-              <w:spacing w:line="480" w:lineRule="auto"/>
-              <w:rPr>
-                <w:i/>
-              </w:rPr>
-            </w:pPr>
-            <w:r>
-              <w:rPr>
-                <w:i/>
-              </w:rPr>
-              <w:t>Gapdh</w:t>
-            </w:r>
-          </w:p>
-        </w:tc>
-        <w:tc>
-          <w:tcPr>
-            <w:tcW w:w="3668" w:type="dxa"/>
-          </w:tcPr>
-          <w:p>
-            <w:pPr>
-              <w:spacing w:line="480" w:lineRule="auto"/>
-            </w:pPr>
-            <w:r>
-              <w:t>CACTTGAAGGGTGGAGCCAA</w:t>
-            </w:r>
-          </w:p>
-          <w:p>
-            <w:pPr>
-              <w:spacing w:line="480" w:lineRule="auto"/>
-            </w:pPr>
-          </w:p>
-        </w:tc>
-        <w:tc>
-          <w:tcPr>
-            <w:tcW w:w="3780" w:type="dxa"/>
-          </w:tcPr>
-          <w:p>
-            <w:pPr>
-              <w:spacing w:line="480" w:lineRule="auto"/>
-              <w:rPr>
-                <w:rFonts w:eastAsia="Times New Roman" w:cs="Times New Roman"/>
-                <w:color w:val="212121"/>
-                <w:shd w:val="clear" w:color="auto" w:fill="FFFFFF"/>
-              </w:rPr>
-            </w:pPr>
-            <w:r>
-              <w:rPr>
-                <w:rFonts w:eastAsia="Times New Roman" w:cs="Times New Roman"/>
-                <w:color w:val="212121"/>
-                <w:shd w:val="clear" w:color="auto" w:fill="FFFFFF"/>
-              </w:rPr>
-              <w:t>ACCCATCACAAACATGGGGG</w:t>
-            </w:r>
-          </w:p>
-          <w:p>
-            <w:pPr>
-              <w:spacing w:line="480" w:lineRule="auto"/>
-              <w:rPr>
-                <w:rFonts w:eastAsia="Times New Roman" w:cs="Times New Roman"/>
-                <w:color w:val="212121"/>
-                <w:shd w:val="clear" w:color="auto" w:fill="FFFFFF"/>
-              </w:rPr>
-            </w:pPr>
-            <w:r>
-              <w:rPr>
-                <w:rFonts w:eastAsia="Times New Roman" w:cs="Times New Roman"/>
-                <w:color w:val="212121"/>
-                <w:shd w:val="clear" w:color="auto" w:fill="FFFFFF"/>
-              </w:rPr>
-              <w:t xml:space="preserve"> </w:t>
-            </w:r>
-          </w:p>
-        </w:tc>
-      </w:tr>
-      <w:tr>
-        <w:trPr>
-          <w:trHeight w:hRule="exact" w:val="288"/>
-        </w:trPr>
-        <w:tc>
-          <w:tcPr>
-            <w:tcW w:w="1030" w:type="dxa"/>
-          </w:tcPr>
-          <w:p>
-            <w:pPr>
-              <w:spacing w:line="480" w:lineRule="auto"/>
-              <w:rPr>
-                <w:i/>
-              </w:rPr>
-            </w:pPr>
-            <w:r>
-              <w:rPr>
-                <w:i/>
-              </w:rPr>
-              <w:t>Gpam</w:t>
-            </w:r>
-          </w:p>
-        </w:tc>
-        <w:tc>
-          <w:tcPr>
-            <w:tcW w:w="3668" w:type="dxa"/>
-          </w:tcPr>
-          <w:p>
-            <w:pPr>
-              <w:spacing w:line="480" w:lineRule="auto"/>
-            </w:pPr>
-            <w:r>
-              <w:t>AGCAAGTCCTGCGCTATCAT</w:t>
-            </w:r>
-          </w:p>
-          <w:p>
-            <w:pPr>
-              <w:spacing w:line="480" w:lineRule="auto"/>
-            </w:pPr>
-          </w:p>
-        </w:tc>
-        <w:tc>
-          <w:tcPr>
-            <w:tcW w:w="3780" w:type="dxa"/>
-          </w:tcPr>
-          <w:p>
-            <w:pPr>
-              <w:spacing w:line="480" w:lineRule="auto"/>
-            </w:pPr>
-            <w:r>
-              <w:rPr>
-                <w:rFonts w:eastAsia="Times New Roman" w:cs="Times New Roman"/>
-                <w:color w:val="212121"/>
-                <w:shd w:val="clear" w:color="auto" w:fill="FFFFFF"/>
-              </w:rPr>
-              <w:t xml:space="preserve"> </w:t>
-            </w:r>
-            <w:r>
-              <w:t>CTCGTGTGGGTGATTGTGAC</w:t>
-            </w:r>
-          </w:p>
-          <w:p>
-            <w:pPr>
-              <w:spacing w:line="480" w:lineRule="auto"/>
-            </w:pPr>
-          </w:p>
-        </w:tc>
-      </w:tr>
-      <w:tr>
-        <w:trPr>
-          <w:trHeight w:hRule="exact" w:val="288"/>
-        </w:trPr>
-        <w:tc>
-          <w:tcPr>
-            <w:tcW w:w="1030" w:type="dxa"/>
-          </w:tcPr>
-          <w:p>
-            <w:pPr>
-              <w:spacing w:line="480" w:lineRule="auto"/>
-              <w:rPr>
-                <w:i/>
-              </w:rPr>
-            </w:pPr>
-            <w:r>
-              <w:rPr>
-                <w:i/>
-              </w:rPr>
-              <w:t>Gpd1</w:t>
-            </w:r>
-          </w:p>
-        </w:tc>
-        <w:tc>
-          <w:tcPr>
-            <w:tcW w:w="3668" w:type="dxa"/>
-          </w:tcPr>
-          <w:p>
-            <w:pPr>
-              <w:widowControl w:val="0"/>
-              <w:autoSpaceDE w:val="0"/>
-              <w:autoSpaceDN w:val="0"/>
-              <w:adjustRightInd w:val="0"/>
-              <w:spacing w:after="240" w:line="480" w:lineRule="auto"/>
-              <w:rPr>
-                <w:rFonts w:cs="Times"/>
-              </w:rPr>
-            </w:pPr>
-            <w:r>
-              <w:rPr>
-                <w:rFonts w:cs="Arial"/>
-              </w:rPr>
-              <w:t>GTGAGACGACCATCGGCTG</w:t>
-            </w:r>
-          </w:p>
-        </w:tc>
-        <w:tc>
-          <w:tcPr>
-            <w:tcW w:w="3780" w:type="dxa"/>
-          </w:tcPr>
-          <w:p>
-            <w:pPr>
-              <w:widowControl w:val="0"/>
-              <w:autoSpaceDE w:val="0"/>
-              <w:autoSpaceDN w:val="0"/>
-              <w:adjustRightInd w:val="0"/>
-              <w:spacing w:after="240" w:line="480" w:lineRule="auto"/>
-              <w:rPr>
-                <w:rFonts w:cs="Times"/>
-              </w:rPr>
-            </w:pPr>
-            <w:r>
-              <w:rPr>
-                <w:rFonts w:cs="Arial"/>
-              </w:rPr>
-              <w:t>TTGGGTGTCTGCATCAGGT</w:t>
-            </w:r>
-          </w:p>
-        </w:tc>
-      </w:tr>
-      <w:tr>
-        <w:trPr>
-          <w:trHeight w:hRule="exact" w:val="288"/>
-        </w:trPr>
-        <w:tc>
-          <w:tcPr>
-            <w:tcW w:w="1030" w:type="dxa"/>
-          </w:tcPr>
-          <w:p>
-            <w:pPr>
-              <w:spacing w:line="480" w:lineRule="auto"/>
-              <w:rPr>
-                <w:i/>
-              </w:rPr>
-            </w:pPr>
-            <w:r>
-              <w:rPr>
-                <w:i/>
-              </w:rPr>
-              <w:t>Idh1</w:t>
-            </w:r>
-          </w:p>
-        </w:tc>
-        <w:tc>
-          <w:tcPr>
-            <w:tcW w:w="3668" w:type="dxa"/>
-          </w:tcPr>
-          <w:p>
-            <w:pPr>
-              <w:spacing w:line="480" w:lineRule="auto"/>
-              <w:rPr>
-                <w:rFonts w:eastAsia="Times New Roman" w:cs="Times New Roman"/>
-                <w:color w:val="000000"/>
-              </w:rPr>
-            </w:pPr>
-            <w:r>
-              <w:rPr>
-                <w:rFonts w:eastAsia="Times New Roman" w:cs="Times New Roman"/>
-                <w:color w:val="000000"/>
-              </w:rPr>
-              <w:t>CTCAGAGCTCTCTTGGACCGA</w:t>
-            </w:r>
-          </w:p>
-        </w:tc>
-        <w:tc>
-          <w:tcPr>
-            <w:tcW w:w="3780" w:type="dxa"/>
-          </w:tcPr>
-          <w:p>
-            <w:pPr>
-              <w:spacing w:line="480" w:lineRule="auto"/>
-              <w:jc w:val="center"/>
-              <w:rPr>
-                <w:rFonts w:eastAsia="Times New Roman" w:cs="Times New Roman"/>
-                <w:color w:val="000000"/>
-              </w:rPr>
-            </w:pPr>
-            <w:r>
-              <w:rPr>
-                <w:rFonts w:eastAsia="Times New Roman" w:cs="Times New Roman"/>
-                <w:color w:val="000000"/>
-              </w:rPr>
-              <w:t>CATCTCCTTGCATCTCCACCA</w:t>
-            </w:r>
-          </w:p>
-        </w:tc>
-      </w:tr>
-      <w:tr>
-        <w:trPr>
-          <w:trHeight w:hRule="exact" w:val="288"/>
-        </w:trPr>
-        <w:tc>
-          <w:tcPr>
-            <w:tcW w:w="1030" w:type="dxa"/>
-          </w:tcPr>
-          <w:p>
-            <w:pPr>
-              <w:spacing w:line="480" w:lineRule="auto"/>
-              <w:rPr>
-                <w:i/>
-              </w:rPr>
-            </w:pPr>
-            <w:r>
-              <w:rPr>
-                <w:i/>
-              </w:rPr>
-              <w:t>Ldhb</w:t>
-            </w:r>
-          </w:p>
-        </w:tc>
-        <w:tc>
-          <w:tcPr>
-            <w:tcW w:w="3668" w:type="dxa"/>
-          </w:tcPr>
-          <w:p>
-            <w:pPr>
-              <w:widowControl w:val="0"/>
-              <w:autoSpaceDE w:val="0"/>
-              <w:autoSpaceDN w:val="0"/>
-              <w:adjustRightInd w:val="0"/>
-              <w:spacing w:after="240" w:line="480" w:lineRule="auto"/>
-              <w:rPr>
-                <w:rFonts w:cs="Times"/>
-              </w:rPr>
-            </w:pPr>
-            <w:r>
-              <w:rPr>
-                <w:rFonts w:cs="Arial"/>
-              </w:rPr>
-              <w:t>AAAGGCTACACCAACTGGGC</w:t>
-            </w:r>
-          </w:p>
-        </w:tc>
-        <w:tc>
-          <w:tcPr>
-            <w:tcW w:w="3780" w:type="dxa"/>
-          </w:tcPr>
-          <w:p>
-            <w:pPr>
-              <w:widowControl w:val="0"/>
-              <w:autoSpaceDE w:val="0"/>
-              <w:autoSpaceDN w:val="0"/>
-              <w:adjustRightInd w:val="0"/>
-              <w:spacing w:after="240" w:line="480" w:lineRule="auto"/>
-              <w:rPr>
-                <w:rFonts w:cs="Times"/>
-              </w:rPr>
-            </w:pPr>
-            <w:r>
-              <w:rPr>
-                <w:rFonts w:cs="Arial"/>
-              </w:rPr>
-              <w:t>GCCGTACATTCCCTTCACCA</w:t>
-            </w:r>
-          </w:p>
-        </w:tc>
-      </w:tr>
-      <w:tr>
-        <w:trPr>
-          <w:trHeight w:hRule="exact" w:val="288"/>
-        </w:trPr>
-        <w:tc>
-          <w:tcPr>
-            <w:tcW w:w="1030" w:type="dxa"/>
-          </w:tcPr>
-          <w:p>
-            <w:pPr>
-              <w:spacing w:line="480" w:lineRule="auto"/>
-              <w:rPr>
-                <w:i/>
-              </w:rPr>
-            </w:pPr>
-            <w:r>
-              <w:rPr>
-                <w:i/>
-              </w:rPr>
-              <w:t>Mdh1</w:t>
-            </w:r>
-          </w:p>
-        </w:tc>
-        <w:tc>
-          <w:tcPr>
-            <w:tcW w:w="3668" w:type="dxa"/>
-          </w:tcPr>
-          <w:p>
-            <w:pPr>
-              <w:widowControl w:val="0"/>
-              <w:autoSpaceDE w:val="0"/>
-              <w:autoSpaceDN w:val="0"/>
-              <w:adjustRightInd w:val="0"/>
-              <w:spacing w:after="240" w:line="480" w:lineRule="auto"/>
-              <w:rPr>
-                <w:rFonts w:cs="Times"/>
-              </w:rPr>
-            </w:pPr>
-            <w:r>
-              <w:rPr>
-                <w:rFonts w:cs="Arial"/>
-              </w:rPr>
-              <w:t>GGAACCCCAGAGGGAGAGTT</w:t>
-            </w:r>
-          </w:p>
-        </w:tc>
-        <w:tc>
-          <w:tcPr>
-            <w:tcW w:w="3780" w:type="dxa"/>
-          </w:tcPr>
-          <w:p>
-            <w:pPr>
-              <w:widowControl w:val="0"/>
-              <w:autoSpaceDE w:val="0"/>
-              <w:autoSpaceDN w:val="0"/>
-              <w:adjustRightInd w:val="0"/>
-              <w:spacing w:after="240" w:line="480" w:lineRule="auto"/>
-              <w:rPr>
-                <w:rFonts w:cs="Times"/>
-              </w:rPr>
-            </w:pPr>
-            <w:r>
-              <w:rPr>
-                <w:rFonts w:cs="Arial"/>
-              </w:rPr>
-              <w:t>TGGGGAGGCCTTCAACAAAC</w:t>
-            </w:r>
-          </w:p>
-        </w:tc>
-      </w:tr>
-      <w:tr>
-        <w:trPr>
-          <w:trHeight w:hRule="exact" w:val="288"/>
-        </w:trPr>
-        <w:tc>
-          <w:tcPr>
-            <w:tcW w:w="1030" w:type="dxa"/>
-          </w:tcPr>
-          <w:p>
-            <w:pPr>
-              <w:spacing w:line="480" w:lineRule="auto"/>
-              <w:rPr>
-                <w:i/>
-              </w:rPr>
-            </w:pPr>
-            <w:r>
-              <w:rPr>
-                <w:i/>
-              </w:rPr>
-              <w:t>Me1</w:t>
-            </w:r>
-          </w:p>
-        </w:tc>
-        <w:tc>
-          <w:tcPr>
-            <w:tcW w:w="3668" w:type="dxa"/>
-          </w:tcPr>
-          <w:p>
-            <w:pPr>
-              <w:spacing w:line="480" w:lineRule="auto"/>
-            </w:pPr>
-            <w:r>
-              <w:t>GGACCCGCATCTCAACAAG</w:t>
-            </w:r>
-          </w:p>
-        </w:tc>
-        <w:tc>
-          <w:tcPr>
-            <w:tcW w:w="3780" w:type="dxa"/>
-          </w:tcPr>
-          <w:p>
-            <w:pPr>
-              <w:spacing w:line="480" w:lineRule="auto"/>
-            </w:pPr>
-            <w:r>
-              <w:t>TCGAAGTCAGAGTTCAGTCGTT</w:t>
-            </w:r>
-          </w:p>
-        </w:tc>
-      </w:tr>
-      <w:tr>
-        <w:trPr>
-          <w:trHeight w:hRule="exact" w:val="288"/>
-        </w:trPr>
-        <w:tc>
-          <w:tcPr>
-            <w:tcW w:w="1030" w:type="dxa"/>
-          </w:tcPr>
-          <w:p>
-            <w:pPr>
-              <w:spacing w:line="480" w:lineRule="auto"/>
-              <w:rPr>
-                <w:i/>
-              </w:rPr>
-            </w:pPr>
-            <w:r>
-              <w:rPr>
-                <w:i/>
-              </w:rPr>
-              <w:t>Psmd1</w:t>
-            </w:r>
-          </w:p>
-        </w:tc>
-        <w:tc>
-          <w:tcPr>
-            <w:tcW w:w="3668" w:type="dxa"/>
-          </w:tcPr>
-          <w:p>
-            <w:pPr>
-              <w:spacing w:line="480" w:lineRule="auto"/>
-            </w:pPr>
-            <w:r>
-              <w:rPr>
-                <w:rFonts w:eastAsia="Times New Roman" w:cs="Times New Roman"/>
-                <w:color w:val="000000"/>
-              </w:rPr>
-              <w:t>TGCCAATCATGGTGGTGACA</w:t>
-            </w:r>
-          </w:p>
-        </w:tc>
-        <w:tc>
-          <w:tcPr>
-            <w:tcW w:w="3780" w:type="dxa"/>
-          </w:tcPr>
-          <w:p>
-            <w:pPr>
-              <w:spacing w:line="480" w:lineRule="auto"/>
-            </w:pPr>
-            <w:r>
-              <w:rPr>
-                <w:rFonts w:eastAsia="Times New Roman" w:cs="Times New Roman"/>
-                <w:color w:val="000000"/>
-              </w:rPr>
-              <w:t>ACACATCCTGACGTGCAGTT</w:t>
-            </w:r>
-          </w:p>
-        </w:tc>
-      </w:tr>
-      <w:tr>
-        <w:trPr>
-          <w:trHeight w:hRule="exact" w:val="288"/>
-        </w:trPr>
-        <w:tc>
-          <w:tcPr>
-            <w:tcW w:w="1030" w:type="dxa"/>
-          </w:tcPr>
-          <w:p>
-            <w:pPr>
-              <w:spacing w:line="480" w:lineRule="auto"/>
-              <w:rPr>
-                <w:i/>
-              </w:rPr>
-            </w:pPr>
-            <w:r>
-              <w:rPr>
-                <w:i/>
-              </w:rPr>
-              <w:t>Psmd8</w:t>
-            </w:r>
-          </w:p>
-        </w:tc>
-        <w:tc>
-          <w:tcPr>
-            <w:tcW w:w="3668" w:type="dxa"/>
-          </w:tcPr>
-          <w:p>
-            <w:pPr>
-              <w:spacing w:line="480" w:lineRule="auto"/>
-            </w:pPr>
-            <w:r>
-              <w:rPr>
-                <w:rFonts w:eastAsia="Times New Roman" w:cs="Times New Roman"/>
-                <w:color w:val="000000"/>
-              </w:rPr>
-              <w:t>ACGAGTGGAACCGGAAGAAC</w:t>
-            </w:r>
-          </w:p>
-        </w:tc>
-        <w:tc>
-          <w:tcPr>
-            <w:tcW w:w="3780" w:type="dxa"/>
-          </w:tcPr>
-          <w:p>
-            <w:pPr>
-              <w:spacing w:line="480" w:lineRule="auto"/>
-            </w:pPr>
-            <w:r>
-              <w:rPr>
-                <w:rFonts w:eastAsia="Times New Roman" w:cs="Times New Roman"/>
-                <w:color w:val="000000"/>
-              </w:rPr>
-              <w:t>CCGTGGTTGGCAGGAAATTG</w:t>
-            </w:r>
-          </w:p>
-        </w:tc>
-      </w:tr>
-      <w:tr>
-        <w:trPr>
-          <w:trHeight w:hRule="exact" w:val="288"/>
-        </w:trPr>
-        <w:tc>
-          <w:tcPr>
-            <w:tcW w:w="1030" w:type="dxa"/>
-          </w:tcPr>
-          <w:p>
-            <w:pPr>
-              <w:spacing w:line="480" w:lineRule="auto"/>
-              <w:rPr>
-                <w:i/>
-              </w:rPr>
-            </w:pPr>
-            <w:r>
-              <w:rPr>
-                <w:i/>
-              </w:rPr>
-              <w:t>Rplp0</w:t>
-            </w:r>
-          </w:p>
-        </w:tc>
-        <w:tc>
-          <w:tcPr>
-            <w:tcW w:w="3668" w:type="dxa"/>
-          </w:tcPr>
-          <w:p>
-            <w:pPr>
-              <w:spacing w:line="480" w:lineRule="auto"/>
-            </w:pPr>
-            <w:r>
-              <w:rPr>
-                <w:rFonts w:cs="Helvetica Neue"/>
-              </w:rPr>
-              <w:t>GAAACTGCTGCCTCACATCCG</w:t>
-            </w:r>
-          </w:p>
-        </w:tc>
-        <w:tc>
-          <w:tcPr>
-            <w:tcW w:w="3780" w:type="dxa"/>
-          </w:tcPr>
-          <w:p>
-            <w:pPr>
-              <w:spacing w:line="480" w:lineRule="auto"/>
-            </w:pPr>
-            <w:r>
-              <w:rPr>
-                <w:rFonts w:cs="Helvetica Neue"/>
-              </w:rPr>
-              <w:t>GCTGGCACAGTGACCTCACACG</w:t>
-            </w:r>
-          </w:p>
-        </w:tc>
-      </w:tr>
-      <w:tr>
-        <w:trPr>
-          <w:trHeight w:hRule="exact" w:val="288"/>
-        </w:trPr>
-        <w:tc>
-          <w:tcPr>
-            <w:tcW w:w="1030" w:type="dxa"/>
-          </w:tcPr>
-          <w:p>
-            <w:pPr>
-              <w:spacing w:line="480" w:lineRule="auto"/>
-              <w:rPr>
-                <w:i/>
-              </w:rPr>
-            </w:pPr>
-            <w:r>
-              <w:rPr>
-                <w:i/>
-              </w:rPr>
-              <w:t>Rplp13a</w:t>
-            </w:r>
-          </w:p>
-        </w:tc>
-        <w:tc>
-          <w:tcPr>
-            <w:tcW w:w="3668" w:type="dxa"/>
-          </w:tcPr>
-          <w:p>
-            <w:pPr>
-              <w:spacing w:line="480" w:lineRule="auto"/>
-            </w:pPr>
-            <w:r>
-              <w:rPr>
-                <w:rFonts w:cs="Helvetica Neue"/>
-              </w:rPr>
-              <w:t>GCGGATGAATACCAACCCCT</w:t>
-            </w:r>
-          </w:p>
-        </w:tc>
-        <w:tc>
-          <w:tcPr>
-            <w:tcW w:w="3780" w:type="dxa"/>
-          </w:tcPr>
-          <w:p>
-            <w:pPr>
-              <w:spacing w:line="480" w:lineRule="auto"/>
-            </w:pPr>
-            <w:r>
-              <w:rPr>
-                <w:rFonts w:cs="Helvetica Neue"/>
-              </w:rPr>
-              <w:t>CCTGGCCTCTCTTGGTCTTG</w:t>
-            </w:r>
-          </w:p>
-        </w:tc>
-      </w:tr>
-      <w:tr>
-        <w:trPr>
-          <w:trHeight w:hRule="exact" w:val="288"/>
-        </w:trPr>
-        <w:tc>
-          <w:tcPr>
-            <w:tcW w:w="1030" w:type="dxa"/>
-          </w:tcPr>
-          <w:p>
-            <w:pPr>
-              <w:spacing w:line="480" w:lineRule="auto"/>
-              <w:rPr>
-                <w:i/>
-              </w:rPr>
-            </w:pPr>
-            <w:r>
-              <w:rPr>
-                <w:i/>
-              </w:rPr>
-              <w:t>Scd1</w:t>
-            </w:r>
-          </w:p>
-        </w:tc>
-        <w:tc>
-          <w:tcPr>
-            <w:tcW w:w="3668" w:type="dxa"/>
-          </w:tcPr>
-          <w:p>
-            <w:pPr>
-              <w:widowControl w:val="0"/>
-              <w:autoSpaceDE w:val="0"/>
-              <w:autoSpaceDN w:val="0"/>
-              <w:adjustRightInd w:val="0"/>
-              <w:spacing w:after="240" w:line="480" w:lineRule="auto"/>
-              <w:rPr>
-                <w:rFonts w:cs="Times"/>
-              </w:rPr>
-            </w:pPr>
-            <w:r>
-              <w:rPr>
-                <w:rFonts w:cs="Arial"/>
-              </w:rPr>
-              <w:t>CACTCGCCTACACCAACGG</w:t>
-            </w:r>
-          </w:p>
-        </w:tc>
-        <w:tc>
-          <w:tcPr>
-            <w:tcW w:w="3780" w:type="dxa"/>
-          </w:tcPr>
-          <w:p>
-            <w:pPr>
-              <w:widowControl w:val="0"/>
-              <w:autoSpaceDE w:val="0"/>
-              <w:autoSpaceDN w:val="0"/>
-              <w:adjustRightInd w:val="0"/>
-              <w:spacing w:after="240" w:line="480" w:lineRule="auto"/>
-              <w:rPr>
-                <w:rFonts w:cs="Times"/>
-              </w:rPr>
-            </w:pPr>
-            <w:r>
-              <w:rPr>
-                <w:rFonts w:cs="Arial"/>
-              </w:rPr>
-              <w:t>GAACTGGAGATCTCTTGGAGCA</w:t>
-            </w:r>
-          </w:p>
-        </w:tc>
-      </w:tr>
-      <w:tr>
-        <w:trPr>
-          <w:trHeight w:hRule="exact" w:val="288"/>
-        </w:trPr>
-        <w:tc>
-          <w:tcPr>
-            <w:tcW w:w="1030" w:type="dxa"/>
-          </w:tcPr>
-          <w:p>
-            <w:pPr>
-              <w:spacing w:line="480" w:lineRule="auto"/>
-              <w:rPr>
-                <w:i/>
-              </w:rPr>
-            </w:pPr>
-            <w:r>
-              <w:rPr>
-                <w:i/>
-              </w:rPr>
-              <w:t>Trim63</w:t>
-            </w:r>
-          </w:p>
-        </w:tc>
-        <w:tc>
-          <w:tcPr>
-            <w:tcW w:w="3668" w:type="dxa"/>
-          </w:tcPr>
-          <w:p>
-            <w:pPr>
-              <w:spacing w:line="480" w:lineRule="auto"/>
-            </w:pPr>
-            <w:r>
-              <w:rPr>
-                <w:rFonts w:cs="Helvetica Neue"/>
-              </w:rPr>
-              <w:t>GAGGGCCATTGACTTTGGGA</w:t>
-            </w:r>
-          </w:p>
-        </w:tc>
-        <w:tc>
-          <w:tcPr>
-            <w:tcW w:w="3780" w:type="dxa"/>
-          </w:tcPr>
-          <w:p>
-            <w:pPr>
-              <w:spacing w:line="480" w:lineRule="auto"/>
-            </w:pPr>
-            <w:r>
-              <w:rPr>
-                <w:rFonts w:cs="Helvetica Neue"/>
-              </w:rPr>
-              <w:t>TTTACCCTCTGTGGTCACGC</w:t>
-            </w:r>
-          </w:p>
-        </w:tc>
-      </w:tr>
-    </w:tbl>
-    <w:p>
-      <w:pPr>
-        <w:spacing w:line="480" w:lineRule="auto"/>
-        <w:rPr>
-          <w:b/>
-        </w:rPr>
-      </w:pPr>
-      <w:r>
-        <w:rPr>
-          <w:b/>
-        </w:rPr>
-        <w:br w:type="page"/>
-      </w:r>
-    </w:p>
-    <w:p>
-      <w:pPr>
-        <w:spacing w:line="480" w:lineRule="auto"/>
-        <w:rPr>
-          <w:b/>
-        </w:rPr>
-      </w:pPr>
-      <w:r>
-        <w:rPr>
-          <w:b/>
-        </w:rPr>
-        <w:lastRenderedPageBreak/>
-        <w:t xml:space="preserve">Table </w:t>
-      </w:r>
-      <w:r>
-        <w:rPr>
-          <w:b/>
-        </w:rPr>
-        <w:t>2</w:t>
-      </w:r>
-      <w:r>
-        <w:rPr>
-          <w:b/>
-        </w:rPr>
-        <w:t xml:space="preserve">: </w:t>
-      </w:r>
-      <w:r>
-        <w:rPr>
-          <w:b/>
-        </w:rPr>
-        <w:t xml:space="preserve"> Clinical characteristics</w:t>
-      </w:r>
-      <w:r>
-        <w:rPr>
-          <w:b/>
-        </w:rPr>
-        <w:t xml:space="preserve"> of Cushing’s </w:t>
-      </w:r>
-      <w:r>
-        <w:rPr>
-          <w:b/>
-        </w:rPr>
-        <w:t xml:space="preserve">disease </w:t>
-      </w:r>
-      <w:r>
-        <w:rPr>
-          <w:b/>
-        </w:rPr>
-        <w:t xml:space="preserve">and </w:t>
-      </w:r>
-      <w:r>
-        <w:rPr>
-          <w:b/>
-        </w:rPr>
-        <w:t xml:space="preserve">control </w:t>
-      </w:r>
-      <w:r>
-        <w:rPr>
-          <w:b/>
-        </w:rPr>
-        <w:t>patients</w:t>
-      </w:r>
-      <w:r>
-        <w:rPr>
-          <w:b/>
-        </w:rPr>
-        <w:t>.</w:t>
-      </w:r>
-      <w:r>
-        <w:rPr>
-          <w:b/>
-        </w:rPr>
-        <w:t xml:space="preserve">  </w:t>
-      </w:r>
-      <w:r>
-        <w:t>Data represents mean +/- standard error.</w:t>
-      </w:r>
-      <w:r>
-        <w:rPr>
-          <w:b/>
-        </w:rPr>
-        <w:t xml:space="preserve">  </w:t>
-      </w:r>
-    </w:p>
-    <w:tbl>
-      <w:tblPr>
-        <w:tblW w:w="8647" w:type="dxa"/>
-        <w:tblInd w:w="93" w:type="dxa"/>
-        <w:tblBorders>
-          <w:top w:val="single" w:sz="4" w:space="0" w:color="auto"/>
-          <w:left w:val="single" w:sz="4" w:space="0" w:color="auto"/>
-          <w:bottom w:val="single" w:sz="4" w:space="0" w:color="auto"/>
-          <w:right w:val="single" w:sz="4" w:space="0" w:color="auto"/>
-          <w:insideH w:val="single" w:sz="4" w:space="0" w:color="auto"/>
-          <w:insideV w:val="single" w:sz="4" w:space="0" w:color="auto"/>
-        </w:tblBorders>
-        <w:tblLook w:val="04A0" w:firstRow="1" w:lastRow="0" w:firstColumn="1" w:lastColumn="0" w:noHBand="0" w:noVBand="1"/>
-      </w:tblPr>
-      <w:tblGrid>
-        <w:gridCol w:w="3625"/>
-        <w:gridCol w:w="1961"/>
-        <w:gridCol w:w="1843"/>
-        <w:gridCol w:w="1218"/>
-      </w:tblGrid>
-      <w:tr>
-        <w:trPr>
-          <w:trHeight w:val="285"/>
-        </w:trPr>
-        <w:tc>
-          <w:tcPr>
-            <w:tcW w:w="3625" w:type="dxa"/>
-            <w:shd w:val="clear" w:color="auto" w:fill="auto"/>
-            <w:noWrap/>
-            <w:vAlign w:val="bottom"/>
-            <w:hideMark/>
-          </w:tcPr>
-          <w:p>
-            <w:pPr>
-              <w:spacing w:line="480" w:lineRule="auto"/>
-              <w:jc w:val="center"/>
-              <w:rPr>
-                <w:rFonts w:eastAsia="Times New Roman" w:cs="Arial"/>
-                <w:color w:val="000000"/>
-              </w:rPr>
-            </w:pPr>
-          </w:p>
-        </w:tc>
-        <w:tc>
-          <w:tcPr>
-            <w:tcW w:w="1961" w:type="dxa"/>
-            <w:shd w:val="clear" w:color="auto" w:fill="auto"/>
-            <w:noWrap/>
-            <w:vAlign w:val="bottom"/>
-            <w:hideMark/>
-          </w:tcPr>
-          <w:p>
-            <w:pPr>
-              <w:spacing w:line="480" w:lineRule="auto"/>
-              <w:jc w:val="center"/>
-              <w:rPr>
-                <w:rFonts w:eastAsia="Times New Roman" w:cs="Arial"/>
-                <w:color w:val="000000"/>
-              </w:rPr>
-            </w:pPr>
-            <w:r>
-              <w:rPr>
-                <w:rFonts w:eastAsia="Times New Roman" w:cs="Arial"/>
-                <w:color w:val="000000"/>
-              </w:rPr>
-              <w:t>Cushing's disease (n=5)</w:t>
-            </w:r>
-          </w:p>
-        </w:tc>
-        <w:tc>
-          <w:tcPr>
-            <w:tcW w:w="1843" w:type="dxa"/>
-            <w:shd w:val="clear" w:color="auto" w:fill="auto"/>
-            <w:noWrap/>
-            <w:vAlign w:val="bottom"/>
-            <w:hideMark/>
-          </w:tcPr>
-          <w:p>
-            <w:pPr>
-              <w:spacing w:line="480" w:lineRule="auto"/>
-              <w:jc w:val="center"/>
-              <w:rPr>
-                <w:rFonts w:eastAsia="Times New Roman" w:cs="Arial"/>
-                <w:color w:val="000000"/>
-              </w:rPr>
-            </w:pPr>
-            <w:r>
-              <w:rPr>
-                <w:rFonts w:eastAsia="Times New Roman" w:cs="Arial"/>
-                <w:color w:val="000000"/>
-              </w:rPr>
-              <w:t>Controls (n=11)</w:t>
-            </w:r>
-          </w:p>
-        </w:tc>
-        <w:tc>
-          <w:tcPr>
-            <w:tcW w:w="1218" w:type="dxa"/>
-            <w:shd w:val="clear" w:color="auto" w:fill="auto"/>
-            <w:noWrap/>
-            <w:vAlign w:val="bottom"/>
-            <w:hideMark/>
-          </w:tcPr>
-          <w:p>
-            <w:pPr>
-              <w:spacing w:line="480" w:lineRule="auto"/>
-              <w:jc w:val="center"/>
-              <w:rPr>
-                <w:rFonts w:eastAsia="Times New Roman" w:cs="Arial"/>
-                <w:color w:val="000000"/>
-              </w:rPr>
-            </w:pPr>
-            <w:r>
-              <w:rPr>
-                <w:rFonts w:eastAsia="Times New Roman" w:cs="Arial"/>
-                <w:color w:val="000000"/>
-              </w:rPr>
-              <w:t>p-</w:t>
-            </w:r>
-            <w:r>
-              <w:rPr>
-                <w:rFonts w:eastAsia="Times New Roman" w:cs="Arial"/>
-                <w:color w:val="000000"/>
-              </w:rPr>
-              <w:t>value</w:t>
-            </w:r>
-          </w:p>
-        </w:tc>
-      </w:tr>
-      <w:tr>
-        <w:trPr>
-          <w:trHeight w:val="285"/>
-        </w:trPr>
-        <w:tc>
-          <w:tcPr>
-            <w:tcW w:w="3625" w:type="dxa"/>
-            <w:shd w:val="clear" w:color="auto" w:fill="auto"/>
-            <w:noWrap/>
-            <w:vAlign w:val="bottom"/>
-            <w:hideMark/>
-          </w:tcPr>
-          <w:p>
-            <w:pPr>
-              <w:spacing w:line="480" w:lineRule="auto"/>
-              <w:jc w:val="center"/>
-              <w:rPr>
-                <w:rFonts w:eastAsia="Times New Roman" w:cs="Arial"/>
-                <w:color w:val="000000"/>
-              </w:rPr>
-            </w:pPr>
-            <w:r>
-              <w:rPr>
-                <w:rFonts w:eastAsia="Times New Roman" w:cs="Arial"/>
-                <w:color w:val="000000"/>
-              </w:rPr>
-              <w:t>Height (cm)</w:t>
-            </w:r>
-          </w:p>
-        </w:tc>
-        <w:tc>
-          <w:tcPr>
-            <w:tcW w:w="1961" w:type="dxa"/>
-            <w:shd w:val="clear" w:color="auto" w:fill="auto"/>
-            <w:noWrap/>
-            <w:vAlign w:val="bottom"/>
-            <w:hideMark/>
-          </w:tcPr>
-          <w:p>
-            <w:pPr>
-              <w:spacing w:line="480" w:lineRule="auto"/>
-              <w:jc w:val="center"/>
-              <w:rPr>
-                <w:rFonts w:eastAsia="Times New Roman" w:cs="Arial"/>
-                <w:color w:val="000000"/>
-              </w:rPr>
-            </w:pPr>
-            <w:r>
-              <w:rPr>
-                <w:rFonts w:eastAsia="Times New Roman" w:cs="Arial"/>
-                <w:color w:val="000000"/>
-              </w:rPr>
-              <w:t>166</w:t>
-            </w:r>
-            <w:r>
-              <w:rPr>
-                <w:rFonts w:eastAsia="Times New Roman" w:cs="Arial"/>
-                <w:color w:val="000000"/>
-              </w:rPr>
-              <w:t xml:space="preserve"> ± 4.3</w:t>
-            </w:r>
-          </w:p>
-        </w:tc>
-        <w:tc>
-          <w:tcPr>
-            <w:tcW w:w="1843" w:type="dxa"/>
-            <w:shd w:val="clear" w:color="auto" w:fill="auto"/>
-            <w:noWrap/>
-            <w:vAlign w:val="bottom"/>
-            <w:hideMark/>
-          </w:tcPr>
-          <w:p>
-            <w:pPr>
-              <w:spacing w:line="480" w:lineRule="auto"/>
-              <w:jc w:val="center"/>
-              <w:rPr>
-                <w:rFonts w:eastAsia="Times New Roman" w:cs="Arial"/>
-                <w:color w:val="000000"/>
-              </w:rPr>
-            </w:pPr>
-            <w:r>
-              <w:rPr>
-                <w:rFonts w:eastAsia="Times New Roman" w:cs="Arial"/>
-                <w:color w:val="000000"/>
-              </w:rPr>
-              <w:t>169</w:t>
-            </w:r>
-            <w:r>
-              <w:rPr>
-                <w:rFonts w:eastAsia="Times New Roman" w:cs="Arial"/>
-                <w:color w:val="000000"/>
-              </w:rPr>
-              <w:t xml:space="preserve"> ± 2.4</w:t>
-            </w:r>
-          </w:p>
-        </w:tc>
-        <w:tc>
-          <w:tcPr>
-            <w:tcW w:w="1218" w:type="dxa"/>
-            <w:shd w:val="clear" w:color="auto" w:fill="auto"/>
-            <w:noWrap/>
-            <w:vAlign w:val="bottom"/>
-            <w:hideMark/>
-          </w:tcPr>
-          <w:p>
-            <w:pPr>
-              <w:spacing w:line="480" w:lineRule="auto"/>
-              <w:jc w:val="center"/>
-              <w:rPr>
-                <w:rFonts w:eastAsia="Times New Roman" w:cs="Arial"/>
-                <w:color w:val="000000"/>
-              </w:rPr>
-            </w:pPr>
-            <w:r>
-              <w:rPr>
-                <w:rFonts w:eastAsia="Times New Roman" w:cs="Arial"/>
-                <w:color w:val="000000"/>
-              </w:rPr>
-              <w:t>0.47</w:t>
-            </w:r>
-          </w:p>
-        </w:tc>
-      </w:tr>
-      <w:tr>
-        <w:trPr>
-          <w:trHeight w:val="285"/>
-        </w:trPr>
-        <w:tc>
-          <w:tcPr>
-            <w:tcW w:w="3625" w:type="dxa"/>
-            <w:shd w:val="clear" w:color="auto" w:fill="auto"/>
-            <w:noWrap/>
-            <w:vAlign w:val="bottom"/>
-            <w:hideMark/>
-          </w:tcPr>
-          <w:p>
-            <w:pPr>
-              <w:spacing w:line="480" w:lineRule="auto"/>
-              <w:jc w:val="center"/>
-              <w:rPr>
-                <w:rFonts w:eastAsia="Times New Roman" w:cs="Arial"/>
-                <w:color w:val="000000"/>
-              </w:rPr>
-            </w:pPr>
-            <w:r>
-              <w:rPr>
-                <w:rFonts w:eastAsia="Times New Roman" w:cs="Arial"/>
-                <w:color w:val="000000"/>
-              </w:rPr>
-              <w:t>Weight (kg)</w:t>
-            </w:r>
-          </w:p>
-        </w:tc>
-        <w:tc>
-          <w:tcPr>
-            <w:tcW w:w="1961" w:type="dxa"/>
-            <w:shd w:val="clear" w:color="auto" w:fill="auto"/>
-            <w:noWrap/>
-            <w:vAlign w:val="bottom"/>
-            <w:hideMark/>
-          </w:tcPr>
-          <w:p>
-            <w:pPr>
-              <w:spacing w:line="480" w:lineRule="auto"/>
-              <w:jc w:val="center"/>
-              <w:rPr>
-                <w:rFonts w:eastAsia="Times New Roman" w:cs="Arial"/>
-                <w:color w:val="000000"/>
-              </w:rPr>
-            </w:pPr>
-            <w:r>
-              <w:rPr>
-                <w:rFonts w:eastAsia="Times New Roman" w:cs="Arial"/>
-                <w:color w:val="000000"/>
-              </w:rPr>
-              <w:t>91</w:t>
-            </w:r>
-            <w:r>
-              <w:rPr>
-                <w:rFonts w:eastAsia="Times New Roman" w:cs="Arial"/>
-                <w:color w:val="000000"/>
-              </w:rPr>
-              <w:t xml:space="preserve"> ± 9.1</w:t>
-            </w:r>
-          </w:p>
-        </w:tc>
-        <w:tc>
-          <w:tcPr>
-            <w:tcW w:w="1843" w:type="dxa"/>
-            <w:shd w:val="clear" w:color="auto" w:fill="auto"/>
-            <w:noWrap/>
-            <w:vAlign w:val="bottom"/>
-            <w:hideMark/>
-          </w:tcPr>
-          <w:p>
-            <w:pPr>
-              <w:spacing w:line="480" w:lineRule="auto"/>
-              <w:jc w:val="center"/>
-              <w:rPr>
-                <w:rFonts w:eastAsia="Times New Roman" w:cs="Arial"/>
-                <w:color w:val="000000"/>
-              </w:rPr>
-            </w:pPr>
-            <w:r>
-              <w:rPr>
-                <w:rFonts w:eastAsia="Times New Roman" w:cs="Arial"/>
-                <w:color w:val="000000"/>
-              </w:rPr>
-              <w:t>89</w:t>
-            </w:r>
-            <w:r>
-              <w:rPr>
-                <w:rFonts w:eastAsia="Times New Roman" w:cs="Arial"/>
-                <w:color w:val="000000"/>
-              </w:rPr>
-              <w:t xml:space="preserve"> ± 6.7</w:t>
-            </w:r>
-          </w:p>
-        </w:tc>
-        <w:tc>
-          <w:tcPr>
-            <w:tcW w:w="1218" w:type="dxa"/>
-            <w:shd w:val="clear" w:color="auto" w:fill="auto"/>
-            <w:noWrap/>
-            <w:vAlign w:val="bottom"/>
-            <w:hideMark/>
-          </w:tcPr>
-          <w:p>
-            <w:pPr>
-              <w:spacing w:line="480" w:lineRule="auto"/>
-              <w:jc w:val="center"/>
-              <w:rPr>
-                <w:rFonts w:eastAsia="Times New Roman" w:cs="Arial"/>
-                <w:color w:val="000000"/>
-              </w:rPr>
-            </w:pPr>
-            <w:r>
-              <w:rPr>
-                <w:rFonts w:eastAsia="Times New Roman" w:cs="Arial"/>
-                <w:color w:val="000000"/>
-              </w:rPr>
-              <w:t>0.89</w:t>
-            </w:r>
-          </w:p>
-        </w:tc>
-      </w:tr>
-      <w:tr>
-        <w:trPr>
-          <w:trHeight w:val="285"/>
-        </w:trPr>
-        <w:tc>
-          <w:tcPr>
-            <w:tcW w:w="3625" w:type="dxa"/>
-            <w:shd w:val="clear" w:color="auto" w:fill="auto"/>
-            <w:noWrap/>
-            <w:vAlign w:val="bottom"/>
-            <w:hideMark/>
-          </w:tcPr>
-          <w:p>
-            <w:pPr>
-              <w:spacing w:line="480" w:lineRule="auto"/>
-              <w:jc w:val="center"/>
-              <w:rPr>
-                <w:rFonts w:eastAsia="Times New Roman" w:cs="Arial"/>
-                <w:color w:val="000000"/>
-              </w:rPr>
-            </w:pPr>
-            <w:r>
-              <w:rPr>
-                <w:rFonts w:eastAsia="Times New Roman" w:cs="Arial"/>
-                <w:color w:val="000000"/>
-              </w:rPr>
-              <w:t>BMI</w:t>
-            </w:r>
-          </w:p>
-        </w:tc>
-        <w:tc>
-          <w:tcPr>
-            <w:tcW w:w="1961" w:type="dxa"/>
-            <w:shd w:val="clear" w:color="auto" w:fill="auto"/>
-            <w:noWrap/>
-            <w:vAlign w:val="bottom"/>
-            <w:hideMark/>
-          </w:tcPr>
-          <w:p>
-            <w:pPr>
-              <w:spacing w:line="480" w:lineRule="auto"/>
-              <w:jc w:val="center"/>
-              <w:rPr>
-                <w:rFonts w:eastAsia="Times New Roman" w:cs="Arial"/>
-                <w:color w:val="000000"/>
-              </w:rPr>
-            </w:pPr>
-            <w:r>
-              <w:rPr>
-                <w:rFonts w:eastAsia="Times New Roman" w:cs="Arial"/>
-                <w:color w:val="000000"/>
-              </w:rPr>
-              <w:t>33</w:t>
-            </w:r>
-            <w:r>
-              <w:rPr>
-                <w:rFonts w:eastAsia="Times New Roman" w:cs="Arial"/>
-                <w:color w:val="000000"/>
-              </w:rPr>
-              <w:t xml:space="preserve"> ± 3.8</w:t>
-            </w:r>
-          </w:p>
-        </w:tc>
-        <w:tc>
-          <w:tcPr>
-            <w:tcW w:w="1843" w:type="dxa"/>
-            <w:shd w:val="clear" w:color="auto" w:fill="auto"/>
-            <w:noWrap/>
-            <w:vAlign w:val="bottom"/>
-            <w:hideMark/>
-          </w:tcPr>
-          <w:p>
-            <w:pPr>
-              <w:spacing w:line="480" w:lineRule="auto"/>
-              <w:jc w:val="center"/>
-              <w:rPr>
-                <w:rFonts w:eastAsia="Times New Roman" w:cs="Arial"/>
-                <w:color w:val="000000"/>
-              </w:rPr>
-            </w:pPr>
-            <w:r>
-              <w:rPr>
-                <w:rFonts w:eastAsia="Times New Roman" w:cs="Arial"/>
-                <w:color w:val="000000"/>
-              </w:rPr>
-              <w:t>30</w:t>
-            </w:r>
-            <w:r>
-              <w:rPr>
-                <w:rFonts w:eastAsia="Times New Roman" w:cs="Arial"/>
-                <w:color w:val="000000"/>
-              </w:rPr>
-              <w:t xml:space="preserve"> ±</w:t>
-            </w:r>
-            <w:r>
-              <w:rPr>
-                <w:rFonts w:eastAsia="Times New Roman" w:cs="Arial"/>
-                <w:color w:val="000000"/>
-              </w:rPr>
-              <w:t xml:space="preserve"> 1.8</w:t>
-            </w:r>
-          </w:p>
-        </w:tc>
-        <w:tc>
-          <w:tcPr>
-            <w:tcW w:w="1218" w:type="dxa"/>
-            <w:shd w:val="clear" w:color="auto" w:fill="auto"/>
-            <w:noWrap/>
-            <w:vAlign w:val="bottom"/>
-            <w:hideMark/>
-          </w:tcPr>
-          <w:p>
-            <w:pPr>
-              <w:spacing w:line="480" w:lineRule="auto"/>
-              <w:jc w:val="center"/>
-              <w:rPr>
-                <w:rFonts w:eastAsia="Times New Roman" w:cs="Arial"/>
-                <w:color w:val="000000"/>
-              </w:rPr>
-            </w:pPr>
-            <w:r>
-              <w:rPr>
-                <w:rFonts w:eastAsia="Times New Roman" w:cs="Arial"/>
-                <w:color w:val="000000"/>
-              </w:rPr>
-              <w:t>0.52</w:t>
-            </w:r>
-          </w:p>
-        </w:tc>
-      </w:tr>
-      <w:tr>
-        <w:trPr>
-          <w:trHeight w:val="285"/>
-        </w:trPr>
-        <w:tc>
-          <w:tcPr>
-            <w:tcW w:w="3625" w:type="dxa"/>
-            <w:shd w:val="clear" w:color="auto" w:fill="auto"/>
-            <w:noWrap/>
-            <w:vAlign w:val="bottom"/>
-            <w:hideMark/>
-          </w:tcPr>
-          <w:p>
-            <w:pPr>
-              <w:spacing w:line="480" w:lineRule="auto"/>
-              <w:jc w:val="center"/>
-              <w:rPr>
-                <w:rFonts w:eastAsia="Times New Roman" w:cs="Arial"/>
-                <w:color w:val="000000"/>
-              </w:rPr>
-            </w:pPr>
-            <w:r>
-              <w:rPr>
-                <w:rFonts w:eastAsia="Times New Roman" w:cs="Arial"/>
-                <w:color w:val="000000"/>
-              </w:rPr>
-              <w:t>Abdominal circumference (cm)</w:t>
-            </w:r>
-          </w:p>
-        </w:tc>
-        <w:tc>
-          <w:tcPr>
-            <w:tcW w:w="1961" w:type="dxa"/>
-            <w:shd w:val="clear" w:color="auto" w:fill="auto"/>
-            <w:noWrap/>
-            <w:vAlign w:val="bottom"/>
-            <w:hideMark/>
-          </w:tcPr>
-          <w:p>
-            <w:pPr>
-              <w:spacing w:line="480" w:lineRule="auto"/>
-              <w:jc w:val="center"/>
-              <w:rPr>
-                <w:rFonts w:eastAsia="Times New Roman" w:cs="Arial"/>
-                <w:color w:val="000000"/>
-              </w:rPr>
-            </w:pPr>
-            <w:r>
-              <w:rPr>
-                <w:rFonts w:eastAsia="Times New Roman" w:cs="Arial"/>
-                <w:color w:val="000000"/>
-              </w:rPr>
-              <w:t>112.4</w:t>
-            </w:r>
-            <w:r>
-              <w:rPr>
-                <w:rFonts w:eastAsia="Times New Roman" w:cs="Arial"/>
-                <w:color w:val="000000"/>
-              </w:rPr>
-              <w:t xml:space="preserve"> ± 6.4</w:t>
-            </w:r>
-          </w:p>
-        </w:tc>
-        <w:tc>
-          <w:tcPr>
-            <w:tcW w:w="1843" w:type="dxa"/>
-            <w:shd w:val="clear" w:color="auto" w:fill="auto"/>
-            <w:noWrap/>
-            <w:vAlign w:val="bottom"/>
-            <w:hideMark/>
-          </w:tcPr>
-          <w:p>
-            <w:pPr>
-              <w:spacing w:line="480" w:lineRule="auto"/>
-              <w:jc w:val="center"/>
-              <w:rPr>
-                <w:rFonts w:eastAsia="Times New Roman" w:cs="Arial"/>
-                <w:color w:val="000000"/>
-              </w:rPr>
-            </w:pPr>
-            <w:r>
-              <w:rPr>
-                <w:rFonts w:eastAsia="Times New Roman" w:cs="Arial"/>
-                <w:color w:val="000000"/>
-              </w:rPr>
-              <w:t>100.65</w:t>
-            </w:r>
-            <w:r>
-              <w:rPr>
-                <w:rFonts w:eastAsia="Times New Roman" w:cs="Arial"/>
-                <w:color w:val="000000"/>
-              </w:rPr>
-              <w:t xml:space="preserve"> ± 4.4</w:t>
-            </w:r>
-          </w:p>
-        </w:tc>
-        <w:tc>
-          <w:tcPr>
-            <w:tcW w:w="1218" w:type="dxa"/>
-            <w:shd w:val="clear" w:color="auto" w:fill="auto"/>
-            <w:noWrap/>
-            <w:vAlign w:val="bottom"/>
-            <w:hideMark/>
-          </w:tcPr>
-          <w:p>
-            <w:pPr>
-              <w:spacing w:line="480" w:lineRule="auto"/>
-              <w:jc w:val="center"/>
-              <w:rPr>
-                <w:rFonts w:eastAsia="Times New Roman" w:cs="Arial"/>
-                <w:color w:val="000000"/>
-              </w:rPr>
-            </w:pPr>
-            <w:r>
-              <w:rPr>
-                <w:rFonts w:eastAsia="Times New Roman" w:cs="Arial"/>
-                <w:color w:val="000000"/>
-              </w:rPr>
-              <w:t>0.16</w:t>
-            </w:r>
-          </w:p>
-        </w:tc>
-      </w:tr>
-      <w:tr>
-        <w:trPr>
-          <w:trHeight w:val="285"/>
-        </w:trPr>
-        <w:tc>
-          <w:tcPr>
-            <w:tcW w:w="3625" w:type="dxa"/>
-            <w:shd w:val="clear" w:color="auto" w:fill="auto"/>
-            <w:noWrap/>
-            <w:vAlign w:val="bottom"/>
-            <w:hideMark/>
-          </w:tcPr>
-          <w:p>
-            <w:pPr>
-              <w:spacing w:line="480" w:lineRule="auto"/>
-              <w:jc w:val="center"/>
-              <w:rPr>
-                <w:rFonts w:eastAsia="Times New Roman" w:cs="Arial"/>
-                <w:color w:val="000000"/>
-              </w:rPr>
-            </w:pPr>
-            <w:r>
-              <w:rPr>
-                <w:rFonts w:eastAsia="Times New Roman" w:cs="Arial"/>
-                <w:color w:val="000000"/>
-              </w:rPr>
-              <w:t>Tumor size (</w:t>
-            </w:r>
-            <w:r>
-              <w:rPr>
-                <w:rFonts w:eastAsia="Times New Roman" w:cs="Arial"/>
-                <w:color w:val="000000"/>
-              </w:rPr>
-              <w:t>c</w:t>
-            </w:r>
-            <w:r>
-              <w:rPr>
-                <w:rFonts w:eastAsia="Times New Roman" w:cs="Arial"/>
-                <w:color w:val="000000"/>
-              </w:rPr>
-              <w:t>m</w:t>
-            </w:r>
-            <w:r>
-              <w:rPr>
-                <w:rFonts w:eastAsia="Times New Roman" w:cs="Arial"/>
-                <w:color w:val="000000"/>
-              </w:rPr>
-              <w:t>)</w:t>
-            </w:r>
-          </w:p>
-        </w:tc>
-        <w:tc>
-          <w:tcPr>
-            <w:tcW w:w="1961" w:type="dxa"/>
-            <w:shd w:val="clear" w:color="auto" w:fill="auto"/>
-            <w:noWrap/>
-            <w:vAlign w:val="bottom"/>
-            <w:hideMark/>
-          </w:tcPr>
-          <w:p>
-            <w:pPr>
-              <w:spacing w:line="480" w:lineRule="auto"/>
-              <w:jc w:val="center"/>
-              <w:rPr>
-                <w:rFonts w:eastAsia="Times New Roman" w:cs="Arial"/>
-                <w:color w:val="000000"/>
-              </w:rPr>
-            </w:pPr>
-            <w:r>
-              <w:rPr>
-                <w:rFonts w:eastAsia="Times New Roman" w:cs="Arial"/>
-                <w:color w:val="000000"/>
-              </w:rPr>
-              <w:t>0.95</w:t>
-            </w:r>
-            <w:r>
-              <w:rPr>
-                <w:rFonts w:eastAsia="Times New Roman" w:cs="Arial"/>
-                <w:color w:val="000000"/>
-              </w:rPr>
-              <w:t xml:space="preserve"> ± 0.3</w:t>
-            </w:r>
-          </w:p>
-        </w:tc>
-        <w:tc>
-          <w:tcPr>
-            <w:tcW w:w="1843" w:type="dxa"/>
-            <w:shd w:val="clear" w:color="auto" w:fill="auto"/>
-            <w:noWrap/>
-            <w:vAlign w:val="bottom"/>
-            <w:hideMark/>
-          </w:tcPr>
-          <w:p>
-            <w:pPr>
-              <w:spacing w:line="480" w:lineRule="auto"/>
-              <w:jc w:val="center"/>
-              <w:rPr>
-                <w:rFonts w:eastAsia="Times New Roman" w:cs="Arial"/>
-                <w:color w:val="000000"/>
-              </w:rPr>
-            </w:pPr>
-            <w:r>
-              <w:rPr>
-                <w:rFonts w:eastAsia="Times New Roman" w:cs="Arial"/>
-                <w:color w:val="000000"/>
-              </w:rPr>
-              <w:t>1.96</w:t>
-            </w:r>
-            <w:r>
-              <w:rPr>
-                <w:rFonts w:eastAsia="Times New Roman" w:cs="Arial"/>
-                <w:color w:val="000000"/>
-              </w:rPr>
-              <w:t xml:space="preserve"> ± 0.14</w:t>
-            </w:r>
-          </w:p>
-        </w:tc>
-        <w:tc>
-          <w:tcPr>
-            <w:tcW w:w="1218" w:type="dxa"/>
-            <w:shd w:val="clear" w:color="auto" w:fill="auto"/>
-            <w:noWrap/>
-            <w:vAlign w:val="bottom"/>
-            <w:hideMark/>
-          </w:tcPr>
-          <w:p>
-            <w:pPr>
-              <w:spacing w:line="480" w:lineRule="auto"/>
-              <w:jc w:val="center"/>
-              <w:rPr>
-                <w:rFonts w:eastAsia="Times New Roman" w:cs="Arial"/>
-                <w:color w:val="000000"/>
-              </w:rPr>
-            </w:pPr>
-            <w:r>
-              <w:rPr>
-                <w:rFonts w:eastAsia="Times New Roman" w:cs="Arial"/>
-                <w:color w:val="000000"/>
-              </w:rPr>
-              <w:t>0.01</w:t>
-            </w:r>
-          </w:p>
-        </w:tc>
-      </w:tr>
-      <w:tr>
-        <w:trPr>
-          <w:trHeight w:val="285"/>
-        </w:trPr>
-        <w:tc>
-          <w:tcPr>
-            <w:tcW w:w="3625" w:type="dxa"/>
-            <w:shd w:val="clear" w:color="auto" w:fill="auto"/>
-            <w:noWrap/>
-            <w:vAlign w:val="bottom"/>
-            <w:hideMark/>
-          </w:tcPr>
-          <w:p>
-            <w:pPr>
-              <w:spacing w:line="480" w:lineRule="auto"/>
-              <w:jc w:val="center"/>
-              <w:rPr>
-                <w:rFonts w:eastAsia="Times New Roman" w:cs="Arial"/>
-                <w:color w:val="000000"/>
-              </w:rPr>
-            </w:pPr>
-            <w:r>
-              <w:rPr>
-                <w:rFonts w:eastAsia="Times New Roman" w:cs="Arial"/>
-                <w:color w:val="000000"/>
-              </w:rPr>
-              <w:t>Age (years)</w:t>
-            </w:r>
-          </w:p>
-        </w:tc>
-        <w:tc>
-          <w:tcPr>
-            <w:tcW w:w="1961" w:type="dxa"/>
-            <w:shd w:val="clear" w:color="auto" w:fill="auto"/>
-            <w:noWrap/>
-            <w:vAlign w:val="bottom"/>
-            <w:hideMark/>
-          </w:tcPr>
-          <w:p>
-            <w:pPr>
-              <w:spacing w:line="480" w:lineRule="auto"/>
-              <w:jc w:val="center"/>
-              <w:rPr>
-                <w:rFonts w:eastAsia="Times New Roman" w:cs="Arial"/>
-                <w:color w:val="000000"/>
-              </w:rPr>
-            </w:pPr>
-            <w:r>
-              <w:rPr>
-                <w:rFonts w:eastAsia="Times New Roman" w:cs="Arial"/>
-                <w:color w:val="000000"/>
-              </w:rPr>
-              <w:t>39.8</w:t>
-            </w:r>
-            <w:r>
-              <w:rPr>
-                <w:rFonts w:eastAsia="Times New Roman" w:cs="Arial"/>
-                <w:color w:val="000000"/>
-              </w:rPr>
-              <w:t xml:space="preserve"> ± 4.5</w:t>
-            </w:r>
-          </w:p>
-        </w:tc>
-        <w:tc>
-          <w:tcPr>
-            <w:tcW w:w="1843" w:type="dxa"/>
-            <w:shd w:val="clear" w:color="auto" w:fill="auto"/>
-            <w:noWrap/>
-            <w:vAlign w:val="bottom"/>
-            <w:hideMark/>
-          </w:tcPr>
-          <w:p>
-            <w:pPr>
-              <w:spacing w:line="480" w:lineRule="auto"/>
-              <w:jc w:val="center"/>
-              <w:rPr>
-                <w:rFonts w:eastAsia="Times New Roman" w:cs="Arial"/>
-                <w:color w:val="000000"/>
-              </w:rPr>
-            </w:pPr>
-            <w:r>
-              <w:rPr>
-                <w:rFonts w:eastAsia="Times New Roman" w:cs="Arial"/>
-                <w:color w:val="000000"/>
-              </w:rPr>
-              <w:t>63.4</w:t>
-            </w:r>
-            <w:r>
-              <w:rPr>
-                <w:rFonts w:eastAsia="Times New Roman" w:cs="Arial"/>
-                <w:color w:val="000000"/>
-              </w:rPr>
-              <w:t xml:space="preserve"> ± 2.7</w:t>
-            </w:r>
-          </w:p>
-        </w:tc>
-        <w:tc>
-          <w:tcPr>
-            <w:tcW w:w="1218" w:type="dxa"/>
-            <w:shd w:val="clear" w:color="auto" w:fill="auto"/>
-            <w:noWrap/>
-            <w:vAlign w:val="bottom"/>
-            <w:hideMark/>
-          </w:tcPr>
-          <w:p>
-            <w:pPr>
-              <w:spacing w:line="480" w:lineRule="auto"/>
-              <w:jc w:val="center"/>
-              <w:rPr>
-                <w:rFonts w:eastAsia="Times New Roman" w:cs="Arial"/>
-                <w:color w:val="000000"/>
-              </w:rPr>
-            </w:pPr>
-            <w:r>
-              <w:rPr>
-                <w:rFonts w:eastAsia="Times New Roman" w:cs="Arial"/>
-                <w:color w:val="000000"/>
-              </w:rPr>
-              <w:t>0.0003</w:t>
-            </w:r>
-          </w:p>
-        </w:tc>
-      </w:tr>
-    </w:tbl>
-    <w:p>
-      <w:pPr>
-        <w:spacing w:line="480" w:lineRule="auto"/>
-      </w:pPr>
-    </w:p>
-    <w:p>
-      <w:pPr>
-        <w:spacing w:line="480" w:lineRule="auto"/>
-      </w:pPr>
-    </w:p>
-    <w:p>
-      <w:pPr>
-        <w:spacing w:line="480" w:lineRule="auto"/>
-        <w:rPr>
-          <w:b/>
-        </w:rPr>
-      </w:pPr>
-      <w:r>
-        <w:rPr>
-          <w:b/>
-        </w:rPr>
-        <w:br w:type="page"/>
-      </w:r>
-    </w:p>
-    <w:p>
-      <w:pPr>
-        <w:spacing w:line="480" w:lineRule="auto"/>
-      </w:pPr>
-      <w:r>
-        <w:rPr>
-          <w:b/>
-        </w:rPr>
-        <w:lastRenderedPageBreak/>
-        <w:t xml:space="preserve">Table </w:t>
-      </w:r>
-      <w:r>
-        <w:rPr>
-          <w:b/>
-        </w:rPr>
-        <w:t>3</w:t>
-      </w:r>
-      <w:r>
-        <w:rPr>
-          <w:b/>
-        </w:rPr>
-        <w:t>: Summarized gene set enrichment analysis of pathways.</w:t>
-      </w:r>
-      <w:r>
-        <w:t xml:space="preserve">  </w:t>
-      </w:r>
-      <w:r>
-        <w:t xml:space="preserve">Selected pathway enriched in subcutaneous adipose tissue from Cushing’s </w:t>
-      </w:r>
-      <w:r>
-        <w:t xml:space="preserve">disease </w:t>
-      </w:r>
-      <w:r>
-        <w:t>patients via GSEA analysis.  NES is the net enrichment score, asterisk indicates q&lt;0.25.</w:t>
-      </w:r>
-      <w:r>
-        <w:t xml:space="preserve"> For a complete l</w:t>
-      </w:r>
-      <w:r>
-        <w:t>ist see Supplementary Tables 2-3</w:t>
-      </w:r>
-      <w:r>
-        <w:t>.</w:t>
-      </w:r>
-    </w:p>
-    <w:p>
-      <w:pPr>
-        <w:spacing w:line="480" w:lineRule="auto"/>
-      </w:pPr>
-    </w:p>
-    <w:tbl>
-      <w:tblPr>
-        <w:tblStyle w:val="TableGrid"/>
-        <w:tblW w:w="7938" w:type="dxa"/>
-        <w:tblLayout w:type="fixed"/>
-        <w:tblLook w:val="04A0" w:firstRow="1" w:lastRow="0" w:firstColumn="1" w:lastColumn="0" w:noHBand="0" w:noVBand="1"/>
-      </w:tblPr>
-      <w:tblGrid>
-        <w:gridCol w:w="4968"/>
-        <w:gridCol w:w="1800"/>
-        <w:gridCol w:w="1170"/>
-      </w:tblGrid>
-      <w:tr>
-        <w:trPr>
-          <w:trHeight w:val="300"/>
-        </w:trPr>
-        <w:tc>
-          <w:tcPr>
-            <w:tcW w:w="4968" w:type="dxa"/>
-            <w:noWrap/>
-            <w:hideMark/>
-          </w:tcPr>
-          <w:p>
-            <w:pPr>
-              <w:spacing w:line="480" w:lineRule="auto"/>
-              <w:rPr>
-                <w:rFonts w:eastAsia="Times New Roman" w:cs="Times New Roman"/>
-                <w:color w:val="000000"/>
-              </w:rPr>
-            </w:pPr>
-            <w:r>
-              <w:rPr>
-                <w:rFonts w:eastAsia="Times New Roman" w:cs="Times New Roman"/>
-                <w:color w:val="000000"/>
-              </w:rPr>
-              <w:t>Pathway</w:t>
-            </w:r>
-          </w:p>
-        </w:tc>
-        <w:tc>
-          <w:tcPr>
-            <w:tcW w:w="1800" w:type="dxa"/>
-            <w:noWrap/>
-            <w:hideMark/>
-          </w:tcPr>
-          <w:p>
-            <w:pPr>
-              <w:spacing w:line="480" w:lineRule="auto"/>
-              <w:rPr>
-                <w:rFonts w:eastAsia="Times New Roman" w:cs="Times New Roman"/>
-                <w:color w:val="000000"/>
-              </w:rPr>
-            </w:pPr>
-            <w:r>
-              <w:rPr>
-                <w:rFonts w:eastAsia="Times New Roman" w:cs="Times New Roman"/>
-                <w:color w:val="000000"/>
-              </w:rPr>
-              <w:t>Dataset</w:t>
-            </w:r>
-          </w:p>
-        </w:tc>
-        <w:tc>
-          <w:tcPr>
-            <w:tcW w:w="1170" w:type="dxa"/>
-            <w:noWrap/>
-            <w:hideMark/>
-          </w:tcPr>
-          <w:p>
-            <w:pPr>
-              <w:spacing w:line="480" w:lineRule="auto"/>
-              <w:rPr>
-                <w:rFonts w:eastAsia="Times New Roman" w:cs="Times New Roman"/>
-                <w:color w:val="000000"/>
-              </w:rPr>
-            </w:pPr>
-            <w:r>
-              <w:rPr>
-                <w:rFonts w:eastAsia="Times New Roman" w:cs="Times New Roman"/>
-                <w:color w:val="000000"/>
-              </w:rPr>
-              <w:t>NES</w:t>
-            </w:r>
-          </w:p>
-        </w:tc>
-      </w:tr>
-      <w:tr>
-        <w:trPr>
-          <w:trHeight w:val="300"/>
-        </w:trPr>
-        <w:tc>
-          <w:tcPr>
-            <w:tcW w:w="4968" w:type="dxa"/>
-            <w:noWrap/>
-            <w:hideMark/>
-          </w:tcPr>
-          <w:p>
-            <w:pPr>
-              <w:spacing w:line="480" w:lineRule="auto"/>
-              <w:rPr>
-                <w:rFonts w:eastAsia="Times New Roman" w:cs="Times New Roman"/>
-                <w:color w:val="000000"/>
-              </w:rPr>
-            </w:pPr>
-            <w:r>
-              <w:rPr>
-                <w:rFonts w:eastAsia="Times New Roman" w:cs="Times New Roman"/>
-                <w:color w:val="000000"/>
-              </w:rPr>
-              <w:t>M_PHASE_OF_MITOTIC_CELL_CYCLE</w:t>
-            </w:r>
-          </w:p>
-        </w:tc>
-        <w:tc>
-          <w:tcPr>
-            <w:tcW w:w="1800" w:type="dxa"/>
-            <w:noWrap/>
-            <w:hideMark/>
-          </w:tcPr>
-          <w:p>
-            <w:pPr>
-              <w:spacing w:line="480" w:lineRule="auto"/>
-              <w:rPr>
-                <w:rFonts w:eastAsia="Times New Roman" w:cs="Times New Roman"/>
-                <w:color w:val="000000"/>
-              </w:rPr>
-            </w:pPr>
-            <w:r>
-              <w:rPr>
-                <w:rFonts w:eastAsia="Times New Roman" w:cs="Times New Roman"/>
-                <w:color w:val="000000"/>
-              </w:rPr>
-              <w:t>Gene Ontology</w:t>
-            </w:r>
-          </w:p>
-        </w:tc>
-        <w:tc>
-          <w:tcPr>
-            <w:tcW w:w="1170" w:type="dxa"/>
-            <w:noWrap/>
-            <w:hideMark/>
-          </w:tcPr>
-          <w:p>
-            <w:pPr>
-              <w:spacing w:line="480" w:lineRule="auto"/>
-              <w:rPr>
-                <w:rFonts w:eastAsia="Times New Roman" w:cs="Times New Roman"/>
-                <w:color w:val="000000"/>
-              </w:rPr>
-            </w:pPr>
-            <w:r>
-              <w:rPr>
-                <w:rFonts w:eastAsia="Times New Roman" w:cs="Times New Roman"/>
-                <w:color w:val="000000"/>
-              </w:rPr>
-              <w:t xml:space="preserve">  2.60*</w:t>
-            </w:r>
-          </w:p>
-        </w:tc>
-      </w:tr>
-      <w:tr>
-        <w:trPr>
-          <w:trHeight w:val="300"/>
-        </w:trPr>
-        <w:tc>
-          <w:tcPr>
-            <w:tcW w:w="4968" w:type="dxa"/>
-            <w:noWrap/>
-            <w:hideMark/>
-          </w:tcPr>
-          <w:p>
-            <w:pPr>
-              <w:spacing w:line="480" w:lineRule="auto"/>
-              <w:rPr>
-                <w:rFonts w:eastAsia="Times New Roman" w:cs="Times New Roman"/>
-                <w:color w:val="000000"/>
-              </w:rPr>
-            </w:pPr>
-            <w:r>
-              <w:rPr>
-                <w:rFonts w:eastAsia="Times New Roman" w:cs="Times New Roman"/>
-                <w:color w:val="000000"/>
-              </w:rPr>
-              <w:t>KEGG_CITRATE_CYCLE_TCA_CYCLE</w:t>
-            </w:r>
-          </w:p>
-        </w:tc>
-        <w:tc>
-          <w:tcPr>
-            <w:tcW w:w="1800" w:type="dxa"/>
-            <w:noWrap/>
-            <w:hideMark/>
-          </w:tcPr>
-          <w:p>
-            <w:pPr>
-              <w:spacing w:line="480" w:lineRule="auto"/>
-              <w:rPr>
-                <w:rFonts w:eastAsia="Times New Roman" w:cs="Times New Roman"/>
-                <w:color w:val="000000"/>
-              </w:rPr>
-            </w:pPr>
-            <w:r>
-              <w:rPr>
-                <w:rFonts w:eastAsia="Times New Roman" w:cs="Times New Roman"/>
-                <w:color w:val="000000"/>
-              </w:rPr>
-              <w:t>KEGG</w:t>
-            </w:r>
-          </w:p>
-        </w:tc>
-        <w:tc>
-          <w:tcPr>
-            <w:tcW w:w="1170" w:type="dxa"/>
-            <w:noWrap/>
-            <w:hideMark/>
-          </w:tcPr>
-          <w:p>
-            <w:pPr>
-              <w:spacing w:line="480" w:lineRule="auto"/>
-              <w:rPr>
-                <w:rFonts w:eastAsia="Times New Roman" w:cs="Times New Roman"/>
-                <w:color w:val="000000"/>
-              </w:rPr>
-            </w:pPr>
-            <w:r>
-              <w:rPr>
-                <w:rFonts w:eastAsia="Times New Roman" w:cs="Times New Roman"/>
-                <w:color w:val="000000"/>
-              </w:rPr>
-              <w:t xml:space="preserve">  2.41*</w:t>
-            </w:r>
-          </w:p>
-        </w:tc>
-      </w:tr>
-      <w:tr>
-        <w:trPr>
-          <w:trHeight w:val="300"/>
-        </w:trPr>
-        <w:tc>
-          <w:tcPr>
-            <w:tcW w:w="4968" w:type="dxa"/>
-            <w:noWrap/>
-            <w:hideMark/>
-          </w:tcPr>
-          <w:p>
-            <w:pPr>
-              <w:spacing w:line="480" w:lineRule="auto"/>
-              <w:rPr>
-                <w:rFonts w:eastAsia="Times New Roman" w:cs="Times New Roman"/>
-                <w:color w:val="000000"/>
-              </w:rPr>
-            </w:pPr>
-            <w:r>
-              <w:rPr>
-                <w:rFonts w:eastAsia="Times New Roman" w:cs="Times New Roman"/>
-                <w:color w:val="000000"/>
-              </w:rPr>
-              <w:t>KEGG_BIOSYNTHESIS_OF_UNSATURATED_FATTY_ACIDS</w:t>
-            </w:r>
-          </w:p>
-        </w:tc>
-        <w:tc>
-          <w:tcPr>
-            <w:tcW w:w="1800" w:type="dxa"/>
-            <w:noWrap/>
-            <w:hideMark/>
-          </w:tcPr>
-          <w:p>
-            <w:pPr>
-              <w:spacing w:line="480" w:lineRule="auto"/>
-              <w:rPr>
-                <w:rFonts w:eastAsia="Times New Roman" w:cs="Times New Roman"/>
-                <w:color w:val="000000"/>
-              </w:rPr>
-            </w:pPr>
-            <w:r>
-              <w:rPr>
-                <w:rFonts w:eastAsia="Times New Roman" w:cs="Times New Roman"/>
-                <w:color w:val="000000"/>
-              </w:rPr>
-              <w:t>KEGG</w:t>
-            </w:r>
-          </w:p>
-        </w:tc>
-        <w:tc>
-          <w:tcPr>
-            <w:tcW w:w="1170" w:type="dxa"/>
-            <w:noWrap/>
-            <w:hideMark/>
-          </w:tcPr>
-          <w:p>
-            <w:pPr>
-              <w:spacing w:line="480" w:lineRule="auto"/>
-              <w:rPr>
-                <w:rFonts w:eastAsia="Times New Roman" w:cs="Times New Roman"/>
-                <w:color w:val="000000"/>
-              </w:rPr>
-            </w:pPr>
-            <w:r>
-              <w:rPr>
-                <w:rFonts w:eastAsia="Times New Roman" w:cs="Times New Roman"/>
-                <w:color w:val="000000"/>
-              </w:rPr>
-              <w:t xml:space="preserve">  2.41*</w:t>
-            </w:r>
-          </w:p>
-        </w:tc>
-      </w:tr>
-      <w:tr>
-        <w:trPr>
-          <w:trHeight w:val="300"/>
-        </w:trPr>
-        <w:tc>
-          <w:tcPr>
-            <w:tcW w:w="4968" w:type="dxa"/>
-            <w:noWrap/>
-            <w:hideMark/>
-          </w:tcPr>
-          <w:p>
-            <w:pPr>
-              <w:spacing w:line="480" w:lineRule="auto"/>
-              <w:rPr>
-                <w:rFonts w:eastAsia="Times New Roman" w:cs="Times New Roman"/>
-                <w:color w:val="000000"/>
-              </w:rPr>
-            </w:pPr>
-            <w:r>
-              <w:rPr>
-                <w:rFonts w:eastAsia="Times New Roman" w:cs="Times New Roman"/>
-                <w:color w:val="000000"/>
-              </w:rPr>
-              <w:t>REACTOME_TRIGLYCERIDE_BIOSYNTHESIS</w:t>
-            </w:r>
-          </w:p>
-        </w:tc>
-        <w:tc>
-          <w:tcPr>
-            <w:tcW w:w="1800" w:type="dxa"/>
-            <w:noWrap/>
-            <w:hideMark/>
-          </w:tcPr>
-          <w:p>
-            <w:pPr>
-              <w:spacing w:line="480" w:lineRule="auto"/>
-              <w:rPr>
-                <w:rFonts w:eastAsia="Times New Roman" w:cs="Times New Roman"/>
-                <w:color w:val="000000"/>
-              </w:rPr>
-            </w:pPr>
-            <w:r>
-              <w:rPr>
-                <w:rFonts w:eastAsia="Times New Roman" w:cs="Times New Roman"/>
-                <w:color w:val="000000"/>
-              </w:rPr>
-              <w:t>Reactome</w:t>
-            </w:r>
-          </w:p>
-        </w:tc>
-        <w:tc>
-          <w:tcPr>
-            <w:tcW w:w="1170" w:type="dxa"/>
-            <w:noWrap/>
-            <w:hideMark/>
-          </w:tcPr>
-          <w:p>
-            <w:pPr>
-              <w:spacing w:line="480" w:lineRule="auto"/>
-              <w:rPr>
-                <w:rFonts w:eastAsia="Times New Roman" w:cs="Times New Roman"/>
-                <w:color w:val="000000"/>
-              </w:rPr>
-            </w:pPr>
-            <w:r>
-              <w:rPr>
-                <w:rFonts w:eastAsia="Times New Roman" w:cs="Times New Roman"/>
-                <w:color w:val="000000"/>
-              </w:rPr>
-              <w:t xml:space="preserve">  2.24*</w:t>
-            </w:r>
-          </w:p>
-        </w:tc>
-      </w:tr>
-      <w:tr>
-        <w:trPr>
-          <w:trHeight w:val="300"/>
-        </w:trPr>
-        <w:tc>
-          <w:tcPr>
-            <w:tcW w:w="4968" w:type="dxa"/>
-            <w:noWrap/>
-            <w:hideMark/>
-          </w:tcPr>
-          <w:p>
-            <w:pPr>
-              <w:spacing w:line="480" w:lineRule="auto"/>
-              <w:rPr>
-                <w:rFonts w:eastAsia="Times New Roman" w:cs="Times New Roman"/>
-                <w:color w:val="000000"/>
-              </w:rPr>
-            </w:pPr>
-            <w:r>
-              <w:rPr>
-                <w:rFonts w:eastAsia="Times New Roman" w:cs="Times New Roman"/>
-                <w:color w:val="000000"/>
-              </w:rPr>
-              <w:t>PYRUVATE_METABOLISM</w:t>
-            </w:r>
-          </w:p>
-        </w:tc>
-        <w:tc>
-          <w:tcPr>
-            <w:tcW w:w="1800" w:type="dxa"/>
-            <w:noWrap/>
-            <w:hideMark/>
-          </w:tcPr>
-          <w:p>
-            <w:pPr>
-              <w:spacing w:line="480" w:lineRule="auto"/>
-              <w:rPr>
-                <w:rFonts w:eastAsia="Times New Roman" w:cs="Times New Roman"/>
-                <w:color w:val="000000"/>
-              </w:rPr>
-            </w:pPr>
-            <w:r>
-              <w:rPr>
-                <w:rFonts w:eastAsia="Times New Roman" w:cs="Times New Roman"/>
-                <w:color w:val="000000"/>
-              </w:rPr>
-              <w:t>Gene Ontology</w:t>
-            </w:r>
-          </w:p>
-        </w:tc>
-        <w:tc>
-          <w:tcPr>
-            <w:tcW w:w="1170" w:type="dxa"/>
-            <w:noWrap/>
-            <w:hideMark/>
-          </w:tcPr>
-          <w:p>
-            <w:pPr>
-              <w:spacing w:line="480" w:lineRule="auto"/>
-              <w:rPr>
-                <w:rFonts w:eastAsia="Times New Roman" w:cs="Times New Roman"/>
-                <w:color w:val="000000"/>
-              </w:rPr>
-            </w:pPr>
-            <w:r>
-              <w:rPr>
-                <w:rFonts w:eastAsia="Times New Roman" w:cs="Times New Roman"/>
-                <w:color w:val="000000"/>
-              </w:rPr>
-              <w:t xml:space="preserve">  2.24*</w:t>
-            </w:r>
-          </w:p>
-        </w:tc>
-      </w:tr>
-      <w:tr>
-        <w:trPr>
-          <w:trHeight w:val="300"/>
-        </w:trPr>
-        <w:tc>
-          <w:tcPr>
-            <w:tcW w:w="4968" w:type="dxa"/>
-            <w:noWrap/>
-            <w:hideMark/>
-          </w:tcPr>
-          <w:p>
-            <w:pPr>
-              <w:spacing w:line="480" w:lineRule="auto"/>
-              <w:rPr>
-                <w:rFonts w:eastAsia="Times New Roman" w:cs="Times New Roman"/>
-                <w:color w:val="000000"/>
-              </w:rPr>
-            </w:pPr>
-            <w:r>
-              <w:rPr>
-                <w:rFonts w:eastAsia="Times New Roman" w:cs="Times New Roman"/>
-                <w:color w:val="000000"/>
-              </w:rPr>
-              <w:t>KEGG_VALINE_LEUCONE_AND_ISOLEUCINE_DEGRADATION</w:t>
-            </w:r>
-          </w:p>
-        </w:tc>
-        <w:tc>
-          <w:tcPr>
-            <w:tcW w:w="1800" w:type="dxa"/>
-            <w:noWrap/>
-            <w:hideMark/>
-          </w:tcPr>
-          <w:p>
-            <w:pPr>
-              <w:spacing w:line="480" w:lineRule="auto"/>
-              <w:rPr>
-                <w:rFonts w:eastAsia="Times New Roman" w:cs="Times New Roman"/>
-                <w:color w:val="000000"/>
-              </w:rPr>
-            </w:pPr>
-            <w:r>
-              <w:rPr>
-                <w:rFonts w:eastAsia="Times New Roman" w:cs="Times New Roman"/>
-                <w:color w:val="000000"/>
-              </w:rPr>
-              <w:t>KEGG</w:t>
-            </w:r>
-          </w:p>
-        </w:tc>
-        <w:tc>
-          <w:tcPr>
-            <w:tcW w:w="1170" w:type="dxa"/>
-            <w:noWrap/>
-            <w:hideMark/>
-          </w:tcPr>
-          <w:p>
-            <w:pPr>
-              <w:spacing w:line="480" w:lineRule="auto"/>
-              <w:rPr>
-                <w:rFonts w:eastAsia="Times New Roman" w:cs="Times New Roman"/>
-                <w:color w:val="000000"/>
-              </w:rPr>
-            </w:pPr>
-            <w:r>
-              <w:rPr>
-                <w:rFonts w:eastAsia="Times New Roman" w:cs="Times New Roman"/>
-                <w:color w:val="000000"/>
-              </w:rPr>
-              <w:t xml:space="preserve">  2.16*</w:t>
-            </w:r>
-          </w:p>
-        </w:tc>
-      </w:tr>
-      <w:tr>
-        <w:trPr>
-          <w:trHeight w:val="300"/>
-        </w:trPr>
-        <w:tc>
-          <w:tcPr>
-            <w:tcW w:w="4968" w:type="dxa"/>
-            <w:noWrap/>
-            <w:hideMark/>
-          </w:tcPr>
-          <w:p>
-            <w:pPr>
-              <w:spacing w:line="480" w:lineRule="auto"/>
-              <w:rPr>
-                <w:rFonts w:eastAsia="Times New Roman" w:cs="Times New Roman"/>
-                <w:color w:val="000000"/>
-              </w:rPr>
-            </w:pPr>
-            <w:r>
-              <w:rPr>
-                <w:rFonts w:eastAsia="Times New Roman" w:cs="Times New Roman"/>
-                <w:color w:val="000000"/>
-              </w:rPr>
-              <w:t>STEROID_BIOSYNTHETIC_PROCESS</w:t>
-            </w:r>
-          </w:p>
-        </w:tc>
-        <w:tc>
-          <w:tcPr>
-            <w:tcW w:w="1800" w:type="dxa"/>
-            <w:noWrap/>
-            <w:hideMark/>
-          </w:tcPr>
-          <w:p>
-            <w:pPr>
-              <w:spacing w:line="480" w:lineRule="auto"/>
-              <w:rPr>
-                <w:rFonts w:eastAsia="Times New Roman" w:cs="Times New Roman"/>
-                <w:color w:val="000000"/>
-              </w:rPr>
-            </w:pPr>
-            <w:r>
-              <w:rPr>
-                <w:rFonts w:eastAsia="Times New Roman" w:cs="Times New Roman"/>
-                <w:color w:val="000000"/>
-              </w:rPr>
-              <w:t>Gene Ontology</w:t>
-            </w:r>
-          </w:p>
-        </w:tc>
-        <w:tc>
-          <w:tcPr>
-            <w:tcW w:w="1170" w:type="dxa"/>
-            <w:noWrap/>
-            <w:hideMark/>
-          </w:tcPr>
-          <w:p>
-            <w:pPr>
-              <w:spacing w:line="480" w:lineRule="auto"/>
-              <w:rPr>
-                <w:rFonts w:eastAsia="Times New Roman" w:cs="Times New Roman"/>
-                <w:color w:val="000000"/>
-              </w:rPr>
-            </w:pPr>
-            <w:r>
-              <w:rPr>
-                <w:rFonts w:eastAsia="Times New Roman" w:cs="Times New Roman"/>
-                <w:color w:val="000000"/>
-              </w:rPr>
-              <w:t xml:space="preserve">  2.11*</w:t>
-            </w:r>
-          </w:p>
-        </w:tc>
-      </w:tr>
-      <w:tr>
-        <w:trPr>
-          <w:trHeight w:val="300"/>
-        </w:trPr>
-        <w:tc>
-          <w:tcPr>
-            <w:tcW w:w="4968" w:type="dxa"/>
-            <w:noWrap/>
-            <w:hideMark/>
-          </w:tcPr>
-          <w:p>
-            <w:pPr>
-              <w:spacing w:line="480" w:lineRule="auto"/>
-              <w:rPr>
-                <w:rFonts w:eastAsia="Times New Roman" w:cs="Times New Roman"/>
-                <w:color w:val="000000"/>
-              </w:rPr>
-            </w:pPr>
-            <w:r>
-              <w:rPr>
-                <w:rFonts w:eastAsia="Times New Roman" w:cs="Times New Roman"/>
-                <w:color w:val="000000"/>
-              </w:rPr>
-              <w:t>KEGG_STARCH_AND_SUCROSE_METABOLISM</w:t>
-            </w:r>
-          </w:p>
-        </w:tc>
-        <w:tc>
-          <w:tcPr>
-            <w:tcW w:w="1800" w:type="dxa"/>
-            <w:noWrap/>
-            <w:hideMark/>
-          </w:tcPr>
-          <w:p>
-            <w:pPr>
-              <w:spacing w:line="480" w:lineRule="auto"/>
-              <w:rPr>
-                <w:rFonts w:eastAsia="Times New Roman" w:cs="Times New Roman"/>
-                <w:color w:val="000000"/>
-              </w:rPr>
-            </w:pPr>
-            <w:r>
-              <w:rPr>
-                <w:rFonts w:eastAsia="Times New Roman" w:cs="Times New Roman"/>
-                <w:color w:val="000000"/>
-              </w:rPr>
-              <w:t>KEGG</w:t>
-            </w:r>
-          </w:p>
-        </w:tc>
-        <w:tc>
-          <w:tcPr>
-            <w:tcW w:w="1170" w:type="dxa"/>
-            <w:noWrap/>
-            <w:hideMark/>
-          </w:tcPr>
-          <w:p>
-            <w:pPr>
-              <w:spacing w:line="480" w:lineRule="auto"/>
-              <w:rPr>
-                <w:rFonts w:eastAsia="Times New Roman" w:cs="Times New Roman"/>
-                <w:color w:val="000000"/>
-              </w:rPr>
-            </w:pPr>
-            <w:r>
-              <w:rPr>
-                <w:rFonts w:eastAsia="Times New Roman" w:cs="Times New Roman"/>
-                <w:color w:val="000000"/>
-              </w:rPr>
-              <w:t xml:space="preserve">  2.08*</w:t>
-            </w:r>
-          </w:p>
-        </w:tc>
-      </w:tr>
-      <w:tr>
-        <w:trPr>
-          <w:trHeight w:val="300"/>
-        </w:trPr>
-        <w:tc>
-          <w:tcPr>
-            <w:tcW w:w="4968" w:type="dxa"/>
-            <w:noWrap/>
-            <w:hideMark/>
-          </w:tcPr>
-          <w:p>
-            <w:pPr>
-              <w:spacing w:line="480" w:lineRule="auto"/>
-              <w:rPr>
-                <w:rFonts w:eastAsia="Times New Roman" w:cs="Times New Roman"/>
-                <w:color w:val="000000"/>
-              </w:rPr>
-            </w:pPr>
-            <w:r>
-              <w:rPr>
-                <w:rFonts w:eastAsia="Times New Roman" w:cs="Times New Roman"/>
-                <w:color w:val="000000"/>
-              </w:rPr>
-              <w:t>PROTEASOME_COMPLEX</w:t>
-            </w:r>
-          </w:p>
-        </w:tc>
-        <w:tc>
-          <w:tcPr>
-            <w:tcW w:w="1800" w:type="dxa"/>
-            <w:noWrap/>
-            <w:hideMark/>
-          </w:tcPr>
-          <w:p>
-            <w:pPr>
-              <w:spacing w:line="480" w:lineRule="auto"/>
-              <w:rPr>
-                <w:rFonts w:eastAsia="Times New Roman" w:cs="Times New Roman"/>
-                <w:color w:val="000000"/>
-              </w:rPr>
-            </w:pPr>
-            <w:r>
-              <w:rPr>
-                <w:rFonts w:eastAsia="Times New Roman" w:cs="Times New Roman"/>
-                <w:color w:val="000000"/>
-              </w:rPr>
-              <w:t>Gene Ontology</w:t>
-            </w:r>
-          </w:p>
-        </w:tc>
-        <w:tc>
-          <w:tcPr>
-            <w:tcW w:w="1170" w:type="dxa"/>
-            <w:noWrap/>
-            <w:hideMark/>
-          </w:tcPr>
-          <w:p>
-            <w:pPr>
-              <w:spacing w:line="480" w:lineRule="auto"/>
-              <w:rPr>
-                <w:rFonts w:eastAsia="Times New Roman" w:cs="Times New Roman"/>
-                <w:color w:val="000000"/>
-              </w:rPr>
-            </w:pPr>
-            <w:r>
-              <w:rPr>
-                <w:rFonts w:eastAsia="Times New Roman" w:cs="Times New Roman"/>
-                <w:color w:val="000000"/>
-              </w:rPr>
-              <w:t xml:space="preserve">  1.78*</w:t>
-            </w:r>
-          </w:p>
-        </w:tc>
-      </w:tr>
-      <w:tr>
-        <w:trPr>
-          <w:trHeight w:val="300"/>
-        </w:trPr>
-        <w:tc>
-          <w:tcPr>
-            <w:tcW w:w="4968" w:type="dxa"/>
-            <w:noWrap/>
-            <w:hideMark/>
-          </w:tcPr>
-          <w:p>
-            <w:pPr>
-              <w:spacing w:line="480" w:lineRule="auto"/>
-              <w:rPr>
-                <w:rFonts w:eastAsia="Times New Roman" w:cs="Times New Roman"/>
-                <w:color w:val="000000"/>
-              </w:rPr>
-            </w:pPr>
-            <w:r>
-              <w:rPr>
-                <w:rFonts w:eastAsia="Times New Roman" w:cs="Times New Roman"/>
-                <w:color w:val="000000"/>
-              </w:rPr>
-              <w:t>KEGG_ALLOGRAFT_REJECTION</w:t>
-            </w:r>
-          </w:p>
-        </w:tc>
-        <w:tc>
-          <w:tcPr>
-            <w:tcW w:w="1800" w:type="dxa"/>
-            <w:noWrap/>
-            <w:hideMark/>
-          </w:tcPr>
-          <w:p>
-            <w:pPr>
-              <w:spacing w:line="480" w:lineRule="auto"/>
-              <w:rPr>
-                <w:rFonts w:eastAsia="Times New Roman" w:cs="Times New Roman"/>
-                <w:color w:val="000000"/>
-              </w:rPr>
-            </w:pPr>
-            <w:r>
-              <w:rPr>
-                <w:rFonts w:eastAsia="Times New Roman" w:cs="Times New Roman"/>
-                <w:color w:val="000000"/>
-              </w:rPr>
-              <w:t>KEGG</w:t>
-            </w:r>
-          </w:p>
-        </w:tc>
-        <w:tc>
-          <w:tcPr>
-            <w:tcW w:w="1170" w:type="dxa"/>
-            <w:noWrap/>
-            <w:hideMark/>
-          </w:tcPr>
-          <w:p>
-            <w:pPr>
-              <w:spacing w:line="480" w:lineRule="auto"/>
-              <w:rPr>
-                <w:rFonts w:eastAsia="Times New Roman" w:cs="Times New Roman"/>
-                <w:color w:val="FF0000"/>
-              </w:rPr>
-            </w:pPr>
-            <w:r>
-              <w:rPr>
-                <w:rFonts w:eastAsia="Times New Roman" w:cs="Times New Roman"/>
-                <w:color w:val="FF0000"/>
-              </w:rPr>
-              <w:t>-1.87*</w:t>
-            </w:r>
-          </w:p>
-        </w:tc>
-      </w:tr>
-      <w:tr>
-        <w:trPr>
-          <w:trHeight w:val="300"/>
-        </w:trPr>
-        <w:tc>
-          <w:tcPr>
-            <w:tcW w:w="4968" w:type="dxa"/>
-            <w:noWrap/>
-            <w:hideMark/>
-          </w:tcPr>
-          <w:p>
-            <w:pPr>
-              <w:spacing w:line="480" w:lineRule="auto"/>
-              <w:rPr>
-                <w:rFonts w:eastAsia="Times New Roman" w:cs="Times New Roman"/>
-                <w:color w:val="000000"/>
-              </w:rPr>
-            </w:pPr>
-            <w:r>
-              <w:rPr>
-                <w:rFonts w:eastAsia="Times New Roman" w:cs="Times New Roman"/>
-                <w:color w:val="000000"/>
-              </w:rPr>
-              <w:t>KEGG_BASAL_CELL_CARCINOMA</w:t>
-            </w:r>
-          </w:p>
-        </w:tc>
-        <w:tc>
-          <w:tcPr>
-            <w:tcW w:w="1800" w:type="dxa"/>
-            <w:noWrap/>
-            <w:hideMark/>
-          </w:tcPr>
-          <w:p>
-            <w:pPr>
-              <w:spacing w:line="480" w:lineRule="auto"/>
-              <w:rPr>
-                <w:rFonts w:eastAsia="Times New Roman" w:cs="Times New Roman"/>
-                <w:color w:val="000000"/>
-              </w:rPr>
-            </w:pPr>
-            <w:r>
-              <w:rPr>
-                <w:rFonts w:eastAsia="Times New Roman" w:cs="Times New Roman"/>
-                <w:color w:val="000000"/>
-              </w:rPr>
-              <w:t>KEGG</w:t>
-            </w:r>
-          </w:p>
-        </w:tc>
-        <w:tc>
-          <w:tcPr>
-            <w:tcW w:w="1170" w:type="dxa"/>
-            <w:noWrap/>
-            <w:hideMark/>
-          </w:tcPr>
-          <w:p>
-            <w:pPr>
-              <w:spacing w:line="480" w:lineRule="auto"/>
-              <w:rPr>
-                <w:rFonts w:eastAsia="Times New Roman" w:cs="Times New Roman"/>
-                <w:color w:val="FF0000"/>
-              </w:rPr>
-            </w:pPr>
-            <w:r>
-              <w:rPr>
-                <w:rFonts w:eastAsia="Times New Roman" w:cs="Times New Roman"/>
-                <w:color w:val="FF0000"/>
-              </w:rPr>
-              <w:t>-1.86*</w:t>
-            </w:r>
-          </w:p>
-        </w:tc>
-      </w:tr>
-      <w:tr>
-        <w:trPr>
-          <w:trHeight w:val="300"/>
-        </w:trPr>
-        <w:tc>
-          <w:tcPr>
-            <w:tcW w:w="4968" w:type="dxa"/>
-            <w:noWrap/>
-            <w:hideMark/>
-          </w:tcPr>
-          <w:p>
-            <w:pPr>
-              <w:spacing w:line="480" w:lineRule="auto"/>
-              <w:rPr>
-                <w:rFonts w:eastAsia="Times New Roman" w:cs="Times New Roman"/>
-                <w:color w:val="000000"/>
-              </w:rPr>
-            </w:pPr>
-            <w:r>
-              <w:rPr>
-                <w:rFonts w:eastAsia="Times New Roman" w:cs="Times New Roman"/>
-                <w:color w:val="000000"/>
-              </w:rPr>
-              <w:t>KEGG_RIBOSOME</w:t>
-            </w:r>
-          </w:p>
-        </w:tc>
-        <w:tc>
-          <w:tcPr>
-            <w:tcW w:w="1800" w:type="dxa"/>
-            <w:noWrap/>
-            <w:hideMark/>
-          </w:tcPr>
-          <w:p>
-            <w:pPr>
-              <w:spacing w:line="480" w:lineRule="auto"/>
-              <w:rPr>
-                <w:rFonts w:eastAsia="Times New Roman" w:cs="Times New Roman"/>
-                <w:color w:val="000000"/>
-              </w:rPr>
-            </w:pPr>
-            <w:r>
-              <w:rPr>
-                <w:rFonts w:eastAsia="Times New Roman" w:cs="Times New Roman"/>
-                <w:color w:val="000000"/>
-              </w:rPr>
-              <w:t>KEGG</w:t>
-            </w:r>
-          </w:p>
-        </w:tc>
-        <w:tc>
-          <w:tcPr>
-            <w:tcW w:w="1170" w:type="dxa"/>
-            <w:noWrap/>
-            <w:hideMark/>
-          </w:tcPr>
-          <w:p>
-            <w:pPr>
-              <w:spacing w:line="480" w:lineRule="auto"/>
-              <w:rPr>
-                <w:rFonts w:eastAsia="Times New Roman" w:cs="Times New Roman"/>
-                <w:color w:val="FF0000"/>
-              </w:rPr>
-            </w:pPr>
-            <w:r>
-              <w:rPr>
-                <w:rFonts w:eastAsia="Times New Roman" w:cs="Times New Roman"/>
-                <w:color w:val="FF0000"/>
-              </w:rPr>
-              <w:t>-2.33*</w:t>
-            </w:r>
-          </w:p>
-        </w:tc>
-      </w:tr>
-    </w:tbl>
-    <w:p>
-      <w:pPr>
-        <w:spacing w:line="480" w:lineRule="auto"/>
-      </w:pPr>
-    </w:p>
-    <w:p>
-      <w:pPr>
-        <w:spacing w:line="480" w:lineRule="auto"/>
-      </w:pPr>
-      <w:r>
-        <w:br w:type="page"/>
-      </w:r>
-    </w:p>
-    <w:p>
-      <w:pPr>
-        <w:pStyle w:val="Heading1"/>
-        <w:spacing w:line="480" w:lineRule="auto"/>
-      </w:pPr>
-      <w:r>
-        <w:lastRenderedPageBreak/>
-        <w:t>Supplementary Data</w:t>
-      </w:r>
-    </w:p>
-    <w:p>
-      <w:pPr>
-        <w:spacing w:line="480" w:lineRule="auto"/>
-      </w:pPr>
-      <w:r>
-        <w:rPr>
-          <w:b/>
-        </w:rPr>
-        <w:t>Supplementary Table 1: Expression changes between control and Cushing's disease subjects.</w:t>
-      </w:r>
-      <w:r>
-        <w:t xml:space="preserve">  Calculated expression</w:t>
-      </w:r>
-      <w:r>
-        <w:t xml:space="preserve"> (</w:t>
-      </w:r>
-      <w:r>
-        <w:t>baseMean</w:t>
-      </w:r>
-      <w:r>
-        <w:t>)</w:t>
-      </w:r>
-      <w:r>
-        <w:t xml:space="preserve">, and expression changes for each gene </w:t>
-      </w:r>
-      <w:r>
-        <w:t>(log2fold change</w:t>
-      </w:r>
-      <w:r>
-        <w:t xml:space="preserve">, standard error and </w:t>
-      </w:r>
-      <w:r>
-        <w:rPr>
-          <w:i/>
-        </w:rPr>
-        <w:t xml:space="preserve">t </w:t>
-      </w:r>
-      <w:r>
-        <w:t>statistic)</w:t>
-      </w:r>
-      <w:r>
-        <w:t xml:space="preserve"> </w:t>
-      </w:r>
-      <w:r>
-        <w:t>are shown along with raw</w:t>
-      </w:r>
-      <w:r>
-        <w:t xml:space="preserve"> p values</w:t>
-      </w:r>
-      <w:r>
-        <w:t xml:space="preserve"> and </w:t>
-      </w:r>
-      <w:r>
-        <w:t xml:space="preserve">adjusted p-values </w:t>
-      </w:r>
-      <w:r>
-        <w:t>(q value)</w:t>
-      </w:r>
-      <w:r>
-        <w:t>.</w:t>
-      </w:r>
-    </w:p>
-    <w:p>
-      <w:pPr>
-        <w:spacing w:line="480" w:lineRule="auto"/>
-      </w:pPr>
-    </w:p>
-    <w:p>
-      <w:pPr>
-        <w:spacing w:line="480" w:lineRule="auto"/>
-      </w:pPr>
-      <w:r>
-        <w:rPr>
-          <w:b/>
-        </w:rPr>
-        <w:t>Supplementary Table 2</w:t>
-      </w:r>
-      <w:r>
-        <w:rPr>
-          <w:b/>
-        </w:rPr>
-        <w:t xml:space="preserve">: Gene set enrichment analysis of gene ontology </w:t>
-      </w:r>
-      <w:r>
-        <w:rPr>
-          <w:b/>
-        </w:rPr>
-        <w:t xml:space="preserve">and KEGG </w:t>
-      </w:r>
-      <w:r>
-        <w:rPr>
-          <w:b/>
-        </w:rPr>
-        <w:t>enrichment categories.</w:t>
-      </w:r>
-      <w:r>
-        <w:t xml:space="preserve">  Size is the total size of the GO category, NES is the normalized enrichment score, NOM p-value is the raw p-value and FDR q-value is corrected for multiple observations.  Gene details lists the specific genes which led to the enrichment of this category in our data.  A negative enrichment score indicates down-regulation of the category in Cushing's disease.</w:t>
-      </w:r>
-    </w:p>
-    <w:p>
-      <w:pPr>
-        <w:spacing w:line="480" w:lineRule="auto"/>
-      </w:pPr>
-    </w:p>
-    <w:p>
-      <w:pPr>
-        <w:spacing w:line="480" w:lineRule="auto"/>
-      </w:pPr>
-      <w:r>
-        <w:rPr>
-          <w:b/>
-        </w:rPr>
-        <w:t>Supplementary Table 3</w:t>
-      </w:r>
-      <w:r>
-        <w:rPr>
-          <w:b/>
-        </w:rPr>
-        <w:t>: Gene set enrichment analysis of transcription factor and miRNA pathways.</w:t>
-      </w:r>
-      <w:r>
-        <w:t xml:space="preserve">  These categories indicate that target genes regulated by these factors are altered in Cushing's disease white adipose tissue.  Size is the total size of the category, NES is the normalized enrichment score, NOM p-value is the raw p-value and FDR q-value is corrected for multiple observations.  Gene details lists the specific genes which led to the enrichment of this category in our data.  A negative enrichment score indicates down-regulation of the category in Cushing's disease.</w:t>
-      </w:r>
-    </w:p>
-    <w:p>
-      <w:pPr>
-        <w:spacing w:line="480" w:lineRule="auto"/>
-      </w:pPr>
-    </w:p>
-    <w:p>
-      <w:pPr>
-        <w:spacing w:line="480" w:lineRule="auto"/>
-      </w:pPr>
-    </w:p>
-    <w:p>
-      <w:pPr>
-        <w:spacing w:line="480" w:lineRule="auto"/>
-      </w:pPr>
     </w:p>
     <w:sectPr>
       <w:headerReference w:type="default" r:id="rId10"/>
@@ -13048,7 +9232,7 @@
         <w:rStyle w:val="PageNumber"/>
         <w:noProof/>
       </w:rPr>
-      <w:t>22</w:t>
+      <w:t>34</w:t>
     </w:r>
     <w:r>
       <w:rPr>
@@ -14368,7 +10552,7 @@
 </file>
 
 <file path=customXml/itemProps1.xml><?xml version="1.0" encoding="utf-8"?>
-<ds:datastoreItem xmlns:ds="http://schemas.openxmlformats.org/officeDocument/2006/customXml" ds:itemID="{7CE23519-4022-4D4E-AFEF-EAFE0750C4E0}">
+<ds:datastoreItem xmlns:ds="http://schemas.openxmlformats.org/officeDocument/2006/customXml" ds:itemID="{CE8D3E95-3D7D-7A42-96F7-ACEF43D15578}">
   <ds:schemaRefs>
     <ds:schemaRef ds:uri="http://schemas.openxmlformats.org/officeDocument/2006/bibliography"/>
   </ds:schemaRefs>

</xml_diff>

<commit_message>
Separated figures into panels as per submission request
</commit_message>
<xml_diff>
--- a/manuscript/Cushing-Manuscript/Hochberg.docx
+++ b/manuscript/Cushing-Manuscript/Hochberg.docx
@@ -19,15 +19,28 @@
       <w:pPr>
         <w:spacing w:line="480" w:lineRule="auto"/>
       </w:pPr>
-      <w:r>
-        <w:t>Irit Hochberg</w:t>
+      <w:proofErr w:type="spellStart"/>
+      <w:r>
+        <w:t>Irit</w:t>
+      </w:r>
+      <w:proofErr w:type="spellEnd"/>
+      <w:r>
+        <w:t xml:space="preserve"> Hochberg</w:t>
       </w:r>
       <w:r>
         <w:rPr>
           <w:vertAlign w:val="superscript"/>
         </w:rPr>
-        <w:t>1,2</w:t>
-      </w:r>
+        <w:t>1</w:t>
+      </w:r>
+      <w:proofErr w:type="gramStart"/>
+      <w:r>
+        <w:rPr>
+          <w:vertAlign w:val="superscript"/>
+        </w:rPr>
+        <w:t>,2</w:t>
+      </w:r>
+      <w:proofErr w:type="gramEnd"/>
       <w:r>
         <w:t>,</w:t>
       </w:r>
@@ -47,7 +60,15 @@
         <w:t>3</w:t>
       </w:r>
       <w:r>
-        <w:t xml:space="preserve">, Quynh </w:t>
+        <w:t xml:space="preserve">, </w:t>
+      </w:r>
+      <w:proofErr w:type="spellStart"/>
+      <w:r>
+        <w:t>Quynh</w:t>
+      </w:r>
+      <w:proofErr w:type="spellEnd"/>
+      <w:r>
+        <w:t xml:space="preserve"> </w:t>
       </w:r>
       <w:r>
         <w:t xml:space="preserve">T. </w:t>
@@ -172,8 +193,13 @@
         <w:t>KEY TERMS: Cushing</w:t>
       </w:r>
       <w:r>
-        <w:t>’s Syndrome</w:t>
-      </w:r>
+        <w:t xml:space="preserve">’s </w:t>
+      </w:r>
+      <w:proofErr w:type="gramStart"/>
+      <w:r>
+        <w:t>Syndrome</w:t>
+      </w:r>
+      <w:proofErr w:type="gramEnd"/>
       <w:r>
         <w:t xml:space="preserve">, </w:t>
       </w:r>
@@ -183,15 +209,22 @@
       <w:r>
         <w:t xml:space="preserve">lucocorticoid, </w:t>
       </w:r>
+      <w:proofErr w:type="spellStart"/>
       <w:r>
         <w:t>lipogenesis</w:t>
       </w:r>
+      <w:proofErr w:type="spellEnd"/>
       <w:r>
         <w:t>,</w:t>
       </w:r>
       <w:r>
-        <w:t xml:space="preserve"> RNA sequencing, transcriptome</w:t>
-      </w:r>
+        <w:t xml:space="preserve"> RNA sequencing, </w:t>
+      </w:r>
+      <w:proofErr w:type="spellStart"/>
+      <w:r>
+        <w:t>transcriptome</w:t>
+      </w:r>
+      <w:proofErr w:type="spellEnd"/>
     </w:p>
     <w:p>
       <w:pPr>
@@ -220,7 +253,31 @@
         <w:t>S</w:t>
       </w:r>
       <w:r>
-        <w:t xml:space="preserve">:  Irit Hochberg: Rambam Health Care Campus, 6 Ha'Aliya Street, POB 9602, Haifa 31096 Israel.  Phone: +972-4-8542828, Fax: +972-4-8542746, Email: </w:t>
+        <w:t xml:space="preserve">:  </w:t>
+      </w:r>
+      <w:proofErr w:type="spellStart"/>
+      <w:r>
+        <w:t>Irit</w:t>
+      </w:r>
+      <w:proofErr w:type="spellEnd"/>
+      <w:r>
+        <w:t xml:space="preserve"> Hochberg: </w:t>
+      </w:r>
+      <w:proofErr w:type="spellStart"/>
+      <w:r>
+        <w:t>Rambam</w:t>
+      </w:r>
+      <w:proofErr w:type="spellEnd"/>
+      <w:r>
+        <w:t xml:space="preserve"> Health Care Campus, 6 </w:t>
+      </w:r>
+      <w:proofErr w:type="spellStart"/>
+      <w:r>
+        <w:t>Ha'Aliya</w:t>
+      </w:r>
+      <w:proofErr w:type="spellEnd"/>
+      <w:r>
+        <w:t xml:space="preserve"> Street, POB 9602, Haifa 31096 Israel.  Phone: +972-4-8542828, Fax: +972-4-8542746, Email: </w:t>
       </w:r>
       <w:hyperlink r:id="rId8" w:history="1">
         <w:r>
@@ -230,8 +287,13 @@
           <w:t>i_hochberg@rambam.health.gov.il</w:t>
         </w:r>
       </w:hyperlink>
-      <w:r>
-        <w:t xml:space="preserve">; Dave Bridges: 894 Union Ave, Memphis, TN, USA.  Phone (901) 448-2007, Email: </w:t>
+      <w:proofErr w:type="gramStart"/>
+      <w:r>
+        <w:t>;</w:t>
+      </w:r>
+      <w:proofErr w:type="gramEnd"/>
+      <w:r>
+        <w:t xml:space="preserve"> Dave Bridges: 894 Union Ave, Memphis, TN, USA.  Phone (901) 448-2007, Email: </w:t>
       </w:r>
       <w:hyperlink r:id="rId9" w:history="1">
         <w:r>
@@ -255,7 +317,36 @@
         <w:spacing w:line="480" w:lineRule="auto"/>
       </w:pPr>
       <w:r>
-        <w:t>REPRINT REQUESTS: Irit Hochberg, MD. Rambam Health Care Campus, 6 Ha'Aliya Street, POB 9602, Haifa 31096 Israel.  Phone: +972-4-8542828, Fax: +972-4-8542746, Email: i_hochberg@rambam.health.gov.il</w:t>
+        <w:t xml:space="preserve">REPRINT REQUESTS: </w:t>
+      </w:r>
+      <w:proofErr w:type="spellStart"/>
+      <w:r>
+        <w:t>Irit</w:t>
+      </w:r>
+      <w:proofErr w:type="spellEnd"/>
+      <w:r>
+        <w:t xml:space="preserve"> Hochberg, MD. </w:t>
+      </w:r>
+      <w:proofErr w:type="spellStart"/>
+      <w:proofErr w:type="gramStart"/>
+      <w:r>
+        <w:t>Rambam</w:t>
+      </w:r>
+      <w:proofErr w:type="spellEnd"/>
+      <w:r>
+        <w:t xml:space="preserve"> Health Care Campus, 6 </w:t>
+      </w:r>
+      <w:proofErr w:type="spellStart"/>
+      <w:r>
+        <w:t>Ha'Aliya</w:t>
+      </w:r>
+      <w:proofErr w:type="spellEnd"/>
+      <w:r>
+        <w:t xml:space="preserve"> Street, POB 9602, Haifa 31096 Israel.</w:t>
+      </w:r>
+      <w:proofErr w:type="gramEnd"/>
+      <w:r>
+        <w:t xml:space="preserve">  Phone: +972-4-8542828, Fax: +972-4-8542746, Email: i_hochberg@rambam.health.gov.il</w:t>
       </w:r>
     </w:p>
     <w:p>
@@ -322,7 +413,15 @@
         <w:t>’s</w:t>
       </w:r>
       <w:r>
-        <w:t xml:space="preserve"> disease (n=5) compared to patients with non-functioning pituitary adenomas (n=11). We found higher expression of transcripts involved in several metabolic pathways, including lipogenesis, proteolysis and glucose oxidation as well as decreased expression of transcripts involved in inflammation</w:t>
+        <w:t xml:space="preserve"> disease (n=5) compared to patients with non-functioning pituitary adenomas (n=11). We found higher expression of transcripts involved in several metabolic pathways, including </w:t>
+      </w:r>
+      <w:proofErr w:type="spellStart"/>
+      <w:r>
+        <w:t>lipogenesis</w:t>
+      </w:r>
+      <w:proofErr w:type="spellEnd"/>
+      <w:r>
+        <w:t>, proteolysis and glucose oxidation as well as decreased expression of transcripts involved in inflammation</w:t>
       </w:r>
       <w:r>
         <w:t xml:space="preserve"> and protein synthesis</w:t>
@@ -364,7 +463,15 @@
         <w:t xml:space="preserve"> drastic decreases in lean body mass as well as increased fat mass</w:t>
       </w:r>
       <w:r>
-        <w:t>, further supporting the human transcriptomic data.</w:t>
+        <w:t xml:space="preserve">, further supporting the human </w:t>
+      </w:r>
+      <w:proofErr w:type="spellStart"/>
+      <w:r>
+        <w:t>transcriptomic</w:t>
+      </w:r>
+      <w:proofErr w:type="spellEnd"/>
+      <w:r>
+        <w:t xml:space="preserve"> data.</w:t>
       </w:r>
       <w:r>
         <w:t xml:space="preserve"> </w:t>
@@ -408,7 +515,15 @@
         <w:t>circulating levels of cortisol secondary to a pituitary adenoma, leads to a significan</w:t>
       </w:r>
       <w:r>
-        <w:t xml:space="preserve">t truncal obesity and diabetes </w:t>
+        <w:t xml:space="preserve">t </w:t>
+      </w:r>
+      <w:proofErr w:type="spellStart"/>
+      <w:r>
+        <w:t>truncal</w:t>
+      </w:r>
+      <w:proofErr w:type="spellEnd"/>
+      <w:r>
+        <w:t xml:space="preserve"> obesity and diabetes </w:t>
       </w:r>
       <w:r>
         <w:fldChar w:fldCharType="begin" w:fldLock="1"/>
@@ -623,9 +738,11 @@
       <w:r>
         <w:t xml:space="preserve">and induction of lipolysis and </w:t>
       </w:r>
+      <w:proofErr w:type="spellStart"/>
       <w:r>
         <w:t>lipogenesis</w:t>
       </w:r>
+      <w:proofErr w:type="spellEnd"/>
       <w:r>
         <w:rPr>
           <w:rFonts w:cs="Arial"/>
@@ -940,13 +1057,61 @@
         <w:spacing w:line="480" w:lineRule="auto"/>
       </w:pPr>
       <w:r>
-        <w:t>The study was approved by the institutional review board of the University of Michigan Medical System. Written informed consent was obtained from all patients. Patients were recruited consecutively from those undergoing transsphenoidal adenomectomy at the University of Michigan for Cushing's disease or non-functioning pituitary adenoma over a 12 month period.</w:t>
+        <w:t xml:space="preserve">The </w:t>
+      </w:r>
+      <w:proofErr w:type="gramStart"/>
+      <w:r>
+        <w:t>study was approved by the institutional review board of the University of Michigan Medical System</w:t>
+      </w:r>
+      <w:proofErr w:type="gramEnd"/>
+      <w:r>
+        <w:t xml:space="preserve">. Written informed consent was obtained from all patients. Patients were recruited consecutively from those undergoing </w:t>
+      </w:r>
+      <w:proofErr w:type="spellStart"/>
+      <w:r>
+        <w:t>transsphenoidal</w:t>
+      </w:r>
+      <w:proofErr w:type="spellEnd"/>
+      <w:r>
+        <w:t xml:space="preserve"> </w:t>
+      </w:r>
+      <w:proofErr w:type="spellStart"/>
+      <w:r>
+        <w:t>adenomectomy</w:t>
+      </w:r>
+      <w:proofErr w:type="spellEnd"/>
+      <w:r>
+        <w:t xml:space="preserve"> at the University of Michigan for Cushing's disease or non-functioning pituitary adenoma over a </w:t>
+      </w:r>
+      <w:proofErr w:type="gramStart"/>
+      <w:r>
+        <w:t>12 month</w:t>
+      </w:r>
+      <w:proofErr w:type="gramEnd"/>
+      <w:r>
+        <w:t xml:space="preserve"> period.</w:t>
       </w:r>
       <w:r>
         <w:t xml:space="preserve">  </w:t>
       </w:r>
       <w:r>
-        <w:t>Exclusion criteria were age &lt;18, current hormone treatment including glucocorticoids, malignancy, inflammatory disease, diabetes type 1 and established pituitary hormone deficiencies. For each patient, a data sheet was completed including, age, sex, anthropometric measurements, diagnosis of hypertension, diabetes, results of blood tests and medications. Fasting blood samples were assayed for glucose (Siemens Advia 1800) and insulin (Life Technologies) as instructed by the manufacturers.</w:t>
+        <w:t xml:space="preserve">Exclusion criteria were age &lt;18, current hormone treatment including glucocorticoids, malignancy, inflammatory disease, </w:t>
+      </w:r>
+      <w:proofErr w:type="gramStart"/>
+      <w:r>
+        <w:t>diabetes</w:t>
+      </w:r>
+      <w:proofErr w:type="gramEnd"/>
+      <w:r>
+        <w:t xml:space="preserve"> type 1 and established pituitary hormone deficiencies. For each patient, a data sheet was completed including, age, sex, anthropometric measurements, diagnosis of hypertension, diabetes, results of blood tests and medications. Fasting blood samples were assayed for glucose (Siemens </w:t>
+      </w:r>
+      <w:proofErr w:type="spellStart"/>
+      <w:r>
+        <w:t>Advia</w:t>
+      </w:r>
+      <w:proofErr w:type="spellEnd"/>
+      <w:r>
+        <w:t xml:space="preserve"> 1800) and insulin (Life Technologies) as instructed by the manufacturers.</w:t>
       </w:r>
     </w:p>
     <w:p>
@@ -999,7 +1164,15 @@
         <w:t xml:space="preserve"> </w:t>
       </w:r>
       <w:r>
-        <w:t xml:space="preserve">for RNA preparation and ceramide analysis. </w:t>
+        <w:t xml:space="preserve">for RNA preparation and </w:t>
+      </w:r>
+      <w:proofErr w:type="spellStart"/>
+      <w:r>
+        <w:t>ceramide</w:t>
+      </w:r>
+      <w:proofErr w:type="spellEnd"/>
+      <w:r>
+        <w:t xml:space="preserve"> analysis. </w:t>
       </w:r>
     </w:p>
     <w:p>
@@ -1089,6 +1262,7 @@
       <w:r>
         <w:t xml:space="preserve">(N=12) or used as controls (N=12). </w:t>
       </w:r>
+      <w:proofErr w:type="gramStart"/>
       <w:r>
         <w:t xml:space="preserve">All animal procedures were approved by the University of </w:t>
       </w:r>
@@ -1099,7 +1273,27 @@
         <w:t xml:space="preserve"> Health Science Center I</w:t>
       </w:r>
       <w:r>
-        <w:t>nstitutional Animal Care and Use Committee.  Animals were weighed weekly, with body composition determined using an echoMRI 2100.  Food was weighed weekly, with food intake determined as the decrease in food weight per mouse per week per cage.</w:t>
+        <w:t>nstitutional Animal Care and Use Committee</w:t>
+      </w:r>
+      <w:proofErr w:type="gramEnd"/>
+      <w:r>
+        <w:t xml:space="preserve">.  Animals were weighed </w:t>
+      </w:r>
+      <w:proofErr w:type="gramStart"/>
+      <w:r>
+        <w:t>weekly,</w:t>
+      </w:r>
+      <w:proofErr w:type="gramEnd"/>
+      <w:r>
+        <w:t xml:space="preserve"> with body composition determined using an </w:t>
+      </w:r>
+      <w:proofErr w:type="spellStart"/>
+      <w:r>
+        <w:t>echoMRI</w:t>
+      </w:r>
+      <w:proofErr w:type="spellEnd"/>
+      <w:r>
+        <w:t xml:space="preserve"> 2100.  Food was weighed weekly, with food intake determined as the decrease in food weight per mouse per week per cage.</w:t>
       </w:r>
       <w:r>
         <w:t xml:space="preserve"> All mice were </w:t>
@@ -1132,13 +1326,37 @@
         <w:t>.</w:t>
       </w:r>
       <w:r>
-        <w:t xml:space="preserve">  After 12 weeks of treatment, mice were sacrificed by cervical dislocation after isoflurane anaesthesia.  Tissues were dissected and stored at -80</w:t>
-      </w:r>
-      <w:r>
-        <w:t>°C</w:t>
-      </w:r>
-      <w:r>
-        <w:t xml:space="preserve">  for further analyses.</w:t>
+        <w:t xml:space="preserve">  After 12 weeks of treatment, mice were sacrificed by cervical dislocation after </w:t>
+      </w:r>
+      <w:proofErr w:type="spellStart"/>
+      <w:r>
+        <w:t>isoflurane</w:t>
+      </w:r>
+      <w:proofErr w:type="spellEnd"/>
+      <w:r>
+        <w:t xml:space="preserve"> </w:t>
+      </w:r>
+      <w:proofErr w:type="spellStart"/>
+      <w:r>
+        <w:t>anaesthesia</w:t>
+      </w:r>
+      <w:proofErr w:type="spellEnd"/>
+      <w:r>
+        <w:t>.  Tissues were dissected and stored at -80</w:t>
+      </w:r>
+      <w:r>
+        <w:t>°</w:t>
+      </w:r>
+      <w:proofErr w:type="gramStart"/>
+      <w:r>
+        <w:t>C</w:t>
+      </w:r>
+      <w:r>
+        <w:t xml:space="preserve">  for</w:t>
+      </w:r>
+      <w:proofErr w:type="gramEnd"/>
+      <w:r>
+        <w:t xml:space="preserve"> further analyses.</w:t>
       </w:r>
     </w:p>
     <w:p>
@@ -1175,24 +1393,36 @@
       <w:r>
         <w:t xml:space="preserve">treatment (21 weeks of age). Following a six-hour fast, mice were given </w:t>
       </w:r>
+      <w:proofErr w:type="spellStart"/>
       <w:r>
         <w:t>intraperitoneal</w:t>
       </w:r>
+      <w:proofErr w:type="spellEnd"/>
       <w:r>
         <w:t xml:space="preserve"> injections </w:t>
       </w:r>
       <w:r>
         <w:lastRenderedPageBreak/>
-        <w:t>of insulin (Humulin</w:t>
-      </w:r>
+        <w:t>of insulin (</w:t>
+      </w:r>
+      <w:proofErr w:type="spellStart"/>
+      <w:r>
+        <w:t>Humulin</w:t>
+      </w:r>
+      <w:proofErr w:type="spellEnd"/>
       <w:r>
         <w:t xml:space="preserve"> R, Lily</w:t>
       </w:r>
       <w:r>
         <w:t xml:space="preserve">) at a concentration of 1 </w:t>
       </w:r>
-      <w:r>
-        <w:t>mU/g.</w:t>
+      <w:proofErr w:type="spellStart"/>
+      <w:r>
+        <w:t>mU</w:t>
+      </w:r>
+      <w:proofErr w:type="spellEnd"/>
+      <w:r>
+        <w:t>/g.</w:t>
       </w:r>
       <w:r>
         <w:t xml:space="preserve"> </w:t>
@@ -1213,8 +1443,13 @@
         <w:t xml:space="preserve">a </w:t>
       </w:r>
       <w:r>
-        <w:t>One Touch Ultra Glucometer (Lifescan</w:t>
-      </w:r>
+        <w:t>One Touch Ultra Glucometer (</w:t>
+      </w:r>
+      <w:proofErr w:type="spellStart"/>
+      <w:r>
+        <w:t>Lifescan</w:t>
+      </w:r>
+      <w:proofErr w:type="spellEnd"/>
       <w:r>
         <w:t>).</w:t>
       </w:r>
@@ -1239,7 +1474,15 @@
         <w:t>measured at baseline, 4, 8 and 12 weeks following treatment</w:t>
       </w:r>
       <w:r>
-        <w:t xml:space="preserve"> using a Chatillon digital force g</w:t>
+        <w:t xml:space="preserve"> using a </w:t>
+      </w:r>
+      <w:proofErr w:type="spellStart"/>
+      <w:r>
+        <w:t>Chatillon</w:t>
+      </w:r>
+      <w:proofErr w:type="spellEnd"/>
+      <w:r>
+        <w:t xml:space="preserve"> digital force g</w:t>
       </w:r>
       <w:r>
         <w:t xml:space="preserve">auge </w:t>
@@ -1283,6 +1526,7 @@
       <w:r>
         <w:t xml:space="preserve"> about 10 seconds rest in between trials. </w:t>
       </w:r>
+      <w:proofErr w:type="gramStart"/>
       <w:r>
         <w:t>Grip s</w:t>
       </w:r>
@@ -1293,7 +1537,11 @@
         <w:t xml:space="preserve">the average </w:t>
       </w:r>
       <w:r>
-        <w:t>peak torque (N)</w:t>
+        <w:t>peak torque</w:t>
+      </w:r>
+      <w:proofErr w:type="gramEnd"/>
+      <w:r>
+        <w:t xml:space="preserve"> (N)</w:t>
       </w:r>
       <w:r>
         <w:t xml:space="preserve"> over the five trials</w:t>
@@ -1316,16 +1564,50 @@
         <w:spacing w:line="480" w:lineRule="auto"/>
       </w:pPr>
       <w:r>
-        <w:t xml:space="preserve">RNA was extracted with the PureLink RNA mini kit (Life Technologies). </w:t>
-      </w:r>
-      <w:r>
-        <w:t xml:space="preserve">Synthesis of cDNA from 1 ug of RNA was performed using </w:t>
+        <w:t xml:space="preserve">RNA was extracted with the </w:t>
+      </w:r>
+      <w:proofErr w:type="spellStart"/>
+      <w:r>
+        <w:t>PureLink</w:t>
+      </w:r>
+      <w:proofErr w:type="spellEnd"/>
+      <w:r>
+        <w:t xml:space="preserve"> RNA mini kit (Life Technologies). </w:t>
+      </w:r>
+      <w:r>
+        <w:t xml:space="preserve">Synthesis of </w:t>
+      </w:r>
+      <w:proofErr w:type="spellStart"/>
+      <w:r>
+        <w:t>cDNA</w:t>
+      </w:r>
+      <w:proofErr w:type="spellEnd"/>
+      <w:r>
+        <w:t xml:space="preserve"> from 1 </w:t>
+      </w:r>
+      <w:proofErr w:type="spellStart"/>
+      <w:r>
+        <w:t>ug</w:t>
+      </w:r>
+      <w:proofErr w:type="spellEnd"/>
+      <w:r>
+        <w:t xml:space="preserve"> of RNA was performed using </w:t>
       </w:r>
       <w:r>
         <w:t>the High Capacity Reverse Transcription K</w:t>
       </w:r>
       <w:r>
-        <w:t>it (Life Technologies). cDNA and primers were</w:t>
+        <w:t xml:space="preserve">it (Life Technologies). </w:t>
+      </w:r>
+      <w:proofErr w:type="spellStart"/>
+      <w:proofErr w:type="gramStart"/>
+      <w:r>
+        <w:t>cDNA</w:t>
+      </w:r>
+      <w:proofErr w:type="spellEnd"/>
+      <w:proofErr w:type="gramEnd"/>
+      <w:r>
+        <w:t xml:space="preserve"> and primers were</w:t>
       </w:r>
       <w:r>
         <w:t xml:space="preserve"> added to </w:t>
@@ -1370,14 +1652,24 @@
         <w:t xml:space="preserve"> sequences used</w:t>
       </w:r>
       <w:r>
-        <w:t xml:space="preserve"> are listed in Table 1.  mRNA expression levels of all genes were normalized to </w:t>
-      </w:r>
+        <w:t xml:space="preserve"> are listed in Table 1.  </w:t>
+      </w:r>
+      <w:proofErr w:type="gramStart"/>
+      <w:r>
+        <w:t>mRNA</w:t>
+      </w:r>
+      <w:proofErr w:type="gramEnd"/>
+      <w:r>
+        <w:t xml:space="preserve"> expression levels of all genes were normalized to </w:t>
+      </w:r>
+      <w:proofErr w:type="spellStart"/>
       <w:r>
         <w:rPr>
           <w:i/>
         </w:rPr>
         <w:t>Actb</w:t>
       </w:r>
+      <w:proofErr w:type="spellEnd"/>
       <w:r>
         <w:rPr>
           <w:i/>
@@ -1387,11 +1679,19 @@
       <w:r>
         <w:t xml:space="preserve">for adipose tissue and </w:t>
       </w:r>
-      <w:r>
-        <w:rPr>
-          <w:i/>
-        </w:rPr>
-        <w:t xml:space="preserve">Gapdh </w:t>
+      <w:proofErr w:type="spellStart"/>
+      <w:r>
+        <w:rPr>
+          <w:i/>
+        </w:rPr>
+        <w:t>Gapdh</w:t>
+      </w:r>
+      <w:proofErr w:type="spellEnd"/>
+      <w:r>
+        <w:rPr>
+          <w:i/>
+        </w:rPr>
+        <w:t xml:space="preserve"> </w:t>
       </w:r>
       <w:r>
         <w:t xml:space="preserve">for muscle tissue </w:t>
@@ -1431,9 +1731,14 @@
         <w:pStyle w:val="Heading2"/>
         <w:spacing w:line="480" w:lineRule="auto"/>
       </w:pPr>
+      <w:proofErr w:type="spellStart"/>
       <w:r>
         <w:lastRenderedPageBreak/>
-        <w:t>Ceramide determination</w:t>
+        <w:t>Ceramide</w:t>
+      </w:r>
+      <w:proofErr w:type="spellEnd"/>
+      <w:r>
+        <w:t xml:space="preserve"> determination</w:t>
       </w:r>
     </w:p>
     <w:p>
@@ -1442,11 +1747,24 @@
         <w:spacing w:line="480" w:lineRule="auto"/>
         <w:ind w:right="230"/>
       </w:pPr>
-      <w:r>
-        <w:t>Ceramide analysis of tissue samples was performed by liquid chromatography-triple q</w:t>
-      </w:r>
-      <w:r>
-        <w:t>uadrupole mass spectrometry</w:t>
+      <w:proofErr w:type="spellStart"/>
+      <w:r>
+        <w:t>Ceramide</w:t>
+      </w:r>
+      <w:proofErr w:type="spellEnd"/>
+      <w:r>
+        <w:t xml:space="preserve"> analysis of tissue samples was performed by liquid chromatography-triple </w:t>
+      </w:r>
+      <w:proofErr w:type="spellStart"/>
+      <w:r>
+        <w:t>q</w:t>
+      </w:r>
+      <w:r>
+        <w:t>uadrupole</w:t>
+      </w:r>
+      <w:proofErr w:type="spellEnd"/>
+      <w:r>
+        <w:t xml:space="preserve"> mass spectrometry</w:t>
       </w:r>
       <w:r>
         <w:t xml:space="preserve"> according to a modified version of the protocol </w:t>
@@ -1527,13 +1845,58 @@
         <w:t>.  Briefly</w:t>
       </w:r>
       <w:r>
-        <w:t>, frozen tissue samples were pulverized under liquid nitrogen, then 20 mg portions were extracted using 1.6 mL of a 2:1:0.8 mixture of chloroform:methanol:water containing internal standards (50 ng each of C17 and C25 ceramide and C12 glucosylceramide per sample)</w:t>
+        <w:t xml:space="preserve">, frozen tissue samples were pulverized under liquid nitrogen, then 20 mg portions were extracted using 1.6 mL of a 2:1:0.8 mixture of </w:t>
+      </w:r>
+      <w:proofErr w:type="spellStart"/>
+      <w:r>
+        <w:t>chloroform</w:t>
+      </w:r>
+      <w:proofErr w:type="gramStart"/>
+      <w:r>
+        <w:t>:methanol:water</w:t>
+      </w:r>
+      <w:proofErr w:type="spellEnd"/>
+      <w:proofErr w:type="gramEnd"/>
+      <w:r>
+        <w:t xml:space="preserve"> containing internal standards (50 </w:t>
+      </w:r>
+      <w:proofErr w:type="spellStart"/>
+      <w:r>
+        <w:t>ng</w:t>
+      </w:r>
+      <w:proofErr w:type="spellEnd"/>
+      <w:r>
+        <w:t xml:space="preserve"> each of C17 and C25 </w:t>
+      </w:r>
+      <w:proofErr w:type="spellStart"/>
+      <w:r>
+        <w:t>ceramide</w:t>
+      </w:r>
+      <w:proofErr w:type="spellEnd"/>
+      <w:r>
+        <w:t xml:space="preserve"> and C12 </w:t>
+      </w:r>
+      <w:proofErr w:type="spellStart"/>
+      <w:r>
+        <w:t>glucosylceramide</w:t>
+      </w:r>
+      <w:proofErr w:type="spellEnd"/>
+      <w:r>
+        <w:t xml:space="preserve"> per sample)</w:t>
       </w:r>
       <w:r>
         <w:t>.</w:t>
       </w:r>
       <w:r>
-        <w:t xml:space="preserve"> The organic layer of the extract was dried under nitrogen gas and reconstituted in 100 uL of 60:40 acetonitrile: isopropanol</w:t>
+        <w:t xml:space="preserve"> The organic layer of the extract was dried under nitrogen gas and reconstituted in 100 </w:t>
+      </w:r>
+      <w:proofErr w:type="spellStart"/>
+      <w:r>
+        <w:t>uL</w:t>
+      </w:r>
+      <w:proofErr w:type="spellEnd"/>
+      <w:r>
+        <w:t xml:space="preserve"> of 60:40 acetonitrile: isopropanol</w:t>
       </w:r>
       <w:r>
         <w:t xml:space="preserve"> </w:t>
@@ -1557,7 +1920,76 @@
         <w:fldChar w:fldCharType="end"/>
       </w:r>
       <w:r>
-        <w:t>. The re-constituted extract was analyzed by electrospray ionization LC-MS/MS on an Agilent (Santa Clara, CA) 6410 triple quadrupole instrument operating in positive ion multiple reaction monitoring mode. The LC column used was a Waters (Milford, MA) Xbridge C18 2.5 µ, 50 mm x 2.1 mm i.d.  Mobile phase A was 5mM ammonium acetate, adjusted to pH 9.9 with ammonium hydroxide; mobile phase B was 60:40 acetonitrile:isopropanol. The gradient consisted of a linear ramp from 50 to 100%B over 5 minutes, a 20 minute hold at 100%B, and re-equilibration at 50%B for 10 minutes.  Injection volume was 25 µL.  Ceramides and glucosylceramides were identified by retention time and by MS/MS fragmentation parameters, and were quantitated by peak area relative to the closest-matching internal standard using Agilent MassHunter Quantitative Analysis software.</w:t>
+        <w:t xml:space="preserve">. The re-constituted extract was analyzed by electrospray ionization LC-MS/MS on an Agilent (Santa Clara, CA) 6410 triple </w:t>
+      </w:r>
+      <w:proofErr w:type="spellStart"/>
+      <w:r>
+        <w:t>quadrupole</w:t>
+      </w:r>
+      <w:proofErr w:type="spellEnd"/>
+      <w:r>
+        <w:t xml:space="preserve"> instrument operating in positive ion multiple </w:t>
+      </w:r>
+      <w:proofErr w:type="gramStart"/>
+      <w:r>
+        <w:t>reaction monitoring</w:t>
+      </w:r>
+      <w:proofErr w:type="gramEnd"/>
+      <w:r>
+        <w:t xml:space="preserve"> mode. The LC column used was a Waters (Milford, MA) </w:t>
+      </w:r>
+      <w:proofErr w:type="spellStart"/>
+      <w:r>
+        <w:t>Xbridge</w:t>
+      </w:r>
+      <w:proofErr w:type="spellEnd"/>
+      <w:r>
+        <w:t xml:space="preserve"> C18 2.5 µ, 50 mm x 2.1 mm </w:t>
+      </w:r>
+      <w:proofErr w:type="spellStart"/>
+      <w:r>
+        <w:t>i.d.</w:t>
+      </w:r>
+      <w:proofErr w:type="spellEnd"/>
+      <w:r>
+        <w:t xml:space="preserve">  Mobile phase A was 5mM ammonium acetate, adjusted to pH 9.9 with ammonium hydroxide; mobile phase B was 60:40 </w:t>
+      </w:r>
+      <w:proofErr w:type="spellStart"/>
+      <w:r>
+        <w:t>acetonitrile</w:t>
+      </w:r>
+      <w:proofErr w:type="gramStart"/>
+      <w:r>
+        <w:t>:isopropanol</w:t>
+      </w:r>
+      <w:proofErr w:type="spellEnd"/>
+      <w:proofErr w:type="gramEnd"/>
+      <w:r>
+        <w:t xml:space="preserve">. The gradient consisted of a linear ramp from 50 to 100%B over 5 minutes, a 20 minute hold at 100%B, and re-equilibration at 50%B for 10 minutes.  Injection volume was 25 µL.  </w:t>
+      </w:r>
+      <w:proofErr w:type="spellStart"/>
+      <w:r>
+        <w:t>Ceramides</w:t>
+      </w:r>
+      <w:proofErr w:type="spellEnd"/>
+      <w:r>
+        <w:t xml:space="preserve"> and </w:t>
+      </w:r>
+      <w:proofErr w:type="spellStart"/>
+      <w:r>
+        <w:t>glucosylceramides</w:t>
+      </w:r>
+      <w:proofErr w:type="spellEnd"/>
+      <w:r>
+        <w:t xml:space="preserve"> were identified by retention time and by MS/MS fragmentation parameters, and were quantitated by peak area relative to the closest-matching internal standard using Agilent </w:t>
+      </w:r>
+      <w:proofErr w:type="spellStart"/>
+      <w:r>
+        <w:t>MassHunter</w:t>
+      </w:r>
+      <w:proofErr w:type="spellEnd"/>
+      <w:r>
+        <w:t xml:space="preserve"> Quantitative Analysis software.</w:t>
       </w:r>
     </w:p>
     <w:p>
@@ -1565,20 +1997,153 @@
         <w:pStyle w:val="Heading2"/>
         <w:spacing w:line="480" w:lineRule="auto"/>
       </w:pPr>
+      <w:proofErr w:type="spellStart"/>
       <w:r>
         <w:lastRenderedPageBreak/>
-        <w:t>Transcriptomic Analysis</w:t>
-      </w:r>
-    </w:p>
-    <w:p>
-      <w:pPr>
-        <w:spacing w:line="480" w:lineRule="auto"/>
-      </w:pPr>
-      <w:r>
-        <w:t xml:space="preserve">Total RNA was extracted from adipose tissue using the RNEasy kit (Qiagen) and its quality was verified using the Agilent 2100 Bioanalyzer (Agilent Technologies).  At the University of Michigan DNA Sequencing Core, cDNA libraries from polyA mRNA were prepared using TruSeq cDNA synthesis kit and sequenced using a HiSeq 2000 (Illumina). Samples were run on 2 lanes of a HiSeq 2000 (Illumina) generating  8 612 682 to 16 469 501 single-ended 50 bp reads per sample.  These were aligned to the human genome (Enembl GRCh37.74, Genbank Assembly ID GCA_000001405.14) </w:t>
-      </w:r>
-      <w:r>
-        <w:t xml:space="preserve">using TopHat version 2.0.10 </w:t>
+        <w:t>Transcriptomic</w:t>
+      </w:r>
+      <w:proofErr w:type="spellEnd"/>
+      <w:r>
+        <w:t xml:space="preserve"> Analysis</w:t>
+      </w:r>
+    </w:p>
+    <w:p>
+      <w:pPr>
+        <w:spacing w:line="480" w:lineRule="auto"/>
+      </w:pPr>
+      <w:r>
+        <w:t xml:space="preserve">Total RNA was extracted from adipose tissue using the </w:t>
+      </w:r>
+      <w:proofErr w:type="spellStart"/>
+      <w:r>
+        <w:t>RNEasy</w:t>
+      </w:r>
+      <w:proofErr w:type="spellEnd"/>
+      <w:r>
+        <w:t xml:space="preserve"> kit (</w:t>
+      </w:r>
+      <w:proofErr w:type="spellStart"/>
+      <w:r>
+        <w:t>Qiagen</w:t>
+      </w:r>
+      <w:proofErr w:type="spellEnd"/>
+      <w:r>
+        <w:t xml:space="preserve">) and its quality was verified using the Agilent 2100 </w:t>
+      </w:r>
+      <w:proofErr w:type="spellStart"/>
+      <w:r>
+        <w:t>Bioanalyzer</w:t>
+      </w:r>
+      <w:proofErr w:type="spellEnd"/>
+      <w:r>
+        <w:t xml:space="preserve"> (Agilent Technologies).  At the University of Michigan DNA Sequencing Core, </w:t>
+      </w:r>
+      <w:proofErr w:type="spellStart"/>
+      <w:r>
+        <w:t>cDNA</w:t>
+      </w:r>
+      <w:proofErr w:type="spellEnd"/>
+      <w:r>
+        <w:t xml:space="preserve"> libraries from </w:t>
+      </w:r>
+      <w:proofErr w:type="spellStart"/>
+      <w:r>
+        <w:t>polyA</w:t>
+      </w:r>
+      <w:proofErr w:type="spellEnd"/>
+      <w:r>
+        <w:t xml:space="preserve"> mRNA were prepared using </w:t>
+      </w:r>
+      <w:proofErr w:type="spellStart"/>
+      <w:r>
+        <w:t>TruSeq</w:t>
+      </w:r>
+      <w:proofErr w:type="spellEnd"/>
+      <w:r>
+        <w:t xml:space="preserve"> </w:t>
+      </w:r>
+      <w:proofErr w:type="spellStart"/>
+      <w:r>
+        <w:t>cDNA</w:t>
+      </w:r>
+      <w:proofErr w:type="spellEnd"/>
+      <w:r>
+        <w:t xml:space="preserve"> synthesis kit and sequenced using a </w:t>
+      </w:r>
+      <w:proofErr w:type="spellStart"/>
+      <w:r>
+        <w:t>HiSeq</w:t>
+      </w:r>
+      <w:proofErr w:type="spellEnd"/>
+      <w:r>
+        <w:t xml:space="preserve"> 2000 (</w:t>
+      </w:r>
+      <w:proofErr w:type="spellStart"/>
+      <w:r>
+        <w:t>Illumina</w:t>
+      </w:r>
+      <w:proofErr w:type="spellEnd"/>
+      <w:r>
+        <w:t xml:space="preserve">). Samples were run on 2 lanes of a </w:t>
+      </w:r>
+      <w:proofErr w:type="spellStart"/>
+      <w:r>
+        <w:t>HiSeq</w:t>
+      </w:r>
+      <w:proofErr w:type="spellEnd"/>
+      <w:r>
+        <w:t xml:space="preserve"> 2000 (</w:t>
+      </w:r>
+      <w:proofErr w:type="spellStart"/>
+      <w:r>
+        <w:t>Illumina</w:t>
+      </w:r>
+      <w:proofErr w:type="spellEnd"/>
+      <w:r>
+        <w:t xml:space="preserve">) </w:t>
+      </w:r>
+      <w:proofErr w:type="gramStart"/>
+      <w:r>
+        <w:t>generating  8</w:t>
+      </w:r>
+      <w:proofErr w:type="gramEnd"/>
+      <w:r>
+        <w:t xml:space="preserve"> 612 682 to 16 469 501 single-ended 50 </w:t>
+      </w:r>
+      <w:proofErr w:type="spellStart"/>
+      <w:r>
+        <w:t>bp</w:t>
+      </w:r>
+      <w:proofErr w:type="spellEnd"/>
+      <w:r>
+        <w:t xml:space="preserve"> reads per sample.  These were aligned to the human genome (</w:t>
+      </w:r>
+      <w:proofErr w:type="spellStart"/>
+      <w:r>
+        <w:t>Enembl</w:t>
+      </w:r>
+      <w:proofErr w:type="spellEnd"/>
+      <w:r>
+        <w:t xml:space="preserve"> GRCh37.74, </w:t>
+      </w:r>
+      <w:proofErr w:type="spellStart"/>
+      <w:r>
+        <w:t>Genbank</w:t>
+      </w:r>
+      <w:proofErr w:type="spellEnd"/>
+      <w:r>
+        <w:t xml:space="preserve"> Assembly ID GCA_000001405.14) </w:t>
+      </w:r>
+      <w:r>
+        <w:t xml:space="preserve">using </w:t>
+      </w:r>
+      <w:proofErr w:type="spellStart"/>
+      <w:r>
+        <w:t>TopHat</w:t>
+      </w:r>
+      <w:proofErr w:type="spellEnd"/>
+      <w:r>
+        <w:t xml:space="preserve"> version 2.0.10 </w:t>
       </w:r>
       <w:r>
         <w:fldChar w:fldCharType="begin" w:fldLock="1"/>
@@ -1633,10 +2198,26 @@
         <w:fldChar w:fldCharType="end"/>
       </w:r>
       <w:r>
-        <w:t xml:space="preserve"> and Samtools version 0.1.18 .  Reads were mapped</w:t>
-      </w:r>
-      <w:r>
-        <w:t xml:space="preserve"> to known genes using HTseq </w:t>
+        <w:t xml:space="preserve"> and </w:t>
+      </w:r>
+      <w:proofErr w:type="spellStart"/>
+      <w:r>
+        <w:t>Samtools</w:t>
+      </w:r>
+      <w:proofErr w:type="spellEnd"/>
+      <w:r>
+        <w:t xml:space="preserve"> version 0.1.18 .  Reads were mapped</w:t>
+      </w:r>
+      <w:r>
+        <w:t xml:space="preserve"> to known genes using </w:t>
+      </w:r>
+      <w:proofErr w:type="spellStart"/>
+      <w:r>
+        <w:t>HTseq</w:t>
+      </w:r>
+      <w:proofErr w:type="spellEnd"/>
+      <w:r>
+        <w:t xml:space="preserve"> </w:t>
       </w:r>
       <w:r>
         <w:fldChar w:fldCharType="begin" w:fldLock="1"/>
@@ -1713,7 +2294,15 @@
         <w:t>2</w:t>
       </w:r>
       <w:r>
-        <w:t>, with the exception of subjects 29 and 31 (both Cushing's disease patients), which had clinical data but no RNAseq data.</w:t>
+        <w:t xml:space="preserve">, with the exception of subjects 29 and 31 (both Cushing's disease patients), which had clinical data but no </w:t>
+      </w:r>
+      <w:proofErr w:type="spellStart"/>
+      <w:r>
+        <w:t>RNAseq</w:t>
+      </w:r>
+      <w:proofErr w:type="spellEnd"/>
+      <w:r>
+        <w:t xml:space="preserve"> data.</w:t>
       </w:r>
     </w:p>
     <w:p>
@@ -1775,10 +2364,18 @@
         <w:t>via</w:t>
       </w:r>
       <w:r>
-        <w:t xml:space="preserve"> Shapiro-Wi</w:t>
-      </w:r>
-      <w:r>
-        <w:t xml:space="preserve">lk test. Wilcoxon rank sum tests were </w:t>
+        <w:t xml:space="preserve"> Shapiro-</w:t>
+      </w:r>
+      <w:proofErr w:type="spellStart"/>
+      <w:r>
+        <w:t>Wi</w:t>
+      </w:r>
+      <w:r>
+        <w:t>lk</w:t>
+      </w:r>
+      <w:proofErr w:type="spellEnd"/>
+      <w:r>
+        <w:t xml:space="preserve"> test. Wilcoxon rank sum tests were </w:t>
       </w:r>
       <w:r>
         <w:t>when</w:t>
@@ -1805,7 +2402,15 @@
         <w:t xml:space="preserve">if the </w:t>
       </w:r>
       <w:r>
-        <w:t xml:space="preserve">equal variance assumption was rejected by Levene's test (car package version </w:t>
+        <w:t xml:space="preserve">equal variance assumption was rejected by </w:t>
+      </w:r>
+      <w:proofErr w:type="spellStart"/>
+      <w:r>
+        <w:t>Levene's</w:t>
+      </w:r>
+      <w:proofErr w:type="spellEnd"/>
+      <w:r>
+        <w:t xml:space="preserve"> test (car package version </w:t>
       </w:r>
       <w:r>
         <w:t>2.0-19</w:t>
@@ -1813,8 +2418,13 @@
       <w:r>
         <w:t>)</w:t>
       </w:r>
-      <w:r>
-        <w:t xml:space="preserve">, otherwise a Student’s </w:t>
+      <w:proofErr w:type="gramStart"/>
+      <w:r>
+        <w:t>,</w:t>
+      </w:r>
+      <w:proofErr w:type="gramEnd"/>
+      <w:r>
+        <w:t xml:space="preserve"> otherwise a Student’s </w:t>
       </w:r>
       <w:r>
         <w:rPr>
@@ -1909,7 +2519,15 @@
         <w:t>by the metho</w:t>
       </w:r>
       <w:r>
-        <w:t xml:space="preserve">d of Benjamini and Hochberg </w:t>
+        <w:t xml:space="preserve">d of </w:t>
+      </w:r>
+      <w:proofErr w:type="spellStart"/>
+      <w:r>
+        <w:t>Benjamini</w:t>
+      </w:r>
+      <w:proofErr w:type="spellEnd"/>
+      <w:r>
+        <w:t xml:space="preserve"> and Hochberg </w:t>
       </w:r>
       <w:r>
         <w:fldChar w:fldCharType="begin" w:fldLock="1"/>
@@ -1992,7 +2610,15 @@
         <w:t xml:space="preserve"> control patients is enriched in genes from gene ontology, KEGG, transcription factor or microRNA target gene sets</w:t>
       </w:r>
       <w:r>
-        <w:t xml:space="preserve"> (MSigDB version 4.0)</w:t>
+        <w:t xml:space="preserve"> (</w:t>
+      </w:r>
+      <w:proofErr w:type="spellStart"/>
+      <w:r>
+        <w:t>MSigDB</w:t>
+      </w:r>
+      <w:proofErr w:type="spellEnd"/>
+      <w:r>
+        <w:t xml:space="preserve"> version 4.0)</w:t>
       </w:r>
       <w:r>
         <w:t xml:space="preserve">. The gene list was ranked based on </w:t>
@@ -2122,7 +2748,15 @@
         <w:t>mass</w:t>
       </w:r>
       <w:r>
-        <w:t xml:space="preserve"> and truncal obesity</w:t>
+        <w:t xml:space="preserve"> and </w:t>
+      </w:r>
+      <w:proofErr w:type="spellStart"/>
+      <w:r>
+        <w:t>truncal</w:t>
+      </w:r>
+      <w:proofErr w:type="spellEnd"/>
+      <w:r>
+        <w:t xml:space="preserve"> obesity</w:t>
       </w:r>
       <w:r>
         <w:rPr>
@@ -2396,8 +3030,13 @@
         <w:t>as</w:t>
       </w:r>
       <w:r>
-        <w:t xml:space="preserve"> a Model of Cushing’s Syndrome</w:t>
-      </w:r>
+        <w:t xml:space="preserve"> a Model of Cushing’s </w:t>
+      </w:r>
+      <w:proofErr w:type="gramStart"/>
+      <w:r>
+        <w:t>Syndrome</w:t>
+      </w:r>
+      <w:proofErr w:type="gramEnd"/>
     </w:p>
     <w:p>
       <w:pPr>
@@ -2578,9 +3217,14 @@
         <w:pStyle w:val="Heading2"/>
         <w:spacing w:line="480" w:lineRule="auto"/>
       </w:pPr>
+      <w:proofErr w:type="spellStart"/>
       <w:r>
         <w:lastRenderedPageBreak/>
-        <w:t>Transcriptomic a</w:t>
+        <w:t>Transcriptomic</w:t>
+      </w:r>
+      <w:proofErr w:type="spellEnd"/>
+      <w:r>
+        <w:t xml:space="preserve"> a</w:t>
       </w:r>
       <w:r>
         <w:t>nalysis</w:t>
@@ -2609,7 +3253,15 @@
         <w:t xml:space="preserve"> Cushing's disease subjects, we </w:t>
       </w:r>
       <w:r>
-        <w:t>analyzed the transcriptome from</w:t>
+        <w:t xml:space="preserve">analyzed the </w:t>
+      </w:r>
+      <w:proofErr w:type="spellStart"/>
+      <w:r>
+        <w:t>transcriptome</w:t>
+      </w:r>
+      <w:proofErr w:type="spellEnd"/>
+      <w:r>
+        <w:t xml:space="preserve"> from</w:t>
       </w:r>
       <w:r>
         <w:t xml:space="preserve"> subcutane</w:t>
@@ -2776,7 +3428,15 @@
         <w:t>NR3C2</w:t>
       </w:r>
       <w:r>
-        <w:t>) and observed no significant downregulation of these receptors at the mRNA level in Cushing’s patients</w:t>
+        <w:t xml:space="preserve">) and observed no significant </w:t>
+      </w:r>
+      <w:proofErr w:type="spellStart"/>
+      <w:r>
+        <w:t>downregulation</w:t>
+      </w:r>
+      <w:proofErr w:type="spellEnd"/>
+      <w:r>
+        <w:t xml:space="preserve"> of these receptors at the mRNA level in Cushing’s patients</w:t>
       </w:r>
       <w:r>
         <w:t xml:space="preserve"> (Figure 3</w:t>
@@ -2809,7 +3469,15 @@
         <w:t></w:t>
       </w:r>
       <w:r>
-        <w:t xml:space="preserve">-HSD1/2 which control the local concentrations of </w:t>
+        <w:t>-HSD1/</w:t>
+      </w:r>
+      <w:proofErr w:type="gramStart"/>
+      <w:r>
+        <w:t>2 which</w:t>
+      </w:r>
+      <w:proofErr w:type="gramEnd"/>
+      <w:r>
+        <w:t xml:space="preserve"> control the local concentrations of </w:t>
       </w:r>
       <w:r>
         <w:lastRenderedPageBreak/>
@@ -2852,7 +3520,15 @@
         <w:t xml:space="preserve"> </w:t>
       </w:r>
       <w:r>
-        <w:t xml:space="preserve">Induction of leptin by glucocorticoids has been previously reported in human adipocytes </w:t>
+        <w:t xml:space="preserve">Induction of </w:t>
+      </w:r>
+      <w:proofErr w:type="spellStart"/>
+      <w:r>
+        <w:t>leptin</w:t>
+      </w:r>
+      <w:proofErr w:type="spellEnd"/>
+      <w:r>
+        <w:t xml:space="preserve"> by glucocorticoids has been previously reported in human adipocytes </w:t>
       </w:r>
       <w:r>
         <w:fldChar w:fldCharType="begin" w:fldLock="1"/>
@@ -2935,7 +3611,15 @@
         <w:t>1.8 fold higher level of</w:t>
       </w:r>
       <w:r>
-        <w:t xml:space="preserve"> Leptin (</w:t>
+        <w:t xml:space="preserve"> </w:t>
+      </w:r>
+      <w:proofErr w:type="spellStart"/>
+      <w:r>
+        <w:t>Leptin</w:t>
+      </w:r>
+      <w:proofErr w:type="spellEnd"/>
+      <w:r>
+        <w:t xml:space="preserve"> (</w:t>
       </w:r>
       <w:r>
         <w:rPr>
@@ -2959,7 +3643,15 @@
         <w:t>towards</w:t>
       </w:r>
       <w:r>
-        <w:t xml:space="preserve"> higher resistin (</w:t>
+        <w:t xml:space="preserve"> higher </w:t>
+      </w:r>
+      <w:proofErr w:type="spellStart"/>
+      <w:r>
+        <w:t>resistin</w:t>
+      </w:r>
+      <w:proofErr w:type="spellEnd"/>
+      <w:r>
+        <w:t xml:space="preserve"> (</w:t>
       </w:r>
       <w:r>
         <w:rPr>
@@ -2974,7 +3666,20 @@
         <w:t xml:space="preserve"> </w:t>
       </w:r>
       <w:r>
-        <w:t>but no significant changes in  adiponectin mRNA levels (</w:t>
+        <w:t xml:space="preserve">but no significant changes </w:t>
+      </w:r>
+      <w:proofErr w:type="gramStart"/>
+      <w:r>
+        <w:t xml:space="preserve">in  </w:t>
+      </w:r>
+      <w:proofErr w:type="spellStart"/>
+      <w:r>
+        <w:t>adiponectin</w:t>
+      </w:r>
+      <w:proofErr w:type="spellEnd"/>
+      <w:proofErr w:type="gramEnd"/>
+      <w:r>
+        <w:t xml:space="preserve"> mRNA levels (</w:t>
       </w:r>
       <w:r>
         <w:rPr>
@@ -2999,6 +3704,7 @@
         <w:pStyle w:val="Heading2"/>
         <w:spacing w:line="480" w:lineRule="auto"/>
       </w:pPr>
+      <w:proofErr w:type="spellStart"/>
       <w:r>
         <w:t>Lipogene</w:t>
       </w:r>
@@ -3011,16 +3717,57 @@
       <w:r>
         <w:t>s</w:t>
       </w:r>
-      <w:r>
-        <w:t xml:space="preserve"> Genes are Upregulated in Response to Elevated Glucocorticoids</w:t>
-      </w:r>
-    </w:p>
-    <w:p>
-      <w:pPr>
-        <w:spacing w:line="480" w:lineRule="auto"/>
-      </w:pPr>
-      <w:r>
-        <w:t xml:space="preserve">Increased subcutaneous fat mass is a hallmark of Cushing’s syndrome, and could potentially be mediated through activation of adipogenesis or lipogenesis.  Our transcriptomic data support the hypothesis that lipogenesis is activated in these tissues via transcriptional activation of fatty acid synthesis and triglyceride synthesis.  </w:t>
+      <w:proofErr w:type="spellEnd"/>
+      <w:r>
+        <w:t xml:space="preserve"> Genes are </w:t>
+      </w:r>
+      <w:proofErr w:type="spellStart"/>
+      <w:r>
+        <w:t>Upregulated</w:t>
+      </w:r>
+      <w:proofErr w:type="spellEnd"/>
+      <w:r>
+        <w:t xml:space="preserve"> in Response to Elevated Glucocorticoids</w:t>
+      </w:r>
+    </w:p>
+    <w:p>
+      <w:pPr>
+        <w:spacing w:line="480" w:lineRule="auto"/>
+      </w:pPr>
+      <w:r>
+        <w:t xml:space="preserve">Increased subcutaneous fat mass is a hallmark of Cushing’s syndrome, and could potentially be mediated through activation of </w:t>
+      </w:r>
+      <w:proofErr w:type="spellStart"/>
+      <w:r>
+        <w:t>adipogenesis</w:t>
+      </w:r>
+      <w:proofErr w:type="spellEnd"/>
+      <w:r>
+        <w:t xml:space="preserve"> or </w:t>
+      </w:r>
+      <w:proofErr w:type="spellStart"/>
+      <w:r>
+        <w:t>lipogenesis</w:t>
+      </w:r>
+      <w:proofErr w:type="spellEnd"/>
+      <w:r>
+        <w:t xml:space="preserve">.  Our </w:t>
+      </w:r>
+      <w:proofErr w:type="spellStart"/>
+      <w:r>
+        <w:t>transcriptomic</w:t>
+      </w:r>
+      <w:proofErr w:type="spellEnd"/>
+      <w:r>
+        <w:t xml:space="preserve"> data support the hypothesis that </w:t>
+      </w:r>
+      <w:proofErr w:type="spellStart"/>
+      <w:r>
+        <w:t>lipogenesis</w:t>
+      </w:r>
+      <w:proofErr w:type="spellEnd"/>
+      <w:r>
+        <w:t xml:space="preserve"> is activated in these tissues via transcriptional activation of fatty acid synthesis and triglyceride synthesis.  </w:t>
       </w:r>
       <w:r>
         <w:t>All the major</w:t>
@@ -3122,8 +3869,13 @@
         <w:t xml:space="preserve"> fatty acid synthesis, and we also observed elevations in </w:t>
       </w:r>
       <w:r>
-        <w:t>all fatty acid desaturases</w:t>
-      </w:r>
+        <w:t xml:space="preserve">all fatty acid </w:t>
+      </w:r>
+      <w:proofErr w:type="spellStart"/>
+      <w:r>
+        <w:t>desaturases</w:t>
+      </w:r>
+      <w:proofErr w:type="spellEnd"/>
       <w:r>
         <w:t xml:space="preserve"> </w:t>
       </w:r>
@@ -3242,7 +3994,21 @@
         <w:rPr>
           <w:i/>
         </w:rPr>
-        <w:t xml:space="preserve">/3 ,GPD1, </w:t>
+        <w:t>/</w:t>
+      </w:r>
+      <w:proofErr w:type="gramStart"/>
+      <w:r>
+        <w:rPr>
+          <w:i/>
+        </w:rPr>
+        <w:t>3 ,GPD1</w:t>
+      </w:r>
+      <w:proofErr w:type="gramEnd"/>
+      <w:r>
+        <w:rPr>
+          <w:i/>
+        </w:rPr>
+        <w:t xml:space="preserve">, </w:t>
       </w:r>
       <w:r>
         <w:t xml:space="preserve">and </w:t>
@@ -3266,7 +4032,15 @@
         <w:t xml:space="preserve">also </w:t>
       </w:r>
       <w:r>
-        <w:t xml:space="preserve">all upregulated in </w:t>
+        <w:t xml:space="preserve">all </w:t>
+      </w:r>
+      <w:proofErr w:type="spellStart"/>
+      <w:r>
+        <w:t>upregulated</w:t>
+      </w:r>
+      <w:proofErr w:type="spellEnd"/>
+      <w:r>
+        <w:t xml:space="preserve"> in </w:t>
       </w:r>
       <w:r>
         <w:t xml:space="preserve">subcutaneous </w:t>
@@ -3310,10 +4084,18 @@
       </w:pPr>
       <w:r>
         <w:lastRenderedPageBreak/>
-        <w:t>In spite of increased lipid deposition and elevations of lipogen</w:t>
-      </w:r>
-      <w:r>
-        <w:t xml:space="preserve">esis </w:t>
+        <w:t xml:space="preserve">In spite of increased lipid deposition and elevations of </w:t>
+      </w:r>
+      <w:proofErr w:type="spellStart"/>
+      <w:r>
+        <w:t>lipogen</w:t>
+      </w:r>
+      <w:r>
+        <w:t>esis</w:t>
+      </w:r>
+      <w:proofErr w:type="spellEnd"/>
+      <w:r>
+        <w:t xml:space="preserve"> </w:t>
       </w:r>
       <w:r>
         <w:t xml:space="preserve">genes in Cushing’s </w:t>
@@ -3412,8 +4194,13 @@
         <w:t>4D</w:t>
       </w:r>
       <w:r>
-        <w:t>).  It is possible that insulin resistance due to glucocorticoids caused decreased repression of lipolysis leading to its upregulation</w:t>
-      </w:r>
+        <w:t xml:space="preserve">).  It is possible that insulin resistance due to glucocorticoids caused decreased repression of lipolysis leading to its </w:t>
+      </w:r>
+      <w:proofErr w:type="spellStart"/>
+      <w:r>
+        <w:t>upregulation</w:t>
+      </w:r>
+      <w:proofErr w:type="spellEnd"/>
       <w:r>
         <w:t xml:space="preserve">.  However, </w:t>
       </w:r>
@@ -3430,7 +4217,15 @@
         <w:t>detected</w:t>
       </w:r>
       <w:r>
-        <w:t xml:space="preserve"> an elevation of Perilipin 4 (</w:t>
+        <w:t xml:space="preserve"> an elevation of </w:t>
+      </w:r>
+      <w:proofErr w:type="spellStart"/>
+      <w:r>
+        <w:t>Perilipin</w:t>
+      </w:r>
+      <w:proofErr w:type="spellEnd"/>
+      <w:r>
+        <w:t xml:space="preserve"> 4 (</w:t>
       </w:r>
       <w:r>
         <w:rPr>
@@ -3500,7 +4295,15 @@
         <w:t>e</w:t>
       </w:r>
       <w:r>
-        <w:t xml:space="preserve"> several cytochrome P450 family members, steroid reductases (</w:t>
+        <w:t xml:space="preserve"> several cytochrome P450 family members, steroid </w:t>
+      </w:r>
+      <w:proofErr w:type="spellStart"/>
+      <w:r>
+        <w:t>reductases</w:t>
+      </w:r>
+      <w:proofErr w:type="spellEnd"/>
+      <w:r>
+        <w:t xml:space="preserve"> (</w:t>
       </w:r>
       <w:r>
         <w:rPr>
@@ -3517,6 +4320,7 @@
         </w:rPr>
         <w:t>SRD5A3</w:t>
       </w:r>
+      <w:proofErr w:type="gramStart"/>
       <w:r>
         <w:t>)</w:t>
       </w:r>
@@ -3524,7 +4328,27 @@
         <w:t xml:space="preserve"> </w:t>
       </w:r>
       <w:r>
-        <w:t>, Aldo-keto reductase family 1 member C1 (</w:t>
+        <w:t>,</w:t>
+      </w:r>
+      <w:proofErr w:type="gramEnd"/>
+      <w:r>
+        <w:t xml:space="preserve"> Aldo-</w:t>
+      </w:r>
+      <w:proofErr w:type="spellStart"/>
+      <w:r>
+        <w:t>keto</w:t>
+      </w:r>
+      <w:proofErr w:type="spellEnd"/>
+      <w:r>
+        <w:t xml:space="preserve"> </w:t>
+      </w:r>
+      <w:proofErr w:type="spellStart"/>
+      <w:r>
+        <w:t>reductase</w:t>
+      </w:r>
+      <w:proofErr w:type="spellEnd"/>
+      <w:r>
+        <w:t xml:space="preserve"> family 1 member C1 (</w:t>
       </w:r>
       <w:r>
         <w:rPr>
@@ -3533,7 +4357,23 @@
         <w:t>AKR1C1</w:t>
       </w:r>
       <w:r>
-        <w:t>), steroid sulfatase (STS) , 7-dehydrocholesterol reductase (DHCR7)</w:t>
+        <w:t xml:space="preserve">), steroid </w:t>
+      </w:r>
+      <w:proofErr w:type="spellStart"/>
+      <w:r>
+        <w:t>sulfatase</w:t>
+      </w:r>
+      <w:proofErr w:type="spellEnd"/>
+      <w:r>
+        <w:t xml:space="preserve"> (STS) , 7-dehydrocholesterol </w:t>
+      </w:r>
+      <w:proofErr w:type="spellStart"/>
+      <w:r>
+        <w:t>reductase</w:t>
+      </w:r>
+      <w:proofErr w:type="spellEnd"/>
+      <w:r>
+        <w:t xml:space="preserve"> (DHCR7)</w:t>
       </w:r>
       <w:r>
         <w:t>, NAD(P) dependent steroid dehydrogenase-like (NSDHL) and HMG-CoA synthase (HMGCS1)</w:t>
@@ -3558,11 +4398,16 @@
         <w:t xml:space="preserve">To examine </w:t>
       </w:r>
       <w:r>
-        <w:t>whether lipogen</w:t>
+        <w:t xml:space="preserve">whether </w:t>
+      </w:r>
+      <w:proofErr w:type="spellStart"/>
+      <w:r>
+        <w:t>lipogen</w:t>
       </w:r>
       <w:r>
         <w:t>esis</w:t>
       </w:r>
+      <w:proofErr w:type="spellEnd"/>
       <w:r>
         <w:t xml:space="preserve"> genes are activated</w:t>
       </w:r>
@@ -3588,11 +4433,33 @@
         <w:lastRenderedPageBreak/>
         <w:t xml:space="preserve">dexamethasone treated mice, and observed elevations in </w:t>
       </w:r>
-      <w:r>
-        <w:rPr>
-          <w:i/>
-        </w:rPr>
-        <w:t xml:space="preserve">Fasn, Gpam, Gpd1, </w:t>
+      <w:proofErr w:type="spellStart"/>
+      <w:r>
+        <w:rPr>
+          <w:i/>
+        </w:rPr>
+        <w:t>Fasn</w:t>
+      </w:r>
+      <w:proofErr w:type="spellEnd"/>
+      <w:r>
+        <w:rPr>
+          <w:i/>
+        </w:rPr>
+        <w:t xml:space="preserve">, </w:t>
+      </w:r>
+      <w:proofErr w:type="spellStart"/>
+      <w:r>
+        <w:rPr>
+          <w:i/>
+        </w:rPr>
+        <w:t>Gpam</w:t>
+      </w:r>
+      <w:proofErr w:type="spellEnd"/>
+      <w:r>
+        <w:rPr>
+          <w:i/>
+        </w:rPr>
+        <w:t xml:space="preserve">, Gpd1, </w:t>
       </w:r>
       <w:r>
         <w:rPr>
@@ -3604,7 +4471,21 @@
         <w:rPr>
           <w:i/>
         </w:rPr>
-        <w:t>Acs1, Dgat, Agpat2</w:t>
+        <w:t xml:space="preserve">Acs1, </w:t>
+      </w:r>
+      <w:proofErr w:type="spellStart"/>
+      <w:r>
+        <w:rPr>
+          <w:i/>
+        </w:rPr>
+        <w:t>Dgat</w:t>
+      </w:r>
+      <w:proofErr w:type="spellEnd"/>
+      <w:r>
+        <w:rPr>
+          <w:i/>
+        </w:rPr>
+        <w:t>, Agpat2</w:t>
       </w:r>
       <w:r>
         <w:rPr>
@@ -3722,8 +4603,13 @@
         </w:rPr>
         <w:t xml:space="preserve">. </w:t>
       </w:r>
-      <w:r>
-        <w:t xml:space="preserve">Upregulations </w:t>
+      <w:proofErr w:type="spellStart"/>
+      <w:r>
+        <w:t>Upregulations</w:t>
+      </w:r>
+      <w:proofErr w:type="spellEnd"/>
+      <w:r>
+        <w:t xml:space="preserve"> </w:t>
       </w:r>
       <w:r>
         <w:t xml:space="preserve">in </w:t>
@@ -3750,8 +4636,16 @@
         <w:rPr>
           <w:i/>
         </w:rPr>
-        <w:t>Aco1, Ldhb</w:t>
-      </w:r>
+        <w:t xml:space="preserve">Aco1, </w:t>
+      </w:r>
+      <w:proofErr w:type="spellStart"/>
+      <w:r>
+        <w:rPr>
+          <w:i/>
+        </w:rPr>
+        <w:t>Ldhb</w:t>
+      </w:r>
+      <w:proofErr w:type="spellEnd"/>
       <w:r>
         <w:t xml:space="preserve"> and </w:t>
       </w:r>
@@ -3890,10 +4784,26 @@
         <w:t>tabolism</w:t>
       </w:r>
       <w:r>
-        <w:t xml:space="preserve"> are upregulated in adipose tissue</w:t>
-      </w:r>
-      <w:r>
-        <w:t xml:space="preserve"> from glucocorticoid exposed subjects</w:t>
+        <w:t xml:space="preserve"> are </w:t>
+      </w:r>
+      <w:proofErr w:type="spellStart"/>
+      <w:r>
+        <w:t>upregulated</w:t>
+      </w:r>
+      <w:proofErr w:type="spellEnd"/>
+      <w:r>
+        <w:t xml:space="preserve"> in adipose tissue</w:t>
+      </w:r>
+      <w:r>
+        <w:t xml:space="preserve"> from </w:t>
+      </w:r>
+      <w:proofErr w:type="gramStart"/>
+      <w:r>
+        <w:t>glucocorticoid exposed</w:t>
+      </w:r>
+      <w:proofErr w:type="gramEnd"/>
+      <w:r>
+        <w:t xml:space="preserve"> subjects</w:t>
       </w:r>
       <w:r>
         <w:t>.</w:t>
@@ -3941,13 +4851,21 @@
         <w:t xml:space="preserve">was </w:t>
       </w:r>
       <w:r>
-        <w:t>the prote</w:t>
+        <w:t xml:space="preserve">the </w:t>
+      </w:r>
+      <w:proofErr w:type="spellStart"/>
+      <w:r>
+        <w:t>prote</w:t>
       </w:r>
       <w:r>
         <w:t>a</w:t>
       </w:r>
       <w:r>
-        <w:t>somal gene</w:t>
+        <w:t>somal</w:t>
+      </w:r>
+      <w:proofErr w:type="spellEnd"/>
+      <w:r>
+        <w:t xml:space="preserve"> gene</w:t>
       </w:r>
       <w:r>
         <w:t xml:space="preserve"> </w:t>
@@ -3965,13 +4883,21 @@
         <w:t>8</w:t>
       </w:r>
       <w:r>
-        <w:t xml:space="preserve"> (Figure 6B).  Similar inductions of the prote</w:t>
+        <w:t xml:space="preserve"> (Figure 6B).  Similar inductions of the </w:t>
+      </w:r>
+      <w:proofErr w:type="spellStart"/>
+      <w:r>
+        <w:t>prote</w:t>
       </w:r>
       <w:r>
         <w:t>a</w:t>
       </w:r>
       <w:r>
-        <w:t xml:space="preserve">somal genes were observed in subcutaneous adipose tissue </w:t>
+        <w:t>somal</w:t>
+      </w:r>
+      <w:proofErr w:type="spellEnd"/>
+      <w:r>
+        <w:t xml:space="preserve"> genes were observed in subcutaneous adipose tissue </w:t>
       </w:r>
       <w:r>
         <w:t>from</w:t>
@@ -4008,13 +4934,21 @@
         <w:t xml:space="preserve"> disease</w:t>
       </w:r>
       <w:r>
-        <w:t xml:space="preserve"> patients, we observed inductions of both the prote</w:t>
+        <w:t xml:space="preserve"> patients, we observed inductions of both the </w:t>
+      </w:r>
+      <w:proofErr w:type="spellStart"/>
+      <w:r>
+        <w:t>prote</w:t>
       </w:r>
       <w:r>
         <w:t>a</w:t>
       </w:r>
       <w:r>
-        <w:t>somal pathways (</w:t>
+        <w:t>somal</w:t>
+      </w:r>
+      <w:proofErr w:type="spellEnd"/>
+      <w:r>
+        <w:t xml:space="preserve"> pathways (</w:t>
       </w:r>
       <w:r>
         <w:t xml:space="preserve">via </w:t>
@@ -4058,11 +4992,16 @@
       <w:r>
         <w:t xml:space="preserve">general </w:t>
       </w:r>
+      <w:proofErr w:type="spellStart"/>
       <w:r>
         <w:t>downregulati</w:t>
       </w:r>
       <w:r>
-        <w:t>on of ribosomal genes (Figure 6F</w:t>
+        <w:t>on</w:t>
+      </w:r>
+      <w:proofErr w:type="spellEnd"/>
+      <w:r>
+        <w:t xml:space="preserve"> of ribosomal genes (Figure 6F</w:t>
       </w:r>
       <w:r>
         <w:t xml:space="preserve">).  Together these data support the hypothesis that protein catabolism and </w:t>
@@ -4293,7 +5232,15 @@
         <w:t>6).</w:t>
       </w:r>
       <w:r>
-        <w:t xml:space="preserve">  These data do not support transcriptional downregulation of proximal insulin signaling genes as mediating insulin resistance</w:t>
+        <w:t xml:space="preserve">  These data do not support transcriptional </w:t>
+      </w:r>
+      <w:proofErr w:type="spellStart"/>
+      <w:r>
+        <w:t>downregulation</w:t>
+      </w:r>
+      <w:proofErr w:type="spellEnd"/>
+      <w:r>
+        <w:t xml:space="preserve"> of proximal insulin signaling genes as mediating insulin resistance</w:t>
       </w:r>
       <w:r>
         <w:t xml:space="preserve"> in subcutaneous adipose tissue</w:t>
@@ -4313,7 +5260,23 @@
         <w:spacing w:line="480" w:lineRule="auto"/>
       </w:pPr>
       <w:r>
-        <w:t xml:space="preserve">Changes in cell ceramide and glucosylceramide have been </w:t>
+        <w:t xml:space="preserve">Changes in cell </w:t>
+      </w:r>
+      <w:proofErr w:type="spellStart"/>
+      <w:r>
+        <w:t>ceramide</w:t>
+      </w:r>
+      <w:proofErr w:type="spellEnd"/>
+      <w:r>
+        <w:t xml:space="preserve"> and </w:t>
+      </w:r>
+      <w:proofErr w:type="spellStart"/>
+      <w:r>
+        <w:t>glucosylceramide</w:t>
+      </w:r>
+      <w:proofErr w:type="spellEnd"/>
+      <w:r>
+        <w:t xml:space="preserve"> have been </w:t>
       </w:r>
       <w:r>
         <w:t>suggested</w:t>
@@ -4400,25 +5363,65 @@
         <w:t xml:space="preserve">.  </w:t>
       </w:r>
       <w:r>
-        <w:t>To test biochemically whether ceramides may play a role in the Cushing's disease associated insulin resistance</w:t>
-      </w:r>
-      <w:r>
-        <w:t xml:space="preserve"> in adipose tissue</w:t>
-      </w:r>
-      <w:r>
-        <w:t>, we took</w:t>
-      </w:r>
-      <w:r>
-        <w:t xml:space="preserve"> a lipidomics approach to analyz</w:t>
-      </w:r>
-      <w:r>
-        <w:t xml:space="preserve">e ceramide species from the adipose tissue explants of the same patients. </w:t>
-      </w:r>
-      <w:r>
-        <w:t>We observed no statistically significant changes in any cera</w:t>
-      </w:r>
-      <w:r>
-        <w:t>mide species (</w:t>
+        <w:t xml:space="preserve">To test biochemically whether </w:t>
+      </w:r>
+      <w:proofErr w:type="spellStart"/>
+      <w:r>
+        <w:t>ceramides</w:t>
+      </w:r>
+      <w:proofErr w:type="spellEnd"/>
+      <w:r>
+        <w:t xml:space="preserve"> may play a role in the Cushing's disease associated insulin resistance</w:t>
+      </w:r>
+      <w:r>
+        <w:t xml:space="preserve"> in adipose </w:t>
+      </w:r>
+      <w:proofErr w:type="gramStart"/>
+      <w:r>
+        <w:t>tissue</w:t>
+      </w:r>
+      <w:r>
+        <w:t>,</w:t>
+      </w:r>
+      <w:proofErr w:type="gramEnd"/>
+      <w:r>
+        <w:t xml:space="preserve"> we took</w:t>
+      </w:r>
+      <w:r>
+        <w:t xml:space="preserve"> a </w:t>
+      </w:r>
+      <w:proofErr w:type="spellStart"/>
+      <w:r>
+        <w:t>lipidomics</w:t>
+      </w:r>
+      <w:proofErr w:type="spellEnd"/>
+      <w:r>
+        <w:t xml:space="preserve"> approach to analyz</w:t>
+      </w:r>
+      <w:r>
+        <w:t xml:space="preserve">e </w:t>
+      </w:r>
+      <w:proofErr w:type="spellStart"/>
+      <w:r>
+        <w:t>ceramide</w:t>
+      </w:r>
+      <w:proofErr w:type="spellEnd"/>
+      <w:r>
+        <w:t xml:space="preserve"> species from the adipose tissue explants of the same patients. </w:t>
+      </w:r>
+      <w:r>
+        <w:t xml:space="preserve">We observed no statistically significant changes in any </w:t>
+      </w:r>
+      <w:proofErr w:type="spellStart"/>
+      <w:r>
+        <w:t>cera</w:t>
+      </w:r>
+      <w:r>
+        <w:t>mide</w:t>
+      </w:r>
+      <w:proofErr w:type="spellEnd"/>
+      <w:r>
+        <w:t xml:space="preserve"> species (</w:t>
       </w:r>
       <w:r>
         <w:t xml:space="preserve">Figure </w:t>
@@ -4452,7 +5455,15 @@
         <w:spacing w:line="480" w:lineRule="auto"/>
       </w:pPr>
       <w:r>
-        <w:t xml:space="preserve">Several pathways involved in immune function were downregulated in adipose tissue from Cushing’s </w:t>
+        <w:t xml:space="preserve">Several pathways involved in immune function were </w:t>
+      </w:r>
+      <w:proofErr w:type="spellStart"/>
+      <w:r>
+        <w:t>downregulated</w:t>
+      </w:r>
+      <w:proofErr w:type="spellEnd"/>
+      <w:r>
+        <w:t xml:space="preserve"> in adipose tissue from Cushing’s </w:t>
       </w:r>
       <w:r>
         <w:t xml:space="preserve">disease </w:t>
@@ -4579,7 +5590,15 @@
         <w:t>.</w:t>
       </w:r>
       <w:r>
-        <w:t xml:space="preserve">  We also observed a downregulation in transcripts that are interferon gamma dependent. Together</w:t>
+        <w:t xml:space="preserve">  We also observed a </w:t>
+      </w:r>
+      <w:proofErr w:type="spellStart"/>
+      <w:r>
+        <w:t>downregulation</w:t>
+      </w:r>
+      <w:proofErr w:type="spellEnd"/>
+      <w:r>
+        <w:t xml:space="preserve"> in transcripts that are interferon gamma dependent. Together</w:t>
       </w:r>
       <w:r>
         <w:t>,</w:t>
@@ -4665,7 +5684,23 @@
         <w:t>).</w:t>
       </w:r>
       <w:r>
-        <w:t xml:space="preserve">  Among genes that were more strongly induced in obese patients, most of these are involved in lysosomal function, including the cathepsins (</w:t>
+        <w:t xml:space="preserve">  Among genes that were more strongly induced in obese patients, most of these are involved in </w:t>
+      </w:r>
+      <w:proofErr w:type="spellStart"/>
+      <w:r>
+        <w:t>lysosomal</w:t>
+      </w:r>
+      <w:proofErr w:type="spellEnd"/>
+      <w:r>
+        <w:t xml:space="preserve"> function, including the </w:t>
+      </w:r>
+      <w:proofErr w:type="spellStart"/>
+      <w:r>
+        <w:t>cathepsins</w:t>
+      </w:r>
+      <w:proofErr w:type="spellEnd"/>
+      <w:r>
+        <w:t xml:space="preserve"> (</w:t>
       </w:r>
       <w:r>
         <w:rPr>
@@ -4776,7 +5811,15 @@
         <w:t>,</w:t>
       </w:r>
       <w:r>
-        <w:t xml:space="preserve"> and shifting of glucose and protein metabolites towards lipogenic pathways in adipose tissue.</w:t>
+        <w:t xml:space="preserve"> and shifting of glucose and protein metabolites towards </w:t>
+      </w:r>
+      <w:proofErr w:type="spellStart"/>
+      <w:r>
+        <w:t>lipogenic</w:t>
+      </w:r>
+      <w:proofErr w:type="spellEnd"/>
+      <w:r>
+        <w:t xml:space="preserve"> pathways in adipose tissue.</w:t>
       </w:r>
       <w:r>
         <w:t xml:space="preserve">  A limitation of our human data is the difference in age between non-secreting ade</w:t>
@@ -4791,7 +5834,15 @@
         <w:t xml:space="preserve">disease </w:t>
       </w:r>
       <w:r>
-        <w:t>subjects.  Cushing’s disease is diagnosed and treated much more rapidly, which leads to these differences.  We therefore confirmed many of our human findings in a mouse model of excessive glucocorticoid treatment, wherin the mice were treated under more controlled conditions.</w:t>
+        <w:t xml:space="preserve">subjects.  Cushing’s disease is diagnosed and treated much more rapidly, which leads to these differences.  We therefore confirmed many of our human findings in a mouse model of excessive glucocorticoid treatment, </w:t>
+      </w:r>
+      <w:proofErr w:type="spellStart"/>
+      <w:r>
+        <w:t>wherin</w:t>
+      </w:r>
+      <w:proofErr w:type="spellEnd"/>
+      <w:r>
+        <w:t xml:space="preserve"> the mice were treated under more controlled conditions.</w:t>
       </w:r>
     </w:p>
     <w:p>
@@ -4847,13 +5898,21 @@
         <w:fldChar w:fldCharType="end"/>
       </w:r>
       <w:r>
-        <w:t>, and higher lipogen</w:t>
+        <w:t xml:space="preserve">, and higher </w:t>
+      </w:r>
+      <w:proofErr w:type="spellStart"/>
+      <w:r>
+        <w:t>lipogen</w:t>
       </w:r>
       <w:r>
         <w:t>e</w:t>
       </w:r>
       <w:r>
-        <w:t xml:space="preserve">sis, as measured by conversion of glucose to neutral lipid </w:t>
+        <w:t>sis</w:t>
+      </w:r>
+      <w:proofErr w:type="spellEnd"/>
+      <w:r>
+        <w:t xml:space="preserve">, as measured by conversion of glucose to neutral lipid </w:t>
       </w:r>
       <w:r>
         <w:rPr>
@@ -4996,11 +6055,16 @@
         <w:t xml:space="preserve">. </w:t>
       </w:r>
       <w:r>
-        <w:t xml:space="preserve">  These findings are consistent with our observed elevations of lipogen</w:t>
+        <w:t xml:space="preserve">  These findings are consistent with our observed elevations of </w:t>
+      </w:r>
+      <w:proofErr w:type="spellStart"/>
+      <w:r>
+        <w:t>lipogen</w:t>
       </w:r>
       <w:r>
         <w:t>esis</w:t>
       </w:r>
+      <w:proofErr w:type="spellEnd"/>
       <w:r>
         <w:t xml:space="preserve"> genes in human and mouse subcutaneous adipose tissue.</w:t>
       </w:r>
@@ -5093,7 +6157,15 @@
         <w:t xml:space="preserve"> the musc</w:t>
       </w:r>
       <w:r>
-        <w:t xml:space="preserve">le ubiquitin-proteosome system </w:t>
+        <w:t>le ubiquitin-</w:t>
+      </w:r>
+      <w:proofErr w:type="spellStart"/>
+      <w:r>
+        <w:t>proteosome</w:t>
+      </w:r>
+      <w:proofErr w:type="spellEnd"/>
+      <w:r>
+        <w:t xml:space="preserve"> system </w:t>
       </w:r>
       <w:r>
         <w:fldChar w:fldCharType="begin" w:fldLock="1"/>
@@ -5142,7 +6214,23 @@
         <w:t>proteases</w:t>
       </w:r>
       <w:r>
-        <w:t xml:space="preserve"> (cathepsins B and D, calpain) </w:t>
+        <w:t xml:space="preserve"> (</w:t>
+      </w:r>
+      <w:proofErr w:type="spellStart"/>
+      <w:r>
+        <w:t>cathepsins</w:t>
+      </w:r>
+      <w:proofErr w:type="spellEnd"/>
+      <w:r>
+        <w:t xml:space="preserve"> B and D, </w:t>
+      </w:r>
+      <w:proofErr w:type="spellStart"/>
+      <w:r>
+        <w:t>calpain</w:t>
+      </w:r>
+      <w:proofErr w:type="spellEnd"/>
+      <w:r>
+        <w:t xml:space="preserve">) </w:t>
       </w:r>
       <w:r>
         <w:t xml:space="preserve">and </w:t>
@@ -5252,7 +6340,15 @@
         <w:t xml:space="preserve"> (a synthetic corticosteroid)</w:t>
       </w:r>
       <w:r>
-        <w:t xml:space="preserve"> increases leucine oxidation </w:t>
+        <w:t xml:space="preserve"> increases </w:t>
+      </w:r>
+      <w:proofErr w:type="spellStart"/>
+      <w:r>
+        <w:t>leucine</w:t>
+      </w:r>
+      <w:proofErr w:type="spellEnd"/>
+      <w:r>
+        <w:t xml:space="preserve"> oxidation </w:t>
       </w:r>
       <w:r>
         <w:t xml:space="preserve">supporting our observation of </w:t>
@@ -5295,7 +6391,11 @@
         <w:t xml:space="preserve">.  </w:t>
       </w:r>
       <w:r>
-        <w:t>We found higher expression of both prote</w:t>
+        <w:t xml:space="preserve">We found higher expression of both </w:t>
+      </w:r>
+      <w:proofErr w:type="spellStart"/>
+      <w:r>
+        <w:t>prote</w:t>
       </w:r>
       <w:r>
         <w:t>a</w:t>
@@ -5306,6 +6406,7 @@
       <w:r>
         <w:t>al</w:t>
       </w:r>
+      <w:proofErr w:type="spellEnd"/>
       <w:r>
         <w:t xml:space="preserve"> and the </w:t>
       </w:r>
@@ -5340,7 +6441,15 @@
         <w:t xml:space="preserve">.  </w:t>
       </w:r>
       <w:r>
-        <w:t xml:space="preserve">We also observe elevations in lysosomal genes, though these </w:t>
+        <w:t xml:space="preserve">We also observe elevations in </w:t>
+      </w:r>
+      <w:proofErr w:type="spellStart"/>
+      <w:r>
+        <w:t>lysosomal</w:t>
+      </w:r>
+      <w:proofErr w:type="spellEnd"/>
+      <w:r>
+        <w:t xml:space="preserve"> genes, though these </w:t>
       </w:r>
       <w:r>
         <w:t xml:space="preserve">changes </w:t>
@@ -5395,7 +6504,15 @@
         <w:t xml:space="preserve">patients with Cushing’s syndrome </w:t>
       </w:r>
       <w:r>
-        <w:t>and diabetes were treated with antidiabetic medications.</w:t>
+        <w:t xml:space="preserve">and diabetes were treated with </w:t>
+      </w:r>
+      <w:proofErr w:type="spellStart"/>
+      <w:r>
+        <w:t>antidiabetic</w:t>
+      </w:r>
+      <w:proofErr w:type="spellEnd"/>
+      <w:r>
+        <w:t xml:space="preserve"> medications.</w:t>
       </w:r>
       <w:r>
         <w:t xml:space="preserve">   Secondly, it is possible that insulin resistance in these </w:t>
@@ -5532,8 +6649,13 @@
       <w:r>
         <w:t xml:space="preserve">) or </w:t>
       </w:r>
-      <w:r>
-        <w:t>ceramides in our subcutaneous adipose tissue lysates (Figure 7B).</w:t>
+      <w:proofErr w:type="spellStart"/>
+      <w:r>
+        <w:t>ceramides</w:t>
+      </w:r>
+      <w:proofErr w:type="spellEnd"/>
+      <w:r>
+        <w:t xml:space="preserve"> in our subcutaneous adipose tissue lysates (Figure 7B).</w:t>
       </w:r>
       <w:r>
         <w:t xml:space="preserve"> </w:t>
@@ -5635,12 +6757,14 @@
       <w:pPr>
         <w:spacing w:line="480" w:lineRule="auto"/>
       </w:pPr>
+      <w:proofErr w:type="spellStart"/>
       <w:r>
         <w:t>IH</w:t>
       </w:r>
       <w:r>
         <w:t>o</w:t>
       </w:r>
+      <w:proofErr w:type="spellEnd"/>
       <w:r>
         <w:t xml:space="preserve"> conceived of the study, and DB</w:t>
       </w:r>
@@ -5648,29 +6772,98 @@
         <w:t>, ARS</w:t>
       </w:r>
       <w:r>
-        <w:t xml:space="preserve"> and IHo provided funding.  </w:t>
-      </w:r>
-      <w:r>
-        <w:t xml:space="preserve">WFC and ALB recruited the patients and obtained clinical data. WFC supplied the biopsies and serum samples. IHo assayed the tissues for lipolysis and performed the serum measurements. </w:t>
-      </w:r>
-      <w:r>
-        <w:t xml:space="preserve">QT, DB, IHa and IHo </w:t>
+        <w:t xml:space="preserve"> and </w:t>
+      </w:r>
+      <w:proofErr w:type="spellStart"/>
+      <w:r>
+        <w:t>IHo</w:t>
+      </w:r>
+      <w:proofErr w:type="spellEnd"/>
+      <w:r>
+        <w:t xml:space="preserve"> provided funding.  </w:t>
+      </w:r>
+      <w:r>
+        <w:t xml:space="preserve">WFC and ALB recruited the patients and obtained clinical data. WFC supplied the biopsies and serum samples. </w:t>
+      </w:r>
+      <w:proofErr w:type="spellStart"/>
+      <w:r>
+        <w:t>IHo</w:t>
+      </w:r>
+      <w:proofErr w:type="spellEnd"/>
+      <w:r>
+        <w:t xml:space="preserve"> assayed the tissues for lipolysis and performed the serum measurements. </w:t>
+      </w:r>
+      <w:r>
+        <w:t xml:space="preserve">QT, DB, </w:t>
+      </w:r>
+      <w:proofErr w:type="spellStart"/>
+      <w:r>
+        <w:t>IHa</w:t>
+      </w:r>
+      <w:proofErr w:type="spellEnd"/>
+      <w:r>
+        <w:t xml:space="preserve"> and </w:t>
+      </w:r>
+      <w:proofErr w:type="spellStart"/>
+      <w:r>
+        <w:t>IHo</w:t>
+      </w:r>
+      <w:proofErr w:type="spellEnd"/>
+      <w:r>
+        <w:t xml:space="preserve"> </w:t>
       </w:r>
       <w:r>
         <w:t>analyzed</w:t>
       </w:r>
       <w:r>
-        <w:t xml:space="preserve"> the RNAseq data.  IHa generated the mouse data with assistance from EJS.  </w:t>
-      </w:r>
-      <w:r>
-        <w:t xml:space="preserve">  This was analyz</w:t>
-      </w:r>
-      <w:r>
-        <w:t>ed by IHa, DB and QT.  IH</w:t>
+        <w:t xml:space="preserve"> the </w:t>
+      </w:r>
+      <w:proofErr w:type="spellStart"/>
+      <w:r>
+        <w:t>RNAseq</w:t>
+      </w:r>
+      <w:proofErr w:type="spellEnd"/>
+      <w:r>
+        <w:t xml:space="preserve"> data.  </w:t>
+      </w:r>
+      <w:proofErr w:type="spellStart"/>
+      <w:r>
+        <w:t>IHa</w:t>
+      </w:r>
+      <w:proofErr w:type="spellEnd"/>
+      <w:r>
+        <w:t xml:space="preserve"> generated the mouse data with assistance from EJS.  </w:t>
+      </w:r>
+      <w:r>
+        <w:t xml:space="preserve">  </w:t>
+      </w:r>
+      <w:proofErr w:type="gramStart"/>
+      <w:r>
+        <w:t>This was analyz</w:t>
+      </w:r>
+      <w:r>
+        <w:t xml:space="preserve">ed by </w:t>
+      </w:r>
+      <w:proofErr w:type="spellStart"/>
+      <w:r>
+        <w:t>IHa</w:t>
+      </w:r>
+      <w:proofErr w:type="spellEnd"/>
+      <w:r>
+        <w:t>, DB and QT</w:t>
+      </w:r>
+      <w:proofErr w:type="gramEnd"/>
+      <w:r>
+        <w:t xml:space="preserve">.  </w:t>
+      </w:r>
+      <w:proofErr w:type="spellStart"/>
+      <w:r>
+        <w:t>IH</w:t>
       </w:r>
       <w:r>
         <w:t>o</w:t>
       </w:r>
+      <w:proofErr w:type="spellEnd"/>
       <w:r>
         <w:t xml:space="preserve"> and DB wrote the manuscript</w:t>
       </w:r>
@@ -5689,10 +6882,42 @@
         <w:spacing w:line="480" w:lineRule="auto"/>
       </w:pPr>
       <w:r>
-        <w:t xml:space="preserve">We thank Charlotte Gunden, Elizabeth Walkowiak and Eric Vasbinder for their valuable help in the study.  </w:t>
-      </w:r>
-      <w:r>
-        <w:t xml:space="preserve"> We would also like to thank the Molecular Resource Center at the University of Tennessee Health Science Center for qPCR facilities.</w:t>
+        <w:t xml:space="preserve">We thank Charlotte </w:t>
+      </w:r>
+      <w:proofErr w:type="spellStart"/>
+      <w:r>
+        <w:t>Gunden</w:t>
+      </w:r>
+      <w:proofErr w:type="spellEnd"/>
+      <w:r>
+        <w:t xml:space="preserve">, Elizabeth </w:t>
+      </w:r>
+      <w:proofErr w:type="spellStart"/>
+      <w:r>
+        <w:t>Walkowiak</w:t>
+      </w:r>
+      <w:proofErr w:type="spellEnd"/>
+      <w:r>
+        <w:t xml:space="preserve"> and Eric </w:t>
+      </w:r>
+      <w:proofErr w:type="spellStart"/>
+      <w:r>
+        <w:t>Vasbinder</w:t>
+      </w:r>
+      <w:proofErr w:type="spellEnd"/>
+      <w:r>
+        <w:t xml:space="preserve"> for their valuable help in the study.  </w:t>
+      </w:r>
+      <w:r>
+        <w:t xml:space="preserve"> We would also like to thank the Molecular Resource Center at the University of Tennessee Health Science Center for </w:t>
+      </w:r>
+      <w:proofErr w:type="spellStart"/>
+      <w:r>
+        <w:t>qPCR</w:t>
+      </w:r>
+      <w:proofErr w:type="spellEnd"/>
+      <w:r>
+        <w:t xml:space="preserve"> facilities.</w:t>
       </w:r>
     </w:p>
     <w:p>
@@ -8579,7 +9804,15 @@
         <w:t>patients in our study.</w:t>
       </w:r>
       <w:r>
-        <w:t xml:space="preserve">  A) Morphometric data from control (non-secreting adeoma) and Cushing’s </w:t>
+        <w:t xml:space="preserve">  A) Morphometric data from control (non-secreting </w:t>
+      </w:r>
+      <w:proofErr w:type="spellStart"/>
+      <w:r>
+        <w:t>adeoma</w:t>
+      </w:r>
+      <w:proofErr w:type="spellEnd"/>
+      <w:r>
+        <w:t xml:space="preserve">) and Cushing’s </w:t>
       </w:r>
       <w:r>
         <w:t xml:space="preserve">disease </w:t>
@@ -8625,12 +9858,26 @@
         <w:rPr>
           <w:b/>
         </w:rPr>
-        <w:t>Dexamethasone treatment results in decreased lean mass and increased fat mass in mice</w:t>
-      </w:r>
+        <w:t xml:space="preserve">Dexamethasone treatment results in decreased lean mass and </w:t>
+      </w:r>
+      <w:proofErr w:type="gramStart"/>
       <w:r>
         <w:rPr>
           <w:b/>
         </w:rPr>
+        <w:t>increased</w:t>
+      </w:r>
+      <w:proofErr w:type="gramEnd"/>
+      <w:r>
+        <w:rPr>
+          <w:b/>
+        </w:rPr>
+        <w:t xml:space="preserve"> fat mass in mice</w:t>
+      </w:r>
+      <w:r>
+        <w:rPr>
+          <w:b/>
+        </w:rPr>
         <w:t>.</w:t>
       </w:r>
       <w:r>
@@ -8676,7 +9923,15 @@
         <w:t xml:space="preserve">E) Average food consumption per mouse per day. F) Insulin tolerance test. Following a 6 hour fast, insulin </w:t>
       </w:r>
       <w:r>
-        <w:t xml:space="preserve">(1 mU/g) </w:t>
+        <w:t xml:space="preserve">(1 </w:t>
+      </w:r>
+      <w:proofErr w:type="spellStart"/>
+      <w:r>
+        <w:t>mU</w:t>
+      </w:r>
+      <w:proofErr w:type="spellEnd"/>
+      <w:r>
+        <w:t xml:space="preserve">/g) </w:t>
       </w:r>
       <w:r>
         <w:t xml:space="preserve">was administered via IP injection and blood glucose was measured at baseline, </w:t>
@@ -8688,7 +9943,15 @@
         <w:t xml:space="preserve"> post injection. </w:t>
       </w:r>
       <w:r>
-        <w:t xml:space="preserve">G) Inguinal (IWAT) and epididymal (EWAT) fat pad weights, for left fat pads only.  Asterisks indicate p&lt;0.05.  </w:t>
+        <w:t xml:space="preserve">G) Inguinal (IWAT) and </w:t>
+      </w:r>
+      <w:proofErr w:type="spellStart"/>
+      <w:r>
+        <w:t>epididymal</w:t>
+      </w:r>
+      <w:proofErr w:type="spellEnd"/>
+      <w:r>
+        <w:t xml:space="preserve"> (EWAT) fat pad weights, for left fat pads only.  Asterisks indicate p&lt;0.05.  </w:t>
       </w:r>
     </w:p>
     <w:p>
@@ -8730,17 +9993,38 @@
       <w:r>
         <w:t xml:space="preserve">A) </w:t>
       </w:r>
-      <w:r>
-        <w:t>Heatmap of genes with significant differential expression.  The bar on the top indicates control subjects (non-secreting adenoma; black) and Cushing’s subjects (red).</w:t>
+      <w:proofErr w:type="spellStart"/>
+      <w:r>
+        <w:t>Heatmap</w:t>
+      </w:r>
+      <w:proofErr w:type="spellEnd"/>
+      <w:r>
+        <w:t xml:space="preserve"> of genes with significant differential expression.  The bar on the top indicates control subjects (non-secreting adenoma; black) and Cushing’s subjects (red).</w:t>
       </w:r>
       <w:r>
         <w:t xml:space="preserve"> B) Genes involved in cortisol signaling.  C</w:t>
       </w:r>
       <w:r>
-        <w:t>) Lept</w:t>
-      </w:r>
-      <w:r>
-        <w:t xml:space="preserve">in and Adiponectin mRNA levels. </w:t>
+        <w:t xml:space="preserve">) </w:t>
+      </w:r>
+      <w:proofErr w:type="spellStart"/>
+      <w:r>
+        <w:t>Lept</w:t>
+      </w:r>
+      <w:r>
+        <w:t>in</w:t>
+      </w:r>
+      <w:proofErr w:type="spellEnd"/>
+      <w:r>
+        <w:t xml:space="preserve"> and </w:t>
+      </w:r>
+      <w:proofErr w:type="spellStart"/>
+      <w:r>
+        <w:t>Adiponectin</w:t>
+      </w:r>
+      <w:proofErr w:type="spellEnd"/>
+      <w:r>
+        <w:t xml:space="preserve"> mRNA levels. </w:t>
       </w:r>
       <w:r>
         <w:t>Asterisks indicate q&lt;0.05.</w:t>
@@ -8781,7 +10065,15 @@
         <w:t xml:space="preserve">disease </w:t>
       </w:r>
       <w:r>
-        <w:t>and control patients. B) Fatty acid desaturases in Cushing’s</w:t>
+        <w:t xml:space="preserve">and control patients. B) Fatty acid </w:t>
+      </w:r>
+      <w:proofErr w:type="spellStart"/>
+      <w:r>
+        <w:t>desaturases</w:t>
+      </w:r>
+      <w:proofErr w:type="spellEnd"/>
+      <w:r>
+        <w:t xml:space="preserve"> in Cushing’s</w:t>
       </w:r>
       <w:r>
         <w:t xml:space="preserve"> disease</w:t>
@@ -8798,8 +10090,24 @@
       <w:r>
         <w:t xml:space="preserve">D) Lipolysis genes. E) Steroid biogenesis genes.  </w:t>
       </w:r>
-      <w:r>
-        <w:t>D)  Evaluation of lipogenic genes in mouse subcutaneous adipose tissue.</w:t>
+      <w:proofErr w:type="gramStart"/>
+      <w:r>
+        <w:t>F</w:t>
+      </w:r>
+      <w:r>
+        <w:t>)  Evaluation</w:t>
+      </w:r>
+      <w:proofErr w:type="gramEnd"/>
+      <w:r>
+        <w:t xml:space="preserve"> of </w:t>
+      </w:r>
+      <w:proofErr w:type="spellStart"/>
+      <w:r>
+        <w:t>lipogenic</w:t>
+      </w:r>
+      <w:proofErr w:type="spellEnd"/>
+      <w:r>
+        <w:t xml:space="preserve"> genes in mouse subcutaneous adipose tissue.</w:t>
       </w:r>
       <w:r>
         <w:t xml:space="preserve">  Asterisks indicate q&lt;0.05.</w:t>
@@ -8818,12 +10126,26 @@
         <w:rPr>
           <w:b/>
         </w:rPr>
-        <w:t>Figure 5:  Glycolysis and glucose oxidation genes are upregulated with ele</w:t>
-      </w:r>
+        <w:t xml:space="preserve">Figure 5:  Glycolysis and glucose oxidation genes are </w:t>
+      </w:r>
+      <w:proofErr w:type="spellStart"/>
       <w:r>
         <w:rPr>
           <w:b/>
         </w:rPr>
+        <w:t>upregulated</w:t>
+      </w:r>
+      <w:proofErr w:type="spellEnd"/>
+      <w:r>
+        <w:rPr>
+          <w:b/>
+        </w:rPr>
+        <w:t xml:space="preserve"> with ele</w:t>
+      </w:r>
+      <w:r>
+        <w:rPr>
+          <w:b/>
+        </w:rPr>
         <w:t>v</w:t>
       </w:r>
       <w:r>
@@ -8835,6 +10157,7 @@
       <w:r>
         <w:t xml:space="preserve">  </w:t>
       </w:r>
+      <w:proofErr w:type="gramStart"/>
       <w:r>
         <w:t xml:space="preserve">Schematic of </w:t>
       </w:r>
@@ -8860,7 +10183,27 @@
         <w:t xml:space="preserve">disease </w:t>
       </w:r>
       <w:r>
-        <w:t>subjects.  B) qPCR analysis of selected glucose oxidation genes from mouse subcutaneous adipose tissue after 12 weeks of dexamethasone treatment.  Asterisks indicate q&lt;0.05.</w:t>
+        <w:t>subjects</w:t>
+      </w:r>
+      <w:r>
+        <w:t>.</w:t>
+      </w:r>
+      <w:proofErr w:type="gramEnd"/>
+      <w:r>
+        <w:t xml:space="preserve">  C</w:t>
+      </w:r>
+      <w:r>
+        <w:t xml:space="preserve">) </w:t>
+      </w:r>
+      <w:proofErr w:type="spellStart"/>
+      <w:proofErr w:type="gramStart"/>
+      <w:r>
+        <w:t>qPCR</w:t>
+      </w:r>
+      <w:proofErr w:type="spellEnd"/>
+      <w:proofErr w:type="gramEnd"/>
+      <w:r>
+        <w:t xml:space="preserve"> analysis of selected glucose oxidation genes from mouse subcutaneous adipose tissue after 12 weeks of dexamethasone treatment.  Asterisks indicate q&lt;0.05.</w:t>
       </w:r>
     </w:p>
     <w:p>
@@ -8903,7 +10246,23 @@
         <w:t xml:space="preserve">treatment. </w:t>
       </w:r>
       <w:r>
-        <w:t xml:space="preserve">Muscle atrogene (B) and proteasomal transcript expression changes in </w:t>
+        <w:t xml:space="preserve">Muscle </w:t>
+      </w:r>
+      <w:proofErr w:type="spellStart"/>
+      <w:r>
+        <w:t>atrogene</w:t>
+      </w:r>
+      <w:proofErr w:type="spellEnd"/>
+      <w:r>
+        <w:t xml:space="preserve"> (B) and </w:t>
+      </w:r>
+      <w:proofErr w:type="spellStart"/>
+      <w:r>
+        <w:t>proteasomal</w:t>
+      </w:r>
+      <w:proofErr w:type="spellEnd"/>
+      <w:r>
+        <w:t xml:space="preserve"> transcript expression changes in </w:t>
       </w:r>
       <w:r>
         <w:t xml:space="preserve">gastrocnemius muscles from </w:t>
@@ -8912,11 +10271,21 @@
         <w:t xml:space="preserve">mice following 1 week of dexamethasone treatment. </w:t>
       </w:r>
       <w:r>
-        <w:t xml:space="preserve">C) Proteosomal mRNA levels from subcutaneous adipose tissue of mice treated with dexamethasone for 12 weeks.  </w:t>
-      </w:r>
+        <w:t xml:space="preserve">C) </w:t>
+      </w:r>
+      <w:proofErr w:type="spellStart"/>
+      <w:r>
+        <w:t>Proteosomal</w:t>
+      </w:r>
+      <w:proofErr w:type="spellEnd"/>
+      <w:r>
+        <w:t xml:space="preserve"> mRNA levels from subcutaneous adipose tissue of mice treated with dexamethasone for 12 weeks.  </w:t>
+      </w:r>
+      <w:proofErr w:type="spellStart"/>
       <w:r>
         <w:t>Proteasomal</w:t>
       </w:r>
+      <w:proofErr w:type="spellEnd"/>
       <w:r>
         <w:t xml:space="preserve"> </w:t>
       </w:r>
@@ -8954,7 +10323,15 @@
         <w:t xml:space="preserve">. </w:t>
       </w:r>
       <w:r>
-        <w:t>F) Heatmap of differentially expressed ribosomal transcripts</w:t>
+        <w:t xml:space="preserve">F) </w:t>
+      </w:r>
+      <w:proofErr w:type="spellStart"/>
+      <w:r>
+        <w:t>Heatmap</w:t>
+      </w:r>
+      <w:proofErr w:type="spellEnd"/>
+      <w:r>
+        <w:t xml:space="preserve"> of differentially expressed ribosomal transcripts</w:t>
       </w:r>
       <w:r>
         <w:t xml:space="preserve"> in Cushing’s </w:t>
@@ -8978,6 +10355,7 @@
       <w:pPr>
         <w:spacing w:line="480" w:lineRule="auto"/>
       </w:pPr>
+      <w:bookmarkStart w:id="0" w:name="_GoBack"/>
       <w:r>
         <w:rPr>
           <w:b/>
@@ -9000,12 +10378,26 @@
         <w:rPr>
           <w:b/>
         </w:rPr>
-        <w:t xml:space="preserve">of insulin signaling transcripts, ceramides and inflammatory transcripts in </w:t>
-      </w:r>
+        <w:t xml:space="preserve">of insulin signaling transcripts, </w:t>
+      </w:r>
+      <w:proofErr w:type="spellStart"/>
       <w:r>
         <w:rPr>
           <w:b/>
         </w:rPr>
+        <w:t>ceramides</w:t>
+      </w:r>
+      <w:proofErr w:type="spellEnd"/>
+      <w:r>
+        <w:rPr>
+          <w:b/>
+        </w:rPr>
+        <w:t xml:space="preserve"> and inflammatory transcripts in </w:t>
+      </w:r>
+      <w:r>
+        <w:rPr>
+          <w:b/>
+        </w:rPr>
         <w:t xml:space="preserve">control vs. Cushing’s </w:t>
       </w:r>
       <w:r>
@@ -9027,7 +10419,15 @@
         <w:t xml:space="preserve">. </w:t>
       </w:r>
       <w:r>
-        <w:t xml:space="preserve">A) Insulin signaling transcript expression levels. B) Ceramide levels. C) </w:t>
+        <w:t xml:space="preserve">A) Insulin signaling transcript expression levels. B) </w:t>
+      </w:r>
+      <w:proofErr w:type="spellStart"/>
+      <w:r>
+        <w:t>Ceramide</w:t>
+      </w:r>
+      <w:proofErr w:type="spellEnd"/>
+      <w:r>
+        <w:t xml:space="preserve"> levels. C) </w:t>
       </w:r>
       <w:r>
         <w:t>MHC complex</w:t>
@@ -9036,6 +10436,7 @@
         <w:t xml:space="preserve"> transcript expression levels.</w:t>
       </w:r>
     </w:p>
+    <w:bookmarkEnd w:id="0"/>
     <w:p>
       <w:pPr>
         <w:spacing w:line="480" w:lineRule="auto"/>
@@ -9096,8 +10497,6 @@
       <w:r>
         <w:t xml:space="preserve"> </w:t>
       </w:r>
-      <w:bookmarkStart w:id="0" w:name="_GoBack"/>
-      <w:bookmarkEnd w:id="0"/>
       <w:r>
         <w:rPr>
           <w:i/>
@@ -9123,7 +10522,15 @@
         <w:t>IDH1</w:t>
       </w:r>
       <w:r>
-        <w:t xml:space="preserve"> (C), and lysosomal (D) transcripts in non-obese and obese Cushing’s subjects.</w:t>
+        <w:t xml:space="preserve"> (C), and </w:t>
+      </w:r>
+      <w:proofErr w:type="spellStart"/>
+      <w:r>
+        <w:t>lysosomal</w:t>
+      </w:r>
+      <w:proofErr w:type="spellEnd"/>
+      <w:r>
+        <w:t xml:space="preserve"> (D) transcripts in non-obese and obese Cushing’s subjects.</w:t>
       </w:r>
     </w:p>
     <w:sectPr>
@@ -10552,7 +11959,7 @@
 </file>
 
 <file path=customXml/itemProps1.xml><?xml version="1.0" encoding="utf-8"?>
-<ds:datastoreItem xmlns:ds="http://schemas.openxmlformats.org/officeDocument/2006/customXml" ds:itemID="{CE8D3E95-3D7D-7A42-96F7-ACEF43D15578}">
+<ds:datastoreItem xmlns:ds="http://schemas.openxmlformats.org/officeDocument/2006/customXml" ds:itemID="{6CD26CE6-54FB-DB4C-B168-8A2D2FDBDEC9}">
   <ds:schemaRefs>
     <ds:schemaRef ds:uri="http://schemas.openxmlformats.org/officeDocument/2006/bibliography"/>
   </ds:schemaRefs>

</xml_diff>

<commit_message>
Added GSE number to methods.  Part of issue #47
</commit_message>
<xml_diff>
--- a/manuscript/Cushing-Manuscript/Hochberg.docx
+++ b/manuscript/Cushing-Manuscript/Hochberg.docx
@@ -2639,7 +2639,21 @@
         <w:t xml:space="preserve">All GSEA results are in Supplementary Tables 2-3 and summarized in Table 3.  </w:t>
       </w:r>
       <w:r>
-        <w:t xml:space="preserve">All code and raw data from this study are available through the Gene Expression Omnibus and at </w:t>
+        <w:t xml:space="preserve">All code and raw data from this study are available through the Gene Expression Omnibus </w:t>
+      </w:r>
+      <w:r>
+        <w:t>(</w:t>
+      </w:r>
+      <w:r>
+        <w:t>GSE66446</w:t>
+      </w:r>
+      <w:r>
+        <w:t xml:space="preserve">) </w:t>
+      </w:r>
+      <w:bookmarkStart w:id="0" w:name="_GoBack"/>
+      <w:bookmarkEnd w:id="0"/>
+      <w:r>
+        <w:t xml:space="preserve">and at </w:t>
       </w:r>
       <w:r>
         <w:t>http://bridgeslab.github.io/CushingAcromegalyStudy/</w:t>
@@ -9858,21 +9872,7 @@
         <w:rPr>
           <w:b/>
         </w:rPr>
-        <w:t xml:space="preserve">Dexamethasone treatment results in decreased lean mass and </w:t>
-      </w:r>
-      <w:proofErr w:type="gramStart"/>
-      <w:r>
-        <w:rPr>
-          <w:b/>
-        </w:rPr>
-        <w:t>increased</w:t>
-      </w:r>
-      <w:proofErr w:type="gramEnd"/>
-      <w:r>
-        <w:rPr>
-          <w:b/>
-        </w:rPr>
-        <w:t xml:space="preserve"> fat mass in mice</w:t>
+        <w:t>Dexamethasone treatment results in decreased lean mass and increased fat mass in mice</w:t>
       </w:r>
       <w:r>
         <w:rPr>
@@ -10355,7 +10355,6 @@
       <w:pPr>
         <w:spacing w:line="480" w:lineRule="auto"/>
       </w:pPr>
-      <w:bookmarkStart w:id="0" w:name="_GoBack"/>
       <w:r>
         <w:rPr>
           <w:b/>
@@ -10436,7 +10435,6 @@
         <w:t xml:space="preserve"> transcript expression levels.</w:t>
       </w:r>
     </w:p>
-    <w:bookmarkEnd w:id="0"/>
     <w:p>
       <w:pPr>
         <w:spacing w:line="480" w:lineRule="auto"/>
@@ -10894,7 +10892,6 @@
   <w:style w:type="character" w:default="1" w:styleId="DefaultParagraphFont">
     <w:name w:val="Default Paragraph Font"/>
     <w:uiPriority w:val="1"/>
-    <w:semiHidden/>
     <w:unhideWhenUsed/>
   </w:style>
   <w:style w:type="table" w:default="1" w:styleId="TableNormal">
@@ -11367,7 +11364,6 @@
   <w:style w:type="character" w:default="1" w:styleId="DefaultParagraphFont">
     <w:name w:val="Default Paragraph Font"/>
     <w:uiPriority w:val="1"/>
-    <w:semiHidden/>
     <w:unhideWhenUsed/>
   </w:style>
   <w:style w:type="table" w:default="1" w:styleId="TableNormal">
@@ -11959,7 +11955,7 @@
 </file>
 
 <file path=customXml/itemProps1.xml><?xml version="1.0" encoding="utf-8"?>
-<ds:datastoreItem xmlns:ds="http://schemas.openxmlformats.org/officeDocument/2006/customXml" ds:itemID="{6CD26CE6-54FB-DB4C-B168-8A2D2FDBDEC9}">
+<ds:datastoreItem xmlns:ds="http://schemas.openxmlformats.org/officeDocument/2006/customXml" ds:itemID="{2A846CEC-E1D2-F64F-88A5-4BE43B9261F6}">
   <ds:schemaRefs>
     <ds:schemaRef ds:uri="http://schemas.openxmlformats.org/officeDocument/2006/bibliography"/>
   </ds:schemaRefs>

</xml_diff>

<commit_message>
Removed the word trend from the manuscript
</commit_message>
<xml_diff>
--- a/manuscript/Cushing-Manuscript/Hochberg.docx
+++ b/manuscript/Cushing-Manuscript/Hochberg.docx
@@ -2650,8 +2650,6 @@
       <w:r>
         <w:t xml:space="preserve">) </w:t>
       </w:r>
-      <w:bookmarkStart w:id="0" w:name="_GoBack"/>
-      <w:bookmarkEnd w:id="0"/>
       <w:r>
         <w:t xml:space="preserve">and at </w:t>
       </w:r>
@@ -2723,10 +2721,10 @@
         <w:t>cohort there</w:t>
       </w:r>
       <w:r>
-        <w:t xml:space="preserve"> was a trend </w:t>
-      </w:r>
-      <w:r>
-        <w:t>towards elevated</w:t>
+        <w:t xml:space="preserve"> was </w:t>
+      </w:r>
+      <w:r>
+        <w:t>a non-significant elevation in</w:t>
       </w:r>
       <w:r>
         <w:t xml:space="preserve"> </w:t>
@@ -3498,13 +3496,14 @@
         <w:t>cortisol in adipose tissues</w:t>
       </w:r>
       <w:r>
-        <w:t xml:space="preserve">.  We observed a </w:t>
-      </w:r>
-      <w:r>
-        <w:t xml:space="preserve">trend </w:t>
-      </w:r>
-      <w:r>
-        <w:t>towards</w:t>
+        <w:t xml:space="preserve">.  We observed </w:t>
+      </w:r>
+      <w:proofErr w:type="gramStart"/>
+      <w:r>
+        <w:t xml:space="preserve">a </w:t>
+      </w:r>
+      <w:r>
+        <w:t>non-significant</w:t>
       </w:r>
       <w:r>
         <w:t xml:space="preserve"> reduction</w:t>
@@ -3512,6 +3511,7 @@
       <w:r>
         <w:t>s</w:t>
       </w:r>
+      <w:proofErr w:type="gramEnd"/>
       <w:r>
         <w:t xml:space="preserve"> in </w:t>
       </w:r>
@@ -3648,13 +3648,10 @@
         <w:t xml:space="preserve"> expression, a</w:t>
       </w:r>
       <w:r>
-        <w:t>nd a</w:t>
-      </w:r>
-      <w:r>
-        <w:t xml:space="preserve"> trend </w:t>
-      </w:r>
-      <w:r>
-        <w:t>towards</w:t>
+        <w:t xml:space="preserve">nd </w:t>
+      </w:r>
+      <w:r>
+        <w:t>non-significantly</w:t>
       </w:r>
       <w:r>
         <w:t xml:space="preserve"> higher </w:t>
@@ -3674,10 +3671,21 @@
         <w:t>RETN)</w:t>
       </w:r>
       <w:r>
-        <w:t xml:space="preserve"> expression</w:t>
-      </w:r>
-      <w:r>
-        <w:t xml:space="preserve"> </w:t>
+        <w:t xml:space="preserve"> </w:t>
+      </w:r>
+      <w:commentRangeStart w:id="0"/>
+      <w:r>
+        <w:t>expression</w:t>
+      </w:r>
+      <w:r>
+        <w:t xml:space="preserve"> </w:t>
+      </w:r>
+      <w:commentRangeEnd w:id="0"/>
+      <w:r>
+        <w:rPr>
+          <w:rStyle w:val="CommentReference"/>
+        </w:rPr>
+        <w:commentReference w:id="0"/>
       </w:r>
       <w:r>
         <w:t xml:space="preserve">but no significant changes </w:t>
@@ -10532,9 +10540,9 @@
       </w:r>
     </w:p>
     <w:sectPr>
-      <w:headerReference w:type="default" r:id="rId10"/>
-      <w:footerReference w:type="even" r:id="rId11"/>
-      <w:footerReference w:type="default" r:id="rId12"/>
+      <w:headerReference w:type="default" r:id="rId11"/>
+      <w:footerReference w:type="even" r:id="rId12"/>
+      <w:footerReference w:type="default" r:id="rId13"/>
       <w:pgSz w:w="12240" w:h="15840"/>
       <w:pgMar w:top="1440" w:right="1800" w:bottom="1440" w:left="1800" w:header="720" w:footer="720" w:gutter="0"/>
       <w:lnNumType w:countBy="1" w:restart="continuous"/>
@@ -10543,6 +10551,29 @@
     </w:sectPr>
   </w:body>
 </w:document>
+</file>
+
+<file path=word/comments.xml><?xml version="1.0" encoding="utf-8"?>
+<w:comments xmlns:wpc="http://schemas.microsoft.com/office/word/2010/wordprocessingCanvas" xmlns:mo="http://schemas.microsoft.com/office/mac/office/2008/main" xmlns:mc="http://schemas.openxmlformats.org/markup-compatibility/2006" xmlns:mv="urn:schemas-microsoft-com:mac:vml" xmlns:o="urn:schemas-microsoft-com:office:office" xmlns:r="http://schemas.openxmlformats.org/officeDocument/2006/relationships" xmlns:m="http://schemas.openxmlformats.org/officeDocument/2006/math" xmlns:v="urn:schemas-microsoft-com:vml" xmlns:wp14="http://schemas.microsoft.com/office/word/2010/wordprocessingDrawing" xmlns:wp="http://schemas.openxmlformats.org/drawingml/2006/wordprocessingDrawing" xmlns:w10="urn:schemas-microsoft-com:office:word" xmlns:w="http://schemas.openxmlformats.org/wordprocessingml/2006/main" xmlns:w14="http://schemas.microsoft.com/office/word/2010/wordml" xmlns:wpg="http://schemas.microsoft.com/office/word/2010/wordprocessingGroup" xmlns:wpi="http://schemas.microsoft.com/office/word/2010/wordprocessingInk" xmlns:wne="http://schemas.microsoft.com/office/word/2006/wordml" xmlns:wps="http://schemas.microsoft.com/office/word/2010/wordprocessingShape" mc:Ignorable="w14 wp14">
+  <w:comment w:id="0" w:author="Dave Bridges" w:date="2015-04-09T08:40:00Z" w:initials="DB">
+    <w:p>
+      <w:pPr>
+        <w:pStyle w:val="CommentText"/>
+      </w:pPr>
+      <w:r>
+        <w:rPr>
+          <w:rStyle w:val="CommentReference"/>
+        </w:rPr>
+        <w:annotationRef/>
+      </w:r>
+      <w:r>
+        <w:t>Need fold change and q for resistin</w:t>
+      </w:r>
+      <w:bookmarkStart w:id="1" w:name="_GoBack"/>
+      <w:bookmarkEnd w:id="1"/>
+    </w:p>
+  </w:comment>
+</w:comments>
 </file>
 
 <file path=word/endnotes.xml><?xml version="1.0" encoding="utf-8"?>
@@ -10892,6 +10923,7 @@
   <w:style w:type="character" w:default="1" w:styleId="DefaultParagraphFont">
     <w:name w:val="Default Paragraph Font"/>
     <w:uiPriority w:val="1"/>
+    <w:semiHidden/>
     <w:unhideWhenUsed/>
   </w:style>
   <w:style w:type="table" w:default="1" w:styleId="TableNormal">
@@ -11364,6 +11396,7 @@
   <w:style w:type="character" w:default="1" w:styleId="DefaultParagraphFont">
     <w:name w:val="Default Paragraph Font"/>
     <w:uiPriority w:val="1"/>
+    <w:semiHidden/>
     <w:unhideWhenUsed/>
   </w:style>
   <w:style w:type="table" w:default="1" w:styleId="TableNormal">
@@ -11955,7 +11988,7 @@
 </file>
 
 <file path=customXml/itemProps1.xml><?xml version="1.0" encoding="utf-8"?>
-<ds:datastoreItem xmlns:ds="http://schemas.openxmlformats.org/officeDocument/2006/customXml" ds:itemID="{2A846CEC-E1D2-F64F-88A5-4BE43B9261F6}">
+<ds:datastoreItem xmlns:ds="http://schemas.openxmlformats.org/officeDocument/2006/customXml" ds:itemID="{5FF32AC1-2D05-9946-9B21-802A7F027141}">
   <ds:schemaRefs>
     <ds:schemaRef ds:uri="http://schemas.openxmlformats.org/officeDocument/2006/bibliography"/>
   </ds:schemaRefs>

</xml_diff>

<commit_message>
added section on Morgan et al paper issue #54
</commit_message>
<xml_diff>
--- a/manuscript/Cushing-Manuscript/Hochberg.docx
+++ b/manuscript/Cushing-Manuscript/Hochberg.docx
@@ -6167,14 +6167,12 @@
           <w:t xml:space="preserve"> when treated with dexamethasone</w:t>
         </w:r>
       </w:ins>
-      <w:bookmarkStart w:id="19" w:name="_GoBack"/>
-      <w:bookmarkEnd w:id="19"/>
-      <w:ins w:id="20" w:author="Innocence Harvey" w:date="2015-04-15T00:01:00Z">
+      <w:ins w:id="19" w:author="Innocence Harvey" w:date="2015-04-15T00:01:00Z">
         <w:r>
           <w:t>.</w:t>
         </w:r>
       </w:ins>
-      <w:ins w:id="21" w:author="Innocence Harvey" w:date="2015-04-15T00:03:00Z">
+      <w:ins w:id="20" w:author="Innocence Harvey" w:date="2015-04-15T00:03:00Z">
         <w:r>
           <w:t xml:space="preserve">  </w:t>
         </w:r>
@@ -6202,6 +6200,475 @@
       <w:r>
         <w:t xml:space="preserve"> the mice were treated under more controlled conditions.</w:t>
       </w:r>
+      <w:ins w:id="21" w:author="Innocence Harvey" w:date="2015-04-15T00:45:00Z">
+        <w:r>
+          <w:t xml:space="preserve"> A recent</w:t>
+        </w:r>
+        <w:r>
+          <w:t xml:space="preserve"> study</w:t>
+        </w:r>
+      </w:ins>
+      <w:ins w:id="22" w:author="Innocence Harvey" w:date="2015-04-15T00:47:00Z">
+        <w:r>
+          <w:t xml:space="preserve"> involving the </w:t>
+        </w:r>
+      </w:ins>
+      <w:ins w:id="23" w:author="Innocence Harvey" w:date="2015-04-15T00:55:00Z">
+        <w:r>
+          <w:t xml:space="preserve">6-week old </w:t>
+        </w:r>
+      </w:ins>
+      <w:ins w:id="24" w:author="Innocence Harvey" w:date="2015-04-15T00:47:00Z">
+        <w:r>
+          <w:t>c57</w:t>
+        </w:r>
+      </w:ins>
+      <w:ins w:id="25" w:author="Innocence Harvey" w:date="2015-04-15T00:55:00Z">
+        <w:r>
+          <w:t>BL/6J</w:t>
+        </w:r>
+      </w:ins>
+      <w:ins w:id="26" w:author="Innocence Harvey" w:date="2015-04-15T00:47:00Z">
+        <w:r>
+          <w:t xml:space="preserve"> mice</w:t>
+        </w:r>
+      </w:ins>
+      <w:ins w:id="27" w:author="Innocence Harvey" w:date="2015-04-15T00:55:00Z">
+        <w:r>
+          <w:t xml:space="preserve"> treated with 100ug/ml </w:t>
+        </w:r>
+        <w:proofErr w:type="spellStart"/>
+        <w:r>
+          <w:t>corticosterone</w:t>
+        </w:r>
+      </w:ins>
+      <w:proofErr w:type="spellEnd"/>
+      <w:ins w:id="28" w:author="Innocence Harvey" w:date="2015-04-15T01:02:00Z">
+        <w:r>
+          <w:t xml:space="preserve"> (CORT)</w:t>
+        </w:r>
+      </w:ins>
+      <w:ins w:id="29" w:author="Innocence Harvey" w:date="2015-04-15T00:45:00Z">
+        <w:r>
+          <w:t xml:space="preserve"> </w:t>
+        </w:r>
+      </w:ins>
+      <w:ins w:id="30" w:author="Innocence Harvey" w:date="2015-04-15T00:56:00Z">
+        <w:r>
+          <w:t xml:space="preserve">for 5 weeks </w:t>
+        </w:r>
+      </w:ins>
+      <w:ins w:id="31" w:author="Innocence Harvey" w:date="2015-04-15T00:45:00Z">
+        <w:r>
+          <w:t xml:space="preserve">reported </w:t>
+        </w:r>
+      </w:ins>
+      <w:ins w:id="32" w:author="Innocence Harvey" w:date="2015-04-15T01:01:00Z">
+        <w:r>
+          <w:t>no</w:t>
+        </w:r>
+      </w:ins>
+      <w:ins w:id="33" w:author="Innocence Harvey" w:date="2015-04-15T00:58:00Z">
+        <w:r>
+          <w:t xml:space="preserve"> change in </w:t>
+        </w:r>
+        <w:proofErr w:type="spellStart"/>
+        <w:r>
+          <w:t>lipogenic</w:t>
+        </w:r>
+        <w:proofErr w:type="spellEnd"/>
+        <w:r>
+          <w:t xml:space="preserve"> transcripts</w:t>
+        </w:r>
+      </w:ins>
+      <w:ins w:id="34" w:author="Innocence Harvey" w:date="2015-04-15T01:01:00Z">
+        <w:r>
+          <w:t xml:space="preserve"> of </w:t>
+        </w:r>
+        <w:proofErr w:type="spellStart"/>
+        <w:r>
+          <w:rPr>
+            <w:i/>
+            <w:rPrChange w:id="35" w:author="Innocence Harvey" w:date="2015-04-15T01:02:00Z">
+              <w:rPr/>
+            </w:rPrChange>
+          </w:rPr>
+          <w:t>Acaca</w:t>
+        </w:r>
+        <w:proofErr w:type="spellEnd"/>
+        <w:r>
+          <w:rPr>
+            <w:i/>
+            <w:rPrChange w:id="36" w:author="Innocence Harvey" w:date="2015-04-15T01:02:00Z">
+              <w:rPr/>
+            </w:rPrChange>
+          </w:rPr>
+          <w:t xml:space="preserve"> </w:t>
+        </w:r>
+        <w:r>
+          <w:t xml:space="preserve">and </w:t>
+        </w:r>
+        <w:proofErr w:type="spellStart"/>
+        <w:r>
+          <w:rPr>
+            <w:i/>
+            <w:rPrChange w:id="37" w:author="Innocence Harvey" w:date="2015-04-15T01:02:00Z">
+              <w:rPr/>
+            </w:rPrChange>
+          </w:rPr>
+          <w:t>Fasn</w:t>
+        </w:r>
+      </w:ins>
+      <w:proofErr w:type="spellEnd"/>
+      <w:ins w:id="38" w:author="Innocence Harvey" w:date="2015-04-15T00:58:00Z">
+        <w:r>
+          <w:t xml:space="preserve"> in adipose tissue between </w:t>
+        </w:r>
+      </w:ins>
+      <w:ins w:id="39" w:author="Innocence Harvey" w:date="2015-04-15T00:56:00Z">
+        <w:r>
+          <w:t>CORT</w:t>
+        </w:r>
+      </w:ins>
+      <w:ins w:id="40" w:author="Innocence Harvey" w:date="2015-04-15T01:02:00Z">
+        <w:r>
+          <w:t xml:space="preserve"> treated and control mice; however, </w:t>
+        </w:r>
+      </w:ins>
+      <w:ins w:id="41" w:author="Innocence Harvey" w:date="2015-04-15T01:03:00Z">
+        <w:r>
+          <w:rPr>
+            <w:i/>
+          </w:rPr>
+          <w:t>Dgat2</w:t>
+        </w:r>
+        <w:r>
+          <w:t xml:space="preserve"> transcripts were significantly elevated (Morgan et al., 2014).</w:t>
+        </w:r>
+      </w:ins>
+      <w:ins w:id="42" w:author="Innocence Harvey" w:date="2015-04-15T01:04:00Z">
+        <w:r>
+          <w:t xml:space="preserve"> There are several </w:t>
+        </w:r>
+      </w:ins>
+      <w:ins w:id="43" w:author="Innocence Harvey" w:date="2015-04-15T01:05:00Z">
+        <w:r>
+          <w:t>possible</w:t>
+        </w:r>
+      </w:ins>
+      <w:ins w:id="44" w:author="Innocence Harvey" w:date="2015-04-15T01:04:00Z">
+        <w:r>
+          <w:t xml:space="preserve"> </w:t>
+        </w:r>
+      </w:ins>
+      <w:ins w:id="45" w:author="Innocence Harvey" w:date="2015-04-15T01:05:00Z">
+        <w:r>
+          <w:t>reasons why these</w:t>
+        </w:r>
+      </w:ins>
+      <w:ins w:id="46" w:author="Innocence Harvey" w:date="2015-04-15T01:04:00Z">
+        <w:r>
+          <w:t xml:space="preserve"> results are somewhat inconsistent with the present findings</w:t>
+        </w:r>
+      </w:ins>
+      <w:ins w:id="47" w:author="Innocence Harvey" w:date="2015-04-15T01:11:00Z">
+        <w:r>
+          <w:t>,</w:t>
+        </w:r>
+      </w:ins>
+      <w:ins w:id="48" w:author="Innocence Harvey" w:date="2015-04-15T01:05:00Z">
+        <w:r>
+          <w:t xml:space="preserve"> including </w:t>
+        </w:r>
+      </w:ins>
+      <w:ins w:id="49" w:author="Innocence Harvey" w:date="2015-04-15T01:06:00Z">
+        <w:r>
+          <w:t xml:space="preserve">the form </w:t>
+        </w:r>
+      </w:ins>
+      <w:ins w:id="50" w:author="Innocence Harvey" w:date="2015-04-15T01:14:00Z">
+        <w:r>
+          <w:t xml:space="preserve">and dose </w:t>
+        </w:r>
+      </w:ins>
+      <w:ins w:id="51" w:author="Innocence Harvey" w:date="2015-04-15T01:06:00Z">
+        <w:r>
+          <w:t>of glucocorticoids</w:t>
+        </w:r>
+      </w:ins>
+      <w:ins w:id="52" w:author="Innocence Harvey" w:date="2015-04-15T01:07:00Z">
+        <w:r>
+          <w:t xml:space="preserve"> (</w:t>
+        </w:r>
+      </w:ins>
+      <w:ins w:id="53" w:author="Innocence Harvey" w:date="2015-04-15T01:14:00Z">
+        <w:r>
+          <w:t xml:space="preserve">100ug/ml </w:t>
+        </w:r>
+      </w:ins>
+      <w:ins w:id="54" w:author="Innocence Harvey" w:date="2015-04-15T01:07:00Z">
+        <w:r>
+          <w:t>CORT</w:t>
+        </w:r>
+      </w:ins>
+      <w:ins w:id="55" w:author="Innocence Harvey" w:date="2015-04-15T01:13:00Z">
+        <w:r>
+          <w:t xml:space="preserve"> in </w:t>
+        </w:r>
+        <w:proofErr w:type="spellStart"/>
+        <w:r>
+          <w:t>EtOH</w:t>
+        </w:r>
+      </w:ins>
+      <w:proofErr w:type="spellEnd"/>
+      <w:ins w:id="56" w:author="Innocence Harvey" w:date="2015-04-15T01:07:00Z">
+        <w:r>
+          <w:t xml:space="preserve"> vs. </w:t>
+        </w:r>
+      </w:ins>
+      <w:ins w:id="57" w:author="Innocence Harvey" w:date="2015-04-15T01:14:00Z">
+        <w:r>
+          <w:t xml:space="preserve">1mg/kg/d </w:t>
+        </w:r>
+      </w:ins>
+      <w:ins w:id="58" w:author="Innocence Harvey" w:date="2015-04-15T01:07:00Z">
+        <w:r>
+          <w:t>D</w:t>
+        </w:r>
+      </w:ins>
+      <w:ins w:id="59" w:author="Innocence Harvey" w:date="2015-04-15T01:08:00Z">
+        <w:r>
+          <w:t>examethasone</w:t>
+        </w:r>
+      </w:ins>
+      <w:ins w:id="60" w:author="Innocence Harvey" w:date="2015-04-15T01:13:00Z">
+        <w:r>
+          <w:t xml:space="preserve"> in water</w:t>
+        </w:r>
+      </w:ins>
+      <w:ins w:id="61" w:author="Innocence Harvey" w:date="2015-04-15T01:08:00Z">
+        <w:r>
+          <w:t>)</w:t>
+        </w:r>
+      </w:ins>
+      <w:ins w:id="62" w:author="Innocence Harvey" w:date="2015-04-15T01:06:00Z">
+        <w:r>
+          <w:t>, the age of the mice</w:t>
+        </w:r>
+      </w:ins>
+      <w:ins w:id="63" w:author="Innocence Harvey" w:date="2015-04-15T01:08:00Z">
+        <w:r>
+          <w:t xml:space="preserve"> (40d </w:t>
+        </w:r>
+        <w:proofErr w:type="spellStart"/>
+        <w:r>
+          <w:t>vs</w:t>
+        </w:r>
+        <w:proofErr w:type="spellEnd"/>
+        <w:r>
+          <w:t xml:space="preserve"> 70d)</w:t>
+        </w:r>
+      </w:ins>
+      <w:ins w:id="64" w:author="Innocence Harvey" w:date="2015-04-15T01:06:00Z">
+        <w:r>
+          <w:t xml:space="preserve"> and treatment time</w:t>
+        </w:r>
+      </w:ins>
+      <w:ins w:id="65" w:author="Innocence Harvey" w:date="2015-04-15T01:08:00Z">
+        <w:r>
+          <w:t xml:space="preserve"> (5 weeks vs. 12 weeks)</w:t>
+        </w:r>
+      </w:ins>
+      <w:ins w:id="66" w:author="Innocence Harvey" w:date="2015-04-15T01:06:00Z">
+        <w:r>
+          <w:t>. Additionally,</w:t>
+        </w:r>
+      </w:ins>
+      <w:ins w:id="67" w:author="Innocence Harvey" w:date="2015-04-15T01:10:00Z">
+        <w:r>
+          <w:t xml:space="preserve"> it is unclear whether the tissues were taken from fasted or fed animal</w:t>
+        </w:r>
+        <w:r>
+          <w:t xml:space="preserve">s. Form and duration of treatment </w:t>
+        </w:r>
+        <w:r>
+          <w:lastRenderedPageBreak/>
+          <w:t>are considerably the most important differences</w:t>
+        </w:r>
+      </w:ins>
+      <w:ins w:id="68" w:author="Innocence Harvey" w:date="2015-04-15T01:18:00Z">
+        <w:r>
+          <w:t xml:space="preserve"> noted here</w:t>
+        </w:r>
+      </w:ins>
+      <w:ins w:id="69" w:author="Innocence Harvey" w:date="2015-04-15T01:10:00Z">
+        <w:r>
+          <w:t>. Dexamethasone is incredibly potent and highly selective for the glucocorticoid receptor</w:t>
+        </w:r>
+      </w:ins>
+      <w:ins w:id="70" w:author="Innocence Harvey" w:date="2015-04-15T01:21:00Z">
+        <w:r>
+          <w:t xml:space="preserve"> (GR)</w:t>
+        </w:r>
+      </w:ins>
+      <w:ins w:id="71" w:author="Innocence Harvey" w:date="2015-04-15T01:18:00Z">
+        <w:r>
+          <w:t xml:space="preserve"> and since it is an active form of glucocorticoid, local regulation of enzymes such as 11-HSD1/2 is not </w:t>
+        </w:r>
+      </w:ins>
+      <w:ins w:id="72" w:author="Innocence Harvey" w:date="2015-04-15T01:21:00Z">
+        <w:r>
+          <w:t xml:space="preserve">as much of </w:t>
+        </w:r>
+      </w:ins>
+      <w:ins w:id="73" w:author="Innocence Harvey" w:date="2015-04-15T01:18:00Z">
+        <w:r>
+          <w:t>a concern</w:t>
+        </w:r>
+        <w:proofErr w:type="gramStart"/>
+        <w:r>
+          <w:t>;</w:t>
+        </w:r>
+        <w:proofErr w:type="gramEnd"/>
+        <w:r>
+          <w:t xml:space="preserve"> whereas</w:t>
+        </w:r>
+      </w:ins>
+      <w:ins w:id="74" w:author="Innocence Harvey" w:date="2015-04-15T01:21:00Z">
+        <w:r>
+          <w:t>,</w:t>
+        </w:r>
+      </w:ins>
+      <w:ins w:id="75" w:author="Innocence Harvey" w:date="2015-04-15T01:18:00Z">
+        <w:r>
+          <w:t xml:space="preserve"> CORT is not as potent or </w:t>
+        </w:r>
+      </w:ins>
+      <w:ins w:id="76" w:author="Innocence Harvey" w:date="2015-04-15T01:20:00Z">
+        <w:r>
+          <w:t xml:space="preserve">as </w:t>
+        </w:r>
+      </w:ins>
+      <w:ins w:id="77" w:author="Innocence Harvey" w:date="2015-04-15T01:18:00Z">
+        <w:r>
+          <w:t>specific for the GR</w:t>
+        </w:r>
+      </w:ins>
+      <w:ins w:id="78" w:author="Innocence Harvey" w:date="2015-04-15T01:21:00Z">
+        <w:r>
+          <w:t xml:space="preserve"> and is </w:t>
+        </w:r>
+      </w:ins>
+      <w:ins w:id="79" w:author="Innocence Harvey" w:date="2015-04-15T01:22:00Z">
+        <w:r>
+          <w:t>thought to be</w:t>
+        </w:r>
+      </w:ins>
+      <w:ins w:id="80" w:author="Innocence Harvey" w:date="2015-04-15T01:23:00Z">
+        <w:r>
+          <w:t xml:space="preserve"> more</w:t>
+        </w:r>
+      </w:ins>
+      <w:ins w:id="81" w:author="Innocence Harvey" w:date="2015-04-15T01:22:00Z">
+        <w:r>
+          <w:t xml:space="preserve"> subjected to local modulation</w:t>
+        </w:r>
+      </w:ins>
+      <w:ins w:id="82" w:author="Innocence Harvey" w:date="2015-04-15T01:32:00Z">
+        <w:r>
+          <w:t xml:space="preserve"> (cite)</w:t>
+        </w:r>
+      </w:ins>
+      <w:bookmarkStart w:id="83" w:name="_GoBack"/>
+      <w:bookmarkEnd w:id="83"/>
+      <w:ins w:id="84" w:author="Innocence Harvey" w:date="2015-04-15T01:21:00Z">
+        <w:r>
+          <w:t xml:space="preserve">. </w:t>
+        </w:r>
+      </w:ins>
+      <w:ins w:id="85" w:author="Innocence Harvey" w:date="2015-04-15T01:24:00Z">
+        <w:r>
+          <w:t>Increased duration of elevated glucocorticoids</w:t>
+        </w:r>
+      </w:ins>
+      <w:ins w:id="86" w:author="Innocence Harvey" w:date="2015-04-15T01:25:00Z">
+        <w:r>
+          <w:t xml:space="preserve"> may have had a more pronounced effect on the </w:t>
+        </w:r>
+        <w:proofErr w:type="spellStart"/>
+        <w:r>
+          <w:t>lipogenic</w:t>
+        </w:r>
+        <w:proofErr w:type="spellEnd"/>
+        <w:r>
+          <w:t xml:space="preserve"> transcripts as well.</w:t>
+        </w:r>
+      </w:ins>
+      <w:ins w:id="87" w:author="Innocence Harvey" w:date="2015-04-15T01:26:00Z">
+        <w:r>
+          <w:t xml:space="preserve"> Since synthetic glucocorticoid treatment is widely used and often </w:t>
+        </w:r>
+      </w:ins>
+      <w:ins w:id="88" w:author="Innocence Harvey" w:date="2015-04-15T01:27:00Z">
+        <w:r>
+          <w:t>prescribed</w:t>
+        </w:r>
+      </w:ins>
+      <w:ins w:id="89" w:author="Innocence Harvey" w:date="2015-04-15T01:26:00Z">
+        <w:r>
+          <w:t xml:space="preserve"> </w:t>
+        </w:r>
+      </w:ins>
+      <w:ins w:id="90" w:author="Innocence Harvey" w:date="2015-04-15T01:27:00Z">
+        <w:r>
+          <w:t>over a long</w:t>
+        </w:r>
+      </w:ins>
+      <w:ins w:id="91" w:author="Innocence Harvey" w:date="2015-04-15T01:28:00Z">
+        <w:r>
+          <w:t xml:space="preserve"> period of time, and since we found similar</w:t>
+        </w:r>
+      </w:ins>
+      <w:ins w:id="92" w:author="Innocence Harvey" w:date="2015-04-15T01:30:00Z">
+        <w:r>
+          <w:t xml:space="preserve"> differential expression</w:t>
+        </w:r>
+      </w:ins>
+      <w:ins w:id="93" w:author="Innocence Harvey" w:date="2015-04-15T01:28:00Z">
+        <w:r>
+          <w:t xml:space="preserve"> results when comparing human and mouse adipose tissue</w:t>
+        </w:r>
+      </w:ins>
+      <w:ins w:id="94" w:author="Innocence Harvey" w:date="2015-04-15T01:31:00Z">
+        <w:r>
+          <w:t>,</w:t>
+        </w:r>
+      </w:ins>
+      <w:ins w:id="95" w:author="Innocence Harvey" w:date="2015-04-15T01:28:00Z">
+        <w:r>
+          <w:t xml:space="preserve"> we believe the present study </w:t>
+        </w:r>
+      </w:ins>
+      <w:ins w:id="96" w:author="Innocence Harvey" w:date="2015-04-15T01:30:00Z">
+        <w:r>
+          <w:t xml:space="preserve">is </w:t>
+        </w:r>
+      </w:ins>
+      <w:ins w:id="97" w:author="Innocence Harvey" w:date="2015-04-15T01:28:00Z">
+        <w:r>
+          <w:t>applicable</w:t>
+        </w:r>
+      </w:ins>
+      <w:ins w:id="98" w:author="Innocence Harvey" w:date="2015-04-15T01:30:00Z">
+        <w:r>
+          <w:t>.</w:t>
+        </w:r>
+      </w:ins>
+      <w:ins w:id="99" w:author="Innocence Harvey" w:date="2015-04-15T01:28:00Z">
+        <w:r>
+          <w:t xml:space="preserve"> </w:t>
+        </w:r>
+      </w:ins>
     </w:p>
     <w:p>
       <w:pPr>
@@ -6413,704 +6880,701 @@
         <w:t xml:space="preserve">. </w:t>
       </w:r>
       <w:r>
-        <w:t xml:space="preserve">  These findings are </w:t>
-      </w:r>
+        <w:t xml:space="preserve">  These findings are consistent with our observed elevations of </w:t>
+      </w:r>
+      <w:proofErr w:type="spellStart"/>
+      <w:r>
+        <w:t>lipogen</w:t>
+      </w:r>
+      <w:r>
+        <w:t>esis</w:t>
+      </w:r>
+      <w:proofErr w:type="spellEnd"/>
+      <w:r>
+        <w:t xml:space="preserve"> genes in human and mouse subcutaneous adipose tissue.</w:t>
+      </w:r>
+      <w:r>
+        <w:t xml:space="preserve">  In addition to a shift towards lipid storage, we also observed elevated</w:t>
+      </w:r>
+      <w:r>
+        <w:t xml:space="preserve"> expression of glycogen synthesis genes in the Cushing's disease patients</w:t>
+      </w:r>
+      <w:r>
+        <w:t>.</w:t>
+      </w:r>
+    </w:p>
+    <w:p>
+      <w:pPr>
+        <w:spacing w:line="480" w:lineRule="auto"/>
+      </w:pPr>
+    </w:p>
+    <w:p>
+      <w:pPr>
+        <w:spacing w:line="480" w:lineRule="auto"/>
+      </w:pPr>
       <w:r>
         <w:lastRenderedPageBreak/>
-        <w:t xml:space="preserve">consistent with our observed elevations of </w:t>
-      </w:r>
-      <w:proofErr w:type="spellStart"/>
-      <w:r>
-        <w:t>lipogen</w:t>
-      </w:r>
-      <w:r>
-        <w:t>esis</w:t>
-      </w:r>
-      <w:proofErr w:type="spellEnd"/>
-      <w:r>
-        <w:t xml:space="preserve"> genes in human and mouse subcutaneous adipose tissue.</w:t>
-      </w:r>
-      <w:r>
-        <w:t xml:space="preserve">  In addition to a shift towards lipid storage, we also observed elevated</w:t>
-      </w:r>
-      <w:r>
-        <w:t xml:space="preserve"> expression of glycogen synthesis genes in the Cushing's disease patients</w:t>
+        <w:t xml:space="preserve">Muscle wasting is a well </w:t>
+      </w:r>
+      <w:r>
+        <w:t>recognized</w:t>
+      </w:r>
+      <w:r>
+        <w:t xml:space="preserve"> adverse event of e</w:t>
+      </w:r>
+      <w:r>
+        <w:t>xcess glucocorticoids</w:t>
+      </w:r>
+      <w:r>
+        <w:t xml:space="preserve"> caused by both increased muscle proteolysis and decreased protein synthesis </w:t>
+      </w:r>
+      <w:r>
+        <w:fldChar w:fldCharType="begin" w:fldLock="1"/>
+      </w:r>
+      <w:r>
+        <w:instrText>ADDIN CSL_CITATION { "citationItems" : [ { "id" : "ITEM-1", "itemData" : { "DOI" : "10.1210/en.2004-0371", "ISSN" : "0013-7227", "PMID" : "15331573", "abstract" : "In the corpulent James C. Russell corpulent (JCR:LA-cp) rat, hyperinsulinemia leads to induction of lipogenic enzymes via enhanced expression of sterol-regulatory-binding protein (SREBP)-1c. This results in increased hepatic lipid production and hypertriglyceridemia. Information regarding down-regulation of SREBP-1c and lipogenic enzymes by dietary fatty acids in this model is limited. We therefore assessed de novo hepatic lipogenesis and hepatic and plasma lipids in corpulent JCR rats fed diets enriched in olive oil or menhaden oil. Using microarray and Northern analysis, we determined the effect of these diets on expression of mRNA for lipogenic enzymes and other proteins related to lipid metabolism. In corpulent JCR:LA-cp rats, both the olive oil and menhaden oil diets reduced expression of SREBP-1c, with concomitant reductions in hepatic triglyceride content, lipogenesis, and expression of enzymes related to lipid synthesis. Unexpectedly, expression of many peroxisomal proliferator-activated receptor-dependent enzymes mediating fatty acid oxidation was increased in livers of corpulent JCR rats. The menhaden oil diet further increased expression of these enzymes. Induction of SREBP-1c by insulin is dependent on liver x receptor (LXR)alpha. Although hepatic expression of mRNA for LXR itself was not increased in corpulent rats, expression of Cyp7a1, an LXR-responsive gene, was increased, suggesting increased LXR activity. Expression of mRNA encoding fatty acid translocase and ATP-binding cassette subfamily DALD member 3 was also increased in livers of corpulent JCR rats, indicating a potential role for these fatty acid transporters in the pathogenesis of disordered lipid metabolism in obesity. This study clearly demonstrates that substitution of dietary polyunsaturated fatty acid for carbohydrate in the corpulent JCR:LA-cp rat reduces de novo lipogenesis, at least in part, by reducing hepatic expression of SREBP-1c and that strategies directed toward reducing SREBP-1c expression in the liver may mitigate the adverse effects of hyperinsulinemia on hepatic lipid production.", "author" : [ { "dropping-particle" : "", "family" : "Deng", "given" : "Xiong", "non-dropping-particle" : "", "parse-names" : false, "suffix" : "" }, { "dropping-particle" : "", "family" : "Elam", "given" : "Marshall B", "non-dropping-particle" : "", "parse-names" : false, "suffix" : "" }, { "dropping-particle" : "", "family" : "Wilcox", "given" : "Henry G", "non-dropping-particle" : "", "parse-names" : false, "suffix" : "" }, { "dropping-particle" : "", "family" : "Cagen", "given" : "Lauren M", "non-dropping-particle" : "", "parse-names" : false, "suffix" : "" }, { "dropping-particle" : "", "family" : "Park", "given" : "Edwards a", "non-dropping-particle" : "", "parse-names" : false, "suffix" : "" }, { "dropping-particle" : "", "family" : "Raghow", "given" : "Rajendra", "non-dropping-particle" : "", "parse-names" : false, "suffix" : "" }, { "dropping-particle" : "", "family" : "Patel", "given" : "Divyen", "non-dropping-particle" : "", "parse-names" : false, "suffix" : "" }, { "dropping-particle" : "", "family" : "Kumar", "given" : "Poonam", "non-dropping-particle" : "", "parse-names" : false, "suffix" : "" }, { "dropping-particle" : "", "family" : "Sheybani", "given" : "Ali", "non-dropping-particle" : "", "parse-names" : false, "suffix" : "" }, { "dropping-particle" : "", "family" : "Russell", "given" : "James C", "non-dropping-particle" : "", "parse-names" : false, "suffix" : "" } ], "container-title" : "Endocrinology", "id" : "ITEM-1", "issue" : "12", "issued" : { "date-parts" : [ [ "2004", "12" ] ] }, "page" : "5847-61", "title" : "Dietary olive oil and menhaden oil mitigate induction of lipogenesis in hyperinsulinemic corpulent JCR:LA-cp rats: microarray analysis of lipid-related gene expression.", "type" : "article-journal", "volume" : "145" }, "uris" : [ "http://www.mendeley.com/documents/?uuid=14015998-b836-4665-a847-553b91956bf6" ] }, { "id" : "ITEM-2", "itemData" : { "DOI" : "10.1097/01.CCM.0000279194.11328.77", "ISBN" : "0090-3493 (Print) 0090-3493 (Linking)", "ISSN" : "0090-3493", "PMID" : "17713416", "abstract" : "OBJECTIVE: To review glucocorticoid-regulated molecular mechanisms of muscle wasting. DESIGN: Review of recent literature describing the role of glucocorticoids in the regulation of proteolytic mechanisms, transcription factors, and nuclear cofactors in skeletal muscle during various catabolic conditions. MAIN RESULTS: Catabolic doses of glucocorticoids induce muscle atrophy both in vivo and in vitro by stimulating protein breakdown and inhibiting protein synthesis. Signaling pathways that regulate muscle protein synthesis at the translational level are inhibited by glucocorticoids. Glucocorticoids increase the expression and activity of the ubiquitin-proteasome pathway, a major proteolytic mechanism of muscle atrophy. The expression and activity of muscle wasting-related transcription factors, including C/EBPbeta and delta and Forkhead box O 1, 3, and 4, as well as the nuclear cofactor p300, are up-regulated by glucocorticoid excess. CONCLUSIONS: Muscle wasting in various catabolic conditions is, at least in part, regulated by glucocorticoids. The role of glucocorticoids in muscle wasting is complex and reflects regulation at the molecular level of multiple mechanisms influencing both synthesis and degradation of muscle proteins.", "author" : [ { "dropping-particle" : "", "family" : "Menconi", "given" : "Michael", "non-dropping-particle" : "", "parse-names" : false, "suffix" : "" }, { "dropping-particle" : "", "family" : "Fareed", "given" : "Moin", "non-dropping-particle" : "", "parse-names" : false, "suffix" : "" }, { "dropping-particle" : "", "family" : "O'Neal", "given" : "Patrick", "non-dropping-particle" : "", "parse-names" : false, "suffix" : "" }, { "dropping-particle" : "", "family" : "Poylin", "given" : "Vitaliy", "non-dropping-particle" : "", "parse-names" : false, "suffix" : "" }, { "dropping-particle" : "", "family" : "Wei", "given" : "Wei", "non-dropping-particle" : "", "parse-names" : false, "suffix" : "" }, { "dropping-particle" : "", "family" : "Hasselgren", "given" : "Per-Olof", "non-dropping-particle" : "", "parse-names" : false, "suffix" : "" } ], "container-title" : "Critical care medicine", "id" : "ITEM-2", "issued" : { "date-parts" : [ [ "2007" ] ] }, "page" : "S602-S608", "title" : "Role of glucocorticoids in the molecular regulation of muscle wasting.", "type" : "article-journal", "volume" : "35" }, "uris" : [ "http://www.mendeley.com/documents/?uuid=a79d5273-a685-4939-8a84-8c2c8f0d9d7f" ] } ], "mendeley" : { "formattedCitation" : "(Deng &lt;i&gt;et al.&lt;/i&gt; 2004; Menconi &lt;i&gt;et al.&lt;/i&gt; 2007)", "plainTextFormattedCitation" : "(Deng et al. 2004; Menconi et al. 2007)", "previouslyFormattedCitation" : "(Deng &lt;i&gt;et al.&lt;/i&gt; 2004; Menconi &lt;i&gt;et al.&lt;/i&gt; 2007)" }, "properties" : { "noteIndex" : 0 }, "schema" : "https://github.com/citation-style-language/schema/raw/master/csl-citation.json" }</w:instrText>
+      </w:r>
+      <w:r>
+        <w:fldChar w:fldCharType="separate"/>
+      </w:r>
+      <w:r>
+        <w:rPr>
+          <w:noProof/>
+        </w:rPr>
+        <w:t xml:space="preserve">(Deng </w:t>
+      </w:r>
+      <w:r>
+        <w:rPr>
+          <w:i/>
+          <w:noProof/>
+        </w:rPr>
+        <w:t>et al.</w:t>
+      </w:r>
+      <w:r>
+        <w:rPr>
+          <w:noProof/>
+        </w:rPr>
+        <w:t xml:space="preserve"> 2004; Menconi </w:t>
+      </w:r>
+      <w:r>
+        <w:rPr>
+          <w:i/>
+          <w:noProof/>
+        </w:rPr>
+        <w:t>et al.</w:t>
+      </w:r>
+      <w:r>
+        <w:rPr>
+          <w:noProof/>
+        </w:rPr>
+        <w:t xml:space="preserve"> 2007)</w:t>
+      </w:r>
+      <w:r>
+        <w:fldChar w:fldCharType="end"/>
+      </w:r>
+      <w:r>
+        <w:t>. Exposure of r</w:t>
+      </w:r>
+      <w:r>
+        <w:t>ats to glucocorticoids activates</w:t>
+      </w:r>
+      <w:r>
+        <w:t xml:space="preserve"> the musc</w:t>
+      </w:r>
+      <w:r>
+        <w:t>le ubiquitin-</w:t>
+      </w:r>
+      <w:proofErr w:type="spellStart"/>
+      <w:r>
+        <w:t>proteosome</w:t>
+      </w:r>
+      <w:proofErr w:type="spellEnd"/>
+      <w:r>
+        <w:t xml:space="preserve"> system </w:t>
+      </w:r>
+      <w:r>
+        <w:fldChar w:fldCharType="begin" w:fldLock="1"/>
+      </w:r>
+      <w:r>
+        <w:instrText>ADDIN CSL_CITATION { "citationItems" : [ { "id" : "ITEM-1", "itemData" : { "ISSN" : "03636143", "PMID" : "7943291", "abstract" : "In rat muscle metabolic acidosis increases ATP-dependent protein degradation and levels of mRNAs for ubiquitin (Ub) and proteasome subunits. Because adrenalectomy (ADX) abolishes the proteolytic response to acidosis in muscle, we examined whether glucocorticoids (GCs) are necessary for acidosis-induced changes in Ub and proteasome mRNAs in muscles. Total RNA content of the white fiber extensor digitorum longus or mixed fiber gastrocnemius muscles were lowest in muscles of ADX rats given acid plus GCs. In contrast, the abundance of Ub and C2 and C9 proteasome subunits mRNAs were increased in muscles from this group compared with untreated ADX rats or ADX rats given acid or GCs alone. Because total RNA is reduced, the increase in these mRNAs in muscles of ADX rats receiving acid plus GCs provides evidence for a specific activation of the ATP-dependent-Ub-proteasome pathway. Thus, GCs are required but not sufficient to produce the coordinated increase in mRNAs encoding ubiquitin and proteasome subunits occurring in muscles of acidotic rats.", "author" : [ { "dropping-particle" : "", "family" : "Price", "given" : "S R", "non-dropping-particle" : "", "parse-names" : false, "suffix" : "" }, { "dropping-particle" : "", "family" : "England", "given" : "B K", "non-dropping-particle" : "", "parse-names" : false, "suffix" : "" }, { "dropping-particle" : "", "family" : "Bailey", "given" : "J L", "non-dropping-particle" : "", "parse-names" : false, "suffix" : "" }, { "dropping-particle" : "", "family" : "Vreede", "given" : "K", "non-dropping-particle" : "Van", "parse-names" : false, "suffix" : "" }, { "dropping-particle" : "", "family" : "Mitch", "given" : "W E", "non-dropping-particle" : "", "parse-names" : false, "suffix" : "" } ], "container-title" : "The American journal of physiology", "id" : "ITEM-1", "issued" : { "date-parts" : [ [ "1994" ] ] }, "page" : "C955-C960", "title" : "Acidosis and glucocorticoids concomitantly increase ubiquitin and proteasome subunit mRNAs in rat muscle.", "type" : "article-journal", "volume" : "267" }, "uris" : [ "http://www.mendeley.com/documents/?uuid=803927f8-c761-41b4-9eaf-1e2d253e082f" ] }, { "id" : "ITEM-2", "itemData" : { "ISBN" : "0002-9513 (Print) 0002-9513 (Linking)", "ISSN" : "0002-9513", "PMID" : "7682781", "abstract" : "Glucocorticoids are essential for the increase in protein breakdown in skeletal muscle normally seen during fasting. To determine which proteolytic pathway(s) are activated upon fasting, leg muscles from fed and fasted normal rats were incubated under conditions that block or activate different proteolytic systems. After food deprivation (1 day), the nonlysosomal ATP-dependent process increased by 250%, as shown in experiments involving depletion of muscle ATP. Also, the maximal capacity of the lysosomal process increased 60-100%, but no changes occurred in the Ca(2+)-dependent or the residual energy-independent proteolytic processes. In muscles from fasted normal and adrenalectomized (ADX) rats, the protein breakdown sensitive to inhibitors of the lysosomal or Ca(2+)-dependent pathways did not differ. However, the ATP-dependent process was 30% slower in muscles from fasted ADX rats. Administering dexamethasone to these animals or incubating their muscles with dexamethasone reversed this defect. During fasting, when the ATP-dependent process rises, muscles show a two- to threefold increase in levels of ubiquitin (Ub) mRNA. However, muscles of ADX animals failed to show this response. Injecting dexamethasone into the fasted ADX animals increased muscle Ub mRNA within 6 h. Thus glucocorticoids activate the ATP-Ub-dependent proteolytic pathway in fasting apparently by enhancing the expression of components of this system such as Ub.", "author" : [ { "dropping-particle" : "", "family" : "Wing", "given" : "S S", "non-dropping-particle" : "", "parse-names" : false, "suffix" : "" }, { "dropping-particle" : "", "family" : "Goldberg", "given" : "A L", "non-dropping-particle" : "", "parse-names" : false, "suffix" : "" } ], "container-title" : "The American journal of physiology", "id" : "ITEM-2", "issued" : { "date-parts" : [ [ "1993" ] ] }, "page" : "E668-E676", "title" : "Glucocorticoids activate the ATP-ubiquitin-dependent proteolytic system in skeletal muscle during fasting.", "type" : "article-journal", "volume" : "264" }, "uris" : [ "http://www.mendeley.com/documents/?uuid=08ed88a5-63b2-400e-9009-ae4bccd4ed29" ] } ], "mendeley" : { "formattedCitation" : "(Wing &amp; Goldberg 1993; Price &lt;i&gt;et al.&lt;/i&gt; 1994)", "plainTextFormattedCitation" : "(Wing &amp; Goldberg 1993; Price et al. 1994)", "previouslyFormattedCitation" : "(Wing &amp; Goldberg 1993; Price &lt;i&gt;et al.&lt;/i&gt; 1994)" }, "properties" : { "noteIndex" : 0 }, "schema" : "https://github.com/citation-style-language/schema/raw/master/csl-citation.json" }</w:instrText>
+      </w:r>
+      <w:r>
+        <w:fldChar w:fldCharType="separate"/>
+      </w:r>
+      <w:r>
+        <w:rPr>
+          <w:noProof/>
+        </w:rPr>
+        <w:t xml:space="preserve">(Wing &amp; Goldberg 1993; Price </w:t>
+      </w:r>
+      <w:r>
+        <w:rPr>
+          <w:i/>
+          <w:noProof/>
+        </w:rPr>
+        <w:t>et al.</w:t>
+      </w:r>
+      <w:r>
+        <w:rPr>
+          <w:noProof/>
+        </w:rPr>
+        <w:t xml:space="preserve"> 1994)</w:t>
+      </w:r>
+      <w:r>
+        <w:fldChar w:fldCharType="end"/>
+      </w:r>
+      <w:r>
+        <w:t xml:space="preserve">, </w:t>
+      </w:r>
+      <w:r>
+        <w:t>increas</w:t>
+      </w:r>
+      <w:r>
+        <w:t>ing</w:t>
+      </w:r>
+      <w:r>
+        <w:t xml:space="preserve"> muscle expression of </w:t>
+      </w:r>
+      <w:r>
+        <w:t>proteases</w:t>
+      </w:r>
+      <w:r>
+        <w:t xml:space="preserve"> (</w:t>
+      </w:r>
+      <w:proofErr w:type="spellStart"/>
+      <w:r>
+        <w:t>cathepsins</w:t>
+      </w:r>
+      <w:proofErr w:type="spellEnd"/>
+      <w:r>
+        <w:t xml:space="preserve"> B and D, </w:t>
+      </w:r>
+      <w:proofErr w:type="spellStart"/>
+      <w:r>
+        <w:t>calpain</w:t>
+      </w:r>
+      <w:proofErr w:type="spellEnd"/>
+      <w:r>
+        <w:t xml:space="preserve">) </w:t>
+      </w:r>
+      <w:r>
+        <w:t xml:space="preserve">and </w:t>
+      </w:r>
+      <w:r>
+        <w:t>components of th</w:t>
+      </w:r>
+      <w:r>
+        <w:t xml:space="preserve">e ubiquitin-proteasome pathway </w:t>
+      </w:r>
+      <w:r>
+        <w:fldChar w:fldCharType="begin" w:fldLock="1"/>
+      </w:r>
+      <w:r>
+        <w:instrText>ADDIN CSL_CITATION { "citationItems" : [ { "id" : "ITEM-1", "itemData" : { "DOI" : "10.1172/JCI118264", "ISBN" : "0021-9738 (Print)\\r0021-9738 (Linking)", "ISSN" : "00219738", "PMID" : "7593595", "abstract" : "We studied glucocorticoid-induced muscle wasting and subsequent recovery in adult (7-mo-old) and old (22-mo-old) rats, since the increased incidence of various disease states may result in glucocorticoids hypersecretion in aging. Adult and old rats received dexamethasone in their drinking water and were then allowed to recover. Muscle wasting occurred more rapidly in old rats and the recovery of muscle mass was impaired, suggesting that glucocorticoids may be involved in the emergence of muscle atrophy with advancing age. According to measurements in incubated epitrochlearis muscles, dexamethasone-induced muscle wasting mainly resulted from increased protein breakdown in the adult, but from depressed protein synthesis in the aged animal. Increased expression of cathepsin D, m-calpain, and ubiquitin was observed in the muscles from both dexamethasone-treated adult and old rats. By contrast, the disappearance of the stimulatory effect of glucocorticoids on protein break-down in aging occurred along with a loss of ability of steroids to enhance the expression of the 14-kD ubiquitin carrier protein E2, which is involved in protein substrates ubiquitinylation, and of subunits of the 20 S proteasome (the proteolytic core of the 26 S proteasome that degrades ubiquitin conjugates). Thus, if glucocorticoids play any role in the progressive muscle atrophy seen in aging, this is unlikely to result from an activation of the ubiquitin-proteasome proteolytic pathway.", "author" : [ { "dropping-particle" : "", "family" : "Dardevet", "given" : "D.", "non-dropping-particle" : "", "parse-names" : false, "suffix" : "" }, { "dropping-particle" : "", "family" : "Sornet", "given" : "C.", "non-dropping-particle" : "", "parse-names" : false, "suffix" : "" }, { "dropping-particle" : "", "family" : "Taillandier", "given" : "D.", "non-dropping-particle" : "", "parse-names" : false, "suffix" : "" }, { "dropping-particle" : "", "family" : "Savary", "given" : "I.", "non-dropping-particle" : "", "parse-names" : false, "suffix" : "" }, { "dropping-particle" : "", "family" : "Attaix", "given" : "D.", "non-dropping-particle" : "", "parse-names" : false, "suffix" : "" }, { "dropping-particle" : "", "family" : "Grizard", "given" : "J.", "non-dropping-particle" : "", "parse-names" : false, "suffix" : "" } ], "container-title" : "Journal of Clinical Investigation", "id" : "ITEM-1", "issued" : { "date-parts" : [ [ "1995" ] ] }, "page" : "2113-2119", "title" : "Sensitivity and protein turnover response to glucocorticoids are different in skeletal muscle from adult and old rats. Lack of regulation of the ubiquitin-proteasome proteolytic pathway in aging", "type" : "article-journal", "volume" : "96" }, "uris" : [ "http://www.mendeley.com/documents/?uuid=9061ed6a-b0e8-4740-8bce-64a6bf998c59" ] } ], "mendeley" : { "formattedCitation" : "(Dardevet &lt;i&gt;et al.&lt;/i&gt; 1995)", "plainTextFormattedCitation" : "(Dardevet et al. 1995)", "previouslyFormattedCitation" : "(Dardevet &lt;i&gt;et al.&lt;/i&gt; 1995)" }, "properties" : { "noteIndex" : 0 }, "schema" : "https://github.com/citation-style-language/schema/raw/master/csl-citation.json" }</w:instrText>
+      </w:r>
+      <w:r>
+        <w:fldChar w:fldCharType="separate"/>
+      </w:r>
+      <w:r>
+        <w:rPr>
+          <w:noProof/>
+        </w:rPr>
+        <w:t xml:space="preserve">(Dardevet </w:t>
+      </w:r>
+      <w:r>
+        <w:rPr>
+          <w:i/>
+          <w:noProof/>
+        </w:rPr>
+        <w:t>et al.</w:t>
+      </w:r>
+      <w:r>
+        <w:rPr>
+          <w:noProof/>
+        </w:rPr>
+        <w:t xml:space="preserve"> 1995)</w:t>
+      </w:r>
+      <w:r>
+        <w:fldChar w:fldCharType="end"/>
+      </w:r>
+      <w:r>
+        <w:t xml:space="preserve"> </w:t>
+      </w:r>
+      <w:r>
+        <w:t>along</w:t>
+      </w:r>
+      <w:r>
+        <w:t xml:space="preserve"> </w:t>
+      </w:r>
+      <w:r>
+        <w:t xml:space="preserve">with </w:t>
+      </w:r>
+      <w:r>
+        <w:t>inhibition o</w:t>
+      </w:r>
+      <w:r>
+        <w:t>f muscl</w:t>
+      </w:r>
+      <w:r>
+        <w:t xml:space="preserve">e protein synthesis </w:t>
+      </w:r>
+      <w:r>
+        <w:fldChar w:fldCharType="begin" w:fldLock="1"/>
+      </w:r>
+      <w:r>
+        <w:instrText>ADDIN CSL_CITATION { "citationItems" : [ { "id" : "ITEM-1", "itemData" : { "ISSN" : "0193-1849", "PMID" : "11254463", "abstract" : "Glucocorticoids inhibit protein synthesis in muscle. In contrast, insulin and amino acids exert anabolic actions that arise in part from their ability to phosphorylate ribosomal p70 S6-kinase (p70(S6k)) and eukaryotic initiation factor (eIF)4E binding protein (BP)1 (PHAS-I), proteins that regulate translation initiation. Whether glucocorticoids interfere with this action was examined by giving rats either dexamethasone (DEX, 300 microg. kg(-1). day(-1), n = 10) or saline (n = 10) for 5 days. We then measured the phosphorylation of PHAS-I and p70(S6k) in rectus muscle biopsies taken before and at the end of a 180-min infusion of either insulin (10 mU. min(-1). kg(-1) euglycemic insulin clamp, n = 5 for both DEX- and saline-treated groups) or a balanced amino acid mixture (n = 5 for each group also). Protein synthesis was also measured during the infusion period. The results were that DEX-treated rats had higher fasting insulin, slower glucose disposal, less lean body mass, and decreased protein synthetic rates during insulin or amino acid infusion (P &lt; 0.05 each). DEX did not affect basal PHAS-I or p70(S6k) phosphorylation but blocked insulin-stimulated phosphorylation of PHAS-I- and amino acid-stimulated phosphorylation of both PHAS-I and p70(S6k) (P &lt; 0.01, for each). DEX also increased muscle PHAS-I concentration. These effects can, in part, explain glucocorticoid-induced muscle wasting.", "author" : [ { "dropping-particle" : "", "family" : "Long", "given" : "W", "non-dropping-particle" : "", "parse-names" : false, "suffix" : "" }, { "dropping-particle" : "", "family" : "Wei", "given" : "L", "non-dropping-particle" : "", "parse-names" : false, "suffix" : "" }, { "dropping-particle" : "", "family" : "Barrett", "given" : "E J", "non-dropping-particle" : "", "parse-names" : false, "suffix" : "" } ], "container-title" : "American journal of physiology. Endocrinology and metabolism", "id" : "ITEM-1", "issued" : { "date-parts" : [ [ "2001" ] ] }, "page" : "E570-E575", "title" : "Dexamethasone inhibits the stimulation of muscle protein synthesis and PHAS-I and p70 S6-kinase phosphorylation.", "type" : "article-journal", "volume" : "280" }, "uris" : [ "http://www.mendeley.com/documents/?uuid=40535472-3885-4345-a1a9-88f878c02f61" ] } ], "mendeley" : { "formattedCitation" : "(Long &lt;i&gt;et al.&lt;/i&gt; 2001)", "plainTextFormattedCitation" : "(Long et al. 2001)", "previouslyFormattedCitation" : "(Long &lt;i&gt;et al.&lt;/i&gt; 2001)" }, "properties" : { "noteIndex" : 0 }, "schema" : "https://github.com/citation-style-language/schema/raw/master/csl-citation.json" }</w:instrText>
+      </w:r>
+      <w:r>
+        <w:fldChar w:fldCharType="separate"/>
+      </w:r>
+      <w:r>
+        <w:rPr>
+          <w:noProof/>
+        </w:rPr>
+        <w:t xml:space="preserve">(Long </w:t>
+      </w:r>
+      <w:r>
+        <w:rPr>
+          <w:i/>
+          <w:noProof/>
+        </w:rPr>
+        <w:t>et al.</w:t>
+      </w:r>
+      <w:r>
+        <w:rPr>
+          <w:noProof/>
+        </w:rPr>
+        <w:t xml:space="preserve"> 2001)</w:t>
+      </w:r>
+      <w:r>
+        <w:fldChar w:fldCharType="end"/>
+      </w:r>
+      <w:r>
+        <w:t xml:space="preserve">. </w:t>
+      </w:r>
+      <w:r>
+        <w:t xml:space="preserve">A study in healthy humans </w:t>
+      </w:r>
+      <w:r>
+        <w:t>also</w:t>
+      </w:r>
+      <w:r>
+        <w:t xml:space="preserve"> found that prednisone</w:t>
+      </w:r>
+      <w:r>
+        <w:t xml:space="preserve"> (a synthetic corticosteroid)</w:t>
+      </w:r>
+      <w:r>
+        <w:t xml:space="preserve"> increases </w:t>
+      </w:r>
+      <w:proofErr w:type="spellStart"/>
+      <w:r>
+        <w:t>leucine</w:t>
+      </w:r>
+      <w:proofErr w:type="spellEnd"/>
+      <w:r>
+        <w:t xml:space="preserve"> oxidation </w:t>
+      </w:r>
+      <w:r>
+        <w:t xml:space="preserve">supporting our observation of </w:t>
+      </w:r>
+      <w:r>
+        <w:t xml:space="preserve">elevated amino acid catabolic genes </w:t>
+      </w:r>
+      <w:r>
+        <w:fldChar w:fldCharType="begin" w:fldLock="1"/>
+      </w:r>
+      <w:r>
+        <w:instrText>ADDIN CSL_CITATION { "citationItems" : [ { "id" : "ITEM-1", "itemData" : { "ISSN" : "00029513", "PMID" : "2596599", "abstract" : "High-dose glucocorticoid treatment results in protein wasting. To determine whether such therapy affects leucine oxidation in the postabsorptive state and the disposal of dietary amino acids, eight normal subjects were studied twice in random order, once after 5 days of prednisone (20 mg three times daily) and on a second occasion without prednisone as a control. In the postabsorptive state prednisone therapy increased (P less than 0.05) plasma concentrations of leucine, alpha-ketoisocaproate, glucose, insulin, and C-peptide, as well as leucine carbon flux and oxidation calculated by means of isotope dilution techniques and [1-13C]leucine. During infusion of a chemically defined meal, total leucine carbon flux and oxidation increased similarly on both study days, but leucine oxidation was greater (P less than 0.01) during prednisone treatment; net leucine balance became positive on the control day but remained negative or zero on the prednisone study day despite higher (P less than 0.05) plasma insulin concentrations. These studies demonstrate that high-dose glucocorticoid treatment impairs the balance of the essential amino acid leucine in both the postabsorptive and absorptive states in humans.", "author" : [ { "dropping-particle" : "", "family" : "Beaufrere", "given" : "B", "non-dropping-particle" : "", "parse-names" : false, "suffix" : "" }, { "dropping-particle" : "", "family" : "Horber", "given" : "F F", "non-dropping-particle" : "", "parse-names" : false, "suffix" : "" }, { "dropping-particle" : "", "family" : "Schwenk", "given" : "W F", "non-dropping-particle" : "", "parse-names" : false, "suffix" : "" }, { "dropping-particle" : "", "family" : "Marsh", "given" : "H M", "non-dropping-particle" : "", "parse-names" : false, "suffix" : "" }, { "dropping-particle" : "", "family" : "Matthews", "given" : "D", "non-dropping-particle" : "", "parse-names" : false, "suffix" : "" }, { "dropping-particle" : "", "family" : "Gerich", "given" : "J E", "non-dropping-particle" : "", "parse-names" : false, "suffix" : "" }, { "dropping-particle" : "", "family" : "Haymond", "given" : "M W", "non-dropping-particle" : "", "parse-names" : false, "suffix" : "" } ], "container-title" : "The American journal of physiology", "id" : "ITEM-1", "issued" : { "date-parts" : [ [ "1989" ] ] }, "number-of-pages" : "E712-E721", "title" : "Glucocorticosteroids increase leucine oxidation and impair leucine balance in humans.", "type" : "report", "volume" : "257" }, "uris" : [ "http://www.mendeley.com/documents/?uuid=a57b7e77-b8d0-4343-a2de-6c1220f639b0" ] } ], "mendeley" : { "formattedCitation" : "(Beaufrere &lt;i&gt;et al.&lt;/i&gt; 1989)", "plainTextFormattedCitation" : "(Beaufrere et al. 1989)", "previouslyFormattedCitation" : "(Beaufrere &lt;i&gt;et al.&lt;/i&gt; 1989)" }, "properties" : { "noteIndex" : 0 }, "schema" : "https://github.com/citation-style-language/schema/raw/master/csl-citation.json" }</w:instrText>
+      </w:r>
+      <w:r>
+        <w:fldChar w:fldCharType="separate"/>
+      </w:r>
+      <w:r>
+        <w:rPr>
+          <w:noProof/>
+        </w:rPr>
+        <w:t xml:space="preserve">(Beaufrere </w:t>
+      </w:r>
+      <w:r>
+        <w:rPr>
+          <w:i/>
+          <w:noProof/>
+        </w:rPr>
+        <w:t>et al.</w:t>
+      </w:r>
+      <w:r>
+        <w:rPr>
+          <w:noProof/>
+        </w:rPr>
+        <w:t xml:space="preserve"> 1989)</w:t>
+      </w:r>
+      <w:r>
+        <w:fldChar w:fldCharType="end"/>
+      </w:r>
+      <w:r>
+        <w:t xml:space="preserve">.  </w:t>
+      </w:r>
+      <w:r>
+        <w:t xml:space="preserve">We found higher expression of both </w:t>
+      </w:r>
+      <w:proofErr w:type="spellStart"/>
+      <w:r>
+        <w:t>prote</w:t>
+      </w:r>
+      <w:r>
+        <w:t>a</w:t>
+      </w:r>
+      <w:r>
+        <w:t>som</w:t>
+      </w:r>
+      <w:r>
+        <w:t>al</w:t>
+      </w:r>
+      <w:proofErr w:type="spellEnd"/>
+      <w:r>
+        <w:t xml:space="preserve"> and the </w:t>
+      </w:r>
+      <w:r>
+        <w:t>amino acid degradation</w:t>
+      </w:r>
+      <w:r>
+        <w:t xml:space="preserve"> pathways</w:t>
+      </w:r>
+      <w:r>
+        <w:t xml:space="preserve"> in adipose tissue</w:t>
+      </w:r>
+      <w:r>
+        <w:t xml:space="preserve">, suggesting that a similar induction occurs in adipose tissue </w:t>
+      </w:r>
+      <w:r>
+        <w:t xml:space="preserve">from our </w:t>
+      </w:r>
+      <w:r>
+        <w:t>Cushi</w:t>
+      </w:r>
+      <w:r>
+        <w:t>ng's disease</w:t>
+      </w:r>
+      <w:r>
+        <w:t xml:space="preserve"> </w:t>
+      </w:r>
+      <w:r>
+        <w:t>subjects</w:t>
+      </w:r>
+      <w:r>
+        <w:t xml:space="preserve">.  </w:t>
+      </w:r>
+      <w:r>
+        <w:t xml:space="preserve">We also observe elevations in </w:t>
+      </w:r>
+      <w:proofErr w:type="spellStart"/>
+      <w:r>
+        <w:t>lysosomal</w:t>
+      </w:r>
+      <w:proofErr w:type="spellEnd"/>
+      <w:r>
+        <w:t xml:space="preserve"> genes, though these </w:t>
+      </w:r>
+      <w:r>
+        <w:t xml:space="preserve">changes </w:t>
+      </w:r>
+      <w:r>
+        <w:t xml:space="preserve">appear to be restricted to obese Cushing’s </w:t>
+      </w:r>
+      <w:r>
+        <w:t xml:space="preserve">disease </w:t>
+      </w:r>
+      <w:r>
+        <w:t xml:space="preserve">patients.  </w:t>
+      </w:r>
+      <w:r>
+        <w:t xml:space="preserve">The </w:t>
+      </w:r>
+      <w:r>
+        <w:t xml:space="preserve">metabolic </w:t>
+      </w:r>
+      <w:r>
+        <w:t>relevance of activated proteolysis in adipose</w:t>
+      </w:r>
+      <w:r>
+        <w:t xml:space="preserve"> tissue</w:t>
+      </w:r>
+      <w:r>
+        <w:t xml:space="preserve"> </w:t>
+      </w:r>
+      <w:r>
+        <w:t xml:space="preserve">has not been widely explored and </w:t>
+      </w:r>
+      <w:r>
+        <w:t>warrants further study.</w:t>
+      </w:r>
+    </w:p>
+    <w:p>
+      <w:pPr>
+        <w:spacing w:line="480" w:lineRule="auto"/>
+      </w:pPr>
+    </w:p>
+    <w:p>
+      <w:pPr>
+        <w:spacing w:line="480" w:lineRule="auto"/>
+      </w:pPr>
+      <w:r>
+        <w:t xml:space="preserve">There are several limitations to our evaluation of insulin sensitivity in this study.  One aspect is that </w:t>
+      </w:r>
+      <w:r>
+        <w:t xml:space="preserve">two of the three </w:t>
+      </w:r>
+      <w:r>
+        <w:t xml:space="preserve">patients with Cushing’s syndrome </w:t>
+      </w:r>
+      <w:r>
+        <w:t xml:space="preserve">and diabetes were treated with </w:t>
+      </w:r>
+      <w:proofErr w:type="spellStart"/>
+      <w:r>
+        <w:t>antidiabetic</w:t>
+      </w:r>
+      <w:proofErr w:type="spellEnd"/>
+      <w:r>
+        <w:t xml:space="preserve"> medications.</w:t>
+      </w:r>
+      <w:r>
+        <w:t xml:space="preserve">   Secondly, it is possible that insulin resistance in these </w:t>
+      </w:r>
+      <w:r>
+        <w:t>subjects</w:t>
+      </w:r>
+      <w:r>
+        <w:t xml:space="preserve">/mice </w:t>
+      </w:r>
+      <w:r>
+        <w:t xml:space="preserve">is </w:t>
+      </w:r>
+      <w:r>
+        <w:t xml:space="preserve">mainly due to muscle or liver insulin resistance and that adipose tissue may respond to insulin in a relatively normal fashion.  </w:t>
+      </w:r>
+      <w:r>
+        <w:t xml:space="preserve">Glucocorticoid-induced insulin resistance is thought to </w:t>
+      </w:r>
+      <w:r>
+        <w:t>b</w:t>
+      </w:r>
+      <w:r>
+        <w:t>e mostly secondary to the increase in free fatty acids caused by the indu</w:t>
+      </w:r>
+      <w:r>
+        <w:t xml:space="preserve">ction of lipolysis </w:t>
+      </w:r>
+      <w:r>
+        <w:fldChar w:fldCharType="begin" w:fldLock="1"/>
+      </w:r>
+      <w:r>
+        <w:instrText>ADDIN CSL_CITATION { "citationItems" : [ { "id" : "ITEM-1", "itemData" : { "DOI" : "10.1016/j.ecl.2013.10.005", "ISBN" : "9780323287043", "ISSN" : "08898529", "PMID" : "24582093", "abstract" : "Glucocorticoids (GCs) are critical in the regulation of the stress response, inflammation and energy homeostasis. Excessive GC exposure results in whole-body insulin resistance, obesity, cardiovascular disease, and ultimately decreased survival, despite their potent anti-inflammatory effects. This apparent paradox may be explained by the complex actions of GCs on adipose tissue functionality. The wide prevalence of oral GC therapy makes their adverse systemic effects an important yet incompletely understood clinical problem. This article reviews the mechanisms by which supraphysiologic GC exposure promotes insulin resistance, focusing in particular on the effects on adipose tissue function and lipid metabolism. ?? 2014 Elsevier Inc.", "author" : [ { "dropping-particle" : "", "family" : "Geer", "given" : "Eliza B.", "non-dropping-particle" : "", "parse-names" : false, "suffix" : "" }, { "dropping-particle" : "", "family" : "Islam", "given" : "Julie", "non-dropping-particle" : "", "parse-names" : false, "suffix" : "" }, { "dropping-particle" : "", "family" : "Buettner", "given" : "Christoph", "non-dropping-particle" : "", "parse-names" : false, "suffix" : "" } ], "container-title" : "Endocrinology and Metabolism Clinics of North America", "id" : "ITEM-1", "issued" : { "date-parts" : [ [ "2014" ] ] }, "page" : "75-102", "title" : "Mechanisms of glucocorticoid-induced insulin resistance: Focus on adipose tissue function and lipid metabolism", "type" : "article", "volume" : "43" }, "uris" : [ "http://www.mendeley.com/documents/?uuid=69ad0485-a672-4e63-84c3-f50d46853ff9" ] } ], "mendeley" : { "formattedCitation" : "(Geer &lt;i&gt;et al.&lt;/i&gt; 2014)", "plainTextFormattedCitation" : "(Geer et al. 2014)", "previouslyFormattedCitation" : "(Geer &lt;i&gt;et al.&lt;/i&gt; 2014)" }, "properties" : { "noteIndex" : 0 }, "schema" : "https://github.com/citation-style-language/schema/raw/master/csl-citation.json" }</w:instrText>
+      </w:r>
+      <w:r>
+        <w:fldChar w:fldCharType="separate"/>
+      </w:r>
+      <w:r>
+        <w:rPr>
+          <w:noProof/>
+        </w:rPr>
+        <w:t xml:space="preserve">(Geer </w:t>
+      </w:r>
+      <w:r>
+        <w:rPr>
+          <w:i/>
+          <w:noProof/>
+        </w:rPr>
+        <w:t>et al.</w:t>
+      </w:r>
+      <w:r>
+        <w:rPr>
+          <w:noProof/>
+        </w:rPr>
+        <w:t xml:space="preserve"> 2014)</w:t>
+      </w:r>
+      <w:r>
+        <w:fldChar w:fldCharType="end"/>
+      </w:r>
+      <w:r>
+        <w:t xml:space="preserve">. </w:t>
+      </w:r>
+      <w:r>
+        <w:lastRenderedPageBreak/>
+        <w:t>Results from a recent study suggest that glucocorticoids do not induce insulin resistance in subcutan</w:t>
+      </w:r>
+      <w:r>
+        <w:t>e</w:t>
+      </w:r>
+      <w:r>
+        <w:t xml:space="preserve">ous adipose tissue </w:t>
+      </w:r>
+      <w:r>
+        <w:rPr>
+          <w:i/>
+        </w:rPr>
+        <w:t>in vivo</w:t>
+      </w:r>
+      <w:r>
+        <w:t xml:space="preserve"> in healthy subjects </w:t>
+      </w:r>
+      <w:r>
+        <w:fldChar w:fldCharType="begin" w:fldLock="1"/>
+      </w:r>
+      <w:r>
+        <w:instrText>ADDIN CSL_CITATION { "citationItems" : [ { "id" : "ITEM-1", "itemData" : { "DOI" : "10.1210/jc.2012-3523", "ISBN" : "1945-7197 (Electronic)\r0021-972X (Linking)", "ISSN" : "1945-7197", "PMID" : "23426618", "abstract" : "It is widely believed that glucocorticoids cause insulin resistance in all tissues. We have previously demonstrated that glucocorticoids cause insulin sensitization in human adipose tissue in vitro and induce insulin resistance in skeletal muscle.", "author" : [ { "dropping-particle" : "", "family" : "Hazlehurst", "given" : "Jonathan M", "non-dropping-particle" : "", "parse-names" : false, "suffix" : "" }, { "dropping-particle" : "", "family" : "Gathercole", "given" : "Laura L", "non-dropping-particle" : "", "parse-names" : false, "suffix" : "" }, { "dropping-particle" : "", "family" : "Nasiri", "given" : "Maryam", "non-dropping-particle" : "", "parse-names" : false, "suffix" : "" }, { "dropping-particle" : "", "family" : "Armstrong", "given" : "Matthew J", "non-dropping-particle" : "", "parse-names" : false, "suffix" : "" }, { "dropping-particle" : "", "family" : "Borrows", "given" : "Sarah", "non-dropping-particle" : "", "parse-names" : false, "suffix" : "" }, { "dropping-particle" : "", "family" : "Yu", "given" : "Jinglei", "non-dropping-particle" : "", "parse-names" : false, "suffix" : "" }, { "dropping-particle" : "", "family" : "Wagenmakers", "given" : "Anton J M", "non-dropping-particle" : "", "parse-names" : false, "suffix" : "" }, { "dropping-particle" : "", "family" : "Stewart", "given" : "Paul M", "non-dropping-particle" : "", "parse-names" : false, "suffix" : "" }, { "dropping-particle" : "", "family" : "Tomlinson", "given" : "Jeremy W", "non-dropping-particle" : "", "parse-names" : false, "suffix" : "" } ], "container-title" : "The Journal of clinical endocrinology and metabolism", "id" : "ITEM-1", "issue" : "April 2013", "issued" : { "date-parts" : [ [ "2013" ] ] }, "page" : "1631-40", "title" : "Glucocorticoids fail to cause insulin resistance in human subcutaneous adipose tissue in vivo.", "type" : "article-journal", "volume" : "98" }, "uris" : [ "http://www.mendeley.com/documents/?uuid=302b0b5f-1fa3-454e-b806-9f1cf2ffc10b" ] } ], "mendeley" : { "formattedCitation" : "(Hazlehurst &lt;i&gt;et al.&lt;/i&gt; 2013)", "plainTextFormattedCitation" : "(Hazlehurst et al. 2013)", "previouslyFormattedCitation" : "(Hazlehurst &lt;i&gt;et al.&lt;/i&gt; 2013)" }, "properties" : { "noteIndex" : 0 }, "schema" : "https://github.com/citation-style-language/schema/raw/master/csl-citation.json" }</w:instrText>
+      </w:r>
+      <w:r>
+        <w:fldChar w:fldCharType="separate"/>
+      </w:r>
+      <w:r>
+        <w:rPr>
+          <w:noProof/>
+        </w:rPr>
+        <w:t xml:space="preserve">(Hazlehurst </w:t>
+      </w:r>
+      <w:r>
+        <w:rPr>
+          <w:i/>
+          <w:noProof/>
+        </w:rPr>
+        <w:t>et al.</w:t>
+      </w:r>
+      <w:r>
+        <w:rPr>
+          <w:noProof/>
+        </w:rPr>
+        <w:t xml:space="preserve"> 2013)</w:t>
+      </w:r>
+      <w:r>
+        <w:fldChar w:fldCharType="end"/>
+      </w:r>
+      <w:r>
+        <w:t>, suggesting that peripheral insulin resistance may not occur in adipocytes</w:t>
+      </w:r>
+      <w:r>
+        <w:t xml:space="preserve"> and that whole-body insulin resistance may primarily occur in muscle and liver tissues</w:t>
       </w:r>
       <w:r>
         <w:t>.</w:t>
       </w:r>
-    </w:p>
-    <w:p>
-      <w:pPr>
-        <w:spacing w:line="480" w:lineRule="auto"/>
-      </w:pPr>
-    </w:p>
-    <w:p>
-      <w:pPr>
-        <w:spacing w:line="480" w:lineRule="auto"/>
-      </w:pPr>
-      <w:r>
-        <w:t xml:space="preserve">Muscle wasting is a well </w:t>
-      </w:r>
-      <w:r>
-        <w:t>recognized</w:t>
-      </w:r>
-      <w:r>
-        <w:t xml:space="preserve"> adverse event of e</w:t>
-      </w:r>
-      <w:r>
-        <w:t>xcess glucocorticoids</w:t>
-      </w:r>
-      <w:r>
-        <w:t xml:space="preserve"> caused by both increased muscle proteolysis and decreased protein synthesis </w:t>
-      </w:r>
-      <w:r>
-        <w:fldChar w:fldCharType="begin" w:fldLock="1"/>
-      </w:r>
-      <w:r>
-        <w:instrText>ADDIN CSL_CITATION { "citationItems" : [ { "id" : "ITEM-1", "itemData" : { "DOI" : "10.1210/en.2004-0371", "ISSN" : "0013-7227", "PMID" : "15331573", "abstract" : "In the corpulent James C. Russell corpulent (JCR:LA-cp) rat, hyperinsulinemia leads to induction of lipogenic enzymes via enhanced expression of sterol-regulatory-binding protein (SREBP)-1c. This results in increased hepatic lipid production and hypertriglyceridemia. Information regarding down-regulation of SREBP-1c and lipogenic enzymes by dietary fatty acids in this model is limited. We therefore assessed de novo hepatic lipogenesis and hepatic and plasma lipids in corpulent JCR rats fed diets enriched in olive oil or menhaden oil. Using microarray and Northern analysis, we determined the effect of these diets on expression of mRNA for lipogenic enzymes and other proteins related to lipid metabolism. In corpulent JCR:LA-cp rats, both the olive oil and menhaden oil diets reduced expression of SREBP-1c, with concomitant reductions in hepatic triglyceride content, lipogenesis, and expression of enzymes related to lipid synthesis. Unexpectedly, expression of many peroxisomal proliferator-activated receptor-dependent enzymes mediating fatty acid oxidation was increased in livers of corpulent JCR rats. The menhaden oil diet further increased expression of these enzymes. Induction of SREBP-1c by insulin is dependent on liver x receptor (LXR)alpha. Although hepatic expression of mRNA for LXR itself was not increased in corpulent rats, expression of Cyp7a1, an LXR-responsive gene, was increased, suggesting increased LXR activity. Expression of mRNA encoding fatty acid translocase and ATP-binding cassette subfamily DALD member 3 was also increased in livers of corpulent JCR rats, indicating a potential role for these fatty acid transporters in the pathogenesis of disordered lipid metabolism in obesity. This study clearly demonstrates that substitution of dietary polyunsaturated fatty acid for carbohydrate in the corpulent JCR:LA-cp rat reduces de novo lipogenesis, at least in part, by reducing hepatic expression of SREBP-1c and that strategies directed toward reducing SREBP-1c expression in the liver may mitigate the adverse effects of hyperinsulinemia on hepatic lipid production.", "author" : [ { "dropping-particle" : "", "family" : "Deng", "given" : "Xiong", "non-dropping-particle" : "", "parse-names" : false, "suffix" : "" }, { "dropping-particle" : "", "family" : "Elam", "given" : "Marshall B", "non-dropping-particle" : "", "parse-names" : false, "suffix" : "" }, { "dropping-particle" : "", "family" : "Wilcox", "given" : "Henry G", "non-dropping-particle" : "", "parse-names" : false, "suffix" : "" }, { "dropping-particle" : "", "family" : "Cagen", "given" : "Lauren M", "non-dropping-particle" : "", "parse-names" : false, "suffix" : "" }, { "dropping-particle" : "", "family" : "Park", "given" : "Edwards a", "non-dropping-particle" : "", "parse-names" : false, "suffix" : "" }, { "dropping-particle" : "", "family" : "Raghow", "given" : "Rajendra", "non-dropping-particle" : "", "parse-names" : false, "suffix" : "" }, { "dropping-particle" : "", "family" : "Patel", "given" : "Divyen", "non-dropping-particle" : "", "parse-names" : false, "suffix" : "" }, { "dropping-particle" : "", "family" : "Kumar", "given" : "Poonam", "non-dropping-particle" : "", "parse-names" : false, "suffix" : "" }, { "dropping-particle" : "", "family" : "Sheybani", "given" : "Ali", "non-dropping-particle" : "", "parse-names" : false, "suffix" : "" }, { "dropping-particle" : "", "family" : "Russell", "given" : "James C", "non-dropping-particle" : "", "parse-names" : false, "suffix" : "" } ], "container-title" : "Endocrinology", "id" : "ITEM-1", "issue" : "12", "issued" : { "date-parts" : [ [ "2004", "12" ] ] }, "page" : "5847-61", "title" : "Dietary olive oil and menhaden oil mitigate induction of lipogenesis in hyperinsulinemic corpulent JCR:LA-cp rats: microarray analysis of lipid-related gene expression.", "type" : "article-journal", "volume" : "145" }, "uris" : [ "http://www.mendeley.com/documents/?uuid=14015998-b836-4665-a847-553b91956bf6" ] }, { "id" : "ITEM-2", "itemData" : { "DOI" : "10.1097/01.CCM.0000279194.11328.77", "ISBN" : "0090-3493 (Print) 0090-3493 (Linking)", "ISSN" : "0090-3493", "PMID" : "17713416", "abstract" : "OBJECTIVE: To review glucocorticoid-regulated molecular mechanisms of muscle wasting. DESIGN: Review of recent literature describing the role of glucocorticoids in the regulation of proteolytic mechanisms, transcription factors, and nuclear cofactors in skeletal muscle during various catabolic conditions. MAIN RESULTS: Catabolic doses of glucocorticoids induce muscle atrophy both in vivo and in vitro by stimulating protein breakdown and inhibiting protein synthesis. Signaling pathways that regulate muscle protein synthesis at the translational level are inhibited by glucocorticoids. Glucocorticoids increase the expression and activity of the ubiquitin-proteasome pathway, a major proteolytic mechanism of muscle atrophy. The expression and activity of muscle wasting-related transcription factors, including C/EBPbeta and delta and Forkhead box O 1, 3, and 4, as well as the nuclear cofactor p300, are up-regulated by glucocorticoid excess. CONCLUSIONS: Muscle wasting in various catabolic conditions is, at least in part, regulated by glucocorticoids. The role of glucocorticoids in muscle wasting is complex and reflects regulation at the molecular level of multiple mechanisms influencing both synthesis and degradation of muscle proteins.", "author" : [ { "dropping-particle" : "", "family" : "Menconi", "given" : "Michael", "non-dropping-particle" : "", "parse-names" : false, "suffix" : "" }, { "dropping-particle" : "", "family" : "Fareed", "given" : "Moin", "non-dropping-particle" : "", "parse-names" : false, "suffix" : "" }, { "dropping-particle" : "", "family" : "O'Neal", "given" : "Patrick", "non-dropping-particle" : "", "parse-names" : false, "suffix" : "" }, { "dropping-particle" : "", "family" : "Poylin", "given" : "Vitaliy", "non-dropping-particle" : "", "parse-names" : false, "suffix" : "" }, { "dropping-particle" : "", "family" : "Wei", "given" : "Wei", "non-dropping-particle" : "", "parse-names" : false, "suffix" : "" }, { "dropping-particle" : "", "family" : "Hasselgren", "given" : "Per-Olof", "non-dropping-particle" : "", "parse-names" : false, "suffix" : "" } ], "container-title" : "Critical care medicine", "id" : "ITEM-2", "issued" : { "date-parts" : [ [ "2007" ] ] }, "page" : "S602-S608", "title" : "Role of glucocorticoids in the molecular regulation of muscle wasting.", "type" : "article-journal", "volume" : "35" }, "uris" : [ "http://www.mendeley.com/documents/?uuid=a79d5273-a685-4939-8a84-8c2c8f0d9d7f" ] } ], "mendeley" : { "formattedCitation" : "(Deng &lt;i&gt;et al.&lt;/i&gt; 2004; Menconi &lt;i&gt;et al.&lt;/i&gt; 2007)", "plainTextFormattedCitation" : "(Deng et al. 2004; Menconi et al. 2007)", "previouslyFormattedCitation" : "(Deng &lt;i&gt;et al.&lt;/i&gt; 2004; Menconi &lt;i&gt;et al.&lt;/i&gt; 2007)" }, "properties" : { "noteIndex" : 0 }, "schema" : "https://github.com/citation-style-language/schema/raw/master/csl-citation.json" }</w:instrText>
-      </w:r>
-      <w:r>
-        <w:fldChar w:fldCharType="separate"/>
-      </w:r>
-      <w:r>
-        <w:rPr>
-          <w:noProof/>
-        </w:rPr>
-        <w:t xml:space="preserve">(Deng </w:t>
-      </w:r>
-      <w:r>
-        <w:rPr>
-          <w:i/>
-          <w:noProof/>
-        </w:rPr>
-        <w:t>et al.</w:t>
-      </w:r>
-      <w:r>
-        <w:rPr>
-          <w:noProof/>
-        </w:rPr>
-        <w:t xml:space="preserve"> 2004; Menconi </w:t>
-      </w:r>
-      <w:r>
-        <w:rPr>
-          <w:i/>
-          <w:noProof/>
-        </w:rPr>
-        <w:t>et al.</w:t>
-      </w:r>
-      <w:r>
-        <w:rPr>
-          <w:noProof/>
-        </w:rPr>
-        <w:t xml:space="preserve"> 2007)</w:t>
-      </w:r>
-      <w:r>
-        <w:fldChar w:fldCharType="end"/>
-      </w:r>
-      <w:r>
-        <w:t>. Exposure of r</w:t>
-      </w:r>
-      <w:r>
-        <w:t>ats to glucocorticoids activates</w:t>
-      </w:r>
-      <w:r>
-        <w:t xml:space="preserve"> the musc</w:t>
-      </w:r>
-      <w:r>
-        <w:t>le ubiquitin-</w:t>
-      </w:r>
-      <w:proofErr w:type="spellStart"/>
-      <w:r>
-        <w:t>proteosome</w:t>
-      </w:r>
-      <w:proofErr w:type="spellEnd"/>
-      <w:r>
-        <w:t xml:space="preserve"> system </w:t>
-      </w:r>
-      <w:r>
-        <w:fldChar w:fldCharType="begin" w:fldLock="1"/>
-      </w:r>
-      <w:r>
-        <w:instrText>ADDIN CSL_CITATION { "citationItems" : [ { "id" : "ITEM-1", "itemData" : { "ISSN" : "03636143", "PMID" : "7943291", "abstract" : "In rat muscle metabolic acidosis increases ATP-dependent protein degradation and levels of mRNAs for ubiquitin (Ub) and proteasome subunits. Because adrenalectomy (ADX) abolishes the proteolytic response to acidosis in muscle, we examined whether glucocorticoids (GCs) are necessary for acidosis-induced changes in Ub and proteasome mRNAs in muscles. Total RNA content of the white fiber extensor digitorum longus or mixed fiber gastrocnemius muscles were lowest in muscles of ADX rats given acid plus GCs. In contrast, the abundance of Ub and C2 and C9 proteasome subunits mRNAs were increased in muscles from this group compared with untreated ADX rats or ADX rats given acid or GCs alone. Because total RNA is reduced, the increase in these mRNAs in muscles of ADX rats receiving acid plus GCs provides evidence for a specific activation of the ATP-dependent-Ub-proteasome pathway. Thus, GCs are required but not sufficient to produce the coordinated increase in mRNAs encoding ubiquitin and proteasome subunits occurring in muscles of acidotic rats.", "author" : [ { "dropping-particle" : "", "family" : "Price", "given" : "S R", "non-dropping-particle" : "", "parse-names" : false, "suffix" : "" }, { "dropping-particle" : "", "family" : "England", "given" : "B K", "non-dropping-particle" : "", "parse-names" : false, "suffix" : "" }, { "dropping-particle" : "", "family" : "Bailey", "given" : "J L", "non-dropping-particle" : "", "parse-names" : false, "suffix" : "" }, { "dropping-particle" : "", "family" : "Vreede", "given" : "K", "non-dropping-particle" : "Van", "parse-names" : false, "suffix" : "" }, { "dropping-particle" : "", "family" : "Mitch", "given" : "W E", "non-dropping-particle" : "", "parse-names" : false, "suffix" : "" } ], "container-title" : "The American journal of physiology", "id" : "ITEM-1", "issued" : { "date-parts" : [ [ "1994" ] ] }, "page" : "C955-C960", "title" : "Acidosis and glucocorticoids concomitantly increase ubiquitin and proteasome subunit mRNAs in rat muscle.", "type" : "article-journal", "volume" : "267" }, "uris" : [ "http://www.mendeley.com/documents/?uuid=803927f8-c761-41b4-9eaf-1e2d253e082f" ] }, { "id" : "ITEM-2", "itemData" : { "ISBN" : "0002-9513 (Print) 0002-9513 (Linking)", "ISSN" : "0002-9513", "PMID" : "7682781", "abstract" : "Glucocorticoids are essential for the increase in protein breakdown in skeletal muscle normally seen during fasting. To determine which proteolytic pathway(s) are activated upon fasting, leg muscles from fed and fasted normal rats were incubated under conditions that block or activate different proteolytic systems. After food deprivation (1 day), the nonlysosomal ATP-dependent process increased by 250%, as shown in experiments involving depletion of muscle ATP. Also, the maximal capacity of the lysosomal process increased 60-100%, but no changes occurred in the Ca(2+)-dependent or the residual energy-independent proteolytic processes. In muscles from fasted normal and adrenalectomized (ADX) rats, the protein breakdown sensitive to inhibitors of the lysosomal or Ca(2+)-dependent pathways did not differ. However, the ATP-dependent process was 30% slower in muscles from fasted ADX rats. Administering dexamethasone to these animals or incubating their muscles with dexamethasone reversed this defect. During fasting, when the ATP-dependent process rises, muscles show a two- to threefold increase in levels of ubiquitin (Ub) mRNA. However, muscles of ADX animals failed to show this response. Injecting dexamethasone into the fasted ADX animals increased muscle Ub mRNA within 6 h. Thus glucocorticoids activate the ATP-Ub-dependent proteolytic pathway in fasting apparently by enhancing the expression of components of this system such as Ub.", "author" : [ { "dropping-particle" : "", "family" : "Wing", "given" : "S S", "non-dropping-particle" : "", "parse-names" : false, "suffix" : "" }, { "dropping-particle" : "", "family" : "Goldberg", "given" : "A L", "non-dropping-particle" : "", "parse-names" : false, "suffix" : "" } ], "container-title" : "The American journal of physiology", "id" : "ITEM-2", "issued" : { "date-parts" : [ [ "1993" ] ] }, "page" : "E668-E676", "title" : "Glucocorticoids activate the ATP-ubiquitin-dependent proteolytic system in skeletal muscle during fasting.", "type" : "article-journal", "volume" : "264" }, "uris" : [ "http://www.mendeley.com/documents/?uuid=08ed88a5-63b2-400e-9009-ae4bccd4ed29" ] } ], "mendeley" : { "formattedCitation" : "(Wing &amp; Goldberg 1993; Price &lt;i&gt;et al.&lt;/i&gt; 1994)", "plainTextFormattedCitation" : "(Wing &amp; Goldberg 1993; Price et al. 1994)", "previouslyFormattedCitation" : "(Wing &amp; Goldberg 1993; Price &lt;i&gt;et al.&lt;/i&gt; 1994)" }, "properties" : { "noteIndex" : 0 }, "schema" : "https://github.com/citation-style-language/schema/raw/master/csl-citation.json" }</w:instrText>
-      </w:r>
-      <w:r>
-        <w:fldChar w:fldCharType="separate"/>
-      </w:r>
-      <w:r>
-        <w:rPr>
-          <w:noProof/>
-        </w:rPr>
-        <w:t xml:space="preserve">(Wing &amp; Goldberg 1993; Price </w:t>
-      </w:r>
-      <w:r>
-        <w:rPr>
-          <w:i/>
-          <w:noProof/>
-        </w:rPr>
-        <w:t>et al.</w:t>
-      </w:r>
-      <w:r>
-        <w:rPr>
-          <w:noProof/>
-        </w:rPr>
-        <w:t xml:space="preserve"> 1994)</w:t>
-      </w:r>
-      <w:r>
-        <w:fldChar w:fldCharType="end"/>
-      </w:r>
-      <w:r>
-        <w:t xml:space="preserve">, </w:t>
-      </w:r>
-      <w:r>
-        <w:t>increas</w:t>
-      </w:r>
-      <w:r>
-        <w:t>ing</w:t>
-      </w:r>
-      <w:r>
-        <w:t xml:space="preserve"> muscle expression of </w:t>
-      </w:r>
-      <w:r>
-        <w:t>proteases</w:t>
-      </w:r>
-      <w:r>
-        <w:t xml:space="preserve"> (</w:t>
-      </w:r>
-      <w:proofErr w:type="spellStart"/>
-      <w:r>
-        <w:t>cathepsins</w:t>
-      </w:r>
-      <w:proofErr w:type="spellEnd"/>
-      <w:r>
-        <w:t xml:space="preserve"> B and D, </w:t>
-      </w:r>
-      <w:proofErr w:type="spellStart"/>
-      <w:r>
-        <w:t>calpain</w:t>
-      </w:r>
-      <w:proofErr w:type="spellEnd"/>
-      <w:r>
-        <w:t xml:space="preserve">) </w:t>
-      </w:r>
-      <w:r>
-        <w:t xml:space="preserve">and </w:t>
-      </w:r>
-      <w:r>
-        <w:t>components of th</w:t>
-      </w:r>
-      <w:r>
-        <w:t xml:space="preserve">e ubiquitin-proteasome pathway </w:t>
-      </w:r>
-      <w:r>
-        <w:fldChar w:fldCharType="begin" w:fldLock="1"/>
-      </w:r>
-      <w:r>
-        <w:instrText>ADDIN CSL_CITATION { "citationItems" : [ { "id" : "ITEM-1", "itemData" : { "DOI" : "10.1172/JCI118264", "ISBN" : "0021-9738 (Print)\\r0021-9738 (Linking)", "ISSN" : "00219738", "PMID" : "7593595", "abstract" : "We studied glucocorticoid-induced muscle wasting and subsequent recovery in adult (7-mo-old) and old (22-mo-old) rats, since the increased incidence of various disease states may result in glucocorticoids hypersecretion in aging. Adult and old rats received dexamethasone in their drinking water and were then allowed to recover. Muscle wasting occurred more rapidly in old rats and the recovery of muscle mass was impaired, suggesting that glucocorticoids may be involved in the emergence of muscle atrophy with advancing age. According to measurements in incubated epitrochlearis muscles, dexamethasone-induced muscle wasting mainly resulted from increased protein breakdown in the adult, but from depressed protein synthesis in the aged animal. Increased expression of cathepsin D, m-calpain, and ubiquitin was observed in the muscles from both dexamethasone-treated adult and old rats. By contrast, the disappearance of the stimulatory effect of glucocorticoids on protein break-down in aging occurred along with a loss of ability of steroids to enhance the expression of the 14-kD ubiquitin carrier protein E2, which is involved in protein substrates ubiquitinylation, and of subunits of the 20 S proteasome (the proteolytic core of the 26 S proteasome that degrades ubiquitin conjugates). Thus, if glucocorticoids play any role in the progressive muscle atrophy seen in aging, this is unlikely to result from an activation of the ubiquitin-proteasome proteolytic pathway.", "author" : [ { "dropping-particle" : "", "family" : "Dardevet", "given" : "D.", "non-dropping-particle" : "", "parse-names" : false, "suffix" : "" }, { "dropping-particle" : "", "family" : "Sornet", "given" : "C.", "non-dropping-particle" : "", "parse-names" : false, "suffix" : "" }, { "dropping-particle" : "", "family" : "Taillandier", "given" : "D.", "non-dropping-particle" : "", "parse-names" : false, "suffix" : "" }, { "dropping-particle" : "", "family" : "Savary", "given" : "I.", "non-dropping-particle" : "", "parse-names" : false, "suffix" : "" }, { "dropping-particle" : "", "family" : "Attaix", "given" : "D.", "non-dropping-particle" : "", "parse-names" : false, "suffix" : "" }, { "dropping-particle" : "", "family" : "Grizard", "given" : "J.", "non-dropping-particle" : "", "parse-names" : false, "suffix" : "" } ], "container-title" : "Journal of Clinical Investigation", "id" : "ITEM-1", "issued" : { "date-parts" : [ [ "1995" ] ] }, "page" : "2113-2119", "title" : "Sensitivity and protein turnover response to glucocorticoids are different in skeletal muscle from adult and old rats. Lack of regulation of the ubiquitin-proteasome proteolytic pathway in aging", "type" : "article-journal", "volume" : "96" }, "uris" : [ "http://www.mendeley.com/documents/?uuid=9061ed6a-b0e8-4740-8bce-64a6bf998c59" ] } ], "mendeley" : { "formattedCitation" : "(Dardevet &lt;i&gt;et al.&lt;/i&gt; 1995)", "plainTextFormattedCitation" : "(Dardevet et al. 1995)", "previouslyFormattedCitation" : "(Dardevet &lt;i&gt;et al.&lt;/i&gt; 1995)" }, "properties" : { "noteIndex" : 0 }, "schema" : "https://github.com/citation-style-language/schema/raw/master/csl-citation.json" }</w:instrText>
-      </w:r>
-      <w:r>
-        <w:fldChar w:fldCharType="separate"/>
-      </w:r>
-      <w:r>
-        <w:rPr>
-          <w:noProof/>
-        </w:rPr>
-        <w:t xml:space="preserve">(Dardevet </w:t>
-      </w:r>
-      <w:r>
-        <w:rPr>
-          <w:i/>
-          <w:noProof/>
-        </w:rPr>
-        <w:t>et al.</w:t>
-      </w:r>
-      <w:r>
-        <w:rPr>
-          <w:noProof/>
-        </w:rPr>
-        <w:t xml:space="preserve"> 1995)</w:t>
-      </w:r>
-      <w:r>
-        <w:fldChar w:fldCharType="end"/>
-      </w:r>
-      <w:r>
-        <w:t xml:space="preserve"> </w:t>
-      </w:r>
-      <w:r>
-        <w:t>along</w:t>
-      </w:r>
-      <w:r>
-        <w:t xml:space="preserve"> </w:t>
-      </w:r>
-      <w:r>
-        <w:t xml:space="preserve">with </w:t>
-      </w:r>
-      <w:r>
-        <w:t>inhibition o</w:t>
-      </w:r>
-      <w:r>
-        <w:t>f muscl</w:t>
-      </w:r>
-      <w:r>
-        <w:t xml:space="preserve">e protein synthesis </w:t>
-      </w:r>
-      <w:r>
-        <w:fldChar w:fldCharType="begin" w:fldLock="1"/>
-      </w:r>
-      <w:r>
-        <w:instrText>ADDIN CSL_CITATION { "citationItems" : [ { "id" : "ITEM-1", "itemData" : { "ISSN" : "0193-1849", "PMID" : "11254463", "abstract" : "Glucocorticoids inhibit protein synthesis in muscle. In contrast, insulin and amino acids exert anabolic actions that arise in part from their ability to phosphorylate ribosomal p70 S6-kinase (p70(S6k)) and eukaryotic initiation factor (eIF)4E binding protein (BP)1 (PHAS-I), proteins that regulate translation initiation. Whether glucocorticoids interfere with this action was examined by giving rats either dexamethasone (DEX, 300 microg. kg(-1). day(-1), n = 10) or saline (n = 10) for 5 days. We then measured the phosphorylation of PHAS-I and p70(S6k) in rectus muscle biopsies taken before and at the end of a 180-min infusion of either insulin (10 mU. min(-1). kg(-1) euglycemic insulin clamp, n = 5 for both DEX- and saline-treated groups) or a balanced amino acid mixture (n = 5 for each group also). Protein synthesis was also measured during the infusion period. The results were that DEX-treated rats had higher fasting insulin, slower glucose disposal, less lean body mass, and decreased protein synthetic rates during insulin or amino acid infusion (P &lt; 0.05 each). DEX did not affect basal PHAS-I or p70(S6k) phosphorylation but blocked insulin-stimulated phosphorylation of PHAS-I- and amino acid-stimulated phosphorylation of both PHAS-I and p70(S6k) (P &lt; 0.01, for each). DEX also increased muscle PHAS-I concentration. These effects can, in part, explain glucocorticoid-induced muscle wasting.", "author" : [ { "dropping-particle" : "", "family" : "Long", "given" : "W", "non-dropping-particle" : "", "parse-names" : false, "suffix" : "" }, { "dropping-particle" : "", "family" : "Wei", "given" : "L", "non-dropping-particle" : "", "parse-names" : false, "suffix" : "" }, { "dropping-particle" : "", "family" : "Barrett", "given" : "E J", "non-dropping-particle" : "", "parse-names" : false, "suffix" : "" } ], "container-title" : "American journal of physiology. Endocrinology and metabolism", "id" : "ITEM-1", "issued" : { "date-parts" : [ [ "2001" ] ] }, "page" : "E570-E575", "title" : "Dexamethasone inhibits the stimulation of muscle protein synthesis and PHAS-I and p70 S6-kinase phosphorylation.", "type" : "article-journal", "volume" : "280" }, "uris" : [ "http://www.mendeley.com/documents/?uuid=40535472-3885-4345-a1a9-88f878c02f61" ] } ], "mendeley" : { "formattedCitation" : "(Long &lt;i&gt;et al.&lt;/i&gt; 2001)", "plainTextFormattedCitation" : "(Long et al. 2001)", "previouslyFormattedCitation" : "(Long &lt;i&gt;et al.&lt;/i&gt; 2001)" }, "properties" : { "noteIndex" : 0 }, "schema" : "https://github.com/citation-style-language/schema/raw/master/csl-citation.json" }</w:instrText>
-      </w:r>
-      <w:r>
-        <w:fldChar w:fldCharType="separate"/>
-      </w:r>
-      <w:r>
-        <w:rPr>
-          <w:noProof/>
-        </w:rPr>
-        <w:t xml:space="preserve">(Long </w:t>
-      </w:r>
-      <w:r>
-        <w:rPr>
-          <w:i/>
-          <w:noProof/>
-        </w:rPr>
-        <w:t>et al.</w:t>
-      </w:r>
-      <w:r>
-        <w:rPr>
-          <w:noProof/>
-        </w:rPr>
-        <w:t xml:space="preserve"> 2001)</w:t>
-      </w:r>
-      <w:r>
-        <w:fldChar w:fldCharType="end"/>
-      </w:r>
-      <w:r>
-        <w:t xml:space="preserve">. </w:t>
-      </w:r>
-      <w:r>
-        <w:t xml:space="preserve">A study in healthy humans </w:t>
-      </w:r>
-      <w:r>
-        <w:t>also</w:t>
-      </w:r>
-      <w:r>
-        <w:t xml:space="preserve"> found that prednisone</w:t>
-      </w:r>
-      <w:r>
-        <w:t xml:space="preserve"> (a synthetic corticosteroid)</w:t>
-      </w:r>
-      <w:r>
-        <w:t xml:space="preserve"> increases </w:t>
-      </w:r>
-      <w:proofErr w:type="spellStart"/>
-      <w:r>
-        <w:t>leucine</w:t>
-      </w:r>
-      <w:proofErr w:type="spellEnd"/>
-      <w:r>
-        <w:t xml:space="preserve"> oxidation </w:t>
-      </w:r>
-      <w:r>
-        <w:t xml:space="preserve">supporting our observation of </w:t>
-      </w:r>
-      <w:r>
-        <w:t xml:space="preserve">elevated amino acid catabolic genes </w:t>
-      </w:r>
-      <w:r>
-        <w:fldChar w:fldCharType="begin" w:fldLock="1"/>
-      </w:r>
-      <w:r>
-        <w:instrText>ADDIN CSL_CITATION { "citationItems" : [ { "id" : "ITEM-1", "itemData" : { "ISSN" : "00029513", "PMID" : "2596599", "abstract" : "High-dose glucocorticoid treatment results in protein wasting. To determine whether such therapy affects leucine oxidation in the postabsorptive state and the disposal of dietary amino acids, eight normal subjects were studied twice in random order, once after 5 days of prednisone (20 mg three times daily) and on a second occasion without prednisone as a control. In the postabsorptive state prednisone therapy increased (P less than 0.05) plasma concentrations of leucine, alpha-ketoisocaproate, glucose, insulin, and C-peptide, as well as leucine carbon flux and oxidation calculated by means of isotope dilution techniques and [1-13C]leucine. During infusion of a chemically defined meal, total leucine carbon flux and oxidation increased similarly on both study days, but leucine oxidation was greater (P less than 0.01) during prednisone treatment; net leucine balance became positive on the control day but remained negative or zero on the prednisone study day despite higher (P less than 0.05) plasma insulin concentrations. These studies demonstrate that high-dose glucocorticoid treatment impairs the balance of the essential amino acid leucine in both the postabsorptive and absorptive states in humans.", "author" : [ { "dropping-particle" : "", "family" : "Beaufrere", "given" : "B", "non-dropping-particle" : "", "parse-names" : false, "suffix" : "" }, { "dropping-particle" : "", "family" : "Horber", "given" : "F F", "non-dropping-particle" : "", "parse-names" : false, "suffix" : "" }, { "dropping-particle" : "", "family" : "Schwenk", "given" : "W F", "non-dropping-particle" : "", "parse-names" : false, "suffix" : "" }, { "dropping-particle" : "", "family" : "Marsh", "given" : "H M", "non-dropping-particle" : "", "parse-names" : false, "suffix" : "" }, { "dropping-particle" : "", "family" : "Matthews", "given" : "D", "non-dropping-particle" : "", "parse-names" : false, "suffix" : "" }, { "dropping-particle" : "", "family" : "Gerich", "given" : "J E", "non-dropping-particle" : "", "parse-names" : false, "suffix" : "" }, { "dropping-particle" : "", "family" : "Haymond", "given" : "M W", "non-dropping-particle" : "", "parse-names" : false, "suffix" : "" } ], "container-title" : "The American journal of physiology", "id" : "ITEM-1", "issued" : { "date-parts" : [ [ "1989" ] ] }, "number-of-pages" : "E712-E721", "title" : "Glucocorticosteroids increase leucine oxidation and impair leucine balance in humans.", "type" : "report", "volume" : "257" }, "uris" : [ "http://www.mendeley.com/documents/?uuid=a57b7e77-b8d0-4343-a2de-6c1220f639b0" ] } ], "mendeley" : { "formattedCitation" : "(Beaufrere &lt;i&gt;et al.&lt;/i&gt; 1989)", "plainTextFormattedCitation" : "(Beaufrere et al. 1989)", "previouslyFormattedCitation" : "(Beaufrere &lt;i&gt;et al.&lt;/i&gt; 1989)" }, "properties" : { "noteIndex" : 0 }, "schema" : "https://github.com/citation-style-language/schema/raw/master/csl-citation.json" }</w:instrText>
-      </w:r>
-      <w:r>
-        <w:fldChar w:fldCharType="separate"/>
-      </w:r>
-      <w:r>
-        <w:rPr>
-          <w:noProof/>
-        </w:rPr>
-        <w:t xml:space="preserve">(Beaufrere </w:t>
-      </w:r>
-      <w:r>
-        <w:rPr>
-          <w:i/>
-          <w:noProof/>
-        </w:rPr>
-        <w:t>et al.</w:t>
-      </w:r>
-      <w:r>
-        <w:rPr>
-          <w:noProof/>
-        </w:rPr>
-        <w:t xml:space="preserve"> 1989)</w:t>
-      </w:r>
-      <w:r>
-        <w:fldChar w:fldCharType="end"/>
-      </w:r>
-      <w:r>
-        <w:t xml:space="preserve">.  </w:t>
-      </w:r>
-      <w:r>
-        <w:t xml:space="preserve">We found higher expression of both </w:t>
-      </w:r>
-      <w:proofErr w:type="spellStart"/>
-      <w:r>
-        <w:t>prote</w:t>
-      </w:r>
-      <w:r>
-        <w:t>a</w:t>
-      </w:r>
-      <w:r>
-        <w:t>som</w:t>
-      </w:r>
-      <w:r>
-        <w:t>al</w:t>
-      </w:r>
-      <w:proofErr w:type="spellEnd"/>
-      <w:r>
-        <w:t xml:space="preserve"> and the </w:t>
-      </w:r>
-      <w:r>
-        <w:t>amino acid degradation</w:t>
-      </w:r>
-      <w:r>
-        <w:t xml:space="preserve"> pathways</w:t>
-      </w:r>
-      <w:r>
-        <w:t xml:space="preserve"> in adipose tissue</w:t>
-      </w:r>
-      <w:r>
-        <w:t xml:space="preserve">, suggesting that a similar induction occurs in adipose tissue </w:t>
-      </w:r>
-      <w:r>
-        <w:t xml:space="preserve">from our </w:t>
-      </w:r>
-      <w:r>
-        <w:t>Cushi</w:t>
-      </w:r>
-      <w:r>
-        <w:t>ng's disease</w:t>
-      </w:r>
-      <w:r>
-        <w:t xml:space="preserve"> </w:t>
-      </w:r>
-      <w:r>
-        <w:t>subjects</w:t>
-      </w:r>
-      <w:r>
-        <w:t xml:space="preserve">.  </w:t>
-      </w:r>
-      <w:r>
-        <w:t xml:space="preserve">We also observe elevations in </w:t>
-      </w:r>
-      <w:proofErr w:type="spellStart"/>
-      <w:r>
-        <w:t>lysosomal</w:t>
-      </w:r>
-      <w:proofErr w:type="spellEnd"/>
-      <w:r>
-        <w:t xml:space="preserve"> genes, though these </w:t>
-      </w:r>
-      <w:r>
-        <w:t xml:space="preserve">changes </w:t>
-      </w:r>
-      <w:r>
-        <w:t xml:space="preserve">appear to be restricted to obese Cushing’s </w:t>
-      </w:r>
-      <w:r>
-        <w:t xml:space="preserve">disease </w:t>
-      </w:r>
-      <w:r>
-        <w:t xml:space="preserve">patients.  </w:t>
-      </w:r>
-      <w:r>
-        <w:t xml:space="preserve">The </w:t>
-      </w:r>
-      <w:r>
-        <w:t xml:space="preserve">metabolic </w:t>
-      </w:r>
-      <w:r>
-        <w:t>relevance of activated proteolysis in adipose</w:t>
-      </w:r>
-      <w:r>
-        <w:t xml:space="preserve"> tissue</w:t>
-      </w:r>
-      <w:r>
-        <w:t xml:space="preserve"> </w:t>
-      </w:r>
-      <w:r>
-        <w:t xml:space="preserve">has not been widely explored and </w:t>
-      </w:r>
-      <w:r>
-        <w:t>warrants further study.</w:t>
-      </w:r>
-    </w:p>
-    <w:p>
-      <w:pPr>
-        <w:spacing w:line="480" w:lineRule="auto"/>
-      </w:pPr>
-    </w:p>
-    <w:p>
-      <w:pPr>
-        <w:spacing w:line="480" w:lineRule="auto"/>
-      </w:pPr>
-      <w:r>
-        <w:t xml:space="preserve">There are several limitations to our evaluation of insulin sensitivity in this study.  One aspect is that </w:t>
-      </w:r>
-      <w:r>
-        <w:t xml:space="preserve">two of the three </w:t>
-      </w:r>
-      <w:r>
-        <w:t xml:space="preserve">patients with Cushing’s syndrome </w:t>
-      </w:r>
-      <w:r>
-        <w:t xml:space="preserve">and diabetes </w:t>
-      </w:r>
+      <w:r>
+        <w:t xml:space="preserve">  This is consistent with our observations of </w:t>
+      </w:r>
+      <w:r>
+        <w:t>a lack of changes in</w:t>
+      </w:r>
+      <w:r>
+        <w:t xml:space="preserve"> proximal insulin signalin</w:t>
+      </w:r>
+      <w:r>
+        <w:t>g transcripts (Figure 7A</w:t>
+      </w:r>
+      <w:r>
+        <w:t xml:space="preserve">) or </w:t>
+      </w:r>
+      <w:proofErr w:type="spellStart"/>
+      <w:r>
+        <w:t>ceramides</w:t>
+      </w:r>
+      <w:proofErr w:type="spellEnd"/>
+      <w:r>
+        <w:t xml:space="preserve"> in our subcutaneous adipose tissue lysates (Figure 7B).</w:t>
+      </w:r>
+      <w:r>
+        <w:t xml:space="preserve"> </w:t>
+      </w:r>
+    </w:p>
+    <w:p>
+      <w:pPr>
+        <w:spacing w:line="480" w:lineRule="auto"/>
+      </w:pPr>
+    </w:p>
+    <w:p>
+      <w:pPr>
+        <w:spacing w:line="480" w:lineRule="auto"/>
+      </w:pPr>
+    </w:p>
+    <w:p>
+      <w:pPr>
+        <w:spacing w:line="480" w:lineRule="auto"/>
+      </w:pPr>
+      <w:r>
+        <w:t xml:space="preserve">These data provide a variety of novel transcriptional changes that may be causative of the co-morbidities associated with Cushing's disease.  Further studies in animals and cells using knockout or overexpression of specific transcripts may verify which of the changes is crucial in </w:t>
+      </w:r>
+      <w:r>
+        <w:t xml:space="preserve">the </w:t>
+      </w:r>
+      <w:r>
+        <w:t>metabolic effects of glucocorticoid</w:t>
+      </w:r>
+      <w:r>
+        <w:t xml:space="preserve"> effects</w:t>
+      </w:r>
+      <w:r>
+        <w:t xml:space="preserve"> in adipose tissue.</w:t>
+      </w:r>
+    </w:p>
+    <w:p>
+      <w:pPr>
+        <w:pStyle w:val="Heading1"/>
+        <w:spacing w:line="480" w:lineRule="auto"/>
+      </w:pPr>
+      <w:r>
+        <w:t>Declaration of interest</w:t>
+      </w:r>
+    </w:p>
+    <w:p>
+      <w:pPr>
+        <w:spacing w:line="480" w:lineRule="auto"/>
+      </w:pPr>
+      <w:r>
+        <w:t>The authors have no conflict of interest.</w:t>
+      </w:r>
+    </w:p>
+    <w:p>
+      <w:pPr>
+        <w:pStyle w:val="Heading1"/>
+        <w:spacing w:line="480" w:lineRule="auto"/>
+      </w:pPr>
+      <w:r>
+        <w:t>Funding</w:t>
+      </w:r>
+    </w:p>
+    <w:p>
+      <w:pPr>
+        <w:spacing w:line="480" w:lineRule="auto"/>
+        <w:rPr>
+          <w:b/>
+        </w:rPr>
+      </w:pPr>
+      <w:r>
+        <w:t xml:space="preserve">This work was supported by Motor City Golf Classic (MCGC) Grant # G010640 and Le Bonheur </w:t>
+      </w:r>
+      <w:r>
+        <w:t>Grant #650700.</w:t>
+      </w:r>
+      <w:r>
+        <w:t xml:space="preserve">  This work utilized Metabolomics Core Services supported by grant U24 DK097153 of </w:t>
+      </w:r>
+      <w:r>
+        <w:rPr>
+          <w:bCs/>
+        </w:rPr>
+        <w:t xml:space="preserve">the </w:t>
+      </w:r>
+      <w:r>
+        <w:t xml:space="preserve">NIH Common Fund to the University of Michigan.  </w:t>
+      </w:r>
+    </w:p>
+    <w:p>
+      <w:pPr>
+        <w:pStyle w:val="Heading1"/>
+        <w:spacing w:line="480" w:lineRule="auto"/>
+      </w:pPr>
       <w:r>
         <w:lastRenderedPageBreak/>
-        <w:t xml:space="preserve">were treated with </w:t>
-      </w:r>
-      <w:proofErr w:type="spellStart"/>
-      <w:r>
-        <w:t>antidiabetic</w:t>
-      </w:r>
-      <w:proofErr w:type="spellEnd"/>
-      <w:r>
-        <w:t xml:space="preserve"> medications.</w:t>
-      </w:r>
-      <w:r>
-        <w:t xml:space="preserve">   Secondly, it is possible that insulin resistance in these </w:t>
-      </w:r>
-      <w:r>
-        <w:t>subjects</w:t>
-      </w:r>
-      <w:r>
-        <w:t xml:space="preserve">/mice </w:t>
-      </w:r>
-      <w:r>
-        <w:t xml:space="preserve">is </w:t>
-      </w:r>
-      <w:r>
-        <w:t xml:space="preserve">mainly due to muscle or liver insulin resistance and that adipose tissue may respond to insulin in a relatively normal fashion.  </w:t>
-      </w:r>
-      <w:r>
-        <w:t xml:space="preserve">Glucocorticoid-induced insulin resistance is thought to </w:t>
-      </w:r>
-      <w:r>
-        <w:t>b</w:t>
-      </w:r>
-      <w:r>
-        <w:t>e mostly secondary to the increase in free fatty acids caused by the indu</w:t>
-      </w:r>
-      <w:r>
-        <w:t xml:space="preserve">ction of lipolysis </w:t>
-      </w:r>
-      <w:r>
-        <w:fldChar w:fldCharType="begin" w:fldLock="1"/>
-      </w:r>
-      <w:r>
-        <w:instrText>ADDIN CSL_CITATION { "citationItems" : [ { "id" : "ITEM-1", "itemData" : { "DOI" : "10.1016/j.ecl.2013.10.005", "ISBN" : "9780323287043", "ISSN" : "08898529", "PMID" : "24582093", "abstract" : "Glucocorticoids (GCs) are critical in the regulation of the stress response, inflammation and energy homeostasis. Excessive GC exposure results in whole-body insulin resistance, obesity, cardiovascular disease, and ultimately decreased survival, despite their potent anti-inflammatory effects. This apparent paradox may be explained by the complex actions of GCs on adipose tissue functionality. The wide prevalence of oral GC therapy makes their adverse systemic effects an important yet incompletely understood clinical problem. This article reviews the mechanisms by which supraphysiologic GC exposure promotes insulin resistance, focusing in particular on the effects on adipose tissue function and lipid metabolism. ?? 2014 Elsevier Inc.", "author" : [ { "dropping-particle" : "", "family" : "Geer", "given" : "Eliza B.", "non-dropping-particle" : "", "parse-names" : false, "suffix" : "" }, { "dropping-particle" : "", "family" : "Islam", "given" : "Julie", "non-dropping-particle" : "", "parse-names" : false, "suffix" : "" }, { "dropping-particle" : "", "family" : "Buettner", "given" : "Christoph", "non-dropping-particle" : "", "parse-names" : false, "suffix" : "" } ], "container-title" : "Endocrinology and Metabolism Clinics of North America", "id" : "ITEM-1", "issued" : { "date-parts" : [ [ "2014" ] ] }, "page" : "75-102", "title" : "Mechanisms of glucocorticoid-induced insulin resistance: Focus on adipose tissue function and lipid metabolism", "type" : "article", "volume" : "43" }, "uris" : [ "http://www.mendeley.com/documents/?uuid=69ad0485-a672-4e63-84c3-f50d46853ff9" ] } ], "mendeley" : { "formattedCitation" : "(Geer &lt;i&gt;et al.&lt;/i&gt; 2014)", "plainTextFormattedCitation" : "(Geer et al. 2014)", "previouslyFormattedCitation" : "(Geer &lt;i&gt;et al.&lt;/i&gt; 2014)" }, "properties" : { "noteIndex" : 0 }, "schema" : "https://github.com/citation-style-language/schema/raw/master/csl-citation.json" }</w:instrText>
-      </w:r>
-      <w:r>
-        <w:fldChar w:fldCharType="separate"/>
-      </w:r>
-      <w:r>
-        <w:rPr>
-          <w:noProof/>
-        </w:rPr>
-        <w:t xml:space="preserve">(Geer </w:t>
-      </w:r>
-      <w:r>
-        <w:rPr>
-          <w:i/>
-          <w:noProof/>
-        </w:rPr>
-        <w:t>et al.</w:t>
-      </w:r>
-      <w:r>
-        <w:rPr>
-          <w:noProof/>
-        </w:rPr>
-        <w:t xml:space="preserve"> 2014)</w:t>
-      </w:r>
-      <w:r>
-        <w:fldChar w:fldCharType="end"/>
-      </w:r>
-      <w:r>
-        <w:t>. Results from a recent study suggest that glucocorticoids do not induce insulin resistance in subcutan</w:t>
-      </w:r>
-      <w:r>
-        <w:t>e</w:t>
-      </w:r>
-      <w:r>
-        <w:t xml:space="preserve">ous adipose tissue </w:t>
-      </w:r>
-      <w:r>
-        <w:rPr>
-          <w:i/>
-        </w:rPr>
-        <w:t>in vivo</w:t>
-      </w:r>
-      <w:r>
-        <w:t xml:space="preserve"> in healthy subjects </w:t>
-      </w:r>
-      <w:r>
-        <w:fldChar w:fldCharType="begin" w:fldLock="1"/>
-      </w:r>
-      <w:r>
-        <w:instrText>ADDIN CSL_CITATION { "citationItems" : [ { "id" : "ITEM-1", "itemData" : { "DOI" : "10.1210/jc.2012-3523", "ISBN" : "1945-7197 (Electronic)\r0021-972X (Linking)", "ISSN" : "1945-7197", "PMID" : "23426618", "abstract" : "It is widely believed that glucocorticoids cause insulin resistance in all tissues. We have previously demonstrated that glucocorticoids cause insulin sensitization in human adipose tissue in vitro and induce insulin resistance in skeletal muscle.", "author" : [ { "dropping-particle" : "", "family" : "Hazlehurst", "given" : "Jonathan M", "non-dropping-particle" : "", "parse-names" : false, "suffix" : "" }, { "dropping-particle" : "", "family" : "Gathercole", "given" : "Laura L", "non-dropping-particle" : "", "parse-names" : false, "suffix" : "" }, { "dropping-particle" : "", "family" : "Nasiri", "given" : "Maryam", "non-dropping-particle" : "", "parse-names" : false, "suffix" : "" }, { "dropping-particle" : "", "family" : "Armstrong", "given" : "Matthew J", "non-dropping-particle" : "", "parse-names" : false, "suffix" : "" }, { "dropping-particle" : "", "family" : "Borrows", "given" : "Sarah", "non-dropping-particle" : "", "parse-names" : false, "suffix" : "" }, { "dropping-particle" : "", "family" : "Yu", "given" : "Jinglei", "non-dropping-particle" : "", "parse-names" : false, "suffix" : "" }, { "dropping-particle" : "", "family" : "Wagenmakers", "given" : "Anton J M", "non-dropping-particle" : "", "parse-names" : false, "suffix" : "" }, { "dropping-particle" : "", "family" : "Stewart", "given" : "Paul M", "non-dropping-particle" : "", "parse-names" : false, "suffix" : "" }, { "dropping-particle" : "", "family" : "Tomlinson", "given" : "Jeremy W", "non-dropping-particle" : "", "parse-names" : false, "suffix" : "" } ], "container-title" : "The Journal of clinical endocrinology and metabolism", "id" : "ITEM-1", "issue" : "April 2013", "issued" : { "date-parts" : [ [ "2013" ] ] }, "page" : "1631-40", "title" : "Glucocorticoids fail to cause insulin resistance in human subcutaneous adipose tissue in vivo.", "type" : "article-journal", "volume" : "98" }, "uris" : [ "http://www.mendeley.com/documents/?uuid=302b0b5f-1fa3-454e-b806-9f1cf2ffc10b" ] } ], "mendeley" : { "formattedCitation" : "(Hazlehurst &lt;i&gt;et al.&lt;/i&gt; 2013)", "plainTextFormattedCitation" : "(Hazlehurst et al. 2013)", "previouslyFormattedCitation" : "(Hazlehurst &lt;i&gt;et al.&lt;/i&gt; 2013)" }, "properties" : { "noteIndex" : 0 }, "schema" : "https://github.com/citation-style-language/schema/raw/master/csl-citation.json" }</w:instrText>
-      </w:r>
-      <w:r>
-        <w:fldChar w:fldCharType="separate"/>
-      </w:r>
-      <w:r>
-        <w:rPr>
-          <w:noProof/>
-        </w:rPr>
-        <w:t xml:space="preserve">(Hazlehurst </w:t>
-      </w:r>
-      <w:r>
-        <w:rPr>
-          <w:i/>
-          <w:noProof/>
-        </w:rPr>
-        <w:t>et al.</w:t>
-      </w:r>
-      <w:r>
-        <w:rPr>
-          <w:noProof/>
-        </w:rPr>
-        <w:t xml:space="preserve"> 2013)</w:t>
-      </w:r>
-      <w:r>
-        <w:fldChar w:fldCharType="end"/>
-      </w:r>
-      <w:r>
-        <w:t>, suggesting that peripheral insulin resistance may not occur in adipocytes</w:t>
-      </w:r>
-      <w:r>
-        <w:t xml:space="preserve"> and that whole-body insulin resistance may primarily occur in muscle and liver tissues</w:t>
-      </w:r>
-      <w:r>
-        <w:t>.</w:t>
-      </w:r>
-      <w:r>
-        <w:t xml:space="preserve">  This is consistent with our observations of </w:t>
-      </w:r>
-      <w:r>
-        <w:t>a lack of changes in</w:t>
-      </w:r>
-      <w:r>
-        <w:t xml:space="preserve"> proximal insulin signalin</w:t>
-      </w:r>
-      <w:r>
-        <w:t>g transcripts (Figure 7A</w:t>
-      </w:r>
-      <w:r>
-        <w:t xml:space="preserve">) or </w:t>
-      </w:r>
-      <w:proofErr w:type="spellStart"/>
-      <w:r>
-        <w:t>ceramides</w:t>
-      </w:r>
-      <w:proofErr w:type="spellEnd"/>
-      <w:r>
-        <w:t xml:space="preserve"> in our subcutaneous adipose tissue lysates (Figure 7B).</w:t>
-      </w:r>
-      <w:r>
-        <w:t xml:space="preserve"> </w:t>
-      </w:r>
-    </w:p>
-    <w:p>
-      <w:pPr>
-        <w:spacing w:line="480" w:lineRule="auto"/>
-      </w:pPr>
-    </w:p>
-    <w:p>
-      <w:pPr>
-        <w:spacing w:line="480" w:lineRule="auto"/>
-      </w:pPr>
-    </w:p>
-    <w:p>
-      <w:pPr>
-        <w:spacing w:line="480" w:lineRule="auto"/>
-      </w:pPr>
-      <w:r>
-        <w:t xml:space="preserve">These data provide a variety of novel transcriptional changes that may be causative of the co-morbidities associated with Cushing's disease.  Further studies in animals and cells using knockout or overexpression of specific transcripts may verify which of the changes is crucial in </w:t>
-      </w:r>
-      <w:r>
-        <w:t xml:space="preserve">the </w:t>
-      </w:r>
-      <w:r>
-        <w:t>metabolic effects of glucocorticoid</w:t>
-      </w:r>
-      <w:r>
-        <w:t xml:space="preserve"> effects</w:t>
-      </w:r>
-      <w:r>
-        <w:t xml:space="preserve"> in adipose tissue.</w:t>
-      </w:r>
-    </w:p>
-    <w:p>
-      <w:pPr>
-        <w:pStyle w:val="Heading1"/>
-        <w:spacing w:line="480" w:lineRule="auto"/>
-      </w:pPr>
-      <w:r>
-        <w:t>Declaration of interest</w:t>
-      </w:r>
-    </w:p>
-    <w:p>
-      <w:pPr>
-        <w:spacing w:line="480" w:lineRule="auto"/>
-      </w:pPr>
-      <w:r>
-        <w:t>The authors have no conflict of interest.</w:t>
-      </w:r>
-    </w:p>
-    <w:p>
-      <w:pPr>
-        <w:pStyle w:val="Heading1"/>
-        <w:spacing w:line="480" w:lineRule="auto"/>
-      </w:pPr>
-      <w:r>
-        <w:lastRenderedPageBreak/>
-        <w:t>Funding</w:t>
-      </w:r>
-    </w:p>
-    <w:p>
-      <w:pPr>
-        <w:spacing w:line="480" w:lineRule="auto"/>
-        <w:rPr>
-          <w:b/>
-        </w:rPr>
-      </w:pPr>
-      <w:r>
-        <w:t xml:space="preserve">This work was supported by Motor City Golf Classic (MCGC) Grant # G010640 and Le Bonheur </w:t>
-      </w:r>
-      <w:r>
-        <w:t>Grant #650700.</w:t>
-      </w:r>
-      <w:r>
-        <w:t xml:space="preserve">  This work utilized Metabolomics Core Services supported by grant U24 DK097153 of </w:t>
-      </w:r>
-      <w:r>
-        <w:rPr>
-          <w:bCs/>
-        </w:rPr>
-        <w:t xml:space="preserve">the </w:t>
-      </w:r>
-      <w:r>
-        <w:t xml:space="preserve">NIH Common Fund to the University of Michigan.  </w:t>
-      </w:r>
-    </w:p>
-    <w:p>
-      <w:pPr>
-        <w:pStyle w:val="Heading1"/>
-        <w:spacing w:line="480" w:lineRule="auto"/>
-      </w:pPr>
-      <w:r>
         <w:t>Author Contributions</w:t>
       </w:r>
     </w:p>
@@ -10949,7 +11413,7 @@
         <w:rStyle w:val="PageNumber"/>
         <w:noProof/>
       </w:rPr>
-      <w:t>22</w:t>
+      <w:t>20</w:t>
     </w:r>
     <w:r>
       <w:rPr>
@@ -12269,7 +12733,7 @@
 </file>
 
 <file path=customXml/itemProps1.xml><?xml version="1.0" encoding="utf-8"?>
-<ds:datastoreItem xmlns:ds="http://schemas.openxmlformats.org/officeDocument/2006/customXml" ds:itemID="{0CEF6713-0D0F-D44C-BA2C-352BCBB386D6}">
+<ds:datastoreItem xmlns:ds="http://schemas.openxmlformats.org/officeDocument/2006/customXml" ds:itemID="{A1DDA8E2-D11B-7746-8BDD-D59D559EDC07}">
   <ds:schemaRefs>
     <ds:schemaRef ds:uri="http://schemas.openxmlformats.org/officeDocument/2006/bibliography"/>
   </ds:schemaRefs>

</xml_diff>

<commit_message>
edits to section #54
</commit_message>
<xml_diff>
--- a/manuscript/Cushing-Manuscript/Hochberg.docx
+++ b/manuscript/Cushing-Manuscript/Hochberg.docx
@@ -6258,17 +6258,47 @@
           <w:t xml:space="preserve">for 5 weeks </w:t>
         </w:r>
       </w:ins>
-      <w:ins w:id="31" w:author="Innocence Harvey" w:date="2015-04-15T00:45:00Z">
-        <w:r>
-          <w:t xml:space="preserve">reported </w:t>
+      <w:ins w:id="31" w:author="Innocence Harvey" w:date="2015-04-15T01:35:00Z">
+        <w:r>
+          <w:t>found similar phenotypic results (increased fat mass, decreased lean mass</w:t>
         </w:r>
       </w:ins>
-      <w:ins w:id="32" w:author="Innocence Harvey" w:date="2015-04-15T01:01:00Z">
+      <w:ins w:id="32" w:author="Innocence Harvey" w:date="2015-04-15T01:36:00Z">
+        <w:r>
+          <w:t xml:space="preserve"> and strength,</w:t>
+        </w:r>
+      </w:ins>
+      <w:ins w:id="33" w:author="Innocence Harvey" w:date="2015-04-15T01:35:00Z">
+        <w:r>
+          <w:t xml:space="preserve"> and dec</w:t>
+        </w:r>
+      </w:ins>
+      <w:ins w:id="34" w:author="Innocence Harvey" w:date="2015-04-15T00:45:00Z">
+        <w:r>
+          <w:t>re</w:t>
+        </w:r>
+      </w:ins>
+      <w:ins w:id="35" w:author="Innocence Harvey" w:date="2015-04-15T01:36:00Z">
+        <w:r>
+          <w:t>ased insulin sensitivity)</w:t>
+        </w:r>
+      </w:ins>
+      <w:ins w:id="36" w:author="Innocence Harvey" w:date="2015-04-15T01:37:00Z">
+        <w:r>
+          <w:t>, but re</w:t>
+        </w:r>
+      </w:ins>
+      <w:ins w:id="37" w:author="Innocence Harvey" w:date="2015-04-15T00:45:00Z">
+        <w:r>
+          <w:t xml:space="preserve">ported </w:t>
+        </w:r>
+      </w:ins>
+      <w:ins w:id="38" w:author="Innocence Harvey" w:date="2015-04-15T01:01:00Z">
         <w:r>
           <w:t>no</w:t>
         </w:r>
       </w:ins>
-      <w:ins w:id="33" w:author="Innocence Harvey" w:date="2015-04-15T00:58:00Z">
+      <w:ins w:id="39" w:author="Innocence Harvey" w:date="2015-04-15T00:58:00Z">
         <w:r>
           <w:t xml:space="preserve"> change in </w:t>
         </w:r>
@@ -6281,7 +6311,7 @@
           <w:t xml:space="preserve"> transcripts</w:t>
         </w:r>
       </w:ins>
-      <w:ins w:id="34" w:author="Innocence Harvey" w:date="2015-04-15T01:01:00Z">
+      <w:ins w:id="40" w:author="Innocence Harvey" w:date="2015-04-15T01:01:00Z">
         <w:r>
           <w:t xml:space="preserve"> of </w:t>
         </w:r>
@@ -6289,7 +6319,7 @@
         <w:r>
           <w:rPr>
             <w:i/>
-            <w:rPrChange w:id="35" w:author="Innocence Harvey" w:date="2015-04-15T01:02:00Z">
+            <w:rPrChange w:id="41" w:author="Innocence Harvey" w:date="2015-04-15T01:02:00Z">
               <w:rPr/>
             </w:rPrChange>
           </w:rPr>
@@ -6299,7 +6329,7 @@
         <w:r>
           <w:rPr>
             <w:i/>
-            <w:rPrChange w:id="36" w:author="Innocence Harvey" w:date="2015-04-15T01:02:00Z">
+            <w:rPrChange w:id="42" w:author="Innocence Harvey" w:date="2015-04-15T01:02:00Z">
               <w:rPr/>
             </w:rPrChange>
           </w:rPr>
@@ -6312,7 +6342,7 @@
         <w:r>
           <w:rPr>
             <w:i/>
-            <w:rPrChange w:id="37" w:author="Innocence Harvey" w:date="2015-04-15T01:02:00Z">
+            <w:rPrChange w:id="43" w:author="Innocence Harvey" w:date="2015-04-15T01:02:00Z">
               <w:rPr/>
             </w:rPrChange>
           </w:rPr>
@@ -6320,22 +6350,34 @@
         </w:r>
       </w:ins>
       <w:proofErr w:type="spellEnd"/>
-      <w:ins w:id="38" w:author="Innocence Harvey" w:date="2015-04-15T00:58:00Z">
+      <w:ins w:id="44" w:author="Innocence Harvey" w:date="2015-04-15T00:58:00Z">
         <w:r>
           <w:t xml:space="preserve"> in adipose tissue between </w:t>
         </w:r>
       </w:ins>
-      <w:ins w:id="39" w:author="Innocence Harvey" w:date="2015-04-15T00:56:00Z">
+      <w:ins w:id="45" w:author="Innocence Harvey" w:date="2015-04-15T00:56:00Z">
         <w:r>
           <w:t>CORT</w:t>
         </w:r>
       </w:ins>
-      <w:ins w:id="40" w:author="Innocence Harvey" w:date="2015-04-15T01:02:00Z">
-        <w:r>
-          <w:t xml:space="preserve"> treated and control mice; however, </w:t>
+      <w:ins w:id="46" w:author="Innocence Harvey" w:date="2015-04-15T01:02:00Z">
+        <w:r>
+          <w:t xml:space="preserve"> treated and control mice; </w:t>
         </w:r>
       </w:ins>
-      <w:ins w:id="41" w:author="Innocence Harvey" w:date="2015-04-15T01:03:00Z">
+      <w:ins w:id="47" w:author="Innocence Harvey" w:date="2015-04-15T01:37:00Z">
+        <w:r>
+          <w:t>though</w:t>
+        </w:r>
+      </w:ins>
+      <w:bookmarkStart w:id="48" w:name="_GoBack"/>
+      <w:bookmarkEnd w:id="48"/>
+      <w:ins w:id="49" w:author="Innocence Harvey" w:date="2015-04-15T01:02:00Z">
+        <w:r>
+          <w:t xml:space="preserve">, </w:t>
+        </w:r>
+      </w:ins>
+      <w:ins w:id="50" w:author="Innocence Harvey" w:date="2015-04-15T01:03:00Z">
         <w:r>
           <w:rPr>
             <w:i/>
@@ -6346,72 +6388,72 @@
           <w:t xml:space="preserve"> transcripts were significantly elevated (Morgan et al., 2014).</w:t>
         </w:r>
       </w:ins>
-      <w:ins w:id="42" w:author="Innocence Harvey" w:date="2015-04-15T01:04:00Z">
+      <w:ins w:id="51" w:author="Innocence Harvey" w:date="2015-04-15T01:04:00Z">
         <w:r>
           <w:t xml:space="preserve"> There are several </w:t>
         </w:r>
       </w:ins>
-      <w:ins w:id="43" w:author="Innocence Harvey" w:date="2015-04-15T01:05:00Z">
+      <w:ins w:id="52" w:author="Innocence Harvey" w:date="2015-04-15T01:05:00Z">
         <w:r>
           <w:t>possible</w:t>
         </w:r>
       </w:ins>
-      <w:ins w:id="44" w:author="Innocence Harvey" w:date="2015-04-15T01:04:00Z">
+      <w:ins w:id="53" w:author="Innocence Harvey" w:date="2015-04-15T01:04:00Z">
         <w:r>
           <w:t xml:space="preserve"> </w:t>
         </w:r>
       </w:ins>
-      <w:ins w:id="45" w:author="Innocence Harvey" w:date="2015-04-15T01:05:00Z">
+      <w:ins w:id="54" w:author="Innocence Harvey" w:date="2015-04-15T01:05:00Z">
         <w:r>
           <w:t>reasons why these</w:t>
         </w:r>
       </w:ins>
-      <w:ins w:id="46" w:author="Innocence Harvey" w:date="2015-04-15T01:04:00Z">
+      <w:ins w:id="55" w:author="Innocence Harvey" w:date="2015-04-15T01:04:00Z">
         <w:r>
           <w:t xml:space="preserve"> results are somewhat inconsistent with the present findings</w:t>
         </w:r>
       </w:ins>
-      <w:ins w:id="47" w:author="Innocence Harvey" w:date="2015-04-15T01:11:00Z">
+      <w:ins w:id="56" w:author="Innocence Harvey" w:date="2015-04-15T01:11:00Z">
         <w:r>
           <w:t>,</w:t>
         </w:r>
       </w:ins>
-      <w:ins w:id="48" w:author="Innocence Harvey" w:date="2015-04-15T01:05:00Z">
+      <w:ins w:id="57" w:author="Innocence Harvey" w:date="2015-04-15T01:05:00Z">
         <w:r>
           <w:t xml:space="preserve"> including </w:t>
         </w:r>
       </w:ins>
-      <w:ins w:id="49" w:author="Innocence Harvey" w:date="2015-04-15T01:06:00Z">
+      <w:ins w:id="58" w:author="Innocence Harvey" w:date="2015-04-15T01:06:00Z">
         <w:r>
           <w:t xml:space="preserve">the form </w:t>
         </w:r>
       </w:ins>
-      <w:ins w:id="50" w:author="Innocence Harvey" w:date="2015-04-15T01:14:00Z">
+      <w:ins w:id="59" w:author="Innocence Harvey" w:date="2015-04-15T01:14:00Z">
         <w:r>
           <w:t xml:space="preserve">and dose </w:t>
         </w:r>
       </w:ins>
-      <w:ins w:id="51" w:author="Innocence Harvey" w:date="2015-04-15T01:06:00Z">
+      <w:ins w:id="60" w:author="Innocence Harvey" w:date="2015-04-15T01:06:00Z">
         <w:r>
           <w:t>of glucocorticoids</w:t>
         </w:r>
       </w:ins>
-      <w:ins w:id="52" w:author="Innocence Harvey" w:date="2015-04-15T01:07:00Z">
+      <w:ins w:id="61" w:author="Innocence Harvey" w:date="2015-04-15T01:07:00Z">
         <w:r>
           <w:t xml:space="preserve"> (</w:t>
         </w:r>
       </w:ins>
-      <w:ins w:id="53" w:author="Innocence Harvey" w:date="2015-04-15T01:14:00Z">
+      <w:ins w:id="62" w:author="Innocence Harvey" w:date="2015-04-15T01:14:00Z">
         <w:r>
           <w:t xml:space="preserve">100ug/ml </w:t>
         </w:r>
       </w:ins>
-      <w:ins w:id="54" w:author="Innocence Harvey" w:date="2015-04-15T01:07:00Z">
+      <w:ins w:id="63" w:author="Innocence Harvey" w:date="2015-04-15T01:07:00Z">
         <w:r>
           <w:t>CORT</w:t>
         </w:r>
       </w:ins>
-      <w:ins w:id="55" w:author="Innocence Harvey" w:date="2015-04-15T01:13:00Z">
+      <w:ins w:id="64" w:author="Innocence Harvey" w:date="2015-04-15T01:13:00Z">
         <w:r>
           <w:t xml:space="preserve"> in </w:t>
         </w:r>
@@ -6421,42 +6463,42 @@
         </w:r>
       </w:ins>
       <w:proofErr w:type="spellEnd"/>
-      <w:ins w:id="56" w:author="Innocence Harvey" w:date="2015-04-15T01:07:00Z">
+      <w:ins w:id="65" w:author="Innocence Harvey" w:date="2015-04-15T01:07:00Z">
         <w:r>
           <w:t xml:space="preserve"> vs. </w:t>
         </w:r>
       </w:ins>
-      <w:ins w:id="57" w:author="Innocence Harvey" w:date="2015-04-15T01:14:00Z">
+      <w:ins w:id="66" w:author="Innocence Harvey" w:date="2015-04-15T01:14:00Z">
         <w:r>
           <w:t xml:space="preserve">1mg/kg/d </w:t>
         </w:r>
       </w:ins>
-      <w:ins w:id="58" w:author="Innocence Harvey" w:date="2015-04-15T01:07:00Z">
+      <w:ins w:id="67" w:author="Innocence Harvey" w:date="2015-04-15T01:07:00Z">
         <w:r>
           <w:t>D</w:t>
         </w:r>
       </w:ins>
-      <w:ins w:id="59" w:author="Innocence Harvey" w:date="2015-04-15T01:08:00Z">
+      <w:ins w:id="68" w:author="Innocence Harvey" w:date="2015-04-15T01:08:00Z">
         <w:r>
           <w:t>examethasone</w:t>
         </w:r>
       </w:ins>
-      <w:ins w:id="60" w:author="Innocence Harvey" w:date="2015-04-15T01:13:00Z">
+      <w:ins w:id="69" w:author="Innocence Harvey" w:date="2015-04-15T01:13:00Z">
         <w:r>
           <w:t xml:space="preserve"> in water</w:t>
         </w:r>
       </w:ins>
-      <w:ins w:id="61" w:author="Innocence Harvey" w:date="2015-04-15T01:08:00Z">
+      <w:ins w:id="70" w:author="Innocence Harvey" w:date="2015-04-15T01:08:00Z">
         <w:r>
           <w:t>)</w:t>
         </w:r>
       </w:ins>
-      <w:ins w:id="62" w:author="Innocence Harvey" w:date="2015-04-15T01:06:00Z">
+      <w:ins w:id="71" w:author="Innocence Harvey" w:date="2015-04-15T01:06:00Z">
         <w:r>
           <w:t>, the age of the mice</w:t>
         </w:r>
       </w:ins>
-      <w:ins w:id="63" w:author="Innocence Harvey" w:date="2015-04-15T01:08:00Z">
+      <w:ins w:id="72" w:author="Innocence Harvey" w:date="2015-04-15T01:08:00Z">
         <w:r>
           <w:t xml:space="preserve"> (40d </w:t>
         </w:r>
@@ -6469,129 +6511,127 @@
           <w:t xml:space="preserve"> 70d)</w:t>
         </w:r>
       </w:ins>
-      <w:ins w:id="64" w:author="Innocence Harvey" w:date="2015-04-15T01:06:00Z">
+      <w:ins w:id="73" w:author="Innocence Harvey" w:date="2015-04-15T01:06:00Z">
         <w:r>
           <w:t xml:space="preserve"> and treatment time</w:t>
         </w:r>
       </w:ins>
-      <w:ins w:id="65" w:author="Innocence Harvey" w:date="2015-04-15T01:08:00Z">
-        <w:r>
-          <w:t xml:space="preserve"> (5 weeks vs. 12 weeks)</w:t>
+      <w:ins w:id="74" w:author="Innocence Harvey" w:date="2015-04-15T01:08:00Z">
+        <w:r>
+          <w:t xml:space="preserve"> (5 </w:t>
+        </w:r>
+        <w:r>
+          <w:lastRenderedPageBreak/>
+          <w:t>weeks vs. 12 weeks)</w:t>
         </w:r>
       </w:ins>
-      <w:ins w:id="66" w:author="Innocence Harvey" w:date="2015-04-15T01:06:00Z">
+      <w:ins w:id="75" w:author="Innocence Harvey" w:date="2015-04-15T01:06:00Z">
         <w:r>
           <w:t>. Additionally,</w:t>
         </w:r>
       </w:ins>
-      <w:ins w:id="67" w:author="Innocence Harvey" w:date="2015-04-15T01:10:00Z">
+      <w:ins w:id="76" w:author="Innocence Harvey" w:date="2015-04-15T01:10:00Z">
         <w:r>
           <w:t xml:space="preserve"> it is unclear whether the tissues were taken from fasted or fed animal</w:t>
         </w:r>
         <w:r>
-          <w:t xml:space="preserve">s. Form and duration of treatment </w:t>
-        </w:r>
-        <w:r>
-          <w:lastRenderedPageBreak/>
-          <w:t>are considerably the most important differences</w:t>
-        </w:r>
-      </w:ins>
-      <w:ins w:id="68" w:author="Innocence Harvey" w:date="2015-04-15T01:18:00Z">
-        <w:r>
-          <w:t xml:space="preserve"> noted here</w:t>
-        </w:r>
-      </w:ins>
-      <w:ins w:id="69" w:author="Innocence Harvey" w:date="2015-04-15T01:10:00Z">
-        <w:r>
-          <w:t>. Dexamethasone is incredibly potent and highly selective for the glucocorticoid receptor</w:t>
-        </w:r>
-      </w:ins>
-      <w:ins w:id="70" w:author="Innocence Harvey" w:date="2015-04-15T01:21:00Z">
-        <w:r>
-          <w:t xml:space="preserve"> (GR)</w:t>
-        </w:r>
-      </w:ins>
-      <w:ins w:id="71" w:author="Innocence Harvey" w:date="2015-04-15T01:18:00Z">
-        <w:r>
-          <w:t xml:space="preserve"> and since it is an active form of glucocorticoid, local regulation of enzymes such as 11-HSD1/2 is not </w:t>
-        </w:r>
-      </w:ins>
-      <w:ins w:id="72" w:author="Innocence Harvey" w:date="2015-04-15T01:21:00Z">
-        <w:r>
-          <w:t xml:space="preserve">as much of </w:t>
-        </w:r>
-      </w:ins>
-      <w:ins w:id="73" w:author="Innocence Harvey" w:date="2015-04-15T01:18:00Z">
-        <w:r>
-          <w:t>a concern</w:t>
-        </w:r>
-        <w:proofErr w:type="gramStart"/>
-        <w:r>
-          <w:t>;</w:t>
-        </w:r>
-        <w:proofErr w:type="gramEnd"/>
-        <w:r>
-          <w:t xml:space="preserve"> whereas</w:t>
-        </w:r>
-      </w:ins>
-      <w:ins w:id="74" w:author="Innocence Harvey" w:date="2015-04-15T01:21:00Z">
-        <w:r>
-          <w:t>,</w:t>
-        </w:r>
-      </w:ins>
-      <w:ins w:id="75" w:author="Innocence Harvey" w:date="2015-04-15T01:18:00Z">
-        <w:r>
-          <w:t xml:space="preserve"> CORT is not as potent or </w:t>
-        </w:r>
-      </w:ins>
-      <w:ins w:id="76" w:author="Innocence Harvey" w:date="2015-04-15T01:20:00Z">
-        <w:r>
-          <w:t xml:space="preserve">as </w:t>
+          <w:t>s. Form and duration of treatment are considerably the most important differences</w:t>
         </w:r>
       </w:ins>
       <w:ins w:id="77" w:author="Innocence Harvey" w:date="2015-04-15T01:18:00Z">
         <w:r>
+          <w:t xml:space="preserve"> noted here</w:t>
+        </w:r>
+      </w:ins>
+      <w:ins w:id="78" w:author="Innocence Harvey" w:date="2015-04-15T01:10:00Z">
+        <w:r>
+          <w:t>. Dexamethasone is incredibly potent and highly selective for the glucocorticoid receptor</w:t>
+        </w:r>
+      </w:ins>
+      <w:ins w:id="79" w:author="Innocence Harvey" w:date="2015-04-15T01:21:00Z">
+        <w:r>
+          <w:t xml:space="preserve"> (GR)</w:t>
+        </w:r>
+      </w:ins>
+      <w:ins w:id="80" w:author="Innocence Harvey" w:date="2015-04-15T01:18:00Z">
+        <w:r>
+          <w:t xml:space="preserve"> and since it is an active form of glucocorticoid, local regulation of enzymes such as 11-HSD1/2 is not </w:t>
+        </w:r>
+      </w:ins>
+      <w:ins w:id="81" w:author="Innocence Harvey" w:date="2015-04-15T01:21:00Z">
+        <w:r>
+          <w:t xml:space="preserve">as much of </w:t>
+        </w:r>
+      </w:ins>
+      <w:ins w:id="82" w:author="Innocence Harvey" w:date="2015-04-15T01:18:00Z">
+        <w:r>
+          <w:t>a concern</w:t>
+        </w:r>
+        <w:proofErr w:type="gramStart"/>
+        <w:r>
+          <w:t>;</w:t>
+        </w:r>
+        <w:proofErr w:type="gramEnd"/>
+        <w:r>
+          <w:t xml:space="preserve"> whereas</w:t>
+        </w:r>
+      </w:ins>
+      <w:ins w:id="83" w:author="Innocence Harvey" w:date="2015-04-15T01:21:00Z">
+        <w:r>
+          <w:t>,</w:t>
+        </w:r>
+      </w:ins>
+      <w:ins w:id="84" w:author="Innocence Harvey" w:date="2015-04-15T01:18:00Z">
+        <w:r>
+          <w:t xml:space="preserve"> CORT is not as potent or </w:t>
+        </w:r>
+      </w:ins>
+      <w:ins w:id="85" w:author="Innocence Harvey" w:date="2015-04-15T01:20:00Z">
+        <w:r>
+          <w:t xml:space="preserve">as </w:t>
+        </w:r>
+      </w:ins>
+      <w:ins w:id="86" w:author="Innocence Harvey" w:date="2015-04-15T01:18:00Z">
+        <w:r>
           <w:t>specific for the GR</w:t>
         </w:r>
       </w:ins>
-      <w:ins w:id="78" w:author="Innocence Harvey" w:date="2015-04-15T01:21:00Z">
+      <w:ins w:id="87" w:author="Innocence Harvey" w:date="2015-04-15T01:21:00Z">
         <w:r>
           <w:t xml:space="preserve"> and is </w:t>
         </w:r>
       </w:ins>
-      <w:ins w:id="79" w:author="Innocence Harvey" w:date="2015-04-15T01:22:00Z">
+      <w:ins w:id="88" w:author="Innocence Harvey" w:date="2015-04-15T01:22:00Z">
         <w:r>
           <w:t>thought to be</w:t>
         </w:r>
       </w:ins>
-      <w:ins w:id="80" w:author="Innocence Harvey" w:date="2015-04-15T01:23:00Z">
+      <w:ins w:id="89" w:author="Innocence Harvey" w:date="2015-04-15T01:23:00Z">
         <w:r>
           <w:t xml:space="preserve"> more</w:t>
         </w:r>
       </w:ins>
-      <w:ins w:id="81" w:author="Innocence Harvey" w:date="2015-04-15T01:22:00Z">
+      <w:ins w:id="90" w:author="Innocence Harvey" w:date="2015-04-15T01:22:00Z">
         <w:r>
           <w:t xml:space="preserve"> subjected to local modulation</w:t>
         </w:r>
       </w:ins>
-      <w:ins w:id="82" w:author="Innocence Harvey" w:date="2015-04-15T01:32:00Z">
+      <w:ins w:id="91" w:author="Innocence Harvey" w:date="2015-04-15T01:32:00Z">
         <w:r>
           <w:t xml:space="preserve"> (cite)</w:t>
         </w:r>
       </w:ins>
-      <w:bookmarkStart w:id="83" w:name="_GoBack"/>
-      <w:bookmarkEnd w:id="83"/>
-      <w:ins w:id="84" w:author="Innocence Harvey" w:date="2015-04-15T01:21:00Z">
+      <w:ins w:id="92" w:author="Innocence Harvey" w:date="2015-04-15T01:21:00Z">
         <w:r>
           <w:t xml:space="preserve">. </w:t>
         </w:r>
       </w:ins>
-      <w:ins w:id="85" w:author="Innocence Harvey" w:date="2015-04-15T01:24:00Z">
+      <w:ins w:id="93" w:author="Innocence Harvey" w:date="2015-04-15T01:24:00Z">
         <w:r>
           <w:t>Increased duration of elevated glucocorticoids</w:t>
         </w:r>
       </w:ins>
-      <w:ins w:id="86" w:author="Innocence Harvey" w:date="2015-04-15T01:25:00Z">
+      <w:ins w:id="94" w:author="Innocence Harvey" w:date="2015-04-15T01:25:00Z">
         <w:r>
           <w:t xml:space="preserve"> may have had a more pronounced effect on the </w:t>
         </w:r>
@@ -6604,67 +6644,67 @@
           <w:t xml:space="preserve"> transcripts as well.</w:t>
         </w:r>
       </w:ins>
-      <w:ins w:id="87" w:author="Innocence Harvey" w:date="2015-04-15T01:26:00Z">
+      <w:ins w:id="95" w:author="Innocence Harvey" w:date="2015-04-15T01:26:00Z">
         <w:r>
           <w:t xml:space="preserve"> Since synthetic glucocorticoid treatment is widely used and often </w:t>
         </w:r>
       </w:ins>
-      <w:ins w:id="88" w:author="Innocence Harvey" w:date="2015-04-15T01:27:00Z">
+      <w:ins w:id="96" w:author="Innocence Harvey" w:date="2015-04-15T01:27:00Z">
         <w:r>
           <w:t>prescribed</w:t>
         </w:r>
       </w:ins>
-      <w:ins w:id="89" w:author="Innocence Harvey" w:date="2015-04-15T01:26:00Z">
+      <w:ins w:id="97" w:author="Innocence Harvey" w:date="2015-04-15T01:26:00Z">
         <w:r>
           <w:t xml:space="preserve"> </w:t>
         </w:r>
       </w:ins>
-      <w:ins w:id="90" w:author="Innocence Harvey" w:date="2015-04-15T01:27:00Z">
+      <w:ins w:id="98" w:author="Innocence Harvey" w:date="2015-04-15T01:27:00Z">
         <w:r>
           <w:t>over a long</w:t>
-        </w:r>
-      </w:ins>
-      <w:ins w:id="91" w:author="Innocence Harvey" w:date="2015-04-15T01:28:00Z">
-        <w:r>
-          <w:t xml:space="preserve"> period of time, and since we found similar</w:t>
-        </w:r>
-      </w:ins>
-      <w:ins w:id="92" w:author="Innocence Harvey" w:date="2015-04-15T01:30:00Z">
-        <w:r>
-          <w:t xml:space="preserve"> differential expression</w:t>
-        </w:r>
-      </w:ins>
-      <w:ins w:id="93" w:author="Innocence Harvey" w:date="2015-04-15T01:28:00Z">
-        <w:r>
-          <w:t xml:space="preserve"> results when comparing human and mouse adipose tissue</w:t>
-        </w:r>
-      </w:ins>
-      <w:ins w:id="94" w:author="Innocence Harvey" w:date="2015-04-15T01:31:00Z">
-        <w:r>
-          <w:t>,</w:t>
-        </w:r>
-      </w:ins>
-      <w:ins w:id="95" w:author="Innocence Harvey" w:date="2015-04-15T01:28:00Z">
-        <w:r>
-          <w:t xml:space="preserve"> we believe the present study </w:t>
-        </w:r>
-      </w:ins>
-      <w:ins w:id="96" w:author="Innocence Harvey" w:date="2015-04-15T01:30:00Z">
-        <w:r>
-          <w:t xml:space="preserve">is </w:t>
-        </w:r>
-      </w:ins>
-      <w:ins w:id="97" w:author="Innocence Harvey" w:date="2015-04-15T01:28:00Z">
-        <w:r>
-          <w:t>applicable</w:t>
-        </w:r>
-      </w:ins>
-      <w:ins w:id="98" w:author="Innocence Harvey" w:date="2015-04-15T01:30:00Z">
-        <w:r>
-          <w:t>.</w:t>
         </w:r>
       </w:ins>
       <w:ins w:id="99" w:author="Innocence Harvey" w:date="2015-04-15T01:28:00Z">
+        <w:r>
+          <w:t xml:space="preserve"> period of time, and since we found similar</w:t>
+        </w:r>
+      </w:ins>
+      <w:ins w:id="100" w:author="Innocence Harvey" w:date="2015-04-15T01:30:00Z">
+        <w:r>
+          <w:t xml:space="preserve"> differential expression</w:t>
+        </w:r>
+      </w:ins>
+      <w:ins w:id="101" w:author="Innocence Harvey" w:date="2015-04-15T01:28:00Z">
+        <w:r>
+          <w:t xml:space="preserve"> results when comparing human and mouse adipose tissue</w:t>
+        </w:r>
+      </w:ins>
+      <w:ins w:id="102" w:author="Innocence Harvey" w:date="2015-04-15T01:31:00Z">
+        <w:r>
+          <w:t>,</w:t>
+        </w:r>
+      </w:ins>
+      <w:ins w:id="103" w:author="Innocence Harvey" w:date="2015-04-15T01:28:00Z">
+        <w:r>
+          <w:t xml:space="preserve"> we believe the present study </w:t>
+        </w:r>
+      </w:ins>
+      <w:ins w:id="104" w:author="Innocence Harvey" w:date="2015-04-15T01:30:00Z">
+        <w:r>
+          <w:t xml:space="preserve">is </w:t>
+        </w:r>
+      </w:ins>
+      <w:ins w:id="105" w:author="Innocence Harvey" w:date="2015-04-15T01:28:00Z">
+        <w:r>
+          <w:t>applicable</w:t>
+        </w:r>
+      </w:ins>
+      <w:ins w:id="106" w:author="Innocence Harvey" w:date="2015-04-15T01:30:00Z">
+        <w:r>
+          <w:t>.</w:t>
+        </w:r>
+      </w:ins>
+      <w:ins w:id="107" w:author="Innocence Harvey" w:date="2015-04-15T01:28:00Z">
         <w:r>
           <w:t xml:space="preserve"> </w:t>
         </w:r>
@@ -6894,7 +6934,11 @@
         <w:t xml:space="preserve"> genes in human and mouse subcutaneous adipose tissue.</w:t>
       </w:r>
       <w:r>
-        <w:t xml:space="preserve">  In addition to a shift towards lipid storage, we also observed elevated</w:t>
+        <w:t xml:space="preserve">  In addition to a shift towards lipid storage, we also </w:t>
+      </w:r>
+      <w:r>
+        <w:lastRenderedPageBreak/>
+        <w:t>observed elevated</w:t>
       </w:r>
       <w:r>
         <w:t xml:space="preserve"> expression of glycogen synthesis genes in the Cushing's disease patients</w:t>
@@ -6913,26 +6957,467 @@
         <w:spacing w:line="480" w:lineRule="auto"/>
       </w:pPr>
       <w:r>
+        <w:t xml:space="preserve">Muscle wasting is a well </w:t>
+      </w:r>
+      <w:r>
+        <w:t>recognized</w:t>
+      </w:r>
+      <w:r>
+        <w:t xml:space="preserve"> adverse event of e</w:t>
+      </w:r>
+      <w:r>
+        <w:t>xcess glucocorticoids</w:t>
+      </w:r>
+      <w:r>
+        <w:t xml:space="preserve"> caused by both increased muscle proteolysis and decreased protein synthesis </w:t>
+      </w:r>
+      <w:r>
+        <w:fldChar w:fldCharType="begin" w:fldLock="1"/>
+      </w:r>
+      <w:r>
+        <w:instrText>ADDIN CSL_CITATION { "citationItems" : [ { "id" : "ITEM-1", "itemData" : { "DOI" : "10.1210/en.2004-0371", "ISSN" : "0013-7227", "PMID" : "15331573", "abstract" : "In the corpulent James C. Russell corpulent (JCR:LA-cp) rat, hyperinsulinemia leads to induction of lipogenic enzymes via enhanced expression of sterol-regulatory-binding protein (SREBP)-1c. This results in increased hepatic lipid production and hypertriglyceridemia. Information regarding down-regulation of SREBP-1c and lipogenic enzymes by dietary fatty acids in this model is limited. We therefore assessed de novo hepatic lipogenesis and hepatic and plasma lipids in corpulent JCR rats fed diets enriched in olive oil or menhaden oil. Using microarray and Northern analysis, we determined the effect of these diets on expression of mRNA for lipogenic enzymes and other proteins related to lipid metabolism. In corpulent JCR:LA-cp rats, both the olive oil and menhaden oil diets reduced expression of SREBP-1c, with concomitant reductions in hepatic triglyceride content, lipogenesis, and expression of enzymes related to lipid synthesis. Unexpectedly, expression of many peroxisomal proliferator-activated receptor-dependent enzymes mediating fatty acid oxidation was increased in livers of corpulent JCR rats. The menhaden oil diet further increased expression of these enzymes. Induction of SREBP-1c by insulin is dependent on liver x receptor (LXR)alpha. Although hepatic expression of mRNA for LXR itself was not increased in corpulent rats, expression of Cyp7a1, an LXR-responsive gene, was increased, suggesting increased LXR activity. Expression of mRNA encoding fatty acid translocase and ATP-binding cassette subfamily DALD member 3 was also increased in livers of corpulent JCR rats, indicating a potential role for these fatty acid transporters in the pathogenesis of disordered lipid metabolism in obesity. This study clearly demonstrates that substitution of dietary polyunsaturated fatty acid for carbohydrate in the corpulent JCR:LA-cp rat reduces de novo lipogenesis, at least in part, by reducing hepatic expression of SREBP-1c and that strategies directed toward reducing SREBP-1c expression in the liver may mitigate the adverse effects of hyperinsulinemia on hepatic lipid production.", "author" : [ { "dropping-particle" : "", "family" : "Deng", "given" : "Xiong", "non-dropping-particle" : "", "parse-names" : false, "suffix" : "" }, { "dropping-particle" : "", "family" : "Elam", "given" : "Marshall B", "non-dropping-particle" : "", "parse-names" : false, "suffix" : "" }, { "dropping-particle" : "", "family" : "Wilcox", "given" : "Henry G", "non-dropping-particle" : "", "parse-names" : false, "suffix" : "" }, { "dropping-particle" : "", "family" : "Cagen", "given" : "Lauren M", "non-dropping-particle" : "", "parse-names" : false, "suffix" : "" }, { "dropping-particle" : "", "family" : "Park", "given" : "Edwards a", "non-dropping-particle" : "", "parse-names" : false, "suffix" : "" }, { "dropping-particle" : "", "family" : "Raghow", "given" : "Rajendra", "non-dropping-particle" : "", "parse-names" : false, "suffix" : "" }, { "dropping-particle" : "", "family" : "Patel", "given" : "Divyen", "non-dropping-particle" : "", "parse-names" : false, "suffix" : "" }, { "dropping-particle" : "", "family" : "Kumar", "given" : "Poonam", "non-dropping-particle" : "", "parse-names" : false, "suffix" : "" }, { "dropping-particle" : "", "family" : "Sheybani", "given" : "Ali", "non-dropping-particle" : "", "parse-names" : false, "suffix" : "" }, { "dropping-particle" : "", "family" : "Russell", "given" : "James C", "non-dropping-particle" : "", "parse-names" : false, "suffix" : "" } ], "container-title" : "Endocrinology", "id" : "ITEM-1", "issue" : "12", "issued" : { "date-parts" : [ [ "2004", "12" ] ] }, "page" : "5847-61", "title" : "Dietary olive oil and menhaden oil mitigate induction of lipogenesis in hyperinsulinemic corpulent JCR:LA-cp rats: microarray analysis of lipid-related gene expression.", "type" : "article-journal", "volume" : "145" }, "uris" : [ "http://www.mendeley.com/documents/?uuid=14015998-b836-4665-a847-553b91956bf6" ] }, { "id" : "ITEM-2", "itemData" : { "DOI" : "10.1097/01.CCM.0000279194.11328.77", "ISBN" : "0090-3493 (Print) 0090-3493 (Linking)", "ISSN" : "0090-3493", "PMID" : "17713416", "abstract" : "OBJECTIVE: To review glucocorticoid-regulated molecular mechanisms of muscle wasting. DESIGN: Review of recent literature describing the role of glucocorticoids in the regulation of proteolytic mechanisms, transcription factors, and nuclear cofactors in skeletal muscle during various catabolic conditions. MAIN RESULTS: Catabolic doses of glucocorticoids induce muscle atrophy both in vivo and in vitro by stimulating protein breakdown and inhibiting protein synthesis. Signaling pathways that regulate muscle protein synthesis at the translational level are inhibited by glucocorticoids. Glucocorticoids increase the expression and activity of the ubiquitin-proteasome pathway, a major proteolytic mechanism of muscle atrophy. The expression and activity of muscle wasting-related transcription factors, including C/EBPbeta and delta and Forkhead box O 1, 3, and 4, as well as the nuclear cofactor p300, are up-regulated by glucocorticoid excess. CONCLUSIONS: Muscle wasting in various catabolic conditions is, at least in part, regulated by glucocorticoids. The role of glucocorticoids in muscle wasting is complex and reflects regulation at the molecular level of multiple mechanisms influencing both synthesis and degradation of muscle proteins.", "author" : [ { "dropping-particle" : "", "family" : "Menconi", "given" : "Michael", "non-dropping-particle" : "", "parse-names" : false, "suffix" : "" }, { "dropping-particle" : "", "family" : "Fareed", "given" : "Moin", "non-dropping-particle" : "", "parse-names" : false, "suffix" : "" }, { "dropping-particle" : "", "family" : "O'Neal", "given" : "Patrick", "non-dropping-particle" : "", "parse-names" : false, "suffix" : "" }, { "dropping-particle" : "", "family" : "Poylin", "given" : "Vitaliy", "non-dropping-particle" : "", "parse-names" : false, "suffix" : "" }, { "dropping-particle" : "", "family" : "Wei", "given" : "Wei", "non-dropping-particle" : "", "parse-names" : false, "suffix" : "" }, { "dropping-particle" : "", "family" : "Hasselgren", "given" : "Per-Olof", "non-dropping-particle" : "", "parse-names" : false, "suffix" : "" } ], "container-title" : "Critical care medicine", "id" : "ITEM-2", "issued" : { "date-parts" : [ [ "2007" ] ] }, "page" : "S602-S608", "title" : "Role of glucocorticoids in the molecular regulation of muscle wasting.", "type" : "article-journal", "volume" : "35" }, "uris" : [ "http://www.mendeley.com/documents/?uuid=a79d5273-a685-4939-8a84-8c2c8f0d9d7f" ] } ], "mendeley" : { "formattedCitation" : "(Deng &lt;i&gt;et al.&lt;/i&gt; 2004; Menconi &lt;i&gt;et al.&lt;/i&gt; 2007)", "plainTextFormattedCitation" : "(Deng et al. 2004; Menconi et al. 2007)", "previouslyFormattedCitation" : "(Deng &lt;i&gt;et al.&lt;/i&gt; 2004; Menconi &lt;i&gt;et al.&lt;/i&gt; 2007)" }, "properties" : { "noteIndex" : 0 }, "schema" : "https://github.com/citation-style-language/schema/raw/master/csl-citation.json" }</w:instrText>
+      </w:r>
+      <w:r>
+        <w:fldChar w:fldCharType="separate"/>
+      </w:r>
+      <w:r>
+        <w:rPr>
+          <w:noProof/>
+        </w:rPr>
+        <w:t xml:space="preserve">(Deng </w:t>
+      </w:r>
+      <w:r>
+        <w:rPr>
+          <w:i/>
+          <w:noProof/>
+        </w:rPr>
+        <w:t>et al.</w:t>
+      </w:r>
+      <w:r>
+        <w:rPr>
+          <w:noProof/>
+        </w:rPr>
+        <w:t xml:space="preserve"> 2004; Menconi </w:t>
+      </w:r>
+      <w:r>
+        <w:rPr>
+          <w:i/>
+          <w:noProof/>
+        </w:rPr>
+        <w:t>et al.</w:t>
+      </w:r>
+      <w:r>
+        <w:rPr>
+          <w:noProof/>
+        </w:rPr>
+        <w:t xml:space="preserve"> 2007)</w:t>
+      </w:r>
+      <w:r>
+        <w:fldChar w:fldCharType="end"/>
+      </w:r>
+      <w:r>
+        <w:t>. Exposure of r</w:t>
+      </w:r>
+      <w:r>
+        <w:t>ats to glucocorticoids activates</w:t>
+      </w:r>
+      <w:r>
+        <w:t xml:space="preserve"> the musc</w:t>
+      </w:r>
+      <w:r>
+        <w:t>le ubiquitin-</w:t>
+      </w:r>
+      <w:proofErr w:type="spellStart"/>
+      <w:r>
+        <w:t>proteosome</w:t>
+      </w:r>
+      <w:proofErr w:type="spellEnd"/>
+      <w:r>
+        <w:t xml:space="preserve"> system </w:t>
+      </w:r>
+      <w:r>
+        <w:fldChar w:fldCharType="begin" w:fldLock="1"/>
+      </w:r>
+      <w:r>
+        <w:instrText>ADDIN CSL_CITATION { "citationItems" : [ { "id" : "ITEM-1", "itemData" : { "ISSN" : "03636143", "PMID" : "7943291", "abstract" : "In rat muscle metabolic acidosis increases ATP-dependent protein degradation and levels of mRNAs for ubiquitin (Ub) and proteasome subunits. Because adrenalectomy (ADX) abolishes the proteolytic response to acidosis in muscle, we examined whether glucocorticoids (GCs) are necessary for acidosis-induced changes in Ub and proteasome mRNAs in muscles. Total RNA content of the white fiber extensor digitorum longus or mixed fiber gastrocnemius muscles were lowest in muscles of ADX rats given acid plus GCs. In contrast, the abundance of Ub and C2 and C9 proteasome subunits mRNAs were increased in muscles from this group compared with untreated ADX rats or ADX rats given acid or GCs alone. Because total RNA is reduced, the increase in these mRNAs in muscles of ADX rats receiving acid plus GCs provides evidence for a specific activation of the ATP-dependent-Ub-proteasome pathway. Thus, GCs are required but not sufficient to produce the coordinated increase in mRNAs encoding ubiquitin and proteasome subunits occurring in muscles of acidotic rats.", "author" : [ { "dropping-particle" : "", "family" : "Price", "given" : "S R", "non-dropping-particle" : "", "parse-names" : false, "suffix" : "" }, { "dropping-particle" : "", "family" : "England", "given" : "B K", "non-dropping-particle" : "", "parse-names" : false, "suffix" : "" }, { "dropping-particle" : "", "family" : "Bailey", "given" : "J L", "non-dropping-particle" : "", "parse-names" : false, "suffix" : "" }, { "dropping-particle" : "", "family" : "Vreede", "given" : "K", "non-dropping-particle" : "Van", "parse-names" : false, "suffix" : "" }, { "dropping-particle" : "", "family" : "Mitch", "given" : "W E", "non-dropping-particle" : "", "parse-names" : false, "suffix" : "" } ], "container-title" : "The American journal of physiology", "id" : "ITEM-1", "issued" : { "date-parts" : [ [ "1994" ] ] }, "page" : "C955-C960", "title" : "Acidosis and glucocorticoids concomitantly increase ubiquitin and proteasome subunit mRNAs in rat muscle.", "type" : "article-journal", "volume" : "267" }, "uris" : [ "http://www.mendeley.com/documents/?uuid=803927f8-c761-41b4-9eaf-1e2d253e082f" ] }, { "id" : "ITEM-2", "itemData" : { "ISBN" : "0002-9513 (Print) 0002-9513 (Linking)", "ISSN" : "0002-9513", "PMID" : "7682781", "abstract" : "Glucocorticoids are essential for the increase in protein breakdown in skeletal muscle normally seen during fasting. To determine which proteolytic pathway(s) are activated upon fasting, leg muscles from fed and fasted normal rats were incubated under conditions that block or activate different proteolytic systems. After food deprivation (1 day), the nonlysosomal ATP-dependent process increased by 250%, as shown in experiments involving depletion of muscle ATP. Also, the maximal capacity of the lysosomal process increased 60-100%, but no changes occurred in the Ca(2+)-dependent or the residual energy-independent proteolytic processes. In muscles from fasted normal and adrenalectomized (ADX) rats, the protein breakdown sensitive to inhibitors of the lysosomal or Ca(2+)-dependent pathways did not differ. However, the ATP-dependent process was 30% slower in muscles from fasted ADX rats. Administering dexamethasone to these animals or incubating their muscles with dexamethasone reversed this defect. During fasting, when the ATP-dependent process rises, muscles show a two- to threefold increase in levels of ubiquitin (Ub) mRNA. However, muscles of ADX animals failed to show this response. Injecting dexamethasone into the fasted ADX animals increased muscle Ub mRNA within 6 h. Thus glucocorticoids activate the ATP-Ub-dependent proteolytic pathway in fasting apparently by enhancing the expression of components of this system such as Ub.", "author" : [ { "dropping-particle" : "", "family" : "Wing", "given" : "S S", "non-dropping-particle" : "", "parse-names" : false, "suffix" : "" }, { "dropping-particle" : "", "family" : "Goldberg", "given" : "A L", "non-dropping-particle" : "", "parse-names" : false, "suffix" : "" } ], "container-title" : "The American journal of physiology", "id" : "ITEM-2", "issued" : { "date-parts" : [ [ "1993" ] ] }, "page" : "E668-E676", "title" : "Glucocorticoids activate the ATP-ubiquitin-dependent proteolytic system in skeletal muscle during fasting.", "type" : "article-journal", "volume" : "264" }, "uris" : [ "http://www.mendeley.com/documents/?uuid=08ed88a5-63b2-400e-9009-ae4bccd4ed29" ] } ], "mendeley" : { "formattedCitation" : "(Wing &amp; Goldberg 1993; Price &lt;i&gt;et al.&lt;/i&gt; 1994)", "plainTextFormattedCitation" : "(Wing &amp; Goldberg 1993; Price et al. 1994)", "previouslyFormattedCitation" : "(Wing &amp; Goldberg 1993; Price &lt;i&gt;et al.&lt;/i&gt; 1994)" }, "properties" : { "noteIndex" : 0 }, "schema" : "https://github.com/citation-style-language/schema/raw/master/csl-citation.json" }</w:instrText>
+      </w:r>
+      <w:r>
+        <w:fldChar w:fldCharType="separate"/>
+      </w:r>
+      <w:r>
+        <w:rPr>
+          <w:noProof/>
+        </w:rPr>
+        <w:t xml:space="preserve">(Wing &amp; Goldberg 1993; Price </w:t>
+      </w:r>
+      <w:r>
+        <w:rPr>
+          <w:i/>
+          <w:noProof/>
+        </w:rPr>
+        <w:t>et al.</w:t>
+      </w:r>
+      <w:r>
+        <w:rPr>
+          <w:noProof/>
+        </w:rPr>
+        <w:t xml:space="preserve"> 1994)</w:t>
+      </w:r>
+      <w:r>
+        <w:fldChar w:fldCharType="end"/>
+      </w:r>
+      <w:r>
+        <w:t xml:space="preserve">, </w:t>
+      </w:r>
+      <w:r>
+        <w:t>increas</w:t>
+      </w:r>
+      <w:r>
+        <w:t>ing</w:t>
+      </w:r>
+      <w:r>
+        <w:t xml:space="preserve"> muscle expression of </w:t>
+      </w:r>
+      <w:r>
+        <w:t>proteases</w:t>
+      </w:r>
+      <w:r>
+        <w:t xml:space="preserve"> (</w:t>
+      </w:r>
+      <w:proofErr w:type="spellStart"/>
+      <w:r>
+        <w:t>cathepsins</w:t>
+      </w:r>
+      <w:proofErr w:type="spellEnd"/>
+      <w:r>
+        <w:t xml:space="preserve"> B and D, </w:t>
+      </w:r>
+      <w:proofErr w:type="spellStart"/>
+      <w:r>
+        <w:t>calpain</w:t>
+      </w:r>
+      <w:proofErr w:type="spellEnd"/>
+      <w:r>
+        <w:t xml:space="preserve">) </w:t>
+      </w:r>
+      <w:r>
+        <w:t xml:space="preserve">and </w:t>
+      </w:r>
+      <w:r>
+        <w:t>components of th</w:t>
+      </w:r>
+      <w:r>
+        <w:t xml:space="preserve">e ubiquitin-proteasome pathway </w:t>
+      </w:r>
+      <w:r>
+        <w:fldChar w:fldCharType="begin" w:fldLock="1"/>
+      </w:r>
+      <w:r>
+        <w:instrText>ADDIN CSL_CITATION { "citationItems" : [ { "id" : "ITEM-1", "itemData" : { "DOI" : "10.1172/JCI118264", "ISBN" : "0021-9738 (Print)\\r0021-9738 (Linking)", "ISSN" : "00219738", "PMID" : "7593595", "abstract" : "We studied glucocorticoid-induced muscle wasting and subsequent recovery in adult (7-mo-old) and old (22-mo-old) rats, since the increased incidence of various disease states may result in glucocorticoids hypersecretion in aging. Adult and old rats received dexamethasone in their drinking water and were then allowed to recover. Muscle wasting occurred more rapidly in old rats and the recovery of muscle mass was impaired, suggesting that glucocorticoids may be involved in the emergence of muscle atrophy with advancing age. According to measurements in incubated epitrochlearis muscles, dexamethasone-induced muscle wasting mainly resulted from increased protein breakdown in the adult, but from depressed protein synthesis in the aged animal. Increased expression of cathepsin D, m-calpain, and ubiquitin was observed in the muscles from both dexamethasone-treated adult and old rats. By contrast, the disappearance of the stimulatory effect of glucocorticoids on protein break-down in aging occurred along with a loss of ability of steroids to enhance the expression of the 14-kD ubiquitin carrier protein E2, which is involved in protein substrates ubiquitinylation, and of subunits of the 20 S proteasome (the proteolytic core of the 26 S proteasome that degrades ubiquitin conjugates). Thus, if glucocorticoids play any role in the progressive muscle atrophy seen in aging, this is unlikely to result from an activation of the ubiquitin-proteasome proteolytic pathway.", "author" : [ { "dropping-particle" : "", "family" : "Dardevet", "given" : "D.", "non-dropping-particle" : "", "parse-names" : false, "suffix" : "" }, { "dropping-particle" : "", "family" : "Sornet", "given" : "C.", "non-dropping-particle" : "", "parse-names" : false, "suffix" : "" }, { "dropping-particle" : "", "family" : "Taillandier", "given" : "D.", "non-dropping-particle" : "", "parse-names" : false, "suffix" : "" }, { "dropping-particle" : "", "family" : "Savary", "given" : "I.", "non-dropping-particle" : "", "parse-names" : false, "suffix" : "" }, { "dropping-particle" : "", "family" : "Attaix", "given" : "D.", "non-dropping-particle" : "", "parse-names" : false, "suffix" : "" }, { "dropping-particle" : "", "family" : "Grizard", "given" : "J.", "non-dropping-particle" : "", "parse-names" : false, "suffix" : "" } ], "container-title" : "Journal of Clinical Investigation", "id" : "ITEM-1", "issued" : { "date-parts" : [ [ "1995" ] ] }, "page" : "2113-2119", "title" : "Sensitivity and protein turnover response to glucocorticoids are different in skeletal muscle from adult and old rats. Lack of regulation of the ubiquitin-proteasome proteolytic pathway in aging", "type" : "article-journal", "volume" : "96" }, "uris" : [ "http://www.mendeley.com/documents/?uuid=9061ed6a-b0e8-4740-8bce-64a6bf998c59" ] } ], "mendeley" : { "formattedCitation" : "(Dardevet &lt;i&gt;et al.&lt;/i&gt; 1995)", "plainTextFormattedCitation" : "(Dardevet et al. 1995)", "previouslyFormattedCitation" : "(Dardevet &lt;i&gt;et al.&lt;/i&gt; 1995)" }, "properties" : { "noteIndex" : 0 }, "schema" : "https://github.com/citation-style-language/schema/raw/master/csl-citation.json" }</w:instrText>
+      </w:r>
+      <w:r>
+        <w:fldChar w:fldCharType="separate"/>
+      </w:r>
+      <w:r>
+        <w:rPr>
+          <w:noProof/>
+        </w:rPr>
+        <w:t xml:space="preserve">(Dardevet </w:t>
+      </w:r>
+      <w:r>
+        <w:rPr>
+          <w:i/>
+          <w:noProof/>
+        </w:rPr>
+        <w:t>et al.</w:t>
+      </w:r>
+      <w:r>
+        <w:rPr>
+          <w:noProof/>
+        </w:rPr>
+        <w:t xml:space="preserve"> 1995)</w:t>
+      </w:r>
+      <w:r>
+        <w:fldChar w:fldCharType="end"/>
+      </w:r>
+      <w:r>
+        <w:t xml:space="preserve"> </w:t>
+      </w:r>
+      <w:r>
+        <w:t>along</w:t>
+      </w:r>
+      <w:r>
+        <w:t xml:space="preserve"> </w:t>
+      </w:r>
+      <w:r>
+        <w:t xml:space="preserve">with </w:t>
+      </w:r>
+      <w:r>
+        <w:t>inhibition o</w:t>
+      </w:r>
+      <w:r>
+        <w:t>f muscl</w:t>
+      </w:r>
+      <w:r>
+        <w:t xml:space="preserve">e protein synthesis </w:t>
+      </w:r>
+      <w:r>
+        <w:fldChar w:fldCharType="begin" w:fldLock="1"/>
+      </w:r>
+      <w:r>
+        <w:instrText>ADDIN CSL_CITATION { "citationItems" : [ { "id" : "ITEM-1", "itemData" : { "ISSN" : "0193-1849", "PMID" : "11254463", "abstract" : "Glucocorticoids inhibit protein synthesis in muscle. In contrast, insulin and amino acids exert anabolic actions that arise in part from their ability to phosphorylate ribosomal p70 S6-kinase (p70(S6k)) and eukaryotic initiation factor (eIF)4E binding protein (BP)1 (PHAS-I), proteins that regulate translation initiation. Whether glucocorticoids interfere with this action was examined by giving rats either dexamethasone (DEX, 300 microg. kg(-1). day(-1), n = 10) or saline (n = 10) for 5 days. We then measured the phosphorylation of PHAS-I and p70(S6k) in rectus muscle biopsies taken before and at the end of a 180-min infusion of either insulin (10 mU. min(-1). kg(-1) euglycemic insulin clamp, n = 5 for both DEX- and saline-treated groups) or a balanced amino acid mixture (n = 5 for each group also). Protein synthesis was also measured during the infusion period. The results were that DEX-treated rats had higher fasting insulin, slower glucose disposal, less lean body mass, and decreased protein synthetic rates during insulin or amino acid infusion (P &lt; 0.05 each). DEX did not affect basal PHAS-I or p70(S6k) phosphorylation but blocked insulin-stimulated phosphorylation of PHAS-I- and amino acid-stimulated phosphorylation of both PHAS-I and p70(S6k) (P &lt; 0.01, for each). DEX also increased muscle PHAS-I concentration. These effects can, in part, explain glucocorticoid-induced muscle wasting.", "author" : [ { "dropping-particle" : "", "family" : "Long", "given" : "W", "non-dropping-particle" : "", "parse-names" : false, "suffix" : "" }, { "dropping-particle" : "", "family" : "Wei", "given" : "L", "non-dropping-particle" : "", "parse-names" : false, "suffix" : "" }, { "dropping-particle" : "", "family" : "Barrett", "given" : "E J", "non-dropping-particle" : "", "parse-names" : false, "suffix" : "" } ], "container-title" : "American journal of physiology. Endocrinology and metabolism", "id" : "ITEM-1", "issued" : { "date-parts" : [ [ "2001" ] ] }, "page" : "E570-E575", "title" : "Dexamethasone inhibits the stimulation of muscle protein synthesis and PHAS-I and p70 S6-kinase phosphorylation.", "type" : "article-journal", "volume" : "280" }, "uris" : [ "http://www.mendeley.com/documents/?uuid=40535472-3885-4345-a1a9-88f878c02f61" ] } ], "mendeley" : { "formattedCitation" : "(Long &lt;i&gt;et al.&lt;/i&gt; 2001)", "plainTextFormattedCitation" : "(Long et al. 2001)", "previouslyFormattedCitation" : "(Long &lt;i&gt;et al.&lt;/i&gt; 2001)" }, "properties" : { "noteIndex" : 0 }, "schema" : "https://github.com/citation-style-language/schema/raw/master/csl-citation.json" }</w:instrText>
+      </w:r>
+      <w:r>
+        <w:fldChar w:fldCharType="separate"/>
+      </w:r>
+      <w:r>
+        <w:rPr>
+          <w:noProof/>
+        </w:rPr>
+        <w:t xml:space="preserve">(Long </w:t>
+      </w:r>
+      <w:r>
+        <w:rPr>
+          <w:i/>
+          <w:noProof/>
+        </w:rPr>
+        <w:t>et al.</w:t>
+      </w:r>
+      <w:r>
+        <w:rPr>
+          <w:noProof/>
+        </w:rPr>
+        <w:t xml:space="preserve"> 2001)</w:t>
+      </w:r>
+      <w:r>
+        <w:fldChar w:fldCharType="end"/>
+      </w:r>
+      <w:r>
+        <w:t xml:space="preserve">. </w:t>
+      </w:r>
+      <w:r>
+        <w:t xml:space="preserve">A study in healthy humans </w:t>
+      </w:r>
+      <w:r>
+        <w:t>also</w:t>
+      </w:r>
+      <w:r>
+        <w:t xml:space="preserve"> found that prednisone</w:t>
+      </w:r>
+      <w:r>
+        <w:t xml:space="preserve"> (a synthetic corticosteroid)</w:t>
+      </w:r>
+      <w:r>
+        <w:t xml:space="preserve"> increases </w:t>
+      </w:r>
+      <w:proofErr w:type="spellStart"/>
+      <w:r>
+        <w:t>leucine</w:t>
+      </w:r>
+      <w:proofErr w:type="spellEnd"/>
+      <w:r>
+        <w:t xml:space="preserve"> oxidation </w:t>
+      </w:r>
+      <w:r>
+        <w:t xml:space="preserve">supporting our observation of </w:t>
+      </w:r>
+      <w:r>
+        <w:t xml:space="preserve">elevated amino acid catabolic genes </w:t>
+      </w:r>
+      <w:r>
+        <w:fldChar w:fldCharType="begin" w:fldLock="1"/>
+      </w:r>
+      <w:r>
+        <w:instrText>ADDIN CSL_CITATION { "citationItems" : [ { "id" : "ITEM-1", "itemData" : { "ISSN" : "00029513", "PMID" : "2596599", "abstract" : "High-dose glucocorticoid treatment results in protein wasting. To determine whether such therapy affects leucine oxidation in the postabsorptive state and the disposal of dietary amino acids, eight normal subjects were studied twice in random order, once after 5 days of prednisone (20 mg three times daily) and on a second occasion without prednisone as a control. In the postabsorptive state prednisone therapy increased (P less than 0.05) plasma concentrations of leucine, alpha-ketoisocaproate, glucose, insulin, and C-peptide, as well as leucine carbon flux and oxidation calculated by means of isotope dilution techniques and [1-13C]leucine. During infusion of a chemically defined meal, total leucine carbon flux and oxidation increased similarly on both study days, but leucine oxidation was greater (P less than 0.01) during prednisone treatment; net leucine balance became positive on the control day but remained negative or zero on the prednisone study day despite higher (P less than 0.05) plasma insulin concentrations. These studies demonstrate that high-dose glucocorticoid treatment impairs the balance of the essential amino acid leucine in both the postabsorptive and absorptive states in humans.", "author" : [ { "dropping-particle" : "", "family" : "Beaufrere", "given" : "B", "non-dropping-particle" : "", "parse-names" : false, "suffix" : "" }, { "dropping-particle" : "", "family" : "Horber", "given" : "F F", "non-dropping-particle" : "", "parse-names" : false, "suffix" : "" }, { "dropping-particle" : "", "family" : "Schwenk", "given" : "W F", "non-dropping-particle" : "", "parse-names" : false, "suffix" : "" }, { "dropping-particle" : "", "family" : "Marsh", "given" : "H M", "non-dropping-particle" : "", "parse-names" : false, "suffix" : "" }, { "dropping-particle" : "", "family" : "Matthews", "given" : "D", "non-dropping-particle" : "", "parse-names" : false, "suffix" : "" }, { "dropping-particle" : "", "family" : "Gerich", "given" : "J E", "non-dropping-particle" : "", "parse-names" : false, "suffix" : "" }, { "dropping-particle" : "", "family" : "Haymond", "given" : "M W", "non-dropping-particle" : "", "parse-names" : false, "suffix" : "" } ], "container-title" : "The American journal of physiology", "id" : "ITEM-1", "issued" : { "date-parts" : [ [ "1989" ] ] }, "number-of-pages" : "E712-E721", "title" : "Glucocorticosteroids increase leucine oxidation and impair leucine balance in humans.", "type" : "report", "volume" : "257" }, "uris" : [ "http://www.mendeley.com/documents/?uuid=a57b7e77-b8d0-4343-a2de-6c1220f639b0" ] } ], "mendeley" : { "formattedCitation" : "(Beaufrere &lt;i&gt;et al.&lt;/i&gt; 1989)", "plainTextFormattedCitation" : "(Beaufrere et al. 1989)", "previouslyFormattedCitation" : "(Beaufrere &lt;i&gt;et al.&lt;/i&gt; 1989)" }, "properties" : { "noteIndex" : 0 }, "schema" : "https://github.com/citation-style-language/schema/raw/master/csl-citation.json" }</w:instrText>
+      </w:r>
+      <w:r>
+        <w:fldChar w:fldCharType="separate"/>
+      </w:r>
+      <w:r>
+        <w:rPr>
+          <w:noProof/>
+        </w:rPr>
+        <w:t xml:space="preserve">(Beaufrere </w:t>
+      </w:r>
+      <w:r>
+        <w:rPr>
+          <w:i/>
+          <w:noProof/>
+        </w:rPr>
+        <w:t>et al.</w:t>
+      </w:r>
+      <w:r>
+        <w:rPr>
+          <w:noProof/>
+        </w:rPr>
+        <w:t xml:space="preserve"> 1989)</w:t>
+      </w:r>
+      <w:r>
+        <w:fldChar w:fldCharType="end"/>
+      </w:r>
+      <w:r>
+        <w:t xml:space="preserve">.  </w:t>
+      </w:r>
+      <w:r>
+        <w:t xml:space="preserve">We found higher expression of both </w:t>
+      </w:r>
+      <w:proofErr w:type="spellStart"/>
+      <w:r>
+        <w:t>prote</w:t>
+      </w:r>
+      <w:r>
+        <w:t>a</w:t>
+      </w:r>
+      <w:r>
+        <w:t>som</w:t>
+      </w:r>
+      <w:r>
+        <w:t>al</w:t>
+      </w:r>
+      <w:proofErr w:type="spellEnd"/>
+      <w:r>
+        <w:t xml:space="preserve"> and the </w:t>
+      </w:r>
+      <w:r>
+        <w:t>amino acid degradation</w:t>
+      </w:r>
+      <w:r>
+        <w:t xml:space="preserve"> pathways</w:t>
+      </w:r>
+      <w:r>
+        <w:t xml:space="preserve"> in adipose tissue</w:t>
+      </w:r>
+      <w:r>
+        <w:t xml:space="preserve">, suggesting that a similar induction occurs in adipose tissue </w:t>
+      </w:r>
+      <w:r>
+        <w:t xml:space="preserve">from our </w:t>
+      </w:r>
+      <w:r>
+        <w:t>Cushi</w:t>
+      </w:r>
+      <w:r>
+        <w:t>ng's disease</w:t>
+      </w:r>
+      <w:r>
+        <w:t xml:space="preserve"> </w:t>
+      </w:r>
+      <w:r>
+        <w:t>subjects</w:t>
+      </w:r>
+      <w:r>
+        <w:t xml:space="preserve">.  </w:t>
+      </w:r>
+      <w:r>
+        <w:t xml:space="preserve">We also observe elevations in </w:t>
+      </w:r>
+      <w:proofErr w:type="spellStart"/>
+      <w:r>
+        <w:t>lysosomal</w:t>
+      </w:r>
+      <w:proofErr w:type="spellEnd"/>
+      <w:r>
+        <w:t xml:space="preserve"> genes, though these </w:t>
+      </w:r>
+      <w:r>
+        <w:t xml:space="preserve">changes </w:t>
+      </w:r>
+      <w:r>
+        <w:t xml:space="preserve">appear to be restricted to obese Cushing’s </w:t>
+      </w:r>
+      <w:r>
+        <w:t xml:space="preserve">disease </w:t>
+      </w:r>
+      <w:r>
+        <w:t xml:space="preserve">patients.  </w:t>
+      </w:r>
+      <w:r>
+        <w:t xml:space="preserve">The </w:t>
+      </w:r>
+      <w:r>
+        <w:t xml:space="preserve">metabolic </w:t>
+      </w:r>
+      <w:r>
+        <w:t>relevance of activated proteolysis in adipose</w:t>
+      </w:r>
+      <w:r>
+        <w:t xml:space="preserve"> tissue</w:t>
+      </w:r>
+      <w:r>
+        <w:t xml:space="preserve"> </w:t>
+      </w:r>
+      <w:r>
+        <w:t xml:space="preserve">has not been widely explored and </w:t>
+      </w:r>
+      <w:r>
+        <w:t>warrants further study.</w:t>
+      </w:r>
+    </w:p>
+    <w:p>
+      <w:pPr>
+        <w:spacing w:line="480" w:lineRule="auto"/>
+      </w:pPr>
+    </w:p>
+    <w:p>
+      <w:pPr>
+        <w:spacing w:line="480" w:lineRule="auto"/>
+      </w:pPr>
+      <w:r>
+        <w:t xml:space="preserve">There are several limitations to our evaluation of insulin sensitivity in this study.  One aspect is that </w:t>
+      </w:r>
+      <w:r>
+        <w:t xml:space="preserve">two of the three </w:t>
+      </w:r>
+      <w:r>
+        <w:t xml:space="preserve">patients with Cushing’s syndrome </w:t>
+      </w:r>
+      <w:r>
+        <w:t xml:space="preserve">and diabetes were treated with </w:t>
+      </w:r>
+      <w:proofErr w:type="spellStart"/>
+      <w:r>
+        <w:t>antidiabetic</w:t>
+      </w:r>
+      <w:proofErr w:type="spellEnd"/>
+      <w:r>
+        <w:t xml:space="preserve"> medications.</w:t>
+      </w:r>
+      <w:r>
+        <w:t xml:space="preserve">   Secondly, it is possible that insulin resistance in these </w:t>
+      </w:r>
+      <w:r>
+        <w:t>subjects</w:t>
+      </w:r>
+      <w:r>
+        <w:t xml:space="preserve">/mice </w:t>
+      </w:r>
+      <w:r>
+        <w:t xml:space="preserve">is </w:t>
+      </w:r>
+      <w:r>
+        <w:t xml:space="preserve">mainly due to muscle or liver insulin resistance </w:t>
+      </w:r>
+      <w:r>
         <w:lastRenderedPageBreak/>
-        <w:t xml:space="preserve">Muscle wasting is a well </w:t>
-      </w:r>
-      <w:r>
-        <w:t>recognized</w:t>
-      </w:r>
-      <w:r>
-        <w:t xml:space="preserve"> adverse event of e</w:t>
-      </w:r>
-      <w:r>
-        <w:t>xcess glucocorticoids</w:t>
-      </w:r>
-      <w:r>
-        <w:t xml:space="preserve"> caused by both increased muscle proteolysis and decreased protein synthesis </w:t>
+        <w:t xml:space="preserve">and that adipose tissue may respond to insulin in a relatively normal fashion.  </w:t>
+      </w:r>
+      <w:r>
+        <w:t xml:space="preserve">Glucocorticoid-induced insulin resistance is thought to </w:t>
+      </w:r>
+      <w:r>
+        <w:t>b</w:t>
+      </w:r>
+      <w:r>
+        <w:t>e mostly secondary to the increase in free fatty acids caused by the indu</w:t>
+      </w:r>
+      <w:r>
+        <w:t xml:space="preserve">ction of lipolysis </w:t>
       </w:r>
       <w:r>
         <w:fldChar w:fldCharType="begin" w:fldLock="1"/>
       </w:r>
       <w:r>
-        <w:instrText>ADDIN CSL_CITATION { "citationItems" : [ { "id" : "ITEM-1", "itemData" : { "DOI" : "10.1210/en.2004-0371", "ISSN" : "0013-7227", "PMID" : "15331573", "abstract" : "In the corpulent James C. Russell corpulent (JCR:LA-cp) rat, hyperinsulinemia leads to induction of lipogenic enzymes via enhanced expression of sterol-regulatory-binding protein (SREBP)-1c. This results in increased hepatic lipid production and hypertriglyceridemia. Information regarding down-regulation of SREBP-1c and lipogenic enzymes by dietary fatty acids in this model is limited. We therefore assessed de novo hepatic lipogenesis and hepatic and plasma lipids in corpulent JCR rats fed diets enriched in olive oil or menhaden oil. Using microarray and Northern analysis, we determined the effect of these diets on expression of mRNA for lipogenic enzymes and other proteins related to lipid metabolism. In corpulent JCR:LA-cp rats, both the olive oil and menhaden oil diets reduced expression of SREBP-1c, with concomitant reductions in hepatic triglyceride content, lipogenesis, and expression of enzymes related to lipid synthesis. Unexpectedly, expression of many peroxisomal proliferator-activated receptor-dependent enzymes mediating fatty acid oxidation was increased in livers of corpulent JCR rats. The menhaden oil diet further increased expression of these enzymes. Induction of SREBP-1c by insulin is dependent on liver x receptor (LXR)alpha. Although hepatic expression of mRNA for LXR itself was not increased in corpulent rats, expression of Cyp7a1, an LXR-responsive gene, was increased, suggesting increased LXR activity. Expression of mRNA encoding fatty acid translocase and ATP-binding cassette subfamily DALD member 3 was also increased in livers of corpulent JCR rats, indicating a potential role for these fatty acid transporters in the pathogenesis of disordered lipid metabolism in obesity. This study clearly demonstrates that substitution of dietary polyunsaturated fatty acid for carbohydrate in the corpulent JCR:LA-cp rat reduces de novo lipogenesis, at least in part, by reducing hepatic expression of SREBP-1c and that strategies directed toward reducing SREBP-1c expression in the liver may mitigate the adverse effects of hyperinsulinemia on hepatic lipid production.", "author" : [ { "dropping-particle" : "", "family" : "Deng", "given" : "Xiong", "non-dropping-particle" : "", "parse-names" : false, "suffix" : "" }, { "dropping-particle" : "", "family" : "Elam", "given" : "Marshall B", "non-dropping-particle" : "", "parse-names" : false, "suffix" : "" }, { "dropping-particle" : "", "family" : "Wilcox", "given" : "Henry G", "non-dropping-particle" : "", "parse-names" : false, "suffix" : "" }, { "dropping-particle" : "", "family" : "Cagen", "given" : "Lauren M", "non-dropping-particle" : "", "parse-names" : false, "suffix" : "" }, { "dropping-particle" : "", "family" : "Park", "given" : "Edwards a", "non-dropping-particle" : "", "parse-names" : false, "suffix" : "" }, { "dropping-particle" : "", "family" : "Raghow", "given" : "Rajendra", "non-dropping-particle" : "", "parse-names" : false, "suffix" : "" }, { "dropping-particle" : "", "family" : "Patel", "given" : "Divyen", "non-dropping-particle" : "", "parse-names" : false, "suffix" : "" }, { "dropping-particle" : "", "family" : "Kumar", "given" : "Poonam", "non-dropping-particle" : "", "parse-names" : false, "suffix" : "" }, { "dropping-particle" : "", "family" : "Sheybani", "given" : "Ali", "non-dropping-particle" : "", "parse-names" : false, "suffix" : "" }, { "dropping-particle" : "", "family" : "Russell", "given" : "James C", "non-dropping-particle" : "", "parse-names" : false, "suffix" : "" } ], "container-title" : "Endocrinology", "id" : "ITEM-1", "issue" : "12", "issued" : { "date-parts" : [ [ "2004", "12" ] ] }, "page" : "5847-61", "title" : "Dietary olive oil and menhaden oil mitigate induction of lipogenesis in hyperinsulinemic corpulent JCR:LA-cp rats: microarray analysis of lipid-related gene expression.", "type" : "article-journal", "volume" : "145" }, "uris" : [ "http://www.mendeley.com/documents/?uuid=14015998-b836-4665-a847-553b91956bf6" ] }, { "id" : "ITEM-2", "itemData" : { "DOI" : "10.1097/01.CCM.0000279194.11328.77", "ISBN" : "0090-3493 (Print) 0090-3493 (Linking)", "ISSN" : "0090-3493", "PMID" : "17713416", "abstract" : "OBJECTIVE: To review glucocorticoid-regulated molecular mechanisms of muscle wasting. DESIGN: Review of recent literature describing the role of glucocorticoids in the regulation of proteolytic mechanisms, transcription factors, and nuclear cofactors in skeletal muscle during various catabolic conditions. MAIN RESULTS: Catabolic doses of glucocorticoids induce muscle atrophy both in vivo and in vitro by stimulating protein breakdown and inhibiting protein synthesis. Signaling pathways that regulate muscle protein synthesis at the translational level are inhibited by glucocorticoids. Glucocorticoids increase the expression and activity of the ubiquitin-proteasome pathway, a major proteolytic mechanism of muscle atrophy. The expression and activity of muscle wasting-related transcription factors, including C/EBPbeta and delta and Forkhead box O 1, 3, and 4, as well as the nuclear cofactor p300, are up-regulated by glucocorticoid excess. CONCLUSIONS: Muscle wasting in various catabolic conditions is, at least in part, regulated by glucocorticoids. The role of glucocorticoids in muscle wasting is complex and reflects regulation at the molecular level of multiple mechanisms influencing both synthesis and degradation of muscle proteins.", "author" : [ { "dropping-particle" : "", "family" : "Menconi", "given" : "Michael", "non-dropping-particle" : "", "parse-names" : false, "suffix" : "" }, { "dropping-particle" : "", "family" : "Fareed", "given" : "Moin", "non-dropping-particle" : "", "parse-names" : false, "suffix" : "" }, { "dropping-particle" : "", "family" : "O'Neal", "given" : "Patrick", "non-dropping-particle" : "", "parse-names" : false, "suffix" : "" }, { "dropping-particle" : "", "family" : "Poylin", "given" : "Vitaliy", "non-dropping-particle" : "", "parse-names" : false, "suffix" : "" }, { "dropping-particle" : "", "family" : "Wei", "given" : "Wei", "non-dropping-particle" : "", "parse-names" : false, "suffix" : "" }, { "dropping-particle" : "", "family" : "Hasselgren", "given" : "Per-Olof", "non-dropping-particle" : "", "parse-names" : false, "suffix" : "" } ], "container-title" : "Critical care medicine", "id" : "ITEM-2", "issued" : { "date-parts" : [ [ "2007" ] ] }, "page" : "S602-S608", "title" : "Role of glucocorticoids in the molecular regulation of muscle wasting.", "type" : "article-journal", "volume" : "35" }, "uris" : [ "http://www.mendeley.com/documents/?uuid=a79d5273-a685-4939-8a84-8c2c8f0d9d7f" ] } ], "mendeley" : { "formattedCitation" : "(Deng &lt;i&gt;et al.&lt;/i&gt; 2004; Menconi &lt;i&gt;et al.&lt;/i&gt; 2007)", "plainTextFormattedCitation" : "(Deng et al. 2004; Menconi et al. 2007)", "previouslyFormattedCitation" : "(Deng &lt;i&gt;et al.&lt;/i&gt; 2004; Menconi &lt;i&gt;et al.&lt;/i&gt; 2007)" }, "properties" : { "noteIndex" : 0 }, "schema" : "https://github.com/citation-style-language/schema/raw/master/csl-citation.json" }</w:instrText>
+        <w:instrText>ADDIN CSL_CITATION { "citationItems" : [ { "id" : "ITEM-1", "itemData" : { "DOI" : "10.1016/j.ecl.2013.10.005", "ISBN" : "9780323287043", "ISSN" : "08898529", "PMID" : "24582093", "abstract" : "Glucocorticoids (GCs) are critical in the regulation of the stress response, inflammation and energy homeostasis. Excessive GC exposure results in whole-body insulin resistance, obesity, cardiovascular disease, and ultimately decreased survival, despite their potent anti-inflammatory effects. This apparent paradox may be explained by the complex actions of GCs on adipose tissue functionality. The wide prevalence of oral GC therapy makes their adverse systemic effects an important yet incompletely understood clinical problem. This article reviews the mechanisms by which supraphysiologic GC exposure promotes insulin resistance, focusing in particular on the effects on adipose tissue function and lipid metabolism. ?? 2014 Elsevier Inc.", "author" : [ { "dropping-particle" : "", "family" : "Geer", "given" : "Eliza B.", "non-dropping-particle" : "", "parse-names" : false, "suffix" : "" }, { "dropping-particle" : "", "family" : "Islam", "given" : "Julie", "non-dropping-particle" : "", "parse-names" : false, "suffix" : "" }, { "dropping-particle" : "", "family" : "Buettner", "given" : "Christoph", "non-dropping-particle" : "", "parse-names" : false, "suffix" : "" } ], "container-title" : "Endocrinology and Metabolism Clinics of North America", "id" : "ITEM-1", "issued" : { "date-parts" : [ [ "2014" ] ] }, "page" : "75-102", "title" : "Mechanisms of glucocorticoid-induced insulin resistance: Focus on adipose tissue function and lipid metabolism", "type" : "article", "volume" : "43" }, "uris" : [ "http://www.mendeley.com/documents/?uuid=69ad0485-a672-4e63-84c3-f50d46853ff9" ] } ], "mendeley" : { "formattedCitation" : "(Geer &lt;i&gt;et al.&lt;/i&gt; 2014)", "plainTextFormattedCitation" : "(Geer et al. 2014)", "previouslyFormattedCitation" : "(Geer &lt;i&gt;et al.&lt;/i&gt; 2014)" }, "properties" : { "noteIndex" : 0 }, "schema" : "https://github.com/citation-style-language/schema/raw/master/csl-citation.json" }</w:instrText>
       </w:r>
       <w:r>
         <w:fldChar w:fldCharType="separate"/>
@@ -6941,7 +7426,7 @@
         <w:rPr>
           <w:noProof/>
         </w:rPr>
-        <w:t xml:space="preserve">(Deng </w:t>
+        <w:t xml:space="preserve">(Geer </w:t>
       </w:r>
       <w:r>
         <w:rPr>
@@ -6954,7 +7439,43 @@
         <w:rPr>
           <w:noProof/>
         </w:rPr>
-        <w:t xml:space="preserve"> 2004; Menconi </w:t>
+        <w:t xml:space="preserve"> 2014)</w:t>
+      </w:r>
+      <w:r>
+        <w:fldChar w:fldCharType="end"/>
+      </w:r>
+      <w:r>
+        <w:t>. Results from a recent study suggest that glucocorticoids do not induce insulin resistance in subcutan</w:t>
+      </w:r>
+      <w:r>
+        <w:t>e</w:t>
+      </w:r>
+      <w:r>
+        <w:t xml:space="preserve">ous adipose tissue </w:t>
+      </w:r>
+      <w:r>
+        <w:rPr>
+          <w:i/>
+        </w:rPr>
+        <w:t>in vivo</w:t>
+      </w:r>
+      <w:r>
+        <w:t xml:space="preserve"> in healthy subjects </w:t>
+      </w:r>
+      <w:r>
+        <w:fldChar w:fldCharType="begin" w:fldLock="1"/>
+      </w:r>
+      <w:r>
+        <w:instrText>ADDIN CSL_CITATION { "citationItems" : [ { "id" : "ITEM-1", "itemData" : { "DOI" : "10.1210/jc.2012-3523", "ISBN" : "1945-7197 (Electronic)\r0021-972X (Linking)", "ISSN" : "1945-7197", "PMID" : "23426618", "abstract" : "It is widely believed that glucocorticoids cause insulin resistance in all tissues. We have previously demonstrated that glucocorticoids cause insulin sensitization in human adipose tissue in vitro and induce insulin resistance in skeletal muscle.", "author" : [ { "dropping-particle" : "", "family" : "Hazlehurst", "given" : "Jonathan M", "non-dropping-particle" : "", "parse-names" : false, "suffix" : "" }, { "dropping-particle" : "", "family" : "Gathercole", "given" : "Laura L", "non-dropping-particle" : "", "parse-names" : false, "suffix" : "" }, { "dropping-particle" : "", "family" : "Nasiri", "given" : "Maryam", "non-dropping-particle" : "", "parse-names" : false, "suffix" : "" }, { "dropping-particle" : "", "family" : "Armstrong", "given" : "Matthew J", "non-dropping-particle" : "", "parse-names" : false, "suffix" : "" }, { "dropping-particle" : "", "family" : "Borrows", "given" : "Sarah", "non-dropping-particle" : "", "parse-names" : false, "suffix" : "" }, { "dropping-particle" : "", "family" : "Yu", "given" : "Jinglei", "non-dropping-particle" : "", "parse-names" : false, "suffix" : "" }, { "dropping-particle" : "", "family" : "Wagenmakers", "given" : "Anton J M", "non-dropping-particle" : "", "parse-names" : false, "suffix" : "" }, { "dropping-particle" : "", "family" : "Stewart", "given" : "Paul M", "non-dropping-particle" : "", "parse-names" : false, "suffix" : "" }, { "dropping-particle" : "", "family" : "Tomlinson", "given" : "Jeremy W", "non-dropping-particle" : "", "parse-names" : false, "suffix" : "" } ], "container-title" : "The Journal of clinical endocrinology and metabolism", "id" : "ITEM-1", "issue" : "April 2013", "issued" : { "date-parts" : [ [ "2013" ] ] }, "page" : "1631-40", "title" : "Glucocorticoids fail to cause insulin resistance in human subcutaneous adipose tissue in vivo.", "type" : "article-journal", "volume" : "98" }, "uris" : [ "http://www.mendeley.com/documents/?uuid=302b0b5f-1fa3-454e-b806-9f1cf2ffc10b" ] } ], "mendeley" : { "formattedCitation" : "(Hazlehurst &lt;i&gt;et al.&lt;/i&gt; 2013)", "plainTextFormattedCitation" : "(Hazlehurst et al. 2013)", "previouslyFormattedCitation" : "(Hazlehurst &lt;i&gt;et al.&lt;/i&gt; 2013)" }, "properties" : { "noteIndex" : 0 }, "schema" : "https://github.com/citation-style-language/schema/raw/master/csl-citation.json" }</w:instrText>
+      </w:r>
+      <w:r>
+        <w:fldChar w:fldCharType="separate"/>
+      </w:r>
+      <w:r>
+        <w:rPr>
+          <w:noProof/>
+        </w:rPr>
+        <w:t xml:space="preserve">(Hazlehurst </w:t>
       </w:r>
       <w:r>
         <w:rPr>
@@ -6967,553 +7488,128 @@
         <w:rPr>
           <w:noProof/>
         </w:rPr>
-        <w:t xml:space="preserve"> 2007)</w:t>
+        <w:t xml:space="preserve"> 2013)</w:t>
       </w:r>
       <w:r>
         <w:fldChar w:fldCharType="end"/>
       </w:r>
       <w:r>
-        <w:t>. Exposure of r</w:t>
-      </w:r>
-      <w:r>
-        <w:t>ats to glucocorticoids activates</w:t>
-      </w:r>
-      <w:r>
-        <w:t xml:space="preserve"> the musc</w:t>
-      </w:r>
-      <w:r>
-        <w:t>le ubiquitin-</w:t>
-      </w:r>
-      <w:proofErr w:type="spellStart"/>
-      <w:r>
-        <w:t>proteosome</w:t>
-      </w:r>
-      <w:proofErr w:type="spellEnd"/>
-      <w:r>
-        <w:t xml:space="preserve"> system </w:t>
-      </w:r>
-      <w:r>
-        <w:fldChar w:fldCharType="begin" w:fldLock="1"/>
-      </w:r>
-      <w:r>
-        <w:instrText>ADDIN CSL_CITATION { "citationItems" : [ { "id" : "ITEM-1", "itemData" : { "ISSN" : "03636143", "PMID" : "7943291", "abstract" : "In rat muscle metabolic acidosis increases ATP-dependent protein degradation and levels of mRNAs for ubiquitin (Ub) and proteasome subunits. Because adrenalectomy (ADX) abolishes the proteolytic response to acidosis in muscle, we examined whether glucocorticoids (GCs) are necessary for acidosis-induced changes in Ub and proteasome mRNAs in muscles. Total RNA content of the white fiber extensor digitorum longus or mixed fiber gastrocnemius muscles were lowest in muscles of ADX rats given acid plus GCs. In contrast, the abundance of Ub and C2 and C9 proteasome subunits mRNAs were increased in muscles from this group compared with untreated ADX rats or ADX rats given acid or GCs alone. Because total RNA is reduced, the increase in these mRNAs in muscles of ADX rats receiving acid plus GCs provides evidence for a specific activation of the ATP-dependent-Ub-proteasome pathway. Thus, GCs are required but not sufficient to produce the coordinated increase in mRNAs encoding ubiquitin and proteasome subunits occurring in muscles of acidotic rats.", "author" : [ { "dropping-particle" : "", "family" : "Price", "given" : "S R", "non-dropping-particle" : "", "parse-names" : false, "suffix" : "" }, { "dropping-particle" : "", "family" : "England", "given" : "B K", "non-dropping-particle" : "", "parse-names" : false, "suffix" : "" }, { "dropping-particle" : "", "family" : "Bailey", "given" : "J L", "non-dropping-particle" : "", "parse-names" : false, "suffix" : "" }, { "dropping-particle" : "", "family" : "Vreede", "given" : "K", "non-dropping-particle" : "Van", "parse-names" : false, "suffix" : "" }, { "dropping-particle" : "", "family" : "Mitch", "given" : "W E", "non-dropping-particle" : "", "parse-names" : false, "suffix" : "" } ], "container-title" : "The American journal of physiology", "id" : "ITEM-1", "issued" : { "date-parts" : [ [ "1994" ] ] }, "page" : "C955-C960", "title" : "Acidosis and glucocorticoids concomitantly increase ubiquitin and proteasome subunit mRNAs in rat muscle.", "type" : "article-journal", "volume" : "267" }, "uris" : [ "http://www.mendeley.com/documents/?uuid=803927f8-c761-41b4-9eaf-1e2d253e082f" ] }, { "id" : "ITEM-2", "itemData" : { "ISBN" : "0002-9513 (Print) 0002-9513 (Linking)", "ISSN" : "0002-9513", "PMID" : "7682781", "abstract" : "Glucocorticoids are essential for the increase in protein breakdown in skeletal muscle normally seen during fasting. To determine which proteolytic pathway(s) are activated upon fasting, leg muscles from fed and fasted normal rats were incubated under conditions that block or activate different proteolytic systems. After food deprivation (1 day), the nonlysosomal ATP-dependent process increased by 250%, as shown in experiments involving depletion of muscle ATP. Also, the maximal capacity of the lysosomal process increased 60-100%, but no changes occurred in the Ca(2+)-dependent or the residual energy-independent proteolytic processes. In muscles from fasted normal and adrenalectomized (ADX) rats, the protein breakdown sensitive to inhibitors of the lysosomal or Ca(2+)-dependent pathways did not differ. However, the ATP-dependent process was 30% slower in muscles from fasted ADX rats. Administering dexamethasone to these animals or incubating their muscles with dexamethasone reversed this defect. During fasting, when the ATP-dependent process rises, muscles show a two- to threefold increase in levels of ubiquitin (Ub) mRNA. However, muscles of ADX animals failed to show this response. Injecting dexamethasone into the fasted ADX animals increased muscle Ub mRNA within 6 h. Thus glucocorticoids activate the ATP-Ub-dependent proteolytic pathway in fasting apparently by enhancing the expression of components of this system such as Ub.", "author" : [ { "dropping-particle" : "", "family" : "Wing", "given" : "S S", "non-dropping-particle" : "", "parse-names" : false, "suffix" : "" }, { "dropping-particle" : "", "family" : "Goldberg", "given" : "A L", "non-dropping-particle" : "", "parse-names" : false, "suffix" : "" } ], "container-title" : "The American journal of physiology", "id" : "ITEM-2", "issued" : { "date-parts" : [ [ "1993" ] ] }, "page" : "E668-E676", "title" : "Glucocorticoids activate the ATP-ubiquitin-dependent proteolytic system in skeletal muscle during fasting.", "type" : "article-journal", "volume" : "264" }, "uris" : [ "http://www.mendeley.com/documents/?uuid=08ed88a5-63b2-400e-9009-ae4bccd4ed29" ] } ], "mendeley" : { "formattedCitation" : "(Wing &amp; Goldberg 1993; Price &lt;i&gt;et al.&lt;/i&gt; 1994)", "plainTextFormattedCitation" : "(Wing &amp; Goldberg 1993; Price et al. 1994)", "previouslyFormattedCitation" : "(Wing &amp; Goldberg 1993; Price &lt;i&gt;et al.&lt;/i&gt; 1994)" }, "properties" : { "noteIndex" : 0 }, "schema" : "https://github.com/citation-style-language/schema/raw/master/csl-citation.json" }</w:instrText>
-      </w:r>
-      <w:r>
-        <w:fldChar w:fldCharType="separate"/>
-      </w:r>
-      <w:r>
-        <w:rPr>
-          <w:noProof/>
-        </w:rPr>
-        <w:t xml:space="preserve">(Wing &amp; Goldberg 1993; Price </w:t>
-      </w:r>
-      <w:r>
-        <w:rPr>
-          <w:i/>
-          <w:noProof/>
-        </w:rPr>
-        <w:t>et al.</w:t>
-      </w:r>
-      <w:r>
-        <w:rPr>
-          <w:noProof/>
-        </w:rPr>
-        <w:t xml:space="preserve"> 1994)</w:t>
-      </w:r>
-      <w:r>
-        <w:fldChar w:fldCharType="end"/>
-      </w:r>
-      <w:r>
-        <w:t xml:space="preserve">, </w:t>
-      </w:r>
-      <w:r>
-        <w:t>increas</w:t>
-      </w:r>
-      <w:r>
-        <w:t>ing</w:t>
-      </w:r>
-      <w:r>
-        <w:t xml:space="preserve"> muscle expression of </w:t>
-      </w:r>
-      <w:r>
-        <w:t>proteases</w:t>
-      </w:r>
-      <w:r>
-        <w:t xml:space="preserve"> (</w:t>
-      </w:r>
-      <w:proofErr w:type="spellStart"/>
-      <w:r>
-        <w:t>cathepsins</w:t>
-      </w:r>
-      <w:proofErr w:type="spellEnd"/>
-      <w:r>
-        <w:t xml:space="preserve"> B and D, </w:t>
-      </w:r>
-      <w:proofErr w:type="spellStart"/>
-      <w:r>
-        <w:t>calpain</w:t>
-      </w:r>
-      <w:proofErr w:type="spellEnd"/>
-      <w:r>
-        <w:t xml:space="preserve">) </w:t>
-      </w:r>
-      <w:r>
-        <w:t xml:space="preserve">and </w:t>
-      </w:r>
-      <w:r>
-        <w:t>components of th</w:t>
-      </w:r>
-      <w:r>
-        <w:t xml:space="preserve">e ubiquitin-proteasome pathway </w:t>
-      </w:r>
-      <w:r>
-        <w:fldChar w:fldCharType="begin" w:fldLock="1"/>
-      </w:r>
-      <w:r>
-        <w:instrText>ADDIN CSL_CITATION { "citationItems" : [ { "id" : "ITEM-1", "itemData" : { "DOI" : "10.1172/JCI118264", "ISBN" : "0021-9738 (Print)\\r0021-9738 (Linking)", "ISSN" : "00219738", "PMID" : "7593595", "abstract" : "We studied glucocorticoid-induced muscle wasting and subsequent recovery in adult (7-mo-old) and old (22-mo-old) rats, since the increased incidence of various disease states may result in glucocorticoids hypersecretion in aging. Adult and old rats received dexamethasone in their drinking water and were then allowed to recover. Muscle wasting occurred more rapidly in old rats and the recovery of muscle mass was impaired, suggesting that glucocorticoids may be involved in the emergence of muscle atrophy with advancing age. According to measurements in incubated epitrochlearis muscles, dexamethasone-induced muscle wasting mainly resulted from increased protein breakdown in the adult, but from depressed protein synthesis in the aged animal. Increased expression of cathepsin D, m-calpain, and ubiquitin was observed in the muscles from both dexamethasone-treated adult and old rats. By contrast, the disappearance of the stimulatory effect of glucocorticoids on protein break-down in aging occurred along with a loss of ability of steroids to enhance the expression of the 14-kD ubiquitin carrier protein E2, which is involved in protein substrates ubiquitinylation, and of subunits of the 20 S proteasome (the proteolytic core of the 26 S proteasome that degrades ubiquitin conjugates). Thus, if glucocorticoids play any role in the progressive muscle atrophy seen in aging, this is unlikely to result from an activation of the ubiquitin-proteasome proteolytic pathway.", "author" : [ { "dropping-particle" : "", "family" : "Dardevet", "given" : "D.", "non-dropping-particle" : "", "parse-names" : false, "suffix" : "" }, { "dropping-particle" : "", "family" : "Sornet", "given" : "C.", "non-dropping-particle" : "", "parse-names" : false, "suffix" : "" }, { "dropping-particle" : "", "family" : "Taillandier", "given" : "D.", "non-dropping-particle" : "", "parse-names" : false, "suffix" : "" }, { "dropping-particle" : "", "family" : "Savary", "given" : "I.", "non-dropping-particle" : "", "parse-names" : false, "suffix" : "" }, { "dropping-particle" : "", "family" : "Attaix", "given" : "D.", "non-dropping-particle" : "", "parse-names" : false, "suffix" : "" }, { "dropping-particle" : "", "family" : "Grizard", "given" : "J.", "non-dropping-particle" : "", "parse-names" : false, "suffix" : "" } ], "container-title" : "Journal of Clinical Investigation", "id" : "ITEM-1", "issued" : { "date-parts" : [ [ "1995" ] ] }, "page" : "2113-2119", "title" : "Sensitivity and protein turnover response to glucocorticoids are different in skeletal muscle from adult and old rats. Lack of regulation of the ubiquitin-proteasome proteolytic pathway in aging", "type" : "article-journal", "volume" : "96" }, "uris" : [ "http://www.mendeley.com/documents/?uuid=9061ed6a-b0e8-4740-8bce-64a6bf998c59" ] } ], "mendeley" : { "formattedCitation" : "(Dardevet &lt;i&gt;et al.&lt;/i&gt; 1995)", "plainTextFormattedCitation" : "(Dardevet et al. 1995)", "previouslyFormattedCitation" : "(Dardevet &lt;i&gt;et al.&lt;/i&gt; 1995)" }, "properties" : { "noteIndex" : 0 }, "schema" : "https://github.com/citation-style-language/schema/raw/master/csl-citation.json" }</w:instrText>
-      </w:r>
-      <w:r>
-        <w:fldChar w:fldCharType="separate"/>
-      </w:r>
-      <w:r>
-        <w:rPr>
-          <w:noProof/>
-        </w:rPr>
-        <w:t xml:space="preserve">(Dardevet </w:t>
-      </w:r>
-      <w:r>
-        <w:rPr>
-          <w:i/>
-          <w:noProof/>
-        </w:rPr>
-        <w:t>et al.</w:t>
-      </w:r>
-      <w:r>
-        <w:rPr>
-          <w:noProof/>
-        </w:rPr>
-        <w:t xml:space="preserve"> 1995)</w:t>
-      </w:r>
-      <w:r>
-        <w:fldChar w:fldCharType="end"/>
-      </w:r>
-      <w:r>
-        <w:t xml:space="preserve"> </w:t>
-      </w:r>
-      <w:r>
-        <w:t>along</w:t>
-      </w:r>
-      <w:r>
-        <w:t xml:space="preserve"> </w:t>
-      </w:r>
-      <w:r>
-        <w:t xml:space="preserve">with </w:t>
-      </w:r>
-      <w:r>
-        <w:t>inhibition o</w:t>
-      </w:r>
-      <w:r>
-        <w:t>f muscl</w:t>
-      </w:r>
-      <w:r>
-        <w:t xml:space="preserve">e protein synthesis </w:t>
-      </w:r>
-      <w:r>
-        <w:fldChar w:fldCharType="begin" w:fldLock="1"/>
-      </w:r>
-      <w:r>
-        <w:instrText>ADDIN CSL_CITATION { "citationItems" : [ { "id" : "ITEM-1", "itemData" : { "ISSN" : "0193-1849", "PMID" : "11254463", "abstract" : "Glucocorticoids inhibit protein synthesis in muscle. In contrast, insulin and amino acids exert anabolic actions that arise in part from their ability to phosphorylate ribosomal p70 S6-kinase (p70(S6k)) and eukaryotic initiation factor (eIF)4E binding protein (BP)1 (PHAS-I), proteins that regulate translation initiation. Whether glucocorticoids interfere with this action was examined by giving rats either dexamethasone (DEX, 300 microg. kg(-1). day(-1), n = 10) or saline (n = 10) for 5 days. We then measured the phosphorylation of PHAS-I and p70(S6k) in rectus muscle biopsies taken before and at the end of a 180-min infusion of either insulin (10 mU. min(-1). kg(-1) euglycemic insulin clamp, n = 5 for both DEX- and saline-treated groups) or a balanced amino acid mixture (n = 5 for each group also). Protein synthesis was also measured during the infusion period. The results were that DEX-treated rats had higher fasting insulin, slower glucose disposal, less lean body mass, and decreased protein synthetic rates during insulin or amino acid infusion (P &lt; 0.05 each). DEX did not affect basal PHAS-I or p70(S6k) phosphorylation but blocked insulin-stimulated phosphorylation of PHAS-I- and amino acid-stimulated phosphorylation of both PHAS-I and p70(S6k) (P &lt; 0.01, for each). DEX also increased muscle PHAS-I concentration. These effects can, in part, explain glucocorticoid-induced muscle wasting.", "author" : [ { "dropping-particle" : "", "family" : "Long", "given" : "W", "non-dropping-particle" : "", "parse-names" : false, "suffix" : "" }, { "dropping-particle" : "", "family" : "Wei", "given" : "L", "non-dropping-particle" : "", "parse-names" : false, "suffix" : "" }, { "dropping-particle" : "", "family" : "Barrett", "given" : "E J", "non-dropping-particle" : "", "parse-names" : false, "suffix" : "" } ], "container-title" : "American journal of physiology. Endocrinology and metabolism", "id" : "ITEM-1", "issued" : { "date-parts" : [ [ "2001" ] ] }, "page" : "E570-E575", "title" : "Dexamethasone inhibits the stimulation of muscle protein synthesis and PHAS-I and p70 S6-kinase phosphorylation.", "type" : "article-journal", "volume" : "280" }, "uris" : [ "http://www.mendeley.com/documents/?uuid=40535472-3885-4345-a1a9-88f878c02f61" ] } ], "mendeley" : { "formattedCitation" : "(Long &lt;i&gt;et al.&lt;/i&gt; 2001)", "plainTextFormattedCitation" : "(Long et al. 2001)", "previouslyFormattedCitation" : "(Long &lt;i&gt;et al.&lt;/i&gt; 2001)" }, "properties" : { "noteIndex" : 0 }, "schema" : "https://github.com/citation-style-language/schema/raw/master/csl-citation.json" }</w:instrText>
-      </w:r>
-      <w:r>
-        <w:fldChar w:fldCharType="separate"/>
-      </w:r>
-      <w:r>
-        <w:rPr>
-          <w:noProof/>
-        </w:rPr>
-        <w:t xml:space="preserve">(Long </w:t>
-      </w:r>
-      <w:r>
-        <w:rPr>
-          <w:i/>
-          <w:noProof/>
-        </w:rPr>
-        <w:t>et al.</w:t>
-      </w:r>
-      <w:r>
-        <w:rPr>
-          <w:noProof/>
-        </w:rPr>
-        <w:t xml:space="preserve"> 2001)</w:t>
-      </w:r>
-      <w:r>
-        <w:fldChar w:fldCharType="end"/>
-      </w:r>
-      <w:r>
-        <w:t xml:space="preserve">. </w:t>
-      </w:r>
-      <w:r>
-        <w:t xml:space="preserve">A study in healthy humans </w:t>
-      </w:r>
-      <w:r>
-        <w:t>also</w:t>
-      </w:r>
-      <w:r>
-        <w:t xml:space="preserve"> found that prednisone</w:t>
-      </w:r>
-      <w:r>
-        <w:t xml:space="preserve"> (a synthetic corticosteroid)</w:t>
-      </w:r>
-      <w:r>
-        <w:t xml:space="preserve"> increases </w:t>
-      </w:r>
-      <w:proofErr w:type="spellStart"/>
-      <w:r>
-        <w:t>leucine</w:t>
-      </w:r>
-      <w:proofErr w:type="spellEnd"/>
-      <w:r>
-        <w:t xml:space="preserve"> oxidation </w:t>
-      </w:r>
-      <w:r>
-        <w:t xml:space="preserve">supporting our observation of </w:t>
-      </w:r>
-      <w:r>
-        <w:t xml:space="preserve">elevated amino acid catabolic genes </w:t>
-      </w:r>
-      <w:r>
-        <w:fldChar w:fldCharType="begin" w:fldLock="1"/>
-      </w:r>
-      <w:r>
-        <w:instrText>ADDIN CSL_CITATION { "citationItems" : [ { "id" : "ITEM-1", "itemData" : { "ISSN" : "00029513", "PMID" : "2596599", "abstract" : "High-dose glucocorticoid treatment results in protein wasting. To determine whether such therapy affects leucine oxidation in the postabsorptive state and the disposal of dietary amino acids, eight normal subjects were studied twice in random order, once after 5 days of prednisone (20 mg three times daily) and on a second occasion without prednisone as a control. In the postabsorptive state prednisone therapy increased (P less than 0.05) plasma concentrations of leucine, alpha-ketoisocaproate, glucose, insulin, and C-peptide, as well as leucine carbon flux and oxidation calculated by means of isotope dilution techniques and [1-13C]leucine. During infusion of a chemically defined meal, total leucine carbon flux and oxidation increased similarly on both study days, but leucine oxidation was greater (P less than 0.01) during prednisone treatment; net leucine balance became positive on the control day but remained negative or zero on the prednisone study day despite higher (P less than 0.05) plasma insulin concentrations. These studies demonstrate that high-dose glucocorticoid treatment impairs the balance of the essential amino acid leucine in both the postabsorptive and absorptive states in humans.", "author" : [ { "dropping-particle" : "", "family" : "Beaufrere", "given" : "B", "non-dropping-particle" : "", "parse-names" : false, "suffix" : "" }, { "dropping-particle" : "", "family" : "Horber", "given" : "F F", "non-dropping-particle" : "", "parse-names" : false, "suffix" : "" }, { "dropping-particle" : "", "family" : "Schwenk", "given" : "W F", "non-dropping-particle" : "", "parse-names" : false, "suffix" : "" }, { "dropping-particle" : "", "family" : "Marsh", "given" : "H M", "non-dropping-particle" : "", "parse-names" : false, "suffix" : "" }, { "dropping-particle" : "", "family" : "Matthews", "given" : "D", "non-dropping-particle" : "", "parse-names" : false, "suffix" : "" }, { "dropping-particle" : "", "family" : "Gerich", "given" : "J E", "non-dropping-particle" : "", "parse-names" : false, "suffix" : "" }, { "dropping-particle" : "", "family" : "Haymond", "given" : "M W", "non-dropping-particle" : "", "parse-names" : false, "suffix" : "" } ], "container-title" : "The American journal of physiology", "id" : "ITEM-1", "issued" : { "date-parts" : [ [ "1989" ] ] }, "number-of-pages" : "E712-E721", "title" : "Glucocorticosteroids increase leucine oxidation and impair leucine balance in humans.", "type" : "report", "volume" : "257" }, "uris" : [ "http://www.mendeley.com/documents/?uuid=a57b7e77-b8d0-4343-a2de-6c1220f639b0" ] } ], "mendeley" : { "formattedCitation" : "(Beaufrere &lt;i&gt;et al.&lt;/i&gt; 1989)", "plainTextFormattedCitation" : "(Beaufrere et al. 1989)", "previouslyFormattedCitation" : "(Beaufrere &lt;i&gt;et al.&lt;/i&gt; 1989)" }, "properties" : { "noteIndex" : 0 }, "schema" : "https://github.com/citation-style-language/schema/raw/master/csl-citation.json" }</w:instrText>
-      </w:r>
-      <w:r>
-        <w:fldChar w:fldCharType="separate"/>
-      </w:r>
-      <w:r>
-        <w:rPr>
-          <w:noProof/>
-        </w:rPr>
-        <w:t xml:space="preserve">(Beaufrere </w:t>
-      </w:r>
-      <w:r>
-        <w:rPr>
-          <w:i/>
-          <w:noProof/>
-        </w:rPr>
-        <w:t>et al.</w:t>
-      </w:r>
-      <w:r>
-        <w:rPr>
-          <w:noProof/>
-        </w:rPr>
-        <w:t xml:space="preserve"> 1989)</w:t>
-      </w:r>
-      <w:r>
-        <w:fldChar w:fldCharType="end"/>
-      </w:r>
-      <w:r>
-        <w:t xml:space="preserve">.  </w:t>
-      </w:r>
-      <w:r>
-        <w:t xml:space="preserve">We found higher expression of both </w:t>
-      </w:r>
-      <w:proofErr w:type="spellStart"/>
-      <w:r>
-        <w:t>prote</w:t>
-      </w:r>
-      <w:r>
-        <w:t>a</w:t>
-      </w:r>
-      <w:r>
-        <w:t>som</w:t>
-      </w:r>
-      <w:r>
-        <w:t>al</w:t>
-      </w:r>
-      <w:proofErr w:type="spellEnd"/>
-      <w:r>
-        <w:t xml:space="preserve"> and the </w:t>
-      </w:r>
-      <w:r>
-        <w:t>amino acid degradation</w:t>
-      </w:r>
-      <w:r>
-        <w:t xml:space="preserve"> pathways</w:t>
-      </w:r>
-      <w:r>
-        <w:t xml:space="preserve"> in adipose tissue</w:t>
-      </w:r>
-      <w:r>
-        <w:t xml:space="preserve">, suggesting that a similar induction occurs in adipose tissue </w:t>
-      </w:r>
-      <w:r>
-        <w:t xml:space="preserve">from our </w:t>
-      </w:r>
-      <w:r>
-        <w:t>Cushi</w:t>
-      </w:r>
-      <w:r>
-        <w:t>ng's disease</w:t>
-      </w:r>
-      <w:r>
-        <w:t xml:space="preserve"> </w:t>
-      </w:r>
-      <w:r>
-        <w:t>subjects</w:t>
-      </w:r>
-      <w:r>
-        <w:t xml:space="preserve">.  </w:t>
-      </w:r>
-      <w:r>
-        <w:t xml:space="preserve">We also observe elevations in </w:t>
-      </w:r>
-      <w:proofErr w:type="spellStart"/>
-      <w:r>
-        <w:t>lysosomal</w:t>
-      </w:r>
-      <w:proofErr w:type="spellEnd"/>
-      <w:r>
-        <w:t xml:space="preserve"> genes, though these </w:t>
-      </w:r>
-      <w:r>
-        <w:t xml:space="preserve">changes </w:t>
-      </w:r>
-      <w:r>
-        <w:t xml:space="preserve">appear to be restricted to obese Cushing’s </w:t>
-      </w:r>
-      <w:r>
-        <w:t xml:space="preserve">disease </w:t>
-      </w:r>
-      <w:r>
-        <w:t xml:space="preserve">patients.  </w:t>
-      </w:r>
-      <w:r>
-        <w:t xml:space="preserve">The </w:t>
-      </w:r>
-      <w:r>
-        <w:t xml:space="preserve">metabolic </w:t>
-      </w:r>
-      <w:r>
-        <w:t>relevance of activated proteolysis in adipose</w:t>
-      </w:r>
-      <w:r>
-        <w:t xml:space="preserve"> tissue</w:t>
-      </w:r>
-      <w:r>
-        <w:t xml:space="preserve"> </w:t>
-      </w:r>
-      <w:r>
-        <w:t xml:space="preserve">has not been widely explored and </w:t>
-      </w:r>
-      <w:r>
-        <w:t>warrants further study.</w:t>
-      </w:r>
-    </w:p>
-    <w:p>
-      <w:pPr>
-        <w:spacing w:line="480" w:lineRule="auto"/>
-      </w:pPr>
-    </w:p>
-    <w:p>
-      <w:pPr>
-        <w:spacing w:line="480" w:lineRule="auto"/>
-      </w:pPr>
-      <w:r>
-        <w:t xml:space="preserve">There are several limitations to our evaluation of insulin sensitivity in this study.  One aspect is that </w:t>
-      </w:r>
-      <w:r>
-        <w:t xml:space="preserve">two of the three </w:t>
-      </w:r>
-      <w:r>
-        <w:t xml:space="preserve">patients with Cushing’s syndrome </w:t>
-      </w:r>
-      <w:r>
-        <w:t xml:space="preserve">and diabetes were treated with </w:t>
-      </w:r>
-      <w:proofErr w:type="spellStart"/>
-      <w:r>
-        <w:t>antidiabetic</w:t>
-      </w:r>
-      <w:proofErr w:type="spellEnd"/>
-      <w:r>
-        <w:t xml:space="preserve"> medications.</w:t>
-      </w:r>
-      <w:r>
-        <w:t xml:space="preserve">   Secondly, it is possible that insulin resistance in these </w:t>
-      </w:r>
-      <w:r>
-        <w:t>subjects</w:t>
-      </w:r>
-      <w:r>
-        <w:t xml:space="preserve">/mice </w:t>
-      </w:r>
-      <w:r>
-        <w:t xml:space="preserve">is </w:t>
-      </w:r>
-      <w:r>
-        <w:t xml:space="preserve">mainly due to muscle or liver insulin resistance and that adipose tissue may respond to insulin in a relatively normal fashion.  </w:t>
-      </w:r>
-      <w:r>
-        <w:t xml:space="preserve">Glucocorticoid-induced insulin resistance is thought to </w:t>
-      </w:r>
-      <w:r>
-        <w:t>b</w:t>
-      </w:r>
-      <w:r>
-        <w:t>e mostly secondary to the increase in free fatty acids caused by the indu</w:t>
-      </w:r>
-      <w:r>
-        <w:t xml:space="preserve">ction of lipolysis </w:t>
-      </w:r>
-      <w:r>
-        <w:fldChar w:fldCharType="begin" w:fldLock="1"/>
-      </w:r>
-      <w:r>
-        <w:instrText>ADDIN CSL_CITATION { "citationItems" : [ { "id" : "ITEM-1", "itemData" : { "DOI" : "10.1016/j.ecl.2013.10.005", "ISBN" : "9780323287043", "ISSN" : "08898529", "PMID" : "24582093", "abstract" : "Glucocorticoids (GCs) are critical in the regulation of the stress response, inflammation and energy homeostasis. Excessive GC exposure results in whole-body insulin resistance, obesity, cardiovascular disease, and ultimately decreased survival, despite their potent anti-inflammatory effects. This apparent paradox may be explained by the complex actions of GCs on adipose tissue functionality. The wide prevalence of oral GC therapy makes their adverse systemic effects an important yet incompletely understood clinical problem. This article reviews the mechanisms by which supraphysiologic GC exposure promotes insulin resistance, focusing in particular on the effects on adipose tissue function and lipid metabolism. ?? 2014 Elsevier Inc.", "author" : [ { "dropping-particle" : "", "family" : "Geer", "given" : "Eliza B.", "non-dropping-particle" : "", "parse-names" : false, "suffix" : "" }, { "dropping-particle" : "", "family" : "Islam", "given" : "Julie", "non-dropping-particle" : "", "parse-names" : false, "suffix" : "" }, { "dropping-particle" : "", "family" : "Buettner", "given" : "Christoph", "non-dropping-particle" : "", "parse-names" : false, "suffix" : "" } ], "container-title" : "Endocrinology and Metabolism Clinics of North America", "id" : "ITEM-1", "issued" : { "date-parts" : [ [ "2014" ] ] }, "page" : "75-102", "title" : "Mechanisms of glucocorticoid-induced insulin resistance: Focus on adipose tissue function and lipid metabolism", "type" : "article", "volume" : "43" }, "uris" : [ "http://www.mendeley.com/documents/?uuid=69ad0485-a672-4e63-84c3-f50d46853ff9" ] } ], "mendeley" : { "formattedCitation" : "(Geer &lt;i&gt;et al.&lt;/i&gt; 2014)", "plainTextFormattedCitation" : "(Geer et al. 2014)", "previouslyFormattedCitation" : "(Geer &lt;i&gt;et al.&lt;/i&gt; 2014)" }, "properties" : { "noteIndex" : 0 }, "schema" : "https://github.com/citation-style-language/schema/raw/master/csl-citation.json" }</w:instrText>
-      </w:r>
-      <w:r>
-        <w:fldChar w:fldCharType="separate"/>
-      </w:r>
-      <w:r>
-        <w:rPr>
-          <w:noProof/>
-        </w:rPr>
-        <w:t xml:space="preserve">(Geer </w:t>
-      </w:r>
-      <w:r>
-        <w:rPr>
-          <w:i/>
-          <w:noProof/>
-        </w:rPr>
-        <w:t>et al.</w:t>
-      </w:r>
-      <w:r>
-        <w:rPr>
-          <w:noProof/>
-        </w:rPr>
-        <w:t xml:space="preserve"> 2014)</w:t>
-      </w:r>
-      <w:r>
-        <w:fldChar w:fldCharType="end"/>
-      </w:r>
-      <w:r>
-        <w:t xml:space="preserve">. </w:t>
-      </w:r>
+        <w:t>, suggesting that peripheral insulin resistance may not occur in adipocytes</w:t>
+      </w:r>
+      <w:r>
+        <w:t xml:space="preserve"> and that whole-body insulin resistance may primarily occur in muscle and liver tissues</w:t>
+      </w:r>
+      <w:r>
+        <w:t>.</w:t>
+      </w:r>
+      <w:r>
+        <w:t xml:space="preserve">  This is consistent with our observations of </w:t>
+      </w:r>
+      <w:r>
+        <w:t>a lack of changes in</w:t>
+      </w:r>
+      <w:r>
+        <w:t xml:space="preserve"> proximal insulin signalin</w:t>
+      </w:r>
+      <w:r>
+        <w:t>g transcripts (Figure 7A</w:t>
+      </w:r>
+      <w:r>
+        <w:t xml:space="preserve">) or </w:t>
+      </w:r>
+      <w:proofErr w:type="spellStart"/>
+      <w:r>
+        <w:t>ceramides</w:t>
+      </w:r>
+      <w:proofErr w:type="spellEnd"/>
+      <w:r>
+        <w:t xml:space="preserve"> in our subcutaneous adipose tissue lysates (Figure 7B).</w:t>
+      </w:r>
+      <w:r>
+        <w:t xml:space="preserve"> </w:t>
+      </w:r>
+    </w:p>
+    <w:p>
+      <w:pPr>
+        <w:spacing w:line="480" w:lineRule="auto"/>
+      </w:pPr>
+    </w:p>
+    <w:p>
+      <w:pPr>
+        <w:spacing w:line="480" w:lineRule="auto"/>
+      </w:pPr>
+    </w:p>
+    <w:p>
+      <w:pPr>
+        <w:spacing w:line="480" w:lineRule="auto"/>
+      </w:pPr>
+      <w:r>
+        <w:t xml:space="preserve">These data provide a variety of novel transcriptional changes that may be causative of the co-morbidities associated with Cushing's disease.  Further studies in animals and cells using knockout or overexpression of specific transcripts may verify which of the changes is crucial in </w:t>
+      </w:r>
+      <w:r>
+        <w:t xml:space="preserve">the </w:t>
+      </w:r>
+      <w:r>
+        <w:t>metabolic effects of glucocorticoid</w:t>
+      </w:r>
+      <w:r>
+        <w:t xml:space="preserve"> effects</w:t>
+      </w:r>
+      <w:r>
+        <w:t xml:space="preserve"> in adipose tissue.</w:t>
+      </w:r>
+    </w:p>
+    <w:p>
+      <w:pPr>
+        <w:pStyle w:val="Heading1"/>
+        <w:spacing w:line="480" w:lineRule="auto"/>
+      </w:pPr>
+      <w:r>
+        <w:t>Declaration of interest</w:t>
+      </w:r>
+    </w:p>
+    <w:p>
+      <w:pPr>
+        <w:spacing w:line="480" w:lineRule="auto"/>
+      </w:pPr>
+      <w:r>
+        <w:t>The authors have no conflict of interest.</w:t>
+      </w:r>
+    </w:p>
+    <w:p>
+      <w:pPr>
+        <w:pStyle w:val="Heading1"/>
+        <w:spacing w:line="480" w:lineRule="auto"/>
+      </w:pPr>
       <w:r>
         <w:lastRenderedPageBreak/>
-        <w:t>Results from a recent study suggest that glucocorticoids do not induce insulin resistance in subcutan</w:t>
-      </w:r>
-      <w:r>
-        <w:t>e</w:t>
-      </w:r>
-      <w:r>
-        <w:t xml:space="preserve">ous adipose tissue </w:t>
-      </w:r>
-      <w:r>
-        <w:rPr>
-          <w:i/>
-        </w:rPr>
-        <w:t>in vivo</w:t>
-      </w:r>
-      <w:r>
-        <w:t xml:space="preserve"> in healthy subjects </w:t>
-      </w:r>
-      <w:r>
-        <w:fldChar w:fldCharType="begin" w:fldLock="1"/>
-      </w:r>
-      <w:r>
-        <w:instrText>ADDIN CSL_CITATION { "citationItems" : [ { "id" : "ITEM-1", "itemData" : { "DOI" : "10.1210/jc.2012-3523", "ISBN" : "1945-7197 (Electronic)\r0021-972X (Linking)", "ISSN" : "1945-7197", "PMID" : "23426618", "abstract" : "It is widely believed that glucocorticoids cause insulin resistance in all tissues. We have previously demonstrated that glucocorticoids cause insulin sensitization in human adipose tissue in vitro and induce insulin resistance in skeletal muscle.", "author" : [ { "dropping-particle" : "", "family" : "Hazlehurst", "given" : "Jonathan M", "non-dropping-particle" : "", "parse-names" : false, "suffix" : "" }, { "dropping-particle" : "", "family" : "Gathercole", "given" : "Laura L", "non-dropping-particle" : "", "parse-names" : false, "suffix" : "" }, { "dropping-particle" : "", "family" : "Nasiri", "given" : "Maryam", "non-dropping-particle" : "", "parse-names" : false, "suffix" : "" }, { "dropping-particle" : "", "family" : "Armstrong", "given" : "Matthew J", "non-dropping-particle" : "", "parse-names" : false, "suffix" : "" }, { "dropping-particle" : "", "family" : "Borrows", "given" : "Sarah", "non-dropping-particle" : "", "parse-names" : false, "suffix" : "" }, { "dropping-particle" : "", "family" : "Yu", "given" : "Jinglei", "non-dropping-particle" : "", "parse-names" : false, "suffix" : "" }, { "dropping-particle" : "", "family" : "Wagenmakers", "given" : "Anton J M", "non-dropping-particle" : "", "parse-names" : false, "suffix" : "" }, { "dropping-particle" : "", "family" : "Stewart", "given" : "Paul M", "non-dropping-particle" : "", "parse-names" : false, "suffix" : "" }, { "dropping-particle" : "", "family" : "Tomlinson", "given" : "Jeremy W", "non-dropping-particle" : "", "parse-names" : false, "suffix" : "" } ], "container-title" : "The Journal of clinical endocrinology and metabolism", "id" : "ITEM-1", "issue" : "April 2013", "issued" : { "date-parts" : [ [ "2013" ] ] }, "page" : "1631-40", "title" : "Glucocorticoids fail to cause insulin resistance in human subcutaneous adipose tissue in vivo.", "type" : "article-journal", "volume" : "98" }, "uris" : [ "http://www.mendeley.com/documents/?uuid=302b0b5f-1fa3-454e-b806-9f1cf2ffc10b" ] } ], "mendeley" : { "formattedCitation" : "(Hazlehurst &lt;i&gt;et al.&lt;/i&gt; 2013)", "plainTextFormattedCitation" : "(Hazlehurst et al. 2013)", "previouslyFormattedCitation" : "(Hazlehurst &lt;i&gt;et al.&lt;/i&gt; 2013)" }, "properties" : { "noteIndex" : 0 }, "schema" : "https://github.com/citation-style-language/schema/raw/master/csl-citation.json" }</w:instrText>
-      </w:r>
-      <w:r>
-        <w:fldChar w:fldCharType="separate"/>
-      </w:r>
-      <w:r>
-        <w:rPr>
-          <w:noProof/>
-        </w:rPr>
-        <w:t xml:space="preserve">(Hazlehurst </w:t>
-      </w:r>
-      <w:r>
-        <w:rPr>
-          <w:i/>
-          <w:noProof/>
-        </w:rPr>
-        <w:t>et al.</w:t>
-      </w:r>
-      <w:r>
-        <w:rPr>
-          <w:noProof/>
-        </w:rPr>
-        <w:t xml:space="preserve"> 2013)</w:t>
-      </w:r>
-      <w:r>
-        <w:fldChar w:fldCharType="end"/>
-      </w:r>
-      <w:r>
-        <w:t>, suggesting that peripheral insulin resistance may not occur in adipocytes</w:t>
-      </w:r>
-      <w:r>
-        <w:t xml:space="preserve"> and that whole-body insulin resistance may primarily occur in muscle and liver tissues</w:t>
-      </w:r>
-      <w:r>
-        <w:t>.</w:t>
-      </w:r>
-      <w:r>
-        <w:t xml:space="preserve">  This is consistent with our observations of </w:t>
-      </w:r>
-      <w:r>
-        <w:t>a lack of changes in</w:t>
-      </w:r>
-      <w:r>
-        <w:t xml:space="preserve"> proximal insulin signalin</w:t>
-      </w:r>
-      <w:r>
-        <w:t>g transcripts (Figure 7A</w:t>
-      </w:r>
-      <w:r>
-        <w:t xml:space="preserve">) or </w:t>
-      </w:r>
-      <w:proofErr w:type="spellStart"/>
-      <w:r>
-        <w:t>ceramides</w:t>
-      </w:r>
-      <w:proofErr w:type="spellEnd"/>
-      <w:r>
-        <w:t xml:space="preserve"> in our subcutaneous adipose tissue lysates (Figure 7B).</w:t>
-      </w:r>
-      <w:r>
-        <w:t xml:space="preserve"> </w:t>
-      </w:r>
-    </w:p>
-    <w:p>
-      <w:pPr>
-        <w:spacing w:line="480" w:lineRule="auto"/>
-      </w:pPr>
-    </w:p>
-    <w:p>
-      <w:pPr>
-        <w:spacing w:line="480" w:lineRule="auto"/>
-      </w:pPr>
-    </w:p>
-    <w:p>
-      <w:pPr>
-        <w:spacing w:line="480" w:lineRule="auto"/>
-      </w:pPr>
-      <w:r>
-        <w:t xml:space="preserve">These data provide a variety of novel transcriptional changes that may be causative of the co-morbidities associated with Cushing's disease.  Further studies in animals and cells using knockout or overexpression of specific transcripts may verify which of the changes is crucial in </w:t>
-      </w:r>
-      <w:r>
+        <w:t>Funding</w:t>
+      </w:r>
+    </w:p>
+    <w:p>
+      <w:pPr>
+        <w:spacing w:line="480" w:lineRule="auto"/>
+        <w:rPr>
+          <w:b/>
+        </w:rPr>
+      </w:pPr>
+      <w:r>
+        <w:t xml:space="preserve">This work was supported by Motor City Golf Classic (MCGC) Grant # G010640 and Le Bonheur </w:t>
+      </w:r>
+      <w:r>
+        <w:t>Grant #650700.</w:t>
+      </w:r>
+      <w:r>
+        <w:t xml:space="preserve">  This work utilized Metabolomics Core Services supported by grant U24 DK097153 of </w:t>
+      </w:r>
+      <w:r>
+        <w:rPr>
+          <w:bCs/>
+        </w:rPr>
         <w:t xml:space="preserve">the </w:t>
       </w:r>
       <w:r>
-        <w:t>metabolic effects of glucocorticoid</w:t>
-      </w:r>
-      <w:r>
-        <w:t xml:space="preserve"> effects</w:t>
-      </w:r>
-      <w:r>
-        <w:t xml:space="preserve"> in adipose tissue.</w:t>
+        <w:t xml:space="preserve">NIH Common Fund to the University of Michigan.  </w:t>
       </w:r>
     </w:p>
     <w:p>
@@ -7522,59 +7618,6 @@
         <w:spacing w:line="480" w:lineRule="auto"/>
       </w:pPr>
       <w:r>
-        <w:t>Declaration of interest</w:t>
-      </w:r>
-    </w:p>
-    <w:p>
-      <w:pPr>
-        <w:spacing w:line="480" w:lineRule="auto"/>
-      </w:pPr>
-      <w:r>
-        <w:t>The authors have no conflict of interest.</w:t>
-      </w:r>
-    </w:p>
-    <w:p>
-      <w:pPr>
-        <w:pStyle w:val="Heading1"/>
-        <w:spacing w:line="480" w:lineRule="auto"/>
-      </w:pPr>
-      <w:r>
-        <w:t>Funding</w:t>
-      </w:r>
-    </w:p>
-    <w:p>
-      <w:pPr>
-        <w:spacing w:line="480" w:lineRule="auto"/>
-        <w:rPr>
-          <w:b/>
-        </w:rPr>
-      </w:pPr>
-      <w:r>
-        <w:t xml:space="preserve">This work was supported by Motor City Golf Classic (MCGC) Grant # G010640 and Le Bonheur </w:t>
-      </w:r>
-      <w:r>
-        <w:t>Grant #650700.</w:t>
-      </w:r>
-      <w:r>
-        <w:t xml:space="preserve">  This work utilized Metabolomics Core Services supported by grant U24 DK097153 of </w:t>
-      </w:r>
-      <w:r>
-        <w:rPr>
-          <w:bCs/>
-        </w:rPr>
-        <w:t xml:space="preserve">the </w:t>
-      </w:r>
-      <w:r>
-        <w:t xml:space="preserve">NIH Common Fund to the University of Michigan.  </w:t>
-      </w:r>
-    </w:p>
-    <w:p>
-      <w:pPr>
-        <w:pStyle w:val="Heading1"/>
-        <w:spacing w:line="480" w:lineRule="auto"/>
-      </w:pPr>
-      <w:r>
-        <w:lastRenderedPageBreak/>
         <w:t>Author Contributions</w:t>
       </w:r>
     </w:p>
@@ -11413,7 +11456,7 @@
         <w:rStyle w:val="PageNumber"/>
         <w:noProof/>
       </w:rPr>
-      <w:t>20</w:t>
+      <w:t>19</w:t>
     </w:r>
     <w:r>
       <w:rPr>
@@ -12733,7 +12776,7 @@
 </file>
 
 <file path=customXml/itemProps1.xml><?xml version="1.0" encoding="utf-8"?>
-<ds:datastoreItem xmlns:ds="http://schemas.openxmlformats.org/officeDocument/2006/customXml" ds:itemID="{A1DDA8E2-D11B-7746-8BDD-D59D559EDC07}">
+<ds:datastoreItem xmlns:ds="http://schemas.openxmlformats.org/officeDocument/2006/customXml" ds:itemID="{623D1852-B21C-FF4A-907D-E43CCFE2BFE0}">
   <ds:schemaRefs>
     <ds:schemaRef ds:uri="http://schemas.openxmlformats.org/officeDocument/2006/bibliography"/>
   </ds:schemaRefs>

</xml_diff>

<commit_message>
added more info to section associated w issue #58
</commit_message>
<xml_diff>
--- a/manuscript/Cushing-Manuscript/Hochberg.docx
+++ b/manuscript/Cushing-Manuscript/Hochberg.docx
@@ -6370,14 +6370,12 @@
           <w:t>though</w:t>
         </w:r>
       </w:ins>
-      <w:bookmarkStart w:id="48" w:name="_GoBack"/>
-      <w:bookmarkEnd w:id="48"/>
-      <w:ins w:id="49" w:author="Innocence Harvey" w:date="2015-04-15T01:02:00Z">
+      <w:ins w:id="48" w:author="Innocence Harvey" w:date="2015-04-15T01:02:00Z">
         <w:r>
           <w:t xml:space="preserve">, </w:t>
         </w:r>
       </w:ins>
-      <w:ins w:id="50" w:author="Innocence Harvey" w:date="2015-04-15T01:03:00Z">
+      <w:ins w:id="49" w:author="Innocence Harvey" w:date="2015-04-15T01:03:00Z">
         <w:r>
           <w:rPr>
             <w:i/>
@@ -6388,72 +6386,72 @@
           <w:t xml:space="preserve"> transcripts were significantly elevated (Morgan et al., 2014).</w:t>
         </w:r>
       </w:ins>
-      <w:ins w:id="51" w:author="Innocence Harvey" w:date="2015-04-15T01:04:00Z">
+      <w:ins w:id="50" w:author="Innocence Harvey" w:date="2015-04-15T01:04:00Z">
         <w:r>
           <w:t xml:space="preserve"> There are several </w:t>
         </w:r>
       </w:ins>
-      <w:ins w:id="52" w:author="Innocence Harvey" w:date="2015-04-15T01:05:00Z">
+      <w:ins w:id="51" w:author="Innocence Harvey" w:date="2015-04-15T01:05:00Z">
         <w:r>
           <w:t>possible</w:t>
         </w:r>
       </w:ins>
-      <w:ins w:id="53" w:author="Innocence Harvey" w:date="2015-04-15T01:04:00Z">
+      <w:ins w:id="52" w:author="Innocence Harvey" w:date="2015-04-15T01:04:00Z">
         <w:r>
           <w:t xml:space="preserve"> </w:t>
         </w:r>
       </w:ins>
-      <w:ins w:id="54" w:author="Innocence Harvey" w:date="2015-04-15T01:05:00Z">
+      <w:ins w:id="53" w:author="Innocence Harvey" w:date="2015-04-15T01:05:00Z">
         <w:r>
           <w:t>reasons why these</w:t>
         </w:r>
       </w:ins>
-      <w:ins w:id="55" w:author="Innocence Harvey" w:date="2015-04-15T01:04:00Z">
+      <w:ins w:id="54" w:author="Innocence Harvey" w:date="2015-04-15T01:04:00Z">
         <w:r>
           <w:t xml:space="preserve"> results are somewhat inconsistent with the present findings</w:t>
         </w:r>
       </w:ins>
-      <w:ins w:id="56" w:author="Innocence Harvey" w:date="2015-04-15T01:11:00Z">
+      <w:ins w:id="55" w:author="Innocence Harvey" w:date="2015-04-15T01:11:00Z">
         <w:r>
           <w:t>,</w:t>
         </w:r>
       </w:ins>
-      <w:ins w:id="57" w:author="Innocence Harvey" w:date="2015-04-15T01:05:00Z">
+      <w:ins w:id="56" w:author="Innocence Harvey" w:date="2015-04-15T01:05:00Z">
         <w:r>
           <w:t xml:space="preserve"> including </w:t>
         </w:r>
       </w:ins>
-      <w:ins w:id="58" w:author="Innocence Harvey" w:date="2015-04-15T01:06:00Z">
+      <w:ins w:id="57" w:author="Innocence Harvey" w:date="2015-04-15T01:06:00Z">
         <w:r>
           <w:t xml:space="preserve">the form </w:t>
         </w:r>
       </w:ins>
-      <w:ins w:id="59" w:author="Innocence Harvey" w:date="2015-04-15T01:14:00Z">
+      <w:ins w:id="58" w:author="Innocence Harvey" w:date="2015-04-15T01:14:00Z">
         <w:r>
           <w:t xml:space="preserve">and dose </w:t>
         </w:r>
       </w:ins>
-      <w:ins w:id="60" w:author="Innocence Harvey" w:date="2015-04-15T01:06:00Z">
+      <w:ins w:id="59" w:author="Innocence Harvey" w:date="2015-04-15T01:06:00Z">
         <w:r>
           <w:t>of glucocorticoids</w:t>
         </w:r>
       </w:ins>
-      <w:ins w:id="61" w:author="Innocence Harvey" w:date="2015-04-15T01:07:00Z">
+      <w:ins w:id="60" w:author="Innocence Harvey" w:date="2015-04-15T01:07:00Z">
         <w:r>
           <w:t xml:space="preserve"> (</w:t>
         </w:r>
       </w:ins>
-      <w:ins w:id="62" w:author="Innocence Harvey" w:date="2015-04-15T01:14:00Z">
+      <w:ins w:id="61" w:author="Innocence Harvey" w:date="2015-04-15T01:14:00Z">
         <w:r>
           <w:t xml:space="preserve">100ug/ml </w:t>
         </w:r>
       </w:ins>
-      <w:ins w:id="63" w:author="Innocence Harvey" w:date="2015-04-15T01:07:00Z">
+      <w:ins w:id="62" w:author="Innocence Harvey" w:date="2015-04-15T01:07:00Z">
         <w:r>
           <w:t>CORT</w:t>
         </w:r>
       </w:ins>
-      <w:ins w:id="64" w:author="Innocence Harvey" w:date="2015-04-15T01:13:00Z">
+      <w:ins w:id="63" w:author="Innocence Harvey" w:date="2015-04-15T01:13:00Z">
         <w:r>
           <w:t xml:space="preserve"> in </w:t>
         </w:r>
@@ -6463,42 +6461,42 @@
         </w:r>
       </w:ins>
       <w:proofErr w:type="spellEnd"/>
-      <w:ins w:id="65" w:author="Innocence Harvey" w:date="2015-04-15T01:07:00Z">
+      <w:ins w:id="64" w:author="Innocence Harvey" w:date="2015-04-15T01:07:00Z">
         <w:r>
           <w:t xml:space="preserve"> vs. </w:t>
         </w:r>
       </w:ins>
-      <w:ins w:id="66" w:author="Innocence Harvey" w:date="2015-04-15T01:14:00Z">
+      <w:ins w:id="65" w:author="Innocence Harvey" w:date="2015-04-15T01:14:00Z">
         <w:r>
           <w:t xml:space="preserve">1mg/kg/d </w:t>
         </w:r>
       </w:ins>
-      <w:ins w:id="67" w:author="Innocence Harvey" w:date="2015-04-15T01:07:00Z">
+      <w:ins w:id="66" w:author="Innocence Harvey" w:date="2015-04-15T01:07:00Z">
         <w:r>
           <w:t>D</w:t>
         </w:r>
       </w:ins>
-      <w:ins w:id="68" w:author="Innocence Harvey" w:date="2015-04-15T01:08:00Z">
+      <w:ins w:id="67" w:author="Innocence Harvey" w:date="2015-04-15T01:08:00Z">
         <w:r>
           <w:t>examethasone</w:t>
         </w:r>
       </w:ins>
-      <w:ins w:id="69" w:author="Innocence Harvey" w:date="2015-04-15T01:13:00Z">
+      <w:ins w:id="68" w:author="Innocence Harvey" w:date="2015-04-15T01:13:00Z">
         <w:r>
           <w:t xml:space="preserve"> in water</w:t>
         </w:r>
       </w:ins>
-      <w:ins w:id="70" w:author="Innocence Harvey" w:date="2015-04-15T01:08:00Z">
+      <w:ins w:id="69" w:author="Innocence Harvey" w:date="2015-04-15T01:08:00Z">
         <w:r>
           <w:t>)</w:t>
         </w:r>
       </w:ins>
-      <w:ins w:id="71" w:author="Innocence Harvey" w:date="2015-04-15T01:06:00Z">
+      <w:ins w:id="70" w:author="Innocence Harvey" w:date="2015-04-15T01:06:00Z">
         <w:r>
           <w:t>, the age of the mice</w:t>
         </w:r>
       </w:ins>
-      <w:ins w:id="72" w:author="Innocence Harvey" w:date="2015-04-15T01:08:00Z">
+      <w:ins w:id="71" w:author="Innocence Harvey" w:date="2015-04-15T01:08:00Z">
         <w:r>
           <w:t xml:space="preserve"> (40d </w:t>
         </w:r>
@@ -6511,12 +6509,12 @@
           <w:t xml:space="preserve"> 70d)</w:t>
         </w:r>
       </w:ins>
-      <w:ins w:id="73" w:author="Innocence Harvey" w:date="2015-04-15T01:06:00Z">
+      <w:ins w:id="72" w:author="Innocence Harvey" w:date="2015-04-15T01:06:00Z">
         <w:r>
           <w:t xml:space="preserve"> and treatment time</w:t>
         </w:r>
       </w:ins>
-      <w:ins w:id="74" w:author="Innocence Harvey" w:date="2015-04-15T01:08:00Z">
+      <w:ins w:id="73" w:author="Innocence Harvey" w:date="2015-04-15T01:08:00Z">
         <w:r>
           <w:t xml:space="preserve"> (5 </w:t>
         </w:r>
@@ -6525,12 +6523,12 @@
           <w:t>weeks vs. 12 weeks)</w:t>
         </w:r>
       </w:ins>
-      <w:ins w:id="75" w:author="Innocence Harvey" w:date="2015-04-15T01:06:00Z">
+      <w:ins w:id="74" w:author="Innocence Harvey" w:date="2015-04-15T01:06:00Z">
         <w:r>
           <w:t>. Additionally,</w:t>
         </w:r>
       </w:ins>
-      <w:ins w:id="76" w:author="Innocence Harvey" w:date="2015-04-15T01:10:00Z">
+      <w:ins w:id="75" w:author="Innocence Harvey" w:date="2015-04-15T01:10:00Z">
         <w:r>
           <w:t xml:space="preserve"> it is unclear whether the tissues were taken from fasted or fed animal</w:t>
         </w:r>
@@ -6538,32 +6536,32 @@
           <w:t>s. Form and duration of treatment are considerably the most important differences</w:t>
         </w:r>
       </w:ins>
-      <w:ins w:id="77" w:author="Innocence Harvey" w:date="2015-04-15T01:18:00Z">
+      <w:ins w:id="76" w:author="Innocence Harvey" w:date="2015-04-15T01:18:00Z">
         <w:r>
           <w:t xml:space="preserve"> noted here</w:t>
         </w:r>
       </w:ins>
-      <w:ins w:id="78" w:author="Innocence Harvey" w:date="2015-04-15T01:10:00Z">
+      <w:ins w:id="77" w:author="Innocence Harvey" w:date="2015-04-15T01:10:00Z">
         <w:r>
           <w:t>. Dexamethasone is incredibly potent and highly selective for the glucocorticoid receptor</w:t>
         </w:r>
       </w:ins>
-      <w:ins w:id="79" w:author="Innocence Harvey" w:date="2015-04-15T01:21:00Z">
+      <w:ins w:id="78" w:author="Innocence Harvey" w:date="2015-04-15T01:21:00Z">
         <w:r>
           <w:t xml:space="preserve"> (GR)</w:t>
         </w:r>
       </w:ins>
-      <w:ins w:id="80" w:author="Innocence Harvey" w:date="2015-04-15T01:18:00Z">
+      <w:ins w:id="79" w:author="Innocence Harvey" w:date="2015-04-15T01:18:00Z">
         <w:r>
           <w:t xml:space="preserve"> and since it is an active form of glucocorticoid, local regulation of enzymes such as 11-HSD1/2 is not </w:t>
         </w:r>
       </w:ins>
-      <w:ins w:id="81" w:author="Innocence Harvey" w:date="2015-04-15T01:21:00Z">
+      <w:ins w:id="80" w:author="Innocence Harvey" w:date="2015-04-15T01:21:00Z">
         <w:r>
           <w:t xml:space="preserve">as much of </w:t>
         </w:r>
       </w:ins>
-      <w:ins w:id="82" w:author="Innocence Harvey" w:date="2015-04-15T01:18:00Z">
+      <w:ins w:id="81" w:author="Innocence Harvey" w:date="2015-04-15T01:18:00Z">
         <w:r>
           <w:t>a concern</w:t>
         </w:r>
@@ -6576,62 +6574,62 @@
           <w:t xml:space="preserve"> whereas</w:t>
         </w:r>
       </w:ins>
-      <w:ins w:id="83" w:author="Innocence Harvey" w:date="2015-04-15T01:21:00Z">
+      <w:ins w:id="82" w:author="Innocence Harvey" w:date="2015-04-15T01:21:00Z">
         <w:r>
           <w:t>,</w:t>
         </w:r>
       </w:ins>
-      <w:ins w:id="84" w:author="Innocence Harvey" w:date="2015-04-15T01:18:00Z">
+      <w:ins w:id="83" w:author="Innocence Harvey" w:date="2015-04-15T01:18:00Z">
         <w:r>
           <w:t xml:space="preserve"> CORT is not as potent or </w:t>
         </w:r>
       </w:ins>
-      <w:ins w:id="85" w:author="Innocence Harvey" w:date="2015-04-15T01:20:00Z">
+      <w:ins w:id="84" w:author="Innocence Harvey" w:date="2015-04-15T01:20:00Z">
         <w:r>
           <w:t xml:space="preserve">as </w:t>
         </w:r>
       </w:ins>
-      <w:ins w:id="86" w:author="Innocence Harvey" w:date="2015-04-15T01:18:00Z">
+      <w:ins w:id="85" w:author="Innocence Harvey" w:date="2015-04-15T01:18:00Z">
         <w:r>
           <w:t>specific for the GR</w:t>
         </w:r>
       </w:ins>
-      <w:ins w:id="87" w:author="Innocence Harvey" w:date="2015-04-15T01:21:00Z">
+      <w:ins w:id="86" w:author="Innocence Harvey" w:date="2015-04-15T01:21:00Z">
         <w:r>
           <w:t xml:space="preserve"> and is </w:t>
         </w:r>
       </w:ins>
-      <w:ins w:id="88" w:author="Innocence Harvey" w:date="2015-04-15T01:22:00Z">
+      <w:ins w:id="87" w:author="Innocence Harvey" w:date="2015-04-15T01:22:00Z">
         <w:r>
           <w:t>thought to be</w:t>
         </w:r>
       </w:ins>
-      <w:ins w:id="89" w:author="Innocence Harvey" w:date="2015-04-15T01:23:00Z">
+      <w:ins w:id="88" w:author="Innocence Harvey" w:date="2015-04-15T01:23:00Z">
         <w:r>
           <w:t xml:space="preserve"> more</w:t>
         </w:r>
       </w:ins>
-      <w:ins w:id="90" w:author="Innocence Harvey" w:date="2015-04-15T01:22:00Z">
+      <w:ins w:id="89" w:author="Innocence Harvey" w:date="2015-04-15T01:22:00Z">
         <w:r>
           <w:t xml:space="preserve"> subjected to local modulation</w:t>
         </w:r>
       </w:ins>
-      <w:ins w:id="91" w:author="Innocence Harvey" w:date="2015-04-15T01:32:00Z">
+      <w:ins w:id="90" w:author="Innocence Harvey" w:date="2015-04-15T01:32:00Z">
         <w:r>
           <w:t xml:space="preserve"> (cite)</w:t>
         </w:r>
       </w:ins>
-      <w:ins w:id="92" w:author="Innocence Harvey" w:date="2015-04-15T01:21:00Z">
+      <w:ins w:id="91" w:author="Innocence Harvey" w:date="2015-04-15T01:21:00Z">
         <w:r>
           <w:t xml:space="preserve">. </w:t>
         </w:r>
       </w:ins>
-      <w:ins w:id="93" w:author="Innocence Harvey" w:date="2015-04-15T01:24:00Z">
+      <w:ins w:id="92" w:author="Innocence Harvey" w:date="2015-04-15T01:24:00Z">
         <w:r>
           <w:t>Increased duration of elevated glucocorticoids</w:t>
         </w:r>
       </w:ins>
-      <w:ins w:id="94" w:author="Innocence Harvey" w:date="2015-04-15T01:25:00Z">
+      <w:ins w:id="93" w:author="Innocence Harvey" w:date="2015-04-15T01:25:00Z">
         <w:r>
           <w:t xml:space="preserve"> may have had a more pronounced effect on the </w:t>
         </w:r>
@@ -6644,67 +6642,67 @@
           <w:t xml:space="preserve"> transcripts as well.</w:t>
         </w:r>
       </w:ins>
-      <w:ins w:id="95" w:author="Innocence Harvey" w:date="2015-04-15T01:26:00Z">
+      <w:ins w:id="94" w:author="Innocence Harvey" w:date="2015-04-15T01:26:00Z">
         <w:r>
           <w:t xml:space="preserve"> Since synthetic glucocorticoid treatment is widely used and often </w:t>
         </w:r>
       </w:ins>
-      <w:ins w:id="96" w:author="Innocence Harvey" w:date="2015-04-15T01:27:00Z">
+      <w:ins w:id="95" w:author="Innocence Harvey" w:date="2015-04-15T01:27:00Z">
         <w:r>
           <w:t>prescribed</w:t>
         </w:r>
       </w:ins>
-      <w:ins w:id="97" w:author="Innocence Harvey" w:date="2015-04-15T01:26:00Z">
+      <w:ins w:id="96" w:author="Innocence Harvey" w:date="2015-04-15T01:26:00Z">
         <w:r>
           <w:t xml:space="preserve"> </w:t>
         </w:r>
       </w:ins>
-      <w:ins w:id="98" w:author="Innocence Harvey" w:date="2015-04-15T01:27:00Z">
+      <w:ins w:id="97" w:author="Innocence Harvey" w:date="2015-04-15T01:27:00Z">
         <w:r>
           <w:t>over a long</w:t>
         </w:r>
       </w:ins>
-      <w:ins w:id="99" w:author="Innocence Harvey" w:date="2015-04-15T01:28:00Z">
+      <w:ins w:id="98" w:author="Innocence Harvey" w:date="2015-04-15T01:28:00Z">
         <w:r>
           <w:t xml:space="preserve"> period of time, and since we found similar</w:t>
         </w:r>
       </w:ins>
-      <w:ins w:id="100" w:author="Innocence Harvey" w:date="2015-04-15T01:30:00Z">
+      <w:ins w:id="99" w:author="Innocence Harvey" w:date="2015-04-15T01:30:00Z">
         <w:r>
           <w:t xml:space="preserve"> differential expression</w:t>
         </w:r>
       </w:ins>
-      <w:ins w:id="101" w:author="Innocence Harvey" w:date="2015-04-15T01:28:00Z">
+      <w:ins w:id="100" w:author="Innocence Harvey" w:date="2015-04-15T01:28:00Z">
         <w:r>
           <w:t xml:space="preserve"> results when comparing human and mouse adipose tissue</w:t>
         </w:r>
       </w:ins>
-      <w:ins w:id="102" w:author="Innocence Harvey" w:date="2015-04-15T01:31:00Z">
+      <w:ins w:id="101" w:author="Innocence Harvey" w:date="2015-04-15T01:31:00Z">
         <w:r>
           <w:t>,</w:t>
         </w:r>
       </w:ins>
-      <w:ins w:id="103" w:author="Innocence Harvey" w:date="2015-04-15T01:28:00Z">
+      <w:ins w:id="102" w:author="Innocence Harvey" w:date="2015-04-15T01:28:00Z">
         <w:r>
           <w:t xml:space="preserve"> we believe the present study </w:t>
         </w:r>
       </w:ins>
-      <w:ins w:id="104" w:author="Innocence Harvey" w:date="2015-04-15T01:30:00Z">
+      <w:ins w:id="103" w:author="Innocence Harvey" w:date="2015-04-15T01:30:00Z">
         <w:r>
           <w:t xml:space="preserve">is </w:t>
         </w:r>
       </w:ins>
-      <w:ins w:id="105" w:author="Innocence Harvey" w:date="2015-04-15T01:28:00Z">
+      <w:ins w:id="104" w:author="Innocence Harvey" w:date="2015-04-15T01:28:00Z">
         <w:r>
           <w:t>applicable</w:t>
         </w:r>
       </w:ins>
-      <w:ins w:id="106" w:author="Innocence Harvey" w:date="2015-04-15T01:30:00Z">
+      <w:ins w:id="105" w:author="Innocence Harvey" w:date="2015-04-15T01:30:00Z">
         <w:r>
           <w:t>.</w:t>
         </w:r>
       </w:ins>
-      <w:ins w:id="107" w:author="Innocence Harvey" w:date="2015-04-15T01:28:00Z">
+      <w:ins w:id="106" w:author="Innocence Harvey" w:date="2015-04-15T01:28:00Z">
         <w:r>
           <w:t xml:space="preserve"> </w:t>
         </w:r>
@@ -6941,7 +6939,58 @@
         <w:t>observed elevated</w:t>
       </w:r>
       <w:r>
-        <w:t xml:space="preserve"> expression of glycogen synthesis genes in the Cushing's disease patients</w:t>
+        <w:t xml:space="preserve"> expression of glycogen synthesis genes</w:t>
+      </w:r>
+      <w:ins w:id="107" w:author="Innocence Harvey" w:date="2015-04-15T01:39:00Z">
+        <w:r>
+          <w:t>, including</w:t>
+        </w:r>
+      </w:ins>
+      <w:ins w:id="108" w:author="Innocence Harvey" w:date="2015-04-15T01:40:00Z">
+        <w:r>
+          <w:t xml:space="preserve"> </w:t>
+        </w:r>
+        <w:r>
+          <w:rPr>
+            <w:i/>
+          </w:rPr>
+          <w:t>GYS2</w:t>
+        </w:r>
+        <w:r>
+          <w:rPr>
+            <w:i/>
+          </w:rPr>
+          <w:t xml:space="preserve">, </w:t>
+        </w:r>
+        <w:r>
+          <w:rPr>
+            <w:i/>
+          </w:rPr>
+          <w:t>UGP2</w:t>
+        </w:r>
+        <w:r>
+          <w:rPr>
+            <w:i/>
+          </w:rPr>
+          <w:t xml:space="preserve"> </w:t>
+        </w:r>
+        <w:r>
+          <w:rPr>
+            <w:iCs/>
+          </w:rPr>
+          <w:t xml:space="preserve">and </w:t>
+        </w:r>
+        <w:r>
+          <w:rPr>
+            <w:i/>
+          </w:rPr>
+          <w:t>GBE1</w:t>
+        </w:r>
+      </w:ins>
+      <w:bookmarkStart w:id="109" w:name="_GoBack"/>
+      <w:bookmarkEnd w:id="109"/>
+      <w:r>
+        <w:t xml:space="preserve"> in the Cushing's disease patients</w:t>
       </w:r>
       <w:r>
         <w:t>.</w:t>
@@ -11456,7 +11505,7 @@
         <w:rStyle w:val="PageNumber"/>
         <w:noProof/>
       </w:rPr>
-      <w:t>19</w:t>
+      <w:t>21</w:t>
     </w:r>
     <w:r>
       <w:rPr>
@@ -12776,7 +12825,7 @@
 </file>
 
 <file path=customXml/itemProps1.xml><?xml version="1.0" encoding="utf-8"?>
-<ds:datastoreItem xmlns:ds="http://schemas.openxmlformats.org/officeDocument/2006/customXml" ds:itemID="{623D1852-B21C-FF4A-907D-E43CCFE2BFE0}">
+<ds:datastoreItem xmlns:ds="http://schemas.openxmlformats.org/officeDocument/2006/customXml" ds:itemID="{1687ED55-8D36-E248-B1D7-D5872824CF05}">
   <ds:schemaRefs>
     <ds:schemaRef ds:uri="http://schemas.openxmlformats.org/officeDocument/2006/bibliography"/>
   </ds:schemaRefs>

</xml_diff>

<commit_message>
more edits to manuscript on morgan paper #54
</commit_message>
<xml_diff>
--- a/manuscript/Cushing-Manuscript/Hochberg.docx
+++ b/manuscript/Cushing-Manuscript/Hochberg.docx
@@ -6417,162 +6417,179 @@
           <w:t>Dgat2</w:t>
         </w:r>
         <w:r>
-          <w:t xml:space="preserve"> transcripts were significantly elevated (Morgan et al., 2014).</w:t>
+          <w:t xml:space="preserve"> transcripts were significantly elevated (Morgan et al., 2014)</w:t>
         </w:r>
       </w:ins>
-      <w:ins w:id="57" w:author="Innocence Harvey" w:date="2015-04-15T01:04:00Z">
-        <w:r>
-          <w:t xml:space="preserve"> There are </w:t>
+      <w:ins w:id="57" w:author="Innocence Harvey" w:date="2015-04-15T12:13:00Z">
+        <w:r>
+          <w:t>. We noted slight elevations in all of these transcripts</w:t>
         </w:r>
       </w:ins>
-      <w:ins w:id="58" w:author="Innocence Harvey" w:date="2015-04-15T11:51:00Z">
-        <w:r>
-          <w:t xml:space="preserve">multiple differences between this study and our study leading to </w:t>
+      <w:ins w:id="58" w:author="Innocence Harvey" w:date="2015-04-15T12:15:00Z">
+        <w:r>
+          <w:t xml:space="preserve"> in our mice with significant elevations noted in human adipose tissue</w:t>
         </w:r>
       </w:ins>
-      <w:ins w:id="59" w:author="Innocence Harvey" w:date="2015-04-15T01:04:00Z">
-        <w:r>
-          <w:t xml:space="preserve">several </w:t>
-        </w:r>
-      </w:ins>
-      <w:ins w:id="60" w:author="Innocence Harvey" w:date="2015-04-15T01:05:00Z">
-        <w:r>
-          <w:t>possible</w:t>
+      <w:bookmarkStart w:id="59" w:name="_GoBack"/>
+      <w:bookmarkEnd w:id="59"/>
+      <w:ins w:id="60" w:author="Innocence Harvey" w:date="2015-04-15T01:03:00Z">
+        <w:r>
+          <w:t>.</w:t>
         </w:r>
       </w:ins>
       <w:ins w:id="61" w:author="Innocence Harvey" w:date="2015-04-15T01:04:00Z">
         <w:r>
-          <w:t xml:space="preserve"> </w:t>
+          <w:t xml:space="preserve"> There are </w:t>
         </w:r>
       </w:ins>
-      <w:ins w:id="62" w:author="Innocence Harvey" w:date="2015-04-15T01:05:00Z">
-        <w:r>
-          <w:t>reasons why these</w:t>
+      <w:ins w:id="62" w:author="Innocence Harvey" w:date="2015-04-15T11:51:00Z">
+        <w:r>
+          <w:t xml:space="preserve">multiple differences between this study and our study leading to </w:t>
         </w:r>
       </w:ins>
       <w:ins w:id="63" w:author="Innocence Harvey" w:date="2015-04-15T01:04:00Z">
         <w:r>
+          <w:t xml:space="preserve">several </w:t>
+        </w:r>
+      </w:ins>
+      <w:ins w:id="64" w:author="Innocence Harvey" w:date="2015-04-15T01:05:00Z">
+        <w:r>
+          <w:t>possible</w:t>
+        </w:r>
+      </w:ins>
+      <w:ins w:id="65" w:author="Innocence Harvey" w:date="2015-04-15T01:04:00Z">
+        <w:r>
+          <w:t xml:space="preserve"> </w:t>
+        </w:r>
+      </w:ins>
+      <w:ins w:id="66" w:author="Innocence Harvey" w:date="2015-04-15T01:05:00Z">
+        <w:r>
+          <w:t>reasons why these</w:t>
+        </w:r>
+      </w:ins>
+      <w:ins w:id="67" w:author="Innocence Harvey" w:date="2015-04-15T01:04:00Z">
+        <w:r>
           <w:t xml:space="preserve"> results are somewhat inconsistent with the present findings</w:t>
         </w:r>
       </w:ins>
-      <w:ins w:id="64" w:author="Innocence Harvey" w:date="2015-04-15T01:11:00Z">
+      <w:ins w:id="68" w:author="Innocence Harvey" w:date="2015-04-15T01:11:00Z">
         <w:r>
           <w:t>,</w:t>
         </w:r>
       </w:ins>
-      <w:ins w:id="65" w:author="Innocence Harvey" w:date="2015-04-15T01:05:00Z">
+      <w:ins w:id="69" w:author="Innocence Harvey" w:date="2015-04-15T01:05:00Z">
         <w:r>
           <w:t xml:space="preserve"> including </w:t>
         </w:r>
       </w:ins>
-      <w:ins w:id="66" w:author="Innocence Harvey" w:date="2015-04-15T01:06:00Z">
+      <w:ins w:id="70" w:author="Innocence Harvey" w:date="2015-04-15T01:06:00Z">
         <w:r>
           <w:t xml:space="preserve">the form </w:t>
         </w:r>
       </w:ins>
-      <w:ins w:id="67" w:author="Innocence Harvey" w:date="2015-04-15T01:14:00Z">
+      <w:ins w:id="71" w:author="Innocence Harvey" w:date="2015-04-15T01:14:00Z">
         <w:r>
           <w:t xml:space="preserve">and dose </w:t>
         </w:r>
       </w:ins>
-      <w:ins w:id="68" w:author="Innocence Harvey" w:date="2015-04-15T01:06:00Z">
-        <w:r>
-          <w:t>of glucocorticoids</w:t>
+      <w:ins w:id="72" w:author="Innocence Harvey" w:date="2015-04-15T01:06:00Z">
+        <w:r>
+          <w:t xml:space="preserve">of </w:t>
+        </w:r>
+        <w:r>
+          <w:lastRenderedPageBreak/>
+          <w:t>glucocorticoids</w:t>
         </w:r>
       </w:ins>
-      <w:ins w:id="69" w:author="Innocence Harvey" w:date="2015-04-15T01:07:00Z">
+      <w:ins w:id="73" w:author="Innocence Harvey" w:date="2015-04-15T01:07:00Z">
         <w:r>
           <w:t xml:space="preserve"> (</w:t>
-        </w:r>
-      </w:ins>
-      <w:ins w:id="70" w:author="Innocence Harvey" w:date="2015-04-15T01:14:00Z">
-        <w:r>
-          <w:t xml:space="preserve">100ug/ml </w:t>
-        </w:r>
-      </w:ins>
-      <w:ins w:id="71" w:author="Innocence Harvey" w:date="2015-04-15T01:07:00Z">
-        <w:r>
-          <w:t>CORT</w:t>
-        </w:r>
-      </w:ins>
-      <w:ins w:id="72" w:author="Innocence Harvey" w:date="2015-04-15T01:13:00Z">
-        <w:r>
-          <w:t xml:space="preserve"> in </w:t>
-        </w:r>
-        <w:proofErr w:type="spellStart"/>
-        <w:r>
-          <w:t>EtOH</w:t>
-        </w:r>
-      </w:ins>
-      <w:proofErr w:type="spellEnd"/>
-      <w:ins w:id="73" w:author="Innocence Harvey" w:date="2015-04-15T01:07:00Z">
-        <w:r>
-          <w:t xml:space="preserve"> vs. </w:t>
         </w:r>
       </w:ins>
       <w:ins w:id="74" w:author="Innocence Harvey" w:date="2015-04-15T01:14:00Z">
         <w:r>
-          <w:t xml:space="preserve">1mg/kg/d </w:t>
+          <w:t xml:space="preserve">100ug/ml </w:t>
         </w:r>
       </w:ins>
       <w:ins w:id="75" w:author="Innocence Harvey" w:date="2015-04-15T01:07:00Z">
         <w:r>
+          <w:t>CORT</w:t>
+        </w:r>
+      </w:ins>
+      <w:ins w:id="76" w:author="Innocence Harvey" w:date="2015-04-15T01:13:00Z">
+        <w:r>
+          <w:t xml:space="preserve"> in </w:t>
+        </w:r>
+        <w:proofErr w:type="spellStart"/>
+        <w:r>
+          <w:t>EtOH</w:t>
+        </w:r>
+      </w:ins>
+      <w:proofErr w:type="spellEnd"/>
+      <w:ins w:id="77" w:author="Innocence Harvey" w:date="2015-04-15T01:07:00Z">
+        <w:r>
+          <w:t xml:space="preserve"> vs. </w:t>
+        </w:r>
+      </w:ins>
+      <w:ins w:id="78" w:author="Innocence Harvey" w:date="2015-04-15T01:14:00Z">
+        <w:r>
+          <w:t xml:space="preserve">1mg/kg/d </w:t>
+        </w:r>
+      </w:ins>
+      <w:ins w:id="79" w:author="Innocence Harvey" w:date="2015-04-15T01:07:00Z">
+        <w:r>
           <w:t>D</w:t>
-        </w:r>
-      </w:ins>
-      <w:ins w:id="76" w:author="Innocence Harvey" w:date="2015-04-15T01:08:00Z">
-        <w:r>
-          <w:t>examethasone</w:t>
-        </w:r>
-      </w:ins>
-      <w:ins w:id="77" w:author="Innocence Harvey" w:date="2015-04-15T01:13:00Z">
-        <w:r>
-          <w:t xml:space="preserve"> in water</w:t>
-        </w:r>
-      </w:ins>
-      <w:ins w:id="78" w:author="Innocence Harvey" w:date="2015-04-15T01:08:00Z">
-        <w:r>
-          <w:t>)</w:t>
-        </w:r>
-      </w:ins>
-      <w:ins w:id="79" w:author="Innocence Harvey" w:date="2015-04-15T01:06:00Z">
-        <w:r>
-          <w:t>, the age of the mice</w:t>
         </w:r>
       </w:ins>
       <w:ins w:id="80" w:author="Innocence Harvey" w:date="2015-04-15T01:08:00Z">
         <w:r>
-          <w:t xml:space="preserve"> (40d </w:t>
-        </w:r>
-        <w:proofErr w:type="spellStart"/>
-        <w:r>
-          <w:t>vs</w:t>
-        </w:r>
-        <w:proofErr w:type="spellEnd"/>
-        <w:r>
-          <w:t xml:space="preserve"> 70d)</w:t>
+          <w:t>examethasone</w:t>
         </w:r>
       </w:ins>
-      <w:ins w:id="81" w:author="Innocence Harvey" w:date="2015-04-15T01:06:00Z">
-        <w:r>
-          <w:t xml:space="preserve"> and </w:t>
-        </w:r>
-        <w:r>
-          <w:lastRenderedPageBreak/>
-          <w:t>treatment time</w:t>
+      <w:ins w:id="81" w:author="Innocence Harvey" w:date="2015-04-15T01:13:00Z">
+        <w:r>
+          <w:t xml:space="preserve"> in water</w:t>
         </w:r>
       </w:ins>
       <w:ins w:id="82" w:author="Innocence Harvey" w:date="2015-04-15T01:08:00Z">
         <w:r>
-          <w:t xml:space="preserve"> (5 weeks vs. 12 weeks)</w:t>
+          <w:t>)</w:t>
         </w:r>
       </w:ins>
       <w:ins w:id="83" w:author="Innocence Harvey" w:date="2015-04-15T01:06:00Z">
         <w:r>
+          <w:t>, the age of the mice</w:t>
+        </w:r>
+      </w:ins>
+      <w:ins w:id="84" w:author="Innocence Harvey" w:date="2015-04-15T01:08:00Z">
+        <w:r>
+          <w:t xml:space="preserve"> (40d </w:t>
+        </w:r>
+        <w:proofErr w:type="spellStart"/>
+        <w:r>
+          <w:t>vs</w:t>
+        </w:r>
+        <w:proofErr w:type="spellEnd"/>
+        <w:r>
+          <w:t xml:space="preserve"> 70d)</w:t>
+        </w:r>
+      </w:ins>
+      <w:ins w:id="85" w:author="Innocence Harvey" w:date="2015-04-15T01:06:00Z">
+        <w:r>
+          <w:t xml:space="preserve"> and treatment time</w:t>
+        </w:r>
+      </w:ins>
+      <w:ins w:id="86" w:author="Innocence Harvey" w:date="2015-04-15T01:08:00Z">
+        <w:r>
+          <w:t xml:space="preserve"> (5 weeks vs. 12 weeks)</w:t>
+        </w:r>
+      </w:ins>
+      <w:ins w:id="87" w:author="Innocence Harvey" w:date="2015-04-15T01:06:00Z">
+        <w:r>
           <w:t>. Additionally,</w:t>
         </w:r>
       </w:ins>
-      <w:ins w:id="84" w:author="Innocence Harvey" w:date="2015-04-15T01:10:00Z">
+      <w:ins w:id="88" w:author="Innocence Harvey" w:date="2015-04-15T01:10:00Z">
         <w:r>
           <w:t xml:space="preserve"> it is unclear whether the tissues were taken from fasted or fed animal</w:t>
         </w:r>
@@ -6580,100 +6597,100 @@
           <w:t>s. Form and duration of treatment are considerably the most important differences</w:t>
         </w:r>
       </w:ins>
-      <w:ins w:id="85" w:author="Innocence Harvey" w:date="2015-04-15T01:18:00Z">
+      <w:ins w:id="89" w:author="Innocence Harvey" w:date="2015-04-15T01:18:00Z">
         <w:r>
           <w:t xml:space="preserve"> noted here</w:t>
         </w:r>
       </w:ins>
-      <w:ins w:id="86" w:author="Innocence Harvey" w:date="2015-04-15T01:10:00Z">
+      <w:ins w:id="90" w:author="Innocence Harvey" w:date="2015-04-15T01:10:00Z">
         <w:r>
           <w:t>. Dexamethasone is incredibly potent and highly selective for the glucocorticoid receptor</w:t>
-        </w:r>
-      </w:ins>
-      <w:ins w:id="87" w:author="Innocence Harvey" w:date="2015-04-15T01:21:00Z">
-        <w:r>
-          <w:t xml:space="preserve"> (GR)</w:t>
-        </w:r>
-      </w:ins>
-      <w:ins w:id="88" w:author="Innocence Harvey" w:date="2015-04-15T01:18:00Z">
-        <w:r>
-          <w:t xml:space="preserve"> and since it is an active form of glucocorticoid, local regulation of enzymes such as 11-HSD1/2 is not </w:t>
-        </w:r>
-      </w:ins>
-      <w:ins w:id="89" w:author="Innocence Harvey" w:date="2015-04-15T01:21:00Z">
-        <w:r>
-          <w:t xml:space="preserve">as much of </w:t>
-        </w:r>
-      </w:ins>
-      <w:ins w:id="90" w:author="Innocence Harvey" w:date="2015-04-15T01:18:00Z">
-        <w:r>
-          <w:t>a concern</w:t>
-        </w:r>
-        <w:proofErr w:type="gramStart"/>
-        <w:r>
-          <w:t>;</w:t>
-        </w:r>
-        <w:proofErr w:type="gramEnd"/>
-        <w:r>
-          <w:t xml:space="preserve"> whereas</w:t>
         </w:r>
       </w:ins>
       <w:ins w:id="91" w:author="Innocence Harvey" w:date="2015-04-15T01:21:00Z">
         <w:r>
-          <w:t>,</w:t>
+          <w:t xml:space="preserve"> (GR)</w:t>
         </w:r>
       </w:ins>
       <w:ins w:id="92" w:author="Innocence Harvey" w:date="2015-04-15T01:18:00Z">
         <w:r>
-          <w:t xml:space="preserve"> CORT is not as potent or </w:t>
+          <w:t xml:space="preserve"> and since it is an active form of glucocorticoid, local regulation of enzymes such as 11-HSD1/2 is not </w:t>
         </w:r>
       </w:ins>
-      <w:ins w:id="93" w:author="Innocence Harvey" w:date="2015-04-15T01:20:00Z">
-        <w:r>
-          <w:t xml:space="preserve">as </w:t>
+      <w:ins w:id="93" w:author="Innocence Harvey" w:date="2015-04-15T01:21:00Z">
+        <w:r>
+          <w:t xml:space="preserve">as much of </w:t>
         </w:r>
       </w:ins>
       <w:ins w:id="94" w:author="Innocence Harvey" w:date="2015-04-15T01:18:00Z">
         <w:r>
-          <w:t>specific for the GR</w:t>
+          <w:t>a concern</w:t>
+        </w:r>
+        <w:proofErr w:type="gramStart"/>
+        <w:r>
+          <w:t>;</w:t>
+        </w:r>
+        <w:proofErr w:type="gramEnd"/>
+        <w:r>
+          <w:t xml:space="preserve"> whereas</w:t>
         </w:r>
       </w:ins>
       <w:ins w:id="95" w:author="Innocence Harvey" w:date="2015-04-15T01:21:00Z">
         <w:r>
+          <w:t>,</w:t>
+        </w:r>
+      </w:ins>
+      <w:ins w:id="96" w:author="Innocence Harvey" w:date="2015-04-15T01:18:00Z">
+        <w:r>
+          <w:t xml:space="preserve"> CORT is not as potent or </w:t>
+        </w:r>
+      </w:ins>
+      <w:ins w:id="97" w:author="Innocence Harvey" w:date="2015-04-15T01:20:00Z">
+        <w:r>
+          <w:t xml:space="preserve">as </w:t>
+        </w:r>
+      </w:ins>
+      <w:ins w:id="98" w:author="Innocence Harvey" w:date="2015-04-15T01:18:00Z">
+        <w:r>
+          <w:t>specific for the GR</w:t>
+        </w:r>
+      </w:ins>
+      <w:ins w:id="99" w:author="Innocence Harvey" w:date="2015-04-15T01:21:00Z">
+        <w:r>
           <w:t xml:space="preserve"> and is </w:t>
         </w:r>
       </w:ins>
-      <w:ins w:id="96" w:author="Innocence Harvey" w:date="2015-04-15T01:22:00Z">
+      <w:ins w:id="100" w:author="Innocence Harvey" w:date="2015-04-15T01:22:00Z">
         <w:r>
           <w:t>thought to be</w:t>
         </w:r>
       </w:ins>
-      <w:ins w:id="97" w:author="Innocence Harvey" w:date="2015-04-15T01:23:00Z">
+      <w:ins w:id="101" w:author="Innocence Harvey" w:date="2015-04-15T01:23:00Z">
         <w:r>
           <w:t xml:space="preserve"> more</w:t>
         </w:r>
       </w:ins>
-      <w:ins w:id="98" w:author="Innocence Harvey" w:date="2015-04-15T01:22:00Z">
+      <w:ins w:id="102" w:author="Innocence Harvey" w:date="2015-04-15T01:22:00Z">
         <w:r>
           <w:t xml:space="preserve"> subjected to local modulation</w:t>
         </w:r>
       </w:ins>
-      <w:ins w:id="99" w:author="Innocence Harvey" w:date="2015-04-15T01:32:00Z">
+      <w:ins w:id="103" w:author="Innocence Harvey" w:date="2015-04-15T01:32:00Z">
         <w:r>
           <w:t xml:space="preserve"> (cite)</w:t>
         </w:r>
       </w:ins>
-      <w:ins w:id="100" w:author="Innocence Harvey" w:date="2015-04-15T01:21:00Z">
+      <w:ins w:id="104" w:author="Innocence Harvey" w:date="2015-04-15T01:21:00Z">
         <w:r>
           <w:t xml:space="preserve">. </w:t>
         </w:r>
       </w:ins>
-      <w:ins w:id="101" w:author="Innocence Harvey" w:date="2015-04-15T01:24:00Z">
+      <w:ins w:id="105" w:author="Innocence Harvey" w:date="2015-04-15T01:24:00Z">
         <w:r>
           <w:t>Increased duration of elevated glucocorticoids</w:t>
         </w:r>
       </w:ins>
-      <w:ins w:id="102" w:author="Innocence Harvey" w:date="2015-04-15T01:25:00Z">
+      <w:ins w:id="106" w:author="Innocence Harvey" w:date="2015-04-15T01:25:00Z">
         <w:r>
           <w:t xml:space="preserve"> may have had a more pronounced effect on the </w:t>
         </w:r>
@@ -6686,67 +6703,67 @@
           <w:t xml:space="preserve"> transcripts as well.</w:t>
         </w:r>
       </w:ins>
-      <w:ins w:id="103" w:author="Innocence Harvey" w:date="2015-04-15T01:26:00Z">
+      <w:ins w:id="107" w:author="Innocence Harvey" w:date="2015-04-15T01:26:00Z">
         <w:r>
           <w:t xml:space="preserve"> Since synthetic glucocorticoid treatment is widely used and often </w:t>
         </w:r>
       </w:ins>
-      <w:ins w:id="104" w:author="Innocence Harvey" w:date="2015-04-15T01:27:00Z">
+      <w:ins w:id="108" w:author="Innocence Harvey" w:date="2015-04-15T01:27:00Z">
         <w:r>
           <w:t>prescribed</w:t>
         </w:r>
       </w:ins>
-      <w:ins w:id="105" w:author="Innocence Harvey" w:date="2015-04-15T01:26:00Z">
+      <w:ins w:id="109" w:author="Innocence Harvey" w:date="2015-04-15T01:26:00Z">
         <w:r>
           <w:t xml:space="preserve"> </w:t>
         </w:r>
       </w:ins>
-      <w:ins w:id="106" w:author="Innocence Harvey" w:date="2015-04-15T01:27:00Z">
+      <w:ins w:id="110" w:author="Innocence Harvey" w:date="2015-04-15T01:27:00Z">
         <w:r>
           <w:t>over a long</w:t>
-        </w:r>
-      </w:ins>
-      <w:ins w:id="107" w:author="Innocence Harvey" w:date="2015-04-15T01:28:00Z">
-        <w:r>
-          <w:t xml:space="preserve"> period of time, and since we found similar</w:t>
-        </w:r>
-      </w:ins>
-      <w:ins w:id="108" w:author="Innocence Harvey" w:date="2015-04-15T01:30:00Z">
-        <w:r>
-          <w:t xml:space="preserve"> differential expression</w:t>
-        </w:r>
-      </w:ins>
-      <w:ins w:id="109" w:author="Innocence Harvey" w:date="2015-04-15T01:28:00Z">
-        <w:r>
-          <w:t xml:space="preserve"> results when comparing human and mouse adipose tissue</w:t>
-        </w:r>
-      </w:ins>
-      <w:ins w:id="110" w:author="Innocence Harvey" w:date="2015-04-15T01:31:00Z">
-        <w:r>
-          <w:t>,</w:t>
         </w:r>
       </w:ins>
       <w:ins w:id="111" w:author="Innocence Harvey" w:date="2015-04-15T01:28:00Z">
         <w:r>
-          <w:t xml:space="preserve"> we believe the present study </w:t>
+          <w:t xml:space="preserve"> period of time, and since we found similar</w:t>
         </w:r>
       </w:ins>
       <w:ins w:id="112" w:author="Innocence Harvey" w:date="2015-04-15T01:30:00Z">
         <w:r>
-          <w:t xml:space="preserve">is </w:t>
+          <w:t xml:space="preserve"> differential expression</w:t>
         </w:r>
       </w:ins>
       <w:ins w:id="113" w:author="Innocence Harvey" w:date="2015-04-15T01:28:00Z">
         <w:r>
-          <w:t>applicable</w:t>
+          <w:t xml:space="preserve"> results when comparing human and mouse adipose tissue</w:t>
         </w:r>
       </w:ins>
-      <w:ins w:id="114" w:author="Innocence Harvey" w:date="2015-04-15T01:30:00Z">
-        <w:r>
-          <w:t>.</w:t>
+      <w:ins w:id="114" w:author="Innocence Harvey" w:date="2015-04-15T01:31:00Z">
+        <w:r>
+          <w:t>,</w:t>
         </w:r>
       </w:ins>
       <w:ins w:id="115" w:author="Innocence Harvey" w:date="2015-04-15T01:28:00Z">
+        <w:r>
+          <w:t xml:space="preserve"> we believe the present study </w:t>
+        </w:r>
+      </w:ins>
+      <w:ins w:id="116" w:author="Innocence Harvey" w:date="2015-04-15T01:30:00Z">
+        <w:r>
+          <w:t xml:space="preserve">is </w:t>
+        </w:r>
+      </w:ins>
+      <w:ins w:id="117" w:author="Innocence Harvey" w:date="2015-04-15T01:28:00Z">
+        <w:r>
+          <w:t>applicable</w:t>
+        </w:r>
+      </w:ins>
+      <w:ins w:id="118" w:author="Innocence Harvey" w:date="2015-04-15T01:30:00Z">
+        <w:r>
+          <w:t>.</w:t>
+        </w:r>
+      </w:ins>
+      <w:ins w:id="119" w:author="Innocence Harvey" w:date="2015-04-15T01:28:00Z">
         <w:r>
           <w:t xml:space="preserve"> </w:t>
         </w:r>
@@ -6964,7 +6981,7 @@
       <w:r>
         <w:t xml:space="preserve">  These findings are consistent with our observed </w:t>
       </w:r>
-      <w:ins w:id="116" w:author="Innocence Harvey" w:date="2015-04-15T11:59:00Z">
+      <w:ins w:id="120" w:author="Innocence Harvey" w:date="2015-04-15T11:59:00Z">
         <w:r>
           <w:t xml:space="preserve">significant </w:t>
         </w:r>
@@ -6983,34 +7000,36 @@
       <w:r>
         <w:t xml:space="preserve"> genes</w:t>
       </w:r>
-      <w:ins w:id="117" w:author="Innocence Harvey" w:date="2015-04-15T11:59:00Z">
+      <w:ins w:id="121" w:author="Innocence Harvey" w:date="2015-04-15T11:59:00Z">
         <w:r>
           <w:t xml:space="preserve"> (</w:t>
         </w:r>
       </w:ins>
-      <w:ins w:id="118" w:author="Innocence Harvey" w:date="2015-04-15T12:00:00Z">
+      <w:ins w:id="122" w:author="Innocence Harvey" w:date="2015-04-15T12:00:00Z">
         <w:r>
           <w:rPr>
             <w:i/>
-            <w:rPrChange w:id="119" w:author="Innocence Harvey" w:date="2015-04-15T12:01:00Z">
+            <w:rPrChange w:id="123" w:author="Innocence Harvey" w:date="2015-04-15T12:01:00Z">
               <w:rPr/>
             </w:rPrChange>
           </w:rPr>
           <w:t>ACACA, GPAM and DGAT2</w:t>
         </w:r>
-        <w:bookmarkStart w:id="120" w:name="_GoBack"/>
         <w:r>
           <w:t>)</w:t>
         </w:r>
       </w:ins>
-      <w:bookmarkEnd w:id="120"/>
       <w:r>
         <w:t xml:space="preserve"> in human and mouse subcutaneous adipose tissue.</w:t>
       </w:r>
       <w:r>
-        <w:t xml:space="preserve">  In addition to a shift towards lipid storage, we also observed </w:t>
-      </w:r>
-      <w:ins w:id="121" w:author="Innocence Harvey" w:date="2015-04-15T11:59:00Z">
+        <w:t xml:space="preserve">  In addition to </w:t>
+      </w:r>
+      <w:r>
+        <w:lastRenderedPageBreak/>
+        <w:t xml:space="preserve">a shift towards lipid storage, we also observed </w:t>
+      </w:r>
+      <w:ins w:id="124" w:author="Innocence Harvey" w:date="2015-04-15T11:59:00Z">
         <w:r>
           <w:t xml:space="preserve">significantly </w:t>
         </w:r>
@@ -7019,18 +7038,14 @@
         <w:t>elevated</w:t>
       </w:r>
       <w:r>
-        <w:t xml:space="preserve"> expression of </w:t>
-      </w:r>
-      <w:r>
-        <w:lastRenderedPageBreak/>
-        <w:t>glycogen synthesis genes</w:t>
-      </w:r>
-      <w:ins w:id="122" w:author="Innocence Harvey" w:date="2015-04-15T01:39:00Z">
+        <w:t xml:space="preserve"> expression of glycogen synthesis genes</w:t>
+      </w:r>
+      <w:ins w:id="125" w:author="Innocence Harvey" w:date="2015-04-15T01:39:00Z">
         <w:r>
           <w:t>, including</w:t>
         </w:r>
       </w:ins>
-      <w:ins w:id="123" w:author="Innocence Harvey" w:date="2015-04-15T01:40:00Z">
+      <w:ins w:id="126" w:author="Innocence Harvey" w:date="2015-04-15T01:40:00Z">
         <w:r>
           <w:t xml:space="preserve"> </w:t>
         </w:r>
@@ -7514,7 +7529,11 @@
         <w:t xml:space="preserve"> medications.</w:t>
       </w:r>
       <w:r>
-        <w:t xml:space="preserve">   Secondly, it is possible that insulin resistance in these </w:t>
+        <w:t xml:space="preserve">   Secondly, it is possible that insulin </w:t>
+      </w:r>
+      <w:r>
+        <w:lastRenderedPageBreak/>
+        <w:t xml:space="preserve">resistance in these </w:t>
       </w:r>
       <w:r>
         <w:t>subjects</w:t>
@@ -7526,11 +7545,7 @@
         <w:t xml:space="preserve">is </w:t>
       </w:r>
       <w:r>
-        <w:t xml:space="preserve">mainly due to muscle or liver insulin resistance </w:t>
-      </w:r>
-      <w:r>
-        <w:lastRenderedPageBreak/>
-        <w:t xml:space="preserve">and that adipose tissue may respond to insulin in a relatively normal fashion.  </w:t>
+        <w:t xml:space="preserve">mainly due to muscle or liver insulin resistance and that adipose tissue may respond to insulin in a relatively normal fashion.  </w:t>
       </w:r>
       <w:r>
         <w:t xml:space="preserve">Glucocorticoid-induced insulin resistance is thought to </w:t>
@@ -11587,7 +11602,7 @@
         <w:rStyle w:val="PageNumber"/>
         <w:noProof/>
       </w:rPr>
-      <w:t>21</w:t>
+      <w:t>20</w:t>
     </w:r>
     <w:r>
       <w:rPr>
@@ -12907,7 +12922,7 @@
 </file>
 
 <file path=customXml/itemProps1.xml><?xml version="1.0" encoding="utf-8"?>
-<ds:datastoreItem xmlns:ds="http://schemas.openxmlformats.org/officeDocument/2006/customXml" ds:itemID="{3112E33A-0408-D847-81E2-9B6851194CD0}">
+<ds:datastoreItem xmlns:ds="http://schemas.openxmlformats.org/officeDocument/2006/customXml" ds:itemID="{781B8495-B0E9-FA43-9116-47E8FC588E3D}">
   <ds:schemaRefs>
     <ds:schemaRef ds:uri="http://schemas.openxmlformats.org/officeDocument/2006/bibliography"/>
   </ds:schemaRefs>

</xml_diff>

<commit_message>
edits to #54 AND #58
</commit_message>
<xml_diff>
--- a/manuscript/Cushing-Manuscript/Hochberg.docx
+++ b/manuscript/Cushing-Manuscript/Hochberg.docx
@@ -6422,77 +6422,110 @@
       </w:ins>
       <w:ins w:id="57" w:author="Innocence Harvey" w:date="2015-04-15T12:13:00Z">
         <w:r>
-          <w:t>. We noted slight elevations in all of these transcripts</w:t>
-        </w:r>
-      </w:ins>
-      <w:ins w:id="58" w:author="Innocence Harvey" w:date="2015-04-15T12:15:00Z">
-        <w:r>
-          <w:t xml:space="preserve"> in our mice with significant elevations noted in human adipose tissue</w:t>
-        </w:r>
-      </w:ins>
-      <w:bookmarkStart w:id="59" w:name="_GoBack"/>
-      <w:bookmarkEnd w:id="59"/>
-      <w:ins w:id="60" w:author="Innocence Harvey" w:date="2015-04-15T01:03:00Z">
+          <w:t>. We noted slight elevations in all of these</w:t>
+        </w:r>
+      </w:ins>
+      <w:ins w:id="58" w:author="Innocence Harvey" w:date="2015-04-15T12:24:00Z">
+        <w:r>
+          <w:t xml:space="preserve"> mRNA</w:t>
+        </w:r>
+      </w:ins>
+      <w:ins w:id="59" w:author="Innocence Harvey" w:date="2015-04-15T12:13:00Z">
+        <w:r>
+          <w:t xml:space="preserve"> transcripts</w:t>
+        </w:r>
+      </w:ins>
+      <w:ins w:id="60" w:author="Innocence Harvey" w:date="2015-04-15T12:15:00Z">
+        <w:r>
+          <w:t xml:space="preserve"> in our mice</w:t>
+        </w:r>
+      </w:ins>
+      <w:ins w:id="61" w:author="Innocence Harvey" w:date="2015-04-15T12:25:00Z">
+        <w:r>
+          <w:t>,</w:t>
+        </w:r>
+      </w:ins>
+      <w:ins w:id="62" w:author="Innocence Harvey" w:date="2015-04-15T12:15:00Z">
+        <w:r>
+          <w:t xml:space="preserve"> with significant elevations </w:t>
+        </w:r>
+      </w:ins>
+      <w:ins w:id="63" w:author="Innocence Harvey" w:date="2015-04-15T12:25:00Z">
+        <w:r>
+          <w:t>seen in the</w:t>
+        </w:r>
+      </w:ins>
+      <w:ins w:id="64" w:author="Innocence Harvey" w:date="2015-04-15T12:15:00Z">
+        <w:r>
+          <w:t xml:space="preserve"> human adipose tissue</w:t>
+        </w:r>
+      </w:ins>
+      <w:ins w:id="65" w:author="Innocence Harvey" w:date="2015-04-15T12:25:00Z">
+        <w:r>
+          <w:t xml:space="preserve"> samples</w:t>
+        </w:r>
+      </w:ins>
+      <w:ins w:id="66" w:author="Innocence Harvey" w:date="2015-04-15T01:03:00Z">
         <w:r>
           <w:t>.</w:t>
         </w:r>
       </w:ins>
-      <w:ins w:id="61" w:author="Innocence Harvey" w:date="2015-04-15T01:04:00Z">
+      <w:ins w:id="67" w:author="Innocence Harvey" w:date="2015-04-15T01:04:00Z">
         <w:r>
           <w:t xml:space="preserve"> There are </w:t>
         </w:r>
       </w:ins>
-      <w:ins w:id="62" w:author="Innocence Harvey" w:date="2015-04-15T11:51:00Z">
+      <w:ins w:id="68" w:author="Innocence Harvey" w:date="2015-04-15T11:51:00Z">
         <w:r>
           <w:t xml:space="preserve">multiple differences between this study and our study leading to </w:t>
         </w:r>
       </w:ins>
-      <w:ins w:id="63" w:author="Innocence Harvey" w:date="2015-04-15T01:04:00Z">
+      <w:ins w:id="69" w:author="Innocence Harvey" w:date="2015-04-15T01:04:00Z">
         <w:r>
           <w:t xml:space="preserve">several </w:t>
         </w:r>
       </w:ins>
-      <w:ins w:id="64" w:author="Innocence Harvey" w:date="2015-04-15T01:05:00Z">
+      <w:ins w:id="70" w:author="Innocence Harvey" w:date="2015-04-15T01:05:00Z">
         <w:r>
           <w:t>possible</w:t>
         </w:r>
       </w:ins>
-      <w:ins w:id="65" w:author="Innocence Harvey" w:date="2015-04-15T01:04:00Z">
+      <w:ins w:id="71" w:author="Innocence Harvey" w:date="2015-04-15T01:04:00Z">
         <w:r>
           <w:t xml:space="preserve"> </w:t>
         </w:r>
       </w:ins>
-      <w:ins w:id="66" w:author="Innocence Harvey" w:date="2015-04-15T01:05:00Z">
+      <w:ins w:id="72" w:author="Innocence Harvey" w:date="2015-04-15T01:05:00Z">
         <w:r>
           <w:t>reasons why these</w:t>
         </w:r>
       </w:ins>
-      <w:ins w:id="67" w:author="Innocence Harvey" w:date="2015-04-15T01:04:00Z">
+      <w:ins w:id="73" w:author="Innocence Harvey" w:date="2015-04-15T01:04:00Z">
         <w:r>
           <w:t xml:space="preserve"> results are somewhat inconsistent with the present findings</w:t>
         </w:r>
       </w:ins>
-      <w:ins w:id="68" w:author="Innocence Harvey" w:date="2015-04-15T01:11:00Z">
+      <w:ins w:id="74" w:author="Innocence Harvey" w:date="2015-04-15T01:11:00Z">
         <w:r>
           <w:t>,</w:t>
         </w:r>
       </w:ins>
-      <w:ins w:id="69" w:author="Innocence Harvey" w:date="2015-04-15T01:05:00Z">
+      <w:ins w:id="75" w:author="Innocence Harvey" w:date="2015-04-15T01:05:00Z">
         <w:r>
           <w:t xml:space="preserve"> including </w:t>
         </w:r>
       </w:ins>
-      <w:ins w:id="70" w:author="Innocence Harvey" w:date="2015-04-15T01:06:00Z">
+      <w:ins w:id="76" w:author="Innocence Harvey" w:date="2015-04-15T01:06:00Z">
         <w:r>
           <w:t xml:space="preserve">the form </w:t>
         </w:r>
       </w:ins>
-      <w:ins w:id="71" w:author="Innocence Harvey" w:date="2015-04-15T01:14:00Z">
+      <w:ins w:id="77" w:author="Innocence Harvey" w:date="2015-04-15T01:14:00Z">
         <w:r>
           <w:t xml:space="preserve">and dose </w:t>
         </w:r>
       </w:ins>
-      <w:ins w:id="72" w:author="Innocence Harvey" w:date="2015-04-15T01:06:00Z">
+      <w:ins w:id="78" w:author="Innocence Harvey" w:date="2015-04-15T01:06:00Z">
         <w:r>
           <w:t xml:space="preserve">of </w:t>
         </w:r>
@@ -6501,22 +6534,22 @@
           <w:t>glucocorticoids</w:t>
         </w:r>
       </w:ins>
-      <w:ins w:id="73" w:author="Innocence Harvey" w:date="2015-04-15T01:07:00Z">
+      <w:ins w:id="79" w:author="Innocence Harvey" w:date="2015-04-15T01:07:00Z">
         <w:r>
           <w:t xml:space="preserve"> (</w:t>
         </w:r>
       </w:ins>
-      <w:ins w:id="74" w:author="Innocence Harvey" w:date="2015-04-15T01:14:00Z">
+      <w:ins w:id="80" w:author="Innocence Harvey" w:date="2015-04-15T01:14:00Z">
         <w:r>
           <w:t xml:space="preserve">100ug/ml </w:t>
         </w:r>
       </w:ins>
-      <w:ins w:id="75" w:author="Innocence Harvey" w:date="2015-04-15T01:07:00Z">
+      <w:ins w:id="81" w:author="Innocence Harvey" w:date="2015-04-15T01:07:00Z">
         <w:r>
           <w:t>CORT</w:t>
         </w:r>
       </w:ins>
-      <w:ins w:id="76" w:author="Innocence Harvey" w:date="2015-04-15T01:13:00Z">
+      <w:ins w:id="82" w:author="Innocence Harvey" w:date="2015-04-15T01:13:00Z">
         <w:r>
           <w:t xml:space="preserve"> in </w:t>
         </w:r>
@@ -6526,42 +6559,42 @@
         </w:r>
       </w:ins>
       <w:proofErr w:type="spellEnd"/>
-      <w:ins w:id="77" w:author="Innocence Harvey" w:date="2015-04-15T01:07:00Z">
+      <w:ins w:id="83" w:author="Innocence Harvey" w:date="2015-04-15T01:07:00Z">
         <w:r>
           <w:t xml:space="preserve"> vs. </w:t>
         </w:r>
       </w:ins>
-      <w:ins w:id="78" w:author="Innocence Harvey" w:date="2015-04-15T01:14:00Z">
+      <w:ins w:id="84" w:author="Innocence Harvey" w:date="2015-04-15T01:14:00Z">
         <w:r>
           <w:t xml:space="preserve">1mg/kg/d </w:t>
         </w:r>
       </w:ins>
-      <w:ins w:id="79" w:author="Innocence Harvey" w:date="2015-04-15T01:07:00Z">
+      <w:ins w:id="85" w:author="Innocence Harvey" w:date="2015-04-15T01:07:00Z">
         <w:r>
           <w:t>D</w:t>
         </w:r>
       </w:ins>
-      <w:ins w:id="80" w:author="Innocence Harvey" w:date="2015-04-15T01:08:00Z">
+      <w:ins w:id="86" w:author="Innocence Harvey" w:date="2015-04-15T01:08:00Z">
         <w:r>
           <w:t>examethasone</w:t>
         </w:r>
       </w:ins>
-      <w:ins w:id="81" w:author="Innocence Harvey" w:date="2015-04-15T01:13:00Z">
+      <w:ins w:id="87" w:author="Innocence Harvey" w:date="2015-04-15T01:13:00Z">
         <w:r>
           <w:t xml:space="preserve"> in water</w:t>
         </w:r>
       </w:ins>
-      <w:ins w:id="82" w:author="Innocence Harvey" w:date="2015-04-15T01:08:00Z">
+      <w:ins w:id="88" w:author="Innocence Harvey" w:date="2015-04-15T01:08:00Z">
         <w:r>
           <w:t>)</w:t>
         </w:r>
       </w:ins>
-      <w:ins w:id="83" w:author="Innocence Harvey" w:date="2015-04-15T01:06:00Z">
+      <w:ins w:id="89" w:author="Innocence Harvey" w:date="2015-04-15T01:06:00Z">
         <w:r>
           <w:t>, the age of the mice</w:t>
         </w:r>
       </w:ins>
-      <w:ins w:id="84" w:author="Innocence Harvey" w:date="2015-04-15T01:08:00Z">
+      <w:ins w:id="90" w:author="Innocence Harvey" w:date="2015-04-15T01:08:00Z">
         <w:r>
           <w:t xml:space="preserve"> (40d </w:t>
         </w:r>
@@ -6574,22 +6607,22 @@
           <w:t xml:space="preserve"> 70d)</w:t>
         </w:r>
       </w:ins>
-      <w:ins w:id="85" w:author="Innocence Harvey" w:date="2015-04-15T01:06:00Z">
+      <w:ins w:id="91" w:author="Innocence Harvey" w:date="2015-04-15T01:06:00Z">
         <w:r>
           <w:t xml:space="preserve"> and treatment time</w:t>
         </w:r>
       </w:ins>
-      <w:ins w:id="86" w:author="Innocence Harvey" w:date="2015-04-15T01:08:00Z">
+      <w:ins w:id="92" w:author="Innocence Harvey" w:date="2015-04-15T01:08:00Z">
         <w:r>
           <w:t xml:space="preserve"> (5 weeks vs. 12 weeks)</w:t>
         </w:r>
       </w:ins>
-      <w:ins w:id="87" w:author="Innocence Harvey" w:date="2015-04-15T01:06:00Z">
+      <w:ins w:id="93" w:author="Innocence Harvey" w:date="2015-04-15T01:06:00Z">
         <w:r>
           <w:t>. Additionally,</w:t>
         </w:r>
       </w:ins>
-      <w:ins w:id="88" w:author="Innocence Harvey" w:date="2015-04-15T01:10:00Z">
+      <w:ins w:id="94" w:author="Innocence Harvey" w:date="2015-04-15T01:10:00Z">
         <w:r>
           <w:t xml:space="preserve"> it is unclear whether the tissues were taken from fasted or fed animal</w:t>
         </w:r>
@@ -6597,32 +6630,32 @@
           <w:t>s. Form and duration of treatment are considerably the most important differences</w:t>
         </w:r>
       </w:ins>
-      <w:ins w:id="89" w:author="Innocence Harvey" w:date="2015-04-15T01:18:00Z">
+      <w:ins w:id="95" w:author="Innocence Harvey" w:date="2015-04-15T01:18:00Z">
         <w:r>
           <w:t xml:space="preserve"> noted here</w:t>
         </w:r>
       </w:ins>
-      <w:ins w:id="90" w:author="Innocence Harvey" w:date="2015-04-15T01:10:00Z">
+      <w:ins w:id="96" w:author="Innocence Harvey" w:date="2015-04-15T01:10:00Z">
         <w:r>
           <w:t>. Dexamethasone is incredibly potent and highly selective for the glucocorticoid receptor</w:t>
         </w:r>
       </w:ins>
-      <w:ins w:id="91" w:author="Innocence Harvey" w:date="2015-04-15T01:21:00Z">
+      <w:ins w:id="97" w:author="Innocence Harvey" w:date="2015-04-15T01:21:00Z">
         <w:r>
           <w:t xml:space="preserve"> (GR)</w:t>
         </w:r>
       </w:ins>
-      <w:ins w:id="92" w:author="Innocence Harvey" w:date="2015-04-15T01:18:00Z">
+      <w:ins w:id="98" w:author="Innocence Harvey" w:date="2015-04-15T01:18:00Z">
         <w:r>
           <w:t xml:space="preserve"> and since it is an active form of glucocorticoid, local regulation of enzymes such as 11-HSD1/2 is not </w:t>
         </w:r>
       </w:ins>
-      <w:ins w:id="93" w:author="Innocence Harvey" w:date="2015-04-15T01:21:00Z">
+      <w:ins w:id="99" w:author="Innocence Harvey" w:date="2015-04-15T01:21:00Z">
         <w:r>
           <w:t xml:space="preserve">as much of </w:t>
         </w:r>
       </w:ins>
-      <w:ins w:id="94" w:author="Innocence Harvey" w:date="2015-04-15T01:18:00Z">
+      <w:ins w:id="100" w:author="Innocence Harvey" w:date="2015-04-15T01:18:00Z">
         <w:r>
           <w:t>a concern</w:t>
         </w:r>
@@ -6635,62 +6668,62 @@
           <w:t xml:space="preserve"> whereas</w:t>
         </w:r>
       </w:ins>
-      <w:ins w:id="95" w:author="Innocence Harvey" w:date="2015-04-15T01:21:00Z">
+      <w:ins w:id="101" w:author="Innocence Harvey" w:date="2015-04-15T01:21:00Z">
         <w:r>
           <w:t>,</w:t>
         </w:r>
       </w:ins>
-      <w:ins w:id="96" w:author="Innocence Harvey" w:date="2015-04-15T01:18:00Z">
+      <w:ins w:id="102" w:author="Innocence Harvey" w:date="2015-04-15T01:18:00Z">
         <w:r>
           <w:t xml:space="preserve"> CORT is not as potent or </w:t>
         </w:r>
       </w:ins>
-      <w:ins w:id="97" w:author="Innocence Harvey" w:date="2015-04-15T01:20:00Z">
+      <w:ins w:id="103" w:author="Innocence Harvey" w:date="2015-04-15T01:20:00Z">
         <w:r>
           <w:t xml:space="preserve">as </w:t>
         </w:r>
       </w:ins>
-      <w:ins w:id="98" w:author="Innocence Harvey" w:date="2015-04-15T01:18:00Z">
+      <w:ins w:id="104" w:author="Innocence Harvey" w:date="2015-04-15T01:18:00Z">
         <w:r>
           <w:t>specific for the GR</w:t>
         </w:r>
       </w:ins>
-      <w:ins w:id="99" w:author="Innocence Harvey" w:date="2015-04-15T01:21:00Z">
+      <w:ins w:id="105" w:author="Innocence Harvey" w:date="2015-04-15T01:21:00Z">
         <w:r>
           <w:t xml:space="preserve"> and is </w:t>
         </w:r>
       </w:ins>
-      <w:ins w:id="100" w:author="Innocence Harvey" w:date="2015-04-15T01:22:00Z">
+      <w:ins w:id="106" w:author="Innocence Harvey" w:date="2015-04-15T01:22:00Z">
         <w:r>
           <w:t>thought to be</w:t>
         </w:r>
       </w:ins>
-      <w:ins w:id="101" w:author="Innocence Harvey" w:date="2015-04-15T01:23:00Z">
+      <w:ins w:id="107" w:author="Innocence Harvey" w:date="2015-04-15T01:23:00Z">
         <w:r>
           <w:t xml:space="preserve"> more</w:t>
         </w:r>
       </w:ins>
-      <w:ins w:id="102" w:author="Innocence Harvey" w:date="2015-04-15T01:22:00Z">
+      <w:ins w:id="108" w:author="Innocence Harvey" w:date="2015-04-15T01:22:00Z">
         <w:r>
           <w:t xml:space="preserve"> subjected to local modulation</w:t>
         </w:r>
       </w:ins>
-      <w:ins w:id="103" w:author="Innocence Harvey" w:date="2015-04-15T01:32:00Z">
+      <w:ins w:id="109" w:author="Innocence Harvey" w:date="2015-04-15T01:32:00Z">
         <w:r>
           <w:t xml:space="preserve"> (cite)</w:t>
         </w:r>
       </w:ins>
-      <w:ins w:id="104" w:author="Innocence Harvey" w:date="2015-04-15T01:21:00Z">
+      <w:ins w:id="110" w:author="Innocence Harvey" w:date="2015-04-15T01:21:00Z">
         <w:r>
           <w:t xml:space="preserve">. </w:t>
         </w:r>
       </w:ins>
-      <w:ins w:id="105" w:author="Innocence Harvey" w:date="2015-04-15T01:24:00Z">
+      <w:ins w:id="111" w:author="Innocence Harvey" w:date="2015-04-15T01:24:00Z">
         <w:r>
           <w:t>Increased duration of elevated glucocorticoids</w:t>
         </w:r>
       </w:ins>
-      <w:ins w:id="106" w:author="Innocence Harvey" w:date="2015-04-15T01:25:00Z">
+      <w:ins w:id="112" w:author="Innocence Harvey" w:date="2015-04-15T01:25:00Z">
         <w:r>
           <w:t xml:space="preserve"> may have had a more pronounced effect on the </w:t>
         </w:r>
@@ -6700,70 +6733,100 @@
         </w:r>
         <w:proofErr w:type="spellEnd"/>
         <w:r>
-          <w:t xml:space="preserve"> transcripts as well.</w:t>
-        </w:r>
-      </w:ins>
-      <w:ins w:id="107" w:author="Innocence Harvey" w:date="2015-04-15T01:26:00Z">
+          <w:t xml:space="preserve"> transcripts as well</w:t>
+        </w:r>
+      </w:ins>
+      <w:ins w:id="113" w:author="Innocence Harvey" w:date="2015-04-15T12:19:00Z">
+        <w:r>
+          <w:t>. Mice in the afore-mentioned study were sacrificed at week 5 and showed small, yet significant elevations in fat mass</w:t>
+        </w:r>
+      </w:ins>
+      <w:ins w:id="114" w:author="Innocence Harvey" w:date="2015-04-15T12:21:00Z">
+        <w:r>
+          <w:t>, we observed elevations in fat mass beginning at week 5</w:t>
+        </w:r>
+      </w:ins>
+      <w:ins w:id="115" w:author="Innocence Harvey" w:date="2015-04-15T12:22:00Z">
+        <w:r>
+          <w:t xml:space="preserve"> and steadily increasing from there</w:t>
+        </w:r>
+      </w:ins>
+      <w:ins w:id="116" w:author="Innocence Harvey" w:date="2015-04-15T12:23:00Z">
+        <w:r>
+          <w:t xml:space="preserve"> with much larger increases at the time of sacrifice,</w:t>
+        </w:r>
+      </w:ins>
+      <w:ins w:id="117" w:author="Innocence Harvey" w:date="2015-04-15T12:21:00Z">
+        <w:r>
+          <w:t xml:space="preserve"> which could serve as a possible explanation</w:t>
+        </w:r>
+      </w:ins>
+      <w:ins w:id="118" w:author="Innocence Harvey" w:date="2015-04-15T01:25:00Z">
+        <w:r>
+          <w:t>.</w:t>
+        </w:r>
+      </w:ins>
+      <w:ins w:id="119" w:author="Innocence Harvey" w:date="2015-04-15T01:26:00Z">
         <w:r>
           <w:t xml:space="preserve"> Since synthetic glucocorticoid treatment is widely used and often </w:t>
         </w:r>
       </w:ins>
-      <w:ins w:id="108" w:author="Innocence Harvey" w:date="2015-04-15T01:27:00Z">
+      <w:ins w:id="120" w:author="Innocence Harvey" w:date="2015-04-15T01:27:00Z">
         <w:r>
           <w:t>prescribed</w:t>
         </w:r>
       </w:ins>
-      <w:ins w:id="109" w:author="Innocence Harvey" w:date="2015-04-15T01:26:00Z">
+      <w:ins w:id="121" w:author="Innocence Harvey" w:date="2015-04-15T01:26:00Z">
         <w:r>
           <w:t xml:space="preserve"> </w:t>
         </w:r>
       </w:ins>
-      <w:ins w:id="110" w:author="Innocence Harvey" w:date="2015-04-15T01:27:00Z">
+      <w:ins w:id="122" w:author="Innocence Harvey" w:date="2015-04-15T01:27:00Z">
         <w:r>
           <w:t>over a long</w:t>
         </w:r>
       </w:ins>
-      <w:ins w:id="111" w:author="Innocence Harvey" w:date="2015-04-15T01:28:00Z">
+      <w:ins w:id="123" w:author="Innocence Harvey" w:date="2015-04-15T01:28:00Z">
         <w:r>
           <w:t xml:space="preserve"> period of time, and since we found similar</w:t>
         </w:r>
       </w:ins>
-      <w:ins w:id="112" w:author="Innocence Harvey" w:date="2015-04-15T01:30:00Z">
+      <w:ins w:id="124" w:author="Innocence Harvey" w:date="2015-04-15T01:30:00Z">
         <w:r>
           <w:t xml:space="preserve"> differential expression</w:t>
         </w:r>
       </w:ins>
-      <w:ins w:id="113" w:author="Innocence Harvey" w:date="2015-04-15T01:28:00Z">
+      <w:ins w:id="125" w:author="Innocence Harvey" w:date="2015-04-15T01:28:00Z">
         <w:r>
           <w:t xml:space="preserve"> results when comparing human and mouse adipose tissue</w:t>
         </w:r>
       </w:ins>
-      <w:ins w:id="114" w:author="Innocence Harvey" w:date="2015-04-15T01:31:00Z">
+      <w:ins w:id="126" w:author="Innocence Harvey" w:date="2015-04-15T01:31:00Z">
         <w:r>
           <w:t>,</w:t>
         </w:r>
       </w:ins>
-      <w:ins w:id="115" w:author="Innocence Harvey" w:date="2015-04-15T01:28:00Z">
+      <w:ins w:id="127" w:author="Innocence Harvey" w:date="2015-04-15T01:28:00Z">
         <w:r>
           <w:t xml:space="preserve"> we believe the present study </w:t>
         </w:r>
       </w:ins>
-      <w:ins w:id="116" w:author="Innocence Harvey" w:date="2015-04-15T01:30:00Z">
+      <w:ins w:id="128" w:author="Innocence Harvey" w:date="2015-04-15T01:30:00Z">
         <w:r>
           <w:t xml:space="preserve">is </w:t>
         </w:r>
       </w:ins>
-      <w:ins w:id="117" w:author="Innocence Harvey" w:date="2015-04-15T01:28:00Z">
+      <w:ins w:id="129" w:author="Innocence Harvey" w:date="2015-04-15T01:28:00Z">
         <w:r>
           <w:t>applicable</w:t>
         </w:r>
       </w:ins>
-      <w:ins w:id="118" w:author="Innocence Harvey" w:date="2015-04-15T01:30:00Z">
+      <w:ins w:id="130" w:author="Innocence Harvey" w:date="2015-04-15T01:30:00Z">
         <w:r>
           <w:t>.</w:t>
         </w:r>
       </w:ins>
-      <w:ins w:id="119" w:author="Innocence Harvey" w:date="2015-04-15T01:28:00Z">
+      <w:ins w:id="131" w:author="Innocence Harvey" w:date="2015-04-15T01:28:00Z">
         <w:r>
           <w:t xml:space="preserve"> </w:t>
         </w:r>
@@ -6887,7 +6950,11 @@
         <w:t>also been found in animal models of C</w:t>
       </w:r>
       <w:r>
-        <w:t>ushing's disease, including CRH overproducing</w:t>
+        <w:t xml:space="preserve">ushing's disease, including CRH </w:t>
+      </w:r>
+      <w:r>
+        <w:lastRenderedPageBreak/>
+        <w:t>overproducing</w:t>
       </w:r>
       <w:r>
         <w:t xml:space="preserve"> mice</w:t>
@@ -6981,7 +7048,7 @@
       <w:r>
         <w:t xml:space="preserve">  These findings are consistent with our observed </w:t>
       </w:r>
-      <w:ins w:id="120" w:author="Innocence Harvey" w:date="2015-04-15T11:59:00Z">
+      <w:ins w:id="132" w:author="Innocence Harvey" w:date="2015-04-15T11:59:00Z">
         <w:r>
           <w:t xml:space="preserve">significant </w:t>
         </w:r>
@@ -6998,18 +7065,31 @@
       </w:r>
       <w:proofErr w:type="spellEnd"/>
       <w:r>
-        <w:t xml:space="preserve"> genes</w:t>
-      </w:r>
-      <w:ins w:id="121" w:author="Innocence Harvey" w:date="2015-04-15T11:59:00Z">
-        <w:r>
-          <w:t xml:space="preserve"> (</w:t>
-        </w:r>
-      </w:ins>
-      <w:ins w:id="122" w:author="Innocence Harvey" w:date="2015-04-15T12:00:00Z">
+        <w:t xml:space="preserve"> </w:t>
+      </w:r>
+      <w:del w:id="133" w:author="Innocence Harvey" w:date="2015-04-15T12:28:00Z">
+        <w:r>
+          <w:delText>genes</w:delText>
+        </w:r>
+      </w:del>
+      <w:ins w:id="134" w:author="Innocence Harvey" w:date="2015-04-15T12:28:00Z">
+        <w:r>
+          <w:t>mRNA transcripts</w:t>
+        </w:r>
+        <w:r>
+          <w:t xml:space="preserve"> </w:t>
+        </w:r>
+      </w:ins>
+      <w:ins w:id="135" w:author="Innocence Harvey" w:date="2015-04-15T11:59:00Z">
+        <w:r>
+          <w:t>(</w:t>
+        </w:r>
+      </w:ins>
+      <w:ins w:id="136" w:author="Innocence Harvey" w:date="2015-04-15T12:00:00Z">
         <w:r>
           <w:rPr>
             <w:i/>
-            <w:rPrChange w:id="123" w:author="Innocence Harvey" w:date="2015-04-15T12:01:00Z">
+            <w:rPrChange w:id="137" w:author="Innocence Harvey" w:date="2015-04-15T12:01:00Z">
               <w:rPr/>
             </w:rPrChange>
           </w:rPr>
@@ -7023,13 +7103,9 @@
         <w:t xml:space="preserve"> in human and mouse subcutaneous adipose tissue.</w:t>
       </w:r>
       <w:r>
-        <w:t xml:space="preserve">  In addition to </w:t>
-      </w:r>
-      <w:r>
-        <w:lastRenderedPageBreak/>
-        <w:t xml:space="preserve">a shift towards lipid storage, we also observed </w:t>
-      </w:r>
-      <w:ins w:id="124" w:author="Innocence Harvey" w:date="2015-04-15T11:59:00Z">
+        <w:t xml:space="preserve">  In addition to a shift towards lipid storage, we also observed </w:t>
+      </w:r>
+      <w:ins w:id="138" w:author="Innocence Harvey" w:date="2015-04-15T11:59:00Z">
         <w:r>
           <w:t xml:space="preserve">significantly </w:t>
         </w:r>
@@ -7038,14 +7114,26 @@
         <w:t>elevated</w:t>
       </w:r>
       <w:r>
-        <w:t xml:space="preserve"> expression of glycogen synthesis genes</w:t>
-      </w:r>
-      <w:ins w:id="125" w:author="Innocence Harvey" w:date="2015-04-15T01:39:00Z">
+        <w:t xml:space="preserve"> expression of glycogen synthesis </w:t>
+      </w:r>
+      <w:ins w:id="139" w:author="Innocence Harvey" w:date="2015-04-15T12:28:00Z">
+        <w:r>
+          <w:t>mRNA transcripts</w:t>
+        </w:r>
+      </w:ins>
+      <w:bookmarkStart w:id="140" w:name="_GoBack"/>
+      <w:bookmarkEnd w:id="140"/>
+      <w:del w:id="141" w:author="Innocence Harvey" w:date="2015-04-15T12:28:00Z">
+        <w:r>
+          <w:delText>genes</w:delText>
+        </w:r>
+      </w:del>
+      <w:ins w:id="142" w:author="Innocence Harvey" w:date="2015-04-15T01:39:00Z">
         <w:r>
           <w:t>, including</w:t>
         </w:r>
       </w:ins>
-      <w:ins w:id="126" w:author="Innocence Harvey" w:date="2015-04-15T01:40:00Z">
+      <w:ins w:id="143" w:author="Innocence Harvey" w:date="2015-04-15T01:40:00Z">
         <w:r>
           <w:t xml:space="preserve"> </w:t>
         </w:r>
@@ -7529,11 +7617,7 @@
         <w:t xml:space="preserve"> medications.</w:t>
       </w:r>
       <w:r>
-        <w:t xml:space="preserve">   Secondly, it is possible that insulin </w:t>
-      </w:r>
-      <w:r>
-        <w:lastRenderedPageBreak/>
-        <w:t xml:space="preserve">resistance in these </w:t>
+        <w:t xml:space="preserve">   Secondly, it is possible that insulin resistance in these </w:t>
       </w:r>
       <w:r>
         <w:t>subjects</w:t>
@@ -7711,6 +7795,7 @@
         <w:spacing w:line="480" w:lineRule="auto"/>
       </w:pPr>
       <w:r>
+        <w:lastRenderedPageBreak/>
         <w:t>Declaration of interest</w:t>
       </w:r>
     </w:p>
@@ -7728,7 +7813,6 @@
         <w:spacing w:line="480" w:lineRule="auto"/>
       </w:pPr>
       <w:r>
-        <w:lastRenderedPageBreak/>
         <w:t>Funding</w:t>
       </w:r>
     </w:p>
@@ -11471,9 +11555,8 @@
       </w:r>
     </w:p>
     <w:sectPr>
-      <w:headerReference w:type="default" r:id="rId11"/>
-      <w:footerReference w:type="even" r:id="rId12"/>
-      <w:footerReference w:type="default" r:id="rId13"/>
+      <w:footerReference w:type="even" r:id="rId11"/>
+      <w:footerReference w:type="default" r:id="rId12"/>
       <w:pgSz w:w="12240" w:h="15840"/>
       <w:pgMar w:top="1440" w:right="1800" w:bottom="1440" w:left="1800" w:header="720" w:footer="720" w:gutter="0"/>
       <w:lnNumType w:countBy="1" w:restart="continuous"/>
@@ -11602,7 +11685,7 @@
         <w:rStyle w:val="PageNumber"/>
         <w:noProof/>
       </w:rPr>
-      <w:t>20</w:t>
+      <w:t>30</w:t>
     </w:r>
     <w:r>
       <w:rPr>
@@ -11639,16 +11722,6 @@
     <w:p/>
   </w:footnote>
 </w:footnotes>
-</file>
-
-<file path=word/header1.xml><?xml version="1.0" encoding="utf-8"?>
-<w:hdr xmlns:wpc="http://schemas.microsoft.com/office/word/2010/wordprocessingCanvas" xmlns:mo="http://schemas.microsoft.com/office/mac/office/2008/main" xmlns:mc="http://schemas.openxmlformats.org/markup-compatibility/2006" xmlns:mv="urn:schemas-microsoft-com:mac:vml" xmlns:o="urn:schemas-microsoft-com:office:office" xmlns:r="http://schemas.openxmlformats.org/officeDocument/2006/relationships" xmlns:m="http://schemas.openxmlformats.org/officeDocument/2006/math" xmlns:v="urn:schemas-microsoft-com:vml" xmlns:wp14="http://schemas.microsoft.com/office/word/2010/wordprocessingDrawing" xmlns:wp="http://schemas.openxmlformats.org/drawingml/2006/wordprocessingDrawing" xmlns:w10="urn:schemas-microsoft-com:office:word" xmlns:w="http://schemas.openxmlformats.org/wordprocessingml/2006/main" xmlns:w14="http://schemas.microsoft.com/office/word/2010/wordml" xmlns:wpg="http://schemas.microsoft.com/office/word/2010/wordprocessingGroup" xmlns:wpi="http://schemas.microsoft.com/office/word/2010/wordprocessingInk" xmlns:wne="http://schemas.microsoft.com/office/word/2006/wordml" xmlns:wps="http://schemas.microsoft.com/office/word/2010/wordprocessingShape" mc:Ignorable="w14 wp14">
-  <w:p>
-    <w:pPr>
-      <w:pStyle w:val="Header"/>
-    </w:pPr>
-  </w:p>
-</w:hdr>
 </file>
 
 <file path=word/styles.xml><?xml version="1.0" encoding="utf-8"?>
@@ -12922,7 +12995,7 @@
 </file>
 
 <file path=customXml/itemProps1.xml><?xml version="1.0" encoding="utf-8"?>
-<ds:datastoreItem xmlns:ds="http://schemas.openxmlformats.org/officeDocument/2006/customXml" ds:itemID="{781B8495-B0E9-FA43-9116-47E8FC588E3D}">
+<ds:datastoreItem xmlns:ds="http://schemas.openxmlformats.org/officeDocument/2006/customXml" ds:itemID="{93FCEB04-785B-CE49-A164-FDBEAB80C348}">
   <ds:schemaRefs>
     <ds:schemaRef ds:uri="http://schemas.openxmlformats.org/officeDocument/2006/bibliography"/>
   </ds:schemaRefs>

</xml_diff>

<commit_message>
added POSSIBLE citation #54
abstract- requested full version from library
</commit_message>
<xml_diff>
--- a/manuscript/Cushing-Manuscript/Hochberg.docx
+++ b/manuscript/Cushing-Manuscript/Hochberg.docx
@@ -279,7 +279,7 @@
       <w:r>
         <w:t xml:space="preserve"> Street, POB 9602, Haifa 31096 Israel.  Phone: +972-4-8542828, Fax: +972-4-8542746, Email: </w:t>
       </w:r>
-      <w:hyperlink r:id="rId8" w:history="1">
+      <w:hyperlink r:id="rId9" w:history="1">
         <w:r>
           <w:rPr>
             <w:rStyle w:val="Hyperlink"/>
@@ -295,7 +295,7 @@
       <w:r>
         <w:t xml:space="preserve"> Dave Bridges: 894 Union Ave, Memphis, TN, USA.  Phone (901) 448-2007, Email: </w:t>
       </w:r>
-      <w:hyperlink r:id="rId9" w:history="1">
+      <w:hyperlink r:id="rId10" w:history="1">
         <w:r>
           <w:rPr>
             <w:rStyle w:val="Hyperlink"/>
@@ -6216,12 +6216,7 @@
         <w:t xml:space="preserve">disease </w:t>
       </w:r>
       <w:r>
-        <w:t xml:space="preserve">subjects.  Cushing’s disease is diagnosed and treated much more rapidly, which </w:t>
-      </w:r>
-      <w:bookmarkStart w:id="26" w:name="_GoBack"/>
-      <w:bookmarkEnd w:id="26"/>
-      <w:r>
-        <w:t xml:space="preserve">leads to these differences.  We therefore confirmed many of our human findings in a mouse model of excessive glucocorticoid treatment, </w:t>
+        <w:t xml:space="preserve">subjects.  Cushing’s disease is diagnosed and treated much more rapidly, which leads to these differences.  We therefore confirmed many of our human findings in a mouse model of excessive glucocorticoid treatment, </w:t>
       </w:r>
       <w:proofErr w:type="spellStart"/>
       <w:r>
@@ -6231,7 +6226,7 @@
       <w:r>
         <w:t xml:space="preserve"> the mice were treated under more controlled conditions.</w:t>
       </w:r>
-      <w:ins w:id="27" w:author="Innocence Harvey" w:date="2015-04-15T00:45:00Z">
+      <w:ins w:id="26" w:author="Innocence Harvey" w:date="2015-04-15T00:45:00Z">
         <w:r>
           <w:t xml:space="preserve"> A recent</w:t>
         </w:r>
@@ -6239,32 +6234,32 @@
           <w:t xml:space="preserve"> study</w:t>
         </w:r>
       </w:ins>
-      <w:ins w:id="28" w:author="Innocence Harvey" w:date="2015-04-15T00:47:00Z">
+      <w:ins w:id="27" w:author="Innocence Harvey" w:date="2015-04-15T00:47:00Z">
         <w:r>
           <w:t xml:space="preserve"> involving the </w:t>
         </w:r>
       </w:ins>
-      <w:ins w:id="29" w:author="Innocence Harvey" w:date="2015-04-15T00:55:00Z">
+      <w:ins w:id="28" w:author="Innocence Harvey" w:date="2015-04-15T00:55:00Z">
         <w:r>
           <w:t xml:space="preserve">6-week old </w:t>
         </w:r>
       </w:ins>
-      <w:ins w:id="30" w:author="Innocence Harvey" w:date="2015-04-15T00:47:00Z">
+      <w:ins w:id="29" w:author="Innocence Harvey" w:date="2015-04-15T00:47:00Z">
         <w:r>
           <w:t>c57</w:t>
         </w:r>
       </w:ins>
-      <w:ins w:id="31" w:author="Innocence Harvey" w:date="2015-04-15T00:55:00Z">
+      <w:ins w:id="30" w:author="Innocence Harvey" w:date="2015-04-15T00:55:00Z">
         <w:r>
           <w:t>BL/6J</w:t>
         </w:r>
       </w:ins>
-      <w:ins w:id="32" w:author="Innocence Harvey" w:date="2015-04-15T00:47:00Z">
+      <w:ins w:id="31" w:author="Innocence Harvey" w:date="2015-04-15T00:47:00Z">
         <w:r>
           <w:t xml:space="preserve"> mice</w:t>
         </w:r>
       </w:ins>
-      <w:ins w:id="33" w:author="Innocence Harvey" w:date="2015-04-15T00:55:00Z">
+      <w:ins w:id="32" w:author="Innocence Harvey" w:date="2015-04-15T00:55:00Z">
         <w:r>
           <w:t xml:space="preserve"> treated with 100ug/ml </w:t>
         </w:r>
@@ -6274,62 +6269,62 @@
         </w:r>
       </w:ins>
       <w:proofErr w:type="spellEnd"/>
-      <w:ins w:id="34" w:author="Innocence Harvey" w:date="2015-04-15T01:02:00Z">
+      <w:ins w:id="33" w:author="Innocence Harvey" w:date="2015-04-15T01:02:00Z">
         <w:r>
           <w:t xml:space="preserve"> (CORT)</w:t>
         </w:r>
       </w:ins>
-      <w:ins w:id="35" w:author="Innocence Harvey" w:date="2015-04-15T00:45:00Z">
+      <w:ins w:id="34" w:author="Innocence Harvey" w:date="2015-04-15T00:45:00Z">
         <w:r>
           <w:t xml:space="preserve"> </w:t>
         </w:r>
       </w:ins>
-      <w:ins w:id="36" w:author="Innocence Harvey" w:date="2015-04-15T00:56:00Z">
+      <w:ins w:id="35" w:author="Innocence Harvey" w:date="2015-04-15T00:56:00Z">
         <w:r>
           <w:t xml:space="preserve">for 5 weeks </w:t>
         </w:r>
       </w:ins>
-      <w:ins w:id="37" w:author="Innocence Harvey" w:date="2015-04-15T01:35:00Z">
+      <w:ins w:id="36" w:author="Innocence Harvey" w:date="2015-04-15T01:35:00Z">
         <w:r>
           <w:t>found similar phenotypic results (increased fat mass, decreased lean mass</w:t>
         </w:r>
       </w:ins>
-      <w:ins w:id="38" w:author="Innocence Harvey" w:date="2015-04-15T01:36:00Z">
+      <w:ins w:id="37" w:author="Innocence Harvey" w:date="2015-04-15T01:36:00Z">
         <w:r>
           <w:t xml:space="preserve"> and strength,</w:t>
         </w:r>
       </w:ins>
-      <w:ins w:id="39" w:author="Innocence Harvey" w:date="2015-04-15T01:35:00Z">
+      <w:ins w:id="38" w:author="Innocence Harvey" w:date="2015-04-15T01:35:00Z">
         <w:r>
           <w:t xml:space="preserve"> and dec</w:t>
         </w:r>
       </w:ins>
-      <w:ins w:id="40" w:author="Innocence Harvey" w:date="2015-04-15T00:45:00Z">
+      <w:ins w:id="39" w:author="Innocence Harvey" w:date="2015-04-15T00:45:00Z">
         <w:r>
           <w:t>re</w:t>
         </w:r>
       </w:ins>
-      <w:ins w:id="41" w:author="Innocence Harvey" w:date="2015-04-15T01:36:00Z">
+      <w:ins w:id="40" w:author="Innocence Harvey" w:date="2015-04-15T01:36:00Z">
         <w:r>
           <w:t>ased insulin sensitivity)</w:t>
         </w:r>
       </w:ins>
-      <w:ins w:id="42" w:author="Innocence Harvey" w:date="2015-04-15T01:37:00Z">
+      <w:ins w:id="41" w:author="Innocence Harvey" w:date="2015-04-15T01:37:00Z">
         <w:r>
           <w:t>, but re</w:t>
         </w:r>
       </w:ins>
-      <w:ins w:id="43" w:author="Innocence Harvey" w:date="2015-04-15T00:45:00Z">
+      <w:ins w:id="42" w:author="Innocence Harvey" w:date="2015-04-15T00:45:00Z">
         <w:r>
           <w:t xml:space="preserve">ported </w:t>
         </w:r>
       </w:ins>
-      <w:ins w:id="44" w:author="Innocence Harvey" w:date="2015-04-15T01:01:00Z">
+      <w:ins w:id="43" w:author="Innocence Harvey" w:date="2015-04-15T01:01:00Z">
         <w:r>
           <w:t>no</w:t>
         </w:r>
       </w:ins>
-      <w:ins w:id="45" w:author="Innocence Harvey" w:date="2015-04-15T00:58:00Z">
+      <w:ins w:id="44" w:author="Innocence Harvey" w:date="2015-04-15T00:58:00Z">
         <w:r>
           <w:t xml:space="preserve"> change in </w:t>
         </w:r>
@@ -6342,21 +6337,21 @@
           <w:t xml:space="preserve"> transcripts</w:t>
         </w:r>
       </w:ins>
-      <w:ins w:id="46" w:author="Innocence Harvey" w:date="2015-04-15T01:01:00Z">
+      <w:ins w:id="45" w:author="Innocence Harvey" w:date="2015-04-15T01:01:00Z">
         <w:r>
           <w:t xml:space="preserve"> of </w:t>
         </w:r>
         <w:r>
           <w:rPr>
             <w:i/>
-            <w:rPrChange w:id="47" w:author="Innocence Harvey" w:date="2015-04-15T01:02:00Z">
+            <w:rPrChange w:id="46" w:author="Innocence Harvey" w:date="2015-04-15T01:02:00Z">
               <w:rPr/>
             </w:rPrChange>
           </w:rPr>
           <w:t>Acaca</w:t>
         </w:r>
       </w:ins>
-      <w:ins w:id="48" w:author="Innocence Harvey" w:date="2015-04-15T11:36:00Z">
+      <w:ins w:id="47" w:author="Innocence Harvey" w:date="2015-04-15T11:36:00Z">
         <w:r>
           <w:rPr>
             <w:i/>
@@ -6364,7 +6359,20 @@
           <w:t>1</w:t>
         </w:r>
       </w:ins>
-      <w:ins w:id="49" w:author="Innocence Harvey" w:date="2015-04-15T01:01:00Z">
+      <w:ins w:id="48" w:author="Innocence Harvey" w:date="2015-04-15T01:01:00Z">
+        <w:r>
+          <w:rPr>
+            <w:i/>
+            <w:rPrChange w:id="49" w:author="Innocence Harvey" w:date="2015-04-15T01:02:00Z">
+              <w:rPr/>
+            </w:rPrChange>
+          </w:rPr>
+          <w:t xml:space="preserve"> </w:t>
+        </w:r>
+        <w:r>
+          <w:t xml:space="preserve">and </w:t>
+        </w:r>
+        <w:proofErr w:type="spellStart"/>
         <w:r>
           <w:rPr>
             <w:i/>
@@ -6372,49 +6380,36 @@
               <w:rPr/>
             </w:rPrChange>
           </w:rPr>
-          <w:t xml:space="preserve"> </w:t>
-        </w:r>
-        <w:r>
-          <w:t xml:space="preserve">and </w:t>
-        </w:r>
-        <w:proofErr w:type="spellStart"/>
-        <w:r>
-          <w:rPr>
-            <w:i/>
-            <w:rPrChange w:id="51" w:author="Innocence Harvey" w:date="2015-04-15T01:02:00Z">
-              <w:rPr/>
-            </w:rPrChange>
-          </w:rPr>
           <w:t>Fasn</w:t>
         </w:r>
       </w:ins>
       <w:proofErr w:type="spellEnd"/>
-      <w:ins w:id="52" w:author="Innocence Harvey" w:date="2015-04-15T00:58:00Z">
+      <w:ins w:id="51" w:author="Innocence Harvey" w:date="2015-04-15T00:58:00Z">
         <w:r>
           <w:t xml:space="preserve"> in adipose tissue between </w:t>
         </w:r>
       </w:ins>
-      <w:ins w:id="53" w:author="Innocence Harvey" w:date="2015-04-15T00:56:00Z">
+      <w:ins w:id="52" w:author="Innocence Harvey" w:date="2015-04-15T00:56:00Z">
         <w:r>
           <w:t>CORT</w:t>
         </w:r>
       </w:ins>
-      <w:ins w:id="54" w:author="Innocence Harvey" w:date="2015-04-15T01:02:00Z">
+      <w:ins w:id="53" w:author="Innocence Harvey" w:date="2015-04-15T01:02:00Z">
         <w:r>
           <w:t xml:space="preserve"> treated and control mice; </w:t>
         </w:r>
       </w:ins>
-      <w:ins w:id="55" w:author="Innocence Harvey" w:date="2015-04-15T01:37:00Z">
+      <w:ins w:id="54" w:author="Innocence Harvey" w:date="2015-04-15T01:37:00Z">
         <w:r>
           <w:t>though</w:t>
         </w:r>
       </w:ins>
-      <w:ins w:id="56" w:author="Innocence Harvey" w:date="2015-04-15T01:02:00Z">
+      <w:ins w:id="55" w:author="Innocence Harvey" w:date="2015-04-15T01:02:00Z">
         <w:r>
           <w:t xml:space="preserve">, </w:t>
         </w:r>
       </w:ins>
-      <w:ins w:id="57" w:author="Innocence Harvey" w:date="2015-04-15T01:03:00Z">
+      <w:ins w:id="56" w:author="Innocence Harvey" w:date="2015-04-15T01:03:00Z">
         <w:r>
           <w:rPr>
             <w:i/>
@@ -6424,131 +6419,131 @@
         <w:r>
           <w:t xml:space="preserve"> transcripts were significantly elevated (</w:t>
         </w:r>
-        <w:commentRangeStart w:id="58"/>
+        <w:commentRangeStart w:id="57"/>
         <w:r>
           <w:t>Morgan et al., 2014</w:t>
         </w:r>
       </w:ins>
-      <w:commentRangeEnd w:id="58"/>
-      <w:ins w:id="59" w:author="Innocence Harvey" w:date="2015-04-27T16:04:00Z">
+      <w:commentRangeEnd w:id="57"/>
+      <w:ins w:id="58" w:author="Innocence Harvey" w:date="2015-04-27T16:04:00Z">
         <w:r>
           <w:rPr>
             <w:rStyle w:val="CommentReference"/>
           </w:rPr>
-          <w:commentReference w:id="58"/>
-        </w:r>
-      </w:ins>
-      <w:ins w:id="61" w:author="Innocence Harvey" w:date="2015-04-15T01:03:00Z">
+          <w:commentReference w:id="57"/>
+        </w:r>
+      </w:ins>
+      <w:ins w:id="60" w:author="Innocence Harvey" w:date="2015-04-15T01:03:00Z">
         <w:r>
           <w:t>)</w:t>
         </w:r>
       </w:ins>
-      <w:ins w:id="62" w:author="Innocence Harvey" w:date="2015-04-15T12:13:00Z">
+      <w:ins w:id="61" w:author="Innocence Harvey" w:date="2015-04-15T12:13:00Z">
         <w:r>
           <w:t>. We noted slight elevations in all of these</w:t>
         </w:r>
       </w:ins>
-      <w:ins w:id="63" w:author="Innocence Harvey" w:date="2015-04-15T12:24:00Z">
+      <w:ins w:id="62" w:author="Innocence Harvey" w:date="2015-04-15T12:24:00Z">
         <w:r>
           <w:t xml:space="preserve"> mRNA</w:t>
         </w:r>
       </w:ins>
-      <w:ins w:id="64" w:author="Innocence Harvey" w:date="2015-04-15T12:13:00Z">
+      <w:ins w:id="63" w:author="Innocence Harvey" w:date="2015-04-15T12:13:00Z">
         <w:r>
           <w:t xml:space="preserve"> transcripts</w:t>
         </w:r>
       </w:ins>
-      <w:ins w:id="65" w:author="Innocence Harvey" w:date="2015-04-15T12:15:00Z">
+      <w:ins w:id="64" w:author="Innocence Harvey" w:date="2015-04-15T12:15:00Z">
         <w:r>
           <w:t xml:space="preserve"> in our mice</w:t>
         </w:r>
       </w:ins>
-      <w:ins w:id="66" w:author="Innocence Harvey" w:date="2015-04-15T12:25:00Z">
+      <w:ins w:id="65" w:author="Innocence Harvey" w:date="2015-04-15T12:25:00Z">
         <w:r>
           <w:t>,</w:t>
         </w:r>
       </w:ins>
-      <w:ins w:id="67" w:author="Innocence Harvey" w:date="2015-04-15T12:15:00Z">
+      <w:ins w:id="66" w:author="Innocence Harvey" w:date="2015-04-15T12:15:00Z">
         <w:r>
           <w:t xml:space="preserve"> with significant elevations </w:t>
         </w:r>
       </w:ins>
-      <w:ins w:id="68" w:author="Innocence Harvey" w:date="2015-04-15T12:25:00Z">
+      <w:ins w:id="67" w:author="Innocence Harvey" w:date="2015-04-15T12:25:00Z">
         <w:r>
           <w:t>seen in the</w:t>
         </w:r>
       </w:ins>
-      <w:ins w:id="69" w:author="Innocence Harvey" w:date="2015-04-15T12:15:00Z">
+      <w:ins w:id="68" w:author="Innocence Harvey" w:date="2015-04-15T12:15:00Z">
         <w:r>
           <w:t xml:space="preserve"> human adipose tissue</w:t>
         </w:r>
       </w:ins>
-      <w:ins w:id="70" w:author="Innocence Harvey" w:date="2015-04-15T12:25:00Z">
+      <w:ins w:id="69" w:author="Innocence Harvey" w:date="2015-04-15T12:25:00Z">
         <w:r>
           <w:t xml:space="preserve"> samples</w:t>
         </w:r>
       </w:ins>
-      <w:ins w:id="71" w:author="Innocence Harvey" w:date="2015-04-15T01:03:00Z">
+      <w:ins w:id="70" w:author="Innocence Harvey" w:date="2015-04-15T01:03:00Z">
         <w:r>
           <w:t>.</w:t>
         </w:r>
       </w:ins>
-      <w:ins w:id="72" w:author="Innocence Harvey" w:date="2015-04-15T01:04:00Z">
+      <w:ins w:id="71" w:author="Innocence Harvey" w:date="2015-04-15T01:04:00Z">
         <w:r>
           <w:t xml:space="preserve"> There are </w:t>
         </w:r>
       </w:ins>
-      <w:ins w:id="73" w:author="Innocence Harvey" w:date="2015-04-15T11:51:00Z">
+      <w:ins w:id="72" w:author="Innocence Harvey" w:date="2015-04-15T11:51:00Z">
         <w:r>
           <w:t xml:space="preserve">multiple differences between this study and our study leading to </w:t>
         </w:r>
       </w:ins>
-      <w:ins w:id="74" w:author="Innocence Harvey" w:date="2015-04-15T01:04:00Z">
+      <w:ins w:id="73" w:author="Innocence Harvey" w:date="2015-04-15T01:04:00Z">
         <w:r>
           <w:t xml:space="preserve">several </w:t>
         </w:r>
       </w:ins>
-      <w:ins w:id="75" w:author="Innocence Harvey" w:date="2015-04-15T01:05:00Z">
+      <w:ins w:id="74" w:author="Innocence Harvey" w:date="2015-04-15T01:05:00Z">
         <w:r>
           <w:t>possible</w:t>
         </w:r>
       </w:ins>
-      <w:ins w:id="76" w:author="Innocence Harvey" w:date="2015-04-15T01:04:00Z">
+      <w:ins w:id="75" w:author="Innocence Harvey" w:date="2015-04-15T01:04:00Z">
         <w:r>
           <w:t xml:space="preserve"> </w:t>
         </w:r>
       </w:ins>
-      <w:ins w:id="77" w:author="Innocence Harvey" w:date="2015-04-15T01:05:00Z">
+      <w:ins w:id="76" w:author="Innocence Harvey" w:date="2015-04-15T01:05:00Z">
         <w:r>
           <w:t>reasons why these</w:t>
         </w:r>
       </w:ins>
-      <w:ins w:id="78" w:author="Innocence Harvey" w:date="2015-04-15T01:04:00Z">
+      <w:ins w:id="77" w:author="Innocence Harvey" w:date="2015-04-15T01:04:00Z">
         <w:r>
           <w:t xml:space="preserve"> results are somewhat inconsistent with the present findings</w:t>
         </w:r>
       </w:ins>
-      <w:ins w:id="79" w:author="Innocence Harvey" w:date="2015-04-15T01:11:00Z">
+      <w:ins w:id="78" w:author="Innocence Harvey" w:date="2015-04-15T01:11:00Z">
         <w:r>
           <w:t>,</w:t>
         </w:r>
       </w:ins>
-      <w:ins w:id="80" w:author="Innocence Harvey" w:date="2015-04-15T01:05:00Z">
+      <w:ins w:id="79" w:author="Innocence Harvey" w:date="2015-04-15T01:05:00Z">
         <w:r>
           <w:t xml:space="preserve"> including </w:t>
         </w:r>
       </w:ins>
-      <w:ins w:id="81" w:author="Innocence Harvey" w:date="2015-04-15T01:06:00Z">
+      <w:ins w:id="80" w:author="Innocence Harvey" w:date="2015-04-15T01:06:00Z">
         <w:r>
           <w:t xml:space="preserve">the form </w:t>
         </w:r>
       </w:ins>
-      <w:ins w:id="82" w:author="Innocence Harvey" w:date="2015-04-15T01:14:00Z">
+      <w:ins w:id="81" w:author="Innocence Harvey" w:date="2015-04-15T01:14:00Z">
         <w:r>
           <w:t xml:space="preserve">and dose </w:t>
         </w:r>
       </w:ins>
-      <w:ins w:id="83" w:author="Innocence Harvey" w:date="2015-04-15T01:06:00Z">
+      <w:ins w:id="82" w:author="Innocence Harvey" w:date="2015-04-15T01:06:00Z">
         <w:r>
           <w:t xml:space="preserve">of </w:t>
         </w:r>
@@ -6557,22 +6552,22 @@
           <w:t>glucocorticoids</w:t>
         </w:r>
       </w:ins>
-      <w:ins w:id="84" w:author="Innocence Harvey" w:date="2015-04-15T01:07:00Z">
+      <w:ins w:id="83" w:author="Innocence Harvey" w:date="2015-04-15T01:07:00Z">
         <w:r>
           <w:t xml:space="preserve"> (</w:t>
         </w:r>
       </w:ins>
-      <w:ins w:id="85" w:author="Innocence Harvey" w:date="2015-04-15T01:14:00Z">
+      <w:ins w:id="84" w:author="Innocence Harvey" w:date="2015-04-15T01:14:00Z">
         <w:r>
           <w:t xml:space="preserve">100ug/ml </w:t>
         </w:r>
       </w:ins>
-      <w:ins w:id="86" w:author="Innocence Harvey" w:date="2015-04-15T01:07:00Z">
+      <w:ins w:id="85" w:author="Innocence Harvey" w:date="2015-04-15T01:07:00Z">
         <w:r>
           <w:t>CORT</w:t>
         </w:r>
       </w:ins>
-      <w:ins w:id="87" w:author="Innocence Harvey" w:date="2015-04-15T01:13:00Z">
+      <w:ins w:id="86" w:author="Innocence Harvey" w:date="2015-04-15T01:13:00Z">
         <w:r>
           <w:t xml:space="preserve"> in </w:t>
         </w:r>
@@ -6582,42 +6577,42 @@
         </w:r>
       </w:ins>
       <w:proofErr w:type="spellEnd"/>
-      <w:ins w:id="88" w:author="Innocence Harvey" w:date="2015-04-15T01:07:00Z">
+      <w:ins w:id="87" w:author="Innocence Harvey" w:date="2015-04-15T01:07:00Z">
         <w:r>
           <w:t xml:space="preserve"> vs. </w:t>
         </w:r>
       </w:ins>
-      <w:ins w:id="89" w:author="Innocence Harvey" w:date="2015-04-15T01:14:00Z">
+      <w:ins w:id="88" w:author="Innocence Harvey" w:date="2015-04-15T01:14:00Z">
         <w:r>
           <w:t xml:space="preserve">1mg/kg/d </w:t>
         </w:r>
       </w:ins>
-      <w:ins w:id="90" w:author="Innocence Harvey" w:date="2015-04-15T01:07:00Z">
+      <w:ins w:id="89" w:author="Innocence Harvey" w:date="2015-04-15T01:07:00Z">
         <w:r>
           <w:t>D</w:t>
         </w:r>
       </w:ins>
-      <w:ins w:id="91" w:author="Innocence Harvey" w:date="2015-04-15T01:08:00Z">
+      <w:ins w:id="90" w:author="Innocence Harvey" w:date="2015-04-15T01:08:00Z">
         <w:r>
           <w:t>examethasone</w:t>
         </w:r>
       </w:ins>
-      <w:ins w:id="92" w:author="Innocence Harvey" w:date="2015-04-15T01:13:00Z">
+      <w:ins w:id="91" w:author="Innocence Harvey" w:date="2015-04-15T01:13:00Z">
         <w:r>
           <w:t xml:space="preserve"> in water</w:t>
         </w:r>
       </w:ins>
-      <w:ins w:id="93" w:author="Innocence Harvey" w:date="2015-04-15T01:08:00Z">
+      <w:ins w:id="92" w:author="Innocence Harvey" w:date="2015-04-15T01:08:00Z">
         <w:r>
           <w:t>)</w:t>
         </w:r>
       </w:ins>
-      <w:ins w:id="94" w:author="Innocence Harvey" w:date="2015-04-15T01:06:00Z">
+      <w:ins w:id="93" w:author="Innocence Harvey" w:date="2015-04-15T01:06:00Z">
         <w:r>
           <w:t>, the age of the mice</w:t>
         </w:r>
       </w:ins>
-      <w:ins w:id="95" w:author="Innocence Harvey" w:date="2015-04-15T01:08:00Z">
+      <w:ins w:id="94" w:author="Innocence Harvey" w:date="2015-04-15T01:08:00Z">
         <w:r>
           <w:t xml:space="preserve"> (40d </w:t>
         </w:r>
@@ -6630,22 +6625,22 @@
           <w:t xml:space="preserve"> 70d)</w:t>
         </w:r>
       </w:ins>
-      <w:ins w:id="96" w:author="Innocence Harvey" w:date="2015-04-15T01:06:00Z">
+      <w:ins w:id="95" w:author="Innocence Harvey" w:date="2015-04-15T01:06:00Z">
         <w:r>
           <w:t xml:space="preserve"> and treatment time</w:t>
         </w:r>
       </w:ins>
-      <w:ins w:id="97" w:author="Innocence Harvey" w:date="2015-04-15T01:08:00Z">
+      <w:ins w:id="96" w:author="Innocence Harvey" w:date="2015-04-15T01:08:00Z">
         <w:r>
           <w:t xml:space="preserve"> (5 weeks vs. 12 weeks)</w:t>
         </w:r>
       </w:ins>
-      <w:ins w:id="98" w:author="Innocence Harvey" w:date="2015-04-15T01:06:00Z">
+      <w:ins w:id="97" w:author="Innocence Harvey" w:date="2015-04-15T01:06:00Z">
         <w:r>
           <w:t>. Additionally,</w:t>
         </w:r>
       </w:ins>
-      <w:ins w:id="99" w:author="Innocence Harvey" w:date="2015-04-15T01:10:00Z">
+      <w:ins w:id="98" w:author="Innocence Harvey" w:date="2015-04-15T01:10:00Z">
         <w:r>
           <w:t xml:space="preserve"> it is unclear whether the tissues were taken from fasted or fed animal</w:t>
         </w:r>
@@ -6653,32 +6648,32 @@
           <w:t>s. Form and duration of treatment are considerably the most important differences</w:t>
         </w:r>
       </w:ins>
-      <w:ins w:id="100" w:author="Innocence Harvey" w:date="2015-04-15T01:18:00Z">
+      <w:ins w:id="99" w:author="Innocence Harvey" w:date="2015-04-15T01:18:00Z">
         <w:r>
           <w:t xml:space="preserve"> noted here</w:t>
         </w:r>
       </w:ins>
-      <w:ins w:id="101" w:author="Innocence Harvey" w:date="2015-04-15T01:10:00Z">
+      <w:ins w:id="100" w:author="Innocence Harvey" w:date="2015-04-15T01:10:00Z">
         <w:r>
           <w:t>. Dexamethasone is incredibly potent and highly selective for the glucocorticoid receptor</w:t>
         </w:r>
       </w:ins>
-      <w:ins w:id="102" w:author="Innocence Harvey" w:date="2015-04-15T01:21:00Z">
+      <w:ins w:id="101" w:author="Innocence Harvey" w:date="2015-04-15T01:21:00Z">
         <w:r>
           <w:t xml:space="preserve"> (GR)</w:t>
         </w:r>
       </w:ins>
-      <w:ins w:id="103" w:author="Innocence Harvey" w:date="2015-04-15T01:18:00Z">
+      <w:ins w:id="102" w:author="Innocence Harvey" w:date="2015-04-15T01:18:00Z">
         <w:r>
           <w:t xml:space="preserve"> and </w:t>
         </w:r>
       </w:ins>
-      <w:ins w:id="104" w:author="Innocence Harvey" w:date="2015-04-27T14:16:00Z">
+      <w:ins w:id="103" w:author="Innocence Harvey" w:date="2015-04-27T14:16:00Z">
         <w:r>
           <w:t>is thought to be under less</w:t>
         </w:r>
       </w:ins>
-      <w:ins w:id="105" w:author="Innocence Harvey" w:date="2015-04-15T01:18:00Z">
+      <w:ins w:id="104" w:author="Innocence Harvey" w:date="2015-04-15T01:18:00Z">
         <w:r>
           <w:t xml:space="preserve"> local regulat</w:t>
         </w:r>
@@ -6686,7 +6681,7 @@
           <w:t>ion of enzymes such as 11</w:t>
         </w:r>
       </w:ins>
-      <w:ins w:id="106" w:author="Innocence Harvey" w:date="2015-04-27T14:09:00Z">
+      <w:ins w:id="105" w:author="Innocence Harvey" w:date="2015-04-27T14:09:00Z">
         <w:r>
           <w:rPr>
             <w:rFonts w:ascii="Cambria" w:hAnsi="Cambria"/>
@@ -6694,27 +6689,27 @@
           <w:t>β</w:t>
         </w:r>
       </w:ins>
-      <w:ins w:id="107" w:author="Innocence Harvey" w:date="2015-04-15T01:18:00Z">
+      <w:ins w:id="106" w:author="Innocence Harvey" w:date="2015-04-15T01:18:00Z">
         <w:r>
           <w:t>-HSD</w:t>
         </w:r>
       </w:ins>
-      <w:ins w:id="108" w:author="Innocence Harvey" w:date="2015-04-27T14:09:00Z">
+      <w:ins w:id="107" w:author="Innocence Harvey" w:date="2015-04-27T14:09:00Z">
         <w:r>
           <w:t>1/2</w:t>
         </w:r>
       </w:ins>
-      <w:ins w:id="109" w:author="Innocence Harvey" w:date="2015-04-15T01:18:00Z">
+      <w:ins w:id="108" w:author="Innocence Harvey" w:date="2015-04-15T01:18:00Z">
         <w:r>
           <w:t xml:space="preserve">. </w:t>
         </w:r>
       </w:ins>
-      <w:ins w:id="110" w:author="Innocence Harvey" w:date="2015-04-27T14:09:00Z">
+      <w:ins w:id="109" w:author="Innocence Harvey" w:date="2015-04-27T14:09:00Z">
         <w:r>
           <w:t>According to previous research, dexamethasone is not metabolized by</w:t>
         </w:r>
       </w:ins>
-      <w:ins w:id="111" w:author="Innocence Harvey" w:date="2015-04-27T14:10:00Z">
+      <w:ins w:id="110" w:author="Innocence Harvey" w:date="2015-04-27T14:10:00Z">
         <w:r>
           <w:t xml:space="preserve"> 11</w:t>
         </w:r>
@@ -6728,7 +6723,7 @@
           <w:t>-HSD1 (responsible for the conversion of inactive cortisone to active cortisol), which would not be necessary as it is already in the active form</w:t>
         </w:r>
       </w:ins>
-      <w:ins w:id="112" w:author="Innocence Harvey" w:date="2015-04-27T14:11:00Z">
+      <w:ins w:id="111" w:author="Innocence Harvey" w:date="2015-04-27T14:11:00Z">
         <w:r>
           <w:t>, but is metabolized by 11</w:t>
         </w:r>
@@ -6742,7 +6737,7 @@
           <w:t>-HSD2</w:t>
         </w:r>
       </w:ins>
-      <w:ins w:id="113" w:author="Innocence Harvey" w:date="2015-04-27T14:12:00Z">
+      <w:ins w:id="112" w:author="Innocence Harvey" w:date="2015-04-27T14:12:00Z">
         <w:r>
           <w:t xml:space="preserve"> (has the reverse action of 11</w:t>
         </w:r>
@@ -6753,91 +6748,91 @@
           <w:t>β</w:t>
         </w:r>
         <w:r>
-          <w:t>-HSD1)</w:t>
-        </w:r>
-      </w:ins>
-      <w:ins w:id="114" w:author="Innocence Harvey" w:date="2015-04-27T14:18:00Z">
-        <w:r>
-          <w:t xml:space="preserve"> (cite)</w:t>
-        </w:r>
-      </w:ins>
-      <w:ins w:id="115" w:author="Innocence Harvey" w:date="2015-04-27T14:12:00Z">
-        <w:r>
-          <w:t xml:space="preserve">. Therefore, there should be just as much negative regulation of glucocorticoid signaling. </w:t>
-        </w:r>
-      </w:ins>
-      <w:ins w:id="116" w:author="Innocence Harvey" w:date="2015-04-15T01:18:00Z">
-        <w:r>
-          <w:t>However</w:t>
-        </w:r>
-      </w:ins>
-      <w:ins w:id="117" w:author="Innocence Harvey" w:date="2015-04-15T01:21:00Z">
-        <w:r>
-          <w:t>,</w:t>
-        </w:r>
-      </w:ins>
-      <w:ins w:id="118" w:author="Innocence Harvey" w:date="2015-04-15T01:18:00Z">
-        <w:r>
-          <w:t xml:space="preserve"> CORT is not as potent or </w:t>
-        </w:r>
-      </w:ins>
-      <w:ins w:id="119" w:author="Innocence Harvey" w:date="2015-04-15T01:20:00Z">
-        <w:r>
-          <w:t xml:space="preserve">as </w:t>
-        </w:r>
-      </w:ins>
-      <w:ins w:id="120" w:author="Innocence Harvey" w:date="2015-04-15T01:18:00Z">
-        <w:r>
-          <w:t>specific for the GR</w:t>
-        </w:r>
-      </w:ins>
-      <w:ins w:id="121" w:author="Innocence Harvey" w:date="2015-04-15T01:21:00Z">
-        <w:r>
-          <w:t xml:space="preserve"> and </w:t>
-        </w:r>
-        <w:proofErr w:type="gramStart"/>
-        <w:r>
-          <w:t xml:space="preserve">is </w:t>
-        </w:r>
-      </w:ins>
-      <w:ins w:id="122" w:author="Innocence Harvey" w:date="2015-04-15T01:22:00Z">
-        <w:r>
-          <w:t>thought to be subjected</w:t>
-        </w:r>
-        <w:proofErr w:type="gramEnd"/>
-        <w:r>
-          <w:t xml:space="preserve"> to </w:t>
-        </w:r>
-      </w:ins>
-      <w:ins w:id="123" w:author="Innocence Harvey" w:date="2015-04-27T14:17:00Z">
-        <w:r>
-          <w:t xml:space="preserve">more </w:t>
-        </w:r>
-      </w:ins>
-      <w:ins w:id="124" w:author="Innocence Harvey" w:date="2015-04-15T01:22:00Z">
-        <w:r>
-          <w:t xml:space="preserve">local </w:t>
-        </w:r>
-        <w:commentRangeStart w:id="125"/>
-        <w:r>
-          <w:t>modulation</w:t>
-        </w:r>
-      </w:ins>
-      <w:commentRangeEnd w:id="125"/>
-      <w:ins w:id="126" w:author="Innocence Harvey" w:date="2015-04-27T15:25:00Z">
+          <w:t>-</w:t>
+        </w:r>
+        <w:commentRangeStart w:id="113"/>
+        <w:r>
+          <w:t>HSD1</w:t>
+        </w:r>
+      </w:ins>
+      <w:commentRangeEnd w:id="113"/>
+      <w:ins w:id="114" w:author="Innocence Harvey" w:date="2015-04-27T16:07:00Z">
         <w:r>
           <w:rPr>
             <w:rStyle w:val="CommentReference"/>
           </w:rPr>
-          <w:commentReference w:id="125"/>
-        </w:r>
-      </w:ins>
-      <w:ins w:id="128" w:author="Innocence Harvey" w:date="2015-04-15T01:32:00Z">
-        <w:r>
-          <w:t xml:space="preserve"> (</w:t>
-        </w:r>
-        <w:r>
-          <w:t>)</w:t>
+          <w:commentReference w:id="113"/>
+        </w:r>
+      </w:ins>
+      <w:ins w:id="116" w:author="Innocence Harvey" w:date="2015-04-27T14:12:00Z">
+        <w:r>
+          <w:t xml:space="preserve">). Therefore, there should be just as much negative regulation of glucocorticoid signaling. </w:t>
+        </w:r>
+      </w:ins>
+      <w:ins w:id="117" w:author="Innocence Harvey" w:date="2015-04-15T01:18:00Z">
+        <w:r>
+          <w:t>However</w:t>
+        </w:r>
+      </w:ins>
+      <w:ins w:id="118" w:author="Innocence Harvey" w:date="2015-04-15T01:21:00Z">
+        <w:r>
+          <w:t>,</w:t>
+        </w:r>
+      </w:ins>
+      <w:ins w:id="119" w:author="Innocence Harvey" w:date="2015-04-15T01:18:00Z">
+        <w:r>
+          <w:t xml:space="preserve"> CORT is not as potent or </w:t>
+        </w:r>
+      </w:ins>
+      <w:ins w:id="120" w:author="Innocence Harvey" w:date="2015-04-15T01:20:00Z">
+        <w:r>
+          <w:t xml:space="preserve">as </w:t>
+        </w:r>
+      </w:ins>
+      <w:ins w:id="121" w:author="Innocence Harvey" w:date="2015-04-15T01:18:00Z">
+        <w:r>
+          <w:t>specific for the GR</w:t>
+        </w:r>
+      </w:ins>
+      <w:ins w:id="122" w:author="Innocence Harvey" w:date="2015-04-15T01:21:00Z">
+        <w:r>
+          <w:t xml:space="preserve"> and </w:t>
+        </w:r>
+        <w:proofErr w:type="gramStart"/>
+        <w:r>
+          <w:t xml:space="preserve">is </w:t>
+        </w:r>
+      </w:ins>
+      <w:ins w:id="123" w:author="Innocence Harvey" w:date="2015-04-15T01:22:00Z">
+        <w:r>
+          <w:t>thought to be subjected</w:t>
+        </w:r>
+        <w:proofErr w:type="gramEnd"/>
+        <w:r>
+          <w:t xml:space="preserve"> to </w:t>
+        </w:r>
+      </w:ins>
+      <w:ins w:id="124" w:author="Innocence Harvey" w:date="2015-04-27T14:17:00Z">
+        <w:r>
+          <w:t xml:space="preserve">more </w:t>
+        </w:r>
+      </w:ins>
+      <w:ins w:id="125" w:author="Innocence Harvey" w:date="2015-04-15T01:22:00Z">
+        <w:r>
+          <w:t xml:space="preserve">local </w:t>
+        </w:r>
+        <w:commentRangeStart w:id="126"/>
+        <w:r>
+          <w:t>modulation</w:t>
+        </w:r>
+      </w:ins>
+      <w:commentRangeEnd w:id="126"/>
+      <w:ins w:id="127" w:author="Innocence Harvey" w:date="2015-04-27T15:25:00Z">
+        <w:r>
+          <w:rPr>
+            <w:rStyle w:val="CommentReference"/>
+          </w:rPr>
+          <w:commentReference w:id="126"/>
         </w:r>
       </w:ins>
       <w:ins w:id="129" w:author="Innocence Harvey" w:date="2015-04-15T01:21:00Z">
@@ -6865,95 +6860,100 @@
       </w:ins>
       <w:ins w:id="132" w:author="Innocence Harvey" w:date="2015-04-15T12:19:00Z">
         <w:r>
-          <w:t>. Mice in the afore-mentioned study were sacrificed at week 5 and showed small, yet significant elevations in fat mass</w:t>
-        </w:r>
-      </w:ins>
-      <w:ins w:id="133" w:author="Innocence Harvey" w:date="2015-04-15T12:21:00Z">
+          <w:t>. Mice in the afore-mentioned study were sac</w:t>
+        </w:r>
+        <w:bookmarkStart w:id="133" w:name="_GoBack"/>
+        <w:bookmarkEnd w:id="133"/>
+        <w:r>
+          <w:t>rificed at week 5 and showed small, yet significant elevations in fat mass</w:t>
+        </w:r>
+      </w:ins>
+      <w:ins w:id="134" w:author="Innocence Harvey" w:date="2015-04-15T12:21:00Z">
         <w:r>
           <w:t>, we observed elevations in fat mass beginning at week 5</w:t>
         </w:r>
       </w:ins>
-      <w:ins w:id="134" w:author="Innocence Harvey" w:date="2015-04-15T12:22:00Z">
+      <w:ins w:id="135" w:author="Innocence Harvey" w:date="2015-04-15T12:22:00Z">
         <w:r>
           <w:t xml:space="preserve"> and steadily increasing from there</w:t>
         </w:r>
       </w:ins>
-      <w:ins w:id="135" w:author="Innocence Harvey" w:date="2015-04-15T12:23:00Z">
+      <w:ins w:id="136" w:author="Innocence Harvey" w:date="2015-04-15T12:23:00Z">
         <w:r>
           <w:t xml:space="preserve"> with much larger increases at the time of sacrifice,</w:t>
         </w:r>
       </w:ins>
-      <w:ins w:id="136" w:author="Innocence Harvey" w:date="2015-04-15T12:21:00Z">
+      <w:ins w:id="137" w:author="Innocence Harvey" w:date="2015-04-15T12:21:00Z">
         <w:r>
           <w:t xml:space="preserve"> which could serve as a possible explanation</w:t>
         </w:r>
       </w:ins>
-      <w:ins w:id="137" w:author="Innocence Harvey" w:date="2015-04-15T01:25:00Z">
+      <w:ins w:id="138" w:author="Innocence Harvey" w:date="2015-04-15T01:25:00Z">
         <w:r>
           <w:t>.</w:t>
         </w:r>
       </w:ins>
-      <w:ins w:id="138" w:author="Innocence Harvey" w:date="2015-04-15T01:26:00Z">
+      <w:ins w:id="139" w:author="Innocence Harvey" w:date="2015-04-15T01:26:00Z">
         <w:r>
           <w:t xml:space="preserve"> Since synthetic glucocorticoid treatment is widely used and often </w:t>
         </w:r>
       </w:ins>
-      <w:ins w:id="139" w:author="Innocence Harvey" w:date="2015-04-15T01:27:00Z">
+      <w:ins w:id="140" w:author="Innocence Harvey" w:date="2015-04-15T01:27:00Z">
         <w:r>
           <w:t>prescribed</w:t>
         </w:r>
       </w:ins>
-      <w:ins w:id="140" w:author="Innocence Harvey" w:date="2015-04-15T01:26:00Z">
+      <w:ins w:id="141" w:author="Innocence Harvey" w:date="2015-04-15T01:26:00Z">
         <w:r>
           <w:t xml:space="preserve"> </w:t>
         </w:r>
       </w:ins>
-      <w:ins w:id="141" w:author="Innocence Harvey" w:date="2015-04-15T01:27:00Z">
+      <w:ins w:id="142" w:author="Innocence Harvey" w:date="2015-04-15T01:27:00Z">
         <w:r>
           <w:t>over a long</w:t>
         </w:r>
       </w:ins>
-      <w:ins w:id="142" w:author="Innocence Harvey" w:date="2015-04-15T01:28:00Z">
+      <w:ins w:id="143" w:author="Innocence Harvey" w:date="2015-04-15T01:28:00Z">
         <w:r>
           <w:t xml:space="preserve"> period of time, and since we found similar</w:t>
         </w:r>
       </w:ins>
-      <w:ins w:id="143" w:author="Innocence Harvey" w:date="2015-04-15T01:30:00Z">
+      <w:ins w:id="144" w:author="Innocence Harvey" w:date="2015-04-15T01:30:00Z">
         <w:r>
           <w:t xml:space="preserve"> differential expression</w:t>
         </w:r>
       </w:ins>
-      <w:ins w:id="144" w:author="Innocence Harvey" w:date="2015-04-15T01:28:00Z">
+      <w:ins w:id="145" w:author="Innocence Harvey" w:date="2015-04-15T01:28:00Z">
         <w:r>
           <w:t xml:space="preserve"> results when comparing human and mouse adipose tissue</w:t>
         </w:r>
       </w:ins>
-      <w:ins w:id="145" w:author="Innocence Harvey" w:date="2015-04-15T01:31:00Z">
+      <w:ins w:id="146" w:author="Innocence Harvey" w:date="2015-04-15T01:31:00Z">
         <w:r>
           <w:t>,</w:t>
         </w:r>
       </w:ins>
-      <w:ins w:id="146" w:author="Innocence Harvey" w:date="2015-04-15T01:28:00Z">
+      <w:ins w:id="147" w:author="Innocence Harvey" w:date="2015-04-15T01:28:00Z">
         <w:r>
           <w:t xml:space="preserve"> we believe the present study </w:t>
         </w:r>
       </w:ins>
-      <w:ins w:id="147" w:author="Innocence Harvey" w:date="2015-04-15T01:30:00Z">
+      <w:ins w:id="148" w:author="Innocence Harvey" w:date="2015-04-15T01:30:00Z">
         <w:r>
           <w:t xml:space="preserve">is </w:t>
         </w:r>
       </w:ins>
-      <w:ins w:id="148" w:author="Innocence Harvey" w:date="2015-04-15T01:28:00Z">
+      <w:ins w:id="149" w:author="Innocence Harvey" w:date="2015-04-15T01:28:00Z">
         <w:r>
           <w:t>applicable</w:t>
         </w:r>
       </w:ins>
-      <w:ins w:id="149" w:author="Innocence Harvey" w:date="2015-04-15T01:30:00Z">
+      <w:ins w:id="150" w:author="Innocence Harvey" w:date="2015-04-15T01:30:00Z">
         <w:r>
           <w:t>.</w:t>
         </w:r>
       </w:ins>
-      <w:ins w:id="150" w:author="Innocence Harvey" w:date="2015-04-15T01:28:00Z">
+      <w:ins w:id="151" w:author="Innocence Harvey" w:date="2015-04-15T01:28:00Z">
         <w:r>
           <w:t xml:space="preserve"> </w:t>
         </w:r>
@@ -6968,7 +6968,7 @@
       <w:pPr>
         <w:spacing w:line="480" w:lineRule="auto"/>
         <w:rPr>
-          <w:rPrChange w:id="151" w:author="Innocence Harvey" w:date="2015-04-27T14:00:00Z">
+          <w:rPrChange w:id="152" w:author="Innocence Harvey" w:date="2015-04-27T14:00:00Z">
             <w:rPr>
               <w:rFonts w:ascii="Arial" w:eastAsia="Times New Roman" w:hAnsi="Arial" w:cs="Arial"/>
               <w:sz w:val="20"/>
@@ -7176,7 +7176,7 @@
       <w:r>
         <w:t xml:space="preserve">  </w:t>
       </w:r>
-      <w:ins w:id="152" w:author="Innocence Harvey" w:date="2015-04-27T14:00:00Z">
+      <w:ins w:id="153" w:author="Innocence Harvey" w:date="2015-04-27T14:00:00Z">
         <w:r>
           <w:t xml:space="preserve">These findings are consistent with our observed elevations of </w:t>
         </w:r>
@@ -7210,7 +7210,7 @@
         <w:r>
           <w:rPr>
             <w:i/>
-            <w:rPrChange w:id="153" w:author="Innocence Harvey" w:date="2015-04-27T14:01:00Z">
+            <w:rPrChange w:id="154" w:author="Innocence Harvey" w:date="2015-04-27T14:01:00Z">
               <w:rPr/>
             </w:rPrChange>
           </w:rPr>
@@ -7247,7 +7247,7 @@
         <w:r>
           <w:rPr>
             <w:i/>
-            <w:rPrChange w:id="154" w:author="Innocence Harvey" w:date="2015-04-27T14:00:00Z">
+            <w:rPrChange w:id="155" w:author="Innocence Harvey" w:date="2015-04-27T14:00:00Z">
               <w:rPr/>
             </w:rPrChange>
           </w:rPr>
@@ -7257,7 +7257,7 @@
         <w:r>
           <w:rPr>
             <w:i/>
-            <w:rPrChange w:id="155" w:author="Innocence Harvey" w:date="2015-04-27T14:00:00Z">
+            <w:rPrChange w:id="156" w:author="Innocence Harvey" w:date="2015-04-27T14:00:00Z">
               <w:rPr/>
             </w:rPrChange>
           </w:rPr>
@@ -7299,7 +7299,7 @@
         <w:r>
           <w:rPr>
             <w:i/>
-            <w:rPrChange w:id="156" w:author="Innocence Harvey" w:date="2015-04-27T14:01:00Z">
+            <w:rPrChange w:id="157" w:author="Innocence Harvey" w:date="2015-04-27T14:01:00Z">
               <w:rPr/>
             </w:rPrChange>
           </w:rPr>
@@ -7307,18 +7307,6 @@
         </w:r>
         <w:r>
           <w:t xml:space="preserve"> (</w:t>
-        </w:r>
-        <w:r>
-          <w:rPr>
-            <w:i/>
-            <w:rPrChange w:id="157" w:author="Innocence Harvey" w:date="2015-04-27T14:00:00Z">
-              <w:rPr/>
-            </w:rPrChange>
-          </w:rPr>
-          <w:t>GYS2</w:t>
-        </w:r>
-        <w:r>
-          <w:t xml:space="preserve">) and </w:t>
         </w:r>
         <w:r>
           <w:rPr>
@@ -7327,9 +7315,11 @@
               <w:rPr/>
             </w:rPrChange>
           </w:rPr>
-          <w:t xml:space="preserve">UDP-glucose </w:t>
-        </w:r>
-        <w:proofErr w:type="spellStart"/>
+          <w:t>GYS2</w:t>
+        </w:r>
+        <w:r>
+          <w:t xml:space="preserve">) and </w:t>
+        </w:r>
         <w:r>
           <w:rPr>
             <w:i/>
@@ -7337,9 +7327,9 @@
               <w:rPr/>
             </w:rPrChange>
           </w:rPr>
-          <w:t>pyrophosphorylase</w:t>
-        </w:r>
-        <w:proofErr w:type="spellEnd"/>
+          <w:t xml:space="preserve">UDP-glucose </w:t>
+        </w:r>
+        <w:proofErr w:type="spellStart"/>
         <w:r>
           <w:rPr>
             <w:i/>
@@ -7347,11 +7337,9 @@
               <w:rPr/>
             </w:rPrChange>
           </w:rPr>
-          <w:t xml:space="preserve"> 2</w:t>
-        </w:r>
-        <w:r>
-          <w:t xml:space="preserve"> (</w:t>
-        </w:r>
+          <w:t>pyrophosphorylase</w:t>
+        </w:r>
+        <w:proofErr w:type="spellEnd"/>
         <w:r>
           <w:rPr>
             <w:i/>
@@ -7359,13 +7347,25 @@
               <w:rPr/>
             </w:rPrChange>
           </w:rPr>
+          <w:t xml:space="preserve"> 2</w:t>
+        </w:r>
+        <w:r>
+          <w:t xml:space="preserve"> (</w:t>
+        </w:r>
+        <w:r>
+          <w:rPr>
+            <w:i/>
+            <w:rPrChange w:id="162" w:author="Innocence Harvey" w:date="2015-04-27T14:00:00Z">
+              <w:rPr/>
+            </w:rPrChange>
+          </w:rPr>
           <w:t>UGP2</w:t>
         </w:r>
         <w:r>
           <w:t xml:space="preserve">), both of which are required for first steps in glycogen synthesis. </w:t>
         </w:r>
       </w:ins>
-      <w:del w:id="162" w:author="Innocence Harvey" w:date="2015-04-27T14:00:00Z">
+      <w:del w:id="163" w:author="Innocence Harvey" w:date="2015-04-27T14:00:00Z">
         <w:r>
           <w:delText>These findings are consistent with our observed elevations of lipogen</w:delText>
         </w:r>
@@ -7376,12 +7376,12 @@
           <w:delText xml:space="preserve"> </w:delText>
         </w:r>
       </w:del>
-      <w:del w:id="163" w:author="Innocence Harvey" w:date="2015-04-15T12:28:00Z">
+      <w:del w:id="164" w:author="Innocence Harvey" w:date="2015-04-15T12:28:00Z">
         <w:r>
           <w:delText>genes</w:delText>
         </w:r>
       </w:del>
-      <w:del w:id="164" w:author="Innocence Harvey" w:date="2015-04-27T14:00:00Z">
+      <w:del w:id="165" w:author="Innocence Harvey" w:date="2015-04-27T14:00:00Z">
         <w:r>
           <w:delText xml:space="preserve"> in human and mouse subcutaneous adipose tissue.</w:delText>
         </w:r>
@@ -7392,12 +7392,12 @@
           <w:delText xml:space="preserve"> expression of glycogen synthesis </w:delText>
         </w:r>
       </w:del>
-      <w:del w:id="165" w:author="Innocence Harvey" w:date="2015-04-15T12:28:00Z">
+      <w:del w:id="166" w:author="Innocence Harvey" w:date="2015-04-15T12:28:00Z">
         <w:r>
           <w:delText>genes</w:delText>
         </w:r>
       </w:del>
-      <w:del w:id="166" w:author="Innocence Harvey" w:date="2015-04-27T14:00:00Z">
+      <w:del w:id="167" w:author="Innocence Harvey" w:date="2015-04-27T14:00:00Z">
         <w:r>
           <w:delText xml:space="preserve"> in the Cushing's disease patients</w:delText>
         </w:r>
@@ -11788,8 +11788,8 @@
       </w:r>
     </w:p>
     <w:sectPr>
-      <w:footerReference w:type="even" r:id="rId11"/>
-      <w:footerReference w:type="default" r:id="rId12"/>
+      <w:footerReference w:type="even" r:id="rId12"/>
+      <w:footerReference w:type="default" r:id="rId13"/>
       <w:pgSz w:w="12240" w:h="15840"/>
       <w:pgMar w:top="1440" w:right="1800" w:bottom="1440" w:left="1800" w:header="720" w:footer="720" w:gutter="0"/>
       <w:lnNumType w:countBy="1" w:restart="continuous"/>
@@ -11823,12 +11823,12 @@
       <w:proofErr w:type="spellEnd"/>
     </w:p>
   </w:comment>
-  <w:comment w:id="58" w:author="Innocence Harvey" w:date="2015-04-27T16:04:00Z" w:initials="IH">
+  <w:comment w:id="57" w:author="Innocence Harvey" w:date="2015-04-27T16:04:00Z" w:initials="IH">
     <w:p>
       <w:pPr>
         <w:pStyle w:val="CommentText"/>
       </w:pPr>
-      <w:ins w:id="60" w:author="Innocence Harvey" w:date="2015-04-27T16:04:00Z">
+      <w:ins w:id="59" w:author="Innocence Harvey" w:date="2015-04-27T16:04:00Z">
         <w:r>
           <w:rPr>
             <w:rStyle w:val="CommentReference"/>
@@ -11841,12 +11841,182 @@
       </w:r>
     </w:p>
   </w:comment>
-  <w:comment w:id="125" w:author="Innocence Harvey" w:date="2015-04-27T16:02:00Z" w:initials="IH">
+  <w:comment w:id="113" w:author="Innocence Harvey" w:date="2015-04-27T16:08:00Z" w:initials="IH">
+    <w:p>
+      <w:pPr>
+        <w:widowControl w:val="0"/>
+        <w:numPr>
+          <w:ilvl w:val="0"/>
+          <w:numId w:val="1"/>
+        </w:numPr>
+        <w:tabs>
+          <w:tab w:val="left" w:pos="220"/>
+          <w:tab w:val="left" w:pos="720"/>
+        </w:tabs>
+        <w:autoSpaceDE w:val="0"/>
+        <w:autoSpaceDN w:val="0"/>
+        <w:adjustRightInd w:val="0"/>
+        <w:ind w:hanging="720"/>
+        <w:rPr>
+          <w:rFonts w:ascii="Lucida Sans Unicode" w:hAnsi="Lucida Sans Unicode" w:cs="Lucida Sans Unicode"/>
+          <w:color w:val="1A1A1A"/>
+          <w:sz w:val="32"/>
+          <w:szCs w:val="32"/>
+        </w:rPr>
+      </w:pPr>
+      <w:ins w:id="115" w:author="Innocence Harvey" w:date="2015-04-27T16:07:00Z">
+        <w:r>
+          <w:rPr>
+            <w:rStyle w:val="CommentReference"/>
+          </w:rPr>
+          <w:annotationRef/>
+        </w:r>
+      </w:ins>
+      <w:r>
+        <w:rPr>
+          <w:rFonts w:ascii="Lucida Sans Unicode" w:hAnsi="Lucida Sans Unicode" w:cs="Lucida Sans Unicode"/>
+          <w:color w:val="1A1A1A"/>
+          <w:sz w:val="32"/>
+          <w:szCs w:val="32"/>
+        </w:rPr>
+        <w:t>R Best, S M Nelson, and B R Walker</w:t>
+      </w:r>
+    </w:p>
+    <w:p>
+      <w:pPr>
+        <w:widowControl w:val="0"/>
+        <w:autoSpaceDE w:val="0"/>
+        <w:autoSpaceDN w:val="0"/>
+        <w:adjustRightInd w:val="0"/>
+        <w:rPr>
+          <w:rFonts w:ascii="Lucida Sans Unicode" w:hAnsi="Lucida Sans Unicode" w:cs="Lucida Sans Unicode"/>
+          <w:color w:val="0E0E0E"/>
+          <w:sz w:val="32"/>
+          <w:szCs w:val="32"/>
+        </w:rPr>
+      </w:pPr>
+      <w:r>
+        <w:rPr>
+          <w:rFonts w:ascii="Lucida Sans Unicode" w:hAnsi="Lucida Sans Unicode" w:cs="Lucida Sans Unicode"/>
+          <w:color w:val="0E0E0E"/>
+          <w:sz w:val="32"/>
+          <w:szCs w:val="32"/>
+        </w:rPr>
+        <w:t xml:space="preserve">Dexamethasone and 11-dehydrodexamethasone as tools to investigate the </w:t>
+      </w:r>
+      <w:proofErr w:type="spellStart"/>
+      <w:r>
+        <w:rPr>
+          <w:rFonts w:ascii="Lucida Sans Unicode" w:hAnsi="Lucida Sans Unicode" w:cs="Lucida Sans Unicode"/>
+          <w:color w:val="0E0E0E"/>
+          <w:sz w:val="32"/>
+          <w:szCs w:val="32"/>
+        </w:rPr>
+        <w:t>isozymes</w:t>
+      </w:r>
+      <w:proofErr w:type="spellEnd"/>
+      <w:r>
+        <w:rPr>
+          <w:rFonts w:ascii="Lucida Sans Unicode" w:hAnsi="Lucida Sans Unicode" w:cs="Lucida Sans Unicode"/>
+          <w:color w:val="0E0E0E"/>
+          <w:sz w:val="32"/>
+          <w:szCs w:val="32"/>
+        </w:rPr>
+        <w:t xml:space="preserve"> of 11β-</w:t>
+      </w:r>
+      <w:proofErr w:type="spellStart"/>
+      <w:r>
+        <w:rPr>
+          <w:rFonts w:ascii="Lucida Sans Unicode" w:hAnsi="Lucida Sans Unicode" w:cs="Lucida Sans Unicode"/>
+          <w:color w:val="0E0E0E"/>
+          <w:sz w:val="32"/>
+          <w:szCs w:val="32"/>
+        </w:rPr>
+        <w:t>hydroxysteroid</w:t>
+      </w:r>
+      <w:proofErr w:type="spellEnd"/>
+      <w:r>
+        <w:rPr>
+          <w:rFonts w:ascii="Lucida Sans Unicode" w:hAnsi="Lucida Sans Unicode" w:cs="Lucida Sans Unicode"/>
+          <w:color w:val="0E0E0E"/>
+          <w:sz w:val="32"/>
+          <w:szCs w:val="32"/>
+        </w:rPr>
+        <w:t xml:space="preserve"> dehydrogenase in vitro and in vivo</w:t>
+      </w:r>
+    </w:p>
+    <w:p>
+      <w:pPr>
+        <w:pStyle w:val="CommentText"/>
+        <w:rPr>
+          <w:rFonts w:ascii="Lucida Sans Unicode" w:hAnsi="Lucida Sans Unicode" w:cs="Lucida Sans Unicode"/>
+          <w:color w:val="1A1A1A"/>
+          <w:sz w:val="32"/>
+          <w:szCs w:val="32"/>
+        </w:rPr>
+      </w:pPr>
+      <w:r>
+        <w:rPr>
+          <w:rFonts w:ascii="Lucida Sans Unicode" w:hAnsi="Lucida Sans Unicode" w:cs="Lucida Sans Unicode"/>
+          <w:color w:val="1A1A1A"/>
+          <w:sz w:val="32"/>
+          <w:szCs w:val="32"/>
+        </w:rPr>
+        <w:t xml:space="preserve">J </w:t>
+      </w:r>
+      <w:proofErr w:type="spellStart"/>
+      <w:r>
+        <w:rPr>
+          <w:rFonts w:ascii="Lucida Sans Unicode" w:hAnsi="Lucida Sans Unicode" w:cs="Lucida Sans Unicode"/>
+          <w:color w:val="1A1A1A"/>
+          <w:sz w:val="32"/>
+          <w:szCs w:val="32"/>
+        </w:rPr>
+        <w:t>Endocrinol</w:t>
+      </w:r>
+      <w:proofErr w:type="spellEnd"/>
+      <w:r>
+        <w:rPr>
+          <w:rFonts w:ascii="Lucida Sans Unicode" w:hAnsi="Lucida Sans Unicode" w:cs="Lucida Sans Unicode"/>
+          <w:color w:val="1A1A1A"/>
+          <w:sz w:val="32"/>
+          <w:szCs w:val="32"/>
+        </w:rPr>
+        <w:t xml:space="preserve"> 153 (1) 41-48</w:t>
+      </w:r>
+    </w:p>
+    <w:p>
+      <w:pPr>
+        <w:pStyle w:val="CommentText"/>
+        <w:rPr>
+          <w:rFonts w:ascii="Lucida Sans Unicode" w:hAnsi="Lucida Sans Unicode" w:cs="Lucida Sans Unicode"/>
+          <w:color w:val="1A1A1A"/>
+          <w:sz w:val="32"/>
+          <w:szCs w:val="32"/>
+        </w:rPr>
+      </w:pPr>
+    </w:p>
+    <w:p>
+      <w:pPr>
+        <w:pStyle w:val="CommentText"/>
+      </w:pPr>
+      <w:r>
+        <w:rPr>
+          <w:rFonts w:ascii="Lucida Sans Unicode" w:hAnsi="Lucida Sans Unicode" w:cs="Lucida Sans Unicode"/>
+          <w:color w:val="1A1A1A"/>
+          <w:sz w:val="32"/>
+          <w:szCs w:val="32"/>
+        </w:rPr>
+        <w:t>Requested from library-still have not read full article but abstract is promising.</w:t>
+      </w:r>
+    </w:p>
+  </w:comment>
+  <w:comment w:id="126" w:author="Innocence Harvey" w:date="2015-04-27T16:02:00Z" w:initials="IH">
     <w:p>
       <w:pPr>
         <w:pStyle w:val="NormalWeb"/>
       </w:pPr>
-      <w:ins w:id="127" w:author="Innocence Harvey" w:date="2015-04-27T15:25:00Z">
+      <w:ins w:id="128" w:author="Innocence Harvey" w:date="2015-04-27T15:25:00Z">
         <w:r>
           <w:rPr>
             <w:rStyle w:val="CommentReference"/>
@@ -12219,7 +12389,7 @@
         <w:rStyle w:val="PageNumber"/>
         <w:noProof/>
       </w:rPr>
-      <w:t>19</w:t>
+      <w:t>20</w:t>
     </w:r>
     <w:r>
       <w:rPr>
@@ -12256,6 +12426,68 @@
     <w:p/>
   </w:footnote>
 </w:footnotes>
+</file>
+
+<file path=word/numbering.xml><?xml version="1.0" encoding="utf-8"?>
+<w:numbering xmlns:wpc="http://schemas.microsoft.com/office/word/2010/wordprocessingCanvas" xmlns:mo="http://schemas.microsoft.com/office/mac/office/2008/main" xmlns:mc="http://schemas.openxmlformats.org/markup-compatibility/2006" xmlns:mv="urn:schemas-microsoft-com:mac:vml" xmlns:o="urn:schemas-microsoft-com:office:office" xmlns:r="http://schemas.openxmlformats.org/officeDocument/2006/relationships" xmlns:m="http://schemas.openxmlformats.org/officeDocument/2006/math" xmlns:v="urn:schemas-microsoft-com:vml" xmlns:wp14="http://schemas.microsoft.com/office/word/2010/wordprocessingDrawing" xmlns:wp="http://schemas.openxmlformats.org/drawingml/2006/wordprocessingDrawing" xmlns:w10="urn:schemas-microsoft-com:office:word" xmlns:w="http://schemas.openxmlformats.org/wordprocessingml/2006/main" xmlns:w14="http://schemas.microsoft.com/office/word/2010/wordml" xmlns:wpg="http://schemas.microsoft.com/office/word/2010/wordprocessingGroup" xmlns:wpi="http://schemas.microsoft.com/office/word/2010/wordprocessingInk" xmlns:wne="http://schemas.microsoft.com/office/word/2006/wordml" xmlns:wps="http://schemas.microsoft.com/office/word/2010/wordprocessingShape" mc:Ignorable="w14 wp14">
+  <w:abstractNum w:abstractNumId="0">
+    <w:nsid w:val="00000001"/>
+    <w:multiLevelType w:val="hybridMultilevel"/>
+    <w:tmpl w:val="00000001"/>
+    <w:lvl w:ilvl="0" w:tplc="00000001">
+      <w:start w:val="1"/>
+      <w:numFmt w:val="bullet"/>
+      <w:lvlText w:val="•"/>
+      <w:lvlJc w:val="left"/>
+      <w:pPr>
+        <w:ind w:left="720" w:hanging="360"/>
+      </w:pPr>
+    </w:lvl>
+    <w:lvl w:ilvl="1" w:tplc="FFFFFFFF">
+      <w:numFmt w:val="decimal"/>
+      <w:lvlText w:val=""/>
+      <w:lvlJc w:val="left"/>
+    </w:lvl>
+    <w:lvl w:ilvl="2" w:tplc="FFFFFFFF">
+      <w:numFmt w:val="decimal"/>
+      <w:lvlText w:val=""/>
+      <w:lvlJc w:val="left"/>
+    </w:lvl>
+    <w:lvl w:ilvl="3" w:tplc="FFFFFFFF">
+      <w:numFmt w:val="decimal"/>
+      <w:lvlText w:val=""/>
+      <w:lvlJc w:val="left"/>
+    </w:lvl>
+    <w:lvl w:ilvl="4" w:tplc="FFFFFFFF">
+      <w:numFmt w:val="decimal"/>
+      <w:lvlText w:val=""/>
+      <w:lvlJc w:val="left"/>
+    </w:lvl>
+    <w:lvl w:ilvl="5" w:tplc="FFFFFFFF">
+      <w:numFmt w:val="decimal"/>
+      <w:lvlText w:val=""/>
+      <w:lvlJc w:val="left"/>
+    </w:lvl>
+    <w:lvl w:ilvl="6" w:tplc="FFFFFFFF">
+      <w:numFmt w:val="decimal"/>
+      <w:lvlText w:val=""/>
+      <w:lvlJc w:val="left"/>
+    </w:lvl>
+    <w:lvl w:ilvl="7" w:tplc="FFFFFFFF">
+      <w:numFmt w:val="decimal"/>
+      <w:lvlText w:val=""/>
+      <w:lvlJc w:val="left"/>
+    </w:lvl>
+    <w:lvl w:ilvl="8" w:tplc="FFFFFFFF">
+      <w:numFmt w:val="decimal"/>
+      <w:lvlText w:val=""/>
+      <w:lvlJc w:val="left"/>
+    </w:lvl>
+  </w:abstractNum>
+  <w:num w:numId="1">
+    <w:abstractNumId w:val="0"/>
+  </w:num>
+</w:numbering>
 </file>
 
 <file path=word/styles.xml><?xml version="1.0" encoding="utf-8"?>
@@ -13529,7 +13761,7 @@
 </file>
 
 <file path=customXml/itemProps1.xml><?xml version="1.0" encoding="utf-8"?>
-<ds:datastoreItem xmlns:ds="http://schemas.openxmlformats.org/officeDocument/2006/customXml" ds:itemID="{26E1E01A-AE91-B742-B565-F7ABC7AC7BDD}">
+<ds:datastoreItem xmlns:ds="http://schemas.openxmlformats.org/officeDocument/2006/customXml" ds:itemID="{C0FDC31F-2423-F14F-98CD-892C054312A4}">
   <ds:schemaRefs>
     <ds:schemaRef ds:uri="http://schemas.openxmlformats.org/officeDocument/2006/bibliography"/>
   </ds:schemaRefs>

</xml_diff>

<commit_message>
Updated response and manuscript based on communication with JWT
</commit_message>
<xml_diff>
--- a/manuscript/Cushing-Manuscript/Hochberg.docx
+++ b/manuscript/Cushing-Manuscript/Hochberg.docx
@@ -5914,13 +5914,8 @@
       <w:pPr>
         <w:spacing w:line="480" w:lineRule="auto"/>
         <w:rPr>
-          <w:ins w:id="5" w:author="Dave Bridges" w:date="2015-04-28T14:23:00Z"/>
-          <w:rPrChange w:id="6" w:author="Dave Bridges" w:date="2015-04-28T14:23:00Z">
-            <w:rPr>
-              <w:ins w:id="7" w:author="Dave Bridges" w:date="2015-04-28T14:23:00Z"/>
-              <w:b/>
-            </w:rPr>
-          </w:rPrChange>
+          <w:ins w:id="5" w:author="Dave Bridges" w:date="2015-04-29T08:29:00Z"/>
+          <w:b/>
         </w:rPr>
       </w:pPr>
       <w:r>
@@ -5951,61 +5946,58 @@
       <w:r>
         <w:t xml:space="preserve"> these changes reflect a shift towards more rapid </w:t>
       </w:r>
-      <w:del w:id="8" w:author="Dave Bridges" w:date="2015-04-28T13:16:00Z">
+      <w:del w:id="6" w:author="Dave Bridges" w:date="2015-04-28T13:16:00Z">
         <w:r>
           <w:delText xml:space="preserve">conversion </w:delText>
         </w:r>
       </w:del>
+      <w:ins w:id="7" w:author="Dave Bridges" w:date="2015-04-28T13:16:00Z">
+        <w:r>
+          <w:t xml:space="preserve">metabolism </w:t>
+        </w:r>
+      </w:ins>
+      <w:r>
+        <w:t>of glucose through glycolysis and the TCA cycle</w:t>
+      </w:r>
+      <w:r>
+        <w:t>,</w:t>
+      </w:r>
+      <w:r>
+        <w:t xml:space="preserve"> and shifting of glucose and protein metabolites towards </w:t>
+      </w:r>
+      <w:proofErr w:type="spellStart"/>
+      <w:r>
+        <w:t>lipogenic</w:t>
+      </w:r>
+      <w:proofErr w:type="spellEnd"/>
+      <w:r>
+        <w:t xml:space="preserve"> pathways in adipose tissue.</w:t>
+      </w:r>
+      <w:r>
+        <w:t xml:space="preserve">  </w:t>
+      </w:r>
+      <w:proofErr w:type="gramStart"/>
+      <w:ins w:id="8" w:author="Innocence Harvey" w:date="2015-04-14T23:58:00Z">
+        <w:r>
+          <w:t>This is indicated by</w:t>
+        </w:r>
+      </w:ins>
       <w:ins w:id="9" w:author="Dave Bridges" w:date="2015-04-28T13:16:00Z">
         <w:r>
-          <w:t>metabolism</w:t>
-        </w:r>
-        <w:r>
-          <w:t xml:space="preserve"> </w:t>
-        </w:r>
-      </w:ins>
-      <w:r>
-        <w:t>of glucose through glycolysis and the TCA cycle</w:t>
-      </w:r>
-      <w:r>
-        <w:t>,</w:t>
-      </w:r>
-      <w:r>
-        <w:t xml:space="preserve"> and shifting of glucose and protein metabolites towards </w:t>
-      </w:r>
-      <w:proofErr w:type="spellStart"/>
-      <w:r>
-        <w:t>lipogenic</w:t>
-      </w:r>
-      <w:proofErr w:type="spellEnd"/>
-      <w:r>
-        <w:t xml:space="preserve"> pathways in adipose tissue.</w:t>
-      </w:r>
-      <w:r>
-        <w:t xml:space="preserve">  </w:t>
-      </w:r>
-      <w:proofErr w:type="gramStart"/>
+          <w:t xml:space="preserve"> significant</w:t>
+        </w:r>
+      </w:ins>
       <w:ins w:id="10" w:author="Innocence Harvey" w:date="2015-04-14T23:58:00Z">
         <w:r>
-          <w:t>This is indicated by</w:t>
-        </w:r>
-      </w:ins>
-      <w:ins w:id="11" w:author="Dave Bridges" w:date="2015-04-28T13:16:00Z">
-        <w:r>
-          <w:t xml:space="preserve"> significant</w:t>
-        </w:r>
-      </w:ins>
-      <w:ins w:id="12" w:author="Innocence Harvey" w:date="2015-04-14T23:58:00Z">
-        <w:r>
           <w:t xml:space="preserve"> increases in </w:t>
         </w:r>
       </w:ins>
-      <w:ins w:id="13" w:author="Innocence Harvey" w:date="2015-04-15T00:00:00Z">
+      <w:ins w:id="11" w:author="Innocence Harvey" w:date="2015-04-15T00:00:00Z">
         <w:r>
           <w:t>glycolytic</w:t>
         </w:r>
       </w:ins>
-      <w:ins w:id="14" w:author="Innocence Harvey" w:date="2015-04-15T00:03:00Z">
+      <w:ins w:id="12" w:author="Innocence Harvey" w:date="2015-04-15T00:03:00Z">
         <w:r>
           <w:t xml:space="preserve"> (</w:t>
         </w:r>
@@ -6022,7 +6014,7 @@
           <w:t xml:space="preserve">FBP1, ALDOC, ENO1, IDH1, </w:t>
         </w:r>
       </w:ins>
-      <w:ins w:id="15" w:author="Innocence Harvey" w:date="2015-04-15T11:34:00Z">
+      <w:ins w:id="13" w:author="Innocence Harvey" w:date="2015-04-15T11:34:00Z">
         <w:r>
           <w:rPr>
             <w:i/>
@@ -6030,7 +6022,7 @@
           <w:t xml:space="preserve">and </w:t>
         </w:r>
       </w:ins>
-      <w:ins w:id="16" w:author="Innocence Harvey" w:date="2015-04-15T00:03:00Z">
+      <w:ins w:id="14" w:author="Innocence Harvey" w:date="2015-04-15T00:03:00Z">
         <w:r>
           <w:rPr>
             <w:i/>
@@ -6044,18 +6036,18 @@
           <w:t>)</w:t>
         </w:r>
       </w:ins>
-      <w:ins w:id="17" w:author="Innocence Harvey" w:date="2015-04-15T00:00:00Z">
+      <w:ins w:id="15" w:author="Innocence Harvey" w:date="2015-04-15T00:00:00Z">
         <w:r>
           <w:t>,</w:t>
         </w:r>
       </w:ins>
-      <w:ins w:id="18" w:author="Innocence Harvey" w:date="2015-04-15T00:07:00Z">
+      <w:ins w:id="16" w:author="Innocence Harvey" w:date="2015-04-15T00:07:00Z">
         <w:r>
           <w:t xml:space="preserve"> </w:t>
         </w:r>
       </w:ins>
       <w:proofErr w:type="spellStart"/>
-      <w:ins w:id="19" w:author="Innocence Harvey" w:date="2015-04-15T00:23:00Z">
+      <w:ins w:id="17" w:author="Innocence Harvey" w:date="2015-04-15T00:23:00Z">
         <w:r>
           <w:t>proteolytic</w:t>
         </w:r>
@@ -6066,7 +6058,7 @@
         <w:r>
           <w:rPr>
             <w:i/>
-            <w:rPrChange w:id="20" w:author="Innocence Harvey" w:date="2015-04-15T11:34:00Z">
+            <w:rPrChange w:id="18" w:author="Innocence Harvey" w:date="2015-04-15T11:34:00Z">
               <w:rPr/>
             </w:rPrChange>
           </w:rPr>
@@ -6076,12 +6068,12 @@
           <w:t>)</w:t>
         </w:r>
       </w:ins>
-      <w:ins w:id="21" w:author="Innocence Harvey" w:date="2015-04-15T00:24:00Z">
+      <w:ins w:id="19" w:author="Innocence Harvey" w:date="2015-04-15T00:24:00Z">
         <w:r>
           <w:t xml:space="preserve"> </w:t>
         </w:r>
       </w:ins>
-      <w:ins w:id="22" w:author="Innocence Harvey" w:date="2015-04-15T00:07:00Z">
+      <w:ins w:id="20" w:author="Innocence Harvey" w:date="2015-04-15T00:07:00Z">
         <w:r>
           <w:t xml:space="preserve">and </w:t>
         </w:r>
@@ -6136,7 +6128,7 @@
           <w:t>/4</w:t>
         </w:r>
       </w:ins>
-      <w:ins w:id="23" w:author="Innocence Harvey" w:date="2015-04-15T00:08:00Z">
+      <w:ins w:id="21" w:author="Innocence Harvey" w:date="2015-04-15T00:08:00Z">
         <w:r>
           <w:rPr>
             <w:i/>
@@ -6156,7 +6148,7 @@
           <w:t>5</w:t>
         </w:r>
       </w:ins>
-      <w:ins w:id="24" w:author="Innocence Harvey" w:date="2015-04-15T00:21:00Z">
+      <w:ins w:id="22" w:author="Innocence Harvey" w:date="2015-04-15T00:21:00Z">
         <w:r>
           <w:rPr>
             <w:i/>
@@ -6185,7 +6177,7 @@
           <w:t>DGAT2,</w:t>
         </w:r>
       </w:ins>
-      <w:ins w:id="25" w:author="Innocence Harvey" w:date="2015-04-15T11:25:00Z">
+      <w:ins w:id="23" w:author="Innocence Harvey" w:date="2015-04-15T11:25:00Z">
         <w:r>
           <w:rPr>
             <w:i/>
@@ -6193,7 +6185,7 @@
           <w:t xml:space="preserve"> </w:t>
         </w:r>
       </w:ins>
-      <w:ins w:id="26" w:author="Innocence Harvey" w:date="2015-04-15T11:26:00Z">
+      <w:ins w:id="24" w:author="Innocence Harvey" w:date="2015-04-15T11:26:00Z">
         <w:r>
           <w:rPr>
             <w:i/>
@@ -6201,7 +6193,7 @@
           <w:t xml:space="preserve">and </w:t>
         </w:r>
       </w:ins>
-      <w:ins w:id="27" w:author="Innocence Harvey" w:date="2015-04-15T00:21:00Z">
+      <w:ins w:id="25" w:author="Innocence Harvey" w:date="2015-04-15T00:21:00Z">
         <w:r>
           <w:rPr>
             <w:i/>
@@ -6209,7 +6201,7 @@
           <w:t>GPD</w:t>
         </w:r>
       </w:ins>
-      <w:ins w:id="28" w:author="Innocence Harvey" w:date="2015-04-15T11:26:00Z">
+      <w:ins w:id="26" w:author="Innocence Harvey" w:date="2015-04-15T11:26:00Z">
         <w:r>
           <w:rPr>
             <w:i/>
@@ -6217,17 +6209,17 @@
           <w:t>1</w:t>
         </w:r>
       </w:ins>
-      <w:ins w:id="29" w:author="Innocence Harvey" w:date="2015-04-15T00:07:00Z">
+      <w:ins w:id="27" w:author="Innocence Harvey" w:date="2015-04-15T00:07:00Z">
         <w:r>
           <w:t>)</w:t>
         </w:r>
       </w:ins>
-      <w:ins w:id="30" w:author="Innocence Harvey" w:date="2015-04-15T00:00:00Z">
+      <w:ins w:id="28" w:author="Innocence Harvey" w:date="2015-04-15T00:00:00Z">
         <w:r>
           <w:t xml:space="preserve"> </w:t>
         </w:r>
       </w:ins>
-      <w:ins w:id="31" w:author="Innocence Harvey" w:date="2015-04-14T23:58:00Z">
+      <w:ins w:id="29" w:author="Innocence Harvey" w:date="2015-04-14T23:58:00Z">
         <w:r>
           <w:t>transcript</w:t>
         </w:r>
@@ -6235,7 +6227,7 @@
           <w:t>s</w:t>
         </w:r>
       </w:ins>
-      <w:ins w:id="32" w:author="Innocence Harvey" w:date="2015-04-15T00:08:00Z">
+      <w:ins w:id="30" w:author="Innocence Harvey" w:date="2015-04-15T00:08:00Z">
         <w:r>
           <w:t xml:space="preserve"> in human adipose tissue</w:t>
         </w:r>
@@ -6244,22 +6236,22 @@
           <w:t xml:space="preserve">, with similar transcript expression changes seen in mouse </w:t>
         </w:r>
       </w:ins>
-      <w:ins w:id="33" w:author="Innocence Harvey" w:date="2015-04-15T00:10:00Z">
+      <w:ins w:id="31" w:author="Innocence Harvey" w:date="2015-04-15T00:10:00Z">
         <w:r>
           <w:t>adipose and muscle tissue</w:t>
         </w:r>
       </w:ins>
-      <w:ins w:id="34" w:author="Innocence Harvey" w:date="2015-04-15T00:26:00Z">
+      <w:ins w:id="32" w:author="Innocence Harvey" w:date="2015-04-15T00:26:00Z">
         <w:r>
           <w:t xml:space="preserve"> when treated with dexamethasone</w:t>
         </w:r>
       </w:ins>
-      <w:ins w:id="35" w:author="Innocence Harvey" w:date="2015-04-15T00:01:00Z">
+      <w:ins w:id="33" w:author="Innocence Harvey" w:date="2015-04-15T00:01:00Z">
         <w:r>
           <w:t>.</w:t>
         </w:r>
       </w:ins>
-      <w:ins w:id="36" w:author="Innocence Harvey" w:date="2015-04-15T00:03:00Z">
+      <w:ins w:id="34" w:author="Innocence Harvey" w:date="2015-04-15T00:03:00Z">
         <w:r>
           <w:t xml:space="preserve">  </w:t>
         </w:r>
@@ -6287,14 +6279,36 @@
       <w:r>
         <w:t xml:space="preserve"> the mice were treated under more controlled conditions.</w:t>
       </w:r>
-      <w:ins w:id="37" w:author="Innocence Harvey" w:date="2015-04-15T00:45:00Z">
+      <w:ins w:id="35" w:author="Innocence Harvey" w:date="2015-04-15T00:45:00Z">
         <w:r>
           <w:t xml:space="preserve"> </w:t>
         </w:r>
       </w:ins>
-      <w:ins w:id="38" w:author="Dave Bridges" w:date="2015-04-28T14:23:00Z">
+      <w:ins w:id="36" w:author="Dave Bridges" w:date="2015-04-28T14:23:00Z">
         <w:r>
           <w:t xml:space="preserve"> </w:t>
+        </w:r>
+        <w:r>
+          <w:rPr>
+            <w:rPrChange w:id="37" w:author="Dave Bridges" w:date="2015-04-28T14:23:00Z">
+              <w:rPr>
+                <w:b/>
+              </w:rPr>
+            </w:rPrChange>
+          </w:rPr>
+          <w:t xml:space="preserve">Studies using a </w:t>
+        </w:r>
+        <w:r>
+          <w:rPr>
+            <w:i/>
+            <w:rPrChange w:id="38" w:author="Dave Bridges" w:date="2015-04-28T14:23:00Z">
+              <w:rPr>
+                <w:b/>
+                <w:i/>
+              </w:rPr>
+            </w:rPrChange>
+          </w:rPr>
+          <w:t xml:space="preserve">Hsd11b1 </w:t>
         </w:r>
         <w:r>
           <w:rPr>
@@ -6304,71 +6318,40 @@
               </w:rPr>
             </w:rPrChange>
           </w:rPr>
-          <w:t xml:space="preserve">Studies using a </w:t>
-        </w:r>
+          <w:t xml:space="preserve">knockout mouse showed similar findings to our data including increased fat mass, decreased lean mass and strength along with reduced insulin sensitivity </w:t>
+        </w:r>
+        <w:r>
+          <w:fldChar w:fldCharType="begin" w:fldLock="1"/>
+        </w:r>
+      </w:ins>
+      <w:r>
+        <w:instrText>ADDIN CSL_CITATION { "citationItems" : [ { "id" : "ITEM-1", "itemData" : { "DOI" : "10.1073/pnas.1323681111", "ISSN" : "1091-6490", "PMID" : "24889609", "abstract" : "The adverse metabolic effects of prescribed and endogenous glucocorticoid (GC) excess, Cushing syndrome, create a significant health burden. We found that tissue regeneration of GCs by 11\u03b2-hydroxysteroid dehydrogenase type 1 (11\u03b2-HSD1), rather than circulating delivery, is critical to developing the phenotype of GC excess; 11\u03b2-HSD1 KO mice with circulating GC excess are protected from the glucose intolerance, hyperinsulinemia, hepatic steatosis, adiposity, hypertension, myopathy, and dermal atrophy of Cushing syndrome. Whereas liver-specific 11\u03b2-HSD1 KO mice developed a full Cushingoid phenotype, adipose-specific 11\u03b2-HSD1 KO mice were protected from hepatic steatosis and circulating fatty acid excess. These data challenge our current view of GC action, demonstrating 11\u03b2-HSD1, particularly in adipose tissue, is key to the development of the adverse metabolic profile associated with circulating GC excess, offering 11\u03b2-HSD1 inhibition as a previously unidentified approach to treat Cushing syndrome.", "author" : [ { "dropping-particle" : "", "family" : "Morgan", "given" : "Stuart A", "non-dropping-particle" : "", "parse-names" : false, "suffix" : "" }, { "dropping-particle" : "", "family" : "McCabe", "given" : "Emma L", "non-dropping-particle" : "", "parse-names" : false, "suffix" : "" }, { "dropping-particle" : "", "family" : "Gathercole", "given" : "Laura L", "non-dropping-particle" : "", "parse-names" : false, "suffix" : "" }, { "dropping-particle" : "", "family" : "Hassan-Smith", "given" : "Zaki K", "non-dropping-particle" : "", "parse-names" : false, "suffix" : "" }, { "dropping-particle" : "", "family" : "Larner", "given" : "Dean P", "non-dropping-particle" : "", "parse-names" : false, "suffix" : "" }, { "dropping-particle" : "", "family" : "Bujalska", "given" : "Iwona J", "non-dropping-particle" : "", "parse-names" : false, "suffix" : "" }, { "dropping-particle" : "", "family" : "Stewart", "given" : "Paul M", "non-dropping-particle" : "", "parse-names" : false, "suffix" : "" }, { "dropping-particle" : "", "family" : "Tomlinson", "given" : "Jeremy W", "non-dropping-particle" : "", "parse-names" : false, "suffix" : "" }, { "dropping-particle" : "", "family" : "Lavery", "given" : "Gareth G", "non-dropping-particle" : "", "parse-names" : false, "suffix" : "" } ], "container-title" : "Proceedings of the National Academy of Sciences of the United States of America", "id" : "ITEM-1", "issue" : "24", "issued" : { "date-parts" : [ [ "2014" ] ] }, "page" : "E2482-91", "title" : "11\u03b2-HSD1 is the major regulator of the tissue-specific effects of circulating glucocorticoid excess.", "type" : "article-journal", "volume" : "111" }, "uris" : [ "http://www.mendeley.com/documents/?uuid=449526ee-fbcf-43ec-adf0-b346500db7ca" ] } ], "mendeley" : { "formattedCitation" : "(Morgan &lt;i&gt;et al.&lt;/i&gt; 2014)", "plainTextFormattedCitation" : "(Morgan et al. 2014)", "previouslyFormattedCitation" : "(Morgan &lt;i&gt;et al.&lt;/i&gt; 2014)" }, "properties" : { "noteIndex" : 0 }, "schema" : "https://github.com/citation-style-language/schema/raw/master/csl-citation.json" }</w:instrText>
+      </w:r>
+      <w:ins w:id="40" w:author="Dave Bridges" w:date="2015-04-28T14:23:00Z">
         <w:r>
           <w:rPr>
-            <w:i/>
-            <w:rPrChange w:id="40" w:author="Dave Bridges" w:date="2015-04-28T14:23:00Z">
-              <w:rPr>
-                <w:b/>
-                <w:i/>
-              </w:rPr>
+            <w:rPrChange w:id="41" w:author="Dave Bridges" w:date="2015-04-28T14:23:00Z">
+              <w:rPr/>
             </w:rPrChange>
           </w:rPr>
-          <w:t xml:space="preserve">Hsd11b1 </w:t>
+          <w:fldChar w:fldCharType="separate"/>
         </w:r>
         <w:r>
           <w:rPr>
-            <w:rPrChange w:id="41" w:author="Dave Bridges" w:date="2015-04-28T14:23:00Z">
-              <w:rPr>
-                <w:b/>
-              </w:rPr>
-            </w:rPrChange>
-          </w:rPr>
-          <w:t xml:space="preserve">knockout mouse showed similar findings to our data including increased fat mass, decreased lean mass and strength along with reduced insulin sensitivity </w:t>
-        </w:r>
-        <w:r>
-          <w:rPr>
+            <w:noProof/>
             <w:rPrChange w:id="42" w:author="Dave Bridges" w:date="2015-04-28T14:23:00Z">
               <w:rPr>
                 <w:b/>
               </w:rPr>
             </w:rPrChange>
           </w:rPr>
-          <w:fldChar w:fldCharType="begin" w:fldLock="1"/>
-        </w:r>
-      </w:ins>
-      <w:r>
-        <w:instrText>ADDIN CSL_CITATION { "citationItems" : [ { "id" : "ITEM-1", "itemData" : { "DOI" : "10.1073/pnas.1323681111", "ISSN" : "1091-6490", "PMID" : "24889609", "abstract" : "The adverse metabolic effects of prescribed and endogenous glucocorticoid (GC) excess, Cushing syndrome, create a significant health burden. We found that tissue regeneration of GCs by 11\u03b2-hydroxysteroid dehydrogenase type 1 (11\u03b2-HSD1), rather than circulating delivery, is critical to developing the phenotype of GC excess; 11\u03b2-HSD1 KO mice with circulating GC excess are protected from the glucose intolerance, hyperinsulinemia, hepatic steatosis, adiposity, hypertension, myopathy, and dermal atrophy of Cushing syndrome. Whereas liver-specific 11\u03b2-HSD1 KO mice developed a full Cushingoid phenotype, adipose-specific 11\u03b2-HSD1 KO mice were protected from hepatic steatosis and circulating fatty acid excess. These data challenge our current view of GC action, demonstrating 11\u03b2-HSD1, particularly in adipose tissue, is key to the development of the adverse metabolic profile associated with circulating GC excess, offering 11\u03b2-HSD1 inhibition as a previously unidentified approach to treat Cushing syndrome.", "author" : [ { "dropping-particle" : "", "family" : "Morgan", "given" : "Stuart A", "non-dropping-particle" : "", "parse-names" : false, "suffix" : "" }, { "dropping-particle" : "", "family" : "McCabe", "given" : "Emma L", "non-dropping-particle" : "", "parse-names" : false, "suffix" : "" }, { "dropping-particle" : "", "family" : "Gathercole", "given" : "Laura L", "non-dropping-particle" : "", "parse-names" : false, "suffix" : "" }, { "dropping-particle" : "", "family" : "Hassan-Smith", "given" : "Zaki K", "non-dropping-particle" : "", "parse-names" : false, "suffix" : "" }, { "dropping-particle" : "", "family" : "Larner", "given" : "Dean P", "non-dropping-particle" : "", "parse-names" : false, "suffix" : "" }, { "dropping-particle" : "", "family" : "Bujalska", "given" : "Iwona J", "non-dropping-particle" : "", "parse-names" : false, "suffix" : "" }, { "dropping-particle" : "", "family" : "Stewart", "given" : "Paul M", "non-dropping-particle" : "", "parse-names" : false, "suffix" : "" }, { "dropping-particle" : "", "family" : "Tomlinson", "given" : "Jeremy W", "non-dropping-particle" : "", "parse-names" : false, "suffix" : "" }, { "dropping-particle" : "", "family" : "Lavery", "given" : "Gareth G", "non-dropping-particle" : "", "parse-names" : false, "suffix" : "" } ], "container-title" : "Proceedings of the National Academy of Sciences of the United States of America", "id" : "ITEM-1", "issue" : "24", "issued" : { "date-parts" : [ [ "2014" ] ] }, "page" : "E2482-91", "title" : "11\u03b2-HSD1 is the major regulator of the tissue-specific effects of circulating glucocorticoid excess.", "type" : "article-journal", "volume" : "111" }, "uris" : [ "http://www.mendeley.com/documents/?uuid=449526ee-fbcf-43ec-adf0-b346500db7ca" ] } ], "mendeley" : { "formattedCitation" : "(Morgan &lt;i&gt;et al.&lt;/i&gt; 2014)", "plainTextFormattedCitation" : "(Morgan et al. 2014)", "previouslyFormattedCitation" : "(Morgan &lt;i&gt;et al.&lt;/i&gt; 2014)" }, "properties" : { "noteIndex" : 0 }, "schema" : "https://github.com/citation-style-language/schema/raw/master/csl-citation.json" }</w:instrText>
-      </w:r>
-      <w:ins w:id="43" w:author="Dave Bridges" w:date="2015-04-28T14:23:00Z">
-        <w:r>
-          <w:rPr>
-            <w:rPrChange w:id="44" w:author="Dave Bridges" w:date="2015-04-28T14:23:00Z">
-              <w:rPr>
-                <w:b/>
-              </w:rPr>
-            </w:rPrChange>
-          </w:rPr>
-          <w:fldChar w:fldCharType="separate"/>
-        </w:r>
-        <w:r>
-          <w:rPr>
-            <w:noProof/>
-            <w:rPrChange w:id="45" w:author="Dave Bridges" w:date="2015-04-28T14:23:00Z">
-              <w:rPr>
-                <w:b/>
-              </w:rPr>
-            </w:rPrChange>
-          </w:rPr>
           <w:t xml:space="preserve">(Morgan </w:t>
         </w:r>
         <w:r>
           <w:rPr>
             <w:i/>
             <w:noProof/>
-            <w:rPrChange w:id="46" w:author="Dave Bridges" w:date="2015-04-28T14:23:00Z">
+            <w:rPrChange w:id="43" w:author="Dave Bridges" w:date="2015-04-28T14:23:00Z">
               <w:rPr>
                 <w:b/>
                 <w:i/>
@@ -6380,7 +6363,7 @@
         <w:r>
           <w:rPr>
             <w:noProof/>
-            <w:rPrChange w:id="47" w:author="Dave Bridges" w:date="2015-04-28T14:23:00Z">
+            <w:rPrChange w:id="44" w:author="Dave Bridges" w:date="2015-04-28T14:23:00Z">
               <w:rPr>
                 <w:b/>
               </w:rPr>
@@ -6389,28 +6372,35 @@
           <w:t xml:space="preserve"> 2014)</w:t>
         </w:r>
         <w:r>
+          <w:fldChar w:fldCharType="end"/>
+        </w:r>
+        <w:r>
           <w:rPr>
-            <w:rPrChange w:id="48" w:author="Dave Bridges" w:date="2015-04-28T14:23:00Z">
-              <w:rPr/>
-            </w:rPrChange>
-          </w:rPr>
-          <w:fldChar w:fldCharType="end"/>
-        </w:r>
-        <w:r>
-          <w:rPr>
-            <w:rPrChange w:id="49" w:author="Dave Bridges" w:date="2015-04-28T14:23:00Z">
+            <w:rPrChange w:id="45" w:author="Dave Bridges" w:date="2015-04-28T14:23:00Z">
               <w:rPr>
                 <w:b/>
               </w:rPr>
             </w:rPrChange>
           </w:rPr>
-          <w:t xml:space="preserve">.   Transcriptionally both of our studies report increases in </w:t>
+          <w:t xml:space="preserve">.   </w:t>
+        </w:r>
+      </w:ins>
+      <w:ins w:id="46" w:author="Dave Bridges" w:date="2015-04-29T08:29:00Z">
+        <w:r>
+          <w:rPr>
+            <w:rPrChange w:id="47" w:author="Dave Bridges" w:date="2015-04-29T08:29:00Z">
+              <w:rPr>
+                <w:b/>
+              </w:rPr>
+            </w:rPrChange>
+          </w:rPr>
+          <w:t xml:space="preserve">Transcriptionally both of our studies report increases in </w:t>
         </w:r>
         <w:proofErr w:type="spellStart"/>
         <w:r>
           <w:rPr>
             <w:i/>
-            <w:rPrChange w:id="50" w:author="Dave Bridges" w:date="2015-04-28T14:23:00Z">
+            <w:rPrChange w:id="48" w:author="Dave Bridges" w:date="2015-04-29T08:29:00Z">
               <w:rPr>
                 <w:b/>
                 <w:i/>
@@ -6422,18 +6412,18 @@
         <w:proofErr w:type="spellEnd"/>
         <w:r>
           <w:rPr>
-            <w:rPrChange w:id="51" w:author="Dave Bridges" w:date="2015-04-28T14:23:00Z">
+            <w:rPrChange w:id="49" w:author="Dave Bridges" w:date="2015-04-29T08:29:00Z">
               <w:rPr>
                 <w:b/>
               </w:rPr>
             </w:rPrChange>
           </w:rPr>
-          <w:t xml:space="preserve"> mRNA, though we observed different effects of glucocorticoid treatment on </w:t>
+          <w:t xml:space="preserve"> mRNA, though we observed no effects of Cushing’s disease on </w:t>
         </w:r>
         <w:proofErr w:type="spellStart"/>
         <w:r>
           <w:rPr>
-            <w:rPrChange w:id="52" w:author="Dave Bridges" w:date="2015-04-28T14:23:00Z">
+            <w:rPrChange w:id="50" w:author="Dave Bridges" w:date="2015-04-29T08:29:00Z">
               <w:rPr>
                 <w:b/>
               </w:rPr>
@@ -6444,136 +6434,40 @@
         <w:proofErr w:type="spellEnd"/>
         <w:r>
           <w:rPr>
-            <w:rPrChange w:id="53" w:author="Dave Bridges" w:date="2015-04-28T14:23:00Z">
+            <w:rPrChange w:id="51" w:author="Dave Bridges" w:date="2015-04-29T08:29:00Z">
               <w:rPr>
                 <w:b/>
               </w:rPr>
             </w:rPrChange>
           </w:rPr>
-          <w:t xml:space="preserve"> and other fatty acid synthesis genes.  Two possibilities may explain these differences.  One is that in our case, dexamethasone is already active and cannot be further activated by 11</w:t>
-        </w:r>
+          <w:t xml:space="preserve"> genes (Figure 4D) as that study did.  In our study we did observe induction of fatty acid synthesis genes in both humans and mice (Figure 4A/F</w:t>
+        </w:r>
+        <w:proofErr w:type="gramStart"/>
         <w:r>
           <w:rPr>
-            <w:rPrChange w:id="54" w:author="Dave Bridges" w:date="2015-04-28T14:23:00Z">
+            <w:rPrChange w:id="52" w:author="Dave Bridges" w:date="2015-04-29T08:29:00Z">
               <w:rPr>
                 <w:b/>
               </w:rPr>
             </w:rPrChange>
           </w:rPr>
-          <w:t>-</w:t>
-        </w:r>
-        <w:proofErr w:type="gramStart"/>
+          <w:t>) which</w:t>
+        </w:r>
+        <w:proofErr w:type="gramEnd"/>
         <w:r>
           <w:rPr>
-            <w:rPrChange w:id="55" w:author="Dave Bridges" w:date="2015-04-28T14:23:00Z">
+            <w:rPrChange w:id="53" w:author="Dave Bridges" w:date="2015-04-29T08:29:00Z">
               <w:rPr>
                 <w:b/>
               </w:rPr>
             </w:rPrChange>
           </w:rPr>
-          <w:t>HSD1,</w:t>
-        </w:r>
-        <w:proofErr w:type="gramEnd"/>
-        <w:r>
-          <w:rPr>
-            <w:rPrChange w:id="56" w:author="Dave Bridges" w:date="2015-04-28T14:23:00Z">
-              <w:rPr>
-                <w:b/>
-              </w:rPr>
-            </w:rPrChange>
-          </w:rPr>
-          <w:t xml:space="preserve"> </w:t>
-        </w:r>
-        <w:proofErr w:type="spellStart"/>
-        <w:r>
-          <w:rPr>
-            <w:rPrChange w:id="57" w:author="Dave Bridges" w:date="2015-04-28T14:23:00Z">
-              <w:rPr>
-                <w:b/>
-              </w:rPr>
-            </w:rPrChange>
-          </w:rPr>
-          <w:t>wheras</w:t>
-        </w:r>
-        <w:proofErr w:type="spellEnd"/>
-        <w:r>
-          <w:rPr>
-            <w:rPrChange w:id="58" w:author="Dave Bridges" w:date="2015-04-28T14:23:00Z">
-              <w:rPr>
-                <w:b/>
-              </w:rPr>
-            </w:rPrChange>
-          </w:rPr>
-          <w:t xml:space="preserve"> in their study </w:t>
-        </w:r>
-        <w:proofErr w:type="spellStart"/>
-        <w:r>
-          <w:rPr>
-            <w:rPrChange w:id="59" w:author="Dave Bridges" w:date="2015-04-28T14:23:00Z">
-              <w:rPr>
-                <w:b/>
-              </w:rPr>
-            </w:rPrChange>
-          </w:rPr>
-          <w:t>corticosterone</w:t>
-        </w:r>
-        <w:proofErr w:type="spellEnd"/>
-        <w:r>
-          <w:rPr>
-            <w:rPrChange w:id="60" w:author="Dave Bridges" w:date="2015-04-28T14:23:00Z">
-              <w:rPr>
-                <w:b/>
-              </w:rPr>
-            </w:rPrChange>
-          </w:rPr>
-          <w:t xml:space="preserve"> can be both inactivated by 11</w:t>
-        </w:r>
-        <w:r>
-          <w:rPr>
-            <w:rPrChange w:id="61" w:author="Dave Bridges" w:date="2015-04-28T14:23:00Z">
-              <w:rPr>
-                <w:b/>
-              </w:rPr>
-            </w:rPrChange>
-          </w:rPr>
-          <w:t>-HSD2 and reactivated by 11</w:t>
-        </w:r>
-        <w:r>
-          <w:rPr>
-            <w:rPrChange w:id="62" w:author="Dave Bridges" w:date="2015-04-28T14:23:00Z">
-              <w:rPr>
-                <w:b/>
-              </w:rPr>
-            </w:rPrChange>
-          </w:rPr>
-          <w:t xml:space="preserve">-HSD1.  </w:t>
-        </w:r>
-        <w:commentRangeStart w:id="63"/>
-        <w:r>
-          <w:rPr>
-            <w:rPrChange w:id="64" w:author="Dave Bridges" w:date="2015-04-28T14:23:00Z">
-              <w:rPr>
-                <w:b/>
-              </w:rPr>
-            </w:rPrChange>
-          </w:rPr>
-          <w:t xml:space="preserve">Another key difference is the duration of treatment, </w:t>
-        </w:r>
-        <w:r>
-          <w:rPr>
-            <w:rPrChange w:id="65" w:author="Dave Bridges" w:date="2015-04-28T14:23:00Z">
-              <w:rPr>
-                <w:b/>
-              </w:rPr>
-            </w:rPrChange>
-          </w:rPr>
-          <w:lastRenderedPageBreak/>
-          <w:t xml:space="preserve">which for our study was three months and for the Morgan </w:t>
+          <w:t xml:space="preserve"> was not observed in the Morgan </w:t>
         </w:r>
         <w:r>
           <w:rPr>
             <w:i/>
-            <w:rPrChange w:id="66" w:author="Dave Bridges" w:date="2015-04-28T14:23:00Z">
+            <w:rPrChange w:id="54" w:author="Dave Bridges" w:date="2015-04-29T08:29:00Z">
               <w:rPr>
                 <w:b/>
                 <w:i/>
@@ -6584,7 +6478,136 @@
         </w:r>
         <w:r>
           <w:rPr>
-            <w:rPrChange w:id="67" w:author="Dave Bridges" w:date="2015-04-28T14:23:00Z">
+            <w:rPrChange w:id="55" w:author="Dave Bridges" w:date="2015-04-29T08:29:00Z">
+              <w:rPr>
+                <w:b/>
+              </w:rPr>
+            </w:rPrChange>
+          </w:rPr>
+          <w:t>study.  Three differences could potentially explain these discrepancies.  One is that in our case, dexamethasone is already active and cannot be further activated by 11</w:t>
+        </w:r>
+        <w:r>
+          <w:rPr>
+            <w:rPrChange w:id="56" w:author="Dave Bridges" w:date="2015-04-29T08:29:00Z">
+              <w:rPr>
+                <w:b/>
+              </w:rPr>
+            </w:rPrChange>
+          </w:rPr>
+          <w:t>-</w:t>
+        </w:r>
+        <w:proofErr w:type="gramStart"/>
+        <w:r>
+          <w:rPr>
+            <w:rPrChange w:id="57" w:author="Dave Bridges" w:date="2015-04-29T08:29:00Z">
+              <w:rPr>
+                <w:b/>
+              </w:rPr>
+            </w:rPrChange>
+          </w:rPr>
+          <w:t>HSD1,</w:t>
+        </w:r>
+        <w:proofErr w:type="gramEnd"/>
+        <w:r>
+          <w:rPr>
+            <w:rPrChange w:id="58" w:author="Dave Bridges" w:date="2015-04-29T08:29:00Z">
+              <w:rPr>
+                <w:b/>
+              </w:rPr>
+            </w:rPrChange>
+          </w:rPr>
+          <w:t xml:space="preserve"> </w:t>
+        </w:r>
+        <w:proofErr w:type="spellStart"/>
+        <w:r>
+          <w:rPr>
+            <w:rPrChange w:id="59" w:author="Dave Bridges" w:date="2015-04-29T08:29:00Z">
+              <w:rPr>
+                <w:b/>
+              </w:rPr>
+            </w:rPrChange>
+          </w:rPr>
+          <w:t>wheras</w:t>
+        </w:r>
+        <w:proofErr w:type="spellEnd"/>
+        <w:r>
+          <w:rPr>
+            <w:rPrChange w:id="60" w:author="Dave Bridges" w:date="2015-04-29T08:29:00Z">
+              <w:rPr>
+                <w:b/>
+              </w:rPr>
+            </w:rPrChange>
+          </w:rPr>
+          <w:t xml:space="preserve"> in their study </w:t>
+        </w:r>
+        <w:proofErr w:type="spellStart"/>
+        <w:r>
+          <w:rPr>
+            <w:rPrChange w:id="61" w:author="Dave Bridges" w:date="2015-04-29T08:29:00Z">
+              <w:rPr>
+                <w:b/>
+              </w:rPr>
+            </w:rPrChange>
+          </w:rPr>
+          <w:t>corticosterone</w:t>
+        </w:r>
+        <w:proofErr w:type="spellEnd"/>
+        <w:r>
+          <w:rPr>
+            <w:rPrChange w:id="62" w:author="Dave Bridges" w:date="2015-04-29T08:29:00Z">
+              <w:rPr>
+                <w:b/>
+              </w:rPr>
+            </w:rPrChange>
+          </w:rPr>
+          <w:t xml:space="preserve"> can be both inactivated by 11</w:t>
+        </w:r>
+        <w:r>
+          <w:rPr>
+            <w:rPrChange w:id="63" w:author="Dave Bridges" w:date="2015-04-29T08:29:00Z">
+              <w:rPr>
+                <w:b/>
+              </w:rPr>
+            </w:rPrChange>
+          </w:rPr>
+          <w:t xml:space="preserve">-HSD2 and </w:t>
+        </w:r>
+        <w:r>
+          <w:rPr>
+            <w:rPrChange w:id="64" w:author="Dave Bridges" w:date="2015-04-29T08:29:00Z">
+              <w:rPr>
+                <w:b/>
+              </w:rPr>
+            </w:rPrChange>
+          </w:rPr>
+          <w:lastRenderedPageBreak/>
+          <w:t>reactivated by 11</w:t>
+        </w:r>
+        <w:r>
+          <w:rPr>
+            <w:rPrChange w:id="65" w:author="Dave Bridges" w:date="2015-04-29T08:29:00Z">
+              <w:rPr>
+                <w:b/>
+              </w:rPr>
+            </w:rPrChange>
+          </w:rPr>
+          <w:t xml:space="preserve">-HSD1.  Another key difference is the duration of treatment, which for our study was three months and for the Morgan </w:t>
+        </w:r>
+        <w:r>
+          <w:rPr>
+            <w:i/>
+            <w:rPrChange w:id="66" w:author="Dave Bridges" w:date="2015-04-29T08:29:00Z">
+              <w:rPr>
+                <w:b/>
+                <w:i/>
+              </w:rPr>
+            </w:rPrChange>
+          </w:rPr>
+          <w:t xml:space="preserve">et al. </w:t>
+        </w:r>
+        <w:r>
+          <w:rPr>
+            <w:rPrChange w:id="67" w:author="Dave Bridges" w:date="2015-04-29T08:29:00Z">
               <w:rPr>
                 <w:b/>
               </w:rPr>
@@ -6592,9 +6615,17 @@
           </w:rPr>
           <w:t>study was just over one month.</w:t>
         </w:r>
-        <w:commentRangeEnd w:id="63"/>
-        <w:r>
-          <w:commentReference w:id="63"/>
+        <w:bookmarkStart w:id="68" w:name="_GoBack"/>
+        <w:bookmarkEnd w:id="68"/>
+        <w:r>
+          <w:rPr>
+            <w:rPrChange w:id="69" w:author="Dave Bridges" w:date="2015-04-29T08:29:00Z">
+              <w:rPr>
+                <w:b/>
+              </w:rPr>
+            </w:rPrChange>
+          </w:rPr>
+          <w:t xml:space="preserve">  Finally they determined mRNA levels from gonadal adipose tissue, not subcutaneous adipose tissue, as we did in our work.</w:t>
         </w:r>
       </w:ins>
     </w:p>
@@ -6602,13 +6633,11 @@
       <w:pPr>
         <w:spacing w:line="480" w:lineRule="auto"/>
         <w:rPr>
-          <w:del w:id="68" w:author="Dave Bridges" w:date="2015-04-28T14:23:00Z"/>
-        </w:rPr>
-      </w:pPr>
-      <w:bookmarkStart w:id="69" w:name="_GoBack"/>
-      <w:bookmarkEnd w:id="69"/>
-      <w:ins w:id="70" w:author="Innocence Harvey" w:date="2015-04-15T00:45:00Z">
-        <w:del w:id="71" w:author="Dave Bridges" w:date="2015-04-28T14:23:00Z">
+          <w:del w:id="70" w:author="Dave Bridges" w:date="2015-04-28T14:23:00Z"/>
+        </w:rPr>
+      </w:pPr>
+      <w:ins w:id="71" w:author="Innocence Harvey" w:date="2015-04-15T00:45:00Z">
+        <w:del w:id="72" w:author="Dave Bridges" w:date="2015-04-28T14:23:00Z">
           <w:r>
             <w:delText>A recent</w:delText>
           </w:r>
@@ -6617,141 +6646,141 @@
           </w:r>
         </w:del>
       </w:ins>
-      <w:ins w:id="72" w:author="Innocence Harvey" w:date="2015-04-15T00:47:00Z">
-        <w:del w:id="73" w:author="Dave Bridges" w:date="2015-04-28T14:23:00Z">
+      <w:ins w:id="73" w:author="Innocence Harvey" w:date="2015-04-15T00:47:00Z">
+        <w:del w:id="74" w:author="Dave Bridges" w:date="2015-04-28T14:23:00Z">
           <w:r>
             <w:delText xml:space="preserve"> involving the </w:delText>
           </w:r>
         </w:del>
       </w:ins>
-      <w:ins w:id="74" w:author="Innocence Harvey" w:date="2015-04-15T00:55:00Z">
-        <w:del w:id="75" w:author="Dave Bridges" w:date="2015-04-28T14:23:00Z">
+      <w:ins w:id="75" w:author="Innocence Harvey" w:date="2015-04-15T00:55:00Z">
+        <w:del w:id="76" w:author="Dave Bridges" w:date="2015-04-28T14:23:00Z">
           <w:r>
             <w:delText xml:space="preserve">6-week old </w:delText>
           </w:r>
         </w:del>
       </w:ins>
-      <w:ins w:id="76" w:author="Innocence Harvey" w:date="2015-04-15T00:47:00Z">
-        <w:del w:id="77" w:author="Dave Bridges" w:date="2015-04-28T14:23:00Z">
+      <w:ins w:id="77" w:author="Innocence Harvey" w:date="2015-04-15T00:47:00Z">
+        <w:del w:id="78" w:author="Dave Bridges" w:date="2015-04-28T14:23:00Z">
           <w:r>
             <w:delText>c57</w:delText>
           </w:r>
         </w:del>
       </w:ins>
-      <w:ins w:id="78" w:author="Innocence Harvey" w:date="2015-04-15T00:55:00Z">
-        <w:del w:id="79" w:author="Dave Bridges" w:date="2015-04-28T14:23:00Z">
+      <w:ins w:id="79" w:author="Innocence Harvey" w:date="2015-04-15T00:55:00Z">
+        <w:del w:id="80" w:author="Dave Bridges" w:date="2015-04-28T14:23:00Z">
           <w:r>
             <w:delText>BL/6J</w:delText>
           </w:r>
         </w:del>
       </w:ins>
-      <w:ins w:id="80" w:author="Innocence Harvey" w:date="2015-04-15T00:47:00Z">
-        <w:del w:id="81" w:author="Dave Bridges" w:date="2015-04-28T14:23:00Z">
+      <w:ins w:id="81" w:author="Innocence Harvey" w:date="2015-04-15T00:47:00Z">
+        <w:del w:id="82" w:author="Dave Bridges" w:date="2015-04-28T14:23:00Z">
           <w:r>
             <w:delText xml:space="preserve"> mice</w:delText>
           </w:r>
         </w:del>
       </w:ins>
-      <w:ins w:id="82" w:author="Innocence Harvey" w:date="2015-04-15T00:55:00Z">
-        <w:del w:id="83" w:author="Dave Bridges" w:date="2015-04-28T14:23:00Z">
+      <w:ins w:id="83" w:author="Innocence Harvey" w:date="2015-04-15T00:55:00Z">
+        <w:del w:id="84" w:author="Dave Bridges" w:date="2015-04-28T14:23:00Z">
           <w:r>
             <w:delText xml:space="preserve"> treated with 100ug/ml corticosterone</w:delText>
           </w:r>
         </w:del>
       </w:ins>
-      <w:ins w:id="84" w:author="Innocence Harvey" w:date="2015-04-15T01:02:00Z">
-        <w:del w:id="85" w:author="Dave Bridges" w:date="2015-04-28T14:23:00Z">
+      <w:ins w:id="85" w:author="Innocence Harvey" w:date="2015-04-15T01:02:00Z">
+        <w:del w:id="86" w:author="Dave Bridges" w:date="2015-04-28T14:23:00Z">
           <w:r>
             <w:delText xml:space="preserve"> (CORT)</w:delText>
           </w:r>
         </w:del>
       </w:ins>
-      <w:ins w:id="86" w:author="Innocence Harvey" w:date="2015-04-15T00:45:00Z">
-        <w:del w:id="87" w:author="Dave Bridges" w:date="2015-04-28T14:23:00Z">
+      <w:ins w:id="87" w:author="Innocence Harvey" w:date="2015-04-15T00:45:00Z">
+        <w:del w:id="88" w:author="Dave Bridges" w:date="2015-04-28T14:23:00Z">
           <w:r>
             <w:delText xml:space="preserve"> </w:delText>
           </w:r>
         </w:del>
       </w:ins>
-      <w:ins w:id="88" w:author="Innocence Harvey" w:date="2015-04-15T00:56:00Z">
-        <w:del w:id="89" w:author="Dave Bridges" w:date="2015-04-28T14:23:00Z">
+      <w:ins w:id="89" w:author="Innocence Harvey" w:date="2015-04-15T00:56:00Z">
+        <w:del w:id="90" w:author="Dave Bridges" w:date="2015-04-28T14:23:00Z">
           <w:r>
             <w:delText xml:space="preserve">for 5 weeks </w:delText>
           </w:r>
         </w:del>
       </w:ins>
-      <w:ins w:id="90" w:author="Innocence Harvey" w:date="2015-04-15T01:35:00Z">
-        <w:del w:id="91" w:author="Dave Bridges" w:date="2015-04-28T14:23:00Z">
+      <w:ins w:id="91" w:author="Innocence Harvey" w:date="2015-04-15T01:35:00Z">
+        <w:del w:id="92" w:author="Dave Bridges" w:date="2015-04-28T14:23:00Z">
           <w:r>
             <w:delText>found similar phenotypic results (increased fat mass, decreased lean mass</w:delText>
           </w:r>
         </w:del>
       </w:ins>
-      <w:ins w:id="92" w:author="Innocence Harvey" w:date="2015-04-15T01:36:00Z">
-        <w:del w:id="93" w:author="Dave Bridges" w:date="2015-04-28T14:23:00Z">
+      <w:ins w:id="93" w:author="Innocence Harvey" w:date="2015-04-15T01:36:00Z">
+        <w:del w:id="94" w:author="Dave Bridges" w:date="2015-04-28T14:23:00Z">
           <w:r>
             <w:delText xml:space="preserve"> and strength,</w:delText>
           </w:r>
         </w:del>
       </w:ins>
-      <w:ins w:id="94" w:author="Innocence Harvey" w:date="2015-04-15T01:35:00Z">
-        <w:del w:id="95" w:author="Dave Bridges" w:date="2015-04-28T14:23:00Z">
+      <w:ins w:id="95" w:author="Innocence Harvey" w:date="2015-04-15T01:35:00Z">
+        <w:del w:id="96" w:author="Dave Bridges" w:date="2015-04-28T14:23:00Z">
           <w:r>
             <w:delText xml:space="preserve"> and dec</w:delText>
           </w:r>
         </w:del>
       </w:ins>
-      <w:ins w:id="96" w:author="Innocence Harvey" w:date="2015-04-15T00:45:00Z">
-        <w:del w:id="97" w:author="Dave Bridges" w:date="2015-04-28T14:23:00Z">
+      <w:ins w:id="97" w:author="Innocence Harvey" w:date="2015-04-15T00:45:00Z">
+        <w:del w:id="98" w:author="Dave Bridges" w:date="2015-04-28T14:23:00Z">
           <w:r>
             <w:delText>re</w:delText>
           </w:r>
         </w:del>
       </w:ins>
-      <w:ins w:id="98" w:author="Innocence Harvey" w:date="2015-04-15T01:36:00Z">
-        <w:del w:id="99" w:author="Dave Bridges" w:date="2015-04-28T14:23:00Z">
+      <w:ins w:id="99" w:author="Innocence Harvey" w:date="2015-04-15T01:36:00Z">
+        <w:del w:id="100" w:author="Dave Bridges" w:date="2015-04-28T14:23:00Z">
           <w:r>
             <w:delText>ased insulin sensitivity)</w:delText>
           </w:r>
         </w:del>
       </w:ins>
-      <w:ins w:id="100" w:author="Innocence Harvey" w:date="2015-04-15T01:37:00Z">
-        <w:del w:id="101" w:author="Dave Bridges" w:date="2015-04-28T14:23:00Z">
+      <w:ins w:id="101" w:author="Innocence Harvey" w:date="2015-04-15T01:37:00Z">
+        <w:del w:id="102" w:author="Dave Bridges" w:date="2015-04-28T14:23:00Z">
           <w:r>
             <w:delText>, but re</w:delText>
           </w:r>
         </w:del>
       </w:ins>
-      <w:ins w:id="102" w:author="Innocence Harvey" w:date="2015-04-15T00:45:00Z">
-        <w:del w:id="103" w:author="Dave Bridges" w:date="2015-04-28T14:23:00Z">
+      <w:ins w:id="103" w:author="Innocence Harvey" w:date="2015-04-15T00:45:00Z">
+        <w:del w:id="104" w:author="Dave Bridges" w:date="2015-04-28T14:23:00Z">
           <w:r>
             <w:delText xml:space="preserve">ported </w:delText>
           </w:r>
         </w:del>
       </w:ins>
-      <w:ins w:id="104" w:author="Innocence Harvey" w:date="2015-04-15T01:01:00Z">
-        <w:del w:id="105" w:author="Dave Bridges" w:date="2015-04-28T14:23:00Z">
+      <w:ins w:id="105" w:author="Innocence Harvey" w:date="2015-04-15T01:01:00Z">
+        <w:del w:id="106" w:author="Dave Bridges" w:date="2015-04-28T14:23:00Z">
           <w:r>
             <w:delText>no</w:delText>
           </w:r>
         </w:del>
       </w:ins>
-      <w:ins w:id="106" w:author="Innocence Harvey" w:date="2015-04-15T00:58:00Z">
-        <w:del w:id="107" w:author="Dave Bridges" w:date="2015-04-28T14:23:00Z">
+      <w:ins w:id="107" w:author="Innocence Harvey" w:date="2015-04-15T00:58:00Z">
+        <w:del w:id="108" w:author="Dave Bridges" w:date="2015-04-28T14:23:00Z">
           <w:r>
             <w:delText xml:space="preserve"> change in lipogenic transcripts</w:delText>
           </w:r>
         </w:del>
       </w:ins>
-      <w:ins w:id="108" w:author="Innocence Harvey" w:date="2015-04-15T01:01:00Z">
-        <w:del w:id="109" w:author="Dave Bridges" w:date="2015-04-28T14:23:00Z">
+      <w:ins w:id="109" w:author="Innocence Harvey" w:date="2015-04-15T01:01:00Z">
+        <w:del w:id="110" w:author="Dave Bridges" w:date="2015-04-28T14:23:00Z">
           <w:r>
             <w:delText xml:space="preserve"> of </w:delText>
           </w:r>
           <w:r>
             <w:rPr>
               <w:i/>
-              <w:rPrChange w:id="110" w:author="Innocence Harvey" w:date="2015-04-15T01:02:00Z">
+              <w:rPrChange w:id="111" w:author="Innocence Harvey" w:date="2015-04-15T01:02:00Z">
                 <w:rPr/>
               </w:rPrChange>
             </w:rPr>
@@ -6759,8 +6788,8 @@
           </w:r>
         </w:del>
       </w:ins>
-      <w:ins w:id="111" w:author="Innocence Harvey" w:date="2015-04-15T11:36:00Z">
-        <w:del w:id="112" w:author="Dave Bridges" w:date="2015-04-28T14:23:00Z">
+      <w:ins w:id="112" w:author="Innocence Harvey" w:date="2015-04-15T11:36:00Z">
+        <w:del w:id="113" w:author="Dave Bridges" w:date="2015-04-28T14:23:00Z">
           <w:r>
             <w:rPr>
               <w:i/>
@@ -6769,12 +6798,12 @@
           </w:r>
         </w:del>
       </w:ins>
-      <w:ins w:id="113" w:author="Innocence Harvey" w:date="2015-04-15T01:01:00Z">
-        <w:del w:id="114" w:author="Dave Bridges" w:date="2015-04-28T14:23:00Z">
+      <w:ins w:id="114" w:author="Innocence Harvey" w:date="2015-04-15T01:01:00Z">
+        <w:del w:id="115" w:author="Dave Bridges" w:date="2015-04-28T14:23:00Z">
           <w:r>
             <w:rPr>
               <w:i/>
-              <w:rPrChange w:id="115" w:author="Innocence Harvey" w:date="2015-04-15T01:02:00Z">
+              <w:rPrChange w:id="116" w:author="Innocence Harvey" w:date="2015-04-15T01:02:00Z">
                 <w:rPr/>
               </w:rPrChange>
             </w:rPr>
@@ -6786,7 +6815,7 @@
           <w:r>
             <w:rPr>
               <w:i/>
-              <w:rPrChange w:id="116" w:author="Innocence Harvey" w:date="2015-04-15T01:02:00Z">
+              <w:rPrChange w:id="117" w:author="Innocence Harvey" w:date="2015-04-15T01:02:00Z">
                 <w:rPr/>
               </w:rPrChange>
             </w:rPr>
@@ -6794,43 +6823,43 @@
           </w:r>
         </w:del>
       </w:ins>
-      <w:ins w:id="117" w:author="Innocence Harvey" w:date="2015-04-15T00:58:00Z">
-        <w:del w:id="118" w:author="Dave Bridges" w:date="2015-04-28T14:23:00Z">
+      <w:ins w:id="118" w:author="Innocence Harvey" w:date="2015-04-15T00:58:00Z">
+        <w:del w:id="119" w:author="Dave Bridges" w:date="2015-04-28T14:23:00Z">
           <w:r>
             <w:delText xml:space="preserve"> in adipose tissue between </w:delText>
           </w:r>
         </w:del>
       </w:ins>
-      <w:ins w:id="119" w:author="Innocence Harvey" w:date="2015-04-15T00:56:00Z">
-        <w:del w:id="120" w:author="Dave Bridges" w:date="2015-04-28T14:23:00Z">
+      <w:ins w:id="120" w:author="Innocence Harvey" w:date="2015-04-15T00:56:00Z">
+        <w:del w:id="121" w:author="Dave Bridges" w:date="2015-04-28T14:23:00Z">
           <w:r>
             <w:delText>CORT</w:delText>
           </w:r>
         </w:del>
       </w:ins>
-      <w:ins w:id="121" w:author="Innocence Harvey" w:date="2015-04-15T01:02:00Z">
-        <w:del w:id="122" w:author="Dave Bridges" w:date="2015-04-28T14:23:00Z">
+      <w:ins w:id="122" w:author="Innocence Harvey" w:date="2015-04-15T01:02:00Z">
+        <w:del w:id="123" w:author="Dave Bridges" w:date="2015-04-28T14:23:00Z">
           <w:r>
             <w:delText xml:space="preserve"> treated and control mice; </w:delText>
           </w:r>
         </w:del>
       </w:ins>
-      <w:ins w:id="123" w:author="Innocence Harvey" w:date="2015-04-15T01:37:00Z">
-        <w:del w:id="124" w:author="Dave Bridges" w:date="2015-04-28T14:23:00Z">
+      <w:ins w:id="124" w:author="Innocence Harvey" w:date="2015-04-15T01:37:00Z">
+        <w:del w:id="125" w:author="Dave Bridges" w:date="2015-04-28T14:23:00Z">
           <w:r>
             <w:delText>though</w:delText>
           </w:r>
         </w:del>
       </w:ins>
-      <w:ins w:id="125" w:author="Innocence Harvey" w:date="2015-04-15T01:02:00Z">
-        <w:del w:id="126" w:author="Dave Bridges" w:date="2015-04-28T14:23:00Z">
+      <w:ins w:id="126" w:author="Innocence Harvey" w:date="2015-04-15T01:02:00Z">
+        <w:del w:id="127" w:author="Dave Bridges" w:date="2015-04-28T14:23:00Z">
           <w:r>
             <w:delText xml:space="preserve">, </w:delText>
           </w:r>
         </w:del>
       </w:ins>
-      <w:ins w:id="127" w:author="Innocence Harvey" w:date="2015-04-15T01:03:00Z">
-        <w:del w:id="128" w:author="Dave Bridges" w:date="2015-04-28T14:23:00Z">
+      <w:ins w:id="128" w:author="Innocence Harvey" w:date="2015-04-15T01:03:00Z">
+        <w:del w:id="129" w:author="Dave Bridges" w:date="2015-04-28T14:23:00Z">
           <w:r>
             <w:rPr>
               <w:i/>
@@ -6842,267 +6871,267 @@
           </w:r>
         </w:del>
       </w:ins>
-      <w:ins w:id="129" w:author="Innocence Harvey" w:date="2015-04-15T12:13:00Z">
-        <w:del w:id="130" w:author="Dave Bridges" w:date="2015-04-28T14:23:00Z">
+      <w:ins w:id="130" w:author="Innocence Harvey" w:date="2015-04-15T12:13:00Z">
+        <w:del w:id="131" w:author="Dave Bridges" w:date="2015-04-28T14:23:00Z">
           <w:r>
             <w:delText>. We noted slight elevations in all of these</w:delText>
           </w:r>
         </w:del>
       </w:ins>
-      <w:ins w:id="131" w:author="Innocence Harvey" w:date="2015-04-15T12:24:00Z">
-        <w:del w:id="132" w:author="Dave Bridges" w:date="2015-04-28T14:23:00Z">
+      <w:ins w:id="132" w:author="Innocence Harvey" w:date="2015-04-15T12:24:00Z">
+        <w:del w:id="133" w:author="Dave Bridges" w:date="2015-04-28T14:23:00Z">
           <w:r>
             <w:delText xml:space="preserve"> mRNA</w:delText>
           </w:r>
         </w:del>
       </w:ins>
-      <w:ins w:id="133" w:author="Innocence Harvey" w:date="2015-04-15T12:13:00Z">
-        <w:del w:id="134" w:author="Dave Bridges" w:date="2015-04-28T14:23:00Z">
+      <w:ins w:id="134" w:author="Innocence Harvey" w:date="2015-04-15T12:13:00Z">
+        <w:del w:id="135" w:author="Dave Bridges" w:date="2015-04-28T14:23:00Z">
           <w:r>
             <w:delText xml:space="preserve"> transcripts</w:delText>
           </w:r>
         </w:del>
       </w:ins>
-      <w:ins w:id="135" w:author="Innocence Harvey" w:date="2015-04-15T12:15:00Z">
-        <w:del w:id="136" w:author="Dave Bridges" w:date="2015-04-28T14:23:00Z">
+      <w:ins w:id="136" w:author="Innocence Harvey" w:date="2015-04-15T12:15:00Z">
+        <w:del w:id="137" w:author="Dave Bridges" w:date="2015-04-28T14:23:00Z">
           <w:r>
             <w:delText xml:space="preserve"> in our mice</w:delText>
           </w:r>
         </w:del>
       </w:ins>
-      <w:ins w:id="137" w:author="Innocence Harvey" w:date="2015-04-15T12:25:00Z">
-        <w:del w:id="138" w:author="Dave Bridges" w:date="2015-04-28T14:23:00Z">
+      <w:ins w:id="138" w:author="Innocence Harvey" w:date="2015-04-15T12:25:00Z">
+        <w:del w:id="139" w:author="Dave Bridges" w:date="2015-04-28T14:23:00Z">
           <w:r>
             <w:delText>,</w:delText>
           </w:r>
         </w:del>
       </w:ins>
-      <w:ins w:id="139" w:author="Innocence Harvey" w:date="2015-04-15T12:15:00Z">
-        <w:del w:id="140" w:author="Dave Bridges" w:date="2015-04-28T14:23:00Z">
+      <w:ins w:id="140" w:author="Innocence Harvey" w:date="2015-04-15T12:15:00Z">
+        <w:del w:id="141" w:author="Dave Bridges" w:date="2015-04-28T14:23:00Z">
           <w:r>
             <w:delText xml:space="preserve"> with significant elevations </w:delText>
           </w:r>
         </w:del>
       </w:ins>
-      <w:ins w:id="141" w:author="Innocence Harvey" w:date="2015-04-15T12:25:00Z">
-        <w:del w:id="142" w:author="Dave Bridges" w:date="2015-04-28T14:23:00Z">
+      <w:ins w:id="142" w:author="Innocence Harvey" w:date="2015-04-15T12:25:00Z">
+        <w:del w:id="143" w:author="Dave Bridges" w:date="2015-04-28T14:23:00Z">
           <w:r>
             <w:delText>seen in the</w:delText>
           </w:r>
         </w:del>
       </w:ins>
-      <w:ins w:id="143" w:author="Innocence Harvey" w:date="2015-04-15T12:15:00Z">
-        <w:del w:id="144" w:author="Dave Bridges" w:date="2015-04-28T14:23:00Z">
+      <w:ins w:id="144" w:author="Innocence Harvey" w:date="2015-04-15T12:15:00Z">
+        <w:del w:id="145" w:author="Dave Bridges" w:date="2015-04-28T14:23:00Z">
           <w:r>
             <w:delText xml:space="preserve"> human adipose tissue</w:delText>
           </w:r>
         </w:del>
       </w:ins>
-      <w:ins w:id="145" w:author="Innocence Harvey" w:date="2015-04-15T12:25:00Z">
-        <w:del w:id="146" w:author="Dave Bridges" w:date="2015-04-28T14:23:00Z">
+      <w:ins w:id="146" w:author="Innocence Harvey" w:date="2015-04-15T12:25:00Z">
+        <w:del w:id="147" w:author="Dave Bridges" w:date="2015-04-28T14:23:00Z">
           <w:r>
             <w:delText xml:space="preserve"> samples</w:delText>
           </w:r>
         </w:del>
       </w:ins>
-      <w:ins w:id="147" w:author="Innocence Harvey" w:date="2015-04-15T01:03:00Z">
-        <w:del w:id="148" w:author="Dave Bridges" w:date="2015-04-28T14:23:00Z">
+      <w:ins w:id="148" w:author="Innocence Harvey" w:date="2015-04-15T01:03:00Z">
+        <w:del w:id="149" w:author="Dave Bridges" w:date="2015-04-28T14:23:00Z">
           <w:r>
             <w:delText>.</w:delText>
           </w:r>
         </w:del>
       </w:ins>
-      <w:ins w:id="149" w:author="Innocence Harvey" w:date="2015-04-15T01:04:00Z">
-        <w:del w:id="150" w:author="Dave Bridges" w:date="2015-04-28T14:23:00Z">
+      <w:ins w:id="150" w:author="Innocence Harvey" w:date="2015-04-15T01:04:00Z">
+        <w:del w:id="151" w:author="Dave Bridges" w:date="2015-04-28T14:23:00Z">
           <w:r>
             <w:delText xml:space="preserve"> There are </w:delText>
           </w:r>
         </w:del>
       </w:ins>
-      <w:ins w:id="151" w:author="Innocence Harvey" w:date="2015-04-15T11:51:00Z">
-        <w:del w:id="152" w:author="Dave Bridges" w:date="2015-04-28T14:23:00Z">
+      <w:ins w:id="152" w:author="Innocence Harvey" w:date="2015-04-15T11:51:00Z">
+        <w:del w:id="153" w:author="Dave Bridges" w:date="2015-04-28T14:23:00Z">
           <w:r>
             <w:delText xml:space="preserve">multiple differences between this study and our study leading to </w:delText>
           </w:r>
         </w:del>
       </w:ins>
-      <w:ins w:id="153" w:author="Innocence Harvey" w:date="2015-04-15T01:04:00Z">
-        <w:del w:id="154" w:author="Dave Bridges" w:date="2015-04-28T14:23:00Z">
+      <w:ins w:id="154" w:author="Innocence Harvey" w:date="2015-04-15T01:04:00Z">
+        <w:del w:id="155" w:author="Dave Bridges" w:date="2015-04-28T14:23:00Z">
           <w:r>
             <w:delText xml:space="preserve">several </w:delText>
           </w:r>
         </w:del>
       </w:ins>
-      <w:ins w:id="155" w:author="Innocence Harvey" w:date="2015-04-15T01:05:00Z">
-        <w:del w:id="156" w:author="Dave Bridges" w:date="2015-04-28T14:23:00Z">
+      <w:ins w:id="156" w:author="Innocence Harvey" w:date="2015-04-15T01:05:00Z">
+        <w:del w:id="157" w:author="Dave Bridges" w:date="2015-04-28T14:23:00Z">
           <w:r>
             <w:delText>possible</w:delText>
           </w:r>
         </w:del>
       </w:ins>
-      <w:ins w:id="157" w:author="Innocence Harvey" w:date="2015-04-15T01:04:00Z">
-        <w:del w:id="158" w:author="Dave Bridges" w:date="2015-04-28T14:23:00Z">
+      <w:ins w:id="158" w:author="Innocence Harvey" w:date="2015-04-15T01:04:00Z">
+        <w:del w:id="159" w:author="Dave Bridges" w:date="2015-04-28T14:23:00Z">
           <w:r>
             <w:delText xml:space="preserve"> </w:delText>
           </w:r>
         </w:del>
       </w:ins>
-      <w:ins w:id="159" w:author="Innocence Harvey" w:date="2015-04-15T01:05:00Z">
-        <w:del w:id="160" w:author="Dave Bridges" w:date="2015-04-28T14:23:00Z">
+      <w:ins w:id="160" w:author="Innocence Harvey" w:date="2015-04-15T01:05:00Z">
+        <w:del w:id="161" w:author="Dave Bridges" w:date="2015-04-28T14:23:00Z">
           <w:r>
             <w:delText>reasons why these</w:delText>
           </w:r>
         </w:del>
       </w:ins>
-      <w:ins w:id="161" w:author="Innocence Harvey" w:date="2015-04-15T01:04:00Z">
-        <w:del w:id="162" w:author="Dave Bridges" w:date="2015-04-28T14:23:00Z">
+      <w:ins w:id="162" w:author="Innocence Harvey" w:date="2015-04-15T01:04:00Z">
+        <w:del w:id="163" w:author="Dave Bridges" w:date="2015-04-28T14:23:00Z">
           <w:r>
             <w:delText xml:space="preserve"> results are somewhat inconsistent with the present findings</w:delText>
           </w:r>
         </w:del>
       </w:ins>
-      <w:ins w:id="163" w:author="Innocence Harvey" w:date="2015-04-15T01:11:00Z">
-        <w:del w:id="164" w:author="Dave Bridges" w:date="2015-04-28T14:23:00Z">
+      <w:ins w:id="164" w:author="Innocence Harvey" w:date="2015-04-15T01:11:00Z">
+        <w:del w:id="165" w:author="Dave Bridges" w:date="2015-04-28T14:23:00Z">
           <w:r>
             <w:delText>,</w:delText>
           </w:r>
         </w:del>
       </w:ins>
-      <w:ins w:id="165" w:author="Innocence Harvey" w:date="2015-04-15T01:05:00Z">
-        <w:del w:id="166" w:author="Dave Bridges" w:date="2015-04-28T14:23:00Z">
+      <w:ins w:id="166" w:author="Innocence Harvey" w:date="2015-04-15T01:05:00Z">
+        <w:del w:id="167" w:author="Dave Bridges" w:date="2015-04-28T14:23:00Z">
           <w:r>
             <w:delText xml:space="preserve"> including </w:delText>
           </w:r>
         </w:del>
       </w:ins>
-      <w:ins w:id="167" w:author="Innocence Harvey" w:date="2015-04-15T01:06:00Z">
-        <w:del w:id="168" w:author="Dave Bridges" w:date="2015-04-28T14:23:00Z">
+      <w:ins w:id="168" w:author="Innocence Harvey" w:date="2015-04-15T01:06:00Z">
+        <w:del w:id="169" w:author="Dave Bridges" w:date="2015-04-28T14:23:00Z">
           <w:r>
             <w:delText xml:space="preserve">the form </w:delText>
           </w:r>
         </w:del>
       </w:ins>
-      <w:ins w:id="169" w:author="Innocence Harvey" w:date="2015-04-15T01:14:00Z">
-        <w:del w:id="170" w:author="Dave Bridges" w:date="2015-04-28T14:23:00Z">
+      <w:ins w:id="170" w:author="Innocence Harvey" w:date="2015-04-15T01:14:00Z">
+        <w:del w:id="171" w:author="Dave Bridges" w:date="2015-04-28T14:23:00Z">
           <w:r>
             <w:delText xml:space="preserve">and dose </w:delText>
           </w:r>
         </w:del>
       </w:ins>
-      <w:ins w:id="171" w:author="Innocence Harvey" w:date="2015-04-15T01:06:00Z">
-        <w:del w:id="172" w:author="Dave Bridges" w:date="2015-04-28T14:23:00Z">
+      <w:ins w:id="172" w:author="Innocence Harvey" w:date="2015-04-15T01:06:00Z">
+        <w:del w:id="173" w:author="Dave Bridges" w:date="2015-04-28T14:23:00Z">
           <w:r>
             <w:delText>of glucocorticoids</w:delText>
           </w:r>
         </w:del>
       </w:ins>
-      <w:ins w:id="173" w:author="Innocence Harvey" w:date="2015-04-15T01:07:00Z">
-        <w:del w:id="174" w:author="Dave Bridges" w:date="2015-04-28T14:23:00Z">
+      <w:ins w:id="174" w:author="Innocence Harvey" w:date="2015-04-15T01:07:00Z">
+        <w:del w:id="175" w:author="Dave Bridges" w:date="2015-04-28T14:23:00Z">
           <w:r>
             <w:delText xml:space="preserve"> (</w:delText>
           </w:r>
         </w:del>
       </w:ins>
-      <w:ins w:id="175" w:author="Innocence Harvey" w:date="2015-04-15T01:14:00Z">
-        <w:del w:id="176" w:author="Dave Bridges" w:date="2015-04-28T14:23:00Z">
+      <w:ins w:id="176" w:author="Innocence Harvey" w:date="2015-04-15T01:14:00Z">
+        <w:del w:id="177" w:author="Dave Bridges" w:date="2015-04-28T14:23:00Z">
           <w:r>
             <w:delText xml:space="preserve">100ug/ml </w:delText>
           </w:r>
         </w:del>
       </w:ins>
-      <w:ins w:id="177" w:author="Innocence Harvey" w:date="2015-04-15T01:07:00Z">
-        <w:del w:id="178" w:author="Dave Bridges" w:date="2015-04-28T14:23:00Z">
+      <w:ins w:id="178" w:author="Innocence Harvey" w:date="2015-04-15T01:07:00Z">
+        <w:del w:id="179" w:author="Dave Bridges" w:date="2015-04-28T14:23:00Z">
           <w:r>
             <w:delText>CORT</w:delText>
           </w:r>
         </w:del>
       </w:ins>
-      <w:ins w:id="179" w:author="Innocence Harvey" w:date="2015-04-15T01:13:00Z">
-        <w:del w:id="180" w:author="Dave Bridges" w:date="2015-04-28T14:23:00Z">
+      <w:ins w:id="180" w:author="Innocence Harvey" w:date="2015-04-15T01:13:00Z">
+        <w:del w:id="181" w:author="Dave Bridges" w:date="2015-04-28T14:23:00Z">
           <w:r>
             <w:delText xml:space="preserve"> in EtOH</w:delText>
           </w:r>
         </w:del>
       </w:ins>
-      <w:ins w:id="181" w:author="Innocence Harvey" w:date="2015-04-15T01:07:00Z">
-        <w:del w:id="182" w:author="Dave Bridges" w:date="2015-04-28T14:23:00Z">
+      <w:ins w:id="182" w:author="Innocence Harvey" w:date="2015-04-15T01:07:00Z">
+        <w:del w:id="183" w:author="Dave Bridges" w:date="2015-04-28T14:23:00Z">
           <w:r>
             <w:delText xml:space="preserve"> vs. </w:delText>
           </w:r>
         </w:del>
       </w:ins>
-      <w:ins w:id="183" w:author="Innocence Harvey" w:date="2015-04-15T01:14:00Z">
-        <w:del w:id="184" w:author="Dave Bridges" w:date="2015-04-28T14:23:00Z">
+      <w:ins w:id="184" w:author="Innocence Harvey" w:date="2015-04-15T01:14:00Z">
+        <w:del w:id="185" w:author="Dave Bridges" w:date="2015-04-28T14:23:00Z">
           <w:r>
             <w:delText xml:space="preserve">1mg/kg/d </w:delText>
           </w:r>
         </w:del>
       </w:ins>
-      <w:ins w:id="185" w:author="Innocence Harvey" w:date="2015-04-15T01:07:00Z">
-        <w:del w:id="186" w:author="Dave Bridges" w:date="2015-04-28T14:23:00Z">
+      <w:ins w:id="186" w:author="Innocence Harvey" w:date="2015-04-15T01:07:00Z">
+        <w:del w:id="187" w:author="Dave Bridges" w:date="2015-04-28T14:23:00Z">
           <w:r>
             <w:delText>D</w:delText>
           </w:r>
         </w:del>
       </w:ins>
-      <w:ins w:id="187" w:author="Innocence Harvey" w:date="2015-04-15T01:08:00Z">
-        <w:del w:id="188" w:author="Dave Bridges" w:date="2015-04-28T14:23:00Z">
+      <w:ins w:id="188" w:author="Innocence Harvey" w:date="2015-04-15T01:08:00Z">
+        <w:del w:id="189" w:author="Dave Bridges" w:date="2015-04-28T14:23:00Z">
           <w:r>
             <w:delText>examethasone</w:delText>
           </w:r>
         </w:del>
       </w:ins>
-      <w:ins w:id="189" w:author="Innocence Harvey" w:date="2015-04-15T01:13:00Z">
-        <w:del w:id="190" w:author="Dave Bridges" w:date="2015-04-28T14:23:00Z">
+      <w:ins w:id="190" w:author="Innocence Harvey" w:date="2015-04-15T01:13:00Z">
+        <w:del w:id="191" w:author="Dave Bridges" w:date="2015-04-28T14:23:00Z">
           <w:r>
             <w:delText xml:space="preserve"> in water</w:delText>
           </w:r>
         </w:del>
       </w:ins>
-      <w:ins w:id="191" w:author="Innocence Harvey" w:date="2015-04-15T01:08:00Z">
-        <w:del w:id="192" w:author="Dave Bridges" w:date="2015-04-28T14:23:00Z">
+      <w:ins w:id="192" w:author="Innocence Harvey" w:date="2015-04-15T01:08:00Z">
+        <w:del w:id="193" w:author="Dave Bridges" w:date="2015-04-28T14:23:00Z">
           <w:r>
             <w:delText>)</w:delText>
           </w:r>
         </w:del>
       </w:ins>
-      <w:ins w:id="193" w:author="Innocence Harvey" w:date="2015-04-15T01:06:00Z">
-        <w:del w:id="194" w:author="Dave Bridges" w:date="2015-04-28T14:23:00Z">
+      <w:ins w:id="194" w:author="Innocence Harvey" w:date="2015-04-15T01:06:00Z">
+        <w:del w:id="195" w:author="Dave Bridges" w:date="2015-04-28T14:23:00Z">
           <w:r>
             <w:delText>, the age of the mice</w:delText>
           </w:r>
         </w:del>
       </w:ins>
-      <w:ins w:id="195" w:author="Innocence Harvey" w:date="2015-04-15T01:08:00Z">
-        <w:del w:id="196" w:author="Dave Bridges" w:date="2015-04-28T14:23:00Z">
+      <w:ins w:id="196" w:author="Innocence Harvey" w:date="2015-04-15T01:08:00Z">
+        <w:del w:id="197" w:author="Dave Bridges" w:date="2015-04-28T14:23:00Z">
           <w:r>
             <w:delText xml:space="preserve"> (40d vs 70d)</w:delText>
           </w:r>
         </w:del>
       </w:ins>
-      <w:ins w:id="197" w:author="Innocence Harvey" w:date="2015-04-15T01:06:00Z">
-        <w:del w:id="198" w:author="Dave Bridges" w:date="2015-04-28T14:23:00Z">
+      <w:ins w:id="198" w:author="Innocence Harvey" w:date="2015-04-15T01:06:00Z">
+        <w:del w:id="199" w:author="Dave Bridges" w:date="2015-04-28T14:23:00Z">
           <w:r>
             <w:delText xml:space="preserve"> and treatment time</w:delText>
           </w:r>
         </w:del>
       </w:ins>
-      <w:ins w:id="199" w:author="Innocence Harvey" w:date="2015-04-15T01:08:00Z">
-        <w:del w:id="200" w:author="Dave Bridges" w:date="2015-04-28T14:23:00Z">
+      <w:ins w:id="200" w:author="Innocence Harvey" w:date="2015-04-15T01:08:00Z">
+        <w:del w:id="201" w:author="Dave Bridges" w:date="2015-04-28T14:23:00Z">
           <w:r>
             <w:delText xml:space="preserve"> (5 weeks vs. 12 weeks)</w:delText>
           </w:r>
         </w:del>
       </w:ins>
-      <w:ins w:id="201" w:author="Innocence Harvey" w:date="2015-04-15T01:06:00Z">
-        <w:del w:id="202" w:author="Dave Bridges" w:date="2015-04-28T14:23:00Z">
+      <w:ins w:id="202" w:author="Innocence Harvey" w:date="2015-04-15T01:06:00Z">
+        <w:del w:id="203" w:author="Dave Bridges" w:date="2015-04-28T14:23:00Z">
           <w:r>
             <w:delText>. Additionally,</w:delText>
           </w:r>
         </w:del>
       </w:ins>
-      <w:ins w:id="203" w:author="Innocence Harvey" w:date="2015-04-15T01:10:00Z">
-        <w:del w:id="204" w:author="Dave Bridges" w:date="2015-04-28T14:23:00Z">
+      <w:ins w:id="204" w:author="Innocence Harvey" w:date="2015-04-15T01:10:00Z">
+        <w:del w:id="205" w:author="Dave Bridges" w:date="2015-04-28T14:23:00Z">
           <w:r>
             <w:delText xml:space="preserve"> it is unclear whether the tissues were taken from fasted or fed animal</w:delText>
           </w:r>
@@ -7111,43 +7140,43 @@
           </w:r>
         </w:del>
       </w:ins>
-      <w:ins w:id="205" w:author="Innocence Harvey" w:date="2015-04-15T01:18:00Z">
-        <w:del w:id="206" w:author="Dave Bridges" w:date="2015-04-28T14:23:00Z">
+      <w:ins w:id="206" w:author="Innocence Harvey" w:date="2015-04-15T01:18:00Z">
+        <w:del w:id="207" w:author="Dave Bridges" w:date="2015-04-28T14:23:00Z">
           <w:r>
             <w:delText xml:space="preserve"> noted here</w:delText>
           </w:r>
         </w:del>
       </w:ins>
-      <w:ins w:id="207" w:author="Innocence Harvey" w:date="2015-04-15T01:10:00Z">
-        <w:del w:id="208" w:author="Dave Bridges" w:date="2015-04-28T14:23:00Z">
+      <w:ins w:id="208" w:author="Innocence Harvey" w:date="2015-04-15T01:10:00Z">
+        <w:del w:id="209" w:author="Dave Bridges" w:date="2015-04-28T14:23:00Z">
           <w:r>
             <w:delText>. Dexamethasone is incredibly potent and highly selective for the glucocorticoid receptor</w:delText>
           </w:r>
         </w:del>
       </w:ins>
-      <w:ins w:id="209" w:author="Innocence Harvey" w:date="2015-04-15T01:21:00Z">
-        <w:del w:id="210" w:author="Dave Bridges" w:date="2015-04-28T14:23:00Z">
+      <w:ins w:id="210" w:author="Innocence Harvey" w:date="2015-04-15T01:21:00Z">
+        <w:del w:id="211" w:author="Dave Bridges" w:date="2015-04-28T14:23:00Z">
           <w:r>
             <w:delText xml:space="preserve"> (GR)</w:delText>
           </w:r>
         </w:del>
       </w:ins>
-      <w:ins w:id="211" w:author="Innocence Harvey" w:date="2015-04-15T01:18:00Z">
-        <w:del w:id="212" w:author="Dave Bridges" w:date="2015-04-28T14:23:00Z">
+      <w:ins w:id="212" w:author="Innocence Harvey" w:date="2015-04-15T01:18:00Z">
+        <w:del w:id="213" w:author="Dave Bridges" w:date="2015-04-28T14:23:00Z">
           <w:r>
             <w:delText xml:space="preserve"> and </w:delText>
           </w:r>
         </w:del>
       </w:ins>
-      <w:ins w:id="213" w:author="Innocence Harvey" w:date="2015-04-27T14:16:00Z">
-        <w:del w:id="214" w:author="Dave Bridges" w:date="2015-04-28T14:23:00Z">
+      <w:ins w:id="214" w:author="Innocence Harvey" w:date="2015-04-27T14:16:00Z">
+        <w:del w:id="215" w:author="Dave Bridges" w:date="2015-04-28T14:23:00Z">
           <w:r>
             <w:delText>is thought to be under less</w:delText>
           </w:r>
         </w:del>
       </w:ins>
-      <w:ins w:id="215" w:author="Innocence Harvey" w:date="2015-04-15T01:18:00Z">
-        <w:del w:id="216" w:author="Dave Bridges" w:date="2015-04-28T14:23:00Z">
+      <w:ins w:id="216" w:author="Innocence Harvey" w:date="2015-04-15T01:18:00Z">
+        <w:del w:id="217" w:author="Dave Bridges" w:date="2015-04-28T14:23:00Z">
           <w:r>
             <w:delText xml:space="preserve"> local regulat</w:delText>
           </w:r>
@@ -7156,8 +7185,8 @@
           </w:r>
         </w:del>
       </w:ins>
-      <w:ins w:id="217" w:author="Innocence Harvey" w:date="2015-04-27T14:09:00Z">
-        <w:del w:id="218" w:author="Dave Bridges" w:date="2015-04-28T14:23:00Z">
+      <w:ins w:id="218" w:author="Innocence Harvey" w:date="2015-04-27T14:09:00Z">
+        <w:del w:id="219" w:author="Dave Bridges" w:date="2015-04-28T14:23:00Z">
           <w:r>
             <w:rPr>
               <w:rFonts w:ascii="Cambria" w:hAnsi="Cambria"/>
@@ -7166,36 +7195,36 @@
           </w:r>
         </w:del>
       </w:ins>
-      <w:ins w:id="219" w:author="Innocence Harvey" w:date="2015-04-15T01:18:00Z">
-        <w:del w:id="220" w:author="Dave Bridges" w:date="2015-04-28T14:23:00Z">
+      <w:ins w:id="220" w:author="Innocence Harvey" w:date="2015-04-15T01:18:00Z">
+        <w:del w:id="221" w:author="Dave Bridges" w:date="2015-04-28T14:23:00Z">
           <w:r>
             <w:delText>-HSD</w:delText>
           </w:r>
         </w:del>
       </w:ins>
-      <w:ins w:id="221" w:author="Innocence Harvey" w:date="2015-04-27T14:09:00Z">
-        <w:del w:id="222" w:author="Dave Bridges" w:date="2015-04-28T14:23:00Z">
+      <w:ins w:id="222" w:author="Innocence Harvey" w:date="2015-04-27T14:09:00Z">
+        <w:del w:id="223" w:author="Dave Bridges" w:date="2015-04-28T14:23:00Z">
           <w:r>
             <w:delText>1/2</w:delText>
           </w:r>
         </w:del>
       </w:ins>
-      <w:ins w:id="223" w:author="Innocence Harvey" w:date="2015-04-15T01:18:00Z">
-        <w:del w:id="224" w:author="Dave Bridges" w:date="2015-04-28T14:23:00Z">
+      <w:ins w:id="224" w:author="Innocence Harvey" w:date="2015-04-15T01:18:00Z">
+        <w:del w:id="225" w:author="Dave Bridges" w:date="2015-04-28T14:23:00Z">
           <w:r>
             <w:delText xml:space="preserve">. </w:delText>
           </w:r>
         </w:del>
       </w:ins>
-      <w:ins w:id="225" w:author="Innocence Harvey" w:date="2015-04-27T14:09:00Z">
-        <w:del w:id="226" w:author="Dave Bridges" w:date="2015-04-28T14:23:00Z">
+      <w:ins w:id="226" w:author="Innocence Harvey" w:date="2015-04-27T14:09:00Z">
+        <w:del w:id="227" w:author="Dave Bridges" w:date="2015-04-28T14:23:00Z">
           <w:r>
             <w:delText>According to previous research, dexamethasone is not metabolized by</w:delText>
           </w:r>
         </w:del>
       </w:ins>
-      <w:ins w:id="227" w:author="Innocence Harvey" w:date="2015-04-27T14:10:00Z">
-        <w:del w:id="228" w:author="Dave Bridges" w:date="2015-04-28T14:23:00Z">
+      <w:ins w:id="228" w:author="Innocence Harvey" w:date="2015-04-27T14:10:00Z">
+        <w:del w:id="229" w:author="Dave Bridges" w:date="2015-04-28T14:23:00Z">
           <w:r>
             <w:delText xml:space="preserve"> 11</w:delText>
           </w:r>
@@ -7210,8 +7239,8 @@
           </w:r>
         </w:del>
       </w:ins>
-      <w:ins w:id="229" w:author="Innocence Harvey" w:date="2015-04-27T14:11:00Z">
-        <w:del w:id="230" w:author="Dave Bridges" w:date="2015-04-28T14:23:00Z">
+      <w:ins w:id="230" w:author="Innocence Harvey" w:date="2015-04-27T14:11:00Z">
+        <w:del w:id="231" w:author="Dave Bridges" w:date="2015-04-28T14:23:00Z">
           <w:r>
             <w:delText>, but is metabolized by 11</w:delText>
           </w:r>
@@ -7226,8 +7255,8 @@
           </w:r>
         </w:del>
       </w:ins>
-      <w:ins w:id="231" w:author="Innocence Harvey" w:date="2015-04-27T14:12:00Z">
-        <w:del w:id="232" w:author="Dave Bridges" w:date="2015-04-28T14:23:00Z">
+      <w:ins w:id="232" w:author="Innocence Harvey" w:date="2015-04-27T14:12:00Z">
+        <w:del w:id="233" w:author="Dave Bridges" w:date="2015-04-28T14:23:00Z">
           <w:r>
             <w:delText xml:space="preserve"> (has the reverse action of 11</w:delText>
           </w:r>
@@ -7242,218 +7271,218 @@
           </w:r>
         </w:del>
       </w:ins>
-      <w:ins w:id="233" w:author="Innocence Harvey" w:date="2015-04-15T01:18:00Z">
-        <w:del w:id="234" w:author="Dave Bridges" w:date="2015-04-28T14:23:00Z">
+      <w:ins w:id="234" w:author="Innocence Harvey" w:date="2015-04-15T01:18:00Z">
+        <w:del w:id="235" w:author="Dave Bridges" w:date="2015-04-28T14:23:00Z">
           <w:r>
             <w:delText>However</w:delText>
           </w:r>
         </w:del>
       </w:ins>
-      <w:ins w:id="235" w:author="Innocence Harvey" w:date="2015-04-15T01:21:00Z">
-        <w:del w:id="236" w:author="Dave Bridges" w:date="2015-04-28T14:23:00Z">
+      <w:ins w:id="236" w:author="Innocence Harvey" w:date="2015-04-15T01:21:00Z">
+        <w:del w:id="237" w:author="Dave Bridges" w:date="2015-04-28T14:23:00Z">
           <w:r>
             <w:delText>,</w:delText>
           </w:r>
         </w:del>
       </w:ins>
-      <w:ins w:id="237" w:author="Innocence Harvey" w:date="2015-04-15T01:18:00Z">
-        <w:del w:id="238" w:author="Dave Bridges" w:date="2015-04-28T14:23:00Z">
+      <w:ins w:id="238" w:author="Innocence Harvey" w:date="2015-04-15T01:18:00Z">
+        <w:del w:id="239" w:author="Dave Bridges" w:date="2015-04-28T14:23:00Z">
           <w:r>
             <w:delText xml:space="preserve"> CORT is not as potent or </w:delText>
           </w:r>
         </w:del>
       </w:ins>
-      <w:ins w:id="239" w:author="Innocence Harvey" w:date="2015-04-15T01:20:00Z">
-        <w:del w:id="240" w:author="Dave Bridges" w:date="2015-04-28T14:23:00Z">
+      <w:ins w:id="240" w:author="Innocence Harvey" w:date="2015-04-15T01:20:00Z">
+        <w:del w:id="241" w:author="Dave Bridges" w:date="2015-04-28T14:23:00Z">
           <w:r>
             <w:delText xml:space="preserve">as </w:delText>
           </w:r>
         </w:del>
       </w:ins>
-      <w:ins w:id="241" w:author="Innocence Harvey" w:date="2015-04-15T01:18:00Z">
-        <w:del w:id="242" w:author="Dave Bridges" w:date="2015-04-28T14:23:00Z">
+      <w:ins w:id="242" w:author="Innocence Harvey" w:date="2015-04-15T01:18:00Z">
+        <w:del w:id="243" w:author="Dave Bridges" w:date="2015-04-28T14:23:00Z">
           <w:r>
             <w:delText>specific for the GR</w:delText>
           </w:r>
         </w:del>
       </w:ins>
-      <w:ins w:id="243" w:author="Innocence Harvey" w:date="2015-04-15T01:21:00Z">
-        <w:del w:id="244" w:author="Dave Bridges" w:date="2015-04-28T14:23:00Z">
+      <w:ins w:id="244" w:author="Innocence Harvey" w:date="2015-04-15T01:21:00Z">
+        <w:del w:id="245" w:author="Dave Bridges" w:date="2015-04-28T14:23:00Z">
           <w:r>
             <w:delText xml:space="preserve"> and is </w:delText>
           </w:r>
         </w:del>
       </w:ins>
-      <w:ins w:id="245" w:author="Innocence Harvey" w:date="2015-04-15T01:22:00Z">
-        <w:del w:id="246" w:author="Dave Bridges" w:date="2015-04-28T14:23:00Z">
+      <w:ins w:id="246" w:author="Innocence Harvey" w:date="2015-04-15T01:22:00Z">
+        <w:del w:id="247" w:author="Dave Bridges" w:date="2015-04-28T14:23:00Z">
           <w:r>
             <w:delText xml:space="preserve">thought to be subjected to </w:delText>
           </w:r>
         </w:del>
       </w:ins>
-      <w:ins w:id="247" w:author="Innocence Harvey" w:date="2015-04-27T14:17:00Z">
-        <w:del w:id="248" w:author="Dave Bridges" w:date="2015-04-28T14:23:00Z">
+      <w:ins w:id="248" w:author="Innocence Harvey" w:date="2015-04-27T14:17:00Z">
+        <w:del w:id="249" w:author="Dave Bridges" w:date="2015-04-28T14:23:00Z">
           <w:r>
             <w:delText xml:space="preserve">more </w:delText>
           </w:r>
         </w:del>
       </w:ins>
-      <w:ins w:id="249" w:author="Innocence Harvey" w:date="2015-04-15T01:22:00Z">
-        <w:del w:id="250" w:author="Dave Bridges" w:date="2015-04-28T14:23:00Z">
+      <w:ins w:id="250" w:author="Innocence Harvey" w:date="2015-04-15T01:22:00Z">
+        <w:del w:id="251" w:author="Dave Bridges" w:date="2015-04-28T14:23:00Z">
           <w:r>
             <w:delText>local modulation</w:delText>
           </w:r>
         </w:del>
       </w:ins>
-      <w:ins w:id="251" w:author="Innocence Harvey" w:date="2015-04-15T01:21:00Z">
-        <w:del w:id="252" w:author="Dave Bridges" w:date="2015-04-28T14:23:00Z">
+      <w:ins w:id="252" w:author="Innocence Harvey" w:date="2015-04-15T01:21:00Z">
+        <w:del w:id="253" w:author="Dave Bridges" w:date="2015-04-28T14:23:00Z">
           <w:r>
             <w:delText xml:space="preserve">. </w:delText>
           </w:r>
         </w:del>
       </w:ins>
-      <w:ins w:id="253" w:author="Innocence Harvey" w:date="2015-04-15T01:24:00Z">
-        <w:del w:id="254" w:author="Dave Bridges" w:date="2015-04-28T14:23:00Z">
+      <w:ins w:id="254" w:author="Innocence Harvey" w:date="2015-04-15T01:24:00Z">
+        <w:del w:id="255" w:author="Dave Bridges" w:date="2015-04-28T14:23:00Z">
           <w:r>
             <w:delText>Increased duration of elevated glucocorticoids</w:delText>
           </w:r>
         </w:del>
       </w:ins>
-      <w:ins w:id="255" w:author="Innocence Harvey" w:date="2015-04-15T01:25:00Z">
-        <w:del w:id="256" w:author="Dave Bridges" w:date="2015-04-28T14:23:00Z">
+      <w:ins w:id="256" w:author="Innocence Harvey" w:date="2015-04-15T01:25:00Z">
+        <w:del w:id="257" w:author="Dave Bridges" w:date="2015-04-28T14:23:00Z">
           <w:r>
             <w:delText xml:space="preserve"> may have had a more pronounced effect on the lipogenic transcripts as well</w:delText>
           </w:r>
         </w:del>
       </w:ins>
-      <w:ins w:id="257" w:author="Innocence Harvey" w:date="2015-04-15T12:19:00Z">
-        <w:del w:id="258" w:author="Dave Bridges" w:date="2015-04-28T14:23:00Z">
+      <w:ins w:id="258" w:author="Innocence Harvey" w:date="2015-04-15T12:19:00Z">
+        <w:del w:id="259" w:author="Dave Bridges" w:date="2015-04-28T14:23:00Z">
           <w:r>
             <w:delText>. Mice in the afore-mentioned study were sacrificed at week 5 and showed small, yet significant elevations in fat mass</w:delText>
           </w:r>
         </w:del>
       </w:ins>
-      <w:ins w:id="259" w:author="Innocence Harvey" w:date="2015-04-15T12:21:00Z">
-        <w:del w:id="260" w:author="Dave Bridges" w:date="2015-04-28T14:23:00Z">
+      <w:ins w:id="260" w:author="Innocence Harvey" w:date="2015-04-15T12:21:00Z">
+        <w:del w:id="261" w:author="Dave Bridges" w:date="2015-04-28T14:23:00Z">
           <w:r>
             <w:delText>, we observed elevations in fat mass beginning at week 5</w:delText>
           </w:r>
         </w:del>
       </w:ins>
-      <w:ins w:id="261" w:author="Innocence Harvey" w:date="2015-04-15T12:22:00Z">
-        <w:del w:id="262" w:author="Dave Bridges" w:date="2015-04-28T14:23:00Z">
+      <w:ins w:id="262" w:author="Innocence Harvey" w:date="2015-04-15T12:22:00Z">
+        <w:del w:id="263" w:author="Dave Bridges" w:date="2015-04-28T14:23:00Z">
           <w:r>
             <w:delText xml:space="preserve"> and steadily increasing from there</w:delText>
           </w:r>
         </w:del>
       </w:ins>
-      <w:ins w:id="263" w:author="Innocence Harvey" w:date="2015-04-15T12:23:00Z">
-        <w:del w:id="264" w:author="Dave Bridges" w:date="2015-04-28T14:23:00Z">
+      <w:ins w:id="264" w:author="Innocence Harvey" w:date="2015-04-15T12:23:00Z">
+        <w:del w:id="265" w:author="Dave Bridges" w:date="2015-04-28T14:23:00Z">
           <w:r>
             <w:delText xml:space="preserve"> with much larger increases at the time of sacrifice,</w:delText>
           </w:r>
         </w:del>
       </w:ins>
-      <w:ins w:id="265" w:author="Innocence Harvey" w:date="2015-04-15T12:21:00Z">
-        <w:del w:id="266" w:author="Dave Bridges" w:date="2015-04-28T14:23:00Z">
+      <w:ins w:id="266" w:author="Innocence Harvey" w:date="2015-04-15T12:21:00Z">
+        <w:del w:id="267" w:author="Dave Bridges" w:date="2015-04-28T14:23:00Z">
           <w:r>
             <w:delText xml:space="preserve"> which could serve as a possible explanation</w:delText>
           </w:r>
         </w:del>
       </w:ins>
-      <w:ins w:id="267" w:author="Innocence Harvey" w:date="2015-04-15T01:25:00Z">
-        <w:del w:id="268" w:author="Dave Bridges" w:date="2015-04-28T14:23:00Z">
+      <w:ins w:id="268" w:author="Innocence Harvey" w:date="2015-04-15T01:25:00Z">
+        <w:del w:id="269" w:author="Dave Bridges" w:date="2015-04-28T14:23:00Z">
           <w:r>
             <w:delText>.</w:delText>
           </w:r>
         </w:del>
       </w:ins>
-      <w:ins w:id="269" w:author="Innocence Harvey" w:date="2015-04-15T01:26:00Z">
-        <w:del w:id="270" w:author="Dave Bridges" w:date="2015-04-28T14:23:00Z">
+      <w:ins w:id="270" w:author="Innocence Harvey" w:date="2015-04-15T01:26:00Z">
+        <w:del w:id="271" w:author="Dave Bridges" w:date="2015-04-28T14:23:00Z">
           <w:r>
             <w:delText xml:space="preserve"> Since synthetic glucocorticoid treatment is widely used and often </w:delText>
           </w:r>
         </w:del>
       </w:ins>
-      <w:ins w:id="271" w:author="Innocence Harvey" w:date="2015-04-15T01:27:00Z">
-        <w:del w:id="272" w:author="Dave Bridges" w:date="2015-04-28T14:23:00Z">
+      <w:ins w:id="272" w:author="Innocence Harvey" w:date="2015-04-15T01:27:00Z">
+        <w:del w:id="273" w:author="Dave Bridges" w:date="2015-04-28T14:23:00Z">
           <w:r>
             <w:delText>prescribed</w:delText>
           </w:r>
         </w:del>
       </w:ins>
-      <w:ins w:id="273" w:author="Innocence Harvey" w:date="2015-04-15T01:26:00Z">
-        <w:del w:id="274" w:author="Dave Bridges" w:date="2015-04-28T14:23:00Z">
+      <w:ins w:id="274" w:author="Innocence Harvey" w:date="2015-04-15T01:26:00Z">
+        <w:del w:id="275" w:author="Dave Bridges" w:date="2015-04-28T14:23:00Z">
           <w:r>
             <w:delText xml:space="preserve"> </w:delText>
           </w:r>
         </w:del>
       </w:ins>
-      <w:ins w:id="275" w:author="Innocence Harvey" w:date="2015-04-15T01:27:00Z">
-        <w:del w:id="276" w:author="Dave Bridges" w:date="2015-04-28T14:23:00Z">
+      <w:ins w:id="276" w:author="Innocence Harvey" w:date="2015-04-15T01:27:00Z">
+        <w:del w:id="277" w:author="Dave Bridges" w:date="2015-04-28T14:23:00Z">
           <w:r>
             <w:delText>over a long</w:delText>
           </w:r>
         </w:del>
       </w:ins>
-      <w:ins w:id="277" w:author="Innocence Harvey" w:date="2015-04-15T01:28:00Z">
-        <w:del w:id="278" w:author="Dave Bridges" w:date="2015-04-28T14:23:00Z">
+      <w:ins w:id="278" w:author="Innocence Harvey" w:date="2015-04-15T01:28:00Z">
+        <w:del w:id="279" w:author="Dave Bridges" w:date="2015-04-28T14:23:00Z">
           <w:r>
             <w:delText xml:space="preserve"> period of time, and since we found similar</w:delText>
           </w:r>
         </w:del>
       </w:ins>
-      <w:ins w:id="279" w:author="Innocence Harvey" w:date="2015-04-15T01:30:00Z">
-        <w:del w:id="280" w:author="Dave Bridges" w:date="2015-04-28T14:23:00Z">
+      <w:ins w:id="280" w:author="Innocence Harvey" w:date="2015-04-15T01:30:00Z">
+        <w:del w:id="281" w:author="Dave Bridges" w:date="2015-04-28T14:23:00Z">
           <w:r>
             <w:delText xml:space="preserve"> differential expression</w:delText>
           </w:r>
         </w:del>
       </w:ins>
-      <w:ins w:id="281" w:author="Innocence Harvey" w:date="2015-04-15T01:28:00Z">
-        <w:del w:id="282" w:author="Dave Bridges" w:date="2015-04-28T14:23:00Z">
+      <w:ins w:id="282" w:author="Innocence Harvey" w:date="2015-04-15T01:28:00Z">
+        <w:del w:id="283" w:author="Dave Bridges" w:date="2015-04-28T14:23:00Z">
           <w:r>
             <w:delText xml:space="preserve"> results when comparing human and mouse adipose tissue</w:delText>
           </w:r>
         </w:del>
       </w:ins>
-      <w:ins w:id="283" w:author="Innocence Harvey" w:date="2015-04-15T01:31:00Z">
-        <w:del w:id="284" w:author="Dave Bridges" w:date="2015-04-28T14:23:00Z">
+      <w:ins w:id="284" w:author="Innocence Harvey" w:date="2015-04-15T01:31:00Z">
+        <w:del w:id="285" w:author="Dave Bridges" w:date="2015-04-28T14:23:00Z">
           <w:r>
             <w:delText>,</w:delText>
           </w:r>
         </w:del>
       </w:ins>
-      <w:ins w:id="285" w:author="Innocence Harvey" w:date="2015-04-15T01:28:00Z">
-        <w:del w:id="286" w:author="Dave Bridges" w:date="2015-04-28T14:23:00Z">
+      <w:ins w:id="286" w:author="Innocence Harvey" w:date="2015-04-15T01:28:00Z">
+        <w:del w:id="287" w:author="Dave Bridges" w:date="2015-04-28T14:23:00Z">
           <w:r>
             <w:delText xml:space="preserve"> we believe the present study </w:delText>
           </w:r>
         </w:del>
       </w:ins>
-      <w:ins w:id="287" w:author="Innocence Harvey" w:date="2015-04-15T01:30:00Z">
-        <w:del w:id="288" w:author="Dave Bridges" w:date="2015-04-28T14:23:00Z">
+      <w:ins w:id="288" w:author="Innocence Harvey" w:date="2015-04-15T01:30:00Z">
+        <w:del w:id="289" w:author="Dave Bridges" w:date="2015-04-28T14:23:00Z">
           <w:r>
             <w:delText xml:space="preserve">is </w:delText>
           </w:r>
         </w:del>
       </w:ins>
-      <w:ins w:id="289" w:author="Innocence Harvey" w:date="2015-04-15T01:28:00Z">
-        <w:del w:id="290" w:author="Dave Bridges" w:date="2015-04-28T14:23:00Z">
+      <w:ins w:id="290" w:author="Innocence Harvey" w:date="2015-04-15T01:28:00Z">
+        <w:del w:id="291" w:author="Dave Bridges" w:date="2015-04-28T14:23:00Z">
           <w:r>
             <w:delText>applicable</w:delText>
           </w:r>
         </w:del>
       </w:ins>
-      <w:ins w:id="291" w:author="Innocence Harvey" w:date="2015-04-15T01:30:00Z">
-        <w:del w:id="292" w:author="Dave Bridges" w:date="2015-04-28T14:23:00Z">
+      <w:ins w:id="292" w:author="Innocence Harvey" w:date="2015-04-15T01:30:00Z">
+        <w:del w:id="293" w:author="Dave Bridges" w:date="2015-04-28T14:23:00Z">
           <w:r>
             <w:delText>.</w:delText>
           </w:r>
         </w:del>
       </w:ins>
-      <w:ins w:id="293" w:author="Innocence Harvey" w:date="2015-04-15T01:28:00Z">
-        <w:del w:id="294" w:author="Dave Bridges" w:date="2015-04-28T14:23:00Z">
+      <w:ins w:id="294" w:author="Innocence Harvey" w:date="2015-04-15T01:28:00Z">
+        <w:del w:id="295" w:author="Dave Bridges" w:date="2015-04-28T14:23:00Z">
           <w:r>
             <w:delText xml:space="preserve"> </w:delText>
           </w:r>
@@ -7469,7 +7498,7 @@
       <w:pPr>
         <w:spacing w:line="480" w:lineRule="auto"/>
         <w:rPr>
-          <w:rPrChange w:id="295" w:author="Innocence Harvey" w:date="2015-04-27T14:00:00Z">
+          <w:rPrChange w:id="296" w:author="Innocence Harvey" w:date="2015-04-27T14:00:00Z">
             <w:rPr>
               <w:rFonts w:ascii="Arial" w:eastAsia="Times New Roman" w:hAnsi="Arial" w:cs="Arial"/>
               <w:sz w:val="20"/>
@@ -7676,7 +7705,7 @@
       <w:r>
         <w:t xml:space="preserve">  </w:t>
       </w:r>
-      <w:ins w:id="296" w:author="Innocence Harvey" w:date="2015-04-27T14:00:00Z">
+      <w:ins w:id="297" w:author="Innocence Harvey" w:date="2015-04-27T14:00:00Z">
         <w:r>
           <w:t xml:space="preserve">These findings are consistent with our observed elevations of </w:t>
         </w:r>
@@ -7685,14 +7714,14 @@
           <w:t>lipogenesi</w:t>
         </w:r>
       </w:ins>
-      <w:ins w:id="297" w:author="Dave Bridges" w:date="2015-04-28T13:21:00Z">
+      <w:ins w:id="298" w:author="Dave Bridges" w:date="2015-04-28T13:21:00Z">
         <w:r>
           <w:t>c</w:t>
         </w:r>
       </w:ins>
       <w:proofErr w:type="spellEnd"/>
-      <w:ins w:id="298" w:author="Innocence Harvey" w:date="2015-04-27T14:00:00Z">
-        <w:del w:id="299" w:author="Dave Bridges" w:date="2015-04-28T13:21:00Z">
+      <w:ins w:id="299" w:author="Innocence Harvey" w:date="2015-04-27T14:00:00Z">
+        <w:del w:id="300" w:author="Dave Bridges" w:date="2015-04-28T13:21:00Z">
           <w:r>
             <w:delText>s</w:delText>
           </w:r>
@@ -7700,28 +7729,28 @@
         <w:r>
           <w:t xml:space="preserve"> mRNA transcripts in human and mouse subcutaneous adipose tissue.  </w:t>
         </w:r>
-        <w:del w:id="300" w:author="Dave Bridges" w:date="2015-04-28T13:21:00Z">
+        <w:del w:id="301" w:author="Dave Bridges" w:date="2015-04-28T13:21:00Z">
           <w:r>
             <w:delText>Important</w:delText>
           </w:r>
         </w:del>
       </w:ins>
-      <w:ins w:id="301" w:author="Dave Bridges" w:date="2015-04-28T13:21:00Z">
+      <w:ins w:id="302" w:author="Dave Bridges" w:date="2015-04-28T13:21:00Z">
         <w:r>
           <w:t>Key</w:t>
         </w:r>
       </w:ins>
-      <w:ins w:id="302" w:author="Innocence Harvey" w:date="2015-04-27T14:00:00Z">
+      <w:ins w:id="303" w:author="Innocence Harvey" w:date="2015-04-27T14:00:00Z">
         <w:r>
           <w:t xml:space="preserve"> tran</w:t>
         </w:r>
       </w:ins>
-      <w:ins w:id="303" w:author="Dave Bridges" w:date="2015-04-28T13:21:00Z">
+      <w:ins w:id="304" w:author="Dave Bridges" w:date="2015-04-28T13:21:00Z">
         <w:r>
           <w:t>s</w:t>
         </w:r>
       </w:ins>
-      <w:ins w:id="304" w:author="Innocence Harvey" w:date="2015-04-27T14:00:00Z">
+      <w:ins w:id="305" w:author="Innocence Harvey" w:date="2015-04-27T14:00:00Z">
         <w:r>
           <w:t xml:space="preserve">cripts in this category found to be significantly </w:t>
         </w:r>
@@ -7790,18 +7819,18 @@
         <w:r>
           <w:t xml:space="preserve">) is responsible for the </w:t>
         </w:r>
-        <w:del w:id="305" w:author="Dave Bridges" w:date="2015-04-28T13:21:00Z">
+        <w:del w:id="306" w:author="Dave Bridges" w:date="2015-04-28T13:21:00Z">
           <w:r>
             <w:delText>committed</w:delText>
           </w:r>
         </w:del>
       </w:ins>
-      <w:ins w:id="306" w:author="Dave Bridges" w:date="2015-04-28T13:21:00Z">
+      <w:ins w:id="307" w:author="Dave Bridges" w:date="2015-04-28T13:21:00Z">
         <w:r>
           <w:t>first</w:t>
         </w:r>
       </w:ins>
-      <w:ins w:id="307" w:author="Innocence Harvey" w:date="2015-04-27T14:00:00Z">
+      <w:ins w:id="308" w:author="Innocence Harvey" w:date="2015-04-27T14:00:00Z">
         <w:r>
           <w:t xml:space="preserve"> step in the synthesis of </w:t>
         </w:r>
@@ -7809,7 +7838,7 @@
         <w:r>
           <w:t>glycero</w:t>
         </w:r>
-        <w:del w:id="308" w:author="Dave Bridges" w:date="2015-04-28T13:21:00Z">
+        <w:del w:id="309" w:author="Dave Bridges" w:date="2015-04-28T13:21:00Z">
           <w:r>
             <w:delText>p</w:delText>
           </w:r>
@@ -7831,44 +7860,10 @@
           <w:t xml:space="preserve"> </w:t>
         </w:r>
         <w:r>
-          <w:t xml:space="preserve">Most notably of these are </w:t>
-        </w:r>
-        <w:proofErr w:type="gramStart"/>
-        <w:r>
-          <w:t>significantly</w:t>
-        </w:r>
-        <w:proofErr w:type="gramEnd"/>
-        <w:r>
-          <w:t xml:space="preserve"> elevated mRNA transcripts </w:t>
+          <w:t xml:space="preserve">Most notably of these are significantly elevated mRNA transcripts </w:t>
         </w:r>
         <w:r>
           <w:t>Glycogen synthase 2</w:t>
-        </w:r>
-        <w:r>
-          <w:t xml:space="preserve"> (</w:t>
-        </w:r>
-        <w:r>
-          <w:rPr>
-            <w:i/>
-            <w:rPrChange w:id="309" w:author="Innocence Harvey" w:date="2015-04-27T14:00:00Z">
-              <w:rPr/>
-            </w:rPrChange>
-          </w:rPr>
-          <w:t>GYS2</w:t>
-        </w:r>
-        <w:r>
-          <w:t xml:space="preserve">) and </w:t>
-        </w:r>
-        <w:r>
-          <w:t xml:space="preserve">UDP-glucose </w:t>
-        </w:r>
-        <w:proofErr w:type="spellStart"/>
-        <w:r>
-          <w:t>pyrophosphorylase</w:t>
-        </w:r>
-        <w:proofErr w:type="spellEnd"/>
-        <w:r>
-          <w:t xml:space="preserve"> 2</w:t>
         </w:r>
         <w:r>
           <w:t xml:space="preserve"> (</w:t>
@@ -7880,12 +7875,38 @@
               <w:rPr/>
             </w:rPrChange>
           </w:rPr>
+          <w:t>GYS2</w:t>
+        </w:r>
+        <w:r>
+          <w:t xml:space="preserve">) and </w:t>
+        </w:r>
+        <w:r>
+          <w:t xml:space="preserve">UDP-glucose </w:t>
+        </w:r>
+        <w:proofErr w:type="spellStart"/>
+        <w:r>
+          <w:t>pyrophosphorylase</w:t>
+        </w:r>
+        <w:proofErr w:type="spellEnd"/>
+        <w:r>
+          <w:t xml:space="preserve"> 2</w:t>
+        </w:r>
+        <w:r>
+          <w:t xml:space="preserve"> (</w:t>
+        </w:r>
+        <w:r>
+          <w:rPr>
+            <w:i/>
+            <w:rPrChange w:id="311" w:author="Innocence Harvey" w:date="2015-04-27T14:00:00Z">
+              <w:rPr/>
+            </w:rPrChange>
+          </w:rPr>
           <w:t>UGP2</w:t>
         </w:r>
         <w:r>
           <w:t xml:space="preserve">), both of which are required for </w:t>
         </w:r>
-        <w:del w:id="311" w:author="Dave Bridges" w:date="2015-04-28T13:22:00Z">
+        <w:del w:id="312" w:author="Dave Bridges" w:date="2015-04-28T13:22:00Z">
           <w:r>
             <w:delText xml:space="preserve">first steps in </w:delText>
           </w:r>
@@ -7894,7 +7915,7 @@
           <w:t xml:space="preserve">glycogen synthesis. </w:t>
         </w:r>
       </w:ins>
-      <w:del w:id="312" w:author="Innocence Harvey" w:date="2015-04-27T14:00:00Z">
+      <w:del w:id="313" w:author="Innocence Harvey" w:date="2015-04-27T14:00:00Z">
         <w:r>
           <w:delText>These findings are consistent with our observed elevations of lipogen</w:delText>
         </w:r>
@@ -7905,12 +7926,12 @@
           <w:delText xml:space="preserve"> </w:delText>
         </w:r>
       </w:del>
-      <w:del w:id="313" w:author="Innocence Harvey" w:date="2015-04-15T12:28:00Z">
+      <w:del w:id="314" w:author="Innocence Harvey" w:date="2015-04-15T12:28:00Z">
         <w:r>
           <w:delText>genes</w:delText>
         </w:r>
       </w:del>
-      <w:del w:id="314" w:author="Innocence Harvey" w:date="2015-04-27T14:00:00Z">
+      <w:del w:id="315" w:author="Innocence Harvey" w:date="2015-04-27T14:00:00Z">
         <w:r>
           <w:delText xml:space="preserve"> in human and mouse subcutaneous adipose tissue.</w:delText>
         </w:r>
@@ -7921,12 +7942,12 @@
           <w:delText xml:space="preserve"> expression of glycogen synthesis </w:delText>
         </w:r>
       </w:del>
-      <w:del w:id="315" w:author="Innocence Harvey" w:date="2015-04-15T12:28:00Z">
+      <w:del w:id="316" w:author="Innocence Harvey" w:date="2015-04-15T12:28:00Z">
         <w:r>
           <w:delText>genes</w:delText>
         </w:r>
       </w:del>
-      <w:del w:id="316" w:author="Innocence Harvey" w:date="2015-04-27T14:00:00Z">
+      <w:del w:id="317" w:author="Innocence Harvey" w:date="2015-04-27T14:00:00Z">
         <w:r>
           <w:delText xml:space="preserve"> in the Cushing's disease patients</w:delText>
         </w:r>
@@ -7945,26 +7966,470 @@
         <w:spacing w:line="480" w:lineRule="auto"/>
       </w:pPr>
       <w:r>
+        <w:t xml:space="preserve">Muscle wasting is a well </w:t>
+      </w:r>
+      <w:r>
+        <w:t>recognized</w:t>
+      </w:r>
+      <w:r>
+        <w:t xml:space="preserve"> adverse event of e</w:t>
+      </w:r>
+      <w:r>
+        <w:t>xcess glucocorticoids</w:t>
+      </w:r>
+      <w:r>
+        <w:t xml:space="preserve"> caused by both increased muscle proteolysis and decreased protein synthesis </w:t>
+      </w:r>
+      <w:r>
+        <w:fldChar w:fldCharType="begin" w:fldLock="1"/>
+      </w:r>
+      <w:r>
+        <w:instrText>ADDIN CSL_CITATION { "citationItems" : [ { "id" : "ITEM-1", "itemData" : { "DOI" : "10.1210/en.2004-0371", "ISSN" : "0013-7227", "PMID" : "15331573", "abstract" : "In the corpulent James C. Russell corpulent (JCR:LA-cp) rat, hyperinsulinemia leads to induction of lipogenic enzymes via enhanced expression of sterol-regulatory-binding protein (SREBP)-1c. This results in increased hepatic lipid production and hypertriglyceridemia. Information regarding down-regulation of SREBP-1c and lipogenic enzymes by dietary fatty acids in this model is limited. We therefore assessed de novo hepatic lipogenesis and hepatic and plasma lipids in corpulent JCR rats fed diets enriched in olive oil or menhaden oil. Using microarray and Northern analysis, we determined the effect of these diets on expression of mRNA for lipogenic enzymes and other proteins related to lipid metabolism. In corpulent JCR:LA-cp rats, both the olive oil and menhaden oil diets reduced expression of SREBP-1c, with concomitant reductions in hepatic triglyceride content, lipogenesis, and expression of enzymes related to lipid synthesis. Unexpectedly, expression of many peroxisomal proliferator-activated receptor-dependent enzymes mediating fatty acid oxidation was increased in livers of corpulent JCR rats. The menhaden oil diet further increased expression of these enzymes. Induction of SREBP-1c by insulin is dependent on liver x receptor (LXR)alpha. Although hepatic expression of mRNA for LXR itself was not increased in corpulent rats, expression of Cyp7a1, an LXR-responsive gene, was increased, suggesting increased LXR activity. Expression of mRNA encoding fatty acid translocase and ATP-binding cassette subfamily DALD member 3 was also increased in livers of corpulent JCR rats, indicating a potential role for these fatty acid transporters in the pathogenesis of disordered lipid metabolism in obesity. This study clearly demonstrates that substitution of dietary polyunsaturated fatty acid for carbohydrate in the corpulent JCR:LA-cp rat reduces de novo lipogenesis, at least in part, by reducing hepatic expression of SREBP-1c and that strategies directed toward reducing SREBP-1c expression in the liver may mitigate the adverse effects of hyperinsulinemia on hepatic lipid production.", "author" : [ { "dropping-particle" : "", "family" : "Deng", "given" : "Xiong", "non-dropping-particle" : "", "parse-names" : false, "suffix" : "" }, { "dropping-particle" : "", "family" : "Elam", "given" : "Marshall B", "non-dropping-particle" : "", "parse-names" : false, "suffix" : "" }, { "dropping-particle" : "", "family" : "Wilcox", "given" : "Henry G", "non-dropping-particle" : "", "parse-names" : false, "suffix" : "" }, { "dropping-particle" : "", "family" : "Cagen", "given" : "Lauren M", "non-dropping-particle" : "", "parse-names" : false, "suffix" : "" }, { "dropping-particle" : "", "family" : "Park", "given" : "Edwards a", "non-dropping-particle" : "", "parse-names" : false, "suffix" : "" }, { "dropping-particle" : "", "family" : "Raghow", "given" : "Rajendra", "non-dropping-particle" : "", "parse-names" : false, "suffix" : "" }, { "dropping-particle" : "", "family" : "Patel", "given" : "Divyen", "non-dropping-particle" : "", "parse-names" : false, "suffix" : "" }, { "dropping-particle" : "", "family" : "Kumar", "given" : "Poonam", "non-dropping-particle" : "", "parse-names" : false, "suffix" : "" }, { "dropping-particle" : "", "family" : "Sheybani", "given" : "Ali", "non-dropping-particle" : "", "parse-names" : false, "suffix" : "" }, { "dropping-particle" : "", "family" : "Russell", "given" : "James C", "non-dropping-particle" : "", "parse-names" : false, "suffix" : "" } ], "container-title" : "Endocrinology", "id" : "ITEM-1", "issue" : "12", "issued" : { "date-parts" : [ [ "2004", "12" ] ] }, "page" : "5847-61", "title" : "Dietary olive oil and menhaden oil mitigate induction of lipogenesis in hyperinsulinemic corpulent JCR:LA-cp rats: microarray analysis of lipid-related gene expression.", "type" : "article-journal", "volume" : "145" }, "uris" : [ "http://www.mendeley.com/documents/?uuid=14015998-b836-4665-a847-553b91956bf6" ] }, { "id" : "ITEM-2", "itemData" : { "DOI" : "10.1097/01.CCM.0000279194.11328.77", "ISBN" : "0090-3493 (Print) 0090-3493 (Linking)", "ISSN" : "0090-3493", "PMID" : "17713416", "abstract" : "OBJECTIVE: To review glucocorticoid-regulated molecular mechanisms of muscle wasting. DESIGN: Review of recent literature describing the role of glucocorticoids in the regulation of proteolytic mechanisms, transcription factors, and nuclear cofactors in skeletal muscle during various catabolic conditions. MAIN RESULTS: Catabolic doses of glucocorticoids induce muscle atrophy both in vivo and in vitro by stimulating protein breakdown and inhibiting protein synthesis. Signaling pathways that regulate muscle protein synthesis at the translational level are inhibited by glucocorticoids. Glucocorticoids increase the expression and activity of the ubiquitin-proteasome pathway, a major proteolytic mechanism of muscle atrophy. The expression and activity of muscle wasting-related transcription factors, including C/EBPbeta and delta and Forkhead box O 1, 3, and 4, as well as the nuclear cofactor p300, are up-regulated by glucocorticoid excess. CONCLUSIONS: Muscle wasting in various catabolic conditions is, at least in part, regulated by glucocorticoids. The role of glucocorticoids in muscle wasting is complex and reflects regulation at the molecular level of multiple mechanisms influencing both synthesis and degradation of muscle proteins.", "author" : [ { "dropping-particle" : "", "family" : "Menconi", "given" : "Michael", "non-dropping-particle" : "", "parse-names" : false, "suffix" : "" }, { "dropping-particle" : "", "family" : "Fareed", "given" : "Moin", "non-dropping-particle" : "", "parse-names" : false, "suffix" : "" }, { "dropping-particle" : "", "family" : "O'Neal", "given" : "Patrick", "non-dropping-particle" : "", "parse-names" : false, "suffix" : "" }, { "dropping-particle" : "", "family" : "Poylin", "given" : "Vitaliy", "non-dropping-particle" : "", "parse-names" : false, "suffix" : "" }, { "dropping-particle" : "", "family" : "Wei", "given" : "Wei", "non-dropping-particle" : "", "parse-names" : false, "suffix" : "" }, { "dropping-particle" : "", "family" : "Hasselgren", "given" : "Per-Olof", "non-dropping-particle" : "", "parse-names" : false, "suffix" : "" } ], "container-title" : "Critical care medicine", "id" : "ITEM-2", "issued" : { "date-parts" : [ [ "2007" ] ] }, "page" : "S602-S608", "title" : "Role of glucocorticoids in the molecular regulation of muscle wasting.", "type" : "article-journal", "volume" : "35" }, "uris" : [ "http://www.mendeley.com/documents/?uuid=a79d5273-a685-4939-8a84-8c2c8f0d9d7f" ] } ], "mendeley" : { "formattedCitation" : "(Deng &lt;i&gt;et al.&lt;/i&gt; 2004; Menconi &lt;i&gt;et al.&lt;/i&gt; 2007)", "plainTextFormattedCitation" : "(Deng et al. 2004; Menconi et al. 2007)", "previouslyFormattedCitation" : "(Deng &lt;i&gt;et al.&lt;/i&gt; 2004; Menconi &lt;i&gt;et al.&lt;/i&gt; 2007)" }, "properties" : { "noteIndex" : 0 }, "schema" : "https://github.com/citation-style-language/schema/raw/master/csl-citation.json" }</w:instrText>
+      </w:r>
+      <w:r>
+        <w:fldChar w:fldCharType="separate"/>
+      </w:r>
+      <w:r>
+        <w:rPr>
+          <w:noProof/>
+        </w:rPr>
+        <w:t xml:space="preserve">(Deng </w:t>
+      </w:r>
+      <w:r>
+        <w:rPr>
+          <w:i/>
+          <w:noProof/>
+        </w:rPr>
+        <w:t>et al.</w:t>
+      </w:r>
+      <w:r>
+        <w:rPr>
+          <w:noProof/>
+        </w:rPr>
+        <w:t xml:space="preserve"> 2004; Menconi </w:t>
+      </w:r>
+      <w:r>
+        <w:rPr>
+          <w:i/>
+          <w:noProof/>
+        </w:rPr>
+        <w:t>et al.</w:t>
+      </w:r>
+      <w:r>
+        <w:rPr>
+          <w:noProof/>
+        </w:rPr>
+        <w:t xml:space="preserve"> 2007)</w:t>
+      </w:r>
+      <w:r>
+        <w:fldChar w:fldCharType="end"/>
+      </w:r>
+      <w:r>
+        <w:t>. Exposure of r</w:t>
+      </w:r>
+      <w:r>
+        <w:t>ats to glucocorticoids activates</w:t>
+      </w:r>
+      <w:r>
+        <w:t xml:space="preserve"> the musc</w:t>
+      </w:r>
+      <w:r>
+        <w:t>le ubiquitin-</w:t>
+      </w:r>
+      <w:proofErr w:type="spellStart"/>
+      <w:r>
+        <w:t>proteosome</w:t>
+      </w:r>
+      <w:proofErr w:type="spellEnd"/>
+      <w:r>
+        <w:t xml:space="preserve"> system </w:t>
+      </w:r>
+      <w:r>
+        <w:fldChar w:fldCharType="begin" w:fldLock="1"/>
+      </w:r>
+      <w:r>
+        <w:instrText>ADDIN CSL_CITATION { "citationItems" : [ { "id" : "ITEM-1", "itemData" : { "ISSN" : "03636143", "PMID" : "7943291", "abstract" : "In rat muscle metabolic acidosis increases ATP-dependent protein degradation and levels of mRNAs for ubiquitin (Ub) and proteasome subunits. Because adrenalectomy (ADX) abolishes the proteolytic response to acidosis in muscle, we examined whether glucocorticoids (GCs) are necessary for acidosis-induced changes in Ub and proteasome mRNAs in muscles. Total RNA content of the white fiber extensor digitorum longus or mixed fiber gastrocnemius muscles were lowest in muscles of ADX rats given acid plus GCs. In contrast, the abundance of Ub and C2 and C9 proteasome subunits mRNAs were increased in muscles from this group compared with untreated ADX rats or ADX rats given acid or GCs alone. Because total RNA is reduced, the increase in these mRNAs in muscles of ADX rats receiving acid plus GCs provides evidence for a specific activation of the ATP-dependent-Ub-proteasome pathway. Thus, GCs are required but not sufficient to produce the coordinated increase in mRNAs encoding ubiquitin and proteasome subunits occurring in muscles of acidotic rats.", "author" : [ { "dropping-particle" : "", "family" : "Price", "given" : "S R", "non-dropping-particle" : "", "parse-names" : false, "suffix" : "" }, { "dropping-particle" : "", "family" : "England", "given" : "B K", "non-dropping-particle" : "", "parse-names" : false, "suffix" : "" }, { "dropping-particle" : "", "family" : "Bailey", "given" : "J L", "non-dropping-particle" : "", "parse-names" : false, "suffix" : "" }, { "dropping-particle" : "", "family" : "Vreede", "given" : "K", "non-dropping-particle" : "Van", "parse-names" : false, "suffix" : "" }, { "dropping-particle" : "", "family" : "Mitch", "given" : "W E", "non-dropping-particle" : "", "parse-names" : false, "suffix" : "" } ], "container-title" : "The American journal of physiology", "id" : "ITEM-1", "issued" : { "date-parts" : [ [ "1994" ] ] }, "page" : "C955-C960", "title" : "Acidosis and glucocorticoids concomitantly increase ubiquitin and proteasome subunit mRNAs in rat muscle.", "type" : "article-journal", "volume" : "267" }, "uris" : [ "http://www.mendeley.com/documents/?uuid=803927f8-c761-41b4-9eaf-1e2d253e082f" ] }, { "id" : "ITEM-2", "itemData" : { "ISBN" : "0002-9513 (Print) 0002-9513 (Linking)", "ISSN" : "0002-9513", "PMID" : "7682781", "abstract" : "Glucocorticoids are essential for the increase in protein breakdown in skeletal muscle normally seen during fasting. To determine which proteolytic pathway(s) are activated upon fasting, leg muscles from fed and fasted normal rats were incubated under conditions that block or activate different proteolytic systems. After food deprivation (1 day), the nonlysosomal ATP-dependent process increased by 250%, as shown in experiments involving depletion of muscle ATP. Also, the maximal capacity of the lysosomal process increased 60-100%, but no changes occurred in the Ca(2+)-dependent or the residual energy-independent proteolytic processes. In muscles from fasted normal and adrenalectomized (ADX) rats, the protein breakdown sensitive to inhibitors of the lysosomal or Ca(2+)-dependent pathways did not differ. However, the ATP-dependent process was 30% slower in muscles from fasted ADX rats. Administering dexamethasone to these animals or incubating their muscles with dexamethasone reversed this defect. During fasting, when the ATP-dependent process rises, muscles show a two- to threefold increase in levels of ubiquitin (Ub) mRNA. However, muscles of ADX animals failed to show this response. Injecting dexamethasone into the fasted ADX animals increased muscle Ub mRNA within 6 h. Thus glucocorticoids activate the ATP-Ub-dependent proteolytic pathway in fasting apparently by enhancing the expression of components of this system such as Ub.", "author" : [ { "dropping-particle" : "", "family" : "Wing", "given" : "S S", "non-dropping-particle" : "", "parse-names" : false, "suffix" : "" }, { "dropping-particle" : "", "family" : "Goldberg", "given" : "A L", "non-dropping-particle" : "", "parse-names" : false, "suffix" : "" } ], "container-title" : "The American journal of physiology", "id" : "ITEM-2", "issued" : { "date-parts" : [ [ "1993" ] ] }, "page" : "E668-E676", "title" : "Glucocorticoids activate the ATP-ubiquitin-dependent proteolytic system in skeletal muscle during fasting.", "type" : "article-journal", "volume" : "264" }, "uris" : [ "http://www.mendeley.com/documents/?uuid=08ed88a5-63b2-400e-9009-ae4bccd4ed29" ] } ], "mendeley" : { "formattedCitation" : "(Wing &amp; Goldberg 1993; Price &lt;i&gt;et al.&lt;/i&gt; 1994)", "plainTextFormattedCitation" : "(Wing &amp; Goldberg 1993; Price et al. 1994)", "previouslyFormattedCitation" : "(Wing &amp; Goldberg 1993; Price &lt;i&gt;et al.&lt;/i&gt; 1994)" }, "properties" : { "noteIndex" : 0 }, "schema" : "https://github.com/citation-style-language/schema/raw/master/csl-citation.json" }</w:instrText>
+      </w:r>
+      <w:r>
+        <w:fldChar w:fldCharType="separate"/>
+      </w:r>
+      <w:r>
+        <w:rPr>
+          <w:noProof/>
+        </w:rPr>
+        <w:t xml:space="preserve">(Wing &amp; Goldberg 1993; Price </w:t>
+      </w:r>
+      <w:r>
+        <w:rPr>
+          <w:i/>
+          <w:noProof/>
+        </w:rPr>
+        <w:t>et al.</w:t>
+      </w:r>
+      <w:r>
+        <w:rPr>
+          <w:noProof/>
+        </w:rPr>
+        <w:t xml:space="preserve"> 1994)</w:t>
+      </w:r>
+      <w:r>
+        <w:fldChar w:fldCharType="end"/>
+      </w:r>
+      <w:r>
+        <w:t xml:space="preserve">, </w:t>
+      </w:r>
+      <w:r>
+        <w:t>increas</w:t>
+      </w:r>
+      <w:r>
+        <w:t>ing</w:t>
+      </w:r>
+      <w:r>
+        <w:t xml:space="preserve"> muscle expression of </w:t>
+      </w:r>
+      <w:r>
+        <w:t>proteases</w:t>
+      </w:r>
+      <w:r>
+        <w:t xml:space="preserve"> (</w:t>
+      </w:r>
+      <w:proofErr w:type="spellStart"/>
+      <w:r>
+        <w:t>cathepsins</w:t>
+      </w:r>
+      <w:proofErr w:type="spellEnd"/>
+      <w:r>
+        <w:t xml:space="preserve"> B and D, </w:t>
+      </w:r>
+      <w:proofErr w:type="spellStart"/>
+      <w:r>
+        <w:t>calpain</w:t>
+      </w:r>
+      <w:proofErr w:type="spellEnd"/>
+      <w:r>
+        <w:t xml:space="preserve">) </w:t>
+      </w:r>
+      <w:r>
+        <w:t xml:space="preserve">and </w:t>
+      </w:r>
+      <w:r>
+        <w:t>components of th</w:t>
+      </w:r>
+      <w:r>
+        <w:t xml:space="preserve">e ubiquitin-proteasome pathway </w:t>
+      </w:r>
+      <w:r>
+        <w:fldChar w:fldCharType="begin" w:fldLock="1"/>
+      </w:r>
+      <w:r>
+        <w:instrText>ADDIN CSL_CITATION { "citationItems" : [ { "id" : "ITEM-1", "itemData" : { "DOI" : "10.1172/JCI118264", "ISBN" : "0021-9738 (Print)\\r0021-9738 (Linking)", "ISSN" : "00219738", "PMID" : "7593595", "abstract" : "We studied glucocorticoid-induced muscle wasting and subsequent recovery in adult (7-mo-old) and old (22-mo-old) rats, since the increased incidence of various disease states may result in glucocorticoids hypersecretion in aging. Adult and old rats received dexamethasone in their drinking water and were then allowed to recover. Muscle wasting occurred more rapidly in old rats and the recovery of muscle mass was impaired, suggesting that glucocorticoids may be involved in the emergence of muscle atrophy with advancing age. According to measurements in incubated epitrochlearis muscles, dexamethasone-induced muscle wasting mainly resulted from increased protein breakdown in the adult, but from depressed protein synthesis in the aged animal. Increased expression of cathepsin D, m-calpain, and ubiquitin was observed in the muscles from both dexamethasone-treated adult and old rats. By contrast, the disappearance of the stimulatory effect of glucocorticoids on protein break-down in aging occurred along with a loss of ability of steroids to enhance the expression of the 14-kD ubiquitin carrier protein E2, which is involved in protein substrates ubiquitinylation, and of subunits of the 20 S proteasome (the proteolytic core of the 26 S proteasome that degrades ubiquitin conjugates). Thus, if glucocorticoids play any role in the progressive muscle atrophy seen in aging, this is unlikely to result from an activation of the ubiquitin-proteasome proteolytic pathway.", "author" : [ { "dropping-particle" : "", "family" : "Dardevet", "given" : "D.", "non-dropping-particle" : "", "parse-names" : false, "suffix" : "" }, { "dropping-particle" : "", "family" : "Sornet", "given" : "C.", "non-dropping-particle" : "", "parse-names" : false, "suffix" : "" }, { "dropping-particle" : "", "family" : "Taillandier", "given" : "D.", "non-dropping-particle" : "", "parse-names" : false, "suffix" : "" }, { "dropping-particle" : "", "family" : "Savary", "given" : "I.", "non-dropping-particle" : "", "parse-names" : false, "suffix" : "" }, { "dropping-particle" : "", "family" : "Attaix", "given" : "D.", "non-dropping-particle" : "", "parse-names" : false, "suffix" : "" }, { "dropping-particle" : "", "family" : "Grizard", "given" : "J.", "non-dropping-particle" : "", "parse-names" : false, "suffix" : "" } ], "container-title" : "Journal of Clinical Investigation", "id" : "ITEM-1", "issued" : { "date-parts" : [ [ "1995" ] ] }, "page" : "2113-2119", "title" : "Sensitivity and protein turnover response to glucocorticoids are different in skeletal muscle from adult and old rats. Lack of regulation of the ubiquitin-proteasome proteolytic pathway in aging", "type" : "article-journal", "volume" : "96" }, "uris" : [ "http://www.mendeley.com/documents/?uuid=9061ed6a-b0e8-4740-8bce-64a6bf998c59" ] } ], "mendeley" : { "formattedCitation" : "(Dardevet &lt;i&gt;et al.&lt;/i&gt; 1995)", "plainTextFormattedCitation" : "(Dardevet et al. 1995)", "previouslyFormattedCitation" : "(Dardevet &lt;i&gt;et al.&lt;/i&gt; 1995)" }, "properties" : { "noteIndex" : 0 }, "schema" : "https://github.com/citation-style-language/schema/raw/master/csl-citation.json" }</w:instrText>
+      </w:r>
+      <w:r>
+        <w:fldChar w:fldCharType="separate"/>
+      </w:r>
+      <w:r>
+        <w:rPr>
+          <w:noProof/>
+        </w:rPr>
+        <w:t xml:space="preserve">(Dardevet </w:t>
+      </w:r>
+      <w:r>
+        <w:rPr>
+          <w:i/>
+          <w:noProof/>
+        </w:rPr>
+        <w:t>et al.</w:t>
+      </w:r>
+      <w:r>
+        <w:rPr>
+          <w:noProof/>
+        </w:rPr>
+        <w:t xml:space="preserve"> 1995)</w:t>
+      </w:r>
+      <w:r>
+        <w:fldChar w:fldCharType="end"/>
+      </w:r>
+      <w:r>
+        <w:t xml:space="preserve"> </w:t>
+      </w:r>
+      <w:r>
+        <w:t>along</w:t>
+      </w:r>
+      <w:r>
+        <w:t xml:space="preserve"> </w:t>
+      </w:r>
+      <w:r>
+        <w:t xml:space="preserve">with </w:t>
+      </w:r>
+      <w:r>
+        <w:t>inhibition o</w:t>
+      </w:r>
+      <w:r>
+        <w:t>f muscl</w:t>
+      </w:r>
+      <w:r>
+        <w:t xml:space="preserve">e protein synthesis </w:t>
+      </w:r>
+      <w:r>
+        <w:fldChar w:fldCharType="begin" w:fldLock="1"/>
+      </w:r>
+      <w:r>
+        <w:instrText>ADDIN CSL_CITATION { "citationItems" : [ { "id" : "ITEM-1", "itemData" : { "ISSN" : "0193-1849", "PMID" : "11254463", "abstract" : "Glucocorticoids inhibit protein synthesis in muscle. In contrast, insulin and amino acids exert anabolic actions that arise in part from their ability to phosphorylate ribosomal p70 S6-kinase (p70(S6k)) and eukaryotic initiation factor (eIF)4E binding protein (BP)1 (PHAS-I), proteins that regulate translation initiation. Whether glucocorticoids interfere with this action was examined by giving rats either dexamethasone (DEX, 300 microg. kg(-1). day(-1), n = 10) or saline (n = 10) for 5 days. We then measured the phosphorylation of PHAS-I and p70(S6k) in rectus muscle biopsies taken before and at the end of a 180-min infusion of either insulin (10 mU. min(-1). kg(-1) euglycemic insulin clamp, n = 5 for both DEX- and saline-treated groups) or a balanced amino acid mixture (n = 5 for each group also). Protein synthesis was also measured during the infusion period. The results were that DEX-treated rats had higher fasting insulin, slower glucose disposal, less lean body mass, and decreased protein synthetic rates during insulin or amino acid infusion (P &lt; 0.05 each). DEX did not affect basal PHAS-I or p70(S6k) phosphorylation but blocked insulin-stimulated phosphorylation of PHAS-I- and amino acid-stimulated phosphorylation of both PHAS-I and p70(S6k) (P &lt; 0.01, for each). DEX also increased muscle PHAS-I concentration. These effects can, in part, explain glucocorticoid-induced muscle wasting.", "author" : [ { "dropping-particle" : "", "family" : "Long", "given" : "W", "non-dropping-particle" : "", "parse-names" : false, "suffix" : "" }, { "dropping-particle" : "", "family" : "Wei", "given" : "L", "non-dropping-particle" : "", "parse-names" : false, "suffix" : "" }, { "dropping-particle" : "", "family" : "Barrett", "given" : "E J", "non-dropping-particle" : "", "parse-names" : false, "suffix" : "" } ], "container-title" : "American journal of physiology. Endocrinology and metabolism", "id" : "ITEM-1", "issued" : { "date-parts" : [ [ "2001" ] ] }, "page" : "E570-E575", "title" : "Dexamethasone inhibits the stimulation of muscle protein synthesis and PHAS-I and p70 S6-kinase phosphorylation.", "type" : "article-journal", "volume" : "280" }, "uris" : [ "http://www.mendeley.com/documents/?uuid=40535472-3885-4345-a1a9-88f878c02f61" ] } ], "mendeley" : { "formattedCitation" : "(Long &lt;i&gt;et al.&lt;/i&gt; 2001)", "plainTextFormattedCitation" : "(Long et al. 2001)", "previouslyFormattedCitation" : "(Long &lt;i&gt;et al.&lt;/i&gt; 2001)" }, "properties" : { "noteIndex" : 0 }, "schema" : "https://github.com/citation-style-language/schema/raw/master/csl-citation.json" }</w:instrText>
+      </w:r>
+      <w:r>
+        <w:fldChar w:fldCharType="separate"/>
+      </w:r>
+      <w:r>
+        <w:rPr>
+          <w:noProof/>
+        </w:rPr>
+        <w:t xml:space="preserve">(Long </w:t>
+      </w:r>
+      <w:r>
+        <w:rPr>
+          <w:i/>
+          <w:noProof/>
+        </w:rPr>
+        <w:t>et al.</w:t>
+      </w:r>
+      <w:r>
+        <w:rPr>
+          <w:noProof/>
+        </w:rPr>
+        <w:t xml:space="preserve"> 2001)</w:t>
+      </w:r>
+      <w:r>
+        <w:fldChar w:fldCharType="end"/>
+      </w:r>
+      <w:r>
+        <w:t xml:space="preserve">. </w:t>
+      </w:r>
+      <w:r>
+        <w:t xml:space="preserve">A study in healthy humans </w:t>
+      </w:r>
+      <w:r>
+        <w:t>also</w:t>
+      </w:r>
+      <w:r>
+        <w:t xml:space="preserve"> found that prednisone</w:t>
+      </w:r>
+      <w:r>
+        <w:t xml:space="preserve"> (a synthetic corticosteroid)</w:t>
+      </w:r>
+      <w:r>
+        <w:t xml:space="preserve"> increases </w:t>
+      </w:r>
+      <w:proofErr w:type="spellStart"/>
+      <w:r>
+        <w:t>leucine</w:t>
+      </w:r>
+      <w:proofErr w:type="spellEnd"/>
+      <w:r>
+        <w:t xml:space="preserve"> oxidation </w:t>
+      </w:r>
+      <w:r>
+        <w:t xml:space="preserve">supporting our observation of </w:t>
+      </w:r>
+      <w:r>
+        <w:t xml:space="preserve">elevated amino acid catabolic genes </w:t>
+      </w:r>
+      <w:r>
+        <w:fldChar w:fldCharType="begin" w:fldLock="1"/>
+      </w:r>
+      <w:r>
+        <w:instrText>ADDIN CSL_CITATION { "citationItems" : [ { "id" : "ITEM-1", "itemData" : { "ISSN" : "00029513", "PMID" : "2596599", "abstract" : "High-dose glucocorticoid treatment results in protein wasting. To determine whether such therapy affects leucine oxidation in the postabsorptive state and the disposal of dietary amino acids, eight normal subjects were studied twice in random order, once after 5 days of prednisone (20 mg three times daily) and on a second occasion without prednisone as a control. In the postabsorptive state prednisone therapy increased (P less than 0.05) plasma concentrations of leucine, alpha-ketoisocaproate, glucose, insulin, and C-peptide, as well as leucine carbon flux and oxidation calculated by means of isotope dilution techniques and [1-13C]leucine. During infusion of a chemically defined meal, total leucine carbon flux and oxidation increased similarly on both study days, but leucine oxidation was greater (P less than 0.01) during prednisone treatment; net leucine balance became positive on the control day but remained negative or zero on the prednisone study day despite higher (P less than 0.05) plasma insulin concentrations. These studies demonstrate that high-dose glucocorticoid treatment impairs the balance of the essential amino acid leucine in both the postabsorptive and absorptive states in humans.", "author" : [ { "dropping-particle" : "", "family" : "Beaufrere", "given" : "B", "non-dropping-particle" : "", "parse-names" : false, "suffix" : "" }, { "dropping-particle" : "", "family" : "Horber", "given" : "F F", "non-dropping-particle" : "", "parse-names" : false, "suffix" : "" }, { "dropping-particle" : "", "family" : "Schwenk", "given" : "W F", "non-dropping-particle" : "", "parse-names" : false, "suffix" : "" }, { "dropping-particle" : "", "family" : "Marsh", "given" : "H M", "non-dropping-particle" : "", "parse-names" : false, "suffix" : "" }, { "dropping-particle" : "", "family" : "Matthews", "given" : "D", "non-dropping-particle" : "", "parse-names" : false, "suffix" : "" }, { "dropping-particle" : "", "family" : "Gerich", "given" : "J E", "non-dropping-particle" : "", "parse-names" : false, "suffix" : "" }, { "dropping-particle" : "", "family" : "Haymond", "given" : "M W", "non-dropping-particle" : "", "parse-names" : false, "suffix" : "" } ], "container-title" : "The American journal of physiology", "id" : "ITEM-1", "issued" : { "date-parts" : [ [ "1989" ] ] }, "number-of-pages" : "E712-E721", "title" : "Glucocorticosteroids increase leucine oxidation and impair leucine balance in humans.", "type" : "report", "volume" : "257" }, "uris" : [ "http://www.mendeley.com/documents/?uuid=a57b7e77-b8d0-4343-a2de-6c1220f639b0" ] } ], "mendeley" : { "formattedCitation" : "(Beaufrere &lt;i&gt;et al.&lt;/i&gt; 1989)", "plainTextFormattedCitation" : "(Beaufrere et al. 1989)", "previouslyFormattedCitation" : "(Beaufrere &lt;i&gt;et al.&lt;/i&gt; 1989)" }, "properties" : { "noteIndex" : 0 }, "schema" : "https://github.com/citation-style-language/schema/raw/master/csl-citation.json" }</w:instrText>
+      </w:r>
+      <w:r>
+        <w:fldChar w:fldCharType="separate"/>
+      </w:r>
+      <w:r>
+        <w:rPr>
+          <w:noProof/>
+        </w:rPr>
+        <w:t xml:space="preserve">(Beaufrere </w:t>
+      </w:r>
+      <w:r>
+        <w:rPr>
+          <w:i/>
+          <w:noProof/>
+        </w:rPr>
+        <w:t>et al.</w:t>
+      </w:r>
+      <w:r>
+        <w:rPr>
+          <w:noProof/>
+        </w:rPr>
+        <w:t xml:space="preserve"> 1989)</w:t>
+      </w:r>
+      <w:r>
+        <w:fldChar w:fldCharType="end"/>
+      </w:r>
+      <w:r>
+        <w:t xml:space="preserve">.  </w:t>
+      </w:r>
+      <w:r>
+        <w:t xml:space="preserve">We found higher expression of both </w:t>
+      </w:r>
+      <w:proofErr w:type="spellStart"/>
+      <w:r>
+        <w:t>prote</w:t>
+      </w:r>
+      <w:r>
+        <w:t>a</w:t>
+      </w:r>
+      <w:r>
+        <w:t>som</w:t>
+      </w:r>
+      <w:r>
+        <w:t>al</w:t>
+      </w:r>
+      <w:proofErr w:type="spellEnd"/>
+      <w:r>
+        <w:t xml:space="preserve"> and the </w:t>
+      </w:r>
+      <w:r>
+        <w:t>amino acid degradation</w:t>
+      </w:r>
+      <w:r>
+        <w:t xml:space="preserve"> pathways</w:t>
+      </w:r>
+      <w:r>
+        <w:t xml:space="preserve"> in adipose tissue</w:t>
+      </w:r>
+      <w:r>
+        <w:t xml:space="preserve">, suggesting that a similar induction occurs in adipose tissue </w:t>
+      </w:r>
+      <w:r>
+        <w:t xml:space="preserve">from our </w:t>
+      </w:r>
+      <w:r>
+        <w:t>Cushi</w:t>
+      </w:r>
+      <w:r>
+        <w:t>ng's disease</w:t>
+      </w:r>
+      <w:r>
+        <w:t xml:space="preserve"> </w:t>
+      </w:r>
+      <w:r>
+        <w:t>subjects</w:t>
+      </w:r>
+      <w:r>
+        <w:t xml:space="preserve">.  </w:t>
+      </w:r>
+      <w:r>
+        <w:t xml:space="preserve">We also observe elevations in </w:t>
+      </w:r>
+      <w:proofErr w:type="spellStart"/>
+      <w:r>
+        <w:t>lysosomal</w:t>
+      </w:r>
+      <w:proofErr w:type="spellEnd"/>
+      <w:r>
+        <w:t xml:space="preserve"> genes, though these </w:t>
+      </w:r>
+      <w:r>
+        <w:t xml:space="preserve">changes </w:t>
+      </w:r>
+      <w:r>
+        <w:t xml:space="preserve">appear to be restricted to obese Cushing’s </w:t>
+      </w:r>
+      <w:r>
+        <w:t xml:space="preserve">disease </w:t>
+      </w:r>
+      <w:r>
+        <w:t xml:space="preserve">patients.  </w:t>
+      </w:r>
+      <w:r>
+        <w:t xml:space="preserve">The </w:t>
+      </w:r>
+      <w:r>
+        <w:t xml:space="preserve">metabolic </w:t>
+      </w:r>
+      <w:r>
+        <w:t>relevance of activated proteolysis in adipose</w:t>
+      </w:r>
+      <w:r>
+        <w:t xml:space="preserve"> tissue</w:t>
+      </w:r>
+      <w:r>
+        <w:t xml:space="preserve"> </w:t>
+      </w:r>
+      <w:r>
+        <w:t xml:space="preserve">has not been widely explored and </w:t>
+      </w:r>
+      <w:r>
+        <w:t>warrants further study.</w:t>
+      </w:r>
+    </w:p>
+    <w:p>
+      <w:pPr>
+        <w:spacing w:line="480" w:lineRule="auto"/>
+      </w:pPr>
+    </w:p>
+    <w:p>
+      <w:pPr>
+        <w:spacing w:line="480" w:lineRule="auto"/>
+        <w:rPr>
+          <w:ins w:id="318" w:author="Quynh Tran" w:date="2015-04-27T18:49:00Z"/>
+        </w:rPr>
+      </w:pPr>
+      <w:r>
+        <w:t xml:space="preserve">There are several limitations to our evaluation of insulin sensitivity in this study.  One aspect is that </w:t>
+      </w:r>
+      <w:r>
+        <w:t xml:space="preserve">two of the three </w:t>
+      </w:r>
+      <w:r>
+        <w:t xml:space="preserve">patients with Cushing’s syndrome </w:t>
+      </w:r>
+      <w:r>
+        <w:t xml:space="preserve">and diabetes were treated with </w:t>
+      </w:r>
+      <w:proofErr w:type="spellStart"/>
+      <w:r>
+        <w:t>antidiabetic</w:t>
+      </w:r>
+      <w:proofErr w:type="spellEnd"/>
+      <w:r>
+        <w:t xml:space="preserve"> medications.</w:t>
+      </w:r>
+      <w:r>
+        <w:t xml:space="preserve">   Secondly, it is possible that insulin resistance in these </w:t>
+      </w:r>
+      <w:r>
+        <w:t>subjects</w:t>
+      </w:r>
+      <w:r>
+        <w:t xml:space="preserve">/mice </w:t>
+      </w:r>
+      <w:r>
+        <w:t xml:space="preserve">is </w:t>
+      </w:r>
+      <w:r>
+        <w:t xml:space="preserve">mainly due to muscle or liver insulin resistance and that adipose tissue may respond to insulin in a relatively normal fashion.  </w:t>
+      </w:r>
+      <w:r>
+        <w:t xml:space="preserve">Glucocorticoid-induced insulin resistance is thought to </w:t>
+      </w:r>
+      <w:r>
+        <w:t>b</w:t>
+      </w:r>
+      <w:r>
+        <w:t xml:space="preserve">e mostly secondary to the </w:t>
+      </w:r>
+      <w:r>
         <w:lastRenderedPageBreak/>
-        <w:t xml:space="preserve">Muscle wasting is a well </w:t>
-      </w:r>
-      <w:r>
-        <w:t>recognized</w:t>
-      </w:r>
-      <w:r>
-        <w:t xml:space="preserve"> adverse event of e</w:t>
-      </w:r>
-      <w:r>
-        <w:t>xcess glucocorticoids</w:t>
-      </w:r>
-      <w:r>
-        <w:t xml:space="preserve"> caused by both increased muscle proteolysis and decreased protein synthesis </w:t>
+        <w:t>increase in free fatty acids caused by the indu</w:t>
+      </w:r>
+      <w:r>
+        <w:t xml:space="preserve">ction of lipolysis </w:t>
       </w:r>
       <w:r>
         <w:fldChar w:fldCharType="begin" w:fldLock="1"/>
       </w:r>
       <w:r>
-        <w:instrText>ADDIN CSL_CITATION { "citationItems" : [ { "id" : "ITEM-1", "itemData" : { "DOI" : "10.1210/en.2004-0371", "ISSN" : "0013-7227", "PMID" : "15331573", "abstract" : "In the corpulent James C. Russell corpulent (JCR:LA-cp) rat, hyperinsulinemia leads to induction of lipogenic enzymes via enhanced expression of sterol-regulatory-binding protein (SREBP)-1c. This results in increased hepatic lipid production and hypertriglyceridemia. Information regarding down-regulation of SREBP-1c and lipogenic enzymes by dietary fatty acids in this model is limited. We therefore assessed de novo hepatic lipogenesis and hepatic and plasma lipids in corpulent JCR rats fed diets enriched in olive oil or menhaden oil. Using microarray and Northern analysis, we determined the effect of these diets on expression of mRNA for lipogenic enzymes and other proteins related to lipid metabolism. In corpulent JCR:LA-cp rats, both the olive oil and menhaden oil diets reduced expression of SREBP-1c, with concomitant reductions in hepatic triglyceride content, lipogenesis, and expression of enzymes related to lipid synthesis. Unexpectedly, expression of many peroxisomal proliferator-activated receptor-dependent enzymes mediating fatty acid oxidation was increased in livers of corpulent JCR rats. The menhaden oil diet further increased expression of these enzymes. Induction of SREBP-1c by insulin is dependent on liver x receptor (LXR)alpha. Although hepatic expression of mRNA for LXR itself was not increased in corpulent rats, expression of Cyp7a1, an LXR-responsive gene, was increased, suggesting increased LXR activity. Expression of mRNA encoding fatty acid translocase and ATP-binding cassette subfamily DALD member 3 was also increased in livers of corpulent JCR rats, indicating a potential role for these fatty acid transporters in the pathogenesis of disordered lipid metabolism in obesity. This study clearly demonstrates that substitution of dietary polyunsaturated fatty acid for carbohydrate in the corpulent JCR:LA-cp rat reduces de novo lipogenesis, at least in part, by reducing hepatic expression of SREBP-1c and that strategies directed toward reducing SREBP-1c expression in the liver may mitigate the adverse effects of hyperinsulinemia on hepatic lipid production.", "author" : [ { "dropping-particle" : "", "family" : "Deng", "given" : "Xiong", "non-dropping-particle" : "", "parse-names" : false, "suffix" : "" }, { "dropping-particle" : "", "family" : "Elam", "given" : "Marshall B", "non-dropping-particle" : "", "parse-names" : false, "suffix" : "" }, { "dropping-particle" : "", "family" : "Wilcox", "given" : "Henry G", "non-dropping-particle" : "", "parse-names" : false, "suffix" : "" }, { "dropping-particle" : "", "family" : "Cagen", "given" : "Lauren M", "non-dropping-particle" : "", "parse-names" : false, "suffix" : "" }, { "dropping-particle" : "", "family" : "Park", "given" : "Edwards a", "non-dropping-particle" : "", "parse-names" : false, "suffix" : "" }, { "dropping-particle" : "", "family" : "Raghow", "given" : "Rajendra", "non-dropping-particle" : "", "parse-names" : false, "suffix" : "" }, { "dropping-particle" : "", "family" : "Patel", "given" : "Divyen", "non-dropping-particle" : "", "parse-names" : false, "suffix" : "" }, { "dropping-particle" : "", "family" : "Kumar", "given" : "Poonam", "non-dropping-particle" : "", "parse-names" : false, "suffix" : "" }, { "dropping-particle" : "", "family" : "Sheybani", "given" : "Ali", "non-dropping-particle" : "", "parse-names" : false, "suffix" : "" }, { "dropping-particle" : "", "family" : "Russell", "given" : "James C", "non-dropping-particle" : "", "parse-names" : false, "suffix" : "" } ], "container-title" : "Endocrinology", "id" : "ITEM-1", "issue" : "12", "issued" : { "date-parts" : [ [ "2004", "12" ] ] }, "page" : "5847-61", "title" : "Dietary olive oil and menhaden oil mitigate induction of lipogenesis in hyperinsulinemic corpulent JCR:LA-cp rats: microarray analysis of lipid-related gene expression.", "type" : "article-journal", "volume" : "145" }, "uris" : [ "http://www.mendeley.com/documents/?uuid=14015998-b836-4665-a847-553b91956bf6" ] }, { "id" : "ITEM-2", "itemData" : { "DOI" : "10.1097/01.CCM.0000279194.11328.77", "ISBN" : "0090-3493 (Print) 0090-3493 (Linking)", "ISSN" : "0090-3493", "PMID" : "17713416", "abstract" : "OBJECTIVE: To review glucocorticoid-regulated molecular mechanisms of muscle wasting. DESIGN: Review of recent literature describing the role of glucocorticoids in the regulation of proteolytic mechanisms, transcription factors, and nuclear cofactors in skeletal muscle during various catabolic conditions. MAIN RESULTS: Catabolic doses of glucocorticoids induce muscle atrophy both in vivo and in vitro by stimulating protein breakdown and inhibiting protein synthesis. Signaling pathways that regulate muscle protein synthesis at the translational level are inhibited by glucocorticoids. Glucocorticoids increase the expression and activity of the ubiquitin-proteasome pathway, a major proteolytic mechanism of muscle atrophy. The expression and activity of muscle wasting-related transcription factors, including C/EBPbeta and delta and Forkhead box O 1, 3, and 4, as well as the nuclear cofactor p300, are up-regulated by glucocorticoid excess. CONCLUSIONS: Muscle wasting in various catabolic conditions is, at least in part, regulated by glucocorticoids. The role of glucocorticoids in muscle wasting is complex and reflects regulation at the molecular level of multiple mechanisms influencing both synthesis and degradation of muscle proteins.", "author" : [ { "dropping-particle" : "", "family" : "Menconi", "given" : "Michael", "non-dropping-particle" : "", "parse-names" : false, "suffix" : "" }, { "dropping-particle" : "", "family" : "Fareed", "given" : "Moin", "non-dropping-particle" : "", "parse-names" : false, "suffix" : "" }, { "dropping-particle" : "", "family" : "O'Neal", "given" : "Patrick", "non-dropping-particle" : "", "parse-names" : false, "suffix" : "" }, { "dropping-particle" : "", "family" : "Poylin", "given" : "Vitaliy", "non-dropping-particle" : "", "parse-names" : false, "suffix" : "" }, { "dropping-particle" : "", "family" : "Wei", "given" : "Wei", "non-dropping-particle" : "", "parse-names" : false, "suffix" : "" }, { "dropping-particle" : "", "family" : "Hasselgren", "given" : "Per-Olof", "non-dropping-particle" : "", "parse-names" : false, "suffix" : "" } ], "container-title" : "Critical care medicine", "id" : "ITEM-2", "issued" : { "date-parts" : [ [ "2007" ] ] }, "page" : "S602-S608", "title" : "Role of glucocorticoids in the molecular regulation of muscle wasting.", "type" : "article-journal", "volume" : "35" }, "uris" : [ "http://www.mendeley.com/documents/?uuid=a79d5273-a685-4939-8a84-8c2c8f0d9d7f" ] } ], "mendeley" : { "formattedCitation" : "(Deng &lt;i&gt;et al.&lt;/i&gt; 2004; Menconi &lt;i&gt;et al.&lt;/i&gt; 2007)", "plainTextFormattedCitation" : "(Deng et al. 2004; Menconi et al. 2007)", "previouslyFormattedCitation" : "(Deng &lt;i&gt;et al.&lt;/i&gt; 2004; Menconi &lt;i&gt;et al.&lt;/i&gt; 2007)" }, "properties" : { "noteIndex" : 0 }, "schema" : "https://github.com/citation-style-language/schema/raw/master/csl-citation.json" }</w:instrText>
+        <w:instrText>ADDIN CSL_CITATION { "citationItems" : [ { "id" : "ITEM-1", "itemData" : { "DOI" : "10.1016/j.ecl.2013.10.005", "ISBN" : "9780323287043", "ISSN" : "08898529", "PMID" : "24582093", "abstract" : "Glucocorticoids (GCs) are critical in the regulation of the stress response, inflammation and energy homeostasis. Excessive GC exposure results in whole-body insulin resistance, obesity, cardiovascular disease, and ultimately decreased survival, despite their potent anti-inflammatory effects. This apparent paradox may be explained by the complex actions of GCs on adipose tissue functionality. The wide prevalence of oral GC therapy makes their adverse systemic effects an important yet incompletely understood clinical problem. This article reviews the mechanisms by which supraphysiologic GC exposure promotes insulin resistance, focusing in particular on the effects on adipose tissue function and lipid metabolism. ?? 2014 Elsevier Inc.", "author" : [ { "dropping-particle" : "", "family" : "Geer", "given" : "Eliza B.", "non-dropping-particle" : "", "parse-names" : false, "suffix" : "" }, { "dropping-particle" : "", "family" : "Islam", "given" : "Julie", "non-dropping-particle" : "", "parse-names" : false, "suffix" : "" }, { "dropping-particle" : "", "family" : "Buettner", "given" : "Christoph", "non-dropping-particle" : "", "parse-names" : false, "suffix" : "" } ], "container-title" : "Endocrinology and Metabolism Clinics of North America", "id" : "ITEM-1", "issued" : { "date-parts" : [ [ "2014" ] ] }, "page" : "75-102", "title" : "Mechanisms of glucocorticoid-induced insulin resistance: Focus on adipose tissue function and lipid metabolism", "type" : "article", "volume" : "43" }, "uris" : [ "http://www.mendeley.com/documents/?uuid=69ad0485-a672-4e63-84c3-f50d46853ff9" ] } ], "mendeley" : { "formattedCitation" : "(Geer &lt;i&gt;et al.&lt;/i&gt; 2014)", "plainTextFormattedCitation" : "(Geer et al. 2014)", "previouslyFormattedCitation" : "(Geer &lt;i&gt;et al.&lt;/i&gt; 2014)" }, "properties" : { "noteIndex" : 0 }, "schema" : "https://github.com/citation-style-language/schema/raw/master/csl-citation.json" }</w:instrText>
       </w:r>
       <w:r>
         <w:fldChar w:fldCharType="separate"/>
@@ -7973,7 +8438,7 @@
         <w:rPr>
           <w:noProof/>
         </w:rPr>
-        <w:t xml:space="preserve">(Deng </w:t>
+        <w:t xml:space="preserve">(Geer </w:t>
       </w:r>
       <w:r>
         <w:rPr>
@@ -7986,7 +8451,43 @@
         <w:rPr>
           <w:noProof/>
         </w:rPr>
-        <w:t xml:space="preserve"> 2004; Menconi </w:t>
+        <w:t xml:space="preserve"> 2014)</w:t>
+      </w:r>
+      <w:r>
+        <w:fldChar w:fldCharType="end"/>
+      </w:r>
+      <w:r>
+        <w:t>. Results from a recent study suggest that glucocorticoids do not induce insulin resistance in subcutan</w:t>
+      </w:r>
+      <w:r>
+        <w:t>e</w:t>
+      </w:r>
+      <w:r>
+        <w:t xml:space="preserve">ous adipose tissue </w:t>
+      </w:r>
+      <w:r>
+        <w:rPr>
+          <w:i/>
+        </w:rPr>
+        <w:t>in vivo</w:t>
+      </w:r>
+      <w:r>
+        <w:t xml:space="preserve"> in healthy subjects </w:t>
+      </w:r>
+      <w:r>
+        <w:fldChar w:fldCharType="begin" w:fldLock="1"/>
+      </w:r>
+      <w:r>
+        <w:instrText>ADDIN CSL_CITATION { "citationItems" : [ { "id" : "ITEM-1", "itemData" : { "DOI" : "10.1210/jc.2012-3523", "ISBN" : "1945-7197 (Electronic)\r0021-972X (Linking)", "ISSN" : "1945-7197", "PMID" : "23426618", "abstract" : "It is widely believed that glucocorticoids cause insulin resistance in all tissues. We have previously demonstrated that glucocorticoids cause insulin sensitization in human adipose tissue in vitro and induce insulin resistance in skeletal muscle.", "author" : [ { "dropping-particle" : "", "family" : "Hazlehurst", "given" : "Jonathan M", "non-dropping-particle" : "", "parse-names" : false, "suffix" : "" }, { "dropping-particle" : "", "family" : "Gathercole", "given" : "Laura L", "non-dropping-particle" : "", "parse-names" : false, "suffix" : "" }, { "dropping-particle" : "", "family" : "Nasiri", "given" : "Maryam", "non-dropping-particle" : "", "parse-names" : false, "suffix" : "" }, { "dropping-particle" : "", "family" : "Armstrong", "given" : "Matthew J", "non-dropping-particle" : "", "parse-names" : false, "suffix" : "" }, { "dropping-particle" : "", "family" : "Borrows", "given" : "Sarah", "non-dropping-particle" : "", "parse-names" : false, "suffix" : "" }, { "dropping-particle" : "", "family" : "Yu", "given" : "Jinglei", "non-dropping-particle" : "", "parse-names" : false, "suffix" : "" }, { "dropping-particle" : "", "family" : "Wagenmakers", "given" : "Anton J M", "non-dropping-particle" : "", "parse-names" : false, "suffix" : "" }, { "dropping-particle" : "", "family" : "Stewart", "given" : "Paul M", "non-dropping-particle" : "", "parse-names" : false, "suffix" : "" }, { "dropping-particle" : "", "family" : "Tomlinson", "given" : "Jeremy W", "non-dropping-particle" : "", "parse-names" : false, "suffix" : "" } ], "container-title" : "The Journal of clinical endocrinology and metabolism", "id" : "ITEM-1", "issue" : "April 2013", "issued" : { "date-parts" : [ [ "2013" ] ] }, "page" : "1631-40", "title" : "Glucocorticoids fail to cause insulin resistance in human subcutaneous adipose tissue in vivo.", "type" : "article-journal", "volume" : "98" }, "uris" : [ "http://www.mendeley.com/documents/?uuid=302b0b5f-1fa3-454e-b806-9f1cf2ffc10b" ] } ], "mendeley" : { "formattedCitation" : "(Hazlehurst &lt;i&gt;et al.&lt;/i&gt; 2013)", "plainTextFormattedCitation" : "(Hazlehurst et al. 2013)", "previouslyFormattedCitation" : "(Hazlehurst &lt;i&gt;et al.&lt;/i&gt; 2013)" }, "properties" : { "noteIndex" : 0 }, "schema" : "https://github.com/citation-style-language/schema/raw/master/csl-citation.json" }</w:instrText>
+      </w:r>
+      <w:r>
+        <w:fldChar w:fldCharType="separate"/>
+      </w:r>
+      <w:r>
+        <w:rPr>
+          <w:noProof/>
+        </w:rPr>
+        <w:t xml:space="preserve">(Hazlehurst </w:t>
       </w:r>
       <w:r>
         <w:rPr>
@@ -7999,348 +8500,46 @@
         <w:rPr>
           <w:noProof/>
         </w:rPr>
-        <w:t xml:space="preserve"> 2007)</w:t>
+        <w:t xml:space="preserve"> 2013)</w:t>
       </w:r>
       <w:r>
         <w:fldChar w:fldCharType="end"/>
       </w:r>
       <w:r>
-        <w:t>. Exposure of r</w:t>
-      </w:r>
-      <w:r>
-        <w:t>ats to glucocorticoids activates</w:t>
-      </w:r>
-      <w:r>
-        <w:t xml:space="preserve"> the musc</w:t>
-      </w:r>
-      <w:r>
-        <w:t>le ubiquitin-</w:t>
-      </w:r>
-      <w:proofErr w:type="spellStart"/>
-      <w:r>
-        <w:t>proteosome</w:t>
-      </w:r>
-      <w:proofErr w:type="spellEnd"/>
-      <w:r>
-        <w:t xml:space="preserve"> system </w:t>
-      </w:r>
-      <w:r>
-        <w:fldChar w:fldCharType="begin" w:fldLock="1"/>
-      </w:r>
-      <w:r>
-        <w:instrText>ADDIN CSL_CITATION { "citationItems" : [ { "id" : "ITEM-1", "itemData" : { "ISSN" : "03636143", "PMID" : "7943291", "abstract" : "In rat muscle metabolic acidosis increases ATP-dependent protein degradation and levels of mRNAs for ubiquitin (Ub) and proteasome subunits. Because adrenalectomy (ADX) abolishes the proteolytic response to acidosis in muscle, we examined whether glucocorticoids (GCs) are necessary for acidosis-induced changes in Ub and proteasome mRNAs in muscles. Total RNA content of the white fiber extensor digitorum longus or mixed fiber gastrocnemius muscles were lowest in muscles of ADX rats given acid plus GCs. In contrast, the abundance of Ub and C2 and C9 proteasome subunits mRNAs were increased in muscles from this group compared with untreated ADX rats or ADX rats given acid or GCs alone. Because total RNA is reduced, the increase in these mRNAs in muscles of ADX rats receiving acid plus GCs provides evidence for a specific activation of the ATP-dependent-Ub-proteasome pathway. Thus, GCs are required but not sufficient to produce the coordinated increase in mRNAs encoding ubiquitin and proteasome subunits occurring in muscles of acidotic rats.", "author" : [ { "dropping-particle" : "", "family" : "Price", "given" : "S R", "non-dropping-particle" : "", "parse-names" : false, "suffix" : "" }, { "dropping-particle" : "", "family" : "England", "given" : "B K", "non-dropping-particle" : "", "parse-names" : false, "suffix" : "" }, { "dropping-particle" : "", "family" : "Bailey", "given" : "J L", "non-dropping-particle" : "", "parse-names" : false, "suffix" : "" }, { "dropping-particle" : "", "family" : "Vreede", "given" : "K", "non-dropping-particle" : "Van", "parse-names" : false, "suffix" : "" }, { "dropping-particle" : "", "family" : "Mitch", "given" : "W E", "non-dropping-particle" : "", "parse-names" : false, "suffix" : "" } ], "container-title" : "The American journal of physiology", "id" : "ITEM-1", "issued" : { "date-parts" : [ [ "1994" ] ] }, "page" : "C955-C960", "title" : "Acidosis and glucocorticoids concomitantly increase ubiquitin and proteasome subunit mRNAs in rat muscle.", "type" : "article-journal", "volume" : "267" }, "uris" : [ "http://www.mendeley.com/documents/?uuid=803927f8-c761-41b4-9eaf-1e2d253e082f" ] }, { "id" : "ITEM-2", "itemData" : { "ISBN" : "0002-9513 (Print) 0002-9513 (Linking)", "ISSN" : "0002-9513", "PMID" : "7682781", "abstract" : "Glucocorticoids are essential for the increase in protein breakdown in skeletal muscle normally seen during fasting. To determine which proteolytic pathway(s) are activated upon fasting, leg muscles from fed and fasted normal rats were incubated under conditions that block or activate different proteolytic systems. After food deprivation (1 day), the nonlysosomal ATP-dependent process increased by 250%, as shown in experiments involving depletion of muscle ATP. Also, the maximal capacity of the lysosomal process increased 60-100%, but no changes occurred in the Ca(2+)-dependent or the residual energy-independent proteolytic processes. In muscles from fasted normal and adrenalectomized (ADX) rats, the protein breakdown sensitive to inhibitors of the lysosomal or Ca(2+)-dependent pathways did not differ. However, the ATP-dependent process was 30% slower in muscles from fasted ADX rats. Administering dexamethasone to these animals or incubating their muscles with dexamethasone reversed this defect. During fasting, when the ATP-dependent process rises, muscles show a two- to threefold increase in levels of ubiquitin (Ub) mRNA. However, muscles of ADX animals failed to show this response. Injecting dexamethasone into the fasted ADX animals increased muscle Ub mRNA within 6 h. Thus glucocorticoids activate the ATP-Ub-dependent proteolytic pathway in fasting apparently by enhancing the expression of components of this system such as Ub.", "author" : [ { "dropping-particle" : "", "family" : "Wing", "given" : "S S", "non-dropping-particle" : "", "parse-names" : false, "suffix" : "" }, { "dropping-particle" : "", "family" : "Goldberg", "given" : "A L", "non-dropping-particle" : "", "parse-names" : false, "suffix" : "" } ], "container-title" : "The American journal of physiology", "id" : "ITEM-2", "issued" : { "date-parts" : [ [ "1993" ] ] }, "page" : "E668-E676", "title" : "Glucocorticoids activate the ATP-ubiquitin-dependent proteolytic system in skeletal muscle during fasting.", "type" : "article-journal", "volume" : "264" }, "uris" : [ "http://www.mendeley.com/documents/?uuid=08ed88a5-63b2-400e-9009-ae4bccd4ed29" ] } ], "mendeley" : { "formattedCitation" : "(Wing &amp; Goldberg 1993; Price &lt;i&gt;et al.&lt;/i&gt; 1994)", "plainTextFormattedCitation" : "(Wing &amp; Goldberg 1993; Price et al. 1994)", "previouslyFormattedCitation" : "(Wing &amp; Goldberg 1993; Price &lt;i&gt;et al.&lt;/i&gt; 1994)" }, "properties" : { "noteIndex" : 0 }, "schema" : "https://github.com/citation-style-language/schema/raw/master/csl-citation.json" }</w:instrText>
-      </w:r>
-      <w:r>
-        <w:fldChar w:fldCharType="separate"/>
-      </w:r>
-      <w:r>
-        <w:rPr>
-          <w:noProof/>
-        </w:rPr>
-        <w:t xml:space="preserve">(Wing &amp; Goldberg 1993; Price </w:t>
-      </w:r>
-      <w:r>
-        <w:rPr>
-          <w:i/>
-          <w:noProof/>
-        </w:rPr>
-        <w:t>et al.</w:t>
-      </w:r>
-      <w:r>
-        <w:rPr>
-          <w:noProof/>
-        </w:rPr>
-        <w:t xml:space="preserve"> 1994)</w:t>
-      </w:r>
-      <w:r>
-        <w:fldChar w:fldCharType="end"/>
-      </w:r>
-      <w:r>
-        <w:t xml:space="preserve">, </w:t>
-      </w:r>
-      <w:r>
-        <w:t>increas</w:t>
-      </w:r>
-      <w:r>
-        <w:t>ing</w:t>
-      </w:r>
-      <w:r>
-        <w:t xml:space="preserve"> muscle expression of </w:t>
-      </w:r>
-      <w:r>
-        <w:t>proteases</w:t>
-      </w:r>
-      <w:r>
-        <w:t xml:space="preserve"> (</w:t>
-      </w:r>
-      <w:proofErr w:type="spellStart"/>
-      <w:r>
-        <w:t>cathepsins</w:t>
-      </w:r>
-      <w:proofErr w:type="spellEnd"/>
-      <w:r>
-        <w:t xml:space="preserve"> B and D, </w:t>
-      </w:r>
-      <w:proofErr w:type="spellStart"/>
-      <w:r>
-        <w:t>calpain</w:t>
-      </w:r>
-      <w:proofErr w:type="spellEnd"/>
-      <w:r>
-        <w:t xml:space="preserve">) </w:t>
-      </w:r>
-      <w:r>
-        <w:t xml:space="preserve">and </w:t>
-      </w:r>
-      <w:r>
-        <w:t>components of th</w:t>
-      </w:r>
-      <w:r>
-        <w:t xml:space="preserve">e ubiquitin-proteasome pathway </w:t>
-      </w:r>
-      <w:r>
-        <w:fldChar w:fldCharType="begin" w:fldLock="1"/>
-      </w:r>
-      <w:r>
-        <w:instrText>ADDIN CSL_CITATION { "citationItems" : [ { "id" : "ITEM-1", "itemData" : { "DOI" : "10.1172/JCI118264", "ISBN" : "0021-9738 (Print)\\r0021-9738 (Linking)", "ISSN" : "00219738", "PMID" : "7593595", "abstract" : "We studied glucocorticoid-induced muscle wasting and subsequent recovery in adult (7-mo-old) and old (22-mo-old) rats, since the increased incidence of various disease states may result in glucocorticoids hypersecretion in aging. Adult and old rats received dexamethasone in their drinking water and were then allowed to recover. Muscle wasting occurred more rapidly in old rats and the recovery of muscle mass was impaired, suggesting that glucocorticoids may be involved in the emergence of muscle atrophy with advancing age. According to measurements in incubated epitrochlearis muscles, dexamethasone-induced muscle wasting mainly resulted from increased protein breakdown in the adult, but from depressed protein synthesis in the aged animal. Increased expression of cathepsin D, m-calpain, and ubiquitin was observed in the muscles from both dexamethasone-treated adult and old rats. By contrast, the disappearance of the stimulatory effect of glucocorticoids on protein break-down in aging occurred along with a loss of ability of steroids to enhance the expression of the 14-kD ubiquitin carrier protein E2, which is involved in protein substrates ubiquitinylation, and of subunits of the 20 S proteasome (the proteolytic core of the 26 S proteasome that degrades ubiquitin conjugates). Thus, if glucocorticoids play any role in the progressive muscle atrophy seen in aging, this is unlikely to result from an activation of the ubiquitin-proteasome proteolytic pathway.", "author" : [ { "dropping-particle" : "", "family" : "Dardevet", "given" : "D.", "non-dropping-particle" : "", "parse-names" : false, "suffix" : "" }, { "dropping-particle" : "", "family" : "Sornet", "given" : "C.", "non-dropping-particle" : "", "parse-names" : false, "suffix" : "" }, { "dropping-particle" : "", "family" : "Taillandier", "given" : "D.", "non-dropping-particle" : "", "parse-names" : false, "suffix" : "" }, { "dropping-particle" : "", "family" : "Savary", "given" : "I.", "non-dropping-particle" : "", "parse-names" : false, "suffix" : "" }, { "dropping-particle" : "", "family" : "Attaix", "given" : "D.", "non-dropping-particle" : "", "parse-names" : false, "suffix" : "" }, { "dropping-particle" : "", "family" : "Grizard", "given" : "J.", "non-dropping-particle" : "", "parse-names" : false, "suffix" : "" } ], "container-title" : "Journal of Clinical Investigation", "id" : "ITEM-1", "issued" : { "date-parts" : [ [ "1995" ] ] }, "page" : "2113-2119", "title" : "Sensitivity and protein turnover response to glucocorticoids are different in skeletal muscle from adult and old rats. Lack of regulation of the ubiquitin-proteasome proteolytic pathway in aging", "type" : "article-journal", "volume" : "96" }, "uris" : [ "http://www.mendeley.com/documents/?uuid=9061ed6a-b0e8-4740-8bce-64a6bf998c59" ] } ], "mendeley" : { "formattedCitation" : "(Dardevet &lt;i&gt;et al.&lt;/i&gt; 1995)", "plainTextFormattedCitation" : "(Dardevet et al. 1995)", "previouslyFormattedCitation" : "(Dardevet &lt;i&gt;et al.&lt;/i&gt; 1995)" }, "properties" : { "noteIndex" : 0 }, "schema" : "https://github.com/citation-style-language/schema/raw/master/csl-citation.json" }</w:instrText>
-      </w:r>
-      <w:r>
-        <w:fldChar w:fldCharType="separate"/>
-      </w:r>
-      <w:r>
-        <w:rPr>
-          <w:noProof/>
-        </w:rPr>
-        <w:t xml:space="preserve">(Dardevet </w:t>
-      </w:r>
-      <w:r>
-        <w:rPr>
-          <w:i/>
-          <w:noProof/>
-        </w:rPr>
-        <w:t>et al.</w:t>
-      </w:r>
-      <w:r>
-        <w:rPr>
-          <w:noProof/>
-        </w:rPr>
-        <w:t xml:space="preserve"> 1995)</w:t>
-      </w:r>
-      <w:r>
-        <w:fldChar w:fldCharType="end"/>
+        <w:t>, suggesting that peripheral insulin resistance may not occur in adipocytes</w:t>
+      </w:r>
+      <w:r>
+        <w:t xml:space="preserve"> and that whole-body insulin resistance may primarily occur in muscle and liver tissues</w:t>
+      </w:r>
+      <w:r>
+        <w:t>.</w:t>
+      </w:r>
+      <w:r>
+        <w:t xml:space="preserve">  This is consistent with our observations of </w:t>
+      </w:r>
+      <w:r>
+        <w:t>a lack of changes in</w:t>
+      </w:r>
+      <w:r>
+        <w:t xml:space="preserve"> proximal insulin signalin</w:t>
+      </w:r>
+      <w:r>
+        <w:t>g transcripts (Figure 7A</w:t>
+      </w:r>
+      <w:r>
+        <w:t xml:space="preserve">) or </w:t>
+      </w:r>
+      <w:proofErr w:type="spellStart"/>
+      <w:r>
+        <w:t>ceramides</w:t>
+      </w:r>
+      <w:proofErr w:type="spellEnd"/>
+      <w:r>
+        <w:t xml:space="preserve"> in our subcutaneous adipose tissue lysates (Figure 7B).</w:t>
       </w:r>
       <w:r>
         <w:t xml:space="preserve"> </w:t>
       </w:r>
-      <w:r>
-        <w:t>along</w:t>
-      </w:r>
-      <w:r>
-        <w:t xml:space="preserve"> </w:t>
-      </w:r>
-      <w:r>
-        <w:t xml:space="preserve">with </w:t>
-      </w:r>
-      <w:r>
-        <w:t>inhibition o</w:t>
-      </w:r>
-      <w:r>
-        <w:t>f muscl</w:t>
-      </w:r>
-      <w:r>
-        <w:t xml:space="preserve">e protein synthesis </w:t>
-      </w:r>
-      <w:r>
-        <w:fldChar w:fldCharType="begin" w:fldLock="1"/>
-      </w:r>
-      <w:r>
-        <w:instrText>ADDIN CSL_CITATION { "citationItems" : [ { "id" : "ITEM-1", "itemData" : { "ISSN" : "0193-1849", "PMID" : "11254463", "abstract" : "Glucocorticoids inhibit protein synthesis in muscle. In contrast, insulin and amino acids exert anabolic actions that arise in part from their ability to phosphorylate ribosomal p70 S6-kinase (p70(S6k)) and eukaryotic initiation factor (eIF)4E binding protein (BP)1 (PHAS-I), proteins that regulate translation initiation. Whether glucocorticoids interfere with this action was examined by giving rats either dexamethasone (DEX, 300 microg. kg(-1). day(-1), n = 10) or saline (n = 10) for 5 days. We then measured the phosphorylation of PHAS-I and p70(S6k) in rectus muscle biopsies taken before and at the end of a 180-min infusion of either insulin (10 mU. min(-1). kg(-1) euglycemic insulin clamp, n = 5 for both DEX- and saline-treated groups) or a balanced amino acid mixture (n = 5 for each group also). Protein synthesis was also measured during the infusion period. The results were that DEX-treated rats had higher fasting insulin, slower glucose disposal, less lean body mass, and decreased protein synthetic rates during insulin or amino acid infusion (P &lt; 0.05 each). DEX did not affect basal PHAS-I or p70(S6k) phosphorylation but blocked insulin-stimulated phosphorylation of PHAS-I- and amino acid-stimulated phosphorylation of both PHAS-I and p70(S6k) (P &lt; 0.01, for each). DEX also increased muscle PHAS-I concentration. These effects can, in part, explain glucocorticoid-induced muscle wasting.", "author" : [ { "dropping-particle" : "", "family" : "Long", "given" : "W", "non-dropping-particle" : "", "parse-names" : false, "suffix" : "" }, { "dropping-particle" : "", "family" : "Wei", "given" : "L", "non-dropping-particle" : "", "parse-names" : false, "suffix" : "" }, { "dropping-particle" : "", "family" : "Barrett", "given" : "E J", "non-dropping-particle" : "", "parse-names" : false, "suffix" : "" } ], "container-title" : "American journal of physiology. Endocrinology and metabolism", "id" : "ITEM-1", "issued" : { "date-parts" : [ [ "2001" ] ] }, "page" : "E570-E575", "title" : "Dexamethasone inhibits the stimulation of muscle protein synthesis and PHAS-I and p70 S6-kinase phosphorylation.", "type" : "article-journal", "volume" : "280" }, "uris" : [ "http://www.mendeley.com/documents/?uuid=40535472-3885-4345-a1a9-88f878c02f61" ] } ], "mendeley" : { "formattedCitation" : "(Long &lt;i&gt;et al.&lt;/i&gt; 2001)", "plainTextFormattedCitation" : "(Long et al. 2001)", "previouslyFormattedCitation" : "(Long &lt;i&gt;et al.&lt;/i&gt; 2001)" }, "properties" : { "noteIndex" : 0 }, "schema" : "https://github.com/citation-style-language/schema/raw/master/csl-citation.json" }</w:instrText>
-      </w:r>
-      <w:r>
-        <w:fldChar w:fldCharType="separate"/>
-      </w:r>
-      <w:r>
-        <w:rPr>
-          <w:noProof/>
-        </w:rPr>
-        <w:t xml:space="preserve">(Long </w:t>
-      </w:r>
-      <w:r>
-        <w:rPr>
-          <w:i/>
-          <w:noProof/>
-        </w:rPr>
-        <w:t>et al.</w:t>
-      </w:r>
-      <w:r>
-        <w:rPr>
-          <w:noProof/>
-        </w:rPr>
-        <w:t xml:space="preserve"> 2001)</w:t>
-      </w:r>
-      <w:r>
-        <w:fldChar w:fldCharType="end"/>
-      </w:r>
-      <w:r>
-        <w:t xml:space="preserve">. </w:t>
-      </w:r>
-      <w:r>
-        <w:t xml:space="preserve">A study in healthy humans </w:t>
-      </w:r>
-      <w:r>
-        <w:t>also</w:t>
-      </w:r>
-      <w:r>
-        <w:t xml:space="preserve"> found that prednisone</w:t>
-      </w:r>
-      <w:r>
-        <w:t xml:space="preserve"> (a synthetic corticosteroid)</w:t>
-      </w:r>
-      <w:r>
-        <w:t xml:space="preserve"> increases </w:t>
-      </w:r>
-      <w:proofErr w:type="spellStart"/>
-      <w:r>
-        <w:t>leucine</w:t>
-      </w:r>
-      <w:proofErr w:type="spellEnd"/>
-      <w:r>
-        <w:t xml:space="preserve"> oxidation </w:t>
-      </w:r>
-      <w:r>
-        <w:t xml:space="preserve">supporting our observation of </w:t>
-      </w:r>
-      <w:r>
-        <w:t xml:space="preserve">elevated amino acid catabolic genes </w:t>
-      </w:r>
-      <w:r>
-        <w:fldChar w:fldCharType="begin" w:fldLock="1"/>
-      </w:r>
-      <w:r>
-        <w:instrText>ADDIN CSL_CITATION { "citationItems" : [ { "id" : "ITEM-1", "itemData" : { "ISSN" : "00029513", "PMID" : "2596599", "abstract" : "High-dose glucocorticoid treatment results in protein wasting. To determine whether such therapy affects leucine oxidation in the postabsorptive state and the disposal of dietary amino acids, eight normal subjects were studied twice in random order, once after 5 days of prednisone (20 mg three times daily) and on a second occasion without prednisone as a control. In the postabsorptive state prednisone therapy increased (P less than 0.05) plasma concentrations of leucine, alpha-ketoisocaproate, glucose, insulin, and C-peptide, as well as leucine carbon flux and oxidation calculated by means of isotope dilution techniques and [1-13C]leucine. During infusion of a chemically defined meal, total leucine carbon flux and oxidation increased similarly on both study days, but leucine oxidation was greater (P less than 0.01) during prednisone treatment; net leucine balance became positive on the control day but remained negative or zero on the prednisone study day despite higher (P less than 0.05) plasma insulin concentrations. These studies demonstrate that high-dose glucocorticoid treatment impairs the balance of the essential amino acid leucine in both the postabsorptive and absorptive states in humans.", "author" : [ { "dropping-particle" : "", "family" : "Beaufrere", "given" : "B", "non-dropping-particle" : "", "parse-names" : false, "suffix" : "" }, { "dropping-particle" : "", "family" : "Horber", "given" : "F F", "non-dropping-particle" : "", "parse-names" : false, "suffix" : "" }, { "dropping-particle" : "", "family" : "Schwenk", "given" : "W F", "non-dropping-particle" : "", "parse-names" : false, "suffix" : "" }, { "dropping-particle" : "", "family" : "Marsh", "given" : "H M", "non-dropping-particle" : "", "parse-names" : false, "suffix" : "" }, { "dropping-particle" : "", "family" : "Matthews", "given" : "D", "non-dropping-particle" : "", "parse-names" : false, "suffix" : "" }, { "dropping-particle" : "", "family" : "Gerich", "given" : "J E", "non-dropping-particle" : "", "parse-names" : false, "suffix" : "" }, { "dropping-particle" : "", "family" : "Haymond", "given" : "M W", "non-dropping-particle" : "", "parse-names" : false, "suffix" : "" } ], "container-title" : "The American journal of physiology", "id" : "ITEM-1", "issued" : { "date-parts" : [ [ "1989" ] ] }, "number-of-pages" : "E712-E721", "title" : "Glucocorticosteroids increase leucine oxidation and impair leucine balance in humans.", "type" : "report", "volume" : "257" }, "uris" : [ "http://www.mendeley.com/documents/?uuid=a57b7e77-b8d0-4343-a2de-6c1220f639b0" ] } ], "mendeley" : { "formattedCitation" : "(Beaufrere &lt;i&gt;et al.&lt;/i&gt; 1989)", "plainTextFormattedCitation" : "(Beaufrere et al. 1989)", "previouslyFormattedCitation" : "(Beaufrere &lt;i&gt;et al.&lt;/i&gt; 1989)" }, "properties" : { "noteIndex" : 0 }, "schema" : "https://github.com/citation-style-language/schema/raw/master/csl-citation.json" }</w:instrText>
-      </w:r>
-      <w:r>
-        <w:fldChar w:fldCharType="separate"/>
-      </w:r>
-      <w:r>
-        <w:rPr>
-          <w:noProof/>
-        </w:rPr>
-        <w:t xml:space="preserve">(Beaufrere </w:t>
-      </w:r>
-      <w:r>
-        <w:rPr>
-          <w:i/>
-          <w:noProof/>
-        </w:rPr>
-        <w:t>et al.</w:t>
-      </w:r>
-      <w:r>
-        <w:rPr>
-          <w:noProof/>
-        </w:rPr>
-        <w:t xml:space="preserve"> 1989)</w:t>
-      </w:r>
-      <w:r>
-        <w:fldChar w:fldCharType="end"/>
-      </w:r>
-      <w:r>
-        <w:t xml:space="preserve">.  </w:t>
-      </w:r>
-      <w:r>
-        <w:t xml:space="preserve">We found higher expression of both </w:t>
-      </w:r>
-      <w:proofErr w:type="spellStart"/>
-      <w:r>
-        <w:t>prote</w:t>
-      </w:r>
-      <w:r>
-        <w:t>a</w:t>
-      </w:r>
-      <w:r>
-        <w:t>som</w:t>
-      </w:r>
-      <w:r>
-        <w:t>al</w:t>
-      </w:r>
-      <w:proofErr w:type="spellEnd"/>
-      <w:r>
-        <w:t xml:space="preserve"> and the </w:t>
-      </w:r>
-      <w:r>
-        <w:t>amino acid degradation</w:t>
-      </w:r>
-      <w:r>
-        <w:t xml:space="preserve"> pathways</w:t>
-      </w:r>
-      <w:r>
-        <w:t xml:space="preserve"> in adipose tissue</w:t>
-      </w:r>
-      <w:r>
-        <w:t xml:space="preserve">, suggesting that a similar induction occurs in adipose tissue </w:t>
-      </w:r>
-      <w:r>
-        <w:t xml:space="preserve">from our </w:t>
-      </w:r>
-      <w:r>
-        <w:t>Cushi</w:t>
-      </w:r>
-      <w:r>
-        <w:t>ng's disease</w:t>
-      </w:r>
-      <w:r>
-        <w:t xml:space="preserve"> </w:t>
-      </w:r>
-      <w:r>
-        <w:t>subjects</w:t>
-      </w:r>
-      <w:r>
-        <w:t xml:space="preserve">.  </w:t>
-      </w:r>
-      <w:r>
-        <w:t xml:space="preserve">We also observe elevations in </w:t>
-      </w:r>
-      <w:proofErr w:type="spellStart"/>
-      <w:r>
-        <w:t>lysosomal</w:t>
-      </w:r>
-      <w:proofErr w:type="spellEnd"/>
-      <w:r>
-        <w:t xml:space="preserve"> genes, though these </w:t>
-      </w:r>
-      <w:r>
-        <w:t xml:space="preserve">changes </w:t>
-      </w:r>
-      <w:r>
-        <w:t xml:space="preserve">appear to be restricted to obese Cushing’s </w:t>
-      </w:r>
-      <w:r>
-        <w:t xml:space="preserve">disease </w:t>
-      </w:r>
-      <w:r>
-        <w:t xml:space="preserve">patients.  </w:t>
-      </w:r>
-      <w:r>
-        <w:t xml:space="preserve">The </w:t>
-      </w:r>
-      <w:r>
-        <w:t xml:space="preserve">metabolic </w:t>
-      </w:r>
-      <w:r>
-        <w:t>relevance of activated proteolysis in adipose</w:t>
-      </w:r>
-      <w:r>
-        <w:t xml:space="preserve"> tissue</w:t>
-      </w:r>
-      <w:r>
-        <w:t xml:space="preserve"> </w:t>
-      </w:r>
-      <w:r>
-        <w:t xml:space="preserve">has not been widely explored and </w:t>
-      </w:r>
-      <w:r>
-        <w:t>warrants further study.</w:t>
-      </w:r>
     </w:p>
     <w:p>
       <w:pPr>
@@ -8350,193 +8549,14 @@
     <w:p>
       <w:pPr>
         <w:spacing w:line="480" w:lineRule="auto"/>
-        <w:rPr>
-          <w:ins w:id="317" w:author="Quynh Tran" w:date="2015-04-27T18:49:00Z"/>
-        </w:rPr>
-      </w:pPr>
-      <w:r>
-        <w:t xml:space="preserve">There are several limitations to our evaluation of insulin sensitivity in this study.  One aspect is that </w:t>
-      </w:r>
-      <w:r>
-        <w:t xml:space="preserve">two of the three </w:t>
-      </w:r>
-      <w:r>
-        <w:t xml:space="preserve">patients with Cushing’s syndrome </w:t>
-      </w:r>
-      <w:r>
-        <w:t xml:space="preserve">and diabetes were treated with </w:t>
-      </w:r>
-      <w:proofErr w:type="spellStart"/>
-      <w:r>
-        <w:t>antidiabetic</w:t>
-      </w:r>
-      <w:proofErr w:type="spellEnd"/>
-      <w:r>
-        <w:t xml:space="preserve"> medications.</w:t>
-      </w:r>
-      <w:r>
-        <w:t xml:space="preserve">   Secondly, it is possible that insulin resistance in these </w:t>
-      </w:r>
-      <w:r>
-        <w:t>subjects</w:t>
-      </w:r>
-      <w:r>
-        <w:t xml:space="preserve">/mice </w:t>
-      </w:r>
-      <w:r>
-        <w:t xml:space="preserve">is </w:t>
-      </w:r>
-      <w:r>
-        <w:t xml:space="preserve">mainly due to muscle or liver insulin resistance and that adipose tissue may respond to insulin in a relatively normal fashion.  </w:t>
-      </w:r>
-      <w:r>
-        <w:t xml:space="preserve">Glucocorticoid-induced insulin resistance is thought to </w:t>
-      </w:r>
-      <w:r>
-        <w:t>b</w:t>
-      </w:r>
-      <w:r>
-        <w:t>e mostly secondary to the increase in free fatty acids caused by the indu</w:t>
-      </w:r>
-      <w:r>
-        <w:t xml:space="preserve">ction of lipolysis </w:t>
-      </w:r>
-      <w:r>
-        <w:fldChar w:fldCharType="begin" w:fldLock="1"/>
-      </w:r>
-      <w:r>
-        <w:instrText>ADDIN CSL_CITATION { "citationItems" : [ { "id" : "ITEM-1", "itemData" : { "DOI" : "10.1016/j.ecl.2013.10.005", "ISBN" : "9780323287043", "ISSN" : "08898529", "PMID" : "24582093", "abstract" : "Glucocorticoids (GCs) are critical in the regulation of the stress response, inflammation and energy homeostasis. Excessive GC exposure results in whole-body insulin resistance, obesity, cardiovascular disease, and ultimately decreased survival, despite their potent anti-inflammatory effects. This apparent paradox may be explained by the complex actions of GCs on adipose tissue functionality. The wide prevalence of oral GC therapy makes their adverse systemic effects an important yet incompletely understood clinical problem. This article reviews the mechanisms by which supraphysiologic GC exposure promotes insulin resistance, focusing in particular on the effects on adipose tissue function and lipid metabolism. ?? 2014 Elsevier Inc.", "author" : [ { "dropping-particle" : "", "family" : "Geer", "given" : "Eliza B.", "non-dropping-particle" : "", "parse-names" : false, "suffix" : "" }, { "dropping-particle" : "", "family" : "Islam", "given" : "Julie", "non-dropping-particle" : "", "parse-names" : false, "suffix" : "" }, { "dropping-particle" : "", "family" : "Buettner", "given" : "Christoph", "non-dropping-particle" : "", "parse-names" : false, "suffix" : "" } ], "container-title" : "Endocrinology and Metabolism Clinics of North America", "id" : "ITEM-1", "issued" : { "date-parts" : [ [ "2014" ] ] }, "page" : "75-102", "title" : "Mechanisms of glucocorticoid-induced insulin resistance: Focus on adipose tissue function and lipid metabolism", "type" : "article", "volume" : "43" }, "uris" : [ "http://www.mendeley.com/documents/?uuid=69ad0485-a672-4e63-84c3-f50d46853ff9" ] } ], "mendeley" : { "formattedCitation" : "(Geer &lt;i&gt;et al.&lt;/i&gt; 2014)", "plainTextFormattedCitation" : "(Geer et al. 2014)", "previouslyFormattedCitation" : "(Geer &lt;i&gt;et al.&lt;/i&gt; 2014)" }, "properties" : { "noteIndex" : 0 }, "schema" : "https://github.com/citation-style-language/schema/raw/master/csl-citation.json" }</w:instrText>
-      </w:r>
-      <w:r>
-        <w:fldChar w:fldCharType="separate"/>
-      </w:r>
-      <w:r>
-        <w:rPr>
-          <w:noProof/>
-        </w:rPr>
-        <w:t xml:space="preserve">(Geer </w:t>
-      </w:r>
-      <w:r>
-        <w:rPr>
-          <w:i/>
-          <w:noProof/>
-        </w:rPr>
-        <w:t>et al.</w:t>
-      </w:r>
-      <w:r>
-        <w:rPr>
-          <w:noProof/>
-        </w:rPr>
-        <w:t xml:space="preserve"> 2014)</w:t>
-      </w:r>
-      <w:r>
-        <w:fldChar w:fldCharType="end"/>
-      </w:r>
-      <w:r>
-        <w:t xml:space="preserve">. </w:t>
-      </w:r>
-      <w:r>
-        <w:lastRenderedPageBreak/>
-        <w:t>Results from a recent study suggest that glucocorticoids do not induce insulin resistance in subcutan</w:t>
-      </w:r>
-      <w:r>
-        <w:t>e</w:t>
-      </w:r>
-      <w:r>
-        <w:t xml:space="preserve">ous adipose tissue </w:t>
-      </w:r>
-      <w:r>
-        <w:rPr>
-          <w:i/>
-        </w:rPr>
-        <w:t>in vivo</w:t>
-      </w:r>
-      <w:r>
-        <w:t xml:space="preserve"> in healthy subjects </w:t>
-      </w:r>
-      <w:r>
-        <w:fldChar w:fldCharType="begin" w:fldLock="1"/>
-      </w:r>
-      <w:r>
-        <w:instrText>ADDIN CSL_CITATION { "citationItems" : [ { "id" : "ITEM-1", "itemData" : { "DOI" : "10.1210/jc.2012-3523", "ISBN" : "1945-7197 (Electronic)\r0021-972X (Linking)", "ISSN" : "1945-7197", "PMID" : "23426618", "abstract" : "It is widely believed that glucocorticoids cause insulin resistance in all tissues. We have previously demonstrated that glucocorticoids cause insulin sensitization in human adipose tissue in vitro and induce insulin resistance in skeletal muscle.", "author" : [ { "dropping-particle" : "", "family" : "Hazlehurst", "given" : "Jonathan M", "non-dropping-particle" : "", "parse-names" : false, "suffix" : "" }, { "dropping-particle" : "", "family" : "Gathercole", "given" : "Laura L", "non-dropping-particle" : "", "parse-names" : false, "suffix" : "" }, { "dropping-particle" : "", "family" : "Nasiri", "given" : "Maryam", "non-dropping-particle" : "", "parse-names" : false, "suffix" : "" }, { "dropping-particle" : "", "family" : "Armstrong", "given" : "Matthew J", "non-dropping-particle" : "", "parse-names" : false, "suffix" : "" }, { "dropping-particle" : "", "family" : "Borrows", "given" : "Sarah", "non-dropping-particle" : "", "parse-names" : false, "suffix" : "" }, { "dropping-particle" : "", "family" : "Yu", "given" : "Jinglei", "non-dropping-particle" : "", "parse-names" : false, "suffix" : "" }, { "dropping-particle" : "", "family" : "Wagenmakers", "given" : "Anton J M", "non-dropping-particle" : "", "parse-names" : false, "suffix" : "" }, { "dropping-particle" : "", "family" : "Stewart", "given" : "Paul M", "non-dropping-particle" : "", "parse-names" : false, "suffix" : "" }, { "dropping-particle" : "", "family" : "Tomlinson", "given" : "Jeremy W", "non-dropping-particle" : "", "parse-names" : false, "suffix" : "" } ], "container-title" : "The Journal of clinical endocrinology and metabolism", "id" : "ITEM-1", "issue" : "April 2013", "issued" : { "date-parts" : [ [ "2013" ] ] }, "page" : "1631-40", "title" : "Glucocorticoids fail to cause insulin resistance in human subcutaneous adipose tissue in vivo.", "type" : "article-journal", "volume" : "98" }, "uris" : [ "http://www.mendeley.com/documents/?uuid=302b0b5f-1fa3-454e-b806-9f1cf2ffc10b" ] } ], "mendeley" : { "formattedCitation" : "(Hazlehurst &lt;i&gt;et al.&lt;/i&gt; 2013)", "plainTextFormattedCitation" : "(Hazlehurst et al. 2013)", "previouslyFormattedCitation" : "(Hazlehurst &lt;i&gt;et al.&lt;/i&gt; 2013)" }, "properties" : { "noteIndex" : 0 }, "schema" : "https://github.com/citation-style-language/schema/raw/master/csl-citation.json" }</w:instrText>
-      </w:r>
-      <w:r>
-        <w:fldChar w:fldCharType="separate"/>
-      </w:r>
-      <w:r>
-        <w:rPr>
-          <w:noProof/>
-        </w:rPr>
-        <w:t xml:space="preserve">(Hazlehurst </w:t>
-      </w:r>
-      <w:r>
-        <w:rPr>
-          <w:i/>
-          <w:noProof/>
-        </w:rPr>
-        <w:t>et al.</w:t>
-      </w:r>
-      <w:r>
-        <w:rPr>
-          <w:noProof/>
-        </w:rPr>
-        <w:t xml:space="preserve"> 2013)</w:t>
-      </w:r>
-      <w:r>
-        <w:fldChar w:fldCharType="end"/>
-      </w:r>
-      <w:r>
-        <w:t>, suggesting that peripheral insulin resistance may not occur in adipocytes</w:t>
-      </w:r>
-      <w:r>
-        <w:t xml:space="preserve"> and that whole-body insulin resistance may primarily occur in muscle and liver tissues</w:t>
-      </w:r>
-      <w:r>
-        <w:t>.</w:t>
-      </w:r>
-      <w:r>
-        <w:t xml:space="preserve">  This is consistent with our observations of </w:t>
-      </w:r>
-      <w:r>
-        <w:t>a lack of changes in</w:t>
-      </w:r>
-      <w:r>
-        <w:t xml:space="preserve"> proximal insulin signalin</w:t>
-      </w:r>
-      <w:r>
-        <w:t>g transcripts (Figure 7A</w:t>
-      </w:r>
-      <w:r>
-        <w:t xml:space="preserve">) or </w:t>
-      </w:r>
-      <w:proofErr w:type="spellStart"/>
-      <w:r>
-        <w:t>ceramides</w:t>
-      </w:r>
-      <w:proofErr w:type="spellEnd"/>
-      <w:r>
-        <w:t xml:space="preserve"> in our subcutaneous adipose tissue lysates (Figure 7B).</w:t>
-      </w:r>
-      <w:r>
-        <w:t xml:space="preserve"> </w:t>
-      </w:r>
-    </w:p>
-    <w:p>
-      <w:pPr>
-        <w:spacing w:line="480" w:lineRule="auto"/>
-      </w:pPr>
-    </w:p>
-    <w:p>
-      <w:pPr>
-        <w:spacing w:line="480" w:lineRule="auto"/>
-      </w:pPr>
-      <w:ins w:id="318" w:author="Quynh Tran" w:date="2015-04-27T18:49:00Z">
+      </w:pPr>
+      <w:ins w:id="319" w:author="Quynh Tran" w:date="2015-04-27T18:49:00Z">
         <w:r>
           <w:rPr>
             <w:rFonts w:ascii="Times New Roman" w:eastAsia="Times New Roman" w:hAnsi="Times New Roman" w:cs="Times New Roman"/>
             <w:sz w:val="22"/>
             <w:shd w:val="clear" w:color="auto" w:fill="FFFFFF"/>
-            <w:rPrChange w:id="319" w:author="Dave Bridges" w:date="2015-04-28T13:32:00Z">
+            <w:rPrChange w:id="320" w:author="Dave Bridges" w:date="2015-04-28T13:32:00Z">
               <w:rPr>
                 <w:rFonts w:ascii="Times New Roman" w:eastAsia="Times New Roman" w:hAnsi="Times New Roman" w:cs="Times New Roman"/>
                 <w:b/>
@@ -8547,13 +8567,13 @@
           </w:rPr>
           <w:t xml:space="preserve">Another limitation in our study is the small sample size, especially the number of biological replicates in Cushing’s group (n=5). Adding a covariate such as BMI or age in the model further reduces the sample size to 2 or 3 replicates. Although this sample size is small, it is </w:t>
         </w:r>
-        <w:del w:id="320" w:author="Dave Bridges" w:date="2015-04-28T13:18:00Z">
+        <w:del w:id="321" w:author="Dave Bridges" w:date="2015-04-28T13:18:00Z">
           <w:r>
             <w:rPr>
               <w:rFonts w:ascii="Times New Roman" w:eastAsia="Times New Roman" w:hAnsi="Times New Roman" w:cs="Times New Roman"/>
               <w:sz w:val="22"/>
               <w:shd w:val="clear" w:color="auto" w:fill="FFFFFF"/>
-              <w:rPrChange w:id="321" w:author="Dave Bridges" w:date="2015-04-28T13:32:00Z">
+              <w:rPrChange w:id="322" w:author="Dave Bridges" w:date="2015-04-28T13:32:00Z">
                 <w:rPr>
                   <w:rFonts w:ascii="Times New Roman" w:eastAsia="Times New Roman" w:hAnsi="Times New Roman" w:cs="Times New Roman"/>
                   <w:b/>
@@ -8570,7 +8590,7 @@
             <w:rFonts w:ascii="Times New Roman" w:eastAsia="Times New Roman" w:hAnsi="Times New Roman" w:cs="Times New Roman"/>
             <w:sz w:val="22"/>
             <w:shd w:val="clear" w:color="auto" w:fill="FFFFFF"/>
-            <w:rPrChange w:id="322" w:author="Dave Bridges" w:date="2015-04-28T13:32:00Z">
+            <w:rPrChange w:id="323" w:author="Dave Bridges" w:date="2015-04-28T13:32:00Z">
               <w:rPr>
                 <w:rFonts w:ascii="Times New Roman" w:eastAsia="Times New Roman" w:hAnsi="Times New Roman" w:cs="Times New Roman"/>
                 <w:b/>
@@ -8581,13 +8601,13 @@
           </w:rPr>
           <w:t xml:space="preserve">reasonable for a </w:t>
         </w:r>
-        <w:del w:id="323" w:author="Dave Bridges" w:date="2015-04-28T13:18:00Z">
+        <w:del w:id="324" w:author="Dave Bridges" w:date="2015-04-28T13:18:00Z">
           <w:r>
             <w:rPr>
               <w:rFonts w:ascii="Times New Roman" w:eastAsia="Times New Roman" w:hAnsi="Times New Roman" w:cs="Times New Roman"/>
               <w:sz w:val="22"/>
               <w:shd w:val="clear" w:color="auto" w:fill="FFFFFF"/>
-              <w:rPrChange w:id="324" w:author="Dave Bridges" w:date="2015-04-28T13:32:00Z">
+              <w:rPrChange w:id="325" w:author="Dave Bridges" w:date="2015-04-28T13:32:00Z">
                 <w:rPr>
                   <w:rFonts w:ascii="Times New Roman" w:eastAsia="Times New Roman" w:hAnsi="Times New Roman" w:cs="Times New Roman"/>
                   <w:b/>
@@ -8599,23 +8619,6 @@
             <w:delText xml:space="preserve">controlled high through put sequencing experiment, especially of a </w:delText>
           </w:r>
         </w:del>
-        <w:r>
-          <w:rPr>
-            <w:rFonts w:ascii="Times New Roman" w:eastAsia="Times New Roman" w:hAnsi="Times New Roman" w:cs="Times New Roman"/>
-            <w:sz w:val="22"/>
-            <w:shd w:val="clear" w:color="auto" w:fill="FFFFFF"/>
-            <w:rPrChange w:id="325" w:author="Dave Bridges" w:date="2015-04-28T13:32:00Z">
-              <w:rPr>
-                <w:rFonts w:ascii="Times New Roman" w:eastAsia="Times New Roman" w:hAnsi="Times New Roman" w:cs="Times New Roman"/>
-                <w:b/>
-                <w:sz w:val="22"/>
-                <w:shd w:val="clear" w:color="auto" w:fill="FFFFFF"/>
-              </w:rPr>
-            </w:rPrChange>
-          </w:rPr>
-          <w:t xml:space="preserve">rare disease such as Cushing’s. Realizing our limitation, we chose DESeq2 as the statistical method for our </w:t>
-        </w:r>
-        <w:proofErr w:type="spellStart"/>
         <w:r>
           <w:rPr>
             <w:rFonts w:ascii="Times New Roman" w:eastAsia="Times New Roman" w:hAnsi="Times New Roman" w:cs="Times New Roman"/>
@@ -8630,15 +8633,32 @@
               </w:rPr>
             </w:rPrChange>
           </w:rPr>
+          <w:t xml:space="preserve">rare disease such as Cushing’s. Realizing our limitation, we chose DESeq2 as the statistical method for our </w:t>
+        </w:r>
+        <w:proofErr w:type="spellStart"/>
+        <w:r>
+          <w:rPr>
+            <w:rFonts w:ascii="Times New Roman" w:eastAsia="Times New Roman" w:hAnsi="Times New Roman" w:cs="Times New Roman"/>
+            <w:sz w:val="22"/>
+            <w:shd w:val="clear" w:color="auto" w:fill="FFFFFF"/>
+            <w:rPrChange w:id="327" w:author="Dave Bridges" w:date="2015-04-28T13:32:00Z">
+              <w:rPr>
+                <w:rFonts w:ascii="Times New Roman" w:eastAsia="Times New Roman" w:hAnsi="Times New Roman" w:cs="Times New Roman"/>
+                <w:b/>
+                <w:sz w:val="22"/>
+                <w:shd w:val="clear" w:color="auto" w:fill="FFFFFF"/>
+              </w:rPr>
+            </w:rPrChange>
+          </w:rPr>
           <w:t>RNA</w:t>
         </w:r>
-        <w:del w:id="327" w:author="Dave Bridges" w:date="2015-04-28T13:17:00Z">
+        <w:del w:id="328" w:author="Dave Bridges" w:date="2015-04-28T13:17:00Z">
           <w:r>
             <w:rPr>
               <w:rFonts w:ascii="Times New Roman" w:eastAsia="Times New Roman" w:hAnsi="Times New Roman" w:cs="Times New Roman"/>
               <w:sz w:val="22"/>
               <w:shd w:val="clear" w:color="auto" w:fill="FFFFFF"/>
-              <w:rPrChange w:id="328" w:author="Dave Bridges" w:date="2015-04-28T13:32:00Z">
+              <w:rPrChange w:id="329" w:author="Dave Bridges" w:date="2015-04-28T13:32:00Z">
                 <w:rPr>
                   <w:rFonts w:ascii="Times New Roman" w:eastAsia="Times New Roman" w:hAnsi="Times New Roman" w:cs="Times New Roman"/>
                   <w:b/>
@@ -8650,23 +8670,6 @@
             <w:delText>-</w:delText>
           </w:r>
         </w:del>
-        <w:r>
-          <w:rPr>
-            <w:rFonts w:ascii="Times New Roman" w:eastAsia="Times New Roman" w:hAnsi="Times New Roman" w:cs="Times New Roman"/>
-            <w:sz w:val="22"/>
-            <w:shd w:val="clear" w:color="auto" w:fill="FFFFFF"/>
-            <w:rPrChange w:id="329" w:author="Dave Bridges" w:date="2015-04-28T13:32:00Z">
-              <w:rPr>
-                <w:rFonts w:ascii="Times New Roman" w:eastAsia="Times New Roman" w:hAnsi="Times New Roman" w:cs="Times New Roman"/>
-                <w:b/>
-                <w:sz w:val="22"/>
-                <w:shd w:val="clear" w:color="auto" w:fill="FFFFFF"/>
-              </w:rPr>
-            </w:rPrChange>
-          </w:rPr>
-          <w:t>seq</w:t>
-        </w:r>
-        <w:proofErr w:type="spellEnd"/>
         <w:r>
           <w:rPr>
             <w:rFonts w:ascii="Times New Roman" w:eastAsia="Times New Roman" w:hAnsi="Times New Roman" w:cs="Times New Roman"/>
@@ -8681,9 +8684,9 @@
               </w:rPr>
             </w:rPrChange>
           </w:rPr>
-          <w:t xml:space="preserve"> data. DESeq2 overcomes the small sample size problem by pooling information across genes. Maximum likelihood estimation is applied to estimate the dispersion or variance of a gene across all replicates in a group. Then, an empirical Bayes approach is used to get </w:t>
-        </w:r>
-        <w:proofErr w:type="gramStart"/>
+          <w:t>seq</w:t>
+        </w:r>
+        <w:proofErr w:type="spellEnd"/>
         <w:r>
           <w:rPr>
             <w:rFonts w:ascii="Times New Roman" w:eastAsia="Times New Roman" w:hAnsi="Times New Roman" w:cs="Times New Roman"/>
@@ -8698,9 +8701,9 @@
               </w:rPr>
             </w:rPrChange>
           </w:rPr>
-          <w:t>maximum</w:t>
-        </w:r>
-        <w:proofErr w:type="gramEnd"/>
+          <w:t xml:space="preserve"> data. DESeq2 overcomes the small sample size problem by pooling information across genes. Maximum likelihood estimation is applied to estimate the dispersion or variance of a gene across all replicates in a group. Then, an empirical Bayes approach is used to get </w:t>
+        </w:r>
+        <w:proofErr w:type="gramStart"/>
         <w:r>
           <w:rPr>
             <w:rFonts w:ascii="Times New Roman" w:eastAsia="Times New Roman" w:hAnsi="Times New Roman" w:cs="Times New Roman"/>
@@ -8715,6 +8718,23 @@
               </w:rPr>
             </w:rPrChange>
           </w:rPr>
+          <w:t>maximum</w:t>
+        </w:r>
+        <w:proofErr w:type="gramEnd"/>
+        <w:r>
+          <w:rPr>
+            <w:rFonts w:ascii="Times New Roman" w:eastAsia="Times New Roman" w:hAnsi="Times New Roman" w:cs="Times New Roman"/>
+            <w:sz w:val="22"/>
+            <w:shd w:val="clear" w:color="auto" w:fill="FFFFFF"/>
+            <w:rPrChange w:id="333" w:author="Dave Bridges" w:date="2015-04-28T13:32:00Z">
+              <w:rPr>
+                <w:rFonts w:ascii="Times New Roman" w:eastAsia="Times New Roman" w:hAnsi="Times New Roman" w:cs="Times New Roman"/>
+                <w:b/>
+                <w:sz w:val="22"/>
+                <w:shd w:val="clear" w:color="auto" w:fill="FFFFFF"/>
+              </w:rPr>
+            </w:rPrChange>
+          </w:rPr>
           <w:t xml:space="preserve"> a </w:t>
         </w:r>
         <w:r>
@@ -8723,7 +8743,7 @@
             <w:i/>
             <w:sz w:val="22"/>
             <w:shd w:val="clear" w:color="auto" w:fill="FFFFFF"/>
-            <w:rPrChange w:id="333" w:author="Dave Bridges" w:date="2015-04-28T13:32:00Z">
+            <w:rPrChange w:id="334" w:author="Dave Bridges" w:date="2015-04-28T13:32:00Z">
               <w:rPr>
                 <w:rFonts w:ascii="Times New Roman" w:eastAsia="Times New Roman" w:hAnsi="Times New Roman" w:cs="Times New Roman"/>
                 <w:b/>
@@ -8740,7 +8760,7 @@
             <w:rFonts w:ascii="Times New Roman" w:eastAsia="Times New Roman" w:hAnsi="Times New Roman" w:cs="Times New Roman"/>
             <w:sz w:val="22"/>
             <w:shd w:val="clear" w:color="auto" w:fill="FFFFFF"/>
-            <w:rPrChange w:id="334" w:author="Dave Bridges" w:date="2015-04-28T13:32:00Z">
+            <w:rPrChange w:id="335" w:author="Dave Bridges" w:date="2015-04-28T13:32:00Z">
               <w:rPr>
                 <w:rFonts w:ascii="Times New Roman" w:eastAsia="Times New Roman" w:hAnsi="Times New Roman" w:cs="Times New Roman"/>
                 <w:b/>
@@ -8752,13 +8772,13 @@
           <w:t xml:space="preserve"> as the final dispersion estimate. This method utilizes the available data to the maximum extent; therefore, help avoiding potential false positives </w:t>
         </w:r>
       </w:ins>
-      <w:ins w:id="335" w:author="Dave Bridges" w:date="2015-04-28T13:18:00Z">
+      <w:ins w:id="336" w:author="Dave Bridges" w:date="2015-04-28T13:18:00Z">
         <w:r>
           <w:rPr>
             <w:rFonts w:ascii="Times New Roman" w:eastAsia="Times New Roman" w:hAnsi="Times New Roman" w:cs="Times New Roman"/>
             <w:sz w:val="22"/>
             <w:shd w:val="clear" w:color="auto" w:fill="FFFFFF"/>
-            <w:rPrChange w:id="336" w:author="Dave Bridges" w:date="2015-04-28T13:32:00Z">
+            <w:rPrChange w:id="337" w:author="Dave Bridges" w:date="2015-04-28T13:32:00Z">
               <w:rPr>
                 <w:rFonts w:ascii="Times New Roman" w:eastAsia="Times New Roman" w:hAnsi="Times New Roman" w:cs="Times New Roman"/>
                 <w:b/>
@@ -8776,7 +8796,7 @@
           <w:rFonts w:ascii="Times New Roman" w:eastAsia="Times New Roman" w:hAnsi="Times New Roman" w:cs="Times New Roman"/>
           <w:sz w:val="22"/>
           <w:shd w:val="clear" w:color="auto" w:fill="FFFFFF"/>
-          <w:rPrChange w:id="337" w:author="Dave Bridges" w:date="2015-04-28T13:32:00Z">
+          <w:rPrChange w:id="338" w:author="Dave Bridges" w:date="2015-04-28T13:32:00Z">
             <w:rPr>
               <w:rFonts w:ascii="Times New Roman" w:eastAsia="Times New Roman" w:hAnsi="Times New Roman" w:cs="Times New Roman"/>
               <w:b/>
@@ -8792,7 +8812,7 @@
           <w:rFonts w:ascii="Times New Roman" w:eastAsia="Times New Roman" w:hAnsi="Times New Roman" w:cs="Times New Roman"/>
           <w:sz w:val="22"/>
           <w:shd w:val="clear" w:color="auto" w:fill="FFFFFF"/>
-          <w:rPrChange w:id="338" w:author="Dave Bridges" w:date="2015-04-28T13:32:00Z">
+          <w:rPrChange w:id="339" w:author="Dave Bridges" w:date="2015-04-28T13:32:00Z">
             <w:rPr>
               <w:rFonts w:ascii="Times New Roman" w:eastAsia="Times New Roman" w:hAnsi="Times New Roman" w:cs="Times New Roman"/>
               <w:b/>
@@ -8810,14 +8830,6 @@
           <w:noProof/>
           <w:sz w:val="22"/>
           <w:shd w:val="clear" w:color="auto" w:fill="FFFFFF"/>
-          <w:rPrChange w:id="339" w:author="Dave Bridges" w:date="2015-04-28T13:32:00Z">
-            <w:rPr>
-              <w:rFonts w:ascii="Times New Roman" w:eastAsia="Times New Roman" w:hAnsi="Times New Roman" w:cs="Times New Roman"/>
-              <w:noProof/>
-              <w:sz w:val="22"/>
-              <w:shd w:val="clear" w:color="auto" w:fill="FFFFFF"/>
-            </w:rPr>
-          </w:rPrChange>
         </w:rPr>
         <w:t xml:space="preserve">(Love </w:t>
       </w:r>
@@ -8828,15 +8840,6 @@
           <w:noProof/>
           <w:sz w:val="22"/>
           <w:shd w:val="clear" w:color="auto" w:fill="FFFFFF"/>
-          <w:rPrChange w:id="340" w:author="Dave Bridges" w:date="2015-04-28T13:32:00Z">
-            <w:rPr>
-              <w:rFonts w:ascii="Times New Roman" w:eastAsia="Times New Roman" w:hAnsi="Times New Roman" w:cs="Times New Roman"/>
-              <w:i/>
-              <w:noProof/>
-              <w:sz w:val="22"/>
-              <w:shd w:val="clear" w:color="auto" w:fill="FFFFFF"/>
-            </w:rPr>
-          </w:rPrChange>
         </w:rPr>
         <w:t>et al.</w:t>
       </w:r>
@@ -8846,24 +8849,16 @@
           <w:noProof/>
           <w:sz w:val="22"/>
           <w:shd w:val="clear" w:color="auto" w:fill="FFFFFF"/>
-          <w:rPrChange w:id="341" w:author="Dave Bridges" w:date="2015-04-28T13:32:00Z">
-            <w:rPr>
-              <w:rFonts w:ascii="Times New Roman" w:eastAsia="Times New Roman" w:hAnsi="Times New Roman" w:cs="Times New Roman"/>
-              <w:noProof/>
-              <w:sz w:val="22"/>
-              <w:shd w:val="clear" w:color="auto" w:fill="FFFFFF"/>
-            </w:rPr>
-          </w:rPrChange>
         </w:rPr>
         <w:t xml:space="preserve"> 2014)</w:t>
       </w:r>
-      <w:ins w:id="342" w:author="Dave Bridges" w:date="2015-04-28T13:18:00Z">
+      <w:ins w:id="340" w:author="Dave Bridges" w:date="2015-04-28T13:18:00Z">
         <w:r>
           <w:rPr>
             <w:rFonts w:ascii="Times New Roman" w:eastAsia="Times New Roman" w:hAnsi="Times New Roman" w:cs="Times New Roman"/>
             <w:sz w:val="22"/>
             <w:shd w:val="clear" w:color="auto" w:fill="FFFFFF"/>
-            <w:rPrChange w:id="343" w:author="Dave Bridges" w:date="2015-04-28T13:32:00Z">
+            <w:rPrChange w:id="341" w:author="Dave Bridges" w:date="2015-04-28T13:32:00Z">
               <w:rPr>
                 <w:rFonts w:ascii="Times New Roman" w:eastAsia="Times New Roman" w:hAnsi="Times New Roman" w:cs="Times New Roman"/>
                 <w:b/>
@@ -8880,7 +8875,7 @@
             <w:rFonts w:ascii="Times New Roman" w:eastAsia="Times New Roman" w:hAnsi="Times New Roman" w:cs="Times New Roman"/>
             <w:sz w:val="22"/>
             <w:shd w:val="clear" w:color="auto" w:fill="FFFFFF"/>
-            <w:rPrChange w:id="344" w:author="Dave Bridges" w:date="2015-04-28T13:32:00Z">
+            <w:rPrChange w:id="342" w:author="Dave Bridges" w:date="2015-04-28T13:32:00Z">
               <w:rPr>
                 <w:rFonts w:ascii="Times New Roman" w:eastAsia="Times New Roman" w:hAnsi="Times New Roman" w:cs="Times New Roman"/>
                 <w:b/>
@@ -8892,14 +8887,14 @@
           <w:t>.</w:t>
         </w:r>
       </w:ins>
-      <w:ins w:id="345" w:author="Quynh Tran" w:date="2015-04-27T18:49:00Z">
-        <w:del w:id="346" w:author="Dave Bridges" w:date="2015-04-28T13:18:00Z">
+      <w:ins w:id="343" w:author="Quynh Tran" w:date="2015-04-27T18:49:00Z">
+        <w:del w:id="344" w:author="Dave Bridges" w:date="2015-04-28T13:18:00Z">
           <w:r>
             <w:rPr>
               <w:rFonts w:ascii="Times New Roman" w:eastAsia="Times New Roman" w:hAnsi="Times New Roman" w:cs="Times New Roman"/>
               <w:sz w:val="22"/>
               <w:shd w:val="clear" w:color="auto" w:fill="FFFFFF"/>
-              <w:rPrChange w:id="347" w:author="Dave Bridges" w:date="2015-04-28T13:32:00Z">
+              <w:rPrChange w:id="345" w:author="Dave Bridges" w:date="2015-04-28T13:32:00Z">
                 <w:rPr>
                   <w:rFonts w:ascii="Times New Roman" w:eastAsia="Times New Roman" w:hAnsi="Times New Roman" w:cs="Times New Roman"/>
                   <w:b/>
@@ -9158,7 +9153,7 @@
       <w:r>
         <w:t xml:space="preserve"> </w:t>
       </w:r>
-      <w:ins w:id="348" w:author="Dave Bridges" w:date="2015-04-28T13:32:00Z">
+      <w:ins w:id="346" w:author="Dave Bridges" w:date="2015-04-28T13:32:00Z">
         <w:r>
           <w:t xml:space="preserve">The authors would like to thank Ian Brooks and the UTHSC-ORNL Center for Biomedical Informatics for provisioning </w:t>
         </w:r>
@@ -12296,6 +12291,7 @@
         <w:rPr>
           <w:b/>
         </w:rPr>
+        <w:lastRenderedPageBreak/>
         <w:t>Figure 4: Elevated glucocorticoids result in elevated fatty acid and tr</w:t>
       </w:r>
       <w:r>
@@ -12817,30 +12813,6 @@
         <w:t>resistin</w:t>
       </w:r>
       <w:proofErr w:type="spellEnd"/>
-    </w:p>
-  </w:comment>
-  <w:comment w:id="63" w:author="Dave Bridges" w:date="2015-04-28T14:23:00Z" w:initials="DB">
-    <w:p>
-      <w:pPr>
-        <w:pStyle w:val="CommentText"/>
-      </w:pPr>
-      <w:r>
-        <w:rPr>
-          <w:rStyle w:val="CommentReference"/>
-        </w:rPr>
-        <w:annotationRef/>
-      </w:r>
-      <w:r>
-        <w:t xml:space="preserve">May be fed </w:t>
-      </w:r>
-      <w:proofErr w:type="spellStart"/>
-      <w:r>
-        <w:t>vs</w:t>
-      </w:r>
-      <w:proofErr w:type="spellEnd"/>
-      <w:r>
-        <w:t xml:space="preserve"> fasted waiting on reply from Corresponding Author</w:t>
-      </w:r>
     </w:p>
   </w:comment>
 </w:comments>
@@ -12938,7 +12910,7 @@
         <w:rStyle w:val="PageNumber"/>
         <w:noProof/>
       </w:rPr>
-      <w:t>1</w:t>
+      <w:t>32</w:t>
     </w:r>
     <w:r>
       <w:rPr>
@@ -14308,7 +14280,7 @@
 </file>
 
 <file path=customXml/itemProps1.xml><?xml version="1.0" encoding="utf-8"?>
-<ds:datastoreItem xmlns:ds="http://schemas.openxmlformats.org/officeDocument/2006/customXml" ds:itemID="{074FCE42-3282-9F4C-899E-CD65EA2725F4}">
+<ds:datastoreItem xmlns:ds="http://schemas.openxmlformats.org/officeDocument/2006/customXml" ds:itemID="{2BCF6F3B-3C83-BF4C-95BC-5D0085BB3071}">
   <ds:schemaRefs>
     <ds:schemaRef ds:uri="http://schemas.openxmlformats.org/officeDocument/2006/bibliography"/>
   </ds:schemaRefs>

</xml_diff>

<commit_message>
updated significant glycolytic transcripts
</commit_message>
<xml_diff>
--- a/manuscript/Cushing-Manuscript/Hochberg.docx
+++ b/manuscript/Cushing-Manuscript/Hochberg.docx
@@ -5999,36 +5999,29 @@
       </w:ins>
       <w:ins w:id="12" w:author="Innocence Harvey" w:date="2015-04-15T00:03:00Z">
         <w:r>
-          <w:t xml:space="preserve"> (</w:t>
+          <w:t xml:space="preserve"> </w:t>
+        </w:r>
+        <w:r>
+          <w:t>(</w:t>
         </w:r>
         <w:r>
           <w:rPr>
             <w:i/>
           </w:rPr>
-          <w:t xml:space="preserve">HK3, </w:t>
-        </w:r>
+          <w:t>ALDOC, ENO1, IDH1, ME1</w:t>
+        </w:r>
+      </w:ins>
+      <w:ins w:id="13" w:author="Innocence Harvey" w:date="2015-04-29T10:26:00Z">
         <w:r>
           <w:rPr>
             <w:i/>
           </w:rPr>
-          <w:t xml:space="preserve">FBP1, ALDOC, ENO1, IDH1, </w:t>
-        </w:r>
-      </w:ins>
-      <w:ins w:id="13" w:author="Innocence Harvey" w:date="2015-04-15T11:34:00Z">
-        <w:r>
-          <w:rPr>
-            <w:i/>
-          </w:rPr>
-          <w:t xml:space="preserve">and </w:t>
-        </w:r>
-      </w:ins>
-      <w:ins w:id="14" w:author="Innocence Harvey" w:date="2015-04-15T00:03:00Z">
-        <w:r>
-          <w:rPr>
-            <w:i/>
-          </w:rPr>
-          <w:t>ME1</w:t>
-        </w:r>
+          <w:t>, GALM and GAPDH</w:t>
+        </w:r>
+      </w:ins>
+      <w:bookmarkStart w:id="14" w:name="_GoBack"/>
+      <w:bookmarkEnd w:id="14"/>
+      <w:ins w:id="15" w:author="Innocence Harvey" w:date="2015-04-15T00:03:00Z">
         <w:r>
           <w:rPr>
             <w:i/>
@@ -6036,18 +6029,18 @@
           <w:t>)</w:t>
         </w:r>
       </w:ins>
-      <w:ins w:id="15" w:author="Innocence Harvey" w:date="2015-04-15T00:00:00Z">
+      <w:ins w:id="16" w:author="Innocence Harvey" w:date="2015-04-15T00:00:00Z">
         <w:r>
           <w:t>,</w:t>
         </w:r>
       </w:ins>
-      <w:ins w:id="16" w:author="Innocence Harvey" w:date="2015-04-15T00:07:00Z">
+      <w:ins w:id="17" w:author="Innocence Harvey" w:date="2015-04-15T00:07:00Z">
         <w:r>
           <w:t xml:space="preserve"> </w:t>
         </w:r>
       </w:ins>
       <w:proofErr w:type="spellStart"/>
-      <w:ins w:id="17" w:author="Innocence Harvey" w:date="2015-04-15T00:23:00Z">
+      <w:ins w:id="18" w:author="Innocence Harvey" w:date="2015-04-15T00:23:00Z">
         <w:r>
           <w:t>proteolytic</w:t>
         </w:r>
@@ -6058,22 +6051,28 @@
         <w:r>
           <w:rPr>
             <w:i/>
-            <w:rPrChange w:id="18" w:author="Innocence Harvey" w:date="2015-04-15T11:34:00Z">
+          </w:rPr>
+          <w:t>PSMD1</w:t>
+        </w:r>
+        <w:r>
+          <w:rPr>
+            <w:i/>
+            <w:rPrChange w:id="19" w:author="Innocence Harvey" w:date="2015-04-15T11:34:00Z">
               <w:rPr/>
             </w:rPrChange>
           </w:rPr>
-          <w:t>PSMD1/12/14</w:t>
+          <w:t>/14</w:t>
         </w:r>
         <w:r>
           <w:t>)</w:t>
         </w:r>
       </w:ins>
-      <w:ins w:id="19" w:author="Innocence Harvey" w:date="2015-04-15T00:24:00Z">
+      <w:ins w:id="20" w:author="Innocence Harvey" w:date="2015-04-15T00:24:00Z">
         <w:r>
           <w:t xml:space="preserve"> </w:t>
         </w:r>
       </w:ins>
-      <w:ins w:id="20" w:author="Innocence Harvey" w:date="2015-04-15T00:07:00Z">
+      <w:ins w:id="21" w:author="Innocence Harvey" w:date="2015-04-15T00:07:00Z">
         <w:r>
           <w:t xml:space="preserve">and </w:t>
         </w:r>
@@ -6121,14 +6120,8 @@
           </w:rPr>
           <w:t>1</w:t>
         </w:r>
-        <w:r>
-          <w:rPr>
-            <w:i/>
-          </w:rPr>
-          <w:t>/4</w:t>
-        </w:r>
-      </w:ins>
-      <w:ins w:id="21" w:author="Innocence Harvey" w:date="2015-04-15T00:08:00Z">
+      </w:ins>
+      <w:ins w:id="22" w:author="Innocence Harvey" w:date="2015-04-15T00:08:00Z">
         <w:r>
           <w:rPr>
             <w:i/>
@@ -6148,7 +6141,7 @@
           <w:t>5</w:t>
         </w:r>
       </w:ins>
-      <w:ins w:id="22" w:author="Innocence Harvey" w:date="2015-04-15T00:21:00Z">
+      <w:ins w:id="23" w:author="Innocence Harvey" w:date="2015-04-15T00:21:00Z">
         <w:r>
           <w:rPr>
             <w:i/>
@@ -6167,130 +6160,105 @@
           </w:rPr>
           <w:t>GPAM</w:t>
         </w:r>
-        <w:r>
-          <w:t xml:space="preserve">, </w:t>
+      </w:ins>
+      <w:ins w:id="24" w:author="Innocence Harvey" w:date="2015-04-29T10:06:00Z">
+        <w:r>
+          <w:t xml:space="preserve"> and</w:t>
+        </w:r>
+      </w:ins>
+      <w:ins w:id="25" w:author="Innocence Harvey" w:date="2015-04-15T00:21:00Z">
+        <w:r>
+          <w:t xml:space="preserve"> </w:t>
         </w:r>
         <w:r>
           <w:rPr>
             <w:i/>
           </w:rPr>
-          <w:t>DGAT2,</w:t>
-        </w:r>
-      </w:ins>
-      <w:ins w:id="23" w:author="Innocence Harvey" w:date="2015-04-15T11:25:00Z">
+          <w:t>DGAT2</w:t>
+        </w:r>
+      </w:ins>
+      <w:ins w:id="26" w:author="Innocence Harvey" w:date="2015-04-15T00:07:00Z">
+        <w:r>
+          <w:t>)</w:t>
+        </w:r>
+      </w:ins>
+      <w:ins w:id="27" w:author="Innocence Harvey" w:date="2015-04-15T00:00:00Z">
+        <w:r>
+          <w:t xml:space="preserve"> </w:t>
+        </w:r>
+      </w:ins>
+      <w:ins w:id="28" w:author="Innocence Harvey" w:date="2015-04-14T23:58:00Z">
+        <w:r>
+          <w:t>transcript</w:t>
+        </w:r>
+        <w:r>
+          <w:t>s</w:t>
+        </w:r>
+      </w:ins>
+      <w:ins w:id="29" w:author="Innocence Harvey" w:date="2015-04-15T00:08:00Z">
+        <w:r>
+          <w:t xml:space="preserve"> in human adipose tissue</w:t>
+        </w:r>
+        <w:proofErr w:type="gramEnd"/>
+        <w:r>
+          <w:t xml:space="preserve">, with similar transcript expression changes seen in mouse </w:t>
+        </w:r>
+      </w:ins>
+      <w:ins w:id="30" w:author="Innocence Harvey" w:date="2015-04-15T00:10:00Z">
+        <w:r>
+          <w:t>adipose and muscle tissue</w:t>
+        </w:r>
+      </w:ins>
+      <w:ins w:id="31" w:author="Innocence Harvey" w:date="2015-04-15T00:26:00Z">
+        <w:r>
+          <w:t xml:space="preserve"> when treated with dexamethasone</w:t>
+        </w:r>
+      </w:ins>
+      <w:ins w:id="32" w:author="Innocence Harvey" w:date="2015-04-15T00:01:00Z">
+        <w:r>
+          <w:t>.</w:t>
+        </w:r>
+      </w:ins>
+      <w:ins w:id="33" w:author="Innocence Harvey" w:date="2015-04-15T00:03:00Z">
+        <w:r>
+          <w:t xml:space="preserve">  </w:t>
+        </w:r>
+      </w:ins>
+      <w:r>
+        <w:t>A limitation of our human data is the difference in age between non-secreting ade</w:t>
+      </w:r>
+      <w:r>
+        <w:t>n</w:t>
+      </w:r>
+      <w:r>
+        <w:t xml:space="preserve">oma and Cushing’s </w:t>
+      </w:r>
+      <w:r>
+        <w:t xml:space="preserve">disease </w:t>
+      </w:r>
+      <w:r>
+        <w:t xml:space="preserve">subjects.  Cushing’s disease is diagnosed and treated much more rapidly, which leads to these differences.  We therefore confirmed many of our human findings in a mouse model of excessive glucocorticoid treatment, </w:t>
+      </w:r>
+      <w:proofErr w:type="spellStart"/>
+      <w:r>
+        <w:t>wherin</w:t>
+      </w:r>
+      <w:proofErr w:type="spellEnd"/>
+      <w:r>
+        <w:t xml:space="preserve"> the mice were treated under more controlled conditions.</w:t>
+      </w:r>
+      <w:ins w:id="34" w:author="Innocence Harvey" w:date="2015-04-15T00:45:00Z">
+        <w:r>
+          <w:t xml:space="preserve"> </w:t>
+        </w:r>
+      </w:ins>
+      <w:ins w:id="35" w:author="Dave Bridges" w:date="2015-04-28T14:23:00Z">
+        <w:r>
+          <w:t xml:space="preserve"> </w:t>
+        </w:r>
         <w:r>
           <w:rPr>
-            <w:i/>
-          </w:rPr>
-          <w:t xml:space="preserve"> </w:t>
-        </w:r>
-      </w:ins>
-      <w:ins w:id="24" w:author="Innocence Harvey" w:date="2015-04-15T11:26:00Z">
-        <w:r>
-          <w:rPr>
-            <w:i/>
-          </w:rPr>
-          <w:t xml:space="preserve">and </w:t>
-        </w:r>
-      </w:ins>
-      <w:ins w:id="25" w:author="Innocence Harvey" w:date="2015-04-15T00:21:00Z">
-        <w:r>
-          <w:rPr>
-            <w:i/>
-          </w:rPr>
-          <w:t>GPD</w:t>
-        </w:r>
-      </w:ins>
-      <w:ins w:id="26" w:author="Innocence Harvey" w:date="2015-04-15T11:26:00Z">
-        <w:r>
-          <w:rPr>
-            <w:i/>
-          </w:rPr>
-          <w:t>1</w:t>
-        </w:r>
-      </w:ins>
-      <w:ins w:id="27" w:author="Innocence Harvey" w:date="2015-04-15T00:07:00Z">
-        <w:r>
-          <w:t>)</w:t>
-        </w:r>
-      </w:ins>
-      <w:ins w:id="28" w:author="Innocence Harvey" w:date="2015-04-15T00:00:00Z">
-        <w:r>
-          <w:t xml:space="preserve"> </w:t>
-        </w:r>
-      </w:ins>
-      <w:ins w:id="29" w:author="Innocence Harvey" w:date="2015-04-14T23:58:00Z">
-        <w:r>
-          <w:t>transcript</w:t>
-        </w:r>
-        <w:r>
-          <w:t>s</w:t>
-        </w:r>
-      </w:ins>
-      <w:ins w:id="30" w:author="Innocence Harvey" w:date="2015-04-15T00:08:00Z">
-        <w:r>
-          <w:t xml:space="preserve"> in human adipose tissue</w:t>
-        </w:r>
-        <w:proofErr w:type="gramEnd"/>
-        <w:r>
-          <w:t xml:space="preserve">, with similar transcript expression changes seen in mouse </w:t>
-        </w:r>
-      </w:ins>
-      <w:ins w:id="31" w:author="Innocence Harvey" w:date="2015-04-15T00:10:00Z">
-        <w:r>
-          <w:t>adipose and muscle tissue</w:t>
-        </w:r>
-      </w:ins>
-      <w:ins w:id="32" w:author="Innocence Harvey" w:date="2015-04-15T00:26:00Z">
-        <w:r>
-          <w:t xml:space="preserve"> when treated with dexamethasone</w:t>
-        </w:r>
-      </w:ins>
-      <w:ins w:id="33" w:author="Innocence Harvey" w:date="2015-04-15T00:01:00Z">
-        <w:r>
-          <w:t>.</w:t>
-        </w:r>
-      </w:ins>
-      <w:ins w:id="34" w:author="Innocence Harvey" w:date="2015-04-15T00:03:00Z">
-        <w:r>
-          <w:t xml:space="preserve">  </w:t>
-        </w:r>
-      </w:ins>
-      <w:r>
-        <w:t>A limitation of our human data is the difference in age between non-secreting ade</w:t>
-      </w:r>
-      <w:r>
-        <w:t>n</w:t>
-      </w:r>
-      <w:r>
-        <w:t xml:space="preserve">oma and Cushing’s </w:t>
-      </w:r>
-      <w:r>
-        <w:t xml:space="preserve">disease </w:t>
-      </w:r>
-      <w:r>
-        <w:t xml:space="preserve">subjects.  Cushing’s disease is diagnosed and treated much more rapidly, which leads to these differences.  We therefore confirmed many of our human findings in a mouse model of excessive glucocorticoid treatment, </w:t>
-      </w:r>
-      <w:proofErr w:type="spellStart"/>
-      <w:r>
-        <w:t>wherin</w:t>
-      </w:r>
-      <w:proofErr w:type="spellEnd"/>
-      <w:r>
-        <w:t xml:space="preserve"> the mice were treated under more controlled conditions.</w:t>
-      </w:r>
-      <w:ins w:id="35" w:author="Innocence Harvey" w:date="2015-04-15T00:45:00Z">
-        <w:r>
-          <w:t xml:space="preserve"> </w:t>
-        </w:r>
-      </w:ins>
-      <w:ins w:id="36" w:author="Dave Bridges" w:date="2015-04-28T14:23:00Z">
-        <w:r>
-          <w:t xml:space="preserve"> </w:t>
-        </w:r>
-        <w:r>
-          <w:rPr>
-            <w:rPrChange w:id="37" w:author="Dave Bridges" w:date="2015-04-28T14:23:00Z">
+            <w:rPrChange w:id="36" w:author="Dave Bridges" w:date="2015-04-28T14:23:00Z">
               <w:rPr>
                 <w:b/>
               </w:rPr>
@@ -6301,7 +6269,7 @@
         <w:r>
           <w:rPr>
             <w:i/>
-            <w:rPrChange w:id="38" w:author="Dave Bridges" w:date="2015-04-28T14:23:00Z">
+            <w:rPrChange w:id="37" w:author="Dave Bridges" w:date="2015-04-28T14:23:00Z">
               <w:rPr>
                 <w:b/>
                 <w:i/>
@@ -6312,7 +6280,7 @@
         </w:r>
         <w:r>
           <w:rPr>
-            <w:rPrChange w:id="39" w:author="Dave Bridges" w:date="2015-04-28T14:23:00Z">
+            <w:rPrChange w:id="38" w:author="Dave Bridges" w:date="2015-04-28T14:23:00Z">
               <w:rPr>
                 <w:b/>
               </w:rPr>
@@ -6327,10 +6295,10 @@
       <w:r>
         <w:instrText>ADDIN CSL_CITATION { "citationItems" : [ { "id" : "ITEM-1", "itemData" : { "DOI" : "10.1073/pnas.1323681111", "ISSN" : "1091-6490", "PMID" : "24889609", "abstract" : "The adverse metabolic effects of prescribed and endogenous glucocorticoid (GC) excess, Cushing syndrome, create a significant health burden. We found that tissue regeneration of GCs by 11\u03b2-hydroxysteroid dehydrogenase type 1 (11\u03b2-HSD1), rather than circulating delivery, is critical to developing the phenotype of GC excess; 11\u03b2-HSD1 KO mice with circulating GC excess are protected from the glucose intolerance, hyperinsulinemia, hepatic steatosis, adiposity, hypertension, myopathy, and dermal atrophy of Cushing syndrome. Whereas liver-specific 11\u03b2-HSD1 KO mice developed a full Cushingoid phenotype, adipose-specific 11\u03b2-HSD1 KO mice were protected from hepatic steatosis and circulating fatty acid excess. These data challenge our current view of GC action, demonstrating 11\u03b2-HSD1, particularly in adipose tissue, is key to the development of the adverse metabolic profile associated with circulating GC excess, offering 11\u03b2-HSD1 inhibition as a previously unidentified approach to treat Cushing syndrome.", "author" : [ { "dropping-particle" : "", "family" : "Morgan", "given" : "Stuart A", "non-dropping-particle" : "", "parse-names" : false, "suffix" : "" }, { "dropping-particle" : "", "family" : "McCabe", "given" : "Emma L", "non-dropping-particle" : "", "parse-names" : false, "suffix" : "" }, { "dropping-particle" : "", "family" : "Gathercole", "given" : "Laura L", "non-dropping-particle" : "", "parse-names" : false, "suffix" : "" }, { "dropping-particle" : "", "family" : "Hassan-Smith", "given" : "Zaki K", "non-dropping-particle" : "", "parse-names" : false, "suffix" : "" }, { "dropping-particle" : "", "family" : "Larner", "given" : "Dean P", "non-dropping-particle" : "", "parse-names" : false, "suffix" : "" }, { "dropping-particle" : "", "family" : "Bujalska", "given" : "Iwona J", "non-dropping-particle" : "", "parse-names" : false, "suffix" : "" }, { "dropping-particle" : "", "family" : "Stewart", "given" : "Paul M", "non-dropping-particle" : "", "parse-names" : false, "suffix" : "" }, { "dropping-particle" : "", "family" : "Tomlinson", "given" : "Jeremy W", "non-dropping-particle" : "", "parse-names" : false, "suffix" : "" }, { "dropping-particle" : "", "family" : "Lavery", "given" : "Gareth G", "non-dropping-particle" : "", "parse-names" : false, "suffix" : "" } ], "container-title" : "Proceedings of the National Academy of Sciences of the United States of America", "id" : "ITEM-1", "issue" : "24", "issued" : { "date-parts" : [ [ "2014" ] ] }, "page" : "E2482-91", "title" : "11\u03b2-HSD1 is the major regulator of the tissue-specific effects of circulating glucocorticoid excess.", "type" : "article-journal", "volume" : "111" }, "uris" : [ "http://www.mendeley.com/documents/?uuid=449526ee-fbcf-43ec-adf0-b346500db7ca" ] } ], "mendeley" : { "formattedCitation" : "(Morgan &lt;i&gt;et al.&lt;/i&gt; 2014)", "plainTextFormattedCitation" : "(Morgan et al. 2014)", "previouslyFormattedCitation" : "(Morgan &lt;i&gt;et al.&lt;/i&gt; 2014)" }, "properties" : { "noteIndex" : 0 }, "schema" : "https://github.com/citation-style-language/schema/raw/master/csl-citation.json" }</w:instrText>
       </w:r>
-      <w:ins w:id="40" w:author="Dave Bridges" w:date="2015-04-28T14:23:00Z">
+      <w:ins w:id="39" w:author="Dave Bridges" w:date="2015-04-28T14:23:00Z">
         <w:r>
           <w:rPr>
-            <w:rPrChange w:id="41" w:author="Dave Bridges" w:date="2015-04-28T14:23:00Z">
+            <w:rPrChange w:id="40" w:author="Dave Bridges" w:date="2015-04-28T14:23:00Z">
               <w:rPr/>
             </w:rPrChange>
           </w:rPr>
@@ -6339,7 +6307,7 @@
         <w:r>
           <w:rPr>
             <w:noProof/>
-            <w:rPrChange w:id="42" w:author="Dave Bridges" w:date="2015-04-28T14:23:00Z">
+            <w:rPrChange w:id="41" w:author="Dave Bridges" w:date="2015-04-28T14:23:00Z">
               <w:rPr>
                 <w:b/>
               </w:rPr>
@@ -6351,7 +6319,7 @@
           <w:rPr>
             <w:i/>
             <w:noProof/>
-            <w:rPrChange w:id="43" w:author="Dave Bridges" w:date="2015-04-28T14:23:00Z">
+            <w:rPrChange w:id="42" w:author="Dave Bridges" w:date="2015-04-28T14:23:00Z">
               <w:rPr>
                 <w:b/>
                 <w:i/>
@@ -6363,32 +6331,32 @@
         <w:r>
           <w:rPr>
             <w:noProof/>
+            <w:rPrChange w:id="43" w:author="Dave Bridges" w:date="2015-04-28T14:23:00Z">
+              <w:rPr>
+                <w:b/>
+              </w:rPr>
+            </w:rPrChange>
+          </w:rPr>
+          <w:t xml:space="preserve"> 2014)</w:t>
+        </w:r>
+        <w:r>
+          <w:fldChar w:fldCharType="end"/>
+        </w:r>
+        <w:r>
+          <w:rPr>
             <w:rPrChange w:id="44" w:author="Dave Bridges" w:date="2015-04-28T14:23:00Z">
               <w:rPr>
                 <w:b/>
               </w:rPr>
             </w:rPrChange>
           </w:rPr>
-          <w:t xml:space="preserve"> 2014)</w:t>
-        </w:r>
-        <w:r>
-          <w:fldChar w:fldCharType="end"/>
-        </w:r>
+          <w:t xml:space="preserve">.   </w:t>
+        </w:r>
+      </w:ins>
+      <w:ins w:id="45" w:author="Dave Bridges" w:date="2015-04-29T08:29:00Z">
         <w:r>
           <w:rPr>
-            <w:rPrChange w:id="45" w:author="Dave Bridges" w:date="2015-04-28T14:23:00Z">
-              <w:rPr>
-                <w:b/>
-              </w:rPr>
-            </w:rPrChange>
-          </w:rPr>
-          <w:t xml:space="preserve">.   </w:t>
-        </w:r>
-      </w:ins>
-      <w:ins w:id="46" w:author="Dave Bridges" w:date="2015-04-29T08:29:00Z">
-        <w:r>
-          <w:rPr>
-            <w:rPrChange w:id="47" w:author="Dave Bridges" w:date="2015-04-29T08:29:00Z">
+            <w:rPrChange w:id="46" w:author="Dave Bridges" w:date="2015-04-29T08:29:00Z">
               <w:rPr>
                 <w:b/>
               </w:rPr>
@@ -6400,7 +6368,7 @@
         <w:r>
           <w:rPr>
             <w:i/>
-            <w:rPrChange w:id="48" w:author="Dave Bridges" w:date="2015-04-29T08:29:00Z">
+            <w:rPrChange w:id="47" w:author="Dave Bridges" w:date="2015-04-29T08:29:00Z">
               <w:rPr>
                 <w:b/>
                 <w:i/>
@@ -6412,15 +6380,26 @@
         <w:proofErr w:type="spellEnd"/>
         <w:r>
           <w:rPr>
+            <w:rPrChange w:id="48" w:author="Dave Bridges" w:date="2015-04-29T08:29:00Z">
+              <w:rPr>
+                <w:b/>
+              </w:rPr>
+            </w:rPrChange>
+          </w:rPr>
+          <w:t xml:space="preserve"> mRNA, though we observed no effects of Cushing’s disease on </w:t>
+        </w:r>
+        <w:proofErr w:type="spellStart"/>
+        <w:r>
+          <w:rPr>
             <w:rPrChange w:id="49" w:author="Dave Bridges" w:date="2015-04-29T08:29:00Z">
               <w:rPr>
                 <w:b/>
               </w:rPr>
             </w:rPrChange>
           </w:rPr>
-          <w:t xml:space="preserve"> mRNA, though we observed no effects of Cushing’s disease on </w:t>
-        </w:r>
-        <w:proofErr w:type="spellStart"/>
+          <w:t>lipolytic</w:t>
+        </w:r>
+        <w:proofErr w:type="spellEnd"/>
         <w:r>
           <w:rPr>
             <w:rPrChange w:id="50" w:author="Dave Bridges" w:date="2015-04-29T08:29:00Z">
@@ -6429,9 +6408,9 @@
               </w:rPr>
             </w:rPrChange>
           </w:rPr>
-          <w:t>lipolytic</w:t>
-        </w:r>
-        <w:proofErr w:type="spellEnd"/>
+          <w:t xml:space="preserve"> genes (Figure 4D) as that study did.  In our study we did observe induction of fatty acid synthesis genes in both humans and mice (Figure 4A/F</w:t>
+        </w:r>
+        <w:proofErr w:type="gramStart"/>
         <w:r>
           <w:rPr>
             <w:rPrChange w:id="51" w:author="Dave Bridges" w:date="2015-04-29T08:29:00Z">
@@ -6440,9 +6419,9 @@
               </w:rPr>
             </w:rPrChange>
           </w:rPr>
-          <w:t xml:space="preserve"> genes (Figure 4D) as that study did.  In our study we did observe induction of fatty acid synthesis genes in both humans and mice (Figure 4A/F</w:t>
-        </w:r>
-        <w:proofErr w:type="gramStart"/>
+          <w:t>) which</w:t>
+        </w:r>
+        <w:proofErr w:type="gramEnd"/>
         <w:r>
           <w:rPr>
             <w:rPrChange w:id="52" w:author="Dave Bridges" w:date="2015-04-29T08:29:00Z">
@@ -6451,23 +6430,12 @@
               </w:rPr>
             </w:rPrChange>
           </w:rPr>
-          <w:t>) which</w:t>
-        </w:r>
-        <w:proofErr w:type="gramEnd"/>
-        <w:r>
-          <w:rPr>
-            <w:rPrChange w:id="53" w:author="Dave Bridges" w:date="2015-04-29T08:29:00Z">
-              <w:rPr>
-                <w:b/>
-              </w:rPr>
-            </w:rPrChange>
-          </w:rPr>
           <w:t xml:space="preserve"> was not observed in the Morgan </w:t>
         </w:r>
         <w:r>
           <w:rPr>
             <w:i/>
-            <w:rPrChange w:id="54" w:author="Dave Bridges" w:date="2015-04-29T08:29:00Z">
+            <w:rPrChange w:id="53" w:author="Dave Bridges" w:date="2015-04-29T08:29:00Z">
               <w:rPr>
                 <w:b/>
                 <w:i/>
@@ -6478,14 +6446,25 @@
         </w:r>
         <w:r>
           <w:rPr>
+            <w:rPrChange w:id="54" w:author="Dave Bridges" w:date="2015-04-29T08:29:00Z">
+              <w:rPr>
+                <w:b/>
+              </w:rPr>
+            </w:rPrChange>
+          </w:rPr>
+          <w:t>study.  Three differences could potentially explain these discrepancies.  One is that in our case, dexamethasone is already active and cannot be further activated by 11</w:t>
+        </w:r>
+        <w:r>
+          <w:rPr>
             <w:rPrChange w:id="55" w:author="Dave Bridges" w:date="2015-04-29T08:29:00Z">
               <w:rPr>
                 <w:b/>
               </w:rPr>
             </w:rPrChange>
           </w:rPr>
-          <w:t>study.  Three differences could potentially explain these discrepancies.  One is that in our case, dexamethasone is already active and cannot be further activated by 11</w:t>
-        </w:r>
+          <w:t>-</w:t>
+        </w:r>
+        <w:proofErr w:type="gramStart"/>
         <w:r>
           <w:rPr>
             <w:rPrChange w:id="56" w:author="Dave Bridges" w:date="2015-04-29T08:29:00Z">
@@ -6494,9 +6473,9 @@
               </w:rPr>
             </w:rPrChange>
           </w:rPr>
-          <w:t>-</w:t>
-        </w:r>
-        <w:proofErr w:type="gramStart"/>
+          <w:t>HSD1,</w:t>
+        </w:r>
+        <w:proofErr w:type="gramEnd"/>
         <w:r>
           <w:rPr>
             <w:rPrChange w:id="57" w:author="Dave Bridges" w:date="2015-04-29T08:29:00Z">
@@ -6505,9 +6484,9 @@
               </w:rPr>
             </w:rPrChange>
           </w:rPr>
-          <w:t>HSD1,</w:t>
-        </w:r>
-        <w:proofErr w:type="gramEnd"/>
+          <w:t xml:space="preserve"> </w:t>
+        </w:r>
+        <w:proofErr w:type="spellStart"/>
         <w:r>
           <w:rPr>
             <w:rPrChange w:id="58" w:author="Dave Bridges" w:date="2015-04-29T08:29:00Z">
@@ -6516,9 +6495,9 @@
               </w:rPr>
             </w:rPrChange>
           </w:rPr>
-          <w:t xml:space="preserve"> </w:t>
-        </w:r>
-        <w:proofErr w:type="spellStart"/>
+          <w:t>wheras</w:t>
+        </w:r>
+        <w:proofErr w:type="spellEnd"/>
         <w:r>
           <w:rPr>
             <w:rPrChange w:id="59" w:author="Dave Bridges" w:date="2015-04-29T08:29:00Z">
@@ -6527,9 +6506,9 @@
               </w:rPr>
             </w:rPrChange>
           </w:rPr>
-          <w:t>wheras</w:t>
-        </w:r>
-        <w:proofErr w:type="spellEnd"/>
+          <w:t xml:space="preserve"> in their study </w:t>
+        </w:r>
+        <w:proofErr w:type="spellStart"/>
         <w:r>
           <w:rPr>
             <w:rPrChange w:id="60" w:author="Dave Bridges" w:date="2015-04-29T08:29:00Z">
@@ -6538,9 +6517,9 @@
               </w:rPr>
             </w:rPrChange>
           </w:rPr>
-          <w:t xml:space="preserve"> in their study </w:t>
-        </w:r>
-        <w:proofErr w:type="spellStart"/>
+          <w:t>corticosterone</w:t>
+        </w:r>
+        <w:proofErr w:type="spellEnd"/>
         <w:r>
           <w:rPr>
             <w:rPrChange w:id="61" w:author="Dave Bridges" w:date="2015-04-29T08:29:00Z">
@@ -6549,9 +6528,8 @@
               </w:rPr>
             </w:rPrChange>
           </w:rPr>
-          <w:t>corticosterone</w:t>
-        </w:r>
-        <w:proofErr w:type="spellEnd"/>
+          <w:t xml:space="preserve"> can be both inactivated by 11</w:t>
+        </w:r>
         <w:r>
           <w:rPr>
             <w:rPrChange w:id="62" w:author="Dave Bridges" w:date="2015-04-29T08:29:00Z">
@@ -6560,7 +6538,7 @@
               </w:rPr>
             </w:rPrChange>
           </w:rPr>
-          <w:t xml:space="preserve"> can be both inactivated by 11</w:t>
+          <w:t xml:space="preserve">-HSD2 and </w:t>
         </w:r>
         <w:r>
           <w:rPr>
@@ -6570,7 +6548,8 @@
               </w:rPr>
             </w:rPrChange>
           </w:rPr>
-          <w:t xml:space="preserve">-HSD2 and </w:t>
+          <w:lastRenderedPageBreak/>
+          <w:t>reactivated by 11</w:t>
         </w:r>
         <w:r>
           <w:rPr>
@@ -6580,23 +6559,12 @@
               </w:rPr>
             </w:rPrChange>
           </w:rPr>
-          <w:lastRenderedPageBreak/>
-          <w:t>reactivated by 11</w:t>
-        </w:r>
-        <w:r>
-          <w:rPr>
-            <w:rPrChange w:id="65" w:author="Dave Bridges" w:date="2015-04-29T08:29:00Z">
-              <w:rPr>
-                <w:b/>
-              </w:rPr>
-            </w:rPrChange>
-          </w:rPr>
           <w:t xml:space="preserve">-HSD1.  Another key difference is the duration of treatment, which for our study was three months and for the Morgan </w:t>
         </w:r>
         <w:r>
           <w:rPr>
             <w:i/>
-            <w:rPrChange w:id="66" w:author="Dave Bridges" w:date="2015-04-29T08:29:00Z">
+            <w:rPrChange w:id="65" w:author="Dave Bridges" w:date="2015-04-29T08:29:00Z">
               <w:rPr>
                 <w:b/>
                 <w:i/>
@@ -6607,25 +6575,13 @@
         </w:r>
         <w:r>
           <w:rPr>
-            <w:rPrChange w:id="67" w:author="Dave Bridges" w:date="2015-04-29T08:29:00Z">
+            <w:rPrChange w:id="66" w:author="Dave Bridges" w:date="2015-04-29T08:29:00Z">
               <w:rPr>
                 <w:b/>
               </w:rPr>
             </w:rPrChange>
           </w:rPr>
-          <w:t>study was just over one month.</w:t>
-        </w:r>
-        <w:bookmarkStart w:id="68" w:name="_GoBack"/>
-        <w:bookmarkEnd w:id="68"/>
-        <w:r>
-          <w:rPr>
-            <w:rPrChange w:id="69" w:author="Dave Bridges" w:date="2015-04-29T08:29:00Z">
-              <w:rPr>
-                <w:b/>
-              </w:rPr>
-            </w:rPrChange>
-          </w:rPr>
-          <w:t xml:space="preserve">  Finally they determined mRNA levels from gonadal adipose tissue, not subcutaneous adipose tissue, as we did in our work.</w:t>
+          <w:t>study was just over one month.  Finally they determined mRNA levels from gonadal adipose tissue, not subcutaneous adipose tissue, as we did in our work.</w:t>
         </w:r>
       </w:ins>
     </w:p>
@@ -6633,11 +6589,11 @@
       <w:pPr>
         <w:spacing w:line="480" w:lineRule="auto"/>
         <w:rPr>
-          <w:del w:id="70" w:author="Dave Bridges" w:date="2015-04-28T14:23:00Z"/>
-        </w:rPr>
-      </w:pPr>
-      <w:ins w:id="71" w:author="Innocence Harvey" w:date="2015-04-15T00:45:00Z">
-        <w:del w:id="72" w:author="Dave Bridges" w:date="2015-04-28T14:23:00Z">
+          <w:del w:id="67" w:author="Dave Bridges" w:date="2015-04-28T14:23:00Z"/>
+        </w:rPr>
+      </w:pPr>
+      <w:ins w:id="68" w:author="Innocence Harvey" w:date="2015-04-15T00:45:00Z">
+        <w:del w:id="69" w:author="Dave Bridges" w:date="2015-04-28T14:23:00Z">
           <w:r>
             <w:delText>A recent</w:delText>
           </w:r>
@@ -6646,141 +6602,141 @@
           </w:r>
         </w:del>
       </w:ins>
-      <w:ins w:id="73" w:author="Innocence Harvey" w:date="2015-04-15T00:47:00Z">
-        <w:del w:id="74" w:author="Dave Bridges" w:date="2015-04-28T14:23:00Z">
+      <w:ins w:id="70" w:author="Innocence Harvey" w:date="2015-04-15T00:47:00Z">
+        <w:del w:id="71" w:author="Dave Bridges" w:date="2015-04-28T14:23:00Z">
           <w:r>
             <w:delText xml:space="preserve"> involving the </w:delText>
           </w:r>
         </w:del>
       </w:ins>
-      <w:ins w:id="75" w:author="Innocence Harvey" w:date="2015-04-15T00:55:00Z">
-        <w:del w:id="76" w:author="Dave Bridges" w:date="2015-04-28T14:23:00Z">
+      <w:ins w:id="72" w:author="Innocence Harvey" w:date="2015-04-15T00:55:00Z">
+        <w:del w:id="73" w:author="Dave Bridges" w:date="2015-04-28T14:23:00Z">
           <w:r>
             <w:delText xml:space="preserve">6-week old </w:delText>
           </w:r>
         </w:del>
       </w:ins>
-      <w:ins w:id="77" w:author="Innocence Harvey" w:date="2015-04-15T00:47:00Z">
-        <w:del w:id="78" w:author="Dave Bridges" w:date="2015-04-28T14:23:00Z">
+      <w:ins w:id="74" w:author="Innocence Harvey" w:date="2015-04-15T00:47:00Z">
+        <w:del w:id="75" w:author="Dave Bridges" w:date="2015-04-28T14:23:00Z">
           <w:r>
             <w:delText>c57</w:delText>
           </w:r>
         </w:del>
       </w:ins>
-      <w:ins w:id="79" w:author="Innocence Harvey" w:date="2015-04-15T00:55:00Z">
-        <w:del w:id="80" w:author="Dave Bridges" w:date="2015-04-28T14:23:00Z">
+      <w:ins w:id="76" w:author="Innocence Harvey" w:date="2015-04-15T00:55:00Z">
+        <w:del w:id="77" w:author="Dave Bridges" w:date="2015-04-28T14:23:00Z">
           <w:r>
             <w:delText>BL/6J</w:delText>
           </w:r>
         </w:del>
       </w:ins>
-      <w:ins w:id="81" w:author="Innocence Harvey" w:date="2015-04-15T00:47:00Z">
-        <w:del w:id="82" w:author="Dave Bridges" w:date="2015-04-28T14:23:00Z">
+      <w:ins w:id="78" w:author="Innocence Harvey" w:date="2015-04-15T00:47:00Z">
+        <w:del w:id="79" w:author="Dave Bridges" w:date="2015-04-28T14:23:00Z">
           <w:r>
             <w:delText xml:space="preserve"> mice</w:delText>
           </w:r>
         </w:del>
       </w:ins>
-      <w:ins w:id="83" w:author="Innocence Harvey" w:date="2015-04-15T00:55:00Z">
-        <w:del w:id="84" w:author="Dave Bridges" w:date="2015-04-28T14:23:00Z">
+      <w:ins w:id="80" w:author="Innocence Harvey" w:date="2015-04-15T00:55:00Z">
+        <w:del w:id="81" w:author="Dave Bridges" w:date="2015-04-28T14:23:00Z">
           <w:r>
             <w:delText xml:space="preserve"> treated with 100ug/ml corticosterone</w:delText>
           </w:r>
         </w:del>
       </w:ins>
-      <w:ins w:id="85" w:author="Innocence Harvey" w:date="2015-04-15T01:02:00Z">
-        <w:del w:id="86" w:author="Dave Bridges" w:date="2015-04-28T14:23:00Z">
+      <w:ins w:id="82" w:author="Innocence Harvey" w:date="2015-04-15T01:02:00Z">
+        <w:del w:id="83" w:author="Dave Bridges" w:date="2015-04-28T14:23:00Z">
           <w:r>
             <w:delText xml:space="preserve"> (CORT)</w:delText>
           </w:r>
         </w:del>
       </w:ins>
-      <w:ins w:id="87" w:author="Innocence Harvey" w:date="2015-04-15T00:45:00Z">
-        <w:del w:id="88" w:author="Dave Bridges" w:date="2015-04-28T14:23:00Z">
+      <w:ins w:id="84" w:author="Innocence Harvey" w:date="2015-04-15T00:45:00Z">
+        <w:del w:id="85" w:author="Dave Bridges" w:date="2015-04-28T14:23:00Z">
           <w:r>
             <w:delText xml:space="preserve"> </w:delText>
           </w:r>
         </w:del>
       </w:ins>
-      <w:ins w:id="89" w:author="Innocence Harvey" w:date="2015-04-15T00:56:00Z">
-        <w:del w:id="90" w:author="Dave Bridges" w:date="2015-04-28T14:23:00Z">
+      <w:ins w:id="86" w:author="Innocence Harvey" w:date="2015-04-15T00:56:00Z">
+        <w:del w:id="87" w:author="Dave Bridges" w:date="2015-04-28T14:23:00Z">
           <w:r>
             <w:delText xml:space="preserve">for 5 weeks </w:delText>
           </w:r>
         </w:del>
       </w:ins>
-      <w:ins w:id="91" w:author="Innocence Harvey" w:date="2015-04-15T01:35:00Z">
-        <w:del w:id="92" w:author="Dave Bridges" w:date="2015-04-28T14:23:00Z">
+      <w:ins w:id="88" w:author="Innocence Harvey" w:date="2015-04-15T01:35:00Z">
+        <w:del w:id="89" w:author="Dave Bridges" w:date="2015-04-28T14:23:00Z">
           <w:r>
             <w:delText>found similar phenotypic results (increased fat mass, decreased lean mass</w:delText>
           </w:r>
         </w:del>
       </w:ins>
-      <w:ins w:id="93" w:author="Innocence Harvey" w:date="2015-04-15T01:36:00Z">
-        <w:del w:id="94" w:author="Dave Bridges" w:date="2015-04-28T14:23:00Z">
+      <w:ins w:id="90" w:author="Innocence Harvey" w:date="2015-04-15T01:36:00Z">
+        <w:del w:id="91" w:author="Dave Bridges" w:date="2015-04-28T14:23:00Z">
           <w:r>
             <w:delText xml:space="preserve"> and strength,</w:delText>
           </w:r>
         </w:del>
       </w:ins>
-      <w:ins w:id="95" w:author="Innocence Harvey" w:date="2015-04-15T01:35:00Z">
-        <w:del w:id="96" w:author="Dave Bridges" w:date="2015-04-28T14:23:00Z">
+      <w:ins w:id="92" w:author="Innocence Harvey" w:date="2015-04-15T01:35:00Z">
+        <w:del w:id="93" w:author="Dave Bridges" w:date="2015-04-28T14:23:00Z">
           <w:r>
             <w:delText xml:space="preserve"> and dec</w:delText>
           </w:r>
         </w:del>
       </w:ins>
-      <w:ins w:id="97" w:author="Innocence Harvey" w:date="2015-04-15T00:45:00Z">
-        <w:del w:id="98" w:author="Dave Bridges" w:date="2015-04-28T14:23:00Z">
+      <w:ins w:id="94" w:author="Innocence Harvey" w:date="2015-04-15T00:45:00Z">
+        <w:del w:id="95" w:author="Dave Bridges" w:date="2015-04-28T14:23:00Z">
           <w:r>
             <w:delText>re</w:delText>
           </w:r>
         </w:del>
       </w:ins>
-      <w:ins w:id="99" w:author="Innocence Harvey" w:date="2015-04-15T01:36:00Z">
-        <w:del w:id="100" w:author="Dave Bridges" w:date="2015-04-28T14:23:00Z">
+      <w:ins w:id="96" w:author="Innocence Harvey" w:date="2015-04-15T01:36:00Z">
+        <w:del w:id="97" w:author="Dave Bridges" w:date="2015-04-28T14:23:00Z">
           <w:r>
             <w:delText>ased insulin sensitivity)</w:delText>
           </w:r>
         </w:del>
       </w:ins>
-      <w:ins w:id="101" w:author="Innocence Harvey" w:date="2015-04-15T01:37:00Z">
-        <w:del w:id="102" w:author="Dave Bridges" w:date="2015-04-28T14:23:00Z">
+      <w:ins w:id="98" w:author="Innocence Harvey" w:date="2015-04-15T01:37:00Z">
+        <w:del w:id="99" w:author="Dave Bridges" w:date="2015-04-28T14:23:00Z">
           <w:r>
             <w:delText>, but re</w:delText>
           </w:r>
         </w:del>
       </w:ins>
-      <w:ins w:id="103" w:author="Innocence Harvey" w:date="2015-04-15T00:45:00Z">
-        <w:del w:id="104" w:author="Dave Bridges" w:date="2015-04-28T14:23:00Z">
+      <w:ins w:id="100" w:author="Innocence Harvey" w:date="2015-04-15T00:45:00Z">
+        <w:del w:id="101" w:author="Dave Bridges" w:date="2015-04-28T14:23:00Z">
           <w:r>
             <w:delText xml:space="preserve">ported </w:delText>
           </w:r>
         </w:del>
       </w:ins>
-      <w:ins w:id="105" w:author="Innocence Harvey" w:date="2015-04-15T01:01:00Z">
-        <w:del w:id="106" w:author="Dave Bridges" w:date="2015-04-28T14:23:00Z">
+      <w:ins w:id="102" w:author="Innocence Harvey" w:date="2015-04-15T01:01:00Z">
+        <w:del w:id="103" w:author="Dave Bridges" w:date="2015-04-28T14:23:00Z">
           <w:r>
             <w:delText>no</w:delText>
           </w:r>
         </w:del>
       </w:ins>
-      <w:ins w:id="107" w:author="Innocence Harvey" w:date="2015-04-15T00:58:00Z">
-        <w:del w:id="108" w:author="Dave Bridges" w:date="2015-04-28T14:23:00Z">
+      <w:ins w:id="104" w:author="Innocence Harvey" w:date="2015-04-15T00:58:00Z">
+        <w:del w:id="105" w:author="Dave Bridges" w:date="2015-04-28T14:23:00Z">
           <w:r>
             <w:delText xml:space="preserve"> change in lipogenic transcripts</w:delText>
           </w:r>
         </w:del>
       </w:ins>
-      <w:ins w:id="109" w:author="Innocence Harvey" w:date="2015-04-15T01:01:00Z">
-        <w:del w:id="110" w:author="Dave Bridges" w:date="2015-04-28T14:23:00Z">
+      <w:ins w:id="106" w:author="Innocence Harvey" w:date="2015-04-15T01:01:00Z">
+        <w:del w:id="107" w:author="Dave Bridges" w:date="2015-04-28T14:23:00Z">
           <w:r>
             <w:delText xml:space="preserve"> of </w:delText>
           </w:r>
           <w:r>
             <w:rPr>
               <w:i/>
-              <w:rPrChange w:id="111" w:author="Innocence Harvey" w:date="2015-04-15T01:02:00Z">
+              <w:rPrChange w:id="108" w:author="Innocence Harvey" w:date="2015-04-15T01:02:00Z">
                 <w:rPr/>
               </w:rPrChange>
             </w:rPr>
@@ -6788,8 +6744,8 @@
           </w:r>
         </w:del>
       </w:ins>
-      <w:ins w:id="112" w:author="Innocence Harvey" w:date="2015-04-15T11:36:00Z">
-        <w:del w:id="113" w:author="Dave Bridges" w:date="2015-04-28T14:23:00Z">
+      <w:ins w:id="109" w:author="Innocence Harvey" w:date="2015-04-15T11:36:00Z">
+        <w:del w:id="110" w:author="Dave Bridges" w:date="2015-04-28T14:23:00Z">
           <w:r>
             <w:rPr>
               <w:i/>
@@ -6798,12 +6754,12 @@
           </w:r>
         </w:del>
       </w:ins>
-      <w:ins w:id="114" w:author="Innocence Harvey" w:date="2015-04-15T01:01:00Z">
-        <w:del w:id="115" w:author="Dave Bridges" w:date="2015-04-28T14:23:00Z">
+      <w:ins w:id="111" w:author="Innocence Harvey" w:date="2015-04-15T01:01:00Z">
+        <w:del w:id="112" w:author="Dave Bridges" w:date="2015-04-28T14:23:00Z">
           <w:r>
             <w:rPr>
               <w:i/>
-              <w:rPrChange w:id="116" w:author="Innocence Harvey" w:date="2015-04-15T01:02:00Z">
+              <w:rPrChange w:id="113" w:author="Innocence Harvey" w:date="2015-04-15T01:02:00Z">
                 <w:rPr/>
               </w:rPrChange>
             </w:rPr>
@@ -6815,7 +6771,7 @@
           <w:r>
             <w:rPr>
               <w:i/>
-              <w:rPrChange w:id="117" w:author="Innocence Harvey" w:date="2015-04-15T01:02:00Z">
+              <w:rPrChange w:id="114" w:author="Innocence Harvey" w:date="2015-04-15T01:02:00Z">
                 <w:rPr/>
               </w:rPrChange>
             </w:rPr>
@@ -6823,43 +6779,43 @@
           </w:r>
         </w:del>
       </w:ins>
-      <w:ins w:id="118" w:author="Innocence Harvey" w:date="2015-04-15T00:58:00Z">
-        <w:del w:id="119" w:author="Dave Bridges" w:date="2015-04-28T14:23:00Z">
+      <w:ins w:id="115" w:author="Innocence Harvey" w:date="2015-04-15T00:58:00Z">
+        <w:del w:id="116" w:author="Dave Bridges" w:date="2015-04-28T14:23:00Z">
           <w:r>
             <w:delText xml:space="preserve"> in adipose tissue between </w:delText>
           </w:r>
         </w:del>
       </w:ins>
-      <w:ins w:id="120" w:author="Innocence Harvey" w:date="2015-04-15T00:56:00Z">
-        <w:del w:id="121" w:author="Dave Bridges" w:date="2015-04-28T14:23:00Z">
+      <w:ins w:id="117" w:author="Innocence Harvey" w:date="2015-04-15T00:56:00Z">
+        <w:del w:id="118" w:author="Dave Bridges" w:date="2015-04-28T14:23:00Z">
           <w:r>
             <w:delText>CORT</w:delText>
           </w:r>
         </w:del>
       </w:ins>
-      <w:ins w:id="122" w:author="Innocence Harvey" w:date="2015-04-15T01:02:00Z">
-        <w:del w:id="123" w:author="Dave Bridges" w:date="2015-04-28T14:23:00Z">
+      <w:ins w:id="119" w:author="Innocence Harvey" w:date="2015-04-15T01:02:00Z">
+        <w:del w:id="120" w:author="Dave Bridges" w:date="2015-04-28T14:23:00Z">
           <w:r>
             <w:delText xml:space="preserve"> treated and control mice; </w:delText>
           </w:r>
         </w:del>
       </w:ins>
-      <w:ins w:id="124" w:author="Innocence Harvey" w:date="2015-04-15T01:37:00Z">
-        <w:del w:id="125" w:author="Dave Bridges" w:date="2015-04-28T14:23:00Z">
+      <w:ins w:id="121" w:author="Innocence Harvey" w:date="2015-04-15T01:37:00Z">
+        <w:del w:id="122" w:author="Dave Bridges" w:date="2015-04-28T14:23:00Z">
           <w:r>
             <w:delText>though</w:delText>
           </w:r>
         </w:del>
       </w:ins>
-      <w:ins w:id="126" w:author="Innocence Harvey" w:date="2015-04-15T01:02:00Z">
-        <w:del w:id="127" w:author="Dave Bridges" w:date="2015-04-28T14:23:00Z">
+      <w:ins w:id="123" w:author="Innocence Harvey" w:date="2015-04-15T01:02:00Z">
+        <w:del w:id="124" w:author="Dave Bridges" w:date="2015-04-28T14:23:00Z">
           <w:r>
             <w:delText xml:space="preserve">, </w:delText>
           </w:r>
         </w:del>
       </w:ins>
-      <w:ins w:id="128" w:author="Innocence Harvey" w:date="2015-04-15T01:03:00Z">
-        <w:del w:id="129" w:author="Dave Bridges" w:date="2015-04-28T14:23:00Z">
+      <w:ins w:id="125" w:author="Innocence Harvey" w:date="2015-04-15T01:03:00Z">
+        <w:del w:id="126" w:author="Dave Bridges" w:date="2015-04-28T14:23:00Z">
           <w:r>
             <w:rPr>
               <w:i/>
@@ -6871,267 +6827,267 @@
           </w:r>
         </w:del>
       </w:ins>
-      <w:ins w:id="130" w:author="Innocence Harvey" w:date="2015-04-15T12:13:00Z">
-        <w:del w:id="131" w:author="Dave Bridges" w:date="2015-04-28T14:23:00Z">
+      <w:ins w:id="127" w:author="Innocence Harvey" w:date="2015-04-15T12:13:00Z">
+        <w:del w:id="128" w:author="Dave Bridges" w:date="2015-04-28T14:23:00Z">
           <w:r>
             <w:delText>. We noted slight elevations in all of these</w:delText>
           </w:r>
         </w:del>
       </w:ins>
-      <w:ins w:id="132" w:author="Innocence Harvey" w:date="2015-04-15T12:24:00Z">
-        <w:del w:id="133" w:author="Dave Bridges" w:date="2015-04-28T14:23:00Z">
+      <w:ins w:id="129" w:author="Innocence Harvey" w:date="2015-04-15T12:24:00Z">
+        <w:del w:id="130" w:author="Dave Bridges" w:date="2015-04-28T14:23:00Z">
           <w:r>
             <w:delText xml:space="preserve"> mRNA</w:delText>
           </w:r>
         </w:del>
       </w:ins>
-      <w:ins w:id="134" w:author="Innocence Harvey" w:date="2015-04-15T12:13:00Z">
-        <w:del w:id="135" w:author="Dave Bridges" w:date="2015-04-28T14:23:00Z">
+      <w:ins w:id="131" w:author="Innocence Harvey" w:date="2015-04-15T12:13:00Z">
+        <w:del w:id="132" w:author="Dave Bridges" w:date="2015-04-28T14:23:00Z">
           <w:r>
             <w:delText xml:space="preserve"> transcripts</w:delText>
           </w:r>
         </w:del>
       </w:ins>
-      <w:ins w:id="136" w:author="Innocence Harvey" w:date="2015-04-15T12:15:00Z">
-        <w:del w:id="137" w:author="Dave Bridges" w:date="2015-04-28T14:23:00Z">
+      <w:ins w:id="133" w:author="Innocence Harvey" w:date="2015-04-15T12:15:00Z">
+        <w:del w:id="134" w:author="Dave Bridges" w:date="2015-04-28T14:23:00Z">
           <w:r>
             <w:delText xml:space="preserve"> in our mice</w:delText>
           </w:r>
         </w:del>
       </w:ins>
-      <w:ins w:id="138" w:author="Innocence Harvey" w:date="2015-04-15T12:25:00Z">
-        <w:del w:id="139" w:author="Dave Bridges" w:date="2015-04-28T14:23:00Z">
+      <w:ins w:id="135" w:author="Innocence Harvey" w:date="2015-04-15T12:25:00Z">
+        <w:del w:id="136" w:author="Dave Bridges" w:date="2015-04-28T14:23:00Z">
           <w:r>
             <w:delText>,</w:delText>
           </w:r>
         </w:del>
       </w:ins>
-      <w:ins w:id="140" w:author="Innocence Harvey" w:date="2015-04-15T12:15:00Z">
-        <w:del w:id="141" w:author="Dave Bridges" w:date="2015-04-28T14:23:00Z">
+      <w:ins w:id="137" w:author="Innocence Harvey" w:date="2015-04-15T12:15:00Z">
+        <w:del w:id="138" w:author="Dave Bridges" w:date="2015-04-28T14:23:00Z">
           <w:r>
             <w:delText xml:space="preserve"> with significant elevations </w:delText>
           </w:r>
         </w:del>
       </w:ins>
-      <w:ins w:id="142" w:author="Innocence Harvey" w:date="2015-04-15T12:25:00Z">
-        <w:del w:id="143" w:author="Dave Bridges" w:date="2015-04-28T14:23:00Z">
+      <w:ins w:id="139" w:author="Innocence Harvey" w:date="2015-04-15T12:25:00Z">
+        <w:del w:id="140" w:author="Dave Bridges" w:date="2015-04-28T14:23:00Z">
           <w:r>
             <w:delText>seen in the</w:delText>
           </w:r>
         </w:del>
       </w:ins>
-      <w:ins w:id="144" w:author="Innocence Harvey" w:date="2015-04-15T12:15:00Z">
-        <w:del w:id="145" w:author="Dave Bridges" w:date="2015-04-28T14:23:00Z">
+      <w:ins w:id="141" w:author="Innocence Harvey" w:date="2015-04-15T12:15:00Z">
+        <w:del w:id="142" w:author="Dave Bridges" w:date="2015-04-28T14:23:00Z">
           <w:r>
             <w:delText xml:space="preserve"> human adipose tissue</w:delText>
           </w:r>
         </w:del>
       </w:ins>
-      <w:ins w:id="146" w:author="Innocence Harvey" w:date="2015-04-15T12:25:00Z">
-        <w:del w:id="147" w:author="Dave Bridges" w:date="2015-04-28T14:23:00Z">
+      <w:ins w:id="143" w:author="Innocence Harvey" w:date="2015-04-15T12:25:00Z">
+        <w:del w:id="144" w:author="Dave Bridges" w:date="2015-04-28T14:23:00Z">
           <w:r>
             <w:delText xml:space="preserve"> samples</w:delText>
           </w:r>
         </w:del>
       </w:ins>
-      <w:ins w:id="148" w:author="Innocence Harvey" w:date="2015-04-15T01:03:00Z">
-        <w:del w:id="149" w:author="Dave Bridges" w:date="2015-04-28T14:23:00Z">
+      <w:ins w:id="145" w:author="Innocence Harvey" w:date="2015-04-15T01:03:00Z">
+        <w:del w:id="146" w:author="Dave Bridges" w:date="2015-04-28T14:23:00Z">
           <w:r>
             <w:delText>.</w:delText>
           </w:r>
         </w:del>
       </w:ins>
-      <w:ins w:id="150" w:author="Innocence Harvey" w:date="2015-04-15T01:04:00Z">
-        <w:del w:id="151" w:author="Dave Bridges" w:date="2015-04-28T14:23:00Z">
+      <w:ins w:id="147" w:author="Innocence Harvey" w:date="2015-04-15T01:04:00Z">
+        <w:del w:id="148" w:author="Dave Bridges" w:date="2015-04-28T14:23:00Z">
           <w:r>
             <w:delText xml:space="preserve"> There are </w:delText>
           </w:r>
         </w:del>
       </w:ins>
-      <w:ins w:id="152" w:author="Innocence Harvey" w:date="2015-04-15T11:51:00Z">
-        <w:del w:id="153" w:author="Dave Bridges" w:date="2015-04-28T14:23:00Z">
+      <w:ins w:id="149" w:author="Innocence Harvey" w:date="2015-04-15T11:51:00Z">
+        <w:del w:id="150" w:author="Dave Bridges" w:date="2015-04-28T14:23:00Z">
           <w:r>
             <w:delText xml:space="preserve">multiple differences between this study and our study leading to </w:delText>
           </w:r>
         </w:del>
       </w:ins>
-      <w:ins w:id="154" w:author="Innocence Harvey" w:date="2015-04-15T01:04:00Z">
-        <w:del w:id="155" w:author="Dave Bridges" w:date="2015-04-28T14:23:00Z">
+      <w:ins w:id="151" w:author="Innocence Harvey" w:date="2015-04-15T01:04:00Z">
+        <w:del w:id="152" w:author="Dave Bridges" w:date="2015-04-28T14:23:00Z">
           <w:r>
             <w:delText xml:space="preserve">several </w:delText>
           </w:r>
         </w:del>
       </w:ins>
-      <w:ins w:id="156" w:author="Innocence Harvey" w:date="2015-04-15T01:05:00Z">
-        <w:del w:id="157" w:author="Dave Bridges" w:date="2015-04-28T14:23:00Z">
+      <w:ins w:id="153" w:author="Innocence Harvey" w:date="2015-04-15T01:05:00Z">
+        <w:del w:id="154" w:author="Dave Bridges" w:date="2015-04-28T14:23:00Z">
           <w:r>
             <w:delText>possible</w:delText>
           </w:r>
         </w:del>
       </w:ins>
-      <w:ins w:id="158" w:author="Innocence Harvey" w:date="2015-04-15T01:04:00Z">
-        <w:del w:id="159" w:author="Dave Bridges" w:date="2015-04-28T14:23:00Z">
+      <w:ins w:id="155" w:author="Innocence Harvey" w:date="2015-04-15T01:04:00Z">
+        <w:del w:id="156" w:author="Dave Bridges" w:date="2015-04-28T14:23:00Z">
           <w:r>
             <w:delText xml:space="preserve"> </w:delText>
           </w:r>
         </w:del>
       </w:ins>
-      <w:ins w:id="160" w:author="Innocence Harvey" w:date="2015-04-15T01:05:00Z">
-        <w:del w:id="161" w:author="Dave Bridges" w:date="2015-04-28T14:23:00Z">
+      <w:ins w:id="157" w:author="Innocence Harvey" w:date="2015-04-15T01:05:00Z">
+        <w:del w:id="158" w:author="Dave Bridges" w:date="2015-04-28T14:23:00Z">
           <w:r>
             <w:delText>reasons why these</w:delText>
           </w:r>
         </w:del>
       </w:ins>
-      <w:ins w:id="162" w:author="Innocence Harvey" w:date="2015-04-15T01:04:00Z">
-        <w:del w:id="163" w:author="Dave Bridges" w:date="2015-04-28T14:23:00Z">
+      <w:ins w:id="159" w:author="Innocence Harvey" w:date="2015-04-15T01:04:00Z">
+        <w:del w:id="160" w:author="Dave Bridges" w:date="2015-04-28T14:23:00Z">
           <w:r>
             <w:delText xml:space="preserve"> results are somewhat inconsistent with the present findings</w:delText>
           </w:r>
         </w:del>
       </w:ins>
-      <w:ins w:id="164" w:author="Innocence Harvey" w:date="2015-04-15T01:11:00Z">
-        <w:del w:id="165" w:author="Dave Bridges" w:date="2015-04-28T14:23:00Z">
+      <w:ins w:id="161" w:author="Innocence Harvey" w:date="2015-04-15T01:11:00Z">
+        <w:del w:id="162" w:author="Dave Bridges" w:date="2015-04-28T14:23:00Z">
           <w:r>
             <w:delText>,</w:delText>
           </w:r>
         </w:del>
       </w:ins>
-      <w:ins w:id="166" w:author="Innocence Harvey" w:date="2015-04-15T01:05:00Z">
-        <w:del w:id="167" w:author="Dave Bridges" w:date="2015-04-28T14:23:00Z">
+      <w:ins w:id="163" w:author="Innocence Harvey" w:date="2015-04-15T01:05:00Z">
+        <w:del w:id="164" w:author="Dave Bridges" w:date="2015-04-28T14:23:00Z">
           <w:r>
             <w:delText xml:space="preserve"> including </w:delText>
           </w:r>
         </w:del>
       </w:ins>
-      <w:ins w:id="168" w:author="Innocence Harvey" w:date="2015-04-15T01:06:00Z">
-        <w:del w:id="169" w:author="Dave Bridges" w:date="2015-04-28T14:23:00Z">
+      <w:ins w:id="165" w:author="Innocence Harvey" w:date="2015-04-15T01:06:00Z">
+        <w:del w:id="166" w:author="Dave Bridges" w:date="2015-04-28T14:23:00Z">
           <w:r>
             <w:delText xml:space="preserve">the form </w:delText>
           </w:r>
         </w:del>
       </w:ins>
-      <w:ins w:id="170" w:author="Innocence Harvey" w:date="2015-04-15T01:14:00Z">
-        <w:del w:id="171" w:author="Dave Bridges" w:date="2015-04-28T14:23:00Z">
+      <w:ins w:id="167" w:author="Innocence Harvey" w:date="2015-04-15T01:14:00Z">
+        <w:del w:id="168" w:author="Dave Bridges" w:date="2015-04-28T14:23:00Z">
           <w:r>
             <w:delText xml:space="preserve">and dose </w:delText>
           </w:r>
         </w:del>
       </w:ins>
-      <w:ins w:id="172" w:author="Innocence Harvey" w:date="2015-04-15T01:06:00Z">
-        <w:del w:id="173" w:author="Dave Bridges" w:date="2015-04-28T14:23:00Z">
+      <w:ins w:id="169" w:author="Innocence Harvey" w:date="2015-04-15T01:06:00Z">
+        <w:del w:id="170" w:author="Dave Bridges" w:date="2015-04-28T14:23:00Z">
           <w:r>
             <w:delText>of glucocorticoids</w:delText>
           </w:r>
         </w:del>
       </w:ins>
-      <w:ins w:id="174" w:author="Innocence Harvey" w:date="2015-04-15T01:07:00Z">
-        <w:del w:id="175" w:author="Dave Bridges" w:date="2015-04-28T14:23:00Z">
+      <w:ins w:id="171" w:author="Innocence Harvey" w:date="2015-04-15T01:07:00Z">
+        <w:del w:id="172" w:author="Dave Bridges" w:date="2015-04-28T14:23:00Z">
           <w:r>
             <w:delText xml:space="preserve"> (</w:delText>
           </w:r>
         </w:del>
       </w:ins>
-      <w:ins w:id="176" w:author="Innocence Harvey" w:date="2015-04-15T01:14:00Z">
-        <w:del w:id="177" w:author="Dave Bridges" w:date="2015-04-28T14:23:00Z">
+      <w:ins w:id="173" w:author="Innocence Harvey" w:date="2015-04-15T01:14:00Z">
+        <w:del w:id="174" w:author="Dave Bridges" w:date="2015-04-28T14:23:00Z">
           <w:r>
             <w:delText xml:space="preserve">100ug/ml </w:delText>
           </w:r>
         </w:del>
       </w:ins>
-      <w:ins w:id="178" w:author="Innocence Harvey" w:date="2015-04-15T01:07:00Z">
-        <w:del w:id="179" w:author="Dave Bridges" w:date="2015-04-28T14:23:00Z">
+      <w:ins w:id="175" w:author="Innocence Harvey" w:date="2015-04-15T01:07:00Z">
+        <w:del w:id="176" w:author="Dave Bridges" w:date="2015-04-28T14:23:00Z">
           <w:r>
             <w:delText>CORT</w:delText>
           </w:r>
         </w:del>
       </w:ins>
-      <w:ins w:id="180" w:author="Innocence Harvey" w:date="2015-04-15T01:13:00Z">
-        <w:del w:id="181" w:author="Dave Bridges" w:date="2015-04-28T14:23:00Z">
+      <w:ins w:id="177" w:author="Innocence Harvey" w:date="2015-04-15T01:13:00Z">
+        <w:del w:id="178" w:author="Dave Bridges" w:date="2015-04-28T14:23:00Z">
           <w:r>
             <w:delText xml:space="preserve"> in EtOH</w:delText>
           </w:r>
         </w:del>
       </w:ins>
-      <w:ins w:id="182" w:author="Innocence Harvey" w:date="2015-04-15T01:07:00Z">
-        <w:del w:id="183" w:author="Dave Bridges" w:date="2015-04-28T14:23:00Z">
+      <w:ins w:id="179" w:author="Innocence Harvey" w:date="2015-04-15T01:07:00Z">
+        <w:del w:id="180" w:author="Dave Bridges" w:date="2015-04-28T14:23:00Z">
           <w:r>
             <w:delText xml:space="preserve"> vs. </w:delText>
           </w:r>
         </w:del>
       </w:ins>
-      <w:ins w:id="184" w:author="Innocence Harvey" w:date="2015-04-15T01:14:00Z">
-        <w:del w:id="185" w:author="Dave Bridges" w:date="2015-04-28T14:23:00Z">
+      <w:ins w:id="181" w:author="Innocence Harvey" w:date="2015-04-15T01:14:00Z">
+        <w:del w:id="182" w:author="Dave Bridges" w:date="2015-04-28T14:23:00Z">
           <w:r>
             <w:delText xml:space="preserve">1mg/kg/d </w:delText>
           </w:r>
         </w:del>
       </w:ins>
-      <w:ins w:id="186" w:author="Innocence Harvey" w:date="2015-04-15T01:07:00Z">
-        <w:del w:id="187" w:author="Dave Bridges" w:date="2015-04-28T14:23:00Z">
+      <w:ins w:id="183" w:author="Innocence Harvey" w:date="2015-04-15T01:07:00Z">
+        <w:del w:id="184" w:author="Dave Bridges" w:date="2015-04-28T14:23:00Z">
           <w:r>
             <w:delText>D</w:delText>
           </w:r>
         </w:del>
       </w:ins>
-      <w:ins w:id="188" w:author="Innocence Harvey" w:date="2015-04-15T01:08:00Z">
-        <w:del w:id="189" w:author="Dave Bridges" w:date="2015-04-28T14:23:00Z">
+      <w:ins w:id="185" w:author="Innocence Harvey" w:date="2015-04-15T01:08:00Z">
+        <w:del w:id="186" w:author="Dave Bridges" w:date="2015-04-28T14:23:00Z">
           <w:r>
             <w:delText>examethasone</w:delText>
           </w:r>
         </w:del>
       </w:ins>
-      <w:ins w:id="190" w:author="Innocence Harvey" w:date="2015-04-15T01:13:00Z">
-        <w:del w:id="191" w:author="Dave Bridges" w:date="2015-04-28T14:23:00Z">
+      <w:ins w:id="187" w:author="Innocence Harvey" w:date="2015-04-15T01:13:00Z">
+        <w:del w:id="188" w:author="Dave Bridges" w:date="2015-04-28T14:23:00Z">
           <w:r>
             <w:delText xml:space="preserve"> in water</w:delText>
           </w:r>
         </w:del>
       </w:ins>
-      <w:ins w:id="192" w:author="Innocence Harvey" w:date="2015-04-15T01:08:00Z">
-        <w:del w:id="193" w:author="Dave Bridges" w:date="2015-04-28T14:23:00Z">
+      <w:ins w:id="189" w:author="Innocence Harvey" w:date="2015-04-15T01:08:00Z">
+        <w:del w:id="190" w:author="Dave Bridges" w:date="2015-04-28T14:23:00Z">
           <w:r>
             <w:delText>)</w:delText>
           </w:r>
         </w:del>
       </w:ins>
-      <w:ins w:id="194" w:author="Innocence Harvey" w:date="2015-04-15T01:06:00Z">
-        <w:del w:id="195" w:author="Dave Bridges" w:date="2015-04-28T14:23:00Z">
+      <w:ins w:id="191" w:author="Innocence Harvey" w:date="2015-04-15T01:06:00Z">
+        <w:del w:id="192" w:author="Dave Bridges" w:date="2015-04-28T14:23:00Z">
           <w:r>
             <w:delText>, the age of the mice</w:delText>
           </w:r>
         </w:del>
       </w:ins>
-      <w:ins w:id="196" w:author="Innocence Harvey" w:date="2015-04-15T01:08:00Z">
-        <w:del w:id="197" w:author="Dave Bridges" w:date="2015-04-28T14:23:00Z">
+      <w:ins w:id="193" w:author="Innocence Harvey" w:date="2015-04-15T01:08:00Z">
+        <w:del w:id="194" w:author="Dave Bridges" w:date="2015-04-28T14:23:00Z">
           <w:r>
             <w:delText xml:space="preserve"> (40d vs 70d)</w:delText>
           </w:r>
         </w:del>
       </w:ins>
-      <w:ins w:id="198" w:author="Innocence Harvey" w:date="2015-04-15T01:06:00Z">
-        <w:del w:id="199" w:author="Dave Bridges" w:date="2015-04-28T14:23:00Z">
+      <w:ins w:id="195" w:author="Innocence Harvey" w:date="2015-04-15T01:06:00Z">
+        <w:del w:id="196" w:author="Dave Bridges" w:date="2015-04-28T14:23:00Z">
           <w:r>
             <w:delText xml:space="preserve"> and treatment time</w:delText>
           </w:r>
         </w:del>
       </w:ins>
-      <w:ins w:id="200" w:author="Innocence Harvey" w:date="2015-04-15T01:08:00Z">
-        <w:del w:id="201" w:author="Dave Bridges" w:date="2015-04-28T14:23:00Z">
+      <w:ins w:id="197" w:author="Innocence Harvey" w:date="2015-04-15T01:08:00Z">
+        <w:del w:id="198" w:author="Dave Bridges" w:date="2015-04-28T14:23:00Z">
           <w:r>
             <w:delText xml:space="preserve"> (5 weeks vs. 12 weeks)</w:delText>
           </w:r>
         </w:del>
       </w:ins>
-      <w:ins w:id="202" w:author="Innocence Harvey" w:date="2015-04-15T01:06:00Z">
-        <w:del w:id="203" w:author="Dave Bridges" w:date="2015-04-28T14:23:00Z">
+      <w:ins w:id="199" w:author="Innocence Harvey" w:date="2015-04-15T01:06:00Z">
+        <w:del w:id="200" w:author="Dave Bridges" w:date="2015-04-28T14:23:00Z">
           <w:r>
             <w:delText>. Additionally,</w:delText>
           </w:r>
         </w:del>
       </w:ins>
-      <w:ins w:id="204" w:author="Innocence Harvey" w:date="2015-04-15T01:10:00Z">
-        <w:del w:id="205" w:author="Dave Bridges" w:date="2015-04-28T14:23:00Z">
+      <w:ins w:id="201" w:author="Innocence Harvey" w:date="2015-04-15T01:10:00Z">
+        <w:del w:id="202" w:author="Dave Bridges" w:date="2015-04-28T14:23:00Z">
           <w:r>
             <w:delText xml:space="preserve"> it is unclear whether the tissues were taken from fasted or fed animal</w:delText>
           </w:r>
@@ -7140,43 +7096,43 @@
           </w:r>
         </w:del>
       </w:ins>
-      <w:ins w:id="206" w:author="Innocence Harvey" w:date="2015-04-15T01:18:00Z">
-        <w:del w:id="207" w:author="Dave Bridges" w:date="2015-04-28T14:23:00Z">
+      <w:ins w:id="203" w:author="Innocence Harvey" w:date="2015-04-15T01:18:00Z">
+        <w:del w:id="204" w:author="Dave Bridges" w:date="2015-04-28T14:23:00Z">
           <w:r>
             <w:delText xml:space="preserve"> noted here</w:delText>
           </w:r>
         </w:del>
       </w:ins>
-      <w:ins w:id="208" w:author="Innocence Harvey" w:date="2015-04-15T01:10:00Z">
-        <w:del w:id="209" w:author="Dave Bridges" w:date="2015-04-28T14:23:00Z">
+      <w:ins w:id="205" w:author="Innocence Harvey" w:date="2015-04-15T01:10:00Z">
+        <w:del w:id="206" w:author="Dave Bridges" w:date="2015-04-28T14:23:00Z">
           <w:r>
             <w:delText>. Dexamethasone is incredibly potent and highly selective for the glucocorticoid receptor</w:delText>
           </w:r>
         </w:del>
       </w:ins>
-      <w:ins w:id="210" w:author="Innocence Harvey" w:date="2015-04-15T01:21:00Z">
-        <w:del w:id="211" w:author="Dave Bridges" w:date="2015-04-28T14:23:00Z">
+      <w:ins w:id="207" w:author="Innocence Harvey" w:date="2015-04-15T01:21:00Z">
+        <w:del w:id="208" w:author="Dave Bridges" w:date="2015-04-28T14:23:00Z">
           <w:r>
             <w:delText xml:space="preserve"> (GR)</w:delText>
           </w:r>
         </w:del>
       </w:ins>
-      <w:ins w:id="212" w:author="Innocence Harvey" w:date="2015-04-15T01:18:00Z">
-        <w:del w:id="213" w:author="Dave Bridges" w:date="2015-04-28T14:23:00Z">
+      <w:ins w:id="209" w:author="Innocence Harvey" w:date="2015-04-15T01:18:00Z">
+        <w:del w:id="210" w:author="Dave Bridges" w:date="2015-04-28T14:23:00Z">
           <w:r>
             <w:delText xml:space="preserve"> and </w:delText>
           </w:r>
         </w:del>
       </w:ins>
-      <w:ins w:id="214" w:author="Innocence Harvey" w:date="2015-04-27T14:16:00Z">
-        <w:del w:id="215" w:author="Dave Bridges" w:date="2015-04-28T14:23:00Z">
+      <w:ins w:id="211" w:author="Innocence Harvey" w:date="2015-04-27T14:16:00Z">
+        <w:del w:id="212" w:author="Dave Bridges" w:date="2015-04-28T14:23:00Z">
           <w:r>
             <w:delText>is thought to be under less</w:delText>
           </w:r>
         </w:del>
       </w:ins>
-      <w:ins w:id="216" w:author="Innocence Harvey" w:date="2015-04-15T01:18:00Z">
-        <w:del w:id="217" w:author="Dave Bridges" w:date="2015-04-28T14:23:00Z">
+      <w:ins w:id="213" w:author="Innocence Harvey" w:date="2015-04-15T01:18:00Z">
+        <w:del w:id="214" w:author="Dave Bridges" w:date="2015-04-28T14:23:00Z">
           <w:r>
             <w:delText xml:space="preserve"> local regulat</w:delText>
           </w:r>
@@ -7185,8 +7141,8 @@
           </w:r>
         </w:del>
       </w:ins>
-      <w:ins w:id="218" w:author="Innocence Harvey" w:date="2015-04-27T14:09:00Z">
-        <w:del w:id="219" w:author="Dave Bridges" w:date="2015-04-28T14:23:00Z">
+      <w:ins w:id="215" w:author="Innocence Harvey" w:date="2015-04-27T14:09:00Z">
+        <w:del w:id="216" w:author="Dave Bridges" w:date="2015-04-28T14:23:00Z">
           <w:r>
             <w:rPr>
               <w:rFonts w:ascii="Cambria" w:hAnsi="Cambria"/>
@@ -7195,36 +7151,36 @@
           </w:r>
         </w:del>
       </w:ins>
-      <w:ins w:id="220" w:author="Innocence Harvey" w:date="2015-04-15T01:18:00Z">
-        <w:del w:id="221" w:author="Dave Bridges" w:date="2015-04-28T14:23:00Z">
+      <w:ins w:id="217" w:author="Innocence Harvey" w:date="2015-04-15T01:18:00Z">
+        <w:del w:id="218" w:author="Dave Bridges" w:date="2015-04-28T14:23:00Z">
           <w:r>
             <w:delText>-HSD</w:delText>
           </w:r>
         </w:del>
       </w:ins>
-      <w:ins w:id="222" w:author="Innocence Harvey" w:date="2015-04-27T14:09:00Z">
-        <w:del w:id="223" w:author="Dave Bridges" w:date="2015-04-28T14:23:00Z">
+      <w:ins w:id="219" w:author="Innocence Harvey" w:date="2015-04-27T14:09:00Z">
+        <w:del w:id="220" w:author="Dave Bridges" w:date="2015-04-28T14:23:00Z">
           <w:r>
             <w:delText>1/2</w:delText>
           </w:r>
         </w:del>
       </w:ins>
-      <w:ins w:id="224" w:author="Innocence Harvey" w:date="2015-04-15T01:18:00Z">
-        <w:del w:id="225" w:author="Dave Bridges" w:date="2015-04-28T14:23:00Z">
+      <w:ins w:id="221" w:author="Innocence Harvey" w:date="2015-04-15T01:18:00Z">
+        <w:del w:id="222" w:author="Dave Bridges" w:date="2015-04-28T14:23:00Z">
           <w:r>
             <w:delText xml:space="preserve">. </w:delText>
           </w:r>
         </w:del>
       </w:ins>
-      <w:ins w:id="226" w:author="Innocence Harvey" w:date="2015-04-27T14:09:00Z">
-        <w:del w:id="227" w:author="Dave Bridges" w:date="2015-04-28T14:23:00Z">
+      <w:ins w:id="223" w:author="Innocence Harvey" w:date="2015-04-27T14:09:00Z">
+        <w:del w:id="224" w:author="Dave Bridges" w:date="2015-04-28T14:23:00Z">
           <w:r>
             <w:delText>According to previous research, dexamethasone is not metabolized by</w:delText>
           </w:r>
         </w:del>
       </w:ins>
-      <w:ins w:id="228" w:author="Innocence Harvey" w:date="2015-04-27T14:10:00Z">
-        <w:del w:id="229" w:author="Dave Bridges" w:date="2015-04-28T14:23:00Z">
+      <w:ins w:id="225" w:author="Innocence Harvey" w:date="2015-04-27T14:10:00Z">
+        <w:del w:id="226" w:author="Dave Bridges" w:date="2015-04-28T14:23:00Z">
           <w:r>
             <w:delText xml:space="preserve"> 11</w:delText>
           </w:r>
@@ -7239,8 +7195,8 @@
           </w:r>
         </w:del>
       </w:ins>
-      <w:ins w:id="230" w:author="Innocence Harvey" w:date="2015-04-27T14:11:00Z">
-        <w:del w:id="231" w:author="Dave Bridges" w:date="2015-04-28T14:23:00Z">
+      <w:ins w:id="227" w:author="Innocence Harvey" w:date="2015-04-27T14:11:00Z">
+        <w:del w:id="228" w:author="Dave Bridges" w:date="2015-04-28T14:23:00Z">
           <w:r>
             <w:delText>, but is metabolized by 11</w:delText>
           </w:r>
@@ -7255,8 +7211,8 @@
           </w:r>
         </w:del>
       </w:ins>
-      <w:ins w:id="232" w:author="Innocence Harvey" w:date="2015-04-27T14:12:00Z">
-        <w:del w:id="233" w:author="Dave Bridges" w:date="2015-04-28T14:23:00Z">
+      <w:ins w:id="229" w:author="Innocence Harvey" w:date="2015-04-27T14:12:00Z">
+        <w:del w:id="230" w:author="Dave Bridges" w:date="2015-04-28T14:23:00Z">
           <w:r>
             <w:delText xml:space="preserve"> (has the reverse action of 11</w:delText>
           </w:r>
@@ -7271,218 +7227,218 @@
           </w:r>
         </w:del>
       </w:ins>
-      <w:ins w:id="234" w:author="Innocence Harvey" w:date="2015-04-15T01:18:00Z">
-        <w:del w:id="235" w:author="Dave Bridges" w:date="2015-04-28T14:23:00Z">
+      <w:ins w:id="231" w:author="Innocence Harvey" w:date="2015-04-15T01:18:00Z">
+        <w:del w:id="232" w:author="Dave Bridges" w:date="2015-04-28T14:23:00Z">
           <w:r>
             <w:delText>However</w:delText>
           </w:r>
         </w:del>
       </w:ins>
-      <w:ins w:id="236" w:author="Innocence Harvey" w:date="2015-04-15T01:21:00Z">
-        <w:del w:id="237" w:author="Dave Bridges" w:date="2015-04-28T14:23:00Z">
+      <w:ins w:id="233" w:author="Innocence Harvey" w:date="2015-04-15T01:21:00Z">
+        <w:del w:id="234" w:author="Dave Bridges" w:date="2015-04-28T14:23:00Z">
           <w:r>
             <w:delText>,</w:delText>
           </w:r>
         </w:del>
       </w:ins>
-      <w:ins w:id="238" w:author="Innocence Harvey" w:date="2015-04-15T01:18:00Z">
-        <w:del w:id="239" w:author="Dave Bridges" w:date="2015-04-28T14:23:00Z">
+      <w:ins w:id="235" w:author="Innocence Harvey" w:date="2015-04-15T01:18:00Z">
+        <w:del w:id="236" w:author="Dave Bridges" w:date="2015-04-28T14:23:00Z">
           <w:r>
             <w:delText xml:space="preserve"> CORT is not as potent or </w:delText>
           </w:r>
         </w:del>
       </w:ins>
-      <w:ins w:id="240" w:author="Innocence Harvey" w:date="2015-04-15T01:20:00Z">
-        <w:del w:id="241" w:author="Dave Bridges" w:date="2015-04-28T14:23:00Z">
+      <w:ins w:id="237" w:author="Innocence Harvey" w:date="2015-04-15T01:20:00Z">
+        <w:del w:id="238" w:author="Dave Bridges" w:date="2015-04-28T14:23:00Z">
           <w:r>
             <w:delText xml:space="preserve">as </w:delText>
           </w:r>
         </w:del>
       </w:ins>
-      <w:ins w:id="242" w:author="Innocence Harvey" w:date="2015-04-15T01:18:00Z">
-        <w:del w:id="243" w:author="Dave Bridges" w:date="2015-04-28T14:23:00Z">
+      <w:ins w:id="239" w:author="Innocence Harvey" w:date="2015-04-15T01:18:00Z">
+        <w:del w:id="240" w:author="Dave Bridges" w:date="2015-04-28T14:23:00Z">
           <w:r>
             <w:delText>specific for the GR</w:delText>
           </w:r>
         </w:del>
       </w:ins>
-      <w:ins w:id="244" w:author="Innocence Harvey" w:date="2015-04-15T01:21:00Z">
-        <w:del w:id="245" w:author="Dave Bridges" w:date="2015-04-28T14:23:00Z">
+      <w:ins w:id="241" w:author="Innocence Harvey" w:date="2015-04-15T01:21:00Z">
+        <w:del w:id="242" w:author="Dave Bridges" w:date="2015-04-28T14:23:00Z">
           <w:r>
             <w:delText xml:space="preserve"> and is </w:delText>
           </w:r>
         </w:del>
       </w:ins>
-      <w:ins w:id="246" w:author="Innocence Harvey" w:date="2015-04-15T01:22:00Z">
-        <w:del w:id="247" w:author="Dave Bridges" w:date="2015-04-28T14:23:00Z">
+      <w:ins w:id="243" w:author="Innocence Harvey" w:date="2015-04-15T01:22:00Z">
+        <w:del w:id="244" w:author="Dave Bridges" w:date="2015-04-28T14:23:00Z">
           <w:r>
             <w:delText xml:space="preserve">thought to be subjected to </w:delText>
           </w:r>
         </w:del>
       </w:ins>
-      <w:ins w:id="248" w:author="Innocence Harvey" w:date="2015-04-27T14:17:00Z">
-        <w:del w:id="249" w:author="Dave Bridges" w:date="2015-04-28T14:23:00Z">
+      <w:ins w:id="245" w:author="Innocence Harvey" w:date="2015-04-27T14:17:00Z">
+        <w:del w:id="246" w:author="Dave Bridges" w:date="2015-04-28T14:23:00Z">
           <w:r>
             <w:delText xml:space="preserve">more </w:delText>
           </w:r>
         </w:del>
       </w:ins>
-      <w:ins w:id="250" w:author="Innocence Harvey" w:date="2015-04-15T01:22:00Z">
-        <w:del w:id="251" w:author="Dave Bridges" w:date="2015-04-28T14:23:00Z">
+      <w:ins w:id="247" w:author="Innocence Harvey" w:date="2015-04-15T01:22:00Z">
+        <w:del w:id="248" w:author="Dave Bridges" w:date="2015-04-28T14:23:00Z">
           <w:r>
             <w:delText>local modulation</w:delText>
           </w:r>
         </w:del>
       </w:ins>
-      <w:ins w:id="252" w:author="Innocence Harvey" w:date="2015-04-15T01:21:00Z">
-        <w:del w:id="253" w:author="Dave Bridges" w:date="2015-04-28T14:23:00Z">
+      <w:ins w:id="249" w:author="Innocence Harvey" w:date="2015-04-15T01:21:00Z">
+        <w:del w:id="250" w:author="Dave Bridges" w:date="2015-04-28T14:23:00Z">
           <w:r>
             <w:delText xml:space="preserve">. </w:delText>
           </w:r>
         </w:del>
       </w:ins>
-      <w:ins w:id="254" w:author="Innocence Harvey" w:date="2015-04-15T01:24:00Z">
-        <w:del w:id="255" w:author="Dave Bridges" w:date="2015-04-28T14:23:00Z">
+      <w:ins w:id="251" w:author="Innocence Harvey" w:date="2015-04-15T01:24:00Z">
+        <w:del w:id="252" w:author="Dave Bridges" w:date="2015-04-28T14:23:00Z">
           <w:r>
             <w:delText>Increased duration of elevated glucocorticoids</w:delText>
           </w:r>
         </w:del>
       </w:ins>
-      <w:ins w:id="256" w:author="Innocence Harvey" w:date="2015-04-15T01:25:00Z">
-        <w:del w:id="257" w:author="Dave Bridges" w:date="2015-04-28T14:23:00Z">
+      <w:ins w:id="253" w:author="Innocence Harvey" w:date="2015-04-15T01:25:00Z">
+        <w:del w:id="254" w:author="Dave Bridges" w:date="2015-04-28T14:23:00Z">
           <w:r>
             <w:delText xml:space="preserve"> may have had a more pronounced effect on the lipogenic transcripts as well</w:delText>
           </w:r>
         </w:del>
       </w:ins>
-      <w:ins w:id="258" w:author="Innocence Harvey" w:date="2015-04-15T12:19:00Z">
-        <w:del w:id="259" w:author="Dave Bridges" w:date="2015-04-28T14:23:00Z">
+      <w:ins w:id="255" w:author="Innocence Harvey" w:date="2015-04-15T12:19:00Z">
+        <w:del w:id="256" w:author="Dave Bridges" w:date="2015-04-28T14:23:00Z">
           <w:r>
             <w:delText>. Mice in the afore-mentioned study were sacrificed at week 5 and showed small, yet significant elevations in fat mass</w:delText>
           </w:r>
         </w:del>
       </w:ins>
-      <w:ins w:id="260" w:author="Innocence Harvey" w:date="2015-04-15T12:21:00Z">
-        <w:del w:id="261" w:author="Dave Bridges" w:date="2015-04-28T14:23:00Z">
+      <w:ins w:id="257" w:author="Innocence Harvey" w:date="2015-04-15T12:21:00Z">
+        <w:del w:id="258" w:author="Dave Bridges" w:date="2015-04-28T14:23:00Z">
           <w:r>
             <w:delText>, we observed elevations in fat mass beginning at week 5</w:delText>
           </w:r>
         </w:del>
       </w:ins>
-      <w:ins w:id="262" w:author="Innocence Harvey" w:date="2015-04-15T12:22:00Z">
-        <w:del w:id="263" w:author="Dave Bridges" w:date="2015-04-28T14:23:00Z">
+      <w:ins w:id="259" w:author="Innocence Harvey" w:date="2015-04-15T12:22:00Z">
+        <w:del w:id="260" w:author="Dave Bridges" w:date="2015-04-28T14:23:00Z">
           <w:r>
             <w:delText xml:space="preserve"> and steadily increasing from there</w:delText>
           </w:r>
         </w:del>
       </w:ins>
-      <w:ins w:id="264" w:author="Innocence Harvey" w:date="2015-04-15T12:23:00Z">
-        <w:del w:id="265" w:author="Dave Bridges" w:date="2015-04-28T14:23:00Z">
+      <w:ins w:id="261" w:author="Innocence Harvey" w:date="2015-04-15T12:23:00Z">
+        <w:del w:id="262" w:author="Dave Bridges" w:date="2015-04-28T14:23:00Z">
           <w:r>
             <w:delText xml:space="preserve"> with much larger increases at the time of sacrifice,</w:delText>
           </w:r>
         </w:del>
       </w:ins>
-      <w:ins w:id="266" w:author="Innocence Harvey" w:date="2015-04-15T12:21:00Z">
-        <w:del w:id="267" w:author="Dave Bridges" w:date="2015-04-28T14:23:00Z">
+      <w:ins w:id="263" w:author="Innocence Harvey" w:date="2015-04-15T12:21:00Z">
+        <w:del w:id="264" w:author="Dave Bridges" w:date="2015-04-28T14:23:00Z">
           <w:r>
             <w:delText xml:space="preserve"> which could serve as a possible explanation</w:delText>
           </w:r>
         </w:del>
       </w:ins>
-      <w:ins w:id="268" w:author="Innocence Harvey" w:date="2015-04-15T01:25:00Z">
-        <w:del w:id="269" w:author="Dave Bridges" w:date="2015-04-28T14:23:00Z">
+      <w:ins w:id="265" w:author="Innocence Harvey" w:date="2015-04-15T01:25:00Z">
+        <w:del w:id="266" w:author="Dave Bridges" w:date="2015-04-28T14:23:00Z">
           <w:r>
             <w:delText>.</w:delText>
           </w:r>
         </w:del>
       </w:ins>
-      <w:ins w:id="270" w:author="Innocence Harvey" w:date="2015-04-15T01:26:00Z">
-        <w:del w:id="271" w:author="Dave Bridges" w:date="2015-04-28T14:23:00Z">
+      <w:ins w:id="267" w:author="Innocence Harvey" w:date="2015-04-15T01:26:00Z">
+        <w:del w:id="268" w:author="Dave Bridges" w:date="2015-04-28T14:23:00Z">
           <w:r>
             <w:delText xml:space="preserve"> Since synthetic glucocorticoid treatment is widely used and often </w:delText>
           </w:r>
         </w:del>
       </w:ins>
-      <w:ins w:id="272" w:author="Innocence Harvey" w:date="2015-04-15T01:27:00Z">
-        <w:del w:id="273" w:author="Dave Bridges" w:date="2015-04-28T14:23:00Z">
+      <w:ins w:id="269" w:author="Innocence Harvey" w:date="2015-04-15T01:27:00Z">
+        <w:del w:id="270" w:author="Dave Bridges" w:date="2015-04-28T14:23:00Z">
           <w:r>
             <w:delText>prescribed</w:delText>
           </w:r>
         </w:del>
       </w:ins>
-      <w:ins w:id="274" w:author="Innocence Harvey" w:date="2015-04-15T01:26:00Z">
-        <w:del w:id="275" w:author="Dave Bridges" w:date="2015-04-28T14:23:00Z">
+      <w:ins w:id="271" w:author="Innocence Harvey" w:date="2015-04-15T01:26:00Z">
+        <w:del w:id="272" w:author="Dave Bridges" w:date="2015-04-28T14:23:00Z">
           <w:r>
             <w:delText xml:space="preserve"> </w:delText>
           </w:r>
         </w:del>
       </w:ins>
-      <w:ins w:id="276" w:author="Innocence Harvey" w:date="2015-04-15T01:27:00Z">
-        <w:del w:id="277" w:author="Dave Bridges" w:date="2015-04-28T14:23:00Z">
+      <w:ins w:id="273" w:author="Innocence Harvey" w:date="2015-04-15T01:27:00Z">
+        <w:del w:id="274" w:author="Dave Bridges" w:date="2015-04-28T14:23:00Z">
           <w:r>
             <w:delText>over a long</w:delText>
           </w:r>
         </w:del>
       </w:ins>
-      <w:ins w:id="278" w:author="Innocence Harvey" w:date="2015-04-15T01:28:00Z">
-        <w:del w:id="279" w:author="Dave Bridges" w:date="2015-04-28T14:23:00Z">
+      <w:ins w:id="275" w:author="Innocence Harvey" w:date="2015-04-15T01:28:00Z">
+        <w:del w:id="276" w:author="Dave Bridges" w:date="2015-04-28T14:23:00Z">
           <w:r>
             <w:delText xml:space="preserve"> period of time, and since we found similar</w:delText>
           </w:r>
         </w:del>
       </w:ins>
-      <w:ins w:id="280" w:author="Innocence Harvey" w:date="2015-04-15T01:30:00Z">
-        <w:del w:id="281" w:author="Dave Bridges" w:date="2015-04-28T14:23:00Z">
+      <w:ins w:id="277" w:author="Innocence Harvey" w:date="2015-04-15T01:30:00Z">
+        <w:del w:id="278" w:author="Dave Bridges" w:date="2015-04-28T14:23:00Z">
           <w:r>
             <w:delText xml:space="preserve"> differential expression</w:delText>
           </w:r>
         </w:del>
       </w:ins>
-      <w:ins w:id="282" w:author="Innocence Harvey" w:date="2015-04-15T01:28:00Z">
-        <w:del w:id="283" w:author="Dave Bridges" w:date="2015-04-28T14:23:00Z">
+      <w:ins w:id="279" w:author="Innocence Harvey" w:date="2015-04-15T01:28:00Z">
+        <w:del w:id="280" w:author="Dave Bridges" w:date="2015-04-28T14:23:00Z">
           <w:r>
             <w:delText xml:space="preserve"> results when comparing human and mouse adipose tissue</w:delText>
           </w:r>
         </w:del>
       </w:ins>
-      <w:ins w:id="284" w:author="Innocence Harvey" w:date="2015-04-15T01:31:00Z">
-        <w:del w:id="285" w:author="Dave Bridges" w:date="2015-04-28T14:23:00Z">
+      <w:ins w:id="281" w:author="Innocence Harvey" w:date="2015-04-15T01:31:00Z">
+        <w:del w:id="282" w:author="Dave Bridges" w:date="2015-04-28T14:23:00Z">
           <w:r>
             <w:delText>,</w:delText>
           </w:r>
         </w:del>
       </w:ins>
-      <w:ins w:id="286" w:author="Innocence Harvey" w:date="2015-04-15T01:28:00Z">
-        <w:del w:id="287" w:author="Dave Bridges" w:date="2015-04-28T14:23:00Z">
+      <w:ins w:id="283" w:author="Innocence Harvey" w:date="2015-04-15T01:28:00Z">
+        <w:del w:id="284" w:author="Dave Bridges" w:date="2015-04-28T14:23:00Z">
           <w:r>
             <w:delText xml:space="preserve"> we believe the present study </w:delText>
           </w:r>
         </w:del>
       </w:ins>
-      <w:ins w:id="288" w:author="Innocence Harvey" w:date="2015-04-15T01:30:00Z">
-        <w:del w:id="289" w:author="Dave Bridges" w:date="2015-04-28T14:23:00Z">
+      <w:ins w:id="285" w:author="Innocence Harvey" w:date="2015-04-15T01:30:00Z">
+        <w:del w:id="286" w:author="Dave Bridges" w:date="2015-04-28T14:23:00Z">
           <w:r>
             <w:delText xml:space="preserve">is </w:delText>
           </w:r>
         </w:del>
       </w:ins>
-      <w:ins w:id="290" w:author="Innocence Harvey" w:date="2015-04-15T01:28:00Z">
-        <w:del w:id="291" w:author="Dave Bridges" w:date="2015-04-28T14:23:00Z">
+      <w:ins w:id="287" w:author="Innocence Harvey" w:date="2015-04-15T01:28:00Z">
+        <w:del w:id="288" w:author="Dave Bridges" w:date="2015-04-28T14:23:00Z">
           <w:r>
             <w:delText>applicable</w:delText>
           </w:r>
         </w:del>
       </w:ins>
-      <w:ins w:id="292" w:author="Innocence Harvey" w:date="2015-04-15T01:30:00Z">
-        <w:del w:id="293" w:author="Dave Bridges" w:date="2015-04-28T14:23:00Z">
+      <w:ins w:id="289" w:author="Innocence Harvey" w:date="2015-04-15T01:30:00Z">
+        <w:del w:id="290" w:author="Dave Bridges" w:date="2015-04-28T14:23:00Z">
           <w:r>
             <w:delText>.</w:delText>
           </w:r>
         </w:del>
       </w:ins>
-      <w:ins w:id="294" w:author="Innocence Harvey" w:date="2015-04-15T01:28:00Z">
-        <w:del w:id="295" w:author="Dave Bridges" w:date="2015-04-28T14:23:00Z">
+      <w:ins w:id="291" w:author="Innocence Harvey" w:date="2015-04-15T01:28:00Z">
+        <w:del w:id="292" w:author="Dave Bridges" w:date="2015-04-28T14:23:00Z">
           <w:r>
             <w:delText xml:space="preserve"> </w:delText>
           </w:r>
@@ -7498,7 +7454,7 @@
       <w:pPr>
         <w:spacing w:line="480" w:lineRule="auto"/>
         <w:rPr>
-          <w:rPrChange w:id="296" w:author="Innocence Harvey" w:date="2015-04-27T14:00:00Z">
+          <w:rPrChange w:id="293" w:author="Innocence Harvey" w:date="2015-04-27T14:00:00Z">
             <w:rPr>
               <w:rFonts w:ascii="Arial" w:eastAsia="Times New Roman" w:hAnsi="Arial" w:cs="Arial"/>
               <w:sz w:val="20"/>
@@ -7705,7 +7661,7 @@
       <w:r>
         <w:t xml:space="preserve">  </w:t>
       </w:r>
-      <w:ins w:id="297" w:author="Innocence Harvey" w:date="2015-04-27T14:00:00Z">
+      <w:ins w:id="294" w:author="Innocence Harvey" w:date="2015-04-27T14:00:00Z">
         <w:r>
           <w:t xml:space="preserve">These findings are consistent with our observed elevations of </w:t>
         </w:r>
@@ -7714,14 +7670,14 @@
           <w:t>lipogenesi</w:t>
         </w:r>
       </w:ins>
-      <w:ins w:id="298" w:author="Dave Bridges" w:date="2015-04-28T13:21:00Z">
+      <w:ins w:id="295" w:author="Dave Bridges" w:date="2015-04-28T13:21:00Z">
         <w:r>
           <w:t>c</w:t>
         </w:r>
       </w:ins>
       <w:proofErr w:type="spellEnd"/>
-      <w:ins w:id="299" w:author="Innocence Harvey" w:date="2015-04-27T14:00:00Z">
-        <w:del w:id="300" w:author="Dave Bridges" w:date="2015-04-28T13:21:00Z">
+      <w:ins w:id="296" w:author="Innocence Harvey" w:date="2015-04-27T14:00:00Z">
+        <w:del w:id="297" w:author="Dave Bridges" w:date="2015-04-28T13:21:00Z">
           <w:r>
             <w:delText>s</w:delText>
           </w:r>
@@ -7729,28 +7685,28 @@
         <w:r>
           <w:t xml:space="preserve"> mRNA transcripts in human and mouse subcutaneous adipose tissue.  </w:t>
         </w:r>
-        <w:del w:id="301" w:author="Dave Bridges" w:date="2015-04-28T13:21:00Z">
+        <w:del w:id="298" w:author="Dave Bridges" w:date="2015-04-28T13:21:00Z">
           <w:r>
             <w:delText>Important</w:delText>
           </w:r>
         </w:del>
       </w:ins>
-      <w:ins w:id="302" w:author="Dave Bridges" w:date="2015-04-28T13:21:00Z">
+      <w:ins w:id="299" w:author="Dave Bridges" w:date="2015-04-28T13:21:00Z">
         <w:r>
           <w:t>Key</w:t>
         </w:r>
       </w:ins>
-      <w:ins w:id="303" w:author="Innocence Harvey" w:date="2015-04-27T14:00:00Z">
+      <w:ins w:id="300" w:author="Innocence Harvey" w:date="2015-04-27T14:00:00Z">
         <w:r>
           <w:t xml:space="preserve"> tran</w:t>
         </w:r>
       </w:ins>
-      <w:ins w:id="304" w:author="Dave Bridges" w:date="2015-04-28T13:21:00Z">
+      <w:ins w:id="301" w:author="Dave Bridges" w:date="2015-04-28T13:21:00Z">
         <w:r>
           <w:t>s</w:t>
         </w:r>
       </w:ins>
-      <w:ins w:id="305" w:author="Innocence Harvey" w:date="2015-04-27T14:00:00Z">
+      <w:ins w:id="302" w:author="Innocence Harvey" w:date="2015-04-27T14:00:00Z">
         <w:r>
           <w:t xml:space="preserve">cripts in this category found to be significantly </w:t>
         </w:r>
@@ -7819,18 +7775,18 @@
         <w:r>
           <w:t xml:space="preserve">) is responsible for the </w:t>
         </w:r>
-        <w:del w:id="306" w:author="Dave Bridges" w:date="2015-04-28T13:21:00Z">
+        <w:del w:id="303" w:author="Dave Bridges" w:date="2015-04-28T13:21:00Z">
           <w:r>
             <w:delText>committed</w:delText>
           </w:r>
         </w:del>
       </w:ins>
-      <w:ins w:id="307" w:author="Dave Bridges" w:date="2015-04-28T13:21:00Z">
+      <w:ins w:id="304" w:author="Dave Bridges" w:date="2015-04-28T13:21:00Z">
         <w:r>
           <w:t>first</w:t>
         </w:r>
       </w:ins>
-      <w:ins w:id="308" w:author="Innocence Harvey" w:date="2015-04-27T14:00:00Z">
+      <w:ins w:id="305" w:author="Innocence Harvey" w:date="2015-04-27T14:00:00Z">
         <w:r>
           <w:t xml:space="preserve"> step in the synthesis of </w:t>
         </w:r>
@@ -7838,7 +7794,7 @@
         <w:r>
           <w:t>glycero</w:t>
         </w:r>
-        <w:del w:id="309" w:author="Dave Bridges" w:date="2015-04-28T13:21:00Z">
+        <w:del w:id="306" w:author="Dave Bridges" w:date="2015-04-28T13:21:00Z">
           <w:r>
             <w:delText>p</w:delText>
           </w:r>
@@ -7871,7 +7827,7 @@
         <w:r>
           <w:rPr>
             <w:i/>
-            <w:rPrChange w:id="310" w:author="Innocence Harvey" w:date="2015-04-27T14:00:00Z">
+            <w:rPrChange w:id="307" w:author="Innocence Harvey" w:date="2015-04-27T14:00:00Z">
               <w:rPr/>
             </w:rPrChange>
           </w:rPr>
@@ -7897,7 +7853,7 @@
         <w:r>
           <w:rPr>
             <w:i/>
-            <w:rPrChange w:id="311" w:author="Innocence Harvey" w:date="2015-04-27T14:00:00Z">
+            <w:rPrChange w:id="308" w:author="Innocence Harvey" w:date="2015-04-27T14:00:00Z">
               <w:rPr/>
             </w:rPrChange>
           </w:rPr>
@@ -7906,7 +7862,7 @@
         <w:r>
           <w:t xml:space="preserve">), both of which are required for </w:t>
         </w:r>
-        <w:del w:id="312" w:author="Dave Bridges" w:date="2015-04-28T13:22:00Z">
+        <w:del w:id="309" w:author="Dave Bridges" w:date="2015-04-28T13:22:00Z">
           <w:r>
             <w:delText xml:space="preserve">first steps in </w:delText>
           </w:r>
@@ -7915,7 +7871,7 @@
           <w:t xml:space="preserve">glycogen synthesis. </w:t>
         </w:r>
       </w:ins>
-      <w:del w:id="313" w:author="Innocence Harvey" w:date="2015-04-27T14:00:00Z">
+      <w:del w:id="310" w:author="Innocence Harvey" w:date="2015-04-27T14:00:00Z">
         <w:r>
           <w:delText>These findings are consistent with our observed elevations of lipogen</w:delText>
         </w:r>
@@ -7926,12 +7882,12 @@
           <w:delText xml:space="preserve"> </w:delText>
         </w:r>
       </w:del>
-      <w:del w:id="314" w:author="Innocence Harvey" w:date="2015-04-15T12:28:00Z">
+      <w:del w:id="311" w:author="Innocence Harvey" w:date="2015-04-15T12:28:00Z">
         <w:r>
           <w:delText>genes</w:delText>
         </w:r>
       </w:del>
-      <w:del w:id="315" w:author="Innocence Harvey" w:date="2015-04-27T14:00:00Z">
+      <w:del w:id="312" w:author="Innocence Harvey" w:date="2015-04-27T14:00:00Z">
         <w:r>
           <w:delText xml:space="preserve"> in human and mouse subcutaneous adipose tissue.</w:delText>
         </w:r>
@@ -7942,12 +7898,12 @@
           <w:delText xml:space="preserve"> expression of glycogen synthesis </w:delText>
         </w:r>
       </w:del>
-      <w:del w:id="316" w:author="Innocence Harvey" w:date="2015-04-15T12:28:00Z">
+      <w:del w:id="313" w:author="Innocence Harvey" w:date="2015-04-15T12:28:00Z">
         <w:r>
           <w:delText>genes</w:delText>
         </w:r>
       </w:del>
-      <w:del w:id="317" w:author="Innocence Harvey" w:date="2015-04-27T14:00:00Z">
+      <w:del w:id="314" w:author="Innocence Harvey" w:date="2015-04-27T14:00:00Z">
         <w:r>
           <w:delText xml:space="preserve"> in the Cushing's disease patients</w:delText>
         </w:r>
@@ -8371,7 +8327,7 @@
       <w:pPr>
         <w:spacing w:line="480" w:lineRule="auto"/>
         <w:rPr>
-          <w:ins w:id="318" w:author="Quynh Tran" w:date="2015-04-27T18:49:00Z"/>
+          <w:ins w:id="315" w:author="Quynh Tran" w:date="2015-04-27T18:49:00Z"/>
         </w:rPr>
       </w:pPr>
       <w:r>
@@ -8550,7 +8506,41 @@
       <w:pPr>
         <w:spacing w:line="480" w:lineRule="auto"/>
       </w:pPr>
-      <w:ins w:id="319" w:author="Quynh Tran" w:date="2015-04-27T18:49:00Z">
+      <w:ins w:id="316" w:author="Quynh Tran" w:date="2015-04-27T18:49:00Z">
+        <w:r>
+          <w:rPr>
+            <w:rFonts w:ascii="Times New Roman" w:eastAsia="Times New Roman" w:hAnsi="Times New Roman" w:cs="Times New Roman"/>
+            <w:sz w:val="22"/>
+            <w:shd w:val="clear" w:color="auto" w:fill="FFFFFF"/>
+            <w:rPrChange w:id="317" w:author="Dave Bridges" w:date="2015-04-28T13:32:00Z">
+              <w:rPr>
+                <w:rFonts w:ascii="Times New Roman" w:eastAsia="Times New Roman" w:hAnsi="Times New Roman" w:cs="Times New Roman"/>
+                <w:b/>
+                <w:sz w:val="22"/>
+                <w:shd w:val="clear" w:color="auto" w:fill="FFFFFF"/>
+              </w:rPr>
+            </w:rPrChange>
+          </w:rPr>
+          <w:t xml:space="preserve">Another limitation in our study is the small sample size, especially the number of biological replicates in Cushing’s group (n=5). Adding a covariate such as BMI or age in the model further reduces the sample size to 2 or 3 replicates. Although this sample size is small, it is </w:t>
+        </w:r>
+        <w:del w:id="318" w:author="Dave Bridges" w:date="2015-04-28T13:18:00Z">
+          <w:r>
+            <w:rPr>
+              <w:rFonts w:ascii="Times New Roman" w:eastAsia="Times New Roman" w:hAnsi="Times New Roman" w:cs="Times New Roman"/>
+              <w:sz w:val="22"/>
+              <w:shd w:val="clear" w:color="auto" w:fill="FFFFFF"/>
+              <w:rPrChange w:id="319" w:author="Dave Bridges" w:date="2015-04-28T13:32:00Z">
+                <w:rPr>
+                  <w:rFonts w:ascii="Times New Roman" w:eastAsia="Times New Roman" w:hAnsi="Times New Roman" w:cs="Times New Roman"/>
+                  <w:b/>
+                  <w:sz w:val="22"/>
+                  <w:shd w:val="clear" w:color="auto" w:fill="FFFFFF"/>
+                </w:rPr>
+              </w:rPrChange>
+            </w:rPr>
+            <w:delText xml:space="preserve">common and </w:delText>
+          </w:r>
+        </w:del>
         <w:r>
           <w:rPr>
             <w:rFonts w:ascii="Times New Roman" w:eastAsia="Times New Roman" w:hAnsi="Times New Roman" w:cs="Times New Roman"/>
@@ -8565,7 +8555,7 @@
               </w:rPr>
             </w:rPrChange>
           </w:rPr>
-          <w:t xml:space="preserve">Another limitation in our study is the small sample size, especially the number of biological replicates in Cushing’s group (n=5). Adding a covariate such as BMI or age in the model further reduces the sample size to 2 or 3 replicates. Although this sample size is small, it is </w:t>
+          <w:t xml:space="preserve">reasonable for a </w:t>
         </w:r>
         <w:del w:id="321" w:author="Dave Bridges" w:date="2015-04-28T13:18:00Z">
           <w:r>
@@ -8582,7 +8572,7 @@
                 </w:rPr>
               </w:rPrChange>
             </w:rPr>
-            <w:delText xml:space="preserve">common and </w:delText>
+            <w:delText xml:space="preserve">controlled high through put sequencing experiment, especially of a </w:delText>
           </w:r>
         </w:del>
         <w:r>
@@ -8599,15 +8589,32 @@
               </w:rPr>
             </w:rPrChange>
           </w:rPr>
-          <w:t xml:space="preserve">reasonable for a </w:t>
-        </w:r>
-        <w:del w:id="324" w:author="Dave Bridges" w:date="2015-04-28T13:18:00Z">
+          <w:t xml:space="preserve">rare disease such as Cushing’s. Realizing our limitation, we chose DESeq2 as the statistical method for our </w:t>
+        </w:r>
+        <w:proofErr w:type="spellStart"/>
+        <w:r>
+          <w:rPr>
+            <w:rFonts w:ascii="Times New Roman" w:eastAsia="Times New Roman" w:hAnsi="Times New Roman" w:cs="Times New Roman"/>
+            <w:sz w:val="22"/>
+            <w:shd w:val="clear" w:color="auto" w:fill="FFFFFF"/>
+            <w:rPrChange w:id="324" w:author="Dave Bridges" w:date="2015-04-28T13:32:00Z">
+              <w:rPr>
+                <w:rFonts w:ascii="Times New Roman" w:eastAsia="Times New Roman" w:hAnsi="Times New Roman" w:cs="Times New Roman"/>
+                <w:b/>
+                <w:sz w:val="22"/>
+                <w:shd w:val="clear" w:color="auto" w:fill="FFFFFF"/>
+              </w:rPr>
+            </w:rPrChange>
+          </w:rPr>
+          <w:t>RNA</w:t>
+        </w:r>
+        <w:del w:id="325" w:author="Dave Bridges" w:date="2015-04-28T13:17:00Z">
           <w:r>
             <w:rPr>
               <w:rFonts w:ascii="Times New Roman" w:eastAsia="Times New Roman" w:hAnsi="Times New Roman" w:cs="Times New Roman"/>
               <w:sz w:val="22"/>
               <w:shd w:val="clear" w:color="auto" w:fill="FFFFFF"/>
-              <w:rPrChange w:id="325" w:author="Dave Bridges" w:date="2015-04-28T13:32:00Z">
+              <w:rPrChange w:id="326" w:author="Dave Bridges" w:date="2015-04-28T13:32:00Z">
                 <w:rPr>
                   <w:rFonts w:ascii="Times New Roman" w:eastAsia="Times New Roman" w:hAnsi="Times New Roman" w:cs="Times New Roman"/>
                   <w:b/>
@@ -8616,26 +8623,9 @@
                 </w:rPr>
               </w:rPrChange>
             </w:rPr>
-            <w:delText xml:space="preserve">controlled high through put sequencing experiment, especially of a </w:delText>
+            <w:delText>-</w:delText>
           </w:r>
         </w:del>
-        <w:r>
-          <w:rPr>
-            <w:rFonts w:ascii="Times New Roman" w:eastAsia="Times New Roman" w:hAnsi="Times New Roman" w:cs="Times New Roman"/>
-            <w:sz w:val="22"/>
-            <w:shd w:val="clear" w:color="auto" w:fill="FFFFFF"/>
-            <w:rPrChange w:id="326" w:author="Dave Bridges" w:date="2015-04-28T13:32:00Z">
-              <w:rPr>
-                <w:rFonts w:ascii="Times New Roman" w:eastAsia="Times New Roman" w:hAnsi="Times New Roman" w:cs="Times New Roman"/>
-                <w:b/>
-                <w:sz w:val="22"/>
-                <w:shd w:val="clear" w:color="auto" w:fill="FFFFFF"/>
-              </w:rPr>
-            </w:rPrChange>
-          </w:rPr>
-          <w:t xml:space="preserve">rare disease such as Cushing’s. Realizing our limitation, we chose DESeq2 as the statistical method for our </w:t>
-        </w:r>
-        <w:proofErr w:type="spellStart"/>
         <w:r>
           <w:rPr>
             <w:rFonts w:ascii="Times New Roman" w:eastAsia="Times New Roman" w:hAnsi="Times New Roman" w:cs="Times New Roman"/>
@@ -8650,26 +8640,43 @@
               </w:rPr>
             </w:rPrChange>
           </w:rPr>
-          <w:t>RNA</w:t>
-        </w:r>
-        <w:del w:id="328" w:author="Dave Bridges" w:date="2015-04-28T13:17:00Z">
-          <w:r>
-            <w:rPr>
-              <w:rFonts w:ascii="Times New Roman" w:eastAsia="Times New Roman" w:hAnsi="Times New Roman" w:cs="Times New Roman"/>
-              <w:sz w:val="22"/>
-              <w:shd w:val="clear" w:color="auto" w:fill="FFFFFF"/>
-              <w:rPrChange w:id="329" w:author="Dave Bridges" w:date="2015-04-28T13:32:00Z">
-                <w:rPr>
-                  <w:rFonts w:ascii="Times New Roman" w:eastAsia="Times New Roman" w:hAnsi="Times New Roman" w:cs="Times New Roman"/>
-                  <w:b/>
-                  <w:sz w:val="22"/>
-                  <w:shd w:val="clear" w:color="auto" w:fill="FFFFFF"/>
-                </w:rPr>
-              </w:rPrChange>
-            </w:rPr>
-            <w:delText>-</w:delText>
-          </w:r>
-        </w:del>
+          <w:t>seq</w:t>
+        </w:r>
+        <w:proofErr w:type="spellEnd"/>
+        <w:r>
+          <w:rPr>
+            <w:rFonts w:ascii="Times New Roman" w:eastAsia="Times New Roman" w:hAnsi="Times New Roman" w:cs="Times New Roman"/>
+            <w:sz w:val="22"/>
+            <w:shd w:val="clear" w:color="auto" w:fill="FFFFFF"/>
+            <w:rPrChange w:id="328" w:author="Dave Bridges" w:date="2015-04-28T13:32:00Z">
+              <w:rPr>
+                <w:rFonts w:ascii="Times New Roman" w:eastAsia="Times New Roman" w:hAnsi="Times New Roman" w:cs="Times New Roman"/>
+                <w:b/>
+                <w:sz w:val="22"/>
+                <w:shd w:val="clear" w:color="auto" w:fill="FFFFFF"/>
+              </w:rPr>
+            </w:rPrChange>
+          </w:rPr>
+          <w:t xml:space="preserve"> data. DESeq2 overcomes the small sample size problem by pooling information across genes. Maximum likelihood estimation is applied to estimate the dispersion or variance of a gene across all replicates in a group. Then, an empirical Bayes approach is used to get </w:t>
+        </w:r>
+        <w:proofErr w:type="gramStart"/>
+        <w:r>
+          <w:rPr>
+            <w:rFonts w:ascii="Times New Roman" w:eastAsia="Times New Roman" w:hAnsi="Times New Roman" w:cs="Times New Roman"/>
+            <w:sz w:val="22"/>
+            <w:shd w:val="clear" w:color="auto" w:fill="FFFFFF"/>
+            <w:rPrChange w:id="329" w:author="Dave Bridges" w:date="2015-04-28T13:32:00Z">
+              <w:rPr>
+                <w:rFonts w:ascii="Times New Roman" w:eastAsia="Times New Roman" w:hAnsi="Times New Roman" w:cs="Times New Roman"/>
+                <w:b/>
+                <w:sz w:val="22"/>
+                <w:shd w:val="clear" w:color="auto" w:fill="FFFFFF"/>
+              </w:rPr>
+            </w:rPrChange>
+          </w:rPr>
+          <w:t>maximum</w:t>
+        </w:r>
+        <w:proofErr w:type="gramEnd"/>
         <w:r>
           <w:rPr>
             <w:rFonts w:ascii="Times New Roman" w:eastAsia="Times New Roman" w:hAnsi="Times New Roman" w:cs="Times New Roman"/>
@@ -8684,26 +8691,26 @@
               </w:rPr>
             </w:rPrChange>
           </w:rPr>
-          <w:t>seq</w:t>
-        </w:r>
-        <w:proofErr w:type="spellEnd"/>
+          <w:t xml:space="preserve"> a </w:t>
+        </w:r>
         <w:r>
           <w:rPr>
             <w:rFonts w:ascii="Times New Roman" w:eastAsia="Times New Roman" w:hAnsi="Times New Roman" w:cs="Times New Roman"/>
+            <w:i/>
             <w:sz w:val="22"/>
             <w:shd w:val="clear" w:color="auto" w:fill="FFFFFF"/>
             <w:rPrChange w:id="331" w:author="Dave Bridges" w:date="2015-04-28T13:32:00Z">
               <w:rPr>
                 <w:rFonts w:ascii="Times New Roman" w:eastAsia="Times New Roman" w:hAnsi="Times New Roman" w:cs="Times New Roman"/>
                 <w:b/>
+                <w:i/>
                 <w:sz w:val="22"/>
                 <w:shd w:val="clear" w:color="auto" w:fill="FFFFFF"/>
               </w:rPr>
             </w:rPrChange>
           </w:rPr>
-          <w:t xml:space="preserve"> data. DESeq2 overcomes the small sample size problem by pooling information across genes. Maximum likelihood estimation is applied to estimate the dispersion or variance of a gene across all replicates in a group. Then, an empirical Bayes approach is used to get </w:t>
-        </w:r>
-        <w:proofErr w:type="gramStart"/>
+          <w:t>posterior</w:t>
+        </w:r>
         <w:r>
           <w:rPr>
             <w:rFonts w:ascii="Times New Roman" w:eastAsia="Times New Roman" w:hAnsi="Times New Roman" w:cs="Times New Roman"/>
@@ -8718,67 +8725,16 @@
               </w:rPr>
             </w:rPrChange>
           </w:rPr>
-          <w:t>maximum</w:t>
-        </w:r>
-        <w:proofErr w:type="gramEnd"/>
+          <w:t xml:space="preserve"> as the final dispersion estimate. This method utilizes the available data to the maximum extent; therefore, help avoiding potential false positives </w:t>
+        </w:r>
+      </w:ins>
+      <w:ins w:id="333" w:author="Dave Bridges" w:date="2015-04-28T13:18:00Z">
         <w:r>
           <w:rPr>
             <w:rFonts w:ascii="Times New Roman" w:eastAsia="Times New Roman" w:hAnsi="Times New Roman" w:cs="Times New Roman"/>
             <w:sz w:val="22"/>
             <w:shd w:val="clear" w:color="auto" w:fill="FFFFFF"/>
-            <w:rPrChange w:id="333" w:author="Dave Bridges" w:date="2015-04-28T13:32:00Z">
-              <w:rPr>
-                <w:rFonts w:ascii="Times New Roman" w:eastAsia="Times New Roman" w:hAnsi="Times New Roman" w:cs="Times New Roman"/>
-                <w:b/>
-                <w:sz w:val="22"/>
-                <w:shd w:val="clear" w:color="auto" w:fill="FFFFFF"/>
-              </w:rPr>
-            </w:rPrChange>
-          </w:rPr>
-          <w:t xml:space="preserve"> a </w:t>
-        </w:r>
-        <w:r>
-          <w:rPr>
-            <w:rFonts w:ascii="Times New Roman" w:eastAsia="Times New Roman" w:hAnsi="Times New Roman" w:cs="Times New Roman"/>
-            <w:i/>
-            <w:sz w:val="22"/>
-            <w:shd w:val="clear" w:color="auto" w:fill="FFFFFF"/>
             <w:rPrChange w:id="334" w:author="Dave Bridges" w:date="2015-04-28T13:32:00Z">
-              <w:rPr>
-                <w:rFonts w:ascii="Times New Roman" w:eastAsia="Times New Roman" w:hAnsi="Times New Roman" w:cs="Times New Roman"/>
-                <w:b/>
-                <w:i/>
-                <w:sz w:val="22"/>
-                <w:shd w:val="clear" w:color="auto" w:fill="FFFFFF"/>
-              </w:rPr>
-            </w:rPrChange>
-          </w:rPr>
-          <w:t>posterior</w:t>
-        </w:r>
-        <w:r>
-          <w:rPr>
-            <w:rFonts w:ascii="Times New Roman" w:eastAsia="Times New Roman" w:hAnsi="Times New Roman" w:cs="Times New Roman"/>
-            <w:sz w:val="22"/>
-            <w:shd w:val="clear" w:color="auto" w:fill="FFFFFF"/>
-            <w:rPrChange w:id="335" w:author="Dave Bridges" w:date="2015-04-28T13:32:00Z">
-              <w:rPr>
-                <w:rFonts w:ascii="Times New Roman" w:eastAsia="Times New Roman" w:hAnsi="Times New Roman" w:cs="Times New Roman"/>
-                <w:b/>
-                <w:sz w:val="22"/>
-                <w:shd w:val="clear" w:color="auto" w:fill="FFFFFF"/>
-              </w:rPr>
-            </w:rPrChange>
-          </w:rPr>
-          <w:t xml:space="preserve"> as the final dispersion estimate. This method utilizes the available data to the maximum extent; therefore, help avoiding potential false positives </w:t>
-        </w:r>
-      </w:ins>
-      <w:ins w:id="336" w:author="Dave Bridges" w:date="2015-04-28T13:18:00Z">
-        <w:r>
-          <w:rPr>
-            <w:rFonts w:ascii="Times New Roman" w:eastAsia="Times New Roman" w:hAnsi="Times New Roman" w:cs="Times New Roman"/>
-            <w:sz w:val="22"/>
-            <w:shd w:val="clear" w:color="auto" w:fill="FFFFFF"/>
-            <w:rPrChange w:id="337" w:author="Dave Bridges" w:date="2015-04-28T13:32:00Z">
               <w:rPr>
                 <w:rFonts w:ascii="Times New Roman" w:eastAsia="Times New Roman" w:hAnsi="Times New Roman" w:cs="Times New Roman"/>
                 <w:b/>
@@ -8796,7 +8752,7 @@
           <w:rFonts w:ascii="Times New Roman" w:eastAsia="Times New Roman" w:hAnsi="Times New Roman" w:cs="Times New Roman"/>
           <w:sz w:val="22"/>
           <w:shd w:val="clear" w:color="auto" w:fill="FFFFFF"/>
-          <w:rPrChange w:id="338" w:author="Dave Bridges" w:date="2015-04-28T13:32:00Z">
+          <w:rPrChange w:id="335" w:author="Dave Bridges" w:date="2015-04-28T13:32:00Z">
             <w:rPr>
               <w:rFonts w:ascii="Times New Roman" w:eastAsia="Times New Roman" w:hAnsi="Times New Roman" w:cs="Times New Roman"/>
               <w:b/>
@@ -8812,7 +8768,7 @@
           <w:rFonts w:ascii="Times New Roman" w:eastAsia="Times New Roman" w:hAnsi="Times New Roman" w:cs="Times New Roman"/>
           <w:sz w:val="22"/>
           <w:shd w:val="clear" w:color="auto" w:fill="FFFFFF"/>
-          <w:rPrChange w:id="339" w:author="Dave Bridges" w:date="2015-04-28T13:32:00Z">
+          <w:rPrChange w:id="336" w:author="Dave Bridges" w:date="2015-04-28T13:32:00Z">
             <w:rPr>
               <w:rFonts w:ascii="Times New Roman" w:eastAsia="Times New Roman" w:hAnsi="Times New Roman" w:cs="Times New Roman"/>
               <w:b/>
@@ -8852,13 +8808,13 @@
         </w:rPr>
         <w:t xml:space="preserve"> 2014)</w:t>
       </w:r>
-      <w:ins w:id="340" w:author="Dave Bridges" w:date="2015-04-28T13:18:00Z">
+      <w:ins w:id="337" w:author="Dave Bridges" w:date="2015-04-28T13:18:00Z">
         <w:r>
           <w:rPr>
             <w:rFonts w:ascii="Times New Roman" w:eastAsia="Times New Roman" w:hAnsi="Times New Roman" w:cs="Times New Roman"/>
             <w:sz w:val="22"/>
             <w:shd w:val="clear" w:color="auto" w:fill="FFFFFF"/>
-            <w:rPrChange w:id="341" w:author="Dave Bridges" w:date="2015-04-28T13:32:00Z">
+            <w:rPrChange w:id="338" w:author="Dave Bridges" w:date="2015-04-28T13:32:00Z">
               <w:rPr>
                 <w:rFonts w:ascii="Times New Roman" w:eastAsia="Times New Roman" w:hAnsi="Times New Roman" w:cs="Times New Roman"/>
                 <w:b/>
@@ -8875,7 +8831,7 @@
             <w:rFonts w:ascii="Times New Roman" w:eastAsia="Times New Roman" w:hAnsi="Times New Roman" w:cs="Times New Roman"/>
             <w:sz w:val="22"/>
             <w:shd w:val="clear" w:color="auto" w:fill="FFFFFF"/>
-            <w:rPrChange w:id="342" w:author="Dave Bridges" w:date="2015-04-28T13:32:00Z">
+            <w:rPrChange w:id="339" w:author="Dave Bridges" w:date="2015-04-28T13:32:00Z">
               <w:rPr>
                 <w:rFonts w:ascii="Times New Roman" w:eastAsia="Times New Roman" w:hAnsi="Times New Roman" w:cs="Times New Roman"/>
                 <w:b/>
@@ -8887,14 +8843,14 @@
           <w:t>.</w:t>
         </w:r>
       </w:ins>
-      <w:ins w:id="343" w:author="Quynh Tran" w:date="2015-04-27T18:49:00Z">
-        <w:del w:id="344" w:author="Dave Bridges" w:date="2015-04-28T13:18:00Z">
+      <w:ins w:id="340" w:author="Quynh Tran" w:date="2015-04-27T18:49:00Z">
+        <w:del w:id="341" w:author="Dave Bridges" w:date="2015-04-28T13:18:00Z">
           <w:r>
             <w:rPr>
               <w:rFonts w:ascii="Times New Roman" w:eastAsia="Times New Roman" w:hAnsi="Times New Roman" w:cs="Times New Roman"/>
               <w:sz w:val="22"/>
               <w:shd w:val="clear" w:color="auto" w:fill="FFFFFF"/>
-              <w:rPrChange w:id="345" w:author="Dave Bridges" w:date="2015-04-28T13:32:00Z">
+              <w:rPrChange w:id="342" w:author="Dave Bridges" w:date="2015-04-28T13:32:00Z">
                 <w:rPr>
                   <w:rFonts w:ascii="Times New Roman" w:eastAsia="Times New Roman" w:hAnsi="Times New Roman" w:cs="Times New Roman"/>
                   <w:b/>
@@ -9153,7 +9109,7 @@
       <w:r>
         <w:t xml:space="preserve"> </w:t>
       </w:r>
-      <w:ins w:id="346" w:author="Dave Bridges" w:date="2015-04-28T13:32:00Z">
+      <w:ins w:id="343" w:author="Dave Bridges" w:date="2015-04-28T13:32:00Z">
         <w:r>
           <w:t xml:space="preserve">The authors would like to thank Ian Brooks and the UTHSC-ORNL Center for Biomedical Informatics for provisioning </w:t>
         </w:r>
@@ -12910,7 +12866,7 @@
         <w:rStyle w:val="PageNumber"/>
         <w:noProof/>
       </w:rPr>
-      <w:t>32</w:t>
+      <w:t>19</w:t>
     </w:r>
     <w:r>
       <w:rPr>
@@ -13217,6 +13173,7 @@
   <w:style w:type="character" w:default="1" w:styleId="DefaultParagraphFont">
     <w:name w:val="Default Paragraph Font"/>
     <w:uiPriority w:val="1"/>
+    <w:semiHidden/>
     <w:unhideWhenUsed/>
   </w:style>
   <w:style w:type="table" w:default="1" w:styleId="TableNormal">
@@ -13689,6 +13646,7 @@
   <w:style w:type="character" w:default="1" w:styleId="DefaultParagraphFont">
     <w:name w:val="Default Paragraph Font"/>
     <w:uiPriority w:val="1"/>
+    <w:semiHidden/>
     <w:unhideWhenUsed/>
   </w:style>
   <w:style w:type="table" w:default="1" w:styleId="TableNormal">
@@ -14280,7 +14238,7 @@
 </file>
 
 <file path=customXml/itemProps1.xml><?xml version="1.0" encoding="utf-8"?>
-<ds:datastoreItem xmlns:ds="http://schemas.openxmlformats.org/officeDocument/2006/customXml" ds:itemID="{2BCF6F3B-3C83-BF4C-95BC-5D0085BB3071}">
+<ds:datastoreItem xmlns:ds="http://schemas.openxmlformats.org/officeDocument/2006/customXml" ds:itemID="{FBE03DF6-C35C-DE45-B831-1A956C9D5D03}">
   <ds:schemaRefs>
     <ds:schemaRef ds:uri="http://schemas.openxmlformats.org/officeDocument/2006/bibliography"/>
   </ds:schemaRefs>

</xml_diff>

<commit_message>
Some edits in the stats
</commit_message>
<xml_diff>
--- a/manuscript/Cushing-Manuscript/Hochberg.docx
+++ b/manuscript/Cushing-Manuscript/Hochberg.docx
@@ -60,15 +60,7 @@
         <w:t>3</w:t>
       </w:r>
       <w:r>
-        <w:t xml:space="preserve">, </w:t>
-      </w:r>
-      <w:proofErr w:type="spellStart"/>
-      <w:r>
-        <w:t>Quynh</w:t>
-      </w:r>
-      <w:proofErr w:type="spellEnd"/>
-      <w:r>
-        <w:t xml:space="preserve"> </w:t>
+        <w:t xml:space="preserve">, Quynh </w:t>
       </w:r>
       <w:r>
         <w:t xml:space="preserve">T. </w:t>
@@ -2403,6 +2395,11 @@
       <w:r>
         <w:t xml:space="preserve"> test. Wilcoxon rank sum tests were </w:t>
       </w:r>
+      <w:ins w:id="4" w:author="Quynh Tran" w:date="2015-04-29T09:53:00Z">
+        <w:r>
+          <w:t xml:space="preserve">used </w:t>
+        </w:r>
+      </w:ins>
       <w:r>
         <w:t>when</w:t>
       </w:r>
@@ -2410,7 +2407,7 @@
         <w:t xml:space="preserve"> data were not normally distributed.</w:t>
       </w:r>
       <w:r>
-        <w:t xml:space="preserve">   </w:t>
+        <w:t xml:space="preserve"> </w:t>
       </w:r>
       <w:r>
         <w:t xml:space="preserve">Welch’s </w:t>
@@ -2422,8 +2419,18 @@
         <w:t>t</w:t>
       </w:r>
       <w:r>
-        <w:t xml:space="preserve">-test was used </w:t>
-      </w:r>
+        <w:t xml:space="preserve">-test was </w:t>
+      </w:r>
+      <w:del w:id="5" w:author="Quynh Tran" w:date="2015-04-29T09:53:00Z">
+        <w:r>
+          <w:delText xml:space="preserve">used </w:delText>
+        </w:r>
+      </w:del>
+      <w:ins w:id="6" w:author="Quynh Tran" w:date="2015-04-29T09:53:00Z">
+        <w:r>
+          <w:t xml:space="preserve">performed </w:t>
+        </w:r>
+      </w:ins>
       <w:r>
         <w:t xml:space="preserve">if the </w:t>
       </w:r>
@@ -2465,11 +2472,11 @@
         <w:t xml:space="preserve">. </w:t>
       </w:r>
       <w:r>
-        <w:t xml:space="preserve">Longitudinal measurements such as body weight, food intake, body composition and </w:t>
+        <w:t xml:space="preserve">Longitudinal measurements such as body weight, food intake, body </w:t>
       </w:r>
       <w:r>
         <w:lastRenderedPageBreak/>
-        <w:t xml:space="preserve">insulin tolerance tests were analyzed via mixed linear models and a </w:t>
+        <w:t xml:space="preserve">composition and insulin tolerance tests were analyzed via mixed linear models and a </w:t>
       </w:r>
       <w:r>
         <w:sym w:font="Symbol" w:char="F063"/>
@@ -2536,10 +2543,20 @@
         <w:t xml:space="preserve"> for multiple hypotheses</w:t>
       </w:r>
       <w:r>
-        <w:t xml:space="preserve">, p-values were adjusted </w:t>
-      </w:r>
-      <w:r>
-        <w:t xml:space="preserve">to q-values </w:t>
+        <w:t>, p-values were adjusted</w:t>
+      </w:r>
+      <w:del w:id="7" w:author="Quynh Tran" w:date="2015-04-29T11:23:00Z">
+        <w:r>
+          <w:delText xml:space="preserve"> </w:delText>
+        </w:r>
+      </w:del>
+      <w:del w:id="8" w:author="Quynh Tran" w:date="2015-04-29T10:39:00Z">
+        <w:r>
+          <w:delText>to q-values</w:delText>
+        </w:r>
+      </w:del>
+      <w:r>
+        <w:t xml:space="preserve"> </w:t>
       </w:r>
       <w:r>
         <w:t>by the metho</w:t>
@@ -2620,10 +2637,23 @@
         <w:fldChar w:fldCharType="end"/>
       </w:r>
       <w:r>
-        <w:t xml:space="preserve">.  To ensure that we did not miss any genes that had a high fold change, but that DESeq2 did not perform statistical tests for, we manually inspected genes that had a </w:t>
-      </w:r>
-      <w:r>
-        <w:t xml:space="preserve">expression at &gt;50 reads, </w:t>
+        <w:t>.  To ensure that we did not miss any genes that had a high fold change, but that DESeq2 did not perform statistical tests for, we manually inspected genes that had a</w:t>
+      </w:r>
+      <w:ins w:id="9" w:author="Quynh Tran" w:date="2015-04-29T10:33:00Z">
+        <w:r>
+          <w:t>n</w:t>
+        </w:r>
+      </w:ins>
+      <w:r>
+        <w:t xml:space="preserve"> </w:t>
+      </w:r>
+      <w:r>
+        <w:t xml:space="preserve">expression </w:t>
+      </w:r>
+      <w:bookmarkStart w:id="10" w:name="_GoBack"/>
+      <w:bookmarkEnd w:id="10"/>
+      <w:r>
+        <w:t xml:space="preserve">at &gt;50 reads, </w:t>
       </w:r>
       <w:r>
         <w:t xml:space="preserve">fold change &gt;2.5 but no p-value calculated.  These genes included </w:t>
@@ -3788,19 +3818,19 @@
       <w:r>
         <w:t xml:space="preserve"> </w:t>
       </w:r>
-      <w:commentRangeStart w:id="4"/>
+      <w:commentRangeStart w:id="11"/>
       <w:r>
         <w:t>expression</w:t>
       </w:r>
       <w:r>
         <w:t xml:space="preserve"> </w:t>
       </w:r>
-      <w:commentRangeEnd w:id="4"/>
+      <w:commentRangeEnd w:id="11"/>
       <w:r>
         <w:rPr>
           <w:rStyle w:val="CommentReference"/>
         </w:rPr>
-        <w:commentReference w:id="4"/>
+        <w:commentReference w:id="11"/>
       </w:r>
       <w:r>
         <w:t xml:space="preserve">but no significant changes in </w:t>
@@ -5914,10 +5944,10 @@
       <w:pPr>
         <w:spacing w:line="480" w:lineRule="auto"/>
         <w:rPr>
-          <w:ins w:id="5" w:author="Dave Bridges" w:date="2015-04-28T14:23:00Z"/>
-          <w:rPrChange w:id="6" w:author="Dave Bridges" w:date="2015-04-28T14:23:00Z">
+          <w:ins w:id="12" w:author="Dave Bridges" w:date="2015-04-28T14:23:00Z"/>
+          <w:rPrChange w:id="13" w:author="Dave Bridges" w:date="2015-04-28T14:23:00Z">
             <w:rPr>
-              <w:ins w:id="7" w:author="Dave Bridges" w:date="2015-04-28T14:23:00Z"/>
+              <w:ins w:id="14" w:author="Dave Bridges" w:date="2015-04-28T14:23:00Z"/>
               <w:b/>
             </w:rPr>
           </w:rPrChange>
@@ -5951,17 +5981,14 @@
       <w:r>
         <w:t xml:space="preserve"> these changes reflect a shift towards more rapid </w:t>
       </w:r>
-      <w:del w:id="8" w:author="Dave Bridges" w:date="2015-04-28T13:16:00Z">
+      <w:del w:id="15" w:author="Dave Bridges" w:date="2015-04-28T13:16:00Z">
         <w:r>
           <w:delText xml:space="preserve">conversion </w:delText>
         </w:r>
       </w:del>
-      <w:ins w:id="9" w:author="Dave Bridges" w:date="2015-04-28T13:16:00Z">
-        <w:r>
-          <w:t>metabolism</w:t>
-        </w:r>
-        <w:r>
-          <w:t xml:space="preserve"> </w:t>
+      <w:ins w:id="16" w:author="Dave Bridges" w:date="2015-04-28T13:16:00Z">
+        <w:r>
+          <w:t xml:space="preserve">metabolism </w:t>
         </w:r>
       </w:ins>
       <w:r>
@@ -5985,27 +6012,27 @@
         <w:t xml:space="preserve">  </w:t>
       </w:r>
       <w:proofErr w:type="gramStart"/>
-      <w:ins w:id="10" w:author="Innocence Harvey" w:date="2015-04-14T23:58:00Z">
+      <w:ins w:id="17" w:author="Innocence Harvey" w:date="2015-04-14T23:58:00Z">
         <w:r>
           <w:t>This is indicated by</w:t>
         </w:r>
       </w:ins>
-      <w:ins w:id="11" w:author="Dave Bridges" w:date="2015-04-28T13:16:00Z">
+      <w:ins w:id="18" w:author="Dave Bridges" w:date="2015-04-28T13:16:00Z">
         <w:r>
           <w:t xml:space="preserve"> significant</w:t>
         </w:r>
       </w:ins>
-      <w:ins w:id="12" w:author="Innocence Harvey" w:date="2015-04-14T23:58:00Z">
+      <w:ins w:id="19" w:author="Innocence Harvey" w:date="2015-04-14T23:58:00Z">
         <w:r>
           <w:t xml:space="preserve"> increases in </w:t>
         </w:r>
       </w:ins>
-      <w:ins w:id="13" w:author="Innocence Harvey" w:date="2015-04-15T00:00:00Z">
+      <w:ins w:id="20" w:author="Innocence Harvey" w:date="2015-04-15T00:00:00Z">
         <w:r>
           <w:t>glycolytic</w:t>
         </w:r>
       </w:ins>
-      <w:ins w:id="14" w:author="Innocence Harvey" w:date="2015-04-15T00:03:00Z">
+      <w:ins w:id="21" w:author="Innocence Harvey" w:date="2015-04-15T00:03:00Z">
         <w:r>
           <w:t xml:space="preserve"> (</w:t>
         </w:r>
@@ -6022,7 +6049,7 @@
           <w:t xml:space="preserve">FBP1, ALDOC, ENO1, IDH1, </w:t>
         </w:r>
       </w:ins>
-      <w:ins w:id="15" w:author="Innocence Harvey" w:date="2015-04-15T11:34:00Z">
+      <w:ins w:id="22" w:author="Innocence Harvey" w:date="2015-04-15T11:34:00Z">
         <w:r>
           <w:rPr>
             <w:i/>
@@ -6030,7 +6057,7 @@
           <w:t xml:space="preserve">and </w:t>
         </w:r>
       </w:ins>
-      <w:ins w:id="16" w:author="Innocence Harvey" w:date="2015-04-15T00:03:00Z">
+      <w:ins w:id="23" w:author="Innocence Harvey" w:date="2015-04-15T00:03:00Z">
         <w:r>
           <w:rPr>
             <w:i/>
@@ -6044,18 +6071,18 @@
           <w:t>)</w:t>
         </w:r>
       </w:ins>
-      <w:ins w:id="17" w:author="Innocence Harvey" w:date="2015-04-15T00:00:00Z">
+      <w:ins w:id="24" w:author="Innocence Harvey" w:date="2015-04-15T00:00:00Z">
         <w:r>
           <w:t>,</w:t>
         </w:r>
       </w:ins>
-      <w:ins w:id="18" w:author="Innocence Harvey" w:date="2015-04-15T00:07:00Z">
+      <w:ins w:id="25" w:author="Innocence Harvey" w:date="2015-04-15T00:07:00Z">
         <w:r>
           <w:t xml:space="preserve"> </w:t>
         </w:r>
       </w:ins>
       <w:proofErr w:type="spellStart"/>
-      <w:ins w:id="19" w:author="Innocence Harvey" w:date="2015-04-15T00:23:00Z">
+      <w:ins w:id="26" w:author="Innocence Harvey" w:date="2015-04-15T00:23:00Z">
         <w:r>
           <w:t>proteolytic</w:t>
         </w:r>
@@ -6066,7 +6093,7 @@
         <w:r>
           <w:rPr>
             <w:i/>
-            <w:rPrChange w:id="20" w:author="Innocence Harvey" w:date="2015-04-15T11:34:00Z">
+            <w:rPrChange w:id="27" w:author="Innocence Harvey" w:date="2015-04-15T11:34:00Z">
               <w:rPr/>
             </w:rPrChange>
           </w:rPr>
@@ -6076,12 +6103,12 @@
           <w:t>)</w:t>
         </w:r>
       </w:ins>
-      <w:ins w:id="21" w:author="Innocence Harvey" w:date="2015-04-15T00:24:00Z">
+      <w:ins w:id="28" w:author="Innocence Harvey" w:date="2015-04-15T00:24:00Z">
         <w:r>
           <w:t xml:space="preserve"> </w:t>
         </w:r>
       </w:ins>
-      <w:ins w:id="22" w:author="Innocence Harvey" w:date="2015-04-15T00:07:00Z">
+      <w:ins w:id="29" w:author="Innocence Harvey" w:date="2015-04-15T00:07:00Z">
         <w:r>
           <w:t xml:space="preserve">and </w:t>
         </w:r>
@@ -6136,7 +6163,7 @@
           <w:t>/4</w:t>
         </w:r>
       </w:ins>
-      <w:ins w:id="23" w:author="Innocence Harvey" w:date="2015-04-15T00:08:00Z">
+      <w:ins w:id="30" w:author="Innocence Harvey" w:date="2015-04-15T00:08:00Z">
         <w:r>
           <w:rPr>
             <w:i/>
@@ -6156,7 +6183,7 @@
           <w:t>5</w:t>
         </w:r>
       </w:ins>
-      <w:ins w:id="24" w:author="Innocence Harvey" w:date="2015-04-15T00:21:00Z">
+      <w:ins w:id="31" w:author="Innocence Harvey" w:date="2015-04-15T00:21:00Z">
         <w:r>
           <w:rPr>
             <w:i/>
@@ -6185,7 +6212,7 @@
           <w:t>DGAT2,</w:t>
         </w:r>
       </w:ins>
-      <w:ins w:id="25" w:author="Innocence Harvey" w:date="2015-04-15T11:25:00Z">
+      <w:ins w:id="32" w:author="Innocence Harvey" w:date="2015-04-15T11:25:00Z">
         <w:r>
           <w:rPr>
             <w:i/>
@@ -6193,7 +6220,7 @@
           <w:t xml:space="preserve"> </w:t>
         </w:r>
       </w:ins>
-      <w:ins w:id="26" w:author="Innocence Harvey" w:date="2015-04-15T11:26:00Z">
+      <w:ins w:id="33" w:author="Innocence Harvey" w:date="2015-04-15T11:26:00Z">
         <w:r>
           <w:rPr>
             <w:i/>
@@ -6201,7 +6228,7 @@
           <w:t xml:space="preserve">and </w:t>
         </w:r>
       </w:ins>
-      <w:ins w:id="27" w:author="Innocence Harvey" w:date="2015-04-15T00:21:00Z">
+      <w:ins w:id="34" w:author="Innocence Harvey" w:date="2015-04-15T00:21:00Z">
         <w:r>
           <w:rPr>
             <w:i/>
@@ -6209,7 +6236,7 @@
           <w:t>GPD</w:t>
         </w:r>
       </w:ins>
-      <w:ins w:id="28" w:author="Innocence Harvey" w:date="2015-04-15T11:26:00Z">
+      <w:ins w:id="35" w:author="Innocence Harvey" w:date="2015-04-15T11:26:00Z">
         <w:r>
           <w:rPr>
             <w:i/>
@@ -6217,17 +6244,17 @@
           <w:t>1</w:t>
         </w:r>
       </w:ins>
-      <w:ins w:id="29" w:author="Innocence Harvey" w:date="2015-04-15T00:07:00Z">
+      <w:ins w:id="36" w:author="Innocence Harvey" w:date="2015-04-15T00:07:00Z">
         <w:r>
           <w:t>)</w:t>
         </w:r>
       </w:ins>
-      <w:ins w:id="30" w:author="Innocence Harvey" w:date="2015-04-15T00:00:00Z">
+      <w:ins w:id="37" w:author="Innocence Harvey" w:date="2015-04-15T00:00:00Z">
         <w:r>
           <w:t xml:space="preserve"> </w:t>
         </w:r>
       </w:ins>
-      <w:ins w:id="31" w:author="Innocence Harvey" w:date="2015-04-14T23:58:00Z">
+      <w:ins w:id="38" w:author="Innocence Harvey" w:date="2015-04-14T23:58:00Z">
         <w:r>
           <w:t>transcript</w:t>
         </w:r>
@@ -6235,7 +6262,7 @@
           <w:t>s</w:t>
         </w:r>
       </w:ins>
-      <w:ins w:id="32" w:author="Innocence Harvey" w:date="2015-04-15T00:08:00Z">
+      <w:ins w:id="39" w:author="Innocence Harvey" w:date="2015-04-15T00:08:00Z">
         <w:r>
           <w:t xml:space="preserve"> in human adipose tissue</w:t>
         </w:r>
@@ -6244,22 +6271,22 @@
           <w:t xml:space="preserve">, with similar transcript expression changes seen in mouse </w:t>
         </w:r>
       </w:ins>
-      <w:ins w:id="33" w:author="Innocence Harvey" w:date="2015-04-15T00:10:00Z">
+      <w:ins w:id="40" w:author="Innocence Harvey" w:date="2015-04-15T00:10:00Z">
         <w:r>
           <w:t>adipose and muscle tissue</w:t>
         </w:r>
       </w:ins>
-      <w:ins w:id="34" w:author="Innocence Harvey" w:date="2015-04-15T00:26:00Z">
+      <w:ins w:id="41" w:author="Innocence Harvey" w:date="2015-04-15T00:26:00Z">
         <w:r>
           <w:t xml:space="preserve"> when treated with dexamethasone</w:t>
         </w:r>
       </w:ins>
-      <w:ins w:id="35" w:author="Innocence Harvey" w:date="2015-04-15T00:01:00Z">
+      <w:ins w:id="42" w:author="Innocence Harvey" w:date="2015-04-15T00:01:00Z">
         <w:r>
           <w:t>.</w:t>
         </w:r>
       </w:ins>
-      <w:ins w:id="36" w:author="Innocence Harvey" w:date="2015-04-15T00:03:00Z">
+      <w:ins w:id="43" w:author="Innocence Harvey" w:date="2015-04-15T00:03:00Z">
         <w:r>
           <w:t xml:space="preserve">  </w:t>
         </w:r>
@@ -6287,18 +6314,18 @@
       <w:r>
         <w:t xml:space="preserve"> the mice were treated under more controlled conditions.</w:t>
       </w:r>
-      <w:ins w:id="37" w:author="Innocence Harvey" w:date="2015-04-15T00:45:00Z">
+      <w:ins w:id="44" w:author="Innocence Harvey" w:date="2015-04-15T00:45:00Z">
         <w:r>
           <w:t xml:space="preserve"> </w:t>
         </w:r>
       </w:ins>
-      <w:ins w:id="38" w:author="Dave Bridges" w:date="2015-04-28T14:23:00Z">
+      <w:ins w:id="45" w:author="Dave Bridges" w:date="2015-04-28T14:23:00Z">
         <w:r>
           <w:t xml:space="preserve"> </w:t>
         </w:r>
         <w:r>
           <w:rPr>
-            <w:rPrChange w:id="39" w:author="Dave Bridges" w:date="2015-04-28T14:23:00Z">
+            <w:rPrChange w:id="46" w:author="Dave Bridges" w:date="2015-04-28T14:23:00Z">
               <w:rPr>
                 <w:b/>
               </w:rPr>
@@ -6309,7 +6336,7 @@
         <w:r>
           <w:rPr>
             <w:i/>
-            <w:rPrChange w:id="40" w:author="Dave Bridges" w:date="2015-04-28T14:23:00Z">
+            <w:rPrChange w:id="47" w:author="Dave Bridges" w:date="2015-04-28T14:23:00Z">
               <w:rPr>
                 <w:b/>
                 <w:i/>
@@ -6320,7 +6347,7 @@
         </w:r>
         <w:r>
           <w:rPr>
-            <w:rPrChange w:id="41" w:author="Dave Bridges" w:date="2015-04-28T14:23:00Z">
+            <w:rPrChange w:id="48" w:author="Dave Bridges" w:date="2015-04-28T14:23:00Z">
               <w:rPr>
                 <w:b/>
               </w:rPr>
@@ -6329,26 +6356,17 @@
           <w:t xml:space="preserve">knockout mouse showed similar findings to our data including increased fat mass, decreased lean mass and strength along with reduced insulin sensitivity </w:t>
         </w:r>
         <w:r>
+          <w:fldChar w:fldCharType="begin" w:fldLock="1"/>
+        </w:r>
+      </w:ins>
+      <w:r>
+        <w:instrText>ADDIN CSL_CITATION { "citationItems" : [ { "id" : "ITEM-1", "itemData" : { "DOI" : "10.1073/pnas.1323681111", "ISSN" : "1091-6490", "PMID" : "24889609", "abstract" : "The adverse metabolic effects of prescribed and endogenous glucocorticoid (GC) excess, Cushing syndrome, create a significant health burden. We found that tissue regeneration of GCs by 11\u03b2-hydroxysteroid dehydrogenase type 1 (11\u03b2-HSD1), rather than circulating delivery, is critical to developing the phenotype of GC excess; 11\u03b2-HSD1 KO mice with circulating GC excess are protected from the glucose intolerance, hyperinsulinemia, hepatic steatosis, adiposity, hypertension, myopathy, and dermal atrophy of Cushing syndrome. Whereas liver-specific 11\u03b2-HSD1 KO mice developed a full Cushingoid phenotype, adipose-specific 11\u03b2-HSD1 KO mice were protected from hepatic steatosis and circulating fatty acid excess. These data challenge our current view of GC action, demonstrating 11\u03b2-HSD1, particularly in adipose tissue, is key to the development of the adverse metabolic profile associated with circulating GC excess, offering 11\u03b2-HSD1 inhibition as a previously unidentified approach to treat Cushing syndrome.", "author" : [ { "dropping-particle" : "", "family" : "Morgan", "given" : "Stuart A", "non-dropping-particle" : "", "parse-names" : false, "suffix" : "" }, { "dropping-particle" : "", "family" : "McCabe", "given" : "Emma L", "non-dropping-particle" : "", "parse-names" : false, "suffix" : "" }, { "dropping-particle" : "", "family" : "Gathercole", "given" : "Laura L", "non-dropping-particle" : "", "parse-names" : false, "suffix" : "" }, { "dropping-particle" : "", "family" : "Hassan-Smith", "given" : "Zaki K", "non-dropping-particle" : "", "parse-names" : false, "suffix" : "" }, { "dropping-particle" : "", "family" : "Larner", "given" : "Dean P", "non-dropping-particle" : "", "parse-names" : false, "suffix" : "" }, { "dropping-particle" : "", "family" : "Bujalska", "given" : "Iwona J", "non-dropping-particle" : "", "parse-names" : false, "suffix" : "" }, { "dropping-particle" : "", "family" : "Stewart", "given" : "Paul M", "non-dropping-particle" : "", "parse-names" : false, "suffix" : "" }, { "dropping-particle" : "", "family" : "Tomlinson", "given" : "Jeremy W", "non-dropping-particle" : "", "parse-names" : false, "suffix" : "" }, { "dropping-particle" : "", "family" : "Lavery", "given" : "Gareth G", "non-dropping-particle" : "", "parse-names" : false, "suffix" : "" } ], "container-title" : "Proceedings of the National Academy of Sciences of the United States of America", "id" : "ITEM-1", "issue" : "24", "issued" : { "date-parts" : [ [ "2014" ] ] }, "page" : "E2482-91", "title" : "11\u03b2-HSD1 is the major regulator of the tissue-specific effects of circulating glucocorticoid excess.", "type" : "article-journal", "volume" : "111" }, "uris" : [ "http://www.mendeley.com/documents/?uuid=449526ee-fbcf-43ec-adf0-b346500db7ca" ] } ], "mendeley" : { "formattedCitation" : "(Morgan &lt;i&gt;et al.&lt;/i&gt; 2014)", "plainTextFormattedCitation" : "(Morgan et al. 2014)", "previouslyFormattedCitation" : "(Morgan &lt;i&gt;et al.&lt;/i&gt; 2014)" }, "properties" : { "noteIndex" : 0 }, "schema" : "https://github.com/citation-style-language/schema/raw/master/csl-citation.json" }</w:instrText>
+      </w:r>
+      <w:ins w:id="49" w:author="Dave Bridges" w:date="2015-04-28T14:23:00Z">
+        <w:r>
           <w:rPr>
-            <w:rPrChange w:id="42" w:author="Dave Bridges" w:date="2015-04-28T14:23:00Z">
-              <w:rPr>
-                <w:b/>
-              </w:rPr>
-            </w:rPrChange>
-          </w:rPr>
-          <w:fldChar w:fldCharType="begin" w:fldLock="1"/>
-        </w:r>
-      </w:ins>
-      <w:r>
-        <w:instrText>ADDIN CSL_CITATION { "citationItems" : [ { "id" : "ITEM-1", "itemData" : { "DOI" : "10.1073/pnas.1323681111", "ISSN" : "1091-6490", "PMID" : "24889609", "abstract" : "The adverse metabolic effects of prescribed and endogenous glucocorticoid (GC) excess, Cushing syndrome, create a significant health burden. We found that tissue regeneration of GCs by 11\u03b2-hydroxysteroid dehydrogenase type 1 (11\u03b2-HSD1), rather than circulating delivery, is critical to developing the phenotype of GC excess; 11\u03b2-HSD1 KO mice with circulating GC excess are protected from the glucose intolerance, hyperinsulinemia, hepatic steatosis, adiposity, hypertension, myopathy, and dermal atrophy of Cushing syndrome. Whereas liver-specific 11\u03b2-HSD1 KO mice developed a full Cushingoid phenotype, adipose-specific 11\u03b2-HSD1 KO mice were protected from hepatic steatosis and circulating fatty acid excess. These data challenge our current view of GC action, demonstrating 11\u03b2-HSD1, particularly in adipose tissue, is key to the development of the adverse metabolic profile associated with circulating GC excess, offering 11\u03b2-HSD1 inhibition as a previously unidentified approach to treat Cushing syndrome.", "author" : [ { "dropping-particle" : "", "family" : "Morgan", "given" : "Stuart A", "non-dropping-particle" : "", "parse-names" : false, "suffix" : "" }, { "dropping-particle" : "", "family" : "McCabe", "given" : "Emma L", "non-dropping-particle" : "", "parse-names" : false, "suffix" : "" }, { "dropping-particle" : "", "family" : "Gathercole", "given" : "Laura L", "non-dropping-particle" : "", "parse-names" : false, "suffix" : "" }, { "dropping-particle" : "", "family" : "Hassan-Smith", "given" : "Zaki K", "non-dropping-particle" : "", "parse-names" : false, "suffix" : "" }, { "dropping-particle" : "", "family" : "Larner", "given" : "Dean P", "non-dropping-particle" : "", "parse-names" : false, "suffix" : "" }, { "dropping-particle" : "", "family" : "Bujalska", "given" : "Iwona J", "non-dropping-particle" : "", "parse-names" : false, "suffix" : "" }, { "dropping-particle" : "", "family" : "Stewart", "given" : "Paul M", "non-dropping-particle" : "", "parse-names" : false, "suffix" : "" }, { "dropping-particle" : "", "family" : "Tomlinson", "given" : "Jeremy W", "non-dropping-particle" : "", "parse-names" : false, "suffix" : "" }, { "dropping-particle" : "", "family" : "Lavery", "given" : "Gareth G", "non-dropping-particle" : "", "parse-names" : false, "suffix" : "" } ], "container-title" : "Proceedings of the National Academy of Sciences of the United States of America", "id" : "ITEM-1", "issue" : "24", "issued" : { "date-parts" : [ [ "2014" ] ] }, "page" : "E2482-91", "title" : "11\u03b2-HSD1 is the major regulator of the tissue-specific effects of circulating glucocorticoid excess.", "type" : "article-journal", "volume" : "111" }, "uris" : [ "http://www.mendeley.com/documents/?uuid=449526ee-fbcf-43ec-adf0-b346500db7ca" ] } ], "mendeley" : { "formattedCitation" : "(Morgan &lt;i&gt;et al.&lt;/i&gt; 2014)", "plainTextFormattedCitation" : "(Morgan et al. 2014)", "previouslyFormattedCitation" : "(Morgan &lt;i&gt;et al.&lt;/i&gt; 2014)" }, "properties" : { "noteIndex" : 0 }, "schema" : "https://github.com/citation-style-language/schema/raw/master/csl-citation.json" }</w:instrText>
-      </w:r>
-      <w:ins w:id="43" w:author="Dave Bridges" w:date="2015-04-28T14:23:00Z">
-        <w:r>
-          <w:rPr>
-            <w:rPrChange w:id="44" w:author="Dave Bridges" w:date="2015-04-28T14:23:00Z">
-              <w:rPr>
-                <w:b/>
-              </w:rPr>
+            <w:rPrChange w:id="50" w:author="Dave Bridges" w:date="2015-04-28T14:23:00Z">
+              <w:rPr/>
             </w:rPrChange>
           </w:rPr>
           <w:fldChar w:fldCharType="separate"/>
@@ -6356,7 +6374,7 @@
         <w:r>
           <w:rPr>
             <w:noProof/>
-            <w:rPrChange w:id="45" w:author="Dave Bridges" w:date="2015-04-28T14:23:00Z">
+            <w:rPrChange w:id="51" w:author="Dave Bridges" w:date="2015-04-28T14:23:00Z">
               <w:rPr>
                 <w:b/>
               </w:rPr>
@@ -6368,7 +6386,7 @@
           <w:rPr>
             <w:i/>
             <w:noProof/>
-            <w:rPrChange w:id="46" w:author="Dave Bridges" w:date="2015-04-28T14:23:00Z">
+            <w:rPrChange w:id="52" w:author="Dave Bridges" w:date="2015-04-28T14:23:00Z">
               <w:rPr>
                 <w:b/>
                 <w:i/>
@@ -6380,7 +6398,7 @@
         <w:r>
           <w:rPr>
             <w:noProof/>
-            <w:rPrChange w:id="47" w:author="Dave Bridges" w:date="2015-04-28T14:23:00Z">
+            <w:rPrChange w:id="53" w:author="Dave Bridges" w:date="2015-04-28T14:23:00Z">
               <w:rPr>
                 <w:b/>
               </w:rPr>
@@ -6389,16 +6407,11 @@
           <w:t xml:space="preserve"> 2014)</w:t>
         </w:r>
         <w:r>
+          <w:fldChar w:fldCharType="end"/>
+        </w:r>
+        <w:r>
           <w:rPr>
-            <w:rPrChange w:id="48" w:author="Dave Bridges" w:date="2015-04-28T14:23:00Z">
-              <w:rPr/>
-            </w:rPrChange>
-          </w:rPr>
-          <w:fldChar w:fldCharType="end"/>
-        </w:r>
-        <w:r>
-          <w:rPr>
-            <w:rPrChange w:id="49" w:author="Dave Bridges" w:date="2015-04-28T14:23:00Z">
+            <w:rPrChange w:id="54" w:author="Dave Bridges" w:date="2015-04-28T14:23:00Z">
               <w:rPr>
                 <w:b/>
               </w:rPr>
@@ -6410,7 +6423,7 @@
         <w:r>
           <w:rPr>
             <w:i/>
-            <w:rPrChange w:id="50" w:author="Dave Bridges" w:date="2015-04-28T14:23:00Z">
+            <w:rPrChange w:id="55" w:author="Dave Bridges" w:date="2015-04-28T14:23:00Z">
               <w:rPr>
                 <w:b/>
                 <w:i/>
@@ -6422,67 +6435,13 @@
         <w:proofErr w:type="spellEnd"/>
         <w:r>
           <w:rPr>
-            <w:rPrChange w:id="51" w:author="Dave Bridges" w:date="2015-04-28T14:23:00Z">
+            <w:rPrChange w:id="56" w:author="Dave Bridges" w:date="2015-04-28T14:23:00Z">
               <w:rPr>
                 <w:b/>
               </w:rPr>
             </w:rPrChange>
           </w:rPr>
           <w:t xml:space="preserve"> mRNA, though we observed different effects of glucocorticoid treatment on </w:t>
-        </w:r>
-        <w:proofErr w:type="spellStart"/>
-        <w:r>
-          <w:rPr>
-            <w:rPrChange w:id="52" w:author="Dave Bridges" w:date="2015-04-28T14:23:00Z">
-              <w:rPr>
-                <w:b/>
-              </w:rPr>
-            </w:rPrChange>
-          </w:rPr>
-          <w:t>lipolytic</w:t>
-        </w:r>
-        <w:proofErr w:type="spellEnd"/>
-        <w:r>
-          <w:rPr>
-            <w:rPrChange w:id="53" w:author="Dave Bridges" w:date="2015-04-28T14:23:00Z">
-              <w:rPr>
-                <w:b/>
-              </w:rPr>
-            </w:rPrChange>
-          </w:rPr>
-          <w:t xml:space="preserve"> and other fatty acid synthesis genes.  Two possibilities may explain these differences.  One is that in our case, dexamethasone is already active and cannot be further activated by 11</w:t>
-        </w:r>
-        <w:r>
-          <w:rPr>
-            <w:rPrChange w:id="54" w:author="Dave Bridges" w:date="2015-04-28T14:23:00Z">
-              <w:rPr>
-                <w:b/>
-              </w:rPr>
-            </w:rPrChange>
-          </w:rPr>
-          <w:t>-</w:t>
-        </w:r>
-        <w:proofErr w:type="gramStart"/>
-        <w:r>
-          <w:rPr>
-            <w:rPrChange w:id="55" w:author="Dave Bridges" w:date="2015-04-28T14:23:00Z">
-              <w:rPr>
-                <w:b/>
-              </w:rPr>
-            </w:rPrChange>
-          </w:rPr>
-          <w:t>HSD1,</w:t>
-        </w:r>
-        <w:proofErr w:type="gramEnd"/>
-        <w:r>
-          <w:rPr>
-            <w:rPrChange w:id="56" w:author="Dave Bridges" w:date="2015-04-28T14:23:00Z">
-              <w:rPr>
-                <w:b/>
-              </w:rPr>
-            </w:rPrChange>
-          </w:rPr>
-          <w:t xml:space="preserve"> </w:t>
         </w:r>
         <w:proofErr w:type="spellStart"/>
         <w:r>
@@ -6493,7 +6452,7 @@
               </w:rPr>
             </w:rPrChange>
           </w:rPr>
-          <w:t>wheras</w:t>
+          <w:t>lipolytic</w:t>
         </w:r>
         <w:proofErr w:type="spellEnd"/>
         <w:r>
@@ -6504,9 +6463,8 @@
               </w:rPr>
             </w:rPrChange>
           </w:rPr>
-          <w:t xml:space="preserve"> in their study </w:t>
-        </w:r>
-        <w:proofErr w:type="spellStart"/>
+          <w:t xml:space="preserve"> and other fatty acid synthesis genes.  Two possibilities may explain these differences.  One is that in our case, dexamethasone is already active and cannot be further activated by 11</w:t>
+        </w:r>
         <w:r>
           <w:rPr>
             <w:rPrChange w:id="59" w:author="Dave Bridges" w:date="2015-04-28T14:23:00Z">
@@ -6515,9 +6473,9 @@
               </w:rPr>
             </w:rPrChange>
           </w:rPr>
-          <w:t>corticosterone</w:t>
-        </w:r>
-        <w:proofErr w:type="spellEnd"/>
+          <w:t>-</w:t>
+        </w:r>
+        <w:proofErr w:type="gramStart"/>
         <w:r>
           <w:rPr>
             <w:rPrChange w:id="60" w:author="Dave Bridges" w:date="2015-04-28T14:23:00Z">
@@ -6526,8 +6484,9 @@
               </w:rPr>
             </w:rPrChange>
           </w:rPr>
-          <w:t xml:space="preserve"> can be both inactivated by 11</w:t>
-        </w:r>
+          <w:t>HSD1,</w:t>
+        </w:r>
+        <w:proofErr w:type="gramEnd"/>
         <w:r>
           <w:rPr>
             <w:rPrChange w:id="61" w:author="Dave Bridges" w:date="2015-04-28T14:23:00Z">
@@ -6536,8 +6495,9 @@
               </w:rPr>
             </w:rPrChange>
           </w:rPr>
-          <w:t>-HSD2 and reactivated by 11</w:t>
-        </w:r>
+          <w:t xml:space="preserve"> </w:t>
+        </w:r>
+        <w:proofErr w:type="spellStart"/>
         <w:r>
           <w:rPr>
             <w:rPrChange w:id="62" w:author="Dave Bridges" w:date="2015-04-28T14:23:00Z">
@@ -6546,9 +6506,20 @@
               </w:rPr>
             </w:rPrChange>
           </w:rPr>
-          <w:t xml:space="preserve">-HSD1.  </w:t>
-        </w:r>
-        <w:commentRangeStart w:id="63"/>
+          <w:t>wheras</w:t>
+        </w:r>
+        <w:proofErr w:type="spellEnd"/>
+        <w:r>
+          <w:rPr>
+            <w:rPrChange w:id="63" w:author="Dave Bridges" w:date="2015-04-28T14:23:00Z">
+              <w:rPr>
+                <w:b/>
+              </w:rPr>
+            </w:rPrChange>
+          </w:rPr>
+          <w:t xml:space="preserve"> in their study </w:t>
+        </w:r>
+        <w:proofErr w:type="spellStart"/>
         <w:r>
           <w:rPr>
             <w:rPrChange w:id="64" w:author="Dave Bridges" w:date="2015-04-28T14:23:00Z">
@@ -6557,8 +6528,9 @@
               </w:rPr>
             </w:rPrChange>
           </w:rPr>
-          <w:t xml:space="preserve">Another key difference is the duration of treatment, </w:t>
-        </w:r>
+          <w:t>corticosterone</w:t>
+        </w:r>
+        <w:proofErr w:type="spellEnd"/>
         <w:r>
           <w:rPr>
             <w:rPrChange w:id="65" w:author="Dave Bridges" w:date="2015-04-28T14:23:00Z">
@@ -6567,13 +6539,54 @@
               </w:rPr>
             </w:rPrChange>
           </w:rPr>
+          <w:t xml:space="preserve"> can be both inactivated by 11</w:t>
+        </w:r>
+        <w:r>
+          <w:rPr>
+            <w:rPrChange w:id="66" w:author="Dave Bridges" w:date="2015-04-28T14:23:00Z">
+              <w:rPr>
+                <w:b/>
+              </w:rPr>
+            </w:rPrChange>
+          </w:rPr>
+          <w:t>-HSD2 and reactivated by 11</w:t>
+        </w:r>
+        <w:r>
+          <w:rPr>
+            <w:rPrChange w:id="67" w:author="Dave Bridges" w:date="2015-04-28T14:23:00Z">
+              <w:rPr>
+                <w:b/>
+              </w:rPr>
+            </w:rPrChange>
+          </w:rPr>
+          <w:t xml:space="preserve">-HSD1.  </w:t>
+        </w:r>
+        <w:commentRangeStart w:id="68"/>
+        <w:r>
+          <w:rPr>
+            <w:rPrChange w:id="69" w:author="Dave Bridges" w:date="2015-04-28T14:23:00Z">
+              <w:rPr>
+                <w:b/>
+              </w:rPr>
+            </w:rPrChange>
+          </w:rPr>
+          <w:t xml:space="preserve">Another key difference is the duration of treatment, </w:t>
+        </w:r>
+        <w:r>
+          <w:rPr>
+            <w:rPrChange w:id="70" w:author="Dave Bridges" w:date="2015-04-28T14:23:00Z">
+              <w:rPr>
+                <w:b/>
+              </w:rPr>
+            </w:rPrChange>
+          </w:rPr>
           <w:lastRenderedPageBreak/>
           <w:t xml:space="preserve">which for our study was three months and for the Morgan </w:t>
         </w:r>
         <w:r>
           <w:rPr>
             <w:i/>
-            <w:rPrChange w:id="66" w:author="Dave Bridges" w:date="2015-04-28T14:23:00Z">
+            <w:rPrChange w:id="71" w:author="Dave Bridges" w:date="2015-04-28T14:23:00Z">
               <w:rPr>
                 <w:b/>
                 <w:i/>
@@ -6584,7 +6597,7 @@
         </w:r>
         <w:r>
           <w:rPr>
-            <w:rPrChange w:id="67" w:author="Dave Bridges" w:date="2015-04-28T14:23:00Z">
+            <w:rPrChange w:id="72" w:author="Dave Bridges" w:date="2015-04-28T14:23:00Z">
               <w:rPr>
                 <w:b/>
               </w:rPr>
@@ -6592,9 +6605,9 @@
           </w:rPr>
           <w:t>study was just over one month.</w:t>
         </w:r>
-        <w:commentRangeEnd w:id="63"/>
-        <w:r>
-          <w:commentReference w:id="63"/>
+        <w:commentRangeEnd w:id="68"/>
+        <w:r>
+          <w:commentReference w:id="68"/>
         </w:r>
       </w:ins>
     </w:p>
@@ -6602,13 +6615,11 @@
       <w:pPr>
         <w:spacing w:line="480" w:lineRule="auto"/>
         <w:rPr>
-          <w:del w:id="68" w:author="Dave Bridges" w:date="2015-04-28T14:23:00Z"/>
-        </w:rPr>
-      </w:pPr>
-      <w:bookmarkStart w:id="69" w:name="_GoBack"/>
-      <w:bookmarkEnd w:id="69"/>
-      <w:ins w:id="70" w:author="Innocence Harvey" w:date="2015-04-15T00:45:00Z">
-        <w:del w:id="71" w:author="Dave Bridges" w:date="2015-04-28T14:23:00Z">
+          <w:del w:id="73" w:author="Dave Bridges" w:date="2015-04-28T14:23:00Z"/>
+        </w:rPr>
+      </w:pPr>
+      <w:ins w:id="74" w:author="Innocence Harvey" w:date="2015-04-15T00:45:00Z">
+        <w:del w:id="75" w:author="Dave Bridges" w:date="2015-04-28T14:23:00Z">
           <w:r>
             <w:delText>A recent</w:delText>
           </w:r>
@@ -6617,141 +6628,141 @@
           </w:r>
         </w:del>
       </w:ins>
-      <w:ins w:id="72" w:author="Innocence Harvey" w:date="2015-04-15T00:47:00Z">
-        <w:del w:id="73" w:author="Dave Bridges" w:date="2015-04-28T14:23:00Z">
+      <w:ins w:id="76" w:author="Innocence Harvey" w:date="2015-04-15T00:47:00Z">
+        <w:del w:id="77" w:author="Dave Bridges" w:date="2015-04-28T14:23:00Z">
           <w:r>
             <w:delText xml:space="preserve"> involving the </w:delText>
           </w:r>
         </w:del>
       </w:ins>
-      <w:ins w:id="74" w:author="Innocence Harvey" w:date="2015-04-15T00:55:00Z">
-        <w:del w:id="75" w:author="Dave Bridges" w:date="2015-04-28T14:23:00Z">
+      <w:ins w:id="78" w:author="Innocence Harvey" w:date="2015-04-15T00:55:00Z">
+        <w:del w:id="79" w:author="Dave Bridges" w:date="2015-04-28T14:23:00Z">
           <w:r>
             <w:delText xml:space="preserve">6-week old </w:delText>
           </w:r>
         </w:del>
       </w:ins>
-      <w:ins w:id="76" w:author="Innocence Harvey" w:date="2015-04-15T00:47:00Z">
-        <w:del w:id="77" w:author="Dave Bridges" w:date="2015-04-28T14:23:00Z">
+      <w:ins w:id="80" w:author="Innocence Harvey" w:date="2015-04-15T00:47:00Z">
+        <w:del w:id="81" w:author="Dave Bridges" w:date="2015-04-28T14:23:00Z">
           <w:r>
             <w:delText>c57</w:delText>
           </w:r>
         </w:del>
       </w:ins>
-      <w:ins w:id="78" w:author="Innocence Harvey" w:date="2015-04-15T00:55:00Z">
-        <w:del w:id="79" w:author="Dave Bridges" w:date="2015-04-28T14:23:00Z">
+      <w:ins w:id="82" w:author="Innocence Harvey" w:date="2015-04-15T00:55:00Z">
+        <w:del w:id="83" w:author="Dave Bridges" w:date="2015-04-28T14:23:00Z">
           <w:r>
             <w:delText>BL/6J</w:delText>
           </w:r>
         </w:del>
       </w:ins>
-      <w:ins w:id="80" w:author="Innocence Harvey" w:date="2015-04-15T00:47:00Z">
-        <w:del w:id="81" w:author="Dave Bridges" w:date="2015-04-28T14:23:00Z">
+      <w:ins w:id="84" w:author="Innocence Harvey" w:date="2015-04-15T00:47:00Z">
+        <w:del w:id="85" w:author="Dave Bridges" w:date="2015-04-28T14:23:00Z">
           <w:r>
             <w:delText xml:space="preserve"> mice</w:delText>
           </w:r>
         </w:del>
       </w:ins>
-      <w:ins w:id="82" w:author="Innocence Harvey" w:date="2015-04-15T00:55:00Z">
-        <w:del w:id="83" w:author="Dave Bridges" w:date="2015-04-28T14:23:00Z">
+      <w:ins w:id="86" w:author="Innocence Harvey" w:date="2015-04-15T00:55:00Z">
+        <w:del w:id="87" w:author="Dave Bridges" w:date="2015-04-28T14:23:00Z">
           <w:r>
             <w:delText xml:space="preserve"> treated with 100ug/ml corticosterone</w:delText>
           </w:r>
         </w:del>
       </w:ins>
-      <w:ins w:id="84" w:author="Innocence Harvey" w:date="2015-04-15T01:02:00Z">
-        <w:del w:id="85" w:author="Dave Bridges" w:date="2015-04-28T14:23:00Z">
+      <w:ins w:id="88" w:author="Innocence Harvey" w:date="2015-04-15T01:02:00Z">
+        <w:del w:id="89" w:author="Dave Bridges" w:date="2015-04-28T14:23:00Z">
           <w:r>
             <w:delText xml:space="preserve"> (CORT)</w:delText>
           </w:r>
         </w:del>
       </w:ins>
-      <w:ins w:id="86" w:author="Innocence Harvey" w:date="2015-04-15T00:45:00Z">
-        <w:del w:id="87" w:author="Dave Bridges" w:date="2015-04-28T14:23:00Z">
+      <w:ins w:id="90" w:author="Innocence Harvey" w:date="2015-04-15T00:45:00Z">
+        <w:del w:id="91" w:author="Dave Bridges" w:date="2015-04-28T14:23:00Z">
           <w:r>
             <w:delText xml:space="preserve"> </w:delText>
           </w:r>
         </w:del>
       </w:ins>
-      <w:ins w:id="88" w:author="Innocence Harvey" w:date="2015-04-15T00:56:00Z">
-        <w:del w:id="89" w:author="Dave Bridges" w:date="2015-04-28T14:23:00Z">
+      <w:ins w:id="92" w:author="Innocence Harvey" w:date="2015-04-15T00:56:00Z">
+        <w:del w:id="93" w:author="Dave Bridges" w:date="2015-04-28T14:23:00Z">
           <w:r>
             <w:delText xml:space="preserve">for 5 weeks </w:delText>
           </w:r>
         </w:del>
       </w:ins>
-      <w:ins w:id="90" w:author="Innocence Harvey" w:date="2015-04-15T01:35:00Z">
-        <w:del w:id="91" w:author="Dave Bridges" w:date="2015-04-28T14:23:00Z">
+      <w:ins w:id="94" w:author="Innocence Harvey" w:date="2015-04-15T01:35:00Z">
+        <w:del w:id="95" w:author="Dave Bridges" w:date="2015-04-28T14:23:00Z">
           <w:r>
             <w:delText>found similar phenotypic results (increased fat mass, decreased lean mass</w:delText>
           </w:r>
         </w:del>
       </w:ins>
-      <w:ins w:id="92" w:author="Innocence Harvey" w:date="2015-04-15T01:36:00Z">
-        <w:del w:id="93" w:author="Dave Bridges" w:date="2015-04-28T14:23:00Z">
+      <w:ins w:id="96" w:author="Innocence Harvey" w:date="2015-04-15T01:36:00Z">
+        <w:del w:id="97" w:author="Dave Bridges" w:date="2015-04-28T14:23:00Z">
           <w:r>
             <w:delText xml:space="preserve"> and strength,</w:delText>
           </w:r>
         </w:del>
       </w:ins>
-      <w:ins w:id="94" w:author="Innocence Harvey" w:date="2015-04-15T01:35:00Z">
-        <w:del w:id="95" w:author="Dave Bridges" w:date="2015-04-28T14:23:00Z">
+      <w:ins w:id="98" w:author="Innocence Harvey" w:date="2015-04-15T01:35:00Z">
+        <w:del w:id="99" w:author="Dave Bridges" w:date="2015-04-28T14:23:00Z">
           <w:r>
             <w:delText xml:space="preserve"> and dec</w:delText>
           </w:r>
         </w:del>
       </w:ins>
-      <w:ins w:id="96" w:author="Innocence Harvey" w:date="2015-04-15T00:45:00Z">
-        <w:del w:id="97" w:author="Dave Bridges" w:date="2015-04-28T14:23:00Z">
+      <w:ins w:id="100" w:author="Innocence Harvey" w:date="2015-04-15T00:45:00Z">
+        <w:del w:id="101" w:author="Dave Bridges" w:date="2015-04-28T14:23:00Z">
           <w:r>
             <w:delText>re</w:delText>
           </w:r>
         </w:del>
       </w:ins>
-      <w:ins w:id="98" w:author="Innocence Harvey" w:date="2015-04-15T01:36:00Z">
-        <w:del w:id="99" w:author="Dave Bridges" w:date="2015-04-28T14:23:00Z">
+      <w:ins w:id="102" w:author="Innocence Harvey" w:date="2015-04-15T01:36:00Z">
+        <w:del w:id="103" w:author="Dave Bridges" w:date="2015-04-28T14:23:00Z">
           <w:r>
             <w:delText>ased insulin sensitivity)</w:delText>
           </w:r>
         </w:del>
       </w:ins>
-      <w:ins w:id="100" w:author="Innocence Harvey" w:date="2015-04-15T01:37:00Z">
-        <w:del w:id="101" w:author="Dave Bridges" w:date="2015-04-28T14:23:00Z">
+      <w:ins w:id="104" w:author="Innocence Harvey" w:date="2015-04-15T01:37:00Z">
+        <w:del w:id="105" w:author="Dave Bridges" w:date="2015-04-28T14:23:00Z">
           <w:r>
             <w:delText>, but re</w:delText>
           </w:r>
         </w:del>
       </w:ins>
-      <w:ins w:id="102" w:author="Innocence Harvey" w:date="2015-04-15T00:45:00Z">
-        <w:del w:id="103" w:author="Dave Bridges" w:date="2015-04-28T14:23:00Z">
+      <w:ins w:id="106" w:author="Innocence Harvey" w:date="2015-04-15T00:45:00Z">
+        <w:del w:id="107" w:author="Dave Bridges" w:date="2015-04-28T14:23:00Z">
           <w:r>
             <w:delText xml:space="preserve">ported </w:delText>
           </w:r>
         </w:del>
       </w:ins>
-      <w:ins w:id="104" w:author="Innocence Harvey" w:date="2015-04-15T01:01:00Z">
-        <w:del w:id="105" w:author="Dave Bridges" w:date="2015-04-28T14:23:00Z">
+      <w:ins w:id="108" w:author="Innocence Harvey" w:date="2015-04-15T01:01:00Z">
+        <w:del w:id="109" w:author="Dave Bridges" w:date="2015-04-28T14:23:00Z">
           <w:r>
             <w:delText>no</w:delText>
           </w:r>
         </w:del>
       </w:ins>
-      <w:ins w:id="106" w:author="Innocence Harvey" w:date="2015-04-15T00:58:00Z">
-        <w:del w:id="107" w:author="Dave Bridges" w:date="2015-04-28T14:23:00Z">
+      <w:ins w:id="110" w:author="Innocence Harvey" w:date="2015-04-15T00:58:00Z">
+        <w:del w:id="111" w:author="Dave Bridges" w:date="2015-04-28T14:23:00Z">
           <w:r>
             <w:delText xml:space="preserve"> change in lipogenic transcripts</w:delText>
           </w:r>
         </w:del>
       </w:ins>
-      <w:ins w:id="108" w:author="Innocence Harvey" w:date="2015-04-15T01:01:00Z">
-        <w:del w:id="109" w:author="Dave Bridges" w:date="2015-04-28T14:23:00Z">
+      <w:ins w:id="112" w:author="Innocence Harvey" w:date="2015-04-15T01:01:00Z">
+        <w:del w:id="113" w:author="Dave Bridges" w:date="2015-04-28T14:23:00Z">
           <w:r>
             <w:delText xml:space="preserve"> of </w:delText>
           </w:r>
           <w:r>
             <w:rPr>
               <w:i/>
-              <w:rPrChange w:id="110" w:author="Innocence Harvey" w:date="2015-04-15T01:02:00Z">
+              <w:rPrChange w:id="114" w:author="Innocence Harvey" w:date="2015-04-15T01:02:00Z">
                 <w:rPr/>
               </w:rPrChange>
             </w:rPr>
@@ -6759,8 +6770,8 @@
           </w:r>
         </w:del>
       </w:ins>
-      <w:ins w:id="111" w:author="Innocence Harvey" w:date="2015-04-15T11:36:00Z">
-        <w:del w:id="112" w:author="Dave Bridges" w:date="2015-04-28T14:23:00Z">
+      <w:ins w:id="115" w:author="Innocence Harvey" w:date="2015-04-15T11:36:00Z">
+        <w:del w:id="116" w:author="Dave Bridges" w:date="2015-04-28T14:23:00Z">
           <w:r>
             <w:rPr>
               <w:i/>
@@ -6769,12 +6780,12 @@
           </w:r>
         </w:del>
       </w:ins>
-      <w:ins w:id="113" w:author="Innocence Harvey" w:date="2015-04-15T01:01:00Z">
-        <w:del w:id="114" w:author="Dave Bridges" w:date="2015-04-28T14:23:00Z">
+      <w:ins w:id="117" w:author="Innocence Harvey" w:date="2015-04-15T01:01:00Z">
+        <w:del w:id="118" w:author="Dave Bridges" w:date="2015-04-28T14:23:00Z">
           <w:r>
             <w:rPr>
               <w:i/>
-              <w:rPrChange w:id="115" w:author="Innocence Harvey" w:date="2015-04-15T01:02:00Z">
+              <w:rPrChange w:id="119" w:author="Innocence Harvey" w:date="2015-04-15T01:02:00Z">
                 <w:rPr/>
               </w:rPrChange>
             </w:rPr>
@@ -6786,7 +6797,7 @@
           <w:r>
             <w:rPr>
               <w:i/>
-              <w:rPrChange w:id="116" w:author="Innocence Harvey" w:date="2015-04-15T01:02:00Z">
+              <w:rPrChange w:id="120" w:author="Innocence Harvey" w:date="2015-04-15T01:02:00Z">
                 <w:rPr/>
               </w:rPrChange>
             </w:rPr>
@@ -6794,43 +6805,43 @@
           </w:r>
         </w:del>
       </w:ins>
-      <w:ins w:id="117" w:author="Innocence Harvey" w:date="2015-04-15T00:58:00Z">
-        <w:del w:id="118" w:author="Dave Bridges" w:date="2015-04-28T14:23:00Z">
+      <w:ins w:id="121" w:author="Innocence Harvey" w:date="2015-04-15T00:58:00Z">
+        <w:del w:id="122" w:author="Dave Bridges" w:date="2015-04-28T14:23:00Z">
           <w:r>
             <w:delText xml:space="preserve"> in adipose tissue between </w:delText>
           </w:r>
         </w:del>
       </w:ins>
-      <w:ins w:id="119" w:author="Innocence Harvey" w:date="2015-04-15T00:56:00Z">
-        <w:del w:id="120" w:author="Dave Bridges" w:date="2015-04-28T14:23:00Z">
+      <w:ins w:id="123" w:author="Innocence Harvey" w:date="2015-04-15T00:56:00Z">
+        <w:del w:id="124" w:author="Dave Bridges" w:date="2015-04-28T14:23:00Z">
           <w:r>
             <w:delText>CORT</w:delText>
           </w:r>
         </w:del>
       </w:ins>
-      <w:ins w:id="121" w:author="Innocence Harvey" w:date="2015-04-15T01:02:00Z">
-        <w:del w:id="122" w:author="Dave Bridges" w:date="2015-04-28T14:23:00Z">
+      <w:ins w:id="125" w:author="Innocence Harvey" w:date="2015-04-15T01:02:00Z">
+        <w:del w:id="126" w:author="Dave Bridges" w:date="2015-04-28T14:23:00Z">
           <w:r>
             <w:delText xml:space="preserve"> treated and control mice; </w:delText>
           </w:r>
         </w:del>
       </w:ins>
-      <w:ins w:id="123" w:author="Innocence Harvey" w:date="2015-04-15T01:37:00Z">
-        <w:del w:id="124" w:author="Dave Bridges" w:date="2015-04-28T14:23:00Z">
+      <w:ins w:id="127" w:author="Innocence Harvey" w:date="2015-04-15T01:37:00Z">
+        <w:del w:id="128" w:author="Dave Bridges" w:date="2015-04-28T14:23:00Z">
           <w:r>
             <w:delText>though</w:delText>
           </w:r>
         </w:del>
       </w:ins>
-      <w:ins w:id="125" w:author="Innocence Harvey" w:date="2015-04-15T01:02:00Z">
-        <w:del w:id="126" w:author="Dave Bridges" w:date="2015-04-28T14:23:00Z">
+      <w:ins w:id="129" w:author="Innocence Harvey" w:date="2015-04-15T01:02:00Z">
+        <w:del w:id="130" w:author="Dave Bridges" w:date="2015-04-28T14:23:00Z">
           <w:r>
             <w:delText xml:space="preserve">, </w:delText>
           </w:r>
         </w:del>
       </w:ins>
-      <w:ins w:id="127" w:author="Innocence Harvey" w:date="2015-04-15T01:03:00Z">
-        <w:del w:id="128" w:author="Dave Bridges" w:date="2015-04-28T14:23:00Z">
+      <w:ins w:id="131" w:author="Innocence Harvey" w:date="2015-04-15T01:03:00Z">
+        <w:del w:id="132" w:author="Dave Bridges" w:date="2015-04-28T14:23:00Z">
           <w:r>
             <w:rPr>
               <w:i/>
@@ -6842,267 +6853,267 @@
           </w:r>
         </w:del>
       </w:ins>
-      <w:ins w:id="129" w:author="Innocence Harvey" w:date="2015-04-15T12:13:00Z">
-        <w:del w:id="130" w:author="Dave Bridges" w:date="2015-04-28T14:23:00Z">
+      <w:ins w:id="133" w:author="Innocence Harvey" w:date="2015-04-15T12:13:00Z">
+        <w:del w:id="134" w:author="Dave Bridges" w:date="2015-04-28T14:23:00Z">
           <w:r>
             <w:delText>. We noted slight elevations in all of these</w:delText>
           </w:r>
         </w:del>
       </w:ins>
-      <w:ins w:id="131" w:author="Innocence Harvey" w:date="2015-04-15T12:24:00Z">
-        <w:del w:id="132" w:author="Dave Bridges" w:date="2015-04-28T14:23:00Z">
+      <w:ins w:id="135" w:author="Innocence Harvey" w:date="2015-04-15T12:24:00Z">
+        <w:del w:id="136" w:author="Dave Bridges" w:date="2015-04-28T14:23:00Z">
           <w:r>
             <w:delText xml:space="preserve"> mRNA</w:delText>
           </w:r>
         </w:del>
       </w:ins>
-      <w:ins w:id="133" w:author="Innocence Harvey" w:date="2015-04-15T12:13:00Z">
-        <w:del w:id="134" w:author="Dave Bridges" w:date="2015-04-28T14:23:00Z">
+      <w:ins w:id="137" w:author="Innocence Harvey" w:date="2015-04-15T12:13:00Z">
+        <w:del w:id="138" w:author="Dave Bridges" w:date="2015-04-28T14:23:00Z">
           <w:r>
             <w:delText xml:space="preserve"> transcripts</w:delText>
           </w:r>
         </w:del>
       </w:ins>
-      <w:ins w:id="135" w:author="Innocence Harvey" w:date="2015-04-15T12:15:00Z">
-        <w:del w:id="136" w:author="Dave Bridges" w:date="2015-04-28T14:23:00Z">
+      <w:ins w:id="139" w:author="Innocence Harvey" w:date="2015-04-15T12:15:00Z">
+        <w:del w:id="140" w:author="Dave Bridges" w:date="2015-04-28T14:23:00Z">
           <w:r>
             <w:delText xml:space="preserve"> in our mice</w:delText>
           </w:r>
         </w:del>
       </w:ins>
-      <w:ins w:id="137" w:author="Innocence Harvey" w:date="2015-04-15T12:25:00Z">
-        <w:del w:id="138" w:author="Dave Bridges" w:date="2015-04-28T14:23:00Z">
+      <w:ins w:id="141" w:author="Innocence Harvey" w:date="2015-04-15T12:25:00Z">
+        <w:del w:id="142" w:author="Dave Bridges" w:date="2015-04-28T14:23:00Z">
           <w:r>
             <w:delText>,</w:delText>
           </w:r>
         </w:del>
       </w:ins>
-      <w:ins w:id="139" w:author="Innocence Harvey" w:date="2015-04-15T12:15:00Z">
-        <w:del w:id="140" w:author="Dave Bridges" w:date="2015-04-28T14:23:00Z">
+      <w:ins w:id="143" w:author="Innocence Harvey" w:date="2015-04-15T12:15:00Z">
+        <w:del w:id="144" w:author="Dave Bridges" w:date="2015-04-28T14:23:00Z">
           <w:r>
             <w:delText xml:space="preserve"> with significant elevations </w:delText>
           </w:r>
         </w:del>
       </w:ins>
-      <w:ins w:id="141" w:author="Innocence Harvey" w:date="2015-04-15T12:25:00Z">
-        <w:del w:id="142" w:author="Dave Bridges" w:date="2015-04-28T14:23:00Z">
+      <w:ins w:id="145" w:author="Innocence Harvey" w:date="2015-04-15T12:25:00Z">
+        <w:del w:id="146" w:author="Dave Bridges" w:date="2015-04-28T14:23:00Z">
           <w:r>
             <w:delText>seen in the</w:delText>
           </w:r>
         </w:del>
       </w:ins>
-      <w:ins w:id="143" w:author="Innocence Harvey" w:date="2015-04-15T12:15:00Z">
-        <w:del w:id="144" w:author="Dave Bridges" w:date="2015-04-28T14:23:00Z">
+      <w:ins w:id="147" w:author="Innocence Harvey" w:date="2015-04-15T12:15:00Z">
+        <w:del w:id="148" w:author="Dave Bridges" w:date="2015-04-28T14:23:00Z">
           <w:r>
             <w:delText xml:space="preserve"> human adipose tissue</w:delText>
           </w:r>
         </w:del>
       </w:ins>
-      <w:ins w:id="145" w:author="Innocence Harvey" w:date="2015-04-15T12:25:00Z">
-        <w:del w:id="146" w:author="Dave Bridges" w:date="2015-04-28T14:23:00Z">
+      <w:ins w:id="149" w:author="Innocence Harvey" w:date="2015-04-15T12:25:00Z">
+        <w:del w:id="150" w:author="Dave Bridges" w:date="2015-04-28T14:23:00Z">
           <w:r>
             <w:delText xml:space="preserve"> samples</w:delText>
           </w:r>
         </w:del>
       </w:ins>
-      <w:ins w:id="147" w:author="Innocence Harvey" w:date="2015-04-15T01:03:00Z">
-        <w:del w:id="148" w:author="Dave Bridges" w:date="2015-04-28T14:23:00Z">
+      <w:ins w:id="151" w:author="Innocence Harvey" w:date="2015-04-15T01:03:00Z">
+        <w:del w:id="152" w:author="Dave Bridges" w:date="2015-04-28T14:23:00Z">
           <w:r>
             <w:delText>.</w:delText>
           </w:r>
         </w:del>
       </w:ins>
-      <w:ins w:id="149" w:author="Innocence Harvey" w:date="2015-04-15T01:04:00Z">
-        <w:del w:id="150" w:author="Dave Bridges" w:date="2015-04-28T14:23:00Z">
+      <w:ins w:id="153" w:author="Innocence Harvey" w:date="2015-04-15T01:04:00Z">
+        <w:del w:id="154" w:author="Dave Bridges" w:date="2015-04-28T14:23:00Z">
           <w:r>
             <w:delText xml:space="preserve"> There are </w:delText>
           </w:r>
         </w:del>
       </w:ins>
-      <w:ins w:id="151" w:author="Innocence Harvey" w:date="2015-04-15T11:51:00Z">
-        <w:del w:id="152" w:author="Dave Bridges" w:date="2015-04-28T14:23:00Z">
+      <w:ins w:id="155" w:author="Innocence Harvey" w:date="2015-04-15T11:51:00Z">
+        <w:del w:id="156" w:author="Dave Bridges" w:date="2015-04-28T14:23:00Z">
           <w:r>
             <w:delText xml:space="preserve">multiple differences between this study and our study leading to </w:delText>
           </w:r>
         </w:del>
       </w:ins>
-      <w:ins w:id="153" w:author="Innocence Harvey" w:date="2015-04-15T01:04:00Z">
-        <w:del w:id="154" w:author="Dave Bridges" w:date="2015-04-28T14:23:00Z">
+      <w:ins w:id="157" w:author="Innocence Harvey" w:date="2015-04-15T01:04:00Z">
+        <w:del w:id="158" w:author="Dave Bridges" w:date="2015-04-28T14:23:00Z">
           <w:r>
             <w:delText xml:space="preserve">several </w:delText>
           </w:r>
         </w:del>
       </w:ins>
-      <w:ins w:id="155" w:author="Innocence Harvey" w:date="2015-04-15T01:05:00Z">
-        <w:del w:id="156" w:author="Dave Bridges" w:date="2015-04-28T14:23:00Z">
+      <w:ins w:id="159" w:author="Innocence Harvey" w:date="2015-04-15T01:05:00Z">
+        <w:del w:id="160" w:author="Dave Bridges" w:date="2015-04-28T14:23:00Z">
           <w:r>
             <w:delText>possible</w:delText>
           </w:r>
         </w:del>
       </w:ins>
-      <w:ins w:id="157" w:author="Innocence Harvey" w:date="2015-04-15T01:04:00Z">
-        <w:del w:id="158" w:author="Dave Bridges" w:date="2015-04-28T14:23:00Z">
+      <w:ins w:id="161" w:author="Innocence Harvey" w:date="2015-04-15T01:04:00Z">
+        <w:del w:id="162" w:author="Dave Bridges" w:date="2015-04-28T14:23:00Z">
           <w:r>
             <w:delText xml:space="preserve"> </w:delText>
           </w:r>
         </w:del>
       </w:ins>
-      <w:ins w:id="159" w:author="Innocence Harvey" w:date="2015-04-15T01:05:00Z">
-        <w:del w:id="160" w:author="Dave Bridges" w:date="2015-04-28T14:23:00Z">
+      <w:ins w:id="163" w:author="Innocence Harvey" w:date="2015-04-15T01:05:00Z">
+        <w:del w:id="164" w:author="Dave Bridges" w:date="2015-04-28T14:23:00Z">
           <w:r>
             <w:delText>reasons why these</w:delText>
           </w:r>
         </w:del>
       </w:ins>
-      <w:ins w:id="161" w:author="Innocence Harvey" w:date="2015-04-15T01:04:00Z">
-        <w:del w:id="162" w:author="Dave Bridges" w:date="2015-04-28T14:23:00Z">
+      <w:ins w:id="165" w:author="Innocence Harvey" w:date="2015-04-15T01:04:00Z">
+        <w:del w:id="166" w:author="Dave Bridges" w:date="2015-04-28T14:23:00Z">
           <w:r>
             <w:delText xml:space="preserve"> results are somewhat inconsistent with the present findings</w:delText>
           </w:r>
         </w:del>
       </w:ins>
-      <w:ins w:id="163" w:author="Innocence Harvey" w:date="2015-04-15T01:11:00Z">
-        <w:del w:id="164" w:author="Dave Bridges" w:date="2015-04-28T14:23:00Z">
+      <w:ins w:id="167" w:author="Innocence Harvey" w:date="2015-04-15T01:11:00Z">
+        <w:del w:id="168" w:author="Dave Bridges" w:date="2015-04-28T14:23:00Z">
           <w:r>
             <w:delText>,</w:delText>
           </w:r>
         </w:del>
       </w:ins>
-      <w:ins w:id="165" w:author="Innocence Harvey" w:date="2015-04-15T01:05:00Z">
-        <w:del w:id="166" w:author="Dave Bridges" w:date="2015-04-28T14:23:00Z">
+      <w:ins w:id="169" w:author="Innocence Harvey" w:date="2015-04-15T01:05:00Z">
+        <w:del w:id="170" w:author="Dave Bridges" w:date="2015-04-28T14:23:00Z">
           <w:r>
             <w:delText xml:space="preserve"> including </w:delText>
           </w:r>
         </w:del>
       </w:ins>
-      <w:ins w:id="167" w:author="Innocence Harvey" w:date="2015-04-15T01:06:00Z">
-        <w:del w:id="168" w:author="Dave Bridges" w:date="2015-04-28T14:23:00Z">
+      <w:ins w:id="171" w:author="Innocence Harvey" w:date="2015-04-15T01:06:00Z">
+        <w:del w:id="172" w:author="Dave Bridges" w:date="2015-04-28T14:23:00Z">
           <w:r>
             <w:delText xml:space="preserve">the form </w:delText>
           </w:r>
         </w:del>
       </w:ins>
-      <w:ins w:id="169" w:author="Innocence Harvey" w:date="2015-04-15T01:14:00Z">
-        <w:del w:id="170" w:author="Dave Bridges" w:date="2015-04-28T14:23:00Z">
+      <w:ins w:id="173" w:author="Innocence Harvey" w:date="2015-04-15T01:14:00Z">
+        <w:del w:id="174" w:author="Dave Bridges" w:date="2015-04-28T14:23:00Z">
           <w:r>
             <w:delText xml:space="preserve">and dose </w:delText>
           </w:r>
         </w:del>
       </w:ins>
-      <w:ins w:id="171" w:author="Innocence Harvey" w:date="2015-04-15T01:06:00Z">
-        <w:del w:id="172" w:author="Dave Bridges" w:date="2015-04-28T14:23:00Z">
+      <w:ins w:id="175" w:author="Innocence Harvey" w:date="2015-04-15T01:06:00Z">
+        <w:del w:id="176" w:author="Dave Bridges" w:date="2015-04-28T14:23:00Z">
           <w:r>
             <w:delText>of glucocorticoids</w:delText>
           </w:r>
         </w:del>
       </w:ins>
-      <w:ins w:id="173" w:author="Innocence Harvey" w:date="2015-04-15T01:07:00Z">
-        <w:del w:id="174" w:author="Dave Bridges" w:date="2015-04-28T14:23:00Z">
+      <w:ins w:id="177" w:author="Innocence Harvey" w:date="2015-04-15T01:07:00Z">
+        <w:del w:id="178" w:author="Dave Bridges" w:date="2015-04-28T14:23:00Z">
           <w:r>
             <w:delText xml:space="preserve"> (</w:delText>
           </w:r>
         </w:del>
       </w:ins>
-      <w:ins w:id="175" w:author="Innocence Harvey" w:date="2015-04-15T01:14:00Z">
-        <w:del w:id="176" w:author="Dave Bridges" w:date="2015-04-28T14:23:00Z">
+      <w:ins w:id="179" w:author="Innocence Harvey" w:date="2015-04-15T01:14:00Z">
+        <w:del w:id="180" w:author="Dave Bridges" w:date="2015-04-28T14:23:00Z">
           <w:r>
             <w:delText xml:space="preserve">100ug/ml </w:delText>
           </w:r>
         </w:del>
       </w:ins>
-      <w:ins w:id="177" w:author="Innocence Harvey" w:date="2015-04-15T01:07:00Z">
-        <w:del w:id="178" w:author="Dave Bridges" w:date="2015-04-28T14:23:00Z">
+      <w:ins w:id="181" w:author="Innocence Harvey" w:date="2015-04-15T01:07:00Z">
+        <w:del w:id="182" w:author="Dave Bridges" w:date="2015-04-28T14:23:00Z">
           <w:r>
             <w:delText>CORT</w:delText>
           </w:r>
         </w:del>
       </w:ins>
-      <w:ins w:id="179" w:author="Innocence Harvey" w:date="2015-04-15T01:13:00Z">
-        <w:del w:id="180" w:author="Dave Bridges" w:date="2015-04-28T14:23:00Z">
+      <w:ins w:id="183" w:author="Innocence Harvey" w:date="2015-04-15T01:13:00Z">
+        <w:del w:id="184" w:author="Dave Bridges" w:date="2015-04-28T14:23:00Z">
           <w:r>
             <w:delText xml:space="preserve"> in EtOH</w:delText>
           </w:r>
         </w:del>
       </w:ins>
-      <w:ins w:id="181" w:author="Innocence Harvey" w:date="2015-04-15T01:07:00Z">
-        <w:del w:id="182" w:author="Dave Bridges" w:date="2015-04-28T14:23:00Z">
+      <w:ins w:id="185" w:author="Innocence Harvey" w:date="2015-04-15T01:07:00Z">
+        <w:del w:id="186" w:author="Dave Bridges" w:date="2015-04-28T14:23:00Z">
           <w:r>
             <w:delText xml:space="preserve"> vs. </w:delText>
           </w:r>
         </w:del>
       </w:ins>
-      <w:ins w:id="183" w:author="Innocence Harvey" w:date="2015-04-15T01:14:00Z">
-        <w:del w:id="184" w:author="Dave Bridges" w:date="2015-04-28T14:23:00Z">
+      <w:ins w:id="187" w:author="Innocence Harvey" w:date="2015-04-15T01:14:00Z">
+        <w:del w:id="188" w:author="Dave Bridges" w:date="2015-04-28T14:23:00Z">
           <w:r>
             <w:delText xml:space="preserve">1mg/kg/d </w:delText>
           </w:r>
         </w:del>
       </w:ins>
-      <w:ins w:id="185" w:author="Innocence Harvey" w:date="2015-04-15T01:07:00Z">
-        <w:del w:id="186" w:author="Dave Bridges" w:date="2015-04-28T14:23:00Z">
+      <w:ins w:id="189" w:author="Innocence Harvey" w:date="2015-04-15T01:07:00Z">
+        <w:del w:id="190" w:author="Dave Bridges" w:date="2015-04-28T14:23:00Z">
           <w:r>
             <w:delText>D</w:delText>
           </w:r>
         </w:del>
       </w:ins>
-      <w:ins w:id="187" w:author="Innocence Harvey" w:date="2015-04-15T01:08:00Z">
-        <w:del w:id="188" w:author="Dave Bridges" w:date="2015-04-28T14:23:00Z">
+      <w:ins w:id="191" w:author="Innocence Harvey" w:date="2015-04-15T01:08:00Z">
+        <w:del w:id="192" w:author="Dave Bridges" w:date="2015-04-28T14:23:00Z">
           <w:r>
             <w:delText>examethasone</w:delText>
           </w:r>
         </w:del>
       </w:ins>
-      <w:ins w:id="189" w:author="Innocence Harvey" w:date="2015-04-15T01:13:00Z">
-        <w:del w:id="190" w:author="Dave Bridges" w:date="2015-04-28T14:23:00Z">
+      <w:ins w:id="193" w:author="Innocence Harvey" w:date="2015-04-15T01:13:00Z">
+        <w:del w:id="194" w:author="Dave Bridges" w:date="2015-04-28T14:23:00Z">
           <w:r>
             <w:delText xml:space="preserve"> in water</w:delText>
           </w:r>
         </w:del>
       </w:ins>
-      <w:ins w:id="191" w:author="Innocence Harvey" w:date="2015-04-15T01:08:00Z">
-        <w:del w:id="192" w:author="Dave Bridges" w:date="2015-04-28T14:23:00Z">
+      <w:ins w:id="195" w:author="Innocence Harvey" w:date="2015-04-15T01:08:00Z">
+        <w:del w:id="196" w:author="Dave Bridges" w:date="2015-04-28T14:23:00Z">
           <w:r>
             <w:delText>)</w:delText>
           </w:r>
         </w:del>
       </w:ins>
-      <w:ins w:id="193" w:author="Innocence Harvey" w:date="2015-04-15T01:06:00Z">
-        <w:del w:id="194" w:author="Dave Bridges" w:date="2015-04-28T14:23:00Z">
+      <w:ins w:id="197" w:author="Innocence Harvey" w:date="2015-04-15T01:06:00Z">
+        <w:del w:id="198" w:author="Dave Bridges" w:date="2015-04-28T14:23:00Z">
           <w:r>
             <w:delText>, the age of the mice</w:delText>
           </w:r>
         </w:del>
       </w:ins>
-      <w:ins w:id="195" w:author="Innocence Harvey" w:date="2015-04-15T01:08:00Z">
-        <w:del w:id="196" w:author="Dave Bridges" w:date="2015-04-28T14:23:00Z">
+      <w:ins w:id="199" w:author="Innocence Harvey" w:date="2015-04-15T01:08:00Z">
+        <w:del w:id="200" w:author="Dave Bridges" w:date="2015-04-28T14:23:00Z">
           <w:r>
             <w:delText xml:space="preserve"> (40d vs 70d)</w:delText>
           </w:r>
         </w:del>
       </w:ins>
-      <w:ins w:id="197" w:author="Innocence Harvey" w:date="2015-04-15T01:06:00Z">
-        <w:del w:id="198" w:author="Dave Bridges" w:date="2015-04-28T14:23:00Z">
+      <w:ins w:id="201" w:author="Innocence Harvey" w:date="2015-04-15T01:06:00Z">
+        <w:del w:id="202" w:author="Dave Bridges" w:date="2015-04-28T14:23:00Z">
           <w:r>
             <w:delText xml:space="preserve"> and treatment time</w:delText>
           </w:r>
         </w:del>
       </w:ins>
-      <w:ins w:id="199" w:author="Innocence Harvey" w:date="2015-04-15T01:08:00Z">
-        <w:del w:id="200" w:author="Dave Bridges" w:date="2015-04-28T14:23:00Z">
+      <w:ins w:id="203" w:author="Innocence Harvey" w:date="2015-04-15T01:08:00Z">
+        <w:del w:id="204" w:author="Dave Bridges" w:date="2015-04-28T14:23:00Z">
           <w:r>
             <w:delText xml:space="preserve"> (5 weeks vs. 12 weeks)</w:delText>
           </w:r>
         </w:del>
       </w:ins>
-      <w:ins w:id="201" w:author="Innocence Harvey" w:date="2015-04-15T01:06:00Z">
-        <w:del w:id="202" w:author="Dave Bridges" w:date="2015-04-28T14:23:00Z">
+      <w:ins w:id="205" w:author="Innocence Harvey" w:date="2015-04-15T01:06:00Z">
+        <w:del w:id="206" w:author="Dave Bridges" w:date="2015-04-28T14:23:00Z">
           <w:r>
             <w:delText>. Additionally,</w:delText>
           </w:r>
         </w:del>
       </w:ins>
-      <w:ins w:id="203" w:author="Innocence Harvey" w:date="2015-04-15T01:10:00Z">
-        <w:del w:id="204" w:author="Dave Bridges" w:date="2015-04-28T14:23:00Z">
+      <w:ins w:id="207" w:author="Innocence Harvey" w:date="2015-04-15T01:10:00Z">
+        <w:del w:id="208" w:author="Dave Bridges" w:date="2015-04-28T14:23:00Z">
           <w:r>
             <w:delText xml:space="preserve"> it is unclear whether the tissues were taken from fasted or fed animal</w:delText>
           </w:r>
@@ -7111,43 +7122,43 @@
           </w:r>
         </w:del>
       </w:ins>
-      <w:ins w:id="205" w:author="Innocence Harvey" w:date="2015-04-15T01:18:00Z">
-        <w:del w:id="206" w:author="Dave Bridges" w:date="2015-04-28T14:23:00Z">
+      <w:ins w:id="209" w:author="Innocence Harvey" w:date="2015-04-15T01:18:00Z">
+        <w:del w:id="210" w:author="Dave Bridges" w:date="2015-04-28T14:23:00Z">
           <w:r>
             <w:delText xml:space="preserve"> noted here</w:delText>
           </w:r>
         </w:del>
       </w:ins>
-      <w:ins w:id="207" w:author="Innocence Harvey" w:date="2015-04-15T01:10:00Z">
-        <w:del w:id="208" w:author="Dave Bridges" w:date="2015-04-28T14:23:00Z">
+      <w:ins w:id="211" w:author="Innocence Harvey" w:date="2015-04-15T01:10:00Z">
+        <w:del w:id="212" w:author="Dave Bridges" w:date="2015-04-28T14:23:00Z">
           <w:r>
             <w:delText>. Dexamethasone is incredibly potent and highly selective for the glucocorticoid receptor</w:delText>
           </w:r>
         </w:del>
       </w:ins>
-      <w:ins w:id="209" w:author="Innocence Harvey" w:date="2015-04-15T01:21:00Z">
-        <w:del w:id="210" w:author="Dave Bridges" w:date="2015-04-28T14:23:00Z">
+      <w:ins w:id="213" w:author="Innocence Harvey" w:date="2015-04-15T01:21:00Z">
+        <w:del w:id="214" w:author="Dave Bridges" w:date="2015-04-28T14:23:00Z">
           <w:r>
             <w:delText xml:space="preserve"> (GR)</w:delText>
           </w:r>
         </w:del>
       </w:ins>
-      <w:ins w:id="211" w:author="Innocence Harvey" w:date="2015-04-15T01:18:00Z">
-        <w:del w:id="212" w:author="Dave Bridges" w:date="2015-04-28T14:23:00Z">
+      <w:ins w:id="215" w:author="Innocence Harvey" w:date="2015-04-15T01:18:00Z">
+        <w:del w:id="216" w:author="Dave Bridges" w:date="2015-04-28T14:23:00Z">
           <w:r>
             <w:delText xml:space="preserve"> and </w:delText>
           </w:r>
         </w:del>
       </w:ins>
-      <w:ins w:id="213" w:author="Innocence Harvey" w:date="2015-04-27T14:16:00Z">
-        <w:del w:id="214" w:author="Dave Bridges" w:date="2015-04-28T14:23:00Z">
+      <w:ins w:id="217" w:author="Innocence Harvey" w:date="2015-04-27T14:16:00Z">
+        <w:del w:id="218" w:author="Dave Bridges" w:date="2015-04-28T14:23:00Z">
           <w:r>
             <w:delText>is thought to be under less</w:delText>
           </w:r>
         </w:del>
       </w:ins>
-      <w:ins w:id="215" w:author="Innocence Harvey" w:date="2015-04-15T01:18:00Z">
-        <w:del w:id="216" w:author="Dave Bridges" w:date="2015-04-28T14:23:00Z">
+      <w:ins w:id="219" w:author="Innocence Harvey" w:date="2015-04-15T01:18:00Z">
+        <w:del w:id="220" w:author="Dave Bridges" w:date="2015-04-28T14:23:00Z">
           <w:r>
             <w:delText xml:space="preserve"> local regulat</w:delText>
           </w:r>
@@ -7156,8 +7167,8 @@
           </w:r>
         </w:del>
       </w:ins>
-      <w:ins w:id="217" w:author="Innocence Harvey" w:date="2015-04-27T14:09:00Z">
-        <w:del w:id="218" w:author="Dave Bridges" w:date="2015-04-28T14:23:00Z">
+      <w:ins w:id="221" w:author="Innocence Harvey" w:date="2015-04-27T14:09:00Z">
+        <w:del w:id="222" w:author="Dave Bridges" w:date="2015-04-28T14:23:00Z">
           <w:r>
             <w:rPr>
               <w:rFonts w:ascii="Cambria" w:hAnsi="Cambria"/>
@@ -7166,36 +7177,36 @@
           </w:r>
         </w:del>
       </w:ins>
-      <w:ins w:id="219" w:author="Innocence Harvey" w:date="2015-04-15T01:18:00Z">
-        <w:del w:id="220" w:author="Dave Bridges" w:date="2015-04-28T14:23:00Z">
+      <w:ins w:id="223" w:author="Innocence Harvey" w:date="2015-04-15T01:18:00Z">
+        <w:del w:id="224" w:author="Dave Bridges" w:date="2015-04-28T14:23:00Z">
           <w:r>
             <w:delText>-HSD</w:delText>
           </w:r>
         </w:del>
       </w:ins>
-      <w:ins w:id="221" w:author="Innocence Harvey" w:date="2015-04-27T14:09:00Z">
-        <w:del w:id="222" w:author="Dave Bridges" w:date="2015-04-28T14:23:00Z">
+      <w:ins w:id="225" w:author="Innocence Harvey" w:date="2015-04-27T14:09:00Z">
+        <w:del w:id="226" w:author="Dave Bridges" w:date="2015-04-28T14:23:00Z">
           <w:r>
             <w:delText>1/2</w:delText>
           </w:r>
         </w:del>
       </w:ins>
-      <w:ins w:id="223" w:author="Innocence Harvey" w:date="2015-04-15T01:18:00Z">
-        <w:del w:id="224" w:author="Dave Bridges" w:date="2015-04-28T14:23:00Z">
+      <w:ins w:id="227" w:author="Innocence Harvey" w:date="2015-04-15T01:18:00Z">
+        <w:del w:id="228" w:author="Dave Bridges" w:date="2015-04-28T14:23:00Z">
           <w:r>
             <w:delText xml:space="preserve">. </w:delText>
           </w:r>
         </w:del>
       </w:ins>
-      <w:ins w:id="225" w:author="Innocence Harvey" w:date="2015-04-27T14:09:00Z">
-        <w:del w:id="226" w:author="Dave Bridges" w:date="2015-04-28T14:23:00Z">
+      <w:ins w:id="229" w:author="Innocence Harvey" w:date="2015-04-27T14:09:00Z">
+        <w:del w:id="230" w:author="Dave Bridges" w:date="2015-04-28T14:23:00Z">
           <w:r>
             <w:delText>According to previous research, dexamethasone is not metabolized by</w:delText>
           </w:r>
         </w:del>
       </w:ins>
-      <w:ins w:id="227" w:author="Innocence Harvey" w:date="2015-04-27T14:10:00Z">
-        <w:del w:id="228" w:author="Dave Bridges" w:date="2015-04-28T14:23:00Z">
+      <w:ins w:id="231" w:author="Innocence Harvey" w:date="2015-04-27T14:10:00Z">
+        <w:del w:id="232" w:author="Dave Bridges" w:date="2015-04-28T14:23:00Z">
           <w:r>
             <w:delText xml:space="preserve"> 11</w:delText>
           </w:r>
@@ -7210,8 +7221,8 @@
           </w:r>
         </w:del>
       </w:ins>
-      <w:ins w:id="229" w:author="Innocence Harvey" w:date="2015-04-27T14:11:00Z">
-        <w:del w:id="230" w:author="Dave Bridges" w:date="2015-04-28T14:23:00Z">
+      <w:ins w:id="233" w:author="Innocence Harvey" w:date="2015-04-27T14:11:00Z">
+        <w:del w:id="234" w:author="Dave Bridges" w:date="2015-04-28T14:23:00Z">
           <w:r>
             <w:delText>, but is metabolized by 11</w:delText>
           </w:r>
@@ -7226,8 +7237,8 @@
           </w:r>
         </w:del>
       </w:ins>
-      <w:ins w:id="231" w:author="Innocence Harvey" w:date="2015-04-27T14:12:00Z">
-        <w:del w:id="232" w:author="Dave Bridges" w:date="2015-04-28T14:23:00Z">
+      <w:ins w:id="235" w:author="Innocence Harvey" w:date="2015-04-27T14:12:00Z">
+        <w:del w:id="236" w:author="Dave Bridges" w:date="2015-04-28T14:23:00Z">
           <w:r>
             <w:delText xml:space="preserve"> (has the reverse action of 11</w:delText>
           </w:r>
@@ -7242,218 +7253,218 @@
           </w:r>
         </w:del>
       </w:ins>
-      <w:ins w:id="233" w:author="Innocence Harvey" w:date="2015-04-15T01:18:00Z">
-        <w:del w:id="234" w:author="Dave Bridges" w:date="2015-04-28T14:23:00Z">
+      <w:ins w:id="237" w:author="Innocence Harvey" w:date="2015-04-15T01:18:00Z">
+        <w:del w:id="238" w:author="Dave Bridges" w:date="2015-04-28T14:23:00Z">
           <w:r>
             <w:delText>However</w:delText>
           </w:r>
         </w:del>
       </w:ins>
-      <w:ins w:id="235" w:author="Innocence Harvey" w:date="2015-04-15T01:21:00Z">
-        <w:del w:id="236" w:author="Dave Bridges" w:date="2015-04-28T14:23:00Z">
+      <w:ins w:id="239" w:author="Innocence Harvey" w:date="2015-04-15T01:21:00Z">
+        <w:del w:id="240" w:author="Dave Bridges" w:date="2015-04-28T14:23:00Z">
           <w:r>
             <w:delText>,</w:delText>
           </w:r>
         </w:del>
       </w:ins>
-      <w:ins w:id="237" w:author="Innocence Harvey" w:date="2015-04-15T01:18:00Z">
-        <w:del w:id="238" w:author="Dave Bridges" w:date="2015-04-28T14:23:00Z">
+      <w:ins w:id="241" w:author="Innocence Harvey" w:date="2015-04-15T01:18:00Z">
+        <w:del w:id="242" w:author="Dave Bridges" w:date="2015-04-28T14:23:00Z">
           <w:r>
             <w:delText xml:space="preserve"> CORT is not as potent or </w:delText>
           </w:r>
         </w:del>
       </w:ins>
-      <w:ins w:id="239" w:author="Innocence Harvey" w:date="2015-04-15T01:20:00Z">
-        <w:del w:id="240" w:author="Dave Bridges" w:date="2015-04-28T14:23:00Z">
+      <w:ins w:id="243" w:author="Innocence Harvey" w:date="2015-04-15T01:20:00Z">
+        <w:del w:id="244" w:author="Dave Bridges" w:date="2015-04-28T14:23:00Z">
           <w:r>
             <w:delText xml:space="preserve">as </w:delText>
           </w:r>
         </w:del>
       </w:ins>
-      <w:ins w:id="241" w:author="Innocence Harvey" w:date="2015-04-15T01:18:00Z">
-        <w:del w:id="242" w:author="Dave Bridges" w:date="2015-04-28T14:23:00Z">
+      <w:ins w:id="245" w:author="Innocence Harvey" w:date="2015-04-15T01:18:00Z">
+        <w:del w:id="246" w:author="Dave Bridges" w:date="2015-04-28T14:23:00Z">
           <w:r>
             <w:delText>specific for the GR</w:delText>
           </w:r>
         </w:del>
       </w:ins>
-      <w:ins w:id="243" w:author="Innocence Harvey" w:date="2015-04-15T01:21:00Z">
-        <w:del w:id="244" w:author="Dave Bridges" w:date="2015-04-28T14:23:00Z">
+      <w:ins w:id="247" w:author="Innocence Harvey" w:date="2015-04-15T01:21:00Z">
+        <w:del w:id="248" w:author="Dave Bridges" w:date="2015-04-28T14:23:00Z">
           <w:r>
             <w:delText xml:space="preserve"> and is </w:delText>
           </w:r>
         </w:del>
       </w:ins>
-      <w:ins w:id="245" w:author="Innocence Harvey" w:date="2015-04-15T01:22:00Z">
-        <w:del w:id="246" w:author="Dave Bridges" w:date="2015-04-28T14:23:00Z">
+      <w:ins w:id="249" w:author="Innocence Harvey" w:date="2015-04-15T01:22:00Z">
+        <w:del w:id="250" w:author="Dave Bridges" w:date="2015-04-28T14:23:00Z">
           <w:r>
             <w:delText xml:space="preserve">thought to be subjected to </w:delText>
           </w:r>
         </w:del>
       </w:ins>
-      <w:ins w:id="247" w:author="Innocence Harvey" w:date="2015-04-27T14:17:00Z">
-        <w:del w:id="248" w:author="Dave Bridges" w:date="2015-04-28T14:23:00Z">
+      <w:ins w:id="251" w:author="Innocence Harvey" w:date="2015-04-27T14:17:00Z">
+        <w:del w:id="252" w:author="Dave Bridges" w:date="2015-04-28T14:23:00Z">
           <w:r>
             <w:delText xml:space="preserve">more </w:delText>
           </w:r>
         </w:del>
       </w:ins>
-      <w:ins w:id="249" w:author="Innocence Harvey" w:date="2015-04-15T01:22:00Z">
-        <w:del w:id="250" w:author="Dave Bridges" w:date="2015-04-28T14:23:00Z">
+      <w:ins w:id="253" w:author="Innocence Harvey" w:date="2015-04-15T01:22:00Z">
+        <w:del w:id="254" w:author="Dave Bridges" w:date="2015-04-28T14:23:00Z">
           <w:r>
             <w:delText>local modulation</w:delText>
           </w:r>
         </w:del>
       </w:ins>
-      <w:ins w:id="251" w:author="Innocence Harvey" w:date="2015-04-15T01:21:00Z">
-        <w:del w:id="252" w:author="Dave Bridges" w:date="2015-04-28T14:23:00Z">
+      <w:ins w:id="255" w:author="Innocence Harvey" w:date="2015-04-15T01:21:00Z">
+        <w:del w:id="256" w:author="Dave Bridges" w:date="2015-04-28T14:23:00Z">
           <w:r>
             <w:delText xml:space="preserve">. </w:delText>
           </w:r>
         </w:del>
       </w:ins>
-      <w:ins w:id="253" w:author="Innocence Harvey" w:date="2015-04-15T01:24:00Z">
-        <w:del w:id="254" w:author="Dave Bridges" w:date="2015-04-28T14:23:00Z">
+      <w:ins w:id="257" w:author="Innocence Harvey" w:date="2015-04-15T01:24:00Z">
+        <w:del w:id="258" w:author="Dave Bridges" w:date="2015-04-28T14:23:00Z">
           <w:r>
             <w:delText>Increased duration of elevated glucocorticoids</w:delText>
           </w:r>
         </w:del>
       </w:ins>
-      <w:ins w:id="255" w:author="Innocence Harvey" w:date="2015-04-15T01:25:00Z">
-        <w:del w:id="256" w:author="Dave Bridges" w:date="2015-04-28T14:23:00Z">
+      <w:ins w:id="259" w:author="Innocence Harvey" w:date="2015-04-15T01:25:00Z">
+        <w:del w:id="260" w:author="Dave Bridges" w:date="2015-04-28T14:23:00Z">
           <w:r>
             <w:delText xml:space="preserve"> may have had a more pronounced effect on the lipogenic transcripts as well</w:delText>
           </w:r>
         </w:del>
       </w:ins>
-      <w:ins w:id="257" w:author="Innocence Harvey" w:date="2015-04-15T12:19:00Z">
-        <w:del w:id="258" w:author="Dave Bridges" w:date="2015-04-28T14:23:00Z">
+      <w:ins w:id="261" w:author="Innocence Harvey" w:date="2015-04-15T12:19:00Z">
+        <w:del w:id="262" w:author="Dave Bridges" w:date="2015-04-28T14:23:00Z">
           <w:r>
             <w:delText>. Mice in the afore-mentioned study were sacrificed at week 5 and showed small, yet significant elevations in fat mass</w:delText>
           </w:r>
         </w:del>
       </w:ins>
-      <w:ins w:id="259" w:author="Innocence Harvey" w:date="2015-04-15T12:21:00Z">
-        <w:del w:id="260" w:author="Dave Bridges" w:date="2015-04-28T14:23:00Z">
+      <w:ins w:id="263" w:author="Innocence Harvey" w:date="2015-04-15T12:21:00Z">
+        <w:del w:id="264" w:author="Dave Bridges" w:date="2015-04-28T14:23:00Z">
           <w:r>
             <w:delText>, we observed elevations in fat mass beginning at week 5</w:delText>
           </w:r>
         </w:del>
       </w:ins>
-      <w:ins w:id="261" w:author="Innocence Harvey" w:date="2015-04-15T12:22:00Z">
-        <w:del w:id="262" w:author="Dave Bridges" w:date="2015-04-28T14:23:00Z">
+      <w:ins w:id="265" w:author="Innocence Harvey" w:date="2015-04-15T12:22:00Z">
+        <w:del w:id="266" w:author="Dave Bridges" w:date="2015-04-28T14:23:00Z">
           <w:r>
             <w:delText xml:space="preserve"> and steadily increasing from there</w:delText>
           </w:r>
         </w:del>
       </w:ins>
-      <w:ins w:id="263" w:author="Innocence Harvey" w:date="2015-04-15T12:23:00Z">
-        <w:del w:id="264" w:author="Dave Bridges" w:date="2015-04-28T14:23:00Z">
+      <w:ins w:id="267" w:author="Innocence Harvey" w:date="2015-04-15T12:23:00Z">
+        <w:del w:id="268" w:author="Dave Bridges" w:date="2015-04-28T14:23:00Z">
           <w:r>
             <w:delText xml:space="preserve"> with much larger increases at the time of sacrifice,</w:delText>
           </w:r>
         </w:del>
       </w:ins>
-      <w:ins w:id="265" w:author="Innocence Harvey" w:date="2015-04-15T12:21:00Z">
-        <w:del w:id="266" w:author="Dave Bridges" w:date="2015-04-28T14:23:00Z">
+      <w:ins w:id="269" w:author="Innocence Harvey" w:date="2015-04-15T12:21:00Z">
+        <w:del w:id="270" w:author="Dave Bridges" w:date="2015-04-28T14:23:00Z">
           <w:r>
             <w:delText xml:space="preserve"> which could serve as a possible explanation</w:delText>
           </w:r>
         </w:del>
       </w:ins>
-      <w:ins w:id="267" w:author="Innocence Harvey" w:date="2015-04-15T01:25:00Z">
-        <w:del w:id="268" w:author="Dave Bridges" w:date="2015-04-28T14:23:00Z">
+      <w:ins w:id="271" w:author="Innocence Harvey" w:date="2015-04-15T01:25:00Z">
+        <w:del w:id="272" w:author="Dave Bridges" w:date="2015-04-28T14:23:00Z">
           <w:r>
             <w:delText>.</w:delText>
           </w:r>
         </w:del>
       </w:ins>
-      <w:ins w:id="269" w:author="Innocence Harvey" w:date="2015-04-15T01:26:00Z">
-        <w:del w:id="270" w:author="Dave Bridges" w:date="2015-04-28T14:23:00Z">
+      <w:ins w:id="273" w:author="Innocence Harvey" w:date="2015-04-15T01:26:00Z">
+        <w:del w:id="274" w:author="Dave Bridges" w:date="2015-04-28T14:23:00Z">
           <w:r>
             <w:delText xml:space="preserve"> Since synthetic glucocorticoid treatment is widely used and often </w:delText>
           </w:r>
         </w:del>
       </w:ins>
-      <w:ins w:id="271" w:author="Innocence Harvey" w:date="2015-04-15T01:27:00Z">
-        <w:del w:id="272" w:author="Dave Bridges" w:date="2015-04-28T14:23:00Z">
+      <w:ins w:id="275" w:author="Innocence Harvey" w:date="2015-04-15T01:27:00Z">
+        <w:del w:id="276" w:author="Dave Bridges" w:date="2015-04-28T14:23:00Z">
           <w:r>
             <w:delText>prescribed</w:delText>
           </w:r>
         </w:del>
       </w:ins>
-      <w:ins w:id="273" w:author="Innocence Harvey" w:date="2015-04-15T01:26:00Z">
-        <w:del w:id="274" w:author="Dave Bridges" w:date="2015-04-28T14:23:00Z">
+      <w:ins w:id="277" w:author="Innocence Harvey" w:date="2015-04-15T01:26:00Z">
+        <w:del w:id="278" w:author="Dave Bridges" w:date="2015-04-28T14:23:00Z">
           <w:r>
             <w:delText xml:space="preserve"> </w:delText>
           </w:r>
         </w:del>
       </w:ins>
-      <w:ins w:id="275" w:author="Innocence Harvey" w:date="2015-04-15T01:27:00Z">
-        <w:del w:id="276" w:author="Dave Bridges" w:date="2015-04-28T14:23:00Z">
+      <w:ins w:id="279" w:author="Innocence Harvey" w:date="2015-04-15T01:27:00Z">
+        <w:del w:id="280" w:author="Dave Bridges" w:date="2015-04-28T14:23:00Z">
           <w:r>
             <w:delText>over a long</w:delText>
           </w:r>
         </w:del>
       </w:ins>
-      <w:ins w:id="277" w:author="Innocence Harvey" w:date="2015-04-15T01:28:00Z">
-        <w:del w:id="278" w:author="Dave Bridges" w:date="2015-04-28T14:23:00Z">
+      <w:ins w:id="281" w:author="Innocence Harvey" w:date="2015-04-15T01:28:00Z">
+        <w:del w:id="282" w:author="Dave Bridges" w:date="2015-04-28T14:23:00Z">
           <w:r>
             <w:delText xml:space="preserve"> period of time, and since we found similar</w:delText>
           </w:r>
         </w:del>
       </w:ins>
-      <w:ins w:id="279" w:author="Innocence Harvey" w:date="2015-04-15T01:30:00Z">
-        <w:del w:id="280" w:author="Dave Bridges" w:date="2015-04-28T14:23:00Z">
+      <w:ins w:id="283" w:author="Innocence Harvey" w:date="2015-04-15T01:30:00Z">
+        <w:del w:id="284" w:author="Dave Bridges" w:date="2015-04-28T14:23:00Z">
           <w:r>
             <w:delText xml:space="preserve"> differential expression</w:delText>
           </w:r>
         </w:del>
       </w:ins>
-      <w:ins w:id="281" w:author="Innocence Harvey" w:date="2015-04-15T01:28:00Z">
-        <w:del w:id="282" w:author="Dave Bridges" w:date="2015-04-28T14:23:00Z">
+      <w:ins w:id="285" w:author="Innocence Harvey" w:date="2015-04-15T01:28:00Z">
+        <w:del w:id="286" w:author="Dave Bridges" w:date="2015-04-28T14:23:00Z">
           <w:r>
             <w:delText xml:space="preserve"> results when comparing human and mouse adipose tissue</w:delText>
           </w:r>
         </w:del>
       </w:ins>
-      <w:ins w:id="283" w:author="Innocence Harvey" w:date="2015-04-15T01:31:00Z">
-        <w:del w:id="284" w:author="Dave Bridges" w:date="2015-04-28T14:23:00Z">
+      <w:ins w:id="287" w:author="Innocence Harvey" w:date="2015-04-15T01:31:00Z">
+        <w:del w:id="288" w:author="Dave Bridges" w:date="2015-04-28T14:23:00Z">
           <w:r>
             <w:delText>,</w:delText>
           </w:r>
         </w:del>
       </w:ins>
-      <w:ins w:id="285" w:author="Innocence Harvey" w:date="2015-04-15T01:28:00Z">
-        <w:del w:id="286" w:author="Dave Bridges" w:date="2015-04-28T14:23:00Z">
+      <w:ins w:id="289" w:author="Innocence Harvey" w:date="2015-04-15T01:28:00Z">
+        <w:del w:id="290" w:author="Dave Bridges" w:date="2015-04-28T14:23:00Z">
           <w:r>
             <w:delText xml:space="preserve"> we believe the present study </w:delText>
           </w:r>
         </w:del>
       </w:ins>
-      <w:ins w:id="287" w:author="Innocence Harvey" w:date="2015-04-15T01:30:00Z">
-        <w:del w:id="288" w:author="Dave Bridges" w:date="2015-04-28T14:23:00Z">
+      <w:ins w:id="291" w:author="Innocence Harvey" w:date="2015-04-15T01:30:00Z">
+        <w:del w:id="292" w:author="Dave Bridges" w:date="2015-04-28T14:23:00Z">
           <w:r>
             <w:delText xml:space="preserve">is </w:delText>
           </w:r>
         </w:del>
       </w:ins>
-      <w:ins w:id="289" w:author="Innocence Harvey" w:date="2015-04-15T01:28:00Z">
-        <w:del w:id="290" w:author="Dave Bridges" w:date="2015-04-28T14:23:00Z">
+      <w:ins w:id="293" w:author="Innocence Harvey" w:date="2015-04-15T01:28:00Z">
+        <w:del w:id="294" w:author="Dave Bridges" w:date="2015-04-28T14:23:00Z">
           <w:r>
             <w:delText>applicable</w:delText>
           </w:r>
         </w:del>
       </w:ins>
-      <w:ins w:id="291" w:author="Innocence Harvey" w:date="2015-04-15T01:30:00Z">
-        <w:del w:id="292" w:author="Dave Bridges" w:date="2015-04-28T14:23:00Z">
+      <w:ins w:id="295" w:author="Innocence Harvey" w:date="2015-04-15T01:30:00Z">
+        <w:del w:id="296" w:author="Dave Bridges" w:date="2015-04-28T14:23:00Z">
           <w:r>
             <w:delText>.</w:delText>
           </w:r>
         </w:del>
       </w:ins>
-      <w:ins w:id="293" w:author="Innocence Harvey" w:date="2015-04-15T01:28:00Z">
-        <w:del w:id="294" w:author="Dave Bridges" w:date="2015-04-28T14:23:00Z">
+      <w:ins w:id="297" w:author="Innocence Harvey" w:date="2015-04-15T01:28:00Z">
+        <w:del w:id="298" w:author="Dave Bridges" w:date="2015-04-28T14:23:00Z">
           <w:r>
             <w:delText xml:space="preserve"> </w:delText>
           </w:r>
@@ -7469,7 +7480,7 @@
       <w:pPr>
         <w:spacing w:line="480" w:lineRule="auto"/>
         <w:rPr>
-          <w:rPrChange w:id="295" w:author="Innocence Harvey" w:date="2015-04-27T14:00:00Z">
+          <w:rPrChange w:id="299" w:author="Innocence Harvey" w:date="2015-04-27T14:00:00Z">
             <w:rPr>
               <w:rFonts w:ascii="Arial" w:eastAsia="Times New Roman" w:hAnsi="Arial" w:cs="Arial"/>
               <w:sz w:val="20"/>
@@ -7676,7 +7687,7 @@
       <w:r>
         <w:t xml:space="preserve">  </w:t>
       </w:r>
-      <w:ins w:id="296" w:author="Innocence Harvey" w:date="2015-04-27T14:00:00Z">
+      <w:ins w:id="300" w:author="Innocence Harvey" w:date="2015-04-27T14:00:00Z">
         <w:r>
           <w:t xml:space="preserve">These findings are consistent with our observed elevations of </w:t>
         </w:r>
@@ -7685,14 +7696,14 @@
           <w:t>lipogenesi</w:t>
         </w:r>
       </w:ins>
-      <w:ins w:id="297" w:author="Dave Bridges" w:date="2015-04-28T13:21:00Z">
+      <w:ins w:id="301" w:author="Dave Bridges" w:date="2015-04-28T13:21:00Z">
         <w:r>
           <w:t>c</w:t>
         </w:r>
       </w:ins>
       <w:proofErr w:type="spellEnd"/>
-      <w:ins w:id="298" w:author="Innocence Harvey" w:date="2015-04-27T14:00:00Z">
-        <w:del w:id="299" w:author="Dave Bridges" w:date="2015-04-28T13:21:00Z">
+      <w:ins w:id="302" w:author="Innocence Harvey" w:date="2015-04-27T14:00:00Z">
+        <w:del w:id="303" w:author="Dave Bridges" w:date="2015-04-28T13:21:00Z">
           <w:r>
             <w:delText>s</w:delText>
           </w:r>
@@ -7700,28 +7711,28 @@
         <w:r>
           <w:t xml:space="preserve"> mRNA transcripts in human and mouse subcutaneous adipose tissue.  </w:t>
         </w:r>
-        <w:del w:id="300" w:author="Dave Bridges" w:date="2015-04-28T13:21:00Z">
+        <w:del w:id="304" w:author="Dave Bridges" w:date="2015-04-28T13:21:00Z">
           <w:r>
             <w:delText>Important</w:delText>
           </w:r>
         </w:del>
       </w:ins>
-      <w:ins w:id="301" w:author="Dave Bridges" w:date="2015-04-28T13:21:00Z">
+      <w:ins w:id="305" w:author="Dave Bridges" w:date="2015-04-28T13:21:00Z">
         <w:r>
           <w:t>Key</w:t>
         </w:r>
       </w:ins>
-      <w:ins w:id="302" w:author="Innocence Harvey" w:date="2015-04-27T14:00:00Z">
+      <w:ins w:id="306" w:author="Innocence Harvey" w:date="2015-04-27T14:00:00Z">
         <w:r>
           <w:t xml:space="preserve"> tran</w:t>
         </w:r>
       </w:ins>
-      <w:ins w:id="303" w:author="Dave Bridges" w:date="2015-04-28T13:21:00Z">
+      <w:ins w:id="307" w:author="Dave Bridges" w:date="2015-04-28T13:21:00Z">
         <w:r>
           <w:t>s</w:t>
         </w:r>
       </w:ins>
-      <w:ins w:id="304" w:author="Innocence Harvey" w:date="2015-04-27T14:00:00Z">
+      <w:ins w:id="308" w:author="Innocence Harvey" w:date="2015-04-27T14:00:00Z">
         <w:r>
           <w:t xml:space="preserve">cripts in this category found to be significantly </w:t>
         </w:r>
@@ -7790,18 +7801,18 @@
         <w:r>
           <w:t xml:space="preserve">) is responsible for the </w:t>
         </w:r>
-        <w:del w:id="305" w:author="Dave Bridges" w:date="2015-04-28T13:21:00Z">
+        <w:del w:id="309" w:author="Dave Bridges" w:date="2015-04-28T13:21:00Z">
           <w:r>
             <w:delText>committed</w:delText>
           </w:r>
         </w:del>
       </w:ins>
-      <w:ins w:id="306" w:author="Dave Bridges" w:date="2015-04-28T13:21:00Z">
+      <w:ins w:id="310" w:author="Dave Bridges" w:date="2015-04-28T13:21:00Z">
         <w:r>
           <w:t>first</w:t>
         </w:r>
       </w:ins>
-      <w:ins w:id="307" w:author="Innocence Harvey" w:date="2015-04-27T14:00:00Z">
+      <w:ins w:id="311" w:author="Innocence Harvey" w:date="2015-04-27T14:00:00Z">
         <w:r>
           <w:t xml:space="preserve"> step in the synthesis of </w:t>
         </w:r>
@@ -7809,7 +7820,7 @@
         <w:r>
           <w:t>glycero</w:t>
         </w:r>
-        <w:del w:id="308" w:author="Dave Bridges" w:date="2015-04-28T13:21:00Z">
+        <w:del w:id="312" w:author="Dave Bridges" w:date="2015-04-28T13:21:00Z">
           <w:r>
             <w:delText>p</w:delText>
           </w:r>
@@ -7831,15 +7842,7 @@
           <w:t xml:space="preserve"> </w:t>
         </w:r>
         <w:r>
-          <w:t xml:space="preserve">Most notably of these are </w:t>
-        </w:r>
-        <w:proofErr w:type="gramStart"/>
-        <w:r>
-          <w:t>significantly</w:t>
-        </w:r>
-        <w:proofErr w:type="gramEnd"/>
-        <w:r>
-          <w:t xml:space="preserve"> elevated mRNA transcripts </w:t>
+          <w:t xml:space="preserve">Most notably of these are significantly elevated mRNA transcripts </w:t>
         </w:r>
         <w:r>
           <w:t>Glycogen synthase 2</w:t>
@@ -7850,7 +7853,7 @@
         <w:r>
           <w:rPr>
             <w:i/>
-            <w:rPrChange w:id="309" w:author="Innocence Harvey" w:date="2015-04-27T14:00:00Z">
+            <w:rPrChange w:id="313" w:author="Innocence Harvey" w:date="2015-04-27T14:00:00Z">
               <w:rPr/>
             </w:rPrChange>
           </w:rPr>
@@ -7876,7 +7879,7 @@
         <w:r>
           <w:rPr>
             <w:i/>
-            <w:rPrChange w:id="310" w:author="Innocence Harvey" w:date="2015-04-27T14:00:00Z">
+            <w:rPrChange w:id="314" w:author="Innocence Harvey" w:date="2015-04-27T14:00:00Z">
               <w:rPr/>
             </w:rPrChange>
           </w:rPr>
@@ -7885,7 +7888,7 @@
         <w:r>
           <w:t xml:space="preserve">), both of which are required for </w:t>
         </w:r>
-        <w:del w:id="311" w:author="Dave Bridges" w:date="2015-04-28T13:22:00Z">
+        <w:del w:id="315" w:author="Dave Bridges" w:date="2015-04-28T13:22:00Z">
           <w:r>
             <w:delText xml:space="preserve">first steps in </w:delText>
           </w:r>
@@ -7894,7 +7897,7 @@
           <w:t xml:space="preserve">glycogen synthesis. </w:t>
         </w:r>
       </w:ins>
-      <w:del w:id="312" w:author="Innocence Harvey" w:date="2015-04-27T14:00:00Z">
+      <w:del w:id="316" w:author="Innocence Harvey" w:date="2015-04-27T14:00:00Z">
         <w:r>
           <w:delText>These findings are consistent with our observed elevations of lipogen</w:delText>
         </w:r>
@@ -7905,12 +7908,12 @@
           <w:delText xml:space="preserve"> </w:delText>
         </w:r>
       </w:del>
-      <w:del w:id="313" w:author="Innocence Harvey" w:date="2015-04-15T12:28:00Z">
+      <w:del w:id="317" w:author="Innocence Harvey" w:date="2015-04-15T12:28:00Z">
         <w:r>
           <w:delText>genes</w:delText>
         </w:r>
       </w:del>
-      <w:del w:id="314" w:author="Innocence Harvey" w:date="2015-04-27T14:00:00Z">
+      <w:del w:id="318" w:author="Innocence Harvey" w:date="2015-04-27T14:00:00Z">
         <w:r>
           <w:delText xml:space="preserve"> in human and mouse subcutaneous adipose tissue.</w:delText>
         </w:r>
@@ -7921,12 +7924,12 @@
           <w:delText xml:space="preserve"> expression of glycogen synthesis </w:delText>
         </w:r>
       </w:del>
-      <w:del w:id="315" w:author="Innocence Harvey" w:date="2015-04-15T12:28:00Z">
+      <w:del w:id="319" w:author="Innocence Harvey" w:date="2015-04-15T12:28:00Z">
         <w:r>
           <w:delText>genes</w:delText>
         </w:r>
       </w:del>
-      <w:del w:id="316" w:author="Innocence Harvey" w:date="2015-04-27T14:00:00Z">
+      <w:del w:id="320" w:author="Innocence Harvey" w:date="2015-04-27T14:00:00Z">
         <w:r>
           <w:delText xml:space="preserve"> in the Cushing's disease patients</w:delText>
         </w:r>
@@ -8351,7 +8354,7 @@
       <w:pPr>
         <w:spacing w:line="480" w:lineRule="auto"/>
         <w:rPr>
-          <w:ins w:id="317" w:author="Quynh Tran" w:date="2015-04-27T18:49:00Z"/>
+          <w:ins w:id="321" w:author="Quynh Tran" w:date="2015-04-27T18:49:00Z"/>
         </w:rPr>
       </w:pPr>
       <w:r>
@@ -8530,13 +8533,13 @@
       <w:pPr>
         <w:spacing w:line="480" w:lineRule="auto"/>
       </w:pPr>
-      <w:ins w:id="318" w:author="Quynh Tran" w:date="2015-04-27T18:49:00Z">
+      <w:ins w:id="322" w:author="Quynh Tran" w:date="2015-04-27T18:49:00Z">
         <w:r>
           <w:rPr>
             <w:rFonts w:ascii="Times New Roman" w:eastAsia="Times New Roman" w:hAnsi="Times New Roman" w:cs="Times New Roman"/>
             <w:sz w:val="22"/>
             <w:shd w:val="clear" w:color="auto" w:fill="FFFFFF"/>
-            <w:rPrChange w:id="319" w:author="Dave Bridges" w:date="2015-04-28T13:32:00Z">
+            <w:rPrChange w:id="323" w:author="Dave Bridges" w:date="2015-04-28T13:32:00Z">
               <w:rPr>
                 <w:rFonts w:ascii="Times New Roman" w:eastAsia="Times New Roman" w:hAnsi="Times New Roman" w:cs="Times New Roman"/>
                 <w:b/>
@@ -8547,13 +8550,13 @@
           </w:rPr>
           <w:t xml:space="preserve">Another limitation in our study is the small sample size, especially the number of biological replicates in Cushing’s group (n=5). Adding a covariate such as BMI or age in the model further reduces the sample size to 2 or 3 replicates. Although this sample size is small, it is </w:t>
         </w:r>
-        <w:del w:id="320" w:author="Dave Bridges" w:date="2015-04-28T13:18:00Z">
+        <w:del w:id="324" w:author="Dave Bridges" w:date="2015-04-28T13:18:00Z">
           <w:r>
             <w:rPr>
               <w:rFonts w:ascii="Times New Roman" w:eastAsia="Times New Roman" w:hAnsi="Times New Roman" w:cs="Times New Roman"/>
               <w:sz w:val="22"/>
               <w:shd w:val="clear" w:color="auto" w:fill="FFFFFF"/>
-              <w:rPrChange w:id="321" w:author="Dave Bridges" w:date="2015-04-28T13:32:00Z">
+              <w:rPrChange w:id="325" w:author="Dave Bridges" w:date="2015-04-28T13:32:00Z">
                 <w:rPr>
                   <w:rFonts w:ascii="Times New Roman" w:eastAsia="Times New Roman" w:hAnsi="Times New Roman" w:cs="Times New Roman"/>
                   <w:b/>
@@ -8565,57 +8568,6 @@
             <w:delText xml:space="preserve">common and </w:delText>
           </w:r>
         </w:del>
-        <w:r>
-          <w:rPr>
-            <w:rFonts w:ascii="Times New Roman" w:eastAsia="Times New Roman" w:hAnsi="Times New Roman" w:cs="Times New Roman"/>
-            <w:sz w:val="22"/>
-            <w:shd w:val="clear" w:color="auto" w:fill="FFFFFF"/>
-            <w:rPrChange w:id="322" w:author="Dave Bridges" w:date="2015-04-28T13:32:00Z">
-              <w:rPr>
-                <w:rFonts w:ascii="Times New Roman" w:eastAsia="Times New Roman" w:hAnsi="Times New Roman" w:cs="Times New Roman"/>
-                <w:b/>
-                <w:sz w:val="22"/>
-                <w:shd w:val="clear" w:color="auto" w:fill="FFFFFF"/>
-              </w:rPr>
-            </w:rPrChange>
-          </w:rPr>
-          <w:t xml:space="preserve">reasonable for a </w:t>
-        </w:r>
-        <w:del w:id="323" w:author="Dave Bridges" w:date="2015-04-28T13:18:00Z">
-          <w:r>
-            <w:rPr>
-              <w:rFonts w:ascii="Times New Roman" w:eastAsia="Times New Roman" w:hAnsi="Times New Roman" w:cs="Times New Roman"/>
-              <w:sz w:val="22"/>
-              <w:shd w:val="clear" w:color="auto" w:fill="FFFFFF"/>
-              <w:rPrChange w:id="324" w:author="Dave Bridges" w:date="2015-04-28T13:32:00Z">
-                <w:rPr>
-                  <w:rFonts w:ascii="Times New Roman" w:eastAsia="Times New Roman" w:hAnsi="Times New Roman" w:cs="Times New Roman"/>
-                  <w:b/>
-                  <w:sz w:val="22"/>
-                  <w:shd w:val="clear" w:color="auto" w:fill="FFFFFF"/>
-                </w:rPr>
-              </w:rPrChange>
-            </w:rPr>
-            <w:delText xml:space="preserve">controlled high through put sequencing experiment, especially of a </w:delText>
-          </w:r>
-        </w:del>
-        <w:r>
-          <w:rPr>
-            <w:rFonts w:ascii="Times New Roman" w:eastAsia="Times New Roman" w:hAnsi="Times New Roman" w:cs="Times New Roman"/>
-            <w:sz w:val="22"/>
-            <w:shd w:val="clear" w:color="auto" w:fill="FFFFFF"/>
-            <w:rPrChange w:id="325" w:author="Dave Bridges" w:date="2015-04-28T13:32:00Z">
-              <w:rPr>
-                <w:rFonts w:ascii="Times New Roman" w:eastAsia="Times New Roman" w:hAnsi="Times New Roman" w:cs="Times New Roman"/>
-                <w:b/>
-                <w:sz w:val="22"/>
-                <w:shd w:val="clear" w:color="auto" w:fill="FFFFFF"/>
-              </w:rPr>
-            </w:rPrChange>
-          </w:rPr>
-          <w:t xml:space="preserve">rare disease such as Cushing’s. Realizing our limitation, we chose DESeq2 as the statistical method for our </w:t>
-        </w:r>
-        <w:proofErr w:type="spellStart"/>
         <w:r>
           <w:rPr>
             <w:rFonts w:ascii="Times New Roman" w:eastAsia="Times New Roman" w:hAnsi="Times New Roman" w:cs="Times New Roman"/>
@@ -8630,9 +8582,9 @@
               </w:rPr>
             </w:rPrChange>
           </w:rPr>
-          <w:t>RNA</w:t>
-        </w:r>
-        <w:del w:id="327" w:author="Dave Bridges" w:date="2015-04-28T13:17:00Z">
+          <w:t xml:space="preserve">reasonable for a </w:t>
+        </w:r>
+        <w:del w:id="327" w:author="Dave Bridges" w:date="2015-04-28T13:18:00Z">
           <w:r>
             <w:rPr>
               <w:rFonts w:ascii="Times New Roman" w:eastAsia="Times New Roman" w:hAnsi="Times New Roman" w:cs="Times New Roman"/>
@@ -8647,7 +8599,7 @@
                 </w:rPr>
               </w:rPrChange>
             </w:rPr>
-            <w:delText>-</w:delText>
+            <w:delText xml:space="preserve">controlled high through put sequencing experiment, especially of a </w:delText>
           </w:r>
         </w:del>
         <w:r>
@@ -8664,9 +8616,9 @@
               </w:rPr>
             </w:rPrChange>
           </w:rPr>
-          <w:t>seq</w:t>
-        </w:r>
-        <w:proofErr w:type="spellEnd"/>
+          <w:t xml:space="preserve">rare disease such as Cushing’s. Realizing our limitation, we chose DESeq2 as the statistical method for our </w:t>
+        </w:r>
+        <w:proofErr w:type="spellStart"/>
         <w:r>
           <w:rPr>
             <w:rFonts w:ascii="Times New Roman" w:eastAsia="Times New Roman" w:hAnsi="Times New Roman" w:cs="Times New Roman"/>
@@ -8681,15 +8633,32 @@
               </w:rPr>
             </w:rPrChange>
           </w:rPr>
-          <w:t xml:space="preserve"> data. DESeq2 overcomes the small sample size problem by pooling information across genes. Maximum likelihood estimation is applied to estimate the dispersion or variance of a gene across all replicates in a group. Then, an empirical Bayes approach is used to get </w:t>
-        </w:r>
-        <w:proofErr w:type="gramStart"/>
+          <w:t>RNA</w:t>
+        </w:r>
+        <w:del w:id="331" w:author="Dave Bridges" w:date="2015-04-28T13:17:00Z">
+          <w:r>
+            <w:rPr>
+              <w:rFonts w:ascii="Times New Roman" w:eastAsia="Times New Roman" w:hAnsi="Times New Roman" w:cs="Times New Roman"/>
+              <w:sz w:val="22"/>
+              <w:shd w:val="clear" w:color="auto" w:fill="FFFFFF"/>
+              <w:rPrChange w:id="332" w:author="Dave Bridges" w:date="2015-04-28T13:32:00Z">
+                <w:rPr>
+                  <w:rFonts w:ascii="Times New Roman" w:eastAsia="Times New Roman" w:hAnsi="Times New Roman" w:cs="Times New Roman"/>
+                  <w:b/>
+                  <w:sz w:val="22"/>
+                  <w:shd w:val="clear" w:color="auto" w:fill="FFFFFF"/>
+                </w:rPr>
+              </w:rPrChange>
+            </w:rPr>
+            <w:delText>-</w:delText>
+          </w:r>
+        </w:del>
         <w:r>
           <w:rPr>
             <w:rFonts w:ascii="Times New Roman" w:eastAsia="Times New Roman" w:hAnsi="Times New Roman" w:cs="Times New Roman"/>
             <w:sz w:val="22"/>
             <w:shd w:val="clear" w:color="auto" w:fill="FFFFFF"/>
-            <w:rPrChange w:id="331" w:author="Dave Bridges" w:date="2015-04-28T13:32:00Z">
+            <w:rPrChange w:id="333" w:author="Dave Bridges" w:date="2015-04-28T13:32:00Z">
               <w:rPr>
                 <w:rFonts w:ascii="Times New Roman" w:eastAsia="Times New Roman" w:hAnsi="Times New Roman" w:cs="Times New Roman"/>
                 <w:b/>
@@ -8698,43 +8667,9 @@
               </w:rPr>
             </w:rPrChange>
           </w:rPr>
-          <w:t>maximum</w:t>
-        </w:r>
-        <w:proofErr w:type="gramEnd"/>
-        <w:r>
-          <w:rPr>
-            <w:rFonts w:ascii="Times New Roman" w:eastAsia="Times New Roman" w:hAnsi="Times New Roman" w:cs="Times New Roman"/>
-            <w:sz w:val="22"/>
-            <w:shd w:val="clear" w:color="auto" w:fill="FFFFFF"/>
-            <w:rPrChange w:id="332" w:author="Dave Bridges" w:date="2015-04-28T13:32:00Z">
-              <w:rPr>
-                <w:rFonts w:ascii="Times New Roman" w:eastAsia="Times New Roman" w:hAnsi="Times New Roman" w:cs="Times New Roman"/>
-                <w:b/>
-                <w:sz w:val="22"/>
-                <w:shd w:val="clear" w:color="auto" w:fill="FFFFFF"/>
-              </w:rPr>
-            </w:rPrChange>
-          </w:rPr>
-          <w:t xml:space="preserve"> a </w:t>
-        </w:r>
-        <w:r>
-          <w:rPr>
-            <w:rFonts w:ascii="Times New Roman" w:eastAsia="Times New Roman" w:hAnsi="Times New Roman" w:cs="Times New Roman"/>
-            <w:i/>
-            <w:sz w:val="22"/>
-            <w:shd w:val="clear" w:color="auto" w:fill="FFFFFF"/>
-            <w:rPrChange w:id="333" w:author="Dave Bridges" w:date="2015-04-28T13:32:00Z">
-              <w:rPr>
-                <w:rFonts w:ascii="Times New Roman" w:eastAsia="Times New Roman" w:hAnsi="Times New Roman" w:cs="Times New Roman"/>
-                <w:b/>
-                <w:i/>
-                <w:sz w:val="22"/>
-                <w:shd w:val="clear" w:color="auto" w:fill="FFFFFF"/>
-              </w:rPr>
-            </w:rPrChange>
-          </w:rPr>
-          <w:t>posterior</w:t>
-        </w:r>
+          <w:t>seq</w:t>
+        </w:r>
+        <w:proofErr w:type="spellEnd"/>
         <w:r>
           <w:rPr>
             <w:rFonts w:ascii="Times New Roman" w:eastAsia="Times New Roman" w:hAnsi="Times New Roman" w:cs="Times New Roman"/>
@@ -8749,16 +8684,84 @@
               </w:rPr>
             </w:rPrChange>
           </w:rPr>
-          <w:t xml:space="preserve"> as the final dispersion estimate. This method utilizes the available data to the maximum extent; therefore, help avoiding potential false positives </w:t>
-        </w:r>
-      </w:ins>
-      <w:ins w:id="335" w:author="Dave Bridges" w:date="2015-04-28T13:18:00Z">
+          <w:t xml:space="preserve"> data. DESeq2 overcomes the small sample size problem by pooling information across genes. Maximum likelihood estimation is applied to estimate the dispersion or variance of a gene across all replicates in a group. Then, an empirical Bayes approach is used to get </w:t>
+        </w:r>
+        <w:proofErr w:type="gramStart"/>
+        <w:r>
+          <w:rPr>
+            <w:rFonts w:ascii="Times New Roman" w:eastAsia="Times New Roman" w:hAnsi="Times New Roman" w:cs="Times New Roman"/>
+            <w:sz w:val="22"/>
+            <w:shd w:val="clear" w:color="auto" w:fill="FFFFFF"/>
+            <w:rPrChange w:id="335" w:author="Dave Bridges" w:date="2015-04-28T13:32:00Z">
+              <w:rPr>
+                <w:rFonts w:ascii="Times New Roman" w:eastAsia="Times New Roman" w:hAnsi="Times New Roman" w:cs="Times New Roman"/>
+                <w:b/>
+                <w:sz w:val="22"/>
+                <w:shd w:val="clear" w:color="auto" w:fill="FFFFFF"/>
+              </w:rPr>
+            </w:rPrChange>
+          </w:rPr>
+          <w:t>maximum</w:t>
+        </w:r>
+        <w:proofErr w:type="gramEnd"/>
         <w:r>
           <w:rPr>
             <w:rFonts w:ascii="Times New Roman" w:eastAsia="Times New Roman" w:hAnsi="Times New Roman" w:cs="Times New Roman"/>
             <w:sz w:val="22"/>
             <w:shd w:val="clear" w:color="auto" w:fill="FFFFFF"/>
             <w:rPrChange w:id="336" w:author="Dave Bridges" w:date="2015-04-28T13:32:00Z">
+              <w:rPr>
+                <w:rFonts w:ascii="Times New Roman" w:eastAsia="Times New Roman" w:hAnsi="Times New Roman" w:cs="Times New Roman"/>
+                <w:b/>
+                <w:sz w:val="22"/>
+                <w:shd w:val="clear" w:color="auto" w:fill="FFFFFF"/>
+              </w:rPr>
+            </w:rPrChange>
+          </w:rPr>
+          <w:t xml:space="preserve"> a </w:t>
+        </w:r>
+        <w:r>
+          <w:rPr>
+            <w:rFonts w:ascii="Times New Roman" w:eastAsia="Times New Roman" w:hAnsi="Times New Roman" w:cs="Times New Roman"/>
+            <w:i/>
+            <w:sz w:val="22"/>
+            <w:shd w:val="clear" w:color="auto" w:fill="FFFFFF"/>
+            <w:rPrChange w:id="337" w:author="Dave Bridges" w:date="2015-04-28T13:32:00Z">
+              <w:rPr>
+                <w:rFonts w:ascii="Times New Roman" w:eastAsia="Times New Roman" w:hAnsi="Times New Roman" w:cs="Times New Roman"/>
+                <w:b/>
+                <w:i/>
+                <w:sz w:val="22"/>
+                <w:shd w:val="clear" w:color="auto" w:fill="FFFFFF"/>
+              </w:rPr>
+            </w:rPrChange>
+          </w:rPr>
+          <w:t>posterior</w:t>
+        </w:r>
+        <w:r>
+          <w:rPr>
+            <w:rFonts w:ascii="Times New Roman" w:eastAsia="Times New Roman" w:hAnsi="Times New Roman" w:cs="Times New Roman"/>
+            <w:sz w:val="22"/>
+            <w:shd w:val="clear" w:color="auto" w:fill="FFFFFF"/>
+            <w:rPrChange w:id="338" w:author="Dave Bridges" w:date="2015-04-28T13:32:00Z">
+              <w:rPr>
+                <w:rFonts w:ascii="Times New Roman" w:eastAsia="Times New Roman" w:hAnsi="Times New Roman" w:cs="Times New Roman"/>
+                <w:b/>
+                <w:sz w:val="22"/>
+                <w:shd w:val="clear" w:color="auto" w:fill="FFFFFF"/>
+              </w:rPr>
+            </w:rPrChange>
+          </w:rPr>
+          <w:t xml:space="preserve"> as the final dispersion estimate. This method utilizes the available data to the maximum extent; therefore, help avoiding potential false positives </w:t>
+        </w:r>
+      </w:ins>
+      <w:ins w:id="339" w:author="Dave Bridges" w:date="2015-04-28T13:18:00Z">
+        <w:r>
+          <w:rPr>
+            <w:rFonts w:ascii="Times New Roman" w:eastAsia="Times New Roman" w:hAnsi="Times New Roman" w:cs="Times New Roman"/>
+            <w:sz w:val="22"/>
+            <w:shd w:val="clear" w:color="auto" w:fill="FFFFFF"/>
+            <w:rPrChange w:id="340" w:author="Dave Bridges" w:date="2015-04-28T13:32:00Z">
               <w:rPr>
                 <w:rFonts w:ascii="Times New Roman" w:eastAsia="Times New Roman" w:hAnsi="Times New Roman" w:cs="Times New Roman"/>
                 <w:b/>
@@ -8776,7 +8779,7 @@
           <w:rFonts w:ascii="Times New Roman" w:eastAsia="Times New Roman" w:hAnsi="Times New Roman" w:cs="Times New Roman"/>
           <w:sz w:val="22"/>
           <w:shd w:val="clear" w:color="auto" w:fill="FFFFFF"/>
-          <w:rPrChange w:id="337" w:author="Dave Bridges" w:date="2015-04-28T13:32:00Z">
+          <w:rPrChange w:id="341" w:author="Dave Bridges" w:date="2015-04-28T13:32:00Z">
             <w:rPr>
               <w:rFonts w:ascii="Times New Roman" w:eastAsia="Times New Roman" w:hAnsi="Times New Roman" w:cs="Times New Roman"/>
               <w:b/>
@@ -8792,7 +8795,7 @@
           <w:rFonts w:ascii="Times New Roman" w:eastAsia="Times New Roman" w:hAnsi="Times New Roman" w:cs="Times New Roman"/>
           <w:sz w:val="22"/>
           <w:shd w:val="clear" w:color="auto" w:fill="FFFFFF"/>
-          <w:rPrChange w:id="338" w:author="Dave Bridges" w:date="2015-04-28T13:32:00Z">
+          <w:rPrChange w:id="342" w:author="Dave Bridges" w:date="2015-04-28T13:32:00Z">
             <w:rPr>
               <w:rFonts w:ascii="Times New Roman" w:eastAsia="Times New Roman" w:hAnsi="Times New Roman" w:cs="Times New Roman"/>
               <w:b/>
@@ -8810,14 +8813,6 @@
           <w:noProof/>
           <w:sz w:val="22"/>
           <w:shd w:val="clear" w:color="auto" w:fill="FFFFFF"/>
-          <w:rPrChange w:id="339" w:author="Dave Bridges" w:date="2015-04-28T13:32:00Z">
-            <w:rPr>
-              <w:rFonts w:ascii="Times New Roman" w:eastAsia="Times New Roman" w:hAnsi="Times New Roman" w:cs="Times New Roman"/>
-              <w:noProof/>
-              <w:sz w:val="22"/>
-              <w:shd w:val="clear" w:color="auto" w:fill="FFFFFF"/>
-            </w:rPr>
-          </w:rPrChange>
         </w:rPr>
         <w:t xml:space="preserve">(Love </w:t>
       </w:r>
@@ -8828,15 +8823,6 @@
           <w:noProof/>
           <w:sz w:val="22"/>
           <w:shd w:val="clear" w:color="auto" w:fill="FFFFFF"/>
-          <w:rPrChange w:id="340" w:author="Dave Bridges" w:date="2015-04-28T13:32:00Z">
-            <w:rPr>
-              <w:rFonts w:ascii="Times New Roman" w:eastAsia="Times New Roman" w:hAnsi="Times New Roman" w:cs="Times New Roman"/>
-              <w:i/>
-              <w:noProof/>
-              <w:sz w:val="22"/>
-              <w:shd w:val="clear" w:color="auto" w:fill="FFFFFF"/>
-            </w:rPr>
-          </w:rPrChange>
         </w:rPr>
         <w:t>et al.</w:t>
       </w:r>
@@ -8846,24 +8832,16 @@
           <w:noProof/>
           <w:sz w:val="22"/>
           <w:shd w:val="clear" w:color="auto" w:fill="FFFFFF"/>
-          <w:rPrChange w:id="341" w:author="Dave Bridges" w:date="2015-04-28T13:32:00Z">
-            <w:rPr>
-              <w:rFonts w:ascii="Times New Roman" w:eastAsia="Times New Roman" w:hAnsi="Times New Roman" w:cs="Times New Roman"/>
-              <w:noProof/>
-              <w:sz w:val="22"/>
-              <w:shd w:val="clear" w:color="auto" w:fill="FFFFFF"/>
-            </w:rPr>
-          </w:rPrChange>
         </w:rPr>
         <w:t xml:space="preserve"> 2014)</w:t>
       </w:r>
-      <w:ins w:id="342" w:author="Dave Bridges" w:date="2015-04-28T13:18:00Z">
+      <w:ins w:id="343" w:author="Dave Bridges" w:date="2015-04-28T13:18:00Z">
         <w:r>
           <w:rPr>
             <w:rFonts w:ascii="Times New Roman" w:eastAsia="Times New Roman" w:hAnsi="Times New Roman" w:cs="Times New Roman"/>
             <w:sz w:val="22"/>
             <w:shd w:val="clear" w:color="auto" w:fill="FFFFFF"/>
-            <w:rPrChange w:id="343" w:author="Dave Bridges" w:date="2015-04-28T13:32:00Z">
+            <w:rPrChange w:id="344" w:author="Dave Bridges" w:date="2015-04-28T13:32:00Z">
               <w:rPr>
                 <w:rFonts w:ascii="Times New Roman" w:eastAsia="Times New Roman" w:hAnsi="Times New Roman" w:cs="Times New Roman"/>
                 <w:b/>
@@ -8880,7 +8858,7 @@
             <w:rFonts w:ascii="Times New Roman" w:eastAsia="Times New Roman" w:hAnsi="Times New Roman" w:cs="Times New Roman"/>
             <w:sz w:val="22"/>
             <w:shd w:val="clear" w:color="auto" w:fill="FFFFFF"/>
-            <w:rPrChange w:id="344" w:author="Dave Bridges" w:date="2015-04-28T13:32:00Z">
+            <w:rPrChange w:id="345" w:author="Dave Bridges" w:date="2015-04-28T13:32:00Z">
               <w:rPr>
                 <w:rFonts w:ascii="Times New Roman" w:eastAsia="Times New Roman" w:hAnsi="Times New Roman" w:cs="Times New Roman"/>
                 <w:b/>
@@ -8892,14 +8870,14 @@
           <w:t>.</w:t>
         </w:r>
       </w:ins>
-      <w:ins w:id="345" w:author="Quynh Tran" w:date="2015-04-27T18:49:00Z">
-        <w:del w:id="346" w:author="Dave Bridges" w:date="2015-04-28T13:18:00Z">
+      <w:ins w:id="346" w:author="Quynh Tran" w:date="2015-04-27T18:49:00Z">
+        <w:del w:id="347" w:author="Dave Bridges" w:date="2015-04-28T13:18:00Z">
           <w:r>
             <w:rPr>
               <w:rFonts w:ascii="Times New Roman" w:eastAsia="Times New Roman" w:hAnsi="Times New Roman" w:cs="Times New Roman"/>
               <w:sz w:val="22"/>
               <w:shd w:val="clear" w:color="auto" w:fill="FFFFFF"/>
-              <w:rPrChange w:id="347" w:author="Dave Bridges" w:date="2015-04-28T13:32:00Z">
+              <w:rPrChange w:id="348" w:author="Dave Bridges" w:date="2015-04-28T13:32:00Z">
                 <w:rPr>
                   <w:rFonts w:ascii="Times New Roman" w:eastAsia="Times New Roman" w:hAnsi="Times New Roman" w:cs="Times New Roman"/>
                   <w:b/>
@@ -8923,7 +8901,11 @@
         <w:spacing w:line="480" w:lineRule="auto"/>
       </w:pPr>
       <w:r>
-        <w:t xml:space="preserve">These data provide a variety of novel transcriptional changes that may be causative of the co-morbidities associated with Cushing's disease.  Further studies in animals and cells using knockout or overexpression of specific transcripts may verify which of the changes is crucial in </w:t>
+        <w:t xml:space="preserve">These data provide a variety of novel transcriptional changes that may be causative of the co-morbidities associated with Cushing's disease.  Further studies in animals and cells using knockout or overexpression of specific transcripts may verify which </w:t>
+      </w:r>
+      <w:r>
+        <w:lastRenderedPageBreak/>
+        <w:t xml:space="preserve">of the changes is crucial in </w:t>
       </w:r>
       <w:r>
         <w:t xml:space="preserve">the </w:t>
@@ -8944,7 +8926,6 @@
         <w:spacing w:line="480" w:lineRule="auto"/>
       </w:pPr>
       <w:r>
-        <w:lastRenderedPageBreak/>
         <w:t>Declaration of interest</w:t>
       </w:r>
     </w:p>
@@ -9121,6 +9102,7 @@
         <w:spacing w:line="480" w:lineRule="auto"/>
       </w:pPr>
       <w:r>
+        <w:lastRenderedPageBreak/>
         <w:t>Acknowledgements</w:t>
       </w:r>
     </w:p>
@@ -9158,7 +9140,7 @@
       <w:r>
         <w:t xml:space="preserve"> </w:t>
       </w:r>
-      <w:ins w:id="348" w:author="Dave Bridges" w:date="2015-04-28T13:32:00Z">
+      <w:ins w:id="349" w:author="Dave Bridges" w:date="2015-04-28T13:32:00Z">
         <w:r>
           <w:t xml:space="preserve">The authors would like to thank Ian Brooks and the UTHSC-ORNL Center for Biomedical Informatics for provisioning </w:t>
         </w:r>
@@ -9174,11 +9156,7 @@
         </w:r>
         <w:proofErr w:type="spellEnd"/>
         <w:r>
-          <w:t xml:space="preserve"> server </w:t>
-        </w:r>
-        <w:r>
-          <w:lastRenderedPageBreak/>
-          <w:t xml:space="preserve">used in this analysis.  </w:t>
+          <w:t xml:space="preserve"> server used in this analysis.  </w:t>
         </w:r>
       </w:ins>
       <w:r>
@@ -12296,6 +12274,7 @@
         <w:rPr>
           <w:b/>
         </w:rPr>
+        <w:lastRenderedPageBreak/>
         <w:t>Figure 4: Elevated glucocorticoids result in elevated fatty acid and tr</w:t>
       </w:r>
       <w:r>
@@ -12798,7 +12777,7 @@
 
 <file path=word/comments.xml><?xml version="1.0" encoding="utf-8"?>
 <w:comments xmlns:wpc="http://schemas.microsoft.com/office/word/2010/wordprocessingCanvas" xmlns:mo="http://schemas.microsoft.com/office/mac/office/2008/main" xmlns:mc="http://schemas.openxmlformats.org/markup-compatibility/2006" xmlns:mv="urn:schemas-microsoft-com:mac:vml" xmlns:o="urn:schemas-microsoft-com:office:office" xmlns:r="http://schemas.openxmlformats.org/officeDocument/2006/relationships" xmlns:m="http://schemas.openxmlformats.org/officeDocument/2006/math" xmlns:v="urn:schemas-microsoft-com:vml" xmlns:wp14="http://schemas.microsoft.com/office/word/2010/wordprocessingDrawing" xmlns:wp="http://schemas.openxmlformats.org/drawingml/2006/wordprocessingDrawing" xmlns:w10="urn:schemas-microsoft-com:office:word" xmlns:w="http://schemas.openxmlformats.org/wordprocessingml/2006/main" xmlns:w14="http://schemas.microsoft.com/office/word/2010/wordml" xmlns:wpg="http://schemas.microsoft.com/office/word/2010/wordprocessingGroup" xmlns:wpi="http://schemas.microsoft.com/office/word/2010/wordprocessingInk" xmlns:wne="http://schemas.microsoft.com/office/word/2006/wordml" xmlns:wps="http://schemas.microsoft.com/office/word/2010/wordprocessingShape" mc:Ignorable="w14 wp14">
-  <w:comment w:id="4" w:author="Dave Bridges" w:date="2015-04-09T08:40:00Z" w:initials="DB">
+  <w:comment w:id="11" w:author="Dave Bridges" w:date="2015-04-09T08:40:00Z" w:initials="DB">
     <w:p>
       <w:pPr>
         <w:pStyle w:val="CommentText"/>
@@ -12819,7 +12798,7 @@
       <w:proofErr w:type="spellEnd"/>
     </w:p>
   </w:comment>
-  <w:comment w:id="63" w:author="Dave Bridges" w:date="2015-04-28T14:23:00Z" w:initials="DB">
+  <w:comment w:id="68" w:author="Dave Bridges" w:date="2015-04-28T14:23:00Z" w:initials="DB">
     <w:p>
       <w:pPr>
         <w:pStyle w:val="CommentText"/>
@@ -12938,7 +12917,7 @@
         <w:rStyle w:val="PageNumber"/>
         <w:noProof/>
       </w:rPr>
-      <w:t>1</w:t>
+      <w:t>9</w:t>
     </w:r>
     <w:r>
       <w:rPr>
@@ -13245,6 +13224,7 @@
   <w:style w:type="character" w:default="1" w:styleId="DefaultParagraphFont">
     <w:name w:val="Default Paragraph Font"/>
     <w:uiPriority w:val="1"/>
+    <w:semiHidden/>
     <w:unhideWhenUsed/>
   </w:style>
   <w:style w:type="table" w:default="1" w:styleId="TableNormal">
@@ -13717,6 +13697,7 @@
   <w:style w:type="character" w:default="1" w:styleId="DefaultParagraphFont">
     <w:name w:val="Default Paragraph Font"/>
     <w:uiPriority w:val="1"/>
+    <w:semiHidden/>
     <w:unhideWhenUsed/>
   </w:style>
   <w:style w:type="table" w:default="1" w:styleId="TableNormal">
@@ -14308,7 +14289,7 @@
 </file>
 
 <file path=customXml/itemProps1.xml><?xml version="1.0" encoding="utf-8"?>
-<ds:datastoreItem xmlns:ds="http://schemas.openxmlformats.org/officeDocument/2006/customXml" ds:itemID="{074FCE42-3282-9F4C-899E-CD65EA2725F4}">
+<ds:datastoreItem xmlns:ds="http://schemas.openxmlformats.org/officeDocument/2006/customXml" ds:itemID="{020965CF-E35C-6242-868B-1CB89F0F2B59}">
   <ds:schemaRefs>
     <ds:schemaRef ds:uri="http://schemas.openxmlformats.org/officeDocument/2006/bibliography"/>
   </ds:schemaRefs>

</xml_diff>

<commit_message>
Made minor changes in the stats section and refered to the correct supp Tables
</commit_message>
<xml_diff>
--- a/manuscript/Cushing-Manuscript/Hochberg.docx
+++ b/manuscript/Cushing-Manuscript/Hochberg.docx
@@ -1386,12 +1386,7 @@
         </w:r>
         <w:proofErr w:type="spellEnd"/>
         <w:r>
-          <w:t xml:space="preserve"> surface of each </w:t>
-        </w:r>
-        <w:bookmarkStart w:id="5" w:name="_GoBack"/>
-        <w:bookmarkEnd w:id="5"/>
-        <w:r>
-          <w:t xml:space="preserve">mouse and the skin carefully pulled back to expose the subcutaneous fat depots. The incision was extended along the anterior surface of each </w:t>
+          <w:t xml:space="preserve"> surface of each mouse and the skin carefully pulled back to expose the subcutaneous fat depots. The incision was extended along the anterior surface of each </w:t>
         </w:r>
         <w:proofErr w:type="spellStart"/>
         <w:r>
@@ -2670,22 +2665,22 @@
       <w:r>
         <w:t xml:space="preserve">.  </w:t>
       </w:r>
-      <w:ins w:id="6" w:author="Dave Bridges" w:date="2015-05-04T10:20:00Z">
+      <w:ins w:id="5" w:author="Dave Bridges" w:date="2015-05-04T10:20:00Z">
         <w:r>
           <w:t>The analysis we</w:t>
         </w:r>
       </w:ins>
-      <w:ins w:id="7" w:author="Dave Bridges" w:date="2015-05-04T10:21:00Z">
+      <w:ins w:id="6" w:author="Dave Bridges" w:date="2015-05-04T10:21:00Z">
         <w:r>
           <w:t xml:space="preserve"> focus</w:t>
         </w:r>
       </w:ins>
-      <w:ins w:id="8" w:author="Dave Bridges" w:date="2015-05-04T10:27:00Z">
+      <w:ins w:id="7" w:author="Dave Bridges" w:date="2015-05-04T10:27:00Z">
         <w:r>
           <w:t>ed on</w:t>
         </w:r>
       </w:ins>
-      <w:ins w:id="9" w:author="Dave Bridges" w:date="2015-05-04T10:21:00Z">
+      <w:ins w:id="8" w:author="Dave Bridges" w:date="2015-05-04T10:21:00Z">
         <w:r>
           <w:t xml:space="preserve"> in this man</w:t>
         </w:r>
@@ -2693,97 +2688,125 @@
           <w:t>u</w:t>
         </w:r>
       </w:ins>
-      <w:ins w:id="10" w:author="Dave Bridges" w:date="2015-05-04T10:46:00Z">
+      <w:ins w:id="9" w:author="Dave Bridges" w:date="2015-05-04T10:46:00Z">
         <w:r>
           <w:t>s</w:t>
         </w:r>
       </w:ins>
-      <w:ins w:id="11" w:author="Dave Bridges" w:date="2015-05-04T10:21:00Z">
+      <w:ins w:id="10" w:author="Dave Bridges" w:date="2015-05-04T10:21:00Z">
         <w:r>
           <w:t>cript</w:t>
         </w:r>
       </w:ins>
-      <w:ins w:id="12" w:author="Dave Bridges" w:date="2015-05-04T10:20:00Z">
+      <w:ins w:id="11" w:author="Dave Bridges" w:date="2015-05-04T10:20:00Z">
         <w:r>
           <w:t xml:space="preserve"> was without adjust</w:t>
         </w:r>
       </w:ins>
-      <w:ins w:id="13" w:author="Dave Bridges" w:date="2015-05-04T10:21:00Z">
+      <w:ins w:id="12" w:author="Dave Bridges" w:date="2015-05-04T10:21:00Z">
         <w:r>
           <w:t xml:space="preserve">ment for BMI or age and is presented in Supplementary Table 1, with GSEA analyses in Supplementary Tables 2-3.  </w:t>
         </w:r>
       </w:ins>
-      <w:ins w:id="14" w:author="Quynh Tran" w:date="2015-05-02T12:08:00Z">
+      <w:ins w:id="13" w:author="Quynh Tran" w:date="2015-05-02T12:08:00Z">
         <w:r>
           <w:t xml:space="preserve">A model </w:t>
         </w:r>
       </w:ins>
-      <w:ins w:id="15" w:author="Quynh Tran" w:date="2015-05-02T12:12:00Z">
-        <w:del w:id="16" w:author="Dave Bridges" w:date="2015-05-04T10:21:00Z">
-          <w:r>
-            <w:delText>controll</w:delText>
+      <w:ins w:id="14" w:author="Quynh Tran" w:date="2015-05-02T12:12:00Z">
+        <w:r>
+          <w:t>controll</w:t>
+        </w:r>
+      </w:ins>
+      <w:ins w:id="15" w:author="Quynh Tran" w:date="2015-05-02T12:08:00Z">
+        <w:r>
+          <w:t>ed</w:t>
+        </w:r>
+      </w:ins>
+      <w:ins w:id="16" w:author="Dave Bridges" w:date="2015-05-04T10:21:00Z">
+        <w:del w:id="17" w:author="Quynh Tran" w:date="2015-05-04T12:57:00Z">
+          <w:r>
+            <w:delText>adjusting</w:delText>
           </w:r>
         </w:del>
       </w:ins>
-      <w:ins w:id="17" w:author="Quynh Tran" w:date="2015-05-02T12:08:00Z">
-        <w:del w:id="18" w:author="Dave Bridges" w:date="2015-05-04T10:21:00Z">
-          <w:r>
-            <w:delText>ed</w:delText>
+      <w:ins w:id="18" w:author="Quynh Tran" w:date="2015-05-02T12:08:00Z">
+        <w:r>
+          <w:t xml:space="preserve"> for BMI </w:t>
+        </w:r>
+      </w:ins>
+      <w:ins w:id="19" w:author="Dave Bridges" w:date="2015-05-04T10:28:00Z">
+        <w:r>
+          <w:t>as a linear covariate or stratified into obese or non-obese subjects is presented in Supplementary Table</w:t>
+        </w:r>
+      </w:ins>
+      <w:ins w:id="20" w:author="Dave Bridges" w:date="2015-05-04T10:29:00Z">
+        <w:r>
+          <w:t>s</w:t>
+        </w:r>
+      </w:ins>
+      <w:ins w:id="21" w:author="Dave Bridges" w:date="2015-05-04T10:28:00Z">
+        <w:r>
+          <w:t xml:space="preserve"> 4</w:t>
+        </w:r>
+      </w:ins>
+      <w:ins w:id="22" w:author="Quynh Tran" w:date="2015-05-04T12:57:00Z">
+        <w:r>
+          <w:t xml:space="preserve"> and </w:t>
+        </w:r>
+      </w:ins>
+      <w:ins w:id="23" w:author="Dave Bridges" w:date="2015-05-04T10:28:00Z">
+        <w:del w:id="24" w:author="Quynh Tran" w:date="2015-05-04T12:57:00Z">
+          <w:r>
+            <w:delText>-</w:delText>
           </w:r>
         </w:del>
-      </w:ins>
-      <w:ins w:id="19" w:author="Dave Bridges" w:date="2015-05-04T10:21:00Z">
-        <w:r>
-          <w:t>adjusting</w:t>
-        </w:r>
-      </w:ins>
-      <w:ins w:id="20" w:author="Quynh Tran" w:date="2015-05-02T12:08:00Z">
-        <w:r>
-          <w:t xml:space="preserve"> for BMI </w:t>
-        </w:r>
-      </w:ins>
-      <w:ins w:id="21" w:author="Dave Bridges" w:date="2015-05-04T10:28:00Z">
-        <w:r>
-          <w:t>as a linear covariate or stratified into obese or non-obese subjects is presented in Supplementary Table</w:t>
-        </w:r>
-      </w:ins>
-      <w:ins w:id="22" w:author="Dave Bridges" w:date="2015-05-04T10:29:00Z">
-        <w:r>
-          <w:t>s</w:t>
-        </w:r>
-      </w:ins>
-      <w:ins w:id="23" w:author="Dave Bridges" w:date="2015-05-04T10:28:00Z">
-        <w:r>
-          <w:t xml:space="preserve"> 4-5.  </w:t>
-        </w:r>
-      </w:ins>
-      <w:ins w:id="24" w:author="Dave Bridges" w:date="2015-05-04T10:29:00Z">
-        <w:r>
-          <w:t xml:space="preserve">A model adjusting for </w:t>
-        </w:r>
-      </w:ins>
-      <w:ins w:id="25" w:author="Quynh Tran" w:date="2015-05-02T12:14:00Z">
-        <w:del w:id="26" w:author="Dave Bridges" w:date="2015-05-04T10:29:00Z">
+        <w:r>
+          <w:t xml:space="preserve">5.  </w:t>
+        </w:r>
+      </w:ins>
+      <w:ins w:id="25" w:author="Dave Bridges" w:date="2015-05-04T10:29:00Z">
+        <w:r>
+          <w:t xml:space="preserve">A model </w:t>
+        </w:r>
+        <w:del w:id="26" w:author="Quynh Tran" w:date="2015-05-04T12:58:00Z">
+          <w:r>
+            <w:delText>adjusting</w:delText>
+          </w:r>
+        </w:del>
+      </w:ins>
+      <w:ins w:id="27" w:author="Quynh Tran" w:date="2015-05-04T12:58:00Z">
+        <w:r>
+          <w:t>controlled</w:t>
+        </w:r>
+      </w:ins>
+      <w:ins w:id="28" w:author="Dave Bridges" w:date="2015-05-04T10:29:00Z">
+        <w:r>
+          <w:t xml:space="preserve"> for </w:t>
+        </w:r>
+      </w:ins>
+      <w:ins w:id="29" w:author="Quynh Tran" w:date="2015-05-02T12:14:00Z">
+        <w:del w:id="30" w:author="Dave Bridges" w:date="2015-05-04T10:29:00Z">
           <w:r>
             <w:delText xml:space="preserve">alone </w:delText>
           </w:r>
         </w:del>
-        <w:del w:id="27" w:author="Dave Bridges" w:date="2015-05-04T10:21:00Z">
+        <w:del w:id="31" w:author="Dave Bridges" w:date="2015-05-04T10:21:00Z">
           <w:r>
             <w:delText>as</w:delText>
           </w:r>
         </w:del>
-        <w:del w:id="28" w:author="Dave Bridges" w:date="2015-05-04T10:29:00Z">
+        <w:del w:id="32" w:author="Dave Bridges" w:date="2015-05-04T10:29:00Z">
           <w:r>
             <w:delText xml:space="preserve"> </w:delText>
           </w:r>
         </w:del>
-        <w:del w:id="29" w:author="Dave Bridges" w:date="2015-05-04T10:21:00Z">
+        <w:del w:id="33" w:author="Dave Bridges" w:date="2015-05-04T10:21:00Z">
           <w:r>
             <w:delText xml:space="preserve">well </w:delText>
           </w:r>
         </w:del>
-        <w:del w:id="30" w:author="Dave Bridges" w:date="2015-05-04T10:22:00Z">
+        <w:del w:id="34" w:author="Dave Bridges" w:date="2015-05-04T10:22:00Z">
           <w:r>
             <w:delText xml:space="preserve">as </w:delText>
           </w:r>
@@ -2792,60 +2815,60 @@
           <w:t xml:space="preserve">both BMI and age </w:t>
         </w:r>
       </w:ins>
-      <w:ins w:id="31" w:author="Quynh Tran" w:date="2015-05-02T12:08:00Z">
+      <w:ins w:id="35" w:author="Quynh Tran" w:date="2015-05-02T12:08:00Z">
         <w:r>
           <w:t>were</w:t>
         </w:r>
       </w:ins>
-      <w:ins w:id="32" w:author="Dave Bridges" w:date="2015-05-04T10:22:00Z">
+      <w:ins w:id="36" w:author="Dave Bridges" w:date="2015-05-04T10:22:00Z">
         <w:r>
           <w:t xml:space="preserve"> also</w:t>
         </w:r>
       </w:ins>
-      <w:ins w:id="33" w:author="Quynh Tran" w:date="2015-05-02T12:08:00Z">
+      <w:ins w:id="37" w:author="Quynh Tran" w:date="2015-05-02T12:08:00Z">
         <w:r>
           <w:t xml:space="preserve"> constructed</w:t>
         </w:r>
       </w:ins>
-      <w:ins w:id="34" w:author="Quynh Tran" w:date="2015-05-02T12:12:00Z">
+      <w:ins w:id="38" w:author="Quynh Tran" w:date="2015-05-02T12:12:00Z">
         <w:r>
           <w:t xml:space="preserve"> </w:t>
         </w:r>
       </w:ins>
-      <w:ins w:id="35" w:author="Dave Bridges" w:date="2015-05-04T10:29:00Z">
+      <w:ins w:id="39" w:author="Dave Bridges" w:date="2015-05-04T10:29:00Z">
         <w:r>
           <w:t xml:space="preserve">and is presented in Supplementary Table 6.  </w:t>
         </w:r>
       </w:ins>
-      <w:ins w:id="36" w:author="Quynh Tran" w:date="2015-05-02T12:14:00Z">
-        <w:del w:id="37" w:author="Dave Bridges" w:date="2015-05-04T10:29:00Z">
+      <w:ins w:id="40" w:author="Quynh Tran" w:date="2015-05-02T12:14:00Z">
+        <w:del w:id="41" w:author="Dave Bridges" w:date="2015-05-04T10:29:00Z">
           <w:r>
             <w:delText>(Supplementary Table 4</w:delText>
           </w:r>
         </w:del>
-        <w:del w:id="38" w:author="Dave Bridges" w:date="2015-05-04T10:23:00Z">
+        <w:del w:id="42" w:author="Dave Bridges" w:date="2015-05-04T10:23:00Z">
           <w:r>
             <w:delText>a,b</w:delText>
           </w:r>
         </w:del>
-        <w:del w:id="39" w:author="Dave Bridges" w:date="2015-05-04T10:29:00Z">
+        <w:del w:id="43" w:author="Dave Bridges" w:date="2015-05-04T10:29:00Z">
           <w:r>
             <w:delText xml:space="preserve"> and </w:delText>
           </w:r>
         </w:del>
-        <w:del w:id="40" w:author="Dave Bridges" w:date="2015-05-04T10:26:00Z">
+        <w:del w:id="44" w:author="Dave Bridges" w:date="2015-05-04T10:26:00Z">
           <w:r>
             <w:delText>5</w:delText>
           </w:r>
         </w:del>
-        <w:del w:id="41" w:author="Dave Bridges" w:date="2015-05-04T10:29:00Z">
+        <w:del w:id="45" w:author="Dave Bridges" w:date="2015-05-04T10:29:00Z">
           <w:r>
             <w:delText>).</w:delText>
           </w:r>
         </w:del>
       </w:ins>
-      <w:ins w:id="42" w:author="Quynh Tran" w:date="2015-05-02T12:08:00Z">
-        <w:del w:id="43" w:author="Dave Bridges" w:date="2015-05-04T10:29:00Z">
+      <w:ins w:id="46" w:author="Quynh Tran" w:date="2015-05-02T12:08:00Z">
+        <w:del w:id="47" w:author="Dave Bridges" w:date="2015-05-04T10:29:00Z">
           <w:r>
             <w:delText xml:space="preserve"> </w:delText>
           </w:r>
@@ -2902,16 +2925,16 @@
       <w:r>
         <w:t xml:space="preserve">(see </w:t>
       </w:r>
-      <w:commentRangeStart w:id="44"/>
+      <w:commentRangeStart w:id="48"/>
       <w:r>
         <w:t>Supplementary Table 1</w:t>
       </w:r>
-      <w:commentRangeEnd w:id="44"/>
+      <w:commentRangeEnd w:id="48"/>
       <w:r>
         <w:rPr>
           <w:rStyle w:val="CommentReference"/>
         </w:rPr>
-        <w:commentReference w:id="44"/>
+        <w:commentReference w:id="48"/>
       </w:r>
       <w:r>
         <w:t>)</w:t>
@@ -5993,8 +6016,8 @@
       <w:pPr>
         <w:spacing w:line="480" w:lineRule="auto"/>
         <w:rPr>
-          <w:ins w:id="45" w:author="Quynh Tran" w:date="2015-05-02T12:27:00Z"/>
-          <w:del w:id="46" w:author="Dave Bridges" w:date="2015-05-04T10:49:00Z"/>
+          <w:ins w:id="49" w:author="Quynh Tran" w:date="2015-05-02T12:27:00Z"/>
+          <w:del w:id="50" w:author="Dave Bridges" w:date="2015-05-04T10:49:00Z"/>
         </w:rPr>
       </w:pPr>
       <w:r>
@@ -6009,9 +6032,27 @@
       <w:r>
         <w:t xml:space="preserve"> (based on a BMI cutoff of 30)</w:t>
       </w:r>
-      <w:ins w:id="47" w:author="Quynh Tran" w:date="2015-05-02T12:28:00Z">
-        <w:r>
-          <w:t xml:space="preserve"> (Supplementary Table 4a and b)</w:t>
+      <w:ins w:id="51" w:author="Quynh Tran" w:date="2015-05-02T12:28:00Z">
+        <w:r>
+          <w:t xml:space="preserve"> (Supplementary Table </w:t>
+        </w:r>
+      </w:ins>
+      <w:ins w:id="52" w:author="Quynh Tran" w:date="2015-05-04T12:59:00Z">
+        <w:r>
+          <w:t>4</w:t>
+        </w:r>
+        <w:bookmarkStart w:id="53" w:name="_GoBack"/>
+        <w:bookmarkEnd w:id="53"/>
+        <w:r>
+          <w:t xml:space="preserve"> and </w:t>
+        </w:r>
+      </w:ins>
+      <w:ins w:id="54" w:author="Quynh Tran" w:date="2015-05-02T12:28:00Z">
+        <w:r>
+          <w:t>5</w:t>
+        </w:r>
+        <w:r>
+          <w:t>)</w:t>
         </w:r>
       </w:ins>
       <w:r>
@@ -6039,11 +6080,11 @@
         <w:t xml:space="preserve">disease </w:t>
       </w:r>
       <w:r>
-        <w:t xml:space="preserve">patients.  </w:t>
+        <w:t xml:space="preserve">patients.  Some </w:t>
       </w:r>
       <w:r>
         <w:lastRenderedPageBreak/>
-        <w:t xml:space="preserve">Some examples of this include </w:t>
+        <w:t xml:space="preserve">examples of this include </w:t>
       </w:r>
       <w:r>
         <w:rPr>
@@ -6156,33 +6197,33 @@
       <w:pPr>
         <w:spacing w:line="480" w:lineRule="auto"/>
         <w:rPr>
-          <w:ins w:id="48" w:author="Quynh Tran" w:date="2015-05-02T12:54:00Z"/>
-          <w:del w:id="49" w:author="Dave Bridges" w:date="2015-05-04T10:49:00Z"/>
-        </w:rPr>
-      </w:pPr>
-      <w:ins w:id="50" w:author="Quynh Tran" w:date="2015-05-02T12:27:00Z">
-        <w:del w:id="51" w:author="Dave Bridges" w:date="2015-05-04T10:49:00Z">
+          <w:ins w:id="55" w:author="Quynh Tran" w:date="2015-05-02T12:54:00Z"/>
+          <w:del w:id="56" w:author="Dave Bridges" w:date="2015-05-04T10:49:00Z"/>
+        </w:rPr>
+      </w:pPr>
+      <w:ins w:id="57" w:author="Quynh Tran" w:date="2015-05-02T12:27:00Z">
+        <w:del w:id="58" w:author="Dave Bridges" w:date="2015-05-04T10:49:00Z">
           <w:r>
             <w:delText>A model controlled for BMI and age w</w:delText>
           </w:r>
         </w:del>
       </w:ins>
-      <w:ins w:id="52" w:author="Quynh Tran" w:date="2015-05-02T12:37:00Z">
-        <w:del w:id="53" w:author="Dave Bridges" w:date="2015-05-04T10:49:00Z">
+      <w:ins w:id="59" w:author="Quynh Tran" w:date="2015-05-02T12:37:00Z">
+        <w:del w:id="60" w:author="Dave Bridges" w:date="2015-05-04T10:49:00Z">
           <w:r>
             <w:delText>as</w:delText>
           </w:r>
         </w:del>
       </w:ins>
-      <w:ins w:id="54" w:author="Quynh Tran" w:date="2015-05-02T12:27:00Z">
-        <w:del w:id="55" w:author="Dave Bridges" w:date="2015-05-04T10:49:00Z">
+      <w:ins w:id="61" w:author="Quynh Tran" w:date="2015-05-02T12:27:00Z">
+        <w:del w:id="62" w:author="Dave Bridges" w:date="2015-05-04T10:49:00Z">
           <w:r>
             <w:delText xml:space="preserve"> also constructed (Supplementary Table 5)</w:delText>
           </w:r>
         </w:del>
       </w:ins>
-      <w:ins w:id="56" w:author="Quynh Tran" w:date="2015-05-02T12:28:00Z">
-        <w:del w:id="57" w:author="Dave Bridges" w:date="2015-05-04T10:49:00Z">
+      <w:ins w:id="63" w:author="Quynh Tran" w:date="2015-05-02T12:28:00Z">
+        <w:del w:id="64" w:author="Dave Bridges" w:date="2015-05-04T10:49:00Z">
           <w:r>
             <w:delText>. This model found only 14 gene</w:delText>
           </w:r>
@@ -6191,16 +6232,16 @@
           </w:r>
         </w:del>
       </w:ins>
-      <w:ins w:id="58" w:author="Quynh Tran" w:date="2015-05-02T12:37:00Z">
-        <w:del w:id="59" w:author="Dave Bridges" w:date="2015-05-04T10:49:00Z">
+      <w:ins w:id="65" w:author="Quynh Tran" w:date="2015-05-02T12:37:00Z">
+        <w:del w:id="66" w:author="Dave Bridges" w:date="2015-05-04T10:49:00Z">
           <w:r>
             <w:delText xml:space="preserve"> </w:delText>
           </w:r>
         </w:del>
       </w:ins>
-      <w:commentRangeStart w:id="60"/>
-      <w:ins w:id="61" w:author="Quynh Tran" w:date="2015-05-02T12:39:00Z">
-        <w:del w:id="62" w:author="Dave Bridges" w:date="2015-05-04T10:49:00Z">
+      <w:commentRangeStart w:id="67"/>
+      <w:ins w:id="68" w:author="Quynh Tran" w:date="2015-05-02T12:39:00Z">
+        <w:del w:id="69" w:author="Dave Bridges" w:date="2015-05-04T10:49:00Z">
           <w:r>
             <w:delText>(</w:delText>
           </w:r>
@@ -6233,40 +6274,40 @@
           </w:r>
         </w:del>
       </w:ins>
-      <w:commentRangeEnd w:id="60"/>
-      <w:ins w:id="63" w:author="Quynh Tran" w:date="2015-05-02T12:54:00Z">
-        <w:del w:id="64" w:author="Dave Bridges" w:date="2015-05-04T10:49:00Z">
+      <w:commentRangeEnd w:id="67"/>
+      <w:ins w:id="70" w:author="Quynh Tran" w:date="2015-05-02T12:54:00Z">
+        <w:del w:id="71" w:author="Dave Bridges" w:date="2015-05-04T10:49:00Z">
           <w:r>
             <w:rPr>
               <w:rStyle w:val="CommentReference"/>
               <w:sz w:val="24"/>
               <w:szCs w:val="24"/>
-              <w:rPrChange w:id="65" w:author="Quynh Tran" w:date="2015-05-02T12:57:00Z">
+              <w:rPrChange w:id="72" w:author="Quynh Tran" w:date="2015-05-02T12:57:00Z">
                 <w:rPr>
                   <w:rStyle w:val="CommentReference"/>
                 </w:rPr>
               </w:rPrChange>
             </w:rPr>
-            <w:commentReference w:id="60"/>
+            <w:commentReference w:id="67"/>
           </w:r>
         </w:del>
       </w:ins>
-      <w:ins w:id="67" w:author="Quynh Tran" w:date="2015-05-02T12:37:00Z">
-        <w:del w:id="68" w:author="Dave Bridges" w:date="2015-05-04T10:49:00Z">
+      <w:ins w:id="74" w:author="Quynh Tran" w:date="2015-05-02T12:37:00Z">
+        <w:del w:id="75" w:author="Dave Bridges" w:date="2015-05-04T10:49:00Z">
           <w:r>
             <w:delText>that were significantly affected by Cushing’s disease</w:delText>
           </w:r>
         </w:del>
       </w:ins>
-      <w:ins w:id="69" w:author="Quynh Tran" w:date="2015-05-02T12:28:00Z">
-        <w:del w:id="70" w:author="Dave Bridges" w:date="2015-05-04T10:49:00Z">
+      <w:ins w:id="76" w:author="Quynh Tran" w:date="2015-05-02T12:28:00Z">
+        <w:del w:id="77" w:author="Dave Bridges" w:date="2015-05-04T10:49:00Z">
           <w:r>
             <w:delText xml:space="preserve">. </w:delText>
           </w:r>
         </w:del>
       </w:ins>
-      <w:ins w:id="71" w:author="Quynh Tran" w:date="2015-05-02T12:54:00Z">
-        <w:del w:id="72" w:author="Dave Bridges" w:date="2015-05-04T10:49:00Z">
+      <w:ins w:id="78" w:author="Quynh Tran" w:date="2015-05-02T12:54:00Z">
+        <w:del w:id="79" w:author="Dave Bridges" w:date="2015-05-04T10:49:00Z">
           <w:r>
             <w:delText xml:space="preserve">In our small cohort of Cushing’s disease subjects, age did not appear to add extra information when included in our model (Supplementary Figure 1). As shown in Supplementary Figure 1, </w:delText>
           </w:r>
@@ -6310,15 +6351,15 @@
           </w:r>
         </w:del>
       </w:ins>
-      <w:ins w:id="73" w:author="Quynh Tran" w:date="2015-05-02T12:57:00Z">
-        <w:del w:id="74" w:author="Dave Bridges" w:date="2015-05-04T10:49:00Z">
+      <w:ins w:id="80" w:author="Quynh Tran" w:date="2015-05-02T12:57:00Z">
+        <w:del w:id="81" w:author="Dave Bridges" w:date="2015-05-04T10:49:00Z">
           <w:r>
             <w:delText>ed</w:delText>
           </w:r>
         </w:del>
       </w:ins>
-      <w:ins w:id="75" w:author="Quynh Tran" w:date="2015-05-02T12:54:00Z">
-        <w:del w:id="76" w:author="Dave Bridges" w:date="2015-05-04T10:49:00Z">
+      <w:ins w:id="82" w:author="Quynh Tran" w:date="2015-05-02T12:54:00Z">
+        <w:del w:id="83" w:author="Dave Bridges" w:date="2015-05-04T10:49:00Z">
           <w:r>
             <w:delText xml:space="preserve"> by Cushing’s in both qPCR and BMI-controlled only analyses.</w:delText>
           </w:r>
@@ -6343,7 +6384,7 @@
       <w:pPr>
         <w:spacing w:line="480" w:lineRule="auto"/>
         <w:rPr>
-          <w:ins w:id="77" w:author="Dave Bridges" w:date="2015-04-29T08:29:00Z"/>
+          <w:ins w:id="84" w:author="Dave Bridges" w:date="2015-04-29T08:29:00Z"/>
           <w:b/>
         </w:rPr>
       </w:pPr>
@@ -6371,12 +6412,12 @@
       <w:r>
         <w:t xml:space="preserve"> these changes reflect a shift towards more rapid </w:t>
       </w:r>
-      <w:del w:id="78" w:author="Dave Bridges" w:date="2015-04-28T13:16:00Z">
+      <w:del w:id="85" w:author="Dave Bridges" w:date="2015-04-28T13:16:00Z">
         <w:r>
           <w:delText xml:space="preserve">conversion </w:delText>
         </w:r>
       </w:del>
-      <w:ins w:id="79" w:author="Dave Bridges" w:date="2015-04-28T13:16:00Z">
+      <w:ins w:id="86" w:author="Dave Bridges" w:date="2015-04-28T13:16:00Z">
         <w:r>
           <w:t xml:space="preserve">metabolism </w:t>
         </w:r>
@@ -6402,27 +6443,27 @@
         <w:t xml:space="preserve">  </w:t>
       </w:r>
       <w:proofErr w:type="gramStart"/>
-      <w:ins w:id="80" w:author="Innocence Harvey" w:date="2015-04-14T23:58:00Z">
+      <w:ins w:id="87" w:author="Innocence Harvey" w:date="2015-04-14T23:58:00Z">
         <w:r>
           <w:t>This is indicated by</w:t>
         </w:r>
       </w:ins>
-      <w:ins w:id="81" w:author="Dave Bridges" w:date="2015-04-28T13:16:00Z">
+      <w:ins w:id="88" w:author="Dave Bridges" w:date="2015-04-28T13:16:00Z">
         <w:r>
           <w:t xml:space="preserve"> significant</w:t>
         </w:r>
       </w:ins>
-      <w:ins w:id="82" w:author="Innocence Harvey" w:date="2015-04-14T23:58:00Z">
+      <w:ins w:id="89" w:author="Innocence Harvey" w:date="2015-04-14T23:58:00Z">
         <w:r>
           <w:t xml:space="preserve"> increases in </w:t>
         </w:r>
       </w:ins>
-      <w:ins w:id="83" w:author="Innocence Harvey" w:date="2015-04-15T00:00:00Z">
+      <w:ins w:id="90" w:author="Innocence Harvey" w:date="2015-04-15T00:00:00Z">
         <w:r>
           <w:t>glycolytic</w:t>
         </w:r>
       </w:ins>
-      <w:ins w:id="84" w:author="Innocence Harvey" w:date="2015-04-15T00:03:00Z">
+      <w:ins w:id="91" w:author="Innocence Harvey" w:date="2015-04-15T00:03:00Z">
         <w:r>
           <w:t xml:space="preserve"> </w:t>
         </w:r>
@@ -6436,7 +6477,7 @@
           <w:t>ALDOC, ENO1, IDH1, ME1</w:t>
         </w:r>
       </w:ins>
-      <w:ins w:id="85" w:author="Innocence Harvey" w:date="2015-04-29T10:26:00Z">
+      <w:ins w:id="92" w:author="Innocence Harvey" w:date="2015-04-29T10:26:00Z">
         <w:r>
           <w:rPr>
             <w:i/>
@@ -6444,7 +6485,7 @@
           <w:t>, GALM and GAPDH</w:t>
         </w:r>
       </w:ins>
-      <w:ins w:id="86" w:author="Innocence Harvey" w:date="2015-04-15T00:03:00Z">
+      <w:ins w:id="93" w:author="Innocence Harvey" w:date="2015-04-15T00:03:00Z">
         <w:r>
           <w:rPr>
             <w:i/>
@@ -6452,18 +6493,18 @@
           <w:t>)</w:t>
         </w:r>
       </w:ins>
-      <w:ins w:id="87" w:author="Innocence Harvey" w:date="2015-04-15T00:00:00Z">
+      <w:ins w:id="94" w:author="Innocence Harvey" w:date="2015-04-15T00:00:00Z">
         <w:r>
           <w:t>,</w:t>
         </w:r>
       </w:ins>
-      <w:ins w:id="88" w:author="Innocence Harvey" w:date="2015-04-15T00:07:00Z">
+      <w:ins w:id="95" w:author="Innocence Harvey" w:date="2015-04-15T00:07:00Z">
         <w:r>
           <w:t xml:space="preserve"> </w:t>
         </w:r>
       </w:ins>
       <w:proofErr w:type="spellStart"/>
-      <w:ins w:id="89" w:author="Innocence Harvey" w:date="2015-04-15T00:23:00Z">
+      <w:ins w:id="96" w:author="Innocence Harvey" w:date="2015-04-15T00:23:00Z">
         <w:r>
           <w:t>proteolytic</w:t>
         </w:r>
@@ -6480,7 +6521,7 @@
         <w:r>
           <w:rPr>
             <w:i/>
-            <w:rPrChange w:id="90" w:author="Innocence Harvey" w:date="2015-04-15T11:34:00Z">
+            <w:rPrChange w:id="97" w:author="Innocence Harvey" w:date="2015-04-15T11:34:00Z">
               <w:rPr/>
             </w:rPrChange>
           </w:rPr>
@@ -6490,12 +6531,12 @@
           <w:t>)</w:t>
         </w:r>
       </w:ins>
-      <w:ins w:id="91" w:author="Innocence Harvey" w:date="2015-04-15T00:24:00Z">
+      <w:ins w:id="98" w:author="Innocence Harvey" w:date="2015-04-15T00:24:00Z">
         <w:r>
           <w:t xml:space="preserve"> </w:t>
         </w:r>
       </w:ins>
-      <w:ins w:id="92" w:author="Innocence Harvey" w:date="2015-04-15T00:07:00Z">
+      <w:ins w:id="99" w:author="Innocence Harvey" w:date="2015-04-15T00:07:00Z">
         <w:r>
           <w:t xml:space="preserve">and </w:t>
         </w:r>
@@ -6544,7 +6585,7 @@
           <w:t>1</w:t>
         </w:r>
       </w:ins>
-      <w:ins w:id="93" w:author="Innocence Harvey" w:date="2015-04-15T00:08:00Z">
+      <w:ins w:id="100" w:author="Innocence Harvey" w:date="2015-04-15T00:08:00Z">
         <w:r>
           <w:rPr>
             <w:i/>
@@ -6564,7 +6605,7 @@
           <w:t>5</w:t>
         </w:r>
       </w:ins>
-      <w:ins w:id="94" w:author="Innocence Harvey" w:date="2015-04-15T00:21:00Z">
+      <w:ins w:id="101" w:author="Innocence Harvey" w:date="2015-04-15T00:21:00Z">
         <w:r>
           <w:rPr>
             <w:i/>
@@ -6584,12 +6625,12 @@
           <w:t>GPAM</w:t>
         </w:r>
       </w:ins>
-      <w:ins w:id="95" w:author="Innocence Harvey" w:date="2015-04-29T10:06:00Z">
+      <w:ins w:id="102" w:author="Innocence Harvey" w:date="2015-04-29T10:06:00Z">
         <w:r>
           <w:t xml:space="preserve"> and</w:t>
         </w:r>
       </w:ins>
-      <w:ins w:id="96" w:author="Innocence Harvey" w:date="2015-04-15T00:21:00Z">
+      <w:ins w:id="103" w:author="Innocence Harvey" w:date="2015-04-15T00:21:00Z">
         <w:r>
           <w:t xml:space="preserve"> </w:t>
         </w:r>
@@ -6600,17 +6641,17 @@
           <w:t>DGAT2</w:t>
         </w:r>
       </w:ins>
-      <w:ins w:id="97" w:author="Innocence Harvey" w:date="2015-04-15T00:07:00Z">
+      <w:ins w:id="104" w:author="Innocence Harvey" w:date="2015-04-15T00:07:00Z">
         <w:r>
           <w:t>)</w:t>
         </w:r>
       </w:ins>
-      <w:ins w:id="98" w:author="Innocence Harvey" w:date="2015-04-15T00:00:00Z">
+      <w:ins w:id="105" w:author="Innocence Harvey" w:date="2015-04-15T00:00:00Z">
         <w:r>
           <w:t xml:space="preserve"> </w:t>
         </w:r>
       </w:ins>
-      <w:ins w:id="99" w:author="Innocence Harvey" w:date="2015-04-14T23:58:00Z">
+      <w:ins w:id="106" w:author="Innocence Harvey" w:date="2015-04-14T23:58:00Z">
         <w:r>
           <w:t>transcript</w:t>
         </w:r>
@@ -6618,7 +6659,7 @@
           <w:t>s</w:t>
         </w:r>
       </w:ins>
-      <w:ins w:id="100" w:author="Innocence Harvey" w:date="2015-04-15T00:08:00Z">
+      <w:ins w:id="107" w:author="Innocence Harvey" w:date="2015-04-15T00:08:00Z">
         <w:r>
           <w:t xml:space="preserve"> in human adipose tissue</w:t>
         </w:r>
@@ -6627,22 +6668,22 @@
           <w:t xml:space="preserve">, with similar transcript expression changes seen in mouse </w:t>
         </w:r>
       </w:ins>
-      <w:ins w:id="101" w:author="Innocence Harvey" w:date="2015-04-15T00:10:00Z">
+      <w:ins w:id="108" w:author="Innocence Harvey" w:date="2015-04-15T00:10:00Z">
         <w:r>
           <w:t>adipose and muscle tissue</w:t>
         </w:r>
       </w:ins>
-      <w:ins w:id="102" w:author="Innocence Harvey" w:date="2015-04-15T00:26:00Z">
+      <w:ins w:id="109" w:author="Innocence Harvey" w:date="2015-04-15T00:26:00Z">
         <w:r>
           <w:t xml:space="preserve"> when treated with dexamethasone</w:t>
         </w:r>
       </w:ins>
-      <w:ins w:id="103" w:author="Innocence Harvey" w:date="2015-04-15T00:01:00Z">
+      <w:ins w:id="110" w:author="Innocence Harvey" w:date="2015-04-15T00:01:00Z">
         <w:r>
           <w:t>.</w:t>
         </w:r>
       </w:ins>
-      <w:ins w:id="104" w:author="Innocence Harvey" w:date="2015-04-15T00:03:00Z">
+      <w:ins w:id="111" w:author="Innocence Harvey" w:date="2015-04-15T00:03:00Z">
         <w:r>
           <w:t xml:space="preserve">  </w:t>
         </w:r>
@@ -6674,18 +6715,18 @@
       <w:r>
         <w:t xml:space="preserve"> the mice were treated under more controlled conditions.</w:t>
       </w:r>
-      <w:ins w:id="105" w:author="Innocence Harvey" w:date="2015-04-15T00:45:00Z">
+      <w:ins w:id="112" w:author="Innocence Harvey" w:date="2015-04-15T00:45:00Z">
         <w:r>
           <w:t xml:space="preserve"> </w:t>
         </w:r>
       </w:ins>
-      <w:ins w:id="106" w:author="Dave Bridges" w:date="2015-04-28T14:23:00Z">
+      <w:ins w:id="113" w:author="Dave Bridges" w:date="2015-04-28T14:23:00Z">
         <w:r>
           <w:t xml:space="preserve"> </w:t>
         </w:r>
         <w:r>
           <w:rPr>
-            <w:rPrChange w:id="107" w:author="Dave Bridges" w:date="2015-04-28T14:23:00Z">
+            <w:rPrChange w:id="114" w:author="Dave Bridges" w:date="2015-04-28T14:23:00Z">
               <w:rPr>
                 <w:b/>
               </w:rPr>
@@ -6696,7 +6737,7 @@
         <w:r>
           <w:rPr>
             <w:i/>
-            <w:rPrChange w:id="108" w:author="Dave Bridges" w:date="2015-04-28T14:23:00Z">
+            <w:rPrChange w:id="115" w:author="Dave Bridges" w:date="2015-04-28T14:23:00Z">
               <w:rPr>
                 <w:b/>
                 <w:i/>
@@ -6707,7 +6748,7 @@
         </w:r>
         <w:r>
           <w:rPr>
-            <w:rPrChange w:id="109" w:author="Dave Bridges" w:date="2015-04-28T14:23:00Z">
+            <w:rPrChange w:id="116" w:author="Dave Bridges" w:date="2015-04-28T14:23:00Z">
               <w:rPr>
                 <w:b/>
               </w:rPr>
@@ -6722,10 +6763,10 @@
       <w:r>
         <w:instrText>ADDIN CSL_CITATION { "citationItems" : [ { "id" : "ITEM-1", "itemData" : { "DOI" : "10.1073/pnas.1323681111", "ISSN" : "1091-6490", "PMID" : "24889609", "abstract" : "The adverse metabolic effects of prescribed and endogenous glucocorticoid (GC) excess, Cushing syndrome, create a significant health burden. We found that tissue regeneration of GCs by 11\u03b2-hydroxysteroid dehydrogenase type 1 (11\u03b2-HSD1), rather than circulating delivery, is critical to developing the phenotype of GC excess; 11\u03b2-HSD1 KO mice with circulating GC excess are protected from the glucose intolerance, hyperinsulinemia, hepatic steatosis, adiposity, hypertension, myopathy, and dermal atrophy of Cushing syndrome. Whereas liver-specific 11\u03b2-HSD1 KO mice developed a full Cushingoid phenotype, adipose-specific 11\u03b2-HSD1 KO mice were protected from hepatic steatosis and circulating fatty acid excess. These data challenge our current view of GC action, demonstrating 11\u03b2-HSD1, particularly in adipose tissue, is key to the development of the adverse metabolic profile associated with circulating GC excess, offering 11\u03b2-HSD1 inhibition as a previously unidentified approach to treat Cushing syndrome.", "author" : [ { "dropping-particle" : "", "family" : "Morgan", "given" : "Stuart A", "non-dropping-particle" : "", "parse-names" : false, "suffix" : "" }, { "dropping-particle" : "", "family" : "McCabe", "given" : "Emma L", "non-dropping-particle" : "", "parse-names" : false, "suffix" : "" }, { "dropping-particle" : "", "family" : "Gathercole", "given" : "Laura L", "non-dropping-particle" : "", "parse-names" : false, "suffix" : "" }, { "dropping-particle" : "", "family" : "Hassan-Smith", "given" : "Zaki K", "non-dropping-particle" : "", "parse-names" : false, "suffix" : "" }, { "dropping-particle" : "", "family" : "Larner", "given" : "Dean P", "non-dropping-particle" : "", "parse-names" : false, "suffix" : "" }, { "dropping-particle" : "", "family" : "Bujalska", "given" : "Iwona J", "non-dropping-particle" : "", "parse-names" : false, "suffix" : "" }, { "dropping-particle" : "", "family" : "Stewart", "given" : "Paul M", "non-dropping-particle" : "", "parse-names" : false, "suffix" : "" }, { "dropping-particle" : "", "family" : "Tomlinson", "given" : "Jeremy W", "non-dropping-particle" : "", "parse-names" : false, "suffix" : "" }, { "dropping-particle" : "", "family" : "Lavery", "given" : "Gareth G", "non-dropping-particle" : "", "parse-names" : false, "suffix" : "" } ], "container-title" : "Proceedings of the National Academy of Sciences of the United States of America", "id" : "ITEM-1", "issue" : "24", "issued" : { "date-parts" : [ [ "2014" ] ] }, "page" : "E2482-91", "title" : "11\u03b2-HSD1 is the major regulator of the tissue-specific effects of circulating glucocorticoid excess.", "type" : "article-journal", "volume" : "111" }, "uris" : [ "http://www.mendeley.com/documents/?uuid=449526ee-fbcf-43ec-adf0-b346500db7ca" ] } ], "mendeley" : { "formattedCitation" : "(Morgan &lt;i&gt;et al.&lt;/i&gt; 2014)", "plainTextFormattedCitation" : "(Morgan et al. 2014)", "previouslyFormattedCitation" : "(Morgan &lt;i&gt;et al.&lt;/i&gt; 2014)" }, "properties" : { "noteIndex" : 0 }, "schema" : "https://github.com/citation-style-language/schema/raw/master/csl-citation.json" }</w:instrText>
       </w:r>
-      <w:ins w:id="110" w:author="Dave Bridges" w:date="2015-04-28T14:23:00Z">
+      <w:ins w:id="117" w:author="Dave Bridges" w:date="2015-04-28T14:23:00Z">
         <w:r>
           <w:rPr>
-            <w:rPrChange w:id="111" w:author="Dave Bridges" w:date="2015-04-28T14:23:00Z">
+            <w:rPrChange w:id="118" w:author="Dave Bridges" w:date="2015-04-28T14:23:00Z">
               <w:rPr/>
             </w:rPrChange>
           </w:rPr>
@@ -6734,7 +6775,7 @@
         <w:r>
           <w:rPr>
             <w:noProof/>
-            <w:rPrChange w:id="112" w:author="Dave Bridges" w:date="2015-04-28T14:23:00Z">
+            <w:rPrChange w:id="119" w:author="Dave Bridges" w:date="2015-04-28T14:23:00Z">
               <w:rPr>
                 <w:b/>
               </w:rPr>
@@ -6746,7 +6787,7 @@
           <w:rPr>
             <w:i/>
             <w:noProof/>
-            <w:rPrChange w:id="113" w:author="Dave Bridges" w:date="2015-04-28T14:23:00Z">
+            <w:rPrChange w:id="120" w:author="Dave Bridges" w:date="2015-04-28T14:23:00Z">
               <w:rPr>
                 <w:b/>
                 <w:i/>
@@ -6758,7 +6799,7 @@
         <w:r>
           <w:rPr>
             <w:noProof/>
-            <w:rPrChange w:id="114" w:author="Dave Bridges" w:date="2015-04-28T14:23:00Z">
+            <w:rPrChange w:id="121" w:author="Dave Bridges" w:date="2015-04-28T14:23:00Z">
               <w:rPr>
                 <w:b/>
               </w:rPr>
@@ -6771,7 +6812,7 @@
         </w:r>
         <w:r>
           <w:rPr>
-            <w:rPrChange w:id="115" w:author="Dave Bridges" w:date="2015-04-28T14:23:00Z">
+            <w:rPrChange w:id="122" w:author="Dave Bridges" w:date="2015-04-28T14:23:00Z">
               <w:rPr>
                 <w:b/>
               </w:rPr>
@@ -6780,10 +6821,10 @@
           <w:t xml:space="preserve">.   </w:t>
         </w:r>
       </w:ins>
-      <w:ins w:id="116" w:author="Dave Bridges" w:date="2015-04-29T08:29:00Z">
+      <w:ins w:id="123" w:author="Dave Bridges" w:date="2015-04-29T08:29:00Z">
         <w:r>
           <w:rPr>
-            <w:rPrChange w:id="117" w:author="Dave Bridges" w:date="2015-04-29T08:29:00Z">
+            <w:rPrChange w:id="124" w:author="Dave Bridges" w:date="2015-04-29T08:29:00Z">
               <w:rPr>
                 <w:b/>
               </w:rPr>
@@ -6795,7 +6836,7 @@
         <w:r>
           <w:rPr>
             <w:i/>
-            <w:rPrChange w:id="118" w:author="Dave Bridges" w:date="2015-04-29T08:29:00Z">
+            <w:rPrChange w:id="125" w:author="Dave Bridges" w:date="2015-04-29T08:29:00Z">
               <w:rPr>
                 <w:b/>
                 <w:i/>
@@ -6807,7 +6848,7 @@
         <w:proofErr w:type="spellEnd"/>
         <w:r>
           <w:rPr>
-            <w:rPrChange w:id="119" w:author="Dave Bridges" w:date="2015-04-29T08:29:00Z">
+            <w:rPrChange w:id="126" w:author="Dave Bridges" w:date="2015-04-29T08:29:00Z">
               <w:rPr>
                 <w:b/>
               </w:rPr>
@@ -6818,7 +6859,7 @@
         <w:proofErr w:type="spellStart"/>
         <w:r>
           <w:rPr>
-            <w:rPrChange w:id="120" w:author="Dave Bridges" w:date="2015-04-29T08:29:00Z">
+            <w:rPrChange w:id="127" w:author="Dave Bridges" w:date="2015-04-29T08:29:00Z">
               <w:rPr>
                 <w:b/>
               </w:rPr>
@@ -6829,7 +6870,7 @@
         <w:proofErr w:type="spellEnd"/>
         <w:r>
           <w:rPr>
-            <w:rPrChange w:id="121" w:author="Dave Bridges" w:date="2015-04-29T08:29:00Z">
+            <w:rPrChange w:id="128" w:author="Dave Bridges" w:date="2015-04-29T08:29:00Z">
               <w:rPr>
                 <w:b/>
               </w:rPr>
@@ -6840,7 +6881,7 @@
         <w:proofErr w:type="gramStart"/>
         <w:r>
           <w:rPr>
-            <w:rPrChange w:id="122" w:author="Dave Bridges" w:date="2015-04-29T08:29:00Z">
+            <w:rPrChange w:id="129" w:author="Dave Bridges" w:date="2015-04-29T08:29:00Z">
               <w:rPr>
                 <w:b/>
               </w:rPr>
@@ -6851,7 +6892,7 @@
         <w:proofErr w:type="gramEnd"/>
         <w:r>
           <w:rPr>
-            <w:rPrChange w:id="123" w:author="Dave Bridges" w:date="2015-04-29T08:29:00Z">
+            <w:rPrChange w:id="130" w:author="Dave Bridges" w:date="2015-04-29T08:29:00Z">
               <w:rPr>
                 <w:b/>
               </w:rPr>
@@ -6862,7 +6903,7 @@
         <w:r>
           <w:rPr>
             <w:i/>
-            <w:rPrChange w:id="124" w:author="Dave Bridges" w:date="2015-04-29T08:29:00Z">
+            <w:rPrChange w:id="131" w:author="Dave Bridges" w:date="2015-04-29T08:29:00Z">
               <w:rPr>
                 <w:b/>
                 <w:i/>
@@ -6873,89 +6914,13 @@
         </w:r>
         <w:r>
           <w:rPr>
-            <w:rPrChange w:id="125" w:author="Dave Bridges" w:date="2015-04-29T08:29:00Z">
+            <w:rPrChange w:id="132" w:author="Dave Bridges" w:date="2015-04-29T08:29:00Z">
               <w:rPr>
                 <w:b/>
               </w:rPr>
             </w:rPrChange>
           </w:rPr>
           <w:t>study.  Three differences could potentially explain these discrepancies.  One is that in our case, dexamethasone is already active and cannot be further activated by 11</w:t>
-        </w:r>
-        <w:r>
-          <w:rPr>
-            <w:rPrChange w:id="126" w:author="Dave Bridges" w:date="2015-04-29T08:29:00Z">
-              <w:rPr>
-                <w:b/>
-              </w:rPr>
-            </w:rPrChange>
-          </w:rPr>
-          <w:t>-</w:t>
-        </w:r>
-        <w:proofErr w:type="gramStart"/>
-        <w:r>
-          <w:rPr>
-            <w:rPrChange w:id="127" w:author="Dave Bridges" w:date="2015-04-29T08:29:00Z">
-              <w:rPr>
-                <w:b/>
-              </w:rPr>
-            </w:rPrChange>
-          </w:rPr>
-          <w:t>HSD1,</w:t>
-        </w:r>
-        <w:proofErr w:type="gramEnd"/>
-        <w:r>
-          <w:rPr>
-            <w:rPrChange w:id="128" w:author="Dave Bridges" w:date="2015-04-29T08:29:00Z">
-              <w:rPr>
-                <w:b/>
-              </w:rPr>
-            </w:rPrChange>
-          </w:rPr>
-          <w:t xml:space="preserve"> </w:t>
-        </w:r>
-        <w:proofErr w:type="spellStart"/>
-        <w:r>
-          <w:rPr>
-            <w:rPrChange w:id="129" w:author="Dave Bridges" w:date="2015-04-29T08:29:00Z">
-              <w:rPr>
-                <w:b/>
-              </w:rPr>
-            </w:rPrChange>
-          </w:rPr>
-          <w:t>wheras</w:t>
-        </w:r>
-        <w:proofErr w:type="spellEnd"/>
-        <w:r>
-          <w:rPr>
-            <w:rPrChange w:id="130" w:author="Dave Bridges" w:date="2015-04-29T08:29:00Z">
-              <w:rPr>
-                <w:b/>
-              </w:rPr>
-            </w:rPrChange>
-          </w:rPr>
-          <w:t xml:space="preserve"> in their study </w:t>
-        </w:r>
-        <w:proofErr w:type="spellStart"/>
-        <w:r>
-          <w:rPr>
-            <w:rPrChange w:id="131" w:author="Dave Bridges" w:date="2015-04-29T08:29:00Z">
-              <w:rPr>
-                <w:b/>
-              </w:rPr>
-            </w:rPrChange>
-          </w:rPr>
-          <w:t>corticosterone</w:t>
-        </w:r>
-        <w:proofErr w:type="spellEnd"/>
-        <w:r>
-          <w:rPr>
-            <w:rPrChange w:id="132" w:author="Dave Bridges" w:date="2015-04-29T08:29:00Z">
-              <w:rPr>
-                <w:b/>
-              </w:rPr>
-            </w:rPrChange>
-          </w:rPr>
-          <w:t xml:space="preserve"> can be both inactivated by 11</w:t>
         </w:r>
         <w:r>
           <w:rPr>
@@ -6965,8 +6930,9 @@
               </w:rPr>
             </w:rPrChange>
           </w:rPr>
-          <w:t>-HSD2 and reactivated by 11</w:t>
-        </w:r>
+          <w:t>-</w:t>
+        </w:r>
+        <w:proofErr w:type="gramStart"/>
         <w:r>
           <w:rPr>
             <w:rPrChange w:id="134" w:author="Dave Bridges" w:date="2015-04-29T08:29:00Z">
@@ -6975,12 +6941,87 @@
               </w:rPr>
             </w:rPrChange>
           </w:rPr>
+          <w:t>HSD1,</w:t>
+        </w:r>
+        <w:proofErr w:type="gramEnd"/>
+        <w:r>
+          <w:rPr>
+            <w:rPrChange w:id="135" w:author="Dave Bridges" w:date="2015-04-29T08:29:00Z">
+              <w:rPr>
+                <w:b/>
+              </w:rPr>
+            </w:rPrChange>
+          </w:rPr>
+          <w:t xml:space="preserve"> </w:t>
+        </w:r>
+        <w:proofErr w:type="spellStart"/>
+        <w:r>
+          <w:rPr>
+            <w:rPrChange w:id="136" w:author="Dave Bridges" w:date="2015-04-29T08:29:00Z">
+              <w:rPr>
+                <w:b/>
+              </w:rPr>
+            </w:rPrChange>
+          </w:rPr>
+          <w:t>wheras</w:t>
+        </w:r>
+        <w:proofErr w:type="spellEnd"/>
+        <w:r>
+          <w:rPr>
+            <w:rPrChange w:id="137" w:author="Dave Bridges" w:date="2015-04-29T08:29:00Z">
+              <w:rPr>
+                <w:b/>
+              </w:rPr>
+            </w:rPrChange>
+          </w:rPr>
+          <w:t xml:space="preserve"> in their study </w:t>
+        </w:r>
+        <w:proofErr w:type="spellStart"/>
+        <w:r>
+          <w:rPr>
+            <w:rPrChange w:id="138" w:author="Dave Bridges" w:date="2015-04-29T08:29:00Z">
+              <w:rPr>
+                <w:b/>
+              </w:rPr>
+            </w:rPrChange>
+          </w:rPr>
+          <w:t>corticosterone</w:t>
+        </w:r>
+        <w:proofErr w:type="spellEnd"/>
+        <w:r>
+          <w:rPr>
+            <w:rPrChange w:id="139" w:author="Dave Bridges" w:date="2015-04-29T08:29:00Z">
+              <w:rPr>
+                <w:b/>
+              </w:rPr>
+            </w:rPrChange>
+          </w:rPr>
+          <w:t xml:space="preserve"> can be both inactivated by 11</w:t>
+        </w:r>
+        <w:r>
+          <w:rPr>
+            <w:rPrChange w:id="140" w:author="Dave Bridges" w:date="2015-04-29T08:29:00Z">
+              <w:rPr>
+                <w:b/>
+              </w:rPr>
+            </w:rPrChange>
+          </w:rPr>
+          <w:t>-HSD2 and reactivated by 11</w:t>
+        </w:r>
+        <w:r>
+          <w:rPr>
+            <w:rPrChange w:id="141" w:author="Dave Bridges" w:date="2015-04-29T08:29:00Z">
+              <w:rPr>
+                <w:b/>
+              </w:rPr>
+            </w:rPrChange>
+          </w:rPr>
           <w:t xml:space="preserve">-HSD1.  Another key difference is the duration of treatment, which for our study was three months and for the Morgan </w:t>
         </w:r>
         <w:r>
           <w:rPr>
             <w:i/>
-            <w:rPrChange w:id="135" w:author="Dave Bridges" w:date="2015-04-29T08:29:00Z">
+            <w:rPrChange w:id="142" w:author="Dave Bridges" w:date="2015-04-29T08:29:00Z">
               <w:rPr>
                 <w:b/>
                 <w:i/>
@@ -6991,7 +7032,7 @@
         </w:r>
         <w:r>
           <w:rPr>
-            <w:rPrChange w:id="136" w:author="Dave Bridges" w:date="2015-04-29T08:29:00Z">
+            <w:rPrChange w:id="143" w:author="Dave Bridges" w:date="2015-04-29T08:29:00Z">
               <w:rPr>
                 <w:b/>
               </w:rPr>
@@ -7005,11 +7046,11 @@
       <w:pPr>
         <w:spacing w:line="480" w:lineRule="auto"/>
         <w:rPr>
-          <w:del w:id="137" w:author="Dave Bridges" w:date="2015-04-28T14:23:00Z"/>
-        </w:rPr>
-      </w:pPr>
-      <w:ins w:id="138" w:author="Innocence Harvey" w:date="2015-04-15T00:45:00Z">
-        <w:del w:id="139" w:author="Dave Bridges" w:date="2015-04-28T14:23:00Z">
+          <w:del w:id="144" w:author="Dave Bridges" w:date="2015-04-28T14:23:00Z"/>
+        </w:rPr>
+      </w:pPr>
+      <w:ins w:id="145" w:author="Innocence Harvey" w:date="2015-04-15T00:45:00Z">
+        <w:del w:id="146" w:author="Dave Bridges" w:date="2015-04-28T14:23:00Z">
           <w:r>
             <w:delText>A recent</w:delText>
           </w:r>
@@ -7018,141 +7059,141 @@
           </w:r>
         </w:del>
       </w:ins>
-      <w:ins w:id="140" w:author="Innocence Harvey" w:date="2015-04-15T00:47:00Z">
-        <w:del w:id="141" w:author="Dave Bridges" w:date="2015-04-28T14:23:00Z">
+      <w:ins w:id="147" w:author="Innocence Harvey" w:date="2015-04-15T00:47:00Z">
+        <w:del w:id="148" w:author="Dave Bridges" w:date="2015-04-28T14:23:00Z">
           <w:r>
             <w:delText xml:space="preserve"> involving the </w:delText>
           </w:r>
         </w:del>
       </w:ins>
-      <w:ins w:id="142" w:author="Innocence Harvey" w:date="2015-04-15T00:55:00Z">
-        <w:del w:id="143" w:author="Dave Bridges" w:date="2015-04-28T14:23:00Z">
+      <w:ins w:id="149" w:author="Innocence Harvey" w:date="2015-04-15T00:55:00Z">
+        <w:del w:id="150" w:author="Dave Bridges" w:date="2015-04-28T14:23:00Z">
           <w:r>
             <w:delText xml:space="preserve">6-week old </w:delText>
           </w:r>
         </w:del>
       </w:ins>
-      <w:ins w:id="144" w:author="Innocence Harvey" w:date="2015-04-15T00:47:00Z">
-        <w:del w:id="145" w:author="Dave Bridges" w:date="2015-04-28T14:23:00Z">
+      <w:ins w:id="151" w:author="Innocence Harvey" w:date="2015-04-15T00:47:00Z">
+        <w:del w:id="152" w:author="Dave Bridges" w:date="2015-04-28T14:23:00Z">
           <w:r>
             <w:delText>c57</w:delText>
           </w:r>
         </w:del>
       </w:ins>
-      <w:ins w:id="146" w:author="Innocence Harvey" w:date="2015-04-15T00:55:00Z">
-        <w:del w:id="147" w:author="Dave Bridges" w:date="2015-04-28T14:23:00Z">
+      <w:ins w:id="153" w:author="Innocence Harvey" w:date="2015-04-15T00:55:00Z">
+        <w:del w:id="154" w:author="Dave Bridges" w:date="2015-04-28T14:23:00Z">
           <w:r>
             <w:delText>BL/6J</w:delText>
           </w:r>
         </w:del>
       </w:ins>
-      <w:ins w:id="148" w:author="Innocence Harvey" w:date="2015-04-15T00:47:00Z">
-        <w:del w:id="149" w:author="Dave Bridges" w:date="2015-04-28T14:23:00Z">
+      <w:ins w:id="155" w:author="Innocence Harvey" w:date="2015-04-15T00:47:00Z">
+        <w:del w:id="156" w:author="Dave Bridges" w:date="2015-04-28T14:23:00Z">
           <w:r>
             <w:delText xml:space="preserve"> mice</w:delText>
           </w:r>
         </w:del>
       </w:ins>
-      <w:ins w:id="150" w:author="Innocence Harvey" w:date="2015-04-15T00:55:00Z">
-        <w:del w:id="151" w:author="Dave Bridges" w:date="2015-04-28T14:23:00Z">
+      <w:ins w:id="157" w:author="Innocence Harvey" w:date="2015-04-15T00:55:00Z">
+        <w:del w:id="158" w:author="Dave Bridges" w:date="2015-04-28T14:23:00Z">
           <w:r>
             <w:delText xml:space="preserve"> treated with 100ug/ml corticosterone</w:delText>
           </w:r>
         </w:del>
       </w:ins>
-      <w:ins w:id="152" w:author="Innocence Harvey" w:date="2015-04-15T01:02:00Z">
-        <w:del w:id="153" w:author="Dave Bridges" w:date="2015-04-28T14:23:00Z">
+      <w:ins w:id="159" w:author="Innocence Harvey" w:date="2015-04-15T01:02:00Z">
+        <w:del w:id="160" w:author="Dave Bridges" w:date="2015-04-28T14:23:00Z">
           <w:r>
             <w:delText xml:space="preserve"> (CORT)</w:delText>
           </w:r>
         </w:del>
       </w:ins>
-      <w:ins w:id="154" w:author="Innocence Harvey" w:date="2015-04-15T00:45:00Z">
-        <w:del w:id="155" w:author="Dave Bridges" w:date="2015-04-28T14:23:00Z">
+      <w:ins w:id="161" w:author="Innocence Harvey" w:date="2015-04-15T00:45:00Z">
+        <w:del w:id="162" w:author="Dave Bridges" w:date="2015-04-28T14:23:00Z">
           <w:r>
             <w:delText xml:space="preserve"> </w:delText>
           </w:r>
         </w:del>
       </w:ins>
-      <w:ins w:id="156" w:author="Innocence Harvey" w:date="2015-04-15T00:56:00Z">
-        <w:del w:id="157" w:author="Dave Bridges" w:date="2015-04-28T14:23:00Z">
+      <w:ins w:id="163" w:author="Innocence Harvey" w:date="2015-04-15T00:56:00Z">
+        <w:del w:id="164" w:author="Dave Bridges" w:date="2015-04-28T14:23:00Z">
           <w:r>
             <w:delText xml:space="preserve">for 5 weeks </w:delText>
           </w:r>
         </w:del>
       </w:ins>
-      <w:ins w:id="158" w:author="Innocence Harvey" w:date="2015-04-15T01:35:00Z">
-        <w:del w:id="159" w:author="Dave Bridges" w:date="2015-04-28T14:23:00Z">
+      <w:ins w:id="165" w:author="Innocence Harvey" w:date="2015-04-15T01:35:00Z">
+        <w:del w:id="166" w:author="Dave Bridges" w:date="2015-04-28T14:23:00Z">
           <w:r>
             <w:delText>found similar phenotypic results (increased fat mass, decreased lean mass</w:delText>
           </w:r>
         </w:del>
       </w:ins>
-      <w:ins w:id="160" w:author="Innocence Harvey" w:date="2015-04-15T01:36:00Z">
-        <w:del w:id="161" w:author="Dave Bridges" w:date="2015-04-28T14:23:00Z">
+      <w:ins w:id="167" w:author="Innocence Harvey" w:date="2015-04-15T01:36:00Z">
+        <w:del w:id="168" w:author="Dave Bridges" w:date="2015-04-28T14:23:00Z">
           <w:r>
             <w:delText xml:space="preserve"> and strength,</w:delText>
           </w:r>
         </w:del>
       </w:ins>
-      <w:ins w:id="162" w:author="Innocence Harvey" w:date="2015-04-15T01:35:00Z">
-        <w:del w:id="163" w:author="Dave Bridges" w:date="2015-04-28T14:23:00Z">
+      <w:ins w:id="169" w:author="Innocence Harvey" w:date="2015-04-15T01:35:00Z">
+        <w:del w:id="170" w:author="Dave Bridges" w:date="2015-04-28T14:23:00Z">
           <w:r>
             <w:delText xml:space="preserve"> and dec</w:delText>
           </w:r>
         </w:del>
       </w:ins>
-      <w:ins w:id="164" w:author="Innocence Harvey" w:date="2015-04-15T00:45:00Z">
-        <w:del w:id="165" w:author="Dave Bridges" w:date="2015-04-28T14:23:00Z">
+      <w:ins w:id="171" w:author="Innocence Harvey" w:date="2015-04-15T00:45:00Z">
+        <w:del w:id="172" w:author="Dave Bridges" w:date="2015-04-28T14:23:00Z">
           <w:r>
             <w:delText>re</w:delText>
           </w:r>
         </w:del>
       </w:ins>
-      <w:ins w:id="166" w:author="Innocence Harvey" w:date="2015-04-15T01:36:00Z">
-        <w:del w:id="167" w:author="Dave Bridges" w:date="2015-04-28T14:23:00Z">
+      <w:ins w:id="173" w:author="Innocence Harvey" w:date="2015-04-15T01:36:00Z">
+        <w:del w:id="174" w:author="Dave Bridges" w:date="2015-04-28T14:23:00Z">
           <w:r>
             <w:delText>ased insulin sensitivity)</w:delText>
           </w:r>
         </w:del>
       </w:ins>
-      <w:ins w:id="168" w:author="Innocence Harvey" w:date="2015-04-15T01:37:00Z">
-        <w:del w:id="169" w:author="Dave Bridges" w:date="2015-04-28T14:23:00Z">
+      <w:ins w:id="175" w:author="Innocence Harvey" w:date="2015-04-15T01:37:00Z">
+        <w:del w:id="176" w:author="Dave Bridges" w:date="2015-04-28T14:23:00Z">
           <w:r>
             <w:delText>, but re</w:delText>
           </w:r>
         </w:del>
       </w:ins>
-      <w:ins w:id="170" w:author="Innocence Harvey" w:date="2015-04-15T00:45:00Z">
-        <w:del w:id="171" w:author="Dave Bridges" w:date="2015-04-28T14:23:00Z">
+      <w:ins w:id="177" w:author="Innocence Harvey" w:date="2015-04-15T00:45:00Z">
+        <w:del w:id="178" w:author="Dave Bridges" w:date="2015-04-28T14:23:00Z">
           <w:r>
             <w:delText xml:space="preserve">ported </w:delText>
           </w:r>
         </w:del>
       </w:ins>
-      <w:ins w:id="172" w:author="Innocence Harvey" w:date="2015-04-15T01:01:00Z">
-        <w:del w:id="173" w:author="Dave Bridges" w:date="2015-04-28T14:23:00Z">
+      <w:ins w:id="179" w:author="Innocence Harvey" w:date="2015-04-15T01:01:00Z">
+        <w:del w:id="180" w:author="Dave Bridges" w:date="2015-04-28T14:23:00Z">
           <w:r>
             <w:delText>no</w:delText>
           </w:r>
         </w:del>
       </w:ins>
-      <w:ins w:id="174" w:author="Innocence Harvey" w:date="2015-04-15T00:58:00Z">
-        <w:del w:id="175" w:author="Dave Bridges" w:date="2015-04-28T14:23:00Z">
+      <w:ins w:id="181" w:author="Innocence Harvey" w:date="2015-04-15T00:58:00Z">
+        <w:del w:id="182" w:author="Dave Bridges" w:date="2015-04-28T14:23:00Z">
           <w:r>
             <w:delText xml:space="preserve"> change in lipogenic transcripts</w:delText>
           </w:r>
         </w:del>
       </w:ins>
-      <w:ins w:id="176" w:author="Innocence Harvey" w:date="2015-04-15T01:01:00Z">
-        <w:del w:id="177" w:author="Dave Bridges" w:date="2015-04-28T14:23:00Z">
+      <w:ins w:id="183" w:author="Innocence Harvey" w:date="2015-04-15T01:01:00Z">
+        <w:del w:id="184" w:author="Dave Bridges" w:date="2015-04-28T14:23:00Z">
           <w:r>
             <w:delText xml:space="preserve"> of </w:delText>
           </w:r>
           <w:r>
             <w:rPr>
               <w:i/>
-              <w:rPrChange w:id="178" w:author="Innocence Harvey" w:date="2015-04-15T01:02:00Z">
+              <w:rPrChange w:id="185" w:author="Innocence Harvey" w:date="2015-04-15T01:02:00Z">
                 <w:rPr/>
               </w:rPrChange>
             </w:rPr>
@@ -7160,8 +7201,8 @@
           </w:r>
         </w:del>
       </w:ins>
-      <w:ins w:id="179" w:author="Innocence Harvey" w:date="2015-04-15T11:36:00Z">
-        <w:del w:id="180" w:author="Dave Bridges" w:date="2015-04-28T14:23:00Z">
+      <w:ins w:id="186" w:author="Innocence Harvey" w:date="2015-04-15T11:36:00Z">
+        <w:del w:id="187" w:author="Dave Bridges" w:date="2015-04-28T14:23:00Z">
           <w:r>
             <w:rPr>
               <w:i/>
@@ -7170,12 +7211,12 @@
           </w:r>
         </w:del>
       </w:ins>
-      <w:ins w:id="181" w:author="Innocence Harvey" w:date="2015-04-15T01:01:00Z">
-        <w:del w:id="182" w:author="Dave Bridges" w:date="2015-04-28T14:23:00Z">
+      <w:ins w:id="188" w:author="Innocence Harvey" w:date="2015-04-15T01:01:00Z">
+        <w:del w:id="189" w:author="Dave Bridges" w:date="2015-04-28T14:23:00Z">
           <w:r>
             <w:rPr>
               <w:i/>
-              <w:rPrChange w:id="183" w:author="Innocence Harvey" w:date="2015-04-15T01:02:00Z">
+              <w:rPrChange w:id="190" w:author="Innocence Harvey" w:date="2015-04-15T01:02:00Z">
                 <w:rPr/>
               </w:rPrChange>
             </w:rPr>
@@ -7187,7 +7228,7 @@
           <w:r>
             <w:rPr>
               <w:i/>
-              <w:rPrChange w:id="184" w:author="Innocence Harvey" w:date="2015-04-15T01:02:00Z">
+              <w:rPrChange w:id="191" w:author="Innocence Harvey" w:date="2015-04-15T01:02:00Z">
                 <w:rPr/>
               </w:rPrChange>
             </w:rPr>
@@ -7195,43 +7236,43 @@
           </w:r>
         </w:del>
       </w:ins>
-      <w:ins w:id="185" w:author="Innocence Harvey" w:date="2015-04-15T00:58:00Z">
-        <w:del w:id="186" w:author="Dave Bridges" w:date="2015-04-28T14:23:00Z">
+      <w:ins w:id="192" w:author="Innocence Harvey" w:date="2015-04-15T00:58:00Z">
+        <w:del w:id="193" w:author="Dave Bridges" w:date="2015-04-28T14:23:00Z">
           <w:r>
             <w:delText xml:space="preserve"> in adipose tissue between </w:delText>
           </w:r>
         </w:del>
       </w:ins>
-      <w:ins w:id="187" w:author="Innocence Harvey" w:date="2015-04-15T00:56:00Z">
-        <w:del w:id="188" w:author="Dave Bridges" w:date="2015-04-28T14:23:00Z">
+      <w:ins w:id="194" w:author="Innocence Harvey" w:date="2015-04-15T00:56:00Z">
+        <w:del w:id="195" w:author="Dave Bridges" w:date="2015-04-28T14:23:00Z">
           <w:r>
             <w:delText>CORT</w:delText>
           </w:r>
         </w:del>
       </w:ins>
-      <w:ins w:id="189" w:author="Innocence Harvey" w:date="2015-04-15T01:02:00Z">
-        <w:del w:id="190" w:author="Dave Bridges" w:date="2015-04-28T14:23:00Z">
+      <w:ins w:id="196" w:author="Innocence Harvey" w:date="2015-04-15T01:02:00Z">
+        <w:del w:id="197" w:author="Dave Bridges" w:date="2015-04-28T14:23:00Z">
           <w:r>
             <w:delText xml:space="preserve"> treated and control mice; </w:delText>
           </w:r>
         </w:del>
       </w:ins>
-      <w:ins w:id="191" w:author="Innocence Harvey" w:date="2015-04-15T01:37:00Z">
-        <w:del w:id="192" w:author="Dave Bridges" w:date="2015-04-28T14:23:00Z">
+      <w:ins w:id="198" w:author="Innocence Harvey" w:date="2015-04-15T01:37:00Z">
+        <w:del w:id="199" w:author="Dave Bridges" w:date="2015-04-28T14:23:00Z">
           <w:r>
             <w:delText>though</w:delText>
           </w:r>
         </w:del>
       </w:ins>
-      <w:ins w:id="193" w:author="Innocence Harvey" w:date="2015-04-15T01:02:00Z">
-        <w:del w:id="194" w:author="Dave Bridges" w:date="2015-04-28T14:23:00Z">
+      <w:ins w:id="200" w:author="Innocence Harvey" w:date="2015-04-15T01:02:00Z">
+        <w:del w:id="201" w:author="Dave Bridges" w:date="2015-04-28T14:23:00Z">
           <w:r>
             <w:delText xml:space="preserve">, </w:delText>
           </w:r>
         </w:del>
       </w:ins>
-      <w:ins w:id="195" w:author="Innocence Harvey" w:date="2015-04-15T01:03:00Z">
-        <w:del w:id="196" w:author="Dave Bridges" w:date="2015-04-28T14:23:00Z">
+      <w:ins w:id="202" w:author="Innocence Harvey" w:date="2015-04-15T01:03:00Z">
+        <w:del w:id="203" w:author="Dave Bridges" w:date="2015-04-28T14:23:00Z">
           <w:r>
             <w:rPr>
               <w:i/>
@@ -7243,267 +7284,267 @@
           </w:r>
         </w:del>
       </w:ins>
-      <w:ins w:id="197" w:author="Innocence Harvey" w:date="2015-04-15T12:13:00Z">
-        <w:del w:id="198" w:author="Dave Bridges" w:date="2015-04-28T14:23:00Z">
+      <w:ins w:id="204" w:author="Innocence Harvey" w:date="2015-04-15T12:13:00Z">
+        <w:del w:id="205" w:author="Dave Bridges" w:date="2015-04-28T14:23:00Z">
           <w:r>
             <w:delText>. We noted slight elevations in all of these</w:delText>
           </w:r>
         </w:del>
       </w:ins>
-      <w:ins w:id="199" w:author="Innocence Harvey" w:date="2015-04-15T12:24:00Z">
-        <w:del w:id="200" w:author="Dave Bridges" w:date="2015-04-28T14:23:00Z">
+      <w:ins w:id="206" w:author="Innocence Harvey" w:date="2015-04-15T12:24:00Z">
+        <w:del w:id="207" w:author="Dave Bridges" w:date="2015-04-28T14:23:00Z">
           <w:r>
             <w:delText xml:space="preserve"> mRNA</w:delText>
           </w:r>
         </w:del>
       </w:ins>
-      <w:ins w:id="201" w:author="Innocence Harvey" w:date="2015-04-15T12:13:00Z">
-        <w:del w:id="202" w:author="Dave Bridges" w:date="2015-04-28T14:23:00Z">
+      <w:ins w:id="208" w:author="Innocence Harvey" w:date="2015-04-15T12:13:00Z">
+        <w:del w:id="209" w:author="Dave Bridges" w:date="2015-04-28T14:23:00Z">
           <w:r>
             <w:delText xml:space="preserve"> transcripts</w:delText>
           </w:r>
         </w:del>
       </w:ins>
-      <w:ins w:id="203" w:author="Innocence Harvey" w:date="2015-04-15T12:15:00Z">
-        <w:del w:id="204" w:author="Dave Bridges" w:date="2015-04-28T14:23:00Z">
+      <w:ins w:id="210" w:author="Innocence Harvey" w:date="2015-04-15T12:15:00Z">
+        <w:del w:id="211" w:author="Dave Bridges" w:date="2015-04-28T14:23:00Z">
           <w:r>
             <w:delText xml:space="preserve"> in our mice</w:delText>
           </w:r>
         </w:del>
       </w:ins>
-      <w:ins w:id="205" w:author="Innocence Harvey" w:date="2015-04-15T12:25:00Z">
-        <w:del w:id="206" w:author="Dave Bridges" w:date="2015-04-28T14:23:00Z">
+      <w:ins w:id="212" w:author="Innocence Harvey" w:date="2015-04-15T12:25:00Z">
+        <w:del w:id="213" w:author="Dave Bridges" w:date="2015-04-28T14:23:00Z">
           <w:r>
             <w:delText>,</w:delText>
           </w:r>
         </w:del>
       </w:ins>
-      <w:ins w:id="207" w:author="Innocence Harvey" w:date="2015-04-15T12:15:00Z">
-        <w:del w:id="208" w:author="Dave Bridges" w:date="2015-04-28T14:23:00Z">
+      <w:ins w:id="214" w:author="Innocence Harvey" w:date="2015-04-15T12:15:00Z">
+        <w:del w:id="215" w:author="Dave Bridges" w:date="2015-04-28T14:23:00Z">
           <w:r>
             <w:delText xml:space="preserve"> with significant elevations </w:delText>
           </w:r>
         </w:del>
       </w:ins>
-      <w:ins w:id="209" w:author="Innocence Harvey" w:date="2015-04-15T12:25:00Z">
-        <w:del w:id="210" w:author="Dave Bridges" w:date="2015-04-28T14:23:00Z">
+      <w:ins w:id="216" w:author="Innocence Harvey" w:date="2015-04-15T12:25:00Z">
+        <w:del w:id="217" w:author="Dave Bridges" w:date="2015-04-28T14:23:00Z">
           <w:r>
             <w:delText>seen in the</w:delText>
           </w:r>
         </w:del>
       </w:ins>
-      <w:ins w:id="211" w:author="Innocence Harvey" w:date="2015-04-15T12:15:00Z">
-        <w:del w:id="212" w:author="Dave Bridges" w:date="2015-04-28T14:23:00Z">
+      <w:ins w:id="218" w:author="Innocence Harvey" w:date="2015-04-15T12:15:00Z">
+        <w:del w:id="219" w:author="Dave Bridges" w:date="2015-04-28T14:23:00Z">
           <w:r>
             <w:delText xml:space="preserve"> human adipose tissue</w:delText>
           </w:r>
         </w:del>
       </w:ins>
-      <w:ins w:id="213" w:author="Innocence Harvey" w:date="2015-04-15T12:25:00Z">
-        <w:del w:id="214" w:author="Dave Bridges" w:date="2015-04-28T14:23:00Z">
+      <w:ins w:id="220" w:author="Innocence Harvey" w:date="2015-04-15T12:25:00Z">
+        <w:del w:id="221" w:author="Dave Bridges" w:date="2015-04-28T14:23:00Z">
           <w:r>
             <w:delText xml:space="preserve"> samples</w:delText>
           </w:r>
         </w:del>
       </w:ins>
-      <w:ins w:id="215" w:author="Innocence Harvey" w:date="2015-04-15T01:03:00Z">
-        <w:del w:id="216" w:author="Dave Bridges" w:date="2015-04-28T14:23:00Z">
+      <w:ins w:id="222" w:author="Innocence Harvey" w:date="2015-04-15T01:03:00Z">
+        <w:del w:id="223" w:author="Dave Bridges" w:date="2015-04-28T14:23:00Z">
           <w:r>
             <w:delText>.</w:delText>
           </w:r>
         </w:del>
       </w:ins>
-      <w:ins w:id="217" w:author="Innocence Harvey" w:date="2015-04-15T01:04:00Z">
-        <w:del w:id="218" w:author="Dave Bridges" w:date="2015-04-28T14:23:00Z">
+      <w:ins w:id="224" w:author="Innocence Harvey" w:date="2015-04-15T01:04:00Z">
+        <w:del w:id="225" w:author="Dave Bridges" w:date="2015-04-28T14:23:00Z">
           <w:r>
             <w:delText xml:space="preserve"> There are </w:delText>
           </w:r>
         </w:del>
       </w:ins>
-      <w:ins w:id="219" w:author="Innocence Harvey" w:date="2015-04-15T11:51:00Z">
-        <w:del w:id="220" w:author="Dave Bridges" w:date="2015-04-28T14:23:00Z">
+      <w:ins w:id="226" w:author="Innocence Harvey" w:date="2015-04-15T11:51:00Z">
+        <w:del w:id="227" w:author="Dave Bridges" w:date="2015-04-28T14:23:00Z">
           <w:r>
             <w:delText xml:space="preserve">multiple differences between this study and our study leading to </w:delText>
           </w:r>
         </w:del>
       </w:ins>
-      <w:ins w:id="221" w:author="Innocence Harvey" w:date="2015-04-15T01:04:00Z">
-        <w:del w:id="222" w:author="Dave Bridges" w:date="2015-04-28T14:23:00Z">
+      <w:ins w:id="228" w:author="Innocence Harvey" w:date="2015-04-15T01:04:00Z">
+        <w:del w:id="229" w:author="Dave Bridges" w:date="2015-04-28T14:23:00Z">
           <w:r>
             <w:delText xml:space="preserve">several </w:delText>
           </w:r>
         </w:del>
       </w:ins>
-      <w:ins w:id="223" w:author="Innocence Harvey" w:date="2015-04-15T01:05:00Z">
-        <w:del w:id="224" w:author="Dave Bridges" w:date="2015-04-28T14:23:00Z">
+      <w:ins w:id="230" w:author="Innocence Harvey" w:date="2015-04-15T01:05:00Z">
+        <w:del w:id="231" w:author="Dave Bridges" w:date="2015-04-28T14:23:00Z">
           <w:r>
             <w:delText>possible</w:delText>
           </w:r>
         </w:del>
       </w:ins>
-      <w:ins w:id="225" w:author="Innocence Harvey" w:date="2015-04-15T01:04:00Z">
-        <w:del w:id="226" w:author="Dave Bridges" w:date="2015-04-28T14:23:00Z">
+      <w:ins w:id="232" w:author="Innocence Harvey" w:date="2015-04-15T01:04:00Z">
+        <w:del w:id="233" w:author="Dave Bridges" w:date="2015-04-28T14:23:00Z">
           <w:r>
             <w:delText xml:space="preserve"> </w:delText>
           </w:r>
         </w:del>
       </w:ins>
-      <w:ins w:id="227" w:author="Innocence Harvey" w:date="2015-04-15T01:05:00Z">
-        <w:del w:id="228" w:author="Dave Bridges" w:date="2015-04-28T14:23:00Z">
+      <w:ins w:id="234" w:author="Innocence Harvey" w:date="2015-04-15T01:05:00Z">
+        <w:del w:id="235" w:author="Dave Bridges" w:date="2015-04-28T14:23:00Z">
           <w:r>
             <w:delText>reasons why these</w:delText>
           </w:r>
         </w:del>
       </w:ins>
-      <w:ins w:id="229" w:author="Innocence Harvey" w:date="2015-04-15T01:04:00Z">
-        <w:del w:id="230" w:author="Dave Bridges" w:date="2015-04-28T14:23:00Z">
+      <w:ins w:id="236" w:author="Innocence Harvey" w:date="2015-04-15T01:04:00Z">
+        <w:del w:id="237" w:author="Dave Bridges" w:date="2015-04-28T14:23:00Z">
           <w:r>
             <w:delText xml:space="preserve"> results are somewhat inconsistent with the present findings</w:delText>
           </w:r>
         </w:del>
       </w:ins>
-      <w:ins w:id="231" w:author="Innocence Harvey" w:date="2015-04-15T01:11:00Z">
-        <w:del w:id="232" w:author="Dave Bridges" w:date="2015-04-28T14:23:00Z">
+      <w:ins w:id="238" w:author="Innocence Harvey" w:date="2015-04-15T01:11:00Z">
+        <w:del w:id="239" w:author="Dave Bridges" w:date="2015-04-28T14:23:00Z">
           <w:r>
             <w:delText>,</w:delText>
           </w:r>
         </w:del>
       </w:ins>
-      <w:ins w:id="233" w:author="Innocence Harvey" w:date="2015-04-15T01:05:00Z">
-        <w:del w:id="234" w:author="Dave Bridges" w:date="2015-04-28T14:23:00Z">
+      <w:ins w:id="240" w:author="Innocence Harvey" w:date="2015-04-15T01:05:00Z">
+        <w:del w:id="241" w:author="Dave Bridges" w:date="2015-04-28T14:23:00Z">
           <w:r>
             <w:delText xml:space="preserve"> including </w:delText>
           </w:r>
         </w:del>
       </w:ins>
-      <w:ins w:id="235" w:author="Innocence Harvey" w:date="2015-04-15T01:06:00Z">
-        <w:del w:id="236" w:author="Dave Bridges" w:date="2015-04-28T14:23:00Z">
+      <w:ins w:id="242" w:author="Innocence Harvey" w:date="2015-04-15T01:06:00Z">
+        <w:del w:id="243" w:author="Dave Bridges" w:date="2015-04-28T14:23:00Z">
           <w:r>
             <w:delText xml:space="preserve">the form </w:delText>
           </w:r>
         </w:del>
       </w:ins>
-      <w:ins w:id="237" w:author="Innocence Harvey" w:date="2015-04-15T01:14:00Z">
-        <w:del w:id="238" w:author="Dave Bridges" w:date="2015-04-28T14:23:00Z">
+      <w:ins w:id="244" w:author="Innocence Harvey" w:date="2015-04-15T01:14:00Z">
+        <w:del w:id="245" w:author="Dave Bridges" w:date="2015-04-28T14:23:00Z">
           <w:r>
             <w:delText xml:space="preserve">and dose </w:delText>
           </w:r>
         </w:del>
       </w:ins>
-      <w:ins w:id="239" w:author="Innocence Harvey" w:date="2015-04-15T01:06:00Z">
-        <w:del w:id="240" w:author="Dave Bridges" w:date="2015-04-28T14:23:00Z">
+      <w:ins w:id="246" w:author="Innocence Harvey" w:date="2015-04-15T01:06:00Z">
+        <w:del w:id="247" w:author="Dave Bridges" w:date="2015-04-28T14:23:00Z">
           <w:r>
             <w:delText>of glucocorticoids</w:delText>
           </w:r>
         </w:del>
       </w:ins>
-      <w:ins w:id="241" w:author="Innocence Harvey" w:date="2015-04-15T01:07:00Z">
-        <w:del w:id="242" w:author="Dave Bridges" w:date="2015-04-28T14:23:00Z">
+      <w:ins w:id="248" w:author="Innocence Harvey" w:date="2015-04-15T01:07:00Z">
+        <w:del w:id="249" w:author="Dave Bridges" w:date="2015-04-28T14:23:00Z">
           <w:r>
             <w:delText xml:space="preserve"> (</w:delText>
           </w:r>
         </w:del>
       </w:ins>
-      <w:ins w:id="243" w:author="Innocence Harvey" w:date="2015-04-15T01:14:00Z">
-        <w:del w:id="244" w:author="Dave Bridges" w:date="2015-04-28T14:23:00Z">
+      <w:ins w:id="250" w:author="Innocence Harvey" w:date="2015-04-15T01:14:00Z">
+        <w:del w:id="251" w:author="Dave Bridges" w:date="2015-04-28T14:23:00Z">
           <w:r>
             <w:delText xml:space="preserve">100ug/ml </w:delText>
           </w:r>
         </w:del>
       </w:ins>
-      <w:ins w:id="245" w:author="Innocence Harvey" w:date="2015-04-15T01:07:00Z">
-        <w:del w:id="246" w:author="Dave Bridges" w:date="2015-04-28T14:23:00Z">
+      <w:ins w:id="252" w:author="Innocence Harvey" w:date="2015-04-15T01:07:00Z">
+        <w:del w:id="253" w:author="Dave Bridges" w:date="2015-04-28T14:23:00Z">
           <w:r>
             <w:delText>CORT</w:delText>
           </w:r>
         </w:del>
       </w:ins>
-      <w:ins w:id="247" w:author="Innocence Harvey" w:date="2015-04-15T01:13:00Z">
-        <w:del w:id="248" w:author="Dave Bridges" w:date="2015-04-28T14:23:00Z">
+      <w:ins w:id="254" w:author="Innocence Harvey" w:date="2015-04-15T01:13:00Z">
+        <w:del w:id="255" w:author="Dave Bridges" w:date="2015-04-28T14:23:00Z">
           <w:r>
             <w:delText xml:space="preserve"> in EtOH</w:delText>
           </w:r>
         </w:del>
       </w:ins>
-      <w:ins w:id="249" w:author="Innocence Harvey" w:date="2015-04-15T01:07:00Z">
-        <w:del w:id="250" w:author="Dave Bridges" w:date="2015-04-28T14:23:00Z">
+      <w:ins w:id="256" w:author="Innocence Harvey" w:date="2015-04-15T01:07:00Z">
+        <w:del w:id="257" w:author="Dave Bridges" w:date="2015-04-28T14:23:00Z">
           <w:r>
             <w:delText xml:space="preserve"> vs. </w:delText>
           </w:r>
         </w:del>
       </w:ins>
-      <w:ins w:id="251" w:author="Innocence Harvey" w:date="2015-04-15T01:14:00Z">
-        <w:del w:id="252" w:author="Dave Bridges" w:date="2015-04-28T14:23:00Z">
+      <w:ins w:id="258" w:author="Innocence Harvey" w:date="2015-04-15T01:14:00Z">
+        <w:del w:id="259" w:author="Dave Bridges" w:date="2015-04-28T14:23:00Z">
           <w:r>
             <w:delText xml:space="preserve">1mg/kg/d </w:delText>
           </w:r>
         </w:del>
       </w:ins>
-      <w:ins w:id="253" w:author="Innocence Harvey" w:date="2015-04-15T01:07:00Z">
-        <w:del w:id="254" w:author="Dave Bridges" w:date="2015-04-28T14:23:00Z">
+      <w:ins w:id="260" w:author="Innocence Harvey" w:date="2015-04-15T01:07:00Z">
+        <w:del w:id="261" w:author="Dave Bridges" w:date="2015-04-28T14:23:00Z">
           <w:r>
             <w:delText>D</w:delText>
           </w:r>
         </w:del>
       </w:ins>
-      <w:ins w:id="255" w:author="Innocence Harvey" w:date="2015-04-15T01:08:00Z">
-        <w:del w:id="256" w:author="Dave Bridges" w:date="2015-04-28T14:23:00Z">
+      <w:ins w:id="262" w:author="Innocence Harvey" w:date="2015-04-15T01:08:00Z">
+        <w:del w:id="263" w:author="Dave Bridges" w:date="2015-04-28T14:23:00Z">
           <w:r>
             <w:delText>examethasone</w:delText>
           </w:r>
         </w:del>
       </w:ins>
-      <w:ins w:id="257" w:author="Innocence Harvey" w:date="2015-04-15T01:13:00Z">
-        <w:del w:id="258" w:author="Dave Bridges" w:date="2015-04-28T14:23:00Z">
+      <w:ins w:id="264" w:author="Innocence Harvey" w:date="2015-04-15T01:13:00Z">
+        <w:del w:id="265" w:author="Dave Bridges" w:date="2015-04-28T14:23:00Z">
           <w:r>
             <w:delText xml:space="preserve"> in water</w:delText>
           </w:r>
         </w:del>
       </w:ins>
-      <w:ins w:id="259" w:author="Innocence Harvey" w:date="2015-04-15T01:08:00Z">
-        <w:del w:id="260" w:author="Dave Bridges" w:date="2015-04-28T14:23:00Z">
+      <w:ins w:id="266" w:author="Innocence Harvey" w:date="2015-04-15T01:08:00Z">
+        <w:del w:id="267" w:author="Dave Bridges" w:date="2015-04-28T14:23:00Z">
           <w:r>
             <w:delText>)</w:delText>
           </w:r>
         </w:del>
       </w:ins>
-      <w:ins w:id="261" w:author="Innocence Harvey" w:date="2015-04-15T01:06:00Z">
-        <w:del w:id="262" w:author="Dave Bridges" w:date="2015-04-28T14:23:00Z">
+      <w:ins w:id="268" w:author="Innocence Harvey" w:date="2015-04-15T01:06:00Z">
+        <w:del w:id="269" w:author="Dave Bridges" w:date="2015-04-28T14:23:00Z">
           <w:r>
             <w:delText>, the age of the mice</w:delText>
           </w:r>
         </w:del>
       </w:ins>
-      <w:ins w:id="263" w:author="Innocence Harvey" w:date="2015-04-15T01:08:00Z">
-        <w:del w:id="264" w:author="Dave Bridges" w:date="2015-04-28T14:23:00Z">
+      <w:ins w:id="270" w:author="Innocence Harvey" w:date="2015-04-15T01:08:00Z">
+        <w:del w:id="271" w:author="Dave Bridges" w:date="2015-04-28T14:23:00Z">
           <w:r>
             <w:delText xml:space="preserve"> (40d vs 70d)</w:delText>
           </w:r>
         </w:del>
       </w:ins>
-      <w:ins w:id="265" w:author="Innocence Harvey" w:date="2015-04-15T01:06:00Z">
-        <w:del w:id="266" w:author="Dave Bridges" w:date="2015-04-28T14:23:00Z">
+      <w:ins w:id="272" w:author="Innocence Harvey" w:date="2015-04-15T01:06:00Z">
+        <w:del w:id="273" w:author="Dave Bridges" w:date="2015-04-28T14:23:00Z">
           <w:r>
             <w:delText xml:space="preserve"> and treatment time</w:delText>
           </w:r>
         </w:del>
       </w:ins>
-      <w:ins w:id="267" w:author="Innocence Harvey" w:date="2015-04-15T01:08:00Z">
-        <w:del w:id="268" w:author="Dave Bridges" w:date="2015-04-28T14:23:00Z">
+      <w:ins w:id="274" w:author="Innocence Harvey" w:date="2015-04-15T01:08:00Z">
+        <w:del w:id="275" w:author="Dave Bridges" w:date="2015-04-28T14:23:00Z">
           <w:r>
             <w:delText xml:space="preserve"> (5 weeks vs. 12 weeks)</w:delText>
           </w:r>
         </w:del>
       </w:ins>
-      <w:ins w:id="269" w:author="Innocence Harvey" w:date="2015-04-15T01:06:00Z">
-        <w:del w:id="270" w:author="Dave Bridges" w:date="2015-04-28T14:23:00Z">
+      <w:ins w:id="276" w:author="Innocence Harvey" w:date="2015-04-15T01:06:00Z">
+        <w:del w:id="277" w:author="Dave Bridges" w:date="2015-04-28T14:23:00Z">
           <w:r>
             <w:delText>. Additionally,</w:delText>
           </w:r>
         </w:del>
       </w:ins>
-      <w:ins w:id="271" w:author="Innocence Harvey" w:date="2015-04-15T01:10:00Z">
-        <w:del w:id="272" w:author="Dave Bridges" w:date="2015-04-28T14:23:00Z">
+      <w:ins w:id="278" w:author="Innocence Harvey" w:date="2015-04-15T01:10:00Z">
+        <w:del w:id="279" w:author="Dave Bridges" w:date="2015-04-28T14:23:00Z">
           <w:r>
             <w:delText xml:space="preserve"> it is unclear whether the tissues were taken from fasted or fed animal</w:delText>
           </w:r>
@@ -7512,43 +7553,43 @@
           </w:r>
         </w:del>
       </w:ins>
-      <w:ins w:id="273" w:author="Innocence Harvey" w:date="2015-04-15T01:18:00Z">
-        <w:del w:id="274" w:author="Dave Bridges" w:date="2015-04-28T14:23:00Z">
+      <w:ins w:id="280" w:author="Innocence Harvey" w:date="2015-04-15T01:18:00Z">
+        <w:del w:id="281" w:author="Dave Bridges" w:date="2015-04-28T14:23:00Z">
           <w:r>
             <w:delText xml:space="preserve"> noted here</w:delText>
           </w:r>
         </w:del>
       </w:ins>
-      <w:ins w:id="275" w:author="Innocence Harvey" w:date="2015-04-15T01:10:00Z">
-        <w:del w:id="276" w:author="Dave Bridges" w:date="2015-04-28T14:23:00Z">
+      <w:ins w:id="282" w:author="Innocence Harvey" w:date="2015-04-15T01:10:00Z">
+        <w:del w:id="283" w:author="Dave Bridges" w:date="2015-04-28T14:23:00Z">
           <w:r>
             <w:delText>. Dexamethasone is incredibly potent and highly selective for the glucocorticoid receptor</w:delText>
           </w:r>
         </w:del>
       </w:ins>
-      <w:ins w:id="277" w:author="Innocence Harvey" w:date="2015-04-15T01:21:00Z">
-        <w:del w:id="278" w:author="Dave Bridges" w:date="2015-04-28T14:23:00Z">
+      <w:ins w:id="284" w:author="Innocence Harvey" w:date="2015-04-15T01:21:00Z">
+        <w:del w:id="285" w:author="Dave Bridges" w:date="2015-04-28T14:23:00Z">
           <w:r>
             <w:delText xml:space="preserve"> (GR)</w:delText>
           </w:r>
         </w:del>
       </w:ins>
-      <w:ins w:id="279" w:author="Innocence Harvey" w:date="2015-04-15T01:18:00Z">
-        <w:del w:id="280" w:author="Dave Bridges" w:date="2015-04-28T14:23:00Z">
+      <w:ins w:id="286" w:author="Innocence Harvey" w:date="2015-04-15T01:18:00Z">
+        <w:del w:id="287" w:author="Dave Bridges" w:date="2015-04-28T14:23:00Z">
           <w:r>
             <w:delText xml:space="preserve"> and </w:delText>
           </w:r>
         </w:del>
       </w:ins>
-      <w:ins w:id="281" w:author="Innocence Harvey" w:date="2015-04-27T14:16:00Z">
-        <w:del w:id="282" w:author="Dave Bridges" w:date="2015-04-28T14:23:00Z">
+      <w:ins w:id="288" w:author="Innocence Harvey" w:date="2015-04-27T14:16:00Z">
+        <w:del w:id="289" w:author="Dave Bridges" w:date="2015-04-28T14:23:00Z">
           <w:r>
             <w:delText>is thought to be under less</w:delText>
           </w:r>
         </w:del>
       </w:ins>
-      <w:ins w:id="283" w:author="Innocence Harvey" w:date="2015-04-15T01:18:00Z">
-        <w:del w:id="284" w:author="Dave Bridges" w:date="2015-04-28T14:23:00Z">
+      <w:ins w:id="290" w:author="Innocence Harvey" w:date="2015-04-15T01:18:00Z">
+        <w:del w:id="291" w:author="Dave Bridges" w:date="2015-04-28T14:23:00Z">
           <w:r>
             <w:delText xml:space="preserve"> local regulat</w:delText>
           </w:r>
@@ -7557,8 +7598,8 @@
           </w:r>
         </w:del>
       </w:ins>
-      <w:ins w:id="285" w:author="Innocence Harvey" w:date="2015-04-27T14:09:00Z">
-        <w:del w:id="286" w:author="Dave Bridges" w:date="2015-04-28T14:23:00Z">
+      <w:ins w:id="292" w:author="Innocence Harvey" w:date="2015-04-27T14:09:00Z">
+        <w:del w:id="293" w:author="Dave Bridges" w:date="2015-04-28T14:23:00Z">
           <w:r>
             <w:rPr>
               <w:rFonts w:ascii="Cambria" w:hAnsi="Cambria"/>
@@ -7567,36 +7608,36 @@
           </w:r>
         </w:del>
       </w:ins>
-      <w:ins w:id="287" w:author="Innocence Harvey" w:date="2015-04-15T01:18:00Z">
-        <w:del w:id="288" w:author="Dave Bridges" w:date="2015-04-28T14:23:00Z">
+      <w:ins w:id="294" w:author="Innocence Harvey" w:date="2015-04-15T01:18:00Z">
+        <w:del w:id="295" w:author="Dave Bridges" w:date="2015-04-28T14:23:00Z">
           <w:r>
             <w:delText>-HSD</w:delText>
           </w:r>
         </w:del>
       </w:ins>
-      <w:ins w:id="289" w:author="Innocence Harvey" w:date="2015-04-27T14:09:00Z">
-        <w:del w:id="290" w:author="Dave Bridges" w:date="2015-04-28T14:23:00Z">
+      <w:ins w:id="296" w:author="Innocence Harvey" w:date="2015-04-27T14:09:00Z">
+        <w:del w:id="297" w:author="Dave Bridges" w:date="2015-04-28T14:23:00Z">
           <w:r>
             <w:delText>1/2</w:delText>
           </w:r>
         </w:del>
       </w:ins>
-      <w:ins w:id="291" w:author="Innocence Harvey" w:date="2015-04-15T01:18:00Z">
-        <w:del w:id="292" w:author="Dave Bridges" w:date="2015-04-28T14:23:00Z">
+      <w:ins w:id="298" w:author="Innocence Harvey" w:date="2015-04-15T01:18:00Z">
+        <w:del w:id="299" w:author="Dave Bridges" w:date="2015-04-28T14:23:00Z">
           <w:r>
             <w:delText xml:space="preserve">. </w:delText>
           </w:r>
         </w:del>
       </w:ins>
-      <w:ins w:id="293" w:author="Innocence Harvey" w:date="2015-04-27T14:09:00Z">
-        <w:del w:id="294" w:author="Dave Bridges" w:date="2015-04-28T14:23:00Z">
+      <w:ins w:id="300" w:author="Innocence Harvey" w:date="2015-04-27T14:09:00Z">
+        <w:del w:id="301" w:author="Dave Bridges" w:date="2015-04-28T14:23:00Z">
           <w:r>
             <w:delText>According to previous research, dexamethasone is not metabolized by</w:delText>
           </w:r>
         </w:del>
       </w:ins>
-      <w:ins w:id="295" w:author="Innocence Harvey" w:date="2015-04-27T14:10:00Z">
-        <w:del w:id="296" w:author="Dave Bridges" w:date="2015-04-28T14:23:00Z">
+      <w:ins w:id="302" w:author="Innocence Harvey" w:date="2015-04-27T14:10:00Z">
+        <w:del w:id="303" w:author="Dave Bridges" w:date="2015-04-28T14:23:00Z">
           <w:r>
             <w:delText xml:space="preserve"> 11</w:delText>
           </w:r>
@@ -7611,8 +7652,8 @@
           </w:r>
         </w:del>
       </w:ins>
-      <w:ins w:id="297" w:author="Innocence Harvey" w:date="2015-04-27T14:11:00Z">
-        <w:del w:id="298" w:author="Dave Bridges" w:date="2015-04-28T14:23:00Z">
+      <w:ins w:id="304" w:author="Innocence Harvey" w:date="2015-04-27T14:11:00Z">
+        <w:del w:id="305" w:author="Dave Bridges" w:date="2015-04-28T14:23:00Z">
           <w:r>
             <w:delText>, but is metabolized by 11</w:delText>
           </w:r>
@@ -7627,8 +7668,8 @@
           </w:r>
         </w:del>
       </w:ins>
-      <w:ins w:id="299" w:author="Innocence Harvey" w:date="2015-04-27T14:12:00Z">
-        <w:del w:id="300" w:author="Dave Bridges" w:date="2015-04-28T14:23:00Z">
+      <w:ins w:id="306" w:author="Innocence Harvey" w:date="2015-04-27T14:12:00Z">
+        <w:del w:id="307" w:author="Dave Bridges" w:date="2015-04-28T14:23:00Z">
           <w:r>
             <w:delText xml:space="preserve"> (has the reverse action of 11</w:delText>
           </w:r>
@@ -7643,218 +7684,218 @@
           </w:r>
         </w:del>
       </w:ins>
-      <w:ins w:id="301" w:author="Innocence Harvey" w:date="2015-04-15T01:18:00Z">
-        <w:del w:id="302" w:author="Dave Bridges" w:date="2015-04-28T14:23:00Z">
+      <w:ins w:id="308" w:author="Innocence Harvey" w:date="2015-04-15T01:18:00Z">
+        <w:del w:id="309" w:author="Dave Bridges" w:date="2015-04-28T14:23:00Z">
           <w:r>
             <w:delText>However</w:delText>
           </w:r>
         </w:del>
       </w:ins>
-      <w:ins w:id="303" w:author="Innocence Harvey" w:date="2015-04-15T01:21:00Z">
-        <w:del w:id="304" w:author="Dave Bridges" w:date="2015-04-28T14:23:00Z">
+      <w:ins w:id="310" w:author="Innocence Harvey" w:date="2015-04-15T01:21:00Z">
+        <w:del w:id="311" w:author="Dave Bridges" w:date="2015-04-28T14:23:00Z">
           <w:r>
             <w:delText>,</w:delText>
           </w:r>
         </w:del>
       </w:ins>
-      <w:ins w:id="305" w:author="Innocence Harvey" w:date="2015-04-15T01:18:00Z">
-        <w:del w:id="306" w:author="Dave Bridges" w:date="2015-04-28T14:23:00Z">
+      <w:ins w:id="312" w:author="Innocence Harvey" w:date="2015-04-15T01:18:00Z">
+        <w:del w:id="313" w:author="Dave Bridges" w:date="2015-04-28T14:23:00Z">
           <w:r>
             <w:delText xml:space="preserve"> CORT is not as potent or </w:delText>
           </w:r>
         </w:del>
       </w:ins>
-      <w:ins w:id="307" w:author="Innocence Harvey" w:date="2015-04-15T01:20:00Z">
-        <w:del w:id="308" w:author="Dave Bridges" w:date="2015-04-28T14:23:00Z">
+      <w:ins w:id="314" w:author="Innocence Harvey" w:date="2015-04-15T01:20:00Z">
+        <w:del w:id="315" w:author="Dave Bridges" w:date="2015-04-28T14:23:00Z">
           <w:r>
             <w:delText xml:space="preserve">as </w:delText>
           </w:r>
         </w:del>
       </w:ins>
-      <w:ins w:id="309" w:author="Innocence Harvey" w:date="2015-04-15T01:18:00Z">
-        <w:del w:id="310" w:author="Dave Bridges" w:date="2015-04-28T14:23:00Z">
+      <w:ins w:id="316" w:author="Innocence Harvey" w:date="2015-04-15T01:18:00Z">
+        <w:del w:id="317" w:author="Dave Bridges" w:date="2015-04-28T14:23:00Z">
           <w:r>
             <w:delText>specific for the GR</w:delText>
           </w:r>
         </w:del>
       </w:ins>
-      <w:ins w:id="311" w:author="Innocence Harvey" w:date="2015-04-15T01:21:00Z">
-        <w:del w:id="312" w:author="Dave Bridges" w:date="2015-04-28T14:23:00Z">
+      <w:ins w:id="318" w:author="Innocence Harvey" w:date="2015-04-15T01:21:00Z">
+        <w:del w:id="319" w:author="Dave Bridges" w:date="2015-04-28T14:23:00Z">
           <w:r>
             <w:delText xml:space="preserve"> and is </w:delText>
           </w:r>
         </w:del>
       </w:ins>
-      <w:ins w:id="313" w:author="Innocence Harvey" w:date="2015-04-15T01:22:00Z">
-        <w:del w:id="314" w:author="Dave Bridges" w:date="2015-04-28T14:23:00Z">
+      <w:ins w:id="320" w:author="Innocence Harvey" w:date="2015-04-15T01:22:00Z">
+        <w:del w:id="321" w:author="Dave Bridges" w:date="2015-04-28T14:23:00Z">
           <w:r>
             <w:delText xml:space="preserve">thought to be subjected to </w:delText>
           </w:r>
         </w:del>
       </w:ins>
-      <w:ins w:id="315" w:author="Innocence Harvey" w:date="2015-04-27T14:17:00Z">
-        <w:del w:id="316" w:author="Dave Bridges" w:date="2015-04-28T14:23:00Z">
+      <w:ins w:id="322" w:author="Innocence Harvey" w:date="2015-04-27T14:17:00Z">
+        <w:del w:id="323" w:author="Dave Bridges" w:date="2015-04-28T14:23:00Z">
           <w:r>
             <w:delText xml:space="preserve">more </w:delText>
           </w:r>
         </w:del>
       </w:ins>
-      <w:ins w:id="317" w:author="Innocence Harvey" w:date="2015-04-15T01:22:00Z">
-        <w:del w:id="318" w:author="Dave Bridges" w:date="2015-04-28T14:23:00Z">
+      <w:ins w:id="324" w:author="Innocence Harvey" w:date="2015-04-15T01:22:00Z">
+        <w:del w:id="325" w:author="Dave Bridges" w:date="2015-04-28T14:23:00Z">
           <w:r>
             <w:delText>local modulation</w:delText>
           </w:r>
         </w:del>
       </w:ins>
-      <w:ins w:id="319" w:author="Innocence Harvey" w:date="2015-04-15T01:21:00Z">
-        <w:del w:id="320" w:author="Dave Bridges" w:date="2015-04-28T14:23:00Z">
+      <w:ins w:id="326" w:author="Innocence Harvey" w:date="2015-04-15T01:21:00Z">
+        <w:del w:id="327" w:author="Dave Bridges" w:date="2015-04-28T14:23:00Z">
           <w:r>
             <w:delText xml:space="preserve">. </w:delText>
           </w:r>
         </w:del>
       </w:ins>
-      <w:ins w:id="321" w:author="Innocence Harvey" w:date="2015-04-15T01:24:00Z">
-        <w:del w:id="322" w:author="Dave Bridges" w:date="2015-04-28T14:23:00Z">
+      <w:ins w:id="328" w:author="Innocence Harvey" w:date="2015-04-15T01:24:00Z">
+        <w:del w:id="329" w:author="Dave Bridges" w:date="2015-04-28T14:23:00Z">
           <w:r>
             <w:delText>Increased duration of elevated glucocorticoids</w:delText>
           </w:r>
         </w:del>
       </w:ins>
-      <w:ins w:id="323" w:author="Innocence Harvey" w:date="2015-04-15T01:25:00Z">
-        <w:del w:id="324" w:author="Dave Bridges" w:date="2015-04-28T14:23:00Z">
+      <w:ins w:id="330" w:author="Innocence Harvey" w:date="2015-04-15T01:25:00Z">
+        <w:del w:id="331" w:author="Dave Bridges" w:date="2015-04-28T14:23:00Z">
           <w:r>
             <w:delText xml:space="preserve"> may have had a more pronounced effect on the lipogenic transcripts as well</w:delText>
           </w:r>
         </w:del>
       </w:ins>
-      <w:ins w:id="325" w:author="Innocence Harvey" w:date="2015-04-15T12:19:00Z">
-        <w:del w:id="326" w:author="Dave Bridges" w:date="2015-04-28T14:23:00Z">
+      <w:ins w:id="332" w:author="Innocence Harvey" w:date="2015-04-15T12:19:00Z">
+        <w:del w:id="333" w:author="Dave Bridges" w:date="2015-04-28T14:23:00Z">
           <w:r>
             <w:delText>. Mice in the afore-mentioned study were sacrificed at week 5 and showed small, yet significant elevations in fat mass</w:delText>
           </w:r>
         </w:del>
       </w:ins>
-      <w:ins w:id="327" w:author="Innocence Harvey" w:date="2015-04-15T12:21:00Z">
-        <w:del w:id="328" w:author="Dave Bridges" w:date="2015-04-28T14:23:00Z">
+      <w:ins w:id="334" w:author="Innocence Harvey" w:date="2015-04-15T12:21:00Z">
+        <w:del w:id="335" w:author="Dave Bridges" w:date="2015-04-28T14:23:00Z">
           <w:r>
             <w:delText>, we observed elevations in fat mass beginning at week 5</w:delText>
           </w:r>
         </w:del>
       </w:ins>
-      <w:ins w:id="329" w:author="Innocence Harvey" w:date="2015-04-15T12:22:00Z">
-        <w:del w:id="330" w:author="Dave Bridges" w:date="2015-04-28T14:23:00Z">
+      <w:ins w:id="336" w:author="Innocence Harvey" w:date="2015-04-15T12:22:00Z">
+        <w:del w:id="337" w:author="Dave Bridges" w:date="2015-04-28T14:23:00Z">
           <w:r>
             <w:delText xml:space="preserve"> and steadily increasing from there</w:delText>
           </w:r>
         </w:del>
       </w:ins>
-      <w:ins w:id="331" w:author="Innocence Harvey" w:date="2015-04-15T12:23:00Z">
-        <w:del w:id="332" w:author="Dave Bridges" w:date="2015-04-28T14:23:00Z">
+      <w:ins w:id="338" w:author="Innocence Harvey" w:date="2015-04-15T12:23:00Z">
+        <w:del w:id="339" w:author="Dave Bridges" w:date="2015-04-28T14:23:00Z">
           <w:r>
             <w:delText xml:space="preserve"> with much larger increases at the time of sacrifice,</w:delText>
           </w:r>
         </w:del>
       </w:ins>
-      <w:ins w:id="333" w:author="Innocence Harvey" w:date="2015-04-15T12:21:00Z">
-        <w:del w:id="334" w:author="Dave Bridges" w:date="2015-04-28T14:23:00Z">
+      <w:ins w:id="340" w:author="Innocence Harvey" w:date="2015-04-15T12:21:00Z">
+        <w:del w:id="341" w:author="Dave Bridges" w:date="2015-04-28T14:23:00Z">
           <w:r>
             <w:delText xml:space="preserve"> which could serve as a possible explanation</w:delText>
           </w:r>
         </w:del>
       </w:ins>
-      <w:ins w:id="335" w:author="Innocence Harvey" w:date="2015-04-15T01:25:00Z">
-        <w:del w:id="336" w:author="Dave Bridges" w:date="2015-04-28T14:23:00Z">
+      <w:ins w:id="342" w:author="Innocence Harvey" w:date="2015-04-15T01:25:00Z">
+        <w:del w:id="343" w:author="Dave Bridges" w:date="2015-04-28T14:23:00Z">
           <w:r>
             <w:delText>.</w:delText>
           </w:r>
         </w:del>
       </w:ins>
-      <w:ins w:id="337" w:author="Innocence Harvey" w:date="2015-04-15T01:26:00Z">
-        <w:del w:id="338" w:author="Dave Bridges" w:date="2015-04-28T14:23:00Z">
+      <w:ins w:id="344" w:author="Innocence Harvey" w:date="2015-04-15T01:26:00Z">
+        <w:del w:id="345" w:author="Dave Bridges" w:date="2015-04-28T14:23:00Z">
           <w:r>
             <w:delText xml:space="preserve"> Since synthetic glucocorticoid treatment is widely used and often </w:delText>
           </w:r>
         </w:del>
       </w:ins>
-      <w:ins w:id="339" w:author="Innocence Harvey" w:date="2015-04-15T01:27:00Z">
-        <w:del w:id="340" w:author="Dave Bridges" w:date="2015-04-28T14:23:00Z">
+      <w:ins w:id="346" w:author="Innocence Harvey" w:date="2015-04-15T01:27:00Z">
+        <w:del w:id="347" w:author="Dave Bridges" w:date="2015-04-28T14:23:00Z">
           <w:r>
             <w:delText>prescribed</w:delText>
           </w:r>
         </w:del>
       </w:ins>
-      <w:ins w:id="341" w:author="Innocence Harvey" w:date="2015-04-15T01:26:00Z">
-        <w:del w:id="342" w:author="Dave Bridges" w:date="2015-04-28T14:23:00Z">
+      <w:ins w:id="348" w:author="Innocence Harvey" w:date="2015-04-15T01:26:00Z">
+        <w:del w:id="349" w:author="Dave Bridges" w:date="2015-04-28T14:23:00Z">
           <w:r>
             <w:delText xml:space="preserve"> </w:delText>
           </w:r>
         </w:del>
       </w:ins>
-      <w:ins w:id="343" w:author="Innocence Harvey" w:date="2015-04-15T01:27:00Z">
-        <w:del w:id="344" w:author="Dave Bridges" w:date="2015-04-28T14:23:00Z">
+      <w:ins w:id="350" w:author="Innocence Harvey" w:date="2015-04-15T01:27:00Z">
+        <w:del w:id="351" w:author="Dave Bridges" w:date="2015-04-28T14:23:00Z">
           <w:r>
             <w:delText>over a long</w:delText>
           </w:r>
         </w:del>
       </w:ins>
-      <w:ins w:id="345" w:author="Innocence Harvey" w:date="2015-04-15T01:28:00Z">
-        <w:del w:id="346" w:author="Dave Bridges" w:date="2015-04-28T14:23:00Z">
+      <w:ins w:id="352" w:author="Innocence Harvey" w:date="2015-04-15T01:28:00Z">
+        <w:del w:id="353" w:author="Dave Bridges" w:date="2015-04-28T14:23:00Z">
           <w:r>
             <w:delText xml:space="preserve"> period of time, and since we found similar</w:delText>
           </w:r>
         </w:del>
       </w:ins>
-      <w:ins w:id="347" w:author="Innocence Harvey" w:date="2015-04-15T01:30:00Z">
-        <w:del w:id="348" w:author="Dave Bridges" w:date="2015-04-28T14:23:00Z">
+      <w:ins w:id="354" w:author="Innocence Harvey" w:date="2015-04-15T01:30:00Z">
+        <w:del w:id="355" w:author="Dave Bridges" w:date="2015-04-28T14:23:00Z">
           <w:r>
             <w:delText xml:space="preserve"> differential expression</w:delText>
           </w:r>
         </w:del>
       </w:ins>
-      <w:ins w:id="349" w:author="Innocence Harvey" w:date="2015-04-15T01:28:00Z">
-        <w:del w:id="350" w:author="Dave Bridges" w:date="2015-04-28T14:23:00Z">
+      <w:ins w:id="356" w:author="Innocence Harvey" w:date="2015-04-15T01:28:00Z">
+        <w:del w:id="357" w:author="Dave Bridges" w:date="2015-04-28T14:23:00Z">
           <w:r>
             <w:delText xml:space="preserve"> results when comparing human and mouse adipose tissue</w:delText>
           </w:r>
         </w:del>
       </w:ins>
-      <w:ins w:id="351" w:author="Innocence Harvey" w:date="2015-04-15T01:31:00Z">
-        <w:del w:id="352" w:author="Dave Bridges" w:date="2015-04-28T14:23:00Z">
+      <w:ins w:id="358" w:author="Innocence Harvey" w:date="2015-04-15T01:31:00Z">
+        <w:del w:id="359" w:author="Dave Bridges" w:date="2015-04-28T14:23:00Z">
           <w:r>
             <w:delText>,</w:delText>
           </w:r>
         </w:del>
       </w:ins>
-      <w:ins w:id="353" w:author="Innocence Harvey" w:date="2015-04-15T01:28:00Z">
-        <w:del w:id="354" w:author="Dave Bridges" w:date="2015-04-28T14:23:00Z">
+      <w:ins w:id="360" w:author="Innocence Harvey" w:date="2015-04-15T01:28:00Z">
+        <w:del w:id="361" w:author="Dave Bridges" w:date="2015-04-28T14:23:00Z">
           <w:r>
             <w:delText xml:space="preserve"> we believe the present study </w:delText>
           </w:r>
         </w:del>
       </w:ins>
-      <w:ins w:id="355" w:author="Innocence Harvey" w:date="2015-04-15T01:30:00Z">
-        <w:del w:id="356" w:author="Dave Bridges" w:date="2015-04-28T14:23:00Z">
+      <w:ins w:id="362" w:author="Innocence Harvey" w:date="2015-04-15T01:30:00Z">
+        <w:del w:id="363" w:author="Dave Bridges" w:date="2015-04-28T14:23:00Z">
           <w:r>
             <w:delText xml:space="preserve">is </w:delText>
           </w:r>
         </w:del>
       </w:ins>
-      <w:ins w:id="357" w:author="Innocence Harvey" w:date="2015-04-15T01:28:00Z">
-        <w:del w:id="358" w:author="Dave Bridges" w:date="2015-04-28T14:23:00Z">
+      <w:ins w:id="364" w:author="Innocence Harvey" w:date="2015-04-15T01:28:00Z">
+        <w:del w:id="365" w:author="Dave Bridges" w:date="2015-04-28T14:23:00Z">
           <w:r>
             <w:delText>applicable</w:delText>
           </w:r>
         </w:del>
       </w:ins>
-      <w:ins w:id="359" w:author="Innocence Harvey" w:date="2015-04-15T01:30:00Z">
-        <w:del w:id="360" w:author="Dave Bridges" w:date="2015-04-28T14:23:00Z">
+      <w:ins w:id="366" w:author="Innocence Harvey" w:date="2015-04-15T01:30:00Z">
+        <w:del w:id="367" w:author="Dave Bridges" w:date="2015-04-28T14:23:00Z">
           <w:r>
             <w:delText>.</w:delText>
           </w:r>
         </w:del>
       </w:ins>
-      <w:ins w:id="361" w:author="Innocence Harvey" w:date="2015-04-15T01:28:00Z">
-        <w:del w:id="362" w:author="Dave Bridges" w:date="2015-04-28T14:23:00Z">
+      <w:ins w:id="368" w:author="Innocence Harvey" w:date="2015-04-15T01:28:00Z">
+        <w:del w:id="369" w:author="Dave Bridges" w:date="2015-04-28T14:23:00Z">
           <w:r>
             <w:delText xml:space="preserve"> </w:delText>
           </w:r>
@@ -7870,7 +7911,7 @@
       <w:pPr>
         <w:spacing w:line="480" w:lineRule="auto"/>
         <w:rPr>
-          <w:rPrChange w:id="363" w:author="Innocence Harvey" w:date="2015-04-27T14:00:00Z">
+          <w:rPrChange w:id="370" w:author="Innocence Harvey" w:date="2015-04-27T14:00:00Z">
             <w:rPr>
               <w:rFonts w:ascii="Arial" w:eastAsia="Times New Roman" w:hAnsi="Arial" w:cs="Arial"/>
               <w:sz w:val="20"/>
@@ -8084,7 +8125,7 @@
       <w:r>
         <w:t xml:space="preserve">  </w:t>
       </w:r>
-      <w:ins w:id="364" w:author="Innocence Harvey" w:date="2015-04-27T14:00:00Z">
+      <w:ins w:id="371" w:author="Innocence Harvey" w:date="2015-04-27T14:00:00Z">
         <w:r>
           <w:t xml:space="preserve">These findings are consistent with our observed elevations of </w:t>
         </w:r>
@@ -8093,14 +8134,14 @@
           <w:t>lipogenesi</w:t>
         </w:r>
       </w:ins>
-      <w:ins w:id="365" w:author="Dave Bridges" w:date="2015-04-28T13:21:00Z">
+      <w:ins w:id="372" w:author="Dave Bridges" w:date="2015-04-28T13:21:00Z">
         <w:r>
           <w:t>c</w:t>
         </w:r>
       </w:ins>
       <w:proofErr w:type="spellEnd"/>
-      <w:ins w:id="366" w:author="Innocence Harvey" w:date="2015-04-27T14:00:00Z">
-        <w:del w:id="367" w:author="Dave Bridges" w:date="2015-04-28T13:21:00Z">
+      <w:ins w:id="373" w:author="Innocence Harvey" w:date="2015-04-27T14:00:00Z">
+        <w:del w:id="374" w:author="Dave Bridges" w:date="2015-04-28T13:21:00Z">
           <w:r>
             <w:delText>s</w:delText>
           </w:r>
@@ -8108,28 +8149,28 @@
         <w:r>
           <w:t xml:space="preserve"> mRNA transcripts in human and mouse subcutaneous adipose tissue.  </w:t>
         </w:r>
-        <w:del w:id="368" w:author="Dave Bridges" w:date="2015-04-28T13:21:00Z">
+        <w:del w:id="375" w:author="Dave Bridges" w:date="2015-04-28T13:21:00Z">
           <w:r>
             <w:delText>Important</w:delText>
           </w:r>
         </w:del>
       </w:ins>
-      <w:ins w:id="369" w:author="Dave Bridges" w:date="2015-04-28T13:21:00Z">
+      <w:ins w:id="376" w:author="Dave Bridges" w:date="2015-04-28T13:21:00Z">
         <w:r>
           <w:t>Key</w:t>
         </w:r>
       </w:ins>
-      <w:ins w:id="370" w:author="Innocence Harvey" w:date="2015-04-27T14:00:00Z">
+      <w:ins w:id="377" w:author="Innocence Harvey" w:date="2015-04-27T14:00:00Z">
         <w:r>
           <w:t xml:space="preserve"> tran</w:t>
         </w:r>
       </w:ins>
-      <w:ins w:id="371" w:author="Dave Bridges" w:date="2015-04-28T13:21:00Z">
+      <w:ins w:id="378" w:author="Dave Bridges" w:date="2015-04-28T13:21:00Z">
         <w:r>
           <w:t>s</w:t>
         </w:r>
       </w:ins>
-      <w:ins w:id="372" w:author="Innocence Harvey" w:date="2015-04-27T14:00:00Z">
+      <w:ins w:id="379" w:author="Innocence Harvey" w:date="2015-04-27T14:00:00Z">
         <w:r>
           <w:t xml:space="preserve">cripts in this category found to be significantly </w:t>
         </w:r>
@@ -8198,18 +8239,18 @@
         <w:r>
           <w:t xml:space="preserve">) is responsible for the </w:t>
         </w:r>
-        <w:del w:id="373" w:author="Dave Bridges" w:date="2015-04-28T13:21:00Z">
+        <w:del w:id="380" w:author="Dave Bridges" w:date="2015-04-28T13:21:00Z">
           <w:r>
             <w:delText>committed</w:delText>
           </w:r>
         </w:del>
       </w:ins>
-      <w:ins w:id="374" w:author="Dave Bridges" w:date="2015-04-28T13:21:00Z">
+      <w:ins w:id="381" w:author="Dave Bridges" w:date="2015-04-28T13:21:00Z">
         <w:r>
           <w:t>first</w:t>
         </w:r>
       </w:ins>
-      <w:ins w:id="375" w:author="Innocence Harvey" w:date="2015-04-27T14:00:00Z">
+      <w:ins w:id="382" w:author="Innocence Harvey" w:date="2015-04-27T14:00:00Z">
         <w:r>
           <w:t xml:space="preserve"> step in the synthesis of </w:t>
         </w:r>
@@ -8217,7 +8258,7 @@
         <w:r>
           <w:t>glycero</w:t>
         </w:r>
-        <w:del w:id="376" w:author="Dave Bridges" w:date="2015-04-28T13:21:00Z">
+        <w:del w:id="383" w:author="Dave Bridges" w:date="2015-04-28T13:21:00Z">
           <w:r>
             <w:delText>p</w:delText>
           </w:r>
@@ -8250,7 +8291,7 @@
         <w:r>
           <w:rPr>
             <w:i/>
-            <w:rPrChange w:id="377" w:author="Innocence Harvey" w:date="2015-04-27T14:00:00Z">
+            <w:rPrChange w:id="384" w:author="Innocence Harvey" w:date="2015-04-27T14:00:00Z">
               <w:rPr/>
             </w:rPrChange>
           </w:rPr>
@@ -8276,7 +8317,7 @@
         <w:r>
           <w:rPr>
             <w:i/>
-            <w:rPrChange w:id="378" w:author="Innocence Harvey" w:date="2015-04-27T14:00:00Z">
+            <w:rPrChange w:id="385" w:author="Innocence Harvey" w:date="2015-04-27T14:00:00Z">
               <w:rPr/>
             </w:rPrChange>
           </w:rPr>
@@ -8285,7 +8326,7 @@
         <w:r>
           <w:t xml:space="preserve">), both of which are required for </w:t>
         </w:r>
-        <w:del w:id="379" w:author="Dave Bridges" w:date="2015-04-28T13:22:00Z">
+        <w:del w:id="386" w:author="Dave Bridges" w:date="2015-04-28T13:22:00Z">
           <w:r>
             <w:delText xml:space="preserve">first steps in </w:delText>
           </w:r>
@@ -8294,7 +8335,7 @@
           <w:t xml:space="preserve">glycogen synthesis. </w:t>
         </w:r>
       </w:ins>
-      <w:del w:id="380" w:author="Innocence Harvey" w:date="2015-04-27T14:00:00Z">
+      <w:del w:id="387" w:author="Innocence Harvey" w:date="2015-04-27T14:00:00Z">
         <w:r>
           <w:delText>These findings are consistent with our observed elevations of lipogen</w:delText>
         </w:r>
@@ -8305,12 +8346,12 @@
           <w:delText xml:space="preserve"> </w:delText>
         </w:r>
       </w:del>
-      <w:del w:id="381" w:author="Innocence Harvey" w:date="2015-04-15T12:28:00Z">
+      <w:del w:id="388" w:author="Innocence Harvey" w:date="2015-04-15T12:28:00Z">
         <w:r>
           <w:delText>genes</w:delText>
         </w:r>
       </w:del>
-      <w:del w:id="382" w:author="Innocence Harvey" w:date="2015-04-27T14:00:00Z">
+      <w:del w:id="389" w:author="Innocence Harvey" w:date="2015-04-27T14:00:00Z">
         <w:r>
           <w:delText xml:space="preserve"> in human and mouse subcutaneous adipose tissue.</w:delText>
         </w:r>
@@ -8321,12 +8362,12 @@
           <w:delText xml:space="preserve"> expression of glycogen synthesis </w:delText>
         </w:r>
       </w:del>
-      <w:del w:id="383" w:author="Innocence Harvey" w:date="2015-04-15T12:28:00Z">
+      <w:del w:id="390" w:author="Innocence Harvey" w:date="2015-04-15T12:28:00Z">
         <w:r>
           <w:delText>genes</w:delText>
         </w:r>
       </w:del>
-      <w:del w:id="384" w:author="Innocence Harvey" w:date="2015-04-27T14:00:00Z">
+      <w:del w:id="391" w:author="Innocence Harvey" w:date="2015-04-27T14:00:00Z">
         <w:r>
           <w:delText xml:space="preserve"> in the Cushing's disease patients</w:delText>
         </w:r>
@@ -8921,87 +8962,7 @@
       <w:pPr>
         <w:spacing w:line="480" w:lineRule="auto"/>
       </w:pPr>
-      <w:ins w:id="385" w:author="Quynh Tran" w:date="2015-04-27T18:49:00Z">
-        <w:r>
-          <w:rPr>
-            <w:rFonts w:eastAsia="Times New Roman" w:cs="Times New Roman"/>
-            <w:shd w:val="clear" w:color="auto" w:fill="FFFFFF"/>
-            <w:rPrChange w:id="386" w:author="Quynh Tran" w:date="2015-05-02T12:58:00Z">
-              <w:rPr>
-                <w:rFonts w:ascii="Times New Roman" w:eastAsia="Times New Roman" w:hAnsi="Times New Roman" w:cs="Times New Roman"/>
-                <w:b/>
-                <w:sz w:val="22"/>
-                <w:shd w:val="clear" w:color="auto" w:fill="FFFFFF"/>
-              </w:rPr>
-            </w:rPrChange>
-          </w:rPr>
-          <w:t xml:space="preserve">Another limitation in our study is the small sample size, especially the number of biological replicates in Cushing’s group (n=5). Adding a covariate such as BMI or age in the model further reduces the sample size to 2 or 3 replicates. Although this </w:t>
-        </w:r>
-        <w:r>
-          <w:rPr>
-            <w:rFonts w:eastAsia="Times New Roman" w:cs="Times New Roman"/>
-            <w:shd w:val="clear" w:color="auto" w:fill="FFFFFF"/>
-            <w:rPrChange w:id="387" w:author="Quynh Tran" w:date="2015-05-02T12:58:00Z">
-              <w:rPr>
-                <w:rFonts w:ascii="Times New Roman" w:eastAsia="Times New Roman" w:hAnsi="Times New Roman" w:cs="Times New Roman"/>
-                <w:b/>
-                <w:sz w:val="22"/>
-                <w:shd w:val="clear" w:color="auto" w:fill="FFFFFF"/>
-              </w:rPr>
-            </w:rPrChange>
-          </w:rPr>
-          <w:lastRenderedPageBreak/>
-          <w:t xml:space="preserve">sample size is small, it is </w:t>
-        </w:r>
-        <w:del w:id="388" w:author="Dave Bridges" w:date="2015-04-28T13:18:00Z">
-          <w:r>
-            <w:rPr>
-              <w:rFonts w:eastAsia="Times New Roman" w:cs="Times New Roman"/>
-              <w:shd w:val="clear" w:color="auto" w:fill="FFFFFF"/>
-              <w:rPrChange w:id="389" w:author="Quynh Tran" w:date="2015-05-02T12:58:00Z">
-                <w:rPr>
-                  <w:rFonts w:ascii="Times New Roman" w:eastAsia="Times New Roman" w:hAnsi="Times New Roman" w:cs="Times New Roman"/>
-                  <w:b/>
-                  <w:sz w:val="22"/>
-                  <w:shd w:val="clear" w:color="auto" w:fill="FFFFFF"/>
-                </w:rPr>
-              </w:rPrChange>
-            </w:rPr>
-            <w:delText xml:space="preserve">common and </w:delText>
-          </w:r>
-        </w:del>
-        <w:r>
-          <w:rPr>
-            <w:rFonts w:eastAsia="Times New Roman" w:cs="Times New Roman"/>
-            <w:shd w:val="clear" w:color="auto" w:fill="FFFFFF"/>
-            <w:rPrChange w:id="390" w:author="Quynh Tran" w:date="2015-05-02T12:58:00Z">
-              <w:rPr>
-                <w:rFonts w:ascii="Times New Roman" w:eastAsia="Times New Roman" w:hAnsi="Times New Roman" w:cs="Times New Roman"/>
-                <w:b/>
-                <w:sz w:val="22"/>
-                <w:shd w:val="clear" w:color="auto" w:fill="FFFFFF"/>
-              </w:rPr>
-            </w:rPrChange>
-          </w:rPr>
-          <w:t xml:space="preserve">reasonable for a </w:t>
-        </w:r>
-        <w:del w:id="391" w:author="Dave Bridges" w:date="2015-04-28T13:18:00Z">
-          <w:r>
-            <w:rPr>
-              <w:rFonts w:eastAsia="Times New Roman" w:cs="Times New Roman"/>
-              <w:shd w:val="clear" w:color="auto" w:fill="FFFFFF"/>
-              <w:rPrChange w:id="392" w:author="Quynh Tran" w:date="2015-05-02T12:58:00Z">
-                <w:rPr>
-                  <w:rFonts w:ascii="Times New Roman" w:eastAsia="Times New Roman" w:hAnsi="Times New Roman" w:cs="Times New Roman"/>
-                  <w:b/>
-                  <w:sz w:val="22"/>
-                  <w:shd w:val="clear" w:color="auto" w:fill="FFFFFF"/>
-                </w:rPr>
-              </w:rPrChange>
-            </w:rPr>
-            <w:delText xml:space="preserve">controlled high through put sequencing experiment, especially of a </w:delText>
-          </w:r>
-        </w:del>
+      <w:ins w:id="392" w:author="Quynh Tran" w:date="2015-04-27T18:49:00Z">
         <w:r>
           <w:rPr>
             <w:rFonts w:eastAsia="Times New Roman" w:cs="Times New Roman"/>
@@ -9015,9 +8976,8 @@
               </w:rPr>
             </w:rPrChange>
           </w:rPr>
-          <w:t xml:space="preserve">rare disease such as Cushing’s. Realizing our limitation, we chose DESeq2 as the statistical method for our </w:t>
-        </w:r>
-        <w:proofErr w:type="spellStart"/>
+          <w:t xml:space="preserve">Another limitation in our study is the small sample size, especially the number of biological replicates in Cushing’s group (n=5). Adding a covariate such as BMI or age in the model further reduces the sample size to 2 or 3 replicates. Although this </w:t>
+        </w:r>
         <w:r>
           <w:rPr>
             <w:rFonts w:eastAsia="Times New Roman" w:cs="Times New Roman"/>
@@ -9031,9 +8991,10 @@
               </w:rPr>
             </w:rPrChange>
           </w:rPr>
-          <w:t>RNA</w:t>
-        </w:r>
-        <w:del w:id="395" w:author="Dave Bridges" w:date="2015-04-28T13:17:00Z">
+          <w:lastRenderedPageBreak/>
+          <w:t xml:space="preserve">sample size is small, it is </w:t>
+        </w:r>
+        <w:del w:id="395" w:author="Dave Bridges" w:date="2015-04-28T13:18:00Z">
           <w:r>
             <w:rPr>
               <w:rFonts w:eastAsia="Times New Roman" w:cs="Times New Roman"/>
@@ -9047,7 +9008,7 @@
                 </w:rPr>
               </w:rPrChange>
             </w:rPr>
-            <w:delText>-</w:delText>
+            <w:delText xml:space="preserve">common and </w:delText>
           </w:r>
         </w:del>
         <w:r>
@@ -9063,41 +9024,25 @@
               </w:rPr>
             </w:rPrChange>
           </w:rPr>
-          <w:t>seq</w:t>
-        </w:r>
-        <w:proofErr w:type="spellEnd"/>
-        <w:r>
-          <w:rPr>
-            <w:rFonts w:eastAsia="Times New Roman" w:cs="Times New Roman"/>
-            <w:shd w:val="clear" w:color="auto" w:fill="FFFFFF"/>
-            <w:rPrChange w:id="398" w:author="Quynh Tran" w:date="2015-05-02T12:58:00Z">
-              <w:rPr>
-                <w:rFonts w:ascii="Times New Roman" w:eastAsia="Times New Roman" w:hAnsi="Times New Roman" w:cs="Times New Roman"/>
-                <w:b/>
-                <w:sz w:val="22"/>
-                <w:shd w:val="clear" w:color="auto" w:fill="FFFFFF"/>
-              </w:rPr>
-            </w:rPrChange>
-          </w:rPr>
-          <w:t xml:space="preserve"> data. DESeq2 overcomes the small sample size problem by pooling information across genes. Maximum likelihood estimation is applied to estimate the dispersion or variance of a gene across all replicates in a group. Then, an empirical Bayes approach is used to get </w:t>
-        </w:r>
-        <w:proofErr w:type="gramStart"/>
-        <w:r>
-          <w:rPr>
-            <w:rFonts w:eastAsia="Times New Roman" w:cs="Times New Roman"/>
-            <w:shd w:val="clear" w:color="auto" w:fill="FFFFFF"/>
-            <w:rPrChange w:id="399" w:author="Quynh Tran" w:date="2015-05-02T12:58:00Z">
-              <w:rPr>
-                <w:rFonts w:ascii="Times New Roman" w:eastAsia="Times New Roman" w:hAnsi="Times New Roman" w:cs="Times New Roman"/>
-                <w:b/>
-                <w:sz w:val="22"/>
-                <w:shd w:val="clear" w:color="auto" w:fill="FFFFFF"/>
-              </w:rPr>
-            </w:rPrChange>
-          </w:rPr>
-          <w:t>maximum</w:t>
-        </w:r>
-        <w:proofErr w:type="gramEnd"/>
+          <w:t xml:space="preserve">reasonable for a </w:t>
+        </w:r>
+        <w:del w:id="398" w:author="Dave Bridges" w:date="2015-04-28T13:18:00Z">
+          <w:r>
+            <w:rPr>
+              <w:rFonts w:eastAsia="Times New Roman" w:cs="Times New Roman"/>
+              <w:shd w:val="clear" w:color="auto" w:fill="FFFFFF"/>
+              <w:rPrChange w:id="399" w:author="Quynh Tran" w:date="2015-05-02T12:58:00Z">
+                <w:rPr>
+                  <w:rFonts w:ascii="Times New Roman" w:eastAsia="Times New Roman" w:hAnsi="Times New Roman" w:cs="Times New Roman"/>
+                  <w:b/>
+                  <w:sz w:val="22"/>
+                  <w:shd w:val="clear" w:color="auto" w:fill="FFFFFF"/>
+                </w:rPr>
+              </w:rPrChange>
+            </w:rPr>
+            <w:delText xml:space="preserve">controlled high through put sequencing experiment, especially of a </w:delText>
+          </w:r>
+        </w:del>
         <w:r>
           <w:rPr>
             <w:rFonts w:eastAsia="Times New Roman" w:cs="Times New Roman"/>
@@ -9111,6 +9056,102 @@
               </w:rPr>
             </w:rPrChange>
           </w:rPr>
+          <w:t xml:space="preserve">rare disease such as Cushing’s. Realizing our limitation, we chose DESeq2 as the statistical method for our </w:t>
+        </w:r>
+        <w:proofErr w:type="spellStart"/>
+        <w:r>
+          <w:rPr>
+            <w:rFonts w:eastAsia="Times New Roman" w:cs="Times New Roman"/>
+            <w:shd w:val="clear" w:color="auto" w:fill="FFFFFF"/>
+            <w:rPrChange w:id="401" w:author="Quynh Tran" w:date="2015-05-02T12:58:00Z">
+              <w:rPr>
+                <w:rFonts w:ascii="Times New Roman" w:eastAsia="Times New Roman" w:hAnsi="Times New Roman" w:cs="Times New Roman"/>
+                <w:b/>
+                <w:sz w:val="22"/>
+                <w:shd w:val="clear" w:color="auto" w:fill="FFFFFF"/>
+              </w:rPr>
+            </w:rPrChange>
+          </w:rPr>
+          <w:t>RNA</w:t>
+        </w:r>
+        <w:del w:id="402" w:author="Dave Bridges" w:date="2015-04-28T13:17:00Z">
+          <w:r>
+            <w:rPr>
+              <w:rFonts w:eastAsia="Times New Roman" w:cs="Times New Roman"/>
+              <w:shd w:val="clear" w:color="auto" w:fill="FFFFFF"/>
+              <w:rPrChange w:id="403" w:author="Quynh Tran" w:date="2015-05-02T12:58:00Z">
+                <w:rPr>
+                  <w:rFonts w:ascii="Times New Roman" w:eastAsia="Times New Roman" w:hAnsi="Times New Roman" w:cs="Times New Roman"/>
+                  <w:b/>
+                  <w:sz w:val="22"/>
+                  <w:shd w:val="clear" w:color="auto" w:fill="FFFFFF"/>
+                </w:rPr>
+              </w:rPrChange>
+            </w:rPr>
+            <w:delText>-</w:delText>
+          </w:r>
+        </w:del>
+        <w:r>
+          <w:rPr>
+            <w:rFonts w:eastAsia="Times New Roman" w:cs="Times New Roman"/>
+            <w:shd w:val="clear" w:color="auto" w:fill="FFFFFF"/>
+            <w:rPrChange w:id="404" w:author="Quynh Tran" w:date="2015-05-02T12:58:00Z">
+              <w:rPr>
+                <w:rFonts w:ascii="Times New Roman" w:eastAsia="Times New Roman" w:hAnsi="Times New Roman" w:cs="Times New Roman"/>
+                <w:b/>
+                <w:sz w:val="22"/>
+                <w:shd w:val="clear" w:color="auto" w:fill="FFFFFF"/>
+              </w:rPr>
+            </w:rPrChange>
+          </w:rPr>
+          <w:t>seq</w:t>
+        </w:r>
+        <w:proofErr w:type="spellEnd"/>
+        <w:r>
+          <w:rPr>
+            <w:rFonts w:eastAsia="Times New Roman" w:cs="Times New Roman"/>
+            <w:shd w:val="clear" w:color="auto" w:fill="FFFFFF"/>
+            <w:rPrChange w:id="405" w:author="Quynh Tran" w:date="2015-05-02T12:58:00Z">
+              <w:rPr>
+                <w:rFonts w:ascii="Times New Roman" w:eastAsia="Times New Roman" w:hAnsi="Times New Roman" w:cs="Times New Roman"/>
+                <w:b/>
+                <w:sz w:val="22"/>
+                <w:shd w:val="clear" w:color="auto" w:fill="FFFFFF"/>
+              </w:rPr>
+            </w:rPrChange>
+          </w:rPr>
+          <w:t xml:space="preserve"> data. DESeq2 overcomes the small sample size problem by pooling information across genes. Maximum likelihood estimation is applied to estimate the dispersion or variance of a gene across all replicates in a group. Then, an empirical Bayes approach is used to get </w:t>
+        </w:r>
+        <w:proofErr w:type="gramStart"/>
+        <w:r>
+          <w:rPr>
+            <w:rFonts w:eastAsia="Times New Roman" w:cs="Times New Roman"/>
+            <w:shd w:val="clear" w:color="auto" w:fill="FFFFFF"/>
+            <w:rPrChange w:id="406" w:author="Quynh Tran" w:date="2015-05-02T12:58:00Z">
+              <w:rPr>
+                <w:rFonts w:ascii="Times New Roman" w:eastAsia="Times New Roman" w:hAnsi="Times New Roman" w:cs="Times New Roman"/>
+                <w:b/>
+                <w:sz w:val="22"/>
+                <w:shd w:val="clear" w:color="auto" w:fill="FFFFFF"/>
+              </w:rPr>
+            </w:rPrChange>
+          </w:rPr>
+          <w:t>maximum</w:t>
+        </w:r>
+        <w:proofErr w:type="gramEnd"/>
+        <w:r>
+          <w:rPr>
+            <w:rFonts w:eastAsia="Times New Roman" w:cs="Times New Roman"/>
+            <w:shd w:val="clear" w:color="auto" w:fill="FFFFFF"/>
+            <w:rPrChange w:id="407" w:author="Quynh Tran" w:date="2015-05-02T12:58:00Z">
+              <w:rPr>
+                <w:rFonts w:ascii="Times New Roman" w:eastAsia="Times New Roman" w:hAnsi="Times New Roman" w:cs="Times New Roman"/>
+                <w:b/>
+                <w:sz w:val="22"/>
+                <w:shd w:val="clear" w:color="auto" w:fill="FFFFFF"/>
+              </w:rPr>
+            </w:rPrChange>
+          </w:rPr>
           <w:t xml:space="preserve"> a </w:t>
         </w:r>
         <w:r>
@@ -9118,7 +9159,7 @@
             <w:rFonts w:eastAsia="Times New Roman" w:cs="Times New Roman"/>
             <w:i/>
             <w:shd w:val="clear" w:color="auto" w:fill="FFFFFF"/>
-            <w:rPrChange w:id="401" w:author="Quynh Tran" w:date="2015-05-02T12:58:00Z">
+            <w:rPrChange w:id="408" w:author="Quynh Tran" w:date="2015-05-02T12:58:00Z">
               <w:rPr>
                 <w:rFonts w:ascii="Times New Roman" w:eastAsia="Times New Roman" w:hAnsi="Times New Roman" w:cs="Times New Roman"/>
                 <w:b/>
@@ -9134,7 +9175,7 @@
           <w:rPr>
             <w:rFonts w:eastAsia="Times New Roman" w:cs="Times New Roman"/>
             <w:shd w:val="clear" w:color="auto" w:fill="FFFFFF"/>
-            <w:rPrChange w:id="402" w:author="Quynh Tran" w:date="2015-05-02T12:58:00Z">
+            <w:rPrChange w:id="409" w:author="Quynh Tran" w:date="2015-05-02T12:58:00Z">
               <w:rPr>
                 <w:rFonts w:ascii="Times New Roman" w:eastAsia="Times New Roman" w:hAnsi="Times New Roman" w:cs="Times New Roman"/>
                 <w:b/>
@@ -9146,105 +9187,6 @@
           <w:t xml:space="preserve"> as the final dispersion estimate. This method utilizes the available data to the maximum extent; therefore, help avoiding potential false positives </w:t>
         </w:r>
       </w:ins>
-      <w:ins w:id="403" w:author="Dave Bridges" w:date="2015-04-28T13:18:00Z">
-        <w:r>
-          <w:rPr>
-            <w:rFonts w:eastAsia="Times New Roman" w:cs="Times New Roman"/>
-            <w:shd w:val="clear" w:color="auto" w:fill="FFFFFF"/>
-            <w:rPrChange w:id="404" w:author="Quynh Tran" w:date="2015-05-02T12:58:00Z">
-              <w:rPr>
-                <w:rFonts w:ascii="Times New Roman" w:eastAsia="Times New Roman" w:hAnsi="Times New Roman" w:cs="Times New Roman"/>
-                <w:b/>
-                <w:color w:val="FF0000"/>
-                <w:sz w:val="22"/>
-                <w:shd w:val="clear" w:color="auto" w:fill="FFFFFF"/>
-              </w:rPr>
-            </w:rPrChange>
-          </w:rPr>
-          <w:fldChar w:fldCharType="begin" w:fldLock="1"/>
-        </w:r>
-      </w:ins>
-      <w:r>
-        <w:rPr>
-          <w:rFonts w:eastAsia="Times New Roman" w:cs="Times New Roman"/>
-          <w:shd w:val="clear" w:color="auto" w:fill="FFFFFF"/>
-          <w:rPrChange w:id="405" w:author="Quynh Tran" w:date="2015-05-02T12:58:00Z">
-            <w:rPr>
-              <w:rFonts w:ascii="Times New Roman" w:eastAsia="Times New Roman" w:hAnsi="Times New Roman" w:cs="Times New Roman"/>
-              <w:b/>
-              <w:sz w:val="22"/>
-              <w:shd w:val="clear" w:color="auto" w:fill="FFFFFF"/>
-            </w:rPr>
-          </w:rPrChange>
-        </w:rPr>
-        <w:instrText>ADDIN CSL_CITATION { "citationItems" : [ { "id" : "ITEM-1", "itemData" : { "DOI" : "10.1101/002832", "author" : [ { "dropping-particle" : "", "family" : "Love", "given" : "M. I.", "non-dropping-particle" : "", "parse-names" : false, "suffix" : "" }, { "dropping-particle" : "", "family" : "Huber", "given" : "W.", "non-dropping-particle" : "", "parse-names" : false, "suffix" : "" }, { "dropping-particle" : "", "family" : "Anders", "given" : "Simon", "non-dropping-particle" : "", "parse-names" : false, "suffix" : "" } ], "id" : "ITEM-1", "issued" : { "date-parts" : [ [ "2014", "2", "19" ] ] }, "title" : "Moderated estimation of fold change and dispersion for RNA-Seq data with DESeq2", "type" : "report" }, "uris" : [ "http://www.mendeley.com/documents/?uuid=1bdb6ee2-2411-48d0-9bdd-0ca7fdb549cf" ] } ], "mendeley" : { "formattedCitation" : "(Love &lt;i&gt;et al.&lt;/i&gt; 2014)", "plainTextFormattedCitation" : "(Love et al. 2014)", "previouslyFormattedCitation" : "(Love &lt;i&gt;et al.&lt;/i&gt; 2014)" }, "properties" : { "noteIndex" : 0 }, "schema" : "https://github.com/citation-style-language/schema/raw/master/csl-citation.json" }</w:instrText>
-      </w:r>
-      <w:r>
-        <w:rPr>
-          <w:rFonts w:eastAsia="Times New Roman" w:cs="Times New Roman"/>
-          <w:shd w:val="clear" w:color="auto" w:fill="FFFFFF"/>
-          <w:rPrChange w:id="406" w:author="Quynh Tran" w:date="2015-05-02T12:58:00Z">
-            <w:rPr>
-              <w:rFonts w:ascii="Times New Roman" w:eastAsia="Times New Roman" w:hAnsi="Times New Roman" w:cs="Times New Roman"/>
-              <w:b/>
-              <w:color w:val="FF0000"/>
-              <w:sz w:val="22"/>
-              <w:shd w:val="clear" w:color="auto" w:fill="FFFFFF"/>
-            </w:rPr>
-          </w:rPrChange>
-        </w:rPr>
-        <w:fldChar w:fldCharType="separate"/>
-      </w:r>
-      <w:r>
-        <w:rPr>
-          <w:rFonts w:eastAsia="Times New Roman" w:cs="Times New Roman"/>
-          <w:noProof/>
-          <w:shd w:val="clear" w:color="auto" w:fill="FFFFFF"/>
-          <w:rPrChange w:id="407" w:author="Quynh Tran" w:date="2015-05-02T12:58:00Z">
-            <w:rPr>
-              <w:rFonts w:ascii="Times New Roman" w:eastAsia="Times New Roman" w:hAnsi="Times New Roman" w:cs="Times New Roman"/>
-              <w:noProof/>
-              <w:sz w:val="22"/>
-              <w:shd w:val="clear" w:color="auto" w:fill="FFFFFF"/>
-            </w:rPr>
-          </w:rPrChange>
-        </w:rPr>
-        <w:t xml:space="preserve">(Love </w:t>
-      </w:r>
-      <w:r>
-        <w:rPr>
-          <w:rFonts w:eastAsia="Times New Roman" w:cs="Times New Roman"/>
-          <w:i/>
-          <w:noProof/>
-          <w:shd w:val="clear" w:color="auto" w:fill="FFFFFF"/>
-          <w:rPrChange w:id="408" w:author="Quynh Tran" w:date="2015-05-02T12:58:00Z">
-            <w:rPr>
-              <w:rFonts w:ascii="Times New Roman" w:eastAsia="Times New Roman" w:hAnsi="Times New Roman" w:cs="Times New Roman"/>
-              <w:i/>
-              <w:noProof/>
-              <w:sz w:val="22"/>
-              <w:shd w:val="clear" w:color="auto" w:fill="FFFFFF"/>
-            </w:rPr>
-          </w:rPrChange>
-        </w:rPr>
-        <w:t>et al.</w:t>
-      </w:r>
-      <w:r>
-        <w:rPr>
-          <w:rFonts w:eastAsia="Times New Roman" w:cs="Times New Roman"/>
-          <w:noProof/>
-          <w:shd w:val="clear" w:color="auto" w:fill="FFFFFF"/>
-          <w:rPrChange w:id="409" w:author="Quynh Tran" w:date="2015-05-02T12:58:00Z">
-            <w:rPr>
-              <w:rFonts w:ascii="Times New Roman" w:eastAsia="Times New Roman" w:hAnsi="Times New Roman" w:cs="Times New Roman"/>
-              <w:noProof/>
-              <w:sz w:val="22"/>
-              <w:shd w:val="clear" w:color="auto" w:fill="FFFFFF"/>
-            </w:rPr>
-          </w:rPrChange>
-        </w:rPr>
-        <w:t xml:space="preserve"> 2014)</w:t>
-      </w:r>
       <w:ins w:id="410" w:author="Dave Bridges" w:date="2015-04-28T13:18:00Z">
         <w:r>
           <w:rPr>
@@ -9260,13 +9202,112 @@
               </w:rPr>
             </w:rPrChange>
           </w:rPr>
-          <w:fldChar w:fldCharType="end"/>
-        </w:r>
+          <w:fldChar w:fldCharType="begin" w:fldLock="1"/>
+        </w:r>
+      </w:ins>
+      <w:r>
+        <w:rPr>
+          <w:rFonts w:eastAsia="Times New Roman" w:cs="Times New Roman"/>
+          <w:shd w:val="clear" w:color="auto" w:fill="FFFFFF"/>
+          <w:rPrChange w:id="412" w:author="Quynh Tran" w:date="2015-05-02T12:58:00Z">
+            <w:rPr>
+              <w:rFonts w:ascii="Times New Roman" w:eastAsia="Times New Roman" w:hAnsi="Times New Roman" w:cs="Times New Roman"/>
+              <w:b/>
+              <w:sz w:val="22"/>
+              <w:shd w:val="clear" w:color="auto" w:fill="FFFFFF"/>
+            </w:rPr>
+          </w:rPrChange>
+        </w:rPr>
+        <w:instrText>ADDIN CSL_CITATION { "citationItems" : [ { "id" : "ITEM-1", "itemData" : { "DOI" : "10.1101/002832", "author" : [ { "dropping-particle" : "", "family" : "Love", "given" : "M. I.", "non-dropping-particle" : "", "parse-names" : false, "suffix" : "" }, { "dropping-particle" : "", "family" : "Huber", "given" : "W.", "non-dropping-particle" : "", "parse-names" : false, "suffix" : "" }, { "dropping-particle" : "", "family" : "Anders", "given" : "Simon", "non-dropping-particle" : "", "parse-names" : false, "suffix" : "" } ], "id" : "ITEM-1", "issued" : { "date-parts" : [ [ "2014", "2", "19" ] ] }, "title" : "Moderated estimation of fold change and dispersion for RNA-Seq data with DESeq2", "type" : "report" }, "uris" : [ "http://www.mendeley.com/documents/?uuid=1bdb6ee2-2411-48d0-9bdd-0ca7fdb549cf" ] } ], "mendeley" : { "formattedCitation" : "(Love &lt;i&gt;et al.&lt;/i&gt; 2014)", "plainTextFormattedCitation" : "(Love et al. 2014)", "previouslyFormattedCitation" : "(Love &lt;i&gt;et al.&lt;/i&gt; 2014)" }, "properties" : { "noteIndex" : 0 }, "schema" : "https://github.com/citation-style-language/schema/raw/master/csl-citation.json" }</w:instrText>
+      </w:r>
+      <w:r>
+        <w:rPr>
+          <w:rFonts w:eastAsia="Times New Roman" w:cs="Times New Roman"/>
+          <w:shd w:val="clear" w:color="auto" w:fill="FFFFFF"/>
+          <w:rPrChange w:id="413" w:author="Quynh Tran" w:date="2015-05-02T12:58:00Z">
+            <w:rPr>
+              <w:rFonts w:ascii="Times New Roman" w:eastAsia="Times New Roman" w:hAnsi="Times New Roman" w:cs="Times New Roman"/>
+              <w:b/>
+              <w:color w:val="FF0000"/>
+              <w:sz w:val="22"/>
+              <w:shd w:val="clear" w:color="auto" w:fill="FFFFFF"/>
+            </w:rPr>
+          </w:rPrChange>
+        </w:rPr>
+        <w:fldChar w:fldCharType="separate"/>
+      </w:r>
+      <w:r>
+        <w:rPr>
+          <w:rFonts w:eastAsia="Times New Roman" w:cs="Times New Roman"/>
+          <w:noProof/>
+          <w:shd w:val="clear" w:color="auto" w:fill="FFFFFF"/>
+          <w:rPrChange w:id="414" w:author="Quynh Tran" w:date="2015-05-02T12:58:00Z">
+            <w:rPr>
+              <w:rFonts w:ascii="Times New Roman" w:eastAsia="Times New Roman" w:hAnsi="Times New Roman" w:cs="Times New Roman"/>
+              <w:noProof/>
+              <w:sz w:val="22"/>
+              <w:shd w:val="clear" w:color="auto" w:fill="FFFFFF"/>
+            </w:rPr>
+          </w:rPrChange>
+        </w:rPr>
+        <w:t xml:space="preserve">(Love </w:t>
+      </w:r>
+      <w:r>
+        <w:rPr>
+          <w:rFonts w:eastAsia="Times New Roman" w:cs="Times New Roman"/>
+          <w:i/>
+          <w:noProof/>
+          <w:shd w:val="clear" w:color="auto" w:fill="FFFFFF"/>
+          <w:rPrChange w:id="415" w:author="Quynh Tran" w:date="2015-05-02T12:58:00Z">
+            <w:rPr>
+              <w:rFonts w:ascii="Times New Roman" w:eastAsia="Times New Roman" w:hAnsi="Times New Roman" w:cs="Times New Roman"/>
+              <w:i/>
+              <w:noProof/>
+              <w:sz w:val="22"/>
+              <w:shd w:val="clear" w:color="auto" w:fill="FFFFFF"/>
+            </w:rPr>
+          </w:rPrChange>
+        </w:rPr>
+        <w:t>et al.</w:t>
+      </w:r>
+      <w:r>
+        <w:rPr>
+          <w:rFonts w:eastAsia="Times New Roman" w:cs="Times New Roman"/>
+          <w:noProof/>
+          <w:shd w:val="clear" w:color="auto" w:fill="FFFFFF"/>
+          <w:rPrChange w:id="416" w:author="Quynh Tran" w:date="2015-05-02T12:58:00Z">
+            <w:rPr>
+              <w:rFonts w:ascii="Times New Roman" w:eastAsia="Times New Roman" w:hAnsi="Times New Roman" w:cs="Times New Roman"/>
+              <w:noProof/>
+              <w:sz w:val="22"/>
+              <w:shd w:val="clear" w:color="auto" w:fill="FFFFFF"/>
+            </w:rPr>
+          </w:rPrChange>
+        </w:rPr>
+        <w:t xml:space="preserve"> 2014)</w:t>
+      </w:r>
+      <w:ins w:id="417" w:author="Dave Bridges" w:date="2015-04-28T13:18:00Z">
         <w:r>
           <w:rPr>
             <w:rFonts w:eastAsia="Times New Roman" w:cs="Times New Roman"/>
             <w:shd w:val="clear" w:color="auto" w:fill="FFFFFF"/>
-            <w:rPrChange w:id="412" w:author="Quynh Tran" w:date="2015-05-02T12:58:00Z">
+            <w:rPrChange w:id="418" w:author="Quynh Tran" w:date="2015-05-02T12:58:00Z">
+              <w:rPr>
+                <w:rFonts w:ascii="Times New Roman" w:eastAsia="Times New Roman" w:hAnsi="Times New Roman" w:cs="Times New Roman"/>
+                <w:b/>
+                <w:color w:val="FF0000"/>
+                <w:sz w:val="22"/>
+                <w:shd w:val="clear" w:color="auto" w:fill="FFFFFF"/>
+              </w:rPr>
+            </w:rPrChange>
+          </w:rPr>
+          <w:fldChar w:fldCharType="end"/>
+        </w:r>
+        <w:r>
+          <w:rPr>
+            <w:rFonts w:eastAsia="Times New Roman" w:cs="Times New Roman"/>
+            <w:shd w:val="clear" w:color="auto" w:fill="FFFFFF"/>
+            <w:rPrChange w:id="419" w:author="Quynh Tran" w:date="2015-05-02T12:58:00Z">
               <w:rPr>
                 <w:rFonts w:ascii="Times New Roman" w:eastAsia="Times New Roman" w:hAnsi="Times New Roman" w:cs="Times New Roman"/>
                 <w:b/>
@@ -9278,13 +9319,13 @@
           <w:t>.</w:t>
         </w:r>
       </w:ins>
-      <w:ins w:id="413" w:author="Quynh Tran" w:date="2015-04-27T18:49:00Z">
-        <w:del w:id="414" w:author="Dave Bridges" w:date="2015-04-28T13:18:00Z">
+      <w:ins w:id="420" w:author="Quynh Tran" w:date="2015-04-27T18:49:00Z">
+        <w:del w:id="421" w:author="Dave Bridges" w:date="2015-04-28T13:18:00Z">
           <w:r>
             <w:rPr>
               <w:rFonts w:eastAsia="Times New Roman" w:cs="Times New Roman"/>
               <w:shd w:val="clear" w:color="auto" w:fill="FFFFFF"/>
-              <w:rPrChange w:id="415" w:author="Quynh Tran" w:date="2015-05-02T12:58:00Z">
+              <w:rPrChange w:id="422" w:author="Quynh Tran" w:date="2015-05-02T12:58:00Z">
                 <w:rPr>
                   <w:rFonts w:ascii="Times New Roman" w:eastAsia="Times New Roman" w:hAnsi="Times New Roman" w:cs="Times New Roman"/>
                   <w:b/>
@@ -9543,7 +9584,7 @@
       <w:r>
         <w:t xml:space="preserve"> </w:t>
       </w:r>
-      <w:ins w:id="416" w:author="Dave Bridges" w:date="2015-04-28T13:32:00Z">
+      <w:ins w:id="423" w:author="Dave Bridges" w:date="2015-04-28T13:32:00Z">
         <w:r>
           <w:t xml:space="preserve">The authors would like to thank Ian Brooks and the UTHSC-ORNL Center for Biomedical Informatics for provisioning </w:t>
         </w:r>
@@ -13180,7 +13221,7 @@
 
 <file path=word/comments.xml><?xml version="1.0" encoding="utf-8"?>
 <w:comments xmlns:wpc="http://schemas.microsoft.com/office/word/2010/wordprocessingCanvas" xmlns:mo="http://schemas.microsoft.com/office/mac/office/2008/main" xmlns:mc="http://schemas.openxmlformats.org/markup-compatibility/2006" xmlns:mv="urn:schemas-microsoft-com:mac:vml" xmlns:o="urn:schemas-microsoft-com:office:office" xmlns:r="http://schemas.openxmlformats.org/officeDocument/2006/relationships" xmlns:m="http://schemas.openxmlformats.org/officeDocument/2006/math" xmlns:v="urn:schemas-microsoft-com:vml" xmlns:wp14="http://schemas.microsoft.com/office/word/2010/wordprocessingDrawing" xmlns:wp="http://schemas.openxmlformats.org/drawingml/2006/wordprocessingDrawing" xmlns:w10="urn:schemas-microsoft-com:office:word" xmlns:w="http://schemas.openxmlformats.org/wordprocessingml/2006/main" xmlns:w14="http://schemas.microsoft.com/office/word/2010/wordml" xmlns:wpg="http://schemas.microsoft.com/office/word/2010/wordprocessingGroup" xmlns:wpi="http://schemas.microsoft.com/office/word/2010/wordprocessingInk" xmlns:wne="http://schemas.microsoft.com/office/word/2006/wordml" xmlns:wps="http://schemas.microsoft.com/office/word/2010/wordprocessingShape" mc:Ignorable="w14 wp14">
-  <w:comment w:id="44" w:author="Quynh Tran" w:date="2015-05-02T12:14:00Z" w:initials="QT">
+  <w:comment w:id="48" w:author="Quynh Tran" w:date="2015-05-04T12:58:00Z" w:initials="QT">
     <w:p>
       <w:pPr>
         <w:pStyle w:val="CommentText"/>
@@ -13192,16 +13233,22 @@
         <w:annotationRef/>
       </w:r>
       <w:r>
-        <w:t>Where is this table. This is not the correct table to refer here.  Table 1 is the analysis of gene expression</w:t>
+        <w:t xml:space="preserve">Where is this table. This is not the correct table to refer here.  </w:t>
+      </w:r>
+      <w:r>
+        <w:t xml:space="preserve">Supplementary </w:t>
+      </w:r>
+      <w:r>
+        <w:t>Table 1 is the analysis of gene expression</w:t>
       </w:r>
     </w:p>
   </w:comment>
-  <w:comment w:id="60" w:author="Quynh Tran" w:date="2015-05-02T12:56:00Z" w:initials="QT">
+  <w:comment w:id="67" w:author="Quynh Tran" w:date="2015-05-02T12:56:00Z" w:initials="QT">
     <w:p>
       <w:pPr>
         <w:pStyle w:val="CommentText"/>
       </w:pPr>
-      <w:ins w:id="66" w:author="Quynh Tran" w:date="2015-05-02T12:54:00Z">
+      <w:ins w:id="73" w:author="Quynh Tran" w:date="2015-05-02T12:54:00Z">
         <w:r>
           <w:rPr>
             <w:rStyle w:val="CommentReference"/>
@@ -13309,7 +13356,7 @@
         <w:rStyle w:val="PageNumber"/>
         <w:noProof/>
       </w:rPr>
-      <w:t>5</w:t>
+      <w:t>10</w:t>
     </w:r>
     <w:r>
       <w:rPr>
@@ -14681,7 +14728,7 @@
 </file>
 
 <file path=customXml/itemProps1.xml><?xml version="1.0" encoding="utf-8"?>
-<ds:datastoreItem xmlns:ds="http://schemas.openxmlformats.org/officeDocument/2006/customXml" ds:itemID="{093C0326-A19D-734E-AB11-3643ACD78894}">
+<ds:datastoreItem xmlns:ds="http://schemas.openxmlformats.org/officeDocument/2006/customXml" ds:itemID="{CF80C6EB-067B-DA47-910B-C65626AFEA4F}">
   <ds:schemaRefs>
     <ds:schemaRef ds:uri="http://schemas.openxmlformats.org/officeDocument/2006/bibliography"/>
   </ds:schemaRefs>

</xml_diff>

<commit_message>
Integrated EJS and IH Changes
</commit_message>
<xml_diff>
--- a/manuscript/Cushing-Manuscript/Hochberg.docx
+++ b/manuscript/Cushing-Manuscript/Hochberg.docx
@@ -60,7 +60,15 @@
         <w:t>3</w:t>
       </w:r>
       <w:r>
-        <w:t xml:space="preserve">, Quynh </w:t>
+        <w:t xml:space="preserve">, </w:t>
+      </w:r>
+      <w:proofErr w:type="spellStart"/>
+      <w:r>
+        <w:t>Quynh</w:t>
+      </w:r>
+      <w:proofErr w:type="spellEnd"/>
+      <w:r>
+        <w:t xml:space="preserve"> </w:t>
       </w:r>
       <w:r>
         <w:t xml:space="preserve">T. </w:t>
@@ -226,7 +234,10 @@
         <w:t xml:space="preserve">WORD COUNT: </w:t>
       </w:r>
       <w:r>
-        <w:t xml:space="preserve"> 4135</w:t>
+        <w:t xml:space="preserve"> </w:t>
+      </w:r>
+      <w:r>
+        <w:t>5290</w:t>
       </w:r>
     </w:p>
     <w:p>
@@ -504,7 +515,7 @@
         <w:t xml:space="preserve">ently high </w:t>
       </w:r>
       <w:r>
-        <w:t>circulating levels of cortisol secondary to a pituitary adenoma, leads to a significan</w:t>
+        <w:t>circulating levels of cortisol secondary to a pituitary adenoma, leads to significan</w:t>
       </w:r>
       <w:r>
         <w:t xml:space="preserve">t </w:t>
@@ -643,11 +654,11 @@
         <w:t>but iatrogenic Cushi</w:t>
       </w:r>
       <w:r>
-        <w:t xml:space="preserve">ng's </w:t>
+        <w:t xml:space="preserve">ng's syndrome, caused by </w:t>
       </w:r>
       <w:r>
         <w:lastRenderedPageBreak/>
-        <w:t>syndrome, caused by chroni</w:t>
+        <w:t>chroni</w:t>
       </w:r>
       <w:r>
         <w:t>c glucocorticoid treatment</w:t>
@@ -1041,7 +1052,10 @@
         <w:spacing w:line="480" w:lineRule="auto"/>
       </w:pPr>
       <w:r>
-        <w:t>Patient recruitment</w:t>
+        <w:t>Patient R</w:t>
+      </w:r>
+      <w:r>
+        <w:t>ecruitment</w:t>
       </w:r>
     </w:p>
     <w:p>
@@ -1112,7 +1126,10 @@
         <w:spacing w:line="480" w:lineRule="auto"/>
       </w:pPr>
       <w:r>
-        <w:t>Subcutaneous fat biopsy</w:t>
+        <w:t>Subcutaneous Fat B</w:t>
+      </w:r>
+      <w:r>
+        <w:t>iopsy</w:t>
       </w:r>
     </w:p>
     <w:p>
@@ -1144,7 +1161,28 @@
         <w:t xml:space="preserve">Approximately </w:t>
       </w:r>
       <w:r>
-        <w:t>500 mg of this fat graft was used for the study.  ~100 mg were utilized for ex vivo lipolysis assay, ~200 mg was snap frozen in li</w:t>
+        <w:t xml:space="preserve">500 mg of this fat graft was used </w:t>
+      </w:r>
+      <w:r>
+        <w:t>in this</w:t>
+      </w:r>
+      <w:r>
+        <w:t xml:space="preserve"> study.  ~100 mg </w:t>
+      </w:r>
+      <w:r>
+        <w:t>was</w:t>
+      </w:r>
+      <w:r>
+        <w:t xml:space="preserve"> utilized for </w:t>
+      </w:r>
+      <w:r>
+        <w:rPr>
+          <w:i/>
+        </w:rPr>
+        <w:t>ex vivo</w:t>
+      </w:r>
+      <w:r>
+        <w:t xml:space="preserve"> lipolysis assay, ~200 mg was snap frozen in li</w:t>
       </w:r>
       <w:r>
         <w:t>quid nitrogen and stored at -80</w:t>
@@ -1193,11 +1231,6 @@
     </w:p>
     <w:p>
       <w:pPr>
-        <w:spacing w:line="480" w:lineRule="auto"/>
-      </w:pPr>
-    </w:p>
-    <w:p>
-      <w:pPr>
         <w:pStyle w:val="Heading2"/>
         <w:spacing w:line="480" w:lineRule="auto"/>
       </w:pPr>
@@ -1269,15 +1302,19 @@
       </w:r>
       <w:proofErr w:type="gramEnd"/>
       <w:r>
-        <w:t xml:space="preserve">.  Animals were weighed </w:t>
-      </w:r>
-      <w:proofErr w:type="gramStart"/>
-      <w:r>
-        <w:t>weekly,</w:t>
-      </w:r>
-      <w:proofErr w:type="gramEnd"/>
-      <w:r>
-        <w:t xml:space="preserve"> with body composition determined using an </w:t>
+        <w:t xml:space="preserve">.  </w:t>
+      </w:r>
+      <w:r>
+        <w:t xml:space="preserve">Animal body weight and body composition was </w:t>
+      </w:r>
+      <w:r>
+        <w:t xml:space="preserve">determined </w:t>
+      </w:r>
+      <w:r>
+        <w:t xml:space="preserve">weekly </w:t>
+      </w:r>
+      <w:r>
+        <w:t xml:space="preserve">using an </w:t>
       </w:r>
       <w:proofErr w:type="spellStart"/>
       <w:r>
@@ -1346,24 +1383,10 @@
       </w:r>
       <w:proofErr w:type="spellEnd"/>
       <w:r>
-        <w:t>.  Tissues were dissected and stored at -80</w:t>
-      </w:r>
-      <w:r>
-        <w:t>°</w:t>
-      </w:r>
-      <w:proofErr w:type="gramStart"/>
-      <w:r>
-        <w:t>C</w:t>
-      </w:r>
-      <w:r>
-        <w:t xml:space="preserve">  for</w:t>
-      </w:r>
-      <w:proofErr w:type="gramEnd"/>
-      <w:r>
-        <w:t xml:space="preserve"> further analyses.</w:t>
-      </w:r>
-      <w:r>
-        <w:t xml:space="preserve">  Following cervical dislocation, a sagittal incision was made along the </w:t>
+        <w:t xml:space="preserve">. </w:t>
+      </w:r>
+      <w:r>
+        <w:t xml:space="preserve">Following cervical dislocation, a sagittal incision was made along the </w:t>
       </w:r>
       <w:proofErr w:type="spellStart"/>
       <w:r>
@@ -1379,32 +1402,33 @@
       </w:r>
       <w:proofErr w:type="spellEnd"/>
       <w:r>
-        <w:t xml:space="preserve"> to allow careful </w:t>
+        <w:t xml:space="preserve"> to allow careful dissection of the inguinal fat pads.  A small incision was then made into the rectus </w:t>
+      </w:r>
+      <w:proofErr w:type="spellStart"/>
+      <w:r>
+        <w:t>abdominus</w:t>
+      </w:r>
+      <w:proofErr w:type="spellEnd"/>
+      <w:r>
+        <w:t xml:space="preserve"> muscle to expose the abdominal</w:t>
+      </w:r>
+      <w:r>
+        <w:t xml:space="preserve"> cavity. The </w:t>
+      </w:r>
+      <w:proofErr w:type="spellStart"/>
+      <w:r>
+        <w:t>epididymal</w:t>
+      </w:r>
+      <w:proofErr w:type="spellEnd"/>
+      <w:r>
+        <w:t xml:space="preserve"> fats </w:t>
       </w:r>
       <w:r>
         <w:lastRenderedPageBreak/>
-        <w:t xml:space="preserve">dissection of the inguinal fat pads.  A small incision was then made into the rectus </w:t>
-      </w:r>
-      <w:proofErr w:type="spellStart"/>
-      <w:r>
-        <w:t>abdominus</w:t>
-      </w:r>
-      <w:proofErr w:type="spellEnd"/>
-      <w:r>
-        <w:t xml:space="preserve"> muscle to expose the abdominal cavity. </w:t>
-      </w:r>
-      <w:proofErr w:type="gramStart"/>
-      <w:r>
-        <w:t xml:space="preserve">The  </w:t>
-      </w:r>
-      <w:proofErr w:type="spellStart"/>
-      <w:r>
-        <w:t>epididymal</w:t>
-      </w:r>
-      <w:proofErr w:type="spellEnd"/>
-      <w:proofErr w:type="gramEnd"/>
-      <w:r>
-        <w:t xml:space="preserve"> fats pads were identified and carefully dissected out. The right fat pads from each mouse were weighed and snap frozen in liquid nitrogen, whereas the left fat pads were each fixed in formalin.</w:t>
+        <w:t>pads were identified and carefully dissected out. The right fat pads from each mouse were weighed and snap frozen in liquid nitrogen</w:t>
+      </w:r>
+      <w:r>
+        <w:t xml:space="preserve"> for later analysis.</w:t>
       </w:r>
     </w:p>
     <w:p>
@@ -1663,86 +1687,86 @@
         <w:t xml:space="preserve"> SYBR Green PCR Master Mix (Life Technologies) </w:t>
       </w:r>
       <w:r>
-        <w:t xml:space="preserve">in accordance with the manufacturer’s </w:t>
+        <w:t xml:space="preserve">in accordance with the manufacturer’s guidelines </w:t>
+      </w:r>
+      <w:r>
+        <w:t xml:space="preserve">and </w:t>
+      </w:r>
+      <w:r>
+        <w:rPr>
+          <w:rFonts w:cs="Helvetica"/>
+        </w:rPr>
+        <w:t xml:space="preserve">subjected to quantitative real-time PCR as </w:t>
+      </w:r>
+      <w:r>
+        <w:rPr>
+          <w:rFonts w:cs="Helvetica"/>
+        </w:rPr>
+        <w:t xml:space="preserve">previously </w:t>
+      </w:r>
+      <w:r>
+        <w:rPr>
+          <w:rFonts w:cs="Helvetica"/>
+        </w:rPr>
+        <w:t xml:space="preserve">described (Lu et al., 2014). </w:t>
+      </w:r>
+      <w:r>
+        <w:t>The p</w:t>
+      </w:r>
+      <w:r>
+        <w:t>rimer</w:t>
+      </w:r>
+      <w:r>
+        <w:t xml:space="preserve"> sequences used</w:t>
+      </w:r>
+      <w:r>
+        <w:t xml:space="preserve"> are listed in Table 1.  </w:t>
+      </w:r>
+      <w:proofErr w:type="gramStart"/>
+      <w:r>
+        <w:t>mRNA</w:t>
+      </w:r>
+      <w:proofErr w:type="gramEnd"/>
+      <w:r>
+        <w:t xml:space="preserve"> expression levels of all genes were normalized to </w:t>
+      </w:r>
+      <w:proofErr w:type="spellStart"/>
+      <w:r>
+        <w:rPr>
+          <w:i/>
+        </w:rPr>
+        <w:t>Actb</w:t>
+      </w:r>
+      <w:proofErr w:type="spellEnd"/>
+      <w:r>
+        <w:rPr>
+          <w:i/>
+        </w:rPr>
+        <w:t xml:space="preserve"> </w:t>
+      </w:r>
+      <w:r>
+        <w:t xml:space="preserve">for adipose tissue and </w:t>
+      </w:r>
+      <w:proofErr w:type="spellStart"/>
+      <w:r>
+        <w:rPr>
+          <w:i/>
+        </w:rPr>
+        <w:t>Gapdh</w:t>
+      </w:r>
+      <w:proofErr w:type="spellEnd"/>
+      <w:r>
+        <w:rPr>
+          <w:i/>
+        </w:rPr>
+        <w:t xml:space="preserve"> </w:t>
+      </w:r>
+      <w:r>
+        <w:t xml:space="preserve">for muscle </w:t>
       </w:r>
       <w:r>
         <w:lastRenderedPageBreak/>
-        <w:t xml:space="preserve">guidelines </w:t>
-      </w:r>
-      <w:r>
-        <w:t xml:space="preserve">and </w:t>
-      </w:r>
-      <w:r>
-        <w:rPr>
-          <w:rFonts w:cs="Helvetica"/>
-        </w:rPr>
-        <w:t xml:space="preserve">subjected to quantitative real-time PCR as </w:t>
-      </w:r>
-      <w:r>
-        <w:rPr>
-          <w:rFonts w:cs="Helvetica"/>
-        </w:rPr>
-        <w:t xml:space="preserve">previously </w:t>
-      </w:r>
-      <w:r>
-        <w:rPr>
-          <w:rFonts w:cs="Helvetica"/>
-        </w:rPr>
-        <w:t xml:space="preserve">described (Lu et al., 2014). </w:t>
-      </w:r>
-      <w:r>
-        <w:t>The p</w:t>
-      </w:r>
-      <w:r>
-        <w:t>rimer</w:t>
-      </w:r>
-      <w:r>
-        <w:t xml:space="preserve"> sequences used</w:t>
-      </w:r>
-      <w:r>
-        <w:t xml:space="preserve"> are listed in Table 1.  </w:t>
-      </w:r>
-      <w:proofErr w:type="gramStart"/>
-      <w:r>
-        <w:t>mRNA</w:t>
-      </w:r>
-      <w:proofErr w:type="gramEnd"/>
-      <w:r>
-        <w:t xml:space="preserve"> expression levels of all genes were normalized to </w:t>
-      </w:r>
-      <w:proofErr w:type="spellStart"/>
-      <w:r>
-        <w:rPr>
-          <w:i/>
-        </w:rPr>
-        <w:t>Actb</w:t>
-      </w:r>
-      <w:proofErr w:type="spellEnd"/>
-      <w:r>
-        <w:rPr>
-          <w:i/>
-        </w:rPr>
-        <w:t xml:space="preserve"> </w:t>
-      </w:r>
-      <w:r>
-        <w:t xml:space="preserve">for adipose tissue and </w:t>
-      </w:r>
-      <w:proofErr w:type="spellStart"/>
-      <w:r>
-        <w:rPr>
-          <w:i/>
-        </w:rPr>
-        <w:t>Gapdh</w:t>
-      </w:r>
-      <w:proofErr w:type="spellEnd"/>
-      <w:r>
-        <w:rPr>
-          <w:i/>
-        </w:rPr>
-        <w:t xml:space="preserve"> </w:t>
-      </w:r>
-      <w:r>
-        <w:t xml:space="preserve">for muscle tissue </w:t>
+        <w:t xml:space="preserve">tissue </w:t>
       </w:r>
       <w:r>
         <w:t xml:space="preserve">after confirming that </w:t>
@@ -1768,11 +1792,6 @@
       <w:r>
         <w:t>treatment.</w:t>
       </w:r>
-    </w:p>
-    <w:p>
-      <w:pPr>
-        <w:spacing w:line="480" w:lineRule="auto"/>
-      </w:pPr>
     </w:p>
     <w:p>
       <w:pPr>
@@ -1785,7 +1804,13 @@
       </w:r>
       <w:proofErr w:type="spellEnd"/>
       <w:r>
-        <w:t xml:space="preserve"> determination</w:t>
+        <w:t xml:space="preserve"> </w:t>
+      </w:r>
+      <w:r>
+        <w:t>D</w:t>
+      </w:r>
+      <w:r>
+        <w:t>etermination</w:t>
       </w:r>
     </w:p>
     <w:p>
@@ -2020,11 +2045,7 @@
       </w:r>
       <w:proofErr w:type="spellEnd"/>
       <w:r>
-        <w:t xml:space="preserve"> </w:t>
-      </w:r>
-      <w:r>
-        <w:lastRenderedPageBreak/>
-        <w:t xml:space="preserve">and </w:t>
+        <w:t xml:space="preserve"> and </w:t>
       </w:r>
       <w:proofErr w:type="spellStart"/>
       <w:r>
@@ -2050,6 +2071,7 @@
       </w:pPr>
       <w:proofErr w:type="spellStart"/>
       <w:r>
+        <w:lastRenderedPageBreak/>
         <w:t>Transcriptomic</w:t>
       </w:r>
       <w:proofErr w:type="spellEnd"/>
@@ -2414,40 +2436,421 @@
         <w:t>via</w:t>
       </w:r>
       <w:r>
-        <w:t xml:space="preserve"> </w:t>
+        <w:t xml:space="preserve"> Shapiro-</w:t>
+      </w:r>
+      <w:proofErr w:type="spellStart"/>
+      <w:r>
+        <w:t>Wi</w:t>
+      </w:r>
+      <w:r>
+        <w:t>lk</w:t>
+      </w:r>
+      <w:proofErr w:type="spellEnd"/>
+      <w:r>
+        <w:t xml:space="preserve"> test. Wilcoxon rank sum tests were</w:t>
+      </w:r>
+      <w:r>
+        <w:t xml:space="preserve"> used</w:t>
+      </w:r>
+      <w:r>
+        <w:t xml:space="preserve"> </w:t>
+      </w:r>
+      <w:r>
+        <w:t>when</w:t>
+      </w:r>
+      <w:r>
+        <w:t xml:space="preserve"> data were not normally distributed.</w:t>
+      </w:r>
+      <w:r>
+        <w:t xml:space="preserve">   </w:t>
+      </w:r>
+      <w:r>
+        <w:t xml:space="preserve">Welch’s </w:t>
+      </w:r>
+      <w:r>
+        <w:rPr>
+          <w:i/>
+        </w:rPr>
+        <w:t>t</w:t>
+      </w:r>
+      <w:r>
+        <w:t xml:space="preserve">-test was </w:t>
+      </w:r>
+      <w:r>
+        <w:t xml:space="preserve">performed </w:t>
+      </w:r>
+      <w:r>
+        <w:t xml:space="preserve">if the </w:t>
+      </w:r>
+      <w:r>
+        <w:t xml:space="preserve">equal variance assumption was rejected by </w:t>
+      </w:r>
+      <w:proofErr w:type="spellStart"/>
+      <w:r>
+        <w:t>Levene's</w:t>
+      </w:r>
+      <w:proofErr w:type="spellEnd"/>
+      <w:r>
+        <w:t xml:space="preserve"> test (car package version </w:t>
+      </w:r>
+      <w:r>
+        <w:t>2.0-19</w:t>
+      </w:r>
+      <w:r>
+        <w:t>)</w:t>
+      </w:r>
+      <w:proofErr w:type="gramStart"/>
+      <w:r>
+        <w:t>,</w:t>
+      </w:r>
+      <w:proofErr w:type="gramEnd"/>
+      <w:r>
+        <w:t xml:space="preserve"> otherwise a Student’s </w:t>
+      </w:r>
+      <w:r>
+        <w:rPr>
+          <w:i/>
+        </w:rPr>
+        <w:t>t</w:t>
+      </w:r>
+      <w:r>
+        <w:t>-test was used</w:t>
+      </w:r>
+      <w:r>
+        <w:t xml:space="preserve">. </w:t>
+      </w:r>
+      <w:r>
+        <w:t xml:space="preserve">Longitudinal measurements such as body weight, food intake, body </w:t>
       </w:r>
       <w:r>
         <w:lastRenderedPageBreak/>
-        <w:t>Shapiro-</w:t>
-      </w:r>
-      <w:proofErr w:type="spellStart"/>
-      <w:r>
-        <w:t>Wi</w:t>
-      </w:r>
-      <w:r>
-        <w:t>lk</w:t>
-      </w:r>
-      <w:proofErr w:type="spellEnd"/>
-      <w:r>
-        <w:t xml:space="preserve"> test. Wilcoxon rank sum tests were</w:t>
-      </w:r>
-      <w:r>
-        <w:t xml:space="preserve"> used</w:t>
-      </w:r>
-      <w:r>
-        <w:t xml:space="preserve"> </w:t>
-      </w:r>
-      <w:r>
-        <w:t>when</w:t>
-      </w:r>
-      <w:r>
-        <w:t xml:space="preserve"> data were not normally distributed.</w:t>
-      </w:r>
-      <w:r>
-        <w:t xml:space="preserve">   </w:t>
-      </w:r>
-      <w:r>
-        <w:t xml:space="preserve">Welch’s </w:t>
+        <w:t xml:space="preserve">composition and insulin tolerance tests were analyzed via mixed linear models and a </w:t>
+      </w:r>
+      <w:r>
+        <w:sym w:font="Symbol" w:char="F063"/>
+      </w:r>
+      <w:r>
+        <w:rPr>
+          <w:vertAlign w:val="superscript"/>
+        </w:rPr>
+        <w:t>2</w:t>
+      </w:r>
+      <w:r>
+        <w:t xml:space="preserve"> test between models with and without dexamethasone treatment as a covariate.  This used the lme4 package, version 1.1-7 </w:t>
+      </w:r>
+      <w:r>
+        <w:fldChar w:fldCharType="begin" w:fldLock="1"/>
+      </w:r>
+      <w:r>
+        <w:instrText>ADDIN CSL_CITATION { "citationItems" : [ { "id" : "ITEM-1", "itemData" : { "abstract" : "Maximum likelihood or restricted maximum likelihood (REML) estimates of the parameters in linear mixed-effects models can be determined using the lmer function in the lme4 package for R. As for most model-fitting functions in R, the model is described in an lmer call by a formula, in this case including both fixed- and random-effects terms. The formula and data together determine a numerical representation of the model from which the profiled deviance or the profiled REML criterion can be evaluated as a function of some of the model parameters. The appropriate criterion is optimized, using one of the constrained optimization functions in R, to provide the parameter estimates. We describe the structure of the model, the steps in evaluating the profiled deviance or REML criterion, and the structure of classes or types that represents such a model. Sufficient detail is included to allow specialization of these structures by users who wish to write functions to fit specialized linear mixed models, such as models incorporating pedigrees or smoothing splines, that are not easily expressible in the formula language used by lmer.", "author" : [ { "dropping-particle" : "", "family" : "Bates", "given" : "Douglas", "non-dropping-particle" : "", "parse-names" : false, "suffix" : "" }, { "dropping-particle" : "", "family" : "M\u00e4chler", "given" : "Martin", "non-dropping-particle" : "", "parse-names" : false, "suffix" : "" }, { "dropping-particle" : "", "family" : "Bolker", "given" : "Ben", "non-dropping-particle" : "", "parse-names" : false, "suffix" : "" }, { "dropping-particle" : "", "family" : "Walker", "given" : "Steven", "non-dropping-particle" : "", "parse-names" : false, "suffix" : "" } ], "container-title" : "ArXiv", "genre" : "Computation", "id" : "ITEM-1", "issued" : { "date-parts" : [ [ "2014", "6", "23" ] ] }, "note" : "R package version 1.0-6", "page" : "1-51", "title" : "Fitting Linear Mixed-Effects Models using lme4", "type" : "article-journal", "volume" : "1406.5823" }, "uris" : [ "http://www.mendeley.com/documents/?uuid=07692ab3-3e1a-494a-abdf-f54acf8bbcef" ] } ], "mendeley" : { "formattedCitation" : "(Bates &lt;i&gt;et al.&lt;/i&gt; 2014)", "plainTextFormattedCitation" : "(Bates et al. 2014)", "previouslyFormattedCitation" : "(Bates &lt;i&gt;et al.&lt;/i&gt; 2014)" }, "properties" : { "noteIndex" : 0 }, "schema" : "https://github.com/citation-style-language/schema/raw/master/csl-citation.json" }</w:instrText>
+      </w:r>
+      <w:r>
+        <w:fldChar w:fldCharType="separate"/>
+      </w:r>
+      <w:r>
+        <w:rPr>
+          <w:noProof/>
+        </w:rPr>
+        <w:t xml:space="preserve">(Bates </w:t>
+      </w:r>
+      <w:r>
+        <w:rPr>
+          <w:i/>
+          <w:noProof/>
+        </w:rPr>
+        <w:t>et al.</w:t>
+      </w:r>
+      <w:r>
+        <w:rPr>
+          <w:noProof/>
+        </w:rPr>
+        <w:t xml:space="preserve"> 2014)</w:t>
+      </w:r>
+      <w:r>
+        <w:fldChar w:fldCharType="end"/>
+      </w:r>
+      <w:r>
+        <w:t xml:space="preserve">.  </w:t>
+      </w:r>
+      <w:r>
+        <w:t>Statistical significance in this study was defined as a p</w:t>
+      </w:r>
+      <w:r>
+        <w:t>/q</w:t>
+      </w:r>
+      <w:r>
+        <w:t xml:space="preserve">-value of less than 0.05. </w:t>
+      </w:r>
+      <w:r>
+        <w:t xml:space="preserve"> </w:t>
+      </w:r>
+      <w:r>
+        <w:t>To correct</w:t>
+      </w:r>
+      <w:r>
+        <w:t xml:space="preserve"> for multiple hypotheses</w:t>
+      </w:r>
+      <w:r>
+        <w:t>, p-values were adjusted by the metho</w:t>
+      </w:r>
+      <w:r>
+        <w:t xml:space="preserve">d of </w:t>
+      </w:r>
+      <w:proofErr w:type="spellStart"/>
+      <w:r>
+        <w:t>Benjamini</w:t>
+      </w:r>
+      <w:proofErr w:type="spellEnd"/>
+      <w:r>
+        <w:t xml:space="preserve"> and Hochberg </w:t>
+      </w:r>
+      <w:r>
+        <w:fldChar w:fldCharType="begin" w:fldLock="1"/>
+      </w:r>
+      <w:r>
+        <w:instrText>ADDIN CSL_CITATION { "citationItems" : [ { "id" : "ITEM-1", "itemData" : { "author" : [ { "dropping-particle" : "", "family" : "Benjamini", "given" : "Yoav", "non-dropping-particle" : "", "parse-names" : false, "suffix" : "" }, { "dropping-particle" : "", "family" : "Hochberg", "given" : "Yosef", "non-dropping-particle" : "", "parse-names" : false, "suffix" : "" } ], "container-title" : "Journal of the Royal Statistical Society. Series B", "id" : "ITEM-1", "issue" : "1", "issued" : { "date-parts" : [ [ "1995" ] ] }, "page" : "289-300", "title" : "Controlling the False Discovery Rate: A Practical and Powerful Approach to Multiple Testing", "type" : "article-journal", "volume" : "57" }, "uris" : [ "http://www.mendeley.com/documents/?uuid=baa0ee41-5196-45d8-84be-3a1535b44d3e" ] } ], "mendeley" : { "formattedCitation" : "(Benjamini &amp; Hochberg 1995)", "plainTextFormattedCitation" : "(Benjamini &amp; Hochberg 1995)", "previouslyFormattedCitation" : "(Benjamini &amp; Hochberg 1995)" }, "properties" : { "noteIndex" : 0 }, "schema" : "https://github.com/citation-style-language/schema/raw/master/csl-citation.json" }</w:instrText>
+      </w:r>
+      <w:r>
+        <w:fldChar w:fldCharType="separate"/>
+      </w:r>
+      <w:r>
+        <w:rPr>
+          <w:noProof/>
+        </w:rPr>
+        <w:t>(Benjamini &amp; Hochberg 1995)</w:t>
+      </w:r>
+      <w:r>
+        <w:fldChar w:fldCharType="end"/>
+      </w:r>
+      <w:r>
+        <w:t>.</w:t>
+      </w:r>
+      <w:r>
+        <w:t xml:space="preserve">  </w:t>
+      </w:r>
+      <w:r>
+        <w:t>The DESeq</w:t>
+      </w:r>
+      <w:r>
+        <w:t>2</w:t>
+      </w:r>
+      <w:r>
+        <w:t xml:space="preserve"> algorithm excludes genes with very high variance to improve statistical power </w:t>
+      </w:r>
+      <w:r>
+        <w:fldChar w:fldCharType="begin" w:fldLock="1"/>
+      </w:r>
+      <w:r>
+        <w:instrText>ADDIN CSL_CITATION { "citationItems" : [ { "id" : "ITEM-1", "itemData" : { "DOI" : "10.1101/002832", "author" : [ { "dropping-particle" : "", "family" : "Love", "given" : "M. I.", "non-dropping-particle" : "", "parse-names" : false, "suffix" : "" }, { "dropping-particle" : "", "family" : "Huber", "given" : "W.", "non-dropping-particle" : "", "parse-names" : false, "suffix" : "" }, { "dropping-particle" : "", "family" : "Anders", "given" : "Simon", "non-dropping-particle" : "", "parse-names" : false, "suffix" : "" } ], "id" : "ITEM-1", "issued" : { "date-parts" : [ [ "2014", "2", "19" ] ] }, "title" : "Moderated estimation of fold change and dispersion for RNA-Seq data with DESeq2", "type" : "report" }, "uris" : [ "http://www.mendeley.com/documents/?uuid=1bdb6ee2-2411-48d0-9bdd-0ca7fdb549cf" ] } ], "mendeley" : { "formattedCitation" : "(Love &lt;i&gt;et al.&lt;/i&gt; 2014)", "plainTextFormattedCitation" : "(Love et al. 2014)", "previouslyFormattedCitation" : "(Love &lt;i&gt;et al.&lt;/i&gt; 2014)" }, "properties" : { "noteIndex" : 0 }, "schema" : "https://github.com/citation-style-language/schema/raw/master/csl-citation.json" }</w:instrText>
+      </w:r>
+      <w:r>
+        <w:fldChar w:fldCharType="separate"/>
+      </w:r>
+      <w:r>
+        <w:rPr>
+          <w:noProof/>
+        </w:rPr>
+        <w:t xml:space="preserve">(Love </w:t>
+      </w:r>
+      <w:r>
+        <w:rPr>
+          <w:i/>
+          <w:noProof/>
+        </w:rPr>
+        <w:t>et al.</w:t>
+      </w:r>
+      <w:r>
+        <w:rPr>
+          <w:noProof/>
+        </w:rPr>
+        <w:t xml:space="preserve"> 2014)</w:t>
+      </w:r>
+      <w:r>
+        <w:fldChar w:fldCharType="end"/>
+      </w:r>
+      <w:r>
+        <w:t xml:space="preserve">.  </w:t>
+      </w:r>
+      <w:r>
+        <w:t>The analysis we focus</w:t>
+      </w:r>
+      <w:r>
+        <w:t>ed on</w:t>
+      </w:r>
+      <w:r>
+        <w:t xml:space="preserve"> in this man</w:t>
+      </w:r>
+      <w:r>
+        <w:t>u</w:t>
+      </w:r>
+      <w:r>
+        <w:t>s</w:t>
+      </w:r>
+      <w:r>
+        <w:t xml:space="preserve">cript was without adjustment for BMI or age and is presented in Supplementary Table 1, with GSEA analyses in Supplementary Tables 2-3.  </w:t>
+      </w:r>
+      <w:r>
+        <w:t xml:space="preserve">A model controlled for BMI </w:t>
+      </w:r>
+      <w:r>
+        <w:t>as a linear covariate or stratified into obese or non-obese subjects is presented in Supplementary Tables 4</w:t>
+      </w:r>
+      <w:r>
+        <w:t xml:space="preserve"> and </w:t>
+      </w:r>
+      <w:r>
+        <w:t xml:space="preserve">5.  A model </w:t>
+      </w:r>
+      <w:r>
+        <w:t>controlled</w:t>
+      </w:r>
+      <w:r>
+        <w:t xml:space="preserve"> for </w:t>
+      </w:r>
+      <w:r>
+        <w:t xml:space="preserve">both BMI and age </w:t>
+      </w:r>
+      <w:r>
+        <w:t>was</w:t>
+      </w:r>
+      <w:r>
+        <w:t xml:space="preserve"> also</w:t>
+      </w:r>
+      <w:r>
+        <w:t xml:space="preserve"> constructed </w:t>
+      </w:r>
+      <w:r>
+        <w:t xml:space="preserve">and is presented in Supplementary Table 6.  </w:t>
+      </w:r>
+      <w:r>
+        <w:t xml:space="preserve">To ensure that we did not miss any genes that had a high fold change, but that DESeq2 did not perform statistical tests for, we manually inspected genes that had a </w:t>
+      </w:r>
+      <w:r>
+        <w:t xml:space="preserve">expression at &gt;50 reads, </w:t>
+      </w:r>
+      <w:r>
+        <w:t xml:space="preserve">fold change &gt;2.5 but no p-value calculated.  These genes included </w:t>
+      </w:r>
+      <w:r>
+        <w:rPr>
+          <w:i/>
+        </w:rPr>
+        <w:t>FADS1, FADS2, ELOVL6</w:t>
+      </w:r>
+      <w:r>
+        <w:t xml:space="preserve">, </w:t>
+      </w:r>
+      <w:r>
+        <w:rPr>
+          <w:i/>
+        </w:rPr>
+        <w:t>SPP1</w:t>
+      </w:r>
+      <w:r>
+        <w:t xml:space="preserve">, </w:t>
+      </w:r>
+      <w:r>
+        <w:rPr>
+          <w:i/>
+        </w:rPr>
+        <w:t xml:space="preserve">BMP3 </w:t>
+      </w:r>
+      <w:r>
+        <w:t>and</w:t>
+      </w:r>
+      <w:r>
+        <w:rPr>
+          <w:i/>
+        </w:rPr>
+        <w:t xml:space="preserve"> AACS</w:t>
+      </w:r>
+      <w:r>
+        <w:rPr>
+          <w:i/>
+        </w:rPr>
+        <w:t xml:space="preserve"> </w:t>
+      </w:r>
+      <w:r>
+        <w:t>(see Supplementary Table 1)</w:t>
+      </w:r>
+      <w:r>
+        <w:t>.</w:t>
+      </w:r>
+      <w:r>
+        <w:t xml:space="preserve">  </w:t>
+      </w:r>
+      <w:r>
+        <w:t>All data are presented as mean +/- standard error of the mean.</w:t>
+      </w:r>
+    </w:p>
+    <w:p>
+      <w:pPr>
+        <w:spacing w:line="480" w:lineRule="auto"/>
+      </w:pPr>
+    </w:p>
+    <w:p>
+      <w:pPr>
+        <w:spacing w:line="480" w:lineRule="auto"/>
+      </w:pPr>
+      <w:r>
+        <w:t xml:space="preserve"> We used Gene Set Enrichment Analysis (GSEA v2.0.13</w:t>
+      </w:r>
+      <w:r>
+        <w:t xml:space="preserve"> </w:t>
+      </w:r>
+      <w:r>
+        <w:fldChar w:fldCharType="begin" w:fldLock="1"/>
+      </w:r>
+      <w:r>
+        <w:instrText>ADDIN CSL_CITATION { "citationItems" : [ { "id" : "ITEM-1", "itemData" : { "DOI" : "10.1073/pnas.0506580102", "ISSN" : "0027-8424", "PMID" : "16199517", "abstract" : "Although genomewide RNA expression analysis has become a routine tool in biomedical research, extracting biological insight from such information remains a major challenge. Here, we describe a powerful analytical method called Gene Set Enrichment Analysis (GSEA) for interpreting gene expression data. The method derives its power by focusing on gene sets, that is, groups of genes that share common biological function, chromosomal location, or regulation. We demonstrate how GSEA yields insights into several cancer-related data sets, including leukemia and lung cancer. Notably, where single-gene analysis finds little similarity between two independent studies of patient survival in lung cancer, GSEA reveals many biological pathways in common. The GSEA method is embodied in a freely available software package, together with an initial database of 1,325 biologically defined gene sets.", "author" : [ { "dropping-particle" : "", "family" : "Subramanian", "given" : "Aravind", "non-dropping-particle" : "", "parse-names" : false, "suffix" : "" }, { "dropping-particle" : "", "family" : "Tamayo", "given" : "Pablo", "non-dropping-particle" : "", "parse-names" : false, "suffix" : "" }, { "dropping-particle" : "", "family" : "Mootha", "given" : "Vamsi K", "non-dropping-particle" : "", "parse-names" : false, "suffix" : "" }, { "dropping-particle" : "", "family" : "Mukherjee", "given" : "Sayan", "non-dropping-particle" : "", "parse-names" : false, "suffix" : "" }, { "dropping-particle" : "", "family" : "Ebert", "given" : "Benjamin L", "non-dropping-particle" : "", "parse-names" : false, "suffix" : "" }, { "dropping-particle" : "", "family" : "Gillette", "given" : "Michael A", "non-dropping-particle" : "", "parse-names" : false, "suffix" : "" }, { "dropping-particle" : "", "family" : "Paulovich", "given" : "Amanda", "non-dropping-particle" : "", "parse-names" : false, "suffix" : "" }, { "dropping-particle" : "", "family" : "Pomeroy", "given" : "Scott L", "non-dropping-particle" : "", "parse-names" : false, "suffix" : "" }, { "dropping-particle" : "", "family" : "Golub", "given" : "Todd R", "non-dropping-particle" : "", "parse-names" : false, "suffix" : "" }, { "dropping-particle" : "", "family" : "Lander", "given" : "Eric S", "non-dropping-particle" : "", "parse-names" : false, "suffix" : "" }, { "dropping-particle" : "", "family" : "Mesirov", "given" : "Jill P", "non-dropping-particle" : "", "parse-names" : false, "suffix" : "" } ], "container-title" : "Proceedings of the National Academy of Sciences of the United States of America", "genre" : "Methodology; Genomics; Applications", "id" : "ITEM-1", "issue" : "43", "issued" : { "date-parts" : [ [ "2005", "10", "25" ] ] }, "page" : "15545-50", "title" : "Gene set enrichment analysis: a knowledge-based approach for interpreting genome-wide expression profiles.", "type" : "article-journal", "volume" : "102" }, "uris" : [ "http://www.mendeley.com/documents/?uuid=fc30c8fd-0a40-4161-9a48-699de462d227" ] }, { "id" : "ITEM-2", "itemData" : { "DOI" : "10.1126/scisignal.2001966", "ISSN" : "1945-0877", "PMID" : "21917718", "abstract" : "This Teaching Resource provides lecture notes, slides, and a problem set for a series of lectures introducing the mathematical concepts behind gene-set enrichment analysis (GSEA) and were part of a course entitled \"Systems Biology: Biomedical Modeling.\" GSEA is a statistical functional enrichment analysis commonly applied to identify enrichment of biological functional categories in sets of ranked differentially expressed genes from genome-wide mRNA expression data sets.", "author" : [ { "dropping-particle" : "", "family" : "Clark", "given" : "Neil R.", "non-dropping-particle" : "", "parse-names" : false, "suffix" : "" }, { "dropping-particle" : "", "family" : "Ma'ayan", "given" : "Avi", "non-dropping-particle" : "", "parse-names" : false, "suffix" : "" } ], "container-title" : "Science Signaling", "id" : "ITEM-2", "issue" : "190", "issued" : { "date-parts" : [ [ "2011", "9", "13" ] ] }, "note" : "From Duplicate 2 ( Introduction to Statistical Methods for Analyzing Large Data Sets: Gene-Set Enrichment Analysis - Clark, N. R.; Ma'ayan, A. )", "page" : "tr4", "title" : "Introduction to statistical methods for analyzing large data sets: gene-set enrichment analysis.", "type" : "article-journal", "volume" : "4" }, "uris" : [ "http://www.mendeley.com/documents/?uuid=1379716e-cdf7-45d1-9eae-b347ee9e3aff" ] } ], "mendeley" : { "formattedCitation" : "(Subramanian &lt;i&gt;et al.&lt;/i&gt; 2005; Clark &amp; Ma\u2019ayan 2011)", "plainTextFormattedCitation" : "(Subramanian et al. 2005; Clark &amp; Ma\u2019ayan 2011)", "previouslyFormattedCitation" : "(Subramanian &lt;i&gt;et al.&lt;/i&gt; 2005; Clark &amp; Ma\u2019ayan 2011)" }, "properties" : { "noteIndex" : 0 }, "schema" : "https://github.com/citation-style-language/schema/raw/master/csl-citation.json" }</w:instrText>
+      </w:r>
+      <w:r>
+        <w:fldChar w:fldCharType="separate"/>
+      </w:r>
+      <w:r>
+        <w:rPr>
+          <w:noProof/>
+        </w:rPr>
+        <w:t xml:space="preserve">(Subramanian </w:t>
+      </w:r>
+      <w:r>
+        <w:rPr>
+          <w:i/>
+          <w:noProof/>
+        </w:rPr>
+        <w:t>et al.</w:t>
+      </w:r>
+      <w:r>
+        <w:rPr>
+          <w:noProof/>
+        </w:rPr>
+        <w:t xml:space="preserve"> 2005; Clark &amp; Ma’ayan 2011)</w:t>
+      </w:r>
+      <w:r>
+        <w:fldChar w:fldCharType="end"/>
+      </w:r>
+      <w:r>
+        <w:t xml:space="preserve">) to determine whether our rank-ordered gene list for the comparison of Cushing's disease </w:t>
+      </w:r>
+      <w:r>
+        <w:t>versus</w:t>
+      </w:r>
+      <w:r>
+        <w:t xml:space="preserve"> control patients is enriched in genes from gene ontology, KEGG, transcription factor or microRNA target gene sets</w:t>
+      </w:r>
+      <w:r>
+        <w:t xml:space="preserve"> (</w:t>
+      </w:r>
+      <w:proofErr w:type="spellStart"/>
+      <w:r>
+        <w:t>MSigDB</w:t>
+      </w:r>
+      <w:proofErr w:type="spellEnd"/>
+      <w:r>
+        <w:t xml:space="preserve"> version 4.0)</w:t>
+      </w:r>
+      <w:r>
+        <w:t xml:space="preserve">. The gene list was ranked based on </w:t>
       </w:r>
       <w:r>
         <w:rPr>
@@ -2456,71 +2859,49 @@
         <w:t>t</w:t>
       </w:r>
       <w:r>
-        <w:t xml:space="preserve">-test was </w:t>
-      </w:r>
-      <w:r>
-        <w:t xml:space="preserve">performed </w:t>
-      </w:r>
-      <w:r>
-        <w:t xml:space="preserve">if the </w:t>
-      </w:r>
-      <w:r>
-        <w:t xml:space="preserve">equal variance assumption was rejected by </w:t>
-      </w:r>
-      <w:proofErr w:type="spellStart"/>
-      <w:r>
-        <w:t>Levene's</w:t>
-      </w:r>
-      <w:proofErr w:type="spellEnd"/>
-      <w:r>
-        <w:t xml:space="preserve"> test (car package version </w:t>
-      </w:r>
-      <w:r>
-        <w:t>2.0-19</w:t>
-      </w:r>
-      <w:r>
-        <w:t>)</w:t>
-      </w:r>
-      <w:proofErr w:type="gramStart"/>
-      <w:r>
-        <w:t>,</w:t>
-      </w:r>
-      <w:proofErr w:type="gramEnd"/>
-      <w:r>
-        <w:t xml:space="preserve"> otherwise a Student’s </w:t>
-      </w:r>
-      <w:r>
-        <w:rPr>
-          <w:i/>
-        </w:rPr>
-        <w:t>t</w:t>
-      </w:r>
-      <w:r>
-        <w:t>-test was used</w:t>
-      </w:r>
-      <w:r>
-        <w:t xml:space="preserve">. </w:t>
-      </w:r>
-      <w:r>
-        <w:t xml:space="preserve">Longitudinal measurements such as body weight, food intake, body composition and insulin tolerance tests were analyzed via mixed linear models and a </w:t>
-      </w:r>
-      <w:r>
-        <w:sym w:font="Symbol" w:char="F063"/>
-      </w:r>
-      <w:r>
-        <w:rPr>
-          <w:vertAlign w:val="superscript"/>
-        </w:rPr>
-        <w:t>2</w:t>
-      </w:r>
-      <w:r>
-        <w:t xml:space="preserve"> test between models with and without dexamethasone treatment as a covariate.  This used the lme4 package, version 1.1-7 </w:t>
+        <w:t xml:space="preserve">-statistics and the statistical </w:t>
+      </w:r>
+      <w:r>
+        <w:lastRenderedPageBreak/>
+        <w:t xml:space="preserve">significance of the enrichment score was determined by performing 1000 phenotype permutation. Other settings for GSEA were left </w:t>
+      </w:r>
+      <w:r>
+        <w:t xml:space="preserve">to the software defaults.  </w:t>
+      </w:r>
+      <w:r>
+        <w:t xml:space="preserve">All GSEA results are in Supplementary Tables 2-3 and summarized in Table 3.  </w:t>
+      </w:r>
+      <w:r>
+        <w:t xml:space="preserve">All code and raw data from this study are available through the Gene Expression Omnibus </w:t>
+      </w:r>
+      <w:r>
+        <w:t>(</w:t>
+      </w:r>
+      <w:r>
+        <w:t>GSE66446</w:t>
+      </w:r>
+      <w:r>
+        <w:t xml:space="preserve">) </w:t>
+      </w:r>
+      <w:r>
+        <w:t xml:space="preserve">and at </w:t>
+      </w:r>
+      <w:hyperlink r:id="rId11" w:history="1">
+        <w:r>
+          <w:rPr>
+            <w:rStyle w:val="Hyperlink"/>
+          </w:rPr>
+          <w:t>http://bridgeslab.github.io/CushingAcromegalyStudy</w:t>
+        </w:r>
+      </w:hyperlink>
+      <w:r>
+        <w:t xml:space="preserve"> </w:t>
       </w:r>
       <w:r>
         <w:fldChar w:fldCharType="begin" w:fldLock="1"/>
       </w:r>
       <w:r>
-        <w:instrText>ADDIN CSL_CITATION { "citationItems" : [ { "id" : "ITEM-1", "itemData" : { "abstract" : "Maximum likelihood or restricted maximum likelihood (REML) estimates of the parameters in linear mixed-effects models can be determined using the lmer function in the lme4 package for R. As for most model-fitting functions in R, the model is described in an lmer call by a formula, in this case including both fixed- and random-effects terms. The formula and data together determine a numerical representation of the model from which the profiled deviance or the profiled REML criterion can be evaluated as a function of some of the model parameters. The appropriate criterion is optimized, using one of the constrained optimization functions in R, to provide the parameter estimates. We describe the structure of the model, the steps in evaluating the profiled deviance or REML criterion, and the structure of classes or types that represents such a model. Sufficient detail is included to allow specialization of these structures by users who wish to write functions to fit specialized linear mixed models, such as models incorporating pedigrees or smoothing splines, that are not easily expressible in the formula language used by lmer.", "author" : [ { "dropping-particle" : "", "family" : "Bates", "given" : "Douglas", "non-dropping-particle" : "", "parse-names" : false, "suffix" : "" }, { "dropping-particle" : "", "family" : "M\u00e4chler", "given" : "Martin", "non-dropping-particle" : "", "parse-names" : false, "suffix" : "" }, { "dropping-particle" : "", "family" : "Bolker", "given" : "Ben", "non-dropping-particle" : "", "parse-names" : false, "suffix" : "" }, { "dropping-particle" : "", "family" : "Walker", "given" : "Steven", "non-dropping-particle" : "", "parse-names" : false, "suffix" : "" } ], "container-title" : "ArXiv", "genre" : "Computation", "id" : "ITEM-1", "issued" : { "date-parts" : [ [ "2014", "6", "23" ] ] }, "note" : "R package version 1.0-6", "page" : "1-51", "title" : "Fitting Linear Mixed-Effects Models using lme4", "type" : "article-journal", "volume" : "1406.5823" }, "uris" : [ "http://www.mendeley.com/documents/?uuid=07692ab3-3e1a-494a-abdf-f54acf8bbcef" ] } ], "mendeley" : { "formattedCitation" : "(Bates &lt;i&gt;et al.&lt;/i&gt; 2014)", "plainTextFormattedCitation" : "(Bates et al. 2014)", "previouslyFormattedCitation" : "(Bates &lt;i&gt;et al.&lt;/i&gt; 2014)" }, "properties" : { "noteIndex" : 0 }, "schema" : "https://github.com/citation-style-language/schema/raw/master/csl-citation.json" }</w:instrText>
+        <w:instrText>ADDIN CSL_CITATION { "citationItems" : [ { "id" : "ITEM-1", "itemData" : { "DOI" : "10.5281/zenodo.10726", "URL" : "http://zenodo.org/record/10726", "accessed" : { "date-parts" : [ [ "2014", "7", "25" ] ] }, "author" : [ { "dropping-particle" : "", "family" : "Hochberg", "given" : "Irit", "non-dropping-particle" : "", "parse-names" : false, "suffix" : "" }, { "dropping-particle" : "", "family" : "Tran", "given" : "Quynh", "non-dropping-particle" : "", "parse-names" : false, "suffix" : "" }, { "dropping-particle" : "", "family" : "Harvey", "given" : "Innocence", "non-dropping-particle" : "", "parse-names" : false, "suffix" : "" }, { "dropping-particle" : "", "family" : "Stephenson", "given" : "Erin J.", "non-dropping-particle" : "", "parse-names" : false, "suffix" : "" }, { "dropping-particle" : "", "family" : "Barkan", "given" : "Ariel R.", "non-dropping-particle" : "", "parse-names" : false, "suffix" : "" }, { "dropping-particle" : "", "family" : "Chander", "given" : "William F.", "non-dropping-particle" : "", "parse-names" : false, "suffix" : "" }, { "dropping-particle" : "", "family" : "Saltiel", "given" : "Alan R.", "non-dropping-particle" : "", "parse-names" : false, "suffix" : "" }, { "dropping-particle" : "", "family" : "Bridges", "given" : "Dave", "non-dropping-particle" : "", "parse-names" : false, "suffix" : "" } ], "id" : "ITEM-1", "issued" : { "date-parts" : [ [ "2015", "7", "1" ] ] }, "title" : "Dataset for Cushing's and Acromegaly Studies", "type" : "webpage" }, "uris" : [ "http://www.mendeley.com/documents/?uuid=b2ff2411-efac-4221-a876-d8cc547eca22" ] } ], "mendeley" : { "formattedCitation" : "(Hochberg &lt;i&gt;et al.&lt;/i&gt; 2015)", "plainTextFormattedCitation" : "(Hochberg et al. 2015)", "previouslyFormattedCitation" : "(Hochberg &lt;i&gt;et al.&lt;/i&gt; 2015)" }, "properties" : { "noteIndex" : 0 }, "schema" : "https://github.com/citation-style-language/schema/raw/master/csl-citation.json" }</w:instrText>
       </w:r>
       <w:r>
         <w:fldChar w:fldCharType="separate"/>
@@ -2529,7 +2910,7 @@
         <w:rPr>
           <w:noProof/>
         </w:rPr>
-        <w:t xml:space="preserve">(Bates </w:t>
+        <w:t xml:space="preserve">(Hochberg </w:t>
       </w:r>
       <w:r>
         <w:rPr>
@@ -2542,324 +2923,10 @@
         <w:rPr>
           <w:noProof/>
         </w:rPr>
-        <w:t xml:space="preserve"> 2014)</w:t>
+        <w:t xml:space="preserve"> 2015)</w:t>
       </w:r>
       <w:r>
         <w:fldChar w:fldCharType="end"/>
-      </w:r>
-      <w:r>
-        <w:t xml:space="preserve">.  </w:t>
-      </w:r>
-      <w:r>
-        <w:t>Statistical significance in this study was defined as a p</w:t>
-      </w:r>
-      <w:r>
-        <w:t>/q</w:t>
-      </w:r>
-      <w:r>
-        <w:t xml:space="preserve">-value of less than 0.05. </w:t>
-      </w:r>
-      <w:r>
-        <w:t xml:space="preserve"> </w:t>
-      </w:r>
-      <w:r>
-        <w:t>To correct</w:t>
-      </w:r>
-      <w:r>
-        <w:t xml:space="preserve"> for multiple hypotheses</w:t>
-      </w:r>
-      <w:r>
-        <w:t>, p-values were adjusted by the metho</w:t>
-      </w:r>
-      <w:r>
-        <w:t xml:space="preserve">d of </w:t>
-      </w:r>
-      <w:proofErr w:type="spellStart"/>
-      <w:r>
-        <w:t>Benjamini</w:t>
-      </w:r>
-      <w:proofErr w:type="spellEnd"/>
-      <w:r>
-        <w:t xml:space="preserve"> and Hochberg </w:t>
-      </w:r>
-      <w:r>
-        <w:fldChar w:fldCharType="begin" w:fldLock="1"/>
-      </w:r>
-      <w:r>
-        <w:instrText>ADDIN CSL_CITATION { "citationItems" : [ { "id" : "ITEM-1", "itemData" : { "author" : [ { "dropping-particle" : "", "family" : "Benjamini", "given" : "Yoav", "non-dropping-particle" : "", "parse-names" : false, "suffix" : "" }, { "dropping-particle" : "", "family" : "Hochberg", "given" : "Yosef", "non-dropping-particle" : "", "parse-names" : false, "suffix" : "" } ], "container-title" : "Journal of the Royal Statistical Society. Series B", "id" : "ITEM-1", "issue" : "1", "issued" : { "date-parts" : [ [ "1995" ] ] }, "page" : "289-300", "title" : "Controlling the False Discovery Rate: A Practical and Powerful Approach to Multiple Testing", "type" : "article-journal", "volume" : "57" }, "uris" : [ "http://www.mendeley.com/documents/?uuid=baa0ee41-5196-45d8-84be-3a1535b44d3e" ] } ], "mendeley" : { "formattedCitation" : "(Benjamini &amp; Hochberg 1995)", "plainTextFormattedCitation" : "(Benjamini &amp; Hochberg 1995)", "previouslyFormattedCitation" : "(Benjamini &amp; Hochberg 1995)" }, "properties" : { "noteIndex" : 0 }, "schema" : "https://github.com/citation-style-language/schema/raw/master/csl-citation.json" }</w:instrText>
-      </w:r>
-      <w:r>
-        <w:fldChar w:fldCharType="separate"/>
-      </w:r>
-      <w:r>
-        <w:rPr>
-          <w:noProof/>
-        </w:rPr>
-        <w:t>(Benjamini &amp; Hochberg 1995)</w:t>
-      </w:r>
-      <w:r>
-        <w:fldChar w:fldCharType="end"/>
-      </w:r>
-      <w:r>
-        <w:t>.</w:t>
-      </w:r>
-      <w:r>
-        <w:t xml:space="preserve">  </w:t>
-      </w:r>
-      <w:r>
-        <w:t>The DESeq</w:t>
-      </w:r>
-      <w:r>
-        <w:t>2</w:t>
-      </w:r>
-      <w:r>
-        <w:t xml:space="preserve"> algorithm excludes genes with very high variance to improve statistical power </w:t>
-      </w:r>
-      <w:r>
-        <w:fldChar w:fldCharType="begin" w:fldLock="1"/>
-      </w:r>
-      <w:r>
-        <w:instrText>ADDIN CSL_CITATION { "citationItems" : [ { "id" : "ITEM-1", "itemData" : { "DOI" : "10.1101/002832", "author" : [ { "dropping-particle" : "", "family" : "Love", "given" : "M. I.", "non-dropping-particle" : "", "parse-names" : false, "suffix" : "" }, { "dropping-particle" : "", "family" : "Huber", "given" : "W.", "non-dropping-particle" : "", "parse-names" : false, "suffix" : "" }, { "dropping-particle" : "", "family" : "Anders", "given" : "Simon", "non-dropping-particle" : "", "parse-names" : false, "suffix" : "" } ], "id" : "ITEM-1", "issued" : { "date-parts" : [ [ "2014", "2", "19" ] ] }, "title" : "Moderated estimation of fold change and dispersion for RNA-Seq data with DESeq2", "type" : "report" }, "uris" : [ "http://www.mendeley.com/documents/?uuid=1bdb6ee2-2411-48d0-9bdd-0ca7fdb549cf" ] } ], "mendeley" : { "formattedCitation" : "(Love &lt;i&gt;et al.&lt;/i&gt; 2014)", "plainTextFormattedCitation" : "(Love et al. 2014)", "previouslyFormattedCitation" : "(Love &lt;i&gt;et al.&lt;/i&gt; 2014)" }, "properties" : { "noteIndex" : 0 }, "schema" : "https://github.com/citation-style-language/schema/raw/master/csl-citation.json" }</w:instrText>
-      </w:r>
-      <w:r>
-        <w:fldChar w:fldCharType="separate"/>
-      </w:r>
-      <w:r>
-        <w:rPr>
-          <w:noProof/>
-        </w:rPr>
-        <w:t xml:space="preserve">(Love </w:t>
-      </w:r>
-      <w:r>
-        <w:rPr>
-          <w:i/>
-          <w:noProof/>
-        </w:rPr>
-        <w:t>et al.</w:t>
-      </w:r>
-      <w:r>
-        <w:rPr>
-          <w:noProof/>
-        </w:rPr>
-        <w:t xml:space="preserve"> 2014)</w:t>
-      </w:r>
-      <w:r>
-        <w:fldChar w:fldCharType="end"/>
-      </w:r>
-      <w:r>
-        <w:t xml:space="preserve">.  </w:t>
-      </w:r>
-      <w:r>
-        <w:t>The analysis we focus</w:t>
-      </w:r>
-      <w:r>
-        <w:t>ed on</w:t>
-      </w:r>
-      <w:r>
-        <w:t xml:space="preserve"> in this man</w:t>
-      </w:r>
-      <w:r>
-        <w:t>u</w:t>
-      </w:r>
-      <w:r>
-        <w:t>s</w:t>
-      </w:r>
-      <w:r>
-        <w:t xml:space="preserve">cript was without adjustment for BMI or age and is presented in Supplementary Table 1, with GSEA analyses in Supplementary Tables 2-3.  </w:t>
-      </w:r>
-      <w:r>
-        <w:t xml:space="preserve">A model controlled for BMI </w:t>
-      </w:r>
-      <w:r>
-        <w:t>as a linear covariate or stratified into obese or non-obese subjects is presented in Supplementary Tables 4</w:t>
-      </w:r>
-      <w:r>
-        <w:t xml:space="preserve"> and </w:t>
-      </w:r>
-      <w:r>
-        <w:t xml:space="preserve">5.  A model </w:t>
-      </w:r>
-      <w:r>
-        <w:t>controlled</w:t>
-      </w:r>
-      <w:r>
-        <w:t xml:space="preserve"> for </w:t>
-      </w:r>
-      <w:r>
-        <w:t>both BMI and age were</w:t>
-      </w:r>
-      <w:r>
-        <w:t xml:space="preserve"> also</w:t>
-      </w:r>
-      <w:r>
-        <w:t xml:space="preserve"> constructed </w:t>
-      </w:r>
-      <w:r>
-        <w:t xml:space="preserve">and is presented in Supplementary Table 6.  </w:t>
-      </w:r>
-      <w:r>
-        <w:t xml:space="preserve">To ensure that we did not miss any genes that had a high fold change, but that DESeq2 did not perform statistical tests for, we manually inspected genes that had a </w:t>
-      </w:r>
-      <w:r>
-        <w:t xml:space="preserve">expression at &gt;50 reads, </w:t>
-      </w:r>
-      <w:r>
-        <w:t xml:space="preserve">fold change &gt;2.5 but no p-value calculated.  These genes included </w:t>
-      </w:r>
-      <w:r>
-        <w:rPr>
-          <w:i/>
-        </w:rPr>
-        <w:t>FADS1, FADS2, ELOVL6</w:t>
-      </w:r>
-      <w:r>
-        <w:t xml:space="preserve">, </w:t>
-      </w:r>
-      <w:r>
-        <w:rPr>
-          <w:i/>
-        </w:rPr>
-        <w:t>SPP1</w:t>
-      </w:r>
-      <w:r>
-        <w:t xml:space="preserve">, </w:t>
-      </w:r>
-      <w:r>
-        <w:rPr>
-          <w:i/>
-        </w:rPr>
-        <w:t xml:space="preserve">BMP3 </w:t>
-      </w:r>
-      <w:r>
-        <w:t>and</w:t>
-      </w:r>
-      <w:r>
-        <w:rPr>
-          <w:i/>
-        </w:rPr>
-        <w:t xml:space="preserve"> AACS</w:t>
-      </w:r>
-      <w:r>
-        <w:rPr>
-          <w:i/>
-        </w:rPr>
-        <w:t xml:space="preserve"> </w:t>
-      </w:r>
-      <w:r>
-        <w:t>(see Supplementary Table 1)</w:t>
-      </w:r>
-      <w:r>
-        <w:t>.</w:t>
-      </w:r>
-      <w:r>
-        <w:t xml:space="preserve">  </w:t>
-      </w:r>
-      <w:r>
-        <w:t>All data are presented as mean +/- standard error of the mean.</w:t>
-      </w:r>
-    </w:p>
-    <w:p>
-      <w:pPr>
-        <w:spacing w:line="480" w:lineRule="auto"/>
-      </w:pPr>
-    </w:p>
-    <w:p>
-      <w:pPr>
-        <w:spacing w:line="480" w:lineRule="auto"/>
-      </w:pPr>
-      <w:r>
-        <w:lastRenderedPageBreak/>
-        <w:t xml:space="preserve"> We used Gene Set Enrichment Analysis (GSEA v2.0.13</w:t>
-      </w:r>
-      <w:r>
-        <w:t xml:space="preserve"> </w:t>
-      </w:r>
-      <w:r>
-        <w:fldChar w:fldCharType="begin" w:fldLock="1"/>
-      </w:r>
-      <w:r>
-        <w:instrText>ADDIN CSL_CITATION { "citationItems" : [ { "id" : "ITEM-1", "itemData" : { "DOI" : "10.1073/pnas.0506580102", "ISSN" : "0027-8424", "PMID" : "16199517", "abstract" : "Although genomewide RNA expression analysis has become a routine tool in biomedical research, extracting biological insight from such information remains a major challenge. Here, we describe a powerful analytical method called Gene Set Enrichment Analysis (GSEA) for interpreting gene expression data. The method derives its power by focusing on gene sets, that is, groups of genes that share common biological function, chromosomal location, or regulation. We demonstrate how GSEA yields insights into several cancer-related data sets, including leukemia and lung cancer. Notably, where single-gene analysis finds little similarity between two independent studies of patient survival in lung cancer, GSEA reveals many biological pathways in common. The GSEA method is embodied in a freely available software package, together with an initial database of 1,325 biologically defined gene sets.", "author" : [ { "dropping-particle" : "", "family" : "Subramanian", "given" : "Aravind", "non-dropping-particle" : "", "parse-names" : false, "suffix" : "" }, { "dropping-particle" : "", "family" : "Tamayo", "given" : "Pablo", "non-dropping-particle" : "", "parse-names" : false, "suffix" : "" }, { "dropping-particle" : "", "family" : "Mootha", "given" : "Vamsi K", "non-dropping-particle" : "", "parse-names" : false, "suffix" : "" }, { "dropping-particle" : "", "family" : "Mukherjee", "given" : "Sayan", "non-dropping-particle" : "", "parse-names" : false, "suffix" : "" }, { "dropping-particle" : "", "family" : "Ebert", "given" : "Benjamin L", "non-dropping-particle" : "", "parse-names" : false, "suffix" : "" }, { "dropping-particle" : "", "family" : "Gillette", "given" : "Michael A", "non-dropping-particle" : "", "parse-names" : false, "suffix" : "" }, { "dropping-particle" : "", "family" : "Paulovich", "given" : "Amanda", "non-dropping-particle" : "", "parse-names" : false, "suffix" : "" }, { "dropping-particle" : "", "family" : "Pomeroy", "given" : "Scott L", "non-dropping-particle" : "", "parse-names" : false, "suffix" : "" }, { "dropping-particle" : "", "family" : "Golub", "given" : "Todd R", "non-dropping-particle" : "", "parse-names" : false, "suffix" : "" }, { "dropping-particle" : "", "family" : "Lander", "given" : "Eric S", "non-dropping-particle" : "", "parse-names" : false, "suffix" : "" }, { "dropping-particle" : "", "family" : "Mesirov", "given" : "Jill P", "non-dropping-particle" : "", "parse-names" : false, "suffix" : "" } ], "container-title" : "Proceedings of the National Academy of Sciences of the United States of America", "genre" : "Methodology; Genomics; Applications", "id" : "ITEM-1", "issue" : "43", "issued" : { "date-parts" : [ [ "2005", "10", "25" ] ] }, "page" : "15545-50", "title" : "Gene set enrichment analysis: a knowledge-based approach for interpreting genome-wide expression profiles.", "type" : "article-journal", "volume" : "102" }, "uris" : [ "http://www.mendeley.com/documents/?uuid=fc30c8fd-0a40-4161-9a48-699de462d227" ] }, { "id" : "ITEM-2", "itemData" : { "DOI" : "10.1126/scisignal.2001966", "ISSN" : "1945-0877", "PMID" : "21917718", "abstract" : "This Teaching Resource provides lecture notes, slides, and a problem set for a series of lectures introducing the mathematical concepts behind gene-set enrichment analysis (GSEA) and were part of a course entitled \"Systems Biology: Biomedical Modeling.\" GSEA is a statistical functional enrichment analysis commonly applied to identify enrichment of biological functional categories in sets of ranked differentially expressed genes from genome-wide mRNA expression data sets.", "author" : [ { "dropping-particle" : "", "family" : "Clark", "given" : "Neil R.", "non-dropping-particle" : "", "parse-names" : false, "suffix" : "" }, { "dropping-particle" : "", "family" : "Ma'ayan", "given" : "Avi", "non-dropping-particle" : "", "parse-names" : false, "suffix" : "" } ], "container-title" : "Science Signaling", "id" : "ITEM-2", "issue" : "190", "issued" : { "date-parts" : [ [ "2011", "9", "13" ] ] }, "note" : "From Duplicate 2 ( Introduction to Statistical Methods for Analyzing Large Data Sets: Gene-Set Enrichment Analysis - Clark, N. R.; Ma'ayan, A. )", "page" : "tr4", "title" : "Introduction to statistical methods for analyzing large data sets: gene-set enrichment analysis.", "type" : "article-journal", "volume" : "4" }, "uris" : [ "http://www.mendeley.com/documents/?uuid=1379716e-cdf7-45d1-9eae-b347ee9e3aff" ] } ], "mendeley" : { "formattedCitation" : "(Subramanian &lt;i&gt;et al.&lt;/i&gt; 2005; Clark &amp; Ma\u2019ayan 2011)", "plainTextFormattedCitation" : "(Subramanian et al. 2005; Clark &amp; Ma\u2019ayan 2011)", "previouslyFormattedCitation" : "(Subramanian &lt;i&gt;et al.&lt;/i&gt; 2005; Clark &amp; Ma\u2019ayan 2011)" }, "properties" : { "noteIndex" : 0 }, "schema" : "https://github.com/citation-style-language/schema/raw/master/csl-citation.json" }</w:instrText>
-      </w:r>
-      <w:r>
-        <w:fldChar w:fldCharType="separate"/>
-      </w:r>
-      <w:r>
-        <w:rPr>
-          <w:noProof/>
-        </w:rPr>
-        <w:t xml:space="preserve">(Subramanian </w:t>
-      </w:r>
-      <w:r>
-        <w:rPr>
-          <w:i/>
-          <w:noProof/>
-        </w:rPr>
-        <w:t>et al.</w:t>
-      </w:r>
-      <w:r>
-        <w:rPr>
-          <w:noProof/>
-        </w:rPr>
-        <w:t xml:space="preserve"> 2005; Clark &amp; Ma’ayan 2011)</w:t>
-      </w:r>
-      <w:r>
-        <w:fldChar w:fldCharType="end"/>
-      </w:r>
-      <w:r>
-        <w:t xml:space="preserve">) to determine whether our rank-ordered gene list for the comparison of Cushing's disease </w:t>
-      </w:r>
-      <w:r>
-        <w:t>versus</w:t>
-      </w:r>
-      <w:r>
-        <w:t xml:space="preserve"> control patients is enriched in genes from gene ontology, KEGG, transcription factor or microRNA target gene sets</w:t>
-      </w:r>
-      <w:r>
-        <w:t xml:space="preserve"> (</w:t>
-      </w:r>
-      <w:proofErr w:type="spellStart"/>
-      <w:r>
-        <w:t>MSigDB</w:t>
-      </w:r>
-      <w:proofErr w:type="spellEnd"/>
-      <w:r>
-        <w:t xml:space="preserve"> version 4.0)</w:t>
-      </w:r>
-      <w:r>
-        <w:t xml:space="preserve">. The gene list was ranked based on </w:t>
-      </w:r>
-      <w:r>
-        <w:rPr>
-          <w:i/>
-        </w:rPr>
-        <w:t>t</w:t>
-      </w:r>
-      <w:r>
-        <w:t xml:space="preserve">-statistics and the statistical significance of the enrichment score was determined by performing 1000 phenotype permutation. Other settings for GSEA were left </w:t>
-      </w:r>
-      <w:r>
-        <w:t xml:space="preserve">to the software defaults.  </w:t>
-      </w:r>
-      <w:r>
-        <w:t xml:space="preserve">All GSEA results are in Supplementary Tables 2-3 and summarized in Table 3.  </w:t>
-      </w:r>
-      <w:r>
-        <w:t xml:space="preserve">All code and raw data from this study are available through the Gene Expression Omnibus </w:t>
-      </w:r>
-      <w:r>
-        <w:t>(</w:t>
-      </w:r>
-      <w:r>
-        <w:t>GSE66446</w:t>
-      </w:r>
-      <w:r>
-        <w:t xml:space="preserve">) </w:t>
-      </w:r>
-      <w:r>
-        <w:t xml:space="preserve">and at </w:t>
-      </w:r>
-      <w:r>
-        <w:t>http://bridgeslab.github.io/CushingAcromegalyStudy/</w:t>
       </w:r>
     </w:p>
     <w:p>
@@ -2877,7 +2944,10 @@
         <w:spacing w:line="480" w:lineRule="auto"/>
       </w:pPr>
       <w:r>
-        <w:t>Patient characteristics</w:t>
+        <w:t>Patient C</w:t>
+      </w:r>
+      <w:r>
+        <w:t>haracteristics</w:t>
       </w:r>
     </w:p>
     <w:p>
@@ -2886,7 +2956,13 @@
         <w:spacing w:line="480" w:lineRule="auto"/>
       </w:pPr>
       <w:r>
-        <w:t>Clinical and metabolic measurements were obtained for 5 Cushing's disease patients and 11 control</w:t>
+        <w:t xml:space="preserve">Clinical and metabolic measurements were obtained for </w:t>
+      </w:r>
+      <w:r>
+        <w:t>five</w:t>
+      </w:r>
+      <w:r>
+        <w:t xml:space="preserve"> Cushing's disease patients and 11 control</w:t>
       </w:r>
       <w:r>
         <w:t xml:space="preserve"> subjects</w:t>
@@ -3036,68 +3112,77 @@
         <w:spacing w:line="480" w:lineRule="auto"/>
       </w:pPr>
       <w:r>
+        <w:t xml:space="preserve">We detected </w:t>
+      </w:r>
+      <w:r>
+        <w:t>a non-significant</w:t>
+      </w:r>
+      <w:r>
+        <w:t xml:space="preserve"> elevation in HOMA-IR score (</w:t>
+      </w:r>
+      <w:r>
+        <w:t xml:space="preserve">2.6 Fold, p=0.67 by Wilcoxon test, Figure 1B), driven largely by increases in fasting insulin levels (p=0.30).  </w:t>
+      </w:r>
+      <w:r>
+        <w:t>Three</w:t>
+      </w:r>
+      <w:r>
+        <w:t xml:space="preserve"> out of the </w:t>
+      </w:r>
+      <w:r>
+        <w:t>five</w:t>
+      </w:r>
+      <w:r>
+        <w:t xml:space="preserve"> Cushing's disease patients had diabetes</w:t>
+      </w:r>
+      <w:r>
+        <w:t>,</w:t>
+      </w:r>
+      <w:r>
+        <w:t xml:space="preserve"> while </w:t>
+      </w:r>
+      <w:r>
+        <w:t xml:space="preserve">only </w:t>
+      </w:r>
+      <w:r>
+        <w:t>1 of</w:t>
+      </w:r>
+      <w:r>
+        <w:t xml:space="preserve"> the 11 controls had diabetes (p</w:t>
+      </w:r>
+      <w:r>
+        <w:t>=0.03</w:t>
+      </w:r>
+      <w:r>
+        <w:t xml:space="preserve"> via </w:t>
+      </w:r>
+      <w:r>
+        <w:sym w:font="Symbol" w:char="F063"/>
+      </w:r>
+      <w:r>
+        <w:rPr>
+          <w:vertAlign w:val="superscript"/>
+        </w:rPr>
+        <w:t>2</w:t>
+      </w:r>
+      <w:r>
+        <w:t xml:space="preserve"> </w:t>
+      </w:r>
+      <w:r>
+        <w:t>test</w:t>
+      </w:r>
+      <w:r>
+        <w:t>)</w:t>
+      </w:r>
+      <w:r>
+        <w:t>.</w:t>
+      </w:r>
+      <w:r>
+        <w:t xml:space="preserve">  These data are consistent with </w:t>
+      </w:r>
+      <w:r>
         <w:lastRenderedPageBreak/>
-        <w:t xml:space="preserve">We detected </w:t>
-      </w:r>
-      <w:r>
-        <w:t>a non-significant</w:t>
-      </w:r>
-      <w:r>
-        <w:t xml:space="preserve"> elevation in HOMA-IR score (</w:t>
-      </w:r>
-      <w:r>
-        <w:t xml:space="preserve">2.6 Fold, p=0.67 by Wilcoxon test, Figure 1B), driven largely by increases in fasting insulin levels (p=0.30).  </w:t>
-      </w:r>
-      <w:r>
-        <w:t>Three</w:t>
-      </w:r>
-      <w:r>
-        <w:t xml:space="preserve"> out of the 5 Cushing's disease patients had diabetes</w:t>
-      </w:r>
-      <w:r>
-        <w:t>,</w:t>
-      </w:r>
-      <w:r>
-        <w:t xml:space="preserve"> while </w:t>
-      </w:r>
-      <w:r>
-        <w:t xml:space="preserve">only </w:t>
-      </w:r>
-      <w:r>
-        <w:t>1 of</w:t>
-      </w:r>
-      <w:r>
-        <w:t xml:space="preserve"> the 11 controls had diabetes (p</w:t>
-      </w:r>
-      <w:r>
-        <w:t>=0.03</w:t>
-      </w:r>
-      <w:r>
-        <w:t xml:space="preserve"> via </w:t>
-      </w:r>
-      <w:r>
-        <w:sym w:font="Symbol" w:char="F063"/>
-      </w:r>
-      <w:r>
-        <w:rPr>
-          <w:vertAlign w:val="superscript"/>
-        </w:rPr>
-        <w:t>2</w:t>
-      </w:r>
-      <w:r>
-        <w:t xml:space="preserve"> </w:t>
-      </w:r>
-      <w:r>
-        <w:t>test</w:t>
-      </w:r>
-      <w:r>
-        <w:t>)</w:t>
-      </w:r>
-      <w:r>
-        <w:t>.</w:t>
-      </w:r>
-      <w:r>
-        <w:t xml:space="preserve">  These data are consistent with elevated glucose intolerance in patients with Cushing’s syndrome.</w:t>
+        <w:t>elevated glucose intolerance in patients with Cushing’s syndrome.</w:t>
       </w:r>
       <w:r>
         <w:t xml:space="preserve">  We observed </w:t>
@@ -3256,7 +3341,13 @@
         <w:spacing w:line="480" w:lineRule="auto"/>
       </w:pPr>
       <w:r>
-        <w:t>To validate the gene expression changes observed in human subjects, we treated C67BL/6J mice with dexamethasone in their drinking water to mimic the systemic effects of cortisol overproduction.  These mice had an initial catabolic phase in which their body weig</w:t>
+        <w:t>To validate the gene expression changes observed in human subjects, we treated C67BL/6J mice with dexamethasone</w:t>
+      </w:r>
+      <w:r>
+        <w:t>, a synthetic glucocorticoid</w:t>
+      </w:r>
+      <w:r>
+        <w:t xml:space="preserve"> in their drinking water to mimic the systemic effects of cortisol overproduction.  These mice had an initial catabolic phase in which their body weig</w:t>
       </w:r>
       <w:r>
         <w:t>ht was rapidly reduced (Figure 2</w:t>
@@ -3378,35 +3469,35 @@
         <w:t>ake between the groups</w:t>
       </w:r>
       <w:r>
-        <w:t xml:space="preserve"> throughout the </w:t>
+        <w:t xml:space="preserve"> throughout the study</w:t>
+      </w:r>
+      <w:r>
+        <w:t xml:space="preserve"> (Figure 2</w:t>
+      </w:r>
+      <w:r>
+        <w:t>E</w:t>
+      </w:r>
+      <w:r>
+        <w:t xml:space="preserve">).  To evaluate insulin sensitivity, we performed insulin tolerance tests on these mice </w:t>
+      </w:r>
+      <w:r>
+        <w:t>after 11 weeks of dexamethasone treatment</w:t>
+      </w:r>
+      <w:r>
+        <w:t>, and found that while they had reduced fasting glucose at this stage, they were resistant to insulin-induced reduc</w:t>
+      </w:r>
+      <w:r>
+        <w:t>tions in blood glucose (Figure 2</w:t>
+      </w:r>
+      <w:r>
+        <w:t>E).</w:t>
+      </w:r>
+      <w:r>
+        <w:t xml:space="preserve">  Upon </w:t>
       </w:r>
       <w:r>
         <w:lastRenderedPageBreak/>
-        <w:t>study</w:t>
-      </w:r>
-      <w:r>
-        <w:t xml:space="preserve"> (Figure 2</w:t>
-      </w:r>
-      <w:r>
-        <w:t>E</w:t>
-      </w:r>
-      <w:r>
-        <w:t xml:space="preserve">).  To evaluate insulin sensitivity, we performed insulin tolerance tests on these mice </w:t>
-      </w:r>
-      <w:r>
-        <w:t>after 11 weeks of dexamethasone treatment</w:t>
-      </w:r>
-      <w:r>
-        <w:t>, and found that while they had reduced fasting glucose at this stage, they were resistant to insulin-induced reduc</w:t>
-      </w:r>
-      <w:r>
-        <w:t>tions in blood glucose (Figure 2</w:t>
-      </w:r>
-      <w:r>
-        <w:t>E).</w:t>
-      </w:r>
-      <w:r>
-        <w:t xml:space="preserve">  Upon sacrifice after 12 weeks of dexamethasone treatment, adipose tissue was dissected an</w:t>
+        <w:t>sacrifice after 12 weeks of dexamethasone treatment, adipose tissue was dissected an</w:t>
       </w:r>
       <w:r>
         <w:t>d weighed.  As shown in Figure 2</w:t>
@@ -3440,13 +3531,37 @@
       </w:r>
       <w:proofErr w:type="spellEnd"/>
       <w:r>
-        <w:t xml:space="preserve"> a</w:t>
+        <w:t xml:space="preserve"> A</w:t>
       </w:r>
       <w:r>
         <w:t>nalysis</w:t>
       </w:r>
       <w:r>
-        <w:t xml:space="preserve"> of human adipose tissue from Cushing’s patients</w:t>
+        <w:t xml:space="preserve"> of </w:t>
+      </w:r>
+      <w:r>
+        <w:t>H</w:t>
+      </w:r>
+      <w:r>
+        <w:t xml:space="preserve">uman </w:t>
+      </w:r>
+      <w:r>
+        <w:t>A</w:t>
+      </w:r>
+      <w:r>
+        <w:t xml:space="preserve">dipose </w:t>
+      </w:r>
+      <w:r>
+        <w:t>T</w:t>
+      </w:r>
+      <w:r>
+        <w:t xml:space="preserve">issue </w:t>
+      </w:r>
+      <w:r>
+        <w:t>F</w:t>
+      </w:r>
+      <w:r>
+        <w:t>rom Cushing’s patients</w:t>
       </w:r>
     </w:p>
     <w:p>
@@ -3586,11 +3701,7 @@
         <w:t>,</w:t>
       </w:r>
       <w:r>
-        <w:t xml:space="preserve"> and reductions in protein </w:t>
-      </w:r>
-      <w:r>
-        <w:lastRenderedPageBreak/>
-        <w:t>synthesis.  We also observed</w:t>
+        <w:t xml:space="preserve"> and reductions in protein synthesis.  We also observed</w:t>
       </w:r>
       <w:r>
         <w:t xml:space="preserve"> </w:t>
@@ -3981,11 +4092,7 @@
         <w:t xml:space="preserve">the synthesis of </w:t>
       </w:r>
       <w:r>
-        <w:t xml:space="preserve">fatty acids were </w:t>
-      </w:r>
-      <w:r>
-        <w:lastRenderedPageBreak/>
-        <w:t xml:space="preserve">expressed at higher levels </w:t>
+        <w:t xml:space="preserve">fatty acids were expressed at higher levels </w:t>
       </w:r>
       <w:r>
         <w:t xml:space="preserve">including </w:t>
@@ -4333,7 +4440,10 @@
         <w:t xml:space="preserve">.  Among genes that may liberate fatty acids from triglycerides, </w:t>
       </w:r>
       <w:r>
-        <w:t>Lipoprotein lipase (</w:t>
+        <w:t>Lipoprotein L</w:t>
+      </w:r>
+      <w:r>
+        <w:t>ipase (</w:t>
       </w:r>
       <w:r>
         <w:rPr>
@@ -4497,11 +4607,7 @@
         <w:t>e</w:t>
       </w:r>
       <w:r>
-        <w:t xml:space="preserve"> several </w:t>
-      </w:r>
-      <w:r>
-        <w:lastRenderedPageBreak/>
-        <w:t xml:space="preserve">cytochrome P450 family members, steroid </w:t>
+        <w:t xml:space="preserve"> several cytochrome P450 family members, steroid </w:t>
       </w:r>
       <w:proofErr w:type="spellStart"/>
       <w:r>
@@ -4576,10 +4682,37 @@
       </w:r>
       <w:proofErr w:type="spellEnd"/>
       <w:r>
-        <w:t xml:space="preserve"> (DHCR7)</w:t>
-      </w:r>
-      <w:r>
-        <w:t>, NAD(P) dependent steroid dehydrogenase-like (NSDHL) and HMG-CoA synthase (HMGCS1)</w:t>
+        <w:t xml:space="preserve"> (</w:t>
+      </w:r>
+      <w:r>
+        <w:rPr>
+          <w:i/>
+        </w:rPr>
+        <w:t>DHCR7</w:t>
+      </w:r>
+      <w:r>
+        <w:t>)</w:t>
+      </w:r>
+      <w:r>
+        <w:t>, NAD(P) dependent steroid dehydrogenase-like (</w:t>
+      </w:r>
+      <w:r>
+        <w:rPr>
+          <w:i/>
+        </w:rPr>
+        <w:t>NSDHL</w:t>
+      </w:r>
+      <w:r>
+        <w:t>) and HMG-CoA synthase (</w:t>
+      </w:r>
+      <w:r>
+        <w:rPr>
+          <w:i/>
+        </w:rPr>
+        <w:t>HMGCS1</w:t>
+      </w:r>
+      <w:r>
+        <w:t>)</w:t>
       </w:r>
       <w:r>
         <w:t>.</w:t>
@@ -4753,22 +4886,57 @@
         <w:t xml:space="preserve">Genes </w:t>
       </w:r>
       <w:r>
-        <w:t>controlling</w:t>
-      </w:r>
-      <w:r>
-        <w:t xml:space="preserve"> </w:t>
-      </w:r>
-      <w:r>
-        <w:t>glucose oxidation are elevated</w:t>
+        <w:t>C</w:t>
+      </w:r>
+      <w:r>
+        <w:t>ontrolling</w:t>
+      </w:r>
+      <w:r>
+        <w:t xml:space="preserve"> </w:t>
+      </w:r>
+      <w:r>
+        <w:t>G</w:t>
+      </w:r>
+      <w:r>
+        <w:t xml:space="preserve">lucose </w:t>
+      </w:r>
+      <w:r>
+        <w:t>O</w:t>
+      </w:r>
+      <w:r>
+        <w:t xml:space="preserve">xidation </w:t>
+      </w:r>
+      <w:r>
+        <w:t>A</w:t>
+      </w:r>
+      <w:r>
+        <w:t xml:space="preserve">re </w:t>
+      </w:r>
+      <w:r>
+        <w:t>E</w:t>
+      </w:r>
+      <w:r>
+        <w:t>levated</w:t>
       </w:r>
       <w:r>
         <w:t xml:space="preserve"> in Cushing's </w:t>
       </w:r>
-      <w:r>
-        <w:t xml:space="preserve">disease </w:t>
-      </w:r>
-      <w:r>
-        <w:t>patients</w:t>
+      <w:proofErr w:type="gramStart"/>
+      <w:r>
+        <w:t>D</w:t>
+      </w:r>
+      <w:r>
+        <w:t>isease</w:t>
+      </w:r>
+      <w:proofErr w:type="gramEnd"/>
+      <w:r>
+        <w:t xml:space="preserve"> </w:t>
+      </w:r>
+      <w:r>
+        <w:t>P</w:t>
+      </w:r>
+      <w:r>
+        <w:t>atients</w:t>
       </w:r>
     </w:p>
     <w:p>
@@ -4946,14 +5114,7 @@
         <w:rPr>
           <w:noProof/>
         </w:rPr>
-        <w:t xml:space="preserve">(Engel &amp; Scott 1951; </w:t>
-      </w:r>
-      <w:r>
-        <w:rPr>
-          <w:noProof/>
-        </w:rPr>
-        <w:lastRenderedPageBreak/>
-        <w:t xml:space="preserve">Segal &amp; Gonzalez Lopez 1963; Baqué </w:t>
+        <w:t xml:space="preserve">(Engel &amp; Scott 1951; Segal &amp; Gonzalez Lopez 1963; Baqué </w:t>
       </w:r>
       <w:r>
         <w:rPr>
@@ -4984,32 +5145,53 @@
         <w:spacing w:line="480" w:lineRule="auto"/>
       </w:pPr>
       <w:r>
-        <w:t>Genes that regulate protein ca</w:t>
+        <w:t>Genes That Regulate Protein C</w:t>
+      </w:r>
+      <w:r>
+        <w:t>a</w:t>
       </w:r>
       <w:r>
         <w:t>tabolism</w:t>
       </w:r>
       <w:r>
-        <w:t xml:space="preserve"> are </w:t>
-      </w:r>
-      <w:proofErr w:type="spellStart"/>
-      <w:r>
-        <w:t>upregulated</w:t>
-      </w:r>
-      <w:proofErr w:type="spellEnd"/>
-      <w:r>
-        <w:t xml:space="preserve"> in adipose tissue</w:t>
-      </w:r>
-      <w:r>
-        <w:t xml:space="preserve"> from </w:t>
+        <w:t xml:space="preserve"> </w:t>
       </w:r>
       <w:proofErr w:type="gramStart"/>
       <w:r>
-        <w:t>glucocorticoid exposed</w:t>
+        <w:t>are</w:t>
       </w:r>
       <w:proofErr w:type="gramEnd"/>
       <w:r>
-        <w:t xml:space="preserve"> subjects</w:t>
+        <w:t xml:space="preserve"> </w:t>
+      </w:r>
+      <w:proofErr w:type="spellStart"/>
+      <w:r>
+        <w:t>Upregulated</w:t>
+      </w:r>
+      <w:proofErr w:type="spellEnd"/>
+      <w:r>
+        <w:t xml:space="preserve"> in Adipose T</w:t>
+      </w:r>
+      <w:r>
+        <w:t>issue</w:t>
+      </w:r>
+      <w:r>
+        <w:t xml:space="preserve"> from G</w:t>
+      </w:r>
+      <w:r>
+        <w:t xml:space="preserve">lucocorticoid </w:t>
+      </w:r>
+      <w:r>
+        <w:t>E</w:t>
+      </w:r>
+      <w:r>
+        <w:t xml:space="preserve">xposed </w:t>
+      </w:r>
+      <w:r>
+        <w:t>S</w:t>
+      </w:r>
+      <w:r>
+        <w:t>ubjects</w:t>
       </w:r>
       <w:r>
         <w:t>.</w:t>
@@ -5230,17 +5412,66 @@
         <w:spacing w:line="480" w:lineRule="auto"/>
       </w:pPr>
       <w:r>
-        <w:lastRenderedPageBreak/>
-        <w:t>Genes involved in proximal insulin signaling are u</w:t>
-      </w:r>
-      <w:r>
-        <w:t>nchanged in adipose tissue from</w:t>
+        <w:t xml:space="preserve">Genes </w:t>
+      </w:r>
+      <w:r>
+        <w:t>I</w:t>
+      </w:r>
+      <w:r>
+        <w:t xml:space="preserve">nvolved in </w:t>
+      </w:r>
+      <w:r>
+        <w:t>P</w:t>
+      </w:r>
+      <w:r>
+        <w:t xml:space="preserve">roximal </w:t>
+      </w:r>
+      <w:r>
+        <w:t>I</w:t>
+      </w:r>
+      <w:r>
+        <w:t xml:space="preserve">nsulin </w:t>
+      </w:r>
+      <w:r>
+        <w:t>S</w:t>
+      </w:r>
+      <w:r>
+        <w:t xml:space="preserve">ignaling are </w:t>
+      </w:r>
+      <w:r>
+        <w:t>U</w:t>
+      </w:r>
+      <w:r>
+        <w:t xml:space="preserve">nchanged in </w:t>
+      </w:r>
+      <w:r>
+        <w:t>A</w:t>
+      </w:r>
+      <w:r>
+        <w:t xml:space="preserve">dipose </w:t>
+      </w:r>
+      <w:r>
+        <w:t>T</w:t>
+      </w:r>
+      <w:r>
+        <w:t>issue from</w:t>
       </w:r>
       <w:r>
         <w:t xml:space="preserve"> Cushing’s </w:t>
       </w:r>
-      <w:r>
-        <w:t>disease p</w:t>
+      <w:proofErr w:type="gramStart"/>
+      <w:r>
+        <w:t>D</w:t>
+      </w:r>
+      <w:r>
+        <w:t>isease</w:t>
+      </w:r>
+      <w:proofErr w:type="gramEnd"/>
+      <w:r>
+        <w:t xml:space="preserve"> </w:t>
+      </w:r>
+      <w:r>
+        <w:t>P</w:t>
       </w:r>
       <w:r>
         <w:t>atients.</w:t>
@@ -5311,13 +5542,19 @@
         <w:t xml:space="preserve">, </w:t>
       </w:r>
       <w:r>
+        <w:t xml:space="preserve">the insulin receptor substrates </w:t>
+      </w:r>
+      <w:r>
         <w:rPr>
           <w:i/>
         </w:rPr>
         <w:t>IRS1</w:t>
       </w:r>
       <w:r>
-        <w:t xml:space="preserve">, </w:t>
+        <w:t xml:space="preserve"> or</w:t>
+      </w:r>
+      <w:r>
+        <w:t xml:space="preserve"> </w:t>
       </w:r>
       <w:r>
         <w:rPr>
@@ -5350,7 +5587,7 @@
         <w:fldChar w:fldCharType="begin" w:fldLock="1"/>
       </w:r>
       <w:r>
-        <w:instrText>ADDIN CSL_CITATION { "citationItems" : [ { "id" : "ITEM-1", "itemData" : { "DOI" : "10.1210/jc.2012-3523", "ISBN" : "1945-7197 (Electronic)\r0021-972X (Linking)", "ISSN" : "1945-7197", "PMID" : "23426618", "abstract" : "It is widely believed that glucocorticoids cause insulin resistance in all tissues. We have previously demonstrated that glucocorticoids cause insulin sensitization in human adipose tissue in vitro and induce insulin resistance in skeletal muscle.", "author" : [ { "dropping-particle" : "", "family" : "Hazlehurst", "given" : "Jonathan M", "non-dropping-particle" : "", "parse-names" : false, "suffix" : "" }, { "dropping-particle" : "", "family" : "Gathercole", "given" : "Laura L", "non-dropping-particle" : "", "parse-names" : false, "suffix" : "" }, { "dropping-particle" : "", "family" : "Nasiri", "given" : "Maryam", "non-dropping-particle" : "", "parse-names" : false, "suffix" : "" }, { "dropping-particle" : "", "family" : "Armstrong", "given" : "Matthew J", "non-dropping-particle" : "", "parse-names" : false, "suffix" : "" }, { "dropping-particle" : "", "family" : "Borrows", "given" : "Sarah", "non-dropping-particle" : "", "parse-names" : false, "suffix" : "" }, { "dropping-particle" : "", "family" : "Yu", "given" : "Jinglei", "non-dropping-particle" : "", "parse-names" : false, "suffix" : "" }, { "dropping-particle" : "", "family" : "Wagenmakers", "given" : "Anton J M", "non-dropping-particle" : "", "parse-names" : false, "suffix" : "" }, { "dropping-particle" : "", "family" : "Stewart", "given" : "Paul M", "non-dropping-particle" : "", "parse-names" : false, "suffix" : "" }, { "dropping-particle" : "", "family" : "Tomlinson", "given" : "Jeremy W", "non-dropping-particle" : "", "parse-names" : false, "suffix" : "" } ], "container-title" : "The Journal of clinical endocrinology and metabolism", "id" : "ITEM-1", "issue" : "April 2013", "issued" : { "date-parts" : [ [ "2013" ] ] }, "page" : "1631-40", "title" : "Glucocorticoids fail to cause insulin resistance in human subcutaneous adipose tissue in vivo.", "type" : "article-journal", "volume" : "98" }, "uris" : [ "http://www.mendeley.com/documents/?uuid=302b0b5f-1fa3-454e-b806-9f1cf2ffc10b" ] }, { "id" : "ITEM-2", "itemData" : { "DOI" : "10.1210/jc.2007-1399", "ISBN" : "0021-972X (Print) 0021-972X (Linking)", "ISSN" : "0021-972X", "PMID" : "17711920", "abstract" : "CONTEXT: Glucocorticoid (GC) excess is characterized by central obesity, insulin resistance, and in some cases, type 2 diabetes. However, the impact of GC upon insulin signaling in human adipose tissue has not been fully explored. OBJECTIVE: We have examined the effect of GC upon insulin signaling in both human sc primary preadipocyte cultures and a novel human immortalized sc adipocyte cell line (Chub-S7) and contrasted this with observations in primary cultures of human skeletal muscle. DESIGN AND SETTING: This is an in vitro study characterizing the impact of GC upon insulin signaling in human tissues. PATIENTS: Biopsy specimens were from healthy volunteers who gave their full and informed written consent. INTERVENTIONS: Combinations of treatments, including GC, RU38486, and wortmannin, were used. MAIN OUTCOME MEASURES: Insulin signaling cascade gene and protein expression and insulin-stimulated glucose uptake were determined. RESULTS: In human adipocytes, pretreatment with GC induced a dose-dependent [1.0 (control); 1.2 +/- 0.1 (50 nm); 2.2 +/- 0.2 (250 nm), P &lt; 0.01 vs. control; 3.4 +/- 0.2 (1000 nm), P &lt; 0.001 vs. control] and time-dependent [1.0 (1 h); 3.2 +/- 2.0 (6 h); 9.1 +/- 5.9 (24 h), P &lt; 0.05 vs. 1 h; 4.5 +/- 2.2 (48 h)] increase in insulin-stimulated protein kinase B/akt phosphorylation. In addition, whereas insulin receptor substrate (IRS)-1 protein expression did not change, IRS-1 tyrosine phosphorylation increased. Furthermore, GC induced IRS-2 mRNA expression (2.8-fold; P &lt; 0.05) and increased insulin-stimulated glucose uptake [1.0 (control) 1.8 +/- 0.1 (insulin) vs. 2.8 +/- 0.2 (insulin + GC); P &lt; 0.05]. In contrast, in primary cultures of human muscle, GC decreased insulin-stimulated glucose uptake [1.0 (control) 1.9 +/- 0.2 (insulin) vs. GC 1.3 +/- 0.1 (insulin + GC); P &lt; 0.05]. CONCLUSIONS: We have demonstrated tissue-specific regulation of insulin signaling by GC. Within sc adipose tissue, GCs augment insulin signaling, yet in muscle GCs cause insulin resistance. We propose that enhanced insulin action in adipose tissue increases adipocyte differentiation, thereby contributing to GC-induced obesity.", "author" : [ { "dropping-particle" : "", "family" : "Gathercole", "given" : "Laura L", "non-dropping-particle" : "", "parse-names" : false, "suffix" : "" }, { "dropping-particle" : "", "family" : "Bujalska", "given" : "Iwona J", "non-dropping-particle" : "", "parse-names" : false, "suffix" : "" }, { "dropping-particle" : "", "family" : "Stewart", "given" : "Paul M", "non-dropping-particle" : "", "parse-names" : false, "suffix" : "" }, { "dropping-particle" : "", "family" : "Tomlinson", "given" : "Jeremy W", "non-dropping-particle" : "", "parse-names" : false, "suffix" : "" } ], "container-title" : "The Journal of clinical endocrinology and metabolism", "id" : "ITEM-2", "issued" : { "date-parts" : [ [ "2007" ] ] }, "page" : "4332-4339", "title" : "Glucocorticoid modulation of insulin signaling in human subcutaneous adipose tissue.", "type" : "article-journal", "volume" : "92" }, "uris" : [ "http://www.mendeley.com/documents/?uuid=5ed90bc5-1863-452f-9cf1-113920061ee5" ] }, { "id" : "ITEM-3", "itemData" : { "DOI" : "10.1210/me.2009-0091", "ISBN" : "1944-9917 (Electronic)\\r0888-8809 (Linking)", "ISSN" : "1944-9917", "PMID" : "19887648", "abstract" : "Glucocorticoids are synthesized locally in adipose tissue and contribute to metabolic disease through the facilitation of adipose tissue expansion. Here we report that exposure of human primary preadipocytes to glucocorticoids increases their sensitivity to insulin and enhances their subsequent response to stimuli that promote differentiation. This effect was observed in primary human preadipocytes but not in immortalized 3T3-L1 murine preadipocytes or in fully differentiated primary human adipocytes. Stimulation of insulin signaling was mediated through induction of insulin receptor (IR), IR substrate protein 1 (IRS1), IRS2, and the p85 regulatory subunit of phosphoinositide-3-3-kinase, which led to enhanced insulin-mediated activation of Akt. Although induction of IRS2 was direct, induction of IR and IRS1 by glucocorticoids occurred subsequent to primary induction of the forkhead family transcription factors FoxO1A and FoxO3A. These results reveal a new role for glucocorticoids in preparing preadipocytes for differentiation.", "author" : [ { "dropping-particle" : "", "family" : "Tomlinson", "given" : "Julianna J", "non-dropping-particle" : "", "parse-names" : false, "suffix" : "" }, { "dropping-particle" : "", "family" : "Boudreau", "given" : "Ad\u00e8le", "non-dropping-particle" : "", "parse-names" : false, "suffix" : "" }, { "dropping-particle" : "", "family" : "Wu", "given" : "Dongmei", "non-dropping-particle" : "", "parse-names" : false, "suffix" : "" }, { "dropping-particle" : "", "family" : "Abdou Salem", "given" : "Houssein", "non-dropping-particle" : "", "parse-names" : false, "suffix" : "" }, { "dropping-particle" : "", "family" : "Carrigan", "given" : "Amanda", "non-dropping-particle" : "", "parse-names" : false, "suffix" : "" }, { "dropping-particle" : "", "family" : "Gagnon", "given" : "AnneMarie", "non-dropping-particle" : "", "parse-names" : false, "suffix" : "" }, { "dropping-particle" : "", "family" : "Mears", "given" : "Alan J", "non-dropping-particle" : "", "parse-names" : false, "suffix" : "" }, { "dropping-particle" : "", "family" : "Sorisky", "given" : "Alexander", "non-dropping-particle" : "", "parse-names" : false, "suffix" : "" }, { "dropping-particle" : "", "family" : "Atlas", "given" : "Ella", "non-dropping-particle" : "", "parse-names" : false, "suffix" : "" }, { "dropping-particle" : "", "family" : "Hach\u00e9", "given" : "Robert J G", "non-dropping-particle" : "", "parse-names" : false, "suffix" : "" } ], "container-title" : "Molecular endocrinology (Baltimore, Md.)", "id" : "ITEM-3", "issued" : { "date-parts" : [ [ "2010" ] ] }, "page" : "104-113", "title" : "Insulin sensitization of human preadipocytes through glucocorticoid hormone induction of forkhead transcription factors.", "type" : "article-journal", "volume" : "24" }, "uris" : [ "http://www.mendeley.com/documents/?uuid=5261fd30-711b-407a-b61b-430038ce8fe3" ] } ], "mendeley" : { "formattedCitation" : "(Gathercole &lt;i&gt;et al.&lt;/i&gt; 2007; Tomlinson &lt;i&gt;et al.&lt;/i&gt; 2010; Hazlehurst &lt;i&gt;et al.&lt;/i&gt; 2013)", "plainTextFormattedCitation" : "(Gathercole et al. 2007; Tomlinson et al. 2010; Hazlehurst et al. 2013)", "previouslyFormattedCitation" : "(Gathercole &lt;i&gt;et al.&lt;/i&gt; 2007; Tomlinson &lt;i&gt;et al.&lt;/i&gt; 2010; Hazlehurst &lt;i&gt;et al.&lt;/i&gt; 2013)" }, "properties" : { "noteIndex" : 0 }, "schema" : "https://github.com/citation-style-language/schema/raw/master/csl-citation.json" }</w:instrText>
+        <w:instrText>ADDIN CSL_CITATION { "citationItems" : [ { "id" : "ITEM-1", "itemData" : { "DOI" : "10.1210/jc.2012-3523", "ISBN" : "1945-7197 (Electronic)\r0021-972X (Linking)", "ISSN" : "1945-7197", "PMID" : "23426618", "abstract" : "It is widely believed that glucocorticoids cause insulin resistance in all tissues. We have previously demonstrated that glucocorticoids cause insulin sensitization in human adipose tissue in vitro and induce insulin resistance in skeletal muscle.", "author" : [ { "dropping-particle" : "", "family" : "Hazlehurst", "given" : "Jonathan M", "non-dropping-particle" : "", "parse-names" : false, "suffix" : "" }, { "dropping-particle" : "", "family" : "Gathercole", "given" : "Laura L", "non-dropping-particle" : "", "parse-names" : false, "suffix" : "" }, { "dropping-particle" : "", "family" : "Nasiri", "given" : "Maryam", "non-dropping-particle" : "", "parse-names" : false, "suffix" : "" }, { "dropping-particle" : "", "family" : "Armstrong", "given" : "Matthew J", "non-dropping-particle" : "", "parse-names" : false, "suffix" : "" }, { "dropping-particle" : "", "family" : "Borrows", "given" : "Sarah", "non-dropping-particle" : "", "parse-names" : false, "suffix" : "" }, { "dropping-particle" : "", "family" : "Yu", "given" : "Jinglei", "non-dropping-particle" : "", "parse-names" : false, "suffix" : "" }, { "dropping-particle" : "", "family" : "Wagenmakers", "given" : "Anton J M", "non-dropping-particle" : "", "parse-names" : false, "suffix" : "" }, { "dropping-particle" : "", "family" : "Stewart", "given" : "Paul M", "non-dropping-particle" : "", "parse-names" : false, "suffix" : "" }, { "dropping-particle" : "", "family" : "Tomlinson", "given" : "Jeremy W.", "non-dropping-particle" : "", "parse-names" : false, "suffix" : "" } ], "container-title" : "The Journal of clinical endocrinology and metabolism", "id" : "ITEM-1", "issue" : "April 2013", "issued" : { "date-parts" : [ [ "2013" ] ] }, "page" : "1631-40", "title" : "Glucocorticoids fail to cause insulin resistance in human subcutaneous adipose tissue in vivo.", "type" : "article-journal", "volume" : "98" }, "uris" : [ "http://www.mendeley.com/documents/?uuid=302b0b5f-1fa3-454e-b806-9f1cf2ffc10b" ] }, { "id" : "ITEM-2", "itemData" : { "DOI" : "10.1210/jc.2007-1399", "ISBN" : "0021-972X (Print) 0021-972X (Linking)", "ISSN" : "0021-972X", "PMID" : "17711920", "abstract" : "CONTEXT: Glucocorticoid (GC) excess is characterized by central obesity, insulin resistance, and in some cases, type 2 diabetes. However, the impact of GC upon insulin signaling in human adipose tissue has not been fully explored. OBJECTIVE: We have examined the effect of GC upon insulin signaling in both human sc primary preadipocyte cultures and a novel human immortalized sc adipocyte cell line (Chub-S7) and contrasted this with observations in primary cultures of human skeletal muscle. DESIGN AND SETTING: This is an in vitro study characterizing the impact of GC upon insulin signaling in human tissues. PATIENTS: Biopsy specimens were from healthy volunteers who gave their full and informed written consent. INTERVENTIONS: Combinations of treatments, including GC, RU38486, and wortmannin, were used. MAIN OUTCOME MEASURES: Insulin signaling cascade gene and protein expression and insulin-stimulated glucose uptake were determined. RESULTS: In human adipocytes, pretreatment with GC induced a dose-dependent [1.0 (control); 1.2 +/- 0.1 (50 nm); 2.2 +/- 0.2 (250 nm), P &lt; 0.01 vs. control; 3.4 +/- 0.2 (1000 nm), P &lt; 0.001 vs. control] and time-dependent [1.0 (1 h); 3.2 +/- 2.0 (6 h); 9.1 +/- 5.9 (24 h), P &lt; 0.05 vs. 1 h; 4.5 +/- 2.2 (48 h)] increase in insulin-stimulated protein kinase B/akt phosphorylation. In addition, whereas insulin receptor substrate (IRS)-1 protein expression did not change, IRS-1 tyrosine phosphorylation increased. Furthermore, GC induced IRS-2 mRNA expression (2.8-fold; P &lt; 0.05) and increased insulin-stimulated glucose uptake [1.0 (control) 1.8 +/- 0.1 (insulin) vs. 2.8 +/- 0.2 (insulin + GC); P &lt; 0.05]. In contrast, in primary cultures of human muscle, GC decreased insulin-stimulated glucose uptake [1.0 (control) 1.9 +/- 0.2 (insulin) vs. GC 1.3 +/- 0.1 (insulin + GC); P &lt; 0.05]. CONCLUSIONS: We have demonstrated tissue-specific regulation of insulin signaling by GC. Within sc adipose tissue, GCs augment insulin signaling, yet in muscle GCs cause insulin resistance. We propose that enhanced insulin action in adipose tissue increases adipocyte differentiation, thereby contributing to GC-induced obesity.", "author" : [ { "dropping-particle" : "", "family" : "Gathercole", "given" : "Laura L", "non-dropping-particle" : "", "parse-names" : false, "suffix" : "" }, { "dropping-particle" : "", "family" : "Bujalska", "given" : "Iwona J", "non-dropping-particle" : "", "parse-names" : false, "suffix" : "" }, { "dropping-particle" : "", "family" : "Stewart", "given" : "Paul M", "non-dropping-particle" : "", "parse-names" : false, "suffix" : "" }, { "dropping-particle" : "", "family" : "Tomlinson", "given" : "Jeremy W.", "non-dropping-particle" : "", "parse-names" : false, "suffix" : "" } ], "container-title" : "The Journal of clinical endocrinology and metabolism", "id" : "ITEM-2", "issued" : { "date-parts" : [ [ "2007" ] ] }, "page" : "4332-4339", "title" : "Glucocorticoid modulation of insulin signaling in human subcutaneous adipose tissue.", "type" : "article-journal", "volume" : "92" }, "uris" : [ "http://www.mendeley.com/documents/?uuid=5ed90bc5-1863-452f-9cf1-113920061ee5" ] }, { "id" : "ITEM-3", "itemData" : { "DOI" : "10.1210/me.2009-0091", "ISBN" : "1944-9917 (Electronic)\\r0888-8809 (Linking)", "ISSN" : "1944-9917", "PMID" : "19887648", "abstract" : "Glucocorticoids are synthesized locally in adipose tissue and contribute to metabolic disease through the facilitation of adipose tissue expansion. Here we report that exposure of human primary preadipocytes to glucocorticoids increases their sensitivity to insulin and enhances their subsequent response to stimuli that promote differentiation. This effect was observed in primary human preadipocytes but not in immortalized 3T3-L1 murine preadipocytes or in fully differentiated primary human adipocytes. Stimulation of insulin signaling was mediated through induction of insulin receptor (IR), IR substrate protein 1 (IRS1), IRS2, and the p85 regulatory subunit of phosphoinositide-3-3-kinase, which led to enhanced insulin-mediated activation of Akt. Although induction of IRS2 was direct, induction of IR and IRS1 by glucocorticoids occurred subsequent to primary induction of the forkhead family transcription factors FoxO1A and FoxO3A. These results reveal a new role for glucocorticoids in preparing preadipocytes for differentiation.", "author" : [ { "dropping-particle" : "", "family" : "Tomlinson", "given" : "Julianna J", "non-dropping-particle" : "", "parse-names" : false, "suffix" : "" }, { "dropping-particle" : "", "family" : "Boudreau", "given" : "Ad\u00e8le", "non-dropping-particle" : "", "parse-names" : false, "suffix" : "" }, { "dropping-particle" : "", "family" : "Wu", "given" : "Dongmei", "non-dropping-particle" : "", "parse-names" : false, "suffix" : "" }, { "dropping-particle" : "", "family" : "Abdou Salem", "given" : "Houssein", "non-dropping-particle" : "", "parse-names" : false, "suffix" : "" }, { "dropping-particle" : "", "family" : "Carrigan", "given" : "Amanda", "non-dropping-particle" : "", "parse-names" : false, "suffix" : "" }, { "dropping-particle" : "", "family" : "Gagnon", "given" : "AnneMarie", "non-dropping-particle" : "", "parse-names" : false, "suffix" : "" }, { "dropping-particle" : "", "family" : "Mears", "given" : "Alan J", "non-dropping-particle" : "", "parse-names" : false, "suffix" : "" }, { "dropping-particle" : "", "family" : "Sorisky", "given" : "Alexander", "non-dropping-particle" : "", "parse-names" : false, "suffix" : "" }, { "dropping-particle" : "", "family" : "Atlas", "given" : "Ella", "non-dropping-particle" : "", "parse-names" : false, "suffix" : "" }, { "dropping-particle" : "", "family" : "Hach\u00e9", "given" : "Robert J G", "non-dropping-particle" : "", "parse-names" : false, "suffix" : "" } ], "container-title" : "Molecular endocrinology (Baltimore, Md.)", "id" : "ITEM-3", "issued" : { "date-parts" : [ [ "2010" ] ] }, "page" : "104-113", "title" : "Insulin sensitization of human preadipocytes through glucocorticoid hormone induction of forkhead transcription factors.", "type" : "article-journal", "volume" : "24" }, "uris" : [ "http://www.mendeley.com/documents/?uuid=5261fd30-711b-407a-b61b-430038ce8fe3" ] } ], "mendeley" : { "formattedCitation" : "(Gathercole &lt;i&gt;et al.&lt;/i&gt; 2007; Tomlinson &lt;i&gt;et al.&lt;/i&gt; 2010; Hazlehurst &lt;i&gt;et al.&lt;/i&gt; 2013)", "plainTextFormattedCitation" : "(Gathercole et al. 2007; Tomlinson et al. 2010; Hazlehurst et al. 2013)", "previouslyFormattedCitation" : "(Gathercole &lt;i&gt;et al.&lt;/i&gt; 2007; Tomlinson &lt;i&gt;et al.&lt;/i&gt; 2010; Hazlehurst &lt;i&gt;et al.&lt;/i&gt; 2013)" }, "properties" : { "noteIndex" : 0 }, "schema" : "https://github.com/citation-style-language/schema/raw/master/csl-citation.json" }</w:instrText>
       </w:r>
       <w:r>
         <w:fldChar w:fldCharType="separate"/>
@@ -5612,11 +5849,7 @@
         <w:t xml:space="preserve"> species from the adipose tissue explants of the same patients. </w:t>
       </w:r>
       <w:r>
-        <w:t xml:space="preserve">We </w:t>
-      </w:r>
-      <w:r>
-        <w:lastRenderedPageBreak/>
-        <w:t xml:space="preserve">observed no statistically significant changes in any </w:t>
+        <w:t xml:space="preserve">We observed no statistically significant changes in any </w:t>
       </w:r>
       <w:proofErr w:type="spellStart"/>
       <w:r>
@@ -5877,11 +6110,7 @@
         <w:t xml:space="preserve">disease </w:t>
       </w:r>
       <w:r>
-        <w:t xml:space="preserve">patients.  Some </w:t>
-      </w:r>
-      <w:r>
-        <w:lastRenderedPageBreak/>
-        <w:t xml:space="preserve">examples of this include </w:t>
+        <w:t xml:space="preserve">patients.  Some examples of this include </w:t>
       </w:r>
       <w:r>
         <w:rPr>
@@ -6225,12 +6454,7 @@
         <w:t xml:space="preserve">.  </w:t>
       </w:r>
       <w:r>
-        <w:t xml:space="preserve">A limitation of our human data is the difference in age between </w:t>
-      </w:r>
-      <w:bookmarkStart w:id="0" w:name="_GoBack"/>
-      <w:bookmarkEnd w:id="0"/>
-      <w:r>
-        <w:t>non-secreting ade</w:t>
+        <w:t>A limitation of our human data is the difference in age between non-secreting ade</w:t>
       </w:r>
       <w:r>
         <w:t>n</w:t>
@@ -6242,11 +6466,7 @@
         <w:t xml:space="preserve">disease </w:t>
       </w:r>
       <w:r>
-        <w:t xml:space="preserve">subjects.  Cushing’s disease is diagnosed and treated much more rapidly, which </w:t>
-      </w:r>
-      <w:r>
-        <w:lastRenderedPageBreak/>
-        <w:t xml:space="preserve">leads to these differences.  We therefore confirmed many of our human findings in a mouse model of excessive glucocorticoid treatment, </w:t>
+        <w:t xml:space="preserve">subjects.  Cushing’s disease is diagnosed and treated much more rapidly, which leads to these differences.  We therefore confirmed many of our human findings in a mouse model of excessive glucocorticoid treatment, </w:t>
       </w:r>
       <w:proofErr w:type="spellStart"/>
       <w:r>
@@ -6272,13 +6492,25 @@
         <w:t xml:space="preserve">Hsd11b1 </w:t>
       </w:r>
       <w:r>
-        <w:t xml:space="preserve">knockout mouse showed similar findings to our data including increased fat mass, decreased lean mass and strength along with reduced insulin sensitivity </w:t>
+        <w:t>knockout mouse showed similar findings to our data inclu</w:t>
+      </w:r>
+      <w:r>
+        <w:t>ding increased fat mass and</w:t>
+      </w:r>
+      <w:r>
+        <w:t xml:space="preserve"> decreased lean mass and strength</w:t>
+      </w:r>
+      <w:r>
+        <w:t>,</w:t>
+      </w:r>
+      <w:r>
+        <w:t xml:space="preserve"> along with reduced insulin sensitivity </w:t>
       </w:r>
       <w:r>
         <w:fldChar w:fldCharType="begin" w:fldLock="1"/>
       </w:r>
       <w:r>
-        <w:instrText>ADDIN CSL_CITATION { "citationItems" : [ { "id" : "ITEM-1", "itemData" : { "DOI" : "10.1073/pnas.1323681111", "ISSN" : "1091-6490", "PMID" : "24889609", "abstract" : "The adverse metabolic effects of prescribed and endogenous glucocorticoid (GC) excess, Cushing syndrome, create a significant health burden. We found that tissue regeneration of GCs by 11\u03b2-hydroxysteroid dehydrogenase type 1 (11\u03b2-HSD1), rather than circulating delivery, is critical to developing the phenotype of GC excess; 11\u03b2-HSD1 KO mice with circulating GC excess are protected from the glucose intolerance, hyperinsulinemia, hepatic steatosis, adiposity, hypertension, myopathy, and dermal atrophy of Cushing syndrome. Whereas liver-specific 11\u03b2-HSD1 KO mice developed a full Cushingoid phenotype, adipose-specific 11\u03b2-HSD1 KO mice were protected from hepatic steatosis and circulating fatty acid excess. These data challenge our current view of GC action, demonstrating 11\u03b2-HSD1, particularly in adipose tissue, is key to the development of the adverse metabolic profile associated with circulating GC excess, offering 11\u03b2-HSD1 inhibition as a previously unidentified approach to treat Cushing syndrome.", "author" : [ { "dropping-particle" : "", "family" : "Morgan", "given" : "Stuart A", "non-dropping-particle" : "", "parse-names" : false, "suffix" : "" }, { "dropping-particle" : "", "family" : "McCabe", "given" : "Emma L", "non-dropping-particle" : "", "parse-names" : false, "suffix" : "" }, { "dropping-particle" : "", "family" : "Gathercole", "given" : "Laura L", "non-dropping-particle" : "", "parse-names" : false, "suffix" : "" }, { "dropping-particle" : "", "family" : "Hassan-Smith", "given" : "Zaki K", "non-dropping-particle" : "", "parse-names" : false, "suffix" : "" }, { "dropping-particle" : "", "family" : "Larner", "given" : "Dean P", "non-dropping-particle" : "", "parse-names" : false, "suffix" : "" }, { "dropping-particle" : "", "family" : "Bujalska", "given" : "Iwona J", "non-dropping-particle" : "", "parse-names" : false, "suffix" : "" }, { "dropping-particle" : "", "family" : "Stewart", "given" : "Paul M", "non-dropping-particle" : "", "parse-names" : false, "suffix" : "" }, { "dropping-particle" : "", "family" : "Tomlinson", "given" : "Jeremy W", "non-dropping-particle" : "", "parse-names" : false, "suffix" : "" }, { "dropping-particle" : "", "family" : "Lavery", "given" : "Gareth G", "non-dropping-particle" : "", "parse-names" : false, "suffix" : "" } ], "container-title" : "Proceedings of the National Academy of Sciences of the United States of America", "id" : "ITEM-1", "issue" : "24", "issued" : { "date-parts" : [ [ "2014" ] ] }, "page" : "E2482-91", "title" : "11\u03b2-HSD1 is the major regulator of the tissue-specific effects of circulating glucocorticoid excess.", "type" : "article-journal", "volume" : "111" }, "uris" : [ "http://www.mendeley.com/documents/?uuid=449526ee-fbcf-43ec-adf0-b346500db7ca" ] } ], "mendeley" : { "formattedCitation" : "(Morgan &lt;i&gt;et al.&lt;/i&gt; 2014)", "plainTextFormattedCitation" : "(Morgan et al. 2014)", "previouslyFormattedCitation" : "(Morgan &lt;i&gt;et al.&lt;/i&gt; 2014)" }, "properties" : { "noteIndex" : 0 }, "schema" : "https://github.com/citation-style-language/schema/raw/master/csl-citation.json" }</w:instrText>
+        <w:instrText>ADDIN CSL_CITATION { "citationItems" : [ { "id" : "ITEM-1", "itemData" : { "DOI" : "10.1073/pnas.1323681111", "ISSN" : "1091-6490", "PMID" : "24889609", "abstract" : "The adverse metabolic effects of prescribed and endogenous glucocorticoid (GC) excess, Cushing syndrome, create a significant health burden. We found that tissue regeneration of GCs by 11\u03b2-hydroxysteroid dehydrogenase type 1 (11\u03b2-HSD1), rather than circulating delivery, is critical to developing the phenotype of GC excess; 11\u03b2-HSD1 KO mice with circulating GC excess are protected from the glucose intolerance, hyperinsulinemia, hepatic steatosis, adiposity, hypertension, myopathy, and dermal atrophy of Cushing syndrome. Whereas liver-specific 11\u03b2-HSD1 KO mice developed a full Cushingoid phenotype, adipose-specific 11\u03b2-HSD1 KO mice were protected from hepatic steatosis and circulating fatty acid excess. These data challenge our current view of GC action, demonstrating 11\u03b2-HSD1, particularly in adipose tissue, is key to the development of the adverse metabolic profile associated with circulating GC excess, offering 11\u03b2-HSD1 inhibition as a previously unidentified approach to treat Cushing syndrome.", "author" : [ { "dropping-particle" : "", "family" : "Morgan", "given" : "Stuart A", "non-dropping-particle" : "", "parse-names" : false, "suffix" : "" }, { "dropping-particle" : "", "family" : "McCabe", "given" : "Emma L", "non-dropping-particle" : "", "parse-names" : false, "suffix" : "" }, { "dropping-particle" : "", "family" : "Gathercole", "given" : "Laura L", "non-dropping-particle" : "", "parse-names" : false, "suffix" : "" }, { "dropping-particle" : "", "family" : "Hassan-Smith", "given" : "Zaki K", "non-dropping-particle" : "", "parse-names" : false, "suffix" : "" }, { "dropping-particle" : "", "family" : "Larner", "given" : "Dean P", "non-dropping-particle" : "", "parse-names" : false, "suffix" : "" }, { "dropping-particle" : "", "family" : "Bujalska", "given" : "Iwona J", "non-dropping-particle" : "", "parse-names" : false, "suffix" : "" }, { "dropping-particle" : "", "family" : "Stewart", "given" : "Paul M", "non-dropping-particle" : "", "parse-names" : false, "suffix" : "" }, { "dropping-particle" : "", "family" : "Tomlinson", "given" : "Jeremy W.", "non-dropping-particle" : "", "parse-names" : false, "suffix" : "" }, { "dropping-particle" : "", "family" : "Lavery", "given" : "Gareth G", "non-dropping-particle" : "", "parse-names" : false, "suffix" : "" } ], "container-title" : "Proceedings of the National Academy of Sciences of the United States of America", "id" : "ITEM-1", "issue" : "24", "issued" : { "date-parts" : [ [ "2014" ] ] }, "page" : "E2482-91", "title" : "11\u03b2-HSD1 is the major regulator of the tissue-specific effects of circulating glucocorticoid excess.", "type" : "article-journal", "volume" : "111" }, "uris" : [ "http://www.mendeley.com/documents/?uuid=449526ee-fbcf-43ec-adf0-b346500db7ca" ] } ], "mendeley" : { "formattedCitation" : "(Morgan &lt;i&gt;et al.&lt;/i&gt; 2014)", "plainTextFormattedCitation" : "(Morgan et al. 2014)", "previouslyFormattedCitation" : "(Morgan &lt;i&gt;et al.&lt;/i&gt; 2014)" }, "properties" : { "noteIndex" : 0 }, "schema" : "https://github.com/citation-style-language/schema/raw/master/csl-citation.json" }</w:instrText>
       </w:r>
       <w:r>
         <w:fldChar w:fldCharType="separate"/>
@@ -6539,14 +6771,7 @@
         <w:rPr>
           <w:noProof/>
         </w:rPr>
-        <w:t xml:space="preserve"> </w:t>
-      </w:r>
-      <w:r>
-        <w:rPr>
-          <w:noProof/>
-        </w:rPr>
-        <w:lastRenderedPageBreak/>
-        <w:t>2013)</w:t>
+        <w:t xml:space="preserve"> 2013)</w:t>
       </w:r>
       <w:r>
         <w:fldChar w:fldCharType="end"/>
@@ -7094,11 +7319,7 @@
         <w:t>amino acid degradation</w:t>
       </w:r>
       <w:r>
-        <w:t xml:space="preserve"> </w:t>
-      </w:r>
-      <w:r>
-        <w:lastRenderedPageBreak/>
-        <w:t>pathways</w:t>
+        <w:t xml:space="preserve"> pathways</w:t>
       </w:r>
       <w:r>
         <w:t xml:space="preserve"> in adipose tissue</w:t>
@@ -7257,7 +7478,13 @@
         <w:fldChar w:fldCharType="end"/>
       </w:r>
       <w:r>
-        <w:t>. Results from a recent study suggest that glucocorticoids do not induce insulin resistance in subcutan</w:t>
+        <w:t xml:space="preserve">. Results from a recent study </w:t>
+      </w:r>
+      <w:r>
+        <w:t>imply</w:t>
+      </w:r>
+      <w:r>
+        <w:t xml:space="preserve"> that glucocorticoids do not induce insulin resistance in subcutan</w:t>
       </w:r>
       <w:r>
         <w:t>e</w:t>
@@ -7278,7 +7505,7 @@
         <w:fldChar w:fldCharType="begin" w:fldLock="1"/>
       </w:r>
       <w:r>
-        <w:instrText>ADDIN CSL_CITATION { "citationItems" : [ { "id" : "ITEM-1", "itemData" : { "DOI" : "10.1210/jc.2012-3523", "ISBN" : "1945-7197 (Electronic)\r0021-972X (Linking)", "ISSN" : "1945-7197", "PMID" : "23426618", "abstract" : "It is widely believed that glucocorticoids cause insulin resistance in all tissues. We have previously demonstrated that glucocorticoids cause insulin sensitization in human adipose tissue in vitro and induce insulin resistance in skeletal muscle.", "author" : [ { "dropping-particle" : "", "family" : "Hazlehurst", "given" : "Jonathan M", "non-dropping-particle" : "", "parse-names" : false, "suffix" : "" }, { "dropping-particle" : "", "family" : "Gathercole", "given" : "Laura L", "non-dropping-particle" : "", "parse-names" : false, "suffix" : "" }, { "dropping-particle" : "", "family" : "Nasiri", "given" : "Maryam", "non-dropping-particle" : "", "parse-names" : false, "suffix" : "" }, { "dropping-particle" : "", "family" : "Armstrong", "given" : "Matthew J", "non-dropping-particle" : "", "parse-names" : false, "suffix" : "" }, { "dropping-particle" : "", "family" : "Borrows", "given" : "Sarah", "non-dropping-particle" : "", "parse-names" : false, "suffix" : "" }, { "dropping-particle" : "", "family" : "Yu", "given" : "Jinglei", "non-dropping-particle" : "", "parse-names" : false, "suffix" : "" }, { "dropping-particle" : "", "family" : "Wagenmakers", "given" : "Anton J M", "non-dropping-particle" : "", "parse-names" : false, "suffix" : "" }, { "dropping-particle" : "", "family" : "Stewart", "given" : "Paul M", "non-dropping-particle" : "", "parse-names" : false, "suffix" : "" }, { "dropping-particle" : "", "family" : "Tomlinson", "given" : "Jeremy W", "non-dropping-particle" : "", "parse-names" : false, "suffix" : "" } ], "container-title" : "The Journal of clinical endocrinology and metabolism", "id" : "ITEM-1", "issue" : "April 2013", "issued" : { "date-parts" : [ [ "2013" ] ] }, "page" : "1631-40", "title" : "Glucocorticoids fail to cause insulin resistance in human subcutaneous adipose tissue in vivo.", "type" : "article-journal", "volume" : "98" }, "uris" : [ "http://www.mendeley.com/documents/?uuid=302b0b5f-1fa3-454e-b806-9f1cf2ffc10b" ] } ], "mendeley" : { "formattedCitation" : "(Hazlehurst &lt;i&gt;et al.&lt;/i&gt; 2013)", "plainTextFormattedCitation" : "(Hazlehurst et al. 2013)", "previouslyFormattedCitation" : "(Hazlehurst &lt;i&gt;et al.&lt;/i&gt; 2013)" }, "properties" : { "noteIndex" : 0 }, "schema" : "https://github.com/citation-style-language/schema/raw/master/csl-citation.json" }</w:instrText>
+        <w:instrText>ADDIN CSL_CITATION { "citationItems" : [ { "id" : "ITEM-1", "itemData" : { "DOI" : "10.1210/jc.2012-3523", "ISBN" : "1945-7197 (Electronic)\r0021-972X (Linking)", "ISSN" : "1945-7197", "PMID" : "23426618", "abstract" : "It is widely believed that glucocorticoids cause insulin resistance in all tissues. We have previously demonstrated that glucocorticoids cause insulin sensitization in human adipose tissue in vitro and induce insulin resistance in skeletal muscle.", "author" : [ { "dropping-particle" : "", "family" : "Hazlehurst", "given" : "Jonathan M", "non-dropping-particle" : "", "parse-names" : false, "suffix" : "" }, { "dropping-particle" : "", "family" : "Gathercole", "given" : "Laura L", "non-dropping-particle" : "", "parse-names" : false, "suffix" : "" }, { "dropping-particle" : "", "family" : "Nasiri", "given" : "Maryam", "non-dropping-particle" : "", "parse-names" : false, "suffix" : "" }, { "dropping-particle" : "", "family" : "Armstrong", "given" : "Matthew J", "non-dropping-particle" : "", "parse-names" : false, "suffix" : "" }, { "dropping-particle" : "", "family" : "Borrows", "given" : "Sarah", "non-dropping-particle" : "", "parse-names" : false, "suffix" : "" }, { "dropping-particle" : "", "family" : "Yu", "given" : "Jinglei", "non-dropping-particle" : "", "parse-names" : false, "suffix" : "" }, { "dropping-particle" : "", "family" : "Wagenmakers", "given" : "Anton J M", "non-dropping-particle" : "", "parse-names" : false, "suffix" : "" }, { "dropping-particle" : "", "family" : "Stewart", "given" : "Paul M", "non-dropping-particle" : "", "parse-names" : false, "suffix" : "" }, { "dropping-particle" : "", "family" : "Tomlinson", "given" : "Jeremy W.", "non-dropping-particle" : "", "parse-names" : false, "suffix" : "" } ], "container-title" : "The Journal of clinical endocrinology and metabolism", "id" : "ITEM-1", "issue" : "April 2013", "issued" : { "date-parts" : [ [ "2013" ] ] }, "page" : "1631-40", "title" : "Glucocorticoids fail to cause insulin resistance in human subcutaneous adipose tissue in vivo.", "type" : "article-journal", "volume" : "98" }, "uris" : [ "http://www.mendeley.com/documents/?uuid=302b0b5f-1fa3-454e-b806-9f1cf2ffc10b" ] } ], "mendeley" : { "formattedCitation" : "(Hazlehurst &lt;i&gt;et al.&lt;/i&gt; 2013)", "plainTextFormattedCitation" : "(Hazlehurst et al. 2013)", "previouslyFormattedCitation" : "(Hazlehurst &lt;i&gt;et al.&lt;/i&gt; 2013)" }, "properties" : { "noteIndex" : 0 }, "schema" : "https://github.com/citation-style-language/schema/raw/master/csl-citation.json" }</w:instrText>
       </w:r>
       <w:r>
         <w:fldChar w:fldCharType="separate"/>
@@ -7350,121 +7577,141 @@
           <w:rFonts w:eastAsia="Times New Roman" w:cs="Times New Roman"/>
           <w:shd w:val="clear" w:color="auto" w:fill="FFFFFF"/>
         </w:rPr>
-        <w:t xml:space="preserve">Another limitation in our study is the small sample size, especially the number of biological replicates in Cushing’s group (n=5). Adding a covariate such as BMI or age in the model further reduces the sample size to 2 or 3 replicates. Although this </w:t>
-      </w:r>
+        <w:t xml:space="preserve">Another limitation in our study is the small sample size, especially the number of biological replicates in Cushing’s group (n=5). Adding a covariate such as BMI or age in the model further reduces the sample size to 2 or 3 replicates. Although this sample size is small, it is reasonable for a rare disease such as Cushing’s. Realizing our limitation, we chose DESeq2 as the statistical method for our </w:t>
+      </w:r>
+      <w:proofErr w:type="spellStart"/>
       <w:r>
         <w:rPr>
           <w:rFonts w:eastAsia="Times New Roman" w:cs="Times New Roman"/>
           <w:shd w:val="clear" w:color="auto" w:fill="FFFFFF"/>
         </w:rPr>
-        <w:lastRenderedPageBreak/>
-        <w:t xml:space="preserve">sample size is small, it is reasonable for a rare disease such as Cushing’s. Realizing our limitation, we chose DESeq2 as the statistical method for our </w:t>
-      </w:r>
-      <w:proofErr w:type="spellStart"/>
+        <w:t>RNAseq</w:t>
+      </w:r>
+      <w:proofErr w:type="spellEnd"/>
       <w:r>
         <w:rPr>
           <w:rFonts w:eastAsia="Times New Roman" w:cs="Times New Roman"/>
           <w:shd w:val="clear" w:color="auto" w:fill="FFFFFF"/>
         </w:rPr>
-        <w:t>RNAseq</w:t>
-      </w:r>
-      <w:proofErr w:type="spellEnd"/>
+        <w:t xml:space="preserve"> data. DESeq2 overcomes the small sample size problem by pooling information across genes. Maximum likelihood estimation is applied to estimate the dispersion or variance of a gene across al</w:t>
+      </w:r>
       <w:r>
         <w:rPr>
           <w:rFonts w:eastAsia="Times New Roman" w:cs="Times New Roman"/>
           <w:shd w:val="clear" w:color="auto" w:fill="FFFFFF"/>
         </w:rPr>
-        <w:t xml:space="preserve"> data. DESeq2 overcomes the small sample size problem by pooling information across genes. Maximum likelihood estimation is applied to estimate the dispersion or variance of a gene across all replicates in a group. Then, an empirical Bayes approach is used to get </w:t>
-      </w:r>
-      <w:proofErr w:type="gramStart"/>
+        <w:t>l replicates in a group. A</w:t>
+      </w:r>
       <w:r>
         <w:rPr>
           <w:rFonts w:eastAsia="Times New Roman" w:cs="Times New Roman"/>
           <w:shd w:val="clear" w:color="auto" w:fill="FFFFFF"/>
         </w:rPr>
-        <w:t>maximum</w:t>
-      </w:r>
-      <w:proofErr w:type="gramEnd"/>
+        <w:t xml:space="preserve">n empirical Bayes approach is </w:t>
+      </w:r>
       <w:r>
         <w:rPr>
           <w:rFonts w:eastAsia="Times New Roman" w:cs="Times New Roman"/>
           <w:shd w:val="clear" w:color="auto" w:fill="FFFFFF"/>
         </w:rPr>
-        <w:t xml:space="preserve"> a </w:t>
-      </w:r>
-      <w:r>
-        <w:rPr>
-          <w:rFonts w:eastAsia="Times New Roman" w:cs="Times New Roman"/>
-          <w:i/>
-          <w:shd w:val="clear" w:color="auto" w:fill="FFFFFF"/>
-        </w:rPr>
-        <w:t>posterior</w:t>
+        <w:t xml:space="preserve">then </w:t>
       </w:r>
       <w:r>
         <w:rPr>
           <w:rFonts w:eastAsia="Times New Roman" w:cs="Times New Roman"/>
           <w:shd w:val="clear" w:color="auto" w:fill="FFFFFF"/>
         </w:rPr>
-        <w:t xml:space="preserve"> as the final dispersion estimate. This method utilizes the available data to the maximum extent; therefore, help avoiding potential false positives </w:t>
-      </w:r>
+        <w:t xml:space="preserve">used to get </w:t>
+      </w:r>
+      <w:proofErr w:type="gramStart"/>
       <w:r>
         <w:rPr>
           <w:rFonts w:eastAsia="Times New Roman" w:cs="Times New Roman"/>
           <w:shd w:val="clear" w:color="auto" w:fill="FFFFFF"/>
         </w:rPr>
-        <w:fldChar w:fldCharType="begin" w:fldLock="1"/>
-      </w:r>
+        <w:t>maximum</w:t>
+      </w:r>
+      <w:proofErr w:type="gramEnd"/>
       <w:r>
         <w:rPr>
           <w:rFonts w:eastAsia="Times New Roman" w:cs="Times New Roman"/>
           <w:shd w:val="clear" w:color="auto" w:fill="FFFFFF"/>
         </w:rPr>
-        <w:instrText>ADDIN CSL_CITATION { "citationItems" : [ { "id" : "ITEM-1", "itemData" : { "DOI" : "10.1101/002832", "author" : [ { "dropping-particle" : "", "family" : "Love", "given" : "M. I.", "non-dropping-particle" : "", "parse-names" : false, "suffix" : "" }, { "dropping-particle" : "", "family" : "Huber", "given" : "W.", "non-dropping-particle" : "", "parse-names" : false, "suffix" : "" }, { "dropping-particle" : "", "family" : "Anders", "given" : "Simon", "non-dropping-particle" : "", "parse-names" : false, "suffix" : "" } ], "id" : "ITEM-1", "issued" : { "date-parts" : [ [ "2014", "2", "19" ] ] }, "title" : "Moderated estimation of fold change and dispersion for RNA-Seq data with DESeq2", "type" : "report" }, "uris" : [ "http://www.mendeley.com/documents/?uuid=1bdb6ee2-2411-48d0-9bdd-0ca7fdb549cf" ] } ], "mendeley" : { "formattedCitation" : "(Love &lt;i&gt;et al.&lt;/i&gt; 2014)", "plainTextFormattedCitation" : "(Love et al. 2014)", "previouslyFormattedCitation" : "(Love &lt;i&gt;et al.&lt;/i&gt; 2014)" }, "properties" : { "noteIndex" : 0 }, "schema" : "https://github.com/citation-style-language/schema/raw/master/csl-citation.json" }</w:instrText>
+        <w:t xml:space="preserve"> a </w:t>
+      </w:r>
+      <w:r>
+        <w:rPr>
+          <w:rFonts w:eastAsia="Times New Roman" w:cs="Times New Roman"/>
+          <w:i/>
+          <w:shd w:val="clear" w:color="auto" w:fill="FFFFFF"/>
+        </w:rPr>
+        <w:t>posterior</w:t>
       </w:r>
       <w:r>
         <w:rPr>
           <w:rFonts w:eastAsia="Times New Roman" w:cs="Times New Roman"/>
           <w:shd w:val="clear" w:color="auto" w:fill="FFFFFF"/>
         </w:rPr>
-        <w:fldChar w:fldCharType="separate"/>
-      </w:r>
-      <w:r>
-        <w:rPr>
-          <w:rFonts w:eastAsia="Times New Roman" w:cs="Times New Roman"/>
-          <w:noProof/>
-          <w:shd w:val="clear" w:color="auto" w:fill="FFFFFF"/>
-        </w:rPr>
-        <w:t xml:space="preserve">(Love </w:t>
-      </w:r>
-      <w:r>
-        <w:rPr>
-          <w:rFonts w:eastAsia="Times New Roman" w:cs="Times New Roman"/>
-          <w:i/>
-          <w:noProof/>
-          <w:shd w:val="clear" w:color="auto" w:fill="FFFFFF"/>
-        </w:rPr>
-        <w:t>et al.</w:t>
-      </w:r>
-      <w:r>
-        <w:rPr>
-          <w:rFonts w:eastAsia="Times New Roman" w:cs="Times New Roman"/>
-          <w:noProof/>
-          <w:shd w:val="clear" w:color="auto" w:fill="FFFFFF"/>
-        </w:rPr>
-        <w:t xml:space="preserve"> 2014)</w:t>
+        <w:t xml:space="preserve"> as the final dispersion estimate. This method utilizes the available data to the maximum extent; therefore, help avoiding potential false positives </w:t>
       </w:r>
       <w:r>
         <w:rPr>
           <w:rFonts w:eastAsia="Times New Roman" w:cs="Times New Roman"/>
           <w:shd w:val="clear" w:color="auto" w:fill="FFFFFF"/>
         </w:rPr>
-        <w:fldChar w:fldCharType="end"/>
+        <w:fldChar w:fldCharType="begin" w:fldLock="1"/>
       </w:r>
       <w:r>
         <w:rPr>
           <w:rFonts w:eastAsia="Times New Roman" w:cs="Times New Roman"/>
           <w:shd w:val="clear" w:color="auto" w:fill="FFFFFF"/>
         </w:rPr>
+        <w:instrText>ADDIN CSL_CITATION { "citationItems" : [ { "id" : "ITEM-1", "itemData" : { "DOI" : "10.1101/002832", "author" : [ { "dropping-particle" : "", "family" : "Love", "given" : "M. I.", "non-dropping-particle" : "", "parse-names" : false, "suffix" : "" }, { "dropping-particle" : "", "family" : "Huber", "given" : "W.", "non-dropping-particle" : "", "parse-names" : false, "suffix" : "" }, { "dropping-particle" : "", "family" : "Anders", "given" : "Simon", "non-dropping-particle" : "", "parse-names" : false, "suffix" : "" } ], "id" : "ITEM-1", "issued" : { "date-parts" : [ [ "2014", "2", "19" ] ] }, "title" : "Moderated estimation of fold change and dispersion for RNA-Seq data with DESeq2", "type" : "report" }, "uris" : [ "http://www.mendeley.com/documents/?uuid=1bdb6ee2-2411-48d0-9bdd-0ca7fdb549cf" ] } ], "mendeley" : { "formattedCitation" : "(Love &lt;i&gt;et al.&lt;/i&gt; 2014)", "plainTextFormattedCitation" : "(Love et al. 2014)", "previouslyFormattedCitation" : "(Love &lt;i&gt;et al.&lt;/i&gt; 2014)" }, "properties" : { "noteIndex" : 0 }, "schema" : "https://github.com/citation-style-language/schema/raw/master/csl-citation.json" }</w:instrText>
+      </w:r>
+      <w:r>
+        <w:rPr>
+          <w:rFonts w:eastAsia="Times New Roman" w:cs="Times New Roman"/>
+          <w:shd w:val="clear" w:color="auto" w:fill="FFFFFF"/>
+        </w:rPr>
+        <w:fldChar w:fldCharType="separate"/>
+      </w:r>
+      <w:r>
+        <w:rPr>
+          <w:rFonts w:eastAsia="Times New Roman" w:cs="Times New Roman"/>
+          <w:noProof/>
+          <w:shd w:val="clear" w:color="auto" w:fill="FFFFFF"/>
+        </w:rPr>
+        <w:t xml:space="preserve">(Love </w:t>
+      </w:r>
+      <w:r>
+        <w:rPr>
+          <w:rFonts w:eastAsia="Times New Roman" w:cs="Times New Roman"/>
+          <w:i/>
+          <w:noProof/>
+          <w:shd w:val="clear" w:color="auto" w:fill="FFFFFF"/>
+        </w:rPr>
+        <w:t>et al.</w:t>
+      </w:r>
+      <w:r>
+        <w:rPr>
+          <w:rFonts w:eastAsia="Times New Roman" w:cs="Times New Roman"/>
+          <w:noProof/>
+          <w:shd w:val="clear" w:color="auto" w:fill="FFFFFF"/>
+        </w:rPr>
+        <w:t xml:space="preserve"> 2014)</w:t>
+      </w:r>
+      <w:r>
+        <w:rPr>
+          <w:rFonts w:eastAsia="Times New Roman" w:cs="Times New Roman"/>
+          <w:shd w:val="clear" w:color="auto" w:fill="FFFFFF"/>
+        </w:rPr>
+        <w:fldChar w:fldCharType="end"/>
+      </w:r>
+      <w:r>
+        <w:rPr>
+          <w:rFonts w:eastAsia="Times New Roman" w:cs="Times New Roman"/>
+          <w:shd w:val="clear" w:color="auto" w:fill="FFFFFF"/>
+        </w:rPr>
         <w:t>.</w:t>
       </w:r>
     </w:p>
@@ -7499,7 +7746,10 @@
         <w:spacing w:line="480" w:lineRule="auto"/>
       </w:pPr>
       <w:r>
-        <w:t>Declaration of interest</w:t>
+        <w:t>Declaration of I</w:t>
+      </w:r>
+      <w:r>
+        <w:t>nterest</w:t>
       </w:r>
     </w:p>
     <w:p>
@@ -7551,7 +7801,6 @@
         <w:spacing w:line="480" w:lineRule="auto"/>
       </w:pPr>
       <w:r>
-        <w:lastRenderedPageBreak/>
         <w:t>Author Contributions</w:t>
       </w:r>
     </w:p>
@@ -7731,6 +7980,9 @@
         <w:t xml:space="preserve"> server used in this analysis.  </w:t>
       </w:r>
       <w:r>
+        <w:t xml:space="preserve">We would also like to thank the University of Tennessee Health Science Center Neuroscience Institute for use of the grip strength monitor.  </w:t>
+      </w:r>
+      <w:r>
         <w:t xml:space="preserve">We would also like to thank the Molecular Resource Center at the University of Tennessee Health Science Center for </w:t>
       </w:r>
       <w:proofErr w:type="spellStart"/>
@@ -7756,7 +8008,6 @@
         <w:spacing w:line="480" w:lineRule="auto"/>
       </w:pPr>
       <w:r>
-        <w:lastRenderedPageBreak/>
         <w:t>References</w:t>
       </w:r>
     </w:p>
@@ -7764,7 +8015,7 @@
       <w:pPr>
         <w:pStyle w:val="NormalWeb"/>
         <w:ind w:left="480" w:hanging="480"/>
-        <w:divId w:val="1952470995"/>
+        <w:divId w:val="1897930850"/>
         <w:rPr>
           <w:rFonts w:ascii="Cambria" w:hAnsi="Cambria"/>
           <w:noProof/>
@@ -7829,7 +8080,7 @@
       <w:pPr>
         <w:pStyle w:val="NormalWeb"/>
         <w:ind w:left="480" w:hanging="480"/>
-        <w:divId w:val="1952470995"/>
+        <w:divId w:val="1897930850"/>
         <w:rPr>
           <w:rFonts w:ascii="Cambria" w:hAnsi="Cambria"/>
           <w:noProof/>
@@ -7903,7 +8154,7 @@
       <w:pPr>
         <w:pStyle w:val="NormalWeb"/>
         <w:ind w:left="480" w:hanging="480"/>
-        <w:divId w:val="1952470995"/>
+        <w:divId w:val="1897930850"/>
         <w:rPr>
           <w:rFonts w:ascii="Cambria" w:hAnsi="Cambria"/>
           <w:noProof/>
@@ -7941,7 +8192,7 @@
       <w:pPr>
         <w:pStyle w:val="NormalWeb"/>
         <w:ind w:left="480" w:hanging="480"/>
-        <w:divId w:val="1952470995"/>
+        <w:divId w:val="1897930850"/>
         <w:rPr>
           <w:rFonts w:ascii="Cambria" w:hAnsi="Cambria"/>
           <w:noProof/>
@@ -7997,7 +8248,7 @@
       <w:pPr>
         <w:pStyle w:val="NormalWeb"/>
         <w:ind w:left="480" w:hanging="480"/>
-        <w:divId w:val="1952470995"/>
+        <w:divId w:val="1897930850"/>
         <w:rPr>
           <w:rFonts w:ascii="Cambria" w:hAnsi="Cambria"/>
           <w:noProof/>
@@ -8053,7 +8304,7 @@
       <w:pPr>
         <w:pStyle w:val="NormalWeb"/>
         <w:ind w:left="480" w:hanging="480"/>
-        <w:divId w:val="1952470995"/>
+        <w:divId w:val="1897930850"/>
         <w:rPr>
           <w:rFonts w:ascii="Cambria" w:hAnsi="Cambria"/>
           <w:noProof/>
@@ -8109,7 +8360,7 @@
       <w:pPr>
         <w:pStyle w:val="NormalWeb"/>
         <w:ind w:left="480" w:hanging="480"/>
-        <w:divId w:val="1952470995"/>
+        <w:divId w:val="1897930850"/>
         <w:rPr>
           <w:rFonts w:ascii="Cambria" w:hAnsi="Cambria"/>
           <w:noProof/>
@@ -8165,7 +8416,7 @@
       <w:pPr>
         <w:pStyle w:val="NormalWeb"/>
         <w:ind w:left="480" w:hanging="480"/>
-        <w:divId w:val="1952470995"/>
+        <w:divId w:val="1897930850"/>
         <w:rPr>
           <w:rFonts w:ascii="Cambria" w:hAnsi="Cambria"/>
           <w:noProof/>
@@ -8221,7 +8472,7 @@
       <w:pPr>
         <w:pStyle w:val="NormalWeb"/>
         <w:ind w:left="480" w:hanging="480"/>
-        <w:divId w:val="1952470995"/>
+        <w:divId w:val="1897930850"/>
         <w:rPr>
           <w:rFonts w:ascii="Cambria" w:hAnsi="Cambria"/>
           <w:noProof/>
@@ -8277,7 +8528,7 @@
       <w:pPr>
         <w:pStyle w:val="NormalWeb"/>
         <w:ind w:left="480" w:hanging="480"/>
-        <w:divId w:val="1952470995"/>
+        <w:divId w:val="1897930850"/>
         <w:rPr>
           <w:rFonts w:ascii="Cambria" w:hAnsi="Cambria"/>
           <w:noProof/>
@@ -8333,7 +8584,7 @@
       <w:pPr>
         <w:pStyle w:val="NormalWeb"/>
         <w:ind w:left="480" w:hanging="480"/>
-        <w:divId w:val="1952470995"/>
+        <w:divId w:val="1897930850"/>
         <w:rPr>
           <w:rFonts w:ascii="Cambria" w:hAnsi="Cambria"/>
           <w:noProof/>
@@ -8389,20 +8640,19 @@
       <w:pPr>
         <w:pStyle w:val="NormalWeb"/>
         <w:ind w:left="480" w:hanging="480"/>
-        <w:divId w:val="1952470995"/>
-        <w:rPr>
-          <w:rFonts w:ascii="Cambria" w:hAnsi="Cambria"/>
-          <w:noProof/>
-          <w:sz w:val="24"/>
-        </w:rPr>
-      </w:pPr>
-      <w:r>
-        <w:rPr>
-          <w:rFonts w:ascii="Cambria" w:hAnsi="Cambria"/>
-          <w:noProof/>
-          <w:sz w:val="24"/>
-        </w:rPr>
-        <w:lastRenderedPageBreak/>
+        <w:divId w:val="1897930850"/>
+        <w:rPr>
+          <w:rFonts w:ascii="Cambria" w:hAnsi="Cambria"/>
+          <w:noProof/>
+          <w:sz w:val="24"/>
+        </w:rPr>
+      </w:pPr>
+      <w:r>
+        <w:rPr>
+          <w:rFonts w:ascii="Cambria" w:hAnsi="Cambria"/>
+          <w:noProof/>
+          <w:sz w:val="24"/>
+        </w:rPr>
         <w:t xml:space="preserve">Dardevet D, Sornet C, Taillandier D, Savary I, Attaix D &amp; Grizard J 1995 Sensitivity and protein turnover response to glucocorticoids are different in skeletal muscle from adult and old rats. Lack of regulation of the ubiquitin-proteasome proteolytic pathway in aging. </w:t>
       </w:r>
       <w:r>
@@ -8446,7 +8696,7 @@
       <w:pPr>
         <w:pStyle w:val="NormalWeb"/>
         <w:ind w:left="480" w:hanging="480"/>
-        <w:divId w:val="1952470995"/>
+        <w:divId w:val="1897930850"/>
         <w:rPr>
           <w:rFonts w:ascii="Cambria" w:hAnsi="Cambria"/>
           <w:noProof/>
@@ -8502,7 +8752,7 @@
       <w:pPr>
         <w:pStyle w:val="NormalWeb"/>
         <w:ind w:left="480" w:hanging="480"/>
-        <w:divId w:val="1952470995"/>
+        <w:divId w:val="1897930850"/>
         <w:rPr>
           <w:rFonts w:ascii="Cambria" w:hAnsi="Cambria"/>
           <w:noProof/>
@@ -8558,7 +8808,7 @@
       <w:pPr>
         <w:pStyle w:val="NormalWeb"/>
         <w:ind w:left="480" w:hanging="480"/>
-        <w:divId w:val="1952470995"/>
+        <w:divId w:val="1897930850"/>
         <w:rPr>
           <w:rFonts w:ascii="Cambria" w:hAnsi="Cambria"/>
           <w:noProof/>
@@ -8614,7 +8864,7 @@
       <w:pPr>
         <w:pStyle w:val="NormalWeb"/>
         <w:ind w:left="480" w:hanging="480"/>
-        <w:divId w:val="1952470995"/>
+        <w:divId w:val="1897930850"/>
         <w:rPr>
           <w:rFonts w:ascii="Cambria" w:hAnsi="Cambria"/>
           <w:noProof/>
@@ -8670,7 +8920,7 @@
       <w:pPr>
         <w:pStyle w:val="NormalWeb"/>
         <w:ind w:left="480" w:hanging="480"/>
-        <w:divId w:val="1952470995"/>
+        <w:divId w:val="1897930850"/>
         <w:rPr>
           <w:rFonts w:ascii="Cambria" w:hAnsi="Cambria"/>
           <w:noProof/>
@@ -8726,7 +8976,7 @@
       <w:pPr>
         <w:pStyle w:val="NormalWeb"/>
         <w:ind w:left="480" w:hanging="480"/>
-        <w:divId w:val="1952470995"/>
+        <w:divId w:val="1897930850"/>
         <w:rPr>
           <w:rFonts w:ascii="Cambria" w:hAnsi="Cambria"/>
           <w:noProof/>
@@ -8782,7 +9032,7 @@
       <w:pPr>
         <w:pStyle w:val="NormalWeb"/>
         <w:ind w:left="480" w:hanging="480"/>
-        <w:divId w:val="1952470995"/>
+        <w:divId w:val="1897930850"/>
         <w:rPr>
           <w:rFonts w:ascii="Cambria" w:hAnsi="Cambria"/>
           <w:noProof/>
@@ -8838,7 +9088,7 @@
       <w:pPr>
         <w:pStyle w:val="NormalWeb"/>
         <w:ind w:left="480" w:hanging="480"/>
-        <w:divId w:val="1952470995"/>
+        <w:divId w:val="1897930850"/>
         <w:rPr>
           <w:rFonts w:ascii="Cambria" w:hAnsi="Cambria"/>
           <w:noProof/>
@@ -8894,7 +9144,7 @@
       <w:pPr>
         <w:pStyle w:val="NormalWeb"/>
         <w:ind w:left="480" w:hanging="480"/>
-        <w:divId w:val="1952470995"/>
+        <w:divId w:val="1897930850"/>
         <w:rPr>
           <w:rFonts w:ascii="Cambria" w:hAnsi="Cambria"/>
           <w:noProof/>
@@ -8950,20 +9200,19 @@
       <w:pPr>
         <w:pStyle w:val="NormalWeb"/>
         <w:ind w:left="480" w:hanging="480"/>
-        <w:divId w:val="1952470995"/>
-        <w:rPr>
-          <w:rFonts w:ascii="Cambria" w:hAnsi="Cambria"/>
-          <w:noProof/>
-          <w:sz w:val="24"/>
-        </w:rPr>
-      </w:pPr>
-      <w:r>
-        <w:rPr>
-          <w:rFonts w:ascii="Cambria" w:hAnsi="Cambria"/>
-          <w:noProof/>
-          <w:sz w:val="24"/>
-        </w:rPr>
-        <w:lastRenderedPageBreak/>
+        <w:divId w:val="1897930850"/>
+        <w:rPr>
+          <w:rFonts w:ascii="Cambria" w:hAnsi="Cambria"/>
+          <w:noProof/>
+          <w:sz w:val="24"/>
+        </w:rPr>
+      </w:pPr>
+      <w:r>
+        <w:rPr>
+          <w:rFonts w:ascii="Cambria" w:hAnsi="Cambria"/>
+          <w:noProof/>
+          <w:sz w:val="24"/>
+        </w:rPr>
         <w:t xml:space="preserve">Hauner H, Schmid P &amp; Pfeiffer EF 1987 Glucocorticoids and insulin promote the differentiation of human adipocyte precursor cells into fat cells. </w:t>
       </w:r>
       <w:r>
@@ -9007,7 +9256,7 @@
       <w:pPr>
         <w:pStyle w:val="NormalWeb"/>
         <w:ind w:left="480" w:hanging="480"/>
-        <w:divId w:val="1952470995"/>
+        <w:divId w:val="1897930850"/>
         <w:rPr>
           <w:rFonts w:ascii="Cambria" w:hAnsi="Cambria"/>
           <w:noProof/>
@@ -9063,7 +9312,37 @@
       <w:pPr>
         <w:pStyle w:val="NormalWeb"/>
         <w:ind w:left="480" w:hanging="480"/>
-        <w:divId w:val="1952470995"/>
+        <w:divId w:val="1897930850"/>
+        <w:rPr>
+          <w:rFonts w:ascii="Cambria" w:hAnsi="Cambria"/>
+          <w:noProof/>
+          <w:sz w:val="24"/>
+        </w:rPr>
+      </w:pPr>
+      <w:bookmarkStart w:id="0" w:name="_GoBack"/>
+      <w:r>
+        <w:rPr>
+          <w:rFonts w:ascii="Cambria" w:hAnsi="Cambria"/>
+          <w:noProof/>
+          <w:sz w:val="24"/>
+        </w:rPr>
+        <w:t>Hochberg</w:t>
+      </w:r>
+      <w:bookmarkEnd w:id="0"/>
+      <w:r>
+        <w:rPr>
+          <w:rFonts w:ascii="Cambria" w:hAnsi="Cambria"/>
+          <w:noProof/>
+          <w:sz w:val="24"/>
+        </w:rPr>
+        <w:t xml:space="preserve"> I, Tran Q, Harvey I, Stephenson EJ, Barkan AR, Chander WF, Saltiel AR &amp; Bridges D 2015 Dataset for Cushing’s and Acromegaly Studies. (doi:10.5281/zenodo.10726)</w:t>
+      </w:r>
+    </w:p>
+    <w:p>
+      <w:pPr>
+        <w:pStyle w:val="NormalWeb"/>
+        <w:ind w:left="480" w:hanging="480"/>
+        <w:divId w:val="1897930850"/>
         <w:rPr>
           <w:rFonts w:ascii="Cambria" w:hAnsi="Cambria"/>
           <w:noProof/>
@@ -9137,7 +9416,7 @@
       <w:pPr>
         <w:pStyle w:val="NormalWeb"/>
         <w:ind w:left="480" w:hanging="480"/>
-        <w:divId w:val="1952470995"/>
+        <w:divId w:val="1897930850"/>
         <w:rPr>
           <w:rFonts w:ascii="Cambria" w:hAnsi="Cambria"/>
           <w:noProof/>
@@ -9193,7 +9472,7 @@
       <w:pPr>
         <w:pStyle w:val="NormalWeb"/>
         <w:ind w:left="480" w:hanging="480"/>
-        <w:divId w:val="1952470995"/>
+        <w:divId w:val="1897930850"/>
         <w:rPr>
           <w:rFonts w:ascii="Cambria" w:hAnsi="Cambria"/>
           <w:noProof/>
@@ -9249,7 +9528,7 @@
       <w:pPr>
         <w:pStyle w:val="NormalWeb"/>
         <w:ind w:left="480" w:hanging="480"/>
-        <w:divId w:val="1952470995"/>
+        <w:divId w:val="1897930850"/>
         <w:rPr>
           <w:rFonts w:ascii="Cambria" w:hAnsi="Cambria"/>
           <w:noProof/>
@@ -9305,7 +9584,7 @@
       <w:pPr>
         <w:pStyle w:val="NormalWeb"/>
         <w:ind w:left="480" w:hanging="480"/>
-        <w:divId w:val="1952470995"/>
+        <w:divId w:val="1897930850"/>
         <w:rPr>
           <w:rFonts w:ascii="Cambria" w:hAnsi="Cambria"/>
           <w:noProof/>
@@ -9361,7 +9640,7 @@
       <w:pPr>
         <w:pStyle w:val="NormalWeb"/>
         <w:ind w:left="480" w:hanging="480"/>
-        <w:divId w:val="1952470995"/>
+        <w:divId w:val="1897930850"/>
         <w:rPr>
           <w:rFonts w:ascii="Cambria" w:hAnsi="Cambria"/>
           <w:noProof/>
@@ -9417,7 +9696,7 @@
       <w:pPr>
         <w:pStyle w:val="NormalWeb"/>
         <w:ind w:left="480" w:hanging="480"/>
-        <w:divId w:val="1952470995"/>
+        <w:divId w:val="1897930850"/>
         <w:rPr>
           <w:rFonts w:ascii="Cambria" w:hAnsi="Cambria"/>
           <w:noProof/>
@@ -9491,7 +9770,7 @@
       <w:pPr>
         <w:pStyle w:val="NormalWeb"/>
         <w:ind w:left="480" w:hanging="480"/>
-        <w:divId w:val="1952470995"/>
+        <w:divId w:val="1897930850"/>
         <w:rPr>
           <w:rFonts w:ascii="Cambria" w:hAnsi="Cambria"/>
           <w:noProof/>
@@ -9547,20 +9826,19 @@
       <w:pPr>
         <w:pStyle w:val="NormalWeb"/>
         <w:ind w:left="480" w:hanging="480"/>
-        <w:divId w:val="1952470995"/>
-        <w:rPr>
-          <w:rFonts w:ascii="Cambria" w:hAnsi="Cambria"/>
-          <w:noProof/>
-          <w:sz w:val="24"/>
-        </w:rPr>
-      </w:pPr>
-      <w:r>
-        <w:rPr>
-          <w:rFonts w:ascii="Cambria" w:hAnsi="Cambria"/>
-          <w:noProof/>
-          <w:sz w:val="24"/>
-        </w:rPr>
-        <w:lastRenderedPageBreak/>
+        <w:divId w:val="1897930850"/>
+        <w:rPr>
+          <w:rFonts w:ascii="Cambria" w:hAnsi="Cambria"/>
+          <w:noProof/>
+          <w:sz w:val="24"/>
+        </w:rPr>
+      </w:pPr>
+      <w:r>
+        <w:rPr>
+          <w:rFonts w:ascii="Cambria" w:hAnsi="Cambria"/>
+          <w:noProof/>
+          <w:sz w:val="24"/>
+        </w:rPr>
         <w:t xml:space="preserve">Love MI, Huber W &amp; Anders S 2014 </w:t>
       </w:r>
       <w:r>
@@ -9586,7 +9864,7 @@
       <w:pPr>
         <w:pStyle w:val="NormalWeb"/>
         <w:ind w:left="480" w:hanging="480"/>
-        <w:divId w:val="1952470995"/>
+        <w:divId w:val="1897930850"/>
         <w:rPr>
           <w:rFonts w:ascii="Cambria" w:hAnsi="Cambria"/>
           <w:noProof/>
@@ -9642,7 +9920,7 @@
       <w:pPr>
         <w:pStyle w:val="NormalWeb"/>
         <w:ind w:left="480" w:hanging="480"/>
-        <w:divId w:val="1952470995"/>
+        <w:divId w:val="1897930850"/>
         <w:rPr>
           <w:rFonts w:ascii="Cambria" w:hAnsi="Cambria"/>
           <w:noProof/>
@@ -9698,7 +9976,7 @@
       <w:pPr>
         <w:pStyle w:val="NormalWeb"/>
         <w:ind w:left="480" w:hanging="480"/>
-        <w:divId w:val="1952470995"/>
+        <w:divId w:val="1897930850"/>
         <w:rPr>
           <w:rFonts w:ascii="Cambria" w:hAnsi="Cambria"/>
           <w:noProof/>
@@ -9754,7 +10032,7 @@
       <w:pPr>
         <w:pStyle w:val="NormalWeb"/>
         <w:ind w:left="480" w:hanging="480"/>
-        <w:divId w:val="1952470995"/>
+        <w:divId w:val="1897930850"/>
         <w:rPr>
           <w:rFonts w:ascii="Cambria" w:hAnsi="Cambria"/>
           <w:noProof/>
@@ -9810,7 +10088,7 @@
       <w:pPr>
         <w:pStyle w:val="NormalWeb"/>
         <w:ind w:left="480" w:hanging="480"/>
-        <w:divId w:val="1952470995"/>
+        <w:divId w:val="1897930850"/>
         <w:rPr>
           <w:rFonts w:ascii="Cambria" w:hAnsi="Cambria"/>
           <w:noProof/>
@@ -9848,7 +10126,7 @@
       <w:pPr>
         <w:pStyle w:val="NormalWeb"/>
         <w:ind w:left="480" w:hanging="480"/>
-        <w:divId w:val="1952470995"/>
+        <w:divId w:val="1897930850"/>
         <w:rPr>
           <w:rFonts w:ascii="Cambria" w:hAnsi="Cambria"/>
           <w:noProof/>
@@ -9904,7 +10182,7 @@
       <w:pPr>
         <w:pStyle w:val="NormalWeb"/>
         <w:ind w:left="480" w:hanging="480"/>
-        <w:divId w:val="1952470995"/>
+        <w:divId w:val="1897930850"/>
         <w:rPr>
           <w:rFonts w:ascii="Cambria" w:hAnsi="Cambria"/>
           <w:noProof/>
@@ -9960,7 +10238,7 @@
       <w:pPr>
         <w:pStyle w:val="NormalWeb"/>
         <w:ind w:left="480" w:hanging="480"/>
-        <w:divId w:val="1952470995"/>
+        <w:divId w:val="1897930850"/>
         <w:rPr>
           <w:rFonts w:ascii="Cambria" w:hAnsi="Cambria"/>
           <w:noProof/>
@@ -10016,7 +10294,7 @@
       <w:pPr>
         <w:pStyle w:val="NormalWeb"/>
         <w:ind w:left="480" w:hanging="480"/>
-        <w:divId w:val="1952470995"/>
+        <w:divId w:val="1897930850"/>
         <w:rPr>
           <w:rFonts w:ascii="Cambria" w:hAnsi="Cambria"/>
           <w:noProof/>
@@ -10036,7 +10314,7 @@
       <w:pPr>
         <w:pStyle w:val="NormalWeb"/>
         <w:ind w:left="480" w:hanging="480"/>
-        <w:divId w:val="1952470995"/>
+        <w:divId w:val="1897930850"/>
         <w:rPr>
           <w:rFonts w:ascii="Cambria" w:hAnsi="Cambria"/>
           <w:noProof/>
@@ -10092,29 +10370,20 @@
       <w:pPr>
         <w:pStyle w:val="NormalWeb"/>
         <w:ind w:left="480" w:hanging="480"/>
-        <w:divId w:val="1952470995"/>
-        <w:rPr>
-          <w:rFonts w:ascii="Cambria" w:hAnsi="Cambria"/>
-          <w:noProof/>
-          <w:sz w:val="24"/>
-        </w:rPr>
-      </w:pPr>
-      <w:r>
-        <w:rPr>
-          <w:rFonts w:ascii="Cambria" w:hAnsi="Cambria"/>
-          <w:noProof/>
-          <w:sz w:val="24"/>
-        </w:rPr>
-        <w:t xml:space="preserve">Rockall a., Sohaib S, Evans D, Kaltsas G, Isidori a., Monson J, Besser G, Grossman a. &amp; Reznek R 2003 Hepatic steatosis in Cushing’s syndrome: a radiological </w:t>
-      </w:r>
-      <w:r>
-        <w:rPr>
-          <w:rFonts w:ascii="Cambria" w:hAnsi="Cambria"/>
-          <w:noProof/>
-          <w:sz w:val="24"/>
-        </w:rPr>
-        <w:lastRenderedPageBreak/>
-        <w:t xml:space="preserve">assessment using computed tomography. </w:t>
+        <w:divId w:val="1897930850"/>
+        <w:rPr>
+          <w:rFonts w:ascii="Cambria" w:hAnsi="Cambria"/>
+          <w:noProof/>
+          <w:sz w:val="24"/>
+        </w:rPr>
+      </w:pPr>
+      <w:r>
+        <w:rPr>
+          <w:rFonts w:ascii="Cambria" w:hAnsi="Cambria"/>
+          <w:noProof/>
+          <w:sz w:val="24"/>
+        </w:rPr>
+        <w:t xml:space="preserve">Rockall a., Sohaib S, Evans D, Kaltsas G, Isidori a., Monson J, Besser G, Grossman a. &amp; Reznek R 2003 Hepatic steatosis in Cushing’s syndrome: a radiological assessment using computed tomography. </w:t>
       </w:r>
       <w:r>
         <w:rPr>
@@ -10157,7 +10426,7 @@
       <w:pPr>
         <w:pStyle w:val="NormalWeb"/>
         <w:ind w:left="480" w:hanging="480"/>
-        <w:divId w:val="1952470995"/>
+        <w:divId w:val="1897930850"/>
         <w:rPr>
           <w:rFonts w:ascii="Cambria" w:hAnsi="Cambria"/>
           <w:noProof/>
@@ -10213,7 +10482,7 @@
       <w:pPr>
         <w:pStyle w:val="NormalWeb"/>
         <w:ind w:left="480" w:hanging="480"/>
-        <w:divId w:val="1952470995"/>
+        <w:divId w:val="1897930850"/>
         <w:rPr>
           <w:rFonts w:ascii="Cambria" w:hAnsi="Cambria"/>
           <w:noProof/>
@@ -10269,7 +10538,7 @@
       <w:pPr>
         <w:pStyle w:val="NormalWeb"/>
         <w:ind w:left="480" w:hanging="480"/>
-        <w:divId w:val="1952470995"/>
+        <w:divId w:val="1897930850"/>
         <w:rPr>
           <w:rFonts w:ascii="Cambria" w:hAnsi="Cambria"/>
           <w:noProof/>
@@ -10325,7 +10594,7 @@
       <w:pPr>
         <w:pStyle w:val="NormalWeb"/>
         <w:ind w:left="480" w:hanging="480"/>
-        <w:divId w:val="1952470995"/>
+        <w:divId w:val="1897930850"/>
         <w:rPr>
           <w:rFonts w:ascii="Cambria" w:hAnsi="Cambria"/>
           <w:noProof/>
@@ -10399,7 +10668,7 @@
       <w:pPr>
         <w:pStyle w:val="NormalWeb"/>
         <w:ind w:left="480" w:hanging="480"/>
-        <w:divId w:val="1952470995"/>
+        <w:divId w:val="1897930850"/>
         <w:rPr>
           <w:rFonts w:ascii="Cambria" w:hAnsi="Cambria"/>
           <w:noProof/>
@@ -10455,7 +10724,7 @@
       <w:pPr>
         <w:pStyle w:val="NormalWeb"/>
         <w:ind w:left="480" w:hanging="480"/>
-        <w:divId w:val="1952470995"/>
+        <w:divId w:val="1897930850"/>
         <w:rPr>
           <w:rFonts w:ascii="Cambria" w:hAnsi="Cambria"/>
           <w:noProof/>
@@ -10511,7 +10780,7 @@
       <w:pPr>
         <w:pStyle w:val="NormalWeb"/>
         <w:ind w:left="480" w:hanging="480"/>
-        <w:divId w:val="1952470995"/>
+        <w:divId w:val="1897930850"/>
         <w:rPr>
           <w:rFonts w:ascii="Cambria" w:hAnsi="Cambria"/>
           <w:noProof/>
@@ -10567,7 +10836,7 @@
       <w:pPr>
         <w:pStyle w:val="NormalWeb"/>
         <w:ind w:left="480" w:hanging="480"/>
-        <w:divId w:val="243227936"/>
+        <w:divId w:val="774405318"/>
       </w:pPr>
       <w:r>
         <w:fldChar w:fldCharType="end"/>
@@ -10587,7 +10856,6 @@
         <w:spacing w:line="480" w:lineRule="auto"/>
       </w:pPr>
       <w:r>
-        <w:lastRenderedPageBreak/>
         <w:t>Figure Legends</w:t>
       </w:r>
     </w:p>
@@ -10736,10 +11004,16 @@
         <w:t xml:space="preserve">/g) </w:t>
       </w:r>
       <w:r>
-        <w:t xml:space="preserve">was administered via IP injection and blood glucose was measured at baseline, </w:t>
-      </w:r>
-      <w:r>
-        <w:t>and the indicated minutes</w:t>
+        <w:t>was administered via IP injection and blood glucose was measur</w:t>
+      </w:r>
+      <w:r>
+        <w:t xml:space="preserve">ed at baseline </w:t>
+      </w:r>
+      <w:r>
+        <w:t xml:space="preserve">and the indicated </w:t>
+      </w:r>
+      <w:r>
+        <w:t>time</w:t>
       </w:r>
       <w:r>
         <w:t xml:space="preserve"> post injection. </w:t>
@@ -10753,7 +11027,13 @@
       </w:r>
       <w:proofErr w:type="spellEnd"/>
       <w:r>
-        <w:t xml:space="preserve"> (EWAT) fat pad weights, for left fat pads only.  Asterisks indicate p&lt;0.05.  </w:t>
+        <w:t xml:space="preserve"> (EWAT) fat pad weights, for </w:t>
+      </w:r>
+      <w:r>
+        <w:t>right</w:t>
+      </w:r>
+      <w:r>
+        <w:t xml:space="preserve"> fat pads only.  Asterisks indicate p&lt;0.05.  </w:t>
       </w:r>
     </w:p>
     <w:p>
@@ -10845,7 +11125,6 @@
         <w:rPr>
           <w:b/>
         </w:rPr>
-        <w:lastRenderedPageBreak/>
         <w:t>Figure 4: Elevated glucocorticoids result in elevated fatty acid and tr</w:t>
       </w:r>
       <w:r>
@@ -11334,8 +11613,8 @@
       </w:r>
     </w:p>
     <w:sectPr>
-      <w:footerReference w:type="even" r:id="rId11"/>
-      <w:footerReference w:type="default" r:id="rId12"/>
+      <w:footerReference w:type="even" r:id="rId12"/>
+      <w:footerReference w:type="default" r:id="rId13"/>
       <w:pgSz w:w="12240" w:h="15840"/>
       <w:pgMar w:top="1440" w:right="1800" w:bottom="1440" w:left="1800" w:header="720" w:footer="720" w:gutter="0"/>
       <w:lnNumType w:countBy="1" w:restart="continuous"/>
@@ -11438,7 +11717,7 @@
         <w:rStyle w:val="PageNumber"/>
         <w:noProof/>
       </w:rPr>
-      <w:t>20</w:t>
+      <w:t>32</w:t>
     </w:r>
     <w:r>
       <w:rPr>
@@ -12810,7 +13089,7 @@
 </file>
 
 <file path=customXml/itemProps1.xml><?xml version="1.0" encoding="utf-8"?>
-<ds:datastoreItem xmlns:ds="http://schemas.openxmlformats.org/officeDocument/2006/customXml" ds:itemID="{3B55FF19-4854-8145-A507-6D1B97C628A0}">
+<ds:datastoreItem xmlns:ds="http://schemas.openxmlformats.org/officeDocument/2006/customXml" ds:itemID="{F9A9076C-742A-3249-A6E7-37684F4BB3D1}">
   <ds:schemaRefs>
     <ds:schemaRef ds:uri="http://schemas.openxmlformats.org/officeDocument/2006/bibliography"/>
   </ds:schemaRefs>

</xml_diff>

<commit_message>
Completed first draft of revisions
</commit_message>
<xml_diff>
--- a/manuscript/Cushing-Manuscript/Hochberg.docx
+++ b/manuscript/Cushing-Manuscript/Hochberg.docx
@@ -1170,6 +1170,9 @@
         <w:t xml:space="preserve"> study.  ~100 mg </w:t>
       </w:r>
       <w:r>
+        <w:t xml:space="preserve">fresh adipose tissue </w:t>
+      </w:r>
+      <w:r>
         <w:t>was</w:t>
       </w:r>
       <w:r>
@@ -1791,6 +1794,61 @@
       </w:r>
       <w:r>
         <w:t>treatment.</w:t>
+      </w:r>
+      <w:r>
+        <w:t xml:space="preserve">  Statistical tests were performed as </w:t>
+      </w:r>
+      <w:r>
+        <w:t>described below based on tests of normality and</w:t>
+      </w:r>
+      <w:r>
+        <w:t> </w:t>
+      </w:r>
+      <w:r>
+        <w:rPr>
+          <w:iCs/>
+        </w:rPr>
+        <w:t>homoscedasticity</w:t>
+      </w:r>
+      <w:r>
+        <w:rPr>
+          <w:iCs/>
+        </w:rPr>
+        <w:t>, then p-values were adjusted for multiple corrections based on the number of genes tested for each tissue</w:t>
+      </w:r>
+      <w:r>
+        <w:rPr>
+          <w:iCs/>
+        </w:rPr>
+        <w:t xml:space="preserve"> </w:t>
+      </w:r>
+      <w:proofErr w:type="spellStart"/>
+      <w:r>
+        <w:rPr>
+          <w:iCs/>
+        </w:rPr>
+        <w:t>accross</w:t>
+      </w:r>
+      <w:proofErr w:type="spellEnd"/>
+      <w:r>
+        <w:rPr>
+          <w:iCs/>
+        </w:rPr>
+        <w:t xml:space="preserve"> this manuscript</w:t>
+      </w:r>
+      <w:r>
+        <w:rPr>
+          <w:iCs/>
+        </w:rPr>
+        <w:t>.</w:t>
+      </w:r>
+    </w:p>
+    <w:p>
+      <w:pPr>
+        <w:spacing w:line="480" w:lineRule="auto"/>
+      </w:pPr>
+      <w:r>
+        <w:t xml:space="preserve"> </w:t>
       </w:r>
     </w:p>
     <w:p>
@@ -2045,7 +2103,11 @@
       </w:r>
       <w:proofErr w:type="spellEnd"/>
       <w:r>
-        <w:t xml:space="preserve"> and </w:t>
+        <w:t xml:space="preserve"> </w:t>
+      </w:r>
+      <w:r>
+        <w:lastRenderedPageBreak/>
+        <w:t xml:space="preserve">and </w:t>
       </w:r>
       <w:proofErr w:type="spellStart"/>
       <w:r>
@@ -2071,7 +2133,6 @@
       </w:pPr>
       <w:proofErr w:type="spellStart"/>
       <w:r>
-        <w:lastRenderedPageBreak/>
         <w:t>Transcriptomic</w:t>
       </w:r>
       <w:proofErr w:type="spellEnd"/>
@@ -2436,7 +2497,11 @@
         <w:t>via</w:t>
       </w:r>
       <w:r>
-        <w:t xml:space="preserve"> Shapiro-</w:t>
+        <w:t xml:space="preserve"> </w:t>
+      </w:r>
+      <w:r>
+        <w:lastRenderedPageBreak/>
+        <w:t>Shapiro-</w:t>
       </w:r>
       <w:proofErr w:type="spellStart"/>
       <w:r>
@@ -2520,29 +2585,286 @@
         <w:t xml:space="preserve">. </w:t>
       </w:r>
       <w:r>
-        <w:t xml:space="preserve">Longitudinal measurements such as body weight, food intake, body </w:t>
-      </w:r>
+        <w:t xml:space="preserve">Longitudinal measurements such as body weight, food intake, body composition and insulin tolerance tests were analyzed via mixed linear models and a </w:t>
+      </w:r>
+      <w:r>
+        <w:sym w:font="Symbol" w:char="F063"/>
+      </w:r>
+      <w:r>
+        <w:rPr>
+          <w:vertAlign w:val="superscript"/>
+        </w:rPr>
+        <w:t>2</w:t>
+      </w:r>
+      <w:r>
+        <w:t xml:space="preserve"> test between models with and without dexamethasone treatment as a covariate.  This used the lme4 package, version 1.1-7 </w:t>
+      </w:r>
+      <w:r>
+        <w:fldChar w:fldCharType="begin" w:fldLock="1"/>
+      </w:r>
+      <w:r>
+        <w:instrText>ADDIN CSL_CITATION { "citationItems" : [ { "id" : "ITEM-1", "itemData" : { "abstract" : "Maximum likelihood or restricted maximum likelihood (REML) estimates of the parameters in linear mixed-effects models can be determined using the lmer function in the lme4 package for R. As for most model-fitting functions in R, the model is described in an lmer call by a formula, in this case including both fixed- and random-effects terms. The formula and data together determine a numerical representation of the model from which the profiled deviance or the profiled REML criterion can be evaluated as a function of some of the model parameters. The appropriate criterion is optimized, using one of the constrained optimization functions in R, to provide the parameter estimates. We describe the structure of the model, the steps in evaluating the profiled deviance or REML criterion, and the structure of classes or types that represents such a model. Sufficient detail is included to allow specialization of these structures by users who wish to write functions to fit specialized linear mixed models, such as models incorporating pedigrees or smoothing splines, that are not easily expressible in the formula language used by lmer.", "author" : [ { "dropping-particle" : "", "family" : "Bates", "given" : "Douglas", "non-dropping-particle" : "", "parse-names" : false, "suffix" : "" }, { "dropping-particle" : "", "family" : "M\u00e4chler", "given" : "Martin", "non-dropping-particle" : "", "parse-names" : false, "suffix" : "" }, { "dropping-particle" : "", "family" : "Bolker", "given" : "Ben", "non-dropping-particle" : "", "parse-names" : false, "suffix" : "" }, { "dropping-particle" : "", "family" : "Walker", "given" : "Steven", "non-dropping-particle" : "", "parse-names" : false, "suffix" : "" } ], "container-title" : "ArXiv", "genre" : "Computation", "id" : "ITEM-1", "issued" : { "date-parts" : [ [ "2014", "6", "23" ] ] }, "note" : "R package version 1.0-6", "page" : "1-51", "title" : "Fitting Linear Mixed-Effects Models using lme4", "type" : "article-journal", "volume" : "1406.5823" }, "uris" : [ "http://www.mendeley.com/documents/?uuid=07692ab3-3e1a-494a-abdf-f54acf8bbcef" ] } ], "mendeley" : { "formattedCitation" : "(Bates &lt;i&gt;et al.&lt;/i&gt; 2014)", "plainTextFormattedCitation" : "(Bates et al. 2014)", "previouslyFormattedCitation" : "(Bates &lt;i&gt;et al.&lt;/i&gt; 2014)" }, "properties" : { "noteIndex" : 0 }, "schema" : "https://github.com/citation-style-language/schema/raw/master/csl-citation.json" }</w:instrText>
+      </w:r>
+      <w:r>
+        <w:fldChar w:fldCharType="separate"/>
+      </w:r>
+      <w:r>
+        <w:rPr>
+          <w:noProof/>
+        </w:rPr>
+        <w:t xml:space="preserve">(Bates </w:t>
+      </w:r>
+      <w:r>
+        <w:rPr>
+          <w:i/>
+          <w:noProof/>
+        </w:rPr>
+        <w:t>et al.</w:t>
+      </w:r>
+      <w:r>
+        <w:rPr>
+          <w:noProof/>
+        </w:rPr>
+        <w:t xml:space="preserve"> 2014)</w:t>
+      </w:r>
+      <w:r>
+        <w:fldChar w:fldCharType="end"/>
+      </w:r>
+      <w:r>
+        <w:t xml:space="preserve">.  </w:t>
+      </w:r>
+      <w:r>
+        <w:t>Statistical significance in this study was defined as a p</w:t>
+      </w:r>
+      <w:r>
+        <w:t>/q</w:t>
+      </w:r>
+      <w:r>
+        <w:t xml:space="preserve">-value of less than 0.05. </w:t>
+      </w:r>
+      <w:r>
+        <w:t xml:space="preserve"> </w:t>
+      </w:r>
+      <w:r>
+        <w:t>To correct</w:t>
+      </w:r>
+      <w:r>
+        <w:t xml:space="preserve"> for multiple hypotheses</w:t>
+      </w:r>
+      <w:r>
+        <w:t>, p-values were adjusted by the metho</w:t>
+      </w:r>
+      <w:r>
+        <w:t xml:space="preserve">d of </w:t>
+      </w:r>
+      <w:proofErr w:type="spellStart"/>
+      <w:r>
+        <w:t>Benjamini</w:t>
+      </w:r>
+      <w:proofErr w:type="spellEnd"/>
+      <w:r>
+        <w:t xml:space="preserve"> and Hochberg </w:t>
+      </w:r>
+      <w:r>
+        <w:fldChar w:fldCharType="begin" w:fldLock="1"/>
+      </w:r>
+      <w:r>
+        <w:instrText>ADDIN CSL_CITATION { "citationItems" : [ { "id" : "ITEM-1", "itemData" : { "author" : [ { "dropping-particle" : "", "family" : "Benjamini", "given" : "Yoav", "non-dropping-particle" : "", "parse-names" : false, "suffix" : "" }, { "dropping-particle" : "", "family" : "Hochberg", "given" : "Yosef", "non-dropping-particle" : "", "parse-names" : false, "suffix" : "" } ], "container-title" : "Journal of the Royal Statistical Society. Series B", "id" : "ITEM-1", "issue" : "1", "issued" : { "date-parts" : [ [ "1995" ] ] }, "page" : "289-300", "title" : "Controlling the False Discovery Rate: A Practical and Powerful Approach to Multiple Testing", "type" : "article-journal", "volume" : "57" }, "uris" : [ "http://www.mendeley.com/documents/?uuid=baa0ee41-5196-45d8-84be-3a1535b44d3e" ] } ], "mendeley" : { "formattedCitation" : "(Benjamini &amp; Hochberg 1995)", "plainTextFormattedCitation" : "(Benjamini &amp; Hochberg 1995)", "previouslyFormattedCitation" : "(Benjamini &amp; Hochberg 1995)" }, "properties" : { "noteIndex" : 0 }, "schema" : "https://github.com/citation-style-language/schema/raw/master/csl-citation.json" }</w:instrText>
+      </w:r>
+      <w:r>
+        <w:fldChar w:fldCharType="separate"/>
+      </w:r>
+      <w:r>
+        <w:rPr>
+          <w:noProof/>
+        </w:rPr>
+        <w:t>(Benjamini &amp; Hochberg 1995)</w:t>
+      </w:r>
+      <w:r>
+        <w:fldChar w:fldCharType="end"/>
+      </w:r>
+      <w:r>
+        <w:t>.</w:t>
+      </w:r>
+      <w:r>
+        <w:t xml:space="preserve">  </w:t>
+      </w:r>
+      <w:r>
+        <w:t>The DESeq</w:t>
+      </w:r>
+      <w:r>
+        <w:t>2</w:t>
+      </w:r>
+      <w:r>
+        <w:t xml:space="preserve"> algorithm excludes genes with very high variance to improve statistical power </w:t>
+      </w:r>
+      <w:r>
+        <w:fldChar w:fldCharType="begin" w:fldLock="1"/>
+      </w:r>
+      <w:r>
+        <w:instrText>ADDIN CSL_CITATION { "citationItems" : [ { "id" : "ITEM-1", "itemData" : { "DOI" : "10.1101/002832", "author" : [ { "dropping-particle" : "", "family" : "Love", "given" : "M. I.", "non-dropping-particle" : "", "parse-names" : false, "suffix" : "" }, { "dropping-particle" : "", "family" : "Huber", "given" : "W.", "non-dropping-particle" : "", "parse-names" : false, "suffix" : "" }, { "dropping-particle" : "", "family" : "Anders", "given" : "Simon", "non-dropping-particle" : "", "parse-names" : false, "suffix" : "" } ], "id" : "ITEM-1", "issued" : { "date-parts" : [ [ "2014", "2", "19" ] ] }, "title" : "Moderated estimation of fold change and dispersion for RNA-Seq data with DESeq2", "type" : "report" }, "uris" : [ "http://www.mendeley.com/documents/?uuid=1bdb6ee2-2411-48d0-9bdd-0ca7fdb549cf" ] } ], "mendeley" : { "formattedCitation" : "(Love &lt;i&gt;et al.&lt;/i&gt; 2014)", "plainTextFormattedCitation" : "(Love et al. 2014)", "previouslyFormattedCitation" : "(Love &lt;i&gt;et al.&lt;/i&gt; 2014)" }, "properties" : { "noteIndex" : 0 }, "schema" : "https://github.com/citation-style-language/schema/raw/master/csl-citation.json" }</w:instrText>
+      </w:r>
+      <w:r>
+        <w:fldChar w:fldCharType="separate"/>
+      </w:r>
+      <w:r>
+        <w:rPr>
+          <w:noProof/>
+        </w:rPr>
+        <w:t xml:space="preserve">(Love </w:t>
+      </w:r>
+      <w:r>
+        <w:rPr>
+          <w:i/>
+          <w:noProof/>
+        </w:rPr>
+        <w:t>et al.</w:t>
+      </w:r>
+      <w:r>
+        <w:rPr>
+          <w:noProof/>
+        </w:rPr>
+        <w:t xml:space="preserve"> 2014)</w:t>
+      </w:r>
+      <w:r>
+        <w:fldChar w:fldCharType="end"/>
+      </w:r>
+      <w:r>
+        <w:t xml:space="preserve">.  </w:t>
+      </w:r>
+      <w:r>
+        <w:t>The analysis we focus</w:t>
+      </w:r>
+      <w:r>
+        <w:t>ed on</w:t>
+      </w:r>
+      <w:r>
+        <w:t xml:space="preserve"> in this man</w:t>
+      </w:r>
+      <w:r>
+        <w:t>u</w:t>
+      </w:r>
+      <w:r>
+        <w:t>s</w:t>
+      </w:r>
+      <w:r>
+        <w:t xml:space="preserve">cript was without adjustment for BMI or age and is presented in Supplementary Table 1, with GSEA analyses in Supplementary Tables 2-3.  </w:t>
+      </w:r>
+      <w:r>
+        <w:t xml:space="preserve">A model controlled for BMI </w:t>
+      </w:r>
+      <w:r>
+        <w:t>as a linear covariate or stratified into obese or non-obese subjects is presented in Supplementary Tables 4</w:t>
+      </w:r>
+      <w:r>
+        <w:t xml:space="preserve"> and </w:t>
+      </w:r>
+      <w:r>
+        <w:t xml:space="preserve">5.  A model </w:t>
+      </w:r>
+      <w:r>
+        <w:t>controlled</w:t>
+      </w:r>
+      <w:r>
+        <w:t xml:space="preserve"> for </w:t>
+      </w:r>
+      <w:r>
+        <w:t xml:space="preserve">both BMI and age </w:t>
+      </w:r>
+      <w:r>
+        <w:t>was</w:t>
+      </w:r>
+      <w:r>
+        <w:t xml:space="preserve"> also</w:t>
+      </w:r>
+      <w:r>
+        <w:t xml:space="preserve"> constructed </w:t>
+      </w:r>
+      <w:r>
+        <w:t xml:space="preserve">and is presented in Supplementary Table 6.  </w:t>
+      </w:r>
+      <w:r>
+        <w:t xml:space="preserve">To ensure that we did not miss any genes that had a high fold change, but that DESeq2 did not perform statistical tests for, we manually inspected genes that had a </w:t>
+      </w:r>
+      <w:r>
+        <w:t xml:space="preserve">expression at &gt;50 reads, </w:t>
+      </w:r>
+      <w:r>
+        <w:t xml:space="preserve">fold change &gt;2.5 but no p-value calculated.  These genes included </w:t>
+      </w:r>
+      <w:r>
+        <w:rPr>
+          <w:i/>
+        </w:rPr>
+        <w:t>FADS1, FADS2, ELOVL6</w:t>
+      </w:r>
+      <w:r>
+        <w:t xml:space="preserve">, </w:t>
+      </w:r>
+      <w:r>
+        <w:rPr>
+          <w:i/>
+        </w:rPr>
+        <w:t>SPP1</w:t>
+      </w:r>
+      <w:r>
+        <w:t xml:space="preserve">, </w:t>
+      </w:r>
+      <w:r>
+        <w:rPr>
+          <w:i/>
+        </w:rPr>
+        <w:t xml:space="preserve">BMP3 </w:t>
+      </w:r>
+      <w:r>
+        <w:t>and</w:t>
+      </w:r>
+      <w:r>
+        <w:rPr>
+          <w:i/>
+        </w:rPr>
+        <w:t xml:space="preserve"> AACS</w:t>
+      </w:r>
+      <w:r>
+        <w:rPr>
+          <w:i/>
+        </w:rPr>
+        <w:t xml:space="preserve"> </w:t>
+      </w:r>
+      <w:r>
+        <w:t>(see Supplementary Table 1)</w:t>
+      </w:r>
+      <w:r>
+        <w:t>.</w:t>
+      </w:r>
+      <w:r>
+        <w:t xml:space="preserve">  </w:t>
+      </w:r>
+      <w:r>
+        <w:t>All data are presented as mean +/- standard error of the mean.</w:t>
+      </w:r>
+    </w:p>
+    <w:p>
+      <w:pPr>
+        <w:spacing w:line="480" w:lineRule="auto"/>
+      </w:pPr>
+    </w:p>
+    <w:p>
+      <w:pPr>
+        <w:spacing w:line="480" w:lineRule="auto"/>
+      </w:pPr>
       <w:r>
         <w:lastRenderedPageBreak/>
-        <w:t xml:space="preserve">composition and insulin tolerance tests were analyzed via mixed linear models and a </w:t>
-      </w:r>
-      <w:r>
-        <w:sym w:font="Symbol" w:char="F063"/>
-      </w:r>
-      <w:r>
-        <w:rPr>
-          <w:vertAlign w:val="superscript"/>
-        </w:rPr>
-        <w:t>2</w:t>
-      </w:r>
-      <w:r>
-        <w:t xml:space="preserve"> test between models with and without dexamethasone treatment as a covariate.  This used the lme4 package, version 1.1-7 </w:t>
+        <w:t xml:space="preserve"> We used Gene Set Enrichment Analysis (GSEA v2.0.13</w:t>
+      </w:r>
+      <w:r>
+        <w:t xml:space="preserve"> </w:t>
       </w:r>
       <w:r>
         <w:fldChar w:fldCharType="begin" w:fldLock="1"/>
       </w:r>
       <w:r>
-        <w:instrText>ADDIN CSL_CITATION { "citationItems" : [ { "id" : "ITEM-1", "itemData" : { "abstract" : "Maximum likelihood or restricted maximum likelihood (REML) estimates of the parameters in linear mixed-effects models can be determined using the lmer function in the lme4 package for R. As for most model-fitting functions in R, the model is described in an lmer call by a formula, in this case including both fixed- and random-effects terms. The formula and data together determine a numerical representation of the model from which the profiled deviance or the profiled REML criterion can be evaluated as a function of some of the model parameters. The appropriate criterion is optimized, using one of the constrained optimization functions in R, to provide the parameter estimates. We describe the structure of the model, the steps in evaluating the profiled deviance or REML criterion, and the structure of classes or types that represents such a model. Sufficient detail is included to allow specialization of these structures by users who wish to write functions to fit specialized linear mixed models, such as models incorporating pedigrees or smoothing splines, that are not easily expressible in the formula language used by lmer.", "author" : [ { "dropping-particle" : "", "family" : "Bates", "given" : "Douglas", "non-dropping-particle" : "", "parse-names" : false, "suffix" : "" }, { "dropping-particle" : "", "family" : "M\u00e4chler", "given" : "Martin", "non-dropping-particle" : "", "parse-names" : false, "suffix" : "" }, { "dropping-particle" : "", "family" : "Bolker", "given" : "Ben", "non-dropping-particle" : "", "parse-names" : false, "suffix" : "" }, { "dropping-particle" : "", "family" : "Walker", "given" : "Steven", "non-dropping-particle" : "", "parse-names" : false, "suffix" : "" } ], "container-title" : "ArXiv", "genre" : "Computation", "id" : "ITEM-1", "issued" : { "date-parts" : [ [ "2014", "6", "23" ] ] }, "note" : "R package version 1.0-6", "page" : "1-51", "title" : "Fitting Linear Mixed-Effects Models using lme4", "type" : "article-journal", "volume" : "1406.5823" }, "uris" : [ "http://www.mendeley.com/documents/?uuid=07692ab3-3e1a-494a-abdf-f54acf8bbcef" ] } ], "mendeley" : { "formattedCitation" : "(Bates &lt;i&gt;et al.&lt;/i&gt; 2014)", "plainTextFormattedCitation" : "(Bates et al. 2014)", "previouslyFormattedCitation" : "(Bates &lt;i&gt;et al.&lt;/i&gt; 2014)" }, "properties" : { "noteIndex" : 0 }, "schema" : "https://github.com/citation-style-language/schema/raw/master/csl-citation.json" }</w:instrText>
+        <w:instrText>ADDIN CSL_CITATION { "citationItems" : [ { "id" : "ITEM-1", "itemData" : { "DOI" : "10.1073/pnas.0506580102", "ISSN" : "0027-8424", "PMID" : "16199517", "abstract" : "Although genomewide RNA expression analysis has become a routine tool in biomedical research, extracting biological insight from such information remains a major challenge. Here, we describe a powerful analytical method called Gene Set Enrichment Analysis (GSEA) for interpreting gene expression data. The method derives its power by focusing on gene sets, that is, groups of genes that share common biological function, chromosomal location, or regulation. We demonstrate how GSEA yields insights into several cancer-related data sets, including leukemia and lung cancer. Notably, where single-gene analysis finds little similarity between two independent studies of patient survival in lung cancer, GSEA reveals many biological pathways in common. The GSEA method is embodied in a freely available software package, together with an initial database of 1,325 biologically defined gene sets.", "author" : [ { "dropping-particle" : "", "family" : "Subramanian", "given" : "Aravind", "non-dropping-particle" : "", "parse-names" : false, "suffix" : "" }, { "dropping-particle" : "", "family" : "Tamayo", "given" : "Pablo", "non-dropping-particle" : "", "parse-names" : false, "suffix" : "" }, { "dropping-particle" : "", "family" : "Mootha", "given" : "Vamsi K", "non-dropping-particle" : "", "parse-names" : false, "suffix" : "" }, { "dropping-particle" : "", "family" : "Mukherjee", "given" : "Sayan", "non-dropping-particle" : "", "parse-names" : false, "suffix" : "" }, { "dropping-particle" : "", "family" : "Ebert", "given" : "Benjamin L", "non-dropping-particle" : "", "parse-names" : false, "suffix" : "" }, { "dropping-particle" : "", "family" : "Gillette", "given" : "Michael A", "non-dropping-particle" : "", "parse-names" : false, "suffix" : "" }, { "dropping-particle" : "", "family" : "Paulovich", "given" : "Amanda", "non-dropping-particle" : "", "parse-names" : false, "suffix" : "" }, { "dropping-particle" : "", "family" : "Pomeroy", "given" : "Scott L", "non-dropping-particle" : "", "parse-names" : false, "suffix" : "" }, { "dropping-particle" : "", "family" : "Golub", "given" : "Todd R", "non-dropping-particle" : "", "parse-names" : false, "suffix" : "" }, { "dropping-particle" : "", "family" : "Lander", "given" : "Eric S", "non-dropping-particle" : "", "parse-names" : false, "suffix" : "" }, { "dropping-particle" : "", "family" : "Mesirov", "given" : "Jill P", "non-dropping-particle" : "", "parse-names" : false, "suffix" : "" } ], "container-title" : "Proceedings of the National Academy of Sciences of the United States of America", "genre" : "Methodology; Genomics; Applications", "id" : "ITEM-1", "issue" : "43", "issued" : { "date-parts" : [ [ "2005", "10", "25" ] ] }, "page" : "15545-50", "title" : "Gene set enrichment analysis: a knowledge-based approach for interpreting genome-wide expression profiles.", "type" : "article-journal", "volume" : "102" }, "uris" : [ "http://www.mendeley.com/documents/?uuid=fc30c8fd-0a40-4161-9a48-699de462d227" ] }, { "id" : "ITEM-2", "itemData" : { "DOI" : "10.1126/scisignal.2001966", "ISSN" : "1945-0877", "PMID" : "21917718", "abstract" : "This Teaching Resource provides lecture notes, slides, and a problem set for a series of lectures introducing the mathematical concepts behind gene-set enrichment analysis (GSEA) and were part of a course entitled \"Systems Biology: Biomedical Modeling.\" GSEA is a statistical functional enrichment analysis commonly applied to identify enrichment of biological functional categories in sets of ranked differentially expressed genes from genome-wide mRNA expression data sets.", "author" : [ { "dropping-particle" : "", "family" : "Clark", "given" : "Neil R.", "non-dropping-particle" : "", "parse-names" : false, "suffix" : "" }, { "dropping-particle" : "", "family" : "Ma'ayan", "given" : "Avi", "non-dropping-particle" : "", "parse-names" : false, "suffix" : "" } ], "container-title" : "Science Signaling", "id" : "ITEM-2", "issue" : "190", "issued" : { "date-parts" : [ [ "2011", "9", "13" ] ] }, "note" : "From Duplicate 2 ( Introduction to Statistical Methods for Analyzing Large Data Sets: Gene-Set Enrichment Analysis - Clark, N. R.; Ma'ayan, A. )", "page" : "tr4", "title" : "Introduction to statistical methods for analyzing large data sets: gene-set enrichment analysis.", "type" : "article-journal", "volume" : "4" }, "uris" : [ "http://www.mendeley.com/documents/?uuid=1379716e-cdf7-45d1-9eae-b347ee9e3aff" ] } ], "mendeley" : { "formattedCitation" : "(Subramanian &lt;i&gt;et al.&lt;/i&gt; 2005; Clark &amp; Ma\u2019ayan 2011)", "plainTextFormattedCitation" : "(Subramanian et al. 2005; Clark &amp; Ma\u2019ayan 2011)", "previouslyFormattedCitation" : "(Subramanian &lt;i&gt;et al.&lt;/i&gt; 2005; Clark &amp; Ma\u2019ayan 2011)" }, "properties" : { "noteIndex" : 0 }, "schema" : "https://github.com/citation-style-language/schema/raw/master/csl-citation.json" }</w:instrText>
       </w:r>
       <w:r>
         <w:fldChar w:fldCharType="separate"/>
@@ -2551,7 +2873,7 @@
         <w:rPr>
           <w:noProof/>
         </w:rPr>
-        <w:t xml:space="preserve">(Bates </w:t>
+        <w:t xml:space="preserve">(Subramanian </w:t>
       </w:r>
       <w:r>
         <w:rPr>
@@ -2564,272 +2886,12 @@
         <w:rPr>
           <w:noProof/>
         </w:rPr>
-        <w:t xml:space="preserve"> 2014)</w:t>
+        <w:t xml:space="preserve"> 2005; Clark &amp; Ma’ayan 2011)</w:t>
       </w:r>
       <w:r>
         <w:fldChar w:fldCharType="end"/>
       </w:r>
       <w:r>
-        <w:t xml:space="preserve">.  </w:t>
-      </w:r>
-      <w:r>
-        <w:t>Statistical significance in this study was defined as a p</w:t>
-      </w:r>
-      <w:r>
-        <w:t>/q</w:t>
-      </w:r>
-      <w:r>
-        <w:t xml:space="preserve">-value of less than 0.05. </w:t>
-      </w:r>
-      <w:r>
-        <w:t xml:space="preserve"> </w:t>
-      </w:r>
-      <w:r>
-        <w:t>To correct</w:t>
-      </w:r>
-      <w:r>
-        <w:t xml:space="preserve"> for multiple hypotheses</w:t>
-      </w:r>
-      <w:r>
-        <w:t>, p-values were adjusted by the metho</w:t>
-      </w:r>
-      <w:r>
-        <w:t xml:space="preserve">d of </w:t>
-      </w:r>
-      <w:proofErr w:type="spellStart"/>
-      <w:r>
-        <w:t>Benjamini</w:t>
-      </w:r>
-      <w:proofErr w:type="spellEnd"/>
-      <w:r>
-        <w:t xml:space="preserve"> and Hochberg </w:t>
-      </w:r>
-      <w:r>
-        <w:fldChar w:fldCharType="begin" w:fldLock="1"/>
-      </w:r>
-      <w:r>
-        <w:instrText>ADDIN CSL_CITATION { "citationItems" : [ { "id" : "ITEM-1", "itemData" : { "author" : [ { "dropping-particle" : "", "family" : "Benjamini", "given" : "Yoav", "non-dropping-particle" : "", "parse-names" : false, "suffix" : "" }, { "dropping-particle" : "", "family" : "Hochberg", "given" : "Yosef", "non-dropping-particle" : "", "parse-names" : false, "suffix" : "" } ], "container-title" : "Journal of the Royal Statistical Society. Series B", "id" : "ITEM-1", "issue" : "1", "issued" : { "date-parts" : [ [ "1995" ] ] }, "page" : "289-300", "title" : "Controlling the False Discovery Rate: A Practical and Powerful Approach to Multiple Testing", "type" : "article-journal", "volume" : "57" }, "uris" : [ "http://www.mendeley.com/documents/?uuid=baa0ee41-5196-45d8-84be-3a1535b44d3e" ] } ], "mendeley" : { "formattedCitation" : "(Benjamini &amp; Hochberg 1995)", "plainTextFormattedCitation" : "(Benjamini &amp; Hochberg 1995)", "previouslyFormattedCitation" : "(Benjamini &amp; Hochberg 1995)" }, "properties" : { "noteIndex" : 0 }, "schema" : "https://github.com/citation-style-language/schema/raw/master/csl-citation.json" }</w:instrText>
-      </w:r>
-      <w:r>
-        <w:fldChar w:fldCharType="separate"/>
-      </w:r>
-      <w:r>
-        <w:rPr>
-          <w:noProof/>
-        </w:rPr>
-        <w:t>(Benjamini &amp; Hochberg 1995)</w:t>
-      </w:r>
-      <w:r>
-        <w:fldChar w:fldCharType="end"/>
-      </w:r>
-      <w:r>
-        <w:t>.</w:t>
-      </w:r>
-      <w:r>
-        <w:t xml:space="preserve">  </w:t>
-      </w:r>
-      <w:r>
-        <w:t>The DESeq</w:t>
-      </w:r>
-      <w:r>
-        <w:t>2</w:t>
-      </w:r>
-      <w:r>
-        <w:t xml:space="preserve"> algorithm excludes genes with very high variance to improve statistical power </w:t>
-      </w:r>
-      <w:r>
-        <w:fldChar w:fldCharType="begin" w:fldLock="1"/>
-      </w:r>
-      <w:r>
-        <w:instrText>ADDIN CSL_CITATION { "citationItems" : [ { "id" : "ITEM-1", "itemData" : { "DOI" : "10.1101/002832", "author" : [ { "dropping-particle" : "", "family" : "Love", "given" : "M. I.", "non-dropping-particle" : "", "parse-names" : false, "suffix" : "" }, { "dropping-particle" : "", "family" : "Huber", "given" : "W.", "non-dropping-particle" : "", "parse-names" : false, "suffix" : "" }, { "dropping-particle" : "", "family" : "Anders", "given" : "Simon", "non-dropping-particle" : "", "parse-names" : false, "suffix" : "" } ], "id" : "ITEM-1", "issued" : { "date-parts" : [ [ "2014", "2", "19" ] ] }, "title" : "Moderated estimation of fold change and dispersion for RNA-Seq data with DESeq2", "type" : "report" }, "uris" : [ "http://www.mendeley.com/documents/?uuid=1bdb6ee2-2411-48d0-9bdd-0ca7fdb549cf" ] } ], "mendeley" : { "formattedCitation" : "(Love &lt;i&gt;et al.&lt;/i&gt; 2014)", "plainTextFormattedCitation" : "(Love et al. 2014)", "previouslyFormattedCitation" : "(Love &lt;i&gt;et al.&lt;/i&gt; 2014)" }, "properties" : { "noteIndex" : 0 }, "schema" : "https://github.com/citation-style-language/schema/raw/master/csl-citation.json" }</w:instrText>
-      </w:r>
-      <w:r>
-        <w:fldChar w:fldCharType="separate"/>
-      </w:r>
-      <w:r>
-        <w:rPr>
-          <w:noProof/>
-        </w:rPr>
-        <w:t xml:space="preserve">(Love </w:t>
-      </w:r>
-      <w:r>
-        <w:rPr>
-          <w:i/>
-          <w:noProof/>
-        </w:rPr>
-        <w:t>et al.</w:t>
-      </w:r>
-      <w:r>
-        <w:rPr>
-          <w:noProof/>
-        </w:rPr>
-        <w:t xml:space="preserve"> 2014)</w:t>
-      </w:r>
-      <w:r>
-        <w:fldChar w:fldCharType="end"/>
-      </w:r>
-      <w:r>
-        <w:t xml:space="preserve">.  </w:t>
-      </w:r>
-      <w:r>
-        <w:t>The analysis we focus</w:t>
-      </w:r>
-      <w:r>
-        <w:t>ed on</w:t>
-      </w:r>
-      <w:r>
-        <w:t xml:space="preserve"> in this man</w:t>
-      </w:r>
-      <w:r>
-        <w:t>u</w:t>
-      </w:r>
-      <w:r>
-        <w:t>s</w:t>
-      </w:r>
-      <w:r>
-        <w:t xml:space="preserve">cript was without adjustment for BMI or age and is presented in Supplementary Table 1, with GSEA analyses in Supplementary Tables 2-3.  </w:t>
-      </w:r>
-      <w:r>
-        <w:t xml:space="preserve">A model controlled for BMI </w:t>
-      </w:r>
-      <w:r>
-        <w:t>as a linear covariate or stratified into obese or non-obese subjects is presented in Supplementary Tables 4</w:t>
-      </w:r>
-      <w:r>
-        <w:t xml:space="preserve"> and </w:t>
-      </w:r>
-      <w:r>
-        <w:t xml:space="preserve">5.  A model </w:t>
-      </w:r>
-      <w:r>
-        <w:t>controlled</w:t>
-      </w:r>
-      <w:r>
-        <w:t xml:space="preserve"> for </w:t>
-      </w:r>
-      <w:r>
-        <w:t xml:space="preserve">both BMI and age </w:t>
-      </w:r>
-      <w:r>
-        <w:t>was</w:t>
-      </w:r>
-      <w:r>
-        <w:t xml:space="preserve"> also</w:t>
-      </w:r>
-      <w:r>
-        <w:t xml:space="preserve"> constructed </w:t>
-      </w:r>
-      <w:r>
-        <w:t xml:space="preserve">and is presented in Supplementary Table 6.  </w:t>
-      </w:r>
-      <w:r>
-        <w:t xml:space="preserve">To ensure that we did not miss any genes that had a high fold change, but that DESeq2 did not perform statistical tests for, we manually inspected genes that had a </w:t>
-      </w:r>
-      <w:r>
-        <w:t xml:space="preserve">expression at &gt;50 reads, </w:t>
-      </w:r>
-      <w:r>
-        <w:t xml:space="preserve">fold change &gt;2.5 but no p-value calculated.  These genes included </w:t>
-      </w:r>
-      <w:r>
-        <w:rPr>
-          <w:i/>
-        </w:rPr>
-        <w:t>FADS1, FADS2, ELOVL6</w:t>
-      </w:r>
-      <w:r>
-        <w:t xml:space="preserve">, </w:t>
-      </w:r>
-      <w:r>
-        <w:rPr>
-          <w:i/>
-        </w:rPr>
-        <w:t>SPP1</w:t>
-      </w:r>
-      <w:r>
-        <w:t xml:space="preserve">, </w:t>
-      </w:r>
-      <w:r>
-        <w:rPr>
-          <w:i/>
-        </w:rPr>
-        <w:t xml:space="preserve">BMP3 </w:t>
-      </w:r>
-      <w:r>
-        <w:t>and</w:t>
-      </w:r>
-      <w:r>
-        <w:rPr>
-          <w:i/>
-        </w:rPr>
-        <w:t xml:space="preserve"> AACS</w:t>
-      </w:r>
-      <w:r>
-        <w:rPr>
-          <w:i/>
-        </w:rPr>
-        <w:t xml:space="preserve"> </w:t>
-      </w:r>
-      <w:r>
-        <w:t>(see Supplementary Table 1)</w:t>
-      </w:r>
-      <w:r>
-        <w:t>.</w:t>
-      </w:r>
-      <w:r>
-        <w:t xml:space="preserve">  </w:t>
-      </w:r>
-      <w:r>
-        <w:t>All data are presented as mean +/- standard error of the mean.</w:t>
-      </w:r>
-    </w:p>
-    <w:p>
-      <w:pPr>
-        <w:spacing w:line="480" w:lineRule="auto"/>
-      </w:pPr>
-    </w:p>
-    <w:p>
-      <w:pPr>
-        <w:spacing w:line="480" w:lineRule="auto"/>
-      </w:pPr>
-      <w:r>
-        <w:t xml:space="preserve"> We used Gene Set Enrichment Analysis (GSEA v2.0.13</w:t>
-      </w:r>
-      <w:r>
-        <w:t xml:space="preserve"> </w:t>
-      </w:r>
-      <w:r>
-        <w:fldChar w:fldCharType="begin" w:fldLock="1"/>
-      </w:r>
-      <w:r>
-        <w:instrText>ADDIN CSL_CITATION { "citationItems" : [ { "id" : "ITEM-1", "itemData" : { "DOI" : "10.1073/pnas.0506580102", "ISSN" : "0027-8424", "PMID" : "16199517", "abstract" : "Although genomewide RNA expression analysis has become a routine tool in biomedical research, extracting biological insight from such information remains a major challenge. Here, we describe a powerful analytical method called Gene Set Enrichment Analysis (GSEA) for interpreting gene expression data. The method derives its power by focusing on gene sets, that is, groups of genes that share common biological function, chromosomal location, or regulation. We demonstrate how GSEA yields insights into several cancer-related data sets, including leukemia and lung cancer. Notably, where single-gene analysis finds little similarity between two independent studies of patient survival in lung cancer, GSEA reveals many biological pathways in common. The GSEA method is embodied in a freely available software package, together with an initial database of 1,325 biologically defined gene sets.", "author" : [ { "dropping-particle" : "", "family" : "Subramanian", "given" : "Aravind", "non-dropping-particle" : "", "parse-names" : false, "suffix" : "" }, { "dropping-particle" : "", "family" : "Tamayo", "given" : "Pablo", "non-dropping-particle" : "", "parse-names" : false, "suffix" : "" }, { "dropping-particle" : "", "family" : "Mootha", "given" : "Vamsi K", "non-dropping-particle" : "", "parse-names" : false, "suffix" : "" }, { "dropping-particle" : "", "family" : "Mukherjee", "given" : "Sayan", "non-dropping-particle" : "", "parse-names" : false, "suffix" : "" }, { "dropping-particle" : "", "family" : "Ebert", "given" : "Benjamin L", "non-dropping-particle" : "", "parse-names" : false, "suffix" : "" }, { "dropping-particle" : "", "family" : "Gillette", "given" : "Michael A", "non-dropping-particle" : "", "parse-names" : false, "suffix" : "" }, { "dropping-particle" : "", "family" : "Paulovich", "given" : "Amanda", "non-dropping-particle" : "", "parse-names" : false, "suffix" : "" }, { "dropping-particle" : "", "family" : "Pomeroy", "given" : "Scott L", "non-dropping-particle" : "", "parse-names" : false, "suffix" : "" }, { "dropping-particle" : "", "family" : "Golub", "given" : "Todd R", "non-dropping-particle" : "", "parse-names" : false, "suffix" : "" }, { "dropping-particle" : "", "family" : "Lander", "given" : "Eric S", "non-dropping-particle" : "", "parse-names" : false, "suffix" : "" }, { "dropping-particle" : "", "family" : "Mesirov", "given" : "Jill P", "non-dropping-particle" : "", "parse-names" : false, "suffix" : "" } ], "container-title" : "Proceedings of the National Academy of Sciences of the United States of America", "genre" : "Methodology; Genomics; Applications", "id" : "ITEM-1", "issue" : "43", "issued" : { "date-parts" : [ [ "2005", "10", "25" ] ] }, "page" : "15545-50", "title" : "Gene set enrichment analysis: a knowledge-based approach for interpreting genome-wide expression profiles.", "type" : "article-journal", "volume" : "102" }, "uris" : [ "http://www.mendeley.com/documents/?uuid=fc30c8fd-0a40-4161-9a48-699de462d227" ] }, { "id" : "ITEM-2", "itemData" : { "DOI" : "10.1126/scisignal.2001966", "ISSN" : "1945-0877", "PMID" : "21917718", "abstract" : "This Teaching Resource provides lecture notes, slides, and a problem set for a series of lectures introducing the mathematical concepts behind gene-set enrichment analysis (GSEA) and were part of a course entitled \"Systems Biology: Biomedical Modeling.\" GSEA is a statistical functional enrichment analysis commonly applied to identify enrichment of biological functional categories in sets of ranked differentially expressed genes from genome-wide mRNA expression data sets.", "author" : [ { "dropping-particle" : "", "family" : "Clark", "given" : "Neil R.", "non-dropping-particle" : "", "parse-names" : false, "suffix" : "" }, { "dropping-particle" : "", "family" : "Ma'ayan", "given" : "Avi", "non-dropping-particle" : "", "parse-names" : false, "suffix" : "" } ], "container-title" : "Science Signaling", "id" : "ITEM-2", "issue" : "190", "issued" : { "date-parts" : [ [ "2011", "9", "13" ] ] }, "note" : "From Duplicate 2 ( Introduction to Statistical Methods for Analyzing Large Data Sets: Gene-Set Enrichment Analysis - Clark, N. R.; Ma'ayan, A. )", "page" : "tr4", "title" : "Introduction to statistical methods for analyzing large data sets: gene-set enrichment analysis.", "type" : "article-journal", "volume" : "4" }, "uris" : [ "http://www.mendeley.com/documents/?uuid=1379716e-cdf7-45d1-9eae-b347ee9e3aff" ] } ], "mendeley" : { "formattedCitation" : "(Subramanian &lt;i&gt;et al.&lt;/i&gt; 2005; Clark &amp; Ma\u2019ayan 2011)", "plainTextFormattedCitation" : "(Subramanian et al. 2005; Clark &amp; Ma\u2019ayan 2011)", "previouslyFormattedCitation" : "(Subramanian &lt;i&gt;et al.&lt;/i&gt; 2005; Clark &amp; Ma\u2019ayan 2011)" }, "properties" : { "noteIndex" : 0 }, "schema" : "https://github.com/citation-style-language/schema/raw/master/csl-citation.json" }</w:instrText>
-      </w:r>
-      <w:r>
-        <w:fldChar w:fldCharType="separate"/>
-      </w:r>
-      <w:r>
-        <w:rPr>
-          <w:noProof/>
-        </w:rPr>
-        <w:t xml:space="preserve">(Subramanian </w:t>
-      </w:r>
-      <w:r>
-        <w:rPr>
-          <w:i/>
-          <w:noProof/>
-        </w:rPr>
-        <w:t>et al.</w:t>
-      </w:r>
-      <w:r>
-        <w:rPr>
-          <w:noProof/>
-        </w:rPr>
-        <w:t xml:space="preserve"> 2005; Clark &amp; Ma’ayan 2011)</w:t>
-      </w:r>
-      <w:r>
-        <w:fldChar w:fldCharType="end"/>
-      </w:r>
-      <w:r>
         <w:t xml:space="preserve">) to determine whether our rank-ordered gene list for the comparison of Cushing's disease </w:t>
       </w:r>
       <w:r>
@@ -2859,11 +2921,7 @@
         <w:t>t</w:t>
       </w:r>
       <w:r>
-        <w:t xml:space="preserve">-statistics and the statistical </w:t>
-      </w:r>
-      <w:r>
-        <w:lastRenderedPageBreak/>
-        <w:t xml:space="preserve">significance of the enrichment score was determined by performing 1000 phenotype permutation. Other settings for GSEA were left </w:t>
+        <w:t xml:space="preserve">-statistics and the statistical significance of the enrichment score was determined by performing 1000 phenotype permutation. Other settings for GSEA were left </w:t>
       </w:r>
       <w:r>
         <w:t xml:space="preserve">to the software defaults.  </w:t>
@@ -3178,11 +3236,7 @@
         <w:t>.</w:t>
       </w:r>
       <w:r>
-        <w:t xml:space="preserve">  These data are consistent with </w:t>
-      </w:r>
-      <w:r>
-        <w:lastRenderedPageBreak/>
-        <w:t>elevated glucose intolerance in patients with Cushing’s syndrome.</w:t>
+        <w:t xml:space="preserve">  These data are consistent with elevated glucose intolerance in patients with Cushing’s syndrome.</w:t>
       </w:r>
       <w:r>
         <w:t xml:space="preserve">  We observed </w:t>
@@ -3445,7 +3499,11 @@
         <w:t xml:space="preserve"> weeks, we observed an elevation in both total fat mass, and percent adiposity in the dexa</w:t>
       </w:r>
       <w:r>
-        <w:t>methasone treated mice (Figure 2</w:t>
+        <w:t xml:space="preserve">methasone treated </w:t>
+      </w:r>
+      <w:r>
+        <w:lastRenderedPageBreak/>
+        <w:t>mice (Figure 2</w:t>
       </w:r>
       <w:r>
         <w:t>C</w:t>
@@ -3493,11 +3551,7 @@
         <w:t>E).</w:t>
       </w:r>
       <w:r>
-        <w:t xml:space="preserve">  Upon </w:t>
-      </w:r>
-      <w:r>
-        <w:lastRenderedPageBreak/>
-        <w:t>sacrifice after 12 weeks of dexamethasone treatment, adipose tissue was dissected an</w:t>
+        <w:t xml:space="preserve">  Upon sacrifice after 12 weeks of dexamethasone treatment, adipose tissue was dissected an</w:t>
       </w:r>
       <w:r>
         <w:t>d weighed.  As shown in Figure 2</w:t>
@@ -3689,7 +3743,11 @@
         <w:t>metabolism</w:t>
       </w:r>
       <w:r>
-        <w:t>, activation of amino acid degradation</w:t>
+        <w:t xml:space="preserve">, </w:t>
+      </w:r>
+      <w:r>
+        <w:lastRenderedPageBreak/>
+        <w:t>activation of amino acid degradation</w:t>
       </w:r>
       <w:r>
         <w:t>,</w:t>
@@ -4077,7 +4135,11 @@
       </w:r>
       <w:proofErr w:type="spellEnd"/>
       <w:r>
-        <w:t xml:space="preserve"> is activated in these tissues via transcriptional activation of fatty acid synthesis and triglyceride synthesis.  </w:t>
+        <w:t xml:space="preserve"> is activated in these tissues via transcriptional activation of fatty acid synthesis and triglyceride </w:t>
+      </w:r>
+      <w:r>
+        <w:lastRenderedPageBreak/>
+        <w:t xml:space="preserve">synthesis.  </w:t>
       </w:r>
       <w:r>
         <w:t>All the major</w:t>
@@ -4113,19 +4175,7 @@
         <w:rPr>
           <w:i/>
         </w:rPr>
-        <w:t>FASN, AACSL4/5,</w:t>
-      </w:r>
-      <w:r>
-        <w:rPr>
-          <w:i/>
-        </w:rPr>
-        <w:t xml:space="preserve"> </w:t>
-      </w:r>
-      <w:r>
-        <w:rPr>
-          <w:i/>
-        </w:rPr>
-        <w:t>ACSL</w:t>
+        <w:t>FASN, ACSL</w:t>
       </w:r>
       <w:r>
         <w:rPr>
@@ -4277,7 +4327,13 @@
         <w:rPr>
           <w:i/>
         </w:rPr>
-        <w:t>DGAT2</w:t>
+        <w:t>DGAT</w:t>
+      </w:r>
+      <w:r>
+        <w:rPr>
+          <w:i/>
+        </w:rPr>
+        <w:t>1</w:t>
       </w:r>
       <w:r>
         <w:t xml:space="preserve">, </w:t>
@@ -4286,7 +4342,13 @@
         <w:rPr>
           <w:i/>
         </w:rPr>
-        <w:t>DGAT1</w:t>
+        <w:t>DGAT</w:t>
+      </w:r>
+      <w:r>
+        <w:rPr>
+          <w:i/>
+        </w:rPr>
+        <w:t>2</w:t>
       </w:r>
       <w:r>
         <w:t>,</w:t>
@@ -4304,406 +4366,391 @@
         <w:rPr>
           <w:i/>
         </w:rPr>
-        <w:t>/</w:t>
+        <w:t>/3</w:t>
+      </w:r>
+      <w:r>
+        <w:rPr>
+          <w:i/>
+        </w:rPr>
+        <w:t>,</w:t>
+      </w:r>
+      <w:r>
+        <w:rPr>
+          <w:i/>
+        </w:rPr>
+        <w:t xml:space="preserve"> </w:t>
+      </w:r>
+      <w:r>
+        <w:t>and</w:t>
+      </w:r>
+      <w:r>
+        <w:rPr>
+          <w:i/>
+        </w:rPr>
+        <w:t xml:space="preserve"> </w:t>
+      </w:r>
+      <w:r>
+        <w:rPr>
+          <w:i/>
+        </w:rPr>
+        <w:t>GPD1</w:t>
+      </w:r>
+      <w:r>
+        <w:t xml:space="preserve"> were </w:t>
+      </w:r>
+      <w:r>
+        <w:t xml:space="preserve">also </w:t>
+      </w:r>
+      <w:r>
+        <w:t xml:space="preserve">all </w:t>
+      </w:r>
+      <w:proofErr w:type="spellStart"/>
+      <w:r>
+        <w:t>upregulated</w:t>
+      </w:r>
+      <w:proofErr w:type="spellEnd"/>
+      <w:r>
+        <w:t xml:space="preserve"> in </w:t>
+      </w:r>
+      <w:r>
+        <w:t xml:space="preserve">subcutaneous </w:t>
+      </w:r>
+      <w:r>
+        <w:t>adipose tissue from Cus</w:t>
+      </w:r>
+      <w:r>
+        <w:t>hing’</w:t>
+      </w:r>
+      <w:r>
+        <w:t xml:space="preserve">s </w:t>
+      </w:r>
+      <w:r>
+        <w:t xml:space="preserve">disease </w:t>
+      </w:r>
+      <w:r>
+        <w:t>patients</w:t>
+      </w:r>
+      <w:r>
+        <w:t xml:space="preserve"> (Figure </w:t>
+      </w:r>
+      <w:r>
+        <w:t>4C</w:t>
+      </w:r>
+      <w:r>
+        <w:t>)</w:t>
+      </w:r>
+      <w:r>
+        <w:t xml:space="preserve">.  </w:t>
+      </w:r>
+    </w:p>
+    <w:p>
+      <w:pPr>
+        <w:spacing w:line="480" w:lineRule="auto"/>
+      </w:pPr>
+    </w:p>
+    <w:p>
+      <w:pPr>
+        <w:spacing w:line="480" w:lineRule="auto"/>
+      </w:pPr>
+      <w:r>
+        <w:t xml:space="preserve">In spite of increased lipid deposition and elevations of </w:t>
+      </w:r>
+      <w:proofErr w:type="spellStart"/>
+      <w:r>
+        <w:t>lipogen</w:t>
+      </w:r>
+      <w:r>
+        <w:t>esis</w:t>
+      </w:r>
+      <w:proofErr w:type="spellEnd"/>
+      <w:r>
+        <w:t xml:space="preserve"> </w:t>
+      </w:r>
+      <w:r>
+        <w:t xml:space="preserve">genes in Cushing’s </w:t>
+      </w:r>
+      <w:r>
+        <w:t xml:space="preserve">disease </w:t>
+      </w:r>
+      <w:r>
+        <w:t>patients</w:t>
+      </w:r>
+      <w:r>
+        <w:t>'</w:t>
+      </w:r>
+      <w:r>
+        <w:t xml:space="preserve"> adipose tissue, there have been several studies linking elevated glucocorticoids to increased lipolysis.  </w:t>
+      </w:r>
+      <w:r>
+        <w:t xml:space="preserve">In our patients, this was observed in </w:t>
+      </w:r>
+      <w:r>
+        <w:rPr>
+          <w:i/>
+        </w:rPr>
+        <w:t>ex vivo</w:t>
+      </w:r>
+      <w:r>
+        <w:t xml:space="preserve"> explants of subcutaneous adipose tissue</w:t>
+      </w:r>
+      <w:r>
+        <w:t xml:space="preserve"> (Figure 1D)</w:t>
+      </w:r>
+      <w:r>
+        <w:t xml:space="preserve">.  Among genes that may liberate fatty acids from triglycerides, </w:t>
+      </w:r>
+      <w:r>
+        <w:t>Lipoprotein L</w:t>
+      </w:r>
+      <w:r>
+        <w:t>ipase (</w:t>
+      </w:r>
+      <w:r>
+        <w:rPr>
+          <w:i/>
+        </w:rPr>
+        <w:t>LPL</w:t>
+      </w:r>
+      <w:r>
+        <w:t>) w</w:t>
+      </w:r>
+      <w:r>
+        <w:t xml:space="preserve">as induced 1.45 fold (q=0.055) </w:t>
+      </w:r>
+      <w:r>
+        <w:t xml:space="preserve">in the Cushing’s </w:t>
+      </w:r>
+      <w:r>
+        <w:t xml:space="preserve">disease </w:t>
+      </w:r>
+      <w:r>
+        <w:t xml:space="preserve">subjects, </w:t>
+      </w:r>
+      <w:r>
+        <w:t>but neither Hormone Sensitive Lipase (</w:t>
+      </w:r>
+      <w:r>
+        <w:rPr>
+          <w:i/>
+        </w:rPr>
+        <w:t>LIPE</w:t>
+      </w:r>
+      <w:r>
+        <w:t xml:space="preserve">) </w:t>
+      </w:r>
+      <w:r>
+        <w:t>n</w:t>
+      </w:r>
+      <w:r>
+        <w:t>or Adipose Triglyceride Lipase (</w:t>
+      </w:r>
+      <w:r>
+        <w:rPr>
+          <w:i/>
+        </w:rPr>
+        <w:t>PNPLA2</w:t>
+      </w:r>
+      <w:r>
+        <w:t xml:space="preserve">) were </w:t>
+      </w:r>
+      <w:r>
+        <w:t>significantly changed</w:t>
+      </w:r>
+      <w:r>
+        <w:t xml:space="preserve"> </w:t>
+      </w:r>
+      <w:r>
+        <w:t xml:space="preserve">at the transcriptional level (Figure </w:t>
+      </w:r>
+      <w:r>
+        <w:t>4D</w:t>
+      </w:r>
+      <w:r>
+        <w:t xml:space="preserve">).  It is possible that insulin resistance due to glucocorticoids caused decreased repression of lipolysis leading to its </w:t>
+      </w:r>
+      <w:proofErr w:type="spellStart"/>
+      <w:r>
+        <w:t>upregulation</w:t>
+      </w:r>
+      <w:proofErr w:type="spellEnd"/>
+      <w:r>
+        <w:t xml:space="preserve">.  However, </w:t>
+      </w:r>
+      <w:r>
+        <w:t>our data supports an insulin-independent activation as well, since in our explants insulin was not present</w:t>
+      </w:r>
+      <w:r>
+        <w:t xml:space="preserve"> during the lipolysis assay</w:t>
+      </w:r>
+      <w:r>
+        <w:t xml:space="preserve">.  We </w:t>
+      </w:r>
+      <w:r>
+        <w:t>detected</w:t>
+      </w:r>
+      <w:r>
+        <w:t xml:space="preserve"> an elevation of </w:t>
+      </w:r>
+      <w:proofErr w:type="spellStart"/>
+      <w:r>
+        <w:t>Perilipin</w:t>
+      </w:r>
+      <w:proofErr w:type="spellEnd"/>
+      <w:r>
+        <w:t xml:space="preserve"> 4 (</w:t>
+      </w:r>
+      <w:r>
+        <w:rPr>
+          <w:i/>
+        </w:rPr>
+        <w:t>PLIN4</w:t>
+      </w:r>
+      <w:r>
+        <w:t>) which is one of the proteins that coat intrac</w:t>
+      </w:r>
+      <w:r>
+        <w:t xml:space="preserve">ellular lipid storage droplets (induced 1.45 fold, </w:t>
+      </w:r>
+      <w:r>
+        <w:t>q=0.05</w:t>
+      </w:r>
+      <w:r>
+        <w:t>6</w:t>
+      </w:r>
+      <w:r>
+        <w:t>, data not shown</w:t>
+      </w:r>
+      <w:r>
+        <w:t xml:space="preserve">). </w:t>
+      </w:r>
+    </w:p>
+    <w:p>
+      <w:pPr>
+        <w:spacing w:line="480" w:lineRule="auto"/>
+      </w:pPr>
+    </w:p>
+    <w:p>
+      <w:pPr>
+        <w:spacing w:line="480" w:lineRule="auto"/>
+      </w:pPr>
+      <w:r>
+        <w:lastRenderedPageBreak/>
+        <w:t xml:space="preserve"> </w:t>
+      </w:r>
+      <w:r>
+        <w:t>Several</w:t>
+      </w:r>
+      <w:r>
+        <w:t xml:space="preserve"> genes that </w:t>
+      </w:r>
+      <w:r>
+        <w:t>regulate steroid biogenesis</w:t>
+      </w:r>
+      <w:r>
+        <w:t xml:space="preserve"> were elevated in adipose tissue from Cushing’s </w:t>
+      </w:r>
+      <w:r>
+        <w:t xml:space="preserve">disease </w:t>
+      </w:r>
+      <w:r>
+        <w:t>patients as</w:t>
+      </w:r>
+      <w:r>
+        <w:t xml:space="preserve"> </w:t>
+      </w:r>
+      <w:r>
+        <w:t>described in Figure 4E</w:t>
+      </w:r>
+      <w:r>
+        <w:t xml:space="preserve">.  These </w:t>
+      </w:r>
+      <w:r>
+        <w:t>includ</w:t>
+      </w:r>
+      <w:r>
+        <w:t>e</w:t>
+      </w:r>
+      <w:r>
+        <w:t xml:space="preserve"> several cytochrome P450 family members, steroid </w:t>
+      </w:r>
+      <w:proofErr w:type="spellStart"/>
+      <w:r>
+        <w:t>reductases</w:t>
+      </w:r>
+      <w:proofErr w:type="spellEnd"/>
+      <w:r>
+        <w:t xml:space="preserve"> (</w:t>
+      </w:r>
+      <w:r>
+        <w:rPr>
+          <w:i/>
+        </w:rPr>
+        <w:t>SRD5A1</w:t>
+      </w:r>
+      <w:r>
+        <w:t xml:space="preserve">, </w:t>
+      </w:r>
+      <w:r>
+        <w:rPr>
+          <w:i/>
+        </w:rPr>
+        <w:t>SRD5A3</w:t>
+      </w:r>
+      <w:r>
+        <w:t>), Aldo-</w:t>
+      </w:r>
+      <w:proofErr w:type="spellStart"/>
+      <w:r>
+        <w:t>keto</w:t>
+      </w:r>
+      <w:proofErr w:type="spellEnd"/>
+      <w:r>
+        <w:t xml:space="preserve"> </w:t>
+      </w:r>
+      <w:proofErr w:type="spellStart"/>
+      <w:r>
+        <w:t>reductase</w:t>
+      </w:r>
+      <w:proofErr w:type="spellEnd"/>
+      <w:r>
+        <w:t xml:space="preserve"> family 1 member C1 (</w:t>
+      </w:r>
+      <w:r>
+        <w:rPr>
+          <w:i/>
+        </w:rPr>
+        <w:t>AKR1C1</w:t>
+      </w:r>
+      <w:r>
+        <w:t xml:space="preserve">), </w:t>
       </w:r>
       <w:proofErr w:type="gramStart"/>
       <w:r>
-        <w:rPr>
-          <w:i/>
-        </w:rPr>
-        <w:t>3 ,GPD1</w:t>
+        <w:t xml:space="preserve">7-dehydrocholesterol </w:t>
+      </w:r>
+      <w:proofErr w:type="spellStart"/>
+      <w:r>
+        <w:t>reductase</w:t>
+      </w:r>
+      <w:proofErr w:type="spellEnd"/>
+      <w:r>
+        <w:t xml:space="preserve"> (</w:t>
+      </w:r>
+      <w:r>
+        <w:rPr>
+          <w:i/>
+        </w:rPr>
+        <w:t>DHCR7</w:t>
+      </w:r>
+      <w:r>
+        <w:t>)</w:t>
       </w:r>
       <w:proofErr w:type="gramEnd"/>
       <w:r>
-        <w:rPr>
-          <w:i/>
-        </w:rPr>
-        <w:t xml:space="preserve">, </w:t>
-      </w:r>
-      <w:r>
-        <w:t xml:space="preserve">and </w:t>
-      </w:r>
-      <w:r>
-        <w:rPr>
-          <w:i/>
-        </w:rPr>
-        <w:t>LPIN1</w:t>
-      </w:r>
-      <w:r>
-        <w:t xml:space="preserve"> </w:t>
-      </w:r>
-      <w:r>
-        <w:t>,</w:t>
-      </w:r>
-      <w:r>
-        <w:t xml:space="preserve"> were </w:t>
-      </w:r>
-      <w:r>
-        <w:t xml:space="preserve">also </w:t>
-      </w:r>
-      <w:r>
-        <w:t xml:space="preserve">all </w:t>
-      </w:r>
-      <w:proofErr w:type="spellStart"/>
-      <w:r>
-        <w:t>upregulated</w:t>
-      </w:r>
-      <w:proofErr w:type="spellEnd"/>
-      <w:r>
-        <w:t xml:space="preserve"> in </w:t>
-      </w:r>
-      <w:r>
-        <w:t xml:space="preserve">subcutaneous </w:t>
-      </w:r>
-      <w:r>
-        <w:t>adipose tissue from Cus</w:t>
-      </w:r>
-      <w:r>
-        <w:t>hing’</w:t>
-      </w:r>
-      <w:r>
-        <w:t xml:space="preserve">s </w:t>
-      </w:r>
-      <w:r>
-        <w:t xml:space="preserve">disease </w:t>
-      </w:r>
-      <w:r>
-        <w:t>patients</w:t>
-      </w:r>
-      <w:r>
-        <w:t xml:space="preserve"> (Figure </w:t>
-      </w:r>
-      <w:r>
-        <w:t>4C</w:t>
-      </w:r>
-      <w:r>
-        <w:t>)</w:t>
-      </w:r>
-      <w:r>
-        <w:t xml:space="preserve">.  </w:t>
-      </w:r>
-    </w:p>
-    <w:p>
-      <w:pPr>
-        <w:spacing w:line="480" w:lineRule="auto"/>
-      </w:pPr>
-    </w:p>
-    <w:p>
-      <w:pPr>
-        <w:spacing w:line="480" w:lineRule="auto"/>
-      </w:pPr>
-      <w:r>
-        <w:t xml:space="preserve">In spite of increased lipid deposition and elevations of </w:t>
-      </w:r>
-      <w:proofErr w:type="spellStart"/>
-      <w:r>
-        <w:t>lipogen</w:t>
-      </w:r>
-      <w:r>
-        <w:t>esis</w:t>
-      </w:r>
-      <w:proofErr w:type="spellEnd"/>
-      <w:r>
-        <w:t xml:space="preserve"> </w:t>
-      </w:r>
-      <w:r>
-        <w:t xml:space="preserve">genes in Cushing’s </w:t>
-      </w:r>
-      <w:r>
-        <w:t xml:space="preserve">disease </w:t>
-      </w:r>
-      <w:r>
-        <w:t>patients</w:t>
-      </w:r>
-      <w:r>
-        <w:t>'</w:t>
-      </w:r>
-      <w:r>
-        <w:t xml:space="preserve"> adipose tissue, there have been several studies linking elevated glucocorticoids to increased lipolysis.  </w:t>
-      </w:r>
-      <w:r>
-        <w:t xml:space="preserve">In our patients, this was observed in </w:t>
-      </w:r>
-      <w:r>
-        <w:rPr>
-          <w:i/>
-        </w:rPr>
-        <w:t>ex vivo</w:t>
-      </w:r>
-      <w:r>
-        <w:t xml:space="preserve"> explants of subcutaneous adipose tissue</w:t>
-      </w:r>
-      <w:r>
-        <w:t xml:space="preserve"> (Figure 1D)</w:t>
-      </w:r>
-      <w:r>
-        <w:t xml:space="preserve">.  Among genes that may liberate fatty acids from triglycerides, </w:t>
-      </w:r>
-      <w:r>
-        <w:t>Lipoprotein L</w:t>
-      </w:r>
-      <w:r>
-        <w:t>ipase (</w:t>
-      </w:r>
-      <w:r>
-        <w:rPr>
-          <w:i/>
-        </w:rPr>
-        <w:t>LPL</w:t>
-      </w:r>
-      <w:r>
-        <w:t>) w</w:t>
-      </w:r>
-      <w:r>
-        <w:t xml:space="preserve">as induced 1.45 fold (q=0.055) </w:t>
-      </w:r>
-      <w:r>
-        <w:t xml:space="preserve">in the Cushing’s </w:t>
-      </w:r>
-      <w:r>
-        <w:t xml:space="preserve">disease </w:t>
-      </w:r>
-      <w:r>
-        <w:t xml:space="preserve">subjects, </w:t>
-      </w:r>
-      <w:r>
-        <w:t>but neither Hormone Sensitive Lipase (</w:t>
-      </w:r>
-      <w:r>
-        <w:rPr>
-          <w:i/>
-        </w:rPr>
-        <w:t>LIPE</w:t>
-      </w:r>
-      <w:r>
-        <w:t xml:space="preserve">) </w:t>
-      </w:r>
-      <w:r>
-        <w:t>n</w:t>
-      </w:r>
-      <w:r>
-        <w:t>or Adipose Triglyceride Lipase (</w:t>
-      </w:r>
-      <w:r>
-        <w:rPr>
-          <w:i/>
-        </w:rPr>
-        <w:t>PNPLA2</w:t>
-      </w:r>
-      <w:r>
-        <w:t xml:space="preserve">) were </w:t>
-      </w:r>
-      <w:r>
-        <w:t>significantly changed</w:t>
-      </w:r>
-      <w:r>
-        <w:t xml:space="preserve"> </w:t>
-      </w:r>
-      <w:r>
-        <w:t xml:space="preserve">at the transcriptional level (Figure </w:t>
-      </w:r>
-      <w:r>
-        <w:t>4D</w:t>
-      </w:r>
-      <w:r>
-        <w:t xml:space="preserve">).  It is possible that insulin resistance due to glucocorticoids caused decreased repression of lipolysis leading to its </w:t>
-      </w:r>
-      <w:proofErr w:type="spellStart"/>
-      <w:r>
-        <w:t>upregulation</w:t>
-      </w:r>
-      <w:proofErr w:type="spellEnd"/>
-      <w:r>
-        <w:t xml:space="preserve">.  However, </w:t>
-      </w:r>
-      <w:r>
-        <w:t>our data supports an insulin-independent activation as well, since in our explants insulin was not present</w:t>
-      </w:r>
-      <w:r>
-        <w:t xml:space="preserve"> during the lipolysis assay</w:t>
-      </w:r>
-      <w:r>
-        <w:t xml:space="preserve">.  We </w:t>
-      </w:r>
-      <w:r>
-        <w:t>detected</w:t>
-      </w:r>
-      <w:r>
-        <w:t xml:space="preserve"> an elevation of </w:t>
-      </w:r>
-      <w:proofErr w:type="spellStart"/>
-      <w:r>
-        <w:t>Perilipin</w:t>
-      </w:r>
-      <w:proofErr w:type="spellEnd"/>
-      <w:r>
-        <w:t xml:space="preserve"> 4 (</w:t>
-      </w:r>
-      <w:r>
-        <w:rPr>
-          <w:i/>
-        </w:rPr>
-        <w:t>PLIN4</w:t>
-      </w:r>
-      <w:r>
-        <w:t>) which is one of the proteins that coat intrac</w:t>
-      </w:r>
-      <w:r>
-        <w:t xml:space="preserve">ellular lipid storage droplets (induced 1.45 fold, </w:t>
-      </w:r>
-      <w:r>
-        <w:t>q=0.05</w:t>
-      </w:r>
-      <w:r>
-        <w:t>6</w:t>
-      </w:r>
-      <w:r>
-        <w:t xml:space="preserve">). </w:t>
-      </w:r>
-    </w:p>
-    <w:p>
-      <w:pPr>
-        <w:spacing w:line="480" w:lineRule="auto"/>
-      </w:pPr>
-    </w:p>
-    <w:p>
-      <w:pPr>
-        <w:spacing w:line="480" w:lineRule="auto"/>
-      </w:pPr>
-      <w:r>
-        <w:t xml:space="preserve"> </w:t>
-      </w:r>
-      <w:r>
-        <w:t>Several</w:t>
-      </w:r>
-      <w:r>
-        <w:t xml:space="preserve"> genes that </w:t>
-      </w:r>
-      <w:r>
-        <w:t>regulate steroid biogenesis</w:t>
-      </w:r>
-      <w:r>
-        <w:t xml:space="preserve"> were elevated in adipose tissue from Cushing’s </w:t>
-      </w:r>
-      <w:r>
-        <w:t xml:space="preserve">disease </w:t>
-      </w:r>
-      <w:r>
-        <w:t>patients as</w:t>
-      </w:r>
-      <w:r>
-        <w:t xml:space="preserve"> </w:t>
-      </w:r>
-      <w:r>
-        <w:t>described in Figure 4E</w:t>
-      </w:r>
-      <w:r>
-        <w:t xml:space="preserve">.  These </w:t>
-      </w:r>
-      <w:r>
-        <w:t>includ</w:t>
-      </w:r>
-      <w:r>
-        <w:t>e</w:t>
-      </w:r>
-      <w:r>
-        <w:t xml:space="preserve"> several cytochrome P450 family members, steroid </w:t>
-      </w:r>
-      <w:proofErr w:type="spellStart"/>
-      <w:r>
-        <w:t>reductases</w:t>
-      </w:r>
-      <w:proofErr w:type="spellEnd"/>
-      <w:r>
-        <w:t xml:space="preserve"> (</w:t>
-      </w:r>
-      <w:r>
-        <w:rPr>
-          <w:i/>
-        </w:rPr>
-        <w:t>SRD5A1</w:t>
-      </w:r>
-      <w:r>
-        <w:t xml:space="preserve">, </w:t>
-      </w:r>
-      <w:r>
-        <w:rPr>
-          <w:i/>
-        </w:rPr>
-        <w:t>SRD5A3</w:t>
-      </w:r>
-      <w:r>
-        <w:t>), Aldo-</w:t>
-      </w:r>
-      <w:proofErr w:type="spellStart"/>
-      <w:r>
-        <w:t>keto</w:t>
-      </w:r>
-      <w:proofErr w:type="spellEnd"/>
-      <w:r>
-        <w:t xml:space="preserve"> </w:t>
-      </w:r>
-      <w:proofErr w:type="spellStart"/>
-      <w:r>
-        <w:t>reductase</w:t>
-      </w:r>
-      <w:proofErr w:type="spellEnd"/>
-      <w:r>
-        <w:t xml:space="preserve"> family 1 member C1 (</w:t>
-      </w:r>
-      <w:r>
-        <w:rPr>
-          <w:i/>
-        </w:rPr>
-        <w:t>AKR1C1</w:t>
-      </w:r>
-      <w:r>
-        <w:t xml:space="preserve">), steroid </w:t>
-      </w:r>
-      <w:proofErr w:type="spellStart"/>
-      <w:r>
-        <w:t>sulfatase</w:t>
-      </w:r>
-      <w:proofErr w:type="spellEnd"/>
-      <w:r>
-        <w:t xml:space="preserve"> (STS</w:t>
-      </w:r>
-      <w:proofErr w:type="gramStart"/>
-      <w:r>
-        <w:t>) ,</w:t>
-      </w:r>
-      <w:proofErr w:type="gramEnd"/>
-      <w:r>
-        <w:t xml:space="preserve"> 7-dehydrocholesterol </w:t>
-      </w:r>
-      <w:proofErr w:type="spellStart"/>
-      <w:r>
-        <w:t>reductase</w:t>
-      </w:r>
-      <w:proofErr w:type="spellEnd"/>
-      <w:r>
-        <w:t xml:space="preserve"> (</w:t>
-      </w:r>
-      <w:r>
-        <w:rPr>
-          <w:i/>
-        </w:rPr>
-        <w:t>DHCR7</w:t>
-      </w:r>
-      <w:r>
-        <w:t>)</w:t>
-      </w:r>
-      <w:r>
-        <w:t>, NAD(P) dependent steroid dehydrogenase-like (</w:t>
-      </w:r>
-      <w:r>
-        <w:rPr>
-          <w:i/>
-        </w:rPr>
-        <w:t>NSDHL</w:t>
-      </w:r>
-      <w:r>
-        <w:t>) and HMG-CoA synthase (</w:t>
+        <w:t xml:space="preserve"> </w:t>
+      </w:r>
+      <w:r>
+        <w:t>and HMG-CoA synthase (</w:t>
       </w:r>
       <w:r>
         <w:rPr>
@@ -5023,7 +5070,10 @@
         <w:t>Mdh1</w:t>
       </w:r>
       <w:r>
-        <w:t xml:space="preserve">  (Figure 5B).</w:t>
+        <w:t xml:space="preserve">  (Figure 5C</w:t>
+      </w:r>
+      <w:r>
+        <w:t>).</w:t>
       </w:r>
     </w:p>
     <w:p>
@@ -5114,7 +5164,14 @@
         <w:rPr>
           <w:noProof/>
         </w:rPr>
-        <w:t xml:space="preserve">(Engel &amp; Scott 1951; Segal &amp; Gonzalez Lopez 1963; Baqué </w:t>
+        <w:t xml:space="preserve">(Engel &amp; Scott 1951; </w:t>
+      </w:r>
+      <w:r>
+        <w:rPr>
+          <w:noProof/>
+        </w:rPr>
+        <w:lastRenderedPageBreak/>
+        <w:t xml:space="preserve">Segal &amp; Gonzalez Lopez 1963; Baqué </w:t>
       </w:r>
       <w:r>
         <w:rPr>
@@ -5267,7 +5324,13 @@
         <w:t>8</w:t>
       </w:r>
       <w:r>
-        <w:t xml:space="preserve"> (Figure 6B).  Similar inductions of the </w:t>
+        <w:t xml:space="preserve"> (Figure 6B)</w:t>
+      </w:r>
+      <w:r>
+        <w:t>.  These effects did not reach statistical significance due to variability in dexamethasone responsiveness</w:t>
+      </w:r>
+      <w:r>
+        <w:t xml:space="preserve">.  Similar inductions of the </w:t>
       </w:r>
       <w:proofErr w:type="spellStart"/>
       <w:r>
@@ -5312,7 +5375,12 @@
         <w:spacing w:line="480" w:lineRule="auto"/>
       </w:pPr>
       <w:r>
-        <w:t>In adipose tissue from Cushing’s</w:t>
+        <w:t>In adipose tissue from Cush</w:t>
+      </w:r>
+      <w:bookmarkStart w:id="0" w:name="_GoBack"/>
+      <w:bookmarkEnd w:id="0"/>
+      <w:r>
+        <w:t>ing’s</w:t>
       </w:r>
       <w:r>
         <w:t xml:space="preserve"> disease</w:t>
@@ -5388,7 +5456,82 @@
         <w:t xml:space="preserve"> of ribosomal genes (Figure 6F</w:t>
       </w:r>
       <w:r>
-        <w:t xml:space="preserve">).  Together these data support the hypothesis that protein catabolism and </w:t>
+        <w:t xml:space="preserve">).  </w:t>
+      </w:r>
+      <w:r>
+        <w:t xml:space="preserve">Among the amino acid catabolism genes, </w:t>
+      </w:r>
+      <w:r>
+        <w:rPr>
+          <w:i/>
+        </w:rPr>
+        <w:t>AOX</w:t>
+      </w:r>
+      <w:r>
+        <w:rPr>
+          <w:i/>
+        </w:rPr>
+        <w:t xml:space="preserve">1 </w:t>
+      </w:r>
+      <w:r>
+        <w:t>(96% increase, q=0.03)</w:t>
+      </w:r>
+      <w:r>
+        <w:t xml:space="preserve">, </w:t>
+      </w:r>
+      <w:r>
+        <w:rPr>
+          <w:i/>
+        </w:rPr>
+        <w:t>OXCT1</w:t>
+      </w:r>
+      <w:r>
+        <w:t xml:space="preserve"> </w:t>
+      </w:r>
+      <w:r>
+        <w:t>(</w:t>
+      </w:r>
+      <w:r>
+        <w:t>40% increase, q=0.04</w:t>
+      </w:r>
+      <w:r>
+        <w:t>)</w:t>
+      </w:r>
+      <w:r>
+        <w:t xml:space="preserve"> </w:t>
+      </w:r>
+      <w:r>
+        <w:t xml:space="preserve">and </w:t>
+      </w:r>
+      <w:r>
+        <w:rPr>
+          <w:i/>
+        </w:rPr>
+        <w:t>BCAT1</w:t>
+      </w:r>
+      <w:r>
+        <w:t xml:space="preserve"> </w:t>
+      </w:r>
+      <w:r>
+        <w:t xml:space="preserve">(80% increase, p=0.048) </w:t>
+      </w:r>
+      <w:r>
+        <w:t xml:space="preserve">were all significantly </w:t>
+      </w:r>
+      <w:proofErr w:type="spellStart"/>
+      <w:r>
+        <w:t>upregulated</w:t>
+      </w:r>
+      <w:proofErr w:type="spellEnd"/>
+      <w:r>
+        <w:t xml:space="preserve">.  </w:t>
+      </w:r>
+      <w:r>
+        <w:t xml:space="preserve">Together these data </w:t>
+      </w:r>
+      <w:r>
+        <w:lastRenderedPageBreak/>
+        <w:t xml:space="preserve">support the hypothesis that protein catabolism and </w:t>
       </w:r>
       <w:r>
         <w:t xml:space="preserve">a </w:t>
@@ -5810,7 +5953,11 @@
       </w:r>
       <w:proofErr w:type="spellEnd"/>
       <w:r>
-        <w:t xml:space="preserve"> may play a role in the Cushing's disease associated insulin resistance</w:t>
+        <w:t xml:space="preserve"> may play a role in the Cushing's disease </w:t>
+      </w:r>
+      <w:r>
+        <w:lastRenderedPageBreak/>
+        <w:t>associated insulin resistance</w:t>
       </w:r>
       <w:r>
         <w:t xml:space="preserve"> in adipose </w:t>
@@ -6089,7 +6236,11 @@
         <w:t xml:space="preserve">.  </w:t>
       </w:r>
       <w:r>
-        <w:t xml:space="preserve">We were surprised to note that many genes </w:t>
+        <w:t xml:space="preserve">We were surprised to </w:t>
+      </w:r>
+      <w:r>
+        <w:lastRenderedPageBreak/>
+        <w:t xml:space="preserve">note that many genes </w:t>
       </w:r>
       <w:r>
         <w:t xml:space="preserve">that </w:t>
@@ -6454,7 +6605,11 @@
         <w:t xml:space="preserve">.  </w:t>
       </w:r>
       <w:r>
-        <w:t>A limitation of our human data is the difference in age between non-secreting ade</w:t>
+        <w:t xml:space="preserve">A limitation of our human data is </w:t>
+      </w:r>
+      <w:r>
+        <w:lastRenderedPageBreak/>
+        <w:t>the difference in age between non-secreting ade</w:t>
       </w:r>
       <w:r>
         <w:t>n</w:t>
@@ -6728,7 +6883,11 @@
         <w:t xml:space="preserve">.  </w:t>
       </w:r>
       <w:r>
-        <w:t xml:space="preserve">Higher triglyceride synthesis has </w:t>
+        <w:t xml:space="preserve">Higher triglyceride synthesis </w:t>
+      </w:r>
+      <w:r>
+        <w:lastRenderedPageBreak/>
+        <w:t xml:space="preserve">has </w:t>
       </w:r>
       <w:r>
         <w:t>also been found in animal models of C</w:t>
@@ -7256,7 +7415,11 @@
         <w:t xml:space="preserve"> oxidation </w:t>
       </w:r>
       <w:r>
-        <w:t xml:space="preserve">supporting our observation of </w:t>
+        <w:t xml:space="preserve">supporting </w:t>
+      </w:r>
+      <w:r>
+        <w:lastRenderedPageBreak/>
+        <w:t xml:space="preserve">our observation of </w:t>
       </w:r>
       <w:r>
         <w:t xml:space="preserve">elevated amino acid catabolic genes </w:t>
@@ -7577,6 +7740,7 @@
           <w:rFonts w:eastAsia="Times New Roman" w:cs="Times New Roman"/>
           <w:shd w:val="clear" w:color="auto" w:fill="FFFFFF"/>
         </w:rPr>
+        <w:lastRenderedPageBreak/>
         <w:t xml:space="preserve">Another limitation in our study is the small sample size, especially the number of biological replicates in Cushing’s group (n=5). Adding a covariate such as BMI or age in the model further reduces the sample size to 2 or 3 replicates. Although this sample size is small, it is reasonable for a rare disease such as Cushing’s. Realizing our limitation, we chose DESeq2 as the statistical method for our </w:t>
       </w:r>
       <w:proofErr w:type="spellStart"/>
@@ -7766,6 +7930,7 @@
         <w:spacing w:line="480" w:lineRule="auto"/>
       </w:pPr>
       <w:r>
+        <w:lastRenderedPageBreak/>
         <w:t>Funding</w:t>
       </w:r>
     </w:p>
@@ -7999,6 +8164,7 @@
         <w:spacing w:line="480" w:lineRule="auto"/>
       </w:pPr>
       <w:r>
+        <w:lastRenderedPageBreak/>
         <w:br w:type="page"/>
       </w:r>
     </w:p>
@@ -8008,6 +8174,7 @@
         <w:spacing w:line="480" w:lineRule="auto"/>
       </w:pPr>
       <w:r>
+        <w:lastRenderedPageBreak/>
         <w:t>References</w:t>
       </w:r>
     </w:p>
@@ -8653,6 +8820,7 @@
           <w:noProof/>
           <w:sz w:val="24"/>
         </w:rPr>
+        <w:lastRenderedPageBreak/>
         <w:t xml:space="preserve">Dardevet D, Sornet C, Taillandier D, Savary I, Attaix D &amp; Grizard J 1995 Sensitivity and protein turnover response to glucocorticoids are different in skeletal muscle from adult and old rats. Lack of regulation of the ubiquitin-proteasome proteolytic pathway in aging. </w:t>
       </w:r>
       <w:r>
@@ -9213,6 +9381,7 @@
           <w:noProof/>
           <w:sz w:val="24"/>
         </w:rPr>
+        <w:lastRenderedPageBreak/>
         <w:t xml:space="preserve">Hauner H, Schmid P &amp; Pfeiffer EF 1987 Glucocorticoids and insulin promote the differentiation of human adipocyte precursor cells into fat cells. </w:t>
       </w:r>
       <w:r>
@@ -9319,23 +9488,13 @@
           <w:sz w:val="24"/>
         </w:rPr>
       </w:pPr>
-      <w:bookmarkStart w:id="0" w:name="_GoBack"/>
-      <w:r>
-        <w:rPr>
-          <w:rFonts w:ascii="Cambria" w:hAnsi="Cambria"/>
-          <w:noProof/>
-          <w:sz w:val="24"/>
-        </w:rPr>
-        <w:t>Hochberg</w:t>
-      </w:r>
-      <w:bookmarkEnd w:id="0"/>
-      <w:r>
-        <w:rPr>
-          <w:rFonts w:ascii="Cambria" w:hAnsi="Cambria"/>
-          <w:noProof/>
-          <w:sz w:val="24"/>
-        </w:rPr>
-        <w:t xml:space="preserve"> I, Tran Q, Harvey I, Stephenson EJ, Barkan AR, Chander WF, Saltiel AR &amp; Bridges D 2015 Dataset for Cushing’s and Acromegaly Studies. (doi:10.5281/zenodo.10726)</w:t>
+      <w:r>
+        <w:rPr>
+          <w:rFonts w:ascii="Cambria" w:hAnsi="Cambria"/>
+          <w:noProof/>
+          <w:sz w:val="24"/>
+        </w:rPr>
+        <w:t>Hochberg I, Tran Q, Harvey I, Stephenson EJ, Barkan AR, Chander WF, Saltiel AR &amp; Bridges D 2015 Dataset for Cushing’s and Acromegaly Studies. (doi:10.5281/zenodo.10726)</w:t>
       </w:r>
     </w:p>
     <w:p>
@@ -9783,6 +9942,7 @@
           <w:noProof/>
           <w:sz w:val="24"/>
         </w:rPr>
+        <w:lastRenderedPageBreak/>
         <w:t xml:space="preserve">Long W, Wei L &amp; Barrett EJ 2001 Dexamethasone inhibits the stimulation of muscle protein synthesis and PHAS-I and p70 S6-kinase phosphorylation. </w:t>
       </w:r>
       <w:r>
@@ -10327,7 +10487,16 @@
           <w:noProof/>
           <w:sz w:val="24"/>
         </w:rPr>
-        <w:t xml:space="preserve">Reddy TE, Pauli F, Sprouse RO, Neff NF, Newberry KM, Garabedian MJ &amp; Myers RM 2009 Genomic determination of the glucocorticoid response reveals unexpected mechanisms of gene regulation. </w:t>
+        <w:t xml:space="preserve">Reddy TE, Pauli F, Sprouse RO, Neff NF, Newberry KM, Garabedian MJ &amp; Myers RM 2009 Genomic determination of the glucocorticoid response reveals </w:t>
+      </w:r>
+      <w:r>
+        <w:rPr>
+          <w:rFonts w:ascii="Cambria" w:hAnsi="Cambria"/>
+          <w:noProof/>
+          <w:sz w:val="24"/>
+        </w:rPr>
+        <w:lastRenderedPageBreak/>
+        <w:t xml:space="preserve">unexpected mechanisms of gene regulation. </w:t>
       </w:r>
       <w:r>
         <w:rPr>
@@ -10856,6 +11025,7 @@
         <w:spacing w:line="480" w:lineRule="auto"/>
       </w:pPr>
       <w:r>
+        <w:lastRenderedPageBreak/>
         <w:t>Figure Legends</w:t>
       </w:r>
     </w:p>
@@ -11125,6 +11295,7 @@
         <w:rPr>
           <w:b/>
         </w:rPr>
+        <w:lastRenderedPageBreak/>
         <w:t>Figure 4: Elevated glucocorticoids result in elevated fatty acid and tr</w:t>
       </w:r>
       <w:r>
@@ -11717,7 +11888,7 @@
         <w:rStyle w:val="PageNumber"/>
         <w:noProof/>
       </w:rPr>
-      <w:t>32</w:t>
+      <w:t>16</w:t>
     </w:r>
     <w:r>
       <w:rPr>
@@ -12024,7 +12195,6 @@
   <w:style w:type="character" w:default="1" w:styleId="DefaultParagraphFont">
     <w:name w:val="Default Paragraph Font"/>
     <w:uiPriority w:val="1"/>
-    <w:semiHidden/>
     <w:unhideWhenUsed/>
   </w:style>
   <w:style w:type="table" w:default="1" w:styleId="TableNormal">
@@ -12497,7 +12667,6 @@
   <w:style w:type="character" w:default="1" w:styleId="DefaultParagraphFont">
     <w:name w:val="Default Paragraph Font"/>
     <w:uiPriority w:val="1"/>
-    <w:semiHidden/>
     <w:unhideWhenUsed/>
   </w:style>
   <w:style w:type="table" w:default="1" w:styleId="TableNormal">
@@ -13089,7 +13258,7 @@
 </file>
 
 <file path=customXml/itemProps1.xml><?xml version="1.0" encoding="utf-8"?>
-<ds:datastoreItem xmlns:ds="http://schemas.openxmlformats.org/officeDocument/2006/customXml" ds:itemID="{F9A9076C-742A-3249-A6E7-37684F4BB3D1}">
+<ds:datastoreItem xmlns:ds="http://schemas.openxmlformats.org/officeDocument/2006/customXml" ds:itemID="{6EBE97B0-423D-C047-A674-1C99FB50A39D}">
   <ds:schemaRefs>
     <ds:schemaRef ds:uri="http://schemas.openxmlformats.org/officeDocument/2006/bibliography"/>
   </ds:schemaRefs>

</xml_diff>

<commit_message>
corrected a few manuscript typos
</commit_message>
<xml_diff>
--- a/manuscript/Cushing-Manuscript/Hochberg.docx
+++ b/manuscript/Cushing-Manuscript/Hochberg.docx
@@ -19,15 +19,28 @@
       <w:pPr>
         <w:spacing w:line="480" w:lineRule="auto"/>
       </w:pPr>
-      <w:r>
-        <w:t>Irit Hochberg</w:t>
+      <w:proofErr w:type="spellStart"/>
+      <w:r>
+        <w:t>Irit</w:t>
+      </w:r>
+      <w:proofErr w:type="spellEnd"/>
+      <w:r>
+        <w:t xml:space="preserve"> Hochberg</w:t>
       </w:r>
       <w:r>
         <w:rPr>
           <w:vertAlign w:val="superscript"/>
         </w:rPr>
-        <w:t>1,2</w:t>
-      </w:r>
+        <w:t>1</w:t>
+      </w:r>
+      <w:proofErr w:type="gramStart"/>
+      <w:r>
+        <w:rPr>
+          <w:vertAlign w:val="superscript"/>
+        </w:rPr>
+        <w:t>,2</w:t>
+      </w:r>
+      <w:proofErr w:type="gramEnd"/>
       <w:r>
         <w:t>,</w:t>
       </w:r>
@@ -47,7 +60,15 @@
         <w:t>3</w:t>
       </w:r>
       <w:r>
-        <w:t xml:space="preserve">, Quynh </w:t>
+        <w:t xml:space="preserve">, </w:t>
+      </w:r>
+      <w:proofErr w:type="spellStart"/>
+      <w:r>
+        <w:t>Quynh</w:t>
+      </w:r>
+      <w:proofErr w:type="spellEnd"/>
+      <w:r>
+        <w:t xml:space="preserve"> </w:t>
       </w:r>
       <w:r>
         <w:t xml:space="preserve">T. </w:t>
@@ -172,8 +193,13 @@
         <w:t>KEY TERMS: Cushing</w:t>
       </w:r>
       <w:r>
-        <w:t>’s Syndrome</w:t>
-      </w:r>
+        <w:t xml:space="preserve">’s </w:t>
+      </w:r>
+      <w:proofErr w:type="gramStart"/>
+      <w:r>
+        <w:t>Syndrome</w:t>
+      </w:r>
+      <w:proofErr w:type="gramEnd"/>
       <w:r>
         <w:t xml:space="preserve">, </w:t>
       </w:r>
@@ -183,15 +209,22 @@
       <w:r>
         <w:t xml:space="preserve">lucocorticoid, </w:t>
       </w:r>
+      <w:proofErr w:type="spellStart"/>
       <w:r>
         <w:t>lipogenesis</w:t>
       </w:r>
+      <w:proofErr w:type="spellEnd"/>
       <w:r>
         <w:t>,</w:t>
       </w:r>
       <w:r>
-        <w:t xml:space="preserve"> RNA sequencing, transcriptome</w:t>
-      </w:r>
+        <w:t xml:space="preserve"> RNA sequencing, </w:t>
+      </w:r>
+      <w:proofErr w:type="spellStart"/>
+      <w:r>
+        <w:t>transcriptome</w:t>
+      </w:r>
+      <w:proofErr w:type="spellEnd"/>
     </w:p>
     <w:p>
       <w:pPr>
@@ -223,7 +256,31 @@
         <w:t>S</w:t>
       </w:r>
       <w:r>
-        <w:t xml:space="preserve">:  Irit Hochberg: Rambam Health Care Campus, 6 Ha'Aliya Street, POB 9602, Haifa 31096 Israel.  Phone: +972-4-8542828, Fax: +972-4-8542746, Email: </w:t>
+        <w:t xml:space="preserve">:  </w:t>
+      </w:r>
+      <w:proofErr w:type="spellStart"/>
+      <w:r>
+        <w:t>Irit</w:t>
+      </w:r>
+      <w:proofErr w:type="spellEnd"/>
+      <w:r>
+        <w:t xml:space="preserve"> Hochberg: </w:t>
+      </w:r>
+      <w:proofErr w:type="spellStart"/>
+      <w:r>
+        <w:t>Rambam</w:t>
+      </w:r>
+      <w:proofErr w:type="spellEnd"/>
+      <w:r>
+        <w:t xml:space="preserve"> Health Care Campus, 6 </w:t>
+      </w:r>
+      <w:proofErr w:type="spellStart"/>
+      <w:r>
+        <w:t>Ha'Aliya</w:t>
+      </w:r>
+      <w:proofErr w:type="spellEnd"/>
+      <w:r>
+        <w:t xml:space="preserve"> Street, POB 9602, Haifa 31096 Israel.  Phone: +972-4-8542828, Fax: +972-4-8542746, Email: </w:t>
       </w:r>
       <w:hyperlink r:id="rId9" w:history="1">
         <w:r>
@@ -233,8 +290,13 @@
           <w:t>i_hochberg@rambam.health.gov.il</w:t>
         </w:r>
       </w:hyperlink>
-      <w:r>
-        <w:t xml:space="preserve">; Dave Bridges: 894 Union Ave, Memphis, TN, USA.  Phone (901) 448-2007, Email: </w:t>
+      <w:proofErr w:type="gramStart"/>
+      <w:r>
+        <w:t>;</w:t>
+      </w:r>
+      <w:proofErr w:type="gramEnd"/>
+      <w:r>
+        <w:t xml:space="preserve"> Dave Bridges: 894 Union Ave, Memphis, TN, USA.  Phone (901) 448-2007, Email: </w:t>
       </w:r>
       <w:hyperlink r:id="rId10" w:history="1">
         <w:r>
@@ -258,7 +320,36 @@
         <w:spacing w:line="480" w:lineRule="auto"/>
       </w:pPr>
       <w:r>
-        <w:t>REPRINT REQUESTS: Irit Hochberg, MD. Rambam Health Care Campus, 6 Ha'Aliya Street, POB 9602, Haifa 31096 Israel.  Phone: +972-4-8542828, Fax: +972-4-8542746, Email: i_hochberg@rambam.health.gov.il</w:t>
+        <w:t xml:space="preserve">REPRINT REQUESTS: </w:t>
+      </w:r>
+      <w:proofErr w:type="spellStart"/>
+      <w:r>
+        <w:t>Irit</w:t>
+      </w:r>
+      <w:proofErr w:type="spellEnd"/>
+      <w:r>
+        <w:t xml:space="preserve"> Hochberg, MD. </w:t>
+      </w:r>
+      <w:proofErr w:type="spellStart"/>
+      <w:proofErr w:type="gramStart"/>
+      <w:r>
+        <w:t>Rambam</w:t>
+      </w:r>
+      <w:proofErr w:type="spellEnd"/>
+      <w:r>
+        <w:t xml:space="preserve"> Health Care Campus, 6 </w:t>
+      </w:r>
+      <w:proofErr w:type="spellStart"/>
+      <w:r>
+        <w:t>Ha'Aliya</w:t>
+      </w:r>
+      <w:proofErr w:type="spellEnd"/>
+      <w:r>
+        <w:t xml:space="preserve"> Street, POB 9602, Haifa 31096 Israel.</w:t>
+      </w:r>
+      <w:proofErr w:type="gramEnd"/>
+      <w:r>
+        <w:t xml:space="preserve">  Phone: +972-4-8542828, Fax: +972-4-8542746, Email: i_hochberg@rambam.health.gov.il</w:t>
       </w:r>
     </w:p>
     <w:p>
@@ -325,7 +416,15 @@
         <w:t>’s</w:t>
       </w:r>
       <w:r>
-        <w:t xml:space="preserve"> disease (n=5) compared to patients with non-functioning pituitary adenomas (n=11). We found higher expression of transcripts involved in several metabolic pathways, including lipogenesis, proteolysis and glucose oxidation as well as decreased expression of transcripts involved in inflammation</w:t>
+        <w:t xml:space="preserve"> disease (n=5) compared to patients with non-functioning pituitary adenomas (n=11). We found higher expression of transcripts involved in several metabolic pathways, including </w:t>
+      </w:r>
+      <w:proofErr w:type="spellStart"/>
+      <w:r>
+        <w:t>lipogenesis</w:t>
+      </w:r>
+      <w:proofErr w:type="spellEnd"/>
+      <w:r>
+        <w:t>, proteolysis and glucose oxidation as well as decreased expression of transcripts involved in inflammation</w:t>
       </w:r>
       <w:r>
         <w:t xml:space="preserve"> and protein synthesis</w:t>
@@ -367,7 +466,15 @@
         <w:t xml:space="preserve"> drastic decreases in lean body mass as well as increased fat mass</w:t>
       </w:r>
       <w:r>
-        <w:t>, further supporting the human transcriptomic data.</w:t>
+        <w:t xml:space="preserve">, further supporting the human </w:t>
+      </w:r>
+      <w:proofErr w:type="spellStart"/>
+      <w:r>
+        <w:t>transcriptomic</w:t>
+      </w:r>
+      <w:proofErr w:type="spellEnd"/>
+      <w:r>
+        <w:t xml:space="preserve"> data.</w:t>
       </w:r>
       <w:r>
         <w:t xml:space="preserve"> </w:t>
@@ -411,7 +518,15 @@
         <w:t>circulating levels of cortisol secondary to a pituitary adenoma, leads to significan</w:t>
       </w:r>
       <w:r>
-        <w:t xml:space="preserve">t truncal obesity and diabetes </w:t>
+        <w:t xml:space="preserve">t </w:t>
+      </w:r>
+      <w:proofErr w:type="spellStart"/>
+      <w:r>
+        <w:t>truncal</w:t>
+      </w:r>
+      <w:proofErr w:type="spellEnd"/>
+      <w:r>
+        <w:t xml:space="preserve"> obesity and diabetes </w:t>
       </w:r>
       <w:r>
         <w:fldChar w:fldCharType="begin" w:fldLock="1"/>
@@ -626,9 +741,11 @@
       <w:r>
         <w:t xml:space="preserve">and induction of lipolysis and </w:t>
       </w:r>
+      <w:proofErr w:type="spellStart"/>
       <w:r>
         <w:t>lipogenesis</w:t>
       </w:r>
+      <w:proofErr w:type="spellEnd"/>
       <w:r>
         <w:rPr>
           <w:rFonts w:cs="Arial"/>
@@ -946,13 +1063,61 @@
         <w:spacing w:line="480" w:lineRule="auto"/>
       </w:pPr>
       <w:r>
-        <w:t>The study was approved by the institutional review board of the University of Michigan Medical System. Written informed consent was obtained from all patients. Patients were recruited consecutively from those undergoing transsphenoidal adenomectomy at the University of Michigan for Cushing's disease or non-functioning pituitary adenoma over a 12 month period.</w:t>
+        <w:t xml:space="preserve">The </w:t>
+      </w:r>
+      <w:proofErr w:type="gramStart"/>
+      <w:r>
+        <w:t>study was approved by the institutional review board of the University of Michigan Medical System</w:t>
+      </w:r>
+      <w:proofErr w:type="gramEnd"/>
+      <w:r>
+        <w:t xml:space="preserve">. Written informed consent was obtained from all patients. Patients were recruited consecutively from those undergoing </w:t>
+      </w:r>
+      <w:proofErr w:type="spellStart"/>
+      <w:r>
+        <w:t>transsphenoidal</w:t>
+      </w:r>
+      <w:proofErr w:type="spellEnd"/>
+      <w:r>
+        <w:t xml:space="preserve"> </w:t>
+      </w:r>
+      <w:proofErr w:type="spellStart"/>
+      <w:r>
+        <w:t>adenomectomy</w:t>
+      </w:r>
+      <w:proofErr w:type="spellEnd"/>
+      <w:r>
+        <w:t xml:space="preserve"> at the University of Michigan for Cushing's disease or non-functioning pituitary adenoma over a </w:t>
+      </w:r>
+      <w:proofErr w:type="gramStart"/>
+      <w:r>
+        <w:t>12 month</w:t>
+      </w:r>
+      <w:proofErr w:type="gramEnd"/>
+      <w:r>
+        <w:t xml:space="preserve"> period.</w:t>
       </w:r>
       <w:r>
         <w:t xml:space="preserve">  </w:t>
       </w:r>
       <w:r>
-        <w:t>Exclusion criteria were age &lt;18, current hormone treatment including glucocorticoids, malignancy, inflammatory disease, diabetes type 1 and established pituitary hormone deficiencies. For each patient, a data sheet was completed including, age, sex, anthropometric measurements, diagnosis of hypertension, diabetes, results of blood tests and medications. Fasting blood samples were assayed for glucose (Siemens Advia 1800) and insulin (Life Technologies) as instructed by the manufacturers.</w:t>
+        <w:t xml:space="preserve">Exclusion criteria were age &lt;18, current hormone treatment including glucocorticoids, malignancy, inflammatory disease, </w:t>
+      </w:r>
+      <w:proofErr w:type="gramStart"/>
+      <w:r>
+        <w:t>diabetes</w:t>
+      </w:r>
+      <w:proofErr w:type="gramEnd"/>
+      <w:r>
+        <w:t xml:space="preserve"> type 1 and established pituitary hormone deficiencies. For each patient, a data sheet was completed including, age, sex, anthropometric measurements, diagnosis of hypertension, diabetes, results of blood tests and medications. Fasting blood samples were assayed for glucose (Siemens </w:t>
+      </w:r>
+      <w:proofErr w:type="spellStart"/>
+      <w:r>
+        <w:t>Advia</w:t>
+      </w:r>
+      <w:proofErr w:type="spellEnd"/>
+      <w:r>
+        <w:t xml:space="preserve"> 1800) and insulin (Life Technologies) as instructed by the manufacturers.</w:t>
       </w:r>
     </w:p>
     <w:p>
@@ -1032,7 +1197,15 @@
         <w:t xml:space="preserve"> </w:t>
       </w:r>
       <w:r>
-        <w:t xml:space="preserve">for RNA preparation and ceramide analysis. </w:t>
+        <w:t xml:space="preserve">for RNA preparation and </w:t>
+      </w:r>
+      <w:proofErr w:type="spellStart"/>
+      <w:r>
+        <w:t>ceramide</w:t>
+      </w:r>
+      <w:proofErr w:type="spellEnd"/>
+      <w:r>
+        <w:t xml:space="preserve"> analysis. </w:t>
       </w:r>
     </w:p>
     <w:p>
@@ -1117,6 +1290,7 @@
       <w:r>
         <w:t xml:space="preserve">(N=12) or used as controls (N=12). </w:t>
       </w:r>
+      <w:proofErr w:type="gramStart"/>
       <w:r>
         <w:t xml:space="preserve">All animal procedures were approved by the University of </w:t>
       </w:r>
@@ -1127,7 +1301,11 @@
         <w:t xml:space="preserve"> Health Science Center I</w:t>
       </w:r>
       <w:r>
-        <w:t xml:space="preserve">nstitutional Animal Care and Use Committee.  </w:t>
+        <w:t>nstitutional Animal Care and Use Committee</w:t>
+      </w:r>
+      <w:proofErr w:type="gramEnd"/>
+      <w:r>
+        <w:t xml:space="preserve">.  </w:t>
       </w:r>
       <w:r>
         <w:t xml:space="preserve">Animal body weight and body composition was </w:t>
@@ -1139,7 +1317,15 @@
         <w:t xml:space="preserve">weekly </w:t>
       </w:r>
       <w:r>
-        <w:t>using an echoMRI 2100.  Food was weighed weekly, with food intake determined as the decrease in food weight per mouse per week per cage.</w:t>
+        <w:t xml:space="preserve">using an </w:t>
+      </w:r>
+      <w:proofErr w:type="spellStart"/>
+      <w:r>
+        <w:t>echoMRI</w:t>
+      </w:r>
+      <w:proofErr w:type="spellEnd"/>
+      <w:r>
+        <w:t xml:space="preserve"> 2100.  Food was weighed weekly, with food intake determined as the decrease in food weight per mouse per week per cage.</w:t>
       </w:r>
       <w:r>
         <w:t xml:space="preserve"> All mice were </w:t>
@@ -1184,16 +1370,61 @@
         <w:t xml:space="preserve">at ZT3 </w:t>
       </w:r>
       <w:r>
-        <w:t xml:space="preserve">after isoflurane anaesthesia. </w:t>
-      </w:r>
-      <w:r>
-        <w:t>Following cervical dislocation, a sagittal incision was made along the medioventral surface of each mouse and the skin carefully pulled back to expose the subcutaneous fat depots. The incision was extended along the anterior surface of each hindlimb to allow careful dissection of the inguinal fat pads.  A small incision was then made into the rectus abdominus muscle to expose the abdominal</w:t>
+        <w:t xml:space="preserve">after </w:t>
+      </w:r>
+      <w:proofErr w:type="spellStart"/>
+      <w:r>
+        <w:t>isoflurane</w:t>
+      </w:r>
+      <w:proofErr w:type="spellEnd"/>
+      <w:r>
+        <w:t xml:space="preserve"> </w:t>
+      </w:r>
+      <w:proofErr w:type="spellStart"/>
+      <w:r>
+        <w:t>anaesthesia</w:t>
+      </w:r>
+      <w:proofErr w:type="spellEnd"/>
+      <w:r>
+        <w:t xml:space="preserve">. </w:t>
+      </w:r>
+      <w:r>
+        <w:t xml:space="preserve">Following cervical dislocation, a sagittal incision was made along the </w:t>
+      </w:r>
+      <w:proofErr w:type="spellStart"/>
+      <w:r>
+        <w:t>medioventral</w:t>
+      </w:r>
+      <w:proofErr w:type="spellEnd"/>
+      <w:r>
+        <w:t xml:space="preserve"> surface of each mouse and the skin carefully pulled back to expose the subcutaneous fat depots. The incision was extended along the anterior surface of each </w:t>
+      </w:r>
+      <w:proofErr w:type="spellStart"/>
+      <w:r>
+        <w:t>hindlimb</w:t>
+      </w:r>
+      <w:proofErr w:type="spellEnd"/>
+      <w:r>
+        <w:t xml:space="preserve"> to allow careful dissection of the inguinal fat pads.  A small incision was then made into the rectus </w:t>
+      </w:r>
+      <w:proofErr w:type="spellStart"/>
+      <w:r>
+        <w:t>abdominus</w:t>
+      </w:r>
+      <w:proofErr w:type="spellEnd"/>
+      <w:r>
+        <w:t xml:space="preserve"> muscle to expose the abdominal</w:t>
       </w:r>
       <w:r>
         <w:t xml:space="preserve"> cavity. The </w:t>
       </w:r>
-      <w:r>
-        <w:t xml:space="preserve">epididymal fats </w:t>
+      <w:proofErr w:type="spellStart"/>
+      <w:r>
+        <w:t>epididymal</w:t>
+      </w:r>
+      <w:proofErr w:type="spellEnd"/>
+      <w:r>
+        <w:t xml:space="preserve"> fats </w:t>
       </w:r>
       <w:r>
         <w:lastRenderedPageBreak/>
@@ -1237,20 +1468,32 @@
       <w:r>
         <w:t xml:space="preserve">treatment (21 weeks of age). Following a six-hour fast, mice were given </w:t>
       </w:r>
+      <w:proofErr w:type="spellStart"/>
       <w:r>
         <w:t>intraperitoneal</w:t>
       </w:r>
-      <w:r>
-        <w:t xml:space="preserve"> injections of insulin (Humulin</w:t>
-      </w:r>
+      <w:proofErr w:type="spellEnd"/>
+      <w:r>
+        <w:t xml:space="preserve"> injections of insulin (</w:t>
+      </w:r>
+      <w:proofErr w:type="spellStart"/>
+      <w:r>
+        <w:t>Humulin</w:t>
+      </w:r>
+      <w:proofErr w:type="spellEnd"/>
       <w:r>
         <w:t xml:space="preserve"> R, Lily</w:t>
       </w:r>
       <w:r>
         <w:t xml:space="preserve">) at a concentration of 1 </w:t>
       </w:r>
-      <w:r>
-        <w:t>mU/g.</w:t>
+      <w:proofErr w:type="spellStart"/>
+      <w:r>
+        <w:t>mU</w:t>
+      </w:r>
+      <w:proofErr w:type="spellEnd"/>
+      <w:r>
+        <w:t>/g.</w:t>
       </w:r>
       <w:r>
         <w:t xml:space="preserve"> </w:t>
@@ -1271,8 +1514,13 @@
         <w:t xml:space="preserve">a </w:t>
       </w:r>
       <w:r>
-        <w:t>One Touch Ultra Glucometer (Lifescan</w:t>
-      </w:r>
+        <w:t>One Touch Ultra Glucometer (</w:t>
+      </w:r>
+      <w:proofErr w:type="spellStart"/>
+      <w:r>
+        <w:t>Lifescan</w:t>
+      </w:r>
+      <w:proofErr w:type="spellEnd"/>
       <w:r>
         <w:t>).</w:t>
       </w:r>
@@ -1297,7 +1545,15 @@
         <w:t>measured at baseline, 4, 8 and 12 weeks following treatment</w:t>
       </w:r>
       <w:r>
-        <w:t xml:space="preserve"> using a Chatillon digital force g</w:t>
+        <w:t xml:space="preserve"> using a </w:t>
+      </w:r>
+      <w:proofErr w:type="spellStart"/>
+      <w:r>
+        <w:t>Chatillon</w:t>
+      </w:r>
+      <w:proofErr w:type="spellEnd"/>
+      <w:r>
+        <w:t xml:space="preserve"> digital force g</w:t>
       </w:r>
       <w:r>
         <w:t xml:space="preserve">auge </w:t>
@@ -1341,6 +1597,7 @@
       <w:r>
         <w:t xml:space="preserve"> about 10 seconds rest in between trials. </w:t>
       </w:r>
+      <w:proofErr w:type="gramStart"/>
       <w:r>
         <w:t>Grip s</w:t>
       </w:r>
@@ -1351,7 +1608,11 @@
         <w:t xml:space="preserve">the average </w:t>
       </w:r>
       <w:r>
-        <w:t>peak torque (N)</w:t>
+        <w:t>peak torque</w:t>
+      </w:r>
+      <w:proofErr w:type="gramEnd"/>
+      <w:r>
+        <w:t xml:space="preserve"> (N)</w:t>
       </w:r>
       <w:r>
         <w:t xml:space="preserve"> over the five trials</w:t>
@@ -1374,16 +1635,50 @@
         <w:spacing w:line="480" w:lineRule="auto"/>
       </w:pPr>
       <w:r>
-        <w:t xml:space="preserve">RNA was extracted with the PureLink RNA mini kit (Life Technologies). </w:t>
-      </w:r>
-      <w:r>
-        <w:t xml:space="preserve">Synthesis of cDNA from 1 ug of RNA was performed using </w:t>
+        <w:t xml:space="preserve">RNA was extracted with the </w:t>
+      </w:r>
+      <w:proofErr w:type="spellStart"/>
+      <w:r>
+        <w:t>PureLink</w:t>
+      </w:r>
+      <w:proofErr w:type="spellEnd"/>
+      <w:r>
+        <w:t xml:space="preserve"> RNA mini kit (Life Technologies). </w:t>
+      </w:r>
+      <w:r>
+        <w:t xml:space="preserve">Synthesis of </w:t>
+      </w:r>
+      <w:proofErr w:type="spellStart"/>
+      <w:r>
+        <w:t>cDNA</w:t>
+      </w:r>
+      <w:proofErr w:type="spellEnd"/>
+      <w:r>
+        <w:t xml:space="preserve"> from 1 </w:t>
+      </w:r>
+      <w:proofErr w:type="spellStart"/>
+      <w:r>
+        <w:t>ug</w:t>
+      </w:r>
+      <w:proofErr w:type="spellEnd"/>
+      <w:r>
+        <w:t xml:space="preserve"> of RNA was performed using </w:t>
       </w:r>
       <w:r>
         <w:t>the High Capacity Reverse Transcription K</w:t>
       </w:r>
       <w:r>
-        <w:t>it (Life Technologies). cDNA and primers were</w:t>
+        <w:t xml:space="preserve">it (Life Technologies). </w:t>
+      </w:r>
+      <w:proofErr w:type="spellStart"/>
+      <w:proofErr w:type="gramStart"/>
+      <w:r>
+        <w:t>cDNA</w:t>
+      </w:r>
+      <w:proofErr w:type="spellEnd"/>
+      <w:proofErr w:type="gramEnd"/>
+      <w:r>
+        <w:t xml:space="preserve"> and primers were</w:t>
       </w:r>
       <w:r>
         <w:t xml:space="preserve"> added to </w:t>
@@ -1428,14 +1723,24 @@
         <w:t xml:space="preserve"> sequences used</w:t>
       </w:r>
       <w:r>
-        <w:t xml:space="preserve"> are listed in Table 1.  mRNA expression levels of all genes were normalized to </w:t>
-      </w:r>
+        <w:t xml:space="preserve"> are listed in Table 1.  </w:t>
+      </w:r>
+      <w:proofErr w:type="gramStart"/>
+      <w:r>
+        <w:t>mRNA</w:t>
+      </w:r>
+      <w:proofErr w:type="gramEnd"/>
+      <w:r>
+        <w:t xml:space="preserve"> expression levels of all genes were normalized to </w:t>
+      </w:r>
+      <w:proofErr w:type="spellStart"/>
       <w:r>
         <w:rPr>
           <w:i/>
         </w:rPr>
         <w:t>Actb</w:t>
       </w:r>
+      <w:proofErr w:type="spellEnd"/>
       <w:r>
         <w:rPr>
           <w:i/>
@@ -1445,11 +1750,19 @@
       <w:r>
         <w:t xml:space="preserve">for adipose tissue and </w:t>
       </w:r>
-      <w:r>
-        <w:rPr>
-          <w:i/>
-        </w:rPr>
-        <w:t xml:space="preserve">Gapdh </w:t>
+      <w:proofErr w:type="spellStart"/>
+      <w:r>
+        <w:rPr>
+          <w:i/>
+        </w:rPr>
+        <w:t>Gapdh</w:t>
+      </w:r>
+      <w:proofErr w:type="spellEnd"/>
+      <w:r>
+        <w:rPr>
+          <w:i/>
+        </w:rPr>
+        <w:t xml:space="preserve"> </w:t>
       </w:r>
       <w:r>
         <w:t xml:space="preserve">for muscle </w:t>
@@ -1509,8 +1822,6 @@
         </w:rPr>
         <w:t xml:space="preserve"> ac</w:t>
       </w:r>
-      <w:bookmarkStart w:id="0" w:name="_GoBack"/>
-      <w:bookmarkEnd w:id="0"/>
       <w:r>
         <w:rPr>
           <w:iCs/>
@@ -1537,8 +1848,13 @@
         <w:pStyle w:val="Heading2"/>
         <w:spacing w:line="480" w:lineRule="auto"/>
       </w:pPr>
-      <w:r>
-        <w:t xml:space="preserve">Ceramide </w:t>
+      <w:proofErr w:type="spellStart"/>
+      <w:r>
+        <w:t>Ceramide</w:t>
+      </w:r>
+      <w:proofErr w:type="spellEnd"/>
+      <w:r>
+        <w:t xml:space="preserve"> </w:t>
       </w:r>
       <w:r>
         <w:t>D</w:t>
@@ -1553,11 +1869,24 @@
         <w:spacing w:line="480" w:lineRule="auto"/>
         <w:ind w:right="230"/>
       </w:pPr>
-      <w:r>
-        <w:t>Ceramide analysis of tissue samples was performed by liquid chromatography-triple q</w:t>
-      </w:r>
-      <w:r>
-        <w:t>uadrupole mass spectrometry</w:t>
+      <w:proofErr w:type="spellStart"/>
+      <w:r>
+        <w:t>Ceramide</w:t>
+      </w:r>
+      <w:proofErr w:type="spellEnd"/>
+      <w:r>
+        <w:t xml:space="preserve"> analysis of tissue samples was performed by liquid chromatography-triple </w:t>
+      </w:r>
+      <w:proofErr w:type="spellStart"/>
+      <w:r>
+        <w:t>q</w:t>
+      </w:r>
+      <w:r>
+        <w:t>uadrupole</w:t>
+      </w:r>
+      <w:proofErr w:type="spellEnd"/>
+      <w:r>
+        <w:t xml:space="preserve"> mass spectrometry</w:t>
       </w:r>
       <w:r>
         <w:t xml:space="preserve"> according to a modified version of the protocol </w:t>
@@ -1638,13 +1967,58 @@
         <w:t>.  Briefly</w:t>
       </w:r>
       <w:r>
-        <w:t>, frozen tissue samples were pulverized under liquid nitrogen, then 20 mg portions were extracted using 1.6 mL of a 2:1:0.8 mixture of chloroform:methanol:water containing internal standards (50 ng each of C17 and C25 ceramide and C12 glucosylceramide per sample)</w:t>
+        <w:t xml:space="preserve">, frozen tissue samples were pulverized under liquid nitrogen, then 20 mg portions were extracted using 1.6 mL of a 2:1:0.8 mixture of </w:t>
+      </w:r>
+      <w:proofErr w:type="spellStart"/>
+      <w:r>
+        <w:t>chloroform</w:t>
+      </w:r>
+      <w:proofErr w:type="gramStart"/>
+      <w:r>
+        <w:t>:methanol:water</w:t>
+      </w:r>
+      <w:proofErr w:type="spellEnd"/>
+      <w:proofErr w:type="gramEnd"/>
+      <w:r>
+        <w:t xml:space="preserve"> containing internal standards (50 </w:t>
+      </w:r>
+      <w:proofErr w:type="spellStart"/>
+      <w:r>
+        <w:t>ng</w:t>
+      </w:r>
+      <w:proofErr w:type="spellEnd"/>
+      <w:r>
+        <w:t xml:space="preserve"> each of C17 and C25 </w:t>
+      </w:r>
+      <w:proofErr w:type="spellStart"/>
+      <w:r>
+        <w:t>ceramide</w:t>
+      </w:r>
+      <w:proofErr w:type="spellEnd"/>
+      <w:r>
+        <w:t xml:space="preserve"> and C12 </w:t>
+      </w:r>
+      <w:proofErr w:type="spellStart"/>
+      <w:r>
+        <w:t>glucosylceramide</w:t>
+      </w:r>
+      <w:proofErr w:type="spellEnd"/>
+      <w:r>
+        <w:t xml:space="preserve"> per sample)</w:t>
       </w:r>
       <w:r>
         <w:t>.</w:t>
       </w:r>
       <w:r>
-        <w:t xml:space="preserve"> The organic layer of the extract was dried under nitrogen gas and reconstituted in 100 uL of 60:40 acetonitrile: isopropanol</w:t>
+        <w:t xml:space="preserve"> The organic layer of the extract was dried under nitrogen gas and reconstituted in 100 </w:t>
+      </w:r>
+      <w:proofErr w:type="spellStart"/>
+      <w:r>
+        <w:t>uL</w:t>
+      </w:r>
+      <w:proofErr w:type="spellEnd"/>
+      <w:r>
+        <w:t xml:space="preserve"> of 60:40 acetonitrile: isopropanol</w:t>
       </w:r>
       <w:r>
         <w:t xml:space="preserve"> </w:t>
@@ -1668,11 +2042,80 @@
         <w:fldChar w:fldCharType="end"/>
       </w:r>
       <w:r>
-        <w:t xml:space="preserve">. The re-constituted extract was analyzed by electrospray ionization LC-MS/MS on an Agilent (Santa Clara, CA) 6410 triple quadrupole instrument operating in positive ion multiple reaction monitoring mode. The LC column used was a Waters (Milford, MA) Xbridge C18 2.5 µ, 50 mm x 2.1 mm i.d.  Mobile phase A was 5mM ammonium acetate, adjusted to pH 9.9 with ammonium hydroxide; mobile phase B was 60:40 acetonitrile:isopropanol. The gradient consisted of a linear ramp from 50 to 100%B over 5 minutes, a 20 minute hold at 100%B, and re-equilibration at 50%B for 10 minutes.  Injection volume was 25 µL.  Ceramides </w:t>
+        <w:t xml:space="preserve">. The re-constituted extract was analyzed by electrospray ionization LC-MS/MS on an Agilent (Santa Clara, CA) 6410 triple </w:t>
+      </w:r>
+      <w:proofErr w:type="spellStart"/>
+      <w:r>
+        <w:t>quadrupole</w:t>
+      </w:r>
+      <w:proofErr w:type="spellEnd"/>
+      <w:r>
+        <w:t xml:space="preserve"> instrument operating in positive ion multiple </w:t>
+      </w:r>
+      <w:proofErr w:type="gramStart"/>
+      <w:r>
+        <w:t>reaction monitoring</w:t>
+      </w:r>
+      <w:proofErr w:type="gramEnd"/>
+      <w:r>
+        <w:t xml:space="preserve"> mode. The LC column used was a Waters (Milford, MA) </w:t>
+      </w:r>
+      <w:proofErr w:type="spellStart"/>
+      <w:r>
+        <w:t>Xbridge</w:t>
+      </w:r>
+      <w:proofErr w:type="spellEnd"/>
+      <w:r>
+        <w:t xml:space="preserve"> C18 2.5 µ, 50 mm x 2.1 mm </w:t>
+      </w:r>
+      <w:proofErr w:type="spellStart"/>
+      <w:r>
+        <w:t>i.d.</w:t>
+      </w:r>
+      <w:proofErr w:type="spellEnd"/>
+      <w:r>
+        <w:t xml:space="preserve">  Mobile phase A was 5mM ammonium acetate, adjusted to pH 9.9 with ammonium hydroxide; mobile phase B was 60:40 </w:t>
+      </w:r>
+      <w:proofErr w:type="spellStart"/>
+      <w:r>
+        <w:t>acetonitrile</w:t>
+      </w:r>
+      <w:proofErr w:type="gramStart"/>
+      <w:r>
+        <w:t>:isopropanol</w:t>
+      </w:r>
+      <w:proofErr w:type="spellEnd"/>
+      <w:proofErr w:type="gramEnd"/>
+      <w:r>
+        <w:t xml:space="preserve">. The gradient consisted of a linear ramp from 50 to 100%B over 5 minutes, a 20 minute hold at 100%B, and re-equilibration at 50%B for 10 minutes.  Injection volume was 25 µL.  </w:t>
+      </w:r>
+      <w:proofErr w:type="spellStart"/>
+      <w:r>
+        <w:t>Ceramides</w:t>
+      </w:r>
+      <w:proofErr w:type="spellEnd"/>
+      <w:r>
+        <w:t xml:space="preserve"> </w:t>
       </w:r>
       <w:r>
         <w:lastRenderedPageBreak/>
-        <w:t>and glucosylceramides were identified by retention time and by MS/MS fragmentation parameters, and were quantitated by peak area relative to the closest-matching internal standard using Agilent MassHunter Quantitative Analysis software.</w:t>
+        <w:t xml:space="preserve">and </w:t>
+      </w:r>
+      <w:proofErr w:type="spellStart"/>
+      <w:r>
+        <w:t>glucosylceramides</w:t>
+      </w:r>
+      <w:proofErr w:type="spellEnd"/>
+      <w:r>
+        <w:t xml:space="preserve"> were identified by retention time and by MS/MS fragmentation parameters, and were quantitated by peak area relative to the closest-matching internal standard using Agilent </w:t>
+      </w:r>
+      <w:proofErr w:type="spellStart"/>
+      <w:r>
+        <w:t>MassHunter</w:t>
+      </w:r>
+      <w:proofErr w:type="spellEnd"/>
+      <w:r>
+        <w:t xml:space="preserve"> Quantitative Analysis software.</w:t>
       </w:r>
     </w:p>
     <w:p>
@@ -1680,8 +2123,13 @@
         <w:pStyle w:val="Heading2"/>
         <w:spacing w:line="480" w:lineRule="auto"/>
       </w:pPr>
-      <w:r>
-        <w:t>Transcriptomic Analysis</w:t>
+      <w:proofErr w:type="spellStart"/>
+      <w:r>
+        <w:t>Transcriptomic</w:t>
+      </w:r>
+      <w:proofErr w:type="spellEnd"/>
+      <w:r>
+        <w:t xml:space="preserve"> Analysis</w:t>
       </w:r>
     </w:p>
     <w:p>
@@ -1689,10 +2137,138 @@
         <w:spacing w:line="480" w:lineRule="auto"/>
       </w:pPr>
       <w:r>
-        <w:t xml:space="preserve">Total RNA was extracted from adipose tissue using the RNEasy kit (Qiagen) and its quality was verified using the Agilent 2100 Bioanalyzer (Agilent Technologies).  At the University of Michigan DNA Sequencing Core, cDNA libraries from polyA mRNA were prepared using TruSeq cDNA synthesis kit and sequenced using a HiSeq 2000 (Illumina). Samples were run on 2 lanes of a HiSeq 2000 (Illumina) generating  8 612 682 to 16 469 501 single-ended 50 bp reads per sample.  These were aligned to the human genome (Enembl GRCh37.74, Genbank Assembly ID GCA_000001405.14) </w:t>
-      </w:r>
-      <w:r>
-        <w:t xml:space="preserve">using TopHat version 2.0.10 </w:t>
+        <w:t xml:space="preserve">Total RNA was extracted from adipose tissue using the </w:t>
+      </w:r>
+      <w:proofErr w:type="spellStart"/>
+      <w:r>
+        <w:t>RNEasy</w:t>
+      </w:r>
+      <w:proofErr w:type="spellEnd"/>
+      <w:r>
+        <w:t xml:space="preserve"> kit (</w:t>
+      </w:r>
+      <w:proofErr w:type="spellStart"/>
+      <w:r>
+        <w:t>Qiagen</w:t>
+      </w:r>
+      <w:proofErr w:type="spellEnd"/>
+      <w:r>
+        <w:t xml:space="preserve">) and its quality was verified using the Agilent 2100 </w:t>
+      </w:r>
+      <w:proofErr w:type="spellStart"/>
+      <w:r>
+        <w:t>Bioanalyzer</w:t>
+      </w:r>
+      <w:proofErr w:type="spellEnd"/>
+      <w:r>
+        <w:t xml:space="preserve"> (Agilent Technologies).  At the University of Michigan DNA Sequencing Core, </w:t>
+      </w:r>
+      <w:proofErr w:type="spellStart"/>
+      <w:r>
+        <w:t>cDNA</w:t>
+      </w:r>
+      <w:proofErr w:type="spellEnd"/>
+      <w:r>
+        <w:t xml:space="preserve"> libraries from </w:t>
+      </w:r>
+      <w:proofErr w:type="spellStart"/>
+      <w:r>
+        <w:t>polyA</w:t>
+      </w:r>
+      <w:proofErr w:type="spellEnd"/>
+      <w:r>
+        <w:t xml:space="preserve"> mRNA were prepared using </w:t>
+      </w:r>
+      <w:proofErr w:type="spellStart"/>
+      <w:r>
+        <w:t>TruSeq</w:t>
+      </w:r>
+      <w:proofErr w:type="spellEnd"/>
+      <w:r>
+        <w:t xml:space="preserve"> </w:t>
+      </w:r>
+      <w:proofErr w:type="spellStart"/>
+      <w:r>
+        <w:t>cDNA</w:t>
+      </w:r>
+      <w:proofErr w:type="spellEnd"/>
+      <w:r>
+        <w:t xml:space="preserve"> synthesis kit and sequenced using a </w:t>
+      </w:r>
+      <w:proofErr w:type="spellStart"/>
+      <w:r>
+        <w:t>HiSeq</w:t>
+      </w:r>
+      <w:proofErr w:type="spellEnd"/>
+      <w:r>
+        <w:t xml:space="preserve"> 2000 (</w:t>
+      </w:r>
+      <w:proofErr w:type="spellStart"/>
+      <w:r>
+        <w:t>Illumina</w:t>
+      </w:r>
+      <w:proofErr w:type="spellEnd"/>
+      <w:r>
+        <w:t xml:space="preserve">). Samples were run on 2 lanes of a </w:t>
+      </w:r>
+      <w:proofErr w:type="spellStart"/>
+      <w:r>
+        <w:t>HiSeq</w:t>
+      </w:r>
+      <w:proofErr w:type="spellEnd"/>
+      <w:r>
+        <w:t xml:space="preserve"> 2000 (</w:t>
+      </w:r>
+      <w:proofErr w:type="spellStart"/>
+      <w:r>
+        <w:t>Illumina</w:t>
+      </w:r>
+      <w:proofErr w:type="spellEnd"/>
+      <w:r>
+        <w:t xml:space="preserve">) </w:t>
+      </w:r>
+      <w:proofErr w:type="gramStart"/>
+      <w:r>
+        <w:t>generating  8</w:t>
+      </w:r>
+      <w:proofErr w:type="gramEnd"/>
+      <w:r>
+        <w:t xml:space="preserve"> 612 682 to 16 469 501 single-ended 50 </w:t>
+      </w:r>
+      <w:proofErr w:type="spellStart"/>
+      <w:r>
+        <w:t>bp</w:t>
+      </w:r>
+      <w:proofErr w:type="spellEnd"/>
+      <w:r>
+        <w:t xml:space="preserve"> reads per sample.  These were aligned to the human genome (</w:t>
+      </w:r>
+      <w:proofErr w:type="spellStart"/>
+      <w:r>
+        <w:t>Enembl</w:t>
+      </w:r>
+      <w:proofErr w:type="spellEnd"/>
+      <w:r>
+        <w:t xml:space="preserve"> GRCh37.74, </w:t>
+      </w:r>
+      <w:proofErr w:type="spellStart"/>
+      <w:r>
+        <w:t>Genbank</w:t>
+      </w:r>
+      <w:proofErr w:type="spellEnd"/>
+      <w:r>
+        <w:t xml:space="preserve"> Assembly ID GCA_000001405.14) </w:t>
+      </w:r>
+      <w:r>
+        <w:t xml:space="preserve">using </w:t>
+      </w:r>
+      <w:proofErr w:type="spellStart"/>
+      <w:r>
+        <w:t>TopHat</w:t>
+      </w:r>
+      <w:proofErr w:type="spellEnd"/>
+      <w:r>
+        <w:t xml:space="preserve"> version 2.0.10 </w:t>
       </w:r>
       <w:r>
         <w:fldChar w:fldCharType="begin" w:fldLock="1"/>
@@ -1747,10 +2323,26 @@
         <w:fldChar w:fldCharType="end"/>
       </w:r>
       <w:r>
-        <w:t xml:space="preserve"> and Samtools version 0.1.18 .  Reads were mapped</w:t>
-      </w:r>
-      <w:r>
-        <w:t xml:space="preserve"> to known genes using HTseq </w:t>
+        <w:t xml:space="preserve"> and </w:t>
+      </w:r>
+      <w:proofErr w:type="spellStart"/>
+      <w:r>
+        <w:t>Samtools</w:t>
+      </w:r>
+      <w:proofErr w:type="spellEnd"/>
+      <w:r>
+        <w:t xml:space="preserve"> version 0.1.18 .  Reads were mapped</w:t>
+      </w:r>
+      <w:r>
+        <w:t xml:space="preserve"> to known genes using </w:t>
+      </w:r>
+      <w:proofErr w:type="spellStart"/>
+      <w:r>
+        <w:t>HTseq</w:t>
+      </w:r>
+      <w:proofErr w:type="spellEnd"/>
+      <w:r>
+        <w:t xml:space="preserve"> </w:t>
       </w:r>
       <w:r>
         <w:fldChar w:fldCharType="begin" w:fldLock="1"/>
@@ -1827,7 +2419,15 @@
         <w:t>2</w:t>
       </w:r>
       <w:r>
-        <w:t>, with the exception of subjects 29 and 31 (both Cushing's disease patients), which had clinical data but no RNAseq data.</w:t>
+        <w:t xml:space="preserve">, with the exception of subjects 29 and 31 (both Cushing's disease patients), which had clinical data but no </w:t>
+      </w:r>
+      <w:proofErr w:type="spellStart"/>
+      <w:r>
+        <w:t>RNAseq</w:t>
+      </w:r>
+      <w:proofErr w:type="spellEnd"/>
+      <w:r>
+        <w:t xml:space="preserve"> data.</w:t>
       </w:r>
     </w:p>
     <w:p>
@@ -1893,10 +2493,18 @@
       </w:r>
       <w:r>
         <w:lastRenderedPageBreak/>
-        <w:t>Shapiro-Wi</w:t>
-      </w:r>
-      <w:r>
-        <w:t>lk test. Wilcoxon rank sum tests were</w:t>
+        <w:t>Shapiro-</w:t>
+      </w:r>
+      <w:proofErr w:type="spellStart"/>
+      <w:r>
+        <w:t>Wi</w:t>
+      </w:r>
+      <w:r>
+        <w:t>lk</w:t>
+      </w:r>
+      <w:proofErr w:type="spellEnd"/>
+      <w:r>
+        <w:t xml:space="preserve"> test. Wilcoxon rank sum tests were</w:t>
       </w:r>
       <w:r>
         <w:t xml:space="preserve"> used</w:t>
@@ -1932,7 +2540,15 @@
         <w:t xml:space="preserve">if the </w:t>
       </w:r>
       <w:r>
-        <w:t xml:space="preserve">equal variance assumption was rejected by Levene's test (car package version </w:t>
+        <w:t xml:space="preserve">equal variance assumption was rejected by </w:t>
+      </w:r>
+      <w:proofErr w:type="spellStart"/>
+      <w:r>
+        <w:t>Levene's</w:t>
+      </w:r>
+      <w:proofErr w:type="spellEnd"/>
+      <w:r>
+        <w:t xml:space="preserve"> test (car package version </w:t>
       </w:r>
       <w:r>
         <w:t>2.0-19</w:t>
@@ -1940,8 +2556,13 @@
       <w:r>
         <w:t>)</w:t>
       </w:r>
-      <w:r>
-        <w:t xml:space="preserve">, otherwise a Student’s </w:t>
+      <w:proofErr w:type="gramStart"/>
+      <w:r>
+        <w:t>,</w:t>
+      </w:r>
+      <w:proofErr w:type="gramEnd"/>
+      <w:r>
+        <w:t xml:space="preserve"> otherwise a Student’s </w:t>
       </w:r>
       <w:r>
         <w:rPr>
@@ -2026,7 +2647,15 @@
         <w:t>, p-values were adjusted by the metho</w:t>
       </w:r>
       <w:r>
-        <w:t xml:space="preserve">d of Benjamini and Hochberg </w:t>
+        <w:t xml:space="preserve">d of </w:t>
+      </w:r>
+      <w:proofErr w:type="spellStart"/>
+      <w:r>
+        <w:t>Benjamini</w:t>
+      </w:r>
+      <w:proofErr w:type="spellEnd"/>
+      <w:r>
+        <w:t xml:space="preserve"> and Hochberg </w:t>
       </w:r>
       <w:r>
         <w:fldChar w:fldCharType="begin" w:fldLock="1"/>
@@ -2264,7 +2893,15 @@
         <w:t xml:space="preserve"> control patients is enriched in genes from gene ontology, KEGG, transcription factor or microRNA target gene sets</w:t>
       </w:r>
       <w:r>
-        <w:t xml:space="preserve"> (MSigDB version 4.0)</w:t>
+        <w:t xml:space="preserve"> (</w:t>
+      </w:r>
+      <w:proofErr w:type="spellStart"/>
+      <w:r>
+        <w:t>MSigDB</w:t>
+      </w:r>
+      <w:proofErr w:type="spellEnd"/>
+      <w:r>
+        <w:t xml:space="preserve"> version 4.0)</w:t>
       </w:r>
       <w:r>
         <w:t xml:space="preserve">. The gene list was ranked based on </w:t>
@@ -2453,7 +3090,15 @@
         <w:t>mass</w:t>
       </w:r>
       <w:r>
-        <w:t xml:space="preserve"> and truncal obesity</w:t>
+        <w:t xml:space="preserve"> and </w:t>
+      </w:r>
+      <w:proofErr w:type="spellStart"/>
+      <w:r>
+        <w:t>truncal</w:t>
+      </w:r>
+      <w:proofErr w:type="spellEnd"/>
+      <w:r>
+        <w:t xml:space="preserve"> obesity</w:t>
       </w:r>
       <w:r>
         <w:rPr>
@@ -2729,8 +3374,13 @@
         <w:t>as</w:t>
       </w:r>
       <w:r>
-        <w:t xml:space="preserve"> a Model of Cushing’s Syndrome</w:t>
-      </w:r>
+        <w:t xml:space="preserve"> a Model of Cushing’s </w:t>
+      </w:r>
+      <w:proofErr w:type="gramStart"/>
+      <w:r>
+        <w:t>Syndrome</w:t>
+      </w:r>
+      <w:proofErr w:type="gramEnd"/>
     </w:p>
     <w:p>
       <w:pPr>
@@ -2921,8 +3571,13 @@
         <w:pStyle w:val="Heading2"/>
         <w:spacing w:line="480" w:lineRule="auto"/>
       </w:pPr>
-      <w:r>
-        <w:t>Transcriptomic A</w:t>
+      <w:proofErr w:type="spellStart"/>
+      <w:r>
+        <w:t>Transcriptomic</w:t>
+      </w:r>
+      <w:proofErr w:type="spellEnd"/>
+      <w:r>
+        <w:t xml:space="preserve"> A</w:t>
       </w:r>
       <w:r>
         <w:t>nalysis</w:t>
@@ -2975,7 +3630,15 @@
         <w:t xml:space="preserve"> Cushing's disease subjects, we </w:t>
       </w:r>
       <w:r>
-        <w:t>analyzed the transcriptome from</w:t>
+        <w:t xml:space="preserve">analyzed the </w:t>
+      </w:r>
+      <w:proofErr w:type="spellStart"/>
+      <w:r>
+        <w:t>transcriptome</w:t>
+      </w:r>
+      <w:proofErr w:type="spellEnd"/>
+      <w:r>
+        <w:t xml:space="preserve"> from</w:t>
       </w:r>
       <w:r>
         <w:t xml:space="preserve"> subcutane</w:t>
@@ -3146,7 +3809,15 @@
         <w:t>NR3C2</w:t>
       </w:r>
       <w:r>
-        <w:t>) and observed no significant downregulation of these receptors at the mRNA level in Cushing’s patients</w:t>
+        <w:t xml:space="preserve">) and observed no significant </w:t>
+      </w:r>
+      <w:proofErr w:type="spellStart"/>
+      <w:r>
+        <w:t>downregulation</w:t>
+      </w:r>
+      <w:proofErr w:type="spellEnd"/>
+      <w:r>
+        <w:t xml:space="preserve"> of these receptors at the mRNA level in Cushing’s patients</w:t>
       </w:r>
       <w:r>
         <w:t xml:space="preserve"> (Figure 3</w:t>
@@ -3179,7 +3850,15 @@
         <w:t></w:t>
       </w:r>
       <w:r>
-        <w:t>-HSD1/2 which control the local concentrations of cortisol in adipose tissues</w:t>
+        <w:t>-HSD1/</w:t>
+      </w:r>
+      <w:proofErr w:type="gramStart"/>
+      <w:r>
+        <w:t>2 which</w:t>
+      </w:r>
+      <w:proofErr w:type="gramEnd"/>
+      <w:r>
+        <w:t xml:space="preserve"> control the local concentrations of cortisol in adipose tissues</w:t>
       </w:r>
       <w:r>
         <w:t xml:space="preserve">.  We observed a </w:t>
@@ -3209,7 +3888,15 @@
         <w:t xml:space="preserve"> </w:t>
       </w:r>
       <w:r>
-        <w:t xml:space="preserve">Induction of leptin by glucocorticoids has been previously reported in human adipocytes </w:t>
+        <w:t xml:space="preserve">Induction of </w:t>
+      </w:r>
+      <w:proofErr w:type="spellStart"/>
+      <w:r>
+        <w:t>leptin</w:t>
+      </w:r>
+      <w:proofErr w:type="spellEnd"/>
+      <w:r>
+        <w:t xml:space="preserve"> by glucocorticoids has been previously reported in human adipocytes </w:t>
       </w:r>
       <w:r>
         <w:fldChar w:fldCharType="begin" w:fldLock="1"/>
@@ -3292,7 +3979,15 @@
         <w:t>1.8 fold higher level of</w:t>
       </w:r>
       <w:r>
-        <w:t xml:space="preserve"> Leptin (</w:t>
+        <w:t xml:space="preserve"> </w:t>
+      </w:r>
+      <w:proofErr w:type="spellStart"/>
+      <w:r>
+        <w:t>Leptin</w:t>
+      </w:r>
+      <w:proofErr w:type="spellEnd"/>
+      <w:r>
+        <w:t xml:space="preserve"> (</w:t>
       </w:r>
       <w:r>
         <w:rPr>
@@ -3313,7 +4008,15 @@
         <w:t>non-significantly</w:t>
       </w:r>
       <w:r>
-        <w:t xml:space="preserve"> higher resistin (</w:t>
+        <w:t xml:space="preserve"> higher </w:t>
+      </w:r>
+      <w:proofErr w:type="spellStart"/>
+      <w:r>
+        <w:t>resistin</w:t>
+      </w:r>
+      <w:proofErr w:type="spellEnd"/>
+      <w:r>
+        <w:t xml:space="preserve"> (</w:t>
       </w:r>
       <w:r>
         <w:rPr>
@@ -3330,8 +4033,13 @@
       <w:r>
         <w:t xml:space="preserve">but no significant changes in </w:t>
       </w:r>
-      <w:r>
-        <w:t>adiponectin mRNA levels (</w:t>
+      <w:proofErr w:type="spellStart"/>
+      <w:r>
+        <w:t>adiponectin</w:t>
+      </w:r>
+      <w:proofErr w:type="spellEnd"/>
+      <w:r>
+        <w:t xml:space="preserve"> mRNA levels (</w:t>
       </w:r>
       <w:r>
         <w:rPr>
@@ -3356,6 +4064,7 @@
         <w:pStyle w:val="Heading2"/>
         <w:spacing w:line="480" w:lineRule="auto"/>
       </w:pPr>
+      <w:proofErr w:type="spellStart"/>
       <w:r>
         <w:t>Lipogene</w:t>
       </w:r>
@@ -3368,8 +4077,17 @@
       <w:r>
         <w:t>s</w:t>
       </w:r>
-      <w:r>
-        <w:t xml:space="preserve"> Genes are Upregulated in Response to Elevated Glucocorticoids</w:t>
+      <w:proofErr w:type="spellEnd"/>
+      <w:r>
+        <w:t xml:space="preserve"> Genes are </w:t>
+      </w:r>
+      <w:proofErr w:type="spellStart"/>
+      <w:r>
+        <w:t>Upregulated</w:t>
+      </w:r>
+      <w:proofErr w:type="spellEnd"/>
+      <w:r>
+        <w:t xml:space="preserve"> in Response to Elevated Glucocorticoids</w:t>
       </w:r>
     </w:p>
     <w:p>
@@ -3377,7 +4095,39 @@
         <w:spacing w:line="480" w:lineRule="auto"/>
       </w:pPr>
       <w:r>
-        <w:t xml:space="preserve">Increased subcutaneous fat mass is a hallmark of Cushing’s syndrome, and could potentially be mediated through activation of adipogenesis or lipogenesis.  Our transcriptomic data support the hypothesis that lipogenesis is activated in these tissues via transcriptional activation of fatty acid synthesis and triglyceride </w:t>
+        <w:t xml:space="preserve">Increased subcutaneous fat mass is a hallmark of Cushing’s syndrome, and could potentially be mediated through activation of </w:t>
+      </w:r>
+      <w:proofErr w:type="spellStart"/>
+      <w:r>
+        <w:t>adipogenesis</w:t>
+      </w:r>
+      <w:proofErr w:type="spellEnd"/>
+      <w:r>
+        <w:t xml:space="preserve"> or </w:t>
+      </w:r>
+      <w:proofErr w:type="spellStart"/>
+      <w:r>
+        <w:t>lipogenesis</w:t>
+      </w:r>
+      <w:proofErr w:type="spellEnd"/>
+      <w:r>
+        <w:t xml:space="preserve">.  Our </w:t>
+      </w:r>
+      <w:proofErr w:type="spellStart"/>
+      <w:r>
+        <w:t>transcriptomic</w:t>
+      </w:r>
+      <w:proofErr w:type="spellEnd"/>
+      <w:r>
+        <w:t xml:space="preserve"> data support the hypothesis that </w:t>
+      </w:r>
+      <w:proofErr w:type="spellStart"/>
+      <w:r>
+        <w:t>lipogenesis</w:t>
+      </w:r>
+      <w:proofErr w:type="spellEnd"/>
+      <w:r>
+        <w:t xml:space="preserve"> is activated in these tissues via transcriptional activation of fatty acid synthesis and triglyceride </w:t>
       </w:r>
       <w:r>
         <w:lastRenderedPageBreak/>
@@ -3471,8 +4221,13 @@
         <w:t xml:space="preserve"> fatty acid synthesis, and we also observed elevations in </w:t>
       </w:r>
       <w:r>
-        <w:t>all fatty acid desaturases</w:t>
-      </w:r>
+        <w:t xml:space="preserve">all fatty acid </w:t>
+      </w:r>
+      <w:proofErr w:type="spellStart"/>
+      <w:r>
+        <w:t>desaturases</w:t>
+      </w:r>
+      <w:proofErr w:type="spellEnd"/>
       <w:r>
         <w:t xml:space="preserve"> </w:t>
       </w:r>
@@ -3639,7 +4394,15 @@
         <w:t xml:space="preserve">also </w:t>
       </w:r>
       <w:r>
-        <w:t xml:space="preserve">all upregulated in </w:t>
+        <w:t xml:space="preserve">all </w:t>
+      </w:r>
+      <w:proofErr w:type="spellStart"/>
+      <w:r>
+        <w:t>upregulated</w:t>
+      </w:r>
+      <w:proofErr w:type="spellEnd"/>
+      <w:r>
+        <w:t xml:space="preserve"> in </w:t>
       </w:r>
       <w:r>
         <w:t xml:space="preserve">subcutaneous </w:t>
@@ -3682,10 +4445,18 @@
         <w:spacing w:line="480" w:lineRule="auto"/>
       </w:pPr>
       <w:r>
-        <w:t>In spite of increased lipid deposition and elevations of lipogen</w:t>
-      </w:r>
-      <w:r>
-        <w:t xml:space="preserve">esis </w:t>
+        <w:t xml:space="preserve">In spite of increased lipid deposition and elevations of </w:t>
+      </w:r>
+      <w:proofErr w:type="spellStart"/>
+      <w:r>
+        <w:t>lipogen</w:t>
+      </w:r>
+      <w:r>
+        <w:t>esis</w:t>
+      </w:r>
+      <w:proofErr w:type="spellEnd"/>
+      <w:r>
+        <w:t xml:space="preserve"> </w:t>
       </w:r>
       <w:r>
         <w:t xml:space="preserve">genes in Cushing’s </w:t>
@@ -3787,8 +4558,13 @@
         <w:t>4D</w:t>
       </w:r>
       <w:r>
-        <w:t>).  It is possible that insulin resistance due to glucocorticoids caused decreased repression of lipolysis leading to its upregulation</w:t>
-      </w:r>
+        <w:t xml:space="preserve">).  It is possible that insulin resistance due to glucocorticoids caused decreased repression of lipolysis leading to its </w:t>
+      </w:r>
+      <w:proofErr w:type="spellStart"/>
+      <w:r>
+        <w:t>upregulation</w:t>
+      </w:r>
+      <w:proofErr w:type="spellEnd"/>
       <w:r>
         <w:t xml:space="preserve">.  However, </w:t>
       </w:r>
@@ -3805,7 +4581,15 @@
         <w:t>detected</w:t>
       </w:r>
       <w:r>
-        <w:t xml:space="preserve"> an elevation of Perilipin 4 (</w:t>
+        <w:t xml:space="preserve"> an elevation of </w:t>
+      </w:r>
+      <w:proofErr w:type="spellStart"/>
+      <w:r>
+        <w:t>Perilipin</w:t>
+      </w:r>
+      <w:proofErr w:type="spellEnd"/>
+      <w:r>
+        <w:t xml:space="preserve"> 4 (</w:t>
       </w:r>
       <w:r>
         <w:rPr>
@@ -3879,7 +4663,15 @@
         <w:t>e</w:t>
       </w:r>
       <w:r>
-        <w:t xml:space="preserve"> several cytochrome P450 family members, steroid reductases (</w:t>
+        <w:t xml:space="preserve"> several cytochrome P450 family members, steroid </w:t>
+      </w:r>
+      <w:proofErr w:type="spellStart"/>
+      <w:r>
+        <w:t>reductases</w:t>
+      </w:r>
+      <w:proofErr w:type="spellEnd"/>
+      <w:r>
+        <w:t xml:space="preserve"> (</w:t>
       </w:r>
       <w:r>
         <w:rPr>
@@ -3897,7 +4689,23 @@
         <w:t>SRD5A3</w:t>
       </w:r>
       <w:r>
-        <w:t>), Aldo-keto reductase family 1 member C1 (</w:t>
+        <w:t>), Aldo-</w:t>
+      </w:r>
+      <w:proofErr w:type="spellStart"/>
+      <w:r>
+        <w:t>keto</w:t>
+      </w:r>
+      <w:proofErr w:type="spellEnd"/>
+      <w:r>
+        <w:t xml:space="preserve"> </w:t>
+      </w:r>
+      <w:proofErr w:type="spellStart"/>
+      <w:r>
+        <w:t>reductase</w:t>
+      </w:r>
+      <w:proofErr w:type="spellEnd"/>
+      <w:r>
+        <w:t xml:space="preserve"> family 1 member C1 (</w:t>
       </w:r>
       <w:r>
         <w:rPr>
@@ -3908,8 +4716,17 @@
       <w:r>
         <w:t xml:space="preserve">), </w:t>
       </w:r>
-      <w:r>
-        <w:t>7-dehydrocholesterol reductase (</w:t>
+      <w:proofErr w:type="gramStart"/>
+      <w:r>
+        <w:t xml:space="preserve">7-dehydrocholesterol </w:t>
+      </w:r>
+      <w:proofErr w:type="spellStart"/>
+      <w:r>
+        <w:t>reductase</w:t>
+      </w:r>
+      <w:proofErr w:type="spellEnd"/>
+      <w:r>
+        <w:t xml:space="preserve"> (</w:t>
       </w:r>
       <w:r>
         <w:rPr>
@@ -3920,6 +4737,7 @@
       <w:r>
         <w:t>)</w:t>
       </w:r>
+      <w:proofErr w:type="gramEnd"/>
       <w:r>
         <w:t xml:space="preserve"> </w:t>
       </w:r>
@@ -3955,11 +4773,16 @@
         <w:t xml:space="preserve">To examine </w:t>
       </w:r>
       <w:r>
-        <w:t>whether lipogen</w:t>
+        <w:t xml:space="preserve">whether </w:t>
+      </w:r>
+      <w:proofErr w:type="spellStart"/>
+      <w:r>
+        <w:t>lipogen</w:t>
       </w:r>
       <w:r>
         <w:t>esis</w:t>
       </w:r>
+      <w:proofErr w:type="spellEnd"/>
       <w:r>
         <w:t xml:space="preserve"> genes are activated</w:t>
       </w:r>
@@ -3981,11 +4804,33 @@
       <w:r>
         <w:t xml:space="preserve"> several of these genes in subcutaneous adipose tissue from dexamethasone treated mice, and observed elevations in </w:t>
       </w:r>
-      <w:r>
-        <w:rPr>
-          <w:i/>
-        </w:rPr>
-        <w:t xml:space="preserve">Fasn, Gpam, Gpd1, </w:t>
+      <w:proofErr w:type="spellStart"/>
+      <w:r>
+        <w:rPr>
+          <w:i/>
+        </w:rPr>
+        <w:t>Fasn</w:t>
+      </w:r>
+      <w:proofErr w:type="spellEnd"/>
+      <w:r>
+        <w:rPr>
+          <w:i/>
+        </w:rPr>
+        <w:t xml:space="preserve">, </w:t>
+      </w:r>
+      <w:proofErr w:type="spellStart"/>
+      <w:r>
+        <w:rPr>
+          <w:i/>
+        </w:rPr>
+        <w:t>Gpam</w:t>
+      </w:r>
+      <w:proofErr w:type="spellEnd"/>
+      <w:r>
+        <w:rPr>
+          <w:i/>
+        </w:rPr>
+        <w:t xml:space="preserve">, Gpd1, </w:t>
       </w:r>
       <w:r>
         <w:rPr>
@@ -3997,7 +4842,21 @@
         <w:rPr>
           <w:i/>
         </w:rPr>
-        <w:t>Acs1, Dgat, Agpat2</w:t>
+        <w:t xml:space="preserve">Acs1, </w:t>
+      </w:r>
+      <w:proofErr w:type="spellStart"/>
+      <w:r>
+        <w:rPr>
+          <w:i/>
+        </w:rPr>
+        <w:t>Dgat</w:t>
+      </w:r>
+      <w:proofErr w:type="spellEnd"/>
+      <w:r>
+        <w:rPr>
+          <w:i/>
+        </w:rPr>
+        <w:t>, Agpat2</w:t>
       </w:r>
       <w:r>
         <w:rPr>
@@ -4101,11 +4960,16 @@
       <w:r>
         <w:t xml:space="preserve"> in Cushing's </w:t>
       </w:r>
+      <w:proofErr w:type="gramStart"/>
       <w:r>
         <w:t>D</w:t>
       </w:r>
       <w:r>
-        <w:t xml:space="preserve">isease </w:t>
+        <w:t>isease</w:t>
+      </w:r>
+      <w:proofErr w:type="gramEnd"/>
+      <w:r>
+        <w:t xml:space="preserve"> </w:t>
       </w:r>
       <w:r>
         <w:t>P</w:t>
@@ -4145,8 +5009,13 @@
         </w:rPr>
         <w:t xml:space="preserve">. </w:t>
       </w:r>
-      <w:r>
-        <w:t xml:space="preserve">Upregulations </w:t>
+      <w:proofErr w:type="spellStart"/>
+      <w:r>
+        <w:t>Upregulations</w:t>
+      </w:r>
+      <w:proofErr w:type="spellEnd"/>
+      <w:r>
+        <w:t xml:space="preserve"> </w:t>
       </w:r>
       <w:r>
         <w:t xml:space="preserve">in </w:t>
@@ -4173,8 +5042,16 @@
         <w:rPr>
           <w:i/>
         </w:rPr>
-        <w:t>Aco1, Ldhb</w:t>
-      </w:r>
+        <w:t xml:space="preserve">Aco1, </w:t>
+      </w:r>
+      <w:proofErr w:type="spellStart"/>
+      <w:r>
+        <w:rPr>
+          <w:i/>
+        </w:rPr>
+        <w:t>Ldhb</w:t>
+      </w:r>
+      <w:proofErr w:type="spellEnd"/>
       <w:r>
         <w:t xml:space="preserve"> and </w:t>
       </w:r>
@@ -4279,7 +5156,14 @@
         <w:rPr>
           <w:noProof/>
         </w:rPr>
-        <w:t xml:space="preserve">(Engel &amp; Scott 1951; Segal &amp; Gonzalez Lopez 1963; Baqué </w:t>
+        <w:t xml:space="preserve">(Engel &amp; Scott 1951; </w:t>
+      </w:r>
+      <w:r>
+        <w:rPr>
+          <w:noProof/>
+        </w:rPr>
+        <w:lastRenderedPageBreak/>
+        <w:t xml:space="preserve">Segal &amp; Gonzalez Lopez 1963; Baqué </w:t>
       </w:r>
       <w:r>
         <w:rPr>
@@ -4319,10 +5203,23 @@
         <w:t>tabolism</w:t>
       </w:r>
       <w:r>
-        <w:t xml:space="preserve"> are </w:t>
-      </w:r>
-      <w:r>
-        <w:t>Upregulated in Adipose T</w:t>
+        <w:t xml:space="preserve"> </w:t>
+      </w:r>
+      <w:proofErr w:type="gramStart"/>
+      <w:r>
+        <w:t>are</w:t>
+      </w:r>
+      <w:proofErr w:type="gramEnd"/>
+      <w:r>
+        <w:t xml:space="preserve"> </w:t>
+      </w:r>
+      <w:proofErr w:type="spellStart"/>
+      <w:r>
+        <w:t>Upregulated</w:t>
+      </w:r>
+      <w:proofErr w:type="spellEnd"/>
+      <w:r>
+        <w:t xml:space="preserve"> in Adipose T</w:t>
       </w:r>
       <w:r>
         <w:t>issue</w:t>
@@ -4387,13 +5284,21 @@
         <w:t xml:space="preserve">was </w:t>
       </w:r>
       <w:r>
-        <w:t>the prote</w:t>
+        <w:t xml:space="preserve">the </w:t>
+      </w:r>
+      <w:proofErr w:type="spellStart"/>
+      <w:r>
+        <w:t>prote</w:t>
       </w:r>
       <w:r>
         <w:t>a</w:t>
       </w:r>
       <w:r>
-        <w:t>somal gene</w:t>
+        <w:t>somal</w:t>
+      </w:r>
+      <w:proofErr w:type="spellEnd"/>
+      <w:r>
+        <w:t xml:space="preserve"> gene</w:t>
       </w:r>
       <w:r>
         <w:t xml:space="preserve"> </w:t>
@@ -4417,13 +5322,21 @@
         <w:t>.  These effects did not reach statistical significance due to variability in dexamethasone responsiveness</w:t>
       </w:r>
       <w:r>
-        <w:t>.  Similar inductions of the prote</w:t>
+        <w:t xml:space="preserve">.  Similar inductions of the </w:t>
+      </w:r>
+      <w:proofErr w:type="spellStart"/>
+      <w:r>
+        <w:t>prote</w:t>
       </w:r>
       <w:r>
         <w:t>a</w:t>
       </w:r>
       <w:r>
-        <w:t xml:space="preserve">somal genes were observed in subcutaneous adipose tissue </w:t>
+        <w:t>somal</w:t>
+      </w:r>
+      <w:proofErr w:type="spellEnd"/>
+      <w:r>
+        <w:t xml:space="preserve"> genes were observed in subcutaneous adipose tissue </w:t>
       </w:r>
       <w:r>
         <w:t>from</w:t>
@@ -4460,13 +5373,21 @@
         <w:t xml:space="preserve"> disease</w:t>
       </w:r>
       <w:r>
-        <w:t xml:space="preserve"> patients, we observed inductions of both the prote</w:t>
+        <w:t xml:space="preserve"> patients, we observed inductions of both the </w:t>
+      </w:r>
+      <w:proofErr w:type="spellStart"/>
+      <w:r>
+        <w:t>prote</w:t>
       </w:r>
       <w:r>
         <w:t>a</w:t>
       </w:r>
       <w:r>
-        <w:t>somal pathways (</w:t>
+        <w:t>somal</w:t>
+      </w:r>
+      <w:proofErr w:type="spellEnd"/>
+      <w:r>
+        <w:t xml:space="preserve"> pathways (</w:t>
       </w:r>
       <w:r>
         <w:t xml:space="preserve">via </w:t>
@@ -4510,11 +5431,16 @@
       <w:r>
         <w:t xml:space="preserve">general </w:t>
       </w:r>
+      <w:proofErr w:type="spellStart"/>
       <w:r>
         <w:t>downregulati</w:t>
       </w:r>
       <w:r>
-        <w:t>on of ribosomal genes (Figure 6F</w:t>
+        <w:t>on</w:t>
+      </w:r>
+      <w:proofErr w:type="spellEnd"/>
+      <w:r>
+        <w:t xml:space="preserve"> of ribosomal genes (Figure 6F</w:t>
       </w:r>
       <w:r>
         <w:t xml:space="preserve">).  </w:t>
@@ -4577,10 +5503,22 @@
         <w:t xml:space="preserve">(80% increase, p=0.048) </w:t>
       </w:r>
       <w:r>
-        <w:t xml:space="preserve">were all significantly upregulated.  </w:t>
-      </w:r>
-      <w:r>
-        <w:t xml:space="preserve">Together these data support the hypothesis that protein catabolism and </w:t>
+        <w:t xml:space="preserve">were all significantly </w:t>
+      </w:r>
+      <w:proofErr w:type="spellStart"/>
+      <w:r>
+        <w:t>upregulated</w:t>
+      </w:r>
+      <w:proofErr w:type="spellEnd"/>
+      <w:r>
+        <w:t xml:space="preserve">.  </w:t>
+      </w:r>
+      <w:r>
+        <w:t xml:space="preserve">Together these data </w:t>
+      </w:r>
+      <w:r>
+        <w:lastRenderedPageBreak/>
+        <w:t xml:space="preserve">support the hypothesis that protein catabolism and </w:t>
       </w:r>
       <w:r>
         <w:t xml:space="preserve">a </w:t>
@@ -4651,11 +5589,16 @@
       <w:r>
         <w:t xml:space="preserve"> Cushing’s </w:t>
       </w:r>
+      <w:proofErr w:type="gramStart"/>
       <w:r>
         <w:t>D</w:t>
       </w:r>
       <w:r>
-        <w:t xml:space="preserve">isease </w:t>
+        <w:t>isease</w:t>
+      </w:r>
+      <w:proofErr w:type="gramEnd"/>
+      <w:r>
+        <w:t xml:space="preserve"> </w:t>
       </w:r>
       <w:r>
         <w:t>P</w:t>
@@ -4858,7 +5801,15 @@
         <w:t>6).</w:t>
       </w:r>
       <w:r>
-        <w:t xml:space="preserve">  These data do not support transcriptional downregulation of proximal insulin signaling genes as mediating insulin resistance</w:t>
+        <w:t xml:space="preserve">  These data do not support transcriptional </w:t>
+      </w:r>
+      <w:proofErr w:type="spellStart"/>
+      <w:r>
+        <w:t>downregulation</w:t>
+      </w:r>
+      <w:proofErr w:type="spellEnd"/>
+      <w:r>
+        <w:t xml:space="preserve"> of proximal insulin signaling genes as mediating insulin resistance</w:t>
       </w:r>
       <w:r>
         <w:t xml:space="preserve"> in subcutaneous adipose tissue</w:t>
@@ -4878,7 +5829,23 @@
         <w:spacing w:line="480" w:lineRule="auto"/>
       </w:pPr>
       <w:r>
-        <w:t xml:space="preserve">Changes in cell ceramide and glucosylceramide have been </w:t>
+        <w:t xml:space="preserve">Changes in cell </w:t>
+      </w:r>
+      <w:proofErr w:type="spellStart"/>
+      <w:r>
+        <w:t>ceramide</w:t>
+      </w:r>
+      <w:proofErr w:type="spellEnd"/>
+      <w:r>
+        <w:t xml:space="preserve"> and </w:t>
+      </w:r>
+      <w:proofErr w:type="spellStart"/>
+      <w:r>
+        <w:t>glucosylceramide</w:t>
+      </w:r>
+      <w:proofErr w:type="spellEnd"/>
+      <w:r>
+        <w:t xml:space="preserve"> have been </w:t>
       </w:r>
       <w:r>
         <w:t>suggested</w:t>
@@ -4965,25 +5932,69 @@
         <w:t xml:space="preserve">.  </w:t>
       </w:r>
       <w:r>
-        <w:t>To test biochemically whether ceramides may play a role in the Cushing's disease associated insulin resistance</w:t>
-      </w:r>
-      <w:r>
-        <w:t xml:space="preserve"> in adipose tissue</w:t>
-      </w:r>
-      <w:r>
-        <w:t>, we took</w:t>
-      </w:r>
-      <w:r>
-        <w:t xml:space="preserve"> a lipidomics approach to analyz</w:t>
-      </w:r>
-      <w:r>
-        <w:t xml:space="preserve">e ceramide species from the adipose tissue explants of the same patients. </w:t>
-      </w:r>
-      <w:r>
-        <w:t>We observed no statistically significant changes in any cera</w:t>
-      </w:r>
-      <w:r>
-        <w:t>mide species (</w:t>
+        <w:t xml:space="preserve">To test biochemically whether </w:t>
+      </w:r>
+      <w:proofErr w:type="spellStart"/>
+      <w:r>
+        <w:t>ceramides</w:t>
+      </w:r>
+      <w:proofErr w:type="spellEnd"/>
+      <w:r>
+        <w:t xml:space="preserve"> may play a role in the Cushing's disease </w:t>
+      </w:r>
+      <w:r>
+        <w:lastRenderedPageBreak/>
+        <w:t>associated insulin resistance</w:t>
+      </w:r>
+      <w:r>
+        <w:t xml:space="preserve"> in adipose </w:t>
+      </w:r>
+      <w:proofErr w:type="gramStart"/>
+      <w:r>
+        <w:t>tissue</w:t>
+      </w:r>
+      <w:r>
+        <w:t>,</w:t>
+      </w:r>
+      <w:proofErr w:type="gramEnd"/>
+      <w:r>
+        <w:t xml:space="preserve"> we took</w:t>
+      </w:r>
+      <w:r>
+        <w:t xml:space="preserve"> a </w:t>
+      </w:r>
+      <w:proofErr w:type="spellStart"/>
+      <w:r>
+        <w:t>lipidomics</w:t>
+      </w:r>
+      <w:proofErr w:type="spellEnd"/>
+      <w:r>
+        <w:t xml:space="preserve"> approach to analyz</w:t>
+      </w:r>
+      <w:r>
+        <w:t xml:space="preserve">e </w:t>
+      </w:r>
+      <w:proofErr w:type="spellStart"/>
+      <w:r>
+        <w:t>ceramide</w:t>
+      </w:r>
+      <w:proofErr w:type="spellEnd"/>
+      <w:r>
+        <w:t xml:space="preserve"> species from the adipose tissue explants of the same patients. </w:t>
+      </w:r>
+      <w:r>
+        <w:t xml:space="preserve">We observed no statistically significant changes in any </w:t>
+      </w:r>
+      <w:proofErr w:type="spellStart"/>
+      <w:r>
+        <w:t>cera</w:t>
+      </w:r>
+      <w:r>
+        <w:t>mide</w:t>
+      </w:r>
+      <w:proofErr w:type="spellEnd"/>
+      <w:r>
+        <w:t xml:space="preserve"> species (</w:t>
       </w:r>
       <w:r>
         <w:t xml:space="preserve">Figure </w:t>
@@ -5017,7 +6028,15 @@
         <w:spacing w:line="480" w:lineRule="auto"/>
       </w:pPr>
       <w:r>
-        <w:t xml:space="preserve">Several pathways involved in immune function were downregulated in adipose tissue from Cushing’s </w:t>
+        <w:t xml:space="preserve">Several pathways involved in immune function were </w:t>
+      </w:r>
+      <w:proofErr w:type="spellStart"/>
+      <w:r>
+        <w:t>downregulated</w:t>
+      </w:r>
+      <w:proofErr w:type="spellEnd"/>
+      <w:r>
+        <w:t xml:space="preserve"> in adipose tissue from Cushing’s </w:t>
       </w:r>
       <w:r>
         <w:t xml:space="preserve">disease </w:t>
@@ -5143,7 +6162,15 @@
         <w:t>.</w:t>
       </w:r>
       <w:r>
-        <w:t xml:space="preserve">  We also observed a downregulation in transcripts that are interferon gamma dependent. Together</w:t>
+        <w:t xml:space="preserve">  We also observed a </w:t>
+      </w:r>
+      <w:proofErr w:type="spellStart"/>
+      <w:r>
+        <w:t>downregulation</w:t>
+      </w:r>
+      <w:proofErr w:type="spellEnd"/>
+      <w:r>
+        <w:t xml:space="preserve"> in transcripts that are interferon gamma dependent. Together</w:t>
       </w:r>
       <w:r>
         <w:t>,</w:t>
@@ -5196,7 +6223,11 @@
         <w:t xml:space="preserve">.  </w:t>
       </w:r>
       <w:r>
-        <w:t xml:space="preserve">We were surprised to note that many genes </w:t>
+        <w:t xml:space="preserve">We were surprised to </w:t>
+      </w:r>
+      <w:r>
+        <w:lastRenderedPageBreak/>
+        <w:t xml:space="preserve">note that many genes </w:t>
       </w:r>
       <w:r>
         <w:t xml:space="preserve">that </w:t>
@@ -5244,7 +6275,23 @@
         <w:t>).</w:t>
       </w:r>
       <w:r>
-        <w:t xml:space="preserve">  Among genes that were more strongly induced in obese patients, most of these are involved in lysosomal function, including the cathepsins (</w:t>
+        <w:t xml:space="preserve">  Among genes that were more strongly induced in obese patients, most of these are involved in </w:t>
+      </w:r>
+      <w:proofErr w:type="spellStart"/>
+      <w:r>
+        <w:t>lysosomal</w:t>
+      </w:r>
+      <w:proofErr w:type="spellEnd"/>
+      <w:r>
+        <w:t xml:space="preserve"> function, including the </w:t>
+      </w:r>
+      <w:proofErr w:type="spellStart"/>
+      <w:r>
+        <w:t>cathepsins</w:t>
+      </w:r>
+      <w:proofErr w:type="spellEnd"/>
+      <w:r>
+        <w:t xml:space="preserve"> (</w:t>
       </w:r>
       <w:r>
         <w:rPr>
@@ -5360,11 +6407,20 @@
         <w:t>,</w:t>
       </w:r>
       <w:r>
-        <w:t xml:space="preserve"> and shifting of glucose and protein metabolites towards lipogenic pathways in adipose tissue.</w:t>
+        <w:t xml:space="preserve"> and shifting of glucose and protein metabolites towards </w:t>
+      </w:r>
+      <w:proofErr w:type="spellStart"/>
+      <w:r>
+        <w:t>lipogenic</w:t>
+      </w:r>
+      <w:proofErr w:type="spellEnd"/>
+      <w:r>
+        <w:t xml:space="preserve"> pathways in adipose tissue.</w:t>
       </w:r>
       <w:r>
         <w:t xml:space="preserve">  </w:t>
       </w:r>
+      <w:proofErr w:type="gramStart"/>
       <w:r>
         <w:t>This is indicated by</w:t>
       </w:r>
@@ -5398,8 +6454,13 @@
       <w:r>
         <w:t xml:space="preserve">, </w:t>
       </w:r>
-      <w:r>
-        <w:t>proteolytic (</w:t>
+      <w:proofErr w:type="spellStart"/>
+      <w:r>
+        <w:t>proteolytic</w:t>
+      </w:r>
+      <w:proofErr w:type="spellEnd"/>
+      <w:r>
+        <w:t xml:space="preserve"> (</w:t>
       </w:r>
       <w:r>
         <w:rPr>
@@ -5417,7 +6478,15 @@
         <w:t xml:space="preserve">) </w:t>
       </w:r>
       <w:r>
-        <w:t>and lipogenic (</w:t>
+        <w:t xml:space="preserve">and </w:t>
+      </w:r>
+      <w:proofErr w:type="spellStart"/>
+      <w:r>
+        <w:t>lipogenic</w:t>
+      </w:r>
+      <w:proofErr w:type="spellEnd"/>
+      <w:r>
+        <w:t xml:space="preserve"> (</w:t>
       </w:r>
       <w:r>
         <w:rPr>
@@ -5510,7 +6579,11 @@
         <w:t>s</w:t>
       </w:r>
       <w:r>
-        <w:t xml:space="preserve"> in human adipose tissue, with similar transcript expression changes seen in mouse adipose and muscle tissue</w:t>
+        <w:t xml:space="preserve"> in human adipose tissue</w:t>
+      </w:r>
+      <w:proofErr w:type="gramEnd"/>
+      <w:r>
+        <w:t>, with similar transcript expression changes seen in mouse adipose and muscle tissue</w:t>
       </w:r>
       <w:r>
         <w:t xml:space="preserve"> when treated with dexamethasone</w:t>
@@ -5519,7 +6592,11 @@
         <w:t xml:space="preserve">.  </w:t>
       </w:r>
       <w:r>
-        <w:t>A limitation of our human data is the difference in age between non-secreting ade</w:t>
+        <w:t xml:space="preserve">A limitation of our human data is </w:t>
+      </w:r>
+      <w:r>
+        <w:lastRenderedPageBreak/>
+        <w:t>the difference in age between non-secreting ade</w:t>
       </w:r>
       <w:r>
         <w:t>n</w:t>
@@ -5531,7 +6608,15 @@
         <w:t xml:space="preserve">disease </w:t>
       </w:r>
       <w:r>
-        <w:t>subjects.  Cushing’s disease is diagnosed and treated much more rapidly, which leads to these differences.  We therefore confirmed many of our human findings in a mouse model of excessive glucocorticoid treatment, wherin the mice were treated under more controlled conditions.</w:t>
+        <w:t>subjects.  Cushing’s disease is diagnosed and treated much more rapidly, which leads to these differences.  We therefore confirmed many of our human findings in a mouse model of excessive glucocorticoid treatment, wher</w:t>
+      </w:r>
+      <w:ins w:id="0" w:author="Innocence Harvey" w:date="2015-06-22T14:45:00Z">
+        <w:r>
+          <w:t>e</w:t>
+        </w:r>
+      </w:ins>
+      <w:r>
+        <w:t>in the mice were treated under more controlled conditions.</w:t>
       </w:r>
       <w:r>
         <w:t xml:space="preserve"> </w:t>
@@ -5600,14 +6685,32 @@
       <w:r>
         <w:t xml:space="preserve">Transcriptionally both of our studies report increases in </w:t>
       </w:r>
+      <w:proofErr w:type="spellStart"/>
       <w:r>
         <w:rPr>
           <w:i/>
         </w:rPr>
         <w:t>Dgat</w:t>
       </w:r>
-      <w:r>
-        <w:t xml:space="preserve"> mRNA, though we observed no effects of Cushing’s disease on lipolytic genes (Figure 4D) as that study did.  In our study we did observe induction of fatty acid synthesis genes in both humans and mice (Figure 4A/F) which was not observed in the Morgan </w:t>
+      <w:proofErr w:type="spellEnd"/>
+      <w:r>
+        <w:t xml:space="preserve"> mRNA, though we observed no effects of Cushing’s disease on </w:t>
+      </w:r>
+      <w:proofErr w:type="spellStart"/>
+      <w:r>
+        <w:t>lipolytic</w:t>
+      </w:r>
+      <w:proofErr w:type="spellEnd"/>
+      <w:r>
+        <w:t xml:space="preserve"> genes (Figure 4D) as that study did.  In our study we did observe induction of fatty acid synthesis genes in both humans and mice (Figure 4A/F</w:t>
+      </w:r>
+      <w:proofErr w:type="gramStart"/>
+      <w:r>
+        <w:t>) which</w:t>
+      </w:r>
+      <w:proofErr w:type="gramEnd"/>
+      <w:r>
+        <w:t xml:space="preserve"> was not observed in the Morgan </w:t>
       </w:r>
       <w:r>
         <w:rPr>
@@ -5619,7 +6722,23 @@
         <w:t>study.  Three differences could potentially explain these discrepancies.  One is that in our case, dexamethasone is already active and cannot be further activated by 11</w:t>
       </w:r>
       <w:r>
-        <w:t>-HSD1, wheras in their study corticosterone can be both inactivated by 11</w:t>
+        <w:t>-HSD1, wher</w:t>
+      </w:r>
+      <w:ins w:id="1" w:author="Innocence Harvey" w:date="2015-06-22T14:47:00Z">
+        <w:r>
+          <w:t>e</w:t>
+        </w:r>
+      </w:ins>
+      <w:r>
+        <w:t xml:space="preserve">as in their study </w:t>
+      </w:r>
+      <w:proofErr w:type="spellStart"/>
+      <w:r>
+        <w:t>corticosterone</w:t>
+      </w:r>
+      <w:proofErr w:type="spellEnd"/>
+      <w:r>
+        <w:t xml:space="preserve"> can be both inactivated by 11</w:t>
       </w:r>
       <w:r>
         <w:t>-HSD2 and reactivated by 11</w:t>
@@ -5684,13 +6803,21 @@
         <w:fldChar w:fldCharType="end"/>
       </w:r>
       <w:r>
-        <w:t>, and higher lipogen</w:t>
+        <w:t xml:space="preserve">, and higher </w:t>
+      </w:r>
+      <w:proofErr w:type="spellStart"/>
+      <w:r>
+        <w:t>lipogen</w:t>
       </w:r>
       <w:r>
         <w:t>e</w:t>
       </w:r>
       <w:r>
-        <w:t xml:space="preserve">sis, as measured by conversion of glucose to neutral lipid </w:t>
+        <w:t>sis</w:t>
+      </w:r>
+      <w:proofErr w:type="spellEnd"/>
+      <w:r>
+        <w:t xml:space="preserve">, as measured by conversion of glucose to neutral lipid </w:t>
       </w:r>
       <w:r>
         <w:rPr>
@@ -5735,7 +6862,11 @@
         <w:t xml:space="preserve">.  </w:t>
       </w:r>
       <w:r>
-        <w:t xml:space="preserve">Higher triglyceride synthesis has </w:t>
+        <w:t xml:space="preserve">Higher triglyceride synthesis </w:t>
+      </w:r>
+      <w:r>
+        <w:lastRenderedPageBreak/>
+        <w:t xml:space="preserve">has </w:t>
       </w:r>
       <w:r>
         <w:t>also been found in animal models of C</w:t>
@@ -5836,11 +6967,16 @@
         <w:t xml:space="preserve">  </w:t>
       </w:r>
       <w:r>
-        <w:t>These findings are consistent with our observed elevations of lipogenesi</w:t>
+        <w:t xml:space="preserve">These findings are consistent with our observed elevations of </w:t>
+      </w:r>
+      <w:proofErr w:type="spellStart"/>
+      <w:r>
+        <w:t>lipogenesi</w:t>
       </w:r>
       <w:r>
         <w:t>c</w:t>
       </w:r>
+      <w:proofErr w:type="spellEnd"/>
       <w:r>
         <w:t xml:space="preserve"> mRNA transcripts in human and mouse subcutaneous adipose tissue.  </w:t>
       </w:r>
@@ -5854,7 +6990,15 @@
         <w:t>s</w:t>
       </w:r>
       <w:r>
-        <w:t>cripts in this category found to be significantly upregulated include</w:t>
+        <w:t xml:space="preserve">cripts in this category found to be significantly </w:t>
+      </w:r>
+      <w:proofErr w:type="spellStart"/>
+      <w:r>
+        <w:t>upregulated</w:t>
+      </w:r>
+      <w:proofErr w:type="spellEnd"/>
+      <w:r>
+        <w:t xml:space="preserve"> include</w:t>
       </w:r>
       <w:r>
         <w:t xml:space="preserve"> </w:t>
@@ -5872,10 +7016,34 @@
         <w:t>ACACA</w:t>
       </w:r>
       <w:r>
-        <w:t xml:space="preserve">), responsible for the first step of lipogenesis (the irreversible conversion of acetyl-CoA to malonyl-CoA) and </w:t>
-      </w:r>
-      <w:r>
-        <w:t xml:space="preserve">Glycerol-3-phospahte acyltransferase </w:t>
+        <w:t xml:space="preserve">), responsible for the first step of </w:t>
+      </w:r>
+      <w:proofErr w:type="spellStart"/>
+      <w:r>
+        <w:t>lipogenesis</w:t>
+      </w:r>
+      <w:proofErr w:type="spellEnd"/>
+      <w:r>
+        <w:t xml:space="preserve"> (the irreversible conversion of acetyl-CoA to </w:t>
+      </w:r>
+      <w:proofErr w:type="spellStart"/>
+      <w:r>
+        <w:t>malonyl</w:t>
+      </w:r>
+      <w:proofErr w:type="spellEnd"/>
+      <w:r>
+        <w:t xml:space="preserve">-CoA) and </w:t>
+      </w:r>
+      <w:r>
+        <w:t xml:space="preserve">Glycerol-3-phospahte </w:t>
+      </w:r>
+      <w:proofErr w:type="spellStart"/>
+      <w:r>
+        <w:t>acyltransferase</w:t>
+      </w:r>
+      <w:proofErr w:type="spellEnd"/>
+      <w:r>
+        <w:t xml:space="preserve"> </w:t>
       </w:r>
       <w:r>
         <w:t>(</w:t>
@@ -5893,7 +7061,15 @@
         <w:t>first</w:t>
       </w:r>
       <w:r>
-        <w:t xml:space="preserve"> step in the synthesis of glycerolipids. In addition to a shift towards lipid storage, we also observed elevated expression of glycogen synthesis mRNA transcripts in the Cushing's disease patients.</w:t>
+        <w:t xml:space="preserve"> step in the synthesis of </w:t>
+      </w:r>
+      <w:proofErr w:type="spellStart"/>
+      <w:r>
+        <w:t>glycerolipids</w:t>
+      </w:r>
+      <w:proofErr w:type="spellEnd"/>
+      <w:r>
+        <w:t>. In addition to a shift towards lipid storage, we also observed elevated expression of glycogen synthesis mRNA transcripts in the Cushing's disease patients.</w:t>
       </w:r>
       <w:r>
         <w:rPr>
@@ -5923,7 +7099,15 @@
         <w:t xml:space="preserve">) and </w:t>
       </w:r>
       <w:r>
-        <w:t>UDP-glucose pyrophosphorylase 2</w:t>
+        <w:t xml:space="preserve">UDP-glucose </w:t>
+      </w:r>
+      <w:proofErr w:type="spellStart"/>
+      <w:r>
+        <w:t>pyrophosphorylase</w:t>
+      </w:r>
+      <w:proofErr w:type="spellEnd"/>
+      <w:r>
+        <w:t xml:space="preserve"> 2</w:t>
       </w:r>
       <w:r>
         <w:t xml:space="preserve"> (</w:t>
@@ -6016,7 +7200,20 @@
         <w:t xml:space="preserve"> the musc</w:t>
       </w:r>
       <w:r>
-        <w:t xml:space="preserve">le ubiquitin-proteosome system </w:t>
+        <w:t>le ubiquitin-prote</w:t>
+      </w:r>
+      <w:ins w:id="2" w:author="Innocence Harvey" w:date="2015-06-22T14:49:00Z">
+        <w:r>
+          <w:t>a</w:t>
+        </w:r>
+      </w:ins>
+      <w:del w:id="3" w:author="Innocence Harvey" w:date="2015-06-22T14:49:00Z">
+        <w:r>
+          <w:delText>o</w:delText>
+        </w:r>
+      </w:del>
+      <w:r>
+        <w:t xml:space="preserve">some system </w:t>
       </w:r>
       <w:r>
         <w:fldChar w:fldCharType="begin" w:fldLock="1"/>
@@ -6065,7 +7262,23 @@
         <w:t>proteases</w:t>
       </w:r>
       <w:r>
-        <w:t xml:space="preserve"> (cathepsins B and D, calpain) </w:t>
+        <w:t xml:space="preserve"> (</w:t>
+      </w:r>
+      <w:proofErr w:type="spellStart"/>
+      <w:r>
+        <w:t>cathepsins</w:t>
+      </w:r>
+      <w:proofErr w:type="spellEnd"/>
+      <w:r>
+        <w:t xml:space="preserve"> B and D, </w:t>
+      </w:r>
+      <w:proofErr w:type="spellStart"/>
+      <w:r>
+        <w:t>calpain</w:t>
+      </w:r>
+      <w:proofErr w:type="spellEnd"/>
+      <w:r>
+        <w:t xml:space="preserve">) </w:t>
       </w:r>
       <w:r>
         <w:t xml:space="preserve">and </w:t>
@@ -6175,10 +7388,22 @@
         <w:t xml:space="preserve"> (a synthetic corticosteroid)</w:t>
       </w:r>
       <w:r>
-        <w:t xml:space="preserve"> increases leucine oxidation </w:t>
-      </w:r>
-      <w:r>
-        <w:t xml:space="preserve">supporting our observation of </w:t>
+        <w:t xml:space="preserve"> increases </w:t>
+      </w:r>
+      <w:proofErr w:type="spellStart"/>
+      <w:r>
+        <w:t>leucine</w:t>
+      </w:r>
+      <w:proofErr w:type="spellEnd"/>
+      <w:r>
+        <w:t xml:space="preserve"> oxidation </w:t>
+      </w:r>
+      <w:r>
+        <w:t xml:space="preserve">supporting </w:t>
+      </w:r>
+      <w:r>
+        <w:lastRenderedPageBreak/>
+        <w:t xml:space="preserve">our observation of </w:t>
       </w:r>
       <w:r>
         <w:t xml:space="preserve">elevated amino acid catabolic genes </w:t>
@@ -6218,7 +7443,11 @@
         <w:t xml:space="preserve">.  </w:t>
       </w:r>
       <w:r>
-        <w:t>We found higher expression of both prote</w:t>
+        <w:t xml:space="preserve">We found higher expression of both </w:t>
+      </w:r>
+      <w:proofErr w:type="spellStart"/>
+      <w:r>
+        <w:t>prote</w:t>
       </w:r>
       <w:r>
         <w:t>a</w:t>
@@ -6229,6 +7458,7 @@
       <w:r>
         <w:t>al</w:t>
       </w:r>
+      <w:proofErr w:type="spellEnd"/>
       <w:r>
         <w:t xml:space="preserve"> and the </w:t>
       </w:r>
@@ -6263,7 +7493,15 @@
         <w:t xml:space="preserve">.  </w:t>
       </w:r>
       <w:r>
-        <w:t xml:space="preserve">We also observe elevations in lysosomal genes, though these </w:t>
+        <w:t xml:space="preserve">We also observe elevations in </w:t>
+      </w:r>
+      <w:proofErr w:type="spellStart"/>
+      <w:r>
+        <w:t>lysosomal</w:t>
+      </w:r>
+      <w:proofErr w:type="spellEnd"/>
+      <w:r>
+        <w:t xml:space="preserve"> genes, though these </w:t>
       </w:r>
       <w:r>
         <w:t xml:space="preserve">changes </w:t>
@@ -6318,7 +7556,15 @@
         <w:t xml:space="preserve">patients with Cushing’s syndrome </w:t>
       </w:r>
       <w:r>
-        <w:t>and diabetes were treated with antidiabetic medications.</w:t>
+        <w:t xml:space="preserve">and diabetes were treated with </w:t>
+      </w:r>
+      <w:proofErr w:type="spellStart"/>
+      <w:r>
+        <w:t>antidiabetic</w:t>
+      </w:r>
+      <w:proofErr w:type="spellEnd"/>
+      <w:r>
+        <w:t xml:space="preserve"> medications.</w:t>
       </w:r>
       <w:r>
         <w:t xml:space="preserve">   Secondly, it is possible that insulin resistance in these </w:t>
@@ -6457,8 +7703,13 @@
       <w:r>
         <w:t xml:space="preserve">) or </w:t>
       </w:r>
-      <w:r>
-        <w:t>ceramides in our subcutaneous adipose tissue lysates (Figure 7B).</w:t>
+      <w:proofErr w:type="spellStart"/>
+      <w:r>
+        <w:t>ceramides</w:t>
+      </w:r>
+      <w:proofErr w:type="spellEnd"/>
+      <w:r>
+        <w:t xml:space="preserve"> in our subcutaneous adipose tissue lysates (Figure 7B).</w:t>
       </w:r>
       <w:r>
         <w:t xml:space="preserve"> </w:t>
@@ -6473,109 +7724,160 @@
           <w:rFonts w:eastAsia="Times New Roman" w:cs="Times New Roman"/>
           <w:shd w:val="clear" w:color="auto" w:fill="FFFFFF"/>
         </w:rPr>
-        <w:t>Another limitation in our study is the small sample size, especially the number of biological replicates in Cushing’s group (n=5). Adding a covariate such as BMI or age in the model further reduces the sample size to 2 or 3 replicates. Although this sample size is small, it is reasonable for a rare disease such as Cushing’s. Realizing our limitation, we chose DESeq2 as the statistical method for our RNAseq data. DESeq2 overcomes the small sample size problem by pooling information across genes. Maximum likelihood estimation is applied to estimate the dispersion or variance of a gene across al</w:t>
-      </w:r>
+        <w:lastRenderedPageBreak/>
+        <w:t xml:space="preserve">Another limitation in our study is the small sample size, especially the number of biological replicates in Cushing’s group (n=5). Adding a covariate such as BMI or age in the model further reduces the sample size to 2 or 3 replicates. Although this sample size is small, it is reasonable for a rare disease such as Cushing’s. Realizing our limitation, we chose DESeq2 as the statistical method for our </w:t>
+      </w:r>
+      <w:proofErr w:type="spellStart"/>
       <w:r>
         <w:rPr>
           <w:rFonts w:eastAsia="Times New Roman" w:cs="Times New Roman"/>
           <w:shd w:val="clear" w:color="auto" w:fill="FFFFFF"/>
         </w:rPr>
-        <w:t>l replicates in a group. A</w:t>
-      </w:r>
+        <w:t>RNAseq</w:t>
+      </w:r>
+      <w:proofErr w:type="spellEnd"/>
       <w:r>
         <w:rPr>
           <w:rFonts w:eastAsia="Times New Roman" w:cs="Times New Roman"/>
           <w:shd w:val="clear" w:color="auto" w:fill="FFFFFF"/>
         </w:rPr>
-        <w:t xml:space="preserve">n empirical Bayes approach is </w:t>
+        <w:t xml:space="preserve"> data. DESeq2 overcomes the small sample size problem by pooling information across genes. Maximum likelihood estimation is applied to estimate the dispersion or variance of a gene across al</w:t>
       </w:r>
       <w:r>
         <w:rPr>
           <w:rFonts w:eastAsia="Times New Roman" w:cs="Times New Roman"/>
           <w:shd w:val="clear" w:color="auto" w:fill="FFFFFF"/>
         </w:rPr>
-        <w:t xml:space="preserve">then </w:t>
+        <w:t>l replicates in a group. A</w:t>
       </w:r>
       <w:r>
         <w:rPr>
           <w:rFonts w:eastAsia="Times New Roman" w:cs="Times New Roman"/>
           <w:shd w:val="clear" w:color="auto" w:fill="FFFFFF"/>
         </w:rPr>
-        <w:t xml:space="preserve">used to get maximum a </w:t>
-      </w:r>
-      <w:r>
-        <w:rPr>
-          <w:rFonts w:eastAsia="Times New Roman" w:cs="Times New Roman"/>
-          <w:i/>
-          <w:shd w:val="clear" w:color="auto" w:fill="FFFFFF"/>
-        </w:rPr>
-        <w:t>posterior</w:t>
+        <w:t xml:space="preserve">n empirical Bayes approach is </w:t>
       </w:r>
       <w:r>
         <w:rPr>
           <w:rFonts w:eastAsia="Times New Roman" w:cs="Times New Roman"/>
           <w:shd w:val="clear" w:color="auto" w:fill="FFFFFF"/>
         </w:rPr>
-        <w:t xml:space="preserve"> as the final dispersion estimate. This method utilizes the available data to the maximum extent; therefore, help avoiding potential false positives </w:t>
+        <w:t xml:space="preserve">then </w:t>
       </w:r>
       <w:r>
         <w:rPr>
           <w:rFonts w:eastAsia="Times New Roman" w:cs="Times New Roman"/>
           <w:shd w:val="clear" w:color="auto" w:fill="FFFFFF"/>
         </w:rPr>
-        <w:fldChar w:fldCharType="begin" w:fldLock="1"/>
-      </w:r>
+        <w:t xml:space="preserve">used to get </w:t>
+      </w:r>
+      <w:proofErr w:type="gramStart"/>
       <w:r>
         <w:rPr>
           <w:rFonts w:eastAsia="Times New Roman" w:cs="Times New Roman"/>
           <w:shd w:val="clear" w:color="auto" w:fill="FFFFFF"/>
         </w:rPr>
-        <w:instrText>ADDIN CSL_CITATION { "citationItems" : [ { "id" : "ITEM-1", "itemData" : { "DOI" : "10.1101/002832", "author" : [ { "dropping-particle" : "", "family" : "Love", "given" : "M. I.", "non-dropping-particle" : "", "parse-names" : false, "suffix" : "" }, { "dropping-particle" : "", "family" : "Huber", "given" : "W.", "non-dropping-particle" : "", "parse-names" : false, "suffix" : "" }, { "dropping-particle" : "", "family" : "Anders", "given" : "Simon", "non-dropping-particle" : "", "parse-names" : false, "suffix" : "" } ], "id" : "ITEM-1", "issued" : { "date-parts" : [ [ "2014", "2", "19" ] ] }, "title" : "Moderated estimation of fold change and dispersion for RNA-Seq data with DESeq2", "type" : "report" }, "uris" : [ "http://www.mendeley.com/documents/?uuid=1bdb6ee2-2411-48d0-9bdd-0ca7fdb549cf" ] } ], "mendeley" : { "formattedCitation" : "(Love &lt;i&gt;et al.&lt;/i&gt; 2014)", "plainTextFormattedCitation" : "(Love et al. 2014)", "previouslyFormattedCitation" : "(Love &lt;i&gt;et al.&lt;/i&gt; 2014)" }, "properties" : { "noteIndex" : 0 }, "schema" : "https://github.com/citation-style-language/schema/raw/master/csl-citation.json" }</w:instrText>
-      </w:r>
+        <w:t>maximum</w:t>
+      </w:r>
+      <w:proofErr w:type="gramEnd"/>
       <w:r>
         <w:rPr>
           <w:rFonts w:eastAsia="Times New Roman" w:cs="Times New Roman"/>
           <w:shd w:val="clear" w:color="auto" w:fill="FFFFFF"/>
         </w:rPr>
-        <w:fldChar w:fldCharType="separate"/>
+        <w:t xml:space="preserve"> a </w:t>
       </w:r>
       <w:r>
         <w:rPr>
           <w:rFonts w:eastAsia="Times New Roman" w:cs="Times New Roman"/>
-          <w:noProof/>
+          <w:i/>
           <w:shd w:val="clear" w:color="auto" w:fill="FFFFFF"/>
         </w:rPr>
-        <w:t xml:space="preserve">(Love </w:t>
-      </w:r>
-      <w:r>
-        <w:rPr>
-          <w:rFonts w:eastAsia="Times New Roman" w:cs="Times New Roman"/>
-          <w:i/>
-          <w:noProof/>
-          <w:shd w:val="clear" w:color="auto" w:fill="FFFFFF"/>
-        </w:rPr>
-        <w:t>et al.</w:t>
-      </w:r>
-      <w:r>
-        <w:rPr>
-          <w:rFonts w:eastAsia="Times New Roman" w:cs="Times New Roman"/>
-          <w:noProof/>
-          <w:shd w:val="clear" w:color="auto" w:fill="FFFFFF"/>
-        </w:rPr>
-        <w:t xml:space="preserve"> 2014)</w:t>
+        <w:t>posterior</w:t>
       </w:r>
       <w:r>
         <w:rPr>
           <w:rFonts w:eastAsia="Times New Roman" w:cs="Times New Roman"/>
           <w:shd w:val="clear" w:color="auto" w:fill="FFFFFF"/>
         </w:rPr>
-        <w:fldChar w:fldCharType="end"/>
-      </w:r>
+        <w:t xml:space="preserve"> as the final dispersion estimate. This method utilizes the available data to the maximum extent; therefore, help</w:t>
+      </w:r>
+      <w:ins w:id="4" w:author="Innocence Harvey" w:date="2015-06-22T14:54:00Z">
+        <w:r>
+          <w:rPr>
+            <w:rFonts w:eastAsia="Times New Roman" w:cs="Times New Roman"/>
+            <w:shd w:val="clear" w:color="auto" w:fill="FFFFFF"/>
+          </w:rPr>
+          <w:t>s</w:t>
+        </w:r>
+      </w:ins>
+      <w:bookmarkStart w:id="5" w:name="_GoBack"/>
+      <w:bookmarkEnd w:id="5"/>
       <w:r>
         <w:rPr>
           <w:rFonts w:eastAsia="Times New Roman" w:cs="Times New Roman"/>
           <w:shd w:val="clear" w:color="auto" w:fill="FFFFFF"/>
         </w:rPr>
+        <w:t xml:space="preserve"> avoiding potential false positives </w:t>
+      </w:r>
+      <w:r>
+        <w:rPr>
+          <w:rFonts w:eastAsia="Times New Roman" w:cs="Times New Roman"/>
+          <w:shd w:val="clear" w:color="auto" w:fill="FFFFFF"/>
+        </w:rPr>
+        <w:fldChar w:fldCharType="begin" w:fldLock="1"/>
+      </w:r>
+      <w:r>
+        <w:rPr>
+          <w:rFonts w:eastAsia="Times New Roman" w:cs="Times New Roman"/>
+          <w:shd w:val="clear" w:color="auto" w:fill="FFFFFF"/>
+        </w:rPr>
+        <w:instrText>ADDIN CSL_CITATION { "citationItems" : [ { "id" : "ITEM-1", "itemData" : { "DOI" : "10.1101/002832", "author" : [ { "dropping-particle" : "", "family" : "Love", "given" : "M. I.", "non-dropping-particle" : "", "parse-names" : false, "suffix" : "" }, { "dropping-particle" : "", "family" : "Huber", "given" : "W.", "non-dropping-particle" : "", "parse-names" : false, "suffix" : "" }, { "dropping-particle" : "", "family" : "Anders", "given" : "Simon", "non-dropping-particle" : "", "parse-names" : false, "suffix" : "" } ], "id" : "ITEM-1", "issued" : { "date-parts" : [ [ "2014", "2", "19" ] ] }, "title" : "Moderated estimation of fold change and dispersion for RNA-Seq data with DESeq2", "type" : "report" }, "uris" : [ "http://www.mendeley.com/documents/?uuid=1bdb6ee2-2411-48d0-9bdd-0ca7fdb549cf" ] } ], "mendeley" : { "formattedCitation" : "(Love &lt;i&gt;et al.&lt;/i&gt; 2014)", "plainTextFormattedCitation" : "(Love et al. 2014)", "previouslyFormattedCitation" : "(Love &lt;i&gt;et al.&lt;/i&gt; 2014)" }, "properties" : { "noteIndex" : 0 }, "schema" : "https://github.com/citation-style-language/schema/raw/master/csl-citation.json" }</w:instrText>
+      </w:r>
+      <w:r>
+        <w:rPr>
+          <w:rFonts w:eastAsia="Times New Roman" w:cs="Times New Roman"/>
+          <w:shd w:val="clear" w:color="auto" w:fill="FFFFFF"/>
+        </w:rPr>
+        <w:fldChar w:fldCharType="separate"/>
+      </w:r>
+      <w:r>
+        <w:rPr>
+          <w:rFonts w:eastAsia="Times New Roman" w:cs="Times New Roman"/>
+          <w:noProof/>
+          <w:shd w:val="clear" w:color="auto" w:fill="FFFFFF"/>
+        </w:rPr>
+        <w:t xml:space="preserve">(Love </w:t>
+      </w:r>
+      <w:r>
+        <w:rPr>
+          <w:rFonts w:eastAsia="Times New Roman" w:cs="Times New Roman"/>
+          <w:i/>
+          <w:noProof/>
+          <w:shd w:val="clear" w:color="auto" w:fill="FFFFFF"/>
+        </w:rPr>
+        <w:t>et al.</w:t>
+      </w:r>
+      <w:r>
+        <w:rPr>
+          <w:rFonts w:eastAsia="Times New Roman" w:cs="Times New Roman"/>
+          <w:noProof/>
+          <w:shd w:val="clear" w:color="auto" w:fill="FFFFFF"/>
+        </w:rPr>
+        <w:t xml:space="preserve"> 2014)</w:t>
+      </w:r>
+      <w:r>
+        <w:rPr>
+          <w:rFonts w:eastAsia="Times New Roman" w:cs="Times New Roman"/>
+          <w:shd w:val="clear" w:color="auto" w:fill="FFFFFF"/>
+        </w:rPr>
+        <w:fldChar w:fldCharType="end"/>
+      </w:r>
+      <w:r>
+        <w:rPr>
+          <w:rFonts w:eastAsia="Times New Roman" w:cs="Times New Roman"/>
+          <w:shd w:val="clear" w:color="auto" w:fill="FFFFFF"/>
+        </w:rPr>
         <w:t>.</w:t>
       </w:r>
     </w:p>
@@ -6630,6 +7932,7 @@
         <w:spacing w:line="480" w:lineRule="auto"/>
       </w:pPr>
       <w:r>
+        <w:lastRenderedPageBreak/>
         <w:t>Funding</w:t>
       </w:r>
     </w:p>
@@ -6672,12 +7975,14 @@
       <w:pPr>
         <w:spacing w:line="480" w:lineRule="auto"/>
       </w:pPr>
+      <w:proofErr w:type="spellStart"/>
       <w:r>
         <w:t>IH</w:t>
       </w:r>
       <w:r>
         <w:t>o</w:t>
       </w:r>
+      <w:proofErr w:type="spellEnd"/>
       <w:r>
         <w:t xml:space="preserve"> conceived of the study, and DB</w:t>
       </w:r>
@@ -6685,29 +7990,98 @@
         <w:t>, ARS</w:t>
       </w:r>
       <w:r>
-        <w:t xml:space="preserve"> and IHo provided funding.  </w:t>
-      </w:r>
-      <w:r>
-        <w:t xml:space="preserve">WFC and ALB recruited the patients and obtained clinical data. WFC supplied the biopsies and serum samples. IHo assayed the tissues for lipolysis and performed the serum measurements. </w:t>
-      </w:r>
-      <w:r>
-        <w:t xml:space="preserve">QT, DB, IHa and IHo </w:t>
+        <w:t xml:space="preserve"> and </w:t>
+      </w:r>
+      <w:proofErr w:type="spellStart"/>
+      <w:r>
+        <w:t>IHo</w:t>
+      </w:r>
+      <w:proofErr w:type="spellEnd"/>
+      <w:r>
+        <w:t xml:space="preserve"> provided funding.  </w:t>
+      </w:r>
+      <w:r>
+        <w:t xml:space="preserve">WFC and ALB recruited the patients and obtained clinical data. WFC supplied the biopsies and serum samples. </w:t>
+      </w:r>
+      <w:proofErr w:type="spellStart"/>
+      <w:r>
+        <w:t>IHo</w:t>
+      </w:r>
+      <w:proofErr w:type="spellEnd"/>
+      <w:r>
+        <w:t xml:space="preserve"> assayed the tissues for lipolysis and performed the serum measurements. </w:t>
+      </w:r>
+      <w:r>
+        <w:t xml:space="preserve">QT, DB, </w:t>
+      </w:r>
+      <w:proofErr w:type="spellStart"/>
+      <w:r>
+        <w:t>IHa</w:t>
+      </w:r>
+      <w:proofErr w:type="spellEnd"/>
+      <w:r>
+        <w:t xml:space="preserve"> and </w:t>
+      </w:r>
+      <w:proofErr w:type="spellStart"/>
+      <w:r>
+        <w:t>IHo</w:t>
+      </w:r>
+      <w:proofErr w:type="spellEnd"/>
+      <w:r>
+        <w:t xml:space="preserve"> </w:t>
       </w:r>
       <w:r>
         <w:t>analyzed</w:t>
       </w:r>
       <w:r>
-        <w:t xml:space="preserve"> the RNAseq data.  IHa generated the mouse data with assistance from EJS.  </w:t>
-      </w:r>
-      <w:r>
-        <w:t xml:space="preserve">  This was analyz</w:t>
-      </w:r>
-      <w:r>
-        <w:t>ed by IHa, DB and QT.  IH</w:t>
+        <w:t xml:space="preserve"> the </w:t>
+      </w:r>
+      <w:proofErr w:type="spellStart"/>
+      <w:r>
+        <w:t>RNAseq</w:t>
+      </w:r>
+      <w:proofErr w:type="spellEnd"/>
+      <w:r>
+        <w:t xml:space="preserve"> data.  </w:t>
+      </w:r>
+      <w:proofErr w:type="spellStart"/>
+      <w:r>
+        <w:t>IHa</w:t>
+      </w:r>
+      <w:proofErr w:type="spellEnd"/>
+      <w:r>
+        <w:t xml:space="preserve"> generated the mouse data with assistance from EJS.  </w:t>
+      </w:r>
+      <w:r>
+        <w:t xml:space="preserve">  </w:t>
+      </w:r>
+      <w:proofErr w:type="gramStart"/>
+      <w:r>
+        <w:t>This was analyz</w:t>
+      </w:r>
+      <w:r>
+        <w:t xml:space="preserve">ed by </w:t>
+      </w:r>
+      <w:proofErr w:type="spellStart"/>
+      <w:r>
+        <w:t>IHa</w:t>
+      </w:r>
+      <w:proofErr w:type="spellEnd"/>
+      <w:r>
+        <w:t>, DB and QT</w:t>
+      </w:r>
+      <w:proofErr w:type="gramEnd"/>
+      <w:r>
+        <w:t xml:space="preserve">.  </w:t>
+      </w:r>
+      <w:proofErr w:type="spellStart"/>
+      <w:r>
+        <w:t>IH</w:t>
       </w:r>
       <w:r>
         <w:t>o</w:t>
       </w:r>
+      <w:proofErr w:type="spellEnd"/>
       <w:r>
         <w:t xml:space="preserve"> and DB wrote the manuscript</w:t>
       </w:r>
@@ -6726,7 +8100,31 @@
         <w:spacing w:line="480" w:lineRule="auto"/>
       </w:pPr>
       <w:r>
-        <w:t xml:space="preserve">We thank Charlotte Gunden, Elizabeth Walkowiak and Eric Vasbinder for their valuable help in the study.  </w:t>
+        <w:t xml:space="preserve">We thank Charlotte </w:t>
+      </w:r>
+      <w:proofErr w:type="spellStart"/>
+      <w:r>
+        <w:t>Gunden</w:t>
+      </w:r>
+      <w:proofErr w:type="spellEnd"/>
+      <w:r>
+        <w:t xml:space="preserve">, Elizabeth </w:t>
+      </w:r>
+      <w:proofErr w:type="spellStart"/>
+      <w:r>
+        <w:t>Walkowiak</w:t>
+      </w:r>
+      <w:proofErr w:type="spellEnd"/>
+      <w:r>
+        <w:t xml:space="preserve"> and Eric </w:t>
+      </w:r>
+      <w:proofErr w:type="spellStart"/>
+      <w:r>
+        <w:t>Vasbinder</w:t>
+      </w:r>
+      <w:proofErr w:type="spellEnd"/>
+      <w:r>
+        <w:t xml:space="preserve"> for their valuable help in the study.  </w:t>
       </w:r>
       <w:r>
         <w:t xml:space="preserve"> </w:t>
@@ -6735,16 +8133,32 @@
         <w:t xml:space="preserve">The authors would like to thank Ian Brooks and the UTHSC-ORNL Center for Biomedical Informatics for provisioning </w:t>
       </w:r>
       <w:r>
-        <w:t>the RS</w:t>
-      </w:r>
-      <w:r>
-        <w:t xml:space="preserve">tudio server used in this analysis.  </w:t>
+        <w:t xml:space="preserve">the </w:t>
+      </w:r>
+      <w:proofErr w:type="spellStart"/>
+      <w:r>
+        <w:t>RS</w:t>
+      </w:r>
+      <w:r>
+        <w:t>tudio</w:t>
+      </w:r>
+      <w:proofErr w:type="spellEnd"/>
+      <w:r>
+        <w:t xml:space="preserve"> server used in this analysis.  </w:t>
       </w:r>
       <w:r>
         <w:t xml:space="preserve">We would also like to thank the University of Tennessee Health Science Center Neuroscience Institute for use of the grip strength monitor.  </w:t>
       </w:r>
       <w:r>
-        <w:t>We would also like to thank the Molecular Resource Center at the University of Tennessee Health Science Center for qPCR facilities.</w:t>
+        <w:t xml:space="preserve">We would also like to thank the Molecular Resource Center at the University of Tennessee Health Science Center for </w:t>
+      </w:r>
+      <w:proofErr w:type="spellStart"/>
+      <w:r>
+        <w:t>qPCR</w:t>
+      </w:r>
+      <w:proofErr w:type="spellEnd"/>
+      <w:r>
+        <w:t xml:space="preserve"> facilities.</w:t>
       </w:r>
     </w:p>
     <w:p>
@@ -6752,6 +8166,7 @@
         <w:spacing w:line="480" w:lineRule="auto"/>
       </w:pPr>
       <w:r>
+        <w:lastRenderedPageBreak/>
         <w:br w:type="page"/>
       </w:r>
     </w:p>
@@ -6761,6 +8176,7 @@
         <w:spacing w:line="480" w:lineRule="auto"/>
       </w:pPr>
       <w:r>
+        <w:lastRenderedPageBreak/>
         <w:t>References</w:t>
       </w:r>
     </w:p>
@@ -7406,6 +8822,7 @@
           <w:noProof/>
           <w:sz w:val="24"/>
         </w:rPr>
+        <w:lastRenderedPageBreak/>
         <w:t xml:space="preserve">Dardevet D, Sornet C, Taillandier D, Savary I, Attaix D &amp; Grizard J 1995 Sensitivity and protein turnover response to glucocorticoids are different in skeletal muscle from adult and old rats. Lack of regulation of the ubiquitin-proteasome proteolytic pathway in aging. </w:t>
       </w:r>
       <w:r>
@@ -7966,6 +9383,7 @@
           <w:noProof/>
           <w:sz w:val="24"/>
         </w:rPr>
+        <w:lastRenderedPageBreak/>
         <w:t xml:space="preserve">Hauner H, Schmid P &amp; Pfeiffer EF 1987 Glucocorticoids and insulin promote the differentiation of human adipocyte precursor cells into fat cells. </w:t>
       </w:r>
       <w:r>
@@ -8526,6 +9944,7 @@
           <w:noProof/>
           <w:sz w:val="24"/>
         </w:rPr>
+        <w:lastRenderedPageBreak/>
         <w:t xml:space="preserve">Long W, Wei L &amp; Barrett EJ 2001 Dexamethasone inhibits the stimulation of muscle protein synthesis and PHAS-I and p70 S6-kinase phosphorylation. </w:t>
       </w:r>
       <w:r>
@@ -9070,7 +10489,16 @@
           <w:noProof/>
           <w:sz w:val="24"/>
         </w:rPr>
-        <w:t xml:space="preserve">Reddy TE, Pauli F, Sprouse RO, Neff NF, Newberry KM, Garabedian MJ &amp; Myers RM 2009 Genomic determination of the glucocorticoid response reveals unexpected mechanisms of gene regulation. </w:t>
+        <w:t xml:space="preserve">Reddy TE, Pauli F, Sprouse RO, Neff NF, Newberry KM, Garabedian MJ &amp; Myers RM 2009 Genomic determination of the glucocorticoid response reveals </w:t>
+      </w:r>
+      <w:r>
+        <w:rPr>
+          <w:rFonts w:ascii="Cambria" w:hAnsi="Cambria"/>
+          <w:noProof/>
+          <w:sz w:val="24"/>
+        </w:rPr>
+        <w:lastRenderedPageBreak/>
+        <w:t xml:space="preserve">unexpected mechanisms of gene regulation. </w:t>
       </w:r>
       <w:r>
         <w:rPr>
@@ -9599,6 +11027,7 @@
         <w:spacing w:line="480" w:lineRule="auto"/>
       </w:pPr>
       <w:r>
+        <w:lastRenderedPageBreak/>
         <w:t>Figure Legends</w:t>
       </w:r>
     </w:p>
@@ -9631,7 +11060,15 @@
         <w:t>patients in our study.</w:t>
       </w:r>
       <w:r>
-        <w:t xml:space="preserve">  A) Morphometric data from control (non-secreting adeoma) and Cushing’s </w:t>
+        <w:t xml:space="preserve">  A) Morphometric data from control (non-secreting </w:t>
+      </w:r>
+      <w:proofErr w:type="spellStart"/>
+      <w:r>
+        <w:t>adeoma</w:t>
+      </w:r>
+      <w:proofErr w:type="spellEnd"/>
+      <w:r>
+        <w:t xml:space="preserve">) and Cushing’s </w:t>
       </w:r>
       <w:r>
         <w:t xml:space="preserve">disease </w:t>
@@ -9728,7 +11165,15 @@
         <w:t xml:space="preserve">E) Average food consumption per mouse per day. F) Insulin tolerance test. Following a 6 hour fast, insulin </w:t>
       </w:r>
       <w:r>
-        <w:t xml:space="preserve">(1 mU/g) </w:t>
+        <w:t xml:space="preserve">(1 </w:t>
+      </w:r>
+      <w:proofErr w:type="spellStart"/>
+      <w:r>
+        <w:t>mU</w:t>
+      </w:r>
+      <w:proofErr w:type="spellEnd"/>
+      <w:r>
+        <w:t xml:space="preserve">/g) </w:t>
       </w:r>
       <w:r>
         <w:t>was administered via IP injection and blood glucose was measur</w:t>
@@ -9746,7 +11191,15 @@
         <w:t xml:space="preserve"> post injection. </w:t>
       </w:r>
       <w:r>
-        <w:t xml:space="preserve">G) Inguinal (IWAT) and epididymal (EWAT) fat pad weights, for </w:t>
+        <w:t xml:space="preserve">G) Inguinal (IWAT) and </w:t>
+      </w:r>
+      <w:proofErr w:type="spellStart"/>
+      <w:r>
+        <w:t>epididymal</w:t>
+      </w:r>
+      <w:proofErr w:type="spellEnd"/>
+      <w:r>
+        <w:t xml:space="preserve"> (EWAT) fat pad weights, for </w:t>
       </w:r>
       <w:r>
         <w:t>right</w:t>
@@ -9794,17 +11247,38 @@
       <w:r>
         <w:t xml:space="preserve">A) </w:t>
       </w:r>
-      <w:r>
-        <w:t>Heatmap of genes with significant differential expression.  The bar on the top indicates control subjects (non-secreting adenoma; black) and Cushing’s subjects (red).</w:t>
+      <w:proofErr w:type="spellStart"/>
+      <w:r>
+        <w:t>Heatmap</w:t>
+      </w:r>
+      <w:proofErr w:type="spellEnd"/>
+      <w:r>
+        <w:t xml:space="preserve"> of genes with significant differential expression.  The bar on the top indicates control subjects (non-secreting adenoma; black) and Cushing’s subjects (red).</w:t>
       </w:r>
       <w:r>
         <w:t xml:space="preserve"> B) Genes involved in cortisol signaling.  C</w:t>
       </w:r>
       <w:r>
-        <w:t>) Lept</w:t>
-      </w:r>
-      <w:r>
-        <w:t xml:space="preserve">in and Adiponectin mRNA levels. </w:t>
+        <w:t xml:space="preserve">) </w:t>
+      </w:r>
+      <w:proofErr w:type="spellStart"/>
+      <w:r>
+        <w:t>Lept</w:t>
+      </w:r>
+      <w:r>
+        <w:t>in</w:t>
+      </w:r>
+      <w:proofErr w:type="spellEnd"/>
+      <w:r>
+        <w:t xml:space="preserve"> and </w:t>
+      </w:r>
+      <w:proofErr w:type="spellStart"/>
+      <w:r>
+        <w:t>Adiponectin</w:t>
+      </w:r>
+      <w:proofErr w:type="spellEnd"/>
+      <w:r>
+        <w:t xml:space="preserve"> mRNA levels. </w:t>
       </w:r>
       <w:r>
         <w:t>Asterisks indicate q&lt;0.05.</w:t>
@@ -9823,6 +11297,7 @@
         <w:rPr>
           <w:b/>
         </w:rPr>
+        <w:lastRenderedPageBreak/>
         <w:t>Figure 4: Elevated glucocorticoids result in elevated fatty acid and tr</w:t>
       </w:r>
       <w:r>
@@ -9844,7 +11319,15 @@
         <w:t xml:space="preserve">disease </w:t>
       </w:r>
       <w:r>
-        <w:t>and control patients. B) Fatty acid desaturases in Cushing’s</w:t>
+        <w:t xml:space="preserve">and control patients. B) Fatty acid </w:t>
+      </w:r>
+      <w:proofErr w:type="spellStart"/>
+      <w:r>
+        <w:t>desaturases</w:t>
+      </w:r>
+      <w:proofErr w:type="spellEnd"/>
+      <w:r>
+        <w:t xml:space="preserve"> in Cushing’s</w:t>
       </w:r>
       <w:r>
         <w:t xml:space="preserve"> disease</w:t>
@@ -9861,11 +11344,24 @@
       <w:r>
         <w:t xml:space="preserve">D) Lipolysis genes. E) Steroid biogenesis genes.  </w:t>
       </w:r>
+      <w:proofErr w:type="gramStart"/>
       <w:r>
         <w:t>F</w:t>
       </w:r>
       <w:r>
-        <w:t>)  Evaluation of lipogenic genes in mouse subcutaneous adipose tissue.</w:t>
+        <w:t>)  Evaluation</w:t>
+      </w:r>
+      <w:proofErr w:type="gramEnd"/>
+      <w:r>
+        <w:t xml:space="preserve"> of </w:t>
+      </w:r>
+      <w:proofErr w:type="spellStart"/>
+      <w:r>
+        <w:t>lipogenic</w:t>
+      </w:r>
+      <w:proofErr w:type="spellEnd"/>
+      <w:r>
+        <w:t xml:space="preserve"> genes in mouse subcutaneous adipose tissue.</w:t>
       </w:r>
       <w:r>
         <w:t xml:space="preserve">  Asterisks indicate q&lt;0.05.</w:t>
@@ -9884,12 +11380,26 @@
         <w:rPr>
           <w:b/>
         </w:rPr>
-        <w:t>Figure 5:  Glycolysis and glucose oxidation genes are upregulated with ele</w:t>
-      </w:r>
+        <w:t xml:space="preserve">Figure 5:  Glycolysis and glucose oxidation genes are </w:t>
+      </w:r>
+      <w:proofErr w:type="spellStart"/>
       <w:r>
         <w:rPr>
           <w:b/>
         </w:rPr>
+        <w:t>upregulated</w:t>
+      </w:r>
+      <w:proofErr w:type="spellEnd"/>
+      <w:r>
+        <w:rPr>
+          <w:b/>
+        </w:rPr>
+        <w:t xml:space="preserve"> with ele</w:t>
+      </w:r>
+      <w:r>
+        <w:rPr>
+          <w:b/>
+        </w:rPr>
         <w:t>v</w:t>
       </w:r>
       <w:r>
@@ -9901,6 +11411,7 @@
       <w:r>
         <w:t xml:space="preserve">  </w:t>
       </w:r>
+      <w:proofErr w:type="gramStart"/>
       <w:r>
         <w:t xml:space="preserve">Schematic of </w:t>
       </w:r>
@@ -9929,10 +11440,24 @@
         <w:t>subjects</w:t>
       </w:r>
       <w:r>
-        <w:t>.  C</w:t>
-      </w:r>
-      <w:r>
-        <w:t>) qPCR analysis of selected glucose oxidation genes from mouse subcutaneous adipose tissue after 12 weeks of dexamethasone treatment.  Asterisks indicate q&lt;0.05.</w:t>
+        <w:t>.</w:t>
+      </w:r>
+      <w:proofErr w:type="gramEnd"/>
+      <w:r>
+        <w:t xml:space="preserve">  C</w:t>
+      </w:r>
+      <w:r>
+        <w:t xml:space="preserve">) </w:t>
+      </w:r>
+      <w:proofErr w:type="spellStart"/>
+      <w:proofErr w:type="gramStart"/>
+      <w:r>
+        <w:t>qPCR</w:t>
+      </w:r>
+      <w:proofErr w:type="spellEnd"/>
+      <w:proofErr w:type="gramEnd"/>
+      <w:r>
+        <w:t xml:space="preserve"> analysis of selected glucose oxidation genes from mouse subcutaneous adipose tissue after 12 weeks of dexamethasone treatment.  Asterisks indicate q&lt;0.05.</w:t>
       </w:r>
     </w:p>
     <w:p>
@@ -9975,7 +11500,23 @@
         <w:t xml:space="preserve">treatment. </w:t>
       </w:r>
       <w:r>
-        <w:t xml:space="preserve">Muscle atrogene (B) and proteasomal transcript expression changes in </w:t>
+        <w:t xml:space="preserve">Muscle </w:t>
+      </w:r>
+      <w:proofErr w:type="spellStart"/>
+      <w:r>
+        <w:t>atrogene</w:t>
+      </w:r>
+      <w:proofErr w:type="spellEnd"/>
+      <w:r>
+        <w:t xml:space="preserve"> (B) and </w:t>
+      </w:r>
+      <w:proofErr w:type="spellStart"/>
+      <w:r>
+        <w:t>proteasomal</w:t>
+      </w:r>
+      <w:proofErr w:type="spellEnd"/>
+      <w:r>
+        <w:t xml:space="preserve"> transcript expression changes in </w:t>
       </w:r>
       <w:r>
         <w:t xml:space="preserve">gastrocnemius muscles from </w:t>
@@ -9984,11 +11525,21 @@
         <w:t xml:space="preserve">mice following 1 week of dexamethasone treatment. </w:t>
       </w:r>
       <w:r>
-        <w:t xml:space="preserve">C) Proteosomal mRNA levels from subcutaneous adipose tissue of mice treated with dexamethasone for 12 weeks.  </w:t>
-      </w:r>
+        <w:t xml:space="preserve">C) </w:t>
+      </w:r>
+      <w:proofErr w:type="spellStart"/>
+      <w:r>
+        <w:t>Proteosomal</w:t>
+      </w:r>
+      <w:proofErr w:type="spellEnd"/>
+      <w:r>
+        <w:t xml:space="preserve"> mRNA levels from subcutaneous adipose tissue of mice treated with dexamethasone for 12 weeks.  </w:t>
+      </w:r>
+      <w:proofErr w:type="spellStart"/>
       <w:r>
         <w:t>Proteasomal</w:t>
       </w:r>
+      <w:proofErr w:type="spellEnd"/>
       <w:r>
         <w:t xml:space="preserve"> </w:t>
       </w:r>
@@ -10026,7 +11577,15 @@
         <w:t xml:space="preserve">. </w:t>
       </w:r>
       <w:r>
-        <w:t>F) Heatmap of differentially expressed ribosomal transcripts</w:t>
+        <w:t xml:space="preserve">F) </w:t>
+      </w:r>
+      <w:proofErr w:type="spellStart"/>
+      <w:r>
+        <w:t>Heatmap</w:t>
+      </w:r>
+      <w:proofErr w:type="spellEnd"/>
+      <w:r>
+        <w:t xml:space="preserve"> of differentially expressed ribosomal transcripts</w:t>
       </w:r>
       <w:r>
         <w:t xml:space="preserve"> in Cushing’s </w:t>
@@ -10072,12 +11631,26 @@
         <w:rPr>
           <w:b/>
         </w:rPr>
-        <w:t xml:space="preserve">of insulin signaling transcripts, ceramides and inflammatory transcripts in </w:t>
-      </w:r>
+        <w:t xml:space="preserve">of insulin signaling transcripts, </w:t>
+      </w:r>
+      <w:proofErr w:type="spellStart"/>
       <w:r>
         <w:rPr>
           <w:b/>
         </w:rPr>
+        <w:t>ceramides</w:t>
+      </w:r>
+      <w:proofErr w:type="spellEnd"/>
+      <w:r>
+        <w:rPr>
+          <w:b/>
+        </w:rPr>
+        <w:t xml:space="preserve"> and inflammatory transcripts in </w:t>
+      </w:r>
+      <w:r>
+        <w:rPr>
+          <w:b/>
+        </w:rPr>
         <w:t xml:space="preserve">control vs. Cushing’s </w:t>
       </w:r>
       <w:r>
@@ -10099,7 +11672,15 @@
         <w:t xml:space="preserve">. </w:t>
       </w:r>
       <w:r>
-        <w:t xml:space="preserve">A) Insulin signaling transcript expression levels. B) Ceramide levels. C) </w:t>
+        <w:t xml:space="preserve">A) Insulin signaling transcript expression levels. B) </w:t>
+      </w:r>
+      <w:proofErr w:type="spellStart"/>
+      <w:r>
+        <w:t>Ceramide</w:t>
+      </w:r>
+      <w:proofErr w:type="spellEnd"/>
+      <w:r>
+        <w:t xml:space="preserve"> levels. C) </w:t>
       </w:r>
       <w:r>
         <w:t>MHC complex</w:t>
@@ -10193,7 +11774,15 @@
         <w:t>IDH1</w:t>
       </w:r>
       <w:r>
-        <w:t xml:space="preserve"> (C), and lysosomal (D) transcripts in non-obese and obese Cushing’s subjects.</w:t>
+        <w:t xml:space="preserve"> (C), and </w:t>
+      </w:r>
+      <w:proofErr w:type="spellStart"/>
+      <w:r>
+        <w:t>lysosomal</w:t>
+      </w:r>
+      <w:proofErr w:type="spellEnd"/>
+      <w:r>
+        <w:t xml:space="preserve"> (D) transcripts in non-obese and obese Cushing’s subjects.</w:t>
       </w:r>
     </w:p>
     <w:sectPr>
@@ -10301,7 +11890,7 @@
         <w:rStyle w:val="PageNumber"/>
         <w:noProof/>
       </w:rPr>
-      <w:t>7</w:t>
+      <w:t>2</w:t>
     </w:r>
     <w:r>
       <w:rPr>
@@ -11673,7 +13262,7 @@
 </file>
 
 <file path=customXml/itemProps1.xml><?xml version="1.0" encoding="utf-8"?>
-<ds:datastoreItem xmlns:ds="http://schemas.openxmlformats.org/officeDocument/2006/customXml" ds:itemID="{26FFE2DB-F4D1-2041-A219-9899045CCBAB}">
+<ds:datastoreItem xmlns:ds="http://schemas.openxmlformats.org/officeDocument/2006/customXml" ds:itemID="{2CCD497B-C665-DB4B-8BA8-C4DE739B8346}">
   <ds:schemaRefs>
     <ds:schemaRef ds:uri="http://schemas.openxmlformats.org/officeDocument/2006/bibliography"/>
   </ds:schemaRefs>

</xml_diff>

<commit_message>
changed to 12 weeks ITT
</commit_message>
<xml_diff>
--- a/manuscript/Cushing-Manuscript/Hochberg.docx
+++ b/manuscript/Cushing-Manuscript/Hochberg.docx
@@ -1460,7 +1460,20 @@
         <w:t>fter</w:t>
       </w:r>
       <w:r>
-        <w:t xml:space="preserve"> 11 weeks of </w:t>
+        <w:t xml:space="preserve"> </w:t>
+      </w:r>
+      <w:ins w:id="0" w:author="Innocence Harvey" w:date="2015-06-22T15:07:00Z">
+        <w:r>
+          <w:t>12</w:t>
+        </w:r>
+      </w:ins>
+      <w:del w:id="1" w:author="Innocence Harvey" w:date="2015-06-22T15:07:00Z">
+        <w:r>
+          <w:delText>11</w:delText>
+        </w:r>
+      </w:del>
+      <w:r>
+        <w:t xml:space="preserve"> weeks of </w:t>
       </w:r>
       <w:r>
         <w:t xml:space="preserve">dexamethasone </w:t>
@@ -3531,7 +3544,23 @@
         <w:t xml:space="preserve">).  To evaluate insulin sensitivity, we performed insulin tolerance tests on these mice </w:t>
       </w:r>
       <w:r>
-        <w:t>after 11 weeks of dexamethasone treatment</w:t>
+        <w:t xml:space="preserve">after </w:t>
+      </w:r>
+      <w:del w:id="2" w:author="Innocence Harvey" w:date="2015-06-22T15:07:00Z">
+        <w:r>
+          <w:delText xml:space="preserve">11 </w:delText>
+        </w:r>
+      </w:del>
+      <w:ins w:id="3" w:author="Innocence Harvey" w:date="2015-06-22T15:07:00Z">
+        <w:r>
+          <w:t>12</w:t>
+        </w:r>
+        <w:r>
+          <w:t xml:space="preserve"> </w:t>
+        </w:r>
+      </w:ins>
+      <w:r>
+        <w:t>weeks of dexamethasone treatment</w:t>
       </w:r>
       <w:r>
         <w:t>, and found that while they had reduced fasting glucose at this stage, they were resistant to insulin-induced reduc</w:t>
@@ -3858,7 +3887,12 @@
       </w:r>
       <w:proofErr w:type="gramEnd"/>
       <w:r>
-        <w:t xml:space="preserve"> control the local concentrations of cortisol in adipose tissues</w:t>
+        <w:t xml:space="preserve"> control the local concentrations of </w:t>
+      </w:r>
+      <w:bookmarkStart w:id="4" w:name="_GoBack"/>
+      <w:bookmarkEnd w:id="4"/>
+      <w:r>
+        <w:t>cortisol in adipose tissues</w:t>
       </w:r>
       <w:r>
         <w:t xml:space="preserve">.  We observed a </w:t>
@@ -6610,7 +6644,7 @@
       <w:r>
         <w:t>subjects.  Cushing’s disease is diagnosed and treated much more rapidly, which leads to these differences.  We therefore confirmed many of our human findings in a mouse model of excessive glucocorticoid treatment, wher</w:t>
       </w:r>
-      <w:ins w:id="0" w:author="Innocence Harvey" w:date="2015-06-22T14:45:00Z">
+      <w:ins w:id="5" w:author="Innocence Harvey" w:date="2015-06-22T14:45:00Z">
         <w:r>
           <w:t>e</w:t>
         </w:r>
@@ -6724,7 +6758,7 @@
       <w:r>
         <w:t>-HSD1, wher</w:t>
       </w:r>
-      <w:ins w:id="1" w:author="Innocence Harvey" w:date="2015-06-22T14:47:00Z">
+      <w:ins w:id="6" w:author="Innocence Harvey" w:date="2015-06-22T14:47:00Z">
         <w:r>
           <w:t>e</w:t>
         </w:r>
@@ -7202,12 +7236,12 @@
       <w:r>
         <w:t>le ubiquitin-prote</w:t>
       </w:r>
-      <w:ins w:id="2" w:author="Innocence Harvey" w:date="2015-06-22T14:49:00Z">
+      <w:ins w:id="7" w:author="Innocence Harvey" w:date="2015-06-22T14:49:00Z">
         <w:r>
           <w:t>a</w:t>
         </w:r>
       </w:ins>
-      <w:del w:id="3" w:author="Innocence Harvey" w:date="2015-06-22T14:49:00Z">
+      <w:del w:id="8" w:author="Innocence Harvey" w:date="2015-06-22T14:49:00Z">
         <w:r>
           <w:delText>o</w:delText>
         </w:r>
@@ -7802,7 +7836,7 @@
         </w:rPr>
         <w:t xml:space="preserve"> as the final dispersion estimate. This method utilizes the available data to the maximum extent; therefore, help</w:t>
       </w:r>
-      <w:ins w:id="4" w:author="Innocence Harvey" w:date="2015-06-22T14:54:00Z">
+      <w:ins w:id="9" w:author="Innocence Harvey" w:date="2015-06-22T14:54:00Z">
         <w:r>
           <w:rPr>
             <w:rFonts w:eastAsia="Times New Roman" w:cs="Times New Roman"/>
@@ -7811,8 +7845,6 @@
           <w:t>s</w:t>
         </w:r>
       </w:ins>
-      <w:bookmarkStart w:id="5" w:name="_GoBack"/>
-      <w:bookmarkEnd w:id="5"/>
       <w:r>
         <w:rPr>
           <w:rFonts w:eastAsia="Times New Roman" w:cs="Times New Roman"/>
@@ -11890,7 +11922,7 @@
         <w:rStyle w:val="PageNumber"/>
         <w:noProof/>
       </w:rPr>
-      <w:t>2</w:t>
+      <w:t>13</w:t>
     </w:r>
     <w:r>
       <w:rPr>
@@ -13262,7 +13294,7 @@
 </file>
 
 <file path=customXml/itemProps1.xml><?xml version="1.0" encoding="utf-8"?>
-<ds:datastoreItem xmlns:ds="http://schemas.openxmlformats.org/officeDocument/2006/customXml" ds:itemID="{2CCD497B-C665-DB4B-8BA8-C4DE739B8346}">
+<ds:datastoreItem xmlns:ds="http://schemas.openxmlformats.org/officeDocument/2006/customXml" ds:itemID="{718DB11C-8024-6149-B9DA-807241D009FE}">
   <ds:schemaRefs>
     <ds:schemaRef ds:uri="http://schemas.openxmlformats.org/officeDocument/2006/bibliography"/>
   </ds:schemaRefs>

</xml_diff>

<commit_message>
Highlighted changed sections & removed fig legends
</commit_message>
<xml_diff>
--- a/manuscript/Cushing-Manuscript/Hochberg.docx
+++ b/manuscript/Cushing-Manuscript/Hochberg.docx
@@ -19,15 +19,28 @@
       <w:pPr>
         <w:spacing w:line="480" w:lineRule="auto"/>
       </w:pPr>
-      <w:r>
-        <w:t>Irit Hochberg</w:t>
+      <w:proofErr w:type="spellStart"/>
+      <w:r>
+        <w:t>Irit</w:t>
+      </w:r>
+      <w:proofErr w:type="spellEnd"/>
+      <w:r>
+        <w:t xml:space="preserve"> Hochberg</w:t>
       </w:r>
       <w:r>
         <w:rPr>
           <w:vertAlign w:val="superscript"/>
         </w:rPr>
-        <w:t>1,2</w:t>
-      </w:r>
+        <w:t>1</w:t>
+      </w:r>
+      <w:proofErr w:type="gramStart"/>
+      <w:r>
+        <w:rPr>
+          <w:vertAlign w:val="superscript"/>
+        </w:rPr>
+        <w:t>,2</w:t>
+      </w:r>
+      <w:proofErr w:type="gramEnd"/>
       <w:r>
         <w:t>,</w:t>
       </w:r>
@@ -47,7 +60,15 @@
         <w:t>3</w:t>
       </w:r>
       <w:r>
-        <w:t xml:space="preserve">, Quynh </w:t>
+        <w:t xml:space="preserve">, </w:t>
+      </w:r>
+      <w:proofErr w:type="spellStart"/>
+      <w:r>
+        <w:t>Quynh</w:t>
+      </w:r>
+      <w:proofErr w:type="spellEnd"/>
+      <w:r>
+        <w:t xml:space="preserve"> </w:t>
       </w:r>
       <w:r>
         <w:t xml:space="preserve">T. </w:t>
@@ -172,8 +193,13 @@
         <w:t>KEY TERMS: Cushing</w:t>
       </w:r>
       <w:r>
-        <w:t>’s Syndrome</w:t>
-      </w:r>
+        <w:t xml:space="preserve">’s </w:t>
+      </w:r>
+      <w:proofErr w:type="gramStart"/>
+      <w:r>
+        <w:t>Syndrome</w:t>
+      </w:r>
+      <w:proofErr w:type="gramEnd"/>
       <w:r>
         <w:t xml:space="preserve">, </w:t>
       </w:r>
@@ -183,15 +209,22 @@
       <w:r>
         <w:t xml:space="preserve">lucocorticoid, </w:t>
       </w:r>
+      <w:proofErr w:type="spellStart"/>
       <w:r>
         <w:t>lipogenesis</w:t>
       </w:r>
+      <w:proofErr w:type="spellEnd"/>
       <w:r>
         <w:t>,</w:t>
       </w:r>
       <w:r>
-        <w:t xml:space="preserve"> RNA sequencing, transcriptome</w:t>
-      </w:r>
+        <w:t xml:space="preserve"> RNA sequencing, </w:t>
+      </w:r>
+      <w:proofErr w:type="spellStart"/>
+      <w:r>
+        <w:t>transcriptome</w:t>
+      </w:r>
+      <w:proofErr w:type="spellEnd"/>
     </w:p>
     <w:p>
       <w:pPr>
@@ -223,7 +256,31 @@
         <w:t>S</w:t>
       </w:r>
       <w:r>
-        <w:t xml:space="preserve">:  Irit Hochberg: Rambam Health Care Campus, 6 Ha'Aliya Street, POB 9602, Haifa 31096 Israel.  Phone: +972-4-8542828, Fax: +972-4-8542746, Email: </w:t>
+        <w:t xml:space="preserve">:  </w:t>
+      </w:r>
+      <w:proofErr w:type="spellStart"/>
+      <w:r>
+        <w:t>Irit</w:t>
+      </w:r>
+      <w:proofErr w:type="spellEnd"/>
+      <w:r>
+        <w:t xml:space="preserve"> Hochberg: </w:t>
+      </w:r>
+      <w:proofErr w:type="spellStart"/>
+      <w:r>
+        <w:t>Rambam</w:t>
+      </w:r>
+      <w:proofErr w:type="spellEnd"/>
+      <w:r>
+        <w:t xml:space="preserve"> Health Care Campus, 6 </w:t>
+      </w:r>
+      <w:proofErr w:type="spellStart"/>
+      <w:r>
+        <w:t>Ha'Aliya</w:t>
+      </w:r>
+      <w:proofErr w:type="spellEnd"/>
+      <w:r>
+        <w:t xml:space="preserve"> Street, POB 9602, Haifa 31096 Israel.  Phone: +972-4-8542828, Fax: +972-4-8542746, Email: </w:t>
       </w:r>
       <w:hyperlink r:id="rId9" w:history="1">
         <w:r>
@@ -233,8 +290,13 @@
           <w:t>i_hochberg@rambam.health.gov.il</w:t>
         </w:r>
       </w:hyperlink>
-      <w:r>
-        <w:t xml:space="preserve">; Dave Bridges: 894 Union Ave, Memphis, TN, USA.  Phone (901) 448-2007, Email: </w:t>
+      <w:proofErr w:type="gramStart"/>
+      <w:r>
+        <w:t>;</w:t>
+      </w:r>
+      <w:proofErr w:type="gramEnd"/>
+      <w:r>
+        <w:t xml:space="preserve"> Dave Bridges: 894 Union Ave, Memphis, TN, USA.  Phone (901) 448-2007, Email: </w:t>
       </w:r>
       <w:hyperlink r:id="rId10" w:history="1">
         <w:r>
@@ -258,7 +320,36 @@
         <w:spacing w:line="480" w:lineRule="auto"/>
       </w:pPr>
       <w:r>
-        <w:t>REPRINT REQUESTS: Irit Hochberg, MD. Rambam Health Care Campus, 6 Ha'Aliya Street, POB 9602, Haifa 31096 Israel.  Phone: +972-4-8542828, Fax: +972-4-8542746, Email: i_hochberg@rambam.health.gov.il</w:t>
+        <w:t xml:space="preserve">REPRINT REQUESTS: </w:t>
+      </w:r>
+      <w:proofErr w:type="spellStart"/>
+      <w:r>
+        <w:t>Irit</w:t>
+      </w:r>
+      <w:proofErr w:type="spellEnd"/>
+      <w:r>
+        <w:t xml:space="preserve"> Hochberg, MD. </w:t>
+      </w:r>
+      <w:proofErr w:type="spellStart"/>
+      <w:proofErr w:type="gramStart"/>
+      <w:r>
+        <w:t>Rambam</w:t>
+      </w:r>
+      <w:proofErr w:type="spellEnd"/>
+      <w:r>
+        <w:t xml:space="preserve"> Health Care Campus, 6 </w:t>
+      </w:r>
+      <w:proofErr w:type="spellStart"/>
+      <w:r>
+        <w:t>Ha'Aliya</w:t>
+      </w:r>
+      <w:proofErr w:type="spellEnd"/>
+      <w:r>
+        <w:t xml:space="preserve"> Street, POB 9602, Haifa 31096 Israel.</w:t>
+      </w:r>
+      <w:proofErr w:type="gramEnd"/>
+      <w:r>
+        <w:t xml:space="preserve">  Phone: +972-4-8542828, Fax: +972-4-8542746, Email: i_hochberg@rambam.health.gov.il</w:t>
       </w:r>
     </w:p>
     <w:p>
@@ -325,7 +416,15 @@
         <w:t>’s</w:t>
       </w:r>
       <w:r>
-        <w:t xml:space="preserve"> disease (n=5) compared to patients with non-functioning pituitary adenomas (n=11). We found higher expression of transcripts involved in several metabolic pathways, including lipogenesis, proteolysis and glucose oxidation as well as decreased expression of transcripts involved in inflammation</w:t>
+        <w:t xml:space="preserve"> disease (n=5) compared to patients with non-functioning pituitary adenomas (n=11). We found higher expression of transcripts involved in several metabolic pathways, including </w:t>
+      </w:r>
+      <w:proofErr w:type="spellStart"/>
+      <w:r>
+        <w:t>lipogenesis</w:t>
+      </w:r>
+      <w:proofErr w:type="spellEnd"/>
+      <w:r>
+        <w:t>, proteolysis and glucose oxidation as well as decreased expression of transcripts involved in inflammation</w:t>
       </w:r>
       <w:r>
         <w:t xml:space="preserve"> and protein synthesis</w:t>
@@ -367,7 +466,15 @@
         <w:t xml:space="preserve"> drastic decreases in lean body mass as well as increased fat mass</w:t>
       </w:r>
       <w:r>
-        <w:t>, further supporting the human transcriptomic data.</w:t>
+        <w:t xml:space="preserve">, further supporting the human </w:t>
+      </w:r>
+      <w:proofErr w:type="spellStart"/>
+      <w:r>
+        <w:t>transcriptomic</w:t>
+      </w:r>
+      <w:proofErr w:type="spellEnd"/>
+      <w:r>
+        <w:t xml:space="preserve"> data.</w:t>
       </w:r>
       <w:r>
         <w:t xml:space="preserve"> </w:t>
@@ -411,7 +518,15 @@
         <w:t>circulating levels of cortisol secondary to a pituitary adenoma, leads to significan</w:t>
       </w:r>
       <w:r>
-        <w:t xml:space="preserve">t truncal obesity and diabetes </w:t>
+        <w:t xml:space="preserve">t </w:t>
+      </w:r>
+      <w:proofErr w:type="spellStart"/>
+      <w:r>
+        <w:t>truncal</w:t>
+      </w:r>
+      <w:proofErr w:type="spellEnd"/>
+      <w:r>
+        <w:t xml:space="preserve"> obesity and diabetes </w:t>
       </w:r>
       <w:r>
         <w:fldChar w:fldCharType="begin" w:fldLock="1"/>
@@ -626,9 +741,11 @@
       <w:r>
         <w:t xml:space="preserve">and induction of lipolysis and </w:t>
       </w:r>
+      <w:proofErr w:type="spellStart"/>
       <w:r>
         <w:t>lipogenesis</w:t>
       </w:r>
+      <w:proofErr w:type="spellEnd"/>
       <w:r>
         <w:rPr>
           <w:rFonts w:cs="Arial"/>
@@ -946,13 +1063,61 @@
         <w:spacing w:line="480" w:lineRule="auto"/>
       </w:pPr>
       <w:r>
-        <w:t>The study was approved by the institutional review board of the University of Michigan Medical System. Written informed consent was obtained from all patients. Patients were recruited consecutively from those undergoing transsphenoidal adenomectomy at the University of Michigan for Cushing's disease or non-functioning pituitary adenoma over a 12 month period.</w:t>
+        <w:t xml:space="preserve">The </w:t>
+      </w:r>
+      <w:proofErr w:type="gramStart"/>
+      <w:r>
+        <w:t>study was approved by the institutional review board of the University of Michigan Medical System</w:t>
+      </w:r>
+      <w:proofErr w:type="gramEnd"/>
+      <w:r>
+        <w:t xml:space="preserve">. Written informed consent was obtained from all patients. Patients were recruited consecutively from those undergoing </w:t>
+      </w:r>
+      <w:proofErr w:type="spellStart"/>
+      <w:r>
+        <w:t>transsphenoidal</w:t>
+      </w:r>
+      <w:proofErr w:type="spellEnd"/>
+      <w:r>
+        <w:t xml:space="preserve"> </w:t>
+      </w:r>
+      <w:proofErr w:type="spellStart"/>
+      <w:r>
+        <w:t>adenomectomy</w:t>
+      </w:r>
+      <w:proofErr w:type="spellEnd"/>
+      <w:r>
+        <w:t xml:space="preserve"> at the University of Michigan for Cushing's disease or non-functioning pituitary adenoma over a </w:t>
+      </w:r>
+      <w:proofErr w:type="gramStart"/>
+      <w:r>
+        <w:t>12 month</w:t>
+      </w:r>
+      <w:proofErr w:type="gramEnd"/>
+      <w:r>
+        <w:t xml:space="preserve"> period.</w:t>
       </w:r>
       <w:r>
         <w:t xml:space="preserve">  </w:t>
       </w:r>
       <w:r>
-        <w:t>Exclusion criteria were age &lt;18, current hormone treatment including glucocorticoids, malignancy, inflammatory disease, diabetes type 1 and established pituitary hormone deficiencies. For each patient, a data sheet was completed including, age, sex, anthropometric measurements, diagnosis of hypertension, diabetes, results of blood tests and medications. Fasting blood samples were assayed for glucose (Siemens Advia 1800) and insulin (Life Technologies) as instructed by the manufacturers.</w:t>
+        <w:t xml:space="preserve">Exclusion criteria were age &lt;18, current hormone treatment including glucocorticoids, malignancy, inflammatory disease, </w:t>
+      </w:r>
+      <w:proofErr w:type="gramStart"/>
+      <w:r>
+        <w:t>diabetes</w:t>
+      </w:r>
+      <w:proofErr w:type="gramEnd"/>
+      <w:r>
+        <w:t xml:space="preserve"> type 1 and established pituitary hormone deficiencies. For each patient, a data sheet was completed including, age, sex, anthropometric measurements, diagnosis of hypertension, diabetes, results of blood tests and medications. Fasting blood samples were assayed for glucose (Siemens </w:t>
+      </w:r>
+      <w:proofErr w:type="spellStart"/>
+      <w:r>
+        <w:t>Advia</w:t>
+      </w:r>
+      <w:proofErr w:type="spellEnd"/>
+      <w:r>
+        <w:t xml:space="preserve"> 1800) and insulin (Life Technologies) as instructed by the manufacturers.</w:t>
       </w:r>
     </w:p>
     <w:p>
@@ -1032,7 +1197,15 @@
         <w:t xml:space="preserve"> </w:t>
       </w:r>
       <w:r>
-        <w:t xml:space="preserve">for RNA preparation and ceramide analysis. </w:t>
+        <w:t xml:space="preserve">for RNA preparation and </w:t>
+      </w:r>
+      <w:proofErr w:type="spellStart"/>
+      <w:r>
+        <w:t>ceramide</w:t>
+      </w:r>
+      <w:proofErr w:type="spellEnd"/>
+      <w:r>
+        <w:t xml:space="preserve"> analysis. </w:t>
       </w:r>
     </w:p>
     <w:p>
@@ -1117,6 +1290,7 @@
       <w:r>
         <w:t xml:space="preserve">(N=12) or used as controls (N=12). </w:t>
       </w:r>
+      <w:proofErr w:type="gramStart"/>
       <w:r>
         <w:t xml:space="preserve">All animal procedures were approved by the University of </w:t>
       </w:r>
@@ -1127,7 +1301,11 @@
         <w:t xml:space="preserve"> Health Science Center I</w:t>
       </w:r>
       <w:r>
-        <w:t xml:space="preserve">nstitutional Animal Care and Use Committee.  </w:t>
+        <w:t>nstitutional Animal Care and Use Committee</w:t>
+      </w:r>
+      <w:proofErr w:type="gramEnd"/>
+      <w:r>
+        <w:t xml:space="preserve">.  </w:t>
       </w:r>
       <w:r>
         <w:t xml:space="preserve">Animal body weight and body composition was </w:t>
@@ -1139,7 +1317,15 @@
         <w:t xml:space="preserve">weekly </w:t>
       </w:r>
       <w:r>
-        <w:t>using an echoMRI 2100.  Food was weighed weekly, with food intake determined as the decrease in food weight per mouse per week per cage.</w:t>
+        <w:t xml:space="preserve">using an </w:t>
+      </w:r>
+      <w:proofErr w:type="spellStart"/>
+      <w:r>
+        <w:t>echoMRI</w:t>
+      </w:r>
+      <w:proofErr w:type="spellEnd"/>
+      <w:r>
+        <w:t xml:space="preserve"> 2100.  Food was weighed weekly, with food intake determined as the decrease in food weight per mouse per week per cage.</w:t>
       </w:r>
       <w:r>
         <w:t xml:space="preserve"> All mice were </w:t>
@@ -1184,16 +1370,61 @@
         <w:t xml:space="preserve">at ZT3 </w:t>
       </w:r>
       <w:r>
-        <w:t xml:space="preserve">after isoflurane anaesthesia. </w:t>
-      </w:r>
-      <w:r>
-        <w:t>Following cervical dislocation, a sagittal incision was made along the medioventral surface of each mouse and the skin carefully pulled back to expose the subcutaneous fat depots. The incision was extended along the anterior surface of each hindlimb to allow careful dissection of the inguinal fat pads.  A small incision was then made into the rectus abdominus muscle to expose the abdominal</w:t>
+        <w:t xml:space="preserve">after </w:t>
+      </w:r>
+      <w:proofErr w:type="spellStart"/>
+      <w:r>
+        <w:t>isoflurane</w:t>
+      </w:r>
+      <w:proofErr w:type="spellEnd"/>
+      <w:r>
+        <w:t xml:space="preserve"> </w:t>
+      </w:r>
+      <w:proofErr w:type="spellStart"/>
+      <w:r>
+        <w:t>anaesthesia</w:t>
+      </w:r>
+      <w:proofErr w:type="spellEnd"/>
+      <w:r>
+        <w:t xml:space="preserve">. </w:t>
+      </w:r>
+      <w:r>
+        <w:t xml:space="preserve">Following cervical dislocation, a sagittal incision was made along the </w:t>
+      </w:r>
+      <w:proofErr w:type="spellStart"/>
+      <w:r>
+        <w:t>medioventral</w:t>
+      </w:r>
+      <w:proofErr w:type="spellEnd"/>
+      <w:r>
+        <w:t xml:space="preserve"> surface of each mouse and the skin carefully pulled back to expose the subcutaneous fat depots. The incision was extended along the anterior surface of each </w:t>
+      </w:r>
+      <w:proofErr w:type="spellStart"/>
+      <w:r>
+        <w:t>hindlimb</w:t>
+      </w:r>
+      <w:proofErr w:type="spellEnd"/>
+      <w:r>
+        <w:t xml:space="preserve"> to allow careful dissection of the inguinal fat pads.  A small incision was then made into the rectus </w:t>
+      </w:r>
+      <w:proofErr w:type="spellStart"/>
+      <w:r>
+        <w:t>abdominus</w:t>
+      </w:r>
+      <w:proofErr w:type="spellEnd"/>
+      <w:r>
+        <w:t xml:space="preserve"> muscle to expose the abdominal</w:t>
       </w:r>
       <w:r>
         <w:t xml:space="preserve"> cavity. The </w:t>
       </w:r>
-      <w:r>
-        <w:t xml:space="preserve">epididymal fats </w:t>
+      <w:proofErr w:type="spellStart"/>
+      <w:r>
+        <w:t>epididymal</w:t>
+      </w:r>
+      <w:proofErr w:type="spellEnd"/>
+      <w:r>
+        <w:t xml:space="preserve"> fats </w:t>
       </w:r>
       <w:r>
         <w:lastRenderedPageBreak/>
@@ -1243,20 +1474,32 @@
       <w:r>
         <w:t xml:space="preserve">treatment (21 weeks of age). Following a six-hour fast, mice were given </w:t>
       </w:r>
+      <w:proofErr w:type="spellStart"/>
       <w:r>
         <w:t>intraperitoneal</w:t>
       </w:r>
-      <w:r>
-        <w:t xml:space="preserve"> injections of insulin (Humulin</w:t>
-      </w:r>
+      <w:proofErr w:type="spellEnd"/>
+      <w:r>
+        <w:t xml:space="preserve"> injections of insulin (</w:t>
+      </w:r>
+      <w:proofErr w:type="spellStart"/>
+      <w:r>
+        <w:t>Humulin</w:t>
+      </w:r>
+      <w:proofErr w:type="spellEnd"/>
       <w:r>
         <w:t xml:space="preserve"> R, Lily</w:t>
       </w:r>
       <w:r>
         <w:t xml:space="preserve">) at a concentration of 1 </w:t>
       </w:r>
-      <w:r>
-        <w:t>mU/g.</w:t>
+      <w:proofErr w:type="spellStart"/>
+      <w:r>
+        <w:t>mU</w:t>
+      </w:r>
+      <w:proofErr w:type="spellEnd"/>
+      <w:r>
+        <w:t>/g.</w:t>
       </w:r>
       <w:r>
         <w:t xml:space="preserve"> </w:t>
@@ -1277,8 +1520,13 @@
         <w:t xml:space="preserve">a </w:t>
       </w:r>
       <w:r>
-        <w:t>One Touch Ultra Glucometer (Lifescan</w:t>
-      </w:r>
+        <w:t>One Touch Ultra Glucometer (</w:t>
+      </w:r>
+      <w:proofErr w:type="spellStart"/>
+      <w:r>
+        <w:t>Lifescan</w:t>
+      </w:r>
+      <w:proofErr w:type="spellEnd"/>
       <w:r>
         <w:t>).</w:t>
       </w:r>
@@ -1303,7 +1551,15 @@
         <w:t>measured at baseline, 4, 8 and 12 weeks following treatment</w:t>
       </w:r>
       <w:r>
-        <w:t xml:space="preserve"> using a Chatillon digital force g</w:t>
+        <w:t xml:space="preserve"> using a </w:t>
+      </w:r>
+      <w:proofErr w:type="spellStart"/>
+      <w:r>
+        <w:t>Chatillon</w:t>
+      </w:r>
+      <w:proofErr w:type="spellEnd"/>
+      <w:r>
+        <w:t xml:space="preserve"> digital force g</w:t>
       </w:r>
       <w:r>
         <w:t xml:space="preserve">auge </w:t>
@@ -1347,6 +1603,7 @@
       <w:r>
         <w:t xml:space="preserve"> about 10 seconds rest in between trials. </w:t>
       </w:r>
+      <w:proofErr w:type="gramStart"/>
       <w:r>
         <w:t>Grip s</w:t>
       </w:r>
@@ -1357,7 +1614,11 @@
         <w:t xml:space="preserve">the average </w:t>
       </w:r>
       <w:r>
-        <w:t>peak torque (N)</w:t>
+        <w:t>peak torque</w:t>
+      </w:r>
+      <w:proofErr w:type="gramEnd"/>
+      <w:r>
+        <w:t xml:space="preserve"> (N)</w:t>
       </w:r>
       <w:r>
         <w:t xml:space="preserve"> over the five trials</w:t>
@@ -1380,16 +1641,50 @@
         <w:spacing w:line="480" w:lineRule="auto"/>
       </w:pPr>
       <w:r>
-        <w:t xml:space="preserve">RNA was extracted with the PureLink RNA mini kit (Life Technologies). </w:t>
-      </w:r>
-      <w:r>
-        <w:t xml:space="preserve">Synthesis of cDNA from 1 ug of RNA was performed using </w:t>
+        <w:t xml:space="preserve">RNA was extracted with the </w:t>
+      </w:r>
+      <w:proofErr w:type="spellStart"/>
+      <w:r>
+        <w:t>PureLink</w:t>
+      </w:r>
+      <w:proofErr w:type="spellEnd"/>
+      <w:r>
+        <w:t xml:space="preserve"> RNA mini kit (Life Technologies). </w:t>
+      </w:r>
+      <w:r>
+        <w:t xml:space="preserve">Synthesis of </w:t>
+      </w:r>
+      <w:proofErr w:type="spellStart"/>
+      <w:r>
+        <w:t>cDNA</w:t>
+      </w:r>
+      <w:proofErr w:type="spellEnd"/>
+      <w:r>
+        <w:t xml:space="preserve"> from 1 </w:t>
+      </w:r>
+      <w:proofErr w:type="spellStart"/>
+      <w:r>
+        <w:t>ug</w:t>
+      </w:r>
+      <w:proofErr w:type="spellEnd"/>
+      <w:r>
+        <w:t xml:space="preserve"> of RNA was performed using </w:t>
       </w:r>
       <w:r>
         <w:t>the High Capacity Reverse Transcription K</w:t>
       </w:r>
       <w:r>
-        <w:t>it (Life Technologies). cDNA and primers were</w:t>
+        <w:t xml:space="preserve">it (Life Technologies). </w:t>
+      </w:r>
+      <w:proofErr w:type="spellStart"/>
+      <w:proofErr w:type="gramStart"/>
+      <w:r>
+        <w:t>cDNA</w:t>
+      </w:r>
+      <w:proofErr w:type="spellEnd"/>
+      <w:proofErr w:type="gramEnd"/>
+      <w:r>
+        <w:t xml:space="preserve"> and primers were</w:t>
       </w:r>
       <w:r>
         <w:t xml:space="preserve"> added to </w:t>
@@ -1434,14 +1729,24 @@
         <w:t xml:space="preserve"> sequences used</w:t>
       </w:r>
       <w:r>
-        <w:t xml:space="preserve"> are listed in Table 1.  mRNA expression levels of all genes were normalized to </w:t>
-      </w:r>
+        <w:t xml:space="preserve"> are listed in Table 1.  </w:t>
+      </w:r>
+      <w:proofErr w:type="gramStart"/>
+      <w:r>
+        <w:t>mRNA</w:t>
+      </w:r>
+      <w:proofErr w:type="gramEnd"/>
+      <w:r>
+        <w:t xml:space="preserve"> expression levels of all genes were normalized to </w:t>
+      </w:r>
+      <w:proofErr w:type="spellStart"/>
       <w:r>
         <w:rPr>
           <w:i/>
         </w:rPr>
         <w:t>Actb</w:t>
       </w:r>
+      <w:proofErr w:type="spellEnd"/>
       <w:r>
         <w:rPr>
           <w:i/>
@@ -1451,11 +1756,19 @@
       <w:r>
         <w:t xml:space="preserve">for adipose tissue and </w:t>
       </w:r>
-      <w:r>
-        <w:rPr>
-          <w:i/>
-        </w:rPr>
-        <w:t xml:space="preserve">Gapdh </w:t>
+      <w:proofErr w:type="spellStart"/>
+      <w:r>
+        <w:rPr>
+          <w:i/>
+        </w:rPr>
+        <w:t>Gapdh</w:t>
+      </w:r>
+      <w:proofErr w:type="spellEnd"/>
+      <w:r>
+        <w:rPr>
+          <w:i/>
+        </w:rPr>
+        <w:t xml:space="preserve"> </w:t>
       </w:r>
       <w:r>
         <w:t xml:space="preserve">for muscle </w:t>
@@ -1489,53 +1802,59 @@
         <w:t>treatment.</w:t>
       </w:r>
       <w:r>
-        <w:t xml:space="preserve">  Statistical tests were performed as </w:t>
-      </w:r>
-      <w:r>
-        <w:t>described below based on tests of normality and</w:t>
-      </w:r>
-      <w:r>
-        <w:t> </w:t>
+        <w:t xml:space="preserve">  </w:t>
+      </w:r>
+      <w:r>
+        <w:rPr>
+          <w:highlight w:val="yellow"/>
+        </w:rPr>
+        <w:t xml:space="preserve">Statistical tests were performed as </w:t>
+      </w:r>
+      <w:r>
+        <w:rPr>
+          <w:highlight w:val="yellow"/>
+        </w:rPr>
+        <w:t>described below based on tests of normality and </w:t>
       </w:r>
       <w:r>
         <w:rPr>
           <w:iCs/>
-        </w:rPr>
-        <w:t>homoscedasticity</w:t>
+          <w:highlight w:val="yellow"/>
+        </w:rPr>
+        <w:t>homoscedasticity, then p-values were adjusted for multiple c</w:t>
       </w:r>
       <w:r>
         <w:rPr>
           <w:iCs/>
-        </w:rPr>
-        <w:t>, then p-values were adjusted for multiple c</w:t>
+          <w:highlight w:val="yellow"/>
+        </w:rPr>
+        <w:t>omparison</w:t>
       </w:r>
       <w:r>
         <w:rPr>
           <w:iCs/>
-        </w:rPr>
-        <w:t>omparison</w:t>
+          <w:highlight w:val="yellow"/>
+        </w:rPr>
+        <w:t>s based on the number of genes tested for each tissue</w:t>
       </w:r>
       <w:r>
         <w:rPr>
           <w:iCs/>
-        </w:rPr>
-        <w:t>s based on the number of genes tested for each tissue</w:t>
+          <w:highlight w:val="yellow"/>
+        </w:rPr>
+        <w:t xml:space="preserve"> ac</w:t>
       </w:r>
       <w:r>
         <w:rPr>
           <w:iCs/>
-        </w:rPr>
-        <w:t xml:space="preserve"> ac</w:t>
+          <w:highlight w:val="yellow"/>
+        </w:rPr>
+        <w:t>ross this manuscript</w:t>
       </w:r>
       <w:r>
         <w:rPr>
           <w:iCs/>
-        </w:rPr>
-        <w:t>ross this manuscript</w:t>
-      </w:r>
-      <w:r>
-        <w:rPr>
-          <w:iCs/>
+          <w:highlight w:val="yellow"/>
         </w:rPr>
         <w:t>.</w:t>
       </w:r>
@@ -1553,8 +1872,13 @@
         <w:pStyle w:val="Heading2"/>
         <w:spacing w:line="480" w:lineRule="auto"/>
       </w:pPr>
-      <w:r>
-        <w:t xml:space="preserve">Ceramide </w:t>
+      <w:proofErr w:type="spellStart"/>
+      <w:r>
+        <w:t>Ceramide</w:t>
+      </w:r>
+      <w:proofErr w:type="spellEnd"/>
+      <w:r>
+        <w:t xml:space="preserve"> </w:t>
       </w:r>
       <w:r>
         <w:t>D</w:t>
@@ -1569,11 +1893,24 @@
         <w:spacing w:line="480" w:lineRule="auto"/>
         <w:ind w:right="230"/>
       </w:pPr>
-      <w:r>
-        <w:t>Ceramide analysis of tissue samples was performed by liquid chromatography-triple q</w:t>
-      </w:r>
-      <w:r>
-        <w:t>uadrupole mass spectrometry</w:t>
+      <w:proofErr w:type="spellStart"/>
+      <w:r>
+        <w:t>Ceramide</w:t>
+      </w:r>
+      <w:proofErr w:type="spellEnd"/>
+      <w:r>
+        <w:t xml:space="preserve"> analysis of tissue samples was performed by liquid chromatography-triple </w:t>
+      </w:r>
+      <w:proofErr w:type="spellStart"/>
+      <w:r>
+        <w:t>q</w:t>
+      </w:r>
+      <w:r>
+        <w:t>uadrupole</w:t>
+      </w:r>
+      <w:proofErr w:type="spellEnd"/>
+      <w:r>
+        <w:t xml:space="preserve"> mass spectrometry</w:t>
       </w:r>
       <w:r>
         <w:t xml:space="preserve"> according to a modified version of the protocol </w:t>
@@ -1654,13 +1991,58 @@
         <w:t>.  Briefly</w:t>
       </w:r>
       <w:r>
-        <w:t>, frozen tissue samples were pulverized under liquid nitrogen, then 20 mg portions were extracted using 1.6 mL of a 2:1:0.8 mixture of chloroform:methanol:water containing internal standards (50 ng each of C17 and C25 ceramide and C12 glucosylceramide per sample)</w:t>
+        <w:t xml:space="preserve">, frozen tissue samples were pulverized under liquid nitrogen, then 20 mg portions were extracted using 1.6 mL of a 2:1:0.8 mixture of </w:t>
+      </w:r>
+      <w:proofErr w:type="spellStart"/>
+      <w:r>
+        <w:t>chloroform</w:t>
+      </w:r>
+      <w:proofErr w:type="gramStart"/>
+      <w:r>
+        <w:t>:methanol:water</w:t>
+      </w:r>
+      <w:proofErr w:type="spellEnd"/>
+      <w:proofErr w:type="gramEnd"/>
+      <w:r>
+        <w:t xml:space="preserve"> containing internal standards (50 </w:t>
+      </w:r>
+      <w:proofErr w:type="spellStart"/>
+      <w:r>
+        <w:t>ng</w:t>
+      </w:r>
+      <w:proofErr w:type="spellEnd"/>
+      <w:r>
+        <w:t xml:space="preserve"> each of C17 and C25 </w:t>
+      </w:r>
+      <w:proofErr w:type="spellStart"/>
+      <w:r>
+        <w:t>ceramide</w:t>
+      </w:r>
+      <w:proofErr w:type="spellEnd"/>
+      <w:r>
+        <w:t xml:space="preserve"> and C12 </w:t>
+      </w:r>
+      <w:proofErr w:type="spellStart"/>
+      <w:r>
+        <w:t>glucosylceramide</w:t>
+      </w:r>
+      <w:proofErr w:type="spellEnd"/>
+      <w:r>
+        <w:t xml:space="preserve"> per sample)</w:t>
       </w:r>
       <w:r>
         <w:t>.</w:t>
       </w:r>
       <w:r>
-        <w:t xml:space="preserve"> The organic layer of the extract was dried under nitrogen gas and reconstituted in 100 uL of 60:40 acetonitrile: isopropanol</w:t>
+        <w:t xml:space="preserve"> The organic layer of the extract was dried under nitrogen gas and reconstituted in 100 </w:t>
+      </w:r>
+      <w:proofErr w:type="spellStart"/>
+      <w:r>
+        <w:t>uL</w:t>
+      </w:r>
+      <w:proofErr w:type="spellEnd"/>
+      <w:r>
+        <w:t xml:space="preserve"> of 60:40 acetonitrile: isopropanol</w:t>
       </w:r>
       <w:r>
         <w:t xml:space="preserve"> </w:t>
@@ -1684,11 +2066,80 @@
         <w:fldChar w:fldCharType="end"/>
       </w:r>
       <w:r>
-        <w:t xml:space="preserve">. The re-constituted extract was analyzed by electrospray ionization LC-MS/MS on an Agilent (Santa Clara, CA) 6410 triple quadrupole instrument operating in positive ion multiple reaction monitoring mode. The LC column used was a Waters (Milford, MA) Xbridge C18 2.5 µ, 50 mm x 2.1 mm i.d.  Mobile phase A was 5mM ammonium acetate, adjusted to pH 9.9 with ammonium hydroxide; mobile phase B was 60:40 acetonitrile:isopropanol. The gradient consisted of a linear ramp from 50 to 100%B over 5 minutes, a 20 minute hold at 100%B, and re-equilibration at 50%B for 10 minutes.  Injection volume was 25 µL.  Ceramides </w:t>
+        <w:t xml:space="preserve">. The re-constituted extract was analyzed by electrospray ionization LC-MS/MS on an Agilent (Santa Clara, CA) 6410 triple </w:t>
+      </w:r>
+      <w:proofErr w:type="spellStart"/>
+      <w:r>
+        <w:t>quadrupole</w:t>
+      </w:r>
+      <w:proofErr w:type="spellEnd"/>
+      <w:r>
+        <w:t xml:space="preserve"> instrument operating in positive ion multiple </w:t>
+      </w:r>
+      <w:proofErr w:type="gramStart"/>
+      <w:r>
+        <w:t>reaction monitoring</w:t>
+      </w:r>
+      <w:proofErr w:type="gramEnd"/>
+      <w:r>
+        <w:t xml:space="preserve"> mode. The LC column used was a Waters (Milford, MA) </w:t>
+      </w:r>
+      <w:proofErr w:type="spellStart"/>
+      <w:r>
+        <w:t>Xbridge</w:t>
+      </w:r>
+      <w:proofErr w:type="spellEnd"/>
+      <w:r>
+        <w:t xml:space="preserve"> C18 2.5 µ, 50 mm x 2.1 mm </w:t>
+      </w:r>
+      <w:proofErr w:type="spellStart"/>
+      <w:r>
+        <w:t>i.d.</w:t>
+      </w:r>
+      <w:proofErr w:type="spellEnd"/>
+      <w:r>
+        <w:t xml:space="preserve">  Mobile phase A was 5mM ammonium acetate, adjusted to pH 9.9 with ammonium hydroxide; mobile phase B was 60:40 </w:t>
+      </w:r>
+      <w:proofErr w:type="spellStart"/>
+      <w:r>
+        <w:t>acetonitrile</w:t>
+      </w:r>
+      <w:proofErr w:type="gramStart"/>
+      <w:r>
+        <w:t>:isopropanol</w:t>
+      </w:r>
+      <w:proofErr w:type="spellEnd"/>
+      <w:proofErr w:type="gramEnd"/>
+      <w:r>
+        <w:t xml:space="preserve">. The gradient consisted of a linear ramp from 50 to 100%B over 5 minutes, a 20 minute hold at 100%B, and re-equilibration at 50%B for 10 minutes.  Injection volume was 25 µL.  </w:t>
+      </w:r>
+      <w:proofErr w:type="spellStart"/>
+      <w:r>
+        <w:t>Ceramides</w:t>
+      </w:r>
+      <w:proofErr w:type="spellEnd"/>
+      <w:r>
+        <w:t xml:space="preserve"> </w:t>
       </w:r>
       <w:r>
         <w:lastRenderedPageBreak/>
-        <w:t>and glucosylceramides were identified by retention time and by MS/MS fragmentation parameters, and were quantitated by peak area relative to the closest-matching internal standard using Agilent MassHunter Quantitative Analysis software.</w:t>
+        <w:t xml:space="preserve">and </w:t>
+      </w:r>
+      <w:proofErr w:type="spellStart"/>
+      <w:r>
+        <w:t>glucosylceramides</w:t>
+      </w:r>
+      <w:proofErr w:type="spellEnd"/>
+      <w:r>
+        <w:t xml:space="preserve"> were identified by retention time and by MS/MS fragmentation parameters, and were quantitated by peak area relative to the closest-matching internal standard using Agilent </w:t>
+      </w:r>
+      <w:proofErr w:type="spellStart"/>
+      <w:r>
+        <w:t>MassHunter</w:t>
+      </w:r>
+      <w:proofErr w:type="spellEnd"/>
+      <w:r>
+        <w:t xml:space="preserve"> Quantitative Analysis software.</w:t>
       </w:r>
     </w:p>
     <w:p>
@@ -1696,8 +2147,13 @@
         <w:pStyle w:val="Heading2"/>
         <w:spacing w:line="480" w:lineRule="auto"/>
       </w:pPr>
-      <w:r>
-        <w:t>Transcriptomic Analysis</w:t>
+      <w:proofErr w:type="spellStart"/>
+      <w:r>
+        <w:t>Transcriptomic</w:t>
+      </w:r>
+      <w:proofErr w:type="spellEnd"/>
+      <w:r>
+        <w:t xml:space="preserve"> Analysis</w:t>
       </w:r>
     </w:p>
     <w:p>
@@ -1705,7 +2161,99 @@
         <w:spacing w:line="480" w:lineRule="auto"/>
       </w:pPr>
       <w:r>
-        <w:t>Total RNA was extracted from adipose tissue using the RNEasy kit (Qiagen) and its quality was verified using the Agilent 2100 Bioanalyzer (Agilent Technologies).  At the University of Michigan DNA Sequencing Core, cDNA libraries from polyA mRNA were prepared using TruSeq cDNA synthesis kit and sequenced using a HiSeq 2000 (Illumina). Samples were run on 2 lanes of a HiSeq 2000 (Illumina) generating  8</w:t>
+        <w:t xml:space="preserve">Total RNA was extracted from adipose tissue using the </w:t>
+      </w:r>
+      <w:proofErr w:type="spellStart"/>
+      <w:r>
+        <w:t>RNEasy</w:t>
+      </w:r>
+      <w:proofErr w:type="spellEnd"/>
+      <w:r>
+        <w:t xml:space="preserve"> kit (</w:t>
+      </w:r>
+      <w:proofErr w:type="spellStart"/>
+      <w:r>
+        <w:t>Qiagen</w:t>
+      </w:r>
+      <w:proofErr w:type="spellEnd"/>
+      <w:r>
+        <w:t xml:space="preserve">) and its quality was verified using the Agilent 2100 </w:t>
+      </w:r>
+      <w:proofErr w:type="spellStart"/>
+      <w:r>
+        <w:t>Bioanalyzer</w:t>
+      </w:r>
+      <w:proofErr w:type="spellEnd"/>
+      <w:r>
+        <w:t xml:space="preserve"> (Agilent Technologies).  At the University of Michigan DNA Sequencing Core, </w:t>
+      </w:r>
+      <w:proofErr w:type="spellStart"/>
+      <w:r>
+        <w:t>cDNA</w:t>
+      </w:r>
+      <w:proofErr w:type="spellEnd"/>
+      <w:r>
+        <w:t xml:space="preserve"> libraries from </w:t>
+      </w:r>
+      <w:proofErr w:type="spellStart"/>
+      <w:r>
+        <w:t>polyA</w:t>
+      </w:r>
+      <w:proofErr w:type="spellEnd"/>
+      <w:r>
+        <w:t xml:space="preserve"> mRNA were prepared using </w:t>
+      </w:r>
+      <w:proofErr w:type="spellStart"/>
+      <w:r>
+        <w:t>TruSeq</w:t>
+      </w:r>
+      <w:proofErr w:type="spellEnd"/>
+      <w:r>
+        <w:t xml:space="preserve"> </w:t>
+      </w:r>
+      <w:proofErr w:type="spellStart"/>
+      <w:r>
+        <w:t>cDNA</w:t>
+      </w:r>
+      <w:proofErr w:type="spellEnd"/>
+      <w:r>
+        <w:t xml:space="preserve"> synthesis kit and sequenced using a </w:t>
+      </w:r>
+      <w:proofErr w:type="spellStart"/>
+      <w:r>
+        <w:t>HiSeq</w:t>
+      </w:r>
+      <w:proofErr w:type="spellEnd"/>
+      <w:r>
+        <w:t xml:space="preserve"> 2000 (</w:t>
+      </w:r>
+      <w:proofErr w:type="spellStart"/>
+      <w:r>
+        <w:t>Illumina</w:t>
+      </w:r>
+      <w:proofErr w:type="spellEnd"/>
+      <w:r>
+        <w:t xml:space="preserve">). Samples were run on 2 lanes of a </w:t>
+      </w:r>
+      <w:proofErr w:type="spellStart"/>
+      <w:r>
+        <w:t>HiSeq</w:t>
+      </w:r>
+      <w:proofErr w:type="spellEnd"/>
+      <w:r>
+        <w:t xml:space="preserve"> 2000 (</w:t>
+      </w:r>
+      <w:proofErr w:type="spellStart"/>
+      <w:r>
+        <w:t>Illumina</w:t>
+      </w:r>
+      <w:proofErr w:type="spellEnd"/>
+      <w:r>
+        <w:t xml:space="preserve">) </w:t>
+      </w:r>
+      <w:proofErr w:type="gramStart"/>
+      <w:r>
+        <w:t>generating  8</w:t>
       </w:r>
       <w:r>
         <w:t>,</w:t>
@@ -1717,7 +2265,11 @@
         <w:t>,</w:t>
       </w:r>
       <w:r>
-        <w:t>682 to 16</w:t>
+        <w:t>682</w:t>
+      </w:r>
+      <w:proofErr w:type="gramEnd"/>
+      <w:r>
+        <w:t xml:space="preserve"> to 16</w:t>
       </w:r>
       <w:r>
         <w:t>,</w:t>
@@ -1729,10 +2281,42 @@
         <w:t>,</w:t>
       </w:r>
       <w:r>
-        <w:t xml:space="preserve">501 single-ended 50 bp reads per sample.  These were aligned to the human genome (Enembl GRCh37.74, Genbank Assembly ID GCA_000001405.14) </w:t>
-      </w:r>
-      <w:r>
-        <w:t xml:space="preserve">using TopHat version 2.0.10 </w:t>
+        <w:t xml:space="preserve">501 single-ended 50 </w:t>
+      </w:r>
+      <w:proofErr w:type="spellStart"/>
+      <w:r>
+        <w:t>bp</w:t>
+      </w:r>
+      <w:proofErr w:type="spellEnd"/>
+      <w:r>
+        <w:t xml:space="preserve"> reads per sample.  These were aligned to the human genome (</w:t>
+      </w:r>
+      <w:proofErr w:type="spellStart"/>
+      <w:r>
+        <w:t>Enembl</w:t>
+      </w:r>
+      <w:proofErr w:type="spellEnd"/>
+      <w:r>
+        <w:t xml:space="preserve"> GRCh37.74, </w:t>
+      </w:r>
+      <w:proofErr w:type="spellStart"/>
+      <w:r>
+        <w:t>Genbank</w:t>
+      </w:r>
+      <w:proofErr w:type="spellEnd"/>
+      <w:r>
+        <w:t xml:space="preserve"> Assembly ID GCA_000001405.14) </w:t>
+      </w:r>
+      <w:r>
+        <w:t xml:space="preserve">using </w:t>
+      </w:r>
+      <w:proofErr w:type="spellStart"/>
+      <w:r>
+        <w:t>TopHat</w:t>
+      </w:r>
+      <w:proofErr w:type="spellEnd"/>
+      <w:r>
+        <w:t xml:space="preserve"> version 2.0.10 </w:t>
       </w:r>
       <w:r>
         <w:fldChar w:fldCharType="begin" w:fldLock="1"/>
@@ -1787,10 +2371,26 @@
         <w:fldChar w:fldCharType="end"/>
       </w:r>
       <w:r>
-        <w:t xml:space="preserve"> and Samtools version 0.1.18 .  Reads were mapped</w:t>
-      </w:r>
-      <w:r>
-        <w:t xml:space="preserve"> to known genes using HTseq </w:t>
+        <w:t xml:space="preserve"> and </w:t>
+      </w:r>
+      <w:proofErr w:type="spellStart"/>
+      <w:r>
+        <w:t>Samtools</w:t>
+      </w:r>
+      <w:proofErr w:type="spellEnd"/>
+      <w:r>
+        <w:t xml:space="preserve"> version 0.1.18 .  Reads were mapped</w:t>
+      </w:r>
+      <w:r>
+        <w:t xml:space="preserve"> to known genes using </w:t>
+      </w:r>
+      <w:proofErr w:type="spellStart"/>
+      <w:r>
+        <w:t>HTseq</w:t>
+      </w:r>
+      <w:proofErr w:type="spellEnd"/>
+      <w:r>
+        <w:t xml:space="preserve"> </w:t>
       </w:r>
       <w:r>
         <w:fldChar w:fldCharType="begin" w:fldLock="1"/>
@@ -1867,7 +2467,15 @@
         <w:t>2</w:t>
       </w:r>
       <w:r>
-        <w:t>, with the exception of subjects 29 and 31 (both Cushing's disease patients), which had clinical data but no RNAseq data.</w:t>
+        <w:t xml:space="preserve">, with the exception of subjects 29 and 31 (both Cushing's disease patients), which had clinical data but no </w:t>
+      </w:r>
+      <w:proofErr w:type="spellStart"/>
+      <w:r>
+        <w:t>RNAseq</w:t>
+      </w:r>
+      <w:proofErr w:type="spellEnd"/>
+      <w:r>
+        <w:t xml:space="preserve"> data.</w:t>
       </w:r>
     </w:p>
     <w:p>
@@ -1933,10 +2541,18 @@
         <w:t>via</w:t>
       </w:r>
       <w:r>
-        <w:t xml:space="preserve"> Shapiro-Wi</w:t>
-      </w:r>
-      <w:r>
-        <w:t>lk test. Wilcoxon rank sum tests were</w:t>
+        <w:t xml:space="preserve"> Shapiro-</w:t>
+      </w:r>
+      <w:proofErr w:type="spellStart"/>
+      <w:r>
+        <w:t>Wi</w:t>
+      </w:r>
+      <w:r>
+        <w:t>lk</w:t>
+      </w:r>
+      <w:proofErr w:type="spellEnd"/>
+      <w:r>
+        <w:t xml:space="preserve"> test. Wilcoxon rank sum tests were</w:t>
       </w:r>
       <w:r>
         <w:t xml:space="preserve"> used</w:t>
@@ -1972,7 +2588,15 @@
         <w:t xml:space="preserve">if the </w:t>
       </w:r>
       <w:r>
-        <w:t xml:space="preserve">equal variance assumption was rejected by Levene's test (car package version </w:t>
+        <w:t xml:space="preserve">equal variance assumption was rejected by </w:t>
+      </w:r>
+      <w:proofErr w:type="spellStart"/>
+      <w:r>
+        <w:t>Levene's</w:t>
+      </w:r>
+      <w:proofErr w:type="spellEnd"/>
+      <w:r>
+        <w:t xml:space="preserve"> test (car package version </w:t>
       </w:r>
       <w:r>
         <w:t>2.0-19</w:t>
@@ -1980,8 +2604,13 @@
       <w:r>
         <w:t>)</w:t>
       </w:r>
-      <w:r>
-        <w:t xml:space="preserve">, otherwise a Student’s </w:t>
+      <w:proofErr w:type="gramStart"/>
+      <w:r>
+        <w:t>,</w:t>
+      </w:r>
+      <w:proofErr w:type="gramEnd"/>
+      <w:r>
+        <w:t xml:space="preserve"> otherwise a Student’s </w:t>
       </w:r>
       <w:r>
         <w:rPr>
@@ -2066,7 +2695,15 @@
         <w:t>, p-values were adjusted by the metho</w:t>
       </w:r>
       <w:r>
-        <w:t xml:space="preserve">d of Benjamini and Hochberg </w:t>
+        <w:t xml:space="preserve">d of </w:t>
+      </w:r>
+      <w:proofErr w:type="spellStart"/>
+      <w:r>
+        <w:t>Benjamini</w:t>
+      </w:r>
+      <w:proofErr w:type="spellEnd"/>
+      <w:r>
+        <w:t xml:space="preserve"> and Hochberg </w:t>
       </w:r>
       <w:r>
         <w:fldChar w:fldCharType="begin" w:fldLock="1"/>
@@ -2187,58 +2824,62 @@
         <w:t xml:space="preserve">and is presented in Supplementary Table 6.  </w:t>
       </w:r>
       <w:r>
-        <w:t xml:space="preserve">To ensure that we did not miss any genes that had a high fold change, but that DESeq2 did not perform statistical tests for, we manually inspected genes that had a </w:t>
-      </w:r>
-      <w:r>
-        <w:t xml:space="preserve">expression at &gt;50 reads, </w:t>
-      </w:r>
-      <w:r>
-        <w:t xml:space="preserve">fold change &gt;2.5 but no p-value calculated.  These genes included </w:t>
-      </w:r>
-      <w:r>
-        <w:rPr>
-          <w:i/>
+        <w:rPr>
+          <w:highlight w:val="yellow"/>
+        </w:rPr>
+        <w:t xml:space="preserve">To ensure that we did not miss any genes that had a high fold change, but that DESeq2 did not perform statistical tests for, we manually inspected genes that had a expression at &gt;50 reads, fold change &gt;2.5 but no p-value calculated.  These genes included </w:t>
+      </w:r>
+      <w:r>
+        <w:rPr>
+          <w:i/>
+          <w:highlight w:val="yellow"/>
         </w:rPr>
         <w:t>FADS1, FADS2, ELOVL6</w:t>
       </w:r>
       <w:r>
+        <w:rPr>
+          <w:highlight w:val="yellow"/>
+        </w:rPr>
         <w:t xml:space="preserve">, </w:t>
       </w:r>
       <w:r>
         <w:rPr>
           <w:i/>
+          <w:highlight w:val="yellow"/>
         </w:rPr>
         <w:t>SPP1</w:t>
       </w:r>
       <w:r>
+        <w:rPr>
+          <w:highlight w:val="yellow"/>
+        </w:rPr>
         <w:t xml:space="preserve">, </w:t>
       </w:r>
       <w:r>
         <w:rPr>
           <w:i/>
+          <w:highlight w:val="yellow"/>
         </w:rPr>
         <w:t xml:space="preserve">BMP3 </w:t>
       </w:r>
       <w:r>
+        <w:rPr>
+          <w:highlight w:val="yellow"/>
+        </w:rPr>
         <w:t>and</w:t>
       </w:r>
       <w:r>
         <w:rPr>
           <w:i/>
-        </w:rPr>
-        <w:t xml:space="preserve"> AACS</w:t>
-      </w:r>
-      <w:r>
-        <w:rPr>
-          <w:i/>
-        </w:rPr>
-        <w:t xml:space="preserve"> </w:t>
-      </w:r>
-      <w:r>
-        <w:t>(see Supplementary Table 1)</w:t>
-      </w:r>
-      <w:r>
-        <w:t>.</w:t>
+          <w:highlight w:val="yellow"/>
+        </w:rPr>
+        <w:t xml:space="preserve"> AACS </w:t>
+      </w:r>
+      <w:r>
+        <w:rPr>
+          <w:highlight w:val="yellow"/>
+        </w:rPr>
+        <w:t>(see Supplementary Table 1).</w:t>
       </w:r>
       <w:r>
         <w:t xml:space="preserve">  </w:t>
@@ -2304,7 +2945,15 @@
         <w:t xml:space="preserve"> control patients is enriched in genes from gene ontology, KEGG, transcription factor or microRNA target gene sets</w:t>
       </w:r>
       <w:r>
-        <w:t xml:space="preserve"> (MSigDB version 4.0)</w:t>
+        <w:t xml:space="preserve"> (</w:t>
+      </w:r>
+      <w:proofErr w:type="spellStart"/>
+      <w:r>
+        <w:t>MSigDB</w:t>
+      </w:r>
+      <w:proofErr w:type="spellEnd"/>
+      <w:r>
+        <w:t xml:space="preserve"> version 4.0)</w:t>
       </w:r>
       <w:r>
         <w:t xml:space="preserve">. The gene list was ranked based on </w:t>
@@ -2493,7 +3142,15 @@
         <w:t>mass</w:t>
       </w:r>
       <w:r>
-        <w:t xml:space="preserve"> and truncal obesity</w:t>
+        <w:t xml:space="preserve"> and </w:t>
+      </w:r>
+      <w:proofErr w:type="spellStart"/>
+      <w:r>
+        <w:t>truncal</w:t>
+      </w:r>
+      <w:proofErr w:type="spellEnd"/>
+      <w:r>
+        <w:t xml:space="preserve"> obesity</w:t>
       </w:r>
       <w:r>
         <w:rPr>
@@ -2769,8 +3426,13 @@
         <w:t>as</w:t>
       </w:r>
       <w:r>
-        <w:t xml:space="preserve"> a Model of Cushing’s Syndrome</w:t>
-      </w:r>
+        <w:t xml:space="preserve"> a Model of Cushing’s </w:t>
+      </w:r>
+      <w:proofErr w:type="gramStart"/>
+      <w:r>
+        <w:t>Syndrome</w:t>
+      </w:r>
+      <w:proofErr w:type="gramEnd"/>
     </w:p>
     <w:p>
       <w:pPr>
@@ -2967,8 +3629,13 @@
         <w:pStyle w:val="Heading2"/>
         <w:spacing w:line="480" w:lineRule="auto"/>
       </w:pPr>
-      <w:r>
-        <w:t>Transcriptomic A</w:t>
+      <w:proofErr w:type="spellStart"/>
+      <w:r>
+        <w:t>Transcriptomic</w:t>
+      </w:r>
+      <w:proofErr w:type="spellEnd"/>
+      <w:r>
+        <w:t xml:space="preserve"> A</w:t>
       </w:r>
       <w:r>
         <w:t>nalysis</w:t>
@@ -3021,7 +3688,15 @@
         <w:t xml:space="preserve"> Cushing's disease subjects, we </w:t>
       </w:r>
       <w:r>
-        <w:t>analyzed the transcriptome from</w:t>
+        <w:t xml:space="preserve">analyzed the </w:t>
+      </w:r>
+      <w:proofErr w:type="spellStart"/>
+      <w:r>
+        <w:t>transcriptome</w:t>
+      </w:r>
+      <w:proofErr w:type="spellEnd"/>
+      <w:r>
+        <w:t xml:space="preserve"> from</w:t>
       </w:r>
       <w:r>
         <w:t xml:space="preserve"> subcutane</w:t>
@@ -3192,7 +3867,15 @@
         <w:t>NR3C2</w:t>
       </w:r>
       <w:r>
-        <w:t>) and observed no significant downregulation of these receptors at the mRNA level in Cushing’s patients</w:t>
+        <w:t xml:space="preserve">) and observed no significant </w:t>
+      </w:r>
+      <w:proofErr w:type="spellStart"/>
+      <w:r>
+        <w:t>downregulation</w:t>
+      </w:r>
+      <w:proofErr w:type="spellEnd"/>
+      <w:r>
+        <w:t xml:space="preserve"> of these receptors at the mRNA level in Cushing’s patients</w:t>
       </w:r>
       <w:r>
         <w:t xml:space="preserve"> (Figure 3</w:t>
@@ -3225,7 +3908,15 @@
         <w:t></w:t>
       </w:r>
       <w:r>
-        <w:t>-HSD1/2 which control the local concentrations of cortisol in adipose tissues</w:t>
+        <w:t>-HSD1/</w:t>
+      </w:r>
+      <w:proofErr w:type="gramStart"/>
+      <w:r>
+        <w:t>2 which</w:t>
+      </w:r>
+      <w:proofErr w:type="gramEnd"/>
+      <w:r>
+        <w:t xml:space="preserve"> control the local concentrations of cortisol in adipose tissues</w:t>
       </w:r>
       <w:r>
         <w:t xml:space="preserve">.  We observed a </w:t>
@@ -3248,8 +3939,13 @@
       <w:r>
         <w:t xml:space="preserve"> (24% reduced, </w:t>
       </w:r>
-      <w:r>
-        <w:t>padj=</w:t>
+      <w:proofErr w:type="spellStart"/>
+      <w:r>
+        <w:t>padj</w:t>
+      </w:r>
+      <w:proofErr w:type="spellEnd"/>
+      <w:r>
+        <w:t>=</w:t>
       </w:r>
       <w:r>
         <w:t>0.49)</w:t>
@@ -3261,7 +3957,15 @@
         <w:t xml:space="preserve"> </w:t>
       </w:r>
       <w:r>
-        <w:t xml:space="preserve">Induction of leptin by glucocorticoids has been previously reported in human adipocytes </w:t>
+        <w:t xml:space="preserve">Induction of </w:t>
+      </w:r>
+      <w:proofErr w:type="spellStart"/>
+      <w:r>
+        <w:t>leptin</w:t>
+      </w:r>
+      <w:proofErr w:type="spellEnd"/>
+      <w:r>
+        <w:t xml:space="preserve"> by glucocorticoids has been previously reported in human adipocytes </w:t>
       </w:r>
       <w:r>
         <w:fldChar w:fldCharType="begin" w:fldLock="1"/>
@@ -3344,7 +4048,15 @@
         <w:t>1.8 fold higher level of</w:t>
       </w:r>
       <w:r>
-        <w:t xml:space="preserve"> Leptin (</w:t>
+        <w:t xml:space="preserve"> </w:t>
+      </w:r>
+      <w:proofErr w:type="spellStart"/>
+      <w:r>
+        <w:t>Leptin</w:t>
+      </w:r>
+      <w:proofErr w:type="spellEnd"/>
+      <w:r>
+        <w:t xml:space="preserve"> (</w:t>
       </w:r>
       <w:r>
         <w:rPr>
@@ -3365,7 +4077,15 @@
         <w:t>non-significantly</w:t>
       </w:r>
       <w:r>
-        <w:t xml:space="preserve"> higher resistin (</w:t>
+        <w:t xml:space="preserve"> higher </w:t>
+      </w:r>
+      <w:proofErr w:type="spellStart"/>
+      <w:r>
+        <w:t>resistin</w:t>
+      </w:r>
+      <w:proofErr w:type="spellEnd"/>
+      <w:r>
+        <w:t xml:space="preserve"> (</w:t>
       </w:r>
       <w:r>
         <w:rPr>
@@ -3382,8 +4102,13 @@
       <w:r>
         <w:t xml:space="preserve">but no significant changes in </w:t>
       </w:r>
-      <w:r>
-        <w:t>adiponectin mRNA levels (</w:t>
+      <w:proofErr w:type="spellStart"/>
+      <w:r>
+        <w:t>adiponectin</w:t>
+      </w:r>
+      <w:proofErr w:type="spellEnd"/>
+      <w:r>
+        <w:t xml:space="preserve"> mRNA levels (</w:t>
       </w:r>
       <w:r>
         <w:rPr>
@@ -3394,8 +4119,13 @@
       <w:r>
         <w:t xml:space="preserve">, </w:t>
       </w:r>
-      <w:r>
-        <w:t>padj=</w:t>
+      <w:proofErr w:type="spellStart"/>
+      <w:r>
+        <w:t>padj</w:t>
+      </w:r>
+      <w:proofErr w:type="spellEnd"/>
+      <w:r>
+        <w:t>=</w:t>
       </w:r>
       <w:r>
         <w:t xml:space="preserve">0.94; Figure 3C).  </w:t>
@@ -3414,6 +4144,7 @@
         <w:pStyle w:val="Heading2"/>
         <w:spacing w:line="480" w:lineRule="auto"/>
       </w:pPr>
+      <w:proofErr w:type="spellStart"/>
       <w:r>
         <w:t>Lipogene</w:t>
       </w:r>
@@ -3426,8 +4157,17 @@
       <w:r>
         <w:t>s</w:t>
       </w:r>
-      <w:r>
-        <w:t xml:space="preserve"> Genes are Upregulated in Response to Elevated Glucocorticoids</w:t>
+      <w:proofErr w:type="spellEnd"/>
+      <w:r>
+        <w:t xml:space="preserve"> Genes are </w:t>
+      </w:r>
+      <w:proofErr w:type="spellStart"/>
+      <w:r>
+        <w:t>Upregulated</w:t>
+      </w:r>
+      <w:proofErr w:type="spellEnd"/>
+      <w:r>
+        <w:t xml:space="preserve"> in Response to Elevated Glucocorticoids</w:t>
       </w:r>
     </w:p>
     <w:p>
@@ -3435,7 +4175,39 @@
         <w:spacing w:line="480" w:lineRule="auto"/>
       </w:pPr>
       <w:r>
-        <w:t xml:space="preserve">Increased subcutaneous fat mass is a hallmark of Cushing’s syndrome, and could potentially be mediated through activation of adipogenesis or lipogenesis.  Our transcriptomic data support the hypothesis that lipogenesis is activated in these tissues via transcriptional activation of fatty acid synthesis and triglyceride </w:t>
+        <w:t xml:space="preserve">Increased subcutaneous fat mass is a hallmark of Cushing’s syndrome, and could potentially be mediated through activation of </w:t>
+      </w:r>
+      <w:proofErr w:type="spellStart"/>
+      <w:r>
+        <w:t>adipogenesis</w:t>
+      </w:r>
+      <w:proofErr w:type="spellEnd"/>
+      <w:r>
+        <w:t xml:space="preserve"> or </w:t>
+      </w:r>
+      <w:proofErr w:type="spellStart"/>
+      <w:r>
+        <w:t>lipogenesis</w:t>
+      </w:r>
+      <w:proofErr w:type="spellEnd"/>
+      <w:r>
+        <w:t xml:space="preserve">.  Our </w:t>
+      </w:r>
+      <w:proofErr w:type="spellStart"/>
+      <w:r>
+        <w:t>transcriptomic</w:t>
+      </w:r>
+      <w:proofErr w:type="spellEnd"/>
+      <w:r>
+        <w:t xml:space="preserve"> data support the hypothesis that </w:t>
+      </w:r>
+      <w:proofErr w:type="spellStart"/>
+      <w:r>
+        <w:t>lipogenesis</w:t>
+      </w:r>
+      <w:proofErr w:type="spellEnd"/>
+      <w:r>
+        <w:t xml:space="preserve"> is activated in these tissues via transcriptional activation of fatty acid synthesis and triglyceride </w:t>
       </w:r>
       <w:r>
         <w:lastRenderedPageBreak/>
@@ -3529,8 +4301,13 @@
         <w:t xml:space="preserve"> fatty acid synthesis, and we also observed elevations in </w:t>
       </w:r>
       <w:r>
-        <w:t>all fatty acid desaturases</w:t>
-      </w:r>
+        <w:t xml:space="preserve">all fatty acid </w:t>
+      </w:r>
+      <w:proofErr w:type="spellStart"/>
+      <w:r>
+        <w:t>desaturases</w:t>
+      </w:r>
+      <w:proofErr w:type="spellEnd"/>
       <w:r>
         <w:t xml:space="preserve"> </w:t>
       </w:r>
@@ -3697,7 +4474,15 @@
         <w:t xml:space="preserve">also </w:t>
       </w:r>
       <w:r>
-        <w:t xml:space="preserve">all upregulated in </w:t>
+        <w:t xml:space="preserve">all </w:t>
+      </w:r>
+      <w:proofErr w:type="spellStart"/>
+      <w:r>
+        <w:t>upregulated</w:t>
+      </w:r>
+      <w:proofErr w:type="spellEnd"/>
+      <w:r>
+        <w:t xml:space="preserve"> in </w:t>
       </w:r>
       <w:r>
         <w:t xml:space="preserve">subcutaneous </w:t>
@@ -3740,10 +4525,18 @@
         <w:spacing w:line="480" w:lineRule="auto"/>
       </w:pPr>
       <w:r>
-        <w:t>In spite of increased lipid deposition and elevations of lipogen</w:t>
-      </w:r>
-      <w:r>
-        <w:t xml:space="preserve">esis </w:t>
+        <w:t xml:space="preserve">In spite of increased lipid deposition and elevations of </w:t>
+      </w:r>
+      <w:proofErr w:type="spellStart"/>
+      <w:r>
+        <w:t>lipogen</w:t>
+      </w:r>
+      <w:r>
+        <w:t>esis</w:t>
+      </w:r>
+      <w:proofErr w:type="spellEnd"/>
+      <w:r>
+        <w:t xml:space="preserve"> </w:t>
       </w:r>
       <w:r>
         <w:t xml:space="preserve">genes in Cushing’s </w:t>
@@ -3796,8 +4589,13 @@
       <w:r>
         <w:t>as induced 1.45 fold (</w:t>
       </w:r>
-      <w:r>
-        <w:t>padj=</w:t>
+      <w:proofErr w:type="spellStart"/>
+      <w:r>
+        <w:t>padj</w:t>
+      </w:r>
+      <w:proofErr w:type="spellEnd"/>
+      <w:r>
+        <w:t>=</w:t>
       </w:r>
       <w:r>
         <w:t xml:space="preserve">0.055) </w:t>
@@ -3851,8 +4649,13 @@
         <w:t>4D</w:t>
       </w:r>
       <w:r>
-        <w:t>).  It is possible that insulin resistance due to glucocorticoids caused decreased repression of lipolysis leading to its upregulation</w:t>
-      </w:r>
+        <w:t xml:space="preserve">).  It is possible that insulin resistance due to glucocorticoids caused decreased repression of lipolysis leading to its </w:t>
+      </w:r>
+      <w:proofErr w:type="spellStart"/>
+      <w:r>
+        <w:t>upregulation</w:t>
+      </w:r>
+      <w:proofErr w:type="spellEnd"/>
       <w:r>
         <w:t xml:space="preserve">.  However, </w:t>
       </w:r>
@@ -3869,7 +4672,15 @@
         <w:t>detected</w:t>
       </w:r>
       <w:r>
-        <w:t xml:space="preserve"> an elevation of Perilipin 4 (</w:t>
+        <w:t xml:space="preserve"> an elevation of </w:t>
+      </w:r>
+      <w:proofErr w:type="spellStart"/>
+      <w:r>
+        <w:t>Perilipin</w:t>
+      </w:r>
+      <w:proofErr w:type="spellEnd"/>
+      <w:r>
+        <w:t xml:space="preserve"> 4 (</w:t>
       </w:r>
       <w:r>
         <w:rPr>
@@ -3883,8 +4694,13 @@
       <w:r>
         <w:t xml:space="preserve">ellular lipid storage droplets (induced 1.45 fold, </w:t>
       </w:r>
-      <w:r>
-        <w:t>padj=</w:t>
+      <w:proofErr w:type="spellStart"/>
+      <w:r>
+        <w:t>padj</w:t>
+      </w:r>
+      <w:proofErr w:type="spellEnd"/>
+      <w:r>
+        <w:t>=</w:t>
       </w:r>
       <w:r>
         <w:t>0.05</w:t>
@@ -3949,7 +4765,15 @@
         <w:t>e</w:t>
       </w:r>
       <w:r>
-        <w:t xml:space="preserve"> several cytochrome P450 family members, steroid reductases (</w:t>
+        <w:t xml:space="preserve"> several cytochrome P450 family members, steroid </w:t>
+      </w:r>
+      <w:proofErr w:type="spellStart"/>
+      <w:r>
+        <w:t>reductases</w:t>
+      </w:r>
+      <w:proofErr w:type="spellEnd"/>
+      <w:r>
+        <w:t xml:space="preserve"> (</w:t>
       </w:r>
       <w:r>
         <w:rPr>
@@ -3967,7 +4791,23 @@
         <w:t>SRD5A3</w:t>
       </w:r>
       <w:r>
-        <w:t>), Aldo-keto reductase family 1 member C1 (</w:t>
+        <w:t>), Aldo-</w:t>
+      </w:r>
+      <w:proofErr w:type="spellStart"/>
+      <w:r>
+        <w:t>keto</w:t>
+      </w:r>
+      <w:proofErr w:type="spellEnd"/>
+      <w:r>
+        <w:t xml:space="preserve"> </w:t>
+      </w:r>
+      <w:proofErr w:type="spellStart"/>
+      <w:r>
+        <w:t>reductase</w:t>
+      </w:r>
+      <w:proofErr w:type="spellEnd"/>
+      <w:r>
+        <w:t xml:space="preserve"> family 1 member C1 (</w:t>
       </w:r>
       <w:r>
         <w:rPr>
@@ -3978,8 +4818,17 @@
       <w:r>
         <w:t xml:space="preserve">), </w:t>
       </w:r>
-      <w:r>
-        <w:t>7-dehydrocholesterol reductase (</w:t>
+      <w:proofErr w:type="gramStart"/>
+      <w:r>
+        <w:t xml:space="preserve">7-dehydrocholesterol </w:t>
+      </w:r>
+      <w:proofErr w:type="spellStart"/>
+      <w:r>
+        <w:t>reductase</w:t>
+      </w:r>
+      <w:proofErr w:type="spellEnd"/>
+      <w:r>
+        <w:t xml:space="preserve"> (</w:t>
       </w:r>
       <w:r>
         <w:rPr>
@@ -3990,6 +4839,7 @@
       <w:r>
         <w:t>)</w:t>
       </w:r>
+      <w:proofErr w:type="gramEnd"/>
       <w:r>
         <w:t xml:space="preserve"> </w:t>
       </w:r>
@@ -4025,11 +4875,16 @@
         <w:t xml:space="preserve">To examine </w:t>
       </w:r>
       <w:r>
-        <w:t>whether lipogen</w:t>
+        <w:t xml:space="preserve">whether </w:t>
+      </w:r>
+      <w:proofErr w:type="spellStart"/>
+      <w:r>
+        <w:t>lipogen</w:t>
       </w:r>
       <w:r>
         <w:t>esis</w:t>
       </w:r>
+      <w:proofErr w:type="spellEnd"/>
       <w:r>
         <w:t xml:space="preserve"> genes are activated</w:t>
       </w:r>
@@ -4051,11 +4906,33 @@
       <w:r>
         <w:t xml:space="preserve"> several of these genes in subcutaneous adipose tissue from dexamethasone treated mice, and observed elevations in </w:t>
       </w:r>
-      <w:r>
-        <w:rPr>
-          <w:i/>
-        </w:rPr>
-        <w:t xml:space="preserve">Fasn, Gpam, Gpd1, </w:t>
+      <w:proofErr w:type="spellStart"/>
+      <w:r>
+        <w:rPr>
+          <w:i/>
+        </w:rPr>
+        <w:t>Fasn</w:t>
+      </w:r>
+      <w:proofErr w:type="spellEnd"/>
+      <w:r>
+        <w:rPr>
+          <w:i/>
+        </w:rPr>
+        <w:t xml:space="preserve">, </w:t>
+      </w:r>
+      <w:proofErr w:type="spellStart"/>
+      <w:r>
+        <w:rPr>
+          <w:i/>
+        </w:rPr>
+        <w:t>Gpam</w:t>
+      </w:r>
+      <w:proofErr w:type="spellEnd"/>
+      <w:r>
+        <w:rPr>
+          <w:i/>
+        </w:rPr>
+        <w:t xml:space="preserve">, Gpd1, </w:t>
       </w:r>
       <w:r>
         <w:rPr>
@@ -4067,7 +4944,21 @@
         <w:rPr>
           <w:i/>
         </w:rPr>
-        <w:t>Acs1, Dgat, Agpat2</w:t>
+        <w:t xml:space="preserve">Acs1, </w:t>
+      </w:r>
+      <w:proofErr w:type="spellStart"/>
+      <w:r>
+        <w:rPr>
+          <w:i/>
+        </w:rPr>
+        <w:t>Dgat</w:t>
+      </w:r>
+      <w:proofErr w:type="spellEnd"/>
+      <w:r>
+        <w:rPr>
+          <w:i/>
+        </w:rPr>
+        <w:t>, Agpat2</w:t>
       </w:r>
       <w:r>
         <w:rPr>
@@ -4171,11 +5062,16 @@
       <w:r>
         <w:t xml:space="preserve"> in Cushing's </w:t>
       </w:r>
+      <w:proofErr w:type="gramStart"/>
       <w:r>
         <w:t>D</w:t>
       </w:r>
       <w:r>
-        <w:t xml:space="preserve">isease </w:t>
+        <w:t>isease</w:t>
+      </w:r>
+      <w:proofErr w:type="gramEnd"/>
+      <w:r>
+        <w:t xml:space="preserve"> </w:t>
       </w:r>
       <w:r>
         <w:t>P</w:t>
@@ -4230,8 +5126,13 @@
         </w:rPr>
         <w:t xml:space="preserve">. </w:t>
       </w:r>
-      <w:r>
-        <w:t xml:space="preserve">Upregulations </w:t>
+      <w:proofErr w:type="spellStart"/>
+      <w:r>
+        <w:t>Upregulations</w:t>
+      </w:r>
+      <w:proofErr w:type="spellEnd"/>
+      <w:r>
+        <w:t xml:space="preserve"> </w:t>
       </w:r>
       <w:r>
         <w:t xml:space="preserve">in </w:t>
@@ -4258,8 +5159,16 @@
         <w:rPr>
           <w:i/>
         </w:rPr>
-        <w:t>Aco1, Ldhb</w:t>
-      </w:r>
+        <w:t xml:space="preserve">Aco1, </w:t>
+      </w:r>
+      <w:proofErr w:type="spellStart"/>
+      <w:r>
+        <w:rPr>
+          <w:i/>
+        </w:rPr>
+        <w:t>Ldhb</w:t>
+      </w:r>
+      <w:proofErr w:type="spellEnd"/>
       <w:r>
         <w:t xml:space="preserve"> and </w:t>
       </w:r>
@@ -4411,10 +5320,23 @@
         <w:t>tabolism</w:t>
       </w:r>
       <w:r>
-        <w:t xml:space="preserve"> are </w:t>
-      </w:r>
-      <w:r>
-        <w:t>Upregulated in Adipose T</w:t>
+        <w:t xml:space="preserve"> </w:t>
+      </w:r>
+      <w:proofErr w:type="gramStart"/>
+      <w:r>
+        <w:t>are</w:t>
+      </w:r>
+      <w:proofErr w:type="gramEnd"/>
+      <w:r>
+        <w:t xml:space="preserve"> </w:t>
+      </w:r>
+      <w:proofErr w:type="spellStart"/>
+      <w:r>
+        <w:t>Upregulated</w:t>
+      </w:r>
+      <w:proofErr w:type="spellEnd"/>
+      <w:r>
+        <w:t xml:space="preserve"> in Adipose T</w:t>
       </w:r>
       <w:r>
         <w:t>issue</w:t>
@@ -4479,13 +5401,21 @@
         <w:t xml:space="preserve">was </w:t>
       </w:r>
       <w:r>
-        <w:t>the prote</w:t>
+        <w:t xml:space="preserve">the </w:t>
+      </w:r>
+      <w:proofErr w:type="spellStart"/>
+      <w:r>
+        <w:t>prote</w:t>
       </w:r>
       <w:r>
         <w:t>a</w:t>
       </w:r>
       <w:r>
-        <w:t>somal gene</w:t>
+        <w:t>somal</w:t>
+      </w:r>
+      <w:proofErr w:type="spellEnd"/>
+      <w:r>
+        <w:t xml:space="preserve"> gene</w:t>
       </w:r>
       <w:r>
         <w:t xml:space="preserve"> </w:t>
@@ -4509,13 +5439,21 @@
         <w:t>.  These effects did not reach statistical significance due to variability in dexamethasone responsiveness</w:t>
       </w:r>
       <w:r>
-        <w:t>.  Similar inductions of the prote</w:t>
+        <w:t xml:space="preserve">.  Similar inductions of the </w:t>
+      </w:r>
+      <w:proofErr w:type="spellStart"/>
+      <w:r>
+        <w:t>prote</w:t>
       </w:r>
       <w:r>
         <w:t>a</w:t>
       </w:r>
       <w:r>
-        <w:t xml:space="preserve">somal genes were observed in subcutaneous adipose tissue </w:t>
+        <w:t>somal</w:t>
+      </w:r>
+      <w:proofErr w:type="spellEnd"/>
+      <w:r>
+        <w:t xml:space="preserve"> genes were observed in subcutaneous adipose tissue </w:t>
       </w:r>
       <w:r>
         <w:t>from</w:t>
@@ -4552,13 +5490,21 @@
         <w:t xml:space="preserve"> disease</w:t>
       </w:r>
       <w:r>
-        <w:t xml:space="preserve"> patients, we observed inductions of both the prote</w:t>
+        <w:t xml:space="preserve"> patients, we observed inductions of both the </w:t>
+      </w:r>
+      <w:proofErr w:type="spellStart"/>
+      <w:r>
+        <w:t>prote</w:t>
       </w:r>
       <w:r>
         <w:t>a</w:t>
       </w:r>
       <w:r>
-        <w:t>somal pathways (</w:t>
+        <w:t>somal</w:t>
+      </w:r>
+      <w:proofErr w:type="spellEnd"/>
+      <w:r>
+        <w:t xml:space="preserve"> pathways (</w:t>
       </w:r>
       <w:r>
         <w:t xml:space="preserve">via </w:t>
@@ -4569,11 +5515,14 @@
       <w:r>
         <w:t xml:space="preserve">net enrichment score 1.76, </w:t>
       </w:r>
-      <w:bookmarkStart w:id="0" w:name="_GoBack"/>
-      <w:r>
-        <w:t>padj=</w:t>
-      </w:r>
-      <w:bookmarkEnd w:id="0"/>
+      <w:proofErr w:type="spellStart"/>
+      <w:r>
+        <w:t>padj</w:t>
+      </w:r>
+      <w:proofErr w:type="spellEnd"/>
+      <w:r>
+        <w:t>=</w:t>
+      </w:r>
       <w:r>
         <w:t>0.01</w:t>
       </w:r>
@@ -4604,86 +5553,176 @@
       <w:r>
         <w:t xml:space="preserve">general </w:t>
       </w:r>
+      <w:proofErr w:type="spellStart"/>
       <w:r>
         <w:t>downregulati</w:t>
       </w:r>
       <w:r>
-        <w:t>on of ribosomal genes (Figure 6F</w:t>
+        <w:t>on</w:t>
+      </w:r>
+      <w:proofErr w:type="spellEnd"/>
+      <w:r>
+        <w:t xml:space="preserve"> of ribosomal genes (Figure 6F</w:t>
       </w:r>
       <w:r>
         <w:t xml:space="preserve">).  </w:t>
       </w:r>
       <w:r>
+        <w:rPr>
+          <w:highlight w:val="yellow"/>
+        </w:rPr>
         <w:t xml:space="preserve">Among the amino acid catabolism genes, </w:t>
       </w:r>
       <w:r>
         <w:rPr>
           <w:i/>
+          <w:highlight w:val="yellow"/>
         </w:rPr>
         <w:t>AOX</w:t>
       </w:r>
       <w:r>
         <w:rPr>
           <w:i/>
+          <w:highlight w:val="yellow"/>
         </w:rPr>
         <w:t xml:space="preserve">1 </w:t>
       </w:r>
       <w:r>
+        <w:rPr>
+          <w:highlight w:val="yellow"/>
+        </w:rPr>
         <w:t xml:space="preserve">(96% increase, </w:t>
       </w:r>
-      <w:r>
-        <w:t>padj=</w:t>
-      </w:r>
-      <w:r>
+      <w:proofErr w:type="spellStart"/>
+      <w:r>
+        <w:rPr>
+          <w:highlight w:val="yellow"/>
+        </w:rPr>
+        <w:t>padj</w:t>
+      </w:r>
+      <w:proofErr w:type="spellEnd"/>
+      <w:r>
+        <w:rPr>
+          <w:highlight w:val="yellow"/>
+        </w:rPr>
+        <w:t>=</w:t>
+      </w:r>
+      <w:r>
+        <w:rPr>
+          <w:highlight w:val="yellow"/>
+        </w:rPr>
         <w:t>0.03)</w:t>
       </w:r>
       <w:r>
+        <w:rPr>
+          <w:highlight w:val="yellow"/>
+        </w:rPr>
         <w:t xml:space="preserve">, </w:t>
       </w:r>
       <w:r>
         <w:rPr>
           <w:i/>
+          <w:highlight w:val="yellow"/>
         </w:rPr>
         <w:t>OXCT1</w:t>
       </w:r>
       <w:r>
-        <w:t xml:space="preserve"> </w:t>
-      </w:r>
-      <w:r>
+        <w:rPr>
+          <w:highlight w:val="yellow"/>
+        </w:rPr>
+        <w:t xml:space="preserve"> </w:t>
+      </w:r>
+      <w:r>
+        <w:rPr>
+          <w:highlight w:val="yellow"/>
+        </w:rPr>
         <w:t>(</w:t>
       </w:r>
       <w:r>
+        <w:rPr>
+          <w:highlight w:val="yellow"/>
+        </w:rPr>
         <w:t xml:space="preserve">40% increase, </w:t>
       </w:r>
-      <w:r>
-        <w:t>padj=</w:t>
-      </w:r>
-      <w:r>
+      <w:proofErr w:type="spellStart"/>
+      <w:r>
+        <w:rPr>
+          <w:highlight w:val="yellow"/>
+        </w:rPr>
+        <w:t>padj</w:t>
+      </w:r>
+      <w:proofErr w:type="spellEnd"/>
+      <w:r>
+        <w:rPr>
+          <w:highlight w:val="yellow"/>
+        </w:rPr>
+        <w:t>=</w:t>
+      </w:r>
+      <w:r>
+        <w:rPr>
+          <w:highlight w:val="yellow"/>
+        </w:rPr>
         <w:t>0.04</w:t>
       </w:r>
       <w:r>
+        <w:rPr>
+          <w:highlight w:val="yellow"/>
+        </w:rPr>
         <w:t>)</w:t>
       </w:r>
       <w:r>
-        <w:t xml:space="preserve"> </w:t>
-      </w:r>
-      <w:r>
+        <w:rPr>
+          <w:highlight w:val="yellow"/>
+        </w:rPr>
+        <w:t xml:space="preserve"> </w:t>
+      </w:r>
+      <w:r>
+        <w:rPr>
+          <w:highlight w:val="yellow"/>
+        </w:rPr>
         <w:t xml:space="preserve">and </w:t>
       </w:r>
       <w:r>
         <w:rPr>
           <w:i/>
+          <w:highlight w:val="yellow"/>
         </w:rPr>
         <w:t>BCAT1</w:t>
       </w:r>
       <w:r>
-        <w:t xml:space="preserve"> </w:t>
-      </w:r>
-      <w:r>
+        <w:rPr>
+          <w:highlight w:val="yellow"/>
+        </w:rPr>
+        <w:t xml:space="preserve"> </w:t>
+      </w:r>
+      <w:r>
+        <w:rPr>
+          <w:highlight w:val="yellow"/>
+        </w:rPr>
         <w:t xml:space="preserve">(80% increase, p=0.048) </w:t>
       </w:r>
       <w:r>
-        <w:t xml:space="preserve">were all significantly upregulated.  </w:t>
+        <w:rPr>
+          <w:highlight w:val="yellow"/>
+        </w:rPr>
+        <w:t xml:space="preserve">were all significantly </w:t>
+      </w:r>
+      <w:proofErr w:type="spellStart"/>
+      <w:r>
+        <w:rPr>
+          <w:highlight w:val="yellow"/>
+        </w:rPr>
+        <w:t>upregulated</w:t>
+      </w:r>
+      <w:proofErr w:type="spellEnd"/>
+      <w:r>
+        <w:rPr>
+          <w:highlight w:val="yellow"/>
+        </w:rPr>
+        <w:t>.</w:t>
+      </w:r>
+      <w:r>
+        <w:t xml:space="preserve">  </w:t>
       </w:r>
       <w:r>
         <w:t xml:space="preserve">Together these </w:t>
@@ -4761,11 +5800,16 @@
       <w:r>
         <w:t xml:space="preserve"> Cushing’s </w:t>
       </w:r>
+      <w:proofErr w:type="gramStart"/>
       <w:r>
         <w:t>D</w:t>
       </w:r>
       <w:r>
-        <w:t xml:space="preserve">isease </w:t>
+        <w:t>isease</w:t>
+      </w:r>
+      <w:proofErr w:type="gramEnd"/>
+      <w:r>
+        <w:t xml:space="preserve"> </w:t>
       </w:r>
       <w:r>
         <w:t>P</w:t>
@@ -4958,8 +6002,13 @@
       <w:r>
         <w:t xml:space="preserve">KEGG pathway, net enrichment score 1.84, </w:t>
       </w:r>
-      <w:r>
-        <w:t>padj=</w:t>
+      <w:proofErr w:type="spellStart"/>
+      <w:r>
+        <w:t>padj</w:t>
+      </w:r>
+      <w:proofErr w:type="spellEnd"/>
+      <w:r>
+        <w:t>=</w:t>
       </w:r>
       <w:r>
         <w:t>0.0</w:t>
@@ -4971,7 +6020,15 @@
         <w:t>6).</w:t>
       </w:r>
       <w:r>
-        <w:t xml:space="preserve">  These data do not support transcriptional downregulation of proximal insulin signaling genes as mediating insulin resistance</w:t>
+        <w:t xml:space="preserve">  These data do not support transcriptional </w:t>
+      </w:r>
+      <w:proofErr w:type="spellStart"/>
+      <w:r>
+        <w:t>downregulation</w:t>
+      </w:r>
+      <w:proofErr w:type="spellEnd"/>
+      <w:r>
+        <w:t xml:space="preserve"> of proximal insulin signaling genes as mediating insulin resistance</w:t>
       </w:r>
       <w:r>
         <w:t xml:space="preserve"> in subcutaneous adipose tissue</w:t>
@@ -4991,7 +6048,23 @@
         <w:spacing w:line="480" w:lineRule="auto"/>
       </w:pPr>
       <w:r>
-        <w:t xml:space="preserve">Changes in cell ceramide and glucosylceramide have been </w:t>
+        <w:t xml:space="preserve">Changes in cell </w:t>
+      </w:r>
+      <w:proofErr w:type="spellStart"/>
+      <w:r>
+        <w:t>ceramide</w:t>
+      </w:r>
+      <w:proofErr w:type="spellEnd"/>
+      <w:r>
+        <w:t xml:space="preserve"> and </w:t>
+      </w:r>
+      <w:proofErr w:type="spellStart"/>
+      <w:r>
+        <w:t>glucosylceramide</w:t>
+      </w:r>
+      <w:proofErr w:type="spellEnd"/>
+      <w:r>
+        <w:t xml:space="preserve"> have been </w:t>
       </w:r>
       <w:r>
         <w:t>suggested</w:t>
@@ -5078,29 +6151,69 @@
         <w:t xml:space="preserve">.  </w:t>
       </w:r>
       <w:r>
-        <w:t xml:space="preserve">To test biochemically whether ceramides may play a role in the Cushing's disease </w:t>
+        <w:t xml:space="preserve">To test biochemically whether </w:t>
+      </w:r>
+      <w:proofErr w:type="spellStart"/>
+      <w:r>
+        <w:t>ceramides</w:t>
+      </w:r>
+      <w:proofErr w:type="spellEnd"/>
+      <w:r>
+        <w:t xml:space="preserve"> may play a role in the Cushing's disease </w:t>
       </w:r>
       <w:r>
         <w:lastRenderedPageBreak/>
         <w:t>associated insulin resistance</w:t>
       </w:r>
       <w:r>
-        <w:t xml:space="preserve"> in adipose tissue</w:t>
-      </w:r>
-      <w:r>
-        <w:t>, we took</w:t>
-      </w:r>
-      <w:r>
-        <w:t xml:space="preserve"> a lipidomics approach to analyz</w:t>
-      </w:r>
-      <w:r>
-        <w:t xml:space="preserve">e ceramide species from the adipose tissue explants of the same patients. </w:t>
-      </w:r>
-      <w:r>
-        <w:t>We observed no statistically significant changes in any cera</w:t>
-      </w:r>
-      <w:r>
-        <w:t>mide species (</w:t>
+        <w:t xml:space="preserve"> in adipose </w:t>
+      </w:r>
+      <w:proofErr w:type="gramStart"/>
+      <w:r>
+        <w:t>tissue</w:t>
+      </w:r>
+      <w:r>
+        <w:t>,</w:t>
+      </w:r>
+      <w:proofErr w:type="gramEnd"/>
+      <w:r>
+        <w:t xml:space="preserve"> we took</w:t>
+      </w:r>
+      <w:r>
+        <w:t xml:space="preserve"> a </w:t>
+      </w:r>
+      <w:proofErr w:type="spellStart"/>
+      <w:r>
+        <w:t>lipidomics</w:t>
+      </w:r>
+      <w:proofErr w:type="spellEnd"/>
+      <w:r>
+        <w:t xml:space="preserve"> approach to analyz</w:t>
+      </w:r>
+      <w:r>
+        <w:t xml:space="preserve">e </w:t>
+      </w:r>
+      <w:proofErr w:type="spellStart"/>
+      <w:r>
+        <w:t>ceramide</w:t>
+      </w:r>
+      <w:proofErr w:type="spellEnd"/>
+      <w:r>
+        <w:t xml:space="preserve"> species from the adipose tissue explants of the same patients. </w:t>
+      </w:r>
+      <w:r>
+        <w:t xml:space="preserve">We observed no statistically significant changes in any </w:t>
+      </w:r>
+      <w:proofErr w:type="spellStart"/>
+      <w:r>
+        <w:t>cera</w:t>
+      </w:r>
+      <w:r>
+        <w:t>mide</w:t>
+      </w:r>
+      <w:proofErr w:type="spellEnd"/>
+      <w:r>
+        <w:t xml:space="preserve"> species (</w:t>
       </w:r>
       <w:r>
         <w:t xml:space="preserve">Figure </w:t>
@@ -5137,7 +6250,15 @@
         <w:spacing w:line="480" w:lineRule="auto"/>
       </w:pPr>
       <w:r>
-        <w:t xml:space="preserve">Several pathways involved in immune function were downregulated in adipose tissue from Cushing’s </w:t>
+        <w:t xml:space="preserve">Several pathways involved in immune function were </w:t>
+      </w:r>
+      <w:proofErr w:type="spellStart"/>
+      <w:r>
+        <w:t>downregulated</w:t>
+      </w:r>
+      <w:proofErr w:type="spellEnd"/>
+      <w:r>
+        <w:t xml:space="preserve"> in adipose tissue from Cushing’s </w:t>
       </w:r>
       <w:r>
         <w:t xml:space="preserve">disease </w:t>
@@ -5260,7 +6381,15 @@
         <w:t>.</w:t>
       </w:r>
       <w:r>
-        <w:t xml:space="preserve">  We also observed a downregulation in transcripts that are interferon gamma dependent. Together</w:t>
+        <w:t xml:space="preserve">  We also observed a </w:t>
+      </w:r>
+      <w:proofErr w:type="spellStart"/>
+      <w:r>
+        <w:t>downregulation</w:t>
+      </w:r>
+      <w:proofErr w:type="spellEnd"/>
+      <w:r>
+        <w:t xml:space="preserve"> in transcripts that are interferon gamma dependent. Together</w:t>
       </w:r>
       <w:r>
         <w:t>,</w:t>
@@ -5365,7 +6494,23 @@
         <w:t>).</w:t>
       </w:r>
       <w:r>
-        <w:t xml:space="preserve">  Among genes that were more strongly induced in obese patients, most of these are involved in lysosomal function, including the cathepsins (</w:t>
+        <w:t xml:space="preserve">  Among genes that were more strongly induced in obese patients, most of these are involved in </w:t>
+      </w:r>
+      <w:proofErr w:type="spellStart"/>
+      <w:r>
+        <w:t>lysosomal</w:t>
+      </w:r>
+      <w:proofErr w:type="spellEnd"/>
+      <w:r>
+        <w:t xml:space="preserve"> function, including the </w:t>
+      </w:r>
+      <w:proofErr w:type="spellStart"/>
+      <w:r>
+        <w:t>cathepsins</w:t>
+      </w:r>
+      <w:proofErr w:type="spellEnd"/>
+      <w:r>
+        <w:t xml:space="preserve"> (</w:t>
       </w:r>
       <w:r>
         <w:rPr>
@@ -5481,11 +6626,20 @@
         <w:t>,</w:t>
       </w:r>
       <w:r>
-        <w:t xml:space="preserve"> and shifting of glucose and protein metabolites towards lipogenic pathways in adipose tissue.</w:t>
+        <w:t xml:space="preserve"> and shifting of glucose and protein metabolites towards </w:t>
+      </w:r>
+      <w:proofErr w:type="spellStart"/>
+      <w:r>
+        <w:t>lipogenic</w:t>
+      </w:r>
+      <w:proofErr w:type="spellEnd"/>
+      <w:r>
+        <w:t xml:space="preserve"> pathways in adipose tissue.</w:t>
       </w:r>
       <w:r>
         <w:t xml:space="preserve">  </w:t>
       </w:r>
+      <w:proofErr w:type="gramStart"/>
       <w:r>
         <w:t>This is indicated by</w:t>
       </w:r>
@@ -5519,8 +6673,13 @@
       <w:r>
         <w:t xml:space="preserve">, </w:t>
       </w:r>
-      <w:r>
-        <w:t>proteolytic (</w:t>
+      <w:proofErr w:type="spellStart"/>
+      <w:r>
+        <w:t>proteolytic</w:t>
+      </w:r>
+      <w:proofErr w:type="spellEnd"/>
+      <w:r>
+        <w:t xml:space="preserve"> (</w:t>
       </w:r>
       <w:r>
         <w:rPr>
@@ -5538,7 +6697,15 @@
         <w:t xml:space="preserve">) </w:t>
       </w:r>
       <w:r>
-        <w:t>and lipogenic (</w:t>
+        <w:t xml:space="preserve">and </w:t>
+      </w:r>
+      <w:proofErr w:type="spellStart"/>
+      <w:r>
+        <w:t>lipogenic</w:t>
+      </w:r>
+      <w:proofErr w:type="spellEnd"/>
+      <w:r>
+        <w:t xml:space="preserve"> (</w:t>
       </w:r>
       <w:r>
         <w:rPr>
@@ -5631,7 +6798,11 @@
         <w:t>s</w:t>
       </w:r>
       <w:r>
-        <w:t xml:space="preserve"> in human adipose tissue, with similar transcript expression changes seen in mouse adipose and muscle tissue</w:t>
+        <w:t xml:space="preserve"> in human adipose tissue</w:t>
+      </w:r>
+      <w:proofErr w:type="gramEnd"/>
+      <w:r>
+        <w:t>, with similar transcript expression changes seen in mouse adipose and muscle tissue</w:t>
       </w:r>
       <w:r>
         <w:t xml:space="preserve"> when treated with dexamethasone</w:t>
@@ -5731,14 +6902,32 @@
       <w:r>
         <w:t xml:space="preserve">Transcriptionally both of our studies report increases in </w:t>
       </w:r>
+      <w:proofErr w:type="spellStart"/>
       <w:r>
         <w:rPr>
           <w:i/>
         </w:rPr>
         <w:t>Dgat</w:t>
       </w:r>
-      <w:r>
-        <w:t xml:space="preserve"> mRNA, though we observed no effects of Cushing’s disease on lipolytic genes (Figure 4D) as that study did.  In our study we did observe induction of fatty acid synthesis genes in both humans and mice (Figure 4A/F) which was not observed in the Morgan </w:t>
+      <w:proofErr w:type="spellEnd"/>
+      <w:r>
+        <w:t xml:space="preserve"> mRNA, though we observed no effects of Cushing’s disease on </w:t>
+      </w:r>
+      <w:proofErr w:type="spellStart"/>
+      <w:r>
+        <w:t>lipolytic</w:t>
+      </w:r>
+      <w:proofErr w:type="spellEnd"/>
+      <w:r>
+        <w:t xml:space="preserve"> genes (Figure 4D) as that study did.  In our study we did observe induction of fatty acid synthesis genes in both humans and mice (Figure 4A/F</w:t>
+      </w:r>
+      <w:proofErr w:type="gramStart"/>
+      <w:r>
+        <w:t>) which</w:t>
+      </w:r>
+      <w:proofErr w:type="gramEnd"/>
+      <w:r>
+        <w:t xml:space="preserve"> was not observed in the Morgan </w:t>
       </w:r>
       <w:r>
         <w:rPr>
@@ -5756,7 +6945,15 @@
         <w:t>e</w:t>
       </w:r>
       <w:r>
-        <w:t>as in their study corticosterone can be both inactivated by 11</w:t>
+        <w:t xml:space="preserve">as in their study </w:t>
+      </w:r>
+      <w:proofErr w:type="spellStart"/>
+      <w:r>
+        <w:t>corticosterone</w:t>
+      </w:r>
+      <w:proofErr w:type="spellEnd"/>
+      <w:r>
+        <w:t xml:space="preserve"> can be both inactivated by 11</w:t>
       </w:r>
       <w:r>
         <w:t>-HSD2 and reactivated by 11</w:t>
@@ -5821,13 +7018,21 @@
         <w:fldChar w:fldCharType="end"/>
       </w:r>
       <w:r>
-        <w:t>, and higher lipogen</w:t>
+        <w:t xml:space="preserve">, and higher </w:t>
+      </w:r>
+      <w:proofErr w:type="spellStart"/>
+      <w:r>
+        <w:t>lipogen</w:t>
       </w:r>
       <w:r>
         <w:t>e</w:t>
       </w:r>
       <w:r>
-        <w:t xml:space="preserve">sis, as measured by conversion of glucose to neutral lipid </w:t>
+        <w:t>sis</w:t>
+      </w:r>
+      <w:proofErr w:type="spellEnd"/>
+      <w:r>
+        <w:t xml:space="preserve">, as measured by conversion of glucose to neutral lipid </w:t>
       </w:r>
       <w:r>
         <w:rPr>
@@ -5977,11 +7182,16 @@
         <w:t xml:space="preserve">  </w:t>
       </w:r>
       <w:r>
-        <w:t>These findings are consistent with our observed elevations of lipogenesi</w:t>
+        <w:t xml:space="preserve">These findings are consistent with our observed elevations of </w:t>
+      </w:r>
+      <w:proofErr w:type="spellStart"/>
+      <w:r>
+        <w:t>lipogenesi</w:t>
       </w:r>
       <w:r>
         <w:t>c</w:t>
       </w:r>
+      <w:proofErr w:type="spellEnd"/>
       <w:r>
         <w:t xml:space="preserve"> mRNA transcripts in human and mouse subcutaneous adipose tissue.  </w:t>
       </w:r>
@@ -5995,7 +7205,15 @@
         <w:t>s</w:t>
       </w:r>
       <w:r>
-        <w:t>cripts in this category found to be significantly upregulated include</w:t>
+        <w:t xml:space="preserve">cripts in this category found to be significantly </w:t>
+      </w:r>
+      <w:proofErr w:type="spellStart"/>
+      <w:r>
+        <w:t>upregulated</w:t>
+      </w:r>
+      <w:proofErr w:type="spellEnd"/>
+      <w:r>
+        <w:t xml:space="preserve"> include</w:t>
       </w:r>
       <w:r>
         <w:t xml:space="preserve"> </w:t>
@@ -6013,10 +7231,34 @@
         <w:t>ACACA</w:t>
       </w:r>
       <w:r>
-        <w:t xml:space="preserve">), responsible for the first step of lipogenesis (the irreversible conversion of acetyl-CoA to malonyl-CoA) and </w:t>
-      </w:r>
-      <w:r>
-        <w:t xml:space="preserve">Glycerol-3-phospahte acyltransferase </w:t>
+        <w:t xml:space="preserve">), responsible for the first step of </w:t>
+      </w:r>
+      <w:proofErr w:type="spellStart"/>
+      <w:r>
+        <w:t>lipogenesis</w:t>
+      </w:r>
+      <w:proofErr w:type="spellEnd"/>
+      <w:r>
+        <w:t xml:space="preserve"> (the irreversible conversion of acetyl-CoA to </w:t>
+      </w:r>
+      <w:proofErr w:type="spellStart"/>
+      <w:r>
+        <w:t>malonyl</w:t>
+      </w:r>
+      <w:proofErr w:type="spellEnd"/>
+      <w:r>
+        <w:t xml:space="preserve">-CoA) and </w:t>
+      </w:r>
+      <w:r>
+        <w:t xml:space="preserve">Glycerol-3-phospahte </w:t>
+      </w:r>
+      <w:proofErr w:type="spellStart"/>
+      <w:r>
+        <w:t>acyltransferase</w:t>
+      </w:r>
+      <w:proofErr w:type="spellEnd"/>
+      <w:r>
+        <w:t xml:space="preserve"> </w:t>
       </w:r>
       <w:r>
         <w:t>(</w:t>
@@ -6034,7 +7276,15 @@
         <w:t>first</w:t>
       </w:r>
       <w:r>
-        <w:t xml:space="preserve"> step in the synthesis of glycerolipids. In addition to a shift towards lipid storage, we also observed elevated expression of glycogen synthesis mRNA transcripts in the Cushing's disease patients.</w:t>
+        <w:t xml:space="preserve"> step in the synthesis of </w:t>
+      </w:r>
+      <w:proofErr w:type="spellStart"/>
+      <w:r>
+        <w:t>glycerolipids</w:t>
+      </w:r>
+      <w:proofErr w:type="spellEnd"/>
+      <w:r>
+        <w:t>. In addition to a shift towards lipid storage, we also observed elevated expression of glycogen synthesis mRNA transcripts in the Cushing's disease patients.</w:t>
       </w:r>
       <w:r>
         <w:rPr>
@@ -6064,7 +7314,15 @@
         <w:t xml:space="preserve">) and </w:t>
       </w:r>
       <w:r>
-        <w:t>UDP-glucose pyrophosphorylase 2</w:t>
+        <w:t xml:space="preserve">UDP-glucose </w:t>
+      </w:r>
+      <w:proofErr w:type="spellStart"/>
+      <w:r>
+        <w:t>pyrophosphorylase</w:t>
+      </w:r>
+      <w:proofErr w:type="spellEnd"/>
+      <w:r>
+        <w:t xml:space="preserve"> 2</w:t>
       </w:r>
       <w:r>
         <w:t xml:space="preserve"> (</w:t>
@@ -6212,7 +7470,23 @@
         <w:t>proteases</w:t>
       </w:r>
       <w:r>
-        <w:t xml:space="preserve"> (cathepsins B and D, calpain) </w:t>
+        <w:t xml:space="preserve"> (</w:t>
+      </w:r>
+      <w:proofErr w:type="spellStart"/>
+      <w:r>
+        <w:t>cathepsins</w:t>
+      </w:r>
+      <w:proofErr w:type="spellEnd"/>
+      <w:r>
+        <w:t xml:space="preserve"> B and D, </w:t>
+      </w:r>
+      <w:proofErr w:type="spellStart"/>
+      <w:r>
+        <w:t>calpain</w:t>
+      </w:r>
+      <w:proofErr w:type="spellEnd"/>
+      <w:r>
+        <w:t xml:space="preserve">) </w:t>
       </w:r>
       <w:r>
         <w:t xml:space="preserve">and </w:t>
@@ -6322,7 +7596,15 @@
         <w:t xml:space="preserve"> (a synthetic corticosteroid)</w:t>
       </w:r>
       <w:r>
-        <w:t xml:space="preserve"> increases leucine oxidation </w:t>
+        <w:t xml:space="preserve"> increases </w:t>
+      </w:r>
+      <w:proofErr w:type="spellStart"/>
+      <w:r>
+        <w:t>leucine</w:t>
+      </w:r>
+      <w:proofErr w:type="spellEnd"/>
+      <w:r>
+        <w:t xml:space="preserve"> oxidation </w:t>
       </w:r>
       <w:r>
         <w:t xml:space="preserve">supporting </w:t>
@@ -6369,7 +7651,11 @@
         <w:t xml:space="preserve">.  </w:t>
       </w:r>
       <w:r>
-        <w:t>We found higher expression of both prote</w:t>
+        <w:t xml:space="preserve">We found higher expression of both </w:t>
+      </w:r>
+      <w:proofErr w:type="spellStart"/>
+      <w:r>
+        <w:t>prote</w:t>
       </w:r>
       <w:r>
         <w:t>a</w:t>
@@ -6380,6 +7666,7 @@
       <w:r>
         <w:t>al</w:t>
       </w:r>
+      <w:proofErr w:type="spellEnd"/>
       <w:r>
         <w:t xml:space="preserve"> and the </w:t>
       </w:r>
@@ -6414,7 +7701,15 @@
         <w:t xml:space="preserve">.  </w:t>
       </w:r>
       <w:r>
-        <w:t xml:space="preserve">We also observe elevations in lysosomal genes, though these </w:t>
+        <w:t xml:space="preserve">We also observe elevations in </w:t>
+      </w:r>
+      <w:proofErr w:type="spellStart"/>
+      <w:r>
+        <w:t>lysosomal</w:t>
+      </w:r>
+      <w:proofErr w:type="spellEnd"/>
+      <w:r>
+        <w:t xml:space="preserve"> genes, though these </w:t>
       </w:r>
       <w:r>
         <w:t xml:space="preserve">changes </w:t>
@@ -6469,7 +7764,15 @@
         <w:t xml:space="preserve">patients with Cushing’s syndrome </w:t>
       </w:r>
       <w:r>
-        <w:t>and diabetes were treated with antidiabetic medications.</w:t>
+        <w:t xml:space="preserve">and diabetes were treated with </w:t>
+      </w:r>
+      <w:proofErr w:type="spellStart"/>
+      <w:r>
+        <w:t>antidiabetic</w:t>
+      </w:r>
+      <w:proofErr w:type="spellEnd"/>
+      <w:r>
+        <w:t xml:space="preserve"> medications.</w:t>
       </w:r>
       <w:r>
         <w:t xml:space="preserve">   Secondly, it is possible that insulin resistance in these </w:t>
@@ -6608,8 +7911,13 @@
       <w:r>
         <w:t xml:space="preserve">) or </w:t>
       </w:r>
-      <w:r>
-        <w:t>ceramides in our subcutaneous adipose tissue lysates (Figure 7B).</w:t>
+      <w:proofErr w:type="spellStart"/>
+      <w:r>
+        <w:t>ceramides</w:t>
+      </w:r>
+      <w:proofErr w:type="spellEnd"/>
+      <w:r>
+        <w:t xml:space="preserve"> in our subcutaneous adipose tissue lysates (Figure 7B).</w:t>
       </w:r>
       <w:r>
         <w:t xml:space="preserve"> </w:t>
@@ -6625,123 +7933,155 @@
           <w:shd w:val="clear" w:color="auto" w:fill="FFFFFF"/>
         </w:rPr>
         <w:lastRenderedPageBreak/>
-        <w:t>Another limitation in our study is the small sample size, especially the number of biological replicates in Cushing’s group (n=5). Adding a covariate such as BMI or age in the model further reduces the sample size to 2 or 3 replicates. Although this sample size is small, it is reasonable for a rare disease such as Cushing’s. Realizing our limitation, we chose DESeq2 as the statistical method for our RNAseq data. DESeq2 overcomes the small sample size problem by pooling information across genes. Maximum likelihood estimation is applied to estimate the dispersion or variance of a gene across al</w:t>
-      </w:r>
+        <w:t xml:space="preserve">Another limitation in our study is the small sample size, especially the number of biological replicates in Cushing’s group (n=5). Adding a covariate such as BMI or age in the model further reduces the sample size to 2 or 3 replicates. Although this sample size is small, it is reasonable for a rare disease such as Cushing’s. Realizing our limitation, we chose DESeq2 as the statistical method for our </w:t>
+      </w:r>
+      <w:proofErr w:type="spellStart"/>
       <w:r>
         <w:rPr>
           <w:rFonts w:eastAsia="Times New Roman" w:cs="Times New Roman"/>
           <w:shd w:val="clear" w:color="auto" w:fill="FFFFFF"/>
         </w:rPr>
-        <w:t>l replicates in a group. A</w:t>
-      </w:r>
+        <w:t>RNAseq</w:t>
+      </w:r>
+      <w:proofErr w:type="spellEnd"/>
       <w:r>
         <w:rPr>
           <w:rFonts w:eastAsia="Times New Roman" w:cs="Times New Roman"/>
           <w:shd w:val="clear" w:color="auto" w:fill="FFFFFF"/>
         </w:rPr>
-        <w:t xml:space="preserve">n empirical Bayes approach is </w:t>
+        <w:t xml:space="preserve"> data. DESeq2 overcomes the small sample size problem by pooling information across genes. Maximum likelihood estimation is applied to estimate the dispersion or variance of a gene across al</w:t>
       </w:r>
       <w:r>
         <w:rPr>
           <w:rFonts w:eastAsia="Times New Roman" w:cs="Times New Roman"/>
           <w:shd w:val="clear" w:color="auto" w:fill="FFFFFF"/>
         </w:rPr>
-        <w:t xml:space="preserve">then </w:t>
+        <w:t>l replicates in a group. A</w:t>
       </w:r>
       <w:r>
         <w:rPr>
           <w:rFonts w:eastAsia="Times New Roman" w:cs="Times New Roman"/>
           <w:shd w:val="clear" w:color="auto" w:fill="FFFFFF"/>
         </w:rPr>
-        <w:t xml:space="preserve">used to get maximum a </w:t>
-      </w:r>
-      <w:r>
-        <w:rPr>
-          <w:rFonts w:eastAsia="Times New Roman" w:cs="Times New Roman"/>
-          <w:i/>
-          <w:shd w:val="clear" w:color="auto" w:fill="FFFFFF"/>
-        </w:rPr>
-        <w:t>posterior</w:t>
+        <w:t xml:space="preserve">n empirical Bayes approach is </w:t>
       </w:r>
       <w:r>
         <w:rPr>
           <w:rFonts w:eastAsia="Times New Roman" w:cs="Times New Roman"/>
           <w:shd w:val="clear" w:color="auto" w:fill="FFFFFF"/>
         </w:rPr>
-        <w:t xml:space="preserve"> as the final dispersion estimate. This method utilizes the available data to the maximum extent; therefore, help</w:t>
+        <w:t xml:space="preserve">then </w:t>
       </w:r>
       <w:r>
         <w:rPr>
           <w:rFonts w:eastAsia="Times New Roman" w:cs="Times New Roman"/>
           <w:shd w:val="clear" w:color="auto" w:fill="FFFFFF"/>
         </w:rPr>
-        <w:t>s</w:t>
-      </w:r>
+        <w:t xml:space="preserve">used to get </w:t>
+      </w:r>
+      <w:proofErr w:type="gramStart"/>
       <w:r>
         <w:rPr>
           <w:rFonts w:eastAsia="Times New Roman" w:cs="Times New Roman"/>
           <w:shd w:val="clear" w:color="auto" w:fill="FFFFFF"/>
         </w:rPr>
-        <w:t xml:space="preserve"> avoiding potential false positives </w:t>
-      </w:r>
+        <w:t>maximum</w:t>
+      </w:r>
+      <w:proofErr w:type="gramEnd"/>
       <w:r>
         <w:rPr>
           <w:rFonts w:eastAsia="Times New Roman" w:cs="Times New Roman"/>
           <w:shd w:val="clear" w:color="auto" w:fill="FFFFFF"/>
         </w:rPr>
-        <w:fldChar w:fldCharType="begin" w:fldLock="1"/>
+        <w:t xml:space="preserve"> a </w:t>
+      </w:r>
+      <w:r>
+        <w:rPr>
+          <w:rFonts w:eastAsia="Times New Roman" w:cs="Times New Roman"/>
+          <w:i/>
+          <w:shd w:val="clear" w:color="auto" w:fill="FFFFFF"/>
+        </w:rPr>
+        <w:t>posterior</w:t>
       </w:r>
       <w:r>
         <w:rPr>
           <w:rFonts w:eastAsia="Times New Roman" w:cs="Times New Roman"/>
           <w:shd w:val="clear" w:color="auto" w:fill="FFFFFF"/>
         </w:rPr>
-        <w:instrText>ADDIN CSL_CITATION { "citationItems" : [ { "id" : "ITEM-1", "itemData" : { "DOI" : "10.1101/002832", "author" : [ { "dropping-particle" : "", "family" : "Love", "given" : "M. I.", "non-dropping-particle" : "", "parse-names" : false, "suffix" : "" }, { "dropping-particle" : "", "family" : "Huber", "given" : "W.", "non-dropping-particle" : "", "parse-names" : false, "suffix" : "" }, { "dropping-particle" : "", "family" : "Anders", "given" : "Simon", "non-dropping-particle" : "", "parse-names" : false, "suffix" : "" } ], "id" : "ITEM-1", "issued" : { "date-parts" : [ [ "2014", "2", "19" ] ] }, "title" : "Moderated estimation of fold change and dispersion for RNA-Seq data with DESeq2", "type" : "report" }, "uris" : [ "http://www.mendeley.com/documents/?uuid=1bdb6ee2-2411-48d0-9bdd-0ca7fdb549cf" ] } ], "mendeley" : { "formattedCitation" : "(Love &lt;i&gt;et al.&lt;/i&gt; 2014)", "plainTextFormattedCitation" : "(Love et al. 2014)", "previouslyFormattedCitation" : "(Love &lt;i&gt;et al.&lt;/i&gt; 2014)" }, "properties" : { "noteIndex" : 0 }, "schema" : "https://github.com/citation-style-language/schema/raw/master/csl-citation.json" }</w:instrText>
+        <w:t xml:space="preserve"> as the final dispersion estimate. This method utilizes the available data to the maximum extent; therefore, help</w:t>
       </w:r>
       <w:r>
         <w:rPr>
           <w:rFonts w:eastAsia="Times New Roman" w:cs="Times New Roman"/>
           <w:shd w:val="clear" w:color="auto" w:fill="FFFFFF"/>
         </w:rPr>
-        <w:fldChar w:fldCharType="separate"/>
-      </w:r>
-      <w:r>
-        <w:rPr>
-          <w:rFonts w:eastAsia="Times New Roman" w:cs="Times New Roman"/>
-          <w:noProof/>
-          <w:shd w:val="clear" w:color="auto" w:fill="FFFFFF"/>
-        </w:rPr>
-        <w:t xml:space="preserve">(Love </w:t>
-      </w:r>
-      <w:r>
-        <w:rPr>
-          <w:rFonts w:eastAsia="Times New Roman" w:cs="Times New Roman"/>
-          <w:i/>
-          <w:noProof/>
-          <w:shd w:val="clear" w:color="auto" w:fill="FFFFFF"/>
-        </w:rPr>
-        <w:t>et al.</w:t>
-      </w:r>
-      <w:r>
-        <w:rPr>
-          <w:rFonts w:eastAsia="Times New Roman" w:cs="Times New Roman"/>
-          <w:noProof/>
-          <w:shd w:val="clear" w:color="auto" w:fill="FFFFFF"/>
-        </w:rPr>
-        <w:t xml:space="preserve"> 2014)</w:t>
+        <w:t>s</w:t>
       </w:r>
       <w:r>
         <w:rPr>
           <w:rFonts w:eastAsia="Times New Roman" w:cs="Times New Roman"/>
           <w:shd w:val="clear" w:color="auto" w:fill="FFFFFF"/>
         </w:rPr>
-        <w:fldChar w:fldCharType="end"/>
+        <w:t xml:space="preserve"> avoiding potential false positives </w:t>
       </w:r>
       <w:r>
         <w:rPr>
           <w:rFonts w:eastAsia="Times New Roman" w:cs="Times New Roman"/>
           <w:shd w:val="clear" w:color="auto" w:fill="FFFFFF"/>
         </w:rPr>
+        <w:fldChar w:fldCharType="begin" w:fldLock="1"/>
+      </w:r>
+      <w:r>
+        <w:rPr>
+          <w:rFonts w:eastAsia="Times New Roman" w:cs="Times New Roman"/>
+          <w:shd w:val="clear" w:color="auto" w:fill="FFFFFF"/>
+        </w:rPr>
+        <w:instrText>ADDIN CSL_CITATION { "citationItems" : [ { "id" : "ITEM-1", "itemData" : { "DOI" : "10.1101/002832", "author" : [ { "dropping-particle" : "", "family" : "Love", "given" : "M. I.", "non-dropping-particle" : "", "parse-names" : false, "suffix" : "" }, { "dropping-particle" : "", "family" : "Huber", "given" : "W.", "non-dropping-particle" : "", "parse-names" : false, "suffix" : "" }, { "dropping-particle" : "", "family" : "Anders", "given" : "Simon", "non-dropping-particle" : "", "parse-names" : false, "suffix" : "" } ], "id" : "ITEM-1", "issued" : { "date-parts" : [ [ "2014", "2", "19" ] ] }, "title" : "Moderated estimation of fold change and dispersion for RNA-Seq data with DESeq2", "type" : "report" }, "uris" : [ "http://www.mendeley.com/documents/?uuid=1bdb6ee2-2411-48d0-9bdd-0ca7fdb549cf" ] } ], "mendeley" : { "formattedCitation" : "(Love &lt;i&gt;et al.&lt;/i&gt; 2014)", "plainTextFormattedCitation" : "(Love et al. 2014)", "previouslyFormattedCitation" : "(Love &lt;i&gt;et al.&lt;/i&gt; 2014)" }, "properties" : { "noteIndex" : 0 }, "schema" : "https://github.com/citation-style-language/schema/raw/master/csl-citation.json" }</w:instrText>
+      </w:r>
+      <w:r>
+        <w:rPr>
+          <w:rFonts w:eastAsia="Times New Roman" w:cs="Times New Roman"/>
+          <w:shd w:val="clear" w:color="auto" w:fill="FFFFFF"/>
+        </w:rPr>
+        <w:fldChar w:fldCharType="separate"/>
+      </w:r>
+      <w:r>
+        <w:rPr>
+          <w:rFonts w:eastAsia="Times New Roman" w:cs="Times New Roman"/>
+          <w:noProof/>
+          <w:shd w:val="clear" w:color="auto" w:fill="FFFFFF"/>
+        </w:rPr>
+        <w:t xml:space="preserve">(Love </w:t>
+      </w:r>
+      <w:r>
+        <w:rPr>
+          <w:rFonts w:eastAsia="Times New Roman" w:cs="Times New Roman"/>
+          <w:i/>
+          <w:noProof/>
+          <w:shd w:val="clear" w:color="auto" w:fill="FFFFFF"/>
+        </w:rPr>
+        <w:t>et al.</w:t>
+      </w:r>
+      <w:r>
+        <w:rPr>
+          <w:rFonts w:eastAsia="Times New Roman" w:cs="Times New Roman"/>
+          <w:noProof/>
+          <w:shd w:val="clear" w:color="auto" w:fill="FFFFFF"/>
+        </w:rPr>
+        <w:t xml:space="preserve"> 2014)</w:t>
+      </w:r>
+      <w:r>
+        <w:rPr>
+          <w:rFonts w:eastAsia="Times New Roman" w:cs="Times New Roman"/>
+          <w:shd w:val="clear" w:color="auto" w:fill="FFFFFF"/>
+        </w:rPr>
+        <w:fldChar w:fldCharType="end"/>
+      </w:r>
+      <w:r>
+        <w:rPr>
+          <w:rFonts w:eastAsia="Times New Roman" w:cs="Times New Roman"/>
+          <w:shd w:val="clear" w:color="auto" w:fill="FFFFFF"/>
+        </w:rPr>
         <w:t>.</w:t>
       </w:r>
     </w:p>
@@ -6839,12 +8179,14 @@
       <w:pPr>
         <w:spacing w:line="480" w:lineRule="auto"/>
       </w:pPr>
+      <w:proofErr w:type="spellStart"/>
       <w:r>
         <w:t>IH</w:t>
       </w:r>
       <w:r>
         <w:t>o</w:t>
       </w:r>
+      <w:proofErr w:type="spellEnd"/>
       <w:r>
         <w:t xml:space="preserve"> conceived of the study, and DB</w:t>
       </w:r>
@@ -6852,29 +8194,98 @@
         <w:t>, ARS</w:t>
       </w:r>
       <w:r>
-        <w:t xml:space="preserve"> and IHo provided funding.  </w:t>
-      </w:r>
-      <w:r>
-        <w:t xml:space="preserve">WFC and ALB recruited the patients and obtained clinical data. WFC supplied the biopsies and serum samples. IHo assayed the tissues for lipolysis and performed the serum measurements. </w:t>
-      </w:r>
-      <w:r>
-        <w:t xml:space="preserve">QT, DB, IHa and IHo </w:t>
+        <w:t xml:space="preserve"> and </w:t>
+      </w:r>
+      <w:proofErr w:type="spellStart"/>
+      <w:r>
+        <w:t>IHo</w:t>
+      </w:r>
+      <w:proofErr w:type="spellEnd"/>
+      <w:r>
+        <w:t xml:space="preserve"> provided funding.  </w:t>
+      </w:r>
+      <w:r>
+        <w:t xml:space="preserve">WFC and ALB recruited the patients and obtained clinical data. WFC supplied the biopsies and serum samples. </w:t>
+      </w:r>
+      <w:proofErr w:type="spellStart"/>
+      <w:r>
+        <w:t>IHo</w:t>
+      </w:r>
+      <w:proofErr w:type="spellEnd"/>
+      <w:r>
+        <w:t xml:space="preserve"> assayed the tissues for lipolysis and performed the serum measurements. </w:t>
+      </w:r>
+      <w:r>
+        <w:t xml:space="preserve">QT, DB, </w:t>
+      </w:r>
+      <w:proofErr w:type="spellStart"/>
+      <w:r>
+        <w:t>IHa</w:t>
+      </w:r>
+      <w:proofErr w:type="spellEnd"/>
+      <w:r>
+        <w:t xml:space="preserve"> and </w:t>
+      </w:r>
+      <w:proofErr w:type="spellStart"/>
+      <w:r>
+        <w:t>IHo</w:t>
+      </w:r>
+      <w:proofErr w:type="spellEnd"/>
+      <w:r>
+        <w:t xml:space="preserve"> </w:t>
       </w:r>
       <w:r>
         <w:t>analyzed</w:t>
       </w:r>
       <w:r>
-        <w:t xml:space="preserve"> the RNAseq data.  IHa generated the mouse data with assistance from EJS.  </w:t>
-      </w:r>
-      <w:r>
-        <w:t xml:space="preserve">  This was analyz</w:t>
-      </w:r>
-      <w:r>
-        <w:t>ed by IHa, DB and QT.  IH</w:t>
+        <w:t xml:space="preserve"> the </w:t>
+      </w:r>
+      <w:proofErr w:type="spellStart"/>
+      <w:r>
+        <w:t>RNAseq</w:t>
+      </w:r>
+      <w:proofErr w:type="spellEnd"/>
+      <w:r>
+        <w:t xml:space="preserve"> data.  </w:t>
+      </w:r>
+      <w:proofErr w:type="spellStart"/>
+      <w:r>
+        <w:t>IHa</w:t>
+      </w:r>
+      <w:proofErr w:type="spellEnd"/>
+      <w:r>
+        <w:t xml:space="preserve"> generated the mouse data with assistance from EJS.  </w:t>
+      </w:r>
+      <w:r>
+        <w:t xml:space="preserve">  </w:t>
+      </w:r>
+      <w:proofErr w:type="gramStart"/>
+      <w:r>
+        <w:t>This was analyz</w:t>
+      </w:r>
+      <w:r>
+        <w:t xml:space="preserve">ed by </w:t>
+      </w:r>
+      <w:proofErr w:type="spellStart"/>
+      <w:r>
+        <w:t>IHa</w:t>
+      </w:r>
+      <w:proofErr w:type="spellEnd"/>
+      <w:r>
+        <w:t>, DB and QT</w:t>
+      </w:r>
+      <w:proofErr w:type="gramEnd"/>
+      <w:r>
+        <w:t xml:space="preserve">.  </w:t>
+      </w:r>
+      <w:proofErr w:type="spellStart"/>
+      <w:r>
+        <w:t>IH</w:t>
       </w:r>
       <w:r>
         <w:t>o</w:t>
       </w:r>
+      <w:proofErr w:type="spellEnd"/>
       <w:r>
         <w:t xml:space="preserve"> and DB wrote the manuscript</w:t>
       </w:r>
@@ -6893,7 +8304,31 @@
         <w:spacing w:line="480" w:lineRule="auto"/>
       </w:pPr>
       <w:r>
-        <w:t xml:space="preserve">We thank Charlotte Gunden, Elizabeth Walkowiak and Eric Vasbinder for their valuable help in the study.  </w:t>
+        <w:t xml:space="preserve">We thank Charlotte </w:t>
+      </w:r>
+      <w:proofErr w:type="spellStart"/>
+      <w:r>
+        <w:t>Gunden</w:t>
+      </w:r>
+      <w:proofErr w:type="spellEnd"/>
+      <w:r>
+        <w:t xml:space="preserve">, Elizabeth </w:t>
+      </w:r>
+      <w:proofErr w:type="spellStart"/>
+      <w:r>
+        <w:t>Walkowiak</w:t>
+      </w:r>
+      <w:proofErr w:type="spellEnd"/>
+      <w:r>
+        <w:t xml:space="preserve"> and Eric </w:t>
+      </w:r>
+      <w:proofErr w:type="spellStart"/>
+      <w:r>
+        <w:t>Vasbinder</w:t>
+      </w:r>
+      <w:proofErr w:type="spellEnd"/>
+      <w:r>
+        <w:t xml:space="preserve"> for their valuable help in the study.  </w:t>
       </w:r>
       <w:r>
         <w:t xml:space="preserve"> </w:t>
@@ -6902,16 +8337,32 @@
         <w:t xml:space="preserve">The authors would like to thank Ian Brooks and the UTHSC-ORNL Center for Biomedical Informatics for provisioning </w:t>
       </w:r>
       <w:r>
-        <w:t>the RS</w:t>
-      </w:r>
-      <w:r>
-        <w:t xml:space="preserve">tudio server used in this analysis.  </w:t>
+        <w:t xml:space="preserve">the </w:t>
+      </w:r>
+      <w:proofErr w:type="spellStart"/>
+      <w:r>
+        <w:t>RS</w:t>
+      </w:r>
+      <w:r>
+        <w:t>tudio</w:t>
+      </w:r>
+      <w:proofErr w:type="spellEnd"/>
+      <w:r>
+        <w:t xml:space="preserve"> server used in this analysis.  </w:t>
       </w:r>
       <w:r>
         <w:t xml:space="preserve">We would also like to thank the University of Tennessee Health Science Center Neuroscience Institute for use of the grip strength monitor.  </w:t>
       </w:r>
       <w:r>
-        <w:t>We would also like to thank the Molecular Resource Center at the University of Tennessee Health Science Center for qPCR facilities.</w:t>
+        <w:t xml:space="preserve">We would also like to thank the Molecular Resource Center at the University of Tennessee Health Science Center for </w:t>
+      </w:r>
+      <w:proofErr w:type="spellStart"/>
+      <w:r>
+        <w:t>qPCR</w:t>
+      </w:r>
+      <w:proofErr w:type="spellEnd"/>
+      <w:r>
+        <w:t xml:space="preserve"> facilities.</w:t>
       </w:r>
     </w:p>
     <w:p>
@@ -9770,614 +11221,8 @@
       <w:pPr>
         <w:spacing w:line="480" w:lineRule="auto"/>
       </w:pPr>
-      <w:r>
-        <w:br w:type="page"/>
-      </w:r>
-    </w:p>
-    <w:p>
-      <w:pPr>
-        <w:pStyle w:val="Heading1"/>
-        <w:spacing w:line="480" w:lineRule="auto"/>
-      </w:pPr>
-      <w:r>
-        <w:lastRenderedPageBreak/>
-        <w:t>Figure Legends</w:t>
-      </w:r>
-    </w:p>
-    <w:p>
-      <w:pPr>
-        <w:spacing w:line="480" w:lineRule="auto"/>
-      </w:pPr>
-      <w:r>
-        <w:rPr>
-          <w:b/>
-        </w:rPr>
-        <w:t xml:space="preserve">Figure 1:  </w:t>
-      </w:r>
-      <w:r>
-        <w:rPr>
-          <w:b/>
-        </w:rPr>
-        <w:t xml:space="preserve">Metabolic characteristics of Cushing’s </w:t>
-      </w:r>
-      <w:r>
-        <w:rPr>
-          <w:b/>
-        </w:rPr>
-        <w:t xml:space="preserve">disease </w:t>
-      </w:r>
-      <w:r>
-        <w:rPr>
-          <w:b/>
-        </w:rPr>
-        <w:t>patients in our study.</w:t>
-      </w:r>
-      <w:r>
-        <w:t xml:space="preserve">  A) Morphometric data from control (non-secreting adeoma) and Cushing’s </w:t>
-      </w:r>
-      <w:r>
-        <w:t xml:space="preserve">disease </w:t>
-      </w:r>
-      <w:r>
-        <w:t xml:space="preserve">subjects.  </w:t>
-      </w:r>
-      <w:r>
-        <w:t xml:space="preserve">A.C indicates abdominal circumference.  </w:t>
-      </w:r>
-      <w:r>
-        <w:t xml:space="preserve">B) HOMA-IR score, fasting insulin and fasting blood glucose from subjects.  C) Liver enzymes from subjects D) </w:t>
-      </w:r>
-      <w:r>
-        <w:t>Glycerol release from isolated subcutaneous adipose tissue. Asterisk</w:t>
-      </w:r>
-      <w:r>
-        <w:t>s</w:t>
-      </w:r>
-      <w:r>
-        <w:t xml:space="preserve"> indicates p&lt;0.05.</w:t>
-      </w:r>
-    </w:p>
-    <w:p>
-      <w:pPr>
-        <w:spacing w:line="480" w:lineRule="auto"/>
-      </w:pPr>
-    </w:p>
-    <w:p>
-      <w:pPr>
-        <w:spacing w:line="480" w:lineRule="auto"/>
-      </w:pPr>
-      <w:r>
-        <w:rPr>
-          <w:b/>
-        </w:rPr>
-        <w:t>Figure 2:</w:t>
-      </w:r>
-      <w:r>
-        <w:t xml:space="preserve">  </w:t>
-      </w:r>
-      <w:r>
-        <w:rPr>
-          <w:b/>
-        </w:rPr>
-        <w:t>Dexamethasone treatment results in decreased lean mass and increased fat mass in mice</w:t>
-      </w:r>
-      <w:r>
-        <w:rPr>
-          <w:b/>
-        </w:rPr>
-        <w:t>.</w:t>
-      </w:r>
-      <w:r>
-        <w:rPr>
-          <w:b/>
-        </w:rPr>
-        <w:t xml:space="preserve"> </w:t>
-      </w:r>
-      <w:r>
-        <w:t>Weekly b</w:t>
-      </w:r>
-      <w:r>
-        <w:t>ody weight</w:t>
-      </w:r>
-      <w:r>
-        <w:t xml:space="preserve"> (</w:t>
-      </w:r>
-      <w:r>
-        <w:t>A), lean mass (B), fat mass (C) and</w:t>
-      </w:r>
-      <w:r>
-        <w:t xml:space="preserve"> percent</w:t>
-      </w:r>
-      <w:r>
-        <w:t xml:space="preserve"> fat (D) </w:t>
-      </w:r>
-      <w:r>
-        <w:t>from control</w:t>
-      </w:r>
-      <w:r>
-        <w:t xml:space="preserve"> (black)</w:t>
-      </w:r>
-      <w:r>
-        <w:t xml:space="preserve"> and dexamethasone</w:t>
-      </w:r>
-      <w:r>
-        <w:t xml:space="preserve"> (red)</w:t>
-      </w:r>
-      <w:r>
-        <w:t xml:space="preserve"> treated mice. </w:t>
-      </w:r>
-      <w:r>
-        <w:t xml:space="preserve">E) Average food consumption per mouse per day. F) Insulin tolerance test. Following a 6 hour fast, insulin </w:t>
-      </w:r>
-      <w:r>
-        <w:t xml:space="preserve">(1 mU/g) </w:t>
-      </w:r>
-      <w:r>
-        <w:t>was administered via IP injection and blood glucose was measur</w:t>
-      </w:r>
-      <w:r>
-        <w:t xml:space="preserve">ed at baseline </w:t>
-      </w:r>
-      <w:r>
-        <w:t xml:space="preserve">and the indicated </w:t>
-      </w:r>
-      <w:r>
-        <w:t>time</w:t>
-      </w:r>
-      <w:r>
-        <w:t xml:space="preserve"> post injection. </w:t>
-      </w:r>
-      <w:r>
-        <w:t xml:space="preserve">G) Inguinal (IWAT) and epididymal (EWAT) fat pad weights, for </w:t>
-      </w:r>
-      <w:r>
-        <w:t>right</w:t>
-      </w:r>
-      <w:r>
-        <w:t xml:space="preserve"> fat pads only.  Asterisks indicate p&lt;0.05.  </w:t>
-      </w:r>
-    </w:p>
-    <w:p>
-      <w:pPr>
-        <w:spacing w:line="480" w:lineRule="auto"/>
-      </w:pPr>
-    </w:p>
-    <w:p>
-      <w:pPr>
-        <w:spacing w:line="480" w:lineRule="auto"/>
-      </w:pPr>
-      <w:r>
-        <w:rPr>
-          <w:b/>
-        </w:rPr>
-        <w:t xml:space="preserve">Figure 3: </w:t>
-      </w:r>
-      <w:r>
-        <w:rPr>
-          <w:b/>
-        </w:rPr>
-        <w:t xml:space="preserve">Differentially expressed transcripts in subcutaneous adipose tissue from Cushing’s </w:t>
-      </w:r>
-      <w:r>
-        <w:rPr>
-          <w:b/>
-        </w:rPr>
-        <w:t xml:space="preserve">disease </w:t>
-      </w:r>
-      <w:r>
-        <w:rPr>
-          <w:b/>
-        </w:rPr>
-        <w:t>subjects.</w:t>
-      </w:r>
-      <w:r>
-        <w:t xml:space="preserve">  </w:t>
-      </w:r>
-      <w:r>
-        <w:t xml:space="preserve">A) </w:t>
-      </w:r>
-      <w:r>
-        <w:t>Heatmap of genes with significant differential expression.  The bar on the top indicates control subjects (non-secreting adenoma; black) and Cushing’s subjects (red).</w:t>
-      </w:r>
-      <w:r>
-        <w:t xml:space="preserve"> B) Genes involved in cortisol signaling.  C</w:t>
-      </w:r>
-      <w:r>
-        <w:t>) Lept</w:t>
-      </w:r>
-      <w:r>
-        <w:t xml:space="preserve">in and Adiponectin mRNA levels. </w:t>
-      </w:r>
-      <w:r>
-        <w:t>Asterisks indicate q&lt;0.05.</w:t>
-      </w:r>
-    </w:p>
-    <w:p>
-      <w:pPr>
-        <w:spacing w:line="480" w:lineRule="auto"/>
-      </w:pPr>
-    </w:p>
-    <w:p>
-      <w:pPr>
-        <w:spacing w:line="480" w:lineRule="auto"/>
-      </w:pPr>
-      <w:r>
-        <w:rPr>
-          <w:b/>
-        </w:rPr>
-        <w:lastRenderedPageBreak/>
-        <w:t>Figure 4: Elevated glucocorticoids result in elevated fatty acid and tr</w:t>
-      </w:r>
-      <w:r>
-        <w:rPr>
-          <w:b/>
-        </w:rPr>
-        <w:t>i</w:t>
-      </w:r>
-      <w:r>
-        <w:rPr>
-          <w:b/>
-        </w:rPr>
-        <w:t>glyceride synthesis genes.</w:t>
-      </w:r>
-      <w:r>
-        <w:t xml:space="preserve">  A) Fatty acid synthesis genes in Cushing’s </w:t>
-      </w:r>
-      <w:r>
-        <w:t xml:space="preserve">disease </w:t>
-      </w:r>
-      <w:r>
-        <w:t>and control patients. B) Fatty acid desaturases in Cushing’s</w:t>
-      </w:r>
-      <w:r>
-        <w:t xml:space="preserve"> disease</w:t>
-      </w:r>
-      <w:r>
-        <w:t xml:space="preserve"> patients.</w:t>
-      </w:r>
-      <w:r>
-        <w:t xml:space="preserve"> C) Triglyceride synthesis genes.</w:t>
-      </w:r>
-      <w:r>
-        <w:t xml:space="preserve"> </w:t>
-      </w:r>
-      <w:r>
-        <w:t xml:space="preserve">D) Lipolysis genes. E) Steroid biogenesis genes.  </w:t>
-      </w:r>
-      <w:r>
-        <w:t>F</w:t>
-      </w:r>
-      <w:r>
-        <w:t>)  Evaluation of lipogenic genes in mouse subcutaneous adipose tissue.</w:t>
-      </w:r>
-      <w:r>
-        <w:t xml:space="preserve">  Asterisks indicate q&lt;0.05.</w:t>
-      </w:r>
-    </w:p>
-    <w:p>
-      <w:pPr>
-        <w:spacing w:line="480" w:lineRule="auto"/>
-      </w:pPr>
-    </w:p>
-    <w:p>
-      <w:pPr>
-        <w:spacing w:line="480" w:lineRule="auto"/>
-      </w:pPr>
-      <w:r>
-        <w:rPr>
-          <w:b/>
-        </w:rPr>
-        <w:t>Figure 5:  Glycolysis and glucose oxidation genes are upregulated with ele</w:t>
-      </w:r>
-      <w:r>
-        <w:rPr>
-          <w:b/>
-        </w:rPr>
-        <w:t>v</w:t>
-      </w:r>
-      <w:r>
-        <w:rPr>
-          <w:b/>
-        </w:rPr>
-        <w:t>ated glucocorticoids.</w:t>
-      </w:r>
-      <w:r>
-        <w:t xml:space="preserve">  </w:t>
-      </w:r>
-      <w:r>
-        <w:t xml:space="preserve">Schematic of </w:t>
-      </w:r>
-      <w:r>
-        <w:t xml:space="preserve">A) </w:t>
-      </w:r>
-      <w:r>
-        <w:t xml:space="preserve">glycolysis and </w:t>
-      </w:r>
-      <w:r>
-        <w:t xml:space="preserve">B) </w:t>
-      </w:r>
-      <w:r>
-        <w:t>th</w:t>
-      </w:r>
-      <w:r>
-        <w:t xml:space="preserve">e </w:t>
-      </w:r>
-      <w:r>
-        <w:t xml:space="preserve">TCA cycle, colored by gene expression changes in subcutaneous adipose tissue from Cushing’s </w:t>
-      </w:r>
-      <w:r>
-        <w:t xml:space="preserve">disease </w:t>
-      </w:r>
-      <w:r>
-        <w:t>subjects</w:t>
-      </w:r>
-      <w:r>
-        <w:t>.  C</w:t>
-      </w:r>
-      <w:r>
-        <w:t>) qPCR analysis of selected glucose oxidation genes from mouse subcutaneous adipose tissue after 12 weeks of dexamethasone treatment.  Asterisks indicate q&lt;0.05.</w:t>
-      </w:r>
-    </w:p>
-    <w:p>
-      <w:pPr>
-        <w:spacing w:line="480" w:lineRule="auto"/>
-      </w:pPr>
-    </w:p>
-    <w:p>
-      <w:pPr>
-        <w:spacing w:line="480" w:lineRule="auto"/>
-      </w:pPr>
-      <w:r>
-        <w:rPr>
-          <w:b/>
-        </w:rPr>
-        <w:t>Figure 6:</w:t>
-      </w:r>
-      <w:r>
-        <w:t xml:space="preserve"> </w:t>
-      </w:r>
-      <w:r>
-        <w:rPr>
-          <w:b/>
-        </w:rPr>
-        <w:t>Increased glucocorticoids are associated with increased protein degradation and decreased strength</w:t>
-      </w:r>
-      <w:r>
-        <w:rPr>
-          <w:b/>
-        </w:rPr>
-        <w:t xml:space="preserve">. </w:t>
-      </w:r>
-      <w:r>
-        <w:t xml:space="preserve">A) Mouse grip strength (N) assessed at baseline, 4, 8 and 12 weeks of </w:t>
-      </w:r>
-      <w:r>
-        <w:t xml:space="preserve">dexamethasone </w:t>
-      </w:r>
-      <w:r>
-        <w:t xml:space="preserve">treatment. </w:t>
-      </w:r>
-      <w:r>
-        <w:t xml:space="preserve">Muscle atrogene (B) and proteasomal transcript expression changes in </w:t>
-      </w:r>
-      <w:r>
-        <w:t xml:space="preserve">gastrocnemius muscles from </w:t>
-      </w:r>
-      <w:r>
-        <w:t xml:space="preserve">mice following 1 week of dexamethasone treatment. </w:t>
-      </w:r>
-      <w:r>
-        <w:t xml:space="preserve">C) Proteosomal mRNA levels from subcutaneous adipose tissue of mice treated with dexamethasone for 12 weeks.  </w:t>
-      </w:r>
-      <w:r>
-        <w:t>Proteasomal</w:t>
-      </w:r>
-      <w:r>
-        <w:t xml:space="preserve"> </w:t>
-      </w:r>
-      <w:r>
-        <w:t>(</w:t>
-      </w:r>
-      <w:r>
-        <w:t xml:space="preserve">D) and protein catabolism </w:t>
-      </w:r>
-      <w:r>
-        <w:t>(</w:t>
-      </w:r>
-      <w:r>
-        <w:t>E)</w:t>
-      </w:r>
-      <w:r>
-        <w:t xml:space="preserve"> transcript expression changes in </w:t>
-      </w:r>
-      <w:r>
-        <w:t xml:space="preserve">subcutaneous </w:t>
-      </w:r>
-      <w:r>
-        <w:t>adipose tissue fro</w:t>
-      </w:r>
-      <w:r>
-        <w:t xml:space="preserve">m Cushing’s </w:t>
-      </w:r>
-      <w:r>
-        <w:t xml:space="preserve">disease </w:t>
-      </w:r>
-      <w:r>
-        <w:t>and control subjects</w:t>
-      </w:r>
-      <w:r>
-        <w:t xml:space="preserve">. </w:t>
-      </w:r>
-      <w:r>
-        <w:t>F) Heatmap of differentially expressed ribosomal transcripts</w:t>
-      </w:r>
-      <w:r>
-        <w:t xml:space="preserve"> in Cushing’s </w:t>
-      </w:r>
-      <w:r>
-        <w:t xml:space="preserve">disease </w:t>
-      </w:r>
-      <w:r>
-        <w:t>and control subjects</w:t>
-      </w:r>
-      <w:r>
-        <w:t>.</w:t>
-      </w:r>
-    </w:p>
-    <w:p>
-      <w:pPr>
-        <w:spacing w:line="480" w:lineRule="auto"/>
-      </w:pPr>
-    </w:p>
-    <w:p>
-      <w:pPr>
-        <w:spacing w:line="480" w:lineRule="auto"/>
-      </w:pPr>
-      <w:r>
-        <w:rPr>
-          <w:b/>
-        </w:rPr>
-        <w:t>Figure 7:</w:t>
-      </w:r>
-      <w:r>
-        <w:rPr>
-          <w:b/>
-        </w:rPr>
-        <w:t xml:space="preserve"> </w:t>
-      </w:r>
-      <w:r>
-        <w:rPr>
-          <w:b/>
-        </w:rPr>
-        <w:t xml:space="preserve">Expression </w:t>
-      </w:r>
-      <w:r>
-        <w:rPr>
-          <w:b/>
-        </w:rPr>
-        <w:t xml:space="preserve">of insulin signaling transcripts, ceramides and inflammatory transcripts in </w:t>
-      </w:r>
-      <w:r>
-        <w:rPr>
-          <w:b/>
-        </w:rPr>
-        <w:t xml:space="preserve">control vs. Cushing’s </w:t>
-      </w:r>
-      <w:r>
-        <w:rPr>
-          <w:b/>
-        </w:rPr>
-        <w:t xml:space="preserve">disease </w:t>
-      </w:r>
-      <w:r>
-        <w:rPr>
-          <w:b/>
-        </w:rPr>
-        <w:t>subjects</w:t>
-      </w:r>
-      <w:r>
-        <w:rPr>
-          <w:b/>
-        </w:rPr>
-        <w:t xml:space="preserve">. </w:t>
-      </w:r>
-      <w:r>
-        <w:t xml:space="preserve">A) Insulin signaling transcript expression levels. B) Ceramide levels. C) </w:t>
-      </w:r>
-      <w:r>
-        <w:t>MHC complex</w:t>
-      </w:r>
-      <w:r>
-        <w:t xml:space="preserve"> transcript expression levels.</w:t>
-      </w:r>
-    </w:p>
-    <w:p>
-      <w:pPr>
-        <w:spacing w:line="480" w:lineRule="auto"/>
-      </w:pPr>
-    </w:p>
-    <w:p>
-      <w:pPr>
-        <w:spacing w:line="480" w:lineRule="auto"/>
-      </w:pPr>
-      <w:r>
-        <w:rPr>
-          <w:b/>
-        </w:rPr>
-        <w:t>Figure 8:</w:t>
-      </w:r>
-      <w:r>
-        <w:rPr>
-          <w:b/>
-        </w:rPr>
-        <w:t xml:space="preserve">  </w:t>
-      </w:r>
-      <w:r>
-        <w:rPr>
-          <w:b/>
-        </w:rPr>
-        <w:t>Transcript expression changes in</w:t>
-      </w:r>
-      <w:r>
-        <w:rPr>
-          <w:b/>
-        </w:rPr>
-        <w:t xml:space="preserve"> Cushing’s</w:t>
-      </w:r>
-      <w:r>
-        <w:rPr>
-          <w:b/>
-        </w:rPr>
-        <w:t xml:space="preserve"> </w:t>
-      </w:r>
-      <w:r>
-        <w:rPr>
-          <w:b/>
-        </w:rPr>
-        <w:t xml:space="preserve">disease </w:t>
-      </w:r>
-      <w:r>
-        <w:rPr>
-          <w:b/>
-        </w:rPr>
-        <w:t>are less robust</w:t>
-      </w:r>
-      <w:r>
-        <w:rPr>
-          <w:b/>
-        </w:rPr>
-        <w:t xml:space="preserve"> after adjusting for obesity. </w:t>
-      </w:r>
-      <w:r>
-        <w:t xml:space="preserve"> </w:t>
-      </w:r>
-      <w:r>
-        <w:rPr>
-          <w:i/>
-        </w:rPr>
-        <w:t>FASN</w:t>
-      </w:r>
-      <w:r>
-        <w:t xml:space="preserve"> (A), </w:t>
-      </w:r>
-      <w:r>
-        <w:rPr>
-          <w:i/>
-        </w:rPr>
-        <w:t>PSMD8</w:t>
-      </w:r>
-      <w:r>
-        <w:t xml:space="preserve"> (B), </w:t>
-      </w:r>
-      <w:r>
-        <w:rPr>
-          <w:i/>
-        </w:rPr>
-        <w:t>IDH1</w:t>
-      </w:r>
-      <w:r>
-        <w:t xml:space="preserve"> (C), and lysosomal (D) transcripts in non-obese and obese Cushing’s subjects.</w:t>
-      </w:r>
+      <w:bookmarkStart w:id="0" w:name="_GoBack"/>
+      <w:bookmarkEnd w:id="0"/>
     </w:p>
     <w:sectPr>
       <w:footerReference w:type="even" r:id="rId12"/>
@@ -10484,7 +11329,7 @@
         <w:rStyle w:val="PageNumber"/>
         <w:noProof/>
       </w:rPr>
-      <w:t>5</w:t>
+      <w:t>10</w:t>
     </w:r>
     <w:r>
       <w:rPr>
@@ -11856,7 +12701,7 @@
 </file>
 
 <file path=customXml/itemProps1.xml><?xml version="1.0" encoding="utf-8"?>
-<ds:datastoreItem xmlns:ds="http://schemas.openxmlformats.org/officeDocument/2006/customXml" ds:itemID="{62019329-AA4E-5D44-9056-D402939C1EC2}">
+<ds:datastoreItem xmlns:ds="http://schemas.openxmlformats.org/officeDocument/2006/customXml" ds:itemID="{7FA6BAD9-7E2D-A64A-98F8-A4179544531E}">
   <ds:schemaRefs>
     <ds:schemaRef ds:uri="http://schemas.openxmlformats.org/officeDocument/2006/bibliography"/>
   </ds:schemaRefs>

</xml_diff>